<commit_message>
Paper: Finished lexical analysis documentation
</commit_message>
<xml_diff>
--- a/_documents/O.K. szakdolgozat.docx
+++ b/_documents/O.K. szakdolgozat.docx
@@ -108,6 +108,7 @@
           <w:p>
             <w:pPr>
               <w:pStyle w:val="Footer"/>
+              <w:jc w:val="center"/>
               <w:rPr>
                 <w:rFonts w:ascii="Arial" w:hAnsi="Arial" w:cs="Arial"/>
                 <w:b/>
@@ -116,16 +117,6 @@
                 <w:szCs w:val="24"/>
               </w:rPr>
             </w:pPr>
-            <w:r>
-              <w:rPr>
-                <w:rFonts w:ascii="Arial" w:hAnsi="Arial" w:cs="Arial"/>
-                <w:b/>
-                <w:bCs/>
-                <w:noProof/>
-                <w:szCs w:val="24"/>
-              </w:rPr>
-              <w:t xml:space="preserve">        </w:t>
-            </w:r>
             <w:r>
               <w:rPr>
                 <w:rFonts w:ascii="Arial" w:hAnsi="Arial" w:cs="Arial"/>
@@ -140,6 +131,7 @@
           <w:p>
             <w:pPr>
               <w:pStyle w:val="Footer"/>
+              <w:jc w:val="center"/>
               <w:rPr>
                 <w:rFonts w:ascii="Arial" w:hAnsi="Arial" w:cs="Arial"/>
                 <w:b/>
@@ -148,16 +140,6 @@
                 <w:szCs w:val="24"/>
               </w:rPr>
             </w:pPr>
-            <w:r>
-              <w:rPr>
-                <w:rFonts w:ascii="Arial" w:hAnsi="Arial" w:cs="Arial"/>
-                <w:b/>
-                <w:bCs/>
-                <w:noProof/>
-                <w:szCs w:val="24"/>
-              </w:rPr>
-              <w:t xml:space="preserve">        </w:t>
-            </w:r>
             <w:r>
               <w:rPr>
                 <w:rFonts w:ascii="Arial" w:hAnsi="Arial" w:cs="Arial"/>
@@ -385,6 +367,7 @@
           <w:p>
             <w:pPr>
               <w:pStyle w:val="Footer"/>
+              <w:jc w:val="right"/>
               <w:rPr>
                 <w:rFonts w:ascii="Arial" w:hAnsi="Arial" w:cs="Arial"/>
                 <w:b/>
@@ -405,6 +388,7 @@
           <w:p>
             <w:pPr>
               <w:pStyle w:val="Footer"/>
+              <w:jc w:val="right"/>
               <w:rPr>
                 <w:rFonts w:ascii="Arial" w:hAnsi="Arial" w:cs="Arial"/>
                 <w:b/>
@@ -570,7 +554,7 @@
     <w:p>
       <w:pPr>
         <w:pStyle w:val="Title"/>
-        <w:jc w:val="both"/>
+        <w:jc w:val="left"/>
         <w:rPr>
           <w:b w:val="0"/>
           <w:bCs w:val="0"/>
@@ -580,21 +564,18 @@
       <w:bookmarkStart w:id="0" w:name="_Toc466462106"/>
       <w:bookmarkStart w:id="1" w:name="_Toc466462122"/>
       <w:r>
-        <w:lastRenderedPageBreak/>
-        <w:t xml:space="preserve">            </w:t>
-      </w:r>
-      <w:r>
         <w:rPr>
           <w:b w:val="0"/>
           <w:sz w:val="24"/>
         </w:rPr>
+        <w:lastRenderedPageBreak/>
         <w:t>Óbudai Egyetem</w:t>
       </w:r>
     </w:p>
     <w:p>
       <w:pPr>
         <w:pStyle w:val="Title"/>
-        <w:jc w:val="both"/>
+        <w:jc w:val="left"/>
         <w:rPr>
           <w:b w:val="0"/>
           <w:bCs w:val="0"/>
@@ -607,13 +588,13 @@
           <w:bCs w:val="0"/>
           <w:sz w:val="24"/>
         </w:rPr>
-        <w:t xml:space="preserve">     Neumann János Informatikai Kar</w:t>
+        <w:t>Neumann János Informatikai Kar</w:t>
       </w:r>
     </w:p>
     <w:p>
       <w:pPr>
         <w:pStyle w:val="Title"/>
-        <w:jc w:val="both"/>
+        <w:jc w:val="left"/>
         <w:rPr>
           <w:b w:val="0"/>
           <w:bCs w:val="0"/>
@@ -626,8 +607,17 @@
           <w:bCs w:val="0"/>
           <w:sz w:val="24"/>
         </w:rPr>
-        <w:t xml:space="preserve">     Alkalmazott Informatikai Intézet</w:t>
-      </w:r>
+        <w:t>Alkalmazott Informatikai Intézet</w:t>
+      </w:r>
+    </w:p>
+    <w:p>
+      <w:pPr>
+        <w:pStyle w:val="Title"/>
+        <w:rPr>
+          <w:rFonts w:ascii="Arial" w:hAnsi="Arial" w:cs="Arial"/>
+          <w:sz w:val="36"/>
+        </w:rPr>
+      </w:pPr>
     </w:p>
     <w:p>
       <w:pPr>
@@ -662,17 +652,6 @@
     <w:p>
       <w:pPr>
         <w:pStyle w:val="Title"/>
-        <w:jc w:val="both"/>
-        <w:rPr>
-          <w:rFonts w:ascii="Arial" w:hAnsi="Arial" w:cs="Arial"/>
-          <w:sz w:val="36"/>
-        </w:rPr>
-      </w:pPr>
-    </w:p>
-    <w:p>
-      <w:pPr>
-        <w:pStyle w:val="Title"/>
-        <w:jc w:val="both"/>
         <w:rPr>
           <w:rFonts w:ascii="Arial" w:hAnsi="Arial" w:cs="Arial"/>
           <w:b w:val="0"/>
@@ -693,7 +672,6 @@
     <w:p>
       <w:pPr>
         <w:pStyle w:val="Subtitle"/>
-        <w:jc w:val="both"/>
         <w:rPr>
           <w:rFonts w:ascii="Arial" w:hAnsi="Arial" w:cs="Arial"/>
         </w:rPr>
@@ -898,6 +876,7 @@
     <w:p>
       <w:pPr>
         <w:spacing w:after="0"/>
+        <w:jc w:val="left"/>
       </w:pPr>
       <w:r>
         <w:t>A dolgozat címe:</w:t>
@@ -906,6 +885,7 @@
     <w:p>
       <w:pPr>
         <w:spacing w:after="0"/>
+        <w:jc w:val="center"/>
         <w:rPr>
           <w:rFonts w:ascii="Arial" w:hAnsi="Arial" w:cs="Arial"/>
         </w:rPr>
@@ -913,6 +893,7 @@
     </w:p>
     <w:p>
       <w:pPr>
+        <w:jc w:val="center"/>
         <w:rPr>
           <w:rFonts w:ascii="Arial" w:hAnsi="Arial" w:cs="Arial"/>
           <w:b/>
@@ -931,6 +912,7 @@
     <w:p>
       <w:pPr>
         <w:spacing w:after="0"/>
+        <w:jc w:val="center"/>
         <w:rPr>
           <w:rFonts w:ascii="Arial" w:hAnsi="Arial" w:cs="Arial"/>
           <w:b/>
@@ -1358,6 +1340,7 @@
     <w:p>
       <w:pPr>
         <w:spacing w:after="0"/>
+        <w:jc w:val="center"/>
         <w:rPr>
           <w:noProof/>
         </w:rPr>
@@ -1382,6 +1365,7 @@
     <w:p>
       <w:pPr>
         <w:spacing w:after="0"/>
+        <w:jc w:val="right"/>
         <w:rPr>
           <w:noProof/>
         </w:rPr>
@@ -1399,6 +1383,7 @@
     <w:p>
       <w:pPr>
         <w:spacing w:after="0"/>
+        <w:jc w:val="right"/>
         <w:rPr>
           <w:noProof/>
         </w:rPr>
@@ -1703,6 +1688,7 @@
     <w:p>
       <w:pPr>
         <w:spacing w:before="2520" w:after="1560"/>
+        <w:jc w:val="center"/>
         <w:rPr>
           <w:rFonts w:ascii="Cambria" w:hAnsi="Cambria" w:cstheme="minorHAnsi"/>
           <w:spacing w:val="22"/>
@@ -1896,6 +1882,8 @@
             </w:rPr>
             <w:t>Tartalom</w:t>
           </w:r>
+          <w:bookmarkStart w:id="2" w:name="_GoBack"/>
+          <w:bookmarkEnd w:id="2"/>
           <w:r>
             <w:rPr>
               <w:sz w:val="28"/>
@@ -1916,7 +1904,7 @@
               <w:rFonts w:asciiTheme="minorHAnsi" w:eastAsiaTheme="minorEastAsia" w:hAnsiTheme="minorHAnsi"/>
               <w:noProof/>
               <w:sz w:val="22"/>
-              <w:lang w:eastAsia="hu-HU"/>
+              <w:lang w:val="en-US"/>
             </w:rPr>
           </w:pPr>
           <w:r>
@@ -1928,7 +1916,7 @@
           <w:r>
             <w:fldChar w:fldCharType="separate"/>
           </w:r>
-          <w:hyperlink w:anchor="_Toc496455879" w:history="1">
+          <w:hyperlink w:anchor="_Toc496638512" w:history="1">
             <w:r>
               <w:rPr>
                 <w:rStyle w:val="Hyperlink"/>
@@ -1955,7 +1943,7 @@
                 <w:noProof/>
                 <w:webHidden/>
               </w:rPr>
-              <w:instrText xml:space="preserve"> PAGEREF _Toc496455879 \h </w:instrText>
+              <w:instrText xml:space="preserve"> PAGEREF _Toc496638512 \h </w:instrText>
             </w:r>
             <w:r>
               <w:rPr>
@@ -1996,10 +1984,10 @@
               <w:rFonts w:asciiTheme="minorHAnsi" w:eastAsiaTheme="minorEastAsia" w:hAnsiTheme="minorHAnsi"/>
               <w:noProof/>
               <w:sz w:val="22"/>
-              <w:lang w:eastAsia="hu-HU"/>
+              <w:lang w:val="en-US"/>
             </w:rPr>
           </w:pPr>
-          <w:hyperlink w:anchor="_Toc496455880" w:history="1">
+          <w:hyperlink w:anchor="_Toc496638513" w:history="1">
             <w:r>
               <w:rPr>
                 <w:rStyle w:val="Hyperlink"/>
@@ -2026,7 +2014,7 @@
                 <w:noProof/>
                 <w:webHidden/>
               </w:rPr>
-              <w:instrText xml:space="preserve"> PAGEREF _Toc496455880 \h </w:instrText>
+              <w:instrText xml:space="preserve"> PAGEREF _Toc496638513 \h </w:instrText>
             </w:r>
             <w:r>
               <w:rPr>
@@ -2067,10 +2055,10 @@
               <w:rFonts w:asciiTheme="minorHAnsi" w:eastAsiaTheme="minorEastAsia" w:hAnsiTheme="minorHAnsi"/>
               <w:noProof/>
               <w:sz w:val="22"/>
-              <w:lang w:eastAsia="hu-HU"/>
+              <w:lang w:val="en-US"/>
             </w:rPr>
           </w:pPr>
-          <w:hyperlink w:anchor="_Toc496455881" w:history="1">
+          <w:hyperlink w:anchor="_Toc496638514" w:history="1">
             <w:r>
               <w:rPr>
                 <w:rStyle w:val="Hyperlink"/>
@@ -2097,7 +2085,7 @@
                 <w:noProof/>
                 <w:webHidden/>
               </w:rPr>
-              <w:instrText xml:space="preserve"> PAGEREF _Toc496455881 \h </w:instrText>
+              <w:instrText xml:space="preserve"> PAGEREF _Toc496638514 \h </w:instrText>
             </w:r>
             <w:r>
               <w:rPr>
@@ -2139,10 +2127,10 @@
               <w:rFonts w:asciiTheme="minorHAnsi" w:eastAsiaTheme="minorEastAsia" w:hAnsiTheme="minorHAnsi"/>
               <w:noProof/>
               <w:sz w:val="22"/>
-              <w:lang w:eastAsia="hu-HU"/>
+              <w:lang w:val="en-US"/>
             </w:rPr>
           </w:pPr>
-          <w:hyperlink w:anchor="_Toc496455882" w:history="1">
+          <w:hyperlink w:anchor="_Toc496638515" w:history="1">
             <w:r>
               <w:rPr>
                 <w:rStyle w:val="Hyperlink"/>
@@ -2155,7 +2143,7 @@
                 <w:rFonts w:asciiTheme="minorHAnsi" w:eastAsiaTheme="minorEastAsia" w:hAnsiTheme="minorHAnsi"/>
                 <w:noProof/>
                 <w:sz w:val="22"/>
-                <w:lang w:eastAsia="hu-HU"/>
+                <w:lang w:val="en-US"/>
               </w:rPr>
               <w:tab/>
             </w:r>
@@ -2185,7 +2173,7 @@
                 <w:noProof/>
                 <w:webHidden/>
               </w:rPr>
-              <w:instrText xml:space="preserve"> PAGEREF _Toc496455882 \h </w:instrText>
+              <w:instrText xml:space="preserve"> PAGEREF _Toc496638515 \h </w:instrText>
             </w:r>
             <w:r>
               <w:rPr>
@@ -2227,10 +2215,10 @@
               <w:rFonts w:asciiTheme="minorHAnsi" w:eastAsiaTheme="minorEastAsia" w:hAnsiTheme="minorHAnsi"/>
               <w:noProof/>
               <w:sz w:val="22"/>
-              <w:lang w:eastAsia="hu-HU"/>
+              <w:lang w:val="en-US"/>
             </w:rPr>
           </w:pPr>
-          <w:hyperlink w:anchor="_Toc496455883" w:history="1">
+          <w:hyperlink w:anchor="_Toc496638516" w:history="1">
             <w:r>
               <w:rPr>
                 <w:rStyle w:val="Hyperlink"/>
@@ -2243,7 +2231,7 @@
                 <w:rFonts w:asciiTheme="minorHAnsi" w:eastAsiaTheme="minorEastAsia" w:hAnsiTheme="minorHAnsi"/>
                 <w:noProof/>
                 <w:sz w:val="22"/>
-                <w:lang w:eastAsia="hu-HU"/>
+                <w:lang w:val="en-US"/>
               </w:rPr>
               <w:tab/>
             </w:r>
@@ -2273,7 +2261,7 @@
                 <w:noProof/>
                 <w:webHidden/>
               </w:rPr>
-              <w:instrText xml:space="preserve"> PAGEREF _Toc496455883 \h </w:instrText>
+              <w:instrText xml:space="preserve"> PAGEREF _Toc496638516 \h </w:instrText>
             </w:r>
             <w:r>
               <w:rPr>
@@ -2315,10 +2303,10 @@
               <w:rFonts w:asciiTheme="minorHAnsi" w:eastAsiaTheme="minorEastAsia" w:hAnsiTheme="minorHAnsi"/>
               <w:noProof/>
               <w:sz w:val="22"/>
-              <w:lang w:eastAsia="hu-HU"/>
+              <w:lang w:val="en-US"/>
             </w:rPr>
           </w:pPr>
-          <w:hyperlink w:anchor="_Toc496455884" w:history="1">
+          <w:hyperlink w:anchor="_Toc496638517" w:history="1">
             <w:r>
               <w:rPr>
                 <w:rStyle w:val="Hyperlink"/>
@@ -2331,7 +2319,7 @@
                 <w:rFonts w:asciiTheme="minorHAnsi" w:eastAsiaTheme="minorEastAsia" w:hAnsiTheme="minorHAnsi"/>
                 <w:noProof/>
                 <w:sz w:val="22"/>
-                <w:lang w:eastAsia="hu-HU"/>
+                <w:lang w:val="en-US"/>
               </w:rPr>
               <w:tab/>
             </w:r>
@@ -2361,7 +2349,7 @@
                 <w:noProof/>
                 <w:webHidden/>
               </w:rPr>
-              <w:instrText xml:space="preserve"> PAGEREF _Toc496455884 \h </w:instrText>
+              <w:instrText xml:space="preserve"> PAGEREF _Toc496638517 \h </w:instrText>
             </w:r>
             <w:r>
               <w:rPr>
@@ -2403,10 +2391,10 @@
               <w:rFonts w:asciiTheme="minorHAnsi" w:eastAsiaTheme="minorEastAsia" w:hAnsiTheme="minorHAnsi"/>
               <w:noProof/>
               <w:sz w:val="22"/>
-              <w:lang w:eastAsia="hu-HU"/>
+              <w:lang w:val="en-US"/>
             </w:rPr>
           </w:pPr>
-          <w:hyperlink w:anchor="_Toc496455885" w:history="1">
+          <w:hyperlink w:anchor="_Toc496638518" w:history="1">
             <w:r>
               <w:rPr>
                 <w:rStyle w:val="Hyperlink"/>
@@ -2419,7 +2407,7 @@
                 <w:rFonts w:asciiTheme="minorHAnsi" w:eastAsiaTheme="minorEastAsia" w:hAnsiTheme="minorHAnsi"/>
                 <w:noProof/>
                 <w:sz w:val="22"/>
-                <w:lang w:eastAsia="hu-HU"/>
+                <w:lang w:val="en-US"/>
               </w:rPr>
               <w:tab/>
             </w:r>
@@ -2449,7 +2437,7 @@
                 <w:noProof/>
                 <w:webHidden/>
               </w:rPr>
-              <w:instrText xml:space="preserve"> PAGEREF _Toc496455885 \h </w:instrText>
+              <w:instrText xml:space="preserve"> PAGEREF _Toc496638518 \h </w:instrText>
             </w:r>
             <w:r>
               <w:rPr>
@@ -2491,10 +2479,10 @@
               <w:rFonts w:asciiTheme="minorHAnsi" w:eastAsiaTheme="minorEastAsia" w:hAnsiTheme="minorHAnsi"/>
               <w:noProof/>
               <w:sz w:val="22"/>
-              <w:lang w:eastAsia="hu-HU"/>
+              <w:lang w:val="en-US"/>
             </w:rPr>
           </w:pPr>
-          <w:hyperlink w:anchor="_Toc496455886" w:history="1">
+          <w:hyperlink w:anchor="_Toc496638519" w:history="1">
             <w:r>
               <w:rPr>
                 <w:rStyle w:val="Hyperlink"/>
@@ -2507,7 +2495,7 @@
                 <w:rFonts w:asciiTheme="minorHAnsi" w:eastAsiaTheme="minorEastAsia" w:hAnsiTheme="minorHAnsi"/>
                 <w:noProof/>
                 <w:sz w:val="22"/>
-                <w:lang w:eastAsia="hu-HU"/>
+                <w:lang w:val="en-US"/>
               </w:rPr>
               <w:tab/>
             </w:r>
@@ -2537,7 +2525,7 @@
                 <w:noProof/>
                 <w:webHidden/>
               </w:rPr>
-              <w:instrText xml:space="preserve"> PAGEREF _Toc496455886 \h </w:instrText>
+              <w:instrText xml:space="preserve"> PAGEREF _Toc496638519 \h </w:instrText>
             </w:r>
             <w:r>
               <w:rPr>
@@ -2579,10 +2567,10 @@
               <w:rFonts w:asciiTheme="minorHAnsi" w:eastAsiaTheme="minorEastAsia" w:hAnsiTheme="minorHAnsi"/>
               <w:noProof/>
               <w:sz w:val="22"/>
-              <w:lang w:eastAsia="hu-HU"/>
+              <w:lang w:val="en-US"/>
             </w:rPr>
           </w:pPr>
-          <w:hyperlink w:anchor="_Toc496455887" w:history="1">
+          <w:hyperlink w:anchor="_Toc496638520" w:history="1">
             <w:r>
               <w:rPr>
                 <w:rStyle w:val="Hyperlink"/>
@@ -2595,7 +2583,7 @@
                 <w:rFonts w:asciiTheme="minorHAnsi" w:eastAsiaTheme="minorEastAsia" w:hAnsiTheme="minorHAnsi"/>
                 <w:noProof/>
                 <w:sz w:val="22"/>
-                <w:lang w:eastAsia="hu-HU"/>
+                <w:lang w:val="en-US"/>
               </w:rPr>
               <w:tab/>
             </w:r>
@@ -2625,7 +2613,7 @@
                 <w:noProof/>
                 <w:webHidden/>
               </w:rPr>
-              <w:instrText xml:space="preserve"> PAGEREF _Toc496455887 \h </w:instrText>
+              <w:instrText xml:space="preserve"> PAGEREF _Toc496638520 \h </w:instrText>
             </w:r>
             <w:r>
               <w:rPr>
@@ -2667,10 +2655,10 @@
               <w:rFonts w:asciiTheme="minorHAnsi" w:eastAsiaTheme="minorEastAsia" w:hAnsiTheme="minorHAnsi"/>
               <w:noProof/>
               <w:sz w:val="22"/>
-              <w:lang w:eastAsia="hu-HU"/>
+              <w:lang w:val="en-US"/>
             </w:rPr>
           </w:pPr>
-          <w:hyperlink w:anchor="_Toc496455888" w:history="1">
+          <w:hyperlink w:anchor="_Toc496638521" w:history="1">
             <w:r>
               <w:rPr>
                 <w:rStyle w:val="Hyperlink"/>
@@ -2683,7 +2671,7 @@
                 <w:rFonts w:asciiTheme="minorHAnsi" w:eastAsiaTheme="minorEastAsia" w:hAnsiTheme="minorHAnsi"/>
                 <w:noProof/>
                 <w:sz w:val="22"/>
-                <w:lang w:eastAsia="hu-HU"/>
+                <w:lang w:val="en-US"/>
               </w:rPr>
               <w:tab/>
             </w:r>
@@ -2713,7 +2701,7 @@
                 <w:noProof/>
                 <w:webHidden/>
               </w:rPr>
-              <w:instrText xml:space="preserve"> PAGEREF _Toc496455888 \h </w:instrText>
+              <w:instrText xml:space="preserve"> PAGEREF _Toc496638521 \h </w:instrText>
             </w:r>
             <w:r>
               <w:rPr>
@@ -2755,10 +2743,10 @@
               <w:rFonts w:asciiTheme="minorHAnsi" w:eastAsiaTheme="minorEastAsia" w:hAnsiTheme="minorHAnsi"/>
               <w:noProof/>
               <w:sz w:val="22"/>
-              <w:lang w:eastAsia="hu-HU"/>
+              <w:lang w:val="en-US"/>
             </w:rPr>
           </w:pPr>
-          <w:hyperlink w:anchor="_Toc496455889" w:history="1">
+          <w:hyperlink w:anchor="_Toc496638522" w:history="1">
             <w:r>
               <w:rPr>
                 <w:rStyle w:val="Hyperlink"/>
@@ -2771,7 +2759,7 @@
                 <w:rFonts w:asciiTheme="minorHAnsi" w:eastAsiaTheme="minorEastAsia" w:hAnsiTheme="minorHAnsi"/>
                 <w:noProof/>
                 <w:sz w:val="22"/>
-                <w:lang w:eastAsia="hu-HU"/>
+                <w:lang w:val="en-US"/>
               </w:rPr>
               <w:tab/>
             </w:r>
@@ -2801,7 +2789,7 @@
                 <w:noProof/>
                 <w:webHidden/>
               </w:rPr>
-              <w:instrText xml:space="preserve"> PAGEREF _Toc496455889 \h </w:instrText>
+              <w:instrText xml:space="preserve"> PAGEREF _Toc496638522 \h </w:instrText>
             </w:r>
             <w:r>
               <w:rPr>
@@ -2843,10 +2831,10 @@
               <w:rFonts w:asciiTheme="minorHAnsi" w:eastAsiaTheme="minorEastAsia" w:hAnsiTheme="minorHAnsi"/>
               <w:noProof/>
               <w:sz w:val="22"/>
-              <w:lang w:eastAsia="hu-HU"/>
+              <w:lang w:val="en-US"/>
             </w:rPr>
           </w:pPr>
-          <w:hyperlink w:anchor="_Toc496455890" w:history="1">
+          <w:hyperlink w:anchor="_Toc496638523" w:history="1">
             <w:r>
               <w:rPr>
                 <w:rStyle w:val="Hyperlink"/>
@@ -2859,7 +2847,7 @@
                 <w:rFonts w:asciiTheme="minorHAnsi" w:eastAsiaTheme="minorEastAsia" w:hAnsiTheme="minorHAnsi"/>
                 <w:noProof/>
                 <w:sz w:val="22"/>
-                <w:lang w:eastAsia="hu-HU"/>
+                <w:lang w:val="en-US"/>
               </w:rPr>
               <w:tab/>
             </w:r>
@@ -2889,7 +2877,7 @@
                 <w:noProof/>
                 <w:webHidden/>
               </w:rPr>
-              <w:instrText xml:space="preserve"> PAGEREF _Toc496455890 \h </w:instrText>
+              <w:instrText xml:space="preserve"> PAGEREF _Toc496638523 \h </w:instrText>
             </w:r>
             <w:r>
               <w:rPr>
@@ -2931,10 +2919,10 @@
               <w:rFonts w:asciiTheme="minorHAnsi" w:eastAsiaTheme="minorEastAsia" w:hAnsiTheme="minorHAnsi"/>
               <w:noProof/>
               <w:sz w:val="22"/>
-              <w:lang w:eastAsia="hu-HU"/>
+              <w:lang w:val="en-US"/>
             </w:rPr>
           </w:pPr>
-          <w:hyperlink w:anchor="_Toc496455891" w:history="1">
+          <w:hyperlink w:anchor="_Toc496638524" w:history="1">
             <w:r>
               <w:rPr>
                 <w:rStyle w:val="Hyperlink"/>
@@ -2947,7 +2935,7 @@
                 <w:rFonts w:asciiTheme="minorHAnsi" w:eastAsiaTheme="minorEastAsia" w:hAnsiTheme="minorHAnsi"/>
                 <w:noProof/>
                 <w:sz w:val="22"/>
-                <w:lang w:eastAsia="hu-HU"/>
+                <w:lang w:val="en-US"/>
               </w:rPr>
               <w:tab/>
             </w:r>
@@ -2977,7 +2965,7 @@
                 <w:noProof/>
                 <w:webHidden/>
               </w:rPr>
-              <w:instrText xml:space="preserve"> PAGEREF _Toc496455891 \h </w:instrText>
+              <w:instrText xml:space="preserve"> PAGEREF _Toc496638524 \h </w:instrText>
             </w:r>
             <w:r>
               <w:rPr>
@@ -3019,10 +3007,10 @@
               <w:rFonts w:asciiTheme="minorHAnsi" w:eastAsiaTheme="minorEastAsia" w:hAnsiTheme="minorHAnsi"/>
               <w:noProof/>
               <w:sz w:val="22"/>
-              <w:lang w:eastAsia="hu-HU"/>
+              <w:lang w:val="en-US"/>
             </w:rPr>
           </w:pPr>
-          <w:hyperlink w:anchor="_Toc496455892" w:history="1">
+          <w:hyperlink w:anchor="_Toc496638525" w:history="1">
             <w:r>
               <w:rPr>
                 <w:rStyle w:val="Hyperlink"/>
@@ -3035,7 +3023,7 @@
                 <w:rFonts w:asciiTheme="minorHAnsi" w:eastAsiaTheme="minorEastAsia" w:hAnsiTheme="minorHAnsi"/>
                 <w:noProof/>
                 <w:sz w:val="22"/>
-                <w:lang w:eastAsia="hu-HU"/>
+                <w:lang w:val="en-US"/>
               </w:rPr>
               <w:tab/>
             </w:r>
@@ -3065,7 +3053,7 @@
                 <w:noProof/>
                 <w:webHidden/>
               </w:rPr>
-              <w:instrText xml:space="preserve"> PAGEREF _Toc496455892 \h </w:instrText>
+              <w:instrText xml:space="preserve"> PAGEREF _Toc496638525 \h </w:instrText>
             </w:r>
             <w:r>
               <w:rPr>
@@ -3107,10 +3095,10 @@
               <w:rFonts w:asciiTheme="minorHAnsi" w:eastAsiaTheme="minorEastAsia" w:hAnsiTheme="minorHAnsi"/>
               <w:noProof/>
               <w:sz w:val="22"/>
-              <w:lang w:eastAsia="hu-HU"/>
+              <w:lang w:val="en-US"/>
             </w:rPr>
           </w:pPr>
-          <w:hyperlink w:anchor="_Toc496455893" w:history="1">
+          <w:hyperlink w:anchor="_Toc496638526" w:history="1">
             <w:r>
               <w:rPr>
                 <w:rStyle w:val="Hyperlink"/>
@@ -3123,7 +3111,7 @@
                 <w:rFonts w:asciiTheme="minorHAnsi" w:eastAsiaTheme="minorEastAsia" w:hAnsiTheme="minorHAnsi"/>
                 <w:noProof/>
                 <w:sz w:val="22"/>
-                <w:lang w:eastAsia="hu-HU"/>
+                <w:lang w:val="en-US"/>
               </w:rPr>
               <w:tab/>
             </w:r>
@@ -3153,7 +3141,7 @@
                 <w:noProof/>
                 <w:webHidden/>
               </w:rPr>
-              <w:instrText xml:space="preserve"> PAGEREF _Toc496455893 \h </w:instrText>
+              <w:instrText xml:space="preserve"> PAGEREF _Toc496638526 \h </w:instrText>
             </w:r>
             <w:r>
               <w:rPr>
@@ -3173,7 +3161,7 @@
                 <w:noProof/>
                 <w:webHidden/>
               </w:rPr>
-              <w:t>17</w:t>
+              <w:t>18</w:t>
             </w:r>
             <w:r>
               <w:rPr>
@@ -3195,10 +3183,10 @@
               <w:rFonts w:asciiTheme="minorHAnsi" w:eastAsiaTheme="minorEastAsia" w:hAnsiTheme="minorHAnsi"/>
               <w:noProof/>
               <w:sz w:val="22"/>
-              <w:lang w:eastAsia="hu-HU"/>
+              <w:lang w:val="en-US"/>
             </w:rPr>
           </w:pPr>
-          <w:hyperlink w:anchor="_Toc496455894" w:history="1">
+          <w:hyperlink w:anchor="_Toc496638527" w:history="1">
             <w:r>
               <w:rPr>
                 <w:rStyle w:val="Hyperlink"/>
@@ -3211,7 +3199,7 @@
                 <w:rFonts w:asciiTheme="minorHAnsi" w:eastAsiaTheme="minorEastAsia" w:hAnsiTheme="minorHAnsi"/>
                 <w:noProof/>
                 <w:sz w:val="22"/>
-                <w:lang w:eastAsia="hu-HU"/>
+                <w:lang w:val="en-US"/>
               </w:rPr>
               <w:tab/>
             </w:r>
@@ -3241,7 +3229,7 @@
                 <w:noProof/>
                 <w:webHidden/>
               </w:rPr>
-              <w:instrText xml:space="preserve"> PAGEREF _Toc496455894 \h </w:instrText>
+              <w:instrText xml:space="preserve"> PAGEREF _Toc496638527 \h </w:instrText>
             </w:r>
             <w:r>
               <w:rPr>
@@ -3261,7 +3249,7 @@
                 <w:noProof/>
                 <w:webHidden/>
               </w:rPr>
-              <w:t>17</w:t>
+              <w:t>18</w:t>
             </w:r>
             <w:r>
               <w:rPr>
@@ -3283,10 +3271,10 @@
               <w:rFonts w:asciiTheme="minorHAnsi" w:eastAsiaTheme="minorEastAsia" w:hAnsiTheme="minorHAnsi"/>
               <w:noProof/>
               <w:sz w:val="22"/>
-              <w:lang w:eastAsia="hu-HU"/>
+              <w:lang w:val="en-US"/>
             </w:rPr>
           </w:pPr>
-          <w:hyperlink w:anchor="_Toc496455895" w:history="1">
+          <w:hyperlink w:anchor="_Toc496638528" w:history="1">
             <w:r>
               <w:rPr>
                 <w:rStyle w:val="Hyperlink"/>
@@ -3299,7 +3287,7 @@
                 <w:rFonts w:asciiTheme="minorHAnsi" w:eastAsiaTheme="minorEastAsia" w:hAnsiTheme="minorHAnsi"/>
                 <w:noProof/>
                 <w:sz w:val="22"/>
-                <w:lang w:eastAsia="hu-HU"/>
+                <w:lang w:val="en-US"/>
               </w:rPr>
               <w:tab/>
             </w:r>
@@ -3329,7 +3317,7 @@
                 <w:noProof/>
                 <w:webHidden/>
               </w:rPr>
-              <w:instrText xml:space="preserve"> PAGEREF _Toc496455895 \h </w:instrText>
+              <w:instrText xml:space="preserve"> PAGEREF _Toc496638528 \h </w:instrText>
             </w:r>
             <w:r>
               <w:rPr>
@@ -3349,7 +3337,7 @@
                 <w:noProof/>
                 <w:webHidden/>
               </w:rPr>
-              <w:t>17</w:t>
+              <w:t>18</w:t>
             </w:r>
             <w:r>
               <w:rPr>
@@ -3371,10 +3359,10 @@
               <w:rFonts w:asciiTheme="minorHAnsi" w:eastAsiaTheme="minorEastAsia" w:hAnsiTheme="minorHAnsi"/>
               <w:noProof/>
               <w:sz w:val="22"/>
-              <w:lang w:eastAsia="hu-HU"/>
+              <w:lang w:val="en-US"/>
             </w:rPr>
           </w:pPr>
-          <w:hyperlink w:anchor="_Toc496455896" w:history="1">
+          <w:hyperlink w:anchor="_Toc496638529" w:history="1">
             <w:r>
               <w:rPr>
                 <w:rStyle w:val="Hyperlink"/>
@@ -3387,7 +3375,7 @@
                 <w:rFonts w:asciiTheme="minorHAnsi" w:eastAsiaTheme="minorEastAsia" w:hAnsiTheme="minorHAnsi"/>
                 <w:noProof/>
                 <w:sz w:val="22"/>
-                <w:lang w:eastAsia="hu-HU"/>
+                <w:lang w:val="en-US"/>
               </w:rPr>
               <w:tab/>
             </w:r>
@@ -3417,7 +3405,7 @@
                 <w:noProof/>
                 <w:webHidden/>
               </w:rPr>
-              <w:instrText xml:space="preserve"> PAGEREF _Toc496455896 \h </w:instrText>
+              <w:instrText xml:space="preserve"> PAGEREF _Toc496638529 \h </w:instrText>
             </w:r>
             <w:r>
               <w:rPr>
@@ -3437,7 +3425,7 @@
                 <w:noProof/>
                 <w:webHidden/>
               </w:rPr>
-              <w:t>17</w:t>
+              <w:t>18</w:t>
             </w:r>
             <w:r>
               <w:rPr>
@@ -3459,10 +3447,10 @@
               <w:rFonts w:asciiTheme="minorHAnsi" w:eastAsiaTheme="minorEastAsia" w:hAnsiTheme="minorHAnsi"/>
               <w:noProof/>
               <w:sz w:val="22"/>
-              <w:lang w:eastAsia="hu-HU"/>
+              <w:lang w:val="en-US"/>
             </w:rPr>
           </w:pPr>
-          <w:hyperlink w:anchor="_Toc496455897" w:history="1">
+          <w:hyperlink w:anchor="_Toc496638530" w:history="1">
             <w:r>
               <w:rPr>
                 <w:rStyle w:val="Hyperlink"/>
@@ -3475,7 +3463,7 @@
                 <w:rFonts w:asciiTheme="minorHAnsi" w:eastAsiaTheme="minorEastAsia" w:hAnsiTheme="minorHAnsi"/>
                 <w:noProof/>
                 <w:sz w:val="22"/>
-                <w:lang w:eastAsia="hu-HU"/>
+                <w:lang w:val="en-US"/>
               </w:rPr>
               <w:tab/>
             </w:r>
@@ -3505,7 +3493,7 @@
                 <w:noProof/>
                 <w:webHidden/>
               </w:rPr>
-              <w:instrText xml:space="preserve"> PAGEREF _Toc496455897 \h </w:instrText>
+              <w:instrText xml:space="preserve"> PAGEREF _Toc496638530 \h </w:instrText>
             </w:r>
             <w:r>
               <w:rPr>
@@ -3525,7 +3513,7 @@
                 <w:noProof/>
                 <w:webHidden/>
               </w:rPr>
-              <w:t>17</w:t>
+              <w:t>18</w:t>
             </w:r>
             <w:r>
               <w:rPr>
@@ -3547,10 +3535,10 @@
               <w:rFonts w:asciiTheme="minorHAnsi" w:eastAsiaTheme="minorEastAsia" w:hAnsiTheme="minorHAnsi"/>
               <w:noProof/>
               <w:sz w:val="22"/>
-              <w:lang w:eastAsia="hu-HU"/>
+              <w:lang w:val="en-US"/>
             </w:rPr>
           </w:pPr>
-          <w:hyperlink w:anchor="_Toc496455898" w:history="1">
+          <w:hyperlink w:anchor="_Toc496638531" w:history="1">
             <w:r>
               <w:rPr>
                 <w:rStyle w:val="Hyperlink"/>
@@ -3563,7 +3551,7 @@
                 <w:rFonts w:asciiTheme="minorHAnsi" w:eastAsiaTheme="minorEastAsia" w:hAnsiTheme="minorHAnsi"/>
                 <w:noProof/>
                 <w:sz w:val="22"/>
-                <w:lang w:eastAsia="hu-HU"/>
+                <w:lang w:val="en-US"/>
               </w:rPr>
               <w:tab/>
             </w:r>
@@ -3593,7 +3581,7 @@
                 <w:noProof/>
                 <w:webHidden/>
               </w:rPr>
-              <w:instrText xml:space="preserve"> PAGEREF _Toc496455898 \h </w:instrText>
+              <w:instrText xml:space="preserve"> PAGEREF _Toc496638531 \h </w:instrText>
             </w:r>
             <w:r>
               <w:rPr>
@@ -3613,7 +3601,7 @@
                 <w:noProof/>
                 <w:webHidden/>
               </w:rPr>
-              <w:t>17</w:t>
+              <w:t>18</w:t>
             </w:r>
             <w:r>
               <w:rPr>
@@ -3635,10 +3623,10 @@
               <w:rFonts w:asciiTheme="minorHAnsi" w:eastAsiaTheme="minorEastAsia" w:hAnsiTheme="minorHAnsi"/>
               <w:noProof/>
               <w:sz w:val="22"/>
-              <w:lang w:eastAsia="hu-HU"/>
+              <w:lang w:val="en-US"/>
             </w:rPr>
           </w:pPr>
-          <w:hyperlink w:anchor="_Toc496455899" w:history="1">
+          <w:hyperlink w:anchor="_Toc496638532" w:history="1">
             <w:r>
               <w:rPr>
                 <w:rStyle w:val="Hyperlink"/>
@@ -3651,7 +3639,7 @@
                 <w:rFonts w:asciiTheme="minorHAnsi" w:eastAsiaTheme="minorEastAsia" w:hAnsiTheme="minorHAnsi"/>
                 <w:noProof/>
                 <w:sz w:val="22"/>
-                <w:lang w:eastAsia="hu-HU"/>
+                <w:lang w:val="en-US"/>
               </w:rPr>
               <w:tab/>
             </w:r>
@@ -3681,7 +3669,7 @@
                 <w:noProof/>
                 <w:webHidden/>
               </w:rPr>
-              <w:instrText xml:space="preserve"> PAGEREF _Toc496455899 \h </w:instrText>
+              <w:instrText xml:space="preserve"> PAGEREF _Toc496638532 \h </w:instrText>
             </w:r>
             <w:r>
               <w:rPr>
@@ -3701,7 +3689,7 @@
                 <w:noProof/>
                 <w:webHidden/>
               </w:rPr>
-              <w:t>18</w:t>
+              <w:t>19</w:t>
             </w:r>
             <w:r>
               <w:rPr>
@@ -3723,10 +3711,10 @@
               <w:rFonts w:asciiTheme="minorHAnsi" w:eastAsiaTheme="minorEastAsia" w:hAnsiTheme="minorHAnsi"/>
               <w:noProof/>
               <w:sz w:val="22"/>
-              <w:lang w:eastAsia="hu-HU"/>
+              <w:lang w:val="en-US"/>
             </w:rPr>
           </w:pPr>
-          <w:hyperlink w:anchor="_Toc496455900" w:history="1">
+          <w:hyperlink w:anchor="_Toc496638533" w:history="1">
             <w:r>
               <w:rPr>
                 <w:rStyle w:val="Hyperlink"/>
@@ -3739,7 +3727,7 @@
                 <w:rFonts w:asciiTheme="minorHAnsi" w:eastAsiaTheme="minorEastAsia" w:hAnsiTheme="minorHAnsi"/>
                 <w:noProof/>
                 <w:sz w:val="22"/>
-                <w:lang w:eastAsia="hu-HU"/>
+                <w:lang w:val="en-US"/>
               </w:rPr>
               <w:tab/>
             </w:r>
@@ -3769,7 +3757,7 @@
                 <w:noProof/>
                 <w:webHidden/>
               </w:rPr>
-              <w:instrText xml:space="preserve"> PAGEREF _Toc496455900 \h </w:instrText>
+              <w:instrText xml:space="preserve"> PAGEREF _Toc496638533 \h </w:instrText>
             </w:r>
             <w:r>
               <w:rPr>
@@ -3789,7 +3777,7 @@
                 <w:noProof/>
                 <w:webHidden/>
               </w:rPr>
-              <w:t>18</w:t>
+              <w:t>19</w:t>
             </w:r>
             <w:r>
               <w:rPr>
@@ -3811,10 +3799,10 @@
               <w:rFonts w:asciiTheme="minorHAnsi" w:eastAsiaTheme="minorEastAsia" w:hAnsiTheme="minorHAnsi"/>
               <w:noProof/>
               <w:sz w:val="22"/>
-              <w:lang w:eastAsia="hu-HU"/>
+              <w:lang w:val="en-US"/>
             </w:rPr>
           </w:pPr>
-          <w:hyperlink w:anchor="_Toc496455901" w:history="1">
+          <w:hyperlink w:anchor="_Toc496638534" w:history="1">
             <w:r>
               <w:rPr>
                 <w:rStyle w:val="Hyperlink"/>
@@ -3827,7 +3815,7 @@
                 <w:rFonts w:asciiTheme="minorHAnsi" w:eastAsiaTheme="minorEastAsia" w:hAnsiTheme="minorHAnsi"/>
                 <w:noProof/>
                 <w:sz w:val="22"/>
-                <w:lang w:eastAsia="hu-HU"/>
+                <w:lang w:val="en-US"/>
               </w:rPr>
               <w:tab/>
             </w:r>
@@ -3857,7 +3845,7 @@
                 <w:noProof/>
                 <w:webHidden/>
               </w:rPr>
-              <w:instrText xml:space="preserve"> PAGEREF _Toc496455901 \h </w:instrText>
+              <w:instrText xml:space="preserve"> PAGEREF _Toc496638534 \h </w:instrText>
             </w:r>
             <w:r>
               <w:rPr>
@@ -3877,7 +3865,7 @@
                 <w:noProof/>
                 <w:webHidden/>
               </w:rPr>
-              <w:t>18</w:t>
+              <w:t>19</w:t>
             </w:r>
             <w:r>
               <w:rPr>
@@ -3899,10 +3887,10 @@
               <w:rFonts w:asciiTheme="minorHAnsi" w:eastAsiaTheme="minorEastAsia" w:hAnsiTheme="minorHAnsi"/>
               <w:noProof/>
               <w:sz w:val="22"/>
-              <w:lang w:eastAsia="hu-HU"/>
+              <w:lang w:val="en-US"/>
             </w:rPr>
           </w:pPr>
-          <w:hyperlink w:anchor="_Toc496455902" w:history="1">
+          <w:hyperlink w:anchor="_Toc496638535" w:history="1">
             <w:r>
               <w:rPr>
                 <w:rStyle w:val="Hyperlink"/>
@@ -3915,7 +3903,7 @@
                 <w:rFonts w:asciiTheme="minorHAnsi" w:eastAsiaTheme="minorEastAsia" w:hAnsiTheme="minorHAnsi"/>
                 <w:noProof/>
                 <w:sz w:val="22"/>
-                <w:lang w:eastAsia="hu-HU"/>
+                <w:lang w:val="en-US"/>
               </w:rPr>
               <w:tab/>
             </w:r>
@@ -3945,7 +3933,7 @@
                 <w:noProof/>
                 <w:webHidden/>
               </w:rPr>
-              <w:instrText xml:space="preserve"> PAGEREF _Toc496455902 \h </w:instrText>
+              <w:instrText xml:space="preserve"> PAGEREF _Toc496638535 \h </w:instrText>
             </w:r>
             <w:r>
               <w:rPr>
@@ -3965,7 +3953,7 @@
                 <w:noProof/>
                 <w:webHidden/>
               </w:rPr>
-              <w:t>20</w:t>
+              <w:t>21</w:t>
             </w:r>
             <w:r>
               <w:rPr>
@@ -3987,10 +3975,10 @@
               <w:rFonts w:asciiTheme="minorHAnsi" w:eastAsiaTheme="minorEastAsia" w:hAnsiTheme="minorHAnsi"/>
               <w:noProof/>
               <w:sz w:val="22"/>
-              <w:lang w:eastAsia="hu-HU"/>
+              <w:lang w:val="en-US"/>
             </w:rPr>
           </w:pPr>
-          <w:hyperlink w:anchor="_Toc496455903" w:history="1">
+          <w:hyperlink w:anchor="_Toc496638536" w:history="1">
             <w:r>
               <w:rPr>
                 <w:rStyle w:val="Hyperlink"/>
@@ -4003,7 +3991,7 @@
                 <w:rFonts w:asciiTheme="minorHAnsi" w:eastAsiaTheme="minorEastAsia" w:hAnsiTheme="minorHAnsi"/>
                 <w:noProof/>
                 <w:sz w:val="22"/>
-                <w:lang w:eastAsia="hu-HU"/>
+                <w:lang w:val="en-US"/>
               </w:rPr>
               <w:tab/>
             </w:r>
@@ -4033,7 +4021,7 @@
                 <w:noProof/>
                 <w:webHidden/>
               </w:rPr>
-              <w:instrText xml:space="preserve"> PAGEREF _Toc496455903 \h </w:instrText>
+              <w:instrText xml:space="preserve"> PAGEREF _Toc496638536 \h </w:instrText>
             </w:r>
             <w:r>
               <w:rPr>
@@ -4053,7 +4041,7 @@
                 <w:noProof/>
                 <w:webHidden/>
               </w:rPr>
-              <w:t>20</w:t>
+              <w:t>21</w:t>
             </w:r>
             <w:r>
               <w:rPr>
@@ -4075,10 +4063,10 @@
               <w:rFonts w:asciiTheme="minorHAnsi" w:eastAsiaTheme="minorEastAsia" w:hAnsiTheme="minorHAnsi"/>
               <w:noProof/>
               <w:sz w:val="22"/>
-              <w:lang w:eastAsia="hu-HU"/>
+              <w:lang w:val="en-US"/>
             </w:rPr>
           </w:pPr>
-          <w:hyperlink w:anchor="_Toc496455904" w:history="1">
+          <w:hyperlink w:anchor="_Toc496638537" w:history="1">
             <w:r>
               <w:rPr>
                 <w:rStyle w:val="Hyperlink"/>
@@ -4091,7 +4079,7 @@
                 <w:rFonts w:asciiTheme="minorHAnsi" w:eastAsiaTheme="minorEastAsia" w:hAnsiTheme="minorHAnsi"/>
                 <w:noProof/>
                 <w:sz w:val="22"/>
-                <w:lang w:eastAsia="hu-HU"/>
+                <w:lang w:val="en-US"/>
               </w:rPr>
               <w:tab/>
             </w:r>
@@ -4121,7 +4109,7 @@
                 <w:noProof/>
                 <w:webHidden/>
               </w:rPr>
-              <w:instrText xml:space="preserve"> PAGEREF _Toc496455904 \h </w:instrText>
+              <w:instrText xml:space="preserve"> PAGEREF _Toc496638537 \h </w:instrText>
             </w:r>
             <w:r>
               <w:rPr>
@@ -4141,7 +4129,7 @@
                 <w:noProof/>
                 <w:webHidden/>
               </w:rPr>
-              <w:t>21</w:t>
+              <w:t>22</w:t>
             </w:r>
             <w:r>
               <w:rPr>
@@ -4163,10 +4151,10 @@
               <w:rFonts w:asciiTheme="minorHAnsi" w:eastAsiaTheme="minorEastAsia" w:hAnsiTheme="minorHAnsi"/>
               <w:noProof/>
               <w:sz w:val="22"/>
-              <w:lang w:eastAsia="hu-HU"/>
+              <w:lang w:val="en-US"/>
             </w:rPr>
           </w:pPr>
-          <w:hyperlink w:anchor="_Toc496455905" w:history="1">
+          <w:hyperlink w:anchor="_Toc496638538" w:history="1">
             <w:r>
               <w:rPr>
                 <w:rStyle w:val="Hyperlink"/>
@@ -4179,7 +4167,7 @@
                 <w:rFonts w:asciiTheme="minorHAnsi" w:eastAsiaTheme="minorEastAsia" w:hAnsiTheme="minorHAnsi"/>
                 <w:noProof/>
                 <w:sz w:val="22"/>
-                <w:lang w:eastAsia="hu-HU"/>
+                <w:lang w:val="en-US"/>
               </w:rPr>
               <w:tab/>
             </w:r>
@@ -4209,7 +4197,7 @@
                 <w:noProof/>
                 <w:webHidden/>
               </w:rPr>
-              <w:instrText xml:space="preserve"> PAGEREF _Toc496455905 \h </w:instrText>
+              <w:instrText xml:space="preserve"> PAGEREF _Toc496638538 \h </w:instrText>
             </w:r>
             <w:r>
               <w:rPr>
@@ -4229,7 +4217,7 @@
                 <w:noProof/>
                 <w:webHidden/>
               </w:rPr>
-              <w:t>21</w:t>
+              <w:t>22</w:t>
             </w:r>
             <w:r>
               <w:rPr>
@@ -4251,10 +4239,10 @@
               <w:rFonts w:asciiTheme="minorHAnsi" w:eastAsiaTheme="minorEastAsia" w:hAnsiTheme="minorHAnsi"/>
               <w:noProof/>
               <w:sz w:val="22"/>
-              <w:lang w:eastAsia="hu-HU"/>
+              <w:lang w:val="en-US"/>
             </w:rPr>
           </w:pPr>
-          <w:hyperlink w:anchor="_Toc496455906" w:history="1">
+          <w:hyperlink w:anchor="_Toc496638539" w:history="1">
             <w:r>
               <w:rPr>
                 <w:rStyle w:val="Hyperlink"/>
@@ -4267,7 +4255,7 @@
                 <w:rFonts w:asciiTheme="minorHAnsi" w:eastAsiaTheme="minorEastAsia" w:hAnsiTheme="minorHAnsi"/>
                 <w:noProof/>
                 <w:sz w:val="22"/>
-                <w:lang w:eastAsia="hu-HU"/>
+                <w:lang w:val="en-US"/>
               </w:rPr>
               <w:tab/>
             </w:r>
@@ -4297,7 +4285,7 @@
                 <w:noProof/>
                 <w:webHidden/>
               </w:rPr>
-              <w:instrText xml:space="preserve"> PAGEREF _Toc496455906 \h </w:instrText>
+              <w:instrText xml:space="preserve"> PAGEREF _Toc496638539 \h </w:instrText>
             </w:r>
             <w:r>
               <w:rPr>
@@ -4317,7 +4305,7 @@
                 <w:noProof/>
                 <w:webHidden/>
               </w:rPr>
-              <w:t>22</w:t>
+              <w:t>23</w:t>
             </w:r>
             <w:r>
               <w:rPr>
@@ -4339,10 +4327,10 @@
               <w:rFonts w:asciiTheme="minorHAnsi" w:eastAsiaTheme="minorEastAsia" w:hAnsiTheme="minorHAnsi"/>
               <w:noProof/>
               <w:sz w:val="22"/>
-              <w:lang w:eastAsia="hu-HU"/>
+              <w:lang w:val="en-US"/>
             </w:rPr>
           </w:pPr>
-          <w:hyperlink w:anchor="_Toc496455907" w:history="1">
+          <w:hyperlink w:anchor="_Toc496638540" w:history="1">
             <w:r>
               <w:rPr>
                 <w:rStyle w:val="Hyperlink"/>
@@ -4355,7 +4343,7 @@
                 <w:rFonts w:asciiTheme="minorHAnsi" w:eastAsiaTheme="minorEastAsia" w:hAnsiTheme="minorHAnsi"/>
                 <w:noProof/>
                 <w:sz w:val="22"/>
-                <w:lang w:eastAsia="hu-HU"/>
+                <w:lang w:val="en-US"/>
               </w:rPr>
               <w:tab/>
             </w:r>
@@ -4385,7 +4373,7 @@
                 <w:noProof/>
                 <w:webHidden/>
               </w:rPr>
-              <w:instrText xml:space="preserve"> PAGEREF _Toc496455907 \h </w:instrText>
+              <w:instrText xml:space="preserve"> PAGEREF _Toc496638540 \h </w:instrText>
             </w:r>
             <w:r>
               <w:rPr>
@@ -4405,7 +4393,7 @@
                 <w:noProof/>
                 <w:webHidden/>
               </w:rPr>
-              <w:t>23</w:t>
+              <w:t>24</w:t>
             </w:r>
             <w:r>
               <w:rPr>
@@ -4427,10 +4415,10 @@
               <w:rFonts w:asciiTheme="minorHAnsi" w:eastAsiaTheme="minorEastAsia" w:hAnsiTheme="minorHAnsi"/>
               <w:noProof/>
               <w:sz w:val="22"/>
-              <w:lang w:eastAsia="hu-HU"/>
+              <w:lang w:val="en-US"/>
             </w:rPr>
           </w:pPr>
-          <w:hyperlink w:anchor="_Toc496455908" w:history="1">
+          <w:hyperlink w:anchor="_Toc496638541" w:history="1">
             <w:r>
               <w:rPr>
                 <w:rStyle w:val="Hyperlink"/>
@@ -4443,7 +4431,7 @@
                 <w:rFonts w:asciiTheme="minorHAnsi" w:eastAsiaTheme="minorEastAsia" w:hAnsiTheme="minorHAnsi"/>
                 <w:noProof/>
                 <w:sz w:val="22"/>
-                <w:lang w:eastAsia="hu-HU"/>
+                <w:lang w:val="en-US"/>
               </w:rPr>
               <w:tab/>
             </w:r>
@@ -4473,7 +4461,7 @@
                 <w:noProof/>
                 <w:webHidden/>
               </w:rPr>
-              <w:instrText xml:space="preserve"> PAGEREF _Toc496455908 \h </w:instrText>
+              <w:instrText xml:space="preserve"> PAGEREF _Toc496638541 \h </w:instrText>
             </w:r>
             <w:r>
               <w:rPr>
@@ -4493,7 +4481,7 @@
                 <w:noProof/>
                 <w:webHidden/>
               </w:rPr>
-              <w:t>23</w:t>
+              <w:t>24</w:t>
             </w:r>
             <w:r>
               <w:rPr>
@@ -4515,10 +4503,10 @@
               <w:rFonts w:asciiTheme="minorHAnsi" w:eastAsiaTheme="minorEastAsia" w:hAnsiTheme="minorHAnsi"/>
               <w:noProof/>
               <w:sz w:val="22"/>
-              <w:lang w:eastAsia="hu-HU"/>
+              <w:lang w:val="en-US"/>
             </w:rPr>
           </w:pPr>
-          <w:hyperlink w:anchor="_Toc496455909" w:history="1">
+          <w:hyperlink w:anchor="_Toc496638542" w:history="1">
             <w:r>
               <w:rPr>
                 <w:rStyle w:val="Hyperlink"/>
@@ -4531,7 +4519,7 @@
                 <w:rFonts w:asciiTheme="minorHAnsi" w:eastAsiaTheme="minorEastAsia" w:hAnsiTheme="minorHAnsi"/>
                 <w:noProof/>
                 <w:sz w:val="22"/>
-                <w:lang w:eastAsia="hu-HU"/>
+                <w:lang w:val="en-US"/>
               </w:rPr>
               <w:tab/>
             </w:r>
@@ -4561,7 +4549,7 @@
                 <w:noProof/>
                 <w:webHidden/>
               </w:rPr>
-              <w:instrText xml:space="preserve"> PAGEREF _Toc496455909 \h </w:instrText>
+              <w:instrText xml:space="preserve"> PAGEREF _Toc496638542 \h </w:instrText>
             </w:r>
             <w:r>
               <w:rPr>
@@ -4581,7 +4569,7 @@
                 <w:noProof/>
                 <w:webHidden/>
               </w:rPr>
-              <w:t>24</w:t>
+              <w:t>25</w:t>
             </w:r>
             <w:r>
               <w:rPr>
@@ -4603,10 +4591,10 @@
               <w:rFonts w:asciiTheme="minorHAnsi" w:eastAsiaTheme="minorEastAsia" w:hAnsiTheme="minorHAnsi"/>
               <w:noProof/>
               <w:sz w:val="22"/>
-              <w:lang w:eastAsia="hu-HU"/>
+              <w:lang w:val="en-US"/>
             </w:rPr>
           </w:pPr>
-          <w:hyperlink w:anchor="_Toc496455910" w:history="1">
+          <w:hyperlink w:anchor="_Toc496638543" w:history="1">
             <w:r>
               <w:rPr>
                 <w:rStyle w:val="Hyperlink"/>
@@ -4619,7 +4607,7 @@
                 <w:rFonts w:asciiTheme="minorHAnsi" w:eastAsiaTheme="minorEastAsia" w:hAnsiTheme="minorHAnsi"/>
                 <w:noProof/>
                 <w:sz w:val="22"/>
-                <w:lang w:eastAsia="hu-HU"/>
+                <w:lang w:val="en-US"/>
               </w:rPr>
               <w:tab/>
             </w:r>
@@ -4649,7 +4637,7 @@
                 <w:noProof/>
                 <w:webHidden/>
               </w:rPr>
-              <w:instrText xml:space="preserve"> PAGEREF _Toc496455910 \h </w:instrText>
+              <w:instrText xml:space="preserve"> PAGEREF _Toc496638543 \h </w:instrText>
             </w:r>
             <w:r>
               <w:rPr>
@@ -4669,7 +4657,7 @@
                 <w:noProof/>
                 <w:webHidden/>
               </w:rPr>
-              <w:t>24</w:t>
+              <w:t>25</w:t>
             </w:r>
             <w:r>
               <w:rPr>
@@ -4691,10 +4679,10 @@
               <w:rFonts w:asciiTheme="minorHAnsi" w:eastAsiaTheme="minorEastAsia" w:hAnsiTheme="minorHAnsi"/>
               <w:noProof/>
               <w:sz w:val="22"/>
-              <w:lang w:eastAsia="hu-HU"/>
+              <w:lang w:val="en-US"/>
             </w:rPr>
           </w:pPr>
-          <w:hyperlink w:anchor="_Toc496455911" w:history="1">
+          <w:hyperlink w:anchor="_Toc496638544" w:history="1">
             <w:r>
               <w:rPr>
                 <w:rStyle w:val="Hyperlink"/>
@@ -4707,7 +4695,7 @@
                 <w:rFonts w:asciiTheme="minorHAnsi" w:eastAsiaTheme="minorEastAsia" w:hAnsiTheme="minorHAnsi"/>
                 <w:noProof/>
                 <w:sz w:val="22"/>
-                <w:lang w:eastAsia="hu-HU"/>
+                <w:lang w:val="en-US"/>
               </w:rPr>
               <w:tab/>
             </w:r>
@@ -4737,7 +4725,7 @@
                 <w:noProof/>
                 <w:webHidden/>
               </w:rPr>
-              <w:instrText xml:space="preserve"> PAGEREF _Toc496455911 \h </w:instrText>
+              <w:instrText xml:space="preserve"> PAGEREF _Toc496638544 \h </w:instrText>
             </w:r>
             <w:r>
               <w:rPr>
@@ -4757,7 +4745,7 @@
                 <w:noProof/>
                 <w:webHidden/>
               </w:rPr>
-              <w:t>24</w:t>
+              <w:t>25</w:t>
             </w:r>
             <w:r>
               <w:rPr>
@@ -4779,10 +4767,10 @@
               <w:rFonts w:asciiTheme="minorHAnsi" w:eastAsiaTheme="minorEastAsia" w:hAnsiTheme="minorHAnsi"/>
               <w:noProof/>
               <w:sz w:val="22"/>
-              <w:lang w:eastAsia="hu-HU"/>
+              <w:lang w:val="en-US"/>
             </w:rPr>
           </w:pPr>
-          <w:hyperlink w:anchor="_Toc496455912" w:history="1">
+          <w:hyperlink w:anchor="_Toc496638545" w:history="1">
             <w:r>
               <w:rPr>
                 <w:rStyle w:val="Hyperlink"/>
@@ -4795,7 +4783,7 @@
                 <w:rFonts w:asciiTheme="minorHAnsi" w:eastAsiaTheme="minorEastAsia" w:hAnsiTheme="minorHAnsi"/>
                 <w:noProof/>
                 <w:sz w:val="22"/>
-                <w:lang w:eastAsia="hu-HU"/>
+                <w:lang w:val="en-US"/>
               </w:rPr>
               <w:tab/>
             </w:r>
@@ -4825,7 +4813,7 @@
                 <w:noProof/>
                 <w:webHidden/>
               </w:rPr>
-              <w:instrText xml:space="preserve"> PAGEREF _Toc496455912 \h </w:instrText>
+              <w:instrText xml:space="preserve"> PAGEREF _Toc496638545 \h </w:instrText>
             </w:r>
             <w:r>
               <w:rPr>
@@ -4845,7 +4833,7 @@
                 <w:noProof/>
                 <w:webHidden/>
               </w:rPr>
-              <w:t>24</w:t>
+              <w:t>25</w:t>
             </w:r>
             <w:r>
               <w:rPr>
@@ -4867,10 +4855,10 @@
               <w:rFonts w:asciiTheme="minorHAnsi" w:eastAsiaTheme="minorEastAsia" w:hAnsiTheme="minorHAnsi"/>
               <w:noProof/>
               <w:sz w:val="22"/>
-              <w:lang w:eastAsia="hu-HU"/>
+              <w:lang w:val="en-US"/>
             </w:rPr>
           </w:pPr>
-          <w:hyperlink w:anchor="_Toc496455913" w:history="1">
+          <w:hyperlink w:anchor="_Toc496638546" w:history="1">
             <w:r>
               <w:rPr>
                 <w:rStyle w:val="Hyperlink"/>
@@ -4883,7 +4871,7 @@
                 <w:rFonts w:asciiTheme="minorHAnsi" w:eastAsiaTheme="minorEastAsia" w:hAnsiTheme="minorHAnsi"/>
                 <w:noProof/>
                 <w:sz w:val="22"/>
-                <w:lang w:eastAsia="hu-HU"/>
+                <w:lang w:val="en-US"/>
               </w:rPr>
               <w:tab/>
             </w:r>
@@ -4913,7 +4901,7 @@
                 <w:noProof/>
                 <w:webHidden/>
               </w:rPr>
-              <w:instrText xml:space="preserve"> PAGEREF _Toc496455913 \h </w:instrText>
+              <w:instrText xml:space="preserve"> PAGEREF _Toc496638546 \h </w:instrText>
             </w:r>
             <w:r>
               <w:rPr>
@@ -4933,7 +4921,7 @@
                 <w:noProof/>
                 <w:webHidden/>
               </w:rPr>
-              <w:t>25</w:t>
+              <w:t>26</w:t>
             </w:r>
             <w:r>
               <w:rPr>
@@ -4955,10 +4943,10 @@
               <w:rFonts w:asciiTheme="minorHAnsi" w:eastAsiaTheme="minorEastAsia" w:hAnsiTheme="minorHAnsi"/>
               <w:noProof/>
               <w:sz w:val="22"/>
-              <w:lang w:eastAsia="hu-HU"/>
+              <w:lang w:val="en-US"/>
             </w:rPr>
           </w:pPr>
-          <w:hyperlink w:anchor="_Toc496455914" w:history="1">
+          <w:hyperlink w:anchor="_Toc496638547" w:history="1">
             <w:r>
               <w:rPr>
                 <w:rStyle w:val="Hyperlink"/>
@@ -4971,7 +4959,7 @@
                 <w:rFonts w:asciiTheme="minorHAnsi" w:eastAsiaTheme="minorEastAsia" w:hAnsiTheme="minorHAnsi"/>
                 <w:noProof/>
                 <w:sz w:val="22"/>
-                <w:lang w:eastAsia="hu-HU"/>
+                <w:lang w:val="en-US"/>
               </w:rPr>
               <w:tab/>
             </w:r>
@@ -5001,7 +4989,7 @@
                 <w:noProof/>
                 <w:webHidden/>
               </w:rPr>
-              <w:instrText xml:space="preserve"> PAGEREF _Toc496455914 \h </w:instrText>
+              <w:instrText xml:space="preserve"> PAGEREF _Toc496638547 \h </w:instrText>
             </w:r>
             <w:r>
               <w:rPr>
@@ -5021,7 +5009,7 @@
                 <w:noProof/>
                 <w:webHidden/>
               </w:rPr>
-              <w:t>25</w:t>
+              <w:t>26</w:t>
             </w:r>
             <w:r>
               <w:rPr>
@@ -5043,10 +5031,10 @@
               <w:rFonts w:asciiTheme="minorHAnsi" w:eastAsiaTheme="minorEastAsia" w:hAnsiTheme="minorHAnsi"/>
               <w:noProof/>
               <w:sz w:val="22"/>
-              <w:lang w:eastAsia="hu-HU"/>
+              <w:lang w:val="en-US"/>
             </w:rPr>
           </w:pPr>
-          <w:hyperlink w:anchor="_Toc496455915" w:history="1">
+          <w:hyperlink w:anchor="_Toc496638548" w:history="1">
             <w:r>
               <w:rPr>
                 <w:rStyle w:val="Hyperlink"/>
@@ -5059,7 +5047,7 @@
                 <w:rFonts w:asciiTheme="minorHAnsi" w:eastAsiaTheme="minorEastAsia" w:hAnsiTheme="minorHAnsi"/>
                 <w:noProof/>
                 <w:sz w:val="22"/>
-                <w:lang w:eastAsia="hu-HU"/>
+                <w:lang w:val="en-US"/>
               </w:rPr>
               <w:tab/>
             </w:r>
@@ -5089,7 +5077,7 @@
                 <w:noProof/>
                 <w:webHidden/>
               </w:rPr>
-              <w:instrText xml:space="preserve"> PAGEREF _Toc496455915 \h </w:instrText>
+              <w:instrText xml:space="preserve"> PAGEREF _Toc496638548 \h </w:instrText>
             </w:r>
             <w:r>
               <w:rPr>
@@ -5109,7 +5097,7 @@
                 <w:noProof/>
                 <w:webHidden/>
               </w:rPr>
-              <w:t>25</w:t>
+              <w:t>26</w:t>
             </w:r>
             <w:r>
               <w:rPr>
@@ -5131,10 +5119,10 @@
               <w:rFonts w:asciiTheme="minorHAnsi" w:eastAsiaTheme="minorEastAsia" w:hAnsiTheme="minorHAnsi"/>
               <w:noProof/>
               <w:sz w:val="22"/>
-              <w:lang w:eastAsia="hu-HU"/>
+              <w:lang w:val="en-US"/>
             </w:rPr>
           </w:pPr>
-          <w:hyperlink w:anchor="_Toc496455916" w:history="1">
+          <w:hyperlink w:anchor="_Toc496638549" w:history="1">
             <w:r>
               <w:rPr>
                 <w:rStyle w:val="Hyperlink"/>
@@ -5147,7 +5135,7 @@
                 <w:rFonts w:asciiTheme="minorHAnsi" w:eastAsiaTheme="minorEastAsia" w:hAnsiTheme="minorHAnsi"/>
                 <w:noProof/>
                 <w:sz w:val="22"/>
-                <w:lang w:eastAsia="hu-HU"/>
+                <w:lang w:val="en-US"/>
               </w:rPr>
               <w:tab/>
             </w:r>
@@ -5177,7 +5165,7 @@
                 <w:noProof/>
                 <w:webHidden/>
               </w:rPr>
-              <w:instrText xml:space="preserve"> PAGEREF _Toc496455916 \h </w:instrText>
+              <w:instrText xml:space="preserve"> PAGEREF _Toc496638549 \h </w:instrText>
             </w:r>
             <w:r>
               <w:rPr>
@@ -5219,10 +5207,10 @@
               <w:rFonts w:asciiTheme="minorHAnsi" w:eastAsiaTheme="minorEastAsia" w:hAnsiTheme="minorHAnsi"/>
               <w:noProof/>
               <w:sz w:val="22"/>
-              <w:lang w:eastAsia="hu-HU"/>
+              <w:lang w:val="en-US"/>
             </w:rPr>
           </w:pPr>
-          <w:hyperlink w:anchor="_Toc496455917" w:history="1">
+          <w:hyperlink w:anchor="_Toc496638550" w:history="1">
             <w:r>
               <w:rPr>
                 <w:rStyle w:val="Hyperlink"/>
@@ -5235,7 +5223,7 @@
                 <w:rFonts w:asciiTheme="minorHAnsi" w:eastAsiaTheme="minorEastAsia" w:hAnsiTheme="minorHAnsi"/>
                 <w:noProof/>
                 <w:sz w:val="22"/>
-                <w:lang w:eastAsia="hu-HU"/>
+                <w:lang w:val="en-US"/>
               </w:rPr>
               <w:tab/>
             </w:r>
@@ -5265,7 +5253,7 @@
                 <w:noProof/>
                 <w:webHidden/>
               </w:rPr>
-              <w:instrText xml:space="preserve"> PAGEREF _Toc496455917 \h </w:instrText>
+              <w:instrText xml:space="preserve"> PAGEREF _Toc496638550 \h </w:instrText>
             </w:r>
             <w:r>
               <w:rPr>
@@ -5285,7 +5273,7 @@
                 <w:noProof/>
                 <w:webHidden/>
               </w:rPr>
-              <w:t>26</w:t>
+              <w:t>27</w:t>
             </w:r>
             <w:r>
               <w:rPr>
@@ -5307,10 +5295,10 @@
               <w:rFonts w:asciiTheme="minorHAnsi" w:eastAsiaTheme="minorEastAsia" w:hAnsiTheme="minorHAnsi"/>
               <w:noProof/>
               <w:sz w:val="22"/>
-              <w:lang w:eastAsia="hu-HU"/>
+              <w:lang w:val="en-US"/>
             </w:rPr>
           </w:pPr>
-          <w:hyperlink w:anchor="_Toc496455918" w:history="1">
+          <w:hyperlink w:anchor="_Toc496638551" w:history="1">
             <w:r>
               <w:rPr>
                 <w:rStyle w:val="Hyperlink"/>
@@ -5323,7 +5311,7 @@
                 <w:rFonts w:asciiTheme="minorHAnsi" w:eastAsiaTheme="minorEastAsia" w:hAnsiTheme="minorHAnsi"/>
                 <w:noProof/>
                 <w:sz w:val="22"/>
-                <w:lang w:eastAsia="hu-HU"/>
+                <w:lang w:val="en-US"/>
               </w:rPr>
               <w:tab/>
             </w:r>
@@ -5353,7 +5341,7 @@
                 <w:noProof/>
                 <w:webHidden/>
               </w:rPr>
-              <w:instrText xml:space="preserve"> PAGEREF _Toc496455918 \h </w:instrText>
+              <w:instrText xml:space="preserve"> PAGEREF _Toc496638551 \h </w:instrText>
             </w:r>
             <w:r>
               <w:rPr>
@@ -5395,10 +5383,10 @@
               <w:rFonts w:asciiTheme="minorHAnsi" w:eastAsiaTheme="minorEastAsia" w:hAnsiTheme="minorHAnsi"/>
               <w:noProof/>
               <w:sz w:val="22"/>
-              <w:lang w:eastAsia="hu-HU"/>
+              <w:lang w:val="en-US"/>
             </w:rPr>
           </w:pPr>
-          <w:hyperlink w:anchor="_Toc496455919" w:history="1">
+          <w:hyperlink w:anchor="_Toc496638552" w:history="1">
             <w:r>
               <w:rPr>
                 <w:rStyle w:val="Hyperlink"/>
@@ -5411,7 +5399,7 @@
                 <w:rFonts w:asciiTheme="minorHAnsi" w:eastAsiaTheme="minorEastAsia" w:hAnsiTheme="minorHAnsi"/>
                 <w:noProof/>
                 <w:sz w:val="22"/>
-                <w:lang w:eastAsia="hu-HU"/>
+                <w:lang w:val="en-US"/>
               </w:rPr>
               <w:tab/>
             </w:r>
@@ -5441,7 +5429,7 @@
                 <w:noProof/>
                 <w:webHidden/>
               </w:rPr>
-              <w:instrText xml:space="preserve"> PAGEREF _Toc496455919 \h </w:instrText>
+              <w:instrText xml:space="preserve"> PAGEREF _Toc496638552 \h </w:instrText>
             </w:r>
             <w:r>
               <w:rPr>
@@ -5461,7 +5449,7 @@
                 <w:noProof/>
                 <w:webHidden/>
               </w:rPr>
-              <w:t>28</w:t>
+              <w:t>29</w:t>
             </w:r>
             <w:r>
               <w:rPr>
@@ -5483,10 +5471,10 @@
               <w:rFonts w:asciiTheme="minorHAnsi" w:eastAsiaTheme="minorEastAsia" w:hAnsiTheme="minorHAnsi"/>
               <w:noProof/>
               <w:sz w:val="22"/>
-              <w:lang w:eastAsia="hu-HU"/>
+              <w:lang w:val="en-US"/>
             </w:rPr>
           </w:pPr>
-          <w:hyperlink w:anchor="_Toc496455920" w:history="1">
+          <w:hyperlink w:anchor="_Toc496638553" w:history="1">
             <w:r>
               <w:rPr>
                 <w:rStyle w:val="Hyperlink"/>
@@ -5499,7 +5487,7 @@
                 <w:rFonts w:asciiTheme="minorHAnsi" w:eastAsiaTheme="minorEastAsia" w:hAnsiTheme="minorHAnsi"/>
                 <w:noProof/>
                 <w:sz w:val="22"/>
-                <w:lang w:eastAsia="hu-HU"/>
+                <w:lang w:val="en-US"/>
               </w:rPr>
               <w:tab/>
             </w:r>
@@ -5529,7 +5517,7 @@
                 <w:noProof/>
                 <w:webHidden/>
               </w:rPr>
-              <w:instrText xml:space="preserve"> PAGEREF _Toc496455920 \h </w:instrText>
+              <w:instrText xml:space="preserve"> PAGEREF _Toc496638553 \h </w:instrText>
             </w:r>
             <w:r>
               <w:rPr>
@@ -5549,7 +5537,7 @@
                 <w:noProof/>
                 <w:webHidden/>
               </w:rPr>
-              <w:t>28</w:t>
+              <w:t>31</w:t>
             </w:r>
             <w:r>
               <w:rPr>
@@ -5571,10 +5559,10 @@
               <w:rFonts w:asciiTheme="minorHAnsi" w:eastAsiaTheme="minorEastAsia" w:hAnsiTheme="minorHAnsi"/>
               <w:noProof/>
               <w:sz w:val="22"/>
-              <w:lang w:eastAsia="hu-HU"/>
+              <w:lang w:val="en-US"/>
             </w:rPr>
           </w:pPr>
-          <w:hyperlink w:anchor="_Toc496455921" w:history="1">
+          <w:hyperlink w:anchor="_Toc496638554" w:history="1">
             <w:r>
               <w:rPr>
                 <w:rStyle w:val="Hyperlink"/>
@@ -5587,7 +5575,7 @@
                 <w:rFonts w:asciiTheme="minorHAnsi" w:eastAsiaTheme="minorEastAsia" w:hAnsiTheme="minorHAnsi"/>
                 <w:noProof/>
                 <w:sz w:val="22"/>
-                <w:lang w:eastAsia="hu-HU"/>
+                <w:lang w:val="en-US"/>
               </w:rPr>
               <w:tab/>
             </w:r>
@@ -5617,7 +5605,7 @@
                 <w:noProof/>
                 <w:webHidden/>
               </w:rPr>
-              <w:instrText xml:space="preserve"> PAGEREF _Toc496455921 \h </w:instrText>
+              <w:instrText xml:space="preserve"> PAGEREF _Toc496638554 \h </w:instrText>
             </w:r>
             <w:r>
               <w:rPr>
@@ -5637,7 +5625,7 @@
                 <w:noProof/>
                 <w:webHidden/>
               </w:rPr>
-              <w:t>30</w:t>
+              <w:t>32</w:t>
             </w:r>
             <w:r>
               <w:rPr>
@@ -5659,10 +5647,10 @@
               <w:rFonts w:asciiTheme="minorHAnsi" w:eastAsiaTheme="minorEastAsia" w:hAnsiTheme="minorHAnsi"/>
               <w:noProof/>
               <w:sz w:val="22"/>
-              <w:lang w:eastAsia="hu-HU"/>
+              <w:lang w:val="en-US"/>
             </w:rPr>
           </w:pPr>
-          <w:hyperlink w:anchor="_Toc496455922" w:history="1">
+          <w:hyperlink w:anchor="_Toc496638555" w:history="1">
             <w:r>
               <w:rPr>
                 <w:rStyle w:val="Hyperlink"/>
@@ -5675,7 +5663,7 @@
                 <w:rFonts w:asciiTheme="minorHAnsi" w:eastAsiaTheme="minorEastAsia" w:hAnsiTheme="minorHAnsi"/>
                 <w:noProof/>
                 <w:sz w:val="22"/>
-                <w:lang w:eastAsia="hu-HU"/>
+                <w:lang w:val="en-US"/>
               </w:rPr>
               <w:tab/>
             </w:r>
@@ -5705,7 +5693,7 @@
                 <w:noProof/>
                 <w:webHidden/>
               </w:rPr>
-              <w:instrText xml:space="preserve"> PAGEREF _Toc496455922 \h </w:instrText>
+              <w:instrText xml:space="preserve"> PAGEREF _Toc496638555 \h </w:instrText>
             </w:r>
             <w:r>
               <w:rPr>
@@ -5725,7 +5713,7 @@
                 <w:noProof/>
                 <w:webHidden/>
               </w:rPr>
-              <w:t>30</w:t>
+              <w:t>32</w:t>
             </w:r>
             <w:r>
               <w:rPr>
@@ -5747,10 +5735,10 @@
               <w:rFonts w:asciiTheme="minorHAnsi" w:eastAsiaTheme="minorEastAsia" w:hAnsiTheme="minorHAnsi"/>
               <w:noProof/>
               <w:sz w:val="22"/>
-              <w:lang w:eastAsia="hu-HU"/>
+              <w:lang w:val="en-US"/>
             </w:rPr>
           </w:pPr>
-          <w:hyperlink w:anchor="_Toc496455923" w:history="1">
+          <w:hyperlink w:anchor="_Toc496638556" w:history="1">
             <w:r>
               <w:rPr>
                 <w:rStyle w:val="Hyperlink"/>
@@ -5763,7 +5751,7 @@
                 <w:rFonts w:asciiTheme="minorHAnsi" w:eastAsiaTheme="minorEastAsia" w:hAnsiTheme="minorHAnsi"/>
                 <w:noProof/>
                 <w:sz w:val="22"/>
-                <w:lang w:eastAsia="hu-HU"/>
+                <w:lang w:val="en-US"/>
               </w:rPr>
               <w:tab/>
             </w:r>
@@ -5793,7 +5781,7 @@
                 <w:noProof/>
                 <w:webHidden/>
               </w:rPr>
-              <w:instrText xml:space="preserve"> PAGEREF _Toc496455923 \h </w:instrText>
+              <w:instrText xml:space="preserve"> PAGEREF _Toc496638556 \h </w:instrText>
             </w:r>
             <w:r>
               <w:rPr>
@@ -5813,7 +5801,7 @@
                 <w:noProof/>
                 <w:webHidden/>
               </w:rPr>
-              <w:t>30</w:t>
+              <w:t>32</w:t>
             </w:r>
             <w:r>
               <w:rPr>
@@ -5835,10 +5823,10 @@
               <w:rFonts w:asciiTheme="minorHAnsi" w:eastAsiaTheme="minorEastAsia" w:hAnsiTheme="minorHAnsi"/>
               <w:noProof/>
               <w:sz w:val="22"/>
-              <w:lang w:eastAsia="hu-HU"/>
+              <w:lang w:val="en-US"/>
             </w:rPr>
           </w:pPr>
-          <w:hyperlink w:anchor="_Toc496455924" w:history="1">
+          <w:hyperlink w:anchor="_Toc496638557" w:history="1">
             <w:r>
               <w:rPr>
                 <w:rStyle w:val="Hyperlink"/>
@@ -5851,7 +5839,7 @@
                 <w:rFonts w:asciiTheme="minorHAnsi" w:eastAsiaTheme="minorEastAsia" w:hAnsiTheme="minorHAnsi"/>
                 <w:noProof/>
                 <w:sz w:val="22"/>
-                <w:lang w:eastAsia="hu-HU"/>
+                <w:lang w:val="en-US"/>
               </w:rPr>
               <w:tab/>
             </w:r>
@@ -5881,7 +5869,7 @@
                 <w:noProof/>
                 <w:webHidden/>
               </w:rPr>
-              <w:instrText xml:space="preserve"> PAGEREF _Toc496455924 \h </w:instrText>
+              <w:instrText xml:space="preserve"> PAGEREF _Toc496638557 \h </w:instrText>
             </w:r>
             <w:r>
               <w:rPr>
@@ -5901,7 +5889,7 @@
                 <w:noProof/>
                 <w:webHidden/>
               </w:rPr>
-              <w:t>30</w:t>
+              <w:t>32</w:t>
             </w:r>
             <w:r>
               <w:rPr>
@@ -5923,10 +5911,10 @@
               <w:rFonts w:asciiTheme="minorHAnsi" w:eastAsiaTheme="minorEastAsia" w:hAnsiTheme="minorHAnsi"/>
               <w:noProof/>
               <w:sz w:val="22"/>
-              <w:lang w:eastAsia="hu-HU"/>
+              <w:lang w:val="en-US"/>
             </w:rPr>
           </w:pPr>
-          <w:hyperlink w:anchor="_Toc496455925" w:history="1">
+          <w:hyperlink w:anchor="_Toc496638558" w:history="1">
             <w:r>
               <w:rPr>
                 <w:rStyle w:val="Hyperlink"/>
@@ -5939,7 +5927,7 @@
                 <w:rFonts w:asciiTheme="minorHAnsi" w:eastAsiaTheme="minorEastAsia" w:hAnsiTheme="minorHAnsi"/>
                 <w:noProof/>
                 <w:sz w:val="22"/>
-                <w:lang w:eastAsia="hu-HU"/>
+                <w:lang w:val="en-US"/>
               </w:rPr>
               <w:tab/>
             </w:r>
@@ -5969,7 +5957,7 @@
                 <w:noProof/>
                 <w:webHidden/>
               </w:rPr>
-              <w:instrText xml:space="preserve"> PAGEREF _Toc496455925 \h </w:instrText>
+              <w:instrText xml:space="preserve"> PAGEREF _Toc496638558 \h </w:instrText>
             </w:r>
             <w:r>
               <w:rPr>
@@ -5989,7 +5977,7 @@
                 <w:noProof/>
                 <w:webHidden/>
               </w:rPr>
-              <w:t>30</w:t>
+              <w:t>32</w:t>
             </w:r>
             <w:r>
               <w:rPr>
@@ -6011,10 +5999,10 @@
               <w:rFonts w:asciiTheme="minorHAnsi" w:eastAsiaTheme="minorEastAsia" w:hAnsiTheme="minorHAnsi"/>
               <w:noProof/>
               <w:sz w:val="22"/>
-              <w:lang w:eastAsia="hu-HU"/>
+              <w:lang w:val="en-US"/>
             </w:rPr>
           </w:pPr>
-          <w:hyperlink w:anchor="_Toc496455926" w:history="1">
+          <w:hyperlink w:anchor="_Toc496638559" w:history="1">
             <w:r>
               <w:rPr>
                 <w:rStyle w:val="Hyperlink"/>
@@ -6027,7 +6015,7 @@
                 <w:rFonts w:asciiTheme="minorHAnsi" w:eastAsiaTheme="minorEastAsia" w:hAnsiTheme="minorHAnsi"/>
                 <w:noProof/>
                 <w:sz w:val="22"/>
-                <w:lang w:eastAsia="hu-HU"/>
+                <w:lang w:val="en-US"/>
               </w:rPr>
               <w:tab/>
             </w:r>
@@ -6057,7 +6045,7 @@
                 <w:noProof/>
                 <w:webHidden/>
               </w:rPr>
-              <w:instrText xml:space="preserve"> PAGEREF _Toc496455926 \h </w:instrText>
+              <w:instrText xml:space="preserve"> PAGEREF _Toc496638559 \h </w:instrText>
             </w:r>
             <w:r>
               <w:rPr>
@@ -6077,7 +6065,7 @@
                 <w:noProof/>
                 <w:webHidden/>
               </w:rPr>
-              <w:t>31</w:t>
+              <w:t>33</w:t>
             </w:r>
             <w:r>
               <w:rPr>
@@ -6099,10 +6087,10 @@
               <w:rFonts w:asciiTheme="minorHAnsi" w:eastAsiaTheme="minorEastAsia" w:hAnsiTheme="minorHAnsi"/>
               <w:noProof/>
               <w:sz w:val="22"/>
-              <w:lang w:eastAsia="hu-HU"/>
+              <w:lang w:val="en-US"/>
             </w:rPr>
           </w:pPr>
-          <w:hyperlink w:anchor="_Toc496455927" w:history="1">
+          <w:hyperlink w:anchor="_Toc496638560" w:history="1">
             <w:r>
               <w:rPr>
                 <w:rStyle w:val="Hyperlink"/>
@@ -6115,7 +6103,7 @@
                 <w:rFonts w:asciiTheme="minorHAnsi" w:eastAsiaTheme="minorEastAsia" w:hAnsiTheme="minorHAnsi"/>
                 <w:noProof/>
                 <w:sz w:val="22"/>
-                <w:lang w:eastAsia="hu-HU"/>
+                <w:lang w:val="en-US"/>
               </w:rPr>
               <w:tab/>
             </w:r>
@@ -6145,7 +6133,7 @@
                 <w:noProof/>
                 <w:webHidden/>
               </w:rPr>
-              <w:instrText xml:space="preserve"> PAGEREF _Toc496455927 \h </w:instrText>
+              <w:instrText xml:space="preserve"> PAGEREF _Toc496638560 \h </w:instrText>
             </w:r>
             <w:r>
               <w:rPr>
@@ -6165,7 +6153,7 @@
                 <w:noProof/>
                 <w:webHidden/>
               </w:rPr>
-              <w:t>31</w:t>
+              <w:t>33</w:t>
             </w:r>
             <w:r>
               <w:rPr>
@@ -6187,10 +6175,10 @@
               <w:rFonts w:asciiTheme="minorHAnsi" w:eastAsiaTheme="minorEastAsia" w:hAnsiTheme="minorHAnsi"/>
               <w:noProof/>
               <w:sz w:val="22"/>
-              <w:lang w:eastAsia="hu-HU"/>
+              <w:lang w:val="en-US"/>
             </w:rPr>
           </w:pPr>
-          <w:hyperlink w:anchor="_Toc496455928" w:history="1">
+          <w:hyperlink w:anchor="_Toc496638561" w:history="1">
             <w:r>
               <w:rPr>
                 <w:rStyle w:val="Hyperlink"/>
@@ -6203,7 +6191,7 @@
                 <w:rFonts w:asciiTheme="minorHAnsi" w:eastAsiaTheme="minorEastAsia" w:hAnsiTheme="minorHAnsi"/>
                 <w:noProof/>
                 <w:sz w:val="22"/>
-                <w:lang w:eastAsia="hu-HU"/>
+                <w:lang w:val="en-US"/>
               </w:rPr>
               <w:tab/>
             </w:r>
@@ -6233,7 +6221,7 @@
                 <w:noProof/>
                 <w:webHidden/>
               </w:rPr>
-              <w:instrText xml:space="preserve"> PAGEREF _Toc496455928 \h </w:instrText>
+              <w:instrText xml:space="preserve"> PAGEREF _Toc496638561 \h </w:instrText>
             </w:r>
             <w:r>
               <w:rPr>
@@ -6253,7 +6241,7 @@
                 <w:noProof/>
                 <w:webHidden/>
               </w:rPr>
-              <w:t>31</w:t>
+              <w:t>33</w:t>
             </w:r>
             <w:r>
               <w:rPr>
@@ -6275,10 +6263,10 @@
               <w:rFonts w:asciiTheme="minorHAnsi" w:eastAsiaTheme="minorEastAsia" w:hAnsiTheme="minorHAnsi"/>
               <w:noProof/>
               <w:sz w:val="22"/>
-              <w:lang w:eastAsia="hu-HU"/>
+              <w:lang w:val="en-US"/>
             </w:rPr>
           </w:pPr>
-          <w:hyperlink w:anchor="_Toc496455929" w:history="1">
+          <w:hyperlink w:anchor="_Toc496638562" w:history="1">
             <w:r>
               <w:rPr>
                 <w:rStyle w:val="Hyperlink"/>
@@ -6291,7 +6279,7 @@
                 <w:rFonts w:asciiTheme="minorHAnsi" w:eastAsiaTheme="minorEastAsia" w:hAnsiTheme="minorHAnsi"/>
                 <w:noProof/>
                 <w:sz w:val="22"/>
-                <w:lang w:eastAsia="hu-HU"/>
+                <w:lang w:val="en-US"/>
               </w:rPr>
               <w:tab/>
             </w:r>
@@ -6321,7 +6309,7 @@
                 <w:noProof/>
                 <w:webHidden/>
               </w:rPr>
-              <w:instrText xml:space="preserve"> PAGEREF _Toc496455929 \h </w:instrText>
+              <w:instrText xml:space="preserve"> PAGEREF _Toc496638562 \h </w:instrText>
             </w:r>
             <w:r>
               <w:rPr>
@@ -6341,7 +6329,7 @@
                 <w:noProof/>
                 <w:webHidden/>
               </w:rPr>
-              <w:t>31</w:t>
+              <w:t>33</w:t>
             </w:r>
             <w:r>
               <w:rPr>
@@ -6363,10 +6351,10 @@
               <w:rFonts w:asciiTheme="minorHAnsi" w:eastAsiaTheme="minorEastAsia" w:hAnsiTheme="minorHAnsi"/>
               <w:noProof/>
               <w:sz w:val="22"/>
-              <w:lang w:eastAsia="hu-HU"/>
+              <w:lang w:val="en-US"/>
             </w:rPr>
           </w:pPr>
-          <w:hyperlink w:anchor="_Toc496455930" w:history="1">
+          <w:hyperlink w:anchor="_Toc496638563" w:history="1">
             <w:r>
               <w:rPr>
                 <w:rStyle w:val="Hyperlink"/>
@@ -6379,7 +6367,7 @@
                 <w:rFonts w:asciiTheme="minorHAnsi" w:eastAsiaTheme="minorEastAsia" w:hAnsiTheme="minorHAnsi"/>
                 <w:noProof/>
                 <w:sz w:val="22"/>
-                <w:lang w:eastAsia="hu-HU"/>
+                <w:lang w:val="en-US"/>
               </w:rPr>
               <w:tab/>
             </w:r>
@@ -6409,7 +6397,7 @@
                 <w:noProof/>
                 <w:webHidden/>
               </w:rPr>
-              <w:instrText xml:space="preserve"> PAGEREF _Toc496455930 \h </w:instrText>
+              <w:instrText xml:space="preserve"> PAGEREF _Toc496638563 \h </w:instrText>
             </w:r>
             <w:r>
               <w:rPr>
@@ -6429,7 +6417,7 @@
                 <w:noProof/>
                 <w:webHidden/>
               </w:rPr>
-              <w:t>31</w:t>
+              <w:t>33</w:t>
             </w:r>
             <w:r>
               <w:rPr>
@@ -6451,10 +6439,10 @@
               <w:rFonts w:asciiTheme="minorHAnsi" w:eastAsiaTheme="minorEastAsia" w:hAnsiTheme="minorHAnsi"/>
               <w:noProof/>
               <w:sz w:val="22"/>
-              <w:lang w:eastAsia="hu-HU"/>
+              <w:lang w:val="en-US"/>
             </w:rPr>
           </w:pPr>
-          <w:hyperlink w:anchor="_Toc496455931" w:history="1">
+          <w:hyperlink w:anchor="_Toc496638564" w:history="1">
             <w:r>
               <w:rPr>
                 <w:rStyle w:val="Hyperlink"/>
@@ -6467,7 +6455,7 @@
                 <w:rFonts w:asciiTheme="minorHAnsi" w:eastAsiaTheme="minorEastAsia" w:hAnsiTheme="minorHAnsi"/>
                 <w:noProof/>
                 <w:sz w:val="22"/>
-                <w:lang w:eastAsia="hu-HU"/>
+                <w:lang w:val="en-US"/>
               </w:rPr>
               <w:tab/>
             </w:r>
@@ -6497,7 +6485,7 @@
                 <w:noProof/>
                 <w:webHidden/>
               </w:rPr>
-              <w:instrText xml:space="preserve"> PAGEREF _Toc496455931 \h </w:instrText>
+              <w:instrText xml:space="preserve"> PAGEREF _Toc496638564 \h </w:instrText>
             </w:r>
             <w:r>
               <w:rPr>
@@ -6517,7 +6505,7 @@
                 <w:noProof/>
                 <w:webHidden/>
               </w:rPr>
-              <w:t>32</w:t>
+              <w:t>34</w:t>
             </w:r>
             <w:r>
               <w:rPr>
@@ -6539,10 +6527,10 @@
               <w:rFonts w:asciiTheme="minorHAnsi" w:eastAsiaTheme="minorEastAsia" w:hAnsiTheme="minorHAnsi"/>
               <w:noProof/>
               <w:sz w:val="22"/>
-              <w:lang w:eastAsia="hu-HU"/>
+              <w:lang w:val="en-US"/>
             </w:rPr>
           </w:pPr>
-          <w:hyperlink w:anchor="_Toc496455932" w:history="1">
+          <w:hyperlink w:anchor="_Toc496638565" w:history="1">
             <w:r>
               <w:rPr>
                 <w:rStyle w:val="Hyperlink"/>
@@ -6555,7 +6543,7 @@
                 <w:rFonts w:asciiTheme="minorHAnsi" w:eastAsiaTheme="minorEastAsia" w:hAnsiTheme="minorHAnsi"/>
                 <w:noProof/>
                 <w:sz w:val="22"/>
-                <w:lang w:eastAsia="hu-HU"/>
+                <w:lang w:val="en-US"/>
               </w:rPr>
               <w:tab/>
             </w:r>
@@ -6585,7 +6573,7 @@
                 <w:noProof/>
                 <w:webHidden/>
               </w:rPr>
-              <w:instrText xml:space="preserve"> PAGEREF _Toc496455932 \h </w:instrText>
+              <w:instrText xml:space="preserve"> PAGEREF _Toc496638565 \h </w:instrText>
             </w:r>
             <w:r>
               <w:rPr>
@@ -6605,7 +6593,7 @@
                 <w:noProof/>
                 <w:webHidden/>
               </w:rPr>
-              <w:t>33</w:t>
+              <w:t>35</w:t>
             </w:r>
             <w:r>
               <w:rPr>
@@ -6627,10 +6615,10 @@
               <w:rFonts w:asciiTheme="minorHAnsi" w:eastAsiaTheme="minorEastAsia" w:hAnsiTheme="minorHAnsi"/>
               <w:noProof/>
               <w:sz w:val="22"/>
-              <w:lang w:eastAsia="hu-HU"/>
+              <w:lang w:val="en-US"/>
             </w:rPr>
           </w:pPr>
-          <w:hyperlink w:anchor="_Toc496455933" w:history="1">
+          <w:hyperlink w:anchor="_Toc496638566" w:history="1">
             <w:r>
               <w:rPr>
                 <w:rStyle w:val="Hyperlink"/>
@@ -6643,7 +6631,7 @@
                 <w:rFonts w:asciiTheme="minorHAnsi" w:eastAsiaTheme="minorEastAsia" w:hAnsiTheme="minorHAnsi"/>
                 <w:noProof/>
                 <w:sz w:val="22"/>
-                <w:lang w:eastAsia="hu-HU"/>
+                <w:lang w:val="en-US"/>
               </w:rPr>
               <w:tab/>
             </w:r>
@@ -6673,7 +6661,7 @@
                 <w:noProof/>
                 <w:webHidden/>
               </w:rPr>
-              <w:instrText xml:space="preserve"> PAGEREF _Toc496455933 \h </w:instrText>
+              <w:instrText xml:space="preserve"> PAGEREF _Toc496638566 \h </w:instrText>
             </w:r>
             <w:r>
               <w:rPr>
@@ -6693,7 +6681,7 @@
                 <w:noProof/>
                 <w:webHidden/>
               </w:rPr>
-              <w:t>33</w:t>
+              <w:t>35</w:t>
             </w:r>
             <w:r>
               <w:rPr>
@@ -6741,12 +6729,12 @@
         <w:spacing w:before="240" w:after="240"/>
         <w:jc w:val="both"/>
       </w:pPr>
-      <w:bookmarkStart w:id="2" w:name="_Toc496455879"/>
+      <w:bookmarkStart w:id="3" w:name="_Toc496638512"/>
       <w:r>
         <w:lastRenderedPageBreak/>
         <w:t>Köszönetnyilvánítás</w:t>
       </w:r>
-      <w:bookmarkEnd w:id="2"/>
+      <w:bookmarkEnd w:id="3"/>
     </w:p>
     <w:p>
       <w:r>
@@ -6786,12 +6774,12 @@
           <w:szCs w:val="26"/>
         </w:rPr>
       </w:pPr>
-      <w:bookmarkStart w:id="3" w:name="_Toc496455880"/>
+      <w:bookmarkStart w:id="4" w:name="_Toc496638513"/>
       <w:r>
         <w:lastRenderedPageBreak/>
         <w:t>Rövid tartalmi összefoglaló a téma területéről, a feladatról</w:t>
       </w:r>
-      <w:bookmarkEnd w:id="3"/>
+      <w:bookmarkEnd w:id="4"/>
     </w:p>
     <w:p>
       <w:r>
@@ -6964,12 +6952,12 @@
           <w:szCs w:val="26"/>
         </w:rPr>
       </w:pPr>
-      <w:bookmarkStart w:id="4" w:name="_Toc496455881"/>
+      <w:bookmarkStart w:id="5" w:name="_Toc496638514"/>
       <w:r>
         <w:lastRenderedPageBreak/>
         <w:t>A megoldandó probléma és motivációi</w:t>
       </w:r>
-      <w:bookmarkEnd w:id="4"/>
+      <w:bookmarkEnd w:id="5"/>
     </w:p>
     <w:p>
       <w:r>
@@ -7197,7 +7185,7 @@
         <w:ind w:left="357" w:hanging="357"/>
         <w:jc w:val="both"/>
       </w:pPr>
-      <w:bookmarkStart w:id="5" w:name="_Toc496455882"/>
+      <w:bookmarkStart w:id="6" w:name="_Toc496638515"/>
       <w:r>
         <w:lastRenderedPageBreak/>
         <w:t xml:space="preserve">A fordítóprogramok </w:t>
@@ -7205,7 +7193,7 @@
       <w:r>
         <w:t>vázlatos működése</w:t>
       </w:r>
-      <w:bookmarkEnd w:id="5"/>
+      <w:bookmarkEnd w:id="6"/>
     </w:p>
     <w:p>
       <w:pPr>
@@ -7217,11 +7205,11 @@
         <w:spacing w:before="240" w:after="240"/>
         <w:ind w:left="568" w:hanging="284"/>
       </w:pPr>
-      <w:bookmarkStart w:id="6" w:name="_Toc496455883"/>
+      <w:bookmarkStart w:id="7" w:name="_Toc496638516"/>
       <w:r>
         <w:t>Áttekintés</w:t>
       </w:r>
-      <w:bookmarkEnd w:id="6"/>
+      <w:bookmarkEnd w:id="7"/>
     </w:p>
     <w:p>
       <w:r>
@@ -7293,7 +7281,7 @@
                       </wps:spPr>
                       <wps:txbx>
                         <w:txbxContent>
-                          <w:bookmarkStart w:id="7" w:name="_Ref469231337"/>
+                          <w:bookmarkStart w:id="8" w:name="_Ref469231337"/>
                           <w:p>
                             <w:pPr>
                               <w:pStyle w:val="Caption"/>
@@ -7315,7 +7303,7 @@
                                 <w:noProof/>
                                 <w:sz w:val="24"/>
                               </w:rPr>
-                              <w:instrText xml:space="preserve"> STYLEREF 1 \s </w:instrText>
+                              <w:instrText xml:space="preserve"> SEQ ábra \* ARABIC </w:instrText>
                             </w:r>
                             <w:r>
                               <w:rPr>
@@ -7343,42 +7331,7 @@
                                 <w:noProof/>
                                 <w:sz w:val="24"/>
                               </w:rPr>
-                              <w:t>.</w:t>
-                            </w:r>
-                            <w:r>
-                              <w:rPr>
-                                <w:noProof/>
-                                <w:sz w:val="24"/>
-                              </w:rPr>
-                              <w:fldChar w:fldCharType="begin"/>
-                            </w:r>
-                            <w:r>
-                              <w:rPr>
-                                <w:noProof/>
-                                <w:sz w:val="24"/>
-                              </w:rPr>
-                              <w:instrText xml:space="preserve"> SEQ ábra \* ARABIC \s 1 </w:instrText>
-                            </w:r>
-                            <w:r>
-                              <w:rPr>
-                                <w:noProof/>
-                                <w:sz w:val="24"/>
-                              </w:rPr>
-                              <w:fldChar w:fldCharType="separate"/>
-                            </w:r>
-                            <w:r>
-                              <w:rPr>
-                                <w:noProof/>
-                                <w:sz w:val="24"/>
-                              </w:rPr>
-                              <w:t>1</w:t>
-                            </w:r>
-                            <w:r>
-                              <w:rPr>
-                                <w:noProof/>
-                                <w:sz w:val="24"/>
-                              </w:rPr>
-                              <w:fldChar w:fldCharType="end"/>
+                              <w:t>.1</w:t>
                             </w:r>
                             <w:r>
                               <w:rPr>
@@ -7386,7 +7339,7 @@
                               </w:rPr>
                               <w:t>. ábra</w:t>
                             </w:r>
-                            <w:bookmarkEnd w:id="7"/>
+                            <w:bookmarkEnd w:id="8"/>
                             <w:r>
                               <w:rPr>
                                 <w:sz w:val="24"/>
@@ -7420,7 +7373,7 @@
               <v:shape w14:anchorId="5EBE5E0E" id="Szövegdoboz 11" o:spid="_x0000_s1027" type="#_x0000_t202" style="position:absolute;left:0;text-align:left;margin-left:88.8pt;margin-top:108.9pt;width:282.85pt;height:.05pt;z-index:251665408;visibility:visible;mso-wrap-style:square;mso-wrap-distance-left:9pt;mso-wrap-distance-top:0;mso-wrap-distance-right:9pt;mso-wrap-distance-bottom:0;mso-position-horizontal:absolute;mso-position-horizontal-relative:text;mso-position-vertical:absolute;mso-position-vertical-relative:text;v-text-anchor:top" o:gfxdata="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" stroked="f">
                 <v:textbox style="mso-fit-shape-to-text:t" inset="0,0,0,0">
                   <w:txbxContent>
-                    <w:bookmarkStart w:id="8" w:name="_Ref469231337"/>
+                    <w:bookmarkStart w:id="9" w:name="_Ref469231337"/>
                     <w:p>
                       <w:pPr>
                         <w:pStyle w:val="Caption"/>
@@ -7442,7 +7395,7 @@
                           <w:noProof/>
                           <w:sz w:val="24"/>
                         </w:rPr>
-                        <w:instrText xml:space="preserve"> STYLEREF 1 \s </w:instrText>
+                        <w:instrText xml:space="preserve"> SEQ ábra \* ARABIC </w:instrText>
                       </w:r>
                       <w:r>
                         <w:rPr>
@@ -7470,42 +7423,7 @@
                           <w:noProof/>
                           <w:sz w:val="24"/>
                         </w:rPr>
-                        <w:t>.</w:t>
-                      </w:r>
-                      <w:r>
-                        <w:rPr>
-                          <w:noProof/>
-                          <w:sz w:val="24"/>
-                        </w:rPr>
-                        <w:fldChar w:fldCharType="begin"/>
-                      </w:r>
-                      <w:r>
-                        <w:rPr>
-                          <w:noProof/>
-                          <w:sz w:val="24"/>
-                        </w:rPr>
-                        <w:instrText xml:space="preserve"> SEQ ábra \* ARABIC \s 1 </w:instrText>
-                      </w:r>
-                      <w:r>
-                        <w:rPr>
-                          <w:noProof/>
-                          <w:sz w:val="24"/>
-                        </w:rPr>
-                        <w:fldChar w:fldCharType="separate"/>
-                      </w:r>
-                      <w:r>
-                        <w:rPr>
-                          <w:noProof/>
-                          <w:sz w:val="24"/>
-                        </w:rPr>
-                        <w:t>1</w:t>
-                      </w:r>
-                      <w:r>
-                        <w:rPr>
-                          <w:noProof/>
-                          <w:sz w:val="24"/>
-                        </w:rPr>
-                        <w:fldChar w:fldCharType="end"/>
+                        <w:t>.1</w:t>
                       </w:r>
                       <w:r>
                         <w:rPr>
@@ -7513,7 +7431,7 @@
                         </w:rPr>
                         <w:t>. ábra</w:t>
                       </w:r>
-                      <w:bookmarkEnd w:id="8"/>
+                      <w:bookmarkEnd w:id="9"/>
                       <w:r>
                         <w:rPr>
                           <w:sz w:val="24"/>
@@ -7635,7 +7553,13 @@
         <w:t>1.1</w:t>
       </w:r>
       <w:r>
-        <w:t>. ábra</w:t>
+        <w:t xml:space="preserve">. </w:t>
+      </w:r>
+      <w:r>
+        <w:t>á</w:t>
+      </w:r>
+      <w:r>
+        <w:t>bra</w:t>
       </w:r>
       <w:r>
         <w:fldChar w:fldCharType="end"/>
@@ -7739,7 +7663,13 @@
         <w:rPr>
           <w:noProof/>
         </w:rPr>
-        <w:t>1.2</w:t>
+        <w:t>1.</w:t>
+      </w:r>
+      <w:r>
+        <w:rPr>
+          <w:noProof/>
+        </w:rPr>
+        <w:t>2</w:t>
       </w:r>
       <w:r>
         <w:t>. ábra</w:t>
@@ -7800,7 +7730,6 @@
                       </wps:spPr>
                       <wps:txbx>
                         <w:txbxContent>
-                          <w:bookmarkStart w:id="9" w:name="_Ref469231397"/>
                           <w:p>
                             <w:pPr>
                               <w:pStyle w:val="Caption"/>
@@ -7810,47 +7739,13 @@
                                 <w:sz w:val="36"/>
                               </w:rPr>
                             </w:pPr>
+                            <w:bookmarkStart w:id="10" w:name="_Ref469231397"/>
                             <w:r>
                               <w:rPr>
                                 <w:noProof/>
                                 <w:sz w:val="24"/>
                               </w:rPr>
-                              <w:fldChar w:fldCharType="begin"/>
-                            </w:r>
-                            <w:r>
-                              <w:rPr>
-                                <w:noProof/>
-                                <w:sz w:val="24"/>
-                              </w:rPr>
-                              <w:instrText xml:space="preserve"> STYLEREF 1 \s </w:instrText>
-                            </w:r>
-                            <w:r>
-                              <w:rPr>
-                                <w:noProof/>
-                                <w:sz w:val="24"/>
-                              </w:rPr>
-                              <w:fldChar w:fldCharType="separate"/>
-                            </w:r>
-                            <w:r>
-                              <w:rPr>
-                                <w:noProof/>
-                                <w:sz w:val="24"/>
-                              </w:rPr>
-                              <w:t>1</w:t>
-                            </w:r>
-                            <w:r>
-                              <w:rPr>
-                                <w:noProof/>
-                                <w:sz w:val="24"/>
-                              </w:rPr>
-                              <w:fldChar w:fldCharType="end"/>
-                            </w:r>
-                            <w:r>
-                              <w:rPr>
-                                <w:noProof/>
-                                <w:sz w:val="24"/>
-                              </w:rPr>
-                              <w:t>.</w:t>
+                              <w:t>1.</w:t>
                             </w:r>
                             <w:r>
                               <w:rPr>
@@ -7864,7 +7759,7 @@
                                 <w:noProof/>
                                 <w:sz w:val="24"/>
                               </w:rPr>
-                              <w:instrText xml:space="preserve"> SEQ ábra \* ARABIC \s 1 </w:instrText>
+                              <w:instrText xml:space="preserve"> SEQ ábra \* ARABIC </w:instrText>
                             </w:r>
                             <w:r>
                               <w:rPr>
@@ -7893,7 +7788,7 @@
                               </w:rPr>
                               <w:t>. ábra</w:t>
                             </w:r>
-                            <w:bookmarkEnd w:id="9"/>
+                            <w:bookmarkEnd w:id="10"/>
                             <w:r>
                               <w:rPr>
                                 <w:sz w:val="24"/>
@@ -7920,7 +7815,6 @@
               <v:shape w14:anchorId="3B678B3D" id="Szövegdoboz 12" o:spid="_x0000_s1028" type="#_x0000_t202" style="position:absolute;left:0;text-align:left;margin-left:49.6pt;margin-top:263.7pt;width:354.3pt;height:.05pt;z-index:251667456;visibility:visible;mso-wrap-style:square;mso-wrap-distance-left:9pt;mso-wrap-distance-top:0;mso-wrap-distance-right:9pt;mso-wrap-distance-bottom:0;mso-position-horizontal:absolute;mso-position-horizontal-relative:text;mso-position-vertical:absolute;mso-position-vertical-relative:text;v-text-anchor:top" o:gfxdata="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" stroked="f">
                 <v:textbox style="mso-fit-shape-to-text:t" inset="0,0,0,0">
                   <w:txbxContent>
-                    <w:bookmarkStart w:id="10" w:name="_Ref469231397"/>
                     <w:p>
                       <w:pPr>
                         <w:pStyle w:val="Caption"/>
@@ -7930,47 +7824,13 @@
                           <w:sz w:val="36"/>
                         </w:rPr>
                       </w:pPr>
+                      <w:bookmarkStart w:id="11" w:name="_Ref469231397"/>
                       <w:r>
                         <w:rPr>
                           <w:noProof/>
                           <w:sz w:val="24"/>
                         </w:rPr>
-                        <w:fldChar w:fldCharType="begin"/>
-                      </w:r>
-                      <w:r>
-                        <w:rPr>
-                          <w:noProof/>
-                          <w:sz w:val="24"/>
-                        </w:rPr>
-                        <w:instrText xml:space="preserve"> STYLEREF 1 \s </w:instrText>
-                      </w:r>
-                      <w:r>
-                        <w:rPr>
-                          <w:noProof/>
-                          <w:sz w:val="24"/>
-                        </w:rPr>
-                        <w:fldChar w:fldCharType="separate"/>
-                      </w:r>
-                      <w:r>
-                        <w:rPr>
-                          <w:noProof/>
-                          <w:sz w:val="24"/>
-                        </w:rPr>
-                        <w:t>1</w:t>
-                      </w:r>
-                      <w:r>
-                        <w:rPr>
-                          <w:noProof/>
-                          <w:sz w:val="24"/>
-                        </w:rPr>
-                        <w:fldChar w:fldCharType="end"/>
-                      </w:r>
-                      <w:r>
-                        <w:rPr>
-                          <w:noProof/>
-                          <w:sz w:val="24"/>
-                        </w:rPr>
-                        <w:t>.</w:t>
+                        <w:t>1.</w:t>
                       </w:r>
                       <w:r>
                         <w:rPr>
@@ -7984,7 +7844,7 @@
                           <w:noProof/>
                           <w:sz w:val="24"/>
                         </w:rPr>
-                        <w:instrText xml:space="preserve"> SEQ ábra \* ARABIC \s 1 </w:instrText>
+                        <w:instrText xml:space="preserve"> SEQ ábra \* ARABIC </w:instrText>
                       </w:r>
                       <w:r>
                         <w:rPr>
@@ -8013,7 +7873,7 @@
                         </w:rPr>
                         <w:t>. ábra</w:t>
                       </w:r>
-                      <w:bookmarkEnd w:id="10"/>
+                      <w:bookmarkEnd w:id="11"/>
                       <w:r>
                         <w:rPr>
                           <w:sz w:val="24"/>
@@ -8104,14 +7964,14 @@
           <w:szCs w:val="24"/>
         </w:rPr>
       </w:pPr>
-      <w:bookmarkStart w:id="11" w:name="_Toc496455884"/>
+      <w:bookmarkStart w:id="12" w:name="_Toc496638517"/>
       <w:r>
         <w:rPr>
           <w:szCs w:val="24"/>
         </w:rPr>
         <w:t>Lexikális elemző</w:t>
       </w:r>
-      <w:bookmarkEnd w:id="11"/>
+      <w:bookmarkEnd w:id="12"/>
     </w:p>
     <w:p>
       <w:pPr>
@@ -9513,7 +9373,7 @@
           <w:szCs w:val="24"/>
         </w:rPr>
       </w:pPr>
-      <w:bookmarkStart w:id="12" w:name="_Toc496455885"/>
+      <w:bookmarkStart w:id="13" w:name="_Toc496638518"/>
       <w:r>
         <w:rPr>
           <w:szCs w:val="24"/>
@@ -9532,7 +9392,7 @@
         </w:rPr>
         <w:t>olvasás</w:t>
       </w:r>
-      <w:bookmarkEnd w:id="12"/>
+      <w:bookmarkEnd w:id="13"/>
     </w:p>
     <w:p>
       <w:pPr>
@@ -10605,7 +10465,7 @@
           <w:szCs w:val="24"/>
         </w:rPr>
       </w:pPr>
-      <w:bookmarkStart w:id="13" w:name="_Toc496455886"/>
+      <w:bookmarkStart w:id="14" w:name="_Toc496638519"/>
       <w:r>
         <w:rPr>
           <w:szCs w:val="24"/>
@@ -10624,7 +10484,7 @@
         </w:rPr>
         <w:t>a kimenet</w:t>
       </w:r>
-      <w:bookmarkEnd w:id="13"/>
+      <w:bookmarkEnd w:id="14"/>
     </w:p>
     <w:p>
       <w:pPr>
@@ -10968,14 +10828,14 @@
         </w:numPr>
         <w:spacing w:before="240" w:after="240"/>
       </w:pPr>
-      <w:bookmarkStart w:id="14" w:name="_Ref469232301"/>
-      <w:bookmarkStart w:id="15" w:name="_Toc496455887"/>
+      <w:bookmarkStart w:id="15" w:name="_Ref469232301"/>
+      <w:bookmarkStart w:id="16" w:name="_Toc496638520"/>
       <w:r>
         <w:lastRenderedPageBreak/>
         <w:t>Szimbólumtábla</w:t>
       </w:r>
-      <w:bookmarkEnd w:id="14"/>
       <w:bookmarkEnd w:id="15"/>
+      <w:bookmarkEnd w:id="16"/>
     </w:p>
     <w:p>
       <w:r>
@@ -11314,6 +11174,7 @@
     </w:p>
     <w:p>
       <w:pPr>
+        <w:jc w:val="left"/>
         <w:rPr>
           <w:rFonts w:ascii="Consolas" w:hAnsi="Consolas" w:cs="Consolas"/>
           <w:sz w:val="22"/>
@@ -11440,11 +11301,11 @@
         <w:spacing w:before="240" w:after="240"/>
         <w:ind w:left="568" w:hanging="284"/>
       </w:pPr>
-      <w:bookmarkStart w:id="16" w:name="_Toc496455888"/>
+      <w:bookmarkStart w:id="17" w:name="_Toc496638521"/>
       <w:r>
         <w:t>Szintaktikus elemző</w:t>
       </w:r>
-      <w:bookmarkEnd w:id="16"/>
+      <w:bookmarkEnd w:id="17"/>
     </w:p>
     <w:p>
       <w:r>
@@ -11464,11 +11325,11 @@
         <w:spacing w:before="240" w:after="240"/>
         <w:ind w:left="568" w:hanging="284"/>
       </w:pPr>
-      <w:bookmarkStart w:id="17" w:name="_Toc496455889"/>
+      <w:bookmarkStart w:id="18" w:name="_Toc496638522"/>
       <w:r>
         <w:t>Szemantikus elemző</w:t>
       </w:r>
-      <w:bookmarkEnd w:id="17"/>
+      <w:bookmarkEnd w:id="18"/>
     </w:p>
     <w:p>
       <w:r>
@@ -11610,11 +11471,11 @@
       <w:r>
         <w:t xml:space="preserve"> </w:t>
       </w:r>
-      <w:bookmarkStart w:id="18" w:name="_Toc496455890"/>
+      <w:bookmarkStart w:id="19" w:name="_Toc496638523"/>
       <w:r>
         <w:t>Kódgeneráló</w:t>
       </w:r>
-      <w:bookmarkEnd w:id="18"/>
+      <w:bookmarkEnd w:id="19"/>
     </w:p>
     <w:p>
       <w:r>
@@ -11640,11 +11501,11 @@
       <w:r>
         <w:t xml:space="preserve"> </w:t>
       </w:r>
-      <w:bookmarkStart w:id="19" w:name="_Toc496455891"/>
+      <w:bookmarkStart w:id="20" w:name="_Toc496638524"/>
       <w:r>
         <w:t>Kódoptimalizáló</w:t>
       </w:r>
-      <w:bookmarkEnd w:id="19"/>
+      <w:bookmarkEnd w:id="20"/>
     </w:p>
     <w:p>
       <w:r>
@@ -11696,7 +11557,7 @@
       <w:r>
         <w:t xml:space="preserve"> </w:t>
       </w:r>
-      <w:bookmarkStart w:id="20" w:name="_Toc496455892"/>
+      <w:bookmarkStart w:id="21" w:name="_Toc496638525"/>
       <w:r>
         <w:t xml:space="preserve">A fordítási </w:t>
       </w:r>
@@ -11715,7 +11576,7 @@
       <w:r>
         <w:t>[2]</w:t>
       </w:r>
-      <w:bookmarkEnd w:id="20"/>
+      <w:bookmarkEnd w:id="21"/>
     </w:p>
     <w:p>
       <w:r>
@@ -11828,26 +11689,33 @@
         </w:drawing>
       </w:r>
     </w:p>
-    <w:bookmarkStart w:id="21" w:name="_Ref469231452"/>
     <w:p>
       <w:pPr>
         <w:pStyle w:val="Caption"/>
         <w:spacing w:line="276" w:lineRule="auto"/>
+        <w:jc w:val="center"/>
         <w:rPr>
           <w:sz w:val="24"/>
         </w:rPr>
       </w:pPr>
+      <w:bookmarkStart w:id="22" w:name="_Ref469231452"/>
       <w:r>
         <w:rPr>
           <w:sz w:val="24"/>
         </w:rPr>
+        <w:t>1.</w:t>
+      </w:r>
+      <w:r>
+        <w:rPr>
+          <w:sz w:val="24"/>
+        </w:rPr>
         <w:fldChar w:fldCharType="begin"/>
       </w:r>
       <w:r>
         <w:rPr>
           <w:sz w:val="24"/>
         </w:rPr>
-        <w:instrText xml:space="preserve"> STYLEREF 1 \s </w:instrText>
+        <w:instrText xml:space="preserve"> SEQ ábra \* ARABIC </w:instrText>
       </w:r>
       <w:r>
         <w:rPr>
@@ -11860,7 +11728,7 @@
           <w:noProof/>
           <w:sz w:val="24"/>
         </w:rPr>
-        <w:t>1</w:t>
+        <w:t>3</w:t>
       </w:r>
       <w:r>
         <w:rPr>
@@ -11872,46 +11740,9 @@
         <w:rPr>
           <w:sz w:val="24"/>
         </w:rPr>
-        <w:t>.</w:t>
-      </w:r>
-      <w:r>
-        <w:rPr>
-          <w:sz w:val="24"/>
-        </w:rPr>
-        <w:fldChar w:fldCharType="begin"/>
-      </w:r>
-      <w:r>
-        <w:rPr>
-          <w:sz w:val="24"/>
-        </w:rPr>
-        <w:instrText xml:space="preserve"> SEQ ábra \* ARABIC \s 1 </w:instrText>
-      </w:r>
-      <w:r>
-        <w:rPr>
-          <w:sz w:val="24"/>
-        </w:rPr>
-        <w:fldChar w:fldCharType="separate"/>
-      </w:r>
-      <w:r>
-        <w:rPr>
-          <w:noProof/>
-          <w:sz w:val="24"/>
-        </w:rPr>
-        <w:t>3</w:t>
-      </w:r>
-      <w:r>
-        <w:rPr>
-          <w:sz w:val="24"/>
-        </w:rPr>
-        <w:fldChar w:fldCharType="end"/>
-      </w:r>
-      <w:r>
-        <w:rPr>
-          <w:sz w:val="24"/>
-        </w:rPr>
         <w:t>. ábra</w:t>
       </w:r>
-      <w:bookmarkEnd w:id="21"/>
+      <w:bookmarkEnd w:id="22"/>
       <w:r>
         <w:rPr>
           <w:sz w:val="24"/>
@@ -12043,21 +11874,29 @@
         </w:drawing>
       </w:r>
     </w:p>
-    <w:bookmarkStart w:id="22" w:name="_Ref469231517"/>
     <w:p>
       <w:pPr>
         <w:pStyle w:val="Caption"/>
         <w:spacing w:line="276" w:lineRule="auto"/>
+        <w:jc w:val="center"/>
         <w:rPr>
           <w:sz w:val="24"/>
           <w:szCs w:val="24"/>
         </w:rPr>
       </w:pPr>
+      <w:bookmarkStart w:id="23" w:name="_Ref469231517"/>
       <w:r>
         <w:rPr>
           <w:sz w:val="24"/>
           <w:szCs w:val="24"/>
         </w:rPr>
+        <w:t>1.</w:t>
+      </w:r>
+      <w:r>
+        <w:rPr>
+          <w:sz w:val="24"/>
+          <w:szCs w:val="24"/>
+        </w:rPr>
         <w:fldChar w:fldCharType="begin"/>
       </w:r>
       <w:r>
@@ -12065,7 +11904,7 @@
           <w:sz w:val="24"/>
           <w:szCs w:val="24"/>
         </w:rPr>
-        <w:instrText xml:space="preserve"> STYLEREF 1 \s </w:instrText>
+        <w:instrText xml:space="preserve"> SEQ ábra \* ARABIC </w:instrText>
       </w:r>
       <w:r>
         <w:rPr>
@@ -12080,7 +11919,7 @@
           <w:sz w:val="24"/>
           <w:szCs w:val="24"/>
         </w:rPr>
-        <w:t>1</w:t>
+        <w:t>4</w:t>
       </w:r>
       <w:r>
         <w:rPr>
@@ -12094,52 +11933,9 @@
           <w:sz w:val="24"/>
           <w:szCs w:val="24"/>
         </w:rPr>
-        <w:t>.</w:t>
-      </w:r>
-      <w:r>
-        <w:rPr>
-          <w:sz w:val="24"/>
-          <w:szCs w:val="24"/>
-        </w:rPr>
-        <w:fldChar w:fldCharType="begin"/>
-      </w:r>
-      <w:r>
-        <w:rPr>
-          <w:sz w:val="24"/>
-          <w:szCs w:val="24"/>
-        </w:rPr>
-        <w:instrText xml:space="preserve"> SEQ ábra \* ARABIC \s 1 </w:instrText>
-      </w:r>
-      <w:r>
-        <w:rPr>
-          <w:sz w:val="24"/>
-          <w:szCs w:val="24"/>
-        </w:rPr>
-        <w:fldChar w:fldCharType="separate"/>
-      </w:r>
-      <w:r>
-        <w:rPr>
-          <w:noProof/>
-          <w:sz w:val="24"/>
-          <w:szCs w:val="24"/>
-        </w:rPr>
-        <w:t>4</w:t>
-      </w:r>
-      <w:r>
-        <w:rPr>
-          <w:sz w:val="24"/>
-          <w:szCs w:val="24"/>
-        </w:rPr>
-        <w:fldChar w:fldCharType="end"/>
-      </w:r>
-      <w:r>
-        <w:rPr>
-          <w:sz w:val="24"/>
-          <w:szCs w:val="24"/>
-        </w:rPr>
         <w:t>. ábra</w:t>
       </w:r>
-      <w:bookmarkEnd w:id="22"/>
+      <w:bookmarkEnd w:id="23"/>
       <w:r>
         <w:rPr>
           <w:sz w:val="24"/>
@@ -12207,12 +12003,12 @@
         <w:spacing w:before="240" w:after="240"/>
         <w:jc w:val="both"/>
       </w:pPr>
-      <w:bookmarkStart w:id="23" w:name="_Toc496455893"/>
+      <w:bookmarkStart w:id="24" w:name="_Toc496638526"/>
       <w:r>
         <w:lastRenderedPageBreak/>
         <w:t>A feladat elemzése</w:t>
       </w:r>
-      <w:bookmarkEnd w:id="23"/>
+      <w:bookmarkEnd w:id="24"/>
     </w:p>
     <w:p>
       <w:r>
@@ -12228,11 +12024,11 @@
         </w:numPr>
         <w:spacing w:before="240" w:after="240"/>
       </w:pPr>
-      <w:bookmarkStart w:id="24" w:name="_Toc496455894"/>
+      <w:bookmarkStart w:id="25" w:name="_Toc496638527"/>
       <w:r>
         <w:t>Lexikális elemző</w:t>
       </w:r>
-      <w:bookmarkEnd w:id="24"/>
+      <w:bookmarkEnd w:id="25"/>
     </w:p>
     <w:p>
       <w:r>
@@ -12290,11 +12086,11 @@
         </w:numPr>
         <w:spacing w:before="240" w:after="240"/>
       </w:pPr>
-      <w:bookmarkStart w:id="25" w:name="_Toc496455895"/>
+      <w:bookmarkStart w:id="26" w:name="_Toc496638528"/>
       <w:r>
         <w:t>Szintaktikus elemző</w:t>
       </w:r>
-      <w:bookmarkEnd w:id="25"/>
+      <w:bookmarkEnd w:id="26"/>
     </w:p>
     <w:p>
       <w:r>
@@ -12361,11 +12157,11 @@
         </w:numPr>
         <w:spacing w:before="240" w:after="240"/>
       </w:pPr>
-      <w:bookmarkStart w:id="26" w:name="_Toc496455896"/>
+      <w:bookmarkStart w:id="27" w:name="_Toc496638529"/>
       <w:r>
         <w:t>Szemantikus elemző</w:t>
       </w:r>
-      <w:bookmarkEnd w:id="26"/>
+      <w:bookmarkEnd w:id="27"/>
     </w:p>
     <w:p>
       <w:r>
@@ -12414,11 +12210,11 @@
         </w:numPr>
         <w:spacing w:before="240" w:after="240"/>
       </w:pPr>
-      <w:bookmarkStart w:id="27" w:name="_Toc496455897"/>
+      <w:bookmarkStart w:id="28" w:name="_Toc496638530"/>
       <w:r>
         <w:t>Kódgeneráló</w:t>
       </w:r>
-      <w:bookmarkEnd w:id="27"/>
+      <w:bookmarkEnd w:id="28"/>
     </w:p>
     <w:p>
       <w:r>
@@ -12461,11 +12257,11 @@
         </w:numPr>
         <w:spacing w:before="240" w:after="240"/>
       </w:pPr>
-      <w:bookmarkStart w:id="28" w:name="_Toc496455898"/>
+      <w:bookmarkStart w:id="29" w:name="_Toc496638531"/>
       <w:r>
         <w:t>Kódoptimalizáló</w:t>
       </w:r>
-      <w:bookmarkEnd w:id="28"/>
+      <w:bookmarkEnd w:id="29"/>
     </w:p>
     <w:p>
       <w:r>
@@ -12526,12 +12322,12 @@
         <w:spacing w:before="240" w:after="240"/>
         <w:jc w:val="both"/>
       </w:pPr>
-      <w:bookmarkStart w:id="29" w:name="_Toc496455899"/>
+      <w:bookmarkStart w:id="30" w:name="_Toc496638532"/>
       <w:r>
         <w:lastRenderedPageBreak/>
         <w:t>Fejlesztőeszközök kiválasztása</w:t>
       </w:r>
-      <w:bookmarkEnd w:id="29"/>
+      <w:bookmarkEnd w:id="30"/>
     </w:p>
     <w:p>
       <w:pPr>
@@ -12542,11 +12338,11 @@
         </w:numPr>
         <w:spacing w:before="240" w:after="240"/>
       </w:pPr>
-      <w:bookmarkStart w:id="30" w:name="_Toc496455900"/>
+      <w:bookmarkStart w:id="31" w:name="_Toc496638533"/>
       <w:r>
         <w:t>Programozási nyelv választás</w:t>
       </w:r>
-      <w:bookmarkEnd w:id="30"/>
+      <w:bookmarkEnd w:id="31"/>
     </w:p>
     <w:p>
       <w:r>
@@ -12843,11 +12639,11 @@
         </w:numPr>
         <w:spacing w:before="240" w:after="240"/>
       </w:pPr>
-      <w:bookmarkStart w:id="31" w:name="_Toc496455901"/>
+      <w:bookmarkStart w:id="32" w:name="_Toc496638534"/>
       <w:r>
         <w:t>Operációs rendszer és fejlesztői környezet választás</w:t>
       </w:r>
-      <w:bookmarkEnd w:id="31"/>
+      <w:bookmarkEnd w:id="32"/>
     </w:p>
     <w:p>
       <w:pPr>
@@ -12911,7 +12707,7 @@
         </w:rPr>
         <w:t>SharpDevelop</w:t>
       </w:r>
-      <w:bookmarkStart w:id="32" w:name="OLE_LINK1"/>
+      <w:bookmarkStart w:id="33" w:name="OLE_LINK1"/>
       <w:r>
         <w:rPr>
           <w:rFonts w:cs="Times New Roman"/>
@@ -12926,7 +12722,7 @@
         </w:rPr>
         <w:t>)</w:t>
       </w:r>
-      <w:bookmarkEnd w:id="32"/>
+      <w:bookmarkEnd w:id="33"/>
     </w:p>
     <w:p>
       <w:pPr>
@@ -13240,7 +13036,7 @@
         <w:spacing w:before="240" w:after="240"/>
         <w:jc w:val="both"/>
       </w:pPr>
-      <w:bookmarkStart w:id="33" w:name="_Toc496455902"/>
+      <w:bookmarkStart w:id="34" w:name="_Toc496638535"/>
       <w:r>
         <w:lastRenderedPageBreak/>
         <w:t>A fel</w:t>
@@ -13251,7 +13047,7 @@
       <w:r>
         <w:t>pszeudonyelv definiálása</w:t>
       </w:r>
-      <w:bookmarkEnd w:id="33"/>
+      <w:bookmarkEnd w:id="34"/>
     </w:p>
     <w:p>
       <w:r>
@@ -13285,11 +13081,11 @@
       <w:r>
         <w:t xml:space="preserve"> </w:t>
       </w:r>
-      <w:bookmarkStart w:id="34" w:name="_Toc496455903"/>
+      <w:bookmarkStart w:id="35" w:name="_Toc496638536"/>
       <w:r>
         <w:t>Áttekintés</w:t>
       </w:r>
-      <w:bookmarkEnd w:id="34"/>
+      <w:bookmarkEnd w:id="35"/>
     </w:p>
     <w:p>
       <w:r>
@@ -13709,11 +13505,11 @@
         </w:numPr>
         <w:spacing w:before="240" w:after="240"/>
       </w:pPr>
-      <w:bookmarkStart w:id="35" w:name="_Toc496455904"/>
+      <w:bookmarkStart w:id="36" w:name="_Toc496638537"/>
       <w:r>
         <w:t>Bevezetés</w:t>
       </w:r>
-      <w:bookmarkEnd w:id="35"/>
+      <w:bookmarkEnd w:id="36"/>
     </w:p>
     <w:p>
       <w:r>
@@ -13781,13 +13577,13 @@
       <w:r>
         <w:t xml:space="preserve"> </w:t>
       </w:r>
-      <w:bookmarkStart w:id="36" w:name="_Ref468877029"/>
-      <w:bookmarkStart w:id="37" w:name="_Toc496455905"/>
+      <w:bookmarkStart w:id="37" w:name="_Ref468877029"/>
+      <w:bookmarkStart w:id="38" w:name="_Toc496638538"/>
       <w:r>
         <w:t>Lefoglalt szavak</w:t>
       </w:r>
-      <w:bookmarkEnd w:id="36"/>
       <w:bookmarkEnd w:id="37"/>
+      <w:bookmarkEnd w:id="38"/>
     </w:p>
     <w:p>
       <w:r>
@@ -14248,11 +14044,11 @@
       <w:r>
         <w:t xml:space="preserve"> </w:t>
       </w:r>
-      <w:bookmarkStart w:id="38" w:name="_Toc496455906"/>
+      <w:bookmarkStart w:id="39" w:name="_Toc496638539"/>
       <w:r>
         <w:t>Változóhasználat, típusok</w:t>
       </w:r>
-      <w:bookmarkEnd w:id="38"/>
+      <w:bookmarkEnd w:id="39"/>
     </w:p>
     <w:p>
       <w:r>
@@ -14321,11 +14117,11 @@
       <w:r>
         <w:t xml:space="preserve"> </w:t>
       </w:r>
-      <w:bookmarkStart w:id="39" w:name="_Toc496455907"/>
+      <w:bookmarkStart w:id="40" w:name="_Toc496638540"/>
       <w:r>
         <w:t>Típuskonverziók</w:t>
       </w:r>
-      <w:bookmarkEnd w:id="39"/>
+      <w:bookmarkEnd w:id="40"/>
     </w:p>
     <w:p>
       <w:r>
@@ -14356,11 +14152,11 @@
       <w:r>
         <w:t xml:space="preserve"> </w:t>
       </w:r>
-      <w:bookmarkStart w:id="40" w:name="_Toc496455908"/>
+      <w:bookmarkStart w:id="41" w:name="_Toc496638541"/>
       <w:r>
         <w:t>Operátorok</w:t>
       </w:r>
-      <w:bookmarkEnd w:id="40"/>
+      <w:bookmarkEnd w:id="41"/>
     </w:p>
     <w:p>
       <w:pPr>
@@ -14441,7 +14237,19 @@
         <w:rPr>
           <w:szCs w:val="24"/>
         </w:rPr>
-        <w:t>. táblázat</w:t>
+        <w:t xml:space="preserve">. </w:t>
+      </w:r>
+      <w:r>
+        <w:rPr>
+          <w:szCs w:val="24"/>
+        </w:rPr>
+        <w:t>t</w:t>
+      </w:r>
+      <w:r>
+        <w:rPr>
+          <w:szCs w:val="24"/>
+        </w:rPr>
+        <w:t>áblázat</w:t>
       </w:r>
       <w:r>
         <w:fldChar w:fldCharType="end"/>
@@ -15203,11 +15011,12 @@
         </w:tc>
       </w:tr>
     </w:tbl>
-    <w:bookmarkStart w:id="41" w:name="_Ref469231629"/>
+    <w:bookmarkStart w:id="42" w:name="_Ref469231629"/>
     <w:p>
       <w:pPr>
         <w:pStyle w:val="Caption"/>
-        <w:spacing w:line="276" w:lineRule="auto"/>
+        <w:spacing w:before="120" w:line="276" w:lineRule="auto"/>
+        <w:jc w:val="center"/>
         <w:rPr>
           <w:sz w:val="24"/>
           <w:szCs w:val="24"/>
@@ -15299,7 +15108,7 @@
         </w:rPr>
         <w:t>. táblázat</w:t>
       </w:r>
-      <w:bookmarkEnd w:id="41"/>
+      <w:bookmarkEnd w:id="42"/>
       <w:r>
         <w:rPr>
           <w:sz w:val="24"/>
@@ -15321,11 +15130,11 @@
         <w:lastRenderedPageBreak/>
         <w:t xml:space="preserve"> </w:t>
       </w:r>
-      <w:bookmarkStart w:id="42" w:name="_Toc496455909"/>
+      <w:bookmarkStart w:id="43" w:name="_Toc496638542"/>
       <w:r>
         <w:t>Kommentezés</w:t>
       </w:r>
-      <w:bookmarkEnd w:id="42"/>
+      <w:bookmarkEnd w:id="43"/>
     </w:p>
     <w:p>
       <w:r>
@@ -15392,11 +15201,11 @@
       <w:r>
         <w:t xml:space="preserve"> </w:t>
       </w:r>
-      <w:bookmarkStart w:id="43" w:name="_Toc496455910"/>
+      <w:bookmarkStart w:id="44" w:name="_Toc496638543"/>
       <w:r>
         <w:t>Vezérlési szerkezetek</w:t>
       </w:r>
-      <w:bookmarkEnd w:id="43"/>
+      <w:bookmarkEnd w:id="44"/>
     </w:p>
     <w:p>
       <w:r>
@@ -15499,11 +15308,11 @@
       <w:r>
         <w:t xml:space="preserve"> </w:t>
       </w:r>
-      <w:bookmarkStart w:id="44" w:name="_Toc496455911"/>
+      <w:bookmarkStart w:id="45" w:name="_Toc496638544"/>
       <w:r>
         <w:t>I/O kezelés</w:t>
       </w:r>
-      <w:bookmarkEnd w:id="44"/>
+      <w:bookmarkEnd w:id="45"/>
     </w:p>
     <w:p>
       <w:r>
@@ -15596,11 +15405,11 @@
         </w:numPr>
         <w:spacing w:before="240" w:after="240"/>
       </w:pPr>
-      <w:bookmarkStart w:id="45" w:name="_Toc496455912"/>
+      <w:bookmarkStart w:id="46" w:name="_Toc496638545"/>
       <w:r>
         <w:t>Tömbkezelés</w:t>
       </w:r>
-      <w:bookmarkEnd w:id="45"/>
+      <w:bookmarkEnd w:id="46"/>
     </w:p>
     <w:p>
       <w:r>
@@ -15716,7 +15525,7 @@
         <w:spacing w:before="240" w:after="240"/>
         <w:jc w:val="both"/>
       </w:pPr>
-      <w:bookmarkStart w:id="46" w:name="_Toc496455913"/>
+      <w:bookmarkStart w:id="47" w:name="_Toc496638546"/>
       <w:r>
         <w:lastRenderedPageBreak/>
         <w:t>L</w:t>
@@ -15724,7 +15533,7 @@
       <w:r>
         <w:t>exikális elemző</w:t>
       </w:r>
-      <w:bookmarkEnd w:id="46"/>
+      <w:bookmarkEnd w:id="47"/>
     </w:p>
     <w:p>
       <w:r>
@@ -15749,11 +15558,11 @@
         </w:numPr>
         <w:spacing w:before="240" w:after="240"/>
       </w:pPr>
-      <w:bookmarkStart w:id="47" w:name="_Toc496455914"/>
+      <w:bookmarkStart w:id="48" w:name="_Toc496638547"/>
       <w:r>
         <w:t>Tervezés és implementálás</w:t>
       </w:r>
-      <w:bookmarkEnd w:id="47"/>
+      <w:bookmarkEnd w:id="48"/>
     </w:p>
     <w:p>
       <w:pPr>
@@ -15764,14 +15573,14 @@
         </w:numPr>
         <w:spacing w:before="240" w:after="240"/>
       </w:pPr>
-      <w:bookmarkStart w:id="48" w:name="_Toc496455915"/>
+      <w:bookmarkStart w:id="49" w:name="_Toc496638548"/>
       <w:r>
         <w:t xml:space="preserve">Lexikális elem </w:t>
       </w:r>
       <w:r>
         <w:t>kódok</w:t>
       </w:r>
-      <w:bookmarkEnd w:id="48"/>
+      <w:bookmarkEnd w:id="49"/>
     </w:p>
     <w:p>
       <w:r>
@@ -15924,21 +15733,34 @@
       </w:r>
     </w:p>
     <w:p>
-      <w:r>
+      <w:pPr>
+        <w:rPr>
+          <w:szCs w:val="24"/>
+        </w:rPr>
+      </w:pPr>
+      <w:r>
+        <w:rPr>
+          <w:szCs w:val="24"/>
+        </w:rPr>
         <w:t>A kódokat egy erre szolgáló osztály tartalmazza, a konkrét adatszerkezet pedig</w:t>
       </w:r>
       <w:r>
+        <w:rPr>
+          <w:szCs w:val="24"/>
+        </w:rPr>
         <w:t xml:space="preserve"> egy</w:t>
       </w:r>
       <w:r>
+        <w:rPr>
+          <w:szCs w:val="24"/>
+        </w:rPr>
         <w:br/>
       </w:r>
       <w:r>
         <w:rPr>
           <w:rFonts w:ascii="Consolas" w:hAnsi="Consolas" w:cs="Consolas"/>
           <w:color w:val="2B91AF"/>
-          <w:sz w:val="19"/>
-          <w:szCs w:val="19"/>
+          <w:szCs w:val="24"/>
         </w:rPr>
         <w:t>Dictionary</w:t>
       </w:r>
@@ -15946,8 +15768,7 @@
         <w:rPr>
           <w:rFonts w:ascii="Consolas" w:hAnsi="Consolas" w:cs="Consolas"/>
           <w:color w:val="000000"/>
-          <w:sz w:val="19"/>
-          <w:szCs w:val="19"/>
+          <w:szCs w:val="24"/>
         </w:rPr>
         <w:t>&lt;</w:t>
       </w:r>
@@ -15955,8 +15776,7 @@
         <w:rPr>
           <w:rFonts w:ascii="Consolas" w:hAnsi="Consolas" w:cs="Consolas"/>
           <w:color w:val="0000FF"/>
-          <w:sz w:val="19"/>
-          <w:szCs w:val="19"/>
+          <w:szCs w:val="24"/>
         </w:rPr>
         <w:t>string</w:t>
       </w:r>
@@ -15964,8 +15784,7 @@
         <w:rPr>
           <w:rFonts w:ascii="Consolas" w:hAnsi="Consolas" w:cs="Consolas"/>
           <w:color w:val="000000"/>
-          <w:sz w:val="19"/>
-          <w:szCs w:val="19"/>
+          <w:szCs w:val="24"/>
         </w:rPr>
         <w:t xml:space="preserve">, </w:t>
       </w:r>
@@ -15973,8 +15792,7 @@
         <w:rPr>
           <w:rFonts w:ascii="Consolas" w:hAnsi="Consolas" w:cs="Consolas"/>
           <w:color w:val="0000FF"/>
-          <w:sz w:val="19"/>
-          <w:szCs w:val="19"/>
+          <w:szCs w:val="24"/>
         </w:rPr>
         <w:t>int</w:t>
       </w:r>
@@ -15982,25 +15800,29 @@
         <w:rPr>
           <w:rFonts w:ascii="Consolas" w:hAnsi="Consolas" w:cs="Consolas"/>
           <w:color w:val="000000"/>
-          <w:sz w:val="19"/>
-          <w:szCs w:val="19"/>
+          <w:szCs w:val="24"/>
         </w:rPr>
         <w:t>&gt;</w:t>
       </w:r>
       <w:r>
+        <w:rPr>
+          <w:szCs w:val="24"/>
+        </w:rPr>
         <w:t xml:space="preserve">: a kulcs a lexikális elem neve (string), az érték pedig a hozzá tartozó kód (int). </w:t>
       </w:r>
     </w:p>
     <w:p>
       <w:r>
+        <w:rPr>
+          <w:szCs w:val="24"/>
+        </w:rPr>
         <w:t xml:space="preserve">A fent említett inverz adatszerkezet egy </w:t>
       </w:r>
       <w:r>
         <w:rPr>
           <w:rFonts w:ascii="Consolas" w:hAnsi="Consolas" w:cs="Consolas"/>
           <w:color w:val="2B91AF"/>
-          <w:sz w:val="19"/>
-          <w:szCs w:val="19"/>
+          <w:szCs w:val="24"/>
         </w:rPr>
         <w:t>Dictionary</w:t>
       </w:r>
@@ -16008,8 +15830,7 @@
         <w:rPr>
           <w:rFonts w:ascii="Consolas" w:hAnsi="Consolas" w:cs="Consolas"/>
           <w:color w:val="000000"/>
-          <w:sz w:val="19"/>
-          <w:szCs w:val="19"/>
+          <w:szCs w:val="24"/>
         </w:rPr>
         <w:t>&lt;</w:t>
       </w:r>
@@ -16017,8 +15838,7 @@
         <w:rPr>
           <w:rFonts w:ascii="Consolas" w:hAnsi="Consolas" w:cs="Consolas"/>
           <w:color w:val="0000FF"/>
-          <w:sz w:val="19"/>
-          <w:szCs w:val="19"/>
+          <w:szCs w:val="24"/>
         </w:rPr>
         <w:t>int</w:t>
       </w:r>
@@ -16026,8 +15846,7 @@
         <w:rPr>
           <w:rFonts w:ascii="Consolas" w:hAnsi="Consolas" w:cs="Consolas"/>
           <w:color w:val="000000"/>
-          <w:sz w:val="19"/>
-          <w:szCs w:val="19"/>
+          <w:szCs w:val="24"/>
         </w:rPr>
         <w:t xml:space="preserve">, </w:t>
       </w:r>
@@ -16035,8 +15854,7 @@
         <w:rPr>
           <w:rFonts w:ascii="Consolas" w:hAnsi="Consolas" w:cs="Consolas"/>
           <w:color w:val="0000FF"/>
-          <w:sz w:val="19"/>
-          <w:szCs w:val="19"/>
+          <w:szCs w:val="24"/>
         </w:rPr>
         <w:t>string</w:t>
       </w:r>
@@ -16044,16 +15862,24 @@
         <w:rPr>
           <w:rFonts w:ascii="Consolas" w:hAnsi="Consolas" w:cs="Consolas"/>
           <w:color w:val="000000"/>
-          <w:sz w:val="19"/>
-          <w:szCs w:val="19"/>
+          <w:szCs w:val="24"/>
         </w:rPr>
         <w:t>&gt;</w:t>
       </w:r>
       <w:r>
+        <w:rPr>
+          <w:szCs w:val="24"/>
+        </w:rPr>
         <w:t xml:space="preserve">, </w:t>
       </w:r>
       <w:r>
-        <w:t xml:space="preserve">amiből a kódhoz tartozó nevet lehet konstans idő alatt elkérni. Mivel több névhez is tartozik ugyanaz a kód (pl. </w:t>
+        <w:rPr>
+          <w:szCs w:val="24"/>
+        </w:rPr>
+        <w:t>amiből a kódhoz tartozó nevet lehet konstans idő alatt elkérni. Mivel több</w:t>
+      </w:r>
+      <w:r>
+        <w:t xml:space="preserve"> névhez is tartozik ugyanaz a kód (pl. </w:t>
       </w:r>
       <w:r>
         <w:rPr>
@@ -16083,11 +15909,11 @@
         </w:numPr>
         <w:spacing w:before="240" w:after="240"/>
       </w:pPr>
-      <w:bookmarkStart w:id="49" w:name="_Toc496455916"/>
+      <w:bookmarkStart w:id="50" w:name="_Toc496638549"/>
       <w:r>
         <w:t>Kimeneti szimbólumsorozat</w:t>
       </w:r>
-      <w:bookmarkEnd w:id="49"/>
+      <w:bookmarkEnd w:id="50"/>
     </w:p>
     <w:p>
       <w:r>
@@ -16323,11 +16149,11 @@
         </w:numPr>
         <w:spacing w:before="240" w:after="240"/>
       </w:pPr>
-      <w:bookmarkStart w:id="50" w:name="_Toc496455917"/>
+      <w:bookmarkStart w:id="51" w:name="_Toc496638550"/>
       <w:r>
         <w:t>Szimbólumtábla</w:t>
       </w:r>
-      <w:bookmarkEnd w:id="50"/>
+      <w:bookmarkEnd w:id="51"/>
     </w:p>
     <w:p>
       <w:r>
@@ -16501,14 +16327,14 @@
           <w:szCs w:val="24"/>
         </w:rPr>
       </w:pPr>
-      <w:bookmarkStart w:id="51" w:name="_Toc496455918"/>
+      <w:bookmarkStart w:id="52" w:name="_Toc496638551"/>
       <w:r>
         <w:rPr>
           <w:szCs w:val="24"/>
         </w:rPr>
         <w:t>Elemző</w:t>
       </w:r>
-      <w:bookmarkEnd w:id="51"/>
+      <w:bookmarkEnd w:id="52"/>
     </w:p>
     <w:p>
       <w:pPr>
@@ -17664,14 +17490,14 @@
         </w:numPr>
         <w:spacing w:before="240" w:after="240"/>
       </w:pPr>
-      <w:bookmarkStart w:id="52" w:name="_Toc496455919"/>
+      <w:bookmarkStart w:id="53" w:name="_Toc496638552"/>
       <w:r>
         <w:t>Tesz</w:t>
       </w:r>
       <w:r>
         <w:t>telés</w:t>
       </w:r>
-      <w:bookmarkEnd w:id="52"/>
+      <w:bookmarkEnd w:id="53"/>
     </w:p>
     <w:p>
       <w:r>
@@ -17791,7 +17617,13 @@
         <w:t xml:space="preserve">performanciális problémákkal küszködik; sok teszt futtatása esetén lassú a végrehajtás. Habár </w:t>
       </w:r>
       <w:r>
-        <w:t>nagyszerűen alkalmas a tesztelés elsajátítására, de sok olyan funkció hiányzik belőle, amely méretesebb szoftverek fejlesztésekor nagyon hasznos tud lenni, pl.: párhuzamos tesztfuttatás, dinamikusan paraméterhezhető tesztek.</w:t>
+        <w:t xml:space="preserve">nagyszerűen alkalmas a tesztelés </w:t>
+      </w:r>
+      <w:r>
+        <w:t xml:space="preserve">alapjainak </w:t>
+      </w:r>
+      <w:r>
+        <w:t>elsajátítására, sok olyan funkció hiányzik belőle, amely méretesebb szoftverek fejlesztésekor nagyon hasznos tud lenni, pl.: párhuzamos tesztfuttatás, dinamikusan paraméterhezhető tesztek.</w:t>
       </w:r>
     </w:p>
     <w:p>
@@ -17869,7 +17701,16 @@
     </w:p>
     <w:p>
       <w:r>
-        <w:t xml:space="preserve">Szakdolgozatom implementálsakor az </w:t>
+        <w:t xml:space="preserve">Szakdolgozatom </w:t>
+      </w:r>
+      <w:r>
+        <w:t>implementálására</w:t>
+      </w:r>
+      <w:r>
+        <w:t xml:space="preserve"> </w:t>
+      </w:r>
+      <w:r>
+        <w:t xml:space="preserve">az </w:t>
       </w:r>
       <w:r>
         <w:t xml:space="preserve">nUnit </w:t>
@@ -17905,7 +17746,13 @@
         <w:t xml:space="preserve"> és így a helyes működés minél jobb bizonyítását</w:t>
       </w:r>
       <w:r>
-        <w:t xml:space="preserve">, rengeteg tesztet </w:t>
+        <w:t xml:space="preserve">, </w:t>
+      </w:r>
+      <w:r>
+        <w:t xml:space="preserve">ezért </w:t>
+      </w:r>
+      <w:r>
+        <w:t xml:space="preserve">rengeteg tesztet </w:t>
       </w:r>
       <w:r>
         <w:t>készítettem.</w:t>
@@ -17936,8 +17783,328 @@
       <w:r>
         <w:t xml:space="preserve"> könnyen megfogalmazható lett az elvárt működés, és rengeteg kódduplikációtól kíméltem meg magam.</w:t>
       </w:r>
-      <w:bookmarkStart w:id="53" w:name="_GoBack"/>
-      <w:bookmarkEnd w:id="53"/>
+    </w:p>
+    <w:p>
+      <w:r>
+        <w:t>A lexikális elemzés folya</w:t>
+      </w:r>
+      <w:r>
+        <w:t>matát kétféleképpen teszteltem:</w:t>
+      </w:r>
+    </w:p>
+    <w:p>
+      <w:pPr>
+        <w:pStyle w:val="ListParagraph"/>
+        <w:numPr>
+          <w:ilvl w:val="0"/>
+          <w:numId w:val="13"/>
+        </w:numPr>
+      </w:pPr>
+      <w:r>
+        <w:t>az elemző egyes részeit egymástól minél inkább izoláltabb környezetben</w:t>
+      </w:r>
+    </w:p>
+    <w:p>
+      <w:pPr>
+        <w:pStyle w:val="ListParagraph"/>
+        <w:numPr>
+          <w:ilvl w:val="0"/>
+          <w:numId w:val="13"/>
+        </w:numPr>
+      </w:pPr>
+      <w:r>
+        <w:t>az elemzést összesítve, komplex tesztekkel.</w:t>
+      </w:r>
+    </w:p>
+    <w:p>
+      <w:pPr>
+        <w:rPr>
+          <w:szCs w:val="24"/>
+        </w:rPr>
+      </w:pPr>
+      <w:r>
+        <w:t xml:space="preserve">Itt szeretném kiemelni az nUnit egyik hasznos funkcióját, amellyel a szöveg literálok felismerésének tesztelését </w:t>
+      </w:r>
+      <w:r>
+        <w:t>adatorientáltan</w:t>
+      </w:r>
+      <w:r>
+        <w:t xml:space="preserve"> tudtam tesztelni. Az nUnit definiál egy </w:t>
+      </w:r>
+      <w:r>
+        <w:rPr>
+          <w:rFonts w:ascii="Consolas" w:hAnsi="Consolas"/>
+        </w:rPr>
+        <w:t>TestCaseSource</w:t>
+      </w:r>
+      <w:r>
+        <w:t xml:space="preserve"> nevű, metódusokra alkalmazható attribútumot. Ez az attribútum paraméterként fogad egy nevet, amely nevű statikus vagy konstans változónak arra az objektum tömbre kell mutatnia, ami a teszt bemeneti adatait tartalmazza. Ezt mutatja be </w:t>
+      </w:r>
+      <w:r>
+        <w:rPr>
+          <w:szCs w:val="24"/>
+        </w:rPr>
+        <w:t>az</w:t>
+      </w:r>
+      <w:r>
+        <w:rPr>
+          <w:szCs w:val="24"/>
+        </w:rPr>
+        <w:t xml:space="preserve"> </w:t>
+      </w:r>
+      <w:r>
+        <w:rPr>
+          <w:szCs w:val="24"/>
+        </w:rPr>
+        <w:fldChar w:fldCharType="begin"/>
+      </w:r>
+      <w:r>
+        <w:rPr>
+          <w:szCs w:val="24"/>
+        </w:rPr>
+        <w:instrText xml:space="preserve"> REF _Ref496637699 \h </w:instrText>
+      </w:r>
+      <w:r>
+        <w:rPr>
+          <w:szCs w:val="24"/>
+        </w:rPr>
+      </w:r>
+      <w:r>
+        <w:rPr>
+          <w:szCs w:val="24"/>
+        </w:rPr>
+        <w:instrText xml:space="preserve"> \* MERGEFORMAT </w:instrText>
+      </w:r>
+      <w:r>
+        <w:rPr>
+          <w:szCs w:val="24"/>
+        </w:rPr>
+        <w:fldChar w:fldCharType="separate"/>
+      </w:r>
+      <w:r>
+        <w:rPr>
+          <w:noProof/>
+          <w:szCs w:val="24"/>
+        </w:rPr>
+        <w:t>5</w:t>
+      </w:r>
+      <w:r>
+        <w:rPr>
+          <w:szCs w:val="24"/>
+        </w:rPr>
+        <w:t>.1.</w:t>
+      </w:r>
+      <w:r>
+        <w:rPr>
+          <w:szCs w:val="24"/>
+        </w:rPr>
+        <w:t xml:space="preserve"> </w:t>
+      </w:r>
+      <w:r>
+        <w:rPr>
+          <w:szCs w:val="24"/>
+        </w:rPr>
+        <w:t>ábra</w:t>
+      </w:r>
+      <w:r>
+        <w:rPr>
+          <w:szCs w:val="24"/>
+        </w:rPr>
+        <w:fldChar w:fldCharType="end"/>
+      </w:r>
+      <w:r>
+        <w:rPr>
+          <w:szCs w:val="24"/>
+        </w:rPr>
+        <w:t>.</w:t>
+      </w:r>
+    </w:p>
+    <w:p>
+      <w:pPr>
+        <w:keepNext/>
+      </w:pPr>
+      <w:r>
+        <w:rPr>
+          <w:noProof/>
+        </w:rPr>
+        <w:lastRenderedPageBreak/>
+        <w:drawing>
+          <wp:inline distT="0" distB="0" distL="0" distR="0">
+            <wp:extent cx="5399405" cy="1533921"/>
+            <wp:effectExtent l="19050" t="19050" r="10795" b="28575"/>
+            <wp:docPr id="4" name="Picture 4"/>
+            <wp:cNvGraphicFramePr>
+              <a:graphicFrameLocks xmlns:a="http://schemas.openxmlformats.org/drawingml/2006/main" noChangeAspect="1"/>
+            </wp:cNvGraphicFramePr>
+            <a:graphic xmlns:a="http://schemas.openxmlformats.org/drawingml/2006/main">
+              <a:graphicData uri="http://schemas.openxmlformats.org/drawingml/2006/picture">
+                <pic:pic xmlns:pic="http://schemas.openxmlformats.org/drawingml/2006/picture">
+                  <pic:nvPicPr>
+                    <pic:cNvPr id="4" name="5.1. ábra - Az nUnit TestCaseSource attribútuma.png"/>
+                    <pic:cNvPicPr/>
+                  </pic:nvPicPr>
+                  <pic:blipFill>
+                    <a:blip r:embed="rId15">
+                      <a:extLst>
+                        <a:ext uri="{28A0092B-C50C-407E-A947-70E740481C1C}">
+                          <a14:useLocalDpi xmlns:a14="http://schemas.microsoft.com/office/drawing/2010/main" val="0"/>
+                        </a:ext>
+                      </a:extLst>
+                    </a:blip>
+                    <a:stretch>
+                      <a:fillRect/>
+                    </a:stretch>
+                  </pic:blipFill>
+                  <pic:spPr>
+                    <a:xfrm>
+                      <a:off x="0" y="0"/>
+                      <a:ext cx="5399405" cy="1533921"/>
+                    </a:xfrm>
+                    <a:prstGeom prst="rect">
+                      <a:avLst/>
+                    </a:prstGeom>
+                    <a:ln>
+                      <a:solidFill>
+                        <a:schemeClr val="bg1">
+                          <a:lumMod val="75000"/>
+                        </a:schemeClr>
+                      </a:solidFill>
+                    </a:ln>
+                  </pic:spPr>
+                </pic:pic>
+              </a:graphicData>
+            </a:graphic>
+          </wp:inline>
+        </w:drawing>
+      </w:r>
+    </w:p>
+    <w:bookmarkStart w:id="54" w:name="_Ref496637699"/>
+    <w:p>
+      <w:pPr>
+        <w:pStyle w:val="Caption"/>
+        <w:jc w:val="center"/>
+        <w:rPr>
+          <w:sz w:val="24"/>
+          <w:szCs w:val="24"/>
+        </w:rPr>
+      </w:pPr>
+      <w:r>
+        <w:rPr>
+          <w:sz w:val="24"/>
+          <w:szCs w:val="24"/>
+        </w:rPr>
+        <w:fldChar w:fldCharType="begin"/>
+      </w:r>
+      <w:r>
+        <w:rPr>
+          <w:sz w:val="24"/>
+          <w:szCs w:val="24"/>
+        </w:rPr>
+        <w:instrText xml:space="preserve"> SEQ ábra \* ARABIC </w:instrText>
+      </w:r>
+      <w:r>
+        <w:rPr>
+          <w:sz w:val="24"/>
+          <w:szCs w:val="24"/>
+        </w:rPr>
+        <w:fldChar w:fldCharType="separate"/>
+      </w:r>
+      <w:r>
+        <w:rPr>
+          <w:noProof/>
+          <w:sz w:val="24"/>
+          <w:szCs w:val="24"/>
+        </w:rPr>
+        <w:t>5</w:t>
+      </w:r>
+      <w:r>
+        <w:rPr>
+          <w:sz w:val="24"/>
+          <w:szCs w:val="24"/>
+        </w:rPr>
+        <w:fldChar w:fldCharType="end"/>
+      </w:r>
+      <w:r>
+        <w:rPr>
+          <w:sz w:val="24"/>
+          <w:szCs w:val="24"/>
+        </w:rPr>
+        <w:t>.1. ábra</w:t>
+      </w:r>
+      <w:bookmarkEnd w:id="54"/>
+      <w:r>
+        <w:rPr>
+          <w:sz w:val="24"/>
+          <w:szCs w:val="24"/>
+        </w:rPr>
+        <w:t xml:space="preserve"> - Az nUnit TestCaseSource attribútuma</w:t>
+      </w:r>
+    </w:p>
+    <w:p>
+      <w:r>
+        <w:t xml:space="preserve">Megjegyzés az ábrához: a </w:t>
+      </w:r>
+      <w:r>
+        <w:rPr>
+          <w:rFonts w:ascii="Consolas" w:hAnsi="Consolas"/>
+        </w:rPr>
+        <w:t>StringLiterals</w:t>
+      </w:r>
+      <w:r>
+        <w:t xml:space="preserve"> tömbben található elemek string típusú konstansok, amik a tesztadatokat tartalmazzák.</w:t>
+      </w:r>
+    </w:p>
+    <w:p>
+      <w:r>
+        <w:t xml:space="preserve"> </w:t>
+      </w:r>
+      <w:r>
+        <w:t>Készültek tesztek külön a lexikális elemzést segítő osztályokra</w:t>
+      </w:r>
+      <w:r>
+        <w:t xml:space="preserve"> is</w:t>
+      </w:r>
+      <w:r>
+        <w:t>, ezek a következők:</w:t>
+      </w:r>
+    </w:p>
+    <w:p>
+      <w:pPr>
+        <w:pStyle w:val="ListParagraph"/>
+        <w:numPr>
+          <w:ilvl w:val="0"/>
+          <w:numId w:val="13"/>
+        </w:numPr>
+        <w:rPr>
+          <w:rFonts w:ascii="Consolas" w:hAnsi="Consolas"/>
+        </w:rPr>
+      </w:pPr>
+      <w:r>
+        <w:rPr>
+          <w:rFonts w:ascii="Consolas" w:hAnsi="Consolas"/>
+        </w:rPr>
+        <w:t>LexicalElementCodeDictionary</w:t>
+      </w:r>
+    </w:p>
+    <w:p>
+      <w:pPr>
+        <w:pStyle w:val="ListParagraph"/>
+        <w:numPr>
+          <w:ilvl w:val="0"/>
+          <w:numId w:val="13"/>
+        </w:numPr>
+        <w:spacing w:after="240"/>
+        <w:contextualSpacing w:val="0"/>
+        <w:rPr>
+          <w:rFonts w:ascii="Consolas" w:hAnsi="Consolas"/>
+        </w:rPr>
+      </w:pPr>
+      <w:r>
+        <w:rPr>
+          <w:rFonts w:ascii="Consolas" w:hAnsi="Consolas"/>
+        </w:rPr>
+        <w:t>SymbolTable</w:t>
+      </w:r>
     </w:p>
     <w:p>
       <w:pPr>
@@ -17948,11 +18115,11 @@
         </w:numPr>
         <w:spacing w:before="240" w:after="240"/>
       </w:pPr>
-      <w:bookmarkStart w:id="54" w:name="_Toc496455920"/>
+      <w:bookmarkStart w:id="55" w:name="_Toc496638553"/>
       <w:r>
         <w:t>Fejlesztési tapasztalatok</w:t>
       </w:r>
-      <w:bookmarkEnd w:id="54"/>
+      <w:bookmarkEnd w:id="55"/>
     </w:p>
     <w:p>
       <w:r>
@@ -18057,18 +18224,47 @@
         <w:t>volt jól áttekinthető</w:t>
       </w:r>
       <w:r>
-        <w:t xml:space="preserve">, így többször is </w:t>
-      </w:r>
-      <w:r>
-        <w:lastRenderedPageBreak/>
-        <w:t xml:space="preserve">refaktoráltam; az ebbe fektetett munka mennyiségét is jelzi az, hogy becslésem szerint </w:t>
+        <w:t xml:space="preserve">, így többször is refaktoráltam; az ebbe fektetett munka mennyiségét is jelzi az, hogy becslésem szerint </w:t>
       </w:r>
       <w:r>
         <w:t xml:space="preserve">összesen </w:t>
       </w:r>
       <w:r>
-        <w:t xml:space="preserve">50 órát töltöttem el csak annak érdekében, hogy jobban átlátható szerkezetű és tesztelhetőbb legyen az alkalmazásom. </w:t>
-      </w:r>
+        <w:t>50 órát töltöttem el csak annak érdekében, hogy jobban átlátható szerkezetű és teszte</w:t>
+      </w:r>
+      <w:r>
+        <w:t>lhetőbb legyen az alkalmazásom.</w:t>
+      </w:r>
+    </w:p>
+    <w:p>
+      <w:pPr>
+        <w:rPr>
+          <w:rFonts w:cs="Times New Roman"/>
+        </w:rPr>
+      </w:pPr>
+      <w:r>
+        <w:t xml:space="preserve">Megjegyzésre méltó a tesztek hasznossága is. </w:t>
+      </w:r>
+      <w:r>
+        <w:rPr>
+          <w:rFonts w:cs="Times New Roman"/>
+        </w:rPr>
+        <w:t>Habár a tesztek megírása több tíz órámba telt, a befektetett idő megtérült, ugyanis így biztonsággal állíthatom, hogy a lexikális elemző pontosan úgy működik, ahogyan én azt elvárom; illetve a tesztek írása közben is felismertem néhány hibát.</w:t>
+      </w:r>
+      <w:r>
+        <w:rPr>
+          <w:rFonts w:cs="Times New Roman"/>
+        </w:rPr>
+        <w:t xml:space="preserve"> </w:t>
+      </w:r>
+      <w:r>
+        <w:rPr>
+          <w:rFonts w:cs="Times New Roman"/>
+        </w:rPr>
+        <w:t>A lexikális elemzőhöz összesen 123 tesztet készítettem, amelyek nagyjából 850 sor kóddal fedik le több, mint 99% arányban az elemző nagyjából 400 sornyi kódját.</w:t>
+      </w:r>
+    </w:p>
+    <w:p>
       <w:r>
         <w:br w:type="page"/>
       </w:r>
@@ -18083,12 +18279,12 @@
         <w:spacing w:before="240" w:after="240"/>
         <w:jc w:val="both"/>
       </w:pPr>
-      <w:bookmarkStart w:id="55" w:name="_Toc496455921"/>
+      <w:bookmarkStart w:id="56" w:name="_Toc496638554"/>
       <w:r>
         <w:lastRenderedPageBreak/>
         <w:t>Szintaktikus elemző</w:t>
       </w:r>
-      <w:bookmarkEnd w:id="55"/>
+      <w:bookmarkEnd w:id="56"/>
     </w:p>
     <w:p>
       <w:pPr>
@@ -18099,11 +18295,11 @@
         </w:numPr>
         <w:spacing w:before="240" w:after="240"/>
       </w:pPr>
-      <w:bookmarkStart w:id="56" w:name="_Toc496455922"/>
+      <w:bookmarkStart w:id="57" w:name="_Toc496638555"/>
       <w:r>
         <w:t>Tervezés</w:t>
       </w:r>
-      <w:bookmarkEnd w:id="56"/>
+      <w:bookmarkEnd w:id="57"/>
     </w:p>
     <w:p>
       <w:r>
@@ -18119,14 +18315,14 @@
         </w:numPr>
         <w:spacing w:before="240" w:after="240"/>
       </w:pPr>
-      <w:bookmarkStart w:id="57" w:name="_Toc496455923"/>
+      <w:bookmarkStart w:id="58" w:name="_Toc496638556"/>
       <w:r>
         <w:t>I</w:t>
       </w:r>
       <w:r>
         <w:t>mplementálás</w:t>
       </w:r>
-      <w:bookmarkEnd w:id="57"/>
+      <w:bookmarkEnd w:id="58"/>
     </w:p>
     <w:p>
       <w:r>
@@ -18142,11 +18338,11 @@
         </w:numPr>
         <w:spacing w:before="240" w:after="240"/>
       </w:pPr>
-      <w:bookmarkStart w:id="58" w:name="_Toc496455924"/>
+      <w:bookmarkStart w:id="59" w:name="_Toc496638557"/>
       <w:r>
         <w:t>Tesztelés</w:t>
       </w:r>
-      <w:bookmarkEnd w:id="58"/>
+      <w:bookmarkEnd w:id="59"/>
     </w:p>
     <w:p>
       <w:r>
@@ -18162,11 +18358,11 @@
         </w:numPr>
         <w:spacing w:before="240" w:after="240"/>
       </w:pPr>
-      <w:bookmarkStart w:id="59" w:name="_Toc496455925"/>
+      <w:bookmarkStart w:id="60" w:name="_Toc496638558"/>
       <w:r>
         <w:t>Fejlesztési tapasztalatok</w:t>
       </w:r>
-      <w:bookmarkEnd w:id="59"/>
+      <w:bookmarkEnd w:id="60"/>
     </w:p>
     <w:p>
       <w:r>
@@ -18196,12 +18392,12 @@
         <w:spacing w:before="240" w:after="240"/>
         <w:jc w:val="both"/>
       </w:pPr>
-      <w:bookmarkStart w:id="60" w:name="_Toc496455926"/>
+      <w:bookmarkStart w:id="61" w:name="_Toc496638559"/>
       <w:r>
         <w:lastRenderedPageBreak/>
         <w:t>Szemantikus elemző</w:t>
       </w:r>
-      <w:bookmarkEnd w:id="60"/>
+      <w:bookmarkEnd w:id="61"/>
     </w:p>
     <w:p>
       <w:pPr>
@@ -18212,11 +18408,11 @@
         </w:numPr>
         <w:spacing w:before="240" w:after="240"/>
       </w:pPr>
-      <w:bookmarkStart w:id="61" w:name="_Toc496455927"/>
+      <w:bookmarkStart w:id="62" w:name="_Toc496638560"/>
       <w:r>
         <w:t>Tervezés</w:t>
       </w:r>
-      <w:bookmarkEnd w:id="61"/>
+      <w:bookmarkEnd w:id="62"/>
     </w:p>
     <w:p>
       <w:r>
@@ -18232,11 +18428,11 @@
         </w:numPr>
         <w:spacing w:before="240" w:after="240"/>
       </w:pPr>
-      <w:bookmarkStart w:id="62" w:name="_Toc496455928"/>
+      <w:bookmarkStart w:id="63" w:name="_Toc496638561"/>
       <w:r>
         <w:t>Implementálás</w:t>
       </w:r>
-      <w:bookmarkEnd w:id="62"/>
+      <w:bookmarkEnd w:id="63"/>
     </w:p>
     <w:p>
       <w:r>
@@ -18252,11 +18448,11 @@
         </w:numPr>
         <w:spacing w:before="240" w:after="240"/>
       </w:pPr>
-      <w:bookmarkStart w:id="63" w:name="_Toc496455929"/>
+      <w:bookmarkStart w:id="64" w:name="_Toc496638562"/>
       <w:r>
         <w:t>Tesztelés</w:t>
       </w:r>
-      <w:bookmarkEnd w:id="63"/>
+      <w:bookmarkEnd w:id="64"/>
     </w:p>
     <w:p>
       <w:r>
@@ -18272,11 +18468,11 @@
         </w:numPr>
         <w:spacing w:before="240" w:after="240"/>
       </w:pPr>
-      <w:bookmarkStart w:id="64" w:name="_Toc496455930"/>
+      <w:bookmarkStart w:id="65" w:name="_Toc496638563"/>
       <w:r>
         <w:t>Fejlesztési tapasztalatok</w:t>
       </w:r>
-      <w:bookmarkEnd w:id="64"/>
+      <w:bookmarkEnd w:id="65"/>
     </w:p>
     <w:p>
       <w:r>
@@ -18298,14 +18494,14 @@
         <w:spacing w:before="240" w:after="240"/>
         <w:jc w:val="both"/>
       </w:pPr>
-      <w:bookmarkStart w:id="65" w:name="_Irodalomjegyzék"/>
-      <w:bookmarkStart w:id="66" w:name="_Toc496455931"/>
-      <w:bookmarkEnd w:id="65"/>
+      <w:bookmarkStart w:id="66" w:name="_Irodalomjegyzék"/>
+      <w:bookmarkStart w:id="67" w:name="_Toc496638564"/>
+      <w:bookmarkEnd w:id="66"/>
       <w:r>
         <w:lastRenderedPageBreak/>
         <w:t>Irodalomjegyzék</w:t>
       </w:r>
-      <w:bookmarkEnd w:id="66"/>
+      <w:bookmarkEnd w:id="67"/>
     </w:p>
     <w:p>
       <w:r>
@@ -18341,7 +18537,7 @@
         <w:br/>
         <w:t>(</w:t>
       </w:r>
-      <w:hyperlink r:id="rId15" w:history="1">
+      <w:hyperlink r:id="rId16" w:history="1">
         <w:r>
           <w:rPr>
             <w:rStyle w:val="Hyperlink"/>
@@ -18392,7 +18588,7 @@
         <w:br/>
         <w:t>(</w:t>
       </w:r>
-      <w:hyperlink r:id="rId16" w:history="1">
+      <w:hyperlink r:id="rId17" w:history="1">
         <w:r>
           <w:rPr>
             <w:rStyle w:val="Hyperlink"/>
@@ -18418,7 +18614,7 @@
         <w:br/>
         <w:t>(</w:t>
       </w:r>
-      <w:hyperlink r:id="rId17" w:history="1">
+      <w:hyperlink r:id="rId18" w:history="1">
         <w:r>
           <w:rPr>
             <w:rStyle w:val="Hyperlink"/>
@@ -18441,7 +18637,7 @@
         <w:br/>
         <w:t>(</w:t>
       </w:r>
-      <w:hyperlink r:id="rId18" w:history="1">
+      <w:hyperlink r:id="rId19" w:history="1">
         <w:r>
           <w:rPr>
             <w:rStyle w:val="Hyperlink"/>
@@ -18470,11 +18666,11 @@
         <w:lastRenderedPageBreak/>
         <w:t xml:space="preserve"> </w:t>
       </w:r>
-      <w:bookmarkStart w:id="67" w:name="_Toc496455932"/>
+      <w:bookmarkStart w:id="68" w:name="_Toc496638565"/>
       <w:r>
         <w:t>Mellékletek</w:t>
       </w:r>
-      <w:bookmarkEnd w:id="67"/>
+      <w:bookmarkEnd w:id="68"/>
     </w:p>
     <w:p>
       <w:pPr>
@@ -18485,12 +18681,12 @@
         </w:numPr>
         <w:spacing w:before="240" w:after="240"/>
       </w:pPr>
-      <w:bookmarkStart w:id="68" w:name="_I._melléklet_-"/>
-      <w:bookmarkEnd w:id="68"/>
+      <w:bookmarkStart w:id="69" w:name="_I._melléklet_-"/>
+      <w:bookmarkEnd w:id="69"/>
       <w:r>
         <w:t xml:space="preserve"> </w:t>
       </w:r>
-      <w:bookmarkStart w:id="69" w:name="_Toc496455933"/>
+      <w:bookmarkStart w:id="70" w:name="_Toc496638566"/>
       <w:r>
         <w:t xml:space="preserve">I. melléklet - </w:t>
       </w:r>
@@ -18500,12 +18696,12 @@
       <w:r>
         <w:t>definíciója</w:t>
       </w:r>
-      <w:bookmarkEnd w:id="69"/>
+      <w:bookmarkEnd w:id="70"/>
     </w:p>
     <w:p/>
     <w:sectPr>
-      <w:headerReference w:type="default" r:id="rId19"/>
-      <w:footerReference w:type="default" r:id="rId20"/>
+      <w:headerReference w:type="default" r:id="rId20"/>
+      <w:footerReference w:type="default" r:id="rId21"/>
       <w:pgSz w:w="11906" w:h="16838" w:code="9"/>
       <w:pgMar w:top="1418" w:right="1418" w:bottom="2268" w:left="1985" w:header="706" w:footer="706" w:gutter="0"/>
       <w:cols w:space="708"/>
@@ -18569,7 +18765,13 @@
           <w:rPr>
             <w:noProof/>
           </w:rPr>
-          <w:t>30</w:t>
+          <w:t>3</w:t>
+        </w:r>
+        <w:r>
+          <w:rPr>
+            <w:noProof/>
+          </w:rPr>
+          <w:t>0</w:t>
         </w:r>
         <w:r>
           <w:fldChar w:fldCharType="end"/>
@@ -23012,7 +23214,7 @@
 </file>
 
 <file path=customXml/itemProps1.xml><?xml version="1.0" encoding="utf-8"?>
-<ds:datastoreItem xmlns:ds="http://schemas.openxmlformats.org/officeDocument/2006/customXml" ds:itemID="{125D774A-66FA-40B9-B19B-EEBF339BEFB7}">
+<ds:datastoreItem xmlns:ds="http://schemas.openxmlformats.org/officeDocument/2006/customXml" ds:itemID="{3D1D09E6-644D-4D1B-B623-AD97F5D69B9C}">
   <ds:schemaRefs>
     <ds:schemaRef ds:uri="http://schemas.openxmlformats.org/officeDocument/2006/bibliography"/>
   </ds:schemaRefs>

</xml_diff>

<commit_message>
Paper: source code is now Consolas 11pt and should be like this always
</commit_message>
<xml_diff>
--- a/_documents/O.K. szakdolgozat.docx
+++ b/_documents/O.K. szakdolgozat.docx
@@ -1882,8 +1882,6 @@
             </w:rPr>
             <w:t>Tartalom</w:t>
           </w:r>
-          <w:bookmarkStart w:id="2" w:name="_GoBack"/>
-          <w:bookmarkEnd w:id="2"/>
           <w:r>
             <w:rPr>
               <w:sz w:val="28"/>
@@ -6729,12 +6727,12 @@
         <w:spacing w:before="240" w:after="240"/>
         <w:jc w:val="both"/>
       </w:pPr>
-      <w:bookmarkStart w:id="3" w:name="_Toc496638512"/>
+      <w:bookmarkStart w:id="2" w:name="_Toc496638512"/>
       <w:r>
         <w:lastRenderedPageBreak/>
         <w:t>Köszönetnyilvánítás</w:t>
       </w:r>
-      <w:bookmarkEnd w:id="3"/>
+      <w:bookmarkEnd w:id="2"/>
     </w:p>
     <w:p>
       <w:r>
@@ -6774,12 +6772,12 @@
           <w:szCs w:val="26"/>
         </w:rPr>
       </w:pPr>
-      <w:bookmarkStart w:id="4" w:name="_Toc496638513"/>
+      <w:bookmarkStart w:id="3" w:name="_Toc496638513"/>
       <w:r>
         <w:lastRenderedPageBreak/>
         <w:t>Rövid tartalmi összefoglaló a téma területéről, a feladatról</w:t>
       </w:r>
-      <w:bookmarkEnd w:id="4"/>
+      <w:bookmarkEnd w:id="3"/>
     </w:p>
     <w:p>
       <w:r>
@@ -6952,12 +6950,12 @@
           <w:szCs w:val="26"/>
         </w:rPr>
       </w:pPr>
-      <w:bookmarkStart w:id="5" w:name="_Toc496638514"/>
+      <w:bookmarkStart w:id="4" w:name="_Toc496638514"/>
       <w:r>
         <w:lastRenderedPageBreak/>
         <w:t>A megoldandó probléma és motivációi</w:t>
       </w:r>
-      <w:bookmarkEnd w:id="5"/>
+      <w:bookmarkEnd w:id="4"/>
     </w:p>
     <w:p>
       <w:r>
@@ -7185,7 +7183,7 @@
         <w:ind w:left="357" w:hanging="357"/>
         <w:jc w:val="both"/>
       </w:pPr>
-      <w:bookmarkStart w:id="6" w:name="_Toc496638515"/>
+      <w:bookmarkStart w:id="5" w:name="_Toc496638515"/>
       <w:r>
         <w:lastRenderedPageBreak/>
         <w:t xml:space="preserve">A fordítóprogramok </w:t>
@@ -7193,7 +7191,7 @@
       <w:r>
         <w:t>vázlatos működése</w:t>
       </w:r>
-      <w:bookmarkEnd w:id="6"/>
+      <w:bookmarkEnd w:id="5"/>
     </w:p>
     <w:p>
       <w:pPr>
@@ -7205,11 +7203,11 @@
         <w:spacing w:before="240" w:after="240"/>
         <w:ind w:left="568" w:hanging="284"/>
       </w:pPr>
-      <w:bookmarkStart w:id="7" w:name="_Toc496638516"/>
+      <w:bookmarkStart w:id="6" w:name="_Toc496638516"/>
       <w:r>
         <w:t>Áttekintés</w:t>
       </w:r>
-      <w:bookmarkEnd w:id="7"/>
+      <w:bookmarkEnd w:id="6"/>
     </w:p>
     <w:p>
       <w:r>
@@ -7281,7 +7279,7 @@
                       </wps:spPr>
                       <wps:txbx>
                         <w:txbxContent>
-                          <w:bookmarkStart w:id="8" w:name="_Ref469231337"/>
+                          <w:bookmarkStart w:id="7" w:name="_Ref469231337"/>
                           <w:p>
                             <w:pPr>
                               <w:pStyle w:val="Caption"/>
@@ -7339,7 +7337,7 @@
                               </w:rPr>
                               <w:t>. ábra</w:t>
                             </w:r>
-                            <w:bookmarkEnd w:id="8"/>
+                            <w:bookmarkEnd w:id="7"/>
                             <w:r>
                               <w:rPr>
                                 <w:sz w:val="24"/>
@@ -7373,7 +7371,7 @@
               <v:shape w14:anchorId="5EBE5E0E" id="Szövegdoboz 11" o:spid="_x0000_s1027" type="#_x0000_t202" style="position:absolute;left:0;text-align:left;margin-left:88.8pt;margin-top:108.9pt;width:282.85pt;height:.05pt;z-index:251665408;visibility:visible;mso-wrap-style:square;mso-wrap-distance-left:9pt;mso-wrap-distance-top:0;mso-wrap-distance-right:9pt;mso-wrap-distance-bottom:0;mso-position-horizontal:absolute;mso-position-horizontal-relative:text;mso-position-vertical:absolute;mso-position-vertical-relative:text;v-text-anchor:top" o:gfxdata="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" stroked="f">
                 <v:textbox style="mso-fit-shape-to-text:t" inset="0,0,0,0">
                   <w:txbxContent>
-                    <w:bookmarkStart w:id="9" w:name="_Ref469231337"/>
+                    <w:bookmarkStart w:id="8" w:name="_Ref469231337"/>
                     <w:p>
                       <w:pPr>
                         <w:pStyle w:val="Caption"/>
@@ -7431,7 +7429,7 @@
                         </w:rPr>
                         <w:t>. ábra</w:t>
                       </w:r>
-                      <w:bookmarkEnd w:id="9"/>
+                      <w:bookmarkEnd w:id="8"/>
                       <w:r>
                         <w:rPr>
                           <w:sz w:val="24"/>
@@ -7636,55 +7634,16 @@
     </w:p>
     <w:p>
       <w:pPr>
+        <w:spacing w:line="259" w:lineRule="auto"/>
+        <w:jc w:val="left"/>
+      </w:pPr>
+      <w:r>
+        <w:br w:type="page"/>
+      </w:r>
+    </w:p>
+    <w:p>
+      <w:pPr>
         <w:spacing w:before="240"/>
-      </w:pPr>
-      <w:r>
-        <w:t xml:space="preserve">Az előbbiek </w:t>
-      </w:r>
-      <w:r>
-        <w:t>átlátását segíti az</w:t>
-      </w:r>
-      <w:r>
-        <w:t xml:space="preserve"> </w:t>
-      </w:r>
-      <w:r>
-        <w:fldChar w:fldCharType="begin"/>
-      </w:r>
-      <w:r>
-        <w:instrText xml:space="preserve"> REF _Ref469231397 \h </w:instrText>
-      </w:r>
-      <w:r>
-        <w:instrText xml:space="preserve"> \* MERGEFORMAT </w:instrText>
-      </w:r>
-      <w:r>
-        <w:fldChar w:fldCharType="separate"/>
-      </w:r>
-      <w:r>
-        <w:rPr>
-          <w:noProof/>
-        </w:rPr>
-        <w:t>1.</w:t>
-      </w:r>
-      <w:r>
-        <w:rPr>
-          <w:noProof/>
-        </w:rPr>
-        <w:t>2</w:t>
-      </w:r>
-      <w:r>
-        <w:t>. ábra</w:t>
-      </w:r>
-      <w:r>
-        <w:fldChar w:fldCharType="end"/>
-      </w:r>
-      <w:r>
-        <w:t>.</w:t>
-      </w:r>
-    </w:p>
-    <w:p>
-      <w:pPr>
-        <w:keepNext/>
-        <w:spacing w:after="0"/>
       </w:pPr>
       <w:r>
         <w:rPr>
@@ -7701,10 +7660,10 @@
                   <wp:posOffset>629920</wp:posOffset>
                 </wp:positionH>
                 <wp:positionV relativeFrom="paragraph">
-                  <wp:posOffset>3348990</wp:posOffset>
+                  <wp:posOffset>3753844</wp:posOffset>
                 </wp:positionV>
                 <wp:extent cx="4499610" cy="635"/>
-                <wp:effectExtent l="0" t="0" r="0" b="0"/>
+                <wp:effectExtent l="0" t="0" r="0" b="2540"/>
                 <wp:wrapTopAndBottom/>
                 <wp:docPr id="12" name="Szövegdoboz 12"/>
                 <wp:cNvGraphicFramePr/>
@@ -7739,7 +7698,7 @@
                                 <w:sz w:val="36"/>
                               </w:rPr>
                             </w:pPr>
-                            <w:bookmarkStart w:id="10" w:name="_Ref469231397"/>
+                            <w:bookmarkStart w:id="9" w:name="_Ref469231397"/>
                             <w:r>
                               <w:rPr>
                                 <w:noProof/>
@@ -7788,7 +7747,7 @@
                               </w:rPr>
                               <w:t>. ábra</w:t>
                             </w:r>
-                            <w:bookmarkEnd w:id="10"/>
+                            <w:bookmarkEnd w:id="9"/>
                             <w:r>
                               <w:rPr>
                                 <w:sz w:val="24"/>
@@ -7812,7 +7771,7 @@
           </mc:Choice>
           <mc:Fallback>
             <w:pict>
-              <v:shape w14:anchorId="3B678B3D" id="Szövegdoboz 12" o:spid="_x0000_s1028" type="#_x0000_t202" style="position:absolute;left:0;text-align:left;margin-left:49.6pt;margin-top:263.7pt;width:354.3pt;height:.05pt;z-index:251667456;visibility:visible;mso-wrap-style:square;mso-wrap-distance-left:9pt;mso-wrap-distance-top:0;mso-wrap-distance-right:9pt;mso-wrap-distance-bottom:0;mso-position-horizontal:absolute;mso-position-horizontal-relative:text;mso-position-vertical:absolute;mso-position-vertical-relative:text;v-text-anchor:top" o:gfxdata="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" stroked="f">
+              <v:shape w14:anchorId="3B678B3D" id="Szövegdoboz 12" o:spid="_x0000_s1028" type="#_x0000_t202" style="position:absolute;left:0;text-align:left;margin-left:49.6pt;margin-top:295.6pt;width:354.3pt;height:.05pt;z-index:251667456;visibility:visible;mso-wrap-style:square;mso-wrap-distance-left:9pt;mso-wrap-distance-top:0;mso-wrap-distance-right:9pt;mso-wrap-distance-bottom:0;mso-position-horizontal:absolute;mso-position-horizontal-relative:text;mso-position-vertical:absolute;mso-position-vertical-relative:text;v-text-anchor:top" o:gfxdata="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" stroked="f">
                 <v:textbox style="mso-fit-shape-to-text:t" inset="0,0,0,0">
                   <w:txbxContent>
                     <w:p>
@@ -7824,7 +7783,7 @@
                           <w:sz w:val="36"/>
                         </w:rPr>
                       </w:pPr>
-                      <w:bookmarkStart w:id="11" w:name="_Ref469231397"/>
+                      <w:bookmarkStart w:id="10" w:name="_Ref469231397"/>
                       <w:r>
                         <w:rPr>
                           <w:noProof/>
@@ -7873,7 +7832,7 @@
                         </w:rPr>
                         <w:t>. ábra</w:t>
                       </w:r>
-                      <w:bookmarkEnd w:id="11"/>
+                      <w:bookmarkEnd w:id="10"/>
                       <w:r>
                         <w:rPr>
                           <w:sz w:val="24"/>
@@ -7898,12 +7857,12 @@
           <wp:anchor distT="0" distB="0" distL="114300" distR="114300" simplePos="0" relativeHeight="251663360" behindDoc="0" locked="0" layoutInCell="1" allowOverlap="1" wp14:anchorId="026C865F" wp14:editId="186BA2B6">
             <wp:simplePos x="0" y="0"/>
             <wp:positionH relativeFrom="margin">
-              <wp:align>center</wp:align>
+              <wp:posOffset>449580</wp:posOffset>
             </wp:positionH>
             <wp:positionV relativeFrom="margin">
-              <wp:posOffset>5080</wp:posOffset>
+              <wp:posOffset>347014</wp:posOffset>
             </wp:positionV>
-            <wp:extent cx="4500000" cy="3286800"/>
+            <wp:extent cx="4499610" cy="3286760"/>
             <wp:effectExtent l="0" t="0" r="0" b="8890"/>
             <wp:wrapTopAndBottom/>
             <wp:docPr id="2" name="Kép 2"/>
@@ -7950,6 +7909,54 @@
           </wp:anchor>
         </w:drawing>
       </w:r>
+      <w:r>
+        <w:t xml:space="preserve">Az </w:t>
+      </w:r>
+      <w:r>
+        <w:t>előzőek</w:t>
+      </w:r>
+      <w:r>
+        <w:t xml:space="preserve"> </w:t>
+      </w:r>
+      <w:r>
+        <w:t>átlátását segíti az</w:t>
+      </w:r>
+      <w:r>
+        <w:t xml:space="preserve"> </w:t>
+      </w:r>
+      <w:r>
+        <w:fldChar w:fldCharType="begin"/>
+      </w:r>
+      <w:r>
+        <w:instrText xml:space="preserve"> REF _Ref469231397 \h </w:instrText>
+      </w:r>
+      <w:r>
+        <w:instrText xml:space="preserve"> \* MERGEFORMAT </w:instrText>
+      </w:r>
+      <w:r>
+        <w:fldChar w:fldCharType="separate"/>
+      </w:r>
+      <w:r>
+        <w:rPr>
+          <w:noProof/>
+        </w:rPr>
+        <w:t>1.</w:t>
+      </w:r>
+      <w:r>
+        <w:rPr>
+          <w:noProof/>
+        </w:rPr>
+        <w:t>2</w:t>
+      </w:r>
+      <w:r>
+        <w:t>. ábra</w:t>
+      </w:r>
+      <w:r>
+        <w:fldChar w:fldCharType="end"/>
+      </w:r>
+      <w:r>
+        <w:t>.</w:t>
+      </w:r>
     </w:p>
     <w:p>
       <w:pPr>
@@ -7964,14 +7971,14 @@
           <w:szCs w:val="24"/>
         </w:rPr>
       </w:pPr>
-      <w:bookmarkStart w:id="12" w:name="_Toc496638517"/>
+      <w:bookmarkStart w:id="11" w:name="_Toc496638517"/>
       <w:r>
         <w:rPr>
           <w:szCs w:val="24"/>
         </w:rPr>
         <w:t>Lexikális elemző</w:t>
       </w:r>
-      <w:bookmarkEnd w:id="12"/>
+      <w:bookmarkEnd w:id="11"/>
     </w:p>
     <w:p>
       <w:pPr>
@@ -8019,6 +8026,8 @@
       <w:r>
         <w:rPr>
           <w:rFonts w:ascii="Consolas" w:hAnsi="Consolas"/>
+          <w:b/>
+          <w:sz w:val="22"/>
           <w:szCs w:val="24"/>
         </w:rPr>
         <w:t>„ifa = 10;”</w:t>
@@ -8032,15 +8041,24 @@
       <w:r>
         <w:rPr>
           <w:rFonts w:ascii="Consolas" w:hAnsi="Consolas"/>
+          <w:b/>
+          <w:sz w:val="22"/>
           <w:szCs w:val="24"/>
         </w:rPr>
         <w:t>ifa</w:t>
       </w:r>
       <w:r>
         <w:rPr>
-          <w:szCs w:val="24"/>
-        </w:rPr>
-        <w:t xml:space="preserve"> nevű változóba szeretné be</w:t>
+          <w:sz w:val="22"/>
+          <w:szCs w:val="24"/>
+        </w:rPr>
+        <w:t xml:space="preserve"> </w:t>
+      </w:r>
+      <w:r>
+        <w:rPr>
+          <w:szCs w:val="24"/>
+        </w:rPr>
+        <w:t>nevű változóba szeretné be</w:t>
       </w:r>
       <w:r>
         <w:rPr>
@@ -8057,6 +8075,8 @@
       <w:r>
         <w:rPr>
           <w:rFonts w:ascii="Consolas" w:hAnsi="Consolas"/>
+          <w:b/>
+          <w:sz w:val="22"/>
           <w:szCs w:val="24"/>
         </w:rPr>
         <w:t>10</w:t>
@@ -8112,6 +8132,8 @@
       <w:r>
         <w:rPr>
           <w:rFonts w:ascii="Consolas" w:hAnsi="Consolas"/>
+          <w:b/>
+          <w:sz w:val="22"/>
           <w:szCs w:val="24"/>
         </w:rPr>
         <w:t>i</w:t>
@@ -8125,6 +8147,8 @@
       <w:r>
         <w:rPr>
           <w:rFonts w:ascii="Consolas" w:hAnsi="Consolas"/>
+          <w:b/>
+          <w:sz w:val="22"/>
           <w:szCs w:val="24"/>
         </w:rPr>
         <w:t>f</w:t>
@@ -8138,6 +8162,8 @@
       <w:r>
         <w:rPr>
           <w:rFonts w:ascii="Consolas" w:hAnsi="Consolas"/>
+          <w:b/>
+          <w:sz w:val="22"/>
           <w:szCs w:val="24"/>
         </w:rPr>
         <w:t>a</w:t>
@@ -8187,6 +8213,8 @@
       <w:r>
         <w:rPr>
           <w:rFonts w:ascii="Consolas" w:hAnsi="Consolas"/>
+          <w:b/>
+          <w:sz w:val="22"/>
           <w:szCs w:val="24"/>
         </w:rPr>
         <w:t>if</w:t>
@@ -8200,6 +8228,8 @@
       <w:r>
         <w:rPr>
           <w:rFonts w:ascii="Consolas" w:hAnsi="Consolas"/>
+          <w:b/>
+          <w:sz w:val="22"/>
           <w:szCs w:val="24"/>
         </w:rPr>
         <w:t>a</w:t>
@@ -8299,22 +8329,31 @@
     </w:p>
     <w:p>
       <w:pPr>
-        <w:rPr>
-          <w:rFonts w:cs="Times New Roman"/>
-          <w:szCs w:val="24"/>
-        </w:rPr>
-      </w:pPr>
-      <w:r>
-        <w:rPr>
-          <w:szCs w:val="24"/>
-        </w:rPr>
-        <w:t>Elemzendő karaktersorozat: „ifa = 10;”</w:t>
-      </w:r>
-      <w:r>
-        <w:rPr>
-          <w:szCs w:val="24"/>
-        </w:rPr>
-        <w:tab/>
+        <w:jc w:val="left"/>
+        <w:rPr>
+          <w:szCs w:val="24"/>
+        </w:rPr>
+      </w:pPr>
+      <w:r>
+        <w:rPr>
+          <w:szCs w:val="24"/>
+        </w:rPr>
+        <w:t xml:space="preserve">Elemzendő karaktersorozat: </w:t>
+      </w:r>
+      <w:r>
+        <w:rPr>
+          <w:rFonts w:ascii="Consolas" w:hAnsi="Consolas"/>
+          <w:b/>
+          <w:sz w:val="22"/>
+          <w:szCs w:val="24"/>
+        </w:rPr>
+        <w:t>ifa = 10;</w:t>
+      </w:r>
+      <w:r>
+        <w:rPr>
+          <w:szCs w:val="24"/>
+        </w:rPr>
+        <w:br/>
       </w:r>
       <w:r>
         <w:rPr>
@@ -8377,7 +8416,7 @@
               <w:rPr>
                 <w:rFonts w:ascii="Consolas" w:eastAsia="Times New Roman" w:hAnsi="Consolas" w:cs="Times New Roman"/>
                 <w:color w:val="000000"/>
-                <w:szCs w:val="24"/>
+                <w:sz w:val="22"/>
                 <w:lang w:eastAsia="hu-HU"/>
               </w:rPr>
             </w:pPr>
@@ -8385,7 +8424,7 @@
               <w:rPr>
                 <w:rFonts w:ascii="Consolas" w:eastAsia="Times New Roman" w:hAnsi="Consolas" w:cs="Times New Roman"/>
                 <w:color w:val="000000"/>
-                <w:szCs w:val="24"/>
+                <w:sz w:val="22"/>
                 <w:lang w:eastAsia="hu-HU"/>
               </w:rPr>
               <w:t>#</w:t>
@@ -8411,7 +8450,7 @@
               <w:rPr>
                 <w:rFonts w:ascii="Consolas" w:eastAsia="Times New Roman" w:hAnsi="Consolas" w:cs="Times New Roman"/>
                 <w:color w:val="000000"/>
-                <w:szCs w:val="24"/>
+                <w:sz w:val="22"/>
                 <w:lang w:eastAsia="hu-HU"/>
               </w:rPr>
             </w:pPr>
@@ -8419,7 +8458,7 @@
               <w:rPr>
                 <w:rFonts w:ascii="Consolas" w:eastAsia="Times New Roman" w:hAnsi="Consolas" w:cs="Times New Roman"/>
                 <w:color w:val="000000"/>
-                <w:szCs w:val="24"/>
+                <w:sz w:val="22"/>
                 <w:lang w:eastAsia="hu-HU"/>
               </w:rPr>
               <w:t>aktuális szöveg</w:t>
@@ -8445,7 +8484,7 @@
               <w:rPr>
                 <w:rFonts w:ascii="Consolas" w:eastAsia="Times New Roman" w:hAnsi="Consolas" w:cs="Times New Roman"/>
                 <w:color w:val="000000"/>
-                <w:szCs w:val="24"/>
+                <w:sz w:val="22"/>
                 <w:lang w:eastAsia="hu-HU"/>
               </w:rPr>
             </w:pPr>
@@ -8453,7 +8492,7 @@
               <w:rPr>
                 <w:rFonts w:ascii="Consolas" w:eastAsia="Times New Roman" w:hAnsi="Consolas" w:cs="Times New Roman"/>
                 <w:color w:val="000000"/>
-                <w:szCs w:val="24"/>
+                <w:sz w:val="22"/>
                 <w:lang w:eastAsia="hu-HU"/>
               </w:rPr>
               <w:t>Lexikális elem?</w:t>
@@ -8479,7 +8518,7 @@
               <w:rPr>
                 <w:rFonts w:ascii="Consolas" w:eastAsia="Times New Roman" w:hAnsi="Consolas" w:cs="Times New Roman"/>
                 <w:color w:val="000000"/>
-                <w:szCs w:val="24"/>
+                <w:sz w:val="22"/>
                 <w:lang w:eastAsia="hu-HU"/>
               </w:rPr>
             </w:pPr>
@@ -8487,7 +8526,7 @@
               <w:rPr>
                 <w:rFonts w:ascii="Consolas" w:eastAsia="Times New Roman" w:hAnsi="Consolas" w:cs="Times New Roman"/>
                 <w:color w:val="000000"/>
-                <w:szCs w:val="24"/>
+                <w:sz w:val="22"/>
                 <w:lang w:eastAsia="hu-HU"/>
               </w:rPr>
               <w:t>Utolsó helyes hossz</w:t>
@@ -8513,7 +8552,7 @@
               <w:rPr>
                 <w:rFonts w:ascii="Consolas" w:eastAsia="Times New Roman" w:hAnsi="Consolas" w:cs="Times New Roman"/>
                 <w:color w:val="000000"/>
-                <w:szCs w:val="24"/>
+                <w:sz w:val="22"/>
                 <w:lang w:eastAsia="hu-HU"/>
               </w:rPr>
             </w:pPr>
@@ -8521,7 +8560,7 @@
               <w:rPr>
                 <w:rFonts w:ascii="Consolas" w:eastAsia="Times New Roman" w:hAnsi="Consolas" w:cs="Times New Roman"/>
                 <w:color w:val="000000"/>
-                <w:szCs w:val="24"/>
+                <w:sz w:val="22"/>
                 <w:lang w:eastAsia="hu-HU"/>
               </w:rPr>
               <w:t>Eredmény</w:t>
@@ -8553,7 +8592,7 @@
               <w:rPr>
                 <w:rFonts w:ascii="Consolas" w:eastAsia="Times New Roman" w:hAnsi="Consolas" w:cs="Times New Roman"/>
                 <w:color w:val="000000"/>
-                <w:szCs w:val="24"/>
+                <w:sz w:val="22"/>
                 <w:lang w:eastAsia="hu-HU"/>
               </w:rPr>
             </w:pPr>
@@ -8561,7 +8600,7 @@
               <w:rPr>
                 <w:rFonts w:ascii="Consolas" w:eastAsia="Times New Roman" w:hAnsi="Consolas" w:cs="Times New Roman"/>
                 <w:color w:val="000000"/>
-                <w:szCs w:val="24"/>
+                <w:sz w:val="22"/>
                 <w:lang w:eastAsia="hu-HU"/>
               </w:rPr>
               <w:t>1</w:t>
@@ -8588,7 +8627,7 @@
               <w:rPr>
                 <w:rFonts w:ascii="Consolas" w:eastAsia="Times New Roman" w:hAnsi="Consolas" w:cs="Times New Roman"/>
                 <w:color w:val="000000"/>
-                <w:szCs w:val="24"/>
+                <w:sz w:val="22"/>
                 <w:lang w:eastAsia="hu-HU"/>
               </w:rPr>
             </w:pPr>
@@ -8596,7 +8635,7 @@
               <w:rPr>
                 <w:rFonts w:ascii="Consolas" w:eastAsia="Times New Roman" w:hAnsi="Consolas" w:cs="Times New Roman"/>
                 <w:color w:val="000000"/>
-                <w:szCs w:val="24"/>
+                <w:sz w:val="22"/>
                 <w:lang w:eastAsia="hu-HU"/>
               </w:rPr>
               <w:t>i</w:t>
@@ -8623,7 +8662,7 @@
               <w:rPr>
                 <w:rFonts w:ascii="Consolas" w:eastAsia="Times New Roman" w:hAnsi="Consolas" w:cs="Times New Roman"/>
                 <w:color w:val="000000"/>
-                <w:szCs w:val="24"/>
+                <w:sz w:val="22"/>
                 <w:lang w:eastAsia="hu-HU"/>
               </w:rPr>
             </w:pPr>
@@ -8631,7 +8670,7 @@
               <w:rPr>
                 <w:rFonts w:ascii="Consolas" w:eastAsia="Times New Roman" w:hAnsi="Consolas" w:cs="Times New Roman"/>
                 <w:color w:val="000000"/>
-                <w:szCs w:val="24"/>
+                <w:sz w:val="22"/>
                 <w:lang w:eastAsia="hu-HU"/>
               </w:rPr>
               <w:t>igen (azonosító)</w:t>
@@ -8658,7 +8697,7 @@
               <w:rPr>
                 <w:rFonts w:ascii="Consolas" w:eastAsia="Times New Roman" w:hAnsi="Consolas" w:cs="Times New Roman"/>
                 <w:color w:val="000000"/>
-                <w:szCs w:val="24"/>
+                <w:sz w:val="22"/>
                 <w:lang w:eastAsia="hu-HU"/>
               </w:rPr>
             </w:pPr>
@@ -8666,7 +8705,7 @@
               <w:rPr>
                 <w:rFonts w:ascii="Consolas" w:eastAsia="Times New Roman" w:hAnsi="Consolas" w:cs="Times New Roman"/>
                 <w:color w:val="000000"/>
-                <w:szCs w:val="24"/>
+                <w:sz w:val="22"/>
                 <w:lang w:eastAsia="hu-HU"/>
               </w:rPr>
               <w:t>1</w:t>
@@ -8693,7 +8732,7 @@
               <w:rPr>
                 <w:rFonts w:ascii="Consolas" w:eastAsia="Times New Roman" w:hAnsi="Consolas" w:cs="Times New Roman"/>
                 <w:color w:val="000000"/>
-                <w:szCs w:val="24"/>
+                <w:sz w:val="22"/>
                 <w:lang w:eastAsia="hu-HU"/>
               </w:rPr>
             </w:pPr>
@@ -8701,7 +8740,7 @@
               <w:rPr>
                 <w:rFonts w:ascii="Consolas" w:eastAsia="Times New Roman" w:hAnsi="Consolas" w:cs="Times New Roman"/>
                 <w:color w:val="000000"/>
-                <w:szCs w:val="24"/>
+                <w:sz w:val="22"/>
                 <w:lang w:eastAsia="hu-HU"/>
               </w:rPr>
               <w:t>→ halad tovább</w:t>
@@ -8733,7 +8772,7 @@
               <w:rPr>
                 <w:rFonts w:ascii="Consolas" w:eastAsia="Times New Roman" w:hAnsi="Consolas" w:cs="Times New Roman"/>
                 <w:color w:val="000000"/>
-                <w:szCs w:val="24"/>
+                <w:sz w:val="22"/>
                 <w:lang w:eastAsia="hu-HU"/>
               </w:rPr>
             </w:pPr>
@@ -8741,7 +8780,7 @@
               <w:rPr>
                 <w:rFonts w:ascii="Consolas" w:eastAsia="Times New Roman" w:hAnsi="Consolas" w:cs="Times New Roman"/>
                 <w:color w:val="000000"/>
-                <w:szCs w:val="24"/>
+                <w:sz w:val="22"/>
                 <w:lang w:eastAsia="hu-HU"/>
               </w:rPr>
               <w:t>2</w:t>
@@ -8768,7 +8807,7 @@
               <w:rPr>
                 <w:rFonts w:ascii="Consolas" w:eastAsia="Times New Roman" w:hAnsi="Consolas" w:cs="Times New Roman"/>
                 <w:color w:val="000000"/>
-                <w:szCs w:val="24"/>
+                <w:sz w:val="22"/>
                 <w:lang w:eastAsia="hu-HU"/>
               </w:rPr>
             </w:pPr>
@@ -8776,7 +8815,7 @@
               <w:rPr>
                 <w:rFonts w:ascii="Consolas" w:eastAsia="Times New Roman" w:hAnsi="Consolas" w:cs="Times New Roman"/>
                 <w:color w:val="000000"/>
-                <w:szCs w:val="24"/>
+                <w:sz w:val="22"/>
                 <w:lang w:eastAsia="hu-HU"/>
               </w:rPr>
               <w:t>if</w:t>
@@ -8803,7 +8842,7 @@
               <w:rPr>
                 <w:rFonts w:ascii="Consolas" w:eastAsia="Times New Roman" w:hAnsi="Consolas" w:cs="Times New Roman"/>
                 <w:color w:val="000000"/>
-                <w:szCs w:val="24"/>
+                <w:sz w:val="22"/>
                 <w:lang w:eastAsia="hu-HU"/>
               </w:rPr>
             </w:pPr>
@@ -8811,7 +8850,7 @@
               <w:rPr>
                 <w:rFonts w:ascii="Consolas" w:eastAsia="Times New Roman" w:hAnsi="Consolas" w:cs="Times New Roman"/>
                 <w:color w:val="000000"/>
-                <w:szCs w:val="24"/>
+                <w:sz w:val="22"/>
                 <w:lang w:eastAsia="hu-HU"/>
               </w:rPr>
               <w:t>igen (kulcsszó)</w:t>
@@ -8838,7 +8877,7 @@
               <w:rPr>
                 <w:rFonts w:ascii="Consolas" w:eastAsia="Times New Roman" w:hAnsi="Consolas" w:cs="Times New Roman"/>
                 <w:color w:val="000000"/>
-                <w:szCs w:val="24"/>
+                <w:sz w:val="22"/>
                 <w:lang w:eastAsia="hu-HU"/>
               </w:rPr>
             </w:pPr>
@@ -8846,7 +8885,7 @@
               <w:rPr>
                 <w:rFonts w:ascii="Consolas" w:eastAsia="Times New Roman" w:hAnsi="Consolas" w:cs="Times New Roman"/>
                 <w:color w:val="000000"/>
-                <w:szCs w:val="24"/>
+                <w:sz w:val="22"/>
                 <w:lang w:eastAsia="hu-HU"/>
               </w:rPr>
               <w:t>2</w:t>
@@ -8873,7 +8912,7 @@
               <w:rPr>
                 <w:rFonts w:ascii="Consolas" w:eastAsia="Times New Roman" w:hAnsi="Consolas" w:cs="Times New Roman"/>
                 <w:color w:val="000000"/>
-                <w:szCs w:val="24"/>
+                <w:sz w:val="22"/>
                 <w:lang w:eastAsia="hu-HU"/>
               </w:rPr>
             </w:pPr>
@@ -8881,7 +8920,7 @@
               <w:rPr>
                 <w:rFonts w:ascii="Consolas" w:eastAsia="Times New Roman" w:hAnsi="Consolas" w:cs="Times New Roman"/>
                 <w:color w:val="000000"/>
-                <w:szCs w:val="24"/>
+                <w:sz w:val="22"/>
                 <w:lang w:eastAsia="hu-HU"/>
               </w:rPr>
               <w:t>→ halad tovább</w:t>
@@ -8913,7 +8952,7 @@
               <w:rPr>
                 <w:rFonts w:ascii="Consolas" w:eastAsia="Times New Roman" w:hAnsi="Consolas" w:cs="Times New Roman"/>
                 <w:color w:val="000000"/>
-                <w:szCs w:val="24"/>
+                <w:sz w:val="22"/>
                 <w:lang w:eastAsia="hu-HU"/>
               </w:rPr>
             </w:pPr>
@@ -8921,7 +8960,7 @@
               <w:rPr>
                 <w:rFonts w:ascii="Consolas" w:eastAsia="Times New Roman" w:hAnsi="Consolas" w:cs="Times New Roman"/>
                 <w:color w:val="000000"/>
-                <w:szCs w:val="24"/>
+                <w:sz w:val="22"/>
                 <w:lang w:eastAsia="hu-HU"/>
               </w:rPr>
               <w:t>3</w:t>
@@ -8948,7 +8987,7 @@
               <w:rPr>
                 <w:rFonts w:ascii="Consolas" w:eastAsia="Times New Roman" w:hAnsi="Consolas" w:cs="Times New Roman"/>
                 <w:color w:val="000000"/>
-                <w:szCs w:val="24"/>
+                <w:sz w:val="22"/>
                 <w:lang w:eastAsia="hu-HU"/>
               </w:rPr>
             </w:pPr>
@@ -8956,7 +8995,7 @@
               <w:rPr>
                 <w:rFonts w:ascii="Consolas" w:eastAsia="Times New Roman" w:hAnsi="Consolas" w:cs="Times New Roman"/>
                 <w:color w:val="000000"/>
-                <w:szCs w:val="24"/>
+                <w:sz w:val="22"/>
                 <w:lang w:eastAsia="hu-HU"/>
               </w:rPr>
               <w:t>ifa</w:t>
@@ -8983,7 +9022,7 @@
               <w:rPr>
                 <w:rFonts w:ascii="Consolas" w:eastAsia="Times New Roman" w:hAnsi="Consolas" w:cs="Times New Roman"/>
                 <w:color w:val="000000"/>
-                <w:szCs w:val="24"/>
+                <w:sz w:val="22"/>
                 <w:lang w:eastAsia="hu-HU"/>
               </w:rPr>
             </w:pPr>
@@ -8991,7 +9030,7 @@
               <w:rPr>
                 <w:rFonts w:ascii="Consolas" w:eastAsia="Times New Roman" w:hAnsi="Consolas" w:cs="Times New Roman"/>
                 <w:color w:val="000000"/>
-                <w:szCs w:val="24"/>
+                <w:sz w:val="22"/>
                 <w:lang w:eastAsia="hu-HU"/>
               </w:rPr>
               <w:t>igen (azonosító)</w:t>
@@ -9018,7 +9057,7 @@
               <w:rPr>
                 <w:rFonts w:ascii="Consolas" w:eastAsia="Times New Roman" w:hAnsi="Consolas" w:cs="Times New Roman"/>
                 <w:color w:val="000000"/>
-                <w:szCs w:val="24"/>
+                <w:sz w:val="22"/>
                 <w:lang w:eastAsia="hu-HU"/>
               </w:rPr>
             </w:pPr>
@@ -9026,7 +9065,7 @@
               <w:rPr>
                 <w:rFonts w:ascii="Consolas" w:eastAsia="Times New Roman" w:hAnsi="Consolas" w:cs="Times New Roman"/>
                 <w:color w:val="000000"/>
-                <w:szCs w:val="24"/>
+                <w:sz w:val="22"/>
                 <w:lang w:eastAsia="hu-HU"/>
               </w:rPr>
               <w:t>3</w:t>
@@ -9053,7 +9092,7 @@
               <w:rPr>
                 <w:rFonts w:ascii="Consolas" w:eastAsia="Times New Roman" w:hAnsi="Consolas" w:cs="Times New Roman"/>
                 <w:color w:val="000000"/>
-                <w:szCs w:val="24"/>
+                <w:sz w:val="22"/>
                 <w:lang w:eastAsia="hu-HU"/>
               </w:rPr>
             </w:pPr>
@@ -9061,7 +9100,7 @@
               <w:rPr>
                 <w:rFonts w:ascii="Consolas" w:eastAsia="Times New Roman" w:hAnsi="Consolas" w:cs="Times New Roman"/>
                 <w:color w:val="000000"/>
-                <w:szCs w:val="24"/>
+                <w:sz w:val="22"/>
                 <w:lang w:eastAsia="hu-HU"/>
               </w:rPr>
               <w:t>→ halad tovább</w:t>
@@ -9093,7 +9132,7 @@
               <w:rPr>
                 <w:rFonts w:ascii="Consolas" w:eastAsia="Times New Roman" w:hAnsi="Consolas" w:cs="Times New Roman"/>
                 <w:color w:val="000000"/>
-                <w:szCs w:val="24"/>
+                <w:sz w:val="22"/>
                 <w:lang w:eastAsia="hu-HU"/>
               </w:rPr>
             </w:pPr>
@@ -9101,7 +9140,7 @@
               <w:rPr>
                 <w:rFonts w:ascii="Consolas" w:eastAsia="Times New Roman" w:hAnsi="Consolas" w:cs="Times New Roman"/>
                 <w:color w:val="000000"/>
-                <w:szCs w:val="24"/>
+                <w:sz w:val="22"/>
                 <w:lang w:eastAsia="hu-HU"/>
               </w:rPr>
               <w:t>4</w:t>
@@ -9127,14 +9166,14 @@
               <w:spacing w:after="0"/>
               <w:rPr>
                 <w:rFonts w:ascii="Consolas" w:eastAsia="Times New Roman" w:hAnsi="Consolas" w:cs="Times New Roman"/>
-                <w:szCs w:val="24"/>
+                <w:sz w:val="22"/>
                 <w:lang w:eastAsia="hu-HU"/>
               </w:rPr>
             </w:pPr>
             <w:r>
               <w:rPr>
                 <w:rFonts w:ascii="Consolas" w:eastAsia="Times New Roman" w:hAnsi="Consolas" w:cs="Times New Roman"/>
-                <w:szCs w:val="24"/>
+                <w:sz w:val="22"/>
                 <w:lang w:eastAsia="hu-HU"/>
               </w:rPr>
               <w:t>ifa</w:t>
@@ -9142,7 +9181,7 @@
             <w:r>
               <w:rPr>
                 <w:rFonts w:ascii="MS Gothic" w:eastAsia="Times New Roman" w:hAnsi="MS Gothic" w:cs="MS Gothic"/>
-                <w:szCs w:val="24"/>
+                <w:sz w:val="22"/>
                 <w:lang w:eastAsia="hu-HU"/>
               </w:rPr>
               <w:t>␣</w:t>
@@ -9169,7 +9208,7 @@
               <w:rPr>
                 <w:rFonts w:ascii="Consolas" w:eastAsia="Times New Roman" w:hAnsi="Consolas" w:cs="Times New Roman"/>
                 <w:color w:val="000000"/>
-                <w:szCs w:val="24"/>
+                <w:sz w:val="22"/>
                 <w:lang w:eastAsia="hu-HU"/>
               </w:rPr>
             </w:pPr>
@@ -9177,7 +9216,7 @@
               <w:rPr>
                 <w:rFonts w:ascii="Consolas" w:eastAsia="Times New Roman" w:hAnsi="Consolas" w:cs="Times New Roman"/>
                 <w:color w:val="000000"/>
-                <w:szCs w:val="24"/>
+                <w:sz w:val="22"/>
                 <w:lang w:eastAsia="hu-HU"/>
               </w:rPr>
               <w:t>nem</w:t>
@@ -9204,7 +9243,7 @@
               <w:rPr>
                 <w:rFonts w:ascii="Consolas" w:eastAsia="Times New Roman" w:hAnsi="Consolas" w:cs="Times New Roman"/>
                 <w:color w:val="000000"/>
-                <w:szCs w:val="24"/>
+                <w:sz w:val="22"/>
                 <w:lang w:eastAsia="hu-HU"/>
               </w:rPr>
             </w:pPr>
@@ -9212,7 +9251,7 @@
               <w:rPr>
                 <w:rFonts w:ascii="Consolas" w:eastAsia="Times New Roman" w:hAnsi="Consolas" w:cs="Times New Roman"/>
                 <w:color w:val="000000"/>
-                <w:szCs w:val="24"/>
+                <w:sz w:val="22"/>
                 <w:lang w:eastAsia="hu-HU"/>
               </w:rPr>
               <w:t>3</w:t>
@@ -9239,7 +9278,7 @@
               <w:rPr>
                 <w:rFonts w:ascii="Consolas" w:eastAsia="Times New Roman" w:hAnsi="Consolas" w:cs="Times New Roman"/>
                 <w:color w:val="000000"/>
-                <w:szCs w:val="24"/>
+                <w:sz w:val="22"/>
                 <w:lang w:eastAsia="hu-HU"/>
               </w:rPr>
             </w:pPr>
@@ -9247,7 +9286,7 @@
               <w:rPr>
                 <w:rFonts w:ascii="Consolas" w:eastAsia="Times New Roman" w:hAnsi="Consolas" w:cs="Times New Roman"/>
                 <w:color w:val="000000"/>
-                <w:szCs w:val="24"/>
+                <w:sz w:val="22"/>
                 <w:lang w:eastAsia="hu-HU"/>
               </w:rPr>
               <w:t>→ megáll</w:t>
@@ -9272,6 +9311,8 @@
       <w:r>
         <w:rPr>
           <w:rFonts w:ascii="Consolas" w:hAnsi="Consolas"/>
+          <w:b/>
+          <w:sz w:val="22"/>
           <w:szCs w:val="24"/>
         </w:rPr>
         <w:t>ifa</w:t>
@@ -9373,7 +9414,7 @@
           <w:szCs w:val="24"/>
         </w:rPr>
       </w:pPr>
-      <w:bookmarkStart w:id="13" w:name="_Toc496638518"/>
+      <w:bookmarkStart w:id="12" w:name="_Toc496638518"/>
       <w:r>
         <w:rPr>
           <w:szCs w:val="24"/>
@@ -9392,7 +9433,7 @@
         </w:rPr>
         <w:t>olvasás</w:t>
       </w:r>
-      <w:bookmarkEnd w:id="13"/>
+      <w:bookmarkEnd w:id="12"/>
     </w:p>
     <w:p>
       <w:pPr>
@@ -9483,9 +9524,18 @@
       <w:r>
         <w:rPr>
           <w:rFonts w:ascii="Consolas" w:hAnsi="Consolas"/>
-          <w:szCs w:val="24"/>
-        </w:rPr>
-        <w:t>2.”</w:t>
+          <w:b/>
+          <w:sz w:val="22"/>
+          <w:szCs w:val="24"/>
+        </w:rPr>
+        <w:t>2.</w:t>
+      </w:r>
+      <w:r>
+        <w:rPr>
+          <w:rFonts w:cs="Times New Roman"/>
+          <w:szCs w:val="24"/>
+        </w:rPr>
+        <w:t>”</w:t>
       </w:r>
       <w:r>
         <w:rPr>
@@ -9565,6 +9615,8 @@
       <w:r>
         <w:rPr>
           <w:rFonts w:ascii="Consolas" w:hAnsi="Consolas" w:cs="Consolas"/>
+          <w:b/>
+          <w:sz w:val="22"/>
           <w:szCs w:val="24"/>
         </w:rPr>
         <w:t>61.52</w:t>
@@ -9615,6 +9667,7 @@
               <w:rPr>
                 <w:rFonts w:ascii="Consolas" w:eastAsia="Times New Roman" w:hAnsi="Consolas" w:cs="Times New Roman"/>
                 <w:color w:val="000000"/>
+                <w:sz w:val="22"/>
                 <w:szCs w:val="24"/>
                 <w:lang w:eastAsia="hu-HU"/>
               </w:rPr>
@@ -9623,6 +9676,7 @@
               <w:rPr>
                 <w:rFonts w:ascii="Consolas" w:eastAsia="Times New Roman" w:hAnsi="Consolas" w:cs="Times New Roman"/>
                 <w:color w:val="000000"/>
+                <w:sz w:val="22"/>
                 <w:szCs w:val="24"/>
                 <w:lang w:eastAsia="hu-HU"/>
               </w:rPr>
@@ -9649,6 +9703,7 @@
               <w:rPr>
                 <w:rFonts w:ascii="Consolas" w:eastAsia="Times New Roman" w:hAnsi="Consolas" w:cs="Times New Roman"/>
                 <w:color w:val="000000"/>
+                <w:sz w:val="22"/>
                 <w:szCs w:val="24"/>
                 <w:lang w:eastAsia="hu-HU"/>
               </w:rPr>
@@ -9657,6 +9712,7 @@
               <w:rPr>
                 <w:rFonts w:ascii="Consolas" w:eastAsia="Times New Roman" w:hAnsi="Consolas" w:cs="Times New Roman"/>
                 <w:color w:val="000000"/>
+                <w:sz w:val="22"/>
                 <w:szCs w:val="24"/>
                 <w:lang w:eastAsia="hu-HU"/>
               </w:rPr>
@@ -9683,6 +9739,7 @@
               <w:rPr>
                 <w:rFonts w:ascii="Consolas" w:eastAsia="Times New Roman" w:hAnsi="Consolas" w:cs="Times New Roman"/>
                 <w:color w:val="000000"/>
+                <w:sz w:val="22"/>
                 <w:szCs w:val="24"/>
                 <w:lang w:eastAsia="hu-HU"/>
               </w:rPr>
@@ -9691,6 +9748,7 @@
               <w:rPr>
                 <w:rFonts w:ascii="Consolas" w:eastAsia="Times New Roman" w:hAnsi="Consolas" w:cs="Times New Roman"/>
                 <w:color w:val="000000"/>
+                <w:sz w:val="22"/>
                 <w:szCs w:val="24"/>
                 <w:lang w:eastAsia="hu-HU"/>
               </w:rPr>
@@ -9717,6 +9775,7 @@
               <w:rPr>
                 <w:rFonts w:ascii="Consolas" w:eastAsia="Times New Roman" w:hAnsi="Consolas" w:cs="Times New Roman"/>
                 <w:color w:val="000000"/>
+                <w:sz w:val="22"/>
                 <w:szCs w:val="24"/>
                 <w:lang w:eastAsia="hu-HU"/>
               </w:rPr>
@@ -9725,6 +9784,7 @@
               <w:rPr>
                 <w:rFonts w:ascii="Consolas" w:eastAsia="Times New Roman" w:hAnsi="Consolas" w:cs="Times New Roman"/>
                 <w:color w:val="000000"/>
+                <w:sz w:val="22"/>
                 <w:szCs w:val="24"/>
                 <w:lang w:eastAsia="hu-HU"/>
               </w:rPr>
@@ -9751,6 +9811,7 @@
               <w:rPr>
                 <w:rFonts w:ascii="Consolas" w:eastAsia="Times New Roman" w:hAnsi="Consolas" w:cs="Times New Roman"/>
                 <w:color w:val="000000"/>
+                <w:sz w:val="22"/>
                 <w:szCs w:val="24"/>
                 <w:lang w:eastAsia="hu-HU"/>
               </w:rPr>
@@ -9759,6 +9820,7 @@
               <w:rPr>
                 <w:rFonts w:ascii="Consolas" w:eastAsia="Times New Roman" w:hAnsi="Consolas" w:cs="Times New Roman"/>
                 <w:color w:val="000000"/>
+                <w:sz w:val="22"/>
                 <w:szCs w:val="24"/>
                 <w:lang w:eastAsia="hu-HU"/>
               </w:rPr>
@@ -9791,6 +9853,7 @@
               <w:rPr>
                 <w:rFonts w:ascii="Consolas" w:eastAsia="Times New Roman" w:hAnsi="Consolas" w:cs="Times New Roman"/>
                 <w:color w:val="000000"/>
+                <w:sz w:val="22"/>
                 <w:szCs w:val="24"/>
                 <w:lang w:eastAsia="hu-HU"/>
               </w:rPr>
@@ -9799,6 +9862,7 @@
               <w:rPr>
                 <w:rFonts w:ascii="Consolas" w:eastAsia="Times New Roman" w:hAnsi="Consolas" w:cs="Times New Roman"/>
                 <w:color w:val="000000"/>
+                <w:sz w:val="22"/>
                 <w:szCs w:val="24"/>
                 <w:lang w:eastAsia="hu-HU"/>
               </w:rPr>
@@ -9826,6 +9890,7 @@
               <w:rPr>
                 <w:rFonts w:ascii="Consolas" w:eastAsia="Times New Roman" w:hAnsi="Consolas" w:cs="Times New Roman"/>
                 <w:color w:val="000000"/>
+                <w:sz w:val="22"/>
                 <w:szCs w:val="24"/>
                 <w:lang w:eastAsia="hu-HU"/>
               </w:rPr>
@@ -9834,6 +9899,7 @@
               <w:rPr>
                 <w:rFonts w:ascii="Consolas" w:eastAsia="Times New Roman" w:hAnsi="Consolas" w:cs="Times New Roman"/>
                 <w:color w:val="000000"/>
+                <w:sz w:val="22"/>
                 <w:szCs w:val="24"/>
                 <w:lang w:eastAsia="hu-HU"/>
               </w:rPr>
@@ -9861,6 +9927,7 @@
               <w:rPr>
                 <w:rFonts w:ascii="Consolas" w:eastAsia="Times New Roman" w:hAnsi="Consolas" w:cs="Times New Roman"/>
                 <w:color w:val="000000"/>
+                <w:sz w:val="22"/>
                 <w:szCs w:val="24"/>
                 <w:lang w:eastAsia="hu-HU"/>
               </w:rPr>
@@ -9869,6 +9936,7 @@
               <w:rPr>
                 <w:rFonts w:ascii="Consolas" w:eastAsia="Times New Roman" w:hAnsi="Consolas" w:cs="Times New Roman"/>
                 <w:color w:val="000000"/>
+                <w:sz w:val="22"/>
                 <w:szCs w:val="24"/>
                 <w:lang w:eastAsia="hu-HU"/>
               </w:rPr>
@@ -9896,6 +9964,7 @@
               <w:rPr>
                 <w:rFonts w:ascii="Consolas" w:eastAsia="Times New Roman" w:hAnsi="Consolas" w:cs="Times New Roman"/>
                 <w:color w:val="000000"/>
+                <w:sz w:val="22"/>
                 <w:szCs w:val="24"/>
                 <w:lang w:eastAsia="hu-HU"/>
               </w:rPr>
@@ -9904,6 +9973,7 @@
               <w:rPr>
                 <w:rFonts w:ascii="Consolas" w:eastAsia="Times New Roman" w:hAnsi="Consolas" w:cs="Times New Roman"/>
                 <w:color w:val="000000"/>
+                <w:sz w:val="22"/>
                 <w:szCs w:val="24"/>
                 <w:lang w:eastAsia="hu-HU"/>
               </w:rPr>
@@ -9931,6 +10001,7 @@
               <w:rPr>
                 <w:rFonts w:ascii="Consolas" w:eastAsia="Times New Roman" w:hAnsi="Consolas" w:cs="Times New Roman"/>
                 <w:color w:val="000000"/>
+                <w:sz w:val="22"/>
                 <w:szCs w:val="24"/>
                 <w:lang w:eastAsia="hu-HU"/>
               </w:rPr>
@@ -9939,6 +10010,7 @@
               <w:rPr>
                 <w:rFonts w:ascii="Consolas" w:eastAsia="Times New Roman" w:hAnsi="Consolas" w:cs="Times New Roman"/>
                 <w:color w:val="000000"/>
+                <w:sz w:val="22"/>
                 <w:szCs w:val="24"/>
                 <w:lang w:eastAsia="hu-HU"/>
               </w:rPr>
@@ -9971,6 +10043,7 @@
               <w:rPr>
                 <w:rFonts w:ascii="Consolas" w:eastAsia="Times New Roman" w:hAnsi="Consolas" w:cs="Times New Roman"/>
                 <w:color w:val="000000"/>
+                <w:sz w:val="22"/>
                 <w:szCs w:val="24"/>
                 <w:lang w:eastAsia="hu-HU"/>
               </w:rPr>
@@ -9979,6 +10052,7 @@
               <w:rPr>
                 <w:rFonts w:ascii="Consolas" w:eastAsia="Times New Roman" w:hAnsi="Consolas" w:cs="Times New Roman"/>
                 <w:color w:val="000000"/>
+                <w:sz w:val="22"/>
                 <w:szCs w:val="24"/>
                 <w:lang w:eastAsia="hu-HU"/>
               </w:rPr>
@@ -10006,6 +10080,7 @@
               <w:rPr>
                 <w:rFonts w:ascii="Consolas" w:eastAsia="Times New Roman" w:hAnsi="Consolas" w:cs="Times New Roman"/>
                 <w:color w:val="000000"/>
+                <w:sz w:val="22"/>
                 <w:szCs w:val="24"/>
                 <w:lang w:eastAsia="hu-HU"/>
               </w:rPr>
@@ -10014,6 +10089,7 @@
               <w:rPr>
                 <w:rFonts w:ascii="Consolas" w:eastAsia="Times New Roman" w:hAnsi="Consolas" w:cs="Times New Roman"/>
                 <w:color w:val="000000"/>
+                <w:sz w:val="22"/>
                 <w:szCs w:val="24"/>
                 <w:lang w:eastAsia="hu-HU"/>
               </w:rPr>
@@ -10041,6 +10117,7 @@
               <w:rPr>
                 <w:rFonts w:ascii="Consolas" w:eastAsia="Times New Roman" w:hAnsi="Consolas" w:cs="Times New Roman"/>
                 <w:color w:val="000000"/>
+                <w:sz w:val="22"/>
                 <w:szCs w:val="24"/>
                 <w:lang w:eastAsia="hu-HU"/>
               </w:rPr>
@@ -10049,6 +10126,7 @@
               <w:rPr>
                 <w:rFonts w:ascii="Consolas" w:eastAsia="Times New Roman" w:hAnsi="Consolas" w:cs="Times New Roman"/>
                 <w:color w:val="000000"/>
+                <w:sz w:val="22"/>
                 <w:szCs w:val="24"/>
                 <w:lang w:eastAsia="hu-HU"/>
               </w:rPr>
@@ -10076,6 +10154,7 @@
               <w:rPr>
                 <w:rFonts w:ascii="Consolas" w:eastAsia="Times New Roman" w:hAnsi="Consolas" w:cs="Times New Roman"/>
                 <w:color w:val="000000"/>
+                <w:sz w:val="22"/>
                 <w:szCs w:val="24"/>
                 <w:lang w:eastAsia="hu-HU"/>
               </w:rPr>
@@ -10084,6 +10163,7 @@
               <w:rPr>
                 <w:rFonts w:ascii="Consolas" w:eastAsia="Times New Roman" w:hAnsi="Consolas" w:cs="Times New Roman"/>
                 <w:color w:val="000000"/>
+                <w:sz w:val="22"/>
                 <w:szCs w:val="24"/>
                 <w:lang w:eastAsia="hu-HU"/>
               </w:rPr>
@@ -10111,6 +10191,7 @@
               <w:rPr>
                 <w:rFonts w:ascii="Consolas" w:eastAsia="Times New Roman" w:hAnsi="Consolas" w:cs="Times New Roman"/>
                 <w:color w:val="000000"/>
+                <w:sz w:val="22"/>
                 <w:szCs w:val="24"/>
                 <w:lang w:eastAsia="hu-HU"/>
               </w:rPr>
@@ -10119,6 +10200,7 @@
               <w:rPr>
                 <w:rFonts w:ascii="Consolas" w:eastAsia="Times New Roman" w:hAnsi="Consolas" w:cs="Times New Roman"/>
                 <w:color w:val="000000"/>
+                <w:sz w:val="22"/>
                 <w:szCs w:val="24"/>
                 <w:lang w:eastAsia="hu-HU"/>
               </w:rPr>
@@ -10151,6 +10233,7 @@
               <w:rPr>
                 <w:rFonts w:ascii="Consolas" w:eastAsia="Times New Roman" w:hAnsi="Consolas" w:cs="Times New Roman"/>
                 <w:color w:val="000000"/>
+                <w:sz w:val="22"/>
                 <w:szCs w:val="24"/>
                 <w:lang w:eastAsia="hu-HU"/>
               </w:rPr>
@@ -10159,6 +10242,7 @@
               <w:rPr>
                 <w:rFonts w:ascii="Consolas" w:eastAsia="Times New Roman" w:hAnsi="Consolas" w:cs="Times New Roman"/>
                 <w:color w:val="000000"/>
+                <w:sz w:val="22"/>
                 <w:szCs w:val="24"/>
                 <w:lang w:eastAsia="hu-HU"/>
               </w:rPr>
@@ -10186,6 +10270,7 @@
               <w:rPr>
                 <w:rFonts w:ascii="Consolas" w:eastAsia="Times New Roman" w:hAnsi="Consolas" w:cs="Times New Roman"/>
                 <w:color w:val="000000"/>
+                <w:sz w:val="22"/>
                 <w:szCs w:val="24"/>
                 <w:lang w:eastAsia="hu-HU"/>
               </w:rPr>
@@ -10194,6 +10279,7 @@
               <w:rPr>
                 <w:rFonts w:ascii="Consolas" w:eastAsia="Times New Roman" w:hAnsi="Consolas" w:cs="Times New Roman"/>
                 <w:color w:val="000000"/>
+                <w:sz w:val="22"/>
                 <w:szCs w:val="24"/>
                 <w:lang w:eastAsia="hu-HU"/>
               </w:rPr>
@@ -10221,6 +10307,7 @@
               <w:rPr>
                 <w:rFonts w:ascii="Consolas" w:eastAsia="Times New Roman" w:hAnsi="Consolas" w:cs="Times New Roman"/>
                 <w:color w:val="000000"/>
+                <w:sz w:val="22"/>
                 <w:szCs w:val="24"/>
                 <w:lang w:eastAsia="hu-HU"/>
               </w:rPr>
@@ -10229,6 +10316,7 @@
               <w:rPr>
                 <w:rFonts w:ascii="Consolas" w:eastAsia="Times New Roman" w:hAnsi="Consolas" w:cs="Times New Roman"/>
                 <w:color w:val="000000"/>
+                <w:sz w:val="22"/>
                 <w:szCs w:val="24"/>
                 <w:lang w:eastAsia="hu-HU"/>
               </w:rPr>
@@ -10256,6 +10344,7 @@
               <w:rPr>
                 <w:rFonts w:ascii="Consolas" w:eastAsia="Times New Roman" w:hAnsi="Consolas" w:cs="Times New Roman"/>
                 <w:color w:val="000000"/>
+                <w:sz w:val="22"/>
                 <w:szCs w:val="24"/>
                 <w:lang w:eastAsia="hu-HU"/>
               </w:rPr>
@@ -10264,6 +10353,7 @@
               <w:rPr>
                 <w:rFonts w:ascii="Consolas" w:eastAsia="Times New Roman" w:hAnsi="Consolas" w:cs="Times New Roman"/>
                 <w:color w:val="000000"/>
+                <w:sz w:val="22"/>
                 <w:szCs w:val="24"/>
                 <w:lang w:eastAsia="hu-HU"/>
               </w:rPr>
@@ -10291,6 +10381,7 @@
               <w:rPr>
                 <w:rFonts w:ascii="Consolas" w:eastAsia="Times New Roman" w:hAnsi="Consolas" w:cs="Times New Roman"/>
                 <w:color w:val="000000"/>
+                <w:sz w:val="22"/>
                 <w:szCs w:val="24"/>
                 <w:lang w:eastAsia="hu-HU"/>
               </w:rPr>
@@ -10299,6 +10390,7 @@
               <w:rPr>
                 <w:rFonts w:ascii="Consolas" w:eastAsia="Times New Roman" w:hAnsi="Consolas" w:cs="Times New Roman"/>
                 <w:color w:val="000000"/>
+                <w:sz w:val="22"/>
                 <w:szCs w:val="24"/>
                 <w:lang w:eastAsia="hu-HU"/>
               </w:rPr>
@@ -10324,9 +10416,18 @@
       <w:r>
         <w:rPr>
           <w:rFonts w:ascii="Consolas" w:hAnsi="Consolas"/>
-          <w:szCs w:val="24"/>
-        </w:rPr>
-        <w:t xml:space="preserve">61.52 </w:t>
+          <w:b/>
+          <w:sz w:val="22"/>
+          <w:szCs w:val="24"/>
+        </w:rPr>
+        <w:t>61.52</w:t>
+      </w:r>
+      <w:r>
+        <w:rPr>
+          <w:rFonts w:ascii="Consolas" w:hAnsi="Consolas"/>
+          <w:szCs w:val="24"/>
+        </w:rPr>
+        <w:t xml:space="preserve"> </w:t>
       </w:r>
       <w:r>
         <w:rPr>
@@ -10465,7 +10566,7 @@
           <w:szCs w:val="24"/>
         </w:rPr>
       </w:pPr>
-      <w:bookmarkStart w:id="14" w:name="_Toc496638519"/>
+      <w:bookmarkStart w:id="13" w:name="_Toc496638519"/>
       <w:r>
         <w:rPr>
           <w:szCs w:val="24"/>
@@ -10484,7 +10585,7 @@
         </w:rPr>
         <w:t>a kimenet</w:t>
       </w:r>
-      <w:bookmarkEnd w:id="14"/>
+      <w:bookmarkEnd w:id="13"/>
     </w:p>
     <w:p>
       <w:pPr>
@@ -10605,41 +10706,62 @@
       <w:r>
         <w:rPr>
           <w:rFonts w:ascii="Consolas" w:hAnsi="Consolas" w:cs="Consolas"/>
-          <w:szCs w:val="24"/>
+          <w:b/>
+          <w:sz w:val="22"/>
         </w:rPr>
         <w:t>if</w:t>
       </w:r>
       <w:r>
         <w:rPr>
-          <w:szCs w:val="24"/>
-        </w:rPr>
-        <w:t xml:space="preserve"> = 03, </w:t>
+          <w:sz w:val="22"/>
+        </w:rPr>
+        <w:t xml:space="preserve"> =</w:t>
+      </w:r>
+      <w:r>
+        <w:rPr>
+          <w:szCs w:val="24"/>
+        </w:rPr>
+        <w:t xml:space="preserve"> 03, </w:t>
       </w:r>
       <w:r>
         <w:rPr>
           <w:rFonts w:ascii="Consolas" w:hAnsi="Consolas" w:cs="Consolas"/>
-          <w:szCs w:val="24"/>
+          <w:b/>
+          <w:sz w:val="22"/>
         </w:rPr>
         <w:t>else</w:t>
       </w:r>
       <w:r>
         <w:rPr>
-          <w:szCs w:val="24"/>
-        </w:rPr>
-        <w:t xml:space="preserve"> = 04, </w:t>
+          <w:sz w:val="22"/>
+        </w:rPr>
+        <w:t xml:space="preserve"> =</w:t>
+      </w:r>
+      <w:r>
+        <w:rPr>
+          <w:szCs w:val="24"/>
+        </w:rPr>
+        <w:t xml:space="preserve"> 04, </w:t>
       </w:r>
       <w:r>
         <w:rPr>
           <w:rFonts w:ascii="Consolas" w:hAnsi="Consolas" w:cs="Consolas"/>
-          <w:szCs w:val="24"/>
+          <w:b/>
+          <w:sz w:val="22"/>
         </w:rPr>
         <w:t>for</w:t>
       </w:r>
       <w:r>
         <w:rPr>
-          <w:szCs w:val="24"/>
-        </w:rPr>
-        <w:t xml:space="preserve"> = 05, stb. A számkódos tárolás egyik előnye lehet, hogy különböző elemcsoportokat hasonló számokkal ellátva, könnyen tudjuk őket szűrni (pl. ha a literálokat külön csoportosítjuk típus szerint, akkor lehetnek három számjegyűek és mindegyik kódja kezdődjön 1-essel, pl. 1xx).</w:t>
+          <w:sz w:val="22"/>
+        </w:rPr>
+        <w:t xml:space="preserve"> =</w:t>
+      </w:r>
+      <w:r>
+        <w:rPr>
+          <w:szCs w:val="24"/>
+        </w:rPr>
+        <w:t xml:space="preserve"> 05, stb. A számkódos tárolás egyik előnye lehet, hogy különböző elemcsoportokat hasonló számokkal ellátva, könnyen tudjuk őket szűrni (pl. ha a literálokat külön csoportosítjuk típus szerint, akkor lehetnek három számjegyűek és mindegyik kódja kezdődjön 1-essel, pl. 1xx).</w:t>
       </w:r>
     </w:p>
     <w:p>
@@ -10676,9 +10798,55 @@
       <w:r>
         <w:rPr>
           <w:rFonts w:ascii="Consolas" w:hAnsi="Consolas" w:cs="Consolas"/>
-          <w:szCs w:val="24"/>
-        </w:rPr>
-        <w:t>if, else, for, while</w:t>
+          <w:b/>
+          <w:sz w:val="22"/>
+        </w:rPr>
+        <w:t>if</w:t>
+      </w:r>
+      <w:r>
+        <w:rPr>
+          <w:rFonts w:ascii="Consolas" w:hAnsi="Consolas" w:cs="Consolas"/>
+          <w:sz w:val="22"/>
+        </w:rPr>
+        <w:t xml:space="preserve">, </w:t>
+      </w:r>
+      <w:r>
+        <w:rPr>
+          <w:rFonts w:ascii="Consolas" w:hAnsi="Consolas" w:cs="Consolas"/>
+          <w:b/>
+          <w:sz w:val="22"/>
+        </w:rPr>
+        <w:t>else</w:t>
+      </w:r>
+      <w:r>
+        <w:rPr>
+          <w:rFonts w:ascii="Consolas" w:hAnsi="Consolas" w:cs="Consolas"/>
+          <w:sz w:val="22"/>
+        </w:rPr>
+        <w:t xml:space="preserve">, </w:t>
+      </w:r>
+      <w:r>
+        <w:rPr>
+          <w:rFonts w:ascii="Consolas" w:hAnsi="Consolas" w:cs="Consolas"/>
+          <w:b/>
+          <w:sz w:val="22"/>
+        </w:rPr>
+        <w:t>for</w:t>
+      </w:r>
+      <w:r>
+        <w:rPr>
+          <w:rFonts w:ascii="Consolas" w:hAnsi="Consolas" w:cs="Consolas"/>
+          <w:sz w:val="22"/>
+        </w:rPr>
+        <w:t xml:space="preserve">, </w:t>
+      </w:r>
+      <w:r>
+        <w:rPr>
+          <w:rFonts w:ascii="Consolas" w:hAnsi="Consolas" w:cs="Consolas"/>
+          <w:b/>
+          <w:sz w:val="22"/>
+        </w:rPr>
+        <w:t>while</w:t>
       </w:r>
       <w:r>
         <w:rPr>
@@ -10689,16 +10857,32 @@
       <w:r>
         <w:rPr>
           <w:rFonts w:ascii="Consolas" w:hAnsi="Consolas" w:cs="Consolas"/>
-          <w:szCs w:val="24"/>
-        </w:rPr>
-        <w:t xml:space="preserve">begin, </w:t>
+          <w:b/>
+          <w:sz w:val="22"/>
+        </w:rPr>
+        <w:t>begin</w:t>
       </w:r>
       <w:r>
         <w:rPr>
           <w:rFonts w:ascii="Consolas" w:hAnsi="Consolas" w:cs="Consolas"/>
-          <w:szCs w:val="24"/>
-        </w:rPr>
-        <w:t>end, program</w:t>
+          <w:sz w:val="22"/>
+        </w:rPr>
+        <w:t xml:space="preserve">, </w:t>
+      </w:r>
+      <w:r>
+        <w:rPr>
+          <w:rFonts w:ascii="Consolas" w:hAnsi="Consolas" w:cs="Consolas"/>
+          <w:b/>
+          <w:sz w:val="22"/>
+        </w:rPr>
+        <w:t>end</w:t>
+      </w:r>
+      <w:r>
+        <w:rPr>
+          <w:rFonts w:ascii="Consolas" w:hAnsi="Consolas" w:cs="Consolas"/>
+          <w:sz w:val="22"/>
+        </w:rPr>
+        <w:t>, program</w:t>
       </w:r>
       <w:r>
         <w:rPr>
@@ -10739,7 +10923,8 @@
       <w:r>
         <w:rPr>
           <w:rFonts w:ascii="Consolas" w:hAnsi="Consolas" w:cs="Consolas"/>
-          <w:szCs w:val="24"/>
+          <w:b/>
+          <w:sz w:val="22"/>
         </w:rPr>
         <w:t>if</w:t>
       </w:r>
@@ -10803,7 +10988,22 @@
         <w:rPr>
           <w:szCs w:val="24"/>
         </w:rPr>
-        <w:t xml:space="preserve"> érték. Például ha a felhasználó leírja az alma szót, akkor a kimenethez hozzáfűzzük az azonosító számkódját (pl. 02), és az „alma” szöveget.</w:t>
+        <w:t xml:space="preserve"> érték. Például ha a felhasználó leírja az alma szót, akkor a kimenethez hozzáfűzzük az azonosító számkódját (pl. 02), és az </w:t>
+      </w:r>
+      <w:r>
+        <w:rPr>
+          <w:rFonts w:ascii="Consolas" w:hAnsi="Consolas"/>
+          <w:b/>
+          <w:sz w:val="22"/>
+          <w:szCs w:val="24"/>
+        </w:rPr>
+        <w:t>alma</w:t>
+      </w:r>
+      <w:r>
+        <w:rPr>
+          <w:szCs w:val="24"/>
+        </w:rPr>
+        <w:t xml:space="preserve"> szöveget.</w:t>
       </w:r>
     </w:p>
     <w:p>
@@ -10828,14 +11028,14 @@
         </w:numPr>
         <w:spacing w:before="240" w:after="240"/>
       </w:pPr>
-      <w:bookmarkStart w:id="15" w:name="_Ref469232301"/>
-      <w:bookmarkStart w:id="16" w:name="_Toc496638520"/>
+      <w:bookmarkStart w:id="14" w:name="_Ref469232301"/>
+      <w:bookmarkStart w:id="15" w:name="_Toc496638520"/>
       <w:r>
         <w:lastRenderedPageBreak/>
         <w:t>Szimbólumtábla</w:t>
       </w:r>
+      <w:bookmarkEnd w:id="14"/>
       <w:bookmarkEnd w:id="15"/>
-      <w:bookmarkEnd w:id="16"/>
     </w:p>
     <w:p>
       <w:r>
@@ -10983,6 +11183,9 @@
       </w:r>
     </w:p>
     <w:p>
+      <w:pPr>
+        <w:spacing w:before="120"/>
+      </w:pPr>
       <w:r>
         <w:t xml:space="preserve">(a felsorolás forrása: </w:t>
       </w:r>
@@ -11174,15 +11377,18 @@
     </w:p>
     <w:p>
       <w:pPr>
+        <w:spacing w:before="240" w:after="240"/>
         <w:jc w:val="left"/>
         <w:rPr>
           <w:rFonts w:ascii="Consolas" w:hAnsi="Consolas" w:cs="Consolas"/>
+          <w:b/>
           <w:sz w:val="22"/>
         </w:rPr>
       </w:pPr>
       <w:r>
         <w:rPr>
           <w:rFonts w:ascii="Consolas" w:hAnsi="Consolas" w:cs="Consolas"/>
+          <w:b/>
           <w:sz w:val="22"/>
         </w:rPr>
         <w:t>Keressük meg az azonosítót a szimbólumtáblában.</w:t>
@@ -11190,6 +11396,7 @@
       <w:r>
         <w:rPr>
           <w:rFonts w:ascii="Consolas" w:hAnsi="Consolas" w:cs="Consolas"/>
+          <w:b/>
           <w:sz w:val="22"/>
         </w:rPr>
         <w:br/>
@@ -11198,6 +11405,7 @@
       <w:r>
         <w:rPr>
           <w:rFonts w:ascii="Consolas" w:hAnsi="Consolas" w:cs="Consolas"/>
+          <w:b/>
           <w:sz w:val="22"/>
         </w:rPr>
         <w:br/>
@@ -11205,6 +11413,7 @@
       <w:r>
         <w:rPr>
           <w:rFonts w:ascii="Consolas" w:hAnsi="Consolas" w:cs="Consolas"/>
+          <w:b/>
           <w:sz w:val="22"/>
         </w:rPr>
         <w:tab/>
@@ -11213,6 +11422,7 @@
       <w:r>
         <w:rPr>
           <w:rFonts w:ascii="Consolas" w:hAnsi="Consolas" w:cs="Consolas"/>
+          <w:b/>
           <w:sz w:val="22"/>
         </w:rPr>
         <w:br/>
@@ -11221,6 +11431,7 @@
       <w:r>
         <w:rPr>
           <w:rFonts w:ascii="Consolas" w:hAnsi="Consolas" w:cs="Consolas"/>
+          <w:b/>
           <w:sz w:val="22"/>
         </w:rPr>
         <w:br/>
@@ -11228,6 +11439,7 @@
       <w:r>
         <w:rPr>
           <w:rFonts w:ascii="Consolas" w:hAnsi="Consolas" w:cs="Consolas"/>
+          <w:b/>
           <w:sz w:val="22"/>
         </w:rPr>
         <w:tab/>
@@ -11236,6 +11448,7 @@
       <w:r>
         <w:rPr>
           <w:rFonts w:ascii="Consolas" w:hAnsi="Consolas" w:cs="Consolas"/>
+          <w:b/>
           <w:sz w:val="22"/>
         </w:rPr>
         <w:br/>
@@ -11243,6 +11456,7 @@
       <w:r>
         <w:rPr>
           <w:rFonts w:ascii="Consolas" w:hAnsi="Consolas" w:cs="Consolas"/>
+          <w:b/>
           <w:sz w:val="22"/>
         </w:rPr>
         <w:tab/>
@@ -11251,6 +11465,7 @@
       <w:r>
         <w:rPr>
           <w:rFonts w:ascii="Consolas" w:hAnsi="Consolas" w:cs="Consolas"/>
+          <w:b/>
           <w:sz w:val="22"/>
         </w:rPr>
         <w:br/>
@@ -11301,11 +11516,11 @@
         <w:spacing w:before="240" w:after="240"/>
         <w:ind w:left="568" w:hanging="284"/>
       </w:pPr>
-      <w:bookmarkStart w:id="17" w:name="_Toc496638521"/>
+      <w:bookmarkStart w:id="16" w:name="_Toc496638521"/>
       <w:r>
         <w:t>Szintaktikus elemző</w:t>
       </w:r>
-      <w:bookmarkEnd w:id="17"/>
+      <w:bookmarkEnd w:id="16"/>
     </w:p>
     <w:p>
       <w:r>
@@ -11325,11 +11540,11 @@
         <w:spacing w:before="240" w:after="240"/>
         <w:ind w:left="568" w:hanging="284"/>
       </w:pPr>
-      <w:bookmarkStart w:id="18" w:name="_Toc496638522"/>
+      <w:bookmarkStart w:id="17" w:name="_Toc496638522"/>
       <w:r>
         <w:t>Szemantikus elemző</w:t>
       </w:r>
-      <w:bookmarkEnd w:id="18"/>
+      <w:bookmarkEnd w:id="17"/>
     </w:p>
     <w:p>
       <w:r>
@@ -11471,11 +11686,11 @@
       <w:r>
         <w:t xml:space="preserve"> </w:t>
       </w:r>
-      <w:bookmarkStart w:id="19" w:name="_Toc496638523"/>
+      <w:bookmarkStart w:id="18" w:name="_Toc496638523"/>
       <w:r>
         <w:t>Kódgeneráló</w:t>
       </w:r>
-      <w:bookmarkEnd w:id="19"/>
+      <w:bookmarkEnd w:id="18"/>
     </w:p>
     <w:p>
       <w:r>
@@ -11501,11 +11716,11 @@
       <w:r>
         <w:t xml:space="preserve"> </w:t>
       </w:r>
-      <w:bookmarkStart w:id="20" w:name="_Toc496638524"/>
+      <w:bookmarkStart w:id="19" w:name="_Toc496638524"/>
       <w:r>
         <w:t>Kódoptimalizáló</w:t>
       </w:r>
-      <w:bookmarkEnd w:id="20"/>
+      <w:bookmarkEnd w:id="19"/>
     </w:p>
     <w:p>
       <w:r>
@@ -11557,7 +11772,7 @@
       <w:r>
         <w:t xml:space="preserve"> </w:t>
       </w:r>
-      <w:bookmarkStart w:id="21" w:name="_Toc496638525"/>
+      <w:bookmarkStart w:id="20" w:name="_Toc496638525"/>
       <w:r>
         <w:t xml:space="preserve">A fordítási </w:t>
       </w:r>
@@ -11576,7 +11791,7 @@
       <w:r>
         <w:t>[2]</w:t>
       </w:r>
-      <w:bookmarkEnd w:id="21"/>
+      <w:bookmarkEnd w:id="20"/>
     </w:p>
     <w:p>
       <w:r>
@@ -11648,7 +11863,7 @@
         </w:rPr>
         <w:drawing>
           <wp:inline distT="0" distB="0" distL="0" distR="0" wp14:anchorId="744DDC6F" wp14:editId="6A0E87A2">
-            <wp:extent cx="5759450" cy="495935"/>
+            <wp:extent cx="5398770" cy="464877"/>
             <wp:effectExtent l="0" t="0" r="0" b="0"/>
             <wp:docPr id="5" name="Kép 5"/>
             <wp:cNvGraphicFramePr>
@@ -11676,7 +11891,7 @@
                   <pic:spPr>
                     <a:xfrm>
                       <a:off x="0" y="0"/>
-                      <a:ext cx="5759450" cy="495935"/>
+                      <a:ext cx="5551690" cy="478045"/>
                     </a:xfrm>
                     <a:prstGeom prst="rect">
                       <a:avLst/>
@@ -11698,7 +11913,7 @@
           <w:sz w:val="24"/>
         </w:rPr>
       </w:pPr>
-      <w:bookmarkStart w:id="22" w:name="_Ref469231452"/>
+      <w:bookmarkStart w:id="21" w:name="_Ref469231452"/>
       <w:r>
         <w:rPr>
           <w:sz w:val="24"/>
@@ -11742,7 +11957,7 @@
         </w:rPr>
         <w:t>. ábra</w:t>
       </w:r>
-      <w:bookmarkEnd w:id="22"/>
+      <w:bookmarkEnd w:id="21"/>
       <w:r>
         <w:rPr>
           <w:sz w:val="24"/>
@@ -11770,6 +11985,9 @@
       </w:r>
     </w:p>
     <w:p>
+      <w:pPr>
+        <w:spacing w:before="240"/>
+      </w:pPr>
       <w:r>
         <w:t>A modern fordítóprogramok eseté</w:t>
       </w:r>
@@ -11833,8 +12051,8 @@
         </w:rPr>
         <w:drawing>
           <wp:inline distT="0" distB="0" distL="0" distR="0" wp14:anchorId="4A762EB0" wp14:editId="32E9F1CD">
-            <wp:extent cx="5759450" cy="450850"/>
-            <wp:effectExtent l="0" t="0" r="0" b="6350"/>
+            <wp:extent cx="5398770" cy="422616"/>
+            <wp:effectExtent l="0" t="0" r="0" b="0"/>
             <wp:docPr id="6" name="Kép 6"/>
             <wp:cNvGraphicFramePr>
               <a:graphicFrameLocks xmlns:a="http://schemas.openxmlformats.org/drawingml/2006/main" noChangeAspect="1"/>
@@ -11861,7 +12079,7 @@
                   <pic:spPr>
                     <a:xfrm>
                       <a:off x="0" y="0"/>
-                      <a:ext cx="5759450" cy="450850"/>
+                      <a:ext cx="5486424" cy="429478"/>
                     </a:xfrm>
                     <a:prstGeom prst="rect">
                       <a:avLst/>
@@ -11884,7 +12102,7 @@
           <w:szCs w:val="24"/>
         </w:rPr>
       </w:pPr>
-      <w:bookmarkStart w:id="23" w:name="_Ref469231517"/>
+      <w:bookmarkStart w:id="22" w:name="_Ref469231517"/>
       <w:r>
         <w:rPr>
           <w:sz w:val="24"/>
@@ -11935,7 +12153,7 @@
         </w:rPr>
         <w:t>. ábra</w:t>
       </w:r>
-      <w:bookmarkEnd w:id="23"/>
+      <w:bookmarkEnd w:id="22"/>
       <w:r>
         <w:rPr>
           <w:sz w:val="24"/>
@@ -12003,12 +12221,12 @@
         <w:spacing w:before="240" w:after="240"/>
         <w:jc w:val="both"/>
       </w:pPr>
-      <w:bookmarkStart w:id="24" w:name="_Toc496638526"/>
+      <w:bookmarkStart w:id="23" w:name="_Toc496638526"/>
       <w:r>
         <w:lastRenderedPageBreak/>
         <w:t>A feladat elemzése</w:t>
       </w:r>
-      <w:bookmarkEnd w:id="24"/>
+      <w:bookmarkEnd w:id="23"/>
     </w:p>
     <w:p>
       <w:r>
@@ -12024,11 +12242,11 @@
         </w:numPr>
         <w:spacing w:before="240" w:after="240"/>
       </w:pPr>
-      <w:bookmarkStart w:id="25" w:name="_Toc496638527"/>
+      <w:bookmarkStart w:id="24" w:name="_Toc496638527"/>
       <w:r>
         <w:t>Lexikális elemző</w:t>
       </w:r>
-      <w:bookmarkEnd w:id="25"/>
+      <w:bookmarkEnd w:id="24"/>
     </w:p>
     <w:p>
       <w:r>
@@ -12086,11 +12304,11 @@
         </w:numPr>
         <w:spacing w:before="240" w:after="240"/>
       </w:pPr>
-      <w:bookmarkStart w:id="26" w:name="_Toc496638528"/>
+      <w:bookmarkStart w:id="25" w:name="_Toc496638528"/>
       <w:r>
         <w:t>Szintaktikus elemző</w:t>
       </w:r>
-      <w:bookmarkEnd w:id="26"/>
+      <w:bookmarkEnd w:id="25"/>
     </w:p>
     <w:p>
       <w:r>
@@ -12157,11 +12375,11 @@
         </w:numPr>
         <w:spacing w:before="240" w:after="240"/>
       </w:pPr>
-      <w:bookmarkStart w:id="27" w:name="_Toc496638529"/>
+      <w:bookmarkStart w:id="26" w:name="_Toc496638529"/>
       <w:r>
         <w:t>Szemantikus elemző</w:t>
       </w:r>
-      <w:bookmarkEnd w:id="27"/>
+      <w:bookmarkEnd w:id="26"/>
     </w:p>
     <w:p>
       <w:r>
@@ -12210,11 +12428,11 @@
         </w:numPr>
         <w:spacing w:before="240" w:after="240"/>
       </w:pPr>
-      <w:bookmarkStart w:id="28" w:name="_Toc496638530"/>
+      <w:bookmarkStart w:id="27" w:name="_Toc496638530"/>
       <w:r>
         <w:t>Kódgeneráló</w:t>
       </w:r>
-      <w:bookmarkEnd w:id="28"/>
+      <w:bookmarkEnd w:id="27"/>
     </w:p>
     <w:p>
       <w:r>
@@ -12257,11 +12475,11 @@
         </w:numPr>
         <w:spacing w:before="240" w:after="240"/>
       </w:pPr>
-      <w:bookmarkStart w:id="29" w:name="_Toc496638531"/>
+      <w:bookmarkStart w:id="28" w:name="_Toc496638531"/>
       <w:r>
         <w:t>Kódoptimalizáló</w:t>
       </w:r>
-      <w:bookmarkEnd w:id="29"/>
+      <w:bookmarkEnd w:id="28"/>
     </w:p>
     <w:p>
       <w:r>
@@ -12322,12 +12540,12 @@
         <w:spacing w:before="240" w:after="240"/>
         <w:jc w:val="both"/>
       </w:pPr>
-      <w:bookmarkStart w:id="30" w:name="_Toc496638532"/>
+      <w:bookmarkStart w:id="29" w:name="_Toc496638532"/>
       <w:r>
         <w:lastRenderedPageBreak/>
         <w:t>Fejlesztőeszközök kiválasztása</w:t>
       </w:r>
-      <w:bookmarkEnd w:id="30"/>
+      <w:bookmarkEnd w:id="29"/>
     </w:p>
     <w:p>
       <w:pPr>
@@ -12338,11 +12556,11 @@
         </w:numPr>
         <w:spacing w:before="240" w:after="240"/>
       </w:pPr>
-      <w:bookmarkStart w:id="31" w:name="_Toc496638533"/>
+      <w:bookmarkStart w:id="30" w:name="_Toc496638533"/>
       <w:r>
         <w:t>Programozási nyelv választás</w:t>
       </w:r>
-      <w:bookmarkEnd w:id="31"/>
+      <w:bookmarkEnd w:id="30"/>
     </w:p>
     <w:p>
       <w:r>
@@ -12639,11 +12857,11 @@
         </w:numPr>
         <w:spacing w:before="240" w:after="240"/>
       </w:pPr>
-      <w:bookmarkStart w:id="32" w:name="_Toc496638534"/>
+      <w:bookmarkStart w:id="31" w:name="_Toc496638534"/>
       <w:r>
         <w:t>Operációs rendszer és fejlesztői környezet választás</w:t>
       </w:r>
-      <w:bookmarkEnd w:id="32"/>
+      <w:bookmarkEnd w:id="31"/>
     </w:p>
     <w:p>
       <w:pPr>
@@ -12707,7 +12925,7 @@
         </w:rPr>
         <w:t>SharpDevelop</w:t>
       </w:r>
-      <w:bookmarkStart w:id="33" w:name="OLE_LINK1"/>
+      <w:bookmarkStart w:id="32" w:name="OLE_LINK1"/>
       <w:r>
         <w:rPr>
           <w:rFonts w:cs="Times New Roman"/>
@@ -12722,7 +12940,7 @@
         </w:rPr>
         <w:t>)</w:t>
       </w:r>
-      <w:bookmarkEnd w:id="33"/>
+      <w:bookmarkEnd w:id="32"/>
     </w:p>
     <w:p>
       <w:pPr>
@@ -13036,7 +13254,7 @@
         <w:spacing w:before="240" w:after="240"/>
         <w:jc w:val="both"/>
       </w:pPr>
-      <w:bookmarkStart w:id="34" w:name="_Toc496638535"/>
+      <w:bookmarkStart w:id="33" w:name="_Toc496638535"/>
       <w:r>
         <w:lastRenderedPageBreak/>
         <w:t>A fel</w:t>
@@ -13047,7 +13265,7 @@
       <w:r>
         <w:t>pszeudonyelv definiálása</w:t>
       </w:r>
-      <w:bookmarkEnd w:id="34"/>
+      <w:bookmarkEnd w:id="33"/>
     </w:p>
     <w:p>
       <w:r>
@@ -13081,11 +13299,11 @@
       <w:r>
         <w:t xml:space="preserve"> </w:t>
       </w:r>
-      <w:bookmarkStart w:id="35" w:name="_Toc496638536"/>
+      <w:bookmarkStart w:id="34" w:name="_Toc496638536"/>
       <w:r>
         <w:t>Áttekintés</w:t>
       </w:r>
-      <w:bookmarkEnd w:id="35"/>
+      <w:bookmarkEnd w:id="34"/>
     </w:p>
     <w:p>
       <w:r>
@@ -13505,11 +13723,11 @@
         </w:numPr>
         <w:spacing w:before="240" w:after="240"/>
       </w:pPr>
-      <w:bookmarkStart w:id="36" w:name="_Toc496638537"/>
+      <w:bookmarkStart w:id="35" w:name="_Toc496638537"/>
       <w:r>
         <w:t>Bevezetés</w:t>
       </w:r>
-      <w:bookmarkEnd w:id="36"/>
+      <w:bookmarkEnd w:id="35"/>
     </w:p>
     <w:p>
       <w:r>
@@ -13577,13 +13795,13 @@
       <w:r>
         <w:t xml:space="preserve"> </w:t>
       </w:r>
-      <w:bookmarkStart w:id="37" w:name="_Ref468877029"/>
-      <w:bookmarkStart w:id="38" w:name="_Toc496638538"/>
+      <w:bookmarkStart w:id="36" w:name="_Ref468877029"/>
+      <w:bookmarkStart w:id="37" w:name="_Toc496638538"/>
       <w:r>
         <w:t>Lefoglalt szavak</w:t>
       </w:r>
+      <w:bookmarkEnd w:id="36"/>
       <w:bookmarkEnd w:id="37"/>
-      <w:bookmarkEnd w:id="38"/>
     </w:p>
     <w:p>
       <w:r>
@@ -13721,14 +13939,18 @@
         </w:numPr>
         <w:rPr>
           <w:rFonts w:ascii="Consolas" w:hAnsi="Consolas"/>
+          <w:b/>
           <w:noProof/>
+          <w:sz w:val="22"/>
           <w:szCs w:val="24"/>
         </w:rPr>
       </w:pPr>
       <w:r>
         <w:rPr>
           <w:rFonts w:ascii="Consolas" w:hAnsi="Consolas"/>
+          <w:b/>
           <w:noProof/>
+          <w:sz w:val="22"/>
           <w:szCs w:val="24"/>
         </w:rPr>
         <w:t>ha</w:t>
@@ -13743,14 +13965,18 @@
         </w:numPr>
         <w:rPr>
           <w:rFonts w:ascii="Consolas" w:hAnsi="Consolas"/>
+          <w:b/>
           <w:noProof/>
+          <w:sz w:val="22"/>
           <w:szCs w:val="24"/>
         </w:rPr>
       </w:pPr>
       <w:r>
         <w:rPr>
           <w:rFonts w:ascii="Consolas" w:hAnsi="Consolas"/>
+          <w:b/>
           <w:noProof/>
+          <w:sz w:val="22"/>
           <w:szCs w:val="24"/>
         </w:rPr>
         <w:t>akkor</w:t>
@@ -13765,14 +13991,18 @@
         </w:numPr>
         <w:rPr>
           <w:rFonts w:ascii="Cambria Math" w:hAnsi="Cambria Math"/>
+          <w:b/>
           <w:noProof/>
+          <w:sz w:val="22"/>
           <w:szCs w:val="24"/>
         </w:rPr>
       </w:pPr>
       <w:r>
         <w:rPr>
           <w:rFonts w:ascii="Consolas" w:hAnsi="Consolas"/>
+          <w:b/>
           <w:noProof/>
+          <w:sz w:val="22"/>
           <w:szCs w:val="24"/>
         </w:rPr>
         <w:t>különben</w:t>
@@ -13794,7 +14024,9 @@
       <w:r>
         <w:rPr>
           <w:rFonts w:ascii="Consolas" w:hAnsi="Consolas"/>
+          <w:b/>
           <w:noProof/>
+          <w:sz w:val="22"/>
           <w:szCs w:val="24"/>
         </w:rPr>
         <w:t>elágazás_vége</w:t>
@@ -13803,9 +14035,18 @@
         <w:rPr>
           <w:rFonts w:cs="Times New Roman"/>
           <w:noProof/>
-          <w:szCs w:val="24"/>
-        </w:rPr>
-        <w:t xml:space="preserve"> (azonos az elágazás vége utasítással)</w:t>
+          <w:sz w:val="22"/>
+          <w:szCs w:val="24"/>
+        </w:rPr>
+        <w:t xml:space="preserve"> </w:t>
+      </w:r>
+      <w:r>
+        <w:rPr>
+          <w:rFonts w:cs="Times New Roman"/>
+          <w:noProof/>
+          <w:szCs w:val="24"/>
+        </w:rPr>
+        <w:t>(azonos az elágazás vége utasítással)</w:t>
       </w:r>
     </w:p>
     <w:p>
@@ -13824,7 +14065,9 @@
       <w:r>
         <w:rPr>
           <w:rFonts w:ascii="Consolas" w:hAnsi="Consolas"/>
+          <w:b/>
           <w:noProof/>
+          <w:sz w:val="22"/>
           <w:szCs w:val="24"/>
         </w:rPr>
         <w:t>ciklus_amíg</w:t>
@@ -13863,7 +14106,9 @@
       <w:r>
         <w:rPr>
           <w:rFonts w:ascii="Consolas" w:hAnsi="Consolas"/>
+          <w:b/>
           <w:noProof/>
+          <w:sz w:val="22"/>
           <w:szCs w:val="24"/>
         </w:rPr>
         <w:t>ciklus_vége</w:t>
@@ -13872,34 +14117,35 @@
         <w:rPr>
           <w:rFonts w:cs="Times New Roman"/>
           <w:noProof/>
-          <w:szCs w:val="24"/>
-        </w:rPr>
-        <w:t xml:space="preserve"> (azonos a ciklus vége utasítással).</w:t>
-      </w:r>
-    </w:p>
-    <w:p>
-      <w:pPr>
+          <w:sz w:val="22"/>
+          <w:szCs w:val="24"/>
+        </w:rPr>
+        <w:t xml:space="preserve"> </w:t>
+      </w:r>
+      <w:r>
         <w:rPr>
           <w:rFonts w:cs="Times New Roman"/>
           <w:noProof/>
           <w:szCs w:val="24"/>
         </w:rPr>
-      </w:pPr>
-      <w:r>
+        <w:t>(azonos a ciklus vége utasítással).</w:t>
+      </w:r>
+    </w:p>
+    <w:p>
+      <w:pPr>
         <w:rPr>
           <w:rFonts w:cs="Times New Roman"/>
           <w:noProof/>
           <w:szCs w:val="24"/>
         </w:rPr>
-        <w:t xml:space="preserve">Mivel a számlálós és hátultesztelős ciklus kiváltható elöltesztelős ciklussal, ezek nem kerülnek bele a nyelvbe; így megkönnyítve az </w:t>
-      </w:r>
+      </w:pPr>
       <w:r>
         <w:rPr>
           <w:rFonts w:cs="Times New Roman"/>
           <w:noProof/>
           <w:szCs w:val="24"/>
         </w:rPr>
-        <w:t xml:space="preserve">analízis </w:t>
+        <w:t xml:space="preserve">Mivel a számlálós és hátultesztelős ciklus kiváltható elöltesztelős ciklussal, ezek nem kerülnek bele a nyelvbe; így megkönnyítve az </w:t>
       </w:r>
       <w:r>
         <w:rPr>
@@ -13907,7 +14153,7 @@
           <w:noProof/>
           <w:szCs w:val="24"/>
         </w:rPr>
-        <w:t>implementálás</w:t>
+        <w:t xml:space="preserve">analízis </w:t>
       </w:r>
       <w:r>
         <w:rPr>
@@ -13915,7 +14161,7 @@
           <w:noProof/>
           <w:szCs w:val="24"/>
         </w:rPr>
-        <w:t>á</w:t>
+        <w:t>implementálás</w:t>
       </w:r>
       <w:r>
         <w:rPr>
@@ -13923,7 +14169,7 @@
           <w:noProof/>
           <w:szCs w:val="24"/>
         </w:rPr>
-        <w:t>t</w:t>
+        <w:t>á</w:t>
       </w:r>
       <w:r>
         <w:rPr>
@@ -13931,40 +14177,42 @@
           <w:noProof/>
           <w:szCs w:val="24"/>
         </w:rPr>
-        <w:t>.</w:t>
-      </w:r>
-    </w:p>
-    <w:p>
-      <w:pPr>
+        <w:t>t</w:t>
+      </w:r>
+      <w:r>
         <w:rPr>
           <w:rFonts w:cs="Times New Roman"/>
           <w:noProof/>
           <w:szCs w:val="24"/>
         </w:rPr>
-      </w:pPr>
-      <w:r>
+        <w:t>.</w:t>
+      </w:r>
+    </w:p>
+    <w:p>
+      <w:pPr>
         <w:rPr>
           <w:rFonts w:cs="Times New Roman"/>
           <w:noProof/>
           <w:szCs w:val="24"/>
         </w:rPr>
-        <w:t xml:space="preserve">Tekintettel arra, hogy bemenetre és kimenetre is szükség van, léteznek </w:t>
-      </w:r>
-      <w:r>
-        <w:rPr>
-          <w:rFonts w:ascii="Consolas" w:hAnsi="Consolas"/>
-          <w:noProof/>
-          <w:szCs w:val="24"/>
-        </w:rPr>
-        <w:t>beolvas, beolvas:, kiír, kiír:</w:t>
-      </w:r>
+      </w:pPr>
       <w:r>
         <w:rPr>
           <w:rFonts w:cs="Times New Roman"/>
           <w:noProof/>
           <w:szCs w:val="24"/>
         </w:rPr>
-        <w:t xml:space="preserve"> utasítások is. Ezek használati módja</w:t>
+        <w:t xml:space="preserve">Tekintettel arra, hogy bemenetre és kimenetre is szükség van, léteznek </w:t>
+      </w:r>
+      <w:r>
+        <w:rPr>
+          <w:rFonts w:ascii="Consolas" w:hAnsi="Consolas"/>
+          <w:b/>
+          <w:noProof/>
+          <w:sz w:val="22"/>
+          <w:szCs w:val="24"/>
+        </w:rPr>
+        <w:t>beolvas, beolvas:, kiír, kiír:</w:t>
       </w:r>
       <w:r>
         <w:rPr>
@@ -13972,7 +14220,7 @@
           <w:noProof/>
           <w:szCs w:val="24"/>
         </w:rPr>
-        <w:t xml:space="preserve"> véleményem szerint </w:t>
+        <w:t xml:space="preserve"> utasítások is. Ezek használati módja</w:t>
       </w:r>
       <w:r>
         <w:rPr>
@@ -13980,40 +14228,59 @@
           <w:noProof/>
           <w:szCs w:val="24"/>
         </w:rPr>
-        <w:t xml:space="preserve"> triviális, külön magyarázatot nem igényelnek.</w:t>
-      </w:r>
-    </w:p>
-    <w:p>
-      <w:pPr>
+        <w:t xml:space="preserve"> véleményem szerint </w:t>
+      </w:r>
+      <w:r>
         <w:rPr>
           <w:rFonts w:cs="Times New Roman"/>
           <w:noProof/>
           <w:szCs w:val="24"/>
         </w:rPr>
-      </w:pPr>
-      <w:r>
+        <w:t xml:space="preserve"> triviális, külön magyarázatot nem igényelnek.</w:t>
+      </w:r>
+    </w:p>
+    <w:p>
+      <w:pPr>
         <w:rPr>
           <w:rFonts w:cs="Times New Roman"/>
           <w:noProof/>
           <w:szCs w:val="24"/>
         </w:rPr>
-        <w:t xml:space="preserve">A tömbkezelést teszi lehetővé a </w:t>
-      </w:r>
-      <w:r>
-        <w:rPr>
-          <w:rFonts w:ascii="Consolas" w:hAnsi="Consolas"/>
-          <w:noProof/>
-          <w:szCs w:val="24"/>
-        </w:rPr>
-        <w:t>létrehoz</w:t>
-      </w:r>
+      </w:pPr>
       <w:r>
         <w:rPr>
           <w:rFonts w:cs="Times New Roman"/>
           <w:noProof/>
           <w:szCs w:val="24"/>
         </w:rPr>
-        <w:t xml:space="preserve"> utasítás, ennek használatát a tömbkezelés fejezetben </w:t>
+        <w:t xml:space="preserve">A tömbkezelést teszi lehetővé a </w:t>
+      </w:r>
+      <w:r>
+        <w:rPr>
+          <w:rFonts w:ascii="Consolas" w:hAnsi="Consolas"/>
+          <w:b/>
+          <w:noProof/>
+          <w:sz w:val="22"/>
+          <w:szCs w:val="24"/>
+        </w:rPr>
+        <w:t>létrehoz</w:t>
+      </w:r>
+      <w:r>
+        <w:rPr>
+          <w:rFonts w:cs="Times New Roman"/>
+          <w:noProof/>
+          <w:sz w:val="22"/>
+          <w:szCs w:val="24"/>
+        </w:rPr>
+        <w:t xml:space="preserve"> </w:t>
+      </w:r>
+      <w:r>
+        <w:rPr>
+          <w:rFonts w:cs="Times New Roman"/>
+          <w:noProof/>
+          <w:szCs w:val="24"/>
+        </w:rPr>
+        <w:t xml:space="preserve">utasítás, ennek használatát a tömbkezelés fejezetben </w:t>
       </w:r>
       <w:r>
         <w:rPr>
@@ -14044,11 +14311,11 @@
       <w:r>
         <w:t xml:space="preserve"> </w:t>
       </w:r>
-      <w:bookmarkStart w:id="39" w:name="_Toc496638539"/>
+      <w:bookmarkStart w:id="38" w:name="_Toc496638539"/>
       <w:r>
         <w:t>Változóhasználat, típusok</w:t>
       </w:r>
-      <w:bookmarkEnd w:id="39"/>
+      <w:bookmarkEnd w:id="38"/>
     </w:p>
     <w:p>
       <w:r>
@@ -14117,11 +14384,11 @@
       <w:r>
         <w:t xml:space="preserve"> </w:t>
       </w:r>
-      <w:bookmarkStart w:id="40" w:name="_Toc496638540"/>
+      <w:bookmarkStart w:id="39" w:name="_Toc496638540"/>
       <w:r>
         <w:t>Típuskonverziók</w:t>
       </w:r>
-      <w:bookmarkEnd w:id="40"/>
+      <w:bookmarkEnd w:id="39"/>
     </w:p>
     <w:p>
       <w:r>
@@ -14152,11 +14419,11 @@
       <w:r>
         <w:t xml:space="preserve"> </w:t>
       </w:r>
-      <w:bookmarkStart w:id="41" w:name="_Toc496638541"/>
+      <w:bookmarkStart w:id="40" w:name="_Toc496638541"/>
       <w:r>
         <w:t>Operátorok</w:t>
       </w:r>
-      <w:bookmarkEnd w:id="41"/>
+      <w:bookmarkEnd w:id="40"/>
     </w:p>
     <w:p>
       <w:pPr>
@@ -14459,7 +14726,9 @@
               <w:spacing w:after="0"/>
               <w:rPr>
                 <w:rFonts w:ascii="Consolas" w:eastAsia="Times New Roman" w:hAnsi="Consolas" w:cs="Times New Roman"/>
+                <w:b/>
                 <w:color w:val="000000"/>
+                <w:sz w:val="22"/>
                 <w:szCs w:val="24"/>
                 <w:lang w:eastAsia="hu-HU"/>
               </w:rPr>
@@ -14467,7 +14736,9 @@
             <w:r>
               <w:rPr>
                 <w:rFonts w:ascii="Consolas" w:eastAsia="Times New Roman" w:hAnsi="Consolas" w:cs="Times New Roman"/>
+                <w:b/>
                 <w:color w:val="000000"/>
+                <w:sz w:val="22"/>
                 <w:szCs w:val="24"/>
                 <w:lang w:eastAsia="hu-HU"/>
               </w:rPr>
@@ -14603,7 +14874,9 @@
               <w:spacing w:after="0"/>
               <w:rPr>
                 <w:rFonts w:ascii="Consolas" w:eastAsia="Times New Roman" w:hAnsi="Consolas" w:cs="Times New Roman"/>
+                <w:b/>
                 <w:color w:val="000000"/>
+                <w:sz w:val="22"/>
                 <w:szCs w:val="24"/>
                 <w:lang w:eastAsia="hu-HU"/>
               </w:rPr>
@@ -14611,7 +14884,9 @@
             <w:r>
               <w:rPr>
                 <w:rFonts w:ascii="Consolas" w:eastAsia="Times New Roman" w:hAnsi="Consolas" w:cs="Times New Roman"/>
+                <w:b/>
                 <w:color w:val="000000"/>
+                <w:sz w:val="22"/>
                 <w:szCs w:val="24"/>
                 <w:lang w:eastAsia="hu-HU"/>
               </w:rPr>
@@ -14737,7 +15012,9 @@
               <w:spacing w:after="0"/>
               <w:rPr>
                 <w:rFonts w:ascii="Consolas" w:eastAsia="Times New Roman" w:hAnsi="Consolas" w:cs="Times New Roman"/>
+                <w:b/>
                 <w:color w:val="000000"/>
+                <w:sz w:val="22"/>
                 <w:szCs w:val="24"/>
                 <w:lang w:eastAsia="hu-HU"/>
               </w:rPr>
@@ -14745,7 +15022,9 @@
             <w:r>
               <w:rPr>
                 <w:rFonts w:ascii="Consolas" w:eastAsia="Times New Roman" w:hAnsi="Consolas" w:cs="Times New Roman"/>
+                <w:b/>
                 <w:color w:val="000000"/>
+                <w:sz w:val="22"/>
                 <w:szCs w:val="24"/>
                 <w:lang w:eastAsia="hu-HU"/>
               </w:rPr>
@@ -14889,7 +15168,9 @@
               <w:spacing w:after="0"/>
               <w:rPr>
                 <w:rFonts w:ascii="Consolas" w:eastAsia="Times New Roman" w:hAnsi="Consolas" w:cs="Times New Roman"/>
+                <w:b/>
                 <w:color w:val="000000"/>
+                <w:sz w:val="22"/>
                 <w:szCs w:val="24"/>
                 <w:lang w:eastAsia="hu-HU"/>
               </w:rPr>
@@ -14897,7 +15178,9 @@
             <w:r>
               <w:rPr>
                 <w:rFonts w:ascii="Consolas" w:eastAsia="Times New Roman" w:hAnsi="Consolas" w:cs="Times New Roman"/>
+                <w:b/>
                 <w:color w:val="000000"/>
+                <w:sz w:val="22"/>
                 <w:szCs w:val="24"/>
                 <w:lang w:eastAsia="hu-HU"/>
               </w:rPr>
@@ -15011,7 +15294,7 @@
         </w:tc>
       </w:tr>
     </w:tbl>
-    <w:bookmarkStart w:id="42" w:name="_Ref469231629"/>
+    <w:bookmarkStart w:id="41" w:name="_Ref469231629"/>
     <w:p>
       <w:pPr>
         <w:pStyle w:val="Caption"/>
@@ -15108,7 +15391,7 @@
         </w:rPr>
         <w:t>. táblázat</w:t>
       </w:r>
-      <w:bookmarkEnd w:id="42"/>
+      <w:bookmarkEnd w:id="41"/>
       <w:r>
         <w:rPr>
           <w:sz w:val="24"/>
@@ -15130,11 +15413,11 @@
         <w:lastRenderedPageBreak/>
         <w:t xml:space="preserve"> </w:t>
       </w:r>
-      <w:bookmarkStart w:id="43" w:name="_Toc496638542"/>
+      <w:bookmarkStart w:id="42" w:name="_Toc496638542"/>
       <w:r>
         <w:t>Kommentezés</w:t>
       </w:r>
-      <w:bookmarkEnd w:id="43"/>
+      <w:bookmarkEnd w:id="42"/>
     </w:p>
     <w:p>
       <w:r>
@@ -15201,11 +15484,11 @@
       <w:r>
         <w:t xml:space="preserve"> </w:t>
       </w:r>
-      <w:bookmarkStart w:id="44" w:name="_Toc496638543"/>
+      <w:bookmarkStart w:id="43" w:name="_Toc496638543"/>
       <w:r>
         <w:t>Vezérlési szerkezetek</w:t>
       </w:r>
-      <w:bookmarkEnd w:id="44"/>
+      <w:bookmarkEnd w:id="43"/>
     </w:p>
     <w:p>
       <w:r>
@@ -15308,11 +15591,11 @@
       <w:r>
         <w:t xml:space="preserve"> </w:t>
       </w:r>
-      <w:bookmarkStart w:id="45" w:name="_Toc496638544"/>
+      <w:bookmarkStart w:id="44" w:name="_Toc496638544"/>
       <w:r>
         <w:t>I/O kezelés</w:t>
       </w:r>
-      <w:bookmarkEnd w:id="45"/>
+      <w:bookmarkEnd w:id="44"/>
     </w:p>
     <w:p>
       <w:r>
@@ -15405,11 +15688,11 @@
         </w:numPr>
         <w:spacing w:before="240" w:after="240"/>
       </w:pPr>
-      <w:bookmarkStart w:id="46" w:name="_Toc496638545"/>
+      <w:bookmarkStart w:id="45" w:name="_Toc496638545"/>
       <w:r>
         <w:t>Tömbkezelés</w:t>
       </w:r>
-      <w:bookmarkEnd w:id="46"/>
+      <w:bookmarkEnd w:id="45"/>
     </w:p>
     <w:p>
       <w:r>
@@ -15462,6 +15745,8 @@
       <w:r>
         <w:rPr>
           <w:rFonts w:ascii="Consolas" w:hAnsi="Consolas"/>
+          <w:b/>
+          <w:sz w:val="22"/>
         </w:rPr>
         <w:t>típus[]</w:t>
       </w:r>
@@ -15525,7 +15810,7 @@
         <w:spacing w:before="240" w:after="240"/>
         <w:jc w:val="both"/>
       </w:pPr>
-      <w:bookmarkStart w:id="47" w:name="_Toc496638546"/>
+      <w:bookmarkStart w:id="46" w:name="_Toc496638546"/>
       <w:r>
         <w:lastRenderedPageBreak/>
         <w:t>L</w:t>
@@ -15533,7 +15818,7 @@
       <w:r>
         <w:t>exikális elemző</w:t>
       </w:r>
-      <w:bookmarkEnd w:id="47"/>
+      <w:bookmarkEnd w:id="46"/>
     </w:p>
     <w:p>
       <w:r>
@@ -15558,11 +15843,11 @@
         </w:numPr>
         <w:spacing w:before="240" w:after="240"/>
       </w:pPr>
-      <w:bookmarkStart w:id="48" w:name="_Toc496638547"/>
+      <w:bookmarkStart w:id="47" w:name="_Toc496638547"/>
       <w:r>
         <w:t>Tervezés és implementálás</w:t>
       </w:r>
-      <w:bookmarkEnd w:id="48"/>
+      <w:bookmarkEnd w:id="47"/>
     </w:p>
     <w:p>
       <w:pPr>
@@ -15573,14 +15858,14 @@
         </w:numPr>
         <w:spacing w:before="240" w:after="240"/>
       </w:pPr>
-      <w:bookmarkStart w:id="49" w:name="_Toc496638548"/>
+      <w:bookmarkStart w:id="48" w:name="_Toc496638548"/>
       <w:r>
         <w:t xml:space="preserve">Lexikális elem </w:t>
       </w:r>
       <w:r>
         <w:t>kódok</w:t>
       </w:r>
-      <w:bookmarkEnd w:id="49"/>
+      <w:bookmarkEnd w:id="48"/>
     </w:p>
     <w:p>
       <w:r>
@@ -15759,7 +16044,9 @@
       <w:r>
         <w:rPr>
           <w:rFonts w:ascii="Consolas" w:hAnsi="Consolas" w:cs="Consolas"/>
+          <w:b/>
           <w:color w:val="2B91AF"/>
+          <w:sz w:val="22"/>
           <w:szCs w:val="24"/>
         </w:rPr>
         <w:t>Dictionary</w:t>
@@ -15767,7 +16054,9 @@
       <w:r>
         <w:rPr>
           <w:rFonts w:ascii="Consolas" w:hAnsi="Consolas" w:cs="Consolas"/>
+          <w:b/>
           <w:color w:val="000000"/>
+          <w:sz w:val="22"/>
           <w:szCs w:val="24"/>
         </w:rPr>
         <w:t>&lt;</w:t>
@@ -15775,7 +16064,9 @@
       <w:r>
         <w:rPr>
           <w:rFonts w:ascii="Consolas" w:hAnsi="Consolas" w:cs="Consolas"/>
+          <w:b/>
           <w:color w:val="0000FF"/>
+          <w:sz w:val="22"/>
           <w:szCs w:val="24"/>
         </w:rPr>
         <w:t>string</w:t>
@@ -15783,7 +16074,9 @@
       <w:r>
         <w:rPr>
           <w:rFonts w:ascii="Consolas" w:hAnsi="Consolas" w:cs="Consolas"/>
+          <w:b/>
           <w:color w:val="000000"/>
+          <w:sz w:val="22"/>
           <w:szCs w:val="24"/>
         </w:rPr>
         <w:t xml:space="preserve">, </w:t>
@@ -15791,7 +16084,9 @@
       <w:r>
         <w:rPr>
           <w:rFonts w:ascii="Consolas" w:hAnsi="Consolas" w:cs="Consolas"/>
+          <w:b/>
           <w:color w:val="0000FF"/>
+          <w:sz w:val="22"/>
           <w:szCs w:val="24"/>
         </w:rPr>
         <w:t>int</w:t>
@@ -15799,7 +16094,9 @@
       <w:r>
         <w:rPr>
           <w:rFonts w:ascii="Consolas" w:hAnsi="Consolas" w:cs="Consolas"/>
+          <w:b/>
           <w:color w:val="000000"/>
+          <w:sz w:val="22"/>
           <w:szCs w:val="24"/>
         </w:rPr>
         <w:t>&gt;</w:t>
@@ -15821,7 +16118,9 @@
       <w:r>
         <w:rPr>
           <w:rFonts w:ascii="Consolas" w:hAnsi="Consolas" w:cs="Consolas"/>
+          <w:b/>
           <w:color w:val="2B91AF"/>
+          <w:sz w:val="22"/>
           <w:szCs w:val="24"/>
         </w:rPr>
         <w:t>Dictionary</w:t>
@@ -15829,7 +16128,9 @@
       <w:r>
         <w:rPr>
           <w:rFonts w:ascii="Consolas" w:hAnsi="Consolas" w:cs="Consolas"/>
+          <w:b/>
           <w:color w:val="000000"/>
+          <w:sz w:val="22"/>
           <w:szCs w:val="24"/>
         </w:rPr>
         <w:t>&lt;</w:t>
@@ -15837,7 +16138,9 @@
       <w:r>
         <w:rPr>
           <w:rFonts w:ascii="Consolas" w:hAnsi="Consolas" w:cs="Consolas"/>
+          <w:b/>
           <w:color w:val="0000FF"/>
+          <w:sz w:val="22"/>
           <w:szCs w:val="24"/>
         </w:rPr>
         <w:t>int</w:t>
@@ -15845,7 +16148,9 @@
       <w:r>
         <w:rPr>
           <w:rFonts w:ascii="Consolas" w:hAnsi="Consolas" w:cs="Consolas"/>
+          <w:b/>
           <w:color w:val="000000"/>
+          <w:sz w:val="22"/>
           <w:szCs w:val="24"/>
         </w:rPr>
         <w:t xml:space="preserve">, </w:t>
@@ -15853,7 +16158,9 @@
       <w:r>
         <w:rPr>
           <w:rFonts w:ascii="Consolas" w:hAnsi="Consolas" w:cs="Consolas"/>
+          <w:b/>
           <w:color w:val="0000FF"/>
+          <w:sz w:val="22"/>
           <w:szCs w:val="24"/>
         </w:rPr>
         <w:t>string</w:t>
@@ -15861,7 +16168,9 @@
       <w:r>
         <w:rPr>
           <w:rFonts w:ascii="Consolas" w:hAnsi="Consolas" w:cs="Consolas"/>
+          <w:b/>
           <w:color w:val="000000"/>
+          <w:sz w:val="22"/>
           <w:szCs w:val="24"/>
         </w:rPr>
         <w:t>&gt;</w:t>
@@ -15909,11 +16218,11 @@
         </w:numPr>
         <w:spacing w:before="240" w:after="240"/>
       </w:pPr>
-      <w:bookmarkStart w:id="50" w:name="_Toc496638549"/>
+      <w:bookmarkStart w:id="49" w:name="_Toc496638549"/>
       <w:r>
         <w:t>Kimeneti szimbólumsorozat</w:t>
       </w:r>
-      <w:bookmarkEnd w:id="50"/>
+      <w:bookmarkEnd w:id="49"/>
     </w:p>
     <w:p>
       <w:r>
@@ -15967,11 +16276,19 @@
       <w:r>
         <w:rPr>
           <w:rFonts w:ascii="Consolas" w:hAnsi="Consolas" w:cs="Consolas"/>
+          <w:b/>
+          <w:sz w:val="22"/>
         </w:rPr>
         <w:t>Token</w:t>
       </w:r>
       <w:r>
-        <w:t xml:space="preserve"> osztályt</w:t>
+        <w:rPr>
+          <w:sz w:val="22"/>
+        </w:rPr>
+        <w:t xml:space="preserve"> </w:t>
+      </w:r>
+      <w:r>
+        <w:t>osztályt</w:t>
       </w:r>
       <w:r>
         <w:t>, amiből a</w:t>
@@ -15982,23 +16299,19 @@
       <w:r>
         <w:rPr>
           <w:rFonts w:ascii="Consolas" w:hAnsi="Consolas" w:cs="Consolas"/>
-        </w:rPr>
-        <w:t>T</w:t>
-      </w:r>
-      <w:r>
-        <w:rPr>
-          <w:rFonts w:ascii="Consolas" w:hAnsi="Consolas" w:cs="Consolas"/>
-        </w:rPr>
-        <w:t>erminalT</w:t>
-      </w:r>
-      <w:r>
-        <w:rPr>
-          <w:rFonts w:ascii="Consolas" w:hAnsi="Consolas" w:cs="Consolas"/>
-        </w:rPr>
-        <w:t>oken</w:t>
-      </w:r>
-      <w:r>
-        <w:t xml:space="preserve"> osztály származik. Ennek </w:t>
+          <w:b/>
+          <w:sz w:val="22"/>
+        </w:rPr>
+        <w:t>TerminalToken</w:t>
+      </w:r>
+      <w:r>
+        <w:rPr>
+          <w:sz w:val="22"/>
+        </w:rPr>
+        <w:t xml:space="preserve"> </w:t>
+      </w:r>
+      <w:r>
+        <w:t xml:space="preserve">osztály származik. Ennek </w:t>
       </w:r>
       <w:r>
         <w:t>leszármazott</w:t>
@@ -16019,11 +16332,15 @@
         </w:numPr>
         <w:rPr>
           <w:rFonts w:ascii="Consolas" w:hAnsi="Consolas"/>
+          <w:b/>
+          <w:sz w:val="22"/>
         </w:rPr>
       </w:pPr>
       <w:r>
         <w:rPr>
           <w:rFonts w:ascii="Consolas" w:hAnsi="Consolas"/>
+          <w:b/>
+          <w:sz w:val="22"/>
         </w:rPr>
         <w:t>ErrorToken</w:t>
       </w:r>
@@ -16037,11 +16354,15 @@
         </w:numPr>
         <w:rPr>
           <w:rFonts w:ascii="Consolas" w:hAnsi="Consolas"/>
+          <w:b/>
+          <w:sz w:val="22"/>
         </w:rPr>
       </w:pPr>
       <w:r>
         <w:rPr>
           <w:rFonts w:ascii="Consolas" w:hAnsi="Consolas"/>
+          <w:b/>
+          <w:sz w:val="22"/>
         </w:rPr>
         <w:t>IdentifierToken</w:t>
       </w:r>
@@ -16055,11 +16376,15 @@
         </w:numPr>
         <w:rPr>
           <w:rFonts w:ascii="Consolas" w:hAnsi="Consolas"/>
+          <w:b/>
+          <w:sz w:val="22"/>
         </w:rPr>
       </w:pPr>
       <w:r>
         <w:rPr>
           <w:rFonts w:ascii="Consolas" w:hAnsi="Consolas"/>
+          <w:b/>
+          <w:sz w:val="22"/>
         </w:rPr>
         <w:t>InternalFunctionToken</w:t>
       </w:r>
@@ -16073,11 +16398,15 @@
         </w:numPr>
         <w:rPr>
           <w:rFonts w:ascii="Consolas" w:hAnsi="Consolas"/>
+          <w:b/>
+          <w:sz w:val="22"/>
         </w:rPr>
       </w:pPr>
       <w:r>
         <w:rPr>
           <w:rFonts w:ascii="Consolas" w:hAnsi="Consolas"/>
+          <w:b/>
+          <w:sz w:val="22"/>
         </w:rPr>
         <w:t>KeywordToken</w:t>
       </w:r>
@@ -16091,11 +16420,15 @@
         </w:numPr>
         <w:rPr>
           <w:rFonts w:ascii="Consolas" w:hAnsi="Consolas"/>
+          <w:b/>
+          <w:sz w:val="22"/>
         </w:rPr>
       </w:pPr>
       <w:r>
         <w:rPr>
           <w:rFonts w:ascii="Consolas" w:hAnsi="Consolas"/>
+          <w:b/>
+          <w:sz w:val="22"/>
         </w:rPr>
         <w:t>LiteralToken</w:t>
       </w:r>
@@ -16107,11 +16440,19 @@
       <w:r>
         <w:rPr>
           <w:rFonts w:ascii="Consolas" w:hAnsi="Consolas"/>
+          <w:b/>
+          <w:sz w:val="22"/>
         </w:rPr>
         <w:t>ErrorToken</w:t>
       </w:r>
       <w:r>
-        <w:t xml:space="preserve"> azt jelzi, ha egy részszövegből nem sikerült felismerni egy elemet sem.</w:t>
+        <w:rPr>
+          <w:sz w:val="22"/>
+        </w:rPr>
+        <w:t xml:space="preserve"> </w:t>
+      </w:r>
+      <w:r>
+        <w:t>azt jelzi, ha egy részszövegből nem sikerült felismerni egy elemet sem.</w:t>
       </w:r>
     </w:p>
     <w:p>
@@ -16121,17 +16462,27 @@
       <w:r>
         <w:rPr>
           <w:rFonts w:ascii="Consolas" w:hAnsi="Consolas"/>
+          <w:b/>
+          <w:sz w:val="22"/>
         </w:rPr>
         <w:t>TerminalT</w:t>
       </w:r>
       <w:r>
         <w:rPr>
           <w:rFonts w:ascii="Consolas" w:hAnsi="Consolas"/>
+          <w:b/>
+          <w:sz w:val="22"/>
         </w:rPr>
         <w:t>oken</w:t>
       </w:r>
       <w:r>
-        <w:t xml:space="preserve"> típusú lista</w:t>
+        <w:rPr>
+          <w:sz w:val="22"/>
+        </w:rPr>
+        <w:t xml:space="preserve"> </w:t>
+      </w:r>
+      <w:r>
+        <w:t>típusú lista</w:t>
       </w:r>
       <w:r>
         <w:t xml:space="preserve"> adatszerkezet</w:t>
@@ -16149,11 +16500,11 @@
         </w:numPr>
         <w:spacing w:before="240" w:after="240"/>
       </w:pPr>
-      <w:bookmarkStart w:id="51" w:name="_Toc496638550"/>
+      <w:bookmarkStart w:id="50" w:name="_Toc496638550"/>
       <w:r>
         <w:t>Szimbólumtábla</w:t>
       </w:r>
-      <w:bookmarkEnd w:id="51"/>
+      <w:bookmarkEnd w:id="50"/>
     </w:p>
     <w:p>
       <w:r>
@@ -16200,36 +16551,56 @@
       <w:r>
         <w:rPr>
           <w:rFonts w:ascii="Consolas" w:hAnsi="Consolas" w:cs="Consolas"/>
+          <w:b/>
+          <w:sz w:val="22"/>
         </w:rPr>
         <w:t>SymbolTableE</w:t>
       </w:r>
       <w:r>
         <w:rPr>
           <w:rFonts w:ascii="Consolas" w:hAnsi="Consolas" w:cs="Consolas"/>
+          <w:b/>
+          <w:sz w:val="22"/>
         </w:rPr>
         <w:t>ntry</w:t>
       </w:r>
       <w:r>
-        <w:t xml:space="preserve"> absztrakt osztályt, amely jelképez</w:t>
-      </w:r>
-      <w:r>
+        <w:rPr>
+          <w:sz w:val="22"/>
+        </w:rPr>
         <w:t xml:space="preserve"> </w:t>
       </w:r>
       <w:r>
+        <w:t>absztrakt osztályt, amely jelképez</w:t>
+      </w:r>
+      <w:r>
+        <w:t xml:space="preserve"> </w:t>
+      </w:r>
+      <w:r>
         <w:t xml:space="preserve">egy bejegyzést. Ennek két leszármazottja van, </w:t>
       </w:r>
       <w:r>
         <w:rPr>
           <w:rFonts w:ascii="Consolas" w:hAnsi="Consolas" w:cs="Consolas"/>
+          <w:b/>
+          <w:sz w:val="22"/>
         </w:rPr>
         <w:t>SymbolTable</w:t>
       </w:r>
       <w:r>
-        <w:t xml:space="preserve"> és </w:t>
+        <w:rPr>
+          <w:sz w:val="22"/>
+        </w:rPr>
+        <w:t xml:space="preserve"> </w:t>
+      </w:r>
+      <w:r>
+        <w:t xml:space="preserve">és </w:t>
       </w:r>
       <w:r>
         <w:rPr>
           <w:rFonts w:ascii="Consolas" w:hAnsi="Consolas" w:cs="Consolas"/>
+          <w:b/>
+          <w:sz w:val="22"/>
         </w:rPr>
         <w:t>SingleEntry</w:t>
       </w:r>
@@ -16242,11 +16613,19 @@
       <w:r>
         <w:rPr>
           <w:rFonts w:ascii="Consolas" w:hAnsi="Consolas" w:cs="Consolas"/>
+          <w:b/>
+          <w:sz w:val="22"/>
         </w:rPr>
         <w:t>SymbolTable</w:t>
       </w:r>
       <w:r>
-        <w:t xml:space="preserve"> egy altáblát, </w:t>
+        <w:rPr>
+          <w:sz w:val="22"/>
+        </w:rPr>
+        <w:t xml:space="preserve"> </w:t>
+      </w:r>
+      <w:r>
+        <w:t xml:space="preserve">egy altáblát, </w:t>
       </w:r>
       <w:r>
         <w:t xml:space="preserve">a </w:t>
@@ -16254,11 +16633,19 @@
       <w:r>
         <w:rPr>
           <w:rFonts w:ascii="Consolas" w:hAnsi="Consolas" w:cs="Consolas"/>
+          <w:b/>
+          <w:sz w:val="22"/>
         </w:rPr>
         <w:t>SingleEntry</w:t>
       </w:r>
       <w:r>
-        <w:t xml:space="preserve"> pedig </w:t>
+        <w:rPr>
+          <w:sz w:val="22"/>
+        </w:rPr>
+        <w:t xml:space="preserve"> </w:t>
+      </w:r>
+      <w:r>
+        <w:t xml:space="preserve">pedig </w:t>
       </w:r>
       <w:r>
         <w:t xml:space="preserve">egy </w:t>
@@ -16275,11 +16662,19 @@
       <w:r>
         <w:rPr>
           <w:rFonts w:ascii="Consolas" w:hAnsi="Consolas" w:cs="Consolas"/>
+          <w:b/>
+          <w:sz w:val="22"/>
         </w:rPr>
         <w:t>SymbolTable</w:t>
       </w:r>
       <w:r>
-        <w:t xml:space="preserve"> osztály </w:t>
+        <w:rPr>
+          <w:sz w:val="22"/>
+        </w:rPr>
+        <w:t xml:space="preserve"> </w:t>
+      </w:r>
+      <w:r>
+        <w:t xml:space="preserve">osztály </w:t>
       </w:r>
       <w:r>
         <w:t>tartalmaz egy</w:t>
@@ -16290,26 +16685,44 @@
       <w:r>
         <w:rPr>
           <w:rFonts w:ascii="Consolas" w:hAnsi="Consolas" w:cs="Consolas"/>
+          <w:b/>
+          <w:sz w:val="22"/>
         </w:rPr>
         <w:t>SymbolTableE</w:t>
       </w:r>
       <w:r>
         <w:rPr>
           <w:rFonts w:ascii="Consolas" w:hAnsi="Consolas" w:cs="Consolas"/>
+          <w:b/>
+          <w:sz w:val="22"/>
         </w:rPr>
         <w:t>ntry</w:t>
       </w:r>
       <w:r>
-        <w:t xml:space="preserve"> típusú listát. Így egy „gyökér” </w:t>
+        <w:rPr>
+          <w:sz w:val="22"/>
+        </w:rPr>
+        <w:t xml:space="preserve"> </w:t>
+      </w:r>
+      <w:r>
+        <w:t xml:space="preserve">típusú listát. Így egy „gyökér” </w:t>
       </w:r>
       <w:r>
         <w:rPr>
           <w:rFonts w:ascii="Consolas" w:hAnsi="Consolas" w:cs="Consolas"/>
+          <w:b/>
+          <w:sz w:val="22"/>
         </w:rPr>
         <w:t>SymbolTable</w:t>
       </w:r>
       <w:r>
-        <w:t xml:space="preserve"> objektumban eltárolható az egész szimbólumtábla</w:t>
+        <w:rPr>
+          <w:sz w:val="22"/>
+        </w:rPr>
+        <w:t xml:space="preserve"> </w:t>
+      </w:r>
+      <w:r>
+        <w:t>objektumban eltárolható az egész szimbólumtábla</w:t>
       </w:r>
       <w:r>
         <w:t>.</w:t>
@@ -16327,14 +16740,14 @@
           <w:szCs w:val="24"/>
         </w:rPr>
       </w:pPr>
-      <w:bookmarkStart w:id="52" w:name="_Toc496638551"/>
+      <w:bookmarkStart w:id="51" w:name="_Toc496638551"/>
       <w:r>
         <w:rPr>
           <w:szCs w:val="24"/>
         </w:rPr>
         <w:t>Elemző</w:t>
       </w:r>
-      <w:bookmarkEnd w:id="52"/>
+      <w:bookmarkEnd w:id="51"/>
     </w:p>
     <w:p>
       <w:pPr>
@@ -16411,7 +16824,9 @@
       <w:r>
         <w:rPr>
           <w:rFonts w:ascii="Consolas" w:hAnsi="Consolas" w:cs="Consolas"/>
+          <w:b/>
           <w:color w:val="2B91AF"/>
+          <w:sz w:val="22"/>
           <w:szCs w:val="24"/>
         </w:rPr>
         <w:lastRenderedPageBreak/>
@@ -16492,10 +16907,20 @@
       <w:r>
         <w:rPr>
           <w:rFonts w:ascii="Consolas" w:hAnsi="Consolas" w:cs="Consolas"/>
+          <w:b/>
           <w:color w:val="2B91AF"/>
-          <w:szCs w:val="24"/>
-        </w:rPr>
-        <w:t>LexicalAnalyzerResult:</w:t>
+          <w:sz w:val="22"/>
+          <w:szCs w:val="24"/>
+        </w:rPr>
+        <w:t>LexicalAnalyzerResult</w:t>
+      </w:r>
+      <w:r>
+        <w:rPr>
+          <w:rFonts w:ascii="Consolas" w:hAnsi="Consolas" w:cs="Consolas"/>
+          <w:color w:val="2B91AF"/>
+          <w:szCs w:val="24"/>
+        </w:rPr>
+        <w:t>:</w:t>
       </w:r>
       <w:r>
         <w:rPr>
@@ -16512,15 +16937,24 @@
       <w:r>
         <w:rPr>
           <w:rFonts w:ascii="Consolas" w:hAnsi="Consolas"/>
+          <w:b/>
+          <w:sz w:val="22"/>
           <w:szCs w:val="24"/>
         </w:rPr>
         <w:t>TerminalToken</w:t>
       </w:r>
       <w:r>
         <w:rPr>
-          <w:szCs w:val="24"/>
-        </w:rPr>
-        <w:t xml:space="preserve"> listát és egy szimbólumtáblát tartalmaz.</w:t>
+          <w:sz w:val="22"/>
+          <w:szCs w:val="24"/>
+        </w:rPr>
+        <w:t xml:space="preserve"> </w:t>
+      </w:r>
+      <w:r>
+        <w:rPr>
+          <w:szCs w:val="24"/>
+        </w:rPr>
+        <w:t>listát és egy szimbólumtáblát tartalmaz.</w:t>
       </w:r>
     </w:p>
     <w:p>
@@ -16537,7 +16971,9 @@
       <w:r>
         <w:rPr>
           <w:rFonts w:ascii="Consolas" w:hAnsi="Consolas" w:cs="Consolas"/>
+          <w:b/>
           <w:color w:val="2B91AF"/>
+          <w:sz w:val="22"/>
           <w:szCs w:val="24"/>
         </w:rPr>
         <w:t>LexicalAnalyzerState</w:t>
@@ -16569,7 +17005,9 @@
       <w:r>
         <w:rPr>
           <w:rFonts w:ascii="Consolas" w:hAnsi="Consolas" w:cs="Consolas"/>
+          <w:b/>
           <w:color w:val="2B91AF"/>
+          <w:sz w:val="22"/>
           <w:szCs w:val="24"/>
         </w:rPr>
         <w:t>OutputTokenListHandler</w:t>
@@ -16583,15 +17021,24 @@
       <w:r>
         <w:rPr>
           <w:rFonts w:ascii="Consolas" w:hAnsi="Consolas" w:cs="Consolas"/>
+          <w:b/>
+          <w:sz w:val="22"/>
           <w:szCs w:val="24"/>
         </w:rPr>
         <w:t>LexicalAnalyzer</w:t>
       </w:r>
       <w:r>
         <w:rPr>
-          <w:szCs w:val="24"/>
-        </w:rPr>
-        <w:t xml:space="preserve"> osztályban.</w:t>
+          <w:sz w:val="22"/>
+          <w:szCs w:val="24"/>
+        </w:rPr>
+        <w:t xml:space="preserve"> </w:t>
+      </w:r>
+      <w:r>
+        <w:rPr>
+          <w:szCs w:val="24"/>
+        </w:rPr>
+        <w:t>osztályban.</w:t>
       </w:r>
     </w:p>
     <w:p>
@@ -16608,7 +17055,9 @@
       <w:r>
         <w:rPr>
           <w:rFonts w:ascii="Consolas" w:hAnsi="Consolas" w:cs="Consolas"/>
+          <w:b/>
           <w:color w:val="2B91AF"/>
+          <w:sz w:val="22"/>
           <w:szCs w:val="24"/>
         </w:rPr>
         <w:t>SymbolTableHandler</w:t>
@@ -16634,15 +17083,24 @@
       <w:r>
         <w:rPr>
           <w:rFonts w:ascii="Consolas" w:hAnsi="Consolas" w:cs="Consolas"/>
+          <w:b/>
+          <w:sz w:val="22"/>
           <w:szCs w:val="24"/>
         </w:rPr>
         <w:t>LexicalAnalyzer</w:t>
       </w:r>
       <w:r>
         <w:rPr>
-          <w:szCs w:val="24"/>
-        </w:rPr>
-        <w:t xml:space="preserve"> osztályban</w:t>
+          <w:sz w:val="22"/>
+          <w:szCs w:val="24"/>
+        </w:rPr>
+        <w:t xml:space="preserve"> </w:t>
+      </w:r>
+      <w:r>
+        <w:rPr>
+          <w:szCs w:val="24"/>
+        </w:rPr>
+        <w:t>osztályban</w:t>
       </w:r>
       <w:r>
         <w:rPr>
@@ -16665,7 +17123,9 @@
       <w:r>
         <w:rPr>
           <w:rFonts w:ascii="Consolas" w:hAnsi="Consolas" w:cs="Consolas"/>
+          <w:b/>
           <w:color w:val="2B91AF"/>
+          <w:sz w:val="22"/>
           <w:szCs w:val="24"/>
         </w:rPr>
         <w:t>LexicalElementIdentifier</w:t>
@@ -16722,16 +17182,25 @@
       <w:r>
         <w:rPr>
           <w:rFonts w:ascii="Consolas" w:hAnsi="Consolas" w:cs="Consolas"/>
+          <w:b/>
           <w:color w:val="2B91AF"/>
+          <w:sz w:val="22"/>
           <w:szCs w:val="24"/>
         </w:rPr>
         <w:t>LexicalAnalyzer</w:t>
       </w:r>
       <w:r>
         <w:rPr>
-          <w:szCs w:val="24"/>
-        </w:rPr>
-        <w:t xml:space="preserve"> példány publikus </w:t>
+          <w:sz w:val="22"/>
+          <w:szCs w:val="24"/>
+        </w:rPr>
+        <w:t xml:space="preserve"> </w:t>
+      </w:r>
+      <w:r>
+        <w:rPr>
+          <w:szCs w:val="24"/>
+        </w:rPr>
+        <w:t xml:space="preserve">példány publikus </w:t>
       </w:r>
       <w:r>
         <w:rPr>
@@ -16764,7 +17233,9 @@
       <w:r>
         <w:rPr>
           <w:rFonts w:ascii="Consolas" w:hAnsi="Consolas" w:cs="Times New Roman"/>
+          <w:b/>
           <w:color w:val="000000"/>
+          <w:sz w:val="22"/>
           <w:szCs w:val="24"/>
         </w:rPr>
         <w:t>TerminalT</w:t>
@@ -16772,7 +17243,9 @@
       <w:r>
         <w:rPr>
           <w:rFonts w:ascii="Consolas" w:hAnsi="Consolas" w:cs="Times New Roman"/>
+          <w:b/>
           <w:color w:val="000000"/>
+          <w:sz w:val="22"/>
           <w:szCs w:val="24"/>
         </w:rPr>
         <w:t>oken</w:t>
@@ -16781,9 +17254,18 @@
         <w:rPr>
           <w:rFonts w:cs="Times New Roman"/>
           <w:color w:val="000000"/>
-          <w:szCs w:val="24"/>
-        </w:rPr>
-        <w:t xml:space="preserve"> listával</w:t>
+          <w:sz w:val="22"/>
+          <w:szCs w:val="24"/>
+        </w:rPr>
+        <w:t xml:space="preserve"> </w:t>
+      </w:r>
+      <w:r>
+        <w:rPr>
+          <w:rFonts w:cs="Times New Roman"/>
+          <w:color w:val="000000"/>
+          <w:szCs w:val="24"/>
+        </w:rPr>
+        <w:t>listával</w:t>
       </w:r>
       <w:r>
         <w:rPr>
@@ -16897,7 +17379,9 @@
       <w:r>
         <w:rPr>
           <w:rFonts w:ascii="Consolas" w:hAnsi="Consolas" w:cs="Consolas"/>
+          <w:b/>
           <w:color w:val="000000"/>
+          <w:sz w:val="22"/>
           <w:szCs w:val="24"/>
         </w:rPr>
         <w:t>Initial</w:t>
@@ -16924,7 +17408,9 @@
       <w:r>
         <w:rPr>
           <w:rFonts w:ascii="Consolas" w:hAnsi="Consolas" w:cs="Consolas"/>
+          <w:b/>
           <w:color w:val="000000"/>
+          <w:sz w:val="22"/>
           <w:szCs w:val="24"/>
         </w:rPr>
         <w:t>Comment1Row</w:t>
@@ -16951,7 +17437,9 @@
       <w:r>
         <w:rPr>
           <w:rFonts w:ascii="Consolas" w:hAnsi="Consolas" w:cs="Consolas"/>
+          <w:b/>
           <w:color w:val="000000"/>
+          <w:sz w:val="22"/>
           <w:szCs w:val="24"/>
         </w:rPr>
         <w:t>CommentNRow</w:t>
@@ -16978,7 +17466,9 @@
       <w:r>
         <w:rPr>
           <w:rFonts w:ascii="Consolas" w:hAnsi="Consolas" w:cs="Consolas"/>
+          <w:b/>
           <w:color w:val="000000"/>
+          <w:sz w:val="22"/>
           <w:szCs w:val="24"/>
         </w:rPr>
         <w:t>Whitespace</w:t>
@@ -17005,7 +17495,9 @@
       <w:r>
         <w:rPr>
           <w:rFonts w:ascii="Consolas" w:hAnsi="Consolas" w:cs="Consolas"/>
+          <w:b/>
           <w:color w:val="000000"/>
+          <w:sz w:val="22"/>
           <w:szCs w:val="24"/>
         </w:rPr>
         <w:t>StringLiteral</w:t>
@@ -17032,7 +17524,9 @@
       <w:r>
         <w:rPr>
           <w:rFonts w:ascii="Consolas" w:hAnsi="Consolas" w:cs="Consolas"/>
+          <w:b/>
           <w:color w:val="000000"/>
+          <w:sz w:val="22"/>
           <w:szCs w:val="24"/>
         </w:rPr>
         <w:t>NonWhitespace</w:t>
@@ -17072,7 +17566,9 @@
       <w:r>
         <w:rPr>
           <w:rFonts w:ascii="Consolas" w:hAnsi="Consolas" w:cs="Consolas"/>
+          <w:b/>
           <w:color w:val="000000"/>
+          <w:sz w:val="22"/>
           <w:szCs w:val="24"/>
         </w:rPr>
         <w:t>Final</w:t>
@@ -17106,19 +17602,30 @@
       <w:r>
         <w:rPr>
           <w:rFonts w:ascii="Consolas" w:hAnsi="Consolas"/>
+          <w:b/>
+          <w:sz w:val="22"/>
           <w:szCs w:val="24"/>
         </w:rPr>
         <w:t>NonWhitespace</w:t>
       </w:r>
       <w:r>
         <w:rPr>
-          <w:szCs w:val="24"/>
-        </w:rPr>
-        <w:t xml:space="preserve"> állapot kezelése bonyolultsága révén egy külön osztályba került ki (</w:t>
+          <w:sz w:val="22"/>
+          <w:szCs w:val="24"/>
+        </w:rPr>
+        <w:t xml:space="preserve"> </w:t>
+      </w:r>
+      <w:r>
+        <w:rPr>
+          <w:szCs w:val="24"/>
+        </w:rPr>
+        <w:t>állapot kezelése bonyolultsága révén egy külön osztályba került ki (</w:t>
       </w:r>
       <w:r>
         <w:rPr>
           <w:rFonts w:ascii="Consolas" w:hAnsi="Consolas"/>
+          <w:b/>
+          <w:sz w:val="22"/>
           <w:szCs w:val="24"/>
         </w:rPr>
         <w:t>NonWhitespaceRecognizer</w:t>
@@ -17144,6 +17651,8 @@
       <w:r>
         <w:rPr>
           <w:rFonts w:ascii="Consolas" w:hAnsi="Consolas"/>
+          <w:b/>
+          <w:sz w:val="22"/>
           <w:szCs w:val="24"/>
         </w:rPr>
         <w:t>NonWhitespaceRecognitionResult</w:t>
@@ -17189,7 +17698,9 @@
       <w:r>
         <w:rPr>
           <w:rFonts w:ascii="Consolas" w:hAnsi="Consolas" w:cs="Consolas"/>
+          <w:b/>
           <w:color w:val="000000"/>
+          <w:sz w:val="22"/>
           <w:szCs w:val="24"/>
         </w:rPr>
         <w:t>Whitespace()</w:t>
@@ -17233,7 +17744,9 @@
       <w:r>
         <w:rPr>
           <w:rFonts w:ascii="Consolas" w:hAnsi="Consolas" w:cs="Consolas"/>
+          <w:b/>
           <w:color w:val="000000"/>
+          <w:sz w:val="22"/>
           <w:szCs w:val="24"/>
         </w:rPr>
         <w:lastRenderedPageBreak/>
@@ -17284,7 +17797,9 @@
       <w:r>
         <w:rPr>
           <w:rFonts w:ascii="Consolas" w:hAnsi="Consolas" w:cs="Consolas"/>
+          <w:b/>
           <w:color w:val="000000"/>
+          <w:sz w:val="22"/>
           <w:szCs w:val="24"/>
         </w:rPr>
         <w:t>Comment1Row()</w:t>
@@ -17310,7 +17825,9 @@
       <w:r>
         <w:rPr>
           <w:rFonts w:ascii="Consolas" w:hAnsi="Consolas" w:cs="Consolas"/>
+          <w:b/>
           <w:color w:val="000000"/>
+          <w:sz w:val="22"/>
           <w:szCs w:val="24"/>
         </w:rPr>
         <w:t>Comment1Row()</w:t>
@@ -17336,7 +17853,9 @@
       <w:r>
         <w:rPr>
           <w:rFonts w:ascii="Consolas" w:hAnsi="Consolas" w:cs="Consolas"/>
+          <w:b/>
           <w:color w:val="000000"/>
+          <w:sz w:val="22"/>
           <w:szCs w:val="24"/>
         </w:rPr>
         <w:t>NonWhitespace()</w:t>
@@ -17490,14 +18009,14 @@
         </w:numPr>
         <w:spacing w:before="240" w:after="240"/>
       </w:pPr>
-      <w:bookmarkStart w:id="53" w:name="_Toc496638552"/>
+      <w:bookmarkStart w:id="52" w:name="_Toc496638552"/>
       <w:r>
         <w:t>Tesz</w:t>
       </w:r>
       <w:r>
         <w:t>telés</w:t>
       </w:r>
-      <w:bookmarkEnd w:id="53"/>
+      <w:bookmarkEnd w:id="52"/>
     </w:p>
     <w:p>
       <w:r>
@@ -17765,20 +18284,36 @@
       <w:r>
         <w:rPr>
           <w:rFonts w:ascii="Consolas" w:hAnsi="Consolas"/>
+          <w:b/>
+          <w:sz w:val="22"/>
         </w:rPr>
         <w:t>TokenTester</w:t>
       </w:r>
       <w:r>
-        <w:t xml:space="preserve"> és </w:t>
+        <w:rPr>
+          <w:sz w:val="22"/>
+        </w:rPr>
+        <w:t xml:space="preserve"> </w:t>
+      </w:r>
+      <w:r>
+        <w:t xml:space="preserve">és </w:t>
       </w:r>
       <w:r>
         <w:rPr>
           <w:rFonts w:ascii="Consolas" w:hAnsi="Consolas"/>
+          <w:b/>
+          <w:sz w:val="22"/>
         </w:rPr>
         <w:t>SymbolTableTester</w:t>
       </w:r>
       <w:r>
-        <w:t xml:space="preserve"> osztályokat, amelyek segítségével</w:t>
+        <w:rPr>
+          <w:sz w:val="22"/>
+        </w:rPr>
+        <w:t xml:space="preserve"> </w:t>
+      </w:r>
+      <w:r>
+        <w:t>osztályokat, amelyek segítségével</w:t>
       </w:r>
       <w:r>
         <w:t xml:space="preserve"> könnyen megfogalmazható lett az elvárt működés, és rengeteg kódduplikációtól kíméltem meg magam.</w:t>
@@ -17823,22 +18358,24 @@
         </w:rPr>
       </w:pPr>
       <w:r>
-        <w:t xml:space="preserve">Itt szeretném kiemelni az nUnit egyik hasznos funkcióját, amellyel a szöveg literálok felismerésének tesztelését </w:t>
-      </w:r>
-      <w:r>
-        <w:t>adatorientáltan</w:t>
-      </w:r>
-      <w:r>
-        <w:t xml:space="preserve"> tudtam tesztelni. Az nUnit definiál egy </w:t>
+        <w:t xml:space="preserve">Itt szeretném kiemelni az nUnit egyik hasznos funkcióját, amellyel a szöveg literálok felismerésének tesztelését adatorientáltan tudtam tesztelni. Az nUnit definiál egy </w:t>
       </w:r>
       <w:r>
         <w:rPr>
           <w:rFonts w:ascii="Consolas" w:hAnsi="Consolas"/>
+          <w:b/>
+          <w:sz w:val="22"/>
         </w:rPr>
         <w:t>TestCaseSource</w:t>
       </w:r>
       <w:r>
-        <w:t xml:space="preserve"> nevű, metódusokra alkalmazható attribútumot. Ez az attribútum paraméterként fogad egy nevet, amely nevű statikus vagy konstans változónak arra az objektum tömbre kell mutatnia, ami a teszt bemeneti adatait tartalmazza. Ezt mutatja be </w:t>
+        <w:rPr>
+          <w:sz w:val="22"/>
+        </w:rPr>
+        <w:t xml:space="preserve"> </w:t>
+      </w:r>
+      <w:r>
+        <w:t xml:space="preserve">nevű, metódusokra alkalmazható attribútumot. Ez az attribútum paraméterként fogad egy nevet, amely nevű statikus vagy konstans változónak arra az objektum tömbre kell mutatnia, ami a teszt bemeneti adatait tartalmazza. Ezt mutatja be </w:t>
       </w:r>
       <w:r>
         <w:rPr>
@@ -17978,7 +18515,7 @@
         </w:drawing>
       </w:r>
     </w:p>
-    <w:bookmarkStart w:id="54" w:name="_Ref496637699"/>
+    <w:bookmarkStart w:id="53" w:name="_Ref496637699"/>
     <w:p>
       <w:pPr>
         <w:pStyle w:val="Caption"/>
@@ -18031,7 +18568,7 @@
         </w:rPr>
         <w:t>.1. ábra</w:t>
       </w:r>
-      <w:bookmarkEnd w:id="54"/>
+      <w:bookmarkEnd w:id="53"/>
       <w:r>
         <w:rPr>
           <w:sz w:val="24"/>
@@ -18047,25 +18584,39 @@
       <w:r>
         <w:rPr>
           <w:rFonts w:ascii="Consolas" w:hAnsi="Consolas"/>
+          <w:b/>
+          <w:sz w:val="22"/>
         </w:rPr>
         <w:t>StringLiterals</w:t>
       </w:r>
       <w:r>
-        <w:t xml:space="preserve"> tömbben található elemek string típusú konstansok, amik a tesztadatokat tartalmazzák.</w:t>
-      </w:r>
-    </w:p>
-    <w:p>
-      <w:r>
+        <w:rPr>
+          <w:sz w:val="22"/>
+        </w:rPr>
         <w:t xml:space="preserve"> </w:t>
       </w:r>
       <w:r>
-        <w:t>Készültek tesztek külön a lexikális elemzést segítő osztályokra</w:t>
+        <w:t>tömbben található elemek string típusú konstansok, amik a tesztadatokat tartalmazzák.</w:t>
+      </w:r>
+    </w:p>
+    <w:p>
+      <w:r>
+        <w:t xml:space="preserve"> </w:t>
+      </w:r>
+      <w:r>
+        <w:t xml:space="preserve">Készültek tesztek külön a </w:t>
+      </w:r>
+      <w:r>
+        <w:t xml:space="preserve">következő </w:t>
+      </w:r>
+      <w:r>
+        <w:t>lexikális elemzést segítő osztályokra</w:t>
       </w:r>
       <w:r>
         <w:t xml:space="preserve"> is</w:t>
       </w:r>
       <w:r>
-        <w:t>, ezek a következők:</w:t>
+        <w:t>:</w:t>
       </w:r>
     </w:p>
     <w:p>
@@ -18077,11 +18628,15 @@
         </w:numPr>
         <w:rPr>
           <w:rFonts w:ascii="Consolas" w:hAnsi="Consolas"/>
+          <w:b/>
+          <w:sz w:val="22"/>
         </w:rPr>
       </w:pPr>
       <w:r>
         <w:rPr>
           <w:rFonts w:ascii="Consolas" w:hAnsi="Consolas"/>
+          <w:b/>
+          <w:sz w:val="22"/>
         </w:rPr>
         <w:t>LexicalElementCodeDictionary</w:t>
       </w:r>
@@ -18097,11 +18652,15 @@
         <w:contextualSpacing w:val="0"/>
         <w:rPr>
           <w:rFonts w:ascii="Consolas" w:hAnsi="Consolas"/>
+          <w:b/>
+          <w:sz w:val="22"/>
         </w:rPr>
       </w:pPr>
       <w:r>
         <w:rPr>
           <w:rFonts w:ascii="Consolas" w:hAnsi="Consolas"/>
+          <w:b/>
+          <w:sz w:val="22"/>
         </w:rPr>
         <w:t>SymbolTable</w:t>
       </w:r>
@@ -18113,13 +18672,13 @@
           <w:ilvl w:val="1"/>
           <w:numId w:val="16"/>
         </w:numPr>
-        <w:spacing w:before="240" w:after="240"/>
-      </w:pPr>
-      <w:bookmarkStart w:id="55" w:name="_Toc496638553"/>
+        <w:spacing w:beforeLines="200" w:before="480" w:after="240"/>
+      </w:pPr>
+      <w:bookmarkStart w:id="54" w:name="_Toc496638553"/>
       <w:r>
         <w:t>Fejlesztési tapasztalatok</w:t>
       </w:r>
-      <w:bookmarkEnd w:id="55"/>
+      <w:bookmarkEnd w:id="54"/>
     </w:p>
     <w:p>
       <w:r>
@@ -18185,7 +18744,12 @@
     </w:p>
     <w:p>
       <w:r>
-        <w:t xml:space="preserve">A lexikális elemző implementálása </w:t>
+        <w:t>A lexikális elemző implementálás</w:t>
+      </w:r>
+      <w:bookmarkStart w:id="55" w:name="_GoBack"/>
+      <w:bookmarkEnd w:id="55"/>
+      <w:r>
+        <w:t xml:space="preserve">a </w:t>
       </w:r>
       <w:r>
         <w:t xml:space="preserve">két </w:t>
@@ -18249,19 +18813,7 @@
         <w:rPr>
           <w:rFonts w:cs="Times New Roman"/>
         </w:rPr>
-        <w:t>Habár a tesztek megírása több tíz órámba telt, a befektetett idő megtérült, ugyanis így biztonsággal állíthatom, hogy a lexikális elemző pontosan úgy működik, ahogyan én azt elvárom; illetve a tesztek írása közben is felismertem néhány hibát.</w:t>
-      </w:r>
-      <w:r>
-        <w:rPr>
-          <w:rFonts w:cs="Times New Roman"/>
-        </w:rPr>
-        <w:t xml:space="preserve"> </w:t>
-      </w:r>
-      <w:r>
-        <w:rPr>
-          <w:rFonts w:cs="Times New Roman"/>
-        </w:rPr>
-        <w:t>A lexikális elemzőhöz összesen 123 tesztet készítettem, amelyek nagyjából 850 sor kóddal fedik le több, mint 99% arányban az elemző nagyjából 400 sornyi kódját.</w:t>
+        <w:t>Habár a tesztek megírása több tíz órámba telt, a befektetett idő megtérült, ugyanis így biztonsággal állíthatom, hogy a lexikális elemző pontosan úgy működik, ahogyan én azt elvárom; illetve a tesztek írása közben is felismertem néhány hibát. A lexikális elemzőhöz összesen 123 tesztet készítettem, amelyek nagyjából 850 sor kóddal fedik le több, mint 99% arányban az elemző nagyjából 400 sornyi kódját.</w:t>
       </w:r>
     </w:p>
     <w:p>
@@ -23214,7 +23766,7 @@
 </file>
 
 <file path=customXml/itemProps1.xml><?xml version="1.0" encoding="utf-8"?>
-<ds:datastoreItem xmlns:ds="http://schemas.openxmlformats.org/officeDocument/2006/customXml" ds:itemID="{3D1D09E6-644D-4D1B-B623-AD97F5D69B9C}">
+<ds:datastoreItem xmlns:ds="http://schemas.openxmlformats.org/officeDocument/2006/customXml" ds:itemID="{A9579F08-3D11-45E5-B3FE-C543A4DC59B3}">
   <ds:schemaRefs>
     <ds:schemaRef ds:uri="http://schemas.openxmlformats.org/officeDocument/2006/bibliography"/>
   </ds:schemaRefs>

</xml_diff>

<commit_message>
Paper: 1st page align updated to be prettier
</commit_message>
<xml_diff>
--- a/_documents/O.K. szakdolgozat.docx
+++ b/_documents/O.K. szakdolgozat.docx
@@ -8,14 +8,14 @@
         <w:tblLook w:val="04A0" w:firstRow="1" w:lastRow="0" w:firstColumn="1" w:lastColumn="0" w:noHBand="0" w:noVBand="1"/>
       </w:tblPr>
       <w:tblGrid>
-        <w:gridCol w:w="1492"/>
-        <w:gridCol w:w="5078"/>
-        <w:gridCol w:w="2500"/>
+        <w:gridCol w:w="3023"/>
+        <w:gridCol w:w="3023"/>
+        <w:gridCol w:w="3024"/>
       </w:tblGrid>
       <w:tr>
         <w:tc>
           <w:tcPr>
-            <w:tcW w:w="1492" w:type="dxa"/>
+            <w:tcW w:w="3023" w:type="dxa"/>
           </w:tcPr>
           <w:p>
             <w:pPr>
@@ -102,7 +102,7 @@
         </w:tc>
         <w:tc>
           <w:tcPr>
-            <w:tcW w:w="5078" w:type="dxa"/>
+            <w:tcW w:w="3023" w:type="dxa"/>
             <w:vAlign w:val="center"/>
           </w:tcPr>
           <w:p>
@@ -164,7 +164,7 @@
         </w:tc>
         <w:tc>
           <w:tcPr>
-            <w:tcW w:w="2500" w:type="dxa"/>
+            <w:tcW w:w="3024" w:type="dxa"/>
           </w:tcPr>
           <w:p>
             <w:pPr>
@@ -186,20 +186,20 @@
                 <wp:anchor distT="0" distB="0" distL="114300" distR="114300" simplePos="0" relativeHeight="251660288" behindDoc="1" locked="0" layoutInCell="1" allowOverlap="1" wp14:anchorId="56B6709F" wp14:editId="300B6086">
                   <wp:simplePos x="0" y="0"/>
                   <wp:positionH relativeFrom="column">
-                    <wp:posOffset>433705</wp:posOffset>
+                    <wp:posOffset>831545</wp:posOffset>
                   </wp:positionH>
                   <wp:positionV relativeFrom="paragraph">
                     <wp:posOffset>107315</wp:posOffset>
                   </wp:positionV>
                   <wp:extent cx="974090" cy="1208405"/>
-                  <wp:effectExtent l="19050" t="0" r="0" b="0"/>
+                  <wp:effectExtent l="0" t="0" r="0" b="0"/>
                   <wp:wrapTight wrapText="bothSides">
                     <wp:wrapPolygon edited="0">
-                      <wp:start x="-422" y="0"/>
-                      <wp:lineTo x="-422" y="21112"/>
-                      <wp:lineTo x="21544" y="21112"/>
-                      <wp:lineTo x="21544" y="0"/>
-                      <wp:lineTo x="-422" y="0"/>
+                      <wp:start x="0" y="0"/>
+                      <wp:lineTo x="0" y="21112"/>
+                      <wp:lineTo x="21121" y="21112"/>
+                      <wp:lineTo x="21121" y="0"/>
+                      <wp:lineTo x="0" y="0"/>
                     </wp:wrapPolygon>
                   </wp:wrapTight>
                   <wp:docPr id="10" name="Kép 1" descr="NIK_cimer.jpg"/>
@@ -553,6 +553,28 @@
     </w:p>
     <w:p>
       <w:pPr>
+        <w:spacing w:line="259" w:lineRule="auto"/>
+        <w:jc w:val="left"/>
+        <w:rPr>
+          <w:rFonts w:eastAsia="Times New Roman" w:cs="Times New Roman"/>
+          <w:bCs/>
+          <w:szCs w:val="24"/>
+          <w:lang w:eastAsia="hu-HU"/>
+        </w:rPr>
+      </w:pPr>
+      <w:bookmarkStart w:id="0" w:name="_Toc466462106"/>
+      <w:bookmarkStart w:id="1" w:name="_Toc466462122"/>
+      <w:r>
+        <w:rPr>
+          <w:b/>
+        </w:rPr>
+        <w:br w:type="page"/>
+      </w:r>
+      <w:bookmarkStart w:id="2" w:name="_GoBack"/>
+      <w:bookmarkEnd w:id="2"/>
+    </w:p>
+    <w:p>
+      <w:pPr>
         <w:pStyle w:val="Title"/>
         <w:jc w:val="left"/>
         <w:rPr>
@@ -561,8 +583,6 @@
           <w:sz w:val="24"/>
         </w:rPr>
       </w:pPr>
-      <w:bookmarkStart w:id="0" w:name="_Toc466462106"/>
-      <w:bookmarkStart w:id="1" w:name="_Toc466462122"/>
       <w:r>
         <w:rPr>
           <w:b w:val="0"/>
@@ -6727,12 +6747,12 @@
         <w:spacing w:before="240" w:after="240"/>
         <w:jc w:val="both"/>
       </w:pPr>
-      <w:bookmarkStart w:id="2" w:name="_Toc496638512"/>
+      <w:bookmarkStart w:id="3" w:name="_Toc496638512"/>
       <w:r>
         <w:lastRenderedPageBreak/>
         <w:t>Köszönetnyilvánítás</w:t>
       </w:r>
-      <w:bookmarkEnd w:id="2"/>
+      <w:bookmarkEnd w:id="3"/>
     </w:p>
     <w:p>
       <w:r>
@@ -6772,12 +6792,12 @@
           <w:szCs w:val="26"/>
         </w:rPr>
       </w:pPr>
-      <w:bookmarkStart w:id="3" w:name="_Toc496638513"/>
+      <w:bookmarkStart w:id="4" w:name="_Toc496638513"/>
       <w:r>
         <w:lastRenderedPageBreak/>
         <w:t>Rövid tartalmi összefoglaló a téma területéről, a feladatról</w:t>
       </w:r>
-      <w:bookmarkEnd w:id="3"/>
+      <w:bookmarkEnd w:id="4"/>
     </w:p>
     <w:p>
       <w:r>
@@ -6950,12 +6970,12 @@
           <w:szCs w:val="26"/>
         </w:rPr>
       </w:pPr>
-      <w:bookmarkStart w:id="4" w:name="_Toc496638514"/>
+      <w:bookmarkStart w:id="5" w:name="_Toc496638514"/>
       <w:r>
         <w:lastRenderedPageBreak/>
         <w:t>A megoldandó probléma és motivációi</w:t>
       </w:r>
-      <w:bookmarkEnd w:id="4"/>
+      <w:bookmarkEnd w:id="5"/>
     </w:p>
     <w:p>
       <w:r>
@@ -7183,7 +7203,7 @@
         <w:ind w:left="357" w:hanging="357"/>
         <w:jc w:val="both"/>
       </w:pPr>
-      <w:bookmarkStart w:id="5" w:name="_Toc496638515"/>
+      <w:bookmarkStart w:id="6" w:name="_Toc496638515"/>
       <w:r>
         <w:lastRenderedPageBreak/>
         <w:t xml:space="preserve">A fordítóprogramok </w:t>
@@ -7191,7 +7211,7 @@
       <w:r>
         <w:t>vázlatos működése</w:t>
       </w:r>
-      <w:bookmarkEnd w:id="5"/>
+      <w:bookmarkEnd w:id="6"/>
     </w:p>
     <w:p>
       <w:pPr>
@@ -7203,11 +7223,11 @@
         <w:spacing w:before="240" w:after="240"/>
         <w:ind w:left="568" w:hanging="284"/>
       </w:pPr>
-      <w:bookmarkStart w:id="6" w:name="_Toc496638516"/>
+      <w:bookmarkStart w:id="7" w:name="_Toc496638516"/>
       <w:r>
         <w:t>Áttekintés</w:t>
       </w:r>
-      <w:bookmarkEnd w:id="6"/>
+      <w:bookmarkEnd w:id="7"/>
     </w:p>
     <w:p>
       <w:r>
@@ -7279,7 +7299,7 @@
                       </wps:spPr>
                       <wps:txbx>
                         <w:txbxContent>
-                          <w:bookmarkStart w:id="7" w:name="_Ref469231337"/>
+                          <w:bookmarkStart w:id="8" w:name="_Ref469231337"/>
                           <w:p>
                             <w:pPr>
                               <w:pStyle w:val="Caption"/>
@@ -7337,7 +7357,7 @@
                               </w:rPr>
                               <w:t>. ábra</w:t>
                             </w:r>
-                            <w:bookmarkEnd w:id="7"/>
+                            <w:bookmarkEnd w:id="8"/>
                             <w:r>
                               <w:rPr>
                                 <w:sz w:val="24"/>
@@ -7551,13 +7571,7 @@
         <w:t>1.1</w:t>
       </w:r>
       <w:r>
-        <w:t xml:space="preserve">. </w:t>
-      </w:r>
-      <w:r>
-        <w:t>á</w:t>
-      </w:r>
-      <w:r>
-        <w:t>bra</w:t>
+        <w:t>. ábra</w:t>
       </w:r>
       <w:r>
         <w:fldChar w:fldCharType="end"/>
@@ -7940,13 +7954,7 @@
         <w:rPr>
           <w:noProof/>
         </w:rPr>
-        <w:t>1.</w:t>
-      </w:r>
-      <w:r>
-        <w:rPr>
-          <w:noProof/>
-        </w:rPr>
-        <w:t>2</w:t>
+        <w:t>1.2</w:t>
       </w:r>
       <w:r>
         <w:t>. ábra</w:t>
@@ -7971,14 +7979,14 @@
           <w:szCs w:val="24"/>
         </w:rPr>
       </w:pPr>
-      <w:bookmarkStart w:id="11" w:name="_Toc496638517"/>
+      <w:bookmarkStart w:id="10" w:name="_Toc496638517"/>
       <w:r>
         <w:rPr>
           <w:szCs w:val="24"/>
         </w:rPr>
         <w:t>Lexikális elemző</w:t>
       </w:r>
-      <w:bookmarkEnd w:id="11"/>
+      <w:bookmarkEnd w:id="10"/>
     </w:p>
     <w:p>
       <w:pPr>
@@ -9414,7 +9422,7 @@
           <w:szCs w:val="24"/>
         </w:rPr>
       </w:pPr>
-      <w:bookmarkStart w:id="12" w:name="_Toc496638518"/>
+      <w:bookmarkStart w:id="11" w:name="_Toc496638518"/>
       <w:r>
         <w:rPr>
           <w:szCs w:val="24"/>
@@ -9433,7 +9441,7 @@
         </w:rPr>
         <w:t>olvasás</w:t>
       </w:r>
-      <w:bookmarkEnd w:id="12"/>
+      <w:bookmarkEnd w:id="11"/>
     </w:p>
     <w:p>
       <w:pPr>
@@ -10566,7 +10574,7 @@
           <w:szCs w:val="24"/>
         </w:rPr>
       </w:pPr>
-      <w:bookmarkStart w:id="13" w:name="_Toc496638519"/>
+      <w:bookmarkStart w:id="12" w:name="_Toc496638519"/>
       <w:r>
         <w:rPr>
           <w:szCs w:val="24"/>
@@ -10585,7 +10593,7 @@
         </w:rPr>
         <w:t>a kimenet</w:t>
       </w:r>
-      <w:bookmarkEnd w:id="13"/>
+      <w:bookmarkEnd w:id="12"/>
     </w:p>
     <w:p>
       <w:pPr>
@@ -11028,14 +11036,14 @@
         </w:numPr>
         <w:spacing w:before="240" w:after="240"/>
       </w:pPr>
-      <w:bookmarkStart w:id="14" w:name="_Ref469232301"/>
-      <w:bookmarkStart w:id="15" w:name="_Toc496638520"/>
+      <w:bookmarkStart w:id="13" w:name="_Ref469232301"/>
+      <w:bookmarkStart w:id="14" w:name="_Toc496638520"/>
       <w:r>
         <w:lastRenderedPageBreak/>
         <w:t>Szimbólumtábla</w:t>
       </w:r>
+      <w:bookmarkEnd w:id="13"/>
       <w:bookmarkEnd w:id="14"/>
-      <w:bookmarkEnd w:id="15"/>
     </w:p>
     <w:p>
       <w:r>
@@ -11516,11 +11524,11 @@
         <w:spacing w:before="240" w:after="240"/>
         <w:ind w:left="568" w:hanging="284"/>
       </w:pPr>
-      <w:bookmarkStart w:id="16" w:name="_Toc496638521"/>
+      <w:bookmarkStart w:id="15" w:name="_Toc496638521"/>
       <w:r>
         <w:t>Szintaktikus elemző</w:t>
       </w:r>
-      <w:bookmarkEnd w:id="16"/>
+      <w:bookmarkEnd w:id="15"/>
     </w:p>
     <w:p>
       <w:r>
@@ -11540,11 +11548,11 @@
         <w:spacing w:before="240" w:after="240"/>
         <w:ind w:left="568" w:hanging="284"/>
       </w:pPr>
-      <w:bookmarkStart w:id="17" w:name="_Toc496638522"/>
+      <w:bookmarkStart w:id="16" w:name="_Toc496638522"/>
       <w:r>
         <w:t>Szemantikus elemző</w:t>
       </w:r>
-      <w:bookmarkEnd w:id="17"/>
+      <w:bookmarkEnd w:id="16"/>
     </w:p>
     <w:p>
       <w:r>
@@ -11686,11 +11694,11 @@
       <w:r>
         <w:t xml:space="preserve"> </w:t>
       </w:r>
-      <w:bookmarkStart w:id="18" w:name="_Toc496638523"/>
+      <w:bookmarkStart w:id="17" w:name="_Toc496638523"/>
       <w:r>
         <w:t>Kódgeneráló</w:t>
       </w:r>
-      <w:bookmarkEnd w:id="18"/>
+      <w:bookmarkEnd w:id="17"/>
     </w:p>
     <w:p>
       <w:r>
@@ -11716,11 +11724,11 @@
       <w:r>
         <w:t xml:space="preserve"> </w:t>
       </w:r>
-      <w:bookmarkStart w:id="19" w:name="_Toc496638524"/>
+      <w:bookmarkStart w:id="18" w:name="_Toc496638524"/>
       <w:r>
         <w:t>Kódoptimalizáló</w:t>
       </w:r>
-      <w:bookmarkEnd w:id="19"/>
+      <w:bookmarkEnd w:id="18"/>
     </w:p>
     <w:p>
       <w:r>
@@ -11772,7 +11780,7 @@
       <w:r>
         <w:t xml:space="preserve"> </w:t>
       </w:r>
-      <w:bookmarkStart w:id="20" w:name="_Toc496638525"/>
+      <w:bookmarkStart w:id="19" w:name="_Toc496638525"/>
       <w:r>
         <w:t xml:space="preserve">A fordítási </w:t>
       </w:r>
@@ -11791,7 +11799,7 @@
       <w:r>
         <w:t>[2]</w:t>
       </w:r>
-      <w:bookmarkEnd w:id="20"/>
+      <w:bookmarkEnd w:id="19"/>
     </w:p>
     <w:p>
       <w:r>
@@ -11913,7 +11921,7 @@
           <w:sz w:val="24"/>
         </w:rPr>
       </w:pPr>
-      <w:bookmarkStart w:id="21" w:name="_Ref469231452"/>
+      <w:bookmarkStart w:id="20" w:name="_Ref469231452"/>
       <w:r>
         <w:rPr>
           <w:sz w:val="24"/>
@@ -11957,7 +11965,7 @@
         </w:rPr>
         <w:t>. ábra</w:t>
       </w:r>
-      <w:bookmarkEnd w:id="21"/>
+      <w:bookmarkEnd w:id="20"/>
       <w:r>
         <w:rPr>
           <w:sz w:val="24"/>
@@ -12102,7 +12110,7 @@
           <w:szCs w:val="24"/>
         </w:rPr>
       </w:pPr>
-      <w:bookmarkStart w:id="22" w:name="_Ref469231517"/>
+      <w:bookmarkStart w:id="21" w:name="_Ref469231517"/>
       <w:r>
         <w:rPr>
           <w:sz w:val="24"/>
@@ -12153,7 +12161,7 @@
         </w:rPr>
         <w:t>. ábra</w:t>
       </w:r>
-      <w:bookmarkEnd w:id="22"/>
+      <w:bookmarkEnd w:id="21"/>
       <w:r>
         <w:rPr>
           <w:sz w:val="24"/>
@@ -12221,12 +12229,12 @@
         <w:spacing w:before="240" w:after="240"/>
         <w:jc w:val="both"/>
       </w:pPr>
-      <w:bookmarkStart w:id="23" w:name="_Toc496638526"/>
+      <w:bookmarkStart w:id="22" w:name="_Toc496638526"/>
       <w:r>
         <w:lastRenderedPageBreak/>
         <w:t>A feladat elemzése</w:t>
       </w:r>
-      <w:bookmarkEnd w:id="23"/>
+      <w:bookmarkEnd w:id="22"/>
     </w:p>
     <w:p>
       <w:r>
@@ -12242,11 +12250,11 @@
         </w:numPr>
         <w:spacing w:before="240" w:after="240"/>
       </w:pPr>
-      <w:bookmarkStart w:id="24" w:name="_Toc496638527"/>
+      <w:bookmarkStart w:id="23" w:name="_Toc496638527"/>
       <w:r>
         <w:t>Lexikális elemző</w:t>
       </w:r>
-      <w:bookmarkEnd w:id="24"/>
+      <w:bookmarkEnd w:id="23"/>
     </w:p>
     <w:p>
       <w:r>
@@ -12304,11 +12312,11 @@
         </w:numPr>
         <w:spacing w:before="240" w:after="240"/>
       </w:pPr>
-      <w:bookmarkStart w:id="25" w:name="_Toc496638528"/>
+      <w:bookmarkStart w:id="24" w:name="_Toc496638528"/>
       <w:r>
         <w:t>Szintaktikus elemző</w:t>
       </w:r>
-      <w:bookmarkEnd w:id="25"/>
+      <w:bookmarkEnd w:id="24"/>
     </w:p>
     <w:p>
       <w:r>
@@ -12375,11 +12383,11 @@
         </w:numPr>
         <w:spacing w:before="240" w:after="240"/>
       </w:pPr>
-      <w:bookmarkStart w:id="26" w:name="_Toc496638529"/>
+      <w:bookmarkStart w:id="25" w:name="_Toc496638529"/>
       <w:r>
         <w:t>Szemantikus elemző</w:t>
       </w:r>
-      <w:bookmarkEnd w:id="26"/>
+      <w:bookmarkEnd w:id="25"/>
     </w:p>
     <w:p>
       <w:r>
@@ -12428,11 +12436,11 @@
         </w:numPr>
         <w:spacing w:before="240" w:after="240"/>
       </w:pPr>
-      <w:bookmarkStart w:id="27" w:name="_Toc496638530"/>
+      <w:bookmarkStart w:id="26" w:name="_Toc496638530"/>
       <w:r>
         <w:t>Kódgeneráló</w:t>
       </w:r>
-      <w:bookmarkEnd w:id="27"/>
+      <w:bookmarkEnd w:id="26"/>
     </w:p>
     <w:p>
       <w:r>
@@ -12475,11 +12483,11 @@
         </w:numPr>
         <w:spacing w:before="240" w:after="240"/>
       </w:pPr>
-      <w:bookmarkStart w:id="28" w:name="_Toc496638531"/>
+      <w:bookmarkStart w:id="27" w:name="_Toc496638531"/>
       <w:r>
         <w:t>Kódoptimalizáló</w:t>
       </w:r>
-      <w:bookmarkEnd w:id="28"/>
+      <w:bookmarkEnd w:id="27"/>
     </w:p>
     <w:p>
       <w:r>
@@ -12540,12 +12548,12 @@
         <w:spacing w:before="240" w:after="240"/>
         <w:jc w:val="both"/>
       </w:pPr>
-      <w:bookmarkStart w:id="29" w:name="_Toc496638532"/>
+      <w:bookmarkStart w:id="28" w:name="_Toc496638532"/>
       <w:r>
         <w:lastRenderedPageBreak/>
         <w:t>Fejlesztőeszközök kiválasztása</w:t>
       </w:r>
-      <w:bookmarkEnd w:id="29"/>
+      <w:bookmarkEnd w:id="28"/>
     </w:p>
     <w:p>
       <w:pPr>
@@ -12556,11 +12564,11 @@
         </w:numPr>
         <w:spacing w:before="240" w:after="240"/>
       </w:pPr>
-      <w:bookmarkStart w:id="30" w:name="_Toc496638533"/>
+      <w:bookmarkStart w:id="29" w:name="_Toc496638533"/>
       <w:r>
         <w:t>Programozási nyelv választás</w:t>
       </w:r>
-      <w:bookmarkEnd w:id="30"/>
+      <w:bookmarkEnd w:id="29"/>
     </w:p>
     <w:p>
       <w:r>
@@ -12857,11 +12865,11 @@
         </w:numPr>
         <w:spacing w:before="240" w:after="240"/>
       </w:pPr>
-      <w:bookmarkStart w:id="31" w:name="_Toc496638534"/>
+      <w:bookmarkStart w:id="30" w:name="_Toc496638534"/>
       <w:r>
         <w:t>Operációs rendszer és fejlesztői környezet választás</w:t>
       </w:r>
-      <w:bookmarkEnd w:id="31"/>
+      <w:bookmarkEnd w:id="30"/>
     </w:p>
     <w:p>
       <w:pPr>
@@ -12925,7 +12933,7 @@
         </w:rPr>
         <w:t>SharpDevelop</w:t>
       </w:r>
-      <w:bookmarkStart w:id="32" w:name="OLE_LINK1"/>
+      <w:bookmarkStart w:id="31" w:name="OLE_LINK1"/>
       <w:r>
         <w:rPr>
           <w:rFonts w:cs="Times New Roman"/>
@@ -12940,7 +12948,7 @@
         </w:rPr>
         <w:t>)</w:t>
       </w:r>
-      <w:bookmarkEnd w:id="32"/>
+      <w:bookmarkEnd w:id="31"/>
     </w:p>
     <w:p>
       <w:pPr>
@@ -13254,7 +13262,7 @@
         <w:spacing w:before="240" w:after="240"/>
         <w:jc w:val="both"/>
       </w:pPr>
-      <w:bookmarkStart w:id="33" w:name="_Toc496638535"/>
+      <w:bookmarkStart w:id="32" w:name="_Toc496638535"/>
       <w:r>
         <w:lastRenderedPageBreak/>
         <w:t>A fel</w:t>
@@ -13265,7 +13273,7 @@
       <w:r>
         <w:t>pszeudonyelv definiálása</w:t>
       </w:r>
-      <w:bookmarkEnd w:id="33"/>
+      <w:bookmarkEnd w:id="32"/>
     </w:p>
     <w:p>
       <w:r>
@@ -13299,11 +13307,11 @@
       <w:r>
         <w:t xml:space="preserve"> </w:t>
       </w:r>
-      <w:bookmarkStart w:id="34" w:name="_Toc496638536"/>
+      <w:bookmarkStart w:id="33" w:name="_Toc496638536"/>
       <w:r>
         <w:t>Áttekintés</w:t>
       </w:r>
-      <w:bookmarkEnd w:id="34"/>
+      <w:bookmarkEnd w:id="33"/>
     </w:p>
     <w:p>
       <w:r>
@@ -13723,11 +13731,11 @@
         </w:numPr>
         <w:spacing w:before="240" w:after="240"/>
       </w:pPr>
-      <w:bookmarkStart w:id="35" w:name="_Toc496638537"/>
+      <w:bookmarkStart w:id="34" w:name="_Toc496638537"/>
       <w:r>
         <w:t>Bevezetés</w:t>
       </w:r>
-      <w:bookmarkEnd w:id="35"/>
+      <w:bookmarkEnd w:id="34"/>
     </w:p>
     <w:p>
       <w:r>
@@ -13795,13 +13803,13 @@
       <w:r>
         <w:t xml:space="preserve"> </w:t>
       </w:r>
-      <w:bookmarkStart w:id="36" w:name="_Ref468877029"/>
-      <w:bookmarkStart w:id="37" w:name="_Toc496638538"/>
+      <w:bookmarkStart w:id="35" w:name="_Ref468877029"/>
+      <w:bookmarkStart w:id="36" w:name="_Toc496638538"/>
       <w:r>
         <w:t>Lefoglalt szavak</w:t>
       </w:r>
+      <w:bookmarkEnd w:id="35"/>
       <w:bookmarkEnd w:id="36"/>
-      <w:bookmarkEnd w:id="37"/>
     </w:p>
     <w:p>
       <w:r>
@@ -14311,11 +14319,11 @@
       <w:r>
         <w:t xml:space="preserve"> </w:t>
       </w:r>
-      <w:bookmarkStart w:id="38" w:name="_Toc496638539"/>
+      <w:bookmarkStart w:id="37" w:name="_Toc496638539"/>
       <w:r>
         <w:t>Változóhasználat, típusok</w:t>
       </w:r>
-      <w:bookmarkEnd w:id="38"/>
+      <w:bookmarkEnd w:id="37"/>
     </w:p>
     <w:p>
       <w:r>
@@ -14384,11 +14392,11 @@
       <w:r>
         <w:t xml:space="preserve"> </w:t>
       </w:r>
-      <w:bookmarkStart w:id="39" w:name="_Toc496638540"/>
+      <w:bookmarkStart w:id="38" w:name="_Toc496638540"/>
       <w:r>
         <w:t>Típuskonverziók</w:t>
       </w:r>
-      <w:bookmarkEnd w:id="39"/>
+      <w:bookmarkEnd w:id="38"/>
     </w:p>
     <w:p>
       <w:r>
@@ -14419,11 +14427,11 @@
       <w:r>
         <w:t xml:space="preserve"> </w:t>
       </w:r>
-      <w:bookmarkStart w:id="40" w:name="_Toc496638541"/>
+      <w:bookmarkStart w:id="39" w:name="_Toc496638541"/>
       <w:r>
         <w:t>Operátorok</w:t>
       </w:r>
-      <w:bookmarkEnd w:id="40"/>
+      <w:bookmarkEnd w:id="39"/>
     </w:p>
     <w:p>
       <w:pPr>
@@ -14504,19 +14512,7 @@
         <w:rPr>
           <w:szCs w:val="24"/>
         </w:rPr>
-        <w:t xml:space="preserve">. </w:t>
-      </w:r>
-      <w:r>
-        <w:rPr>
-          <w:szCs w:val="24"/>
-        </w:rPr>
-        <w:t>t</w:t>
-      </w:r>
-      <w:r>
-        <w:rPr>
-          <w:szCs w:val="24"/>
-        </w:rPr>
-        <w:t>áblázat</w:t>
+        <w:t>. táblázat</w:t>
       </w:r>
       <w:r>
         <w:fldChar w:fldCharType="end"/>
@@ -15294,7 +15290,7 @@
         </w:tc>
       </w:tr>
     </w:tbl>
-    <w:bookmarkStart w:id="41" w:name="_Ref469231629"/>
+    <w:bookmarkStart w:id="40" w:name="_Ref469231629"/>
     <w:p>
       <w:pPr>
         <w:pStyle w:val="Caption"/>
@@ -15391,7 +15387,7 @@
         </w:rPr>
         <w:t>. táblázat</w:t>
       </w:r>
-      <w:bookmarkEnd w:id="41"/>
+      <w:bookmarkEnd w:id="40"/>
       <w:r>
         <w:rPr>
           <w:sz w:val="24"/>
@@ -15413,11 +15409,11 @@
         <w:lastRenderedPageBreak/>
         <w:t xml:space="preserve"> </w:t>
       </w:r>
-      <w:bookmarkStart w:id="42" w:name="_Toc496638542"/>
+      <w:bookmarkStart w:id="41" w:name="_Toc496638542"/>
       <w:r>
         <w:t>Kommentezés</w:t>
       </w:r>
-      <w:bookmarkEnd w:id="42"/>
+      <w:bookmarkEnd w:id="41"/>
     </w:p>
     <w:p>
       <w:r>
@@ -15484,11 +15480,11 @@
       <w:r>
         <w:t xml:space="preserve"> </w:t>
       </w:r>
-      <w:bookmarkStart w:id="43" w:name="_Toc496638543"/>
+      <w:bookmarkStart w:id="42" w:name="_Toc496638543"/>
       <w:r>
         <w:t>Vezérlési szerkezetek</w:t>
       </w:r>
-      <w:bookmarkEnd w:id="43"/>
+      <w:bookmarkEnd w:id="42"/>
     </w:p>
     <w:p>
       <w:r>
@@ -15591,11 +15587,11 @@
       <w:r>
         <w:t xml:space="preserve"> </w:t>
       </w:r>
-      <w:bookmarkStart w:id="44" w:name="_Toc496638544"/>
+      <w:bookmarkStart w:id="43" w:name="_Toc496638544"/>
       <w:r>
         <w:t>I/O kezelés</w:t>
       </w:r>
-      <w:bookmarkEnd w:id="44"/>
+      <w:bookmarkEnd w:id="43"/>
     </w:p>
     <w:p>
       <w:r>
@@ -15688,11 +15684,11 @@
         </w:numPr>
         <w:spacing w:before="240" w:after="240"/>
       </w:pPr>
-      <w:bookmarkStart w:id="45" w:name="_Toc496638545"/>
+      <w:bookmarkStart w:id="44" w:name="_Toc496638545"/>
       <w:r>
         <w:t>Tömbkezelés</w:t>
       </w:r>
-      <w:bookmarkEnd w:id="45"/>
+      <w:bookmarkEnd w:id="44"/>
     </w:p>
     <w:p>
       <w:r>
@@ -15810,7 +15806,7 @@
         <w:spacing w:before="240" w:after="240"/>
         <w:jc w:val="both"/>
       </w:pPr>
-      <w:bookmarkStart w:id="46" w:name="_Toc496638546"/>
+      <w:bookmarkStart w:id="45" w:name="_Toc496638546"/>
       <w:r>
         <w:lastRenderedPageBreak/>
         <w:t>L</w:t>
@@ -15818,7 +15814,7 @@
       <w:r>
         <w:t>exikális elemző</w:t>
       </w:r>
-      <w:bookmarkEnd w:id="46"/>
+      <w:bookmarkEnd w:id="45"/>
     </w:p>
     <w:p>
       <w:r>
@@ -15843,11 +15839,11 @@
         </w:numPr>
         <w:spacing w:before="240" w:after="240"/>
       </w:pPr>
-      <w:bookmarkStart w:id="47" w:name="_Toc496638547"/>
+      <w:bookmarkStart w:id="46" w:name="_Toc496638547"/>
       <w:r>
         <w:t>Tervezés és implementálás</w:t>
       </w:r>
-      <w:bookmarkEnd w:id="47"/>
+      <w:bookmarkEnd w:id="46"/>
     </w:p>
     <w:p>
       <w:pPr>
@@ -15858,14 +15854,14 @@
         </w:numPr>
         <w:spacing w:before="240" w:after="240"/>
       </w:pPr>
-      <w:bookmarkStart w:id="48" w:name="_Toc496638548"/>
+      <w:bookmarkStart w:id="47" w:name="_Toc496638548"/>
       <w:r>
         <w:t xml:space="preserve">Lexikális elem </w:t>
       </w:r>
       <w:r>
         <w:t>kódok</w:t>
       </w:r>
-      <w:bookmarkEnd w:id="48"/>
+      <w:bookmarkEnd w:id="47"/>
     </w:p>
     <w:p>
       <w:r>
@@ -16218,11 +16214,11 @@
         </w:numPr>
         <w:spacing w:before="240" w:after="240"/>
       </w:pPr>
-      <w:bookmarkStart w:id="49" w:name="_Toc496638549"/>
+      <w:bookmarkStart w:id="48" w:name="_Toc496638549"/>
       <w:r>
         <w:t>Kimeneti szimbólumsorozat</w:t>
       </w:r>
-      <w:bookmarkEnd w:id="49"/>
+      <w:bookmarkEnd w:id="48"/>
     </w:p>
     <w:p>
       <w:r>
@@ -16500,11 +16496,11 @@
         </w:numPr>
         <w:spacing w:before="240" w:after="240"/>
       </w:pPr>
-      <w:bookmarkStart w:id="50" w:name="_Toc496638550"/>
+      <w:bookmarkStart w:id="49" w:name="_Toc496638550"/>
       <w:r>
         <w:t>Szimbólumtábla</w:t>
       </w:r>
-      <w:bookmarkEnd w:id="50"/>
+      <w:bookmarkEnd w:id="49"/>
     </w:p>
     <w:p>
       <w:r>
@@ -16740,14 +16736,14 @@
           <w:szCs w:val="24"/>
         </w:rPr>
       </w:pPr>
-      <w:bookmarkStart w:id="51" w:name="_Toc496638551"/>
+      <w:bookmarkStart w:id="50" w:name="_Toc496638551"/>
       <w:r>
         <w:rPr>
           <w:szCs w:val="24"/>
         </w:rPr>
         <w:t>Elemző</w:t>
       </w:r>
-      <w:bookmarkEnd w:id="51"/>
+      <w:bookmarkEnd w:id="50"/>
     </w:p>
     <w:p>
       <w:pPr>
@@ -18009,14 +18005,14 @@
         </w:numPr>
         <w:spacing w:before="240" w:after="240"/>
       </w:pPr>
-      <w:bookmarkStart w:id="52" w:name="_Toc496638552"/>
+      <w:bookmarkStart w:id="51" w:name="_Toc496638552"/>
       <w:r>
         <w:t>Tesz</w:t>
       </w:r>
       <w:r>
         <w:t>telés</w:t>
       </w:r>
-      <w:bookmarkEnd w:id="52"/>
+      <w:bookmarkEnd w:id="51"/>
     </w:p>
     <w:p>
       <w:r>
@@ -18405,17 +18401,17 @@
         <w:rPr>
           <w:szCs w:val="24"/>
         </w:rPr>
-      </w:r>
-      <w:r>
-        <w:rPr>
-          <w:szCs w:val="24"/>
-        </w:rPr>
         <w:instrText xml:space="preserve"> \* MERGEFORMAT </w:instrText>
       </w:r>
       <w:r>
         <w:rPr>
           <w:szCs w:val="24"/>
         </w:rPr>
+      </w:r>
+      <w:r>
+        <w:rPr>
+          <w:szCs w:val="24"/>
+        </w:rPr>
         <w:fldChar w:fldCharType="separate"/>
       </w:r>
       <w:r>
@@ -18429,19 +18425,7 @@
         <w:rPr>
           <w:szCs w:val="24"/>
         </w:rPr>
-        <w:t>.1.</w:t>
-      </w:r>
-      <w:r>
-        <w:rPr>
-          <w:szCs w:val="24"/>
-        </w:rPr>
-        <w:t xml:space="preserve"> </w:t>
-      </w:r>
-      <w:r>
-        <w:rPr>
-          <w:szCs w:val="24"/>
-        </w:rPr>
-        <w:t>ábra</w:t>
+        <w:t>.1. ábra</w:t>
       </w:r>
       <w:r>
         <w:rPr>
@@ -18515,7 +18499,7 @@
         </w:drawing>
       </w:r>
     </w:p>
-    <w:bookmarkStart w:id="53" w:name="_Ref496637699"/>
+    <w:bookmarkStart w:id="52" w:name="_Ref496637699"/>
     <w:p>
       <w:pPr>
         <w:pStyle w:val="Caption"/>
@@ -18568,7 +18552,7 @@
         </w:rPr>
         <w:t>.1. ábra</w:t>
       </w:r>
-      <w:bookmarkEnd w:id="53"/>
+      <w:bookmarkEnd w:id="52"/>
       <w:r>
         <w:rPr>
           <w:sz w:val="24"/>
@@ -18674,11 +18658,11 @@
         </w:numPr>
         <w:spacing w:beforeLines="200" w:before="480" w:after="240"/>
       </w:pPr>
-      <w:bookmarkStart w:id="54" w:name="_Toc496638553"/>
+      <w:bookmarkStart w:id="53" w:name="_Toc496638553"/>
       <w:r>
         <w:t>Fejlesztési tapasztalatok</w:t>
       </w:r>
-      <w:bookmarkEnd w:id="54"/>
+      <w:bookmarkEnd w:id="53"/>
     </w:p>
     <w:p>
       <w:r>
@@ -18744,12 +18728,7 @@
     </w:p>
     <w:p>
       <w:r>
-        <w:t>A lexikális elemző implementálás</w:t>
-      </w:r>
-      <w:bookmarkStart w:id="55" w:name="_GoBack"/>
-      <w:bookmarkEnd w:id="55"/>
-      <w:r>
-        <w:t xml:space="preserve">a </w:t>
+        <w:t xml:space="preserve">A lexikális elemző implementálása </w:t>
       </w:r>
       <w:r>
         <w:t xml:space="preserve">két </w:t>
@@ -18831,12 +18810,12 @@
         <w:spacing w:before="240" w:after="240"/>
         <w:jc w:val="both"/>
       </w:pPr>
-      <w:bookmarkStart w:id="56" w:name="_Toc496638554"/>
+      <w:bookmarkStart w:id="54" w:name="_Toc496638554"/>
       <w:r>
         <w:lastRenderedPageBreak/>
         <w:t>Szintaktikus elemző</w:t>
       </w:r>
-      <w:bookmarkEnd w:id="56"/>
+      <w:bookmarkEnd w:id="54"/>
     </w:p>
     <w:p>
       <w:pPr>
@@ -18847,11 +18826,11 @@
         </w:numPr>
         <w:spacing w:before="240" w:after="240"/>
       </w:pPr>
-      <w:bookmarkStart w:id="57" w:name="_Toc496638555"/>
+      <w:bookmarkStart w:id="55" w:name="_Toc496638555"/>
       <w:r>
         <w:t>Tervezés</w:t>
       </w:r>
-      <w:bookmarkEnd w:id="57"/>
+      <w:bookmarkEnd w:id="55"/>
     </w:p>
     <w:p>
       <w:r>
@@ -18867,14 +18846,14 @@
         </w:numPr>
         <w:spacing w:before="240" w:after="240"/>
       </w:pPr>
-      <w:bookmarkStart w:id="58" w:name="_Toc496638556"/>
+      <w:bookmarkStart w:id="56" w:name="_Toc496638556"/>
       <w:r>
         <w:t>I</w:t>
       </w:r>
       <w:r>
         <w:t>mplementálás</w:t>
       </w:r>
-      <w:bookmarkEnd w:id="58"/>
+      <w:bookmarkEnd w:id="56"/>
     </w:p>
     <w:p>
       <w:r>
@@ -18890,11 +18869,11 @@
         </w:numPr>
         <w:spacing w:before="240" w:after="240"/>
       </w:pPr>
-      <w:bookmarkStart w:id="59" w:name="_Toc496638557"/>
+      <w:bookmarkStart w:id="57" w:name="_Toc496638557"/>
       <w:r>
         <w:t>Tesztelés</w:t>
       </w:r>
-      <w:bookmarkEnd w:id="59"/>
+      <w:bookmarkEnd w:id="57"/>
     </w:p>
     <w:p>
       <w:r>
@@ -18910,11 +18889,11 @@
         </w:numPr>
         <w:spacing w:before="240" w:after="240"/>
       </w:pPr>
-      <w:bookmarkStart w:id="60" w:name="_Toc496638558"/>
+      <w:bookmarkStart w:id="58" w:name="_Toc496638558"/>
       <w:r>
         <w:t>Fejlesztési tapasztalatok</w:t>
       </w:r>
-      <w:bookmarkEnd w:id="60"/>
+      <w:bookmarkEnd w:id="58"/>
     </w:p>
     <w:p>
       <w:r>
@@ -18944,12 +18923,12 @@
         <w:spacing w:before="240" w:after="240"/>
         <w:jc w:val="both"/>
       </w:pPr>
-      <w:bookmarkStart w:id="61" w:name="_Toc496638559"/>
+      <w:bookmarkStart w:id="59" w:name="_Toc496638559"/>
       <w:r>
         <w:lastRenderedPageBreak/>
         <w:t>Szemantikus elemző</w:t>
       </w:r>
-      <w:bookmarkEnd w:id="61"/>
+      <w:bookmarkEnd w:id="59"/>
     </w:p>
     <w:p>
       <w:pPr>
@@ -18960,11 +18939,11 @@
         </w:numPr>
         <w:spacing w:before="240" w:after="240"/>
       </w:pPr>
-      <w:bookmarkStart w:id="62" w:name="_Toc496638560"/>
+      <w:bookmarkStart w:id="60" w:name="_Toc496638560"/>
       <w:r>
         <w:t>Tervezés</w:t>
       </w:r>
-      <w:bookmarkEnd w:id="62"/>
+      <w:bookmarkEnd w:id="60"/>
     </w:p>
     <w:p>
       <w:r>
@@ -18980,11 +18959,11 @@
         </w:numPr>
         <w:spacing w:before="240" w:after="240"/>
       </w:pPr>
-      <w:bookmarkStart w:id="63" w:name="_Toc496638561"/>
+      <w:bookmarkStart w:id="61" w:name="_Toc496638561"/>
       <w:r>
         <w:t>Implementálás</w:t>
       </w:r>
-      <w:bookmarkEnd w:id="63"/>
+      <w:bookmarkEnd w:id="61"/>
     </w:p>
     <w:p>
       <w:r>
@@ -19000,11 +18979,11 @@
         </w:numPr>
         <w:spacing w:before="240" w:after="240"/>
       </w:pPr>
-      <w:bookmarkStart w:id="64" w:name="_Toc496638562"/>
+      <w:bookmarkStart w:id="62" w:name="_Toc496638562"/>
       <w:r>
         <w:t>Tesztelés</w:t>
       </w:r>
-      <w:bookmarkEnd w:id="64"/>
+      <w:bookmarkEnd w:id="62"/>
     </w:p>
     <w:p>
       <w:r>
@@ -19020,11 +18999,11 @@
         </w:numPr>
         <w:spacing w:before="240" w:after="240"/>
       </w:pPr>
-      <w:bookmarkStart w:id="65" w:name="_Toc496638563"/>
+      <w:bookmarkStart w:id="63" w:name="_Toc496638563"/>
       <w:r>
         <w:t>Fejlesztési tapasztalatok</w:t>
       </w:r>
-      <w:bookmarkEnd w:id="65"/>
+      <w:bookmarkEnd w:id="63"/>
     </w:p>
     <w:p>
       <w:r>
@@ -19046,14 +19025,14 @@
         <w:spacing w:before="240" w:after="240"/>
         <w:jc w:val="both"/>
       </w:pPr>
-      <w:bookmarkStart w:id="66" w:name="_Irodalomjegyzék"/>
-      <w:bookmarkStart w:id="67" w:name="_Toc496638564"/>
-      <w:bookmarkEnd w:id="66"/>
+      <w:bookmarkStart w:id="64" w:name="_Irodalomjegyzék"/>
+      <w:bookmarkStart w:id="65" w:name="_Toc496638564"/>
+      <w:bookmarkEnd w:id="64"/>
       <w:r>
         <w:lastRenderedPageBreak/>
         <w:t>Irodalomjegyzék</w:t>
       </w:r>
-      <w:bookmarkEnd w:id="67"/>
+      <w:bookmarkEnd w:id="65"/>
     </w:p>
     <w:p>
       <w:r>
@@ -19218,11 +19197,11 @@
         <w:lastRenderedPageBreak/>
         <w:t xml:space="preserve"> </w:t>
       </w:r>
-      <w:bookmarkStart w:id="68" w:name="_Toc496638565"/>
+      <w:bookmarkStart w:id="66" w:name="_Toc496638565"/>
       <w:r>
         <w:t>Mellékletek</w:t>
       </w:r>
-      <w:bookmarkEnd w:id="68"/>
+      <w:bookmarkEnd w:id="66"/>
     </w:p>
     <w:p>
       <w:pPr>
@@ -19233,12 +19212,12 @@
         </w:numPr>
         <w:spacing w:before="240" w:after="240"/>
       </w:pPr>
-      <w:bookmarkStart w:id="69" w:name="_I._melléklet_-"/>
-      <w:bookmarkEnd w:id="69"/>
+      <w:bookmarkStart w:id="67" w:name="_I._melléklet_-"/>
+      <w:bookmarkEnd w:id="67"/>
       <w:r>
         <w:t xml:space="preserve"> </w:t>
       </w:r>
-      <w:bookmarkStart w:id="70" w:name="_Toc496638566"/>
+      <w:bookmarkStart w:id="68" w:name="_Toc496638566"/>
       <w:r>
         <w:t xml:space="preserve">I. melléklet - </w:t>
       </w:r>
@@ -19248,7 +19227,7 @@
       <w:r>
         <w:t>definíciója</w:t>
       </w:r>
-      <w:bookmarkEnd w:id="70"/>
+      <w:bookmarkEnd w:id="68"/>
     </w:p>
     <w:p/>
     <w:sectPr>
@@ -19298,6 +19277,7 @@
         <w:docPartUnique/>
       </w:docPartObj>
     </w:sdtPr>
+    <w:sdtEndPr/>
     <w:sdtContent>
       <w:p>
         <w:pPr>
@@ -19317,13 +19297,7 @@
           <w:rPr>
             <w:noProof/>
           </w:rPr>
-          <w:t>3</w:t>
-        </w:r>
-        <w:r>
-          <w:rPr>
-            <w:noProof/>
-          </w:rPr>
-          <w:t>0</w:t>
+          <w:t>30</w:t>
         </w:r>
         <w:r>
           <w:fldChar w:fldCharType="end"/>
@@ -23766,7 +23740,7 @@
 </file>
 
 <file path=customXml/itemProps1.xml><?xml version="1.0" encoding="utf-8"?>
-<ds:datastoreItem xmlns:ds="http://schemas.openxmlformats.org/officeDocument/2006/customXml" ds:itemID="{A9579F08-3D11-45E5-B3FE-C543A4DC59B3}">
+<ds:datastoreItem xmlns:ds="http://schemas.openxmlformats.org/officeDocument/2006/customXml" ds:itemID="{54D7A8BF-80AF-40D3-845D-372832FA7F4F}">
   <ds:schemaRefs>
     <ds:schemaRef ds:uri="http://schemas.openxmlformats.org/officeDocument/2006/bibliography"/>
   </ds:schemaRefs>

</xml_diff>

<commit_message>
Paper: lexical analyzer doc review and fixes
</commit_message>
<xml_diff>
--- a/_documents/O.K. szakdolgozat.docx
+++ b/_documents/O.K. szakdolgozat.docx
@@ -1,6 +1,7 @@
 
 <file path=word/document.xml><?xml version="1.0" encoding="utf-8"?>
 <w:document xmlns:wpc="http://schemas.microsoft.com/office/word/2010/wordprocessingCanvas" xmlns:cx="http://schemas.microsoft.com/office/drawing/2014/chartex" xmlns:cx1="http://schemas.microsoft.com/office/drawing/2015/9/8/chartex" xmlns:cx2="http://schemas.microsoft.com/office/drawing/2015/10/21/chartex" xmlns:cx3="http://schemas.microsoft.com/office/drawing/2016/5/9/chartex" xmlns:cx4="http://schemas.microsoft.com/office/drawing/2016/5/10/chartex" xmlns:cx5="http://schemas.microsoft.com/office/drawing/2016/5/11/chartex" xmlns:cx6="http://schemas.microsoft.com/office/drawing/2016/5/12/chartex" xmlns:cx7="http://schemas.microsoft.com/office/drawing/2016/5/13/chartex" xmlns:cx8="http://schemas.microsoft.com/office/drawing/2016/5/14/chartex" xmlns:mc="http://schemas.openxmlformats.org/markup-compatibility/2006" xmlns:aink="http://schemas.microsoft.com/office/drawing/2016/ink" xmlns:am3d="http://schemas.microsoft.com/office/drawing/2017/model3d" xmlns:o="urn:schemas-microsoft-com:office:office" xmlns:r="http://schemas.openxmlformats.org/officeDocument/2006/relationships" xmlns:m="http://schemas.openxmlformats.org/officeDocument/2006/math" xmlns:v="urn:schemas-microsoft-com:vml" xmlns:wp14="http://schemas.microsoft.com/office/word/2010/wordprocessingDrawing" xmlns:wp="http://schemas.openxmlformats.org/drawingml/2006/wordprocessingDrawing" xmlns:w10="urn:schemas-microsoft-com:office:word" xmlns:w="http://schemas.openxmlformats.org/wordprocessingml/2006/main" xmlns:w14="http://schemas.microsoft.com/office/word/2010/wordml" xmlns:w15="http://schemas.microsoft.com/office/word/2012/wordml" xmlns:w16cid="http://schemas.microsoft.com/office/word/2016/wordml/cid" xmlns:w16se="http://schemas.microsoft.com/office/word/2015/wordml/symex" xmlns:wpg="http://schemas.microsoft.com/office/word/2010/wordprocessingGroup" xmlns:wpi="http://schemas.microsoft.com/office/word/2010/wordprocessingInk" xmlns:wne="http://schemas.microsoft.com/office/word/2006/wordml" xmlns:wps="http://schemas.microsoft.com/office/word/2010/wordprocessingShape" mc:Ignorable="w14 w15 w16se w16cid wp14">
+  <w:background w:color="FFFFFF" w:themeColor="background1"/>
   <w:body>
     <w:tbl>
       <w:tblPr>
@@ -570,8 +571,6 @@
         </w:rPr>
         <w:br w:type="page"/>
       </w:r>
-      <w:bookmarkStart w:id="2" w:name="_GoBack"/>
-      <w:bookmarkEnd w:id="2"/>
     </w:p>
     <w:p>
       <w:pPr>
@@ -6747,12 +6746,12 @@
         <w:spacing w:before="240" w:after="240"/>
         <w:jc w:val="both"/>
       </w:pPr>
-      <w:bookmarkStart w:id="3" w:name="_Toc496638512"/>
+      <w:bookmarkStart w:id="2" w:name="_Toc496638512"/>
       <w:r>
         <w:lastRenderedPageBreak/>
         <w:t>Köszönetnyilvánítás</w:t>
       </w:r>
-      <w:bookmarkEnd w:id="3"/>
+      <w:bookmarkEnd w:id="2"/>
     </w:p>
     <w:p>
       <w:r>
@@ -6792,12 +6791,12 @@
           <w:szCs w:val="26"/>
         </w:rPr>
       </w:pPr>
-      <w:bookmarkStart w:id="4" w:name="_Toc496638513"/>
+      <w:bookmarkStart w:id="3" w:name="_Toc496638513"/>
       <w:r>
         <w:lastRenderedPageBreak/>
         <w:t>Rövid tartalmi összefoglaló a téma területéről, a feladatról</w:t>
       </w:r>
-      <w:bookmarkEnd w:id="4"/>
+      <w:bookmarkEnd w:id="3"/>
     </w:p>
     <w:p>
       <w:r>
@@ -6970,12 +6969,12 @@
           <w:szCs w:val="26"/>
         </w:rPr>
       </w:pPr>
-      <w:bookmarkStart w:id="5" w:name="_Toc496638514"/>
+      <w:bookmarkStart w:id="4" w:name="_Toc496638514"/>
       <w:r>
         <w:lastRenderedPageBreak/>
         <w:t>A megoldandó probléma és motivációi</w:t>
       </w:r>
-      <w:bookmarkEnd w:id="5"/>
+      <w:bookmarkEnd w:id="4"/>
     </w:p>
     <w:p>
       <w:r>
@@ -7203,7 +7202,7 @@
         <w:ind w:left="357" w:hanging="357"/>
         <w:jc w:val="both"/>
       </w:pPr>
-      <w:bookmarkStart w:id="6" w:name="_Toc496638515"/>
+      <w:bookmarkStart w:id="5" w:name="_Toc496638515"/>
       <w:r>
         <w:lastRenderedPageBreak/>
         <w:t xml:space="preserve">A fordítóprogramok </w:t>
@@ -7211,7 +7210,7 @@
       <w:r>
         <w:t>vázlatos működése</w:t>
       </w:r>
-      <w:bookmarkEnd w:id="6"/>
+      <w:bookmarkEnd w:id="5"/>
     </w:p>
     <w:p>
       <w:pPr>
@@ -7223,11 +7222,11 @@
         <w:spacing w:before="240" w:after="240"/>
         <w:ind w:left="568" w:hanging="284"/>
       </w:pPr>
-      <w:bookmarkStart w:id="7" w:name="_Toc496638516"/>
+      <w:bookmarkStart w:id="6" w:name="_Toc496638516"/>
       <w:r>
         <w:t>Áttekintés</w:t>
       </w:r>
-      <w:bookmarkEnd w:id="7"/>
+      <w:bookmarkEnd w:id="6"/>
     </w:p>
     <w:p>
       <w:r>
@@ -7299,7 +7298,7 @@
                       </wps:spPr>
                       <wps:txbx>
                         <w:txbxContent>
-                          <w:bookmarkStart w:id="8" w:name="_Ref469231337"/>
+                          <w:bookmarkStart w:id="7" w:name="_Ref469231337"/>
                           <w:p>
                             <w:pPr>
                               <w:pStyle w:val="Caption"/>
@@ -7357,7 +7356,7 @@
                               </w:rPr>
                               <w:t>. ábra</w:t>
                             </w:r>
-                            <w:bookmarkEnd w:id="8"/>
+                            <w:bookmarkEnd w:id="7"/>
                             <w:r>
                               <w:rPr>
                                 <w:sz w:val="24"/>
@@ -7979,14 +7978,14 @@
           <w:szCs w:val="24"/>
         </w:rPr>
       </w:pPr>
-      <w:bookmarkStart w:id="10" w:name="_Toc496638517"/>
+      <w:bookmarkStart w:id="11" w:name="_Toc496638517"/>
       <w:r>
         <w:rPr>
           <w:szCs w:val="24"/>
         </w:rPr>
         <w:t>Lexikális elemző</w:t>
       </w:r>
-      <w:bookmarkEnd w:id="10"/>
+      <w:bookmarkEnd w:id="11"/>
     </w:p>
     <w:p>
       <w:pPr>
@@ -9422,7 +9421,7 @@
           <w:szCs w:val="24"/>
         </w:rPr>
       </w:pPr>
-      <w:bookmarkStart w:id="11" w:name="_Toc496638518"/>
+      <w:bookmarkStart w:id="12" w:name="_Toc496638518"/>
       <w:r>
         <w:rPr>
           <w:szCs w:val="24"/>
@@ -9441,7 +9440,7 @@
         </w:rPr>
         <w:t>olvasás</w:t>
       </w:r>
-      <w:bookmarkEnd w:id="11"/>
+      <w:bookmarkEnd w:id="12"/>
     </w:p>
     <w:p>
       <w:pPr>
@@ -10574,7 +10573,7 @@
           <w:szCs w:val="24"/>
         </w:rPr>
       </w:pPr>
-      <w:bookmarkStart w:id="12" w:name="_Toc496638519"/>
+      <w:bookmarkStart w:id="13" w:name="_Toc496638519"/>
       <w:r>
         <w:rPr>
           <w:szCs w:val="24"/>
@@ -10593,7 +10592,7 @@
         </w:rPr>
         <w:t>a kimenet</w:t>
       </w:r>
-      <w:bookmarkEnd w:id="12"/>
+      <w:bookmarkEnd w:id="13"/>
     </w:p>
     <w:p>
       <w:pPr>
@@ -11036,14 +11035,14 @@
         </w:numPr>
         <w:spacing w:before="240" w:after="240"/>
       </w:pPr>
-      <w:bookmarkStart w:id="13" w:name="_Ref469232301"/>
-      <w:bookmarkStart w:id="14" w:name="_Toc496638520"/>
+      <w:bookmarkStart w:id="14" w:name="_Ref469232301"/>
+      <w:bookmarkStart w:id="15" w:name="_Toc496638520"/>
       <w:r>
         <w:lastRenderedPageBreak/>
         <w:t>Szimbólumtábla</w:t>
       </w:r>
-      <w:bookmarkEnd w:id="13"/>
       <w:bookmarkEnd w:id="14"/>
+      <w:bookmarkEnd w:id="15"/>
     </w:p>
     <w:p>
       <w:r>
@@ -11524,11 +11523,11 @@
         <w:spacing w:before="240" w:after="240"/>
         <w:ind w:left="568" w:hanging="284"/>
       </w:pPr>
-      <w:bookmarkStart w:id="15" w:name="_Toc496638521"/>
+      <w:bookmarkStart w:id="16" w:name="_Toc496638521"/>
       <w:r>
         <w:t>Szintaktikus elemző</w:t>
       </w:r>
-      <w:bookmarkEnd w:id="15"/>
+      <w:bookmarkEnd w:id="16"/>
     </w:p>
     <w:p>
       <w:r>
@@ -11548,11 +11547,11 @@
         <w:spacing w:before="240" w:after="240"/>
         <w:ind w:left="568" w:hanging="284"/>
       </w:pPr>
-      <w:bookmarkStart w:id="16" w:name="_Toc496638522"/>
+      <w:bookmarkStart w:id="17" w:name="_Toc496638522"/>
       <w:r>
         <w:t>Szemantikus elemző</w:t>
       </w:r>
-      <w:bookmarkEnd w:id="16"/>
+      <w:bookmarkEnd w:id="17"/>
     </w:p>
     <w:p>
       <w:r>
@@ -11694,11 +11693,11 @@
       <w:r>
         <w:t xml:space="preserve"> </w:t>
       </w:r>
-      <w:bookmarkStart w:id="17" w:name="_Toc496638523"/>
+      <w:bookmarkStart w:id="18" w:name="_Toc496638523"/>
       <w:r>
         <w:t>Kódgeneráló</w:t>
       </w:r>
-      <w:bookmarkEnd w:id="17"/>
+      <w:bookmarkEnd w:id="18"/>
     </w:p>
     <w:p>
       <w:r>
@@ -11724,11 +11723,11 @@
       <w:r>
         <w:t xml:space="preserve"> </w:t>
       </w:r>
-      <w:bookmarkStart w:id="18" w:name="_Toc496638524"/>
+      <w:bookmarkStart w:id="19" w:name="_Toc496638524"/>
       <w:r>
         <w:t>Kódoptimalizáló</w:t>
       </w:r>
-      <w:bookmarkEnd w:id="18"/>
+      <w:bookmarkEnd w:id="19"/>
     </w:p>
     <w:p>
       <w:r>
@@ -11780,7 +11779,7 @@
       <w:r>
         <w:t xml:space="preserve"> </w:t>
       </w:r>
-      <w:bookmarkStart w:id="19" w:name="_Toc496638525"/>
+      <w:bookmarkStart w:id="20" w:name="_Toc496638525"/>
       <w:r>
         <w:t xml:space="preserve">A fordítási </w:t>
       </w:r>
@@ -11799,7 +11798,7 @@
       <w:r>
         <w:t>[2]</w:t>
       </w:r>
-      <w:bookmarkEnd w:id="19"/>
+      <w:bookmarkEnd w:id="20"/>
     </w:p>
     <w:p>
       <w:r>
@@ -11921,7 +11920,7 @@
           <w:sz w:val="24"/>
         </w:rPr>
       </w:pPr>
-      <w:bookmarkStart w:id="20" w:name="_Ref469231452"/>
+      <w:bookmarkStart w:id="21" w:name="_Ref469231452"/>
       <w:r>
         <w:rPr>
           <w:sz w:val="24"/>
@@ -11965,7 +11964,7 @@
         </w:rPr>
         <w:t>. ábra</w:t>
       </w:r>
-      <w:bookmarkEnd w:id="20"/>
+      <w:bookmarkEnd w:id="21"/>
       <w:r>
         <w:rPr>
           <w:sz w:val="24"/>
@@ -12110,7 +12109,7 @@
           <w:szCs w:val="24"/>
         </w:rPr>
       </w:pPr>
-      <w:bookmarkStart w:id="21" w:name="_Ref469231517"/>
+      <w:bookmarkStart w:id="22" w:name="_Ref469231517"/>
       <w:r>
         <w:rPr>
           <w:sz w:val="24"/>
@@ -12161,7 +12160,7 @@
         </w:rPr>
         <w:t>. ábra</w:t>
       </w:r>
-      <w:bookmarkEnd w:id="21"/>
+      <w:bookmarkEnd w:id="22"/>
       <w:r>
         <w:rPr>
           <w:sz w:val="24"/>
@@ -12229,12 +12228,12 @@
         <w:spacing w:before="240" w:after="240"/>
         <w:jc w:val="both"/>
       </w:pPr>
-      <w:bookmarkStart w:id="22" w:name="_Toc496638526"/>
+      <w:bookmarkStart w:id="23" w:name="_Toc496638526"/>
       <w:r>
         <w:lastRenderedPageBreak/>
         <w:t>A feladat elemzése</w:t>
       </w:r>
-      <w:bookmarkEnd w:id="22"/>
+      <w:bookmarkEnd w:id="23"/>
     </w:p>
     <w:p>
       <w:r>
@@ -12250,11 +12249,11 @@
         </w:numPr>
         <w:spacing w:before="240" w:after="240"/>
       </w:pPr>
-      <w:bookmarkStart w:id="23" w:name="_Toc496638527"/>
+      <w:bookmarkStart w:id="24" w:name="_Toc496638527"/>
       <w:r>
         <w:t>Lexikális elemző</w:t>
       </w:r>
-      <w:bookmarkEnd w:id="23"/>
+      <w:bookmarkEnd w:id="24"/>
     </w:p>
     <w:p>
       <w:r>
@@ -12312,11 +12311,11 @@
         </w:numPr>
         <w:spacing w:before="240" w:after="240"/>
       </w:pPr>
-      <w:bookmarkStart w:id="24" w:name="_Toc496638528"/>
+      <w:bookmarkStart w:id="25" w:name="_Toc496638528"/>
       <w:r>
         <w:t>Szintaktikus elemző</w:t>
       </w:r>
-      <w:bookmarkEnd w:id="24"/>
+      <w:bookmarkEnd w:id="25"/>
     </w:p>
     <w:p>
       <w:r>
@@ -12383,11 +12382,11 @@
         </w:numPr>
         <w:spacing w:before="240" w:after="240"/>
       </w:pPr>
-      <w:bookmarkStart w:id="25" w:name="_Toc496638529"/>
+      <w:bookmarkStart w:id="26" w:name="_Toc496638529"/>
       <w:r>
         <w:t>Szemantikus elemző</w:t>
       </w:r>
-      <w:bookmarkEnd w:id="25"/>
+      <w:bookmarkEnd w:id="26"/>
     </w:p>
     <w:p>
       <w:r>
@@ -12436,11 +12435,11 @@
         </w:numPr>
         <w:spacing w:before="240" w:after="240"/>
       </w:pPr>
-      <w:bookmarkStart w:id="26" w:name="_Toc496638530"/>
+      <w:bookmarkStart w:id="27" w:name="_Toc496638530"/>
       <w:r>
         <w:t>Kódgeneráló</w:t>
       </w:r>
-      <w:bookmarkEnd w:id="26"/>
+      <w:bookmarkEnd w:id="27"/>
     </w:p>
     <w:p>
       <w:r>
@@ -12483,11 +12482,11 @@
         </w:numPr>
         <w:spacing w:before="240" w:after="240"/>
       </w:pPr>
-      <w:bookmarkStart w:id="27" w:name="_Toc496638531"/>
+      <w:bookmarkStart w:id="28" w:name="_Toc496638531"/>
       <w:r>
         <w:t>Kódoptimalizáló</w:t>
       </w:r>
-      <w:bookmarkEnd w:id="27"/>
+      <w:bookmarkEnd w:id="28"/>
     </w:p>
     <w:p>
       <w:r>
@@ -12548,12 +12547,12 @@
         <w:spacing w:before="240" w:after="240"/>
         <w:jc w:val="both"/>
       </w:pPr>
-      <w:bookmarkStart w:id="28" w:name="_Toc496638532"/>
+      <w:bookmarkStart w:id="29" w:name="_Toc496638532"/>
       <w:r>
         <w:lastRenderedPageBreak/>
         <w:t>Fejlesztőeszközök kiválasztása</w:t>
       </w:r>
-      <w:bookmarkEnd w:id="28"/>
+      <w:bookmarkEnd w:id="29"/>
     </w:p>
     <w:p>
       <w:pPr>
@@ -12564,11 +12563,11 @@
         </w:numPr>
         <w:spacing w:before="240" w:after="240"/>
       </w:pPr>
-      <w:bookmarkStart w:id="29" w:name="_Toc496638533"/>
+      <w:bookmarkStart w:id="30" w:name="_Toc496638533"/>
       <w:r>
         <w:t>Programozási nyelv választás</w:t>
       </w:r>
-      <w:bookmarkEnd w:id="29"/>
+      <w:bookmarkEnd w:id="30"/>
     </w:p>
     <w:p>
       <w:r>
@@ -12865,11 +12864,11 @@
         </w:numPr>
         <w:spacing w:before="240" w:after="240"/>
       </w:pPr>
-      <w:bookmarkStart w:id="30" w:name="_Toc496638534"/>
+      <w:bookmarkStart w:id="31" w:name="_Toc496638534"/>
       <w:r>
         <w:t>Operációs rendszer és fejlesztői környezet választás</w:t>
       </w:r>
-      <w:bookmarkEnd w:id="30"/>
+      <w:bookmarkEnd w:id="31"/>
     </w:p>
     <w:p>
       <w:pPr>
@@ -12933,7 +12932,7 @@
         </w:rPr>
         <w:t>SharpDevelop</w:t>
       </w:r>
-      <w:bookmarkStart w:id="31" w:name="OLE_LINK1"/>
+      <w:bookmarkStart w:id="32" w:name="OLE_LINK1"/>
       <w:r>
         <w:rPr>
           <w:rFonts w:cs="Times New Roman"/>
@@ -12948,7 +12947,7 @@
         </w:rPr>
         <w:t>)</w:t>
       </w:r>
-      <w:bookmarkEnd w:id="31"/>
+      <w:bookmarkEnd w:id="32"/>
     </w:p>
     <w:p>
       <w:pPr>
@@ -13262,7 +13261,7 @@
         <w:spacing w:before="240" w:after="240"/>
         <w:jc w:val="both"/>
       </w:pPr>
-      <w:bookmarkStart w:id="32" w:name="_Toc496638535"/>
+      <w:bookmarkStart w:id="33" w:name="_Toc496638535"/>
       <w:r>
         <w:lastRenderedPageBreak/>
         <w:t>A fel</w:t>
@@ -13273,7 +13272,7 @@
       <w:r>
         <w:t>pszeudonyelv definiálása</w:t>
       </w:r>
-      <w:bookmarkEnd w:id="32"/>
+      <w:bookmarkEnd w:id="33"/>
     </w:p>
     <w:p>
       <w:r>
@@ -13307,11 +13306,11 @@
       <w:r>
         <w:t xml:space="preserve"> </w:t>
       </w:r>
-      <w:bookmarkStart w:id="33" w:name="_Toc496638536"/>
+      <w:bookmarkStart w:id="34" w:name="_Toc496638536"/>
       <w:r>
         <w:t>Áttekintés</w:t>
       </w:r>
-      <w:bookmarkEnd w:id="33"/>
+      <w:bookmarkEnd w:id="34"/>
     </w:p>
     <w:p>
       <w:r>
@@ -13731,11 +13730,11 @@
         </w:numPr>
         <w:spacing w:before="240" w:after="240"/>
       </w:pPr>
-      <w:bookmarkStart w:id="34" w:name="_Toc496638537"/>
+      <w:bookmarkStart w:id="35" w:name="_Toc496638537"/>
       <w:r>
         <w:t>Bevezetés</w:t>
       </w:r>
-      <w:bookmarkEnd w:id="34"/>
+      <w:bookmarkEnd w:id="35"/>
     </w:p>
     <w:p>
       <w:r>
@@ -13803,13 +13802,13 @@
       <w:r>
         <w:t xml:space="preserve"> </w:t>
       </w:r>
-      <w:bookmarkStart w:id="35" w:name="_Ref468877029"/>
-      <w:bookmarkStart w:id="36" w:name="_Toc496638538"/>
+      <w:bookmarkStart w:id="36" w:name="_Ref468877029"/>
+      <w:bookmarkStart w:id="37" w:name="_Toc496638538"/>
       <w:r>
         <w:t>Lefoglalt szavak</w:t>
       </w:r>
-      <w:bookmarkEnd w:id="35"/>
       <w:bookmarkEnd w:id="36"/>
+      <w:bookmarkEnd w:id="37"/>
     </w:p>
     <w:p>
       <w:r>
@@ -14319,11 +14318,11 @@
       <w:r>
         <w:t xml:space="preserve"> </w:t>
       </w:r>
-      <w:bookmarkStart w:id="37" w:name="_Toc496638539"/>
+      <w:bookmarkStart w:id="38" w:name="_Toc496638539"/>
       <w:r>
         <w:t>Változóhasználat, típusok</w:t>
       </w:r>
-      <w:bookmarkEnd w:id="37"/>
+      <w:bookmarkEnd w:id="38"/>
     </w:p>
     <w:p>
       <w:r>
@@ -14392,11 +14391,11 @@
       <w:r>
         <w:t xml:space="preserve"> </w:t>
       </w:r>
-      <w:bookmarkStart w:id="38" w:name="_Toc496638540"/>
+      <w:bookmarkStart w:id="39" w:name="_Toc496638540"/>
       <w:r>
         <w:t>Típuskonverziók</w:t>
       </w:r>
-      <w:bookmarkEnd w:id="38"/>
+      <w:bookmarkEnd w:id="39"/>
     </w:p>
     <w:p>
       <w:r>
@@ -14427,11 +14426,11 @@
       <w:r>
         <w:t xml:space="preserve"> </w:t>
       </w:r>
-      <w:bookmarkStart w:id="39" w:name="_Toc496638541"/>
+      <w:bookmarkStart w:id="40" w:name="_Toc496638541"/>
       <w:r>
         <w:t>Operátorok</w:t>
       </w:r>
-      <w:bookmarkEnd w:id="39"/>
+      <w:bookmarkEnd w:id="40"/>
     </w:p>
     <w:p>
       <w:pPr>
@@ -15290,7 +15289,7 @@
         </w:tc>
       </w:tr>
     </w:tbl>
-    <w:bookmarkStart w:id="40" w:name="_Ref469231629"/>
+    <w:bookmarkStart w:id="41" w:name="_Ref469231629"/>
     <w:p>
       <w:pPr>
         <w:pStyle w:val="Caption"/>
@@ -15387,7 +15386,7 @@
         </w:rPr>
         <w:t>. táblázat</w:t>
       </w:r>
-      <w:bookmarkEnd w:id="40"/>
+      <w:bookmarkEnd w:id="41"/>
       <w:r>
         <w:rPr>
           <w:sz w:val="24"/>
@@ -15409,11 +15408,11 @@
         <w:lastRenderedPageBreak/>
         <w:t xml:space="preserve"> </w:t>
       </w:r>
-      <w:bookmarkStart w:id="41" w:name="_Toc496638542"/>
+      <w:bookmarkStart w:id="42" w:name="_Toc496638542"/>
       <w:r>
         <w:t>Kommentezés</w:t>
       </w:r>
-      <w:bookmarkEnd w:id="41"/>
+      <w:bookmarkEnd w:id="42"/>
     </w:p>
     <w:p>
       <w:r>
@@ -15480,11 +15479,11 @@
       <w:r>
         <w:t xml:space="preserve"> </w:t>
       </w:r>
-      <w:bookmarkStart w:id="42" w:name="_Toc496638543"/>
+      <w:bookmarkStart w:id="43" w:name="_Toc496638543"/>
       <w:r>
         <w:t>Vezérlési szerkezetek</w:t>
       </w:r>
-      <w:bookmarkEnd w:id="42"/>
+      <w:bookmarkEnd w:id="43"/>
     </w:p>
     <w:p>
       <w:r>
@@ -15587,11 +15586,11 @@
       <w:r>
         <w:t xml:space="preserve"> </w:t>
       </w:r>
-      <w:bookmarkStart w:id="43" w:name="_Toc496638544"/>
+      <w:bookmarkStart w:id="44" w:name="_Toc496638544"/>
       <w:r>
         <w:t>I/O kezelés</w:t>
       </w:r>
-      <w:bookmarkEnd w:id="43"/>
+      <w:bookmarkEnd w:id="44"/>
     </w:p>
     <w:p>
       <w:r>
@@ -15684,11 +15683,11 @@
         </w:numPr>
         <w:spacing w:before="240" w:after="240"/>
       </w:pPr>
-      <w:bookmarkStart w:id="44" w:name="_Toc496638545"/>
+      <w:bookmarkStart w:id="45" w:name="_Toc496638545"/>
       <w:r>
         <w:t>Tömbkezelés</w:t>
       </w:r>
-      <w:bookmarkEnd w:id="44"/>
+      <w:bookmarkEnd w:id="45"/>
     </w:p>
     <w:p>
       <w:r>
@@ -15806,7 +15805,7 @@
         <w:spacing w:before="240" w:after="240"/>
         <w:jc w:val="both"/>
       </w:pPr>
-      <w:bookmarkStart w:id="45" w:name="_Toc496638546"/>
+      <w:bookmarkStart w:id="46" w:name="_Toc496638546"/>
       <w:r>
         <w:lastRenderedPageBreak/>
         <w:t>L</w:t>
@@ -15814,7 +15813,7 @@
       <w:r>
         <w:t>exikális elemző</w:t>
       </w:r>
-      <w:bookmarkEnd w:id="45"/>
+      <w:bookmarkEnd w:id="46"/>
     </w:p>
     <w:p>
       <w:r>
@@ -15839,11 +15838,11 @@
         </w:numPr>
         <w:spacing w:before="240" w:after="240"/>
       </w:pPr>
-      <w:bookmarkStart w:id="46" w:name="_Toc496638547"/>
+      <w:bookmarkStart w:id="47" w:name="_Toc496638547"/>
       <w:r>
         <w:t>Tervezés és implementálás</w:t>
       </w:r>
-      <w:bookmarkEnd w:id="46"/>
+      <w:bookmarkEnd w:id="47"/>
     </w:p>
     <w:p>
       <w:pPr>
@@ -15854,18 +15853,24 @@
         </w:numPr>
         <w:spacing w:before="240" w:after="240"/>
       </w:pPr>
-      <w:bookmarkStart w:id="47" w:name="_Toc496638548"/>
+      <w:bookmarkStart w:id="48" w:name="_Toc496638548"/>
       <w:r>
         <w:t xml:space="preserve">Lexikális elem </w:t>
       </w:r>
       <w:r>
         <w:t>kódok</w:t>
       </w:r>
-      <w:bookmarkEnd w:id="47"/>
-    </w:p>
-    <w:p>
-      <w:r>
-        <w:t>A program működéséhez szükséges egy egységes adatszerkezet, amelyből futásidőben ki tudja olvasni az adott lexikális elemhez tartozó kódot. Ezt a legjobb egy hash táblában tárolni, amelyben a lexikális</w:t>
+      <w:bookmarkEnd w:id="48"/>
+    </w:p>
+    <w:p>
+      <w:r>
+        <w:t>A program működéséhez szükséges egy egységes adatszerkezet, amelyből futás</w:t>
+      </w:r>
+      <w:r>
+        <w:t xml:space="preserve">i </w:t>
+      </w:r>
+      <w:r>
+        <w:t>időben ki tudja olvasni az adott lexikális elemhez tartozó kódot. Ezt a legjobb egy hash táblában tárolni, amelyben a lexikális</w:t>
       </w:r>
       <w:r>
         <w:t xml:space="preserve"> elem nevéből</w:t>
@@ -15916,7 +15921,13 @@
         <w:t>át mindenhonnan el kell tudnom</w:t>
       </w:r>
       <w:r>
-        <w:t xml:space="preserve"> érni, és csak egy példány szükséges belőle, ennek megfelelő helyen és módon kell majd tárolni.</w:t>
+        <w:t xml:space="preserve"> érni, és csak egy példány szükséges belőle, ennek megfelelő helyen és módon kell majd tároln</w:t>
+      </w:r>
+      <w:r>
+        <w:t>om</w:t>
+      </w:r>
+      <w:r>
+        <w:t>.</w:t>
       </w:r>
     </w:p>
     <w:p>
@@ -15995,22 +16006,37 @@
         <w:t>azonosító, újsor, hiba</w:t>
       </w:r>
       <w:r>
-        <w:t xml:space="preserve"> (a feldolgozást könnyíti meg).</w:t>
+        <w:t xml:space="preserve"> (</w:t>
+      </w:r>
+      <w:r>
+        <w:t xml:space="preserve">ez </w:t>
+      </w:r>
+      <w:r>
+        <w:t>a feldolgozást könnyíti meg).</w:t>
       </w:r>
       <w:r>
         <w:t xml:space="preserve"> </w:t>
       </w:r>
       <w:r>
-        <w:t xml:space="preserve">A nyelvdefinícióból következőleg bizonyos kulcsszavak azonos jelentést hordoznak, ezeket úgy kezeltem le, hogy minden jelentés azonos számkódra mutat (pl. </w:t>
-      </w:r>
-      <w:r>
-        <w:rPr>
-          <w:rFonts w:ascii="Cambria Math" w:hAnsi="Cambria Math"/>
-        </w:rPr>
-        <w:t>–tól, -ig</w:t>
-      </w:r>
-      <w:r>
-        <w:t xml:space="preserve"> kulcsszavak).</w:t>
+        <w:t>A nyelvdefinícióból következő</w:t>
+      </w:r>
+      <w:r>
+        <w:t>e</w:t>
+      </w:r>
+      <w:r>
+        <w:t>n</w:t>
+      </w:r>
+      <w:r>
+        <w:t xml:space="preserve"> bizonyos kulcssz</w:t>
+      </w:r>
+      <w:r>
+        <w:t>avak azonos jelentést hordoznak;</w:t>
+      </w:r>
+      <w:r>
+        <w:t xml:space="preserve"> ezeket úgy kezeltem le, hogy minden </w:t>
+      </w:r>
+      <w:r>
+        <w:t>jelentés azonos számkódra mutat.</w:t>
       </w:r>
     </w:p>
     <w:p>
@@ -16188,21 +16214,37 @@
       </w:r>
       <w:r>
         <w:rPr>
-          <w:rFonts w:ascii="Cambria Math" w:hAnsi="Cambria Math"/>
+          <w:rFonts w:ascii="Consolas" w:hAnsi="Consolas"/>
+          <w:b/>
+          <w:sz w:val="22"/>
         </w:rPr>
         <w:t>kilép</w:t>
       </w:r>
       <w:r>
-        <w:t xml:space="preserve"> és </w:t>
-      </w:r>
-      <w:r>
-        <w:rPr>
-          <w:rFonts w:ascii="Cambria Math" w:hAnsi="Cambria Math"/>
+        <w:rPr>
+          <w:sz w:val="22"/>
+        </w:rPr>
+        <w:t xml:space="preserve"> </w:t>
+      </w:r>
+      <w:r>
+        <w:t xml:space="preserve">és </w:t>
+      </w:r>
+      <w:r>
+        <w:rPr>
+          <w:rFonts w:ascii="Consolas" w:hAnsi="Consolas"/>
+          <w:b/>
+          <w:sz w:val="22"/>
         </w:rPr>
         <w:t>kilépés</w:t>
       </w:r>
       <w:r>
-        <w:t xml:space="preserve"> utasítások), az inverz tábla csak egyet adhat vissza ezek közül; ez általában a két forma közül a rövidebb.</w:t>
+        <w:rPr>
+          <w:sz w:val="22"/>
+        </w:rPr>
+        <w:t xml:space="preserve"> </w:t>
+      </w:r>
+      <w:r>
+        <w:t>utasítások), az inverz tábla csak egyet adhat vissza ezek közül; ez általában a két forma közül a rövidebb.</w:t>
       </w:r>
     </w:p>
     <w:p>
@@ -16214,11 +16256,11 @@
         </w:numPr>
         <w:spacing w:before="240" w:after="240"/>
       </w:pPr>
-      <w:bookmarkStart w:id="48" w:name="_Toc496638549"/>
+      <w:bookmarkStart w:id="49" w:name="_Toc496638549"/>
       <w:r>
         <w:t>Kimeneti szimbólumsorozat</w:t>
       </w:r>
-      <w:bookmarkEnd w:id="48"/>
+      <w:bookmarkEnd w:id="49"/>
     </w:p>
     <w:p>
       <w:r>
@@ -16241,7 +16283,13 @@
         <w:t>további információkat, pl. literál értéke, változó szimbólum</w:t>
       </w:r>
       <w:r>
-        <w:t xml:space="preserve"> tábla béli</w:t>
+        <w:t>táblab</w:t>
+      </w:r>
+      <w:r>
+        <w:t>e</w:t>
+      </w:r>
+      <w:r>
+        <w:t>li</w:t>
       </w:r>
       <w:r>
         <w:t xml:space="preserve"> </w:t>
@@ -16496,11 +16544,11 @@
         </w:numPr>
         <w:spacing w:before="240" w:after="240"/>
       </w:pPr>
-      <w:bookmarkStart w:id="49" w:name="_Toc496638550"/>
+      <w:bookmarkStart w:id="50" w:name="_Toc496638550"/>
       <w:r>
         <w:t>Szimbólumtábla</w:t>
       </w:r>
-      <w:bookmarkEnd w:id="49"/>
+      <w:bookmarkEnd w:id="50"/>
     </w:p>
     <w:p>
       <w:r>
@@ -16519,7 +16567,13 @@
         <w:fldChar w:fldCharType="separate"/>
       </w:r>
       <w:r>
-        <w:t>1.2.3</w:t>
+        <w:t>1.</w:t>
+      </w:r>
+      <w:r>
+        <w:t>2</w:t>
+      </w:r>
+      <w:r>
+        <w:t>.3</w:t>
       </w:r>
       <w:r>
         <w:fldChar w:fldCharType="end"/>
@@ -16736,14 +16790,14 @@
           <w:szCs w:val="24"/>
         </w:rPr>
       </w:pPr>
-      <w:bookmarkStart w:id="50" w:name="_Toc496638551"/>
+      <w:bookmarkStart w:id="51" w:name="_Toc496638551"/>
       <w:r>
         <w:rPr>
           <w:szCs w:val="24"/>
         </w:rPr>
         <w:t>Elemző</w:t>
       </w:r>
-      <w:bookmarkEnd w:id="50"/>
+      <w:bookmarkEnd w:id="51"/>
     </w:p>
     <w:p>
       <w:pPr>
@@ -17216,12 +17270,18 @@
           <w:color w:val="000000"/>
           <w:szCs w:val="24"/>
         </w:rPr>
-        <w:t xml:space="preserve">, amely majd </w:t>
+        <w:t xml:space="preserve">, amely </w:t>
       </w:r>
       <w:r>
         <w:rPr>
           <w:rFonts w:cs="Times New Roman"/>
-          <w:color w:val="000000"/>
+          <w:szCs w:val="24"/>
+        </w:rPr>
+        <w:t xml:space="preserve">majd </w:t>
+      </w:r>
+      <w:r>
+        <w:rPr>
+          <w:rFonts w:cs="Times New Roman"/>
           <w:szCs w:val="24"/>
         </w:rPr>
         <w:t xml:space="preserve">az elemzés végeztével visszatér a </w:t>
@@ -17230,7 +17290,6 @@
         <w:rPr>
           <w:rFonts w:ascii="Consolas" w:hAnsi="Consolas" w:cs="Times New Roman"/>
           <w:b/>
-          <w:color w:val="000000"/>
           <w:sz w:val="22"/>
           <w:szCs w:val="24"/>
         </w:rPr>
@@ -17240,7 +17299,6 @@
         <w:rPr>
           <w:rFonts w:ascii="Consolas" w:hAnsi="Consolas" w:cs="Times New Roman"/>
           <w:b/>
-          <w:color w:val="000000"/>
           <w:sz w:val="22"/>
           <w:szCs w:val="24"/>
         </w:rPr>
@@ -17249,7 +17307,6 @@
       <w:r>
         <w:rPr>
           <w:rFonts w:cs="Times New Roman"/>
-          <w:color w:val="000000"/>
           <w:sz w:val="22"/>
           <w:szCs w:val="24"/>
         </w:rPr>
@@ -17258,7 +17315,6 @@
       <w:r>
         <w:rPr>
           <w:rFonts w:cs="Times New Roman"/>
-          <w:color w:val="000000"/>
           <w:szCs w:val="24"/>
         </w:rPr>
         <w:t>listával</w:t>
@@ -17266,7 +17322,6 @@
       <w:r>
         <w:rPr>
           <w:rFonts w:cs="Times New Roman"/>
-          <w:color w:val="000000"/>
           <w:szCs w:val="24"/>
         </w:rPr>
         <w:t>.</w:t>
@@ -17286,7 +17341,6 @@
       <w:r>
         <w:rPr>
           <w:rFonts w:cs="Times New Roman"/>
-          <w:color w:val="000000"/>
           <w:szCs w:val="24"/>
         </w:rPr>
         <w:t>Némi bemeneti ellenőrzés után megtörténik a lényegi elemzés</w:t>
@@ -17294,7 +17348,6 @@
       <w:r>
         <w:rPr>
           <w:rFonts w:cs="Times New Roman"/>
-          <w:color w:val="000000"/>
           <w:szCs w:val="24"/>
         </w:rPr>
         <w:t>,</w:t>
@@ -17302,7 +17355,6 @@
       <w:r>
         <w:rPr>
           <w:rFonts w:cs="Times New Roman"/>
-          <w:color w:val="000000"/>
           <w:szCs w:val="24"/>
         </w:rPr>
         <w:t xml:space="preserve"> majd a szimbólumtábla tisztítása (üres levél szimbólumtáblák törlése) és frissítése zajlik le a visszatérés előtt.</w:t>
@@ -17322,7 +17374,6 @@
       <w:r>
         <w:rPr>
           <w:rFonts w:cs="Times New Roman"/>
-          <w:color w:val="000000"/>
           <w:szCs w:val="24"/>
         </w:rPr>
         <w:t xml:space="preserve">Az elemző kiválasztja </w:t>
@@ -17331,7 +17382,13 @@
         <w:rPr>
           <w:szCs w:val="24"/>
         </w:rPr>
-        <w:t>a kezdeti állapotot, majd amíg az</w:t>
+        <w:t xml:space="preserve">a kezdeti </w:t>
+      </w:r>
+      <w:r>
+        <w:rPr>
+          <w:szCs w:val="24"/>
+        </w:rPr>
+        <w:t>állapotot, majd amíg az</w:t>
       </w:r>
       <w:r>
         <w:rPr>
@@ -17376,7 +17433,6 @@
         <w:rPr>
           <w:rFonts w:ascii="Consolas" w:hAnsi="Consolas" w:cs="Consolas"/>
           <w:b/>
-          <w:color w:val="000000"/>
           <w:sz w:val="22"/>
           <w:szCs w:val="24"/>
         </w:rPr>
@@ -17405,7 +17461,6 @@
         <w:rPr>
           <w:rFonts w:ascii="Consolas" w:hAnsi="Consolas" w:cs="Consolas"/>
           <w:b/>
-          <w:color w:val="000000"/>
           <w:sz w:val="22"/>
           <w:szCs w:val="24"/>
         </w:rPr>
@@ -17434,7 +17489,6 @@
         <w:rPr>
           <w:rFonts w:ascii="Consolas" w:hAnsi="Consolas" w:cs="Consolas"/>
           <w:b/>
-          <w:color w:val="000000"/>
           <w:sz w:val="22"/>
           <w:szCs w:val="24"/>
         </w:rPr>
@@ -17463,7 +17517,6 @@
         <w:rPr>
           <w:rFonts w:ascii="Consolas" w:hAnsi="Consolas" w:cs="Consolas"/>
           <w:b/>
-          <w:color w:val="000000"/>
           <w:sz w:val="22"/>
           <w:szCs w:val="24"/>
         </w:rPr>
@@ -17492,7 +17545,6 @@
         <w:rPr>
           <w:rFonts w:ascii="Consolas" w:hAnsi="Consolas" w:cs="Consolas"/>
           <w:b/>
-          <w:color w:val="000000"/>
           <w:sz w:val="22"/>
           <w:szCs w:val="24"/>
         </w:rPr>
@@ -17521,7 +17573,6 @@
         <w:rPr>
           <w:rFonts w:ascii="Consolas" w:hAnsi="Consolas" w:cs="Consolas"/>
           <w:b/>
-          <w:color w:val="000000"/>
           <w:sz w:val="22"/>
           <w:szCs w:val="24"/>
         </w:rPr>
@@ -17563,7 +17614,6 @@
         <w:rPr>
           <w:rFonts w:ascii="Consolas" w:hAnsi="Consolas" w:cs="Consolas"/>
           <w:b/>
-          <w:color w:val="000000"/>
           <w:sz w:val="22"/>
           <w:szCs w:val="24"/>
         </w:rPr>
@@ -17573,13 +17623,7 @@
         <w:rPr>
           <w:szCs w:val="24"/>
         </w:rPr>
-        <w:t>: végáll</w:t>
-      </w:r>
-      <w:r>
-        <w:rPr>
-          <w:szCs w:val="24"/>
-        </w:rPr>
-        <w:t>apot</w:t>
+        <w:t>: végállapot</w:t>
       </w:r>
     </w:p>
     <w:p>
@@ -17695,7 +17739,6 @@
         <w:rPr>
           <w:rFonts w:ascii="Consolas" w:hAnsi="Consolas" w:cs="Consolas"/>
           <w:b/>
-          <w:color w:val="000000"/>
           <w:sz w:val="22"/>
           <w:szCs w:val="24"/>
         </w:rPr>
@@ -17741,7 +17784,6 @@
         <w:rPr>
           <w:rFonts w:ascii="Consolas" w:hAnsi="Consolas" w:cs="Consolas"/>
           <w:b/>
-          <w:color w:val="000000"/>
           <w:sz w:val="22"/>
           <w:szCs w:val="24"/>
         </w:rPr>
@@ -17794,7 +17836,6 @@
         <w:rPr>
           <w:rFonts w:ascii="Consolas" w:hAnsi="Consolas" w:cs="Consolas"/>
           <w:b/>
-          <w:color w:val="000000"/>
           <w:sz w:val="22"/>
           <w:szCs w:val="24"/>
         </w:rPr>
@@ -17804,7 +17845,22 @@
         <w:rPr>
           <w:szCs w:val="24"/>
         </w:rPr>
-        <w:t>: két darab perjel (//) észlelése esetén lép érvénybe. Elmegy az adott sor végéig.</w:t>
+        <w:t>: két darab perjel (</w:t>
+      </w:r>
+      <w:r>
+        <w:rPr>
+          <w:rFonts w:ascii="Consolas" w:hAnsi="Consolas"/>
+          <w:b/>
+          <w:sz w:val="22"/>
+          <w:szCs w:val="24"/>
+        </w:rPr>
+        <w:t>//</w:t>
+      </w:r>
+      <w:r>
+        <w:rPr>
+          <w:szCs w:val="24"/>
+        </w:rPr>
+        <w:t>) észlelése esetén lép érvénybe. Elmegy az adott sor végéig.</w:t>
       </w:r>
     </w:p>
     <w:p>
@@ -17822,7 +17878,6 @@
         <w:rPr>
           <w:rFonts w:ascii="Consolas" w:hAnsi="Consolas" w:cs="Consolas"/>
           <w:b/>
-          <w:color w:val="000000"/>
           <w:sz w:val="22"/>
           <w:szCs w:val="24"/>
         </w:rPr>
@@ -17832,7 +17887,49 @@
         <w:rPr>
           <w:szCs w:val="24"/>
         </w:rPr>
-        <w:t>: egy perjel és egy csillag (/*) észlelése esetén lép érvénybe. Elmegy az adott többsoros komment végéig (amíg nem észlel */ sorozatot).</w:t>
+        <w:t>: egy perjel és egy csillag (</w:t>
+      </w:r>
+      <w:r>
+        <w:rPr>
+          <w:rFonts w:ascii="Consolas" w:hAnsi="Consolas"/>
+          <w:b/>
+          <w:sz w:val="22"/>
+          <w:szCs w:val="24"/>
+        </w:rPr>
+        <w:t>/*</w:t>
+      </w:r>
+      <w:r>
+        <w:rPr>
+          <w:szCs w:val="24"/>
+        </w:rPr>
+        <w:t xml:space="preserve">) észlelése esetén lép érvénybe. Elmegy az adott többsoros komment végéig (amíg nem észlel </w:t>
+      </w:r>
+      <w:r>
+        <w:rPr>
+          <w:rFonts w:ascii="Consolas" w:hAnsi="Consolas"/>
+          <w:b/>
+          <w:sz w:val="22"/>
+          <w:szCs w:val="24"/>
+        </w:rPr>
+        <w:t>*/</w:t>
+      </w:r>
+      <w:r>
+        <w:rPr>
+          <w:szCs w:val="24"/>
+        </w:rPr>
+        <w:t xml:space="preserve"> </w:t>
+      </w:r>
+      <w:r>
+        <w:rPr>
+          <w:szCs w:val="24"/>
+        </w:rPr>
+        <w:t>karakter</w:t>
+      </w:r>
+      <w:r>
+        <w:rPr>
+          <w:szCs w:val="24"/>
+        </w:rPr>
+        <w:t>sorozatot).</w:t>
       </w:r>
     </w:p>
     <w:p>
@@ -17850,7 +17947,6 @@
         <w:rPr>
           <w:rFonts w:ascii="Consolas" w:hAnsi="Consolas" w:cs="Consolas"/>
           <w:b/>
-          <w:color w:val="000000"/>
           <w:sz w:val="22"/>
           <w:szCs w:val="24"/>
         </w:rPr>
@@ -17860,7 +17956,13 @@
         <w:rPr>
           <w:szCs w:val="24"/>
         </w:rPr>
-        <w:t xml:space="preserve">: a legbonyolultabb </w:t>
+        <w:t xml:space="preserve">: a </w:t>
+      </w:r>
+      <w:r>
+        <w:rPr>
+          <w:szCs w:val="24"/>
+        </w:rPr>
+        <w:t xml:space="preserve">legbonyolultabb </w:t>
       </w:r>
       <w:r>
         <w:rPr>
@@ -17920,20 +18022,20 @@
         <w:rPr>
           <w:szCs w:val="24"/>
         </w:rPr>
-        <w:t xml:space="preserve"> (úgy, hogy sorban veszi a jelenlegi pozíciótól számított </w:t>
-      </w:r>
-      <w:r>
-        <w:rPr>
-          <w:rFonts w:ascii="Cambria Math" w:hAnsi="Cambria Math"/>
-          <w:szCs w:val="24"/>
-        </w:rPr>
-        <w:t>1,2,3,…n</w:t>
-      </w:r>
-      <w:r>
-        <w:rPr>
-          <w:szCs w:val="24"/>
-        </w:rPr>
-        <w:t xml:space="preserve"> hosszú részszövegeket)</w:t>
+        <w:t xml:space="preserve"> (úgy, hogy sorban veszi a jel</w:t>
+      </w:r>
+      <w:r>
+        <w:rPr>
+          <w:rFonts w:cs="Times New Roman"/>
+          <w:szCs w:val="24"/>
+        </w:rPr>
+        <w:t>enlegi pozíciótól számított 1,2,3,…n hosszú</w:t>
+      </w:r>
+      <w:r>
+        <w:rPr>
+          <w:szCs w:val="24"/>
+        </w:rPr>
+        <w:t xml:space="preserve"> részszövegeket)</w:t>
       </w:r>
       <w:r>
         <w:rPr>
@@ -18005,14 +18107,14 @@
         </w:numPr>
         <w:spacing w:before="240" w:after="240"/>
       </w:pPr>
-      <w:bookmarkStart w:id="51" w:name="_Toc496638552"/>
+      <w:bookmarkStart w:id="52" w:name="_Toc496638552"/>
       <w:r>
         <w:t>Tesz</w:t>
       </w:r>
       <w:r>
         <w:t>telés</w:t>
       </w:r>
-      <w:bookmarkEnd w:id="51"/>
+      <w:bookmarkEnd w:id="52"/>
     </w:p>
     <w:p>
       <w:r>
@@ -18064,13 +18166,22 @@
         <w:t>, és persze c</w:t>
       </w:r>
       <w:r>
-        <w:t>élszerű az implementálás összes fázisához ugyanazt a keretrendszert használni</w:t>
+        <w:t>élszerű az implementáció</w:t>
+      </w:r>
+      <w:r>
+        <w:t xml:space="preserve"> összes fázisához ugyanazt a keretrendszert használni</w:t>
       </w:r>
       <w:r>
         <w:t>.</w:t>
       </w:r>
       <w:r>
-        <w:t xml:space="preserve"> A következő néhány bekezdésben megvizsgálom a választható alternatívákat, és megindoklom a választásomat.</w:t>
+        <w:t xml:space="preserve"> A következő néhány bekezdésben megvizsgálom a választható alternatívákat, és </w:t>
+      </w:r>
+      <w:r>
+        <w:t xml:space="preserve">megteszem </w:t>
+      </w:r>
+      <w:r>
+        <w:t>a választásomat.</w:t>
       </w:r>
     </w:p>
     <w:p>
@@ -18087,7 +18198,7 @@
         <w:t>integrál</w:t>
       </w:r>
       <w:r>
-        <w:t>va</w:t>
+        <w:t>tan</w:t>
       </w:r>
       <w:r>
         <w:t xml:space="preserve"> megtalálható </w:t>
@@ -18096,7 +18207,7 @@
         <w:t xml:space="preserve">a Microsoft </w:t>
       </w:r>
       <w:r>
-        <w:t>készített tesztelési keretrendszer</w:t>
+        <w:t>tesztelési keretrendszer</w:t>
       </w:r>
       <w:r>
         <w:t>e</w:t>
@@ -18144,7 +18255,16 @@
     <w:p>
       <w:r>
         <w:lastRenderedPageBreak/>
-        <w:t>A másik két nagyobb alternatíva az nUnit és az xUnit. Az nUnit eredetileg a népszerű Java-s tesztelési keretrendszer, a JUnit „portolása” (átirata) .NET-re, azonban a nagy érdeklődés miatt teljesen újraírták, hogy jobban illeszkedjen a keretrendszerhez. Az xUnit-ot pedig az nUnit ihlette; és azt további innovatív gondolatokal bővítette, mint például „Fact” és „Theory”. Több negatívuma közül kiemelendő a szűk dokumentáció, így nehezebb lehet a keretrendszer elsajátítása.</w:t>
+        <w:t xml:space="preserve">A másik két nagyobb alternatíva az nUnit és az xUnit. Az nUnit eredetileg a népszerű Java-s tesztelési keretrendszer, a JUnit „portolása” (átirata) .NET-re, azonban a nagy érdeklődés miatt teljesen újraírták, hogy jobban illeszkedjen a keretrendszerhez. Az xUnit-ot pedig az nUnit ihlette; és azt további innovatív gondolatokal bővítette, mint például „Fact” és „Theory”. </w:t>
+      </w:r>
+      <w:r>
+        <w:t xml:space="preserve">Egyik </w:t>
+      </w:r>
+      <w:r>
+        <w:t>negatívuma</w:t>
+      </w:r>
+      <w:r>
+        <w:t xml:space="preserve"> a szűk dokumentáció, így nehezebb lehet a keretrendszer elsajátítása.</w:t>
       </w:r>
     </w:p>
     <w:p>
@@ -18354,7 +18474,19 @@
         </w:rPr>
       </w:pPr>
       <w:r>
-        <w:t xml:space="preserve">Itt szeretném kiemelni az nUnit egyik hasznos funkcióját, amellyel a szöveg literálok felismerésének tesztelését adatorientáltan tudtam tesztelni. Az nUnit definiál egy </w:t>
+        <w:t xml:space="preserve">Itt szeretném kiemelni az nUnit egyik hasznos funkcióját, amellyel </w:t>
+      </w:r>
+      <w:r>
+        <w:t xml:space="preserve">adatorientáltan tudtam tesztelni </w:t>
+      </w:r>
+      <w:r>
+        <w:t>a szöveg literálok felismerés</w:t>
+      </w:r>
+      <w:r>
+        <w:t>ét</w:t>
+      </w:r>
+      <w:r>
+        <w:t xml:space="preserve">. Az nUnit definiál egy </w:t>
       </w:r>
       <w:r>
         <w:rPr>
@@ -18499,7 +18631,7 @@
         </w:drawing>
       </w:r>
     </w:p>
-    <w:bookmarkStart w:id="52" w:name="_Ref496637699"/>
+    <w:bookmarkStart w:id="53" w:name="_Ref496637699"/>
     <w:p>
       <w:pPr>
         <w:pStyle w:val="Caption"/>
@@ -18552,7 +18684,7 @@
         </w:rPr>
         <w:t>.1. ábra</w:t>
       </w:r>
-      <w:bookmarkEnd w:id="52"/>
+      <w:bookmarkEnd w:id="53"/>
       <w:r>
         <w:rPr>
           <w:sz w:val="24"/>
@@ -18588,13 +18720,33 @@
         <w:t xml:space="preserve"> </w:t>
       </w:r>
       <w:r>
-        <w:t xml:space="preserve">Készültek tesztek külön a </w:t>
-      </w:r>
-      <w:r>
-        <w:t xml:space="preserve">következő </w:t>
-      </w:r>
-      <w:r>
-        <w:t>lexikális elemzést segítő osztályokra</w:t>
+        <w:t>Készültek</w:t>
+      </w:r>
+      <w:r>
+        <w:t xml:space="preserve"> külön</w:t>
+      </w:r>
+      <w:r>
+        <w:t xml:space="preserve"> tesztek a </w:t>
+      </w:r>
+      <w:r>
+        <w:t>következő</w:t>
+      </w:r>
+      <w:r>
+        <w:t xml:space="preserve"> (</w:t>
+      </w:r>
+      <w:r>
+        <w:t xml:space="preserve">lexikális elemzést </w:t>
+      </w:r>
+      <w:bookmarkStart w:id="54" w:name="_GoBack"/>
+      <w:bookmarkEnd w:id="54"/>
+      <w:r>
+        <w:t>segítő</w:t>
+      </w:r>
+      <w:r>
+        <w:t>)</w:t>
+      </w:r>
+      <w:r>
+        <w:t xml:space="preserve"> osztályokra</w:t>
       </w:r>
       <w:r>
         <w:t xml:space="preserve"> is</w:t>
@@ -18658,11 +18810,11 @@
         </w:numPr>
         <w:spacing w:beforeLines="200" w:before="480" w:after="240"/>
       </w:pPr>
-      <w:bookmarkStart w:id="53" w:name="_Toc496638553"/>
+      <w:bookmarkStart w:id="55" w:name="_Toc496638553"/>
       <w:r>
         <w:t>Fejlesztési tapasztalatok</w:t>
       </w:r>
-      <w:bookmarkEnd w:id="53"/>
+      <w:bookmarkEnd w:id="55"/>
     </w:p>
     <w:p>
       <w:r>
@@ -18810,12 +18962,12 @@
         <w:spacing w:before="240" w:after="240"/>
         <w:jc w:val="both"/>
       </w:pPr>
-      <w:bookmarkStart w:id="54" w:name="_Toc496638554"/>
+      <w:bookmarkStart w:id="56" w:name="_Toc496638554"/>
       <w:r>
         <w:lastRenderedPageBreak/>
         <w:t>Szintaktikus elemző</w:t>
       </w:r>
-      <w:bookmarkEnd w:id="54"/>
+      <w:bookmarkEnd w:id="56"/>
     </w:p>
     <w:p>
       <w:pPr>
@@ -18826,11 +18978,11 @@
         </w:numPr>
         <w:spacing w:before="240" w:after="240"/>
       </w:pPr>
-      <w:bookmarkStart w:id="55" w:name="_Toc496638555"/>
+      <w:bookmarkStart w:id="57" w:name="_Toc496638555"/>
       <w:r>
         <w:t>Tervezés</w:t>
       </w:r>
-      <w:bookmarkEnd w:id="55"/>
+      <w:bookmarkEnd w:id="57"/>
     </w:p>
     <w:p>
       <w:r>
@@ -18846,14 +18998,14 @@
         </w:numPr>
         <w:spacing w:before="240" w:after="240"/>
       </w:pPr>
-      <w:bookmarkStart w:id="56" w:name="_Toc496638556"/>
+      <w:bookmarkStart w:id="58" w:name="_Toc496638556"/>
       <w:r>
         <w:t>I</w:t>
       </w:r>
       <w:r>
         <w:t>mplementálás</w:t>
       </w:r>
-      <w:bookmarkEnd w:id="56"/>
+      <w:bookmarkEnd w:id="58"/>
     </w:p>
     <w:p>
       <w:r>
@@ -18869,11 +19021,11 @@
         </w:numPr>
         <w:spacing w:before="240" w:after="240"/>
       </w:pPr>
-      <w:bookmarkStart w:id="57" w:name="_Toc496638557"/>
+      <w:bookmarkStart w:id="59" w:name="_Toc496638557"/>
       <w:r>
         <w:t>Tesztelés</w:t>
       </w:r>
-      <w:bookmarkEnd w:id="57"/>
+      <w:bookmarkEnd w:id="59"/>
     </w:p>
     <w:p>
       <w:r>
@@ -18889,11 +19041,11 @@
         </w:numPr>
         <w:spacing w:before="240" w:after="240"/>
       </w:pPr>
-      <w:bookmarkStart w:id="58" w:name="_Toc496638558"/>
+      <w:bookmarkStart w:id="60" w:name="_Toc496638558"/>
       <w:r>
         <w:t>Fejlesztési tapasztalatok</w:t>
       </w:r>
-      <w:bookmarkEnd w:id="58"/>
+      <w:bookmarkEnd w:id="60"/>
     </w:p>
     <w:p>
       <w:r>
@@ -18923,12 +19075,12 @@
         <w:spacing w:before="240" w:after="240"/>
         <w:jc w:val="both"/>
       </w:pPr>
-      <w:bookmarkStart w:id="59" w:name="_Toc496638559"/>
+      <w:bookmarkStart w:id="61" w:name="_Toc496638559"/>
       <w:r>
         <w:lastRenderedPageBreak/>
         <w:t>Szemantikus elemző</w:t>
       </w:r>
-      <w:bookmarkEnd w:id="59"/>
+      <w:bookmarkEnd w:id="61"/>
     </w:p>
     <w:p>
       <w:pPr>
@@ -18939,11 +19091,11 @@
         </w:numPr>
         <w:spacing w:before="240" w:after="240"/>
       </w:pPr>
-      <w:bookmarkStart w:id="60" w:name="_Toc496638560"/>
+      <w:bookmarkStart w:id="62" w:name="_Toc496638560"/>
       <w:r>
         <w:t>Tervezés</w:t>
       </w:r>
-      <w:bookmarkEnd w:id="60"/>
+      <w:bookmarkEnd w:id="62"/>
     </w:p>
     <w:p>
       <w:r>
@@ -18959,11 +19111,11 @@
         </w:numPr>
         <w:spacing w:before="240" w:after="240"/>
       </w:pPr>
-      <w:bookmarkStart w:id="61" w:name="_Toc496638561"/>
+      <w:bookmarkStart w:id="63" w:name="_Toc496638561"/>
       <w:r>
         <w:t>Implementálás</w:t>
       </w:r>
-      <w:bookmarkEnd w:id="61"/>
+      <w:bookmarkEnd w:id="63"/>
     </w:p>
     <w:p>
       <w:r>
@@ -18979,11 +19131,11 @@
         </w:numPr>
         <w:spacing w:before="240" w:after="240"/>
       </w:pPr>
-      <w:bookmarkStart w:id="62" w:name="_Toc496638562"/>
+      <w:bookmarkStart w:id="64" w:name="_Toc496638562"/>
       <w:r>
         <w:t>Tesztelés</w:t>
       </w:r>
-      <w:bookmarkEnd w:id="62"/>
+      <w:bookmarkEnd w:id="64"/>
     </w:p>
     <w:p>
       <w:r>
@@ -18999,11 +19151,11 @@
         </w:numPr>
         <w:spacing w:before="240" w:after="240"/>
       </w:pPr>
-      <w:bookmarkStart w:id="63" w:name="_Toc496638563"/>
+      <w:bookmarkStart w:id="65" w:name="_Toc496638563"/>
       <w:r>
         <w:t>Fejlesztési tapasztalatok</w:t>
       </w:r>
-      <w:bookmarkEnd w:id="63"/>
+      <w:bookmarkEnd w:id="65"/>
     </w:p>
     <w:p>
       <w:r>
@@ -19025,14 +19177,14 @@
         <w:spacing w:before="240" w:after="240"/>
         <w:jc w:val="both"/>
       </w:pPr>
-      <w:bookmarkStart w:id="64" w:name="_Irodalomjegyzék"/>
-      <w:bookmarkStart w:id="65" w:name="_Toc496638564"/>
-      <w:bookmarkEnd w:id="64"/>
+      <w:bookmarkStart w:id="66" w:name="_Irodalomjegyzék"/>
+      <w:bookmarkStart w:id="67" w:name="_Toc496638564"/>
+      <w:bookmarkEnd w:id="66"/>
       <w:r>
         <w:lastRenderedPageBreak/>
         <w:t>Irodalomjegyzék</w:t>
       </w:r>
-      <w:bookmarkEnd w:id="65"/>
+      <w:bookmarkEnd w:id="67"/>
     </w:p>
     <w:p>
       <w:r>
@@ -19197,11 +19349,11 @@
         <w:lastRenderedPageBreak/>
         <w:t xml:space="preserve"> </w:t>
       </w:r>
-      <w:bookmarkStart w:id="66" w:name="_Toc496638565"/>
+      <w:bookmarkStart w:id="68" w:name="_Toc496638565"/>
       <w:r>
         <w:t>Mellékletek</w:t>
       </w:r>
-      <w:bookmarkEnd w:id="66"/>
+      <w:bookmarkEnd w:id="68"/>
     </w:p>
     <w:p>
       <w:pPr>
@@ -19212,12 +19364,12 @@
         </w:numPr>
         <w:spacing w:before="240" w:after="240"/>
       </w:pPr>
-      <w:bookmarkStart w:id="67" w:name="_I._melléklet_-"/>
-      <w:bookmarkEnd w:id="67"/>
+      <w:bookmarkStart w:id="69" w:name="_I._melléklet_-"/>
+      <w:bookmarkEnd w:id="69"/>
       <w:r>
         <w:t xml:space="preserve"> </w:t>
       </w:r>
-      <w:bookmarkStart w:id="68" w:name="_Toc496638566"/>
+      <w:bookmarkStart w:id="70" w:name="_Toc496638566"/>
       <w:r>
         <w:t xml:space="preserve">I. melléklet - </w:t>
       </w:r>
@@ -19227,7 +19379,7 @@
       <w:r>
         <w:t>definíciója</w:t>
       </w:r>
-      <w:bookmarkEnd w:id="68"/>
+      <w:bookmarkEnd w:id="70"/>
     </w:p>
     <w:p/>
     <w:sectPr>
@@ -19277,7 +19429,6 @@
         <w:docPartUnique/>
       </w:docPartObj>
     </w:sdtPr>
-    <w:sdtEndPr/>
     <w:sdtContent>
       <w:p>
         <w:pPr>
@@ -19297,7 +19448,13 @@
           <w:rPr>
             <w:noProof/>
           </w:rPr>
-          <w:t>30</w:t>
+          <w:t>3</w:t>
+        </w:r>
+        <w:r>
+          <w:rPr>
+            <w:noProof/>
+          </w:rPr>
+          <w:t>0</w:t>
         </w:r>
         <w:r>
           <w:fldChar w:fldCharType="end"/>
@@ -23740,7 +23897,7 @@
 </file>
 
 <file path=customXml/itemProps1.xml><?xml version="1.0" encoding="utf-8"?>
-<ds:datastoreItem xmlns:ds="http://schemas.openxmlformats.org/officeDocument/2006/customXml" ds:itemID="{54D7A8BF-80AF-40D3-845D-372832FA7F4F}">
+<ds:datastoreItem xmlns:ds="http://schemas.openxmlformats.org/officeDocument/2006/customXml" ds:itemID="{ADEB8239-43E7-4F69-BBE5-9981D2F6A7C3}">
   <ds:schemaRefs>
     <ds:schemaRef ds:uri="http://schemas.openxmlformats.org/officeDocument/2006/bibliography"/>
   </ds:schemaRefs>

</xml_diff>

<commit_message>
Paper: added some parser theory
</commit_message>
<xml_diff>
--- a/_documents/O.K. szakdolgozat.docx
+++ b/_documents/O.K. szakdolgozat.docx
@@ -10753,35 +10753,7 @@
         <w:rPr>
           <w:szCs w:val="24"/>
         </w:rPr>
-        <w:t xml:space="preserve"> </w:t>
-      </w:r>
-      <w:proofErr w:type="gramStart"/>
-      <w:r>
-        <w:rPr>
-          <w:szCs w:val="24"/>
-        </w:rPr>
-        <w:t>05,</w:t>
-      </w:r>
-      <w:proofErr w:type="gramEnd"/>
-      <w:r>
-        <w:rPr>
-          <w:szCs w:val="24"/>
-        </w:rPr>
-        <w:t xml:space="preserve"> stb. A számkódos tárolás egyik előnye lehet, hogy különböző elemcsoportokat hasonló számokkal ellátva, könnyen tudjuk őket szűrni (</w:t>
-      </w:r>
-      <w:proofErr w:type="gramStart"/>
-      <w:r>
-        <w:rPr>
-          <w:szCs w:val="24"/>
-        </w:rPr>
-        <w:t>pl.</w:t>
-      </w:r>
-      <w:proofErr w:type="gramEnd"/>
-      <w:r>
-        <w:rPr>
-          <w:szCs w:val="24"/>
-        </w:rPr>
-        <w:t xml:space="preserve"> ha a literálokat külön csoportosítjuk típus szerint, akkor lehetnek három számjegyűek és mindegyik kódja kezdődjön 1-essel, pl. 1xx).</w:t>
+        <w:t xml:space="preserve"> 05, stb. A számkódos tárolás egyik előnye lehet, hogy különböző elemcsoportokat hasonló számokkal ellátva, könnyen tudjuk őket szűrni (pl. ha a literálokat külön csoportosítjuk típus szerint, akkor lehetnek három számjegyűek és mindegyik kódja kezdődjön 1-essel, pl. 1xx).</w:t>
       </w:r>
     </w:p>
     <w:p>
@@ -10990,21 +10962,7 @@
         <w:rPr>
           <w:szCs w:val="24"/>
         </w:rPr>
-        <w:t xml:space="preserve"> és azonosítók (változónevek, </w:t>
-      </w:r>
-      <w:proofErr w:type="gramStart"/>
-      <w:r>
-        <w:rPr>
-          <w:szCs w:val="24"/>
-        </w:rPr>
-        <w:t>függvénynevek,</w:t>
-      </w:r>
-      <w:proofErr w:type="gramEnd"/>
-      <w:r>
-        <w:rPr>
-          <w:szCs w:val="24"/>
-        </w:rPr>
-        <w:t xml:space="preserve"> stb.).</w:t>
+        <w:t xml:space="preserve"> és azonosítók (változónevek, függvénynevek, stb.).</w:t>
       </w:r>
       <w:r>
         <w:rPr>
@@ -11022,21 +10980,7 @@
         <w:rPr>
           <w:szCs w:val="24"/>
         </w:rPr>
-        <w:t xml:space="preserve"> érték. </w:t>
-      </w:r>
-      <w:proofErr w:type="gramStart"/>
-      <w:r>
-        <w:rPr>
-          <w:szCs w:val="24"/>
-        </w:rPr>
-        <w:t>Például</w:t>
-      </w:r>
-      <w:proofErr w:type="gramEnd"/>
-      <w:r>
-        <w:rPr>
-          <w:szCs w:val="24"/>
-        </w:rPr>
-        <w:t xml:space="preserve"> ha a felhasználó leírja az alma szót, akkor a kimenethez hozzáfűzzük az azonosító számkódját (pl. 02), és az </w:t>
+        <w:t xml:space="preserve"> érték. Például ha a felhasználó leírja az alma szót, akkor a kimenethez hozzáfűzzük az azonosító számkódját (pl. 02), és az </w:t>
       </w:r>
       <w:r>
         <w:rPr>
@@ -11127,21 +11071,10 @@
         <w:rPr>
           <w:i/>
         </w:rPr>
-        <w:t xml:space="preserve"> (…)</w:t>
-      </w:r>
-      <w:proofErr w:type="gramStart"/>
-      <w:r>
-        <w:rPr>
-          <w:i/>
-        </w:rPr>
-        <w:t>.”</w:t>
-      </w:r>
-      <w:r>
-        <w:t>[</w:t>
-      </w:r>
-      <w:proofErr w:type="gramEnd"/>
-      <w:r>
-        <w:t>1]</w:t>
+        <w:t xml:space="preserve"> (…).”</w:t>
+      </w:r>
+      <w:r>
+        <w:t>[1]</w:t>
       </w:r>
       <w:r>
         <w:t xml:space="preserve"> </w:t>
@@ -11447,15 +11380,7 @@
         <w:t>hash</w:t>
       </w:r>
       <w:r>
-        <w:t xml:space="preserve"> adatszerkezet tűnik, </w:t>
-      </w:r>
-      <w:proofErr w:type="gramStart"/>
-      <w:r>
-        <w:t>O(</w:t>
-      </w:r>
-      <w:proofErr w:type="gramEnd"/>
-      <w:r>
-        <w:t xml:space="preserve">1) </w:t>
+        <w:t xml:space="preserve"> adatszerkezet tűnik, O(1) </w:t>
       </w:r>
       <w:r>
         <w:t>sebességű</w:t>
@@ -11627,12 +11552,742 @@
       <w:bookmarkEnd w:id="16"/>
     </w:p>
     <w:p>
+      <w:pPr>
+        <w:spacing w:after="120"/>
+      </w:pPr>
       <w:r>
         <w:t xml:space="preserve">„A lexikális elemző által készített szimbólumsorozat a bemenet a szintaktikus elemzőnek. A szintaktikus elemzőnek a feladata a program struktúrájának a felismerése és ellenőrzése. A szintaktikus elemző azt vizsgálja, hogy a szimbólumsorozatban az egyes szimbólumok a megfelelő helyen vannak-e, a szimbólumok sorrendje megfelel-e a programnyelv szabályainak, nem hiányzik-e esetleg valahonnan egy szimbólum. Ez a folyamat hasonlít ahhoz, amikor a magyar nyelvtan órán egy mondat alanyát, állítmányát, tárgyát, határozóit és jelzőit határozzák meg. A szintaktikus elemző működésének az eredménye az elemzett program szintaxisfája, vagy valamilyen ezzel ekvivalens struktúra.” </w:t>
       </w:r>
       <w:r>
+        <w:t>(</w:t>
+      </w:r>
+      <w:r>
         <w:t>[1]</w:t>
       </w:r>
+      <w:r>
+        <w:t xml:space="preserve">) </w:t>
+      </w:r>
+      <w:r>
+        <w:t>Emellett felépíti a szintakszisfát, amely a kódgenerálás fázis egyik bemenete.</w:t>
+      </w:r>
+    </w:p>
+    <w:p>
+      <w:pPr>
+        <w:pStyle w:val="Listaszerbekezds"/>
+        <w:numPr>
+          <w:ilvl w:val="2"/>
+          <w:numId w:val="16"/>
+        </w:numPr>
+        <w:spacing w:beforeLines="100" w:before="240" w:afterLines="100" w:after="240"/>
+        <w:ind w:left="1225" w:hanging="505"/>
+        <w:contextualSpacing w:val="0"/>
+        <w:rPr>
+          <w:b/>
+        </w:rPr>
+      </w:pPr>
+      <w:r>
+        <w:rPr>
+          <w:b/>
+        </w:rPr>
+        <w:t>A szintaktikus elemző</w:t>
+      </w:r>
+      <w:r>
+        <w:rPr>
+          <w:b/>
+        </w:rPr>
+        <w:t>k</w:t>
+      </w:r>
+      <w:r>
+        <w:rPr>
+          <w:b/>
+        </w:rPr>
+        <w:t xml:space="preserve"> típusai</w:t>
+      </w:r>
+    </w:p>
+    <w:p>
+      <w:pPr>
+        <w:spacing w:after="120"/>
+      </w:pPr>
+      <w:r>
+        <w:t>A</w:t>
+      </w:r>
+      <w:r>
+        <w:t xml:space="preserve"> szintaktikus elemzőket az alapelveik alapján </w:t>
+      </w:r>
+      <w:r>
+        <w:t xml:space="preserve">három </w:t>
+      </w:r>
+      <w:r>
+        <w:t>csoportba sorolhatjuk</w:t>
+      </w:r>
+      <w:r>
+        <w:t>[3]</w:t>
+      </w:r>
+      <w:r>
+        <w:t>:</w:t>
+      </w:r>
+    </w:p>
+    <w:p>
+      <w:pPr>
+        <w:pStyle w:val="Listaszerbekezds"/>
+        <w:numPr>
+          <w:ilvl w:val="0"/>
+          <w:numId w:val="30"/>
+        </w:numPr>
+        <w:spacing w:after="80"/>
+        <w:ind w:left="714" w:hanging="357"/>
+        <w:contextualSpacing w:val="0"/>
+      </w:pPr>
+      <w:r>
+        <w:rPr>
+          <w:b/>
+        </w:rPr>
+        <w:t>Univerzális</w:t>
+      </w:r>
+      <w:r>
+        <w:t xml:space="preserve">: például az </w:t>
+      </w:r>
+      <w:r>
+        <w:rPr>
+          <w:noProof/>
+        </w:rPr>
+        <w:t>Earley</w:t>
+      </w:r>
+      <w:r>
+        <w:t xml:space="preserve"> algoritmus vagy a CYK-algoritmus; ezek habár nevükből adódóan univerzálisak, alacsony hatékonyságuk miatt nem szokták őket tényleges programozási nyelvek fordítóinak implementálására használni.</w:t>
+      </w:r>
+      <w:r>
+        <w:t xml:space="preserve"> Valójában ezek is top-down vagy </w:t>
+      </w:r>
+      <w:r>
+        <w:rPr>
+          <w:lang w:val="en-US"/>
+        </w:rPr>
+        <w:t>bottom-up</w:t>
+      </w:r>
+      <w:r>
+        <w:t xml:space="preserve"> megközelítést használnak, azonban érdemes őket különválasztani a többitől.</w:t>
+      </w:r>
+    </w:p>
+    <w:p>
+      <w:pPr>
+        <w:pStyle w:val="Listaszerbekezds"/>
+        <w:numPr>
+          <w:ilvl w:val="0"/>
+          <w:numId w:val="30"/>
+        </w:numPr>
+        <w:spacing w:after="80"/>
+        <w:ind w:left="714" w:hanging="357"/>
+        <w:contextualSpacing w:val="0"/>
+      </w:pPr>
+      <w:r>
+        <w:rPr>
+          <w:b/>
+        </w:rPr>
+        <w:t>Top-down</w:t>
+      </w:r>
+      <w:r>
+        <w:t xml:space="preserve"> (</w:t>
+      </w:r>
+      <w:r>
+        <w:rPr>
+          <w:noProof/>
+        </w:rPr>
+        <w:t>fentről</w:t>
+      </w:r>
+      <w:r>
+        <w:t xml:space="preserve"> lefelé)</w:t>
+      </w:r>
+      <w:r>
+        <w:t>: a szintakszisfát a gyökértől (teteje) kiindulva a levelek felé (alja) haladva építi fel.</w:t>
+      </w:r>
+    </w:p>
+    <w:p>
+      <w:pPr>
+        <w:pStyle w:val="Listaszerbekezds"/>
+        <w:numPr>
+          <w:ilvl w:val="0"/>
+          <w:numId w:val="30"/>
+        </w:numPr>
+        <w:spacing w:after="240"/>
+        <w:ind w:left="714" w:hanging="357"/>
+        <w:contextualSpacing w:val="0"/>
+      </w:pPr>
+      <w:r>
+        <w:rPr>
+          <w:b/>
+          <w:lang w:val="en-US"/>
+        </w:rPr>
+        <w:lastRenderedPageBreak/>
+        <w:t>Bottom-up</w:t>
+      </w:r>
+      <w:r>
+        <w:t xml:space="preserve"> (lentről felfelé)</w:t>
+      </w:r>
+      <w:r>
+        <w:t>: a szintakszisfát a levelektől (alja) kiindulva a gyökér felé (teteje) haladva építi fel.</w:t>
+      </w:r>
+    </w:p>
+    <w:p>
+      <w:pPr>
+        <w:spacing w:after="120"/>
+      </w:pPr>
+      <w:r>
+        <w:t xml:space="preserve">Megfogalmazható </w:t>
+      </w:r>
+      <w:r>
+        <w:t xml:space="preserve">az utóbbi kettő közötti különbség </w:t>
+      </w:r>
+      <w:r>
+        <w:t xml:space="preserve">úgy is, hogy a top-down elemző az egészből halad a részletek felé, a </w:t>
+      </w:r>
+      <w:r>
+        <w:rPr>
+          <w:noProof/>
+        </w:rPr>
+        <w:t>bottom-up</w:t>
+      </w:r>
+      <w:r>
+        <w:t xml:space="preserve"> elemző pedig a részletek összerakásával képezi az egészet. </w:t>
+      </w:r>
+    </w:p>
+    <w:p>
+      <w:pPr>
+        <w:spacing w:after="120"/>
+      </w:pPr>
+      <w:r>
+        <w:t xml:space="preserve">Egy </w:t>
+      </w:r>
+      <w:r>
+        <w:t xml:space="preserve">elemző a bemenetét </w:t>
+      </w:r>
+      <w:r>
+        <w:t>mindkét irányból (bal és jobb) elkezdheti egyesével feldolgozni</w:t>
+      </w:r>
+      <w:r>
+        <w:t xml:space="preserve">, azonban a gyakorlatban csak a balról jobbra történő feldolgozást szokták használni. </w:t>
+      </w:r>
+      <w:r>
+        <w:t>Az elemzők</w:t>
+      </w:r>
+      <w:r>
+        <w:t xml:space="preserve"> csoportjait általában egy rövidített, angol névvel szokták ellátni; a nevekben található első, </w:t>
+      </w:r>
+      <w:r>
+        <w:rPr>
+          <w:b/>
+        </w:rPr>
+        <w:t>L</w:t>
+      </w:r>
+      <w:r>
+        <w:t xml:space="preserve"> betű általában azt jelzi, hogy az elemző a bemenetet balról-jobbra (</w:t>
+      </w:r>
+      <w:r>
+        <w:rPr>
+          <w:b/>
+        </w:rPr>
+        <w:t>L</w:t>
+      </w:r>
+      <w:r>
+        <w:t>eft to right) dolgozza fel.</w:t>
+      </w:r>
+    </w:p>
+    <w:p>
+      <w:pPr>
+        <w:spacing w:after="120"/>
+      </w:pPr>
+      <w:r>
+        <w:t xml:space="preserve">Egy másik szempont az, hogy a nyelvtan által </w:t>
+      </w:r>
+      <w:r>
+        <w:t>definiált produkciós szabályoknak jobb oldalán szereplő terminálisokat és nemterminálisokat</w:t>
+      </w:r>
+      <w:r>
+        <w:t xml:space="preserve"> </w:t>
+      </w:r>
+      <w:r>
+        <w:t>milyen sorrendben dolgozza fel az elemző: balról jobbra (</w:t>
+      </w:r>
+      <w:r>
+        <w:rPr>
+          <w:b/>
+          <w:lang w:val="en-US"/>
+        </w:rPr>
+        <w:t>L</w:t>
+      </w:r>
+      <w:r>
+        <w:rPr>
+          <w:lang w:val="en-US"/>
+        </w:rPr>
+        <w:t>eftmost derivation</w:t>
+      </w:r>
+      <w:r>
+        <w:t xml:space="preserve"> – legbaloldalibb levezetés), vagy jobbról balra (</w:t>
+      </w:r>
+      <w:r>
+        <w:rPr>
+          <w:b/>
+          <w:lang w:val="en-US"/>
+        </w:rPr>
+        <w:t>R</w:t>
+      </w:r>
+      <w:r>
+        <w:rPr>
+          <w:lang w:val="en-US"/>
+        </w:rPr>
+        <w:t>ightmost derivation</w:t>
+      </w:r>
+      <w:r>
+        <w:t xml:space="preserve"> – legjobboldalibb levezetés). Ennek megfelelően a következő elemző típusok alakulnak ki:</w:t>
+      </w:r>
+    </w:p>
+    <w:p>
+      <w:pPr>
+        <w:pStyle w:val="Listaszerbekezds"/>
+        <w:numPr>
+          <w:ilvl w:val="0"/>
+          <w:numId w:val="13"/>
+        </w:numPr>
+        <w:spacing w:after="120"/>
+      </w:pPr>
+      <w:r>
+        <w:rPr>
+          <w:b/>
+        </w:rPr>
+        <w:t>LL-elemző</w:t>
+      </w:r>
+      <w:r>
+        <w:t>: a bemenetet balról jobbra dolgozza fel, és a mondat legbaloldalibb levezetését alkalmazza.</w:t>
+      </w:r>
+    </w:p>
+    <w:p>
+      <w:pPr>
+        <w:pStyle w:val="Listaszerbekezds"/>
+        <w:numPr>
+          <w:ilvl w:val="0"/>
+          <w:numId w:val="13"/>
+        </w:numPr>
+        <w:spacing w:after="120"/>
+      </w:pPr>
+      <w:r>
+        <w:rPr>
+          <w:b/>
+        </w:rPr>
+        <w:t>LR</w:t>
+      </w:r>
+      <w:r>
+        <w:rPr>
+          <w:b/>
+        </w:rPr>
+        <w:t>-elemző</w:t>
+      </w:r>
+      <w:r>
+        <w:t>: a bemenetet balról jobbra dolgozza fel, és a mondat legjobboldalibb levezetését alkalmazza.</w:t>
+      </w:r>
+    </w:p>
+    <w:p>
+      <w:pPr>
+        <w:spacing w:after="120"/>
+      </w:pPr>
+      <w:r>
+        <w:t xml:space="preserve">Természetesen még rengeteg féle elemző típus van, azonban a téma megértéséhez ezek az „alaptípusok” ismerete </w:t>
+      </w:r>
+      <w:r>
+        <w:t xml:space="preserve">is </w:t>
+      </w:r>
+      <w:r>
+        <w:t>elegendő.</w:t>
+      </w:r>
+    </w:p>
+    <w:p>
+      <w:pPr>
+        <w:spacing w:after="120"/>
+      </w:pPr>
+      <w:r>
+        <w:t xml:space="preserve">Megjegyzendő, hogy a legbaloldalibb levezetést alkalmazó elemzők a top-down, a legjobboldalibb levezetést alkalmazók pedig a </w:t>
+      </w:r>
+      <w:r>
+        <w:rPr>
+          <w:lang w:val="en-US"/>
+        </w:rPr>
+        <w:t>bottom-up</w:t>
+      </w:r>
+      <w:r>
+        <w:t xml:space="preserve"> elvet követik.</w:t>
+      </w:r>
+    </w:p>
+    <w:p>
+      <w:pPr>
+        <w:spacing w:after="120"/>
+      </w:pPr>
+      <w:r>
+        <w:t>A fentiek</w:t>
+      </w:r>
+      <w:r>
+        <w:t>ből következik, hogy attól függően lehet egy nyelvtan szabályrendszere balrekurzív vagy jobbrekurzív, hogy a produkciós szabályokat melyik irányból kezdjük el alkalmazni, ugyanis ha mindig a legbaloldalibb szabályt alkalmazzuk, akkor balrekurzió esetén ez végtelen ciklushoz vezet:</w:t>
+      </w:r>
+    </w:p>
+    <w:p>
+      <w:pPr>
+        <w:spacing w:after="120"/>
+      </w:pPr>
+      <w:r>
+        <w:t>Tekintsük a következő nyelvtant:</w:t>
+      </w:r>
+    </w:p>
+    <w:p>
+      <w:pPr>
+        <w:spacing w:after="120"/>
+      </w:pPr>
+      <w:r>
+        <w:t>S → Sa | b</w:t>
+      </w:r>
+    </w:p>
+    <w:p>
+      <w:pPr>
+        <w:spacing w:after="120"/>
+      </w:pPr>
+      <w:r>
+        <w:t xml:space="preserve">Amely a következő bemenetet szeretné elemezni: </w:t>
+      </w:r>
+      <w:r>
+        <w:rPr>
+          <w:b/>
+        </w:rPr>
+        <w:t>b</w:t>
+      </w:r>
+    </w:p>
+    <w:p>
+      <w:pPr>
+        <w:spacing w:after="120"/>
+      </w:pPr>
+      <w:r>
+        <w:t>Ebben az egyszerű esetben egy LL-elemző mindig a legbaloldalibb szabályt próbálja alkalmazni (S → Sa), így ezt a végtelenségig folytatná. Természetesen egy LR-elemző a másik irányból indulva azonnal alkalmazni képes az S → b szabályt, így felismeri a bemenetet.</w:t>
+      </w:r>
+    </w:p>
+    <w:p>
+      <w:pPr>
+        <w:spacing w:after="120"/>
+      </w:pPr>
+      <w:r>
+        <w:t>Így belátható az is, hogy egy nyelvtan szabályrendszere vagy csak balrekurzív, vagy csak jobbrekurzív lehet.</w:t>
+      </w:r>
+    </w:p>
+    <w:p>
+      <w:pPr>
+        <w:pStyle w:val="Listaszerbekezds"/>
+        <w:numPr>
+          <w:ilvl w:val="2"/>
+          <w:numId w:val="16"/>
+        </w:numPr>
+        <w:spacing w:after="120"/>
+        <w:rPr>
+          <w:b/>
+        </w:rPr>
+      </w:pPr>
+      <w:r>
+        <w:rPr>
+          <w:b/>
+        </w:rPr>
+        <w:lastRenderedPageBreak/>
+        <w:t>A s</w:t>
+      </w:r>
+      <w:r>
+        <w:rPr>
+          <w:b/>
+        </w:rPr>
+        <w:t>zintakszisfa</w:t>
+      </w:r>
+    </w:p>
+    <w:p>
+      <w:pPr>
+        <w:spacing w:after="120"/>
+      </w:pPr>
+      <w:r>
+        <w:t>A szintakszisfa egy olyan gráf, amely a bemeneti programkód szintaktikus szerkezetét ábrázolja egy fa formájában. Ez a kimenete a szintaktikus elemzőnek, és többek között ennek segítségével generálható ki a végleges kód a kódgenerálás fázisában.</w:t>
+      </w:r>
+    </w:p>
+    <w:p>
+      <w:pPr>
+        <w:spacing w:after="120"/>
+      </w:pPr>
+      <w:r>
+        <w:t>Te</w:t>
+      </w:r>
+      <w:r>
+        <w:t>kintsük a következő példát ([3] alapján). A szabályok a könnyebb hivatkozás érdekében sorszámmal rendelkeznek.</w:t>
+      </w:r>
+    </w:p>
+    <w:p>
+      <w:pPr>
+        <w:spacing w:after="120"/>
+        <w:jc w:val="left"/>
+      </w:pPr>
+      <w:r>
+        <w:t>1) E → E + T</w:t>
+      </w:r>
+      <w:r>
+        <w:br/>
+        <w:t xml:space="preserve">2) E → </w:t>
+      </w:r>
+      <w:r>
+        <w:t>T</w:t>
+      </w:r>
+      <w:r>
+        <w:br/>
+        <w:t xml:space="preserve">3) </w:t>
+      </w:r>
+      <w:r>
+        <w:t>T → T * F</w:t>
+      </w:r>
+      <w:r>
+        <w:br/>
+        <w:t xml:space="preserve">4) T → </w:t>
+      </w:r>
+      <w:r>
+        <w:t>F</w:t>
+      </w:r>
+      <w:r>
+        <w:br/>
+        <w:t xml:space="preserve">5) </w:t>
+      </w:r>
+      <w:r>
+        <w:t xml:space="preserve">F → </w:t>
+      </w:r>
+      <w:r>
+        <w:rPr>
+          <w:b/>
+        </w:rPr>
+        <w:t>id</w:t>
+      </w:r>
+    </w:p>
+    <w:p>
+      <w:pPr>
+        <w:spacing w:after="120"/>
+      </w:pPr>
+      <w:r>
+        <w:t xml:space="preserve">Ez a nyelvtan láthatóan balrekurzív, azaz </w:t>
+      </w:r>
+      <w:r>
+        <w:t>a legjobboldalibb levezetés elvével</w:t>
+      </w:r>
+      <w:r>
+        <w:t xml:space="preserve"> fogjuk elemezni</w:t>
+      </w:r>
+      <w:r>
+        <w:t xml:space="preserve"> a bemenetet.</w:t>
+      </w:r>
+    </w:p>
+    <w:p>
+      <w:pPr>
+        <w:spacing w:after="120"/>
+      </w:pPr>
+      <w:r>
+        <w:t>Legyen a bemenet a következő: id + id * id</w:t>
+      </w:r>
+    </w:p>
+    <w:p>
+      <w:pPr>
+        <w:spacing w:after="120"/>
+      </w:pPr>
+      <w:r>
+        <w:t>A bemenet a következő sorrendben vezethető le a start-szimbólumból (E) (előtte az alkalmazott szabály sorszáma):</w:t>
+      </w:r>
+    </w:p>
+    <w:p>
+      <w:pPr>
+        <w:spacing w:after="120"/>
+        <w:jc w:val="left"/>
+      </w:pPr>
+      <w:r>
+        <w:t>1) E → E + T</w:t>
+      </w:r>
+    </w:p>
+    <w:p>
+      <w:pPr>
+        <w:spacing w:after="120"/>
+        <w:jc w:val="left"/>
+        <w:rPr>
+          <w:b/>
+        </w:rPr>
+      </w:pPr>
+      <w:r>
+        <w:t xml:space="preserve">3) E + </w:t>
+      </w:r>
+      <w:r>
+        <w:rPr>
+          <w:b/>
+        </w:rPr>
+        <w:t>T</w:t>
+      </w:r>
+      <w:r>
+        <w:t xml:space="preserve"> → E + </w:t>
+      </w:r>
+      <w:r>
+        <w:rPr>
+          <w:b/>
+        </w:rPr>
+        <w:t>T * F</w:t>
+      </w:r>
+    </w:p>
+    <w:p>
+      <w:pPr>
+        <w:spacing w:after="120"/>
+        <w:jc w:val="left"/>
+      </w:pPr>
+      <w:r>
+        <w:t xml:space="preserve">4) E + </w:t>
+      </w:r>
+      <w:r>
+        <w:rPr>
+          <w:b/>
+        </w:rPr>
+        <w:t>T</w:t>
+      </w:r>
+      <w:r>
+        <w:t xml:space="preserve"> </w:t>
+      </w:r>
+      <w:r>
+        <w:t>*</w:t>
+      </w:r>
+      <w:r>
+        <w:t xml:space="preserve"> F → E + </w:t>
+      </w:r>
+      <w:r>
+        <w:rPr>
+          <w:b/>
+        </w:rPr>
+        <w:t>F</w:t>
+      </w:r>
+      <w:r>
+        <w:t xml:space="preserve"> </w:t>
+      </w:r>
+      <w:r>
+        <w:t>*</w:t>
+      </w:r>
+      <w:r>
+        <w:t xml:space="preserve"> F</w:t>
+      </w:r>
+    </w:p>
+    <w:p>
+      <w:pPr>
+        <w:spacing w:after="120"/>
+        <w:jc w:val="left"/>
+      </w:pPr>
+      <w:r>
+        <w:t xml:space="preserve">2) </w:t>
+      </w:r>
+      <w:r>
+        <w:rPr>
+          <w:b/>
+        </w:rPr>
+        <w:t>E</w:t>
+      </w:r>
+      <w:r>
+        <w:t xml:space="preserve"> + </w:t>
+      </w:r>
+      <w:r>
+        <w:t>F *</w:t>
+      </w:r>
+      <w:r>
+        <w:t xml:space="preserve"> F → </w:t>
+      </w:r>
+      <w:r>
+        <w:rPr>
+          <w:b/>
+        </w:rPr>
+        <w:t>T</w:t>
+      </w:r>
+      <w:r>
+        <w:t xml:space="preserve"> + F * F</w:t>
+      </w:r>
+    </w:p>
+    <w:p>
+      <w:pPr>
+        <w:spacing w:after="120"/>
+        <w:jc w:val="left"/>
+      </w:pPr>
+      <w:r>
+        <w:t xml:space="preserve">4) </w:t>
+      </w:r>
+      <w:r>
+        <w:rPr>
+          <w:b/>
+        </w:rPr>
+        <w:t>T</w:t>
+      </w:r>
+      <w:r>
+        <w:t xml:space="preserve"> + F * F → </w:t>
+      </w:r>
+      <w:r>
+        <w:rPr>
+          <w:b/>
+        </w:rPr>
+        <w:t>F</w:t>
+      </w:r>
+      <w:r>
+        <w:t xml:space="preserve"> + F * F</w:t>
+      </w:r>
+    </w:p>
+    <w:p>
+      <w:pPr>
+        <w:spacing w:after="120"/>
+        <w:jc w:val="left"/>
+      </w:pPr>
+      <w:r>
+        <w:t xml:space="preserve">5) F + F * F → </w:t>
+      </w:r>
+      <w:r>
+        <w:rPr>
+          <w:b/>
+        </w:rPr>
+        <w:t>id</w:t>
+      </w:r>
+      <w:r>
+        <w:t xml:space="preserve"> + </w:t>
+      </w:r>
+      <w:r>
+        <w:rPr>
+          <w:b/>
+        </w:rPr>
+        <w:t>id</w:t>
+      </w:r>
+      <w:r>
+        <w:t xml:space="preserve"> * </w:t>
+      </w:r>
+      <w:r>
+        <w:rPr>
+          <w:b/>
+        </w:rPr>
+        <w:t>id</w:t>
+      </w:r>
+      <w:r>
+        <w:rPr>
+          <w:b/>
+        </w:rPr>
+        <w:tab/>
+      </w:r>
+      <w:r>
+        <w:t>(a szabály háromszori alkalmazásával a különböző F-ekre)</w:t>
+      </w:r>
+    </w:p>
+    <w:p>
+      <w:pPr>
+        <w:spacing w:after="120"/>
+      </w:pPr>
+      <w:r>
+        <w:t>Ez pedig reprezentálható a következő fával:</w:t>
+      </w:r>
+    </w:p>
+    <w:p>
+      <w:pPr>
+        <w:spacing w:after="120"/>
+      </w:pPr>
+      <w:r>
+        <w:t>ide rajzolni egy fát</w:t>
+      </w:r>
+      <w:bookmarkStart w:id="17" w:name="_GoBack"/>
+      <w:bookmarkEnd w:id="17"/>
     </w:p>
     <w:p>
       <w:pPr>
@@ -11644,11 +12299,11 @@
         <w:spacing w:before="240" w:after="240"/>
         <w:ind w:left="568" w:hanging="284"/>
       </w:pPr>
-      <w:bookmarkStart w:id="17" w:name="_Toc496638522"/>
+      <w:bookmarkStart w:id="18" w:name="_Toc496638522"/>
       <w:r>
         <w:t>Szemantikus elemző</w:t>
       </w:r>
-      <w:bookmarkEnd w:id="17"/>
+      <w:bookmarkEnd w:id="18"/>
     </w:p>
     <w:p>
       <w:r>
@@ -11748,6 +12403,7 @@
         </w:numPr>
       </w:pPr>
       <w:r>
+        <w:lastRenderedPageBreak/>
         <w:t>változók deklarációja, többszörös deklarációja, a deklaráció hiánya</w:t>
       </w:r>
     </w:p>
@@ -11787,14 +12443,13 @@
         <w:ind w:left="568" w:hanging="284"/>
       </w:pPr>
       <w:r>
-        <w:lastRenderedPageBreak/>
         <w:t xml:space="preserve"> </w:t>
       </w:r>
-      <w:bookmarkStart w:id="18" w:name="_Toc496638523"/>
+      <w:bookmarkStart w:id="19" w:name="_Toc496638523"/>
       <w:r>
         <w:t>Kódgeneráló</w:t>
       </w:r>
-      <w:bookmarkEnd w:id="18"/>
+      <w:bookmarkEnd w:id="19"/>
     </w:p>
     <w:p>
       <w:r>
@@ -11820,11 +12475,11 @@
       <w:r>
         <w:t xml:space="preserve"> </w:t>
       </w:r>
-      <w:bookmarkStart w:id="19" w:name="_Toc496638524"/>
+      <w:bookmarkStart w:id="20" w:name="_Toc496638524"/>
       <w:r>
         <w:t>Kódoptimalizáló</w:t>
       </w:r>
-      <w:bookmarkEnd w:id="19"/>
+      <w:bookmarkEnd w:id="20"/>
     </w:p>
     <w:p>
       <w:r>
@@ -11876,7 +12531,7 @@
       <w:r>
         <w:t xml:space="preserve"> </w:t>
       </w:r>
-      <w:bookmarkStart w:id="20" w:name="_Toc496638525"/>
+      <w:bookmarkStart w:id="21" w:name="_Toc496638525"/>
       <w:r>
         <w:t xml:space="preserve">A fordítási </w:t>
       </w:r>
@@ -11895,7 +12550,7 @@
       <w:r>
         <w:t>[2]</w:t>
       </w:r>
-      <w:bookmarkEnd w:id="20"/>
+      <w:bookmarkEnd w:id="21"/>
     </w:p>
     <w:p>
       <w:r>
@@ -12017,7 +12672,7 @@
           <w:sz w:val="24"/>
         </w:rPr>
       </w:pPr>
-      <w:bookmarkStart w:id="21" w:name="_Ref469231452"/>
+      <w:bookmarkStart w:id="22" w:name="_Ref469231452"/>
       <w:r>
         <w:rPr>
           <w:sz w:val="24"/>
@@ -12061,7 +12716,7 @@
         </w:rPr>
         <w:t>. ábra</w:t>
       </w:r>
-      <w:bookmarkEnd w:id="21"/>
+      <w:bookmarkEnd w:id="22"/>
       <w:r>
         <w:rPr>
           <w:sz w:val="24"/>
@@ -12206,7 +12861,7 @@
           <w:szCs w:val="24"/>
         </w:rPr>
       </w:pPr>
-      <w:bookmarkStart w:id="22" w:name="_Ref469231517"/>
+      <w:bookmarkStart w:id="23" w:name="_Ref469231517"/>
       <w:r>
         <w:rPr>
           <w:sz w:val="24"/>
@@ -12257,7 +12912,7 @@
         </w:rPr>
         <w:t>. ábra</w:t>
       </w:r>
-      <w:bookmarkEnd w:id="22"/>
+      <w:bookmarkEnd w:id="23"/>
       <w:r>
         <w:rPr>
           <w:sz w:val="24"/>
@@ -12296,7 +12951,11 @@
         <w:t>e</w:t>
       </w:r>
       <w:r>
-        <w:t xml:space="preserve"> két fázis végrehajtásához már rendelkezésre állnak jó minőségű és hatásfokú automatizált programok. A kódgeneráló rész aránya pedig azért csökkent, mert a fordítóprogramok tervezői már jobban megértik ezt a fázist, mint a koraiak esetén (akkor még új terület volt és nehezebb volt elkészíteni).</w:t>
+        <w:t xml:space="preserve"> két fázis végrehajtásához már rendelkezésre állnak jó minőségű és hatásfokú automatizált programok. A kódgeneráló rész aránya pedig azért csökkent, mert a fordítóprogramok tervezői már jobban megértik ezt a fázist, mint a koraiak esetén (akkor még új terület volt </w:t>
+      </w:r>
+      <w:r>
+        <w:lastRenderedPageBreak/>
+        <w:t>és nehezebb volt elkészíteni).</w:t>
       </w:r>
       <w:r>
         <w:t xml:space="preserve"> A kódoptimalizáló rész növekedését pedig a programok bonyolultságának növekedése vonta maga után</w:t>
@@ -12321,12 +12980,12 @@
         <w:spacing w:before="240" w:after="240"/>
         <w:jc w:val="both"/>
       </w:pPr>
-      <w:bookmarkStart w:id="23" w:name="_Toc496638526"/>
+      <w:bookmarkStart w:id="24" w:name="_Toc496638526"/>
       <w:r>
         <w:lastRenderedPageBreak/>
         <w:t>A feladat elemzése</w:t>
       </w:r>
-      <w:bookmarkEnd w:id="23"/>
+      <w:bookmarkEnd w:id="24"/>
     </w:p>
     <w:p>
       <w:r>
@@ -12342,11 +13001,11 @@
         </w:numPr>
         <w:spacing w:before="240" w:after="240"/>
       </w:pPr>
-      <w:bookmarkStart w:id="24" w:name="_Toc496638527"/>
+      <w:bookmarkStart w:id="25" w:name="_Toc496638527"/>
       <w:r>
         <w:t>Lexikális elemző</w:t>
       </w:r>
-      <w:bookmarkEnd w:id="24"/>
+      <w:bookmarkEnd w:id="25"/>
     </w:p>
     <w:p>
       <w:r>
@@ -12362,18 +13021,10 @@
         <w:t xml:space="preserve"> is állnak</w:t>
       </w:r>
       <w:r>
-        <w:t xml:space="preserve"> rendelkezésre automatizált eszközök (pl. Lex, </w:t>
-      </w:r>
-      <w:proofErr w:type="gramStart"/>
-      <w:r>
-        <w:t>Yacc</w:t>
-      </w:r>
-      <w:r>
-        <w:t>,</w:t>
-      </w:r>
-      <w:proofErr w:type="gramEnd"/>
-      <w:r>
-        <w:t xml:space="preserve"> stb.</w:t>
+        <w:t xml:space="preserve"> rendelkezésre automatizált eszközök (pl. Lex, Yacc</w:t>
+      </w:r>
+      <w:r>
+        <w:t>, stb.</w:t>
       </w:r>
       <w:r>
         <w:t xml:space="preserve">), úgy döntöttem, hogy ezt a részt én implementálom. Döntésemet azzal indoklom, hogy szeretném </w:t>
@@ -12412,11 +13063,11 @@
         </w:numPr>
         <w:spacing w:before="240" w:after="240"/>
       </w:pPr>
-      <w:bookmarkStart w:id="25" w:name="_Toc496638528"/>
+      <w:bookmarkStart w:id="26" w:name="_Toc496638528"/>
       <w:r>
         <w:t>Szintaktikus elemző</w:t>
       </w:r>
-      <w:bookmarkEnd w:id="25"/>
+      <w:bookmarkEnd w:id="26"/>
     </w:p>
     <w:p>
       <w:r>
@@ -12483,11 +13134,11 @@
         </w:numPr>
         <w:spacing w:before="240" w:after="240"/>
       </w:pPr>
-      <w:bookmarkStart w:id="26" w:name="_Toc496638529"/>
+      <w:bookmarkStart w:id="27" w:name="_Toc496638529"/>
       <w:r>
         <w:t>Szemantikus elemző</w:t>
       </w:r>
-      <w:bookmarkEnd w:id="26"/>
+      <w:bookmarkEnd w:id="27"/>
     </w:p>
     <w:p>
       <w:r>
@@ -12509,15 +13160,7 @@
         <w:t>ellenőrizni</w:t>
       </w:r>
       <w:r>
-        <w:t xml:space="preserve">, amit ott is tudok; </w:t>
-      </w:r>
-      <w:proofErr w:type="gramStart"/>
-      <w:r>
-        <w:t>például</w:t>
-      </w:r>
-      <w:proofErr w:type="gramEnd"/>
-      <w:r>
-        <w:t xml:space="preserve"> </w:t>
+        <w:t xml:space="preserve">, amit ott is tudok; például </w:t>
       </w:r>
       <w:r>
         <w:t xml:space="preserve">hogy egy változót </w:t>
@@ -12544,11 +13187,11 @@
         </w:numPr>
         <w:spacing w:before="240" w:after="240"/>
       </w:pPr>
-      <w:bookmarkStart w:id="27" w:name="_Toc496638530"/>
+      <w:bookmarkStart w:id="28" w:name="_Toc496638530"/>
       <w:r>
         <w:t>Kódgeneráló</w:t>
       </w:r>
-      <w:bookmarkEnd w:id="27"/>
+      <w:bookmarkEnd w:id="28"/>
     </w:p>
     <w:p>
       <w:r>
@@ -12591,11 +13234,11 @@
         </w:numPr>
         <w:spacing w:before="240" w:after="240"/>
       </w:pPr>
-      <w:bookmarkStart w:id="28" w:name="_Toc496638531"/>
+      <w:bookmarkStart w:id="29" w:name="_Toc496638531"/>
       <w:r>
         <w:t>Kódoptimalizáló</w:t>
       </w:r>
-      <w:bookmarkEnd w:id="28"/>
+      <w:bookmarkEnd w:id="29"/>
     </w:p>
     <w:p>
       <w:r>
@@ -12656,12 +13299,12 @@
         <w:spacing w:before="240" w:after="240"/>
         <w:jc w:val="both"/>
       </w:pPr>
-      <w:bookmarkStart w:id="29" w:name="_Toc496638532"/>
+      <w:bookmarkStart w:id="30" w:name="_Toc496638532"/>
       <w:r>
         <w:lastRenderedPageBreak/>
         <w:t>Fejlesztőeszközök kiválasztása</w:t>
       </w:r>
-      <w:bookmarkEnd w:id="29"/>
+      <w:bookmarkEnd w:id="30"/>
     </w:p>
     <w:p>
       <w:pPr>
@@ -12672,11 +13315,11 @@
         </w:numPr>
         <w:spacing w:before="240" w:after="240"/>
       </w:pPr>
-      <w:bookmarkStart w:id="30" w:name="_Toc496638533"/>
+      <w:bookmarkStart w:id="31" w:name="_Toc496638533"/>
       <w:r>
         <w:t>Programozási nyelv választás</w:t>
       </w:r>
-      <w:bookmarkEnd w:id="30"/>
+      <w:bookmarkEnd w:id="31"/>
     </w:p>
     <w:p>
       <w:r>
@@ -12934,7 +13577,6 @@
         </w:rPr>
         <w:t xml:space="preserve">, </w:t>
       </w:r>
-      <w:proofErr w:type="gramStart"/>
       <w:r>
         <w:rPr>
           <w:rFonts w:cs="Times New Roman"/>
@@ -12948,15 +13590,7 @@
           <w:rFonts w:cs="Times New Roman"/>
           <w:szCs w:val="24"/>
         </w:rPr>
-        <w:t>,</w:t>
-      </w:r>
-      <w:proofErr w:type="gramEnd"/>
-      <w:r>
-        <w:rPr>
-          <w:rFonts w:cs="Times New Roman"/>
-          <w:szCs w:val="24"/>
-        </w:rPr>
-        <w:t xml:space="preserve"> stb.) </w:t>
+        <w:t xml:space="preserve">, stb.) </w:t>
       </w:r>
       <w:r>
         <w:rPr>
@@ -12982,11 +13616,11 @@
         </w:numPr>
         <w:spacing w:before="240" w:after="240"/>
       </w:pPr>
-      <w:bookmarkStart w:id="31" w:name="_Toc496638534"/>
+      <w:bookmarkStart w:id="32" w:name="_Toc496638534"/>
       <w:r>
         <w:t>Operációs rendszer és fejlesztői környezet választás</w:t>
       </w:r>
-      <w:bookmarkEnd w:id="31"/>
+      <w:bookmarkEnd w:id="32"/>
     </w:p>
     <w:p>
       <w:pPr>
@@ -13052,7 +13686,7 @@
         </w:rPr>
         <w:t>SharpDevelop</w:t>
       </w:r>
-      <w:bookmarkStart w:id="32" w:name="OLE_LINK1"/>
+      <w:bookmarkStart w:id="33" w:name="OLE_LINK1"/>
       <w:r>
         <w:rPr>
           <w:rFonts w:cs="Times New Roman"/>
@@ -13069,7 +13703,7 @@
         </w:rPr>
         <w:t>)</w:t>
       </w:r>
-      <w:bookmarkEnd w:id="32"/>
+      <w:bookmarkEnd w:id="33"/>
     </w:p>
     <w:p>
       <w:pPr>
@@ -13327,30 +13961,14 @@
           <w:rFonts w:cs="Times New Roman"/>
           <w:szCs w:val="24"/>
         </w:rPr>
-        <w:t xml:space="preserve">változók futás közben történő </w:t>
-      </w:r>
-      <w:proofErr w:type="gramStart"/>
+        <w:t>változók futás közben történő kezelése</w:t>
+      </w:r>
       <w:r>
         <w:rPr>
           <w:rFonts w:cs="Times New Roman"/>
           <w:szCs w:val="24"/>
         </w:rPr>
-        <w:t>kezelése</w:t>
-      </w:r>
-      <w:r>
-        <w:rPr>
-          <w:rFonts w:cs="Times New Roman"/>
-          <w:szCs w:val="24"/>
-        </w:rPr>
-        <w:t>,</w:t>
-      </w:r>
-      <w:proofErr w:type="gramEnd"/>
-      <w:r>
-        <w:rPr>
-          <w:rFonts w:cs="Times New Roman"/>
-          <w:szCs w:val="24"/>
-        </w:rPr>
-        <w:t xml:space="preserve"> </w:t>
+        <w:t xml:space="preserve">, </w:t>
       </w:r>
       <w:r>
         <w:rPr>
@@ -13429,7 +14047,7 @@
         <w:spacing w:before="240" w:after="240"/>
         <w:jc w:val="both"/>
       </w:pPr>
-      <w:bookmarkStart w:id="33" w:name="_Toc496638535"/>
+      <w:bookmarkStart w:id="34" w:name="_Toc496638535"/>
       <w:r>
         <w:lastRenderedPageBreak/>
         <w:t>A fel</w:t>
@@ -13440,7 +14058,7 @@
       <w:r>
         <w:t>pszeudonyelv definiálása</w:t>
       </w:r>
-      <w:bookmarkEnd w:id="33"/>
+      <w:bookmarkEnd w:id="34"/>
     </w:p>
     <w:p>
       <w:r>
@@ -13474,11 +14092,11 @@
       <w:r>
         <w:t xml:space="preserve"> </w:t>
       </w:r>
-      <w:bookmarkStart w:id="34" w:name="_Toc496638536"/>
+      <w:bookmarkStart w:id="35" w:name="_Toc496638536"/>
       <w:r>
         <w:t>Áttekintés</w:t>
       </w:r>
-      <w:bookmarkEnd w:id="34"/>
+      <w:bookmarkEnd w:id="35"/>
     </w:p>
     <w:p>
       <w:r>
@@ -13990,21 +14608,19 @@
         </w:numPr>
         <w:spacing w:before="240" w:after="240"/>
       </w:pPr>
-      <w:bookmarkStart w:id="35" w:name="_Toc496638537"/>
+      <w:bookmarkStart w:id="36" w:name="_Toc496638537"/>
       <w:r>
         <w:t>Bevezetés</w:t>
       </w:r>
-      <w:bookmarkEnd w:id="35"/>
+      <w:bookmarkEnd w:id="36"/>
     </w:p>
     <w:p>
       <w:r>
         <w:t xml:space="preserve">Itt általános információkat adok a nyelvről, </w:t>
       </w:r>
-      <w:proofErr w:type="gramStart"/>
       <w:r>
         <w:t>például</w:t>
       </w:r>
-      <w:proofErr w:type="gramEnd"/>
       <w:r>
         <w:t xml:space="preserve"> hogy </w:t>
       </w:r>
@@ -14064,13 +14680,13 @@
       <w:r>
         <w:t xml:space="preserve"> </w:t>
       </w:r>
-      <w:bookmarkStart w:id="36" w:name="_Ref468877029"/>
-      <w:bookmarkStart w:id="37" w:name="_Toc496638538"/>
+      <w:bookmarkStart w:id="37" w:name="_Ref468877029"/>
+      <w:bookmarkStart w:id="38" w:name="_Toc496638538"/>
       <w:r>
         <w:t>Lefoglalt szavak</w:t>
       </w:r>
-      <w:bookmarkEnd w:id="36"/>
       <w:bookmarkEnd w:id="37"/>
+      <w:bookmarkEnd w:id="38"/>
     </w:p>
     <w:p>
       <w:r>
@@ -14176,15 +14792,7 @@
         <w:t>a nyelvben két utasítás is ugyanazt a célt szolgálja</w:t>
       </w:r>
       <w:r>
-        <w:t>; ezt azért terveztem így, hogy a nyelvben való programozás gördülékenyebben történhessen (bosszúságot okozhat, hogy a program azért nem fordul le, mert a „kilép” helyett „</w:t>
-      </w:r>
-      <w:proofErr w:type="gramStart"/>
-      <w:r>
-        <w:t>kilépés”-</w:t>
-      </w:r>
-      <w:proofErr w:type="gramEnd"/>
-      <w:r>
-        <w:t>t kell írni vagy fordítva). Tekintettel arra, hogy ezeket az „átirányításokat” könnyű beleprogramozni a lexikális elemzőbe (</w:t>
+        <w:t>; ezt azért terveztem így, hogy a nyelvben való programozás gördülékenyebben történhessen (bosszúságot okozhat, hogy a program azért nem fordul le, mert a „kilép” helyett „kilépés”-t kell írni vagy fordítva). Tekintettel arra, hogy ezeket az „átirányításokat” könnyű beleprogramozni a lexikális elemzőbe (</w:t>
       </w:r>
       <w:r>
         <w:t xml:space="preserve">egyszerűen </w:t>
@@ -14613,11 +15221,11 @@
       <w:r>
         <w:t xml:space="preserve"> </w:t>
       </w:r>
-      <w:bookmarkStart w:id="38" w:name="_Toc496638539"/>
+      <w:bookmarkStart w:id="39" w:name="_Toc496638539"/>
       <w:r>
         <w:t>Változóhasználat, típusok</w:t>
       </w:r>
-      <w:bookmarkEnd w:id="38"/>
+      <w:bookmarkEnd w:id="39"/>
     </w:p>
     <w:p>
       <w:r>
@@ -14698,11 +15306,11 @@
       <w:r>
         <w:t xml:space="preserve"> </w:t>
       </w:r>
-      <w:bookmarkStart w:id="39" w:name="_Toc496638540"/>
+      <w:bookmarkStart w:id="40" w:name="_Toc496638540"/>
       <w:r>
         <w:t>Típuskonverziók</w:t>
       </w:r>
-      <w:bookmarkEnd w:id="39"/>
+      <w:bookmarkEnd w:id="40"/>
     </w:p>
     <w:p>
       <w:r>
@@ -14754,11 +15362,11 @@
       <w:r>
         <w:t xml:space="preserve"> </w:t>
       </w:r>
-      <w:bookmarkStart w:id="40" w:name="_Toc496638541"/>
+      <w:bookmarkStart w:id="41" w:name="_Toc496638541"/>
       <w:r>
         <w:t>Operátorok</w:t>
       </w:r>
-      <w:bookmarkEnd w:id="40"/>
+      <w:bookmarkEnd w:id="41"/>
     </w:p>
     <w:p>
       <w:pPr>
@@ -15629,7 +16237,7 @@
         </w:tc>
       </w:tr>
     </w:tbl>
-    <w:bookmarkStart w:id="41" w:name="_Ref469231629"/>
+    <w:bookmarkStart w:id="42" w:name="_Ref469231629"/>
     <w:p>
       <w:pPr>
         <w:pStyle w:val="Kpalrs"/>
@@ -15726,7 +16334,7 @@
         </w:rPr>
         <w:t>. táblázat</w:t>
       </w:r>
-      <w:bookmarkEnd w:id="41"/>
+      <w:bookmarkEnd w:id="42"/>
       <w:r>
         <w:rPr>
           <w:sz w:val="24"/>
@@ -15766,14 +16374,14 @@
         <w:lastRenderedPageBreak/>
         <w:t xml:space="preserve"> </w:t>
       </w:r>
-      <w:bookmarkStart w:id="42" w:name="_Toc496638542"/>
+      <w:bookmarkStart w:id="43" w:name="_Toc496638542"/>
       <w:r>
         <w:rPr>
           <w:noProof/>
         </w:rPr>
         <w:t>Kommentezés</w:t>
       </w:r>
-      <w:bookmarkEnd w:id="42"/>
+      <w:bookmarkEnd w:id="43"/>
     </w:p>
     <w:p>
       <w:r>
@@ -15853,11 +16461,11 @@
       <w:r>
         <w:t xml:space="preserve"> </w:t>
       </w:r>
-      <w:bookmarkStart w:id="43" w:name="_Toc496638543"/>
+      <w:bookmarkStart w:id="44" w:name="_Toc496638543"/>
       <w:r>
         <w:t>Vezérlési szerkezetek</w:t>
       </w:r>
-      <w:bookmarkEnd w:id="43"/>
+      <w:bookmarkEnd w:id="44"/>
     </w:p>
     <w:p>
       <w:r>
@@ -15967,11 +16575,11 @@
       <w:r>
         <w:t xml:space="preserve"> </w:t>
       </w:r>
-      <w:bookmarkStart w:id="44" w:name="_Toc496638544"/>
+      <w:bookmarkStart w:id="45" w:name="_Toc496638544"/>
       <w:r>
         <w:t>I/O kezelés</w:t>
       </w:r>
-      <w:bookmarkEnd w:id="44"/>
+      <w:bookmarkEnd w:id="45"/>
     </w:p>
     <w:p>
       <w:r>
@@ -15981,27 +16589,16 @@
         <w:rPr>
           <w:rFonts w:ascii="Cambria Math" w:hAnsi="Cambria Math"/>
         </w:rPr>
-        <w:t xml:space="preserve">beolvas, beolvas: kiír, </w:t>
-      </w:r>
-      <w:proofErr w:type="gramStart"/>
+        <w:t>beolvas, beolvas: kiír, ki</w:t>
+      </w:r>
       <w:r>
         <w:rPr>
           <w:rFonts w:ascii="Cambria Math" w:hAnsi="Cambria Math"/>
         </w:rPr>
-        <w:t>ki</w:t>
-      </w:r>
-      <w:r>
-        <w:rPr>
-          <w:rFonts w:ascii="Cambria Math" w:hAnsi="Cambria Math"/>
-        </w:rPr>
         <w:t>ír:</w:t>
       </w:r>
       <w:r>
-        <w:t>.</w:t>
-      </w:r>
-      <w:proofErr w:type="gramEnd"/>
-      <w:r>
-        <w:t xml:space="preserve"> A </w:t>
+        <w:t xml:space="preserve">. A </w:t>
       </w:r>
       <w:r>
         <w:rPr>
@@ -16075,11 +16672,11 @@
         </w:numPr>
         <w:spacing w:before="240" w:after="240"/>
       </w:pPr>
-      <w:bookmarkStart w:id="45" w:name="_Toc496638545"/>
+      <w:bookmarkStart w:id="46" w:name="_Toc496638545"/>
       <w:r>
         <w:t>Tömbkezelés</w:t>
       </w:r>
-      <w:bookmarkEnd w:id="45"/>
+      <w:bookmarkEnd w:id="46"/>
     </w:p>
     <w:p>
       <w:r>
@@ -16136,23 +16733,13 @@
       <w:r>
         <w:t xml:space="preserve">alapján a tömbök típusának leírása: </w:t>
       </w:r>
-      <w:proofErr w:type="gramStart"/>
       <w:r>
         <w:rPr>
           <w:rFonts w:ascii="Consolas" w:hAnsi="Consolas"/>
           <w:b/>
           <w:sz w:val="22"/>
         </w:rPr>
-        <w:t>típus[</w:t>
-      </w:r>
-      <w:proofErr w:type="gramEnd"/>
-      <w:r>
-        <w:rPr>
-          <w:rFonts w:ascii="Consolas" w:hAnsi="Consolas"/>
-          <w:b/>
-          <w:sz w:val="22"/>
-        </w:rPr>
-        <w:t>]</w:t>
+        <w:t>típus[]</w:t>
       </w:r>
       <w:r>
         <w:t>.</w:t>
@@ -16227,7 +16814,7 @@
         <w:spacing w:before="240" w:after="240"/>
         <w:jc w:val="both"/>
       </w:pPr>
-      <w:bookmarkStart w:id="46" w:name="_Toc496638546"/>
+      <w:bookmarkStart w:id="47" w:name="_Toc496638546"/>
       <w:r>
         <w:lastRenderedPageBreak/>
         <w:t>L</w:t>
@@ -16235,7 +16822,7 @@
       <w:r>
         <w:t>exikális elemző</w:t>
       </w:r>
-      <w:bookmarkEnd w:id="46"/>
+      <w:bookmarkEnd w:id="47"/>
     </w:p>
     <w:p>
       <w:r>
@@ -16260,11 +16847,11 @@
         </w:numPr>
         <w:spacing w:before="240" w:after="240"/>
       </w:pPr>
-      <w:bookmarkStart w:id="47" w:name="_Toc496638547"/>
+      <w:bookmarkStart w:id="48" w:name="_Toc496638547"/>
       <w:r>
         <w:t>Tervezés és implementálás</w:t>
       </w:r>
-      <w:bookmarkEnd w:id="47"/>
+      <w:bookmarkEnd w:id="48"/>
     </w:p>
     <w:p>
       <w:pPr>
@@ -16275,14 +16862,14 @@
         </w:numPr>
         <w:spacing w:before="240" w:after="240"/>
       </w:pPr>
-      <w:bookmarkStart w:id="48" w:name="_Toc496638548"/>
+      <w:bookmarkStart w:id="49" w:name="_Toc496638548"/>
       <w:r>
         <w:t xml:space="preserve">Lexikális elem </w:t>
       </w:r>
       <w:r>
         <w:t>kódok</w:t>
       </w:r>
-      <w:bookmarkEnd w:id="48"/>
+      <w:bookmarkEnd w:id="49"/>
     </w:p>
     <w:p>
       <w:r>
@@ -16316,15 +16903,7 @@
         <w:t>és</w:t>
       </w:r>
       <w:r>
-        <w:t xml:space="preserve"> a kulcs alapján történő keresés </w:t>
-      </w:r>
-      <w:proofErr w:type="gramStart"/>
-      <w:r>
-        <w:t>O(</w:t>
-      </w:r>
-      <w:proofErr w:type="gramEnd"/>
-      <w:r>
-        <w:t>1), az érték alapján történő keresés O(N) nagyságrendű</w:t>
+        <w:t xml:space="preserve"> a kulcs alapján történő keresés O(1), az érték alapján történő keresés O(N) nagyságrendű</w:t>
       </w:r>
       <w:r>
         <w:t xml:space="preserve"> (azonban ez is lecsökkenthető O(1)-re,  egy inverz hash tábl</w:t>
@@ -16734,12 +17313,12 @@
         </w:numPr>
         <w:spacing w:before="240" w:after="240"/>
       </w:pPr>
-      <w:bookmarkStart w:id="49" w:name="_Toc496638549"/>
+      <w:bookmarkStart w:id="50" w:name="_Toc496638549"/>
       <w:r>
         <w:lastRenderedPageBreak/>
         <w:t>Kimeneti szimbólumsorozat</w:t>
       </w:r>
-      <w:bookmarkEnd w:id="49"/>
+      <w:bookmarkEnd w:id="50"/>
     </w:p>
     <w:p>
       <w:r>
@@ -17104,11 +17683,11 @@
         </w:numPr>
         <w:spacing w:before="240" w:after="240"/>
       </w:pPr>
-      <w:bookmarkStart w:id="50" w:name="_Toc496638550"/>
+      <w:bookmarkStart w:id="51" w:name="_Toc496638550"/>
       <w:r>
         <w:t>Szimbólumtábla</w:t>
       </w:r>
-      <w:bookmarkEnd w:id="50"/>
+      <w:bookmarkEnd w:id="51"/>
     </w:p>
     <w:p>
       <w:r>
@@ -17363,7 +17942,7 @@
           <w:szCs w:val="24"/>
         </w:rPr>
       </w:pPr>
-      <w:bookmarkStart w:id="51" w:name="_Toc496638551"/>
+      <w:bookmarkStart w:id="52" w:name="_Toc496638551"/>
       <w:r>
         <w:rPr>
           <w:szCs w:val="24"/>
@@ -17371,7 +17950,7 @@
         <w:lastRenderedPageBreak/>
         <w:t>Elemző</w:t>
       </w:r>
-      <w:bookmarkEnd w:id="51"/>
+      <w:bookmarkEnd w:id="52"/>
     </w:p>
     <w:p>
       <w:pPr>
@@ -17419,27 +17998,13 @@
         <w:rPr>
           <w:szCs w:val="24"/>
         </w:rPr>
-        <w:t xml:space="preserve"> könnyebb megértés </w:t>
-      </w:r>
-      <w:proofErr w:type="gramStart"/>
-      <w:r>
-        <w:rPr>
-          <w:szCs w:val="24"/>
-        </w:rPr>
-        <w:t xml:space="preserve">érdekében </w:t>
-      </w:r>
-      <w:r>
-        <w:rPr>
-          <w:szCs w:val="24"/>
-        </w:rPr>
-        <w:t>)</w:t>
-      </w:r>
-      <w:proofErr w:type="gramEnd"/>
-      <w:r>
-        <w:rPr>
-          <w:szCs w:val="24"/>
-        </w:rPr>
-        <w:t xml:space="preserve"> néhány </w:t>
+        <w:t xml:space="preserve"> könnyebb megértés érdekében </w:t>
+      </w:r>
+      <w:r>
+        <w:rPr>
+          <w:szCs w:val="24"/>
+        </w:rPr>
+        <w:t xml:space="preserve">) néhány </w:t>
       </w:r>
       <w:r>
         <w:rPr>
@@ -18527,27 +19092,7 @@
           <w:sz w:val="22"/>
           <w:szCs w:val="24"/>
         </w:rPr>
-        <w:t>Comment1</w:t>
-      </w:r>
-      <w:proofErr w:type="gramStart"/>
-      <w:r>
-        <w:rPr>
-          <w:rFonts w:ascii="Consolas" w:hAnsi="Consolas" w:cs="Consolas"/>
-          <w:b/>
-          <w:sz w:val="22"/>
-          <w:szCs w:val="24"/>
-        </w:rPr>
-        <w:t>Row(</w:t>
-      </w:r>
-      <w:proofErr w:type="gramEnd"/>
-      <w:r>
-        <w:rPr>
-          <w:rFonts w:ascii="Consolas" w:hAnsi="Consolas" w:cs="Consolas"/>
-          <w:b/>
-          <w:sz w:val="22"/>
-          <w:szCs w:val="24"/>
-        </w:rPr>
-        <w:t>)</w:t>
+        <w:t>Comment1Row()</w:t>
       </w:r>
       <w:r>
         <w:rPr>
@@ -18589,27 +19134,7 @@
           <w:sz w:val="22"/>
           <w:szCs w:val="24"/>
         </w:rPr>
-        <w:t>Comment1</w:t>
-      </w:r>
-      <w:proofErr w:type="gramStart"/>
-      <w:r>
-        <w:rPr>
-          <w:rFonts w:ascii="Consolas" w:hAnsi="Consolas" w:cs="Consolas"/>
-          <w:b/>
-          <w:sz w:val="22"/>
-          <w:szCs w:val="24"/>
-        </w:rPr>
-        <w:t>Row(</w:t>
-      </w:r>
-      <w:proofErr w:type="gramEnd"/>
-      <w:r>
-        <w:rPr>
-          <w:rFonts w:ascii="Consolas" w:hAnsi="Consolas" w:cs="Consolas"/>
-          <w:b/>
-          <w:sz w:val="22"/>
-          <w:szCs w:val="24"/>
-        </w:rPr>
-        <w:t>)</w:t>
+        <w:t>Comment1Row()</w:t>
       </w:r>
       <w:r>
         <w:rPr>
@@ -18765,23 +19290,7 @@
           <w:rFonts w:cs="Times New Roman"/>
           <w:szCs w:val="24"/>
         </w:rPr>
-        <w:t>enlegi pozíciótól számított 1,</w:t>
-      </w:r>
-      <w:proofErr w:type="gramStart"/>
-      <w:r>
-        <w:rPr>
-          <w:rFonts w:cs="Times New Roman"/>
-          <w:szCs w:val="24"/>
-        </w:rPr>
-        <w:t>2,3,…</w:t>
-      </w:r>
-      <w:proofErr w:type="gramEnd"/>
-      <w:r>
-        <w:rPr>
-          <w:rFonts w:cs="Times New Roman"/>
-          <w:szCs w:val="24"/>
-        </w:rPr>
-        <w:t>n hosszú</w:t>
+        <w:t>enlegi pozíciótól számított 1,2,3,…n hosszú</w:t>
       </w:r>
       <w:r>
         <w:rPr>
@@ -18859,14 +19368,14 @@
         </w:numPr>
         <w:spacing w:before="240" w:after="240"/>
       </w:pPr>
-      <w:bookmarkStart w:id="52" w:name="_Toc496638552"/>
+      <w:bookmarkStart w:id="53" w:name="_Toc496638552"/>
       <w:r>
         <w:t>Tesz</w:t>
       </w:r>
       <w:r>
         <w:t>telés</w:t>
       </w:r>
-      <w:bookmarkEnd w:id="52"/>
+      <w:bookmarkEnd w:id="53"/>
     </w:p>
     <w:p>
       <w:r>
@@ -19611,7 +20120,7 @@
         </w:drawing>
       </w:r>
     </w:p>
-    <w:bookmarkStart w:id="53" w:name="_Ref496637699"/>
+    <w:bookmarkStart w:id="54" w:name="_Ref496637699"/>
     <w:p>
       <w:pPr>
         <w:pStyle w:val="Kpalrs"/>
@@ -19664,7 +20173,7 @@
         </w:rPr>
         <w:t>.1. ábra</w:t>
       </w:r>
-      <w:bookmarkEnd w:id="53"/>
+      <w:bookmarkEnd w:id="54"/>
       <w:r>
         <w:rPr>
           <w:sz w:val="24"/>
@@ -19813,11 +20322,11 @@
         </w:numPr>
         <w:spacing w:beforeLines="200" w:before="480" w:after="240"/>
       </w:pPr>
-      <w:bookmarkStart w:id="54" w:name="_Toc496638553"/>
+      <w:bookmarkStart w:id="55" w:name="_Toc496638553"/>
       <w:r>
         <w:t>Fejlesztési tapasztalatok</w:t>
       </w:r>
-      <w:bookmarkEnd w:id="54"/>
+      <w:bookmarkEnd w:id="55"/>
     </w:p>
     <w:p>
       <w:r>
@@ -19977,15 +20486,7 @@
         <w:rPr>
           <w:rFonts w:cs="Times New Roman"/>
         </w:rPr>
-        <w:t>Habár a tesztek megírása több tíz órámba telt, a befektetett idő megtérült, ugyanis így biztonsággal állíthatom, hogy a lexikális elemző pontosan úgy működik, ahogyan én azt elvárom; illetve a tesztek írása közben is felismertem néhány hibát. A lexikális elemző</w:t>
-      </w:r>
-      <w:bookmarkStart w:id="55" w:name="_GoBack"/>
-      <w:bookmarkEnd w:id="55"/>
-      <w:r>
-        <w:rPr>
-          <w:rFonts w:cs="Times New Roman"/>
-        </w:rPr>
-        <w:t>höz összesen 123 tesztet készítettem, amelyek nagyjából 850 sor kóddal fedik le több, mint 99% arányban az elemző nagyjából 400 sornyi kódját.</w:t>
+        <w:t>Habár a tesztek megírása több tíz órámba telt, a befektetett idő megtérült, ugyanis így biztonsággal állíthatom, hogy a lexikális elemző pontosan úgy működik, ahogyan én azt elvárom; illetve a tesztek írása közben is felismertem néhány hibát. A lexikális elemzőhöz összesen 123 tesztet készítettem, amelyek nagyjából 850 sor kóddal fedik le több, mint 99% arányban az elemző nagyjából 400 sornyi kódját.</w:t>
       </w:r>
     </w:p>
     <w:p>
@@ -20027,7 +20528,7 @@
     </w:p>
     <w:p>
       <w:r>
-        <w:t>Megírandó.</w:t>
+        <w:t>asd</w:t>
       </w:r>
     </w:p>
     <w:p>
@@ -20604,7 +21105,6 @@
         <w:docPartUnique/>
       </w:docPartObj>
     </w:sdtPr>
-    <w:sdtEndPr/>
     <w:sdtContent>
       <w:p>
         <w:pPr>
@@ -20624,7 +21124,7 @@
           <w:rPr>
             <w:noProof/>
           </w:rPr>
-          <w:t>33</w:t>
+          <w:t>18</w:t>
         </w:r>
         <w:r>
           <w:fldChar w:fldCharType="end"/>
@@ -21834,6 +22334,119 @@
     </w:lvl>
   </w:abstractNum>
   <w:abstractNum w:abstractNumId="9" w15:restartNumberingAfterBreak="0">
+    <w:nsid w:val="239A0ABF"/>
+    <w:multiLevelType w:val="hybridMultilevel"/>
+    <w:tmpl w:val="09E88608"/>
+    <w:lvl w:ilvl="0" w:tplc="040E0001">
+      <w:start w:val="1"/>
+      <w:numFmt w:val="bullet"/>
+      <w:lvlText w:val=""/>
+      <w:lvlJc w:val="left"/>
+      <w:pPr>
+        <w:ind w:left="720" w:hanging="360"/>
+      </w:pPr>
+      <w:rPr>
+        <w:rFonts w:ascii="Symbol" w:hAnsi="Symbol" w:hint="default"/>
+      </w:rPr>
+    </w:lvl>
+    <w:lvl w:ilvl="1" w:tplc="040E0003" w:tentative="1">
+      <w:start w:val="1"/>
+      <w:numFmt w:val="bullet"/>
+      <w:lvlText w:val="o"/>
+      <w:lvlJc w:val="left"/>
+      <w:pPr>
+        <w:ind w:left="1440" w:hanging="360"/>
+      </w:pPr>
+      <w:rPr>
+        <w:rFonts w:ascii="Courier New" w:hAnsi="Courier New" w:cs="Courier New" w:hint="default"/>
+      </w:rPr>
+    </w:lvl>
+    <w:lvl w:ilvl="2" w:tplc="040E0005" w:tentative="1">
+      <w:start w:val="1"/>
+      <w:numFmt w:val="bullet"/>
+      <w:lvlText w:val=""/>
+      <w:lvlJc w:val="left"/>
+      <w:pPr>
+        <w:ind w:left="2160" w:hanging="360"/>
+      </w:pPr>
+      <w:rPr>
+        <w:rFonts w:ascii="Wingdings" w:hAnsi="Wingdings" w:hint="default"/>
+      </w:rPr>
+    </w:lvl>
+    <w:lvl w:ilvl="3" w:tplc="040E0001" w:tentative="1">
+      <w:start w:val="1"/>
+      <w:numFmt w:val="bullet"/>
+      <w:lvlText w:val=""/>
+      <w:lvlJc w:val="left"/>
+      <w:pPr>
+        <w:ind w:left="2880" w:hanging="360"/>
+      </w:pPr>
+      <w:rPr>
+        <w:rFonts w:ascii="Symbol" w:hAnsi="Symbol" w:hint="default"/>
+      </w:rPr>
+    </w:lvl>
+    <w:lvl w:ilvl="4" w:tplc="040E0003" w:tentative="1">
+      <w:start w:val="1"/>
+      <w:numFmt w:val="bullet"/>
+      <w:lvlText w:val="o"/>
+      <w:lvlJc w:val="left"/>
+      <w:pPr>
+        <w:ind w:left="3600" w:hanging="360"/>
+      </w:pPr>
+      <w:rPr>
+        <w:rFonts w:ascii="Courier New" w:hAnsi="Courier New" w:cs="Courier New" w:hint="default"/>
+      </w:rPr>
+    </w:lvl>
+    <w:lvl w:ilvl="5" w:tplc="040E0005" w:tentative="1">
+      <w:start w:val="1"/>
+      <w:numFmt w:val="bullet"/>
+      <w:lvlText w:val=""/>
+      <w:lvlJc w:val="left"/>
+      <w:pPr>
+        <w:ind w:left="4320" w:hanging="360"/>
+      </w:pPr>
+      <w:rPr>
+        <w:rFonts w:ascii="Wingdings" w:hAnsi="Wingdings" w:hint="default"/>
+      </w:rPr>
+    </w:lvl>
+    <w:lvl w:ilvl="6" w:tplc="040E0001" w:tentative="1">
+      <w:start w:val="1"/>
+      <w:numFmt w:val="bullet"/>
+      <w:lvlText w:val=""/>
+      <w:lvlJc w:val="left"/>
+      <w:pPr>
+        <w:ind w:left="5040" w:hanging="360"/>
+      </w:pPr>
+      <w:rPr>
+        <w:rFonts w:ascii="Symbol" w:hAnsi="Symbol" w:hint="default"/>
+      </w:rPr>
+    </w:lvl>
+    <w:lvl w:ilvl="7" w:tplc="040E0003" w:tentative="1">
+      <w:start w:val="1"/>
+      <w:numFmt w:val="bullet"/>
+      <w:lvlText w:val="o"/>
+      <w:lvlJc w:val="left"/>
+      <w:pPr>
+        <w:ind w:left="5760" w:hanging="360"/>
+      </w:pPr>
+      <w:rPr>
+        <w:rFonts w:ascii="Courier New" w:hAnsi="Courier New" w:cs="Courier New" w:hint="default"/>
+      </w:rPr>
+    </w:lvl>
+    <w:lvl w:ilvl="8" w:tplc="040E0005" w:tentative="1">
+      <w:start w:val="1"/>
+      <w:numFmt w:val="bullet"/>
+      <w:lvlText w:val=""/>
+      <w:lvlJc w:val="left"/>
+      <w:pPr>
+        <w:ind w:left="6480" w:hanging="360"/>
+      </w:pPr>
+      <w:rPr>
+        <w:rFonts w:ascii="Wingdings" w:hAnsi="Wingdings" w:hint="default"/>
+      </w:rPr>
+    </w:lvl>
+  </w:abstractNum>
+  <w:abstractNum w:abstractNumId="10" w15:restartNumberingAfterBreak="0">
     <w:nsid w:val="24480DB3"/>
     <w:multiLevelType w:val="hybridMultilevel"/>
     <w:tmpl w:val="3CB421DE"/>
@@ -21946,7 +22559,7 @@
       </w:rPr>
     </w:lvl>
   </w:abstractNum>
-  <w:abstractNum w:abstractNumId="10" w15:restartNumberingAfterBreak="0">
+  <w:abstractNum w:abstractNumId="11" w15:restartNumberingAfterBreak="0">
     <w:nsid w:val="263E45B9"/>
     <w:multiLevelType w:val="multilevel"/>
     <w:tmpl w:val="0D9A245A"/>
@@ -22064,7 +22677,7 @@
       </w:rPr>
     </w:lvl>
   </w:abstractNum>
-  <w:abstractNum w:abstractNumId="11" w15:restartNumberingAfterBreak="0">
+  <w:abstractNum w:abstractNumId="12" w15:restartNumberingAfterBreak="0">
     <w:nsid w:val="30347140"/>
     <w:multiLevelType w:val="multilevel"/>
     <w:tmpl w:val="03505910"/>
@@ -22177,7 +22790,7 @@
       </w:rPr>
     </w:lvl>
   </w:abstractNum>
-  <w:abstractNum w:abstractNumId="12" w15:restartNumberingAfterBreak="0">
+  <w:abstractNum w:abstractNumId="13" w15:restartNumberingAfterBreak="0">
     <w:nsid w:val="33074462"/>
     <w:multiLevelType w:val="hybridMultilevel"/>
     <w:tmpl w:val="E5B61124"/>
@@ -22289,7 +22902,7 @@
       </w:rPr>
     </w:lvl>
   </w:abstractNum>
-  <w:abstractNum w:abstractNumId="13" w15:restartNumberingAfterBreak="0">
+  <w:abstractNum w:abstractNumId="14" w15:restartNumberingAfterBreak="0">
     <w:nsid w:val="33B741F2"/>
     <w:multiLevelType w:val="hybridMultilevel"/>
     <w:tmpl w:val="9AFC647C"/>
@@ -22378,7 +22991,7 @@
       </w:pPr>
     </w:lvl>
   </w:abstractNum>
-  <w:abstractNum w:abstractNumId="14" w15:restartNumberingAfterBreak="0">
+  <w:abstractNum w:abstractNumId="15" w15:restartNumberingAfterBreak="0">
     <w:nsid w:val="35A941B7"/>
     <w:multiLevelType w:val="hybridMultilevel"/>
     <w:tmpl w:val="903CEE96"/>
@@ -22467,7 +23080,97 @@
       </w:pPr>
     </w:lvl>
   </w:abstractNum>
-  <w:abstractNum w:abstractNumId="15" w15:restartNumberingAfterBreak="0">
+  <w:abstractNum w:abstractNumId="16" w15:restartNumberingAfterBreak="0">
+    <w:nsid w:val="390F20C4"/>
+    <w:multiLevelType w:val="hybridMultilevel"/>
+    <w:tmpl w:val="B2341516"/>
+    <w:lvl w:ilvl="0" w:tplc="6EBEDE82">
+      <w:start w:val="1"/>
+      <w:numFmt w:val="decimal"/>
+      <w:lvlText w:val="%1."/>
+      <w:lvlJc w:val="left"/>
+      <w:pPr>
+        <w:ind w:left="720" w:hanging="360"/>
+      </w:pPr>
+      <w:rPr>
+        <w:rFonts w:hint="default"/>
+        <w:b/>
+      </w:rPr>
+    </w:lvl>
+    <w:lvl w:ilvl="1" w:tplc="040E0019" w:tentative="1">
+      <w:start w:val="1"/>
+      <w:numFmt w:val="lowerLetter"/>
+      <w:lvlText w:val="%2."/>
+      <w:lvlJc w:val="left"/>
+      <w:pPr>
+        <w:ind w:left="1440" w:hanging="360"/>
+      </w:pPr>
+    </w:lvl>
+    <w:lvl w:ilvl="2" w:tplc="040E001B" w:tentative="1">
+      <w:start w:val="1"/>
+      <w:numFmt w:val="lowerRoman"/>
+      <w:lvlText w:val="%3."/>
+      <w:lvlJc w:val="right"/>
+      <w:pPr>
+        <w:ind w:left="2160" w:hanging="180"/>
+      </w:pPr>
+    </w:lvl>
+    <w:lvl w:ilvl="3" w:tplc="040E000F" w:tentative="1">
+      <w:start w:val="1"/>
+      <w:numFmt w:val="decimal"/>
+      <w:lvlText w:val="%4."/>
+      <w:lvlJc w:val="left"/>
+      <w:pPr>
+        <w:ind w:left="2880" w:hanging="360"/>
+      </w:pPr>
+    </w:lvl>
+    <w:lvl w:ilvl="4" w:tplc="040E0019" w:tentative="1">
+      <w:start w:val="1"/>
+      <w:numFmt w:val="lowerLetter"/>
+      <w:lvlText w:val="%5."/>
+      <w:lvlJc w:val="left"/>
+      <w:pPr>
+        <w:ind w:left="3600" w:hanging="360"/>
+      </w:pPr>
+    </w:lvl>
+    <w:lvl w:ilvl="5" w:tplc="040E001B" w:tentative="1">
+      <w:start w:val="1"/>
+      <w:numFmt w:val="lowerRoman"/>
+      <w:lvlText w:val="%6."/>
+      <w:lvlJc w:val="right"/>
+      <w:pPr>
+        <w:ind w:left="4320" w:hanging="180"/>
+      </w:pPr>
+    </w:lvl>
+    <w:lvl w:ilvl="6" w:tplc="040E000F" w:tentative="1">
+      <w:start w:val="1"/>
+      <w:numFmt w:val="decimal"/>
+      <w:lvlText w:val="%7."/>
+      <w:lvlJc w:val="left"/>
+      <w:pPr>
+        <w:ind w:left="5040" w:hanging="360"/>
+      </w:pPr>
+    </w:lvl>
+    <w:lvl w:ilvl="7" w:tplc="040E0019" w:tentative="1">
+      <w:start w:val="1"/>
+      <w:numFmt w:val="lowerLetter"/>
+      <w:lvlText w:val="%8."/>
+      <w:lvlJc w:val="left"/>
+      <w:pPr>
+        <w:ind w:left="5760" w:hanging="360"/>
+      </w:pPr>
+    </w:lvl>
+    <w:lvl w:ilvl="8" w:tplc="040E001B" w:tentative="1">
+      <w:start w:val="1"/>
+      <w:numFmt w:val="lowerRoman"/>
+      <w:lvlText w:val="%9."/>
+      <w:lvlJc w:val="right"/>
+      <w:pPr>
+        <w:ind w:left="6480" w:hanging="180"/>
+      </w:pPr>
+    </w:lvl>
+  </w:abstractNum>
+  <w:abstractNum w:abstractNumId="17" w15:restartNumberingAfterBreak="0">
     <w:nsid w:val="3B235E45"/>
     <w:multiLevelType w:val="hybridMultilevel"/>
     <w:tmpl w:val="9BE0903C"/>
@@ -22580,7 +23283,7 @@
       </w:rPr>
     </w:lvl>
   </w:abstractNum>
-  <w:abstractNum w:abstractNumId="16" w15:restartNumberingAfterBreak="0">
+  <w:abstractNum w:abstractNumId="18" w15:restartNumberingAfterBreak="0">
     <w:nsid w:val="3CB65E04"/>
     <w:multiLevelType w:val="hybridMultilevel"/>
     <w:tmpl w:val="EC7841B2"/>
@@ -22672,7 +23375,7 @@
       </w:pPr>
     </w:lvl>
   </w:abstractNum>
-  <w:abstractNum w:abstractNumId="17" w15:restartNumberingAfterBreak="0">
+  <w:abstractNum w:abstractNumId="19" w15:restartNumberingAfterBreak="0">
     <w:nsid w:val="4B85740D"/>
     <w:multiLevelType w:val="hybridMultilevel"/>
     <w:tmpl w:val="B4ACD24A"/>
@@ -22758,7 +23461,7 @@
       </w:pPr>
     </w:lvl>
   </w:abstractNum>
-  <w:abstractNum w:abstractNumId="18" w15:restartNumberingAfterBreak="0">
+  <w:abstractNum w:abstractNumId="20" w15:restartNumberingAfterBreak="0">
     <w:nsid w:val="4F9268F3"/>
     <w:multiLevelType w:val="hybridMultilevel"/>
     <w:tmpl w:val="993C1888"/>
@@ -22847,7 +23550,7 @@
       </w:pPr>
     </w:lvl>
   </w:abstractNum>
-  <w:abstractNum w:abstractNumId="19" w15:restartNumberingAfterBreak="0">
+  <w:abstractNum w:abstractNumId="21" w15:restartNumberingAfterBreak="0">
     <w:nsid w:val="52E312DE"/>
     <w:multiLevelType w:val="hybridMultilevel"/>
     <w:tmpl w:val="C354264A"/>
@@ -22936,7 +23639,7 @@
       </w:pPr>
     </w:lvl>
   </w:abstractNum>
-  <w:abstractNum w:abstractNumId="20" w15:restartNumberingAfterBreak="0">
+  <w:abstractNum w:abstractNumId="22" w15:restartNumberingAfterBreak="0">
     <w:nsid w:val="55F724D6"/>
     <w:multiLevelType w:val="hybridMultilevel"/>
     <w:tmpl w:val="A09040AC"/>
@@ -23022,7 +23725,7 @@
       </w:pPr>
     </w:lvl>
   </w:abstractNum>
-  <w:abstractNum w:abstractNumId="21" w15:restartNumberingAfterBreak="0">
+  <w:abstractNum w:abstractNumId="23" w15:restartNumberingAfterBreak="0">
     <w:nsid w:val="5B644B98"/>
     <w:multiLevelType w:val="multilevel"/>
     <w:tmpl w:val="A1084A1A"/>
@@ -23135,7 +23838,7 @@
       </w:rPr>
     </w:lvl>
   </w:abstractNum>
-  <w:abstractNum w:abstractNumId="22" w15:restartNumberingAfterBreak="0">
+  <w:abstractNum w:abstractNumId="24" w15:restartNumberingAfterBreak="0">
     <w:nsid w:val="5D997E4C"/>
     <w:multiLevelType w:val="multilevel"/>
     <w:tmpl w:val="0D9A245A"/>
@@ -23253,7 +23956,7 @@
       </w:rPr>
     </w:lvl>
   </w:abstractNum>
-  <w:abstractNum w:abstractNumId="23" w15:restartNumberingAfterBreak="0">
+  <w:abstractNum w:abstractNumId="25" w15:restartNumberingAfterBreak="0">
     <w:nsid w:val="621752FF"/>
     <w:multiLevelType w:val="multilevel"/>
     <w:tmpl w:val="0D9A245A"/>
@@ -23371,7 +24074,7 @@
       </w:rPr>
     </w:lvl>
   </w:abstractNum>
-  <w:abstractNum w:abstractNumId="24" w15:restartNumberingAfterBreak="0">
+  <w:abstractNum w:abstractNumId="26" w15:restartNumberingAfterBreak="0">
     <w:nsid w:val="63BE4430"/>
     <w:multiLevelType w:val="multilevel"/>
     <w:tmpl w:val="040E001F"/>
@@ -23457,7 +24160,7 @@
       </w:pPr>
     </w:lvl>
   </w:abstractNum>
-  <w:abstractNum w:abstractNumId="25" w15:restartNumberingAfterBreak="0">
+  <w:abstractNum w:abstractNumId="27" w15:restartNumberingAfterBreak="0">
     <w:nsid w:val="6B7C4E3C"/>
     <w:multiLevelType w:val="multilevel"/>
     <w:tmpl w:val="040E001F"/>
@@ -23543,7 +24246,7 @@
       </w:pPr>
     </w:lvl>
   </w:abstractNum>
-  <w:abstractNum w:abstractNumId="26" w15:restartNumberingAfterBreak="0">
+  <w:abstractNum w:abstractNumId="28" w15:restartNumberingAfterBreak="0">
     <w:nsid w:val="78BA5405"/>
     <w:multiLevelType w:val="multilevel"/>
     <w:tmpl w:val="0D9A245A"/>
@@ -23661,7 +24364,7 @@
       </w:rPr>
     </w:lvl>
   </w:abstractNum>
-  <w:abstractNum w:abstractNumId="27" w15:restartNumberingAfterBreak="0">
+  <w:abstractNum w:abstractNumId="29" w15:restartNumberingAfterBreak="0">
     <w:nsid w:val="7BDE4AA3"/>
     <w:multiLevelType w:val="hybridMultilevel"/>
     <w:tmpl w:val="18BA0012"/>
@@ -23747,7 +24450,7 @@
       </w:pPr>
     </w:lvl>
   </w:abstractNum>
-  <w:abstractNum w:abstractNumId="28" w15:restartNumberingAfterBreak="0">
+  <w:abstractNum w:abstractNumId="30" w15:restartNumberingAfterBreak="0">
     <w:nsid w:val="7FFC35B9"/>
     <w:multiLevelType w:val="hybridMultilevel"/>
     <w:tmpl w:val="ABB4A9CA"/>
@@ -23837,43 +24540,43 @@
     </w:lvl>
   </w:abstractNum>
   <w:num w:numId="1">
-    <w:abstractNumId w:val="12"/>
+    <w:abstractNumId w:val="13"/>
   </w:num>
   <w:num w:numId="2">
     <w:abstractNumId w:val="7"/>
   </w:num>
   <w:num w:numId="3">
-    <w:abstractNumId w:val="22"/>
+    <w:abstractNumId w:val="24"/>
   </w:num>
   <w:num w:numId="4">
-    <w:abstractNumId w:val="26"/>
+    <w:abstractNumId w:val="28"/>
   </w:num>
   <w:num w:numId="5">
-    <w:abstractNumId w:val="10"/>
+    <w:abstractNumId w:val="11"/>
   </w:num>
   <w:num w:numId="6">
     <w:abstractNumId w:val="5"/>
   </w:num>
   <w:num w:numId="7">
-    <w:abstractNumId w:val="23"/>
+    <w:abstractNumId w:val="25"/>
   </w:num>
   <w:num w:numId="8">
-    <w:abstractNumId w:val="14"/>
+    <w:abstractNumId w:val="15"/>
   </w:num>
   <w:num w:numId="9">
     <w:abstractNumId w:val="6"/>
   </w:num>
   <w:num w:numId="10">
-    <w:abstractNumId w:val="19"/>
+    <w:abstractNumId w:val="21"/>
   </w:num>
   <w:num w:numId="11">
     <w:abstractNumId w:val="2"/>
   </w:num>
   <w:num w:numId="12">
-    <w:abstractNumId w:val="11"/>
+    <w:abstractNumId w:val="12"/>
   </w:num>
   <w:num w:numId="13">
-    <w:abstractNumId w:val="9"/>
+    <w:abstractNumId w:val="10"/>
   </w:num>
   <w:num w:numId="14">
     <w:abstractNumId w:val="0"/>
@@ -23885,43 +24588,49 @@
     <w:abstractNumId w:val="4"/>
   </w:num>
   <w:num w:numId="17">
-    <w:abstractNumId w:val="21"/>
+    <w:abstractNumId w:val="23"/>
   </w:num>
   <w:num w:numId="18">
     <w:abstractNumId w:val="1"/>
   </w:num>
   <w:num w:numId="19">
-    <w:abstractNumId w:val="20"/>
+    <w:abstractNumId w:val="22"/>
   </w:num>
   <w:num w:numId="20">
-    <w:abstractNumId w:val="17"/>
+    <w:abstractNumId w:val="19"/>
   </w:num>
   <w:num w:numId="21">
-    <w:abstractNumId w:val="27"/>
+    <w:abstractNumId w:val="29"/>
   </w:num>
   <w:num w:numId="22">
-    <w:abstractNumId w:val="18"/>
+    <w:abstractNumId w:val="20"/>
   </w:num>
   <w:num w:numId="23">
     <w:abstractNumId w:val="8"/>
   </w:num>
   <w:num w:numId="24">
-    <w:abstractNumId w:val="15"/>
+    <w:abstractNumId w:val="17"/>
   </w:num>
   <w:num w:numId="25">
-    <w:abstractNumId w:val="24"/>
+    <w:abstractNumId w:val="26"/>
   </w:num>
   <w:num w:numId="26">
-    <w:abstractNumId w:val="28"/>
+    <w:abstractNumId w:val="30"/>
   </w:num>
   <w:num w:numId="27">
-    <w:abstractNumId w:val="16"/>
+    <w:abstractNumId w:val="18"/>
   </w:num>
   <w:num w:numId="28">
-    <w:abstractNumId w:val="25"/>
+    <w:abstractNumId w:val="27"/>
   </w:num>
   <w:num w:numId="29">
-    <w:abstractNumId w:val="13"/>
+    <w:abstractNumId w:val="14"/>
+  </w:num>
+  <w:num w:numId="30">
+    <w:abstractNumId w:val="9"/>
+  </w:num>
+  <w:num w:numId="31">
+    <w:abstractNumId w:val="16"/>
   </w:num>
 </w:numbering>
 </file>
@@ -25067,7 +25776,7 @@
 </file>
 
 <file path=customXml/itemProps1.xml><?xml version="1.0" encoding="utf-8"?>
-<ds:datastoreItem xmlns:ds="http://schemas.openxmlformats.org/officeDocument/2006/customXml" ds:itemID="{A0B90181-4EA0-44DD-9964-7AE032E9FD8E}">
+<ds:datastoreItem xmlns:ds="http://schemas.openxmlformats.org/officeDocument/2006/customXml" ds:itemID="{EEED100B-AD4B-4A00-872F-BAB1F01E024D}">
   <ds:schemaRefs>
     <ds:schemaRef ds:uri="http://schemas.openxmlformats.org/officeDocument/2006/bibliography"/>
   </ds:schemaRefs>

</xml_diff>

<commit_message>
Paper: szintaktikus elemző ismertetés kész?
</commit_message>
<xml_diff>
--- a/_documents/O.K. szakdolgozat.docx
+++ b/_documents/O.K. szakdolgozat.docx
@@ -38,7 +38,7 @@
                 <w:lang w:eastAsia="hu-HU"/>
               </w:rPr>
               <w:drawing>
-                <wp:anchor distT="0" distB="0" distL="114300" distR="114300" simplePos="0" relativeHeight="251659264" behindDoc="1" locked="0" layoutInCell="1" allowOverlap="1" wp14:anchorId="783C0B02" wp14:editId="327F3F91">
+                <wp:anchor distT="0" distB="0" distL="114300" distR="114300" simplePos="0" relativeHeight="251658240" behindDoc="1" locked="0" layoutInCell="1" allowOverlap="1" wp14:anchorId="783C0B02" wp14:editId="327F3F91">
                   <wp:simplePos x="0" y="0"/>
                   <wp:positionH relativeFrom="margin">
                     <wp:posOffset>-71120</wp:posOffset>
@@ -184,7 +184,7 @@
                 <w:lang w:eastAsia="hu-HU"/>
               </w:rPr>
               <w:drawing>
-                <wp:anchor distT="0" distB="0" distL="114300" distR="114300" simplePos="0" relativeHeight="251660288" behindDoc="1" locked="0" layoutInCell="1" allowOverlap="1" wp14:anchorId="56B6709F" wp14:editId="300B6086">
+                <wp:anchor distT="0" distB="0" distL="114300" distR="114300" simplePos="0" relativeHeight="251659264" behindDoc="1" locked="0" layoutInCell="1" allowOverlap="1" wp14:anchorId="56B6709F" wp14:editId="300B6086">
                   <wp:simplePos x="0" y="0"/>
                   <wp:positionH relativeFrom="column">
                     <wp:posOffset>831545</wp:posOffset>
@@ -430,7 +430,7 @@
         <mc:AlternateContent>
           <mc:Choice Requires="wps">
             <w:drawing>
-              <wp:anchor distT="0" distB="0" distL="114300" distR="114300" simplePos="0" relativeHeight="251661312" behindDoc="0" locked="0" layoutInCell="1" allowOverlap="1">
+              <wp:anchor distT="0" distB="0" distL="114300" distR="114300" simplePos="0" relativeHeight="251660288" behindDoc="0" locked="0" layoutInCell="1" allowOverlap="1">
                 <wp:simplePos x="0" y="0"/>
                 <wp:positionH relativeFrom="page">
                   <wp:align>right</wp:align>
@@ -524,7 +524,7 @@
                 <v:stroke joinstyle="miter"/>
                 <v:path gradientshapeok="t" o:connecttype="rect"/>
               </v:shapetype>
-              <v:shape id="Szövegdoboz 19" o:spid="_x0000_s1026" type="#_x0000_t202" style="position:absolute;left:0;text-align:left;margin-left:570.55pt;margin-top:85.6pt;width:621.75pt;height:140.85pt;z-index:251661312;visibility:visible;mso-wrap-style:square;mso-width-percent:0;mso-height-percent:0;mso-wrap-distance-left:9pt;mso-wrap-distance-top:0;mso-wrap-distance-right:9pt;mso-wrap-distance-bottom:0;mso-position-horizontal:right;mso-position-horizontal-relative:page;mso-position-vertical:absolute;mso-position-vertical-relative:text;mso-width-percent:0;mso-height-percent:0;mso-width-relative:page;mso-height-relative:page;v-text-anchor:top" o:gfxdata="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" filled="f" stroked="f">
+              <v:shape id="Szövegdoboz 19" o:spid="_x0000_s1026" type="#_x0000_t202" style="position:absolute;left:0;text-align:left;margin-left:570.55pt;margin-top:85.6pt;width:621.75pt;height:140.85pt;z-index:251660288;visibility:visible;mso-wrap-style:square;mso-width-percent:0;mso-height-percent:0;mso-wrap-distance-left:9pt;mso-wrap-distance-top:0;mso-wrap-distance-right:9pt;mso-wrap-distance-bottom:0;mso-position-horizontal:right;mso-position-horizontal-relative:page;mso-position-vertical:absolute;mso-position-vertical-relative:text;mso-width-percent:0;mso-height-percent:0;mso-width-relative:page;mso-height-relative:page;v-text-anchor:top" o:gfxdata="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" filled="f" stroked="f">
                 <v:textbox>
                   <w:txbxContent>
                     <w:p>
@@ -1933,7 +1933,7 @@
           <w:r>
             <w:fldChar w:fldCharType="separate"/>
           </w:r>
-          <w:hyperlink w:anchor="_Toc496638512" w:history="1">
+          <w:hyperlink w:anchor="_Toc497932981" w:history="1">
             <w:r>
               <w:rPr>
                 <w:rStyle w:val="Hyperlink"/>
@@ -1960,7 +1960,7 @@
                 <w:noProof/>
                 <w:webHidden/>
               </w:rPr>
-              <w:instrText xml:space="preserve"> PAGEREF _Toc496638512 \h </w:instrText>
+              <w:instrText xml:space="preserve"> PAGEREF _Toc497932981 \h </w:instrText>
             </w:r>
             <w:r>
               <w:rPr>
@@ -2004,7 +2004,7 @@
               <w:lang w:val="en-US"/>
             </w:rPr>
           </w:pPr>
-          <w:hyperlink w:anchor="_Toc496638513" w:history="1">
+          <w:hyperlink w:anchor="_Toc497932982" w:history="1">
             <w:r>
               <w:rPr>
                 <w:rStyle w:val="Hyperlink"/>
@@ -2031,7 +2031,7 @@
                 <w:noProof/>
                 <w:webHidden/>
               </w:rPr>
-              <w:instrText xml:space="preserve"> PAGEREF _Toc496638513 \h </w:instrText>
+              <w:instrText xml:space="preserve"> PAGEREF _Toc497932982 \h </w:instrText>
             </w:r>
             <w:r>
               <w:rPr>
@@ -2075,7 +2075,7 @@
               <w:lang w:val="en-US"/>
             </w:rPr>
           </w:pPr>
-          <w:hyperlink w:anchor="_Toc496638514" w:history="1">
+          <w:hyperlink w:anchor="_Toc497932983" w:history="1">
             <w:r>
               <w:rPr>
                 <w:rStyle w:val="Hyperlink"/>
@@ -2102,7 +2102,7 @@
                 <w:noProof/>
                 <w:webHidden/>
               </w:rPr>
-              <w:instrText xml:space="preserve"> PAGEREF _Toc496638514 \h </w:instrText>
+              <w:instrText xml:space="preserve"> PAGEREF _Toc497932983 \h </w:instrText>
             </w:r>
             <w:r>
               <w:rPr>
@@ -2147,7 +2147,7 @@
               <w:lang w:val="en-US"/>
             </w:rPr>
           </w:pPr>
-          <w:hyperlink w:anchor="_Toc496638515" w:history="1">
+          <w:hyperlink w:anchor="_Toc497932984" w:history="1">
             <w:r>
               <w:rPr>
                 <w:rStyle w:val="Hyperlink"/>
@@ -2190,7 +2190,7 @@
                 <w:noProof/>
                 <w:webHidden/>
               </w:rPr>
-              <w:instrText xml:space="preserve"> PAGEREF _Toc496638515 \h </w:instrText>
+              <w:instrText xml:space="preserve"> PAGEREF _Toc497932984 \h </w:instrText>
             </w:r>
             <w:r>
               <w:rPr>
@@ -2235,7 +2235,7 @@
               <w:lang w:val="en-US"/>
             </w:rPr>
           </w:pPr>
-          <w:hyperlink w:anchor="_Toc496638516" w:history="1">
+          <w:hyperlink w:anchor="_Toc497932985" w:history="1">
             <w:r>
               <w:rPr>
                 <w:rStyle w:val="Hyperlink"/>
@@ -2278,7 +2278,7 @@
                 <w:noProof/>
                 <w:webHidden/>
               </w:rPr>
-              <w:instrText xml:space="preserve"> PAGEREF _Toc496638516 \h </w:instrText>
+              <w:instrText xml:space="preserve"> PAGEREF _Toc497932985 \h </w:instrText>
             </w:r>
             <w:r>
               <w:rPr>
@@ -2323,7 +2323,7 @@
               <w:lang w:val="en-US"/>
             </w:rPr>
           </w:pPr>
-          <w:hyperlink w:anchor="_Toc496638517" w:history="1">
+          <w:hyperlink w:anchor="_Toc497932986" w:history="1">
             <w:r>
               <w:rPr>
                 <w:rStyle w:val="Hyperlink"/>
@@ -2366,7 +2366,7 @@
                 <w:noProof/>
                 <w:webHidden/>
               </w:rPr>
-              <w:instrText xml:space="preserve"> PAGEREF _Toc496638517 \h </w:instrText>
+              <w:instrText xml:space="preserve"> PAGEREF _Toc497932986 \h </w:instrText>
             </w:r>
             <w:r>
               <w:rPr>
@@ -2411,7 +2411,7 @@
               <w:lang w:val="en-US"/>
             </w:rPr>
           </w:pPr>
-          <w:hyperlink w:anchor="_Toc496638518" w:history="1">
+          <w:hyperlink w:anchor="_Toc497932987" w:history="1">
             <w:r>
               <w:rPr>
                 <w:rStyle w:val="Hyperlink"/>
@@ -2433,7 +2433,7 @@
                 <w:rStyle w:val="Hyperlink"/>
                 <w:noProof/>
               </w:rPr>
-              <w:t>Előre olvasás</w:t>
+              <w:t>Előreolvasás</w:t>
             </w:r>
             <w:r>
               <w:rPr>
@@ -2454,7 +2454,7 @@
                 <w:noProof/>
                 <w:webHidden/>
               </w:rPr>
-              <w:instrText xml:space="preserve"> PAGEREF _Toc496638518 \h </w:instrText>
+              <w:instrText xml:space="preserve"> PAGEREF _Toc497932987 \h </w:instrText>
             </w:r>
             <w:r>
               <w:rPr>
@@ -2499,7 +2499,7 @@
               <w:lang w:val="en-US"/>
             </w:rPr>
           </w:pPr>
-          <w:hyperlink w:anchor="_Toc496638519" w:history="1">
+          <w:hyperlink w:anchor="_Toc497932988" w:history="1">
             <w:r>
               <w:rPr>
                 <w:rStyle w:val="Hyperlink"/>
@@ -2542,7 +2542,7 @@
                 <w:noProof/>
                 <w:webHidden/>
               </w:rPr>
-              <w:instrText xml:space="preserve"> PAGEREF _Toc496638519 \h </w:instrText>
+              <w:instrText xml:space="preserve"> PAGEREF _Toc497932988 \h </w:instrText>
             </w:r>
             <w:r>
               <w:rPr>
@@ -2587,7 +2587,7 @@
               <w:lang w:val="en-US"/>
             </w:rPr>
           </w:pPr>
-          <w:hyperlink w:anchor="_Toc496638520" w:history="1">
+          <w:hyperlink w:anchor="_Toc497932989" w:history="1">
             <w:r>
               <w:rPr>
                 <w:rStyle w:val="Hyperlink"/>
@@ -2630,7 +2630,7 @@
                 <w:noProof/>
                 <w:webHidden/>
               </w:rPr>
-              <w:instrText xml:space="preserve"> PAGEREF _Toc496638520 \h </w:instrText>
+              <w:instrText xml:space="preserve"> PAGEREF _Toc497932989 \h </w:instrText>
             </w:r>
             <w:r>
               <w:rPr>
@@ -2675,7 +2675,7 @@
               <w:lang w:val="en-US"/>
             </w:rPr>
           </w:pPr>
-          <w:hyperlink w:anchor="_Toc496638521" w:history="1">
+          <w:hyperlink w:anchor="_Toc497932990" w:history="1">
             <w:r>
               <w:rPr>
                 <w:rStyle w:val="Hyperlink"/>
@@ -2718,7 +2718,7 @@
                 <w:noProof/>
                 <w:webHidden/>
               </w:rPr>
-              <w:instrText xml:space="preserve"> PAGEREF _Toc496638521 \h </w:instrText>
+              <w:instrText xml:space="preserve"> PAGEREF _Toc497932990 \h </w:instrText>
             </w:r>
             <w:r>
               <w:rPr>
@@ -2739,6 +2739,284 @@
                 <w:webHidden/>
               </w:rPr>
               <w:t>15</w:t>
+            </w:r>
+            <w:r>
+              <w:rPr>
+                <w:noProof/>
+                <w:webHidden/>
+              </w:rPr>
+              <w:fldChar w:fldCharType="end"/>
+            </w:r>
+          </w:hyperlink>
+        </w:p>
+        <w:p>
+          <w:pPr>
+            <w:pStyle w:val="TOC2"/>
+            <w:tabs>
+              <w:tab w:val="left" w:pos="1100"/>
+              <w:tab w:val="right" w:leader="dot" w:pos="8493"/>
+            </w:tabs>
+            <w:rPr>
+              <w:rFonts w:asciiTheme="minorHAnsi" w:eastAsiaTheme="minorEastAsia" w:hAnsiTheme="minorHAnsi"/>
+              <w:noProof/>
+              <w:sz w:val="22"/>
+              <w:lang w:val="en-US"/>
+            </w:rPr>
+          </w:pPr>
+          <w:hyperlink w:anchor="_Toc497932991" w:history="1">
+            <w:r>
+              <w:rPr>
+                <w:rStyle w:val="Hyperlink"/>
+                <w:noProof/>
+              </w:rPr>
+              <w:t>1.1.1.</w:t>
+            </w:r>
+            <w:r>
+              <w:rPr>
+                <w:rFonts w:asciiTheme="minorHAnsi" w:eastAsiaTheme="minorEastAsia" w:hAnsiTheme="minorHAnsi"/>
+                <w:noProof/>
+                <w:sz w:val="22"/>
+                <w:lang w:val="en-US"/>
+              </w:rPr>
+              <w:tab/>
+            </w:r>
+            <w:r>
+              <w:rPr>
+                <w:rStyle w:val="Hyperlink"/>
+                <w:noProof/>
+              </w:rPr>
+              <w:t>A szintaktikus elemzők típusai</w:t>
+            </w:r>
+            <w:r>
+              <w:rPr>
+                <w:noProof/>
+                <w:webHidden/>
+              </w:rPr>
+              <w:tab/>
+            </w:r>
+            <w:r>
+              <w:rPr>
+                <w:noProof/>
+                <w:webHidden/>
+              </w:rPr>
+              <w:fldChar w:fldCharType="begin"/>
+            </w:r>
+            <w:r>
+              <w:rPr>
+                <w:noProof/>
+                <w:webHidden/>
+              </w:rPr>
+              <w:instrText xml:space="preserve"> PAGEREF _Toc497932991 \h </w:instrText>
+            </w:r>
+            <w:r>
+              <w:rPr>
+                <w:noProof/>
+                <w:webHidden/>
+              </w:rPr>
+            </w:r>
+            <w:r>
+              <w:rPr>
+                <w:noProof/>
+                <w:webHidden/>
+              </w:rPr>
+              <w:fldChar w:fldCharType="separate"/>
+            </w:r>
+            <w:r>
+              <w:rPr>
+                <w:noProof/>
+                <w:webHidden/>
+              </w:rPr>
+              <w:t>15</w:t>
+            </w:r>
+            <w:r>
+              <w:rPr>
+                <w:noProof/>
+                <w:webHidden/>
+              </w:rPr>
+              <w:fldChar w:fldCharType="end"/>
+            </w:r>
+          </w:hyperlink>
+        </w:p>
+        <w:p>
+          <w:pPr>
+            <w:pStyle w:val="TOC2"/>
+            <w:tabs>
+              <w:tab w:val="left" w:pos="1100"/>
+              <w:tab w:val="right" w:leader="dot" w:pos="8493"/>
+            </w:tabs>
+            <w:rPr>
+              <w:rFonts w:asciiTheme="minorHAnsi" w:eastAsiaTheme="minorEastAsia" w:hAnsiTheme="minorHAnsi"/>
+              <w:noProof/>
+              <w:sz w:val="22"/>
+              <w:lang w:val="en-US"/>
+            </w:rPr>
+          </w:pPr>
+          <w:hyperlink w:anchor="_Toc497932992" w:history="1">
+            <w:r>
+              <w:rPr>
+                <w:rStyle w:val="Hyperlink"/>
+                <w:noProof/>
+              </w:rPr>
+              <w:t>1.1.2.</w:t>
+            </w:r>
+            <w:r>
+              <w:rPr>
+                <w:rFonts w:asciiTheme="minorHAnsi" w:eastAsiaTheme="minorEastAsia" w:hAnsiTheme="minorHAnsi"/>
+                <w:noProof/>
+                <w:sz w:val="22"/>
+                <w:lang w:val="en-US"/>
+              </w:rPr>
+              <w:tab/>
+            </w:r>
+            <w:r>
+              <w:rPr>
+                <w:rStyle w:val="Hyperlink"/>
+                <w:noProof/>
+              </w:rPr>
+              <w:t>A szintakszisfa</w:t>
+            </w:r>
+            <w:r>
+              <w:rPr>
+                <w:noProof/>
+                <w:webHidden/>
+              </w:rPr>
+              <w:tab/>
+            </w:r>
+            <w:r>
+              <w:rPr>
+                <w:noProof/>
+                <w:webHidden/>
+              </w:rPr>
+              <w:fldChar w:fldCharType="begin"/>
+            </w:r>
+            <w:r>
+              <w:rPr>
+                <w:noProof/>
+                <w:webHidden/>
+              </w:rPr>
+              <w:instrText xml:space="preserve"> PAGEREF _Toc497932992 \h </w:instrText>
+            </w:r>
+            <w:r>
+              <w:rPr>
+                <w:noProof/>
+                <w:webHidden/>
+              </w:rPr>
+            </w:r>
+            <w:r>
+              <w:rPr>
+                <w:noProof/>
+                <w:webHidden/>
+              </w:rPr>
+              <w:fldChar w:fldCharType="separate"/>
+            </w:r>
+            <w:r>
+              <w:rPr>
+                <w:noProof/>
+                <w:webHidden/>
+              </w:rPr>
+              <w:t>17</w:t>
+            </w:r>
+            <w:r>
+              <w:rPr>
+                <w:noProof/>
+                <w:webHidden/>
+              </w:rPr>
+              <w:fldChar w:fldCharType="end"/>
+            </w:r>
+          </w:hyperlink>
+        </w:p>
+        <w:p>
+          <w:pPr>
+            <w:pStyle w:val="TOC2"/>
+            <w:tabs>
+              <w:tab w:val="left" w:pos="1100"/>
+              <w:tab w:val="right" w:leader="dot" w:pos="8493"/>
+            </w:tabs>
+            <w:rPr>
+              <w:rFonts w:asciiTheme="minorHAnsi" w:eastAsiaTheme="minorEastAsia" w:hAnsiTheme="minorHAnsi"/>
+              <w:noProof/>
+              <w:sz w:val="22"/>
+              <w:lang w:val="en-US"/>
+            </w:rPr>
+          </w:pPr>
+          <w:hyperlink w:anchor="_Toc497932993" w:history="1">
+            <w:r>
+              <w:rPr>
+                <w:rStyle w:val="Hyperlink"/>
+                <w:noProof/>
+              </w:rPr>
+              <w:t>1.1.3.</w:t>
+            </w:r>
+            <w:r>
+              <w:rPr>
+                <w:rFonts w:asciiTheme="minorHAnsi" w:eastAsiaTheme="minorEastAsia" w:hAnsiTheme="minorHAnsi"/>
+                <w:noProof/>
+                <w:sz w:val="22"/>
+                <w:lang w:val="en-US"/>
+              </w:rPr>
+              <w:tab/>
+            </w:r>
+            <w:r>
+              <w:rPr>
+                <w:rStyle w:val="Hyperlink"/>
+                <w:noProof/>
+              </w:rPr>
+              <w:t>Terminálisok</w:t>
+            </w:r>
+            <w:r>
+              <w:rPr>
+                <w:rStyle w:val="Hyperlink"/>
+                <w:noProof/>
+              </w:rPr>
+              <w:t xml:space="preserve"> </w:t>
+            </w:r>
+            <w:r>
+              <w:rPr>
+                <w:rStyle w:val="Hyperlink"/>
+                <w:noProof/>
+              </w:rPr>
+              <w:t>és nemterminálisok</w:t>
+            </w:r>
+            <w:r>
+              <w:rPr>
+                <w:noProof/>
+                <w:webHidden/>
+              </w:rPr>
+              <w:tab/>
+            </w:r>
+            <w:r>
+              <w:rPr>
+                <w:noProof/>
+                <w:webHidden/>
+              </w:rPr>
+              <w:fldChar w:fldCharType="begin"/>
+            </w:r>
+            <w:r>
+              <w:rPr>
+                <w:noProof/>
+                <w:webHidden/>
+              </w:rPr>
+              <w:instrText xml:space="preserve"> PAGEREF _Toc497932993 \h </w:instrText>
+            </w:r>
+            <w:r>
+              <w:rPr>
+                <w:noProof/>
+                <w:webHidden/>
+              </w:rPr>
+            </w:r>
+            <w:r>
+              <w:rPr>
+                <w:noProof/>
+                <w:webHidden/>
+              </w:rPr>
+              <w:fldChar w:fldCharType="separate"/>
+            </w:r>
+            <w:r>
+              <w:rPr>
+                <w:noProof/>
+                <w:webHidden/>
+              </w:rPr>
+              <w:t>18</w:t>
             </w:r>
             <w:r>
               <w:rPr>
@@ -2763,7 +3041,7 @@
               <w:lang w:val="en-US"/>
             </w:rPr>
           </w:pPr>
-          <w:hyperlink w:anchor="_Toc496638522" w:history="1">
+          <w:hyperlink w:anchor="_Toc497932994" w:history="1">
             <w:r>
               <w:rPr>
                 <w:rStyle w:val="Hyperlink"/>
@@ -2806,7 +3084,7 @@
                 <w:noProof/>
                 <w:webHidden/>
               </w:rPr>
-              <w:instrText xml:space="preserve"> PAGEREF _Toc496638522 \h </w:instrText>
+              <w:instrText xml:space="preserve"> PAGEREF _Toc497932994 \h </w:instrText>
             </w:r>
             <w:r>
               <w:rPr>
@@ -2826,7 +3104,7 @@
                 <w:noProof/>
                 <w:webHidden/>
               </w:rPr>
-              <w:t>15</w:t>
+              <w:t>18</w:t>
             </w:r>
             <w:r>
               <w:rPr>
@@ -2851,7 +3129,7 @@
               <w:lang w:val="en-US"/>
             </w:rPr>
           </w:pPr>
-          <w:hyperlink w:anchor="_Toc496638523" w:history="1">
+          <w:hyperlink w:anchor="_Toc497932995" w:history="1">
             <w:r>
               <w:rPr>
                 <w:rStyle w:val="Hyperlink"/>
@@ -2894,7 +3172,7 @@
                 <w:noProof/>
                 <w:webHidden/>
               </w:rPr>
-              <w:instrText xml:space="preserve"> PAGEREF _Toc496638523 \h </w:instrText>
+              <w:instrText xml:space="preserve"> PAGEREF _Toc497932995 \h </w:instrText>
             </w:r>
             <w:r>
               <w:rPr>
@@ -2914,7 +3192,7 @@
                 <w:noProof/>
                 <w:webHidden/>
               </w:rPr>
-              <w:t>16</w:t>
+              <w:t>18</w:t>
             </w:r>
             <w:r>
               <w:rPr>
@@ -2939,7 +3217,7 @@
               <w:lang w:val="en-US"/>
             </w:rPr>
           </w:pPr>
-          <w:hyperlink w:anchor="_Toc496638524" w:history="1">
+          <w:hyperlink w:anchor="_Toc497932996" w:history="1">
             <w:r>
               <w:rPr>
                 <w:rStyle w:val="Hyperlink"/>
@@ -2982,7 +3260,7 @@
                 <w:noProof/>
                 <w:webHidden/>
               </w:rPr>
-              <w:instrText xml:space="preserve"> PAGEREF _Toc496638524 \h </w:instrText>
+              <w:instrText xml:space="preserve"> PAGEREF _Toc497932996 \h </w:instrText>
             </w:r>
             <w:r>
               <w:rPr>
@@ -3002,7 +3280,7 @@
                 <w:noProof/>
                 <w:webHidden/>
               </w:rPr>
-              <w:t>16</w:t>
+              <w:t>18</w:t>
             </w:r>
             <w:r>
               <w:rPr>
@@ -3027,7 +3305,7 @@
               <w:lang w:val="en-US"/>
             </w:rPr>
           </w:pPr>
-          <w:hyperlink w:anchor="_Toc496638525" w:history="1">
+          <w:hyperlink w:anchor="_Toc497932997" w:history="1">
             <w:r>
               <w:rPr>
                 <w:rStyle w:val="Hyperlink"/>
@@ -3070,7 +3348,7 @@
                 <w:noProof/>
                 <w:webHidden/>
               </w:rPr>
-              <w:instrText xml:space="preserve"> PAGEREF _Toc496638525 \h </w:instrText>
+              <w:instrText xml:space="preserve"> PAGEREF _Toc497932997 \h </w:instrText>
             </w:r>
             <w:r>
               <w:rPr>
@@ -3090,7 +3368,7 @@
                 <w:noProof/>
                 <w:webHidden/>
               </w:rPr>
-              <w:t>16</w:t>
+              <w:t>19</w:t>
             </w:r>
             <w:r>
               <w:rPr>
@@ -3115,7 +3393,7 @@
               <w:lang w:val="en-US"/>
             </w:rPr>
           </w:pPr>
-          <w:hyperlink w:anchor="_Toc496638526" w:history="1">
+          <w:hyperlink w:anchor="_Toc497932998" w:history="1">
             <w:r>
               <w:rPr>
                 <w:rStyle w:val="Hyperlink"/>
@@ -3158,7 +3436,7 @@
                 <w:noProof/>
                 <w:webHidden/>
               </w:rPr>
-              <w:instrText xml:space="preserve"> PAGEREF _Toc496638526 \h </w:instrText>
+              <w:instrText xml:space="preserve"> PAGEREF _Toc497932998 \h </w:instrText>
             </w:r>
             <w:r>
               <w:rPr>
@@ -3178,7 +3456,7 @@
                 <w:noProof/>
                 <w:webHidden/>
               </w:rPr>
-              <w:t>18</w:t>
+              <w:t>20</w:t>
             </w:r>
             <w:r>
               <w:rPr>
@@ -3203,7 +3481,7 @@
               <w:lang w:val="en-US"/>
             </w:rPr>
           </w:pPr>
-          <w:hyperlink w:anchor="_Toc496638527" w:history="1">
+          <w:hyperlink w:anchor="_Toc497932999" w:history="1">
             <w:r>
               <w:rPr>
                 <w:rStyle w:val="Hyperlink"/>
@@ -3246,7 +3524,7 @@
                 <w:noProof/>
                 <w:webHidden/>
               </w:rPr>
-              <w:instrText xml:space="preserve"> PAGEREF _Toc496638527 \h </w:instrText>
+              <w:instrText xml:space="preserve"> PAGEREF _Toc497932999 \h </w:instrText>
             </w:r>
             <w:r>
               <w:rPr>
@@ -3266,7 +3544,7 @@
                 <w:noProof/>
                 <w:webHidden/>
               </w:rPr>
-              <w:t>18</w:t>
+              <w:t>20</w:t>
             </w:r>
             <w:r>
               <w:rPr>
@@ -3291,7 +3569,7 @@
               <w:lang w:val="en-US"/>
             </w:rPr>
           </w:pPr>
-          <w:hyperlink w:anchor="_Toc496638528" w:history="1">
+          <w:hyperlink w:anchor="_Toc497933000" w:history="1">
             <w:r>
               <w:rPr>
                 <w:rStyle w:val="Hyperlink"/>
@@ -3334,7 +3612,7 @@
                 <w:noProof/>
                 <w:webHidden/>
               </w:rPr>
-              <w:instrText xml:space="preserve"> PAGEREF _Toc496638528 \h </w:instrText>
+              <w:instrText xml:space="preserve"> PAGEREF _Toc497933000 \h </w:instrText>
             </w:r>
             <w:r>
               <w:rPr>
@@ -3354,7 +3632,7 @@
                 <w:noProof/>
                 <w:webHidden/>
               </w:rPr>
-              <w:t>18</w:t>
+              <w:t>20</w:t>
             </w:r>
             <w:r>
               <w:rPr>
@@ -3379,7 +3657,7 @@
               <w:lang w:val="en-US"/>
             </w:rPr>
           </w:pPr>
-          <w:hyperlink w:anchor="_Toc496638529" w:history="1">
+          <w:hyperlink w:anchor="_Toc497933001" w:history="1">
             <w:r>
               <w:rPr>
                 <w:rStyle w:val="Hyperlink"/>
@@ -3422,7 +3700,7 @@
                 <w:noProof/>
                 <w:webHidden/>
               </w:rPr>
-              <w:instrText xml:space="preserve"> PAGEREF _Toc496638529 \h </w:instrText>
+              <w:instrText xml:space="preserve"> PAGEREF _Toc497933001 \h </w:instrText>
             </w:r>
             <w:r>
               <w:rPr>
@@ -3442,7 +3720,7 @@
                 <w:noProof/>
                 <w:webHidden/>
               </w:rPr>
-              <w:t>18</w:t>
+              <w:t>20</w:t>
             </w:r>
             <w:r>
               <w:rPr>
@@ -3467,7 +3745,7 @@
               <w:lang w:val="en-US"/>
             </w:rPr>
           </w:pPr>
-          <w:hyperlink w:anchor="_Toc496638530" w:history="1">
+          <w:hyperlink w:anchor="_Toc497933002" w:history="1">
             <w:r>
               <w:rPr>
                 <w:rStyle w:val="Hyperlink"/>
@@ -3510,7 +3788,7 @@
                 <w:noProof/>
                 <w:webHidden/>
               </w:rPr>
-              <w:instrText xml:space="preserve"> PAGEREF _Toc496638530 \h </w:instrText>
+              <w:instrText xml:space="preserve"> PAGEREF _Toc497933002 \h </w:instrText>
             </w:r>
             <w:r>
               <w:rPr>
@@ -3530,7 +3808,7 @@
                 <w:noProof/>
                 <w:webHidden/>
               </w:rPr>
-              <w:t>18</w:t>
+              <w:t>20</w:t>
             </w:r>
             <w:r>
               <w:rPr>
@@ -3555,7 +3833,7 @@
               <w:lang w:val="en-US"/>
             </w:rPr>
           </w:pPr>
-          <w:hyperlink w:anchor="_Toc496638531" w:history="1">
+          <w:hyperlink w:anchor="_Toc497933003" w:history="1">
             <w:r>
               <w:rPr>
                 <w:rStyle w:val="Hyperlink"/>
@@ -3598,7 +3876,7 @@
                 <w:noProof/>
                 <w:webHidden/>
               </w:rPr>
-              <w:instrText xml:space="preserve"> PAGEREF _Toc496638531 \h </w:instrText>
+              <w:instrText xml:space="preserve"> PAGEREF _Toc497933003 \h </w:instrText>
             </w:r>
             <w:r>
               <w:rPr>
@@ -3618,7 +3896,7 @@
                 <w:noProof/>
                 <w:webHidden/>
               </w:rPr>
-              <w:t>18</w:t>
+              <w:t>20</w:t>
             </w:r>
             <w:r>
               <w:rPr>
@@ -3643,7 +3921,7 @@
               <w:lang w:val="en-US"/>
             </w:rPr>
           </w:pPr>
-          <w:hyperlink w:anchor="_Toc496638532" w:history="1">
+          <w:hyperlink w:anchor="_Toc497933004" w:history="1">
             <w:r>
               <w:rPr>
                 <w:rStyle w:val="Hyperlink"/>
@@ -3686,7 +3964,7 @@
                 <w:noProof/>
                 <w:webHidden/>
               </w:rPr>
-              <w:instrText xml:space="preserve"> PAGEREF _Toc496638532 \h </w:instrText>
+              <w:instrText xml:space="preserve"> PAGEREF _Toc497933004 \h </w:instrText>
             </w:r>
             <w:r>
               <w:rPr>
@@ -3706,7 +3984,7 @@
                 <w:noProof/>
                 <w:webHidden/>
               </w:rPr>
-              <w:t>19</w:t>
+              <w:t>21</w:t>
             </w:r>
             <w:r>
               <w:rPr>
@@ -3731,7 +4009,7 @@
               <w:lang w:val="en-US"/>
             </w:rPr>
           </w:pPr>
-          <w:hyperlink w:anchor="_Toc496638533" w:history="1">
+          <w:hyperlink w:anchor="_Toc497933005" w:history="1">
             <w:r>
               <w:rPr>
                 <w:rStyle w:val="Hyperlink"/>
@@ -3774,7 +4052,7 @@
                 <w:noProof/>
                 <w:webHidden/>
               </w:rPr>
-              <w:instrText xml:space="preserve"> PAGEREF _Toc496638533 \h </w:instrText>
+              <w:instrText xml:space="preserve"> PAGEREF _Toc497933005 \h </w:instrText>
             </w:r>
             <w:r>
               <w:rPr>
@@ -3794,7 +4072,7 @@
                 <w:noProof/>
                 <w:webHidden/>
               </w:rPr>
-              <w:t>19</w:t>
+              <w:t>21</w:t>
             </w:r>
             <w:r>
               <w:rPr>
@@ -3819,7 +4097,7 @@
               <w:lang w:val="en-US"/>
             </w:rPr>
           </w:pPr>
-          <w:hyperlink w:anchor="_Toc496638534" w:history="1">
+          <w:hyperlink w:anchor="_Toc497933006" w:history="1">
             <w:r>
               <w:rPr>
                 <w:rStyle w:val="Hyperlink"/>
@@ -3862,7 +4140,7 @@
                 <w:noProof/>
                 <w:webHidden/>
               </w:rPr>
-              <w:instrText xml:space="preserve"> PAGEREF _Toc496638534 \h </w:instrText>
+              <w:instrText xml:space="preserve"> PAGEREF _Toc497933006 \h </w:instrText>
             </w:r>
             <w:r>
               <w:rPr>
@@ -3882,7 +4160,7 @@
                 <w:noProof/>
                 <w:webHidden/>
               </w:rPr>
-              <w:t>19</w:t>
+              <w:t>21</w:t>
             </w:r>
             <w:r>
               <w:rPr>
@@ -3907,7 +4185,7 @@
               <w:lang w:val="en-US"/>
             </w:rPr>
           </w:pPr>
-          <w:hyperlink w:anchor="_Toc496638535" w:history="1">
+          <w:hyperlink w:anchor="_Toc497933007" w:history="1">
             <w:r>
               <w:rPr>
                 <w:rStyle w:val="Hyperlink"/>
@@ -3950,7 +4228,7 @@
                 <w:noProof/>
                 <w:webHidden/>
               </w:rPr>
-              <w:instrText xml:space="preserve"> PAGEREF _Toc496638535 \h </w:instrText>
+              <w:instrText xml:space="preserve"> PAGEREF _Toc497933007 \h </w:instrText>
             </w:r>
             <w:r>
               <w:rPr>
@@ -3970,7 +4248,7 @@
                 <w:noProof/>
                 <w:webHidden/>
               </w:rPr>
-              <w:t>21</w:t>
+              <w:t>23</w:t>
             </w:r>
             <w:r>
               <w:rPr>
@@ -3995,7 +4273,7 @@
               <w:lang w:val="en-US"/>
             </w:rPr>
           </w:pPr>
-          <w:hyperlink w:anchor="_Toc496638536" w:history="1">
+          <w:hyperlink w:anchor="_Toc497933008" w:history="1">
             <w:r>
               <w:rPr>
                 <w:rStyle w:val="Hyperlink"/>
@@ -4038,7 +4316,7 @@
                 <w:noProof/>
                 <w:webHidden/>
               </w:rPr>
-              <w:instrText xml:space="preserve"> PAGEREF _Toc496638536 \h </w:instrText>
+              <w:instrText xml:space="preserve"> PAGEREF _Toc497933008 \h </w:instrText>
             </w:r>
             <w:r>
               <w:rPr>
@@ -4058,7 +4336,7 @@
                 <w:noProof/>
                 <w:webHidden/>
               </w:rPr>
-              <w:t>21</w:t>
+              <w:t>23</w:t>
             </w:r>
             <w:r>
               <w:rPr>
@@ -4083,7 +4361,7 @@
               <w:lang w:val="en-US"/>
             </w:rPr>
           </w:pPr>
-          <w:hyperlink w:anchor="_Toc496638537" w:history="1">
+          <w:hyperlink w:anchor="_Toc497933009" w:history="1">
             <w:r>
               <w:rPr>
                 <w:rStyle w:val="Hyperlink"/>
@@ -4126,7 +4404,7 @@
                 <w:noProof/>
                 <w:webHidden/>
               </w:rPr>
-              <w:instrText xml:space="preserve"> PAGEREF _Toc496638537 \h </w:instrText>
+              <w:instrText xml:space="preserve"> PAGEREF _Toc497933009 \h </w:instrText>
             </w:r>
             <w:r>
               <w:rPr>
@@ -4146,7 +4424,7 @@
                 <w:noProof/>
                 <w:webHidden/>
               </w:rPr>
-              <w:t>22</w:t>
+              <w:t>24</w:t>
             </w:r>
             <w:r>
               <w:rPr>
@@ -4171,7 +4449,7 @@
               <w:lang w:val="en-US"/>
             </w:rPr>
           </w:pPr>
-          <w:hyperlink w:anchor="_Toc496638538" w:history="1">
+          <w:hyperlink w:anchor="_Toc497933010" w:history="1">
             <w:r>
               <w:rPr>
                 <w:rStyle w:val="Hyperlink"/>
@@ -4214,7 +4492,7 @@
                 <w:noProof/>
                 <w:webHidden/>
               </w:rPr>
-              <w:instrText xml:space="preserve"> PAGEREF _Toc496638538 \h </w:instrText>
+              <w:instrText xml:space="preserve"> PAGEREF _Toc497933010 \h </w:instrText>
             </w:r>
             <w:r>
               <w:rPr>
@@ -4234,7 +4512,7 @@
                 <w:noProof/>
                 <w:webHidden/>
               </w:rPr>
-              <w:t>22</w:t>
+              <w:t>24</w:t>
             </w:r>
             <w:r>
               <w:rPr>
@@ -4259,7 +4537,7 @@
               <w:lang w:val="en-US"/>
             </w:rPr>
           </w:pPr>
-          <w:hyperlink w:anchor="_Toc496638539" w:history="1">
+          <w:hyperlink w:anchor="_Toc497933011" w:history="1">
             <w:r>
               <w:rPr>
                 <w:rStyle w:val="Hyperlink"/>
@@ -4302,7 +4580,7 @@
                 <w:noProof/>
                 <w:webHidden/>
               </w:rPr>
-              <w:instrText xml:space="preserve"> PAGEREF _Toc496638539 \h </w:instrText>
+              <w:instrText xml:space="preserve"> PAGEREF _Toc497933011 \h </w:instrText>
             </w:r>
             <w:r>
               <w:rPr>
@@ -4322,7 +4600,7 @@
                 <w:noProof/>
                 <w:webHidden/>
               </w:rPr>
-              <w:t>23</w:t>
+              <w:t>25</w:t>
             </w:r>
             <w:r>
               <w:rPr>
@@ -4347,7 +4625,7 @@
               <w:lang w:val="en-US"/>
             </w:rPr>
           </w:pPr>
-          <w:hyperlink w:anchor="_Toc496638540" w:history="1">
+          <w:hyperlink w:anchor="_Toc497933012" w:history="1">
             <w:r>
               <w:rPr>
                 <w:rStyle w:val="Hyperlink"/>
@@ -4390,7 +4668,7 @@
                 <w:noProof/>
                 <w:webHidden/>
               </w:rPr>
-              <w:instrText xml:space="preserve"> PAGEREF _Toc496638540 \h </w:instrText>
+              <w:instrText xml:space="preserve"> PAGEREF _Toc497933012 \h </w:instrText>
             </w:r>
             <w:r>
               <w:rPr>
@@ -4410,7 +4688,7 @@
                 <w:noProof/>
                 <w:webHidden/>
               </w:rPr>
-              <w:t>24</w:t>
+              <w:t>26</w:t>
             </w:r>
             <w:r>
               <w:rPr>
@@ -4435,7 +4713,7 @@
               <w:lang w:val="en-US"/>
             </w:rPr>
           </w:pPr>
-          <w:hyperlink w:anchor="_Toc496638541" w:history="1">
+          <w:hyperlink w:anchor="_Toc497933013" w:history="1">
             <w:r>
               <w:rPr>
                 <w:rStyle w:val="Hyperlink"/>
@@ -4478,7 +4756,7 @@
                 <w:noProof/>
                 <w:webHidden/>
               </w:rPr>
-              <w:instrText xml:space="preserve"> PAGEREF _Toc496638541 \h </w:instrText>
+              <w:instrText xml:space="preserve"> PAGEREF _Toc497933013 \h </w:instrText>
             </w:r>
             <w:r>
               <w:rPr>
@@ -4498,7 +4776,7 @@
                 <w:noProof/>
                 <w:webHidden/>
               </w:rPr>
-              <w:t>24</w:t>
+              <w:t>26</w:t>
             </w:r>
             <w:r>
               <w:rPr>
@@ -4523,7 +4801,7 @@
               <w:lang w:val="en-US"/>
             </w:rPr>
           </w:pPr>
-          <w:hyperlink w:anchor="_Toc496638542" w:history="1">
+          <w:hyperlink w:anchor="_Toc497933014" w:history="1">
             <w:r>
               <w:rPr>
                 <w:rStyle w:val="Hyperlink"/>
@@ -4566,7 +4844,7 @@
                 <w:noProof/>
                 <w:webHidden/>
               </w:rPr>
-              <w:instrText xml:space="preserve"> PAGEREF _Toc496638542 \h </w:instrText>
+              <w:instrText xml:space="preserve"> PAGEREF _Toc497933014 \h </w:instrText>
             </w:r>
             <w:r>
               <w:rPr>
@@ -4586,7 +4864,7 @@
                 <w:noProof/>
                 <w:webHidden/>
               </w:rPr>
-              <w:t>25</w:t>
+              <w:t>27</w:t>
             </w:r>
             <w:r>
               <w:rPr>
@@ -4611,7 +4889,7 @@
               <w:lang w:val="en-US"/>
             </w:rPr>
           </w:pPr>
-          <w:hyperlink w:anchor="_Toc496638543" w:history="1">
+          <w:hyperlink w:anchor="_Toc497933015" w:history="1">
             <w:r>
               <w:rPr>
                 <w:rStyle w:val="Hyperlink"/>
@@ -4654,7 +4932,7 @@
                 <w:noProof/>
                 <w:webHidden/>
               </w:rPr>
-              <w:instrText xml:space="preserve"> PAGEREF _Toc496638543 \h </w:instrText>
+              <w:instrText xml:space="preserve"> PAGEREF _Toc497933015 \h </w:instrText>
             </w:r>
             <w:r>
               <w:rPr>
@@ -4674,7 +4952,7 @@
                 <w:noProof/>
                 <w:webHidden/>
               </w:rPr>
-              <w:t>25</w:t>
+              <w:t>27</w:t>
             </w:r>
             <w:r>
               <w:rPr>
@@ -4699,7 +4977,7 @@
               <w:lang w:val="en-US"/>
             </w:rPr>
           </w:pPr>
-          <w:hyperlink w:anchor="_Toc496638544" w:history="1">
+          <w:hyperlink w:anchor="_Toc497933016" w:history="1">
             <w:r>
               <w:rPr>
                 <w:rStyle w:val="Hyperlink"/>
@@ -4742,7 +5020,7 @@
                 <w:noProof/>
                 <w:webHidden/>
               </w:rPr>
-              <w:instrText xml:space="preserve"> PAGEREF _Toc496638544 \h </w:instrText>
+              <w:instrText xml:space="preserve"> PAGEREF _Toc497933016 \h </w:instrText>
             </w:r>
             <w:r>
               <w:rPr>
@@ -4762,7 +5040,7 @@
                 <w:noProof/>
                 <w:webHidden/>
               </w:rPr>
-              <w:t>25</w:t>
+              <w:t>27</w:t>
             </w:r>
             <w:r>
               <w:rPr>
@@ -4787,7 +5065,7 @@
               <w:lang w:val="en-US"/>
             </w:rPr>
           </w:pPr>
-          <w:hyperlink w:anchor="_Toc496638545" w:history="1">
+          <w:hyperlink w:anchor="_Toc497933017" w:history="1">
             <w:r>
               <w:rPr>
                 <w:rStyle w:val="Hyperlink"/>
@@ -4830,7 +5108,7 @@
                 <w:noProof/>
                 <w:webHidden/>
               </w:rPr>
-              <w:instrText xml:space="preserve"> PAGEREF _Toc496638545 \h </w:instrText>
+              <w:instrText xml:space="preserve"> PAGEREF _Toc497933017 \h </w:instrText>
             </w:r>
             <w:r>
               <w:rPr>
@@ -4850,7 +5128,7 @@
                 <w:noProof/>
                 <w:webHidden/>
               </w:rPr>
-              <w:t>25</w:t>
+              <w:t>27</w:t>
             </w:r>
             <w:r>
               <w:rPr>
@@ -4875,7 +5153,7 @@
               <w:lang w:val="en-US"/>
             </w:rPr>
           </w:pPr>
-          <w:hyperlink w:anchor="_Toc496638546" w:history="1">
+          <w:hyperlink w:anchor="_Toc497933018" w:history="1">
             <w:r>
               <w:rPr>
                 <w:rStyle w:val="Hyperlink"/>
@@ -4918,7 +5196,7 @@
                 <w:noProof/>
                 <w:webHidden/>
               </w:rPr>
-              <w:instrText xml:space="preserve"> PAGEREF _Toc496638546 \h </w:instrText>
+              <w:instrText xml:space="preserve"> PAGEREF _Toc497933018 \h </w:instrText>
             </w:r>
             <w:r>
               <w:rPr>
@@ -4938,7 +5216,7 @@
                 <w:noProof/>
                 <w:webHidden/>
               </w:rPr>
-              <w:t>26</w:t>
+              <w:t>28</w:t>
             </w:r>
             <w:r>
               <w:rPr>
@@ -4963,7 +5241,7 @@
               <w:lang w:val="en-US"/>
             </w:rPr>
           </w:pPr>
-          <w:hyperlink w:anchor="_Toc496638547" w:history="1">
+          <w:hyperlink w:anchor="_Toc497933019" w:history="1">
             <w:r>
               <w:rPr>
                 <w:rStyle w:val="Hyperlink"/>
@@ -5006,7 +5284,7 @@
                 <w:noProof/>
                 <w:webHidden/>
               </w:rPr>
-              <w:instrText xml:space="preserve"> PAGEREF _Toc496638547 \h </w:instrText>
+              <w:instrText xml:space="preserve"> PAGEREF _Toc497933019 \h </w:instrText>
             </w:r>
             <w:r>
               <w:rPr>
@@ -5026,7 +5304,7 @@
                 <w:noProof/>
                 <w:webHidden/>
               </w:rPr>
-              <w:t>26</w:t>
+              <w:t>28</w:t>
             </w:r>
             <w:r>
               <w:rPr>
@@ -5051,7 +5329,7 @@
               <w:lang w:val="en-US"/>
             </w:rPr>
           </w:pPr>
-          <w:hyperlink w:anchor="_Toc496638548" w:history="1">
+          <w:hyperlink w:anchor="_Toc497933020" w:history="1">
             <w:r>
               <w:rPr>
                 <w:rStyle w:val="Hyperlink"/>
@@ -5094,7 +5372,7 @@
                 <w:noProof/>
                 <w:webHidden/>
               </w:rPr>
-              <w:instrText xml:space="preserve"> PAGEREF _Toc496638548 \h </w:instrText>
+              <w:instrText xml:space="preserve"> PAGEREF _Toc497933020 \h </w:instrText>
             </w:r>
             <w:r>
               <w:rPr>
@@ -5114,7 +5392,7 @@
                 <w:noProof/>
                 <w:webHidden/>
               </w:rPr>
-              <w:t>26</w:t>
+              <w:t>28</w:t>
             </w:r>
             <w:r>
               <w:rPr>
@@ -5139,7 +5417,7 @@
               <w:lang w:val="en-US"/>
             </w:rPr>
           </w:pPr>
-          <w:hyperlink w:anchor="_Toc496638549" w:history="1">
+          <w:hyperlink w:anchor="_Toc497933021" w:history="1">
             <w:r>
               <w:rPr>
                 <w:rStyle w:val="Hyperlink"/>
@@ -5182,7 +5460,7 @@
                 <w:noProof/>
                 <w:webHidden/>
               </w:rPr>
-              <w:instrText xml:space="preserve"> PAGEREF _Toc496638549 \h </w:instrText>
+              <w:instrText xml:space="preserve"> PAGEREF _Toc497933021 \h </w:instrText>
             </w:r>
             <w:r>
               <w:rPr>
@@ -5202,7 +5480,7 @@
                 <w:noProof/>
                 <w:webHidden/>
               </w:rPr>
-              <w:t>26</w:t>
+              <w:t>28</w:t>
             </w:r>
             <w:r>
               <w:rPr>
@@ -5227,7 +5505,7 @@
               <w:lang w:val="en-US"/>
             </w:rPr>
           </w:pPr>
-          <w:hyperlink w:anchor="_Toc496638550" w:history="1">
+          <w:hyperlink w:anchor="_Toc497933022" w:history="1">
             <w:r>
               <w:rPr>
                 <w:rStyle w:val="Hyperlink"/>
@@ -5270,7 +5548,7 @@
                 <w:noProof/>
                 <w:webHidden/>
               </w:rPr>
-              <w:instrText xml:space="preserve"> PAGEREF _Toc496638550 \h </w:instrText>
+              <w:instrText xml:space="preserve"> PAGEREF _Toc497933022 \h </w:instrText>
             </w:r>
             <w:r>
               <w:rPr>
@@ -5290,7 +5568,7 @@
                 <w:noProof/>
                 <w:webHidden/>
               </w:rPr>
-              <w:t>27</w:t>
+              <w:t>29</w:t>
             </w:r>
             <w:r>
               <w:rPr>
@@ -5315,7 +5593,7 @@
               <w:lang w:val="en-US"/>
             </w:rPr>
           </w:pPr>
-          <w:hyperlink w:anchor="_Toc496638551" w:history="1">
+          <w:hyperlink w:anchor="_Toc497933023" w:history="1">
             <w:r>
               <w:rPr>
                 <w:rStyle w:val="Hyperlink"/>
@@ -5358,7 +5636,7 @@
                 <w:noProof/>
                 <w:webHidden/>
               </w:rPr>
-              <w:instrText xml:space="preserve"> PAGEREF _Toc496638551 \h </w:instrText>
+              <w:instrText xml:space="preserve"> PAGEREF _Toc497933023 \h </w:instrText>
             </w:r>
             <w:r>
               <w:rPr>
@@ -5378,7 +5656,7 @@
                 <w:noProof/>
                 <w:webHidden/>
               </w:rPr>
-              <w:t>27</w:t>
+              <w:t>29</w:t>
             </w:r>
             <w:r>
               <w:rPr>
@@ -5403,7 +5681,7 @@
               <w:lang w:val="en-US"/>
             </w:rPr>
           </w:pPr>
-          <w:hyperlink w:anchor="_Toc496638552" w:history="1">
+          <w:hyperlink w:anchor="_Toc497933024" w:history="1">
             <w:r>
               <w:rPr>
                 <w:rStyle w:val="Hyperlink"/>
@@ -5446,7 +5724,7 @@
                 <w:noProof/>
                 <w:webHidden/>
               </w:rPr>
-              <w:instrText xml:space="preserve"> PAGEREF _Toc496638552 \h </w:instrText>
+              <w:instrText xml:space="preserve"> PAGEREF _Toc497933024 \h </w:instrText>
             </w:r>
             <w:r>
               <w:rPr>
@@ -5466,7 +5744,7 @@
                 <w:noProof/>
                 <w:webHidden/>
               </w:rPr>
-              <w:t>29</w:t>
+              <w:t>31</w:t>
             </w:r>
             <w:r>
               <w:rPr>
@@ -5491,7 +5769,7 @@
               <w:lang w:val="en-US"/>
             </w:rPr>
           </w:pPr>
-          <w:hyperlink w:anchor="_Toc496638553" w:history="1">
+          <w:hyperlink w:anchor="_Toc497933025" w:history="1">
             <w:r>
               <w:rPr>
                 <w:rStyle w:val="Hyperlink"/>
@@ -5534,7 +5812,7 @@
                 <w:noProof/>
                 <w:webHidden/>
               </w:rPr>
-              <w:instrText xml:space="preserve"> PAGEREF _Toc496638553 \h </w:instrText>
+              <w:instrText xml:space="preserve"> PAGEREF _Toc497933025 \h </w:instrText>
             </w:r>
             <w:r>
               <w:rPr>
@@ -5554,7 +5832,7 @@
                 <w:noProof/>
                 <w:webHidden/>
               </w:rPr>
-              <w:t>31</w:t>
+              <w:t>33</w:t>
             </w:r>
             <w:r>
               <w:rPr>
@@ -5579,7 +5857,7 @@
               <w:lang w:val="en-US"/>
             </w:rPr>
           </w:pPr>
-          <w:hyperlink w:anchor="_Toc496638554" w:history="1">
+          <w:hyperlink w:anchor="_Toc497933026" w:history="1">
             <w:r>
               <w:rPr>
                 <w:rStyle w:val="Hyperlink"/>
@@ -5622,7 +5900,7 @@
                 <w:noProof/>
                 <w:webHidden/>
               </w:rPr>
-              <w:instrText xml:space="preserve"> PAGEREF _Toc496638554 \h </w:instrText>
+              <w:instrText xml:space="preserve"> PAGEREF _Toc497933026 \h </w:instrText>
             </w:r>
             <w:r>
               <w:rPr>
@@ -5642,7 +5920,7 @@
                 <w:noProof/>
                 <w:webHidden/>
               </w:rPr>
-              <w:t>32</w:t>
+              <w:t>34</w:t>
             </w:r>
             <w:r>
               <w:rPr>
@@ -5667,7 +5945,7 @@
               <w:lang w:val="en-US"/>
             </w:rPr>
           </w:pPr>
-          <w:hyperlink w:anchor="_Toc496638555" w:history="1">
+          <w:hyperlink w:anchor="_Toc497933027" w:history="1">
             <w:r>
               <w:rPr>
                 <w:rStyle w:val="Hyperlink"/>
@@ -5710,7 +5988,7 @@
                 <w:noProof/>
                 <w:webHidden/>
               </w:rPr>
-              <w:instrText xml:space="preserve"> PAGEREF _Toc496638555 \h </w:instrText>
+              <w:instrText xml:space="preserve"> PAGEREF _Toc497933027 \h </w:instrText>
             </w:r>
             <w:r>
               <w:rPr>
@@ -5730,7 +6008,7 @@
                 <w:noProof/>
                 <w:webHidden/>
               </w:rPr>
-              <w:t>32</w:t>
+              <w:t>34</w:t>
             </w:r>
             <w:r>
               <w:rPr>
@@ -5755,7 +6033,7 @@
               <w:lang w:val="en-US"/>
             </w:rPr>
           </w:pPr>
-          <w:hyperlink w:anchor="_Toc496638556" w:history="1">
+          <w:hyperlink w:anchor="_Toc497933028" w:history="1">
             <w:r>
               <w:rPr>
                 <w:rStyle w:val="Hyperlink"/>
@@ -5798,7 +6076,7 @@
                 <w:noProof/>
                 <w:webHidden/>
               </w:rPr>
-              <w:instrText xml:space="preserve"> PAGEREF _Toc496638556 \h </w:instrText>
+              <w:instrText xml:space="preserve"> PAGEREF _Toc497933028 \h </w:instrText>
             </w:r>
             <w:r>
               <w:rPr>
@@ -5818,7 +6096,7 @@
                 <w:noProof/>
                 <w:webHidden/>
               </w:rPr>
-              <w:t>32</w:t>
+              <w:t>34</w:t>
             </w:r>
             <w:r>
               <w:rPr>
@@ -5843,7 +6121,7 @@
               <w:lang w:val="en-US"/>
             </w:rPr>
           </w:pPr>
-          <w:hyperlink w:anchor="_Toc496638557" w:history="1">
+          <w:hyperlink w:anchor="_Toc497933029" w:history="1">
             <w:r>
               <w:rPr>
                 <w:rStyle w:val="Hyperlink"/>
@@ -5886,7 +6164,7 @@
                 <w:noProof/>
                 <w:webHidden/>
               </w:rPr>
-              <w:instrText xml:space="preserve"> PAGEREF _Toc496638557 \h </w:instrText>
+              <w:instrText xml:space="preserve"> PAGEREF _Toc497933029 \h </w:instrText>
             </w:r>
             <w:r>
               <w:rPr>
@@ -5906,7 +6184,7 @@
                 <w:noProof/>
                 <w:webHidden/>
               </w:rPr>
-              <w:t>32</w:t>
+              <w:t>34</w:t>
             </w:r>
             <w:r>
               <w:rPr>
@@ -5931,7 +6209,7 @@
               <w:lang w:val="en-US"/>
             </w:rPr>
           </w:pPr>
-          <w:hyperlink w:anchor="_Toc496638558" w:history="1">
+          <w:hyperlink w:anchor="_Toc497933030" w:history="1">
             <w:r>
               <w:rPr>
                 <w:rStyle w:val="Hyperlink"/>
@@ -5974,7 +6252,7 @@
                 <w:noProof/>
                 <w:webHidden/>
               </w:rPr>
-              <w:instrText xml:space="preserve"> PAGEREF _Toc496638558 \h </w:instrText>
+              <w:instrText xml:space="preserve"> PAGEREF _Toc497933030 \h </w:instrText>
             </w:r>
             <w:r>
               <w:rPr>
@@ -5994,7 +6272,7 @@
                 <w:noProof/>
                 <w:webHidden/>
               </w:rPr>
-              <w:t>32</w:t>
+              <w:t>34</w:t>
             </w:r>
             <w:r>
               <w:rPr>
@@ -6019,7 +6297,7 @@
               <w:lang w:val="en-US"/>
             </w:rPr>
           </w:pPr>
-          <w:hyperlink w:anchor="_Toc496638559" w:history="1">
+          <w:hyperlink w:anchor="_Toc497933031" w:history="1">
             <w:r>
               <w:rPr>
                 <w:rStyle w:val="Hyperlink"/>
@@ -6062,7 +6340,7 @@
                 <w:noProof/>
                 <w:webHidden/>
               </w:rPr>
-              <w:instrText xml:space="preserve"> PAGEREF _Toc496638559 \h </w:instrText>
+              <w:instrText xml:space="preserve"> PAGEREF _Toc497933031 \h </w:instrText>
             </w:r>
             <w:r>
               <w:rPr>
@@ -6082,7 +6360,7 @@
                 <w:noProof/>
                 <w:webHidden/>
               </w:rPr>
-              <w:t>33</w:t>
+              <w:t>35</w:t>
             </w:r>
             <w:r>
               <w:rPr>
@@ -6107,7 +6385,7 @@
               <w:lang w:val="en-US"/>
             </w:rPr>
           </w:pPr>
-          <w:hyperlink w:anchor="_Toc496638560" w:history="1">
+          <w:hyperlink w:anchor="_Toc497933032" w:history="1">
             <w:r>
               <w:rPr>
                 <w:rStyle w:val="Hyperlink"/>
@@ -6150,7 +6428,7 @@
                 <w:noProof/>
                 <w:webHidden/>
               </w:rPr>
-              <w:instrText xml:space="preserve"> PAGEREF _Toc496638560 \h </w:instrText>
+              <w:instrText xml:space="preserve"> PAGEREF _Toc497933032 \h </w:instrText>
             </w:r>
             <w:r>
               <w:rPr>
@@ -6170,7 +6448,7 @@
                 <w:noProof/>
                 <w:webHidden/>
               </w:rPr>
-              <w:t>33</w:t>
+              <w:t>35</w:t>
             </w:r>
             <w:r>
               <w:rPr>
@@ -6195,7 +6473,7 @@
               <w:lang w:val="en-US"/>
             </w:rPr>
           </w:pPr>
-          <w:hyperlink w:anchor="_Toc496638561" w:history="1">
+          <w:hyperlink w:anchor="_Toc497933033" w:history="1">
             <w:r>
               <w:rPr>
                 <w:rStyle w:val="Hyperlink"/>
@@ -6238,7 +6516,7 @@
                 <w:noProof/>
                 <w:webHidden/>
               </w:rPr>
-              <w:instrText xml:space="preserve"> PAGEREF _Toc496638561 \h </w:instrText>
+              <w:instrText xml:space="preserve"> PAGEREF _Toc497933033 \h </w:instrText>
             </w:r>
             <w:r>
               <w:rPr>
@@ -6258,7 +6536,7 @@
                 <w:noProof/>
                 <w:webHidden/>
               </w:rPr>
-              <w:t>33</w:t>
+              <w:t>35</w:t>
             </w:r>
             <w:r>
               <w:rPr>
@@ -6283,7 +6561,7 @@
               <w:lang w:val="en-US"/>
             </w:rPr>
           </w:pPr>
-          <w:hyperlink w:anchor="_Toc496638562" w:history="1">
+          <w:hyperlink w:anchor="_Toc497933034" w:history="1">
             <w:r>
               <w:rPr>
                 <w:rStyle w:val="Hyperlink"/>
@@ -6326,7 +6604,7 @@
                 <w:noProof/>
                 <w:webHidden/>
               </w:rPr>
-              <w:instrText xml:space="preserve"> PAGEREF _Toc496638562 \h </w:instrText>
+              <w:instrText xml:space="preserve"> PAGEREF _Toc497933034 \h </w:instrText>
             </w:r>
             <w:r>
               <w:rPr>
@@ -6346,7 +6624,7 @@
                 <w:noProof/>
                 <w:webHidden/>
               </w:rPr>
-              <w:t>33</w:t>
+              <w:t>35</w:t>
             </w:r>
             <w:r>
               <w:rPr>
@@ -6371,7 +6649,7 @@
               <w:lang w:val="en-US"/>
             </w:rPr>
           </w:pPr>
-          <w:hyperlink w:anchor="_Toc496638563" w:history="1">
+          <w:hyperlink w:anchor="_Toc497933035" w:history="1">
             <w:r>
               <w:rPr>
                 <w:rStyle w:val="Hyperlink"/>
@@ -6414,7 +6692,7 @@
                 <w:noProof/>
                 <w:webHidden/>
               </w:rPr>
-              <w:instrText xml:space="preserve"> PAGEREF _Toc496638563 \h </w:instrText>
+              <w:instrText xml:space="preserve"> PAGEREF _Toc497933035 \h </w:instrText>
             </w:r>
             <w:r>
               <w:rPr>
@@ -6434,7 +6712,7 @@
                 <w:noProof/>
                 <w:webHidden/>
               </w:rPr>
-              <w:t>33</w:t>
+              <w:t>35</w:t>
             </w:r>
             <w:r>
               <w:rPr>
@@ -6459,7 +6737,7 @@
               <w:lang w:val="en-US"/>
             </w:rPr>
           </w:pPr>
-          <w:hyperlink w:anchor="_Toc496638564" w:history="1">
+          <w:hyperlink w:anchor="_Toc497933036" w:history="1">
             <w:r>
               <w:rPr>
                 <w:rStyle w:val="Hyperlink"/>
@@ -6502,7 +6780,7 @@
                 <w:noProof/>
                 <w:webHidden/>
               </w:rPr>
-              <w:instrText xml:space="preserve"> PAGEREF _Toc496638564 \h </w:instrText>
+              <w:instrText xml:space="preserve"> PAGEREF _Toc497933036 \h </w:instrText>
             </w:r>
             <w:r>
               <w:rPr>
@@ -6522,7 +6800,7 @@
                 <w:noProof/>
                 <w:webHidden/>
               </w:rPr>
-              <w:t>34</w:t>
+              <w:t>36</w:t>
             </w:r>
             <w:r>
               <w:rPr>
@@ -6547,7 +6825,7 @@
               <w:lang w:val="en-US"/>
             </w:rPr>
           </w:pPr>
-          <w:hyperlink w:anchor="_Toc496638565" w:history="1">
+          <w:hyperlink w:anchor="_Toc497933037" w:history="1">
             <w:r>
               <w:rPr>
                 <w:rStyle w:val="Hyperlink"/>
@@ -6590,7 +6868,7 @@
                 <w:noProof/>
                 <w:webHidden/>
               </w:rPr>
-              <w:instrText xml:space="preserve"> PAGEREF _Toc496638565 \h </w:instrText>
+              <w:instrText xml:space="preserve"> PAGEREF _Toc497933037 \h </w:instrText>
             </w:r>
             <w:r>
               <w:rPr>
@@ -6610,7 +6888,7 @@
                 <w:noProof/>
                 <w:webHidden/>
               </w:rPr>
-              <w:t>35</w:t>
+              <w:t>37</w:t>
             </w:r>
             <w:r>
               <w:rPr>
@@ -6635,7 +6913,7 @@
               <w:lang w:val="en-US"/>
             </w:rPr>
           </w:pPr>
-          <w:hyperlink w:anchor="_Toc496638566" w:history="1">
+          <w:hyperlink w:anchor="_Toc497933038" w:history="1">
             <w:r>
               <w:rPr>
                 <w:rStyle w:val="Hyperlink"/>
@@ -6678,7 +6956,7 @@
                 <w:noProof/>
                 <w:webHidden/>
               </w:rPr>
-              <w:instrText xml:space="preserve"> PAGEREF _Toc496638566 \h </w:instrText>
+              <w:instrText xml:space="preserve"> PAGEREF _Toc497933038 \h </w:instrText>
             </w:r>
             <w:r>
               <w:rPr>
@@ -6698,7 +6976,7 @@
                 <w:noProof/>
                 <w:webHidden/>
               </w:rPr>
-              <w:t>35</w:t>
+              <w:t>37</w:t>
             </w:r>
             <w:r>
               <w:rPr>
@@ -6746,7 +7024,7 @@
         <w:spacing w:before="240" w:after="240"/>
         <w:jc w:val="both"/>
       </w:pPr>
-      <w:bookmarkStart w:id="2" w:name="_Toc496638512"/>
+      <w:bookmarkStart w:id="2" w:name="_Toc497932981"/>
       <w:r>
         <w:lastRenderedPageBreak/>
         <w:t>Köszönetnyilvánítás</w:t>
@@ -6791,7 +7069,7 @@
           <w:szCs w:val="26"/>
         </w:rPr>
       </w:pPr>
-      <w:bookmarkStart w:id="3" w:name="_Toc496638513"/>
+      <w:bookmarkStart w:id="3" w:name="_Toc497932982"/>
       <w:r>
         <w:lastRenderedPageBreak/>
         <w:t>Rövid tartalmi összefoglaló a téma területéről, a feladatról</w:t>
@@ -6969,7 +7247,7 @@
           <w:szCs w:val="26"/>
         </w:rPr>
       </w:pPr>
-      <w:bookmarkStart w:id="4" w:name="_Toc496638514"/>
+      <w:bookmarkStart w:id="4" w:name="_Toc497932983"/>
       <w:r>
         <w:lastRenderedPageBreak/>
         <w:t>A megoldandó probléma és motivációi</w:t>
@@ -7202,7 +7480,7 @@
         <w:ind w:left="357" w:hanging="357"/>
         <w:jc w:val="both"/>
       </w:pPr>
-      <w:bookmarkStart w:id="5" w:name="_Toc496638515"/>
+      <w:bookmarkStart w:id="5" w:name="_Toc497932984"/>
       <w:r>
         <w:lastRenderedPageBreak/>
         <w:t xml:space="preserve">A fordítóprogramok </w:t>
@@ -7222,7 +7500,7 @@
         <w:spacing w:before="240" w:after="240"/>
         <w:ind w:left="568" w:hanging="284"/>
       </w:pPr>
-      <w:bookmarkStart w:id="6" w:name="_Toc496638516"/>
+      <w:bookmarkStart w:id="6" w:name="_Toc497932985"/>
       <w:r>
         <w:t>Áttekintés</w:t>
       </w:r>
@@ -7263,7 +7541,7 @@
         <mc:AlternateContent>
           <mc:Choice Requires="wps">
             <w:drawing>
-              <wp:anchor distT="0" distB="0" distL="114300" distR="114300" simplePos="0" relativeHeight="251665408" behindDoc="0" locked="0" layoutInCell="1" allowOverlap="1" wp14:anchorId="5EBE5E0E" wp14:editId="482B2CEE">
+              <wp:anchor distT="0" distB="0" distL="114300" distR="114300" simplePos="0" relativeHeight="251664384" behindDoc="0" locked="0" layoutInCell="1" allowOverlap="1" wp14:anchorId="5EBE5E0E" wp14:editId="482B2CEE">
                 <wp:simplePos x="0" y="0"/>
                 <wp:positionH relativeFrom="column">
                   <wp:posOffset>1127760</wp:posOffset>
@@ -7387,13 +7665,13 @@
           </mc:Choice>
           <mc:Fallback>
             <w:pict>
-              <v:shape w14:anchorId="5EBE5E0E" id="Szövegdoboz 11" o:spid="_x0000_s1027" type="#_x0000_t202" style="position:absolute;left:0;text-align:left;margin-left:88.8pt;margin-top:108.9pt;width:282.85pt;height:.05pt;z-index:251665408;visibility:visible;mso-wrap-style:square;mso-wrap-distance-left:9pt;mso-wrap-distance-top:0;mso-wrap-distance-right:9pt;mso-wrap-distance-bottom:0;mso-position-horizontal:absolute;mso-position-horizontal-relative:text;mso-position-vertical:absolute;mso-position-vertical-relative:text;v-text-anchor:top" o:gfxdata="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" stroked="f">
+              <v:shape w14:anchorId="5EBE5E0E" id="Szövegdoboz 11" o:spid="_x0000_s1027" type="#_x0000_t202" style="position:absolute;left:0;text-align:left;margin-left:88.8pt;margin-top:108.9pt;width:282.85pt;height:.05pt;z-index:251664384;visibility:visible;mso-wrap-style:square;mso-wrap-distance-left:9pt;mso-wrap-distance-top:0;mso-wrap-distance-right:9pt;mso-wrap-distance-bottom:0;mso-position-horizontal:absolute;mso-position-horizontal-relative:text;mso-position-vertical:absolute;mso-position-vertical-relative:text;v-text-anchor:top" o:gfxdata="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" stroked="f">
                 <v:textbox style="mso-fit-shape-to-text:t" inset="0,0,0,0">
                   <w:txbxContent>
                     <w:bookmarkStart w:id="8" w:name="_Ref469231337"/>
                     <w:p>
                       <w:pPr>
-                        <w:pStyle w:val="Kpalrs"/>
+                        <w:pStyle w:val="Caption"/>
                         <w:jc w:val="center"/>
                         <w:rPr>
                           <w:noProof/>
@@ -7477,7 +7755,7 @@
           <w:lang w:eastAsia="hu-HU"/>
         </w:rPr>
         <w:drawing>
-          <wp:anchor distT="107950" distB="180340" distL="114300" distR="114300" simplePos="0" relativeHeight="251662336" behindDoc="0" locked="0" layoutInCell="1" allowOverlap="1" wp14:anchorId="782177A5" wp14:editId="36F7E2A3">
+          <wp:anchor distT="107950" distB="180340" distL="114300" distR="114300" simplePos="0" relativeHeight="251661312" behindDoc="0" locked="0" layoutInCell="1" allowOverlap="1" wp14:anchorId="782177A5" wp14:editId="36F7E2A3">
             <wp:simplePos x="0" y="0"/>
             <wp:positionH relativeFrom="margin">
               <wp:posOffset>1127760</wp:posOffset>
@@ -7667,7 +7945,7 @@
         <mc:AlternateContent>
           <mc:Choice Requires="wps">
             <w:drawing>
-              <wp:anchor distT="0" distB="0" distL="114300" distR="114300" simplePos="0" relativeHeight="251667456" behindDoc="0" locked="0" layoutInCell="1" allowOverlap="1" wp14:anchorId="3B678B3D" wp14:editId="0E5588C4">
+              <wp:anchor distT="0" distB="0" distL="114300" distR="114300" simplePos="0" relativeHeight="251666432" behindDoc="0" locked="0" layoutInCell="1" allowOverlap="1" wp14:anchorId="3B678B3D" wp14:editId="0E5588C4">
                 <wp:simplePos x="0" y="0"/>
                 <wp:positionH relativeFrom="column">
                   <wp:posOffset>629920</wp:posOffset>
@@ -7711,7 +7989,7 @@
                                 <w:sz w:val="36"/>
                               </w:rPr>
                             </w:pPr>
-                            <w:bookmarkStart w:id="8" w:name="_Ref469231397"/>
+                            <w:bookmarkStart w:id="9" w:name="_Ref469231397"/>
                             <w:r>
                               <w:rPr>
                                 <w:noProof/>
@@ -7760,7 +8038,7 @@
                               </w:rPr>
                               <w:t>. ábra</w:t>
                             </w:r>
-                            <w:bookmarkEnd w:id="8"/>
+                            <w:bookmarkEnd w:id="9"/>
                             <w:r>
                               <w:rPr>
                                 <w:sz w:val="24"/>
@@ -7784,12 +8062,12 @@
           </mc:Choice>
           <mc:Fallback>
             <w:pict>
-              <v:shape w14:anchorId="3B678B3D" id="Szövegdoboz 12" o:spid="_x0000_s1028" type="#_x0000_t202" style="position:absolute;left:0;text-align:left;margin-left:49.6pt;margin-top:295.6pt;width:354.3pt;height:.05pt;z-index:251667456;visibility:visible;mso-wrap-style:square;mso-wrap-distance-left:9pt;mso-wrap-distance-top:0;mso-wrap-distance-right:9pt;mso-wrap-distance-bottom:0;mso-position-horizontal:absolute;mso-position-horizontal-relative:text;mso-position-vertical:absolute;mso-position-vertical-relative:text;v-text-anchor:top" o:gfxdata="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" stroked="f">
+              <v:shape w14:anchorId="3B678B3D" id="Szövegdoboz 12" o:spid="_x0000_s1028" type="#_x0000_t202" style="position:absolute;left:0;text-align:left;margin-left:49.6pt;margin-top:295.6pt;width:354.3pt;height:.05pt;z-index:251666432;visibility:visible;mso-wrap-style:square;mso-wrap-distance-left:9pt;mso-wrap-distance-top:0;mso-wrap-distance-right:9pt;mso-wrap-distance-bottom:0;mso-position-horizontal:absolute;mso-position-horizontal-relative:text;mso-position-vertical:absolute;mso-position-vertical-relative:text;v-text-anchor:top" o:gfxdata="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" stroked="f">
                 <v:textbox style="mso-fit-shape-to-text:t" inset="0,0,0,0">
                   <w:txbxContent>
                     <w:p>
                       <w:pPr>
-                        <w:pStyle w:val="Kpalrs"/>
+                        <w:pStyle w:val="Caption"/>
                         <w:jc w:val="center"/>
                         <w:rPr>
                           <w:noProof/>
@@ -7867,7 +8145,7 @@
           <w:lang w:eastAsia="hu-HU"/>
         </w:rPr>
         <w:drawing>
-          <wp:anchor distT="0" distB="0" distL="114300" distR="114300" simplePos="0" relativeHeight="251663360" behindDoc="0" locked="0" layoutInCell="1" allowOverlap="1" wp14:anchorId="026C865F" wp14:editId="186BA2B6">
+          <wp:anchor distT="0" distB="0" distL="114300" distR="114300" simplePos="0" relativeHeight="251662336" behindDoc="0" locked="0" layoutInCell="1" allowOverlap="1" wp14:anchorId="026C865F" wp14:editId="186BA2B6">
             <wp:simplePos x="0" y="0"/>
             <wp:positionH relativeFrom="margin">
               <wp:posOffset>449580</wp:posOffset>
@@ -7981,14 +8259,14 @@
           <w:szCs w:val="24"/>
         </w:rPr>
       </w:pPr>
-      <w:bookmarkStart w:id="9" w:name="_Toc496638517"/>
+      <w:bookmarkStart w:id="11" w:name="_Toc497932986"/>
       <w:r>
         <w:rPr>
           <w:szCs w:val="24"/>
         </w:rPr>
         <w:t>Lexikális elemző</w:t>
       </w:r>
-      <w:bookmarkEnd w:id="9"/>
+      <w:bookmarkEnd w:id="11"/>
     </w:p>
     <w:p>
       <w:pPr>
@@ -9424,14 +9702,14 @@
           <w:szCs w:val="24"/>
         </w:rPr>
       </w:pPr>
-      <w:bookmarkStart w:id="10" w:name="_Toc496638518"/>
+      <w:bookmarkStart w:id="12" w:name="_Toc497932987"/>
       <w:r>
         <w:rPr>
           <w:szCs w:val="24"/>
         </w:rPr>
         <w:t>Előreolvasás</w:t>
       </w:r>
-      <w:bookmarkEnd w:id="10"/>
+      <w:bookmarkEnd w:id="12"/>
     </w:p>
     <w:p>
       <w:pPr>
@@ -10564,7 +10842,7 @@
           <w:szCs w:val="24"/>
         </w:rPr>
       </w:pPr>
-      <w:bookmarkStart w:id="11" w:name="_Toc496638519"/>
+      <w:bookmarkStart w:id="13" w:name="_Toc497932988"/>
       <w:r>
         <w:rPr>
           <w:szCs w:val="24"/>
@@ -10583,7 +10861,7 @@
         </w:rPr>
         <w:t>a kimenet</w:t>
       </w:r>
-      <w:bookmarkEnd w:id="11"/>
+      <w:bookmarkEnd w:id="13"/>
     </w:p>
     <w:p>
       <w:pPr>
@@ -11026,14 +11304,14 @@
         </w:numPr>
         <w:spacing w:before="240" w:after="240"/>
       </w:pPr>
-      <w:bookmarkStart w:id="12" w:name="_Ref469232301"/>
-      <w:bookmarkStart w:id="13" w:name="_Toc496638520"/>
+      <w:bookmarkStart w:id="14" w:name="_Ref469232301"/>
+      <w:bookmarkStart w:id="15" w:name="_Toc497932989"/>
       <w:r>
         <w:lastRenderedPageBreak/>
         <w:t>Szimbólumtábla</w:t>
       </w:r>
-      <w:bookmarkEnd w:id="12"/>
-      <w:bookmarkEnd w:id="13"/>
+      <w:bookmarkEnd w:id="14"/>
+      <w:bookmarkEnd w:id="15"/>
     </w:p>
     <w:p>
       <w:r>
@@ -11551,11 +11829,11 @@
         <w:spacing w:before="240" w:after="240"/>
         <w:ind w:left="568" w:hanging="284"/>
       </w:pPr>
-      <w:bookmarkStart w:id="14" w:name="_Toc496638521"/>
+      <w:bookmarkStart w:id="16" w:name="_Toc497932990"/>
       <w:r>
         <w:t>Szintaktikus elemző</w:t>
       </w:r>
-      <w:bookmarkEnd w:id="14"/>
+      <w:bookmarkEnd w:id="16"/>
     </w:p>
     <w:p>
       <w:pPr>
@@ -11579,36 +11857,24 @@
     </w:p>
     <w:p>
       <w:pPr>
-        <w:pStyle w:val="ListParagraph"/>
+        <w:pStyle w:val="Heading2"/>
         <w:numPr>
           <w:ilvl w:val="2"/>
           <w:numId w:val="16"/>
         </w:numPr>
-        <w:spacing w:beforeLines="100" w:before="240" w:afterLines="100" w:after="240"/>
-        <w:ind w:left="1225" w:hanging="505"/>
-        <w:contextualSpacing w:val="0"/>
-        <w:rPr>
-          <w:b/>
-        </w:rPr>
-      </w:pPr>
-      <w:r>
-        <w:rPr>
-          <w:b/>
-        </w:rPr>
+        <w:spacing w:before="240" w:after="240"/>
+      </w:pPr>
+      <w:bookmarkStart w:id="17" w:name="_Toc497932991"/>
+      <w:r>
         <w:t>A szintaktikus elemző</w:t>
       </w:r>
       <w:r>
-        <w:rPr>
-          <w:b/>
-        </w:rPr>
         <w:t>k</w:t>
       </w:r>
       <w:r>
-        <w:rPr>
-          <w:b/>
-        </w:rPr>
         <w:t xml:space="preserve"> típusai</w:t>
       </w:r>
+      <w:bookmarkEnd w:id="17"/>
     </w:p>
     <w:p>
       <w:pPr>
@@ -11771,7 +12037,13 @@
         <w:t>mindkét irányból (bal és jobb) elkezdheti egyesével feldolgozni</w:t>
       </w:r>
       <w:r>
-        <w:t xml:space="preserve">, azonban a gyakorlatban csak a balról jobbra történő feldolgozást szokták használni. </w:t>
+        <w:t>, azonban a gyakorlatban csak a balról</w:t>
+      </w:r>
+      <w:r>
+        <w:t>-</w:t>
+      </w:r>
+      <w:r>
+        <w:t xml:space="preserve">jobbra történő feldolgozást szokták használni. </w:t>
       </w:r>
       <w:r>
         <w:t>Az elemzők</w:t>
@@ -11812,7 +12084,13 @@
         <w:t xml:space="preserve"> </w:t>
       </w:r>
       <w:r>
-        <w:t>milyen sorrendben dolgozza fel az elemző: balról jobbra (</w:t>
+        <w:t>milyen sorrendben</w:t>
+      </w:r>
+      <w:r>
+        <w:t xml:space="preserve"> dolgozza fel az elemző: balról-</w:t>
+      </w:r>
+      <w:r>
+        <w:t>jobbra (</w:t>
       </w:r>
       <w:r>
         <w:rPr>
@@ -11828,7 +12106,13 @@
         <w:t>eftmost derivation</w:t>
       </w:r>
       <w:r>
-        <w:t xml:space="preserve"> – legbaloldalibb levezetés), vagy jobbról balra (</w:t>
+        <w:t xml:space="preserve"> – legbalol</w:t>
+      </w:r>
+      <w:r>
+        <w:t>dalibb levezetés), vagy jobbról-</w:t>
+      </w:r>
+      <w:r>
+        <w:t>balra (</w:t>
       </w:r>
       <w:r>
         <w:rPr>
@@ -11863,7 +12147,10 @@
         <w:t>LL-elemző</w:t>
       </w:r>
       <w:r>
-        <w:t>: a bemenetet balról jobbra dolgozza fel, és a mondat legbaloldalibb levezetését alkalmazza.</w:t>
+        <w:t>: a bemenetet balról-</w:t>
+      </w:r>
+      <w:r>
+        <w:t>jobbra dolgozza fel, és a mondat legbaloldalibb levezetését alkalmazza.</w:t>
       </w:r>
     </w:p>
     <w:p>
@@ -11888,7 +12175,10 @@
         <w:t>-elemző</w:t>
       </w:r>
       <w:r>
-        <w:t>: a bemenetet balról jobbra dolgozza fel, és a mondat legjobboldalibb levezetését alkalmazza.</w:t>
+        <w:t>: a bemenetet balról-</w:t>
+      </w:r>
+      <w:r>
+        <w:t>jobbra dolgozza fel, és a mondat legjobboldalibb levezetését alkalmazza.</w:t>
       </w:r>
     </w:p>
     <w:p>
@@ -11968,42 +12258,30 @@
         <w:spacing w:after="120"/>
       </w:pPr>
       <w:r>
-        <w:t>Ebben az egyszerű esetben egy LL-elemző mindig a legbaloldalibb szabályt próbálja alkalmazni (S → Sa), így ezt a végtelenségig folytatná. Természetesen egy LR-elemző a másik irányból indulva azonnal alkalmazni képes az S → b szabályt, így felismeri a bemenetet.</w:t>
-      </w:r>
-    </w:p>
-    <w:p>
-      <w:pPr>
-        <w:spacing w:after="120"/>
-      </w:pPr>
-      <w:r>
-        <w:t>Így belátható az is, hogy egy nyelvtan szabályrendszere vagy csak balrekurzív, vagy csak jobbrekurzív lehet.</w:t>
-      </w:r>
-    </w:p>
-    <w:p>
-      <w:pPr>
-        <w:pStyle w:val="ListParagraph"/>
+        <w:t>Ebben az egyszerű esetben egy LL-elemző mindig a legbaloldalibb szabályt próbálja alkalmazni (S → Sa), így ezt a végtelenségig folytatná. Természetesen egy LR-elemző a másik irányból indulva azonnal alkalmazni képes az S → b szabá</w:t>
+      </w:r>
+      <w:r>
+        <w:t>lyt, így felismeri a bemenetet.</w:t>
+      </w:r>
+    </w:p>
+    <w:p>
+      <w:pPr>
+        <w:pStyle w:val="Heading2"/>
         <w:numPr>
           <w:ilvl w:val="2"/>
           <w:numId w:val="16"/>
         </w:numPr>
-        <w:spacing w:after="120"/>
-        <w:rPr>
-          <w:b/>
-        </w:rPr>
-      </w:pPr>
-      <w:r>
-        <w:rPr>
-          <w:b/>
-        </w:rPr>
+        <w:spacing w:before="240" w:after="240"/>
+      </w:pPr>
+      <w:bookmarkStart w:id="18" w:name="_Toc497932992"/>
+      <w:r>
         <w:lastRenderedPageBreak/>
         <w:t>A s</w:t>
       </w:r>
       <w:r>
-        <w:rPr>
-          <w:b/>
-        </w:rPr>
         <w:t>zintakszisfa</w:t>
       </w:r>
+      <w:bookmarkEnd w:id="18"/>
     </w:p>
     <w:p>
       <w:pPr>
@@ -12282,20 +12560,321 @@
         <w:spacing w:after="120"/>
       </w:pPr>
       <w:r>
-        <w:t>Ez pedig reprezentálható a következő fával:</w:t>
+        <w:rPr>
+          <w:noProof/>
+        </w:rPr>
+        <mc:AlternateContent>
+          <mc:Choice Requires="wpg">
+            <w:drawing>
+              <wp:anchor distT="0" distB="0" distL="114300" distR="114300" simplePos="0" relativeHeight="251670528" behindDoc="0" locked="0" layoutInCell="1" allowOverlap="1">
+                <wp:simplePos x="0" y="0"/>
+                <wp:positionH relativeFrom="column">
+                  <wp:posOffset>329565</wp:posOffset>
+                </wp:positionH>
+                <wp:positionV relativeFrom="paragraph">
+                  <wp:posOffset>369874</wp:posOffset>
+                </wp:positionV>
+                <wp:extent cx="4499610" cy="2501265"/>
+                <wp:effectExtent l="0" t="19050" r="0" b="0"/>
+                <wp:wrapTopAndBottom/>
+                <wp:docPr id="13" name="Group 13"/>
+                <wp:cNvGraphicFramePr/>
+                <a:graphic xmlns:a="http://schemas.openxmlformats.org/drawingml/2006/main">
+                  <a:graphicData uri="http://schemas.microsoft.com/office/word/2010/wordprocessingGroup">
+                    <wpg:wgp>
+                      <wpg:cNvGrpSpPr/>
+                      <wpg:grpSpPr>
+                        <a:xfrm>
+                          <a:off x="0" y="0"/>
+                          <a:ext cx="4499610" cy="2501265"/>
+                          <a:chOff x="0" y="0"/>
+                          <a:chExt cx="4499610" cy="2501265"/>
+                        </a:xfrm>
+                      </wpg:grpSpPr>
+                      <wps:wsp>
+                        <wps:cNvPr id="8" name="Szövegdoboz 12"/>
+                        <wps:cNvSpPr txBox="1"/>
+                        <wps:spPr>
+                          <a:xfrm>
+                            <a:off x="0" y="2249805"/>
+                            <a:ext cx="4499610" cy="251460"/>
+                          </a:xfrm>
+                          <a:prstGeom prst="rect">
+                            <a:avLst/>
+                          </a:prstGeom>
+                          <a:solidFill>
+                            <a:prstClr val="white"/>
+                          </a:solidFill>
+                          <a:ln>
+                            <a:noFill/>
+                          </a:ln>
+                          <a:effectLst/>
+                        </wps:spPr>
+                        <wps:txbx>
+                          <w:txbxContent>
+                            <w:p>
+                              <w:pPr>
+                                <w:pStyle w:val="Caption"/>
+                                <w:spacing w:after="120"/>
+                                <w:jc w:val="center"/>
+                                <w:rPr>
+                                  <w:noProof/>
+                                  <w:sz w:val="36"/>
+                                </w:rPr>
+                              </w:pPr>
+                              <w:r>
+                                <w:rPr>
+                                  <w:noProof/>
+                                  <w:sz w:val="24"/>
+                                </w:rPr>
+                                <w:t>1.3</w:t>
+                              </w:r>
+                              <w:r>
+                                <w:rPr>
+                                  <w:sz w:val="24"/>
+                                </w:rPr>
+                                <w:t xml:space="preserve">. ábra </w:t>
+                              </w:r>
+                              <w:r>
+                                <w:rPr>
+                                  <w:sz w:val="24"/>
+                                </w:rPr>
+                                <w:t>–</w:t>
+                              </w:r>
+                              <w:r>
+                                <w:rPr>
+                                  <w:sz w:val="24"/>
+                                </w:rPr>
+                                <w:t xml:space="preserve"> </w:t>
+                              </w:r>
+                              <w:r>
+                                <w:rPr>
+                                  <w:sz w:val="24"/>
+                                </w:rPr>
+                                <w:t>A fenti levezetés szintakszisfája</w:t>
+                              </w:r>
+                            </w:p>
+                          </w:txbxContent>
+                        </wps:txbx>
+                        <wps:bodyPr rot="0" spcFirstLastPara="0" vertOverflow="overflow" horzOverflow="overflow" vert="horz" wrap="square" lIns="0" tIns="0" rIns="0" bIns="0" numCol="1" spcCol="0" rtlCol="0" fromWordArt="0" anchor="t" anchorCtr="0" forceAA="0" compatLnSpc="1">
+                          <a:prstTxWarp prst="textNoShape">
+                            <a:avLst/>
+                          </a:prstTxWarp>
+                          <a:spAutoFit/>
+                        </wps:bodyPr>
+                      </wps:wsp>
+                      <pic:pic xmlns:pic="http://schemas.openxmlformats.org/drawingml/2006/picture">
+                        <pic:nvPicPr>
+                          <pic:cNvPr id="7" name="Picture 7" descr="C:\Users\kozsvart\AppData\Local\Microsoft\Windows\INetCache\Content.Word\1.5. ábra - Szintakszisfa.png"/>
+                          <pic:cNvPicPr>
+                            <a:picLocks noChangeAspect="1"/>
+                          </pic:cNvPicPr>
+                        </pic:nvPicPr>
+                        <pic:blipFill>
+                          <a:blip r:embed="rId13">
+                            <a:extLst>
+                              <a:ext uri="{28A0092B-C50C-407E-A947-70E740481C1C}">
+                                <a14:useLocalDpi xmlns:a14="http://schemas.microsoft.com/office/drawing/2010/main" val="0"/>
+                              </a:ext>
+                            </a:extLst>
+                          </a:blip>
+                          <a:srcRect/>
+                          <a:stretch>
+                            <a:fillRect/>
+                          </a:stretch>
+                        </pic:blipFill>
+                        <pic:spPr bwMode="auto">
+                          <a:xfrm>
+                            <a:off x="1582309" y="0"/>
+                            <a:ext cx="1563370" cy="2120900"/>
+                          </a:xfrm>
+                          <a:prstGeom prst="rect">
+                            <a:avLst/>
+                          </a:prstGeom>
+                          <a:noFill/>
+                          <a:ln w="3175">
+                            <a:solidFill>
+                              <a:schemeClr val="bg1">
+                                <a:lumMod val="50000"/>
+                              </a:schemeClr>
+                            </a:solidFill>
+                          </a:ln>
+                        </pic:spPr>
+                      </pic:pic>
+                    </wpg:wgp>
+                  </a:graphicData>
+                </a:graphic>
+              </wp:anchor>
+            </w:drawing>
+          </mc:Choice>
+          <mc:Fallback>
+            <w:pict>
+              <v:group id="Group 13" o:spid="_x0000_s1029" style="position:absolute;left:0;text-align:left;margin-left:25.95pt;margin-top:29.1pt;width:354.3pt;height:196.95pt;z-index:251670528" coordsize="44996,25012" o:gfxdata="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">
+                <v:shape id="_x0000_s1030" type="#_x0000_t202" style="position:absolute;top:22498;width:44996;height:2514;visibility:visible;mso-wrap-style:square;v-text-anchor:top" o:gfxdata="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" stroked="f">
+                  <v:textbox style="mso-fit-shape-to-text:t" inset="0,0,0,0">
+                    <w:txbxContent>
+                      <w:p>
+                        <w:pPr>
+                          <w:pStyle w:val="Caption"/>
+                          <w:spacing w:after="120"/>
+                          <w:jc w:val="center"/>
+                          <w:rPr>
+                            <w:noProof/>
+                            <w:sz w:val="36"/>
+                          </w:rPr>
+                        </w:pPr>
+                        <w:r>
+                          <w:rPr>
+                            <w:noProof/>
+                            <w:sz w:val="24"/>
+                          </w:rPr>
+                          <w:t>1.3</w:t>
+                        </w:r>
+                        <w:r>
+                          <w:rPr>
+                            <w:sz w:val="24"/>
+                          </w:rPr>
+                          <w:t xml:space="preserve">. ábra </w:t>
+                        </w:r>
+                        <w:r>
+                          <w:rPr>
+                            <w:sz w:val="24"/>
+                          </w:rPr>
+                          <w:t>–</w:t>
+                        </w:r>
+                        <w:r>
+                          <w:rPr>
+                            <w:sz w:val="24"/>
+                          </w:rPr>
+                          <w:t xml:space="preserve"> </w:t>
+                        </w:r>
+                        <w:r>
+                          <w:rPr>
+                            <w:sz w:val="24"/>
+                          </w:rPr>
+                          <w:t>A fenti levezetés szintakszisfája</w:t>
+                        </w:r>
+                      </w:p>
+                    </w:txbxContent>
+                  </v:textbox>
+                </v:shape>
+                <v:shapetype id="_x0000_t75" coordsize="21600,21600" o:spt="75" o:preferrelative="t" path="m@4@5l@4@11@9@11@9@5xe" filled="f" stroked="f">
+                  <v:stroke joinstyle="miter"/>
+                  <v:formulas>
+                    <v:f eqn="if lineDrawn pixelLineWidth 0"/>
+                    <v:f eqn="sum @0 1 0"/>
+                    <v:f eqn="sum 0 0 @1"/>
+                    <v:f eqn="prod @2 1 2"/>
+                    <v:f eqn="prod @3 21600 pixelWidth"/>
+                    <v:f eqn="prod @3 21600 pixelHeight"/>
+                    <v:f eqn="sum @0 0 1"/>
+                    <v:f eqn="prod @6 1 2"/>
+                    <v:f eqn="prod @7 21600 pixelWidth"/>
+                    <v:f eqn="sum @8 21600 0"/>
+                    <v:f eqn="prod @7 21600 pixelHeight"/>
+                    <v:f eqn="sum @10 21600 0"/>
+                  </v:formulas>
+                  <v:path o:extrusionok="f" gradientshapeok="t" o:connecttype="rect"/>
+                  <o:lock v:ext="edit" aspectratio="t"/>
+                </v:shapetype>
+                <v:shape id="Picture 7" o:spid="_x0000_s1031" type="#_x0000_t75" style="position:absolute;left:15823;width:15633;height:21209;visibility:visible;mso-wrap-style:square" o:gfxdata="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" stroked="t" strokecolor="#7f7f7f [1612]" strokeweight=".25pt">
+                  <v:imagedata r:id="rId14" o:title="1.5. ábra - Szintakszisfa"/>
+                  <v:path arrowok="t"/>
+                </v:shape>
+                <w10:wrap type="topAndBottom"/>
+              </v:group>
+            </w:pict>
+          </mc:Fallback>
+        </mc:AlternateContent>
+      </w:r>
+      <w:r>
+        <w:t xml:space="preserve">Ez pedig reprezentálható az 1.3. ábrán látható </w:t>
+      </w:r>
+      <w:r>
+        <w:t>fával:</w:t>
       </w:r>
     </w:p>
     <w:p>
       <w:pPr>
         <w:spacing w:after="120"/>
-      </w:pPr>
-      <w:r>
-        <w:t>ide rajzolni egy fát</w:t>
-      </w:r>
-      <w:bookmarkStart w:id="15" w:name="_GoBack"/>
-      <w:bookmarkEnd w:id="15"/>
-      <w:r>
-        <w:t>.</w:t>
+        <w:jc w:val="center"/>
+      </w:pPr>
+    </w:p>
+    <w:p>
+      <w:pPr>
+        <w:spacing w:after="120"/>
+      </w:pPr>
+      <w:r>
+        <w:t>Látható, hogy a szintakszisfa leveleit balról-jobbra olvasva megkapjuk az elemzett bemeneti sorozatot: id + id * id; szerkezte pedig megmutatja, hogy milyen sorrendben kell alkamazni a nyelvtani szabályokat a levezetésben.</w:t>
+      </w:r>
+    </w:p>
+    <w:p>
+      <w:pPr>
+        <w:spacing w:after="120"/>
+      </w:pPr>
+      <w:r>
+        <w:t xml:space="preserve">Megjegyzendő, hogy a szintakszisfa </w:t>
+      </w:r>
+      <w:r>
+        <w:t>minden levele</w:t>
+      </w:r>
+      <w:r>
+        <w:t xml:space="preserve"> </w:t>
+      </w:r>
+      <w:r>
+        <w:t xml:space="preserve">törvényszerűen </w:t>
+      </w:r>
+      <w:r>
+        <w:t>mindig terminális jel (vagy az implementációban tokennek is tekinthető), minden további csúcsa pedig nemterminális jel.</w:t>
+      </w:r>
+    </w:p>
+    <w:p>
+      <w:pPr>
+        <w:pStyle w:val="Heading2"/>
+        <w:numPr>
+          <w:ilvl w:val="2"/>
+          <w:numId w:val="16"/>
+        </w:numPr>
+        <w:spacing w:before="240" w:after="240"/>
+      </w:pPr>
+      <w:r>
+        <w:t>Rekurzió</w:t>
+      </w:r>
+    </w:p>
+    <w:p>
+      <w:r>
+        <w:t>Az előző két alfejezet alapján belátható</w:t>
+      </w:r>
+      <w:r>
+        <w:t>, hogy egy nyelvtan szabályrendszere vagy csak balrekurzív, vagy csak jobbrek</w:t>
+      </w:r>
+      <w:r>
+        <w:t>urzív lehet, ha ennek megfelelően LL, illetve LR elemzővel szeretnénk feldolgozni.</w:t>
+      </w:r>
+    </w:p>
+    <w:p>
+      <w:r>
+        <w:t xml:space="preserve">Ha egy szabályrendszer nem rekurzív, </w:t>
+      </w:r>
+      <w:r>
+        <w:t xml:space="preserve">értelemszerűen </w:t>
+      </w:r>
+      <w:r>
+        <w:t xml:space="preserve">csak véges számú bemenetet képes feldolgozni, és így ezt a gondolkodásmódot a jelenlegi feladatra alkalmazva a nyelvben csak véges számú különböző programkódot lehet írni. Ez természetesen nem elfogadható, így </w:t>
+      </w:r>
+      <w:r>
+        <w:t>elengedhetetlen</w:t>
+      </w:r>
+      <w:r>
+        <w:t xml:space="preserve">, hogy a nyelvhez elkészített szabályrendszer </w:t>
+      </w:r>
+      <w:r>
+        <w:t xml:space="preserve">majd </w:t>
+      </w:r>
+      <w:bookmarkStart w:id="19" w:name="_GoBack"/>
+      <w:bookmarkEnd w:id="19"/>
+      <w:r>
+        <w:t>megfelelő számú rekurziót tartalmazzon.</w:t>
       </w:r>
     </w:p>
     <w:p>
@@ -12308,11 +12887,11 @@
         <w:spacing w:before="240" w:after="240"/>
         <w:ind w:left="568" w:hanging="284"/>
       </w:pPr>
-      <w:bookmarkStart w:id="16" w:name="_Toc496638522"/>
+      <w:bookmarkStart w:id="20" w:name="_Toc497932994"/>
       <w:r>
         <w:t>Szemantikus elemző</w:t>
       </w:r>
-      <w:bookmarkEnd w:id="16"/>
+      <w:bookmarkEnd w:id="20"/>
     </w:p>
     <w:p>
       <w:r>
@@ -12412,7 +12991,6 @@
         </w:numPr>
       </w:pPr>
       <w:r>
-        <w:lastRenderedPageBreak/>
         <w:t>változók deklarációja, többszörös deklarációja, a deklaráció hiánya</w:t>
       </w:r>
     </w:p>
@@ -12454,11 +13032,11 @@
       <w:r>
         <w:t xml:space="preserve"> </w:t>
       </w:r>
-      <w:bookmarkStart w:id="17" w:name="_Toc496638523"/>
+      <w:bookmarkStart w:id="21" w:name="_Toc497932995"/>
       <w:r>
         <w:t>Kódgeneráló</w:t>
       </w:r>
-      <w:bookmarkEnd w:id="17"/>
+      <w:bookmarkEnd w:id="21"/>
     </w:p>
     <w:p>
       <w:r>
@@ -12482,13 +13060,14 @@
         <w:ind w:left="568" w:hanging="284"/>
       </w:pPr>
       <w:r>
+        <w:lastRenderedPageBreak/>
         <w:t xml:space="preserve"> </w:t>
       </w:r>
-      <w:bookmarkStart w:id="18" w:name="_Toc496638524"/>
+      <w:bookmarkStart w:id="22" w:name="_Toc497932996"/>
       <w:r>
         <w:t>Kódoptimalizáló</w:t>
       </w:r>
-      <w:bookmarkEnd w:id="18"/>
+      <w:bookmarkEnd w:id="22"/>
     </w:p>
     <w:p>
       <w:r>
@@ -12540,7 +13119,7 @@
       <w:r>
         <w:t xml:space="preserve"> </w:t>
       </w:r>
-      <w:bookmarkStart w:id="19" w:name="_Toc496638525"/>
+      <w:bookmarkStart w:id="23" w:name="_Toc497932997"/>
       <w:r>
         <w:t xml:space="preserve">A fordítási </w:t>
       </w:r>
@@ -12559,7 +13138,7 @@
       <w:r>
         <w:t>[2]</w:t>
       </w:r>
-      <w:bookmarkEnd w:id="19"/>
+      <w:bookmarkEnd w:id="23"/>
     </w:p>
     <w:p>
       <w:r>
@@ -12645,7 +13224,7 @@
                     <pic:cNvPicPr/>
                   </pic:nvPicPr>
                   <pic:blipFill>
-                    <a:blip r:embed="rId13">
+                    <a:blip r:embed="rId15">
                       <a:extLst>
                         <a:ext uri="{28A0092B-C50C-407E-A947-70E740481C1C}">
                           <a14:useLocalDpi xmlns:a14="http://schemas.microsoft.com/office/drawing/2010/main" val="0"/>
@@ -12681,7 +13260,7 @@
           <w:sz w:val="24"/>
         </w:rPr>
       </w:pPr>
-      <w:bookmarkStart w:id="20" w:name="_Ref469231452"/>
+      <w:bookmarkStart w:id="24" w:name="_Ref469231452"/>
       <w:r>
         <w:rPr>
           <w:sz w:val="24"/>
@@ -12692,40 +13271,15 @@
         <w:rPr>
           <w:sz w:val="24"/>
         </w:rPr>
-        <w:fldChar w:fldCharType="begin"/>
+        <w:t>4</w:t>
       </w:r>
       <w:r>
         <w:rPr>
           <w:sz w:val="24"/>
         </w:rPr>
-        <w:instrText xml:space="preserve"> SEQ ábra \* ARABIC </w:instrText>
-      </w:r>
-      <w:r>
-        <w:rPr>
-          <w:sz w:val="24"/>
-        </w:rPr>
-        <w:fldChar w:fldCharType="separate"/>
-      </w:r>
-      <w:r>
-        <w:rPr>
-          <w:noProof/>
-          <w:sz w:val="24"/>
-        </w:rPr>
-        <w:t>3</w:t>
-      </w:r>
-      <w:r>
-        <w:rPr>
-          <w:sz w:val="24"/>
-        </w:rPr>
-        <w:fldChar w:fldCharType="end"/>
-      </w:r>
-      <w:r>
-        <w:rPr>
-          <w:sz w:val="24"/>
-        </w:rPr>
         <w:t>. ábra</w:t>
       </w:r>
-      <w:bookmarkEnd w:id="20"/>
+      <w:bookmarkEnd w:id="24"/>
       <w:r>
         <w:rPr>
           <w:sz w:val="24"/>
@@ -12833,7 +13387,7 @@
                     <pic:cNvPicPr/>
                   </pic:nvPicPr>
                   <pic:blipFill>
-                    <a:blip r:embed="rId14">
+                    <a:blip r:embed="rId16">
                       <a:extLst>
                         <a:ext uri="{28A0092B-C50C-407E-A947-70E740481C1C}">
                           <a14:useLocalDpi xmlns:a14="http://schemas.microsoft.com/office/drawing/2010/main" val="0"/>
@@ -12870,7 +13424,7 @@
           <w:szCs w:val="24"/>
         </w:rPr>
       </w:pPr>
-      <w:bookmarkStart w:id="21" w:name="_Ref469231517"/>
+      <w:bookmarkStart w:id="25" w:name="_Ref469231517"/>
       <w:r>
         <w:rPr>
           <w:sz w:val="24"/>
@@ -12883,45 +13437,16 @@
           <w:sz w:val="24"/>
           <w:szCs w:val="24"/>
         </w:rPr>
-        <w:fldChar w:fldCharType="begin"/>
+        <w:t>5</w:t>
       </w:r>
       <w:r>
         <w:rPr>
           <w:sz w:val="24"/>
           <w:szCs w:val="24"/>
         </w:rPr>
-        <w:instrText xml:space="preserve"> SEQ ábra \* ARABIC </w:instrText>
-      </w:r>
-      <w:r>
-        <w:rPr>
-          <w:sz w:val="24"/>
-          <w:szCs w:val="24"/>
-        </w:rPr>
-        <w:fldChar w:fldCharType="separate"/>
-      </w:r>
-      <w:r>
-        <w:rPr>
-          <w:noProof/>
-          <w:sz w:val="24"/>
-          <w:szCs w:val="24"/>
-        </w:rPr>
-        <w:t>4</w:t>
-      </w:r>
-      <w:r>
-        <w:rPr>
-          <w:sz w:val="24"/>
-          <w:szCs w:val="24"/>
-        </w:rPr>
-        <w:fldChar w:fldCharType="end"/>
-      </w:r>
-      <w:r>
-        <w:rPr>
-          <w:sz w:val="24"/>
-          <w:szCs w:val="24"/>
-        </w:rPr>
         <w:t>. ábra</w:t>
       </w:r>
-      <w:bookmarkEnd w:id="21"/>
+      <w:bookmarkEnd w:id="25"/>
       <w:r>
         <w:rPr>
           <w:sz w:val="24"/>
@@ -12960,11 +13485,7 @@
         <w:t>e</w:t>
       </w:r>
       <w:r>
-        <w:t xml:space="preserve"> két fázis végrehajtásához már rendelkezésre állnak jó minőségű és hatásfokú automatizált programok. A kódgeneráló rész aránya pedig azért csökkent, mert a fordítóprogramok </w:t>
-      </w:r>
-      <w:r>
-        <w:lastRenderedPageBreak/>
-        <w:t>tervezői már jobban megértik ezt a fázist, mint a koraiak esetén (akkor még új terület volt és nehezebb volt elkészíteni).</w:t>
+        <w:t xml:space="preserve"> két fázis végrehajtásához már rendelkezésre állnak jó minőségű és hatásfokú automatizált programok. A kódgeneráló rész aránya pedig azért csökkent, mert a fordítóprogramok tervezői már jobban megértik ezt a fázist, mint a koraiak esetén (akkor még új terület volt és nehezebb volt elkészíteni).</w:t>
       </w:r>
       <w:r>
         <w:t xml:space="preserve"> A kódoptimalizáló rész növekedését pedig a programok bonyolultságának növekedése vonta maga után</w:t>
@@ -12989,12 +13510,12 @@
         <w:spacing w:before="240" w:after="240"/>
         <w:jc w:val="both"/>
       </w:pPr>
-      <w:bookmarkStart w:id="22" w:name="_Toc496638526"/>
+      <w:bookmarkStart w:id="26" w:name="_Toc497932998"/>
       <w:r>
         <w:lastRenderedPageBreak/>
         <w:t>A feladat elemzése</w:t>
       </w:r>
-      <w:bookmarkEnd w:id="22"/>
+      <w:bookmarkEnd w:id="26"/>
     </w:p>
     <w:p>
       <w:r>
@@ -13010,11 +13531,11 @@
         </w:numPr>
         <w:spacing w:before="240" w:after="240"/>
       </w:pPr>
-      <w:bookmarkStart w:id="23" w:name="_Toc496638527"/>
+      <w:bookmarkStart w:id="27" w:name="_Toc497932999"/>
       <w:r>
         <w:t>Lexikális elemző</w:t>
       </w:r>
-      <w:bookmarkEnd w:id="23"/>
+      <w:bookmarkEnd w:id="27"/>
     </w:p>
     <w:p>
       <w:r>
@@ -13072,11 +13593,11 @@
         </w:numPr>
         <w:spacing w:before="240" w:after="240"/>
       </w:pPr>
-      <w:bookmarkStart w:id="24" w:name="_Toc496638528"/>
+      <w:bookmarkStart w:id="28" w:name="_Toc497933000"/>
       <w:r>
         <w:t>Szintaktikus elemző</w:t>
       </w:r>
-      <w:bookmarkEnd w:id="24"/>
+      <w:bookmarkEnd w:id="28"/>
     </w:p>
     <w:p>
       <w:r>
@@ -13143,11 +13664,11 @@
         </w:numPr>
         <w:spacing w:before="240" w:after="240"/>
       </w:pPr>
-      <w:bookmarkStart w:id="25" w:name="_Toc496638529"/>
+      <w:bookmarkStart w:id="29" w:name="_Toc497933001"/>
       <w:r>
         <w:t>Szemantikus elemző</w:t>
       </w:r>
-      <w:bookmarkEnd w:id="25"/>
+      <w:bookmarkEnd w:id="29"/>
     </w:p>
     <w:p>
       <w:r>
@@ -13196,11 +13717,11 @@
         </w:numPr>
         <w:spacing w:before="240" w:after="240"/>
       </w:pPr>
-      <w:bookmarkStart w:id="26" w:name="_Toc496638530"/>
+      <w:bookmarkStart w:id="30" w:name="_Toc497933002"/>
       <w:r>
         <w:t>Kódgeneráló</w:t>
       </w:r>
-      <w:bookmarkEnd w:id="26"/>
+      <w:bookmarkEnd w:id="30"/>
     </w:p>
     <w:p>
       <w:r>
@@ -13243,11 +13764,11 @@
         </w:numPr>
         <w:spacing w:before="240" w:after="240"/>
       </w:pPr>
-      <w:bookmarkStart w:id="27" w:name="_Toc496638531"/>
+      <w:bookmarkStart w:id="31" w:name="_Toc497933003"/>
       <w:r>
         <w:t>Kódoptimalizáló</w:t>
       </w:r>
-      <w:bookmarkEnd w:id="27"/>
+      <w:bookmarkEnd w:id="31"/>
     </w:p>
     <w:p>
       <w:r>
@@ -13308,12 +13829,12 @@
         <w:spacing w:before="240" w:after="240"/>
         <w:jc w:val="both"/>
       </w:pPr>
-      <w:bookmarkStart w:id="28" w:name="_Toc496638532"/>
+      <w:bookmarkStart w:id="32" w:name="_Toc497933004"/>
       <w:r>
         <w:lastRenderedPageBreak/>
         <w:t>Fejlesztőeszközök kiválasztása</w:t>
       </w:r>
-      <w:bookmarkEnd w:id="28"/>
+      <w:bookmarkEnd w:id="32"/>
     </w:p>
     <w:p>
       <w:pPr>
@@ -13324,11 +13845,11 @@
         </w:numPr>
         <w:spacing w:before="240" w:after="240"/>
       </w:pPr>
-      <w:bookmarkStart w:id="29" w:name="_Toc496638533"/>
+      <w:bookmarkStart w:id="33" w:name="_Toc497933005"/>
       <w:r>
         <w:t>Programozási nyelv választás</w:t>
       </w:r>
-      <w:bookmarkEnd w:id="29"/>
+      <w:bookmarkEnd w:id="33"/>
     </w:p>
     <w:p>
       <w:r>
@@ -13625,11 +14146,11 @@
         </w:numPr>
         <w:spacing w:before="240" w:after="240"/>
       </w:pPr>
-      <w:bookmarkStart w:id="30" w:name="_Toc496638534"/>
+      <w:bookmarkStart w:id="34" w:name="_Toc497933006"/>
       <w:r>
         <w:t>Operációs rendszer és fejlesztői környezet választás</w:t>
       </w:r>
-      <w:bookmarkEnd w:id="30"/>
+      <w:bookmarkEnd w:id="34"/>
     </w:p>
     <w:p>
       <w:pPr>
@@ -13695,7 +14216,7 @@
         </w:rPr>
         <w:t>SharpDevelop</w:t>
       </w:r>
-      <w:bookmarkStart w:id="31" w:name="OLE_LINK1"/>
+      <w:bookmarkStart w:id="35" w:name="OLE_LINK1"/>
       <w:r>
         <w:rPr>
           <w:rFonts w:cs="Times New Roman"/>
@@ -13712,7 +14233,7 @@
         </w:rPr>
         <w:t>)</w:t>
       </w:r>
-      <w:bookmarkEnd w:id="31"/>
+      <w:bookmarkEnd w:id="35"/>
     </w:p>
     <w:p>
       <w:pPr>
@@ -14056,7 +14577,7 @@
         <w:spacing w:before="240" w:after="240"/>
         <w:jc w:val="both"/>
       </w:pPr>
-      <w:bookmarkStart w:id="32" w:name="_Toc496638535"/>
+      <w:bookmarkStart w:id="36" w:name="_Toc497933007"/>
       <w:r>
         <w:lastRenderedPageBreak/>
         <w:t>A fel</w:t>
@@ -14067,7 +14588,7 @@
       <w:r>
         <w:t>pszeudonyelv definiálása</w:t>
       </w:r>
-      <w:bookmarkEnd w:id="32"/>
+      <w:bookmarkEnd w:id="36"/>
     </w:p>
     <w:p>
       <w:r>
@@ -14101,11 +14622,11 @@
       <w:r>
         <w:t xml:space="preserve"> </w:t>
       </w:r>
-      <w:bookmarkStart w:id="33" w:name="_Toc496638536"/>
+      <w:bookmarkStart w:id="37" w:name="_Toc497933008"/>
       <w:r>
         <w:t>Áttekintés</w:t>
       </w:r>
-      <w:bookmarkEnd w:id="33"/>
+      <w:bookmarkEnd w:id="37"/>
     </w:p>
     <w:p>
       <w:r>
@@ -14617,11 +15138,11 @@
         </w:numPr>
         <w:spacing w:before="240" w:after="240"/>
       </w:pPr>
-      <w:bookmarkStart w:id="34" w:name="_Toc496638537"/>
+      <w:bookmarkStart w:id="38" w:name="_Toc497933009"/>
       <w:r>
         <w:t>Bevezetés</w:t>
       </w:r>
-      <w:bookmarkEnd w:id="34"/>
+      <w:bookmarkEnd w:id="38"/>
     </w:p>
     <w:p>
       <w:r>
@@ -14689,13 +15210,13 @@
       <w:r>
         <w:t xml:space="preserve"> </w:t>
       </w:r>
-      <w:bookmarkStart w:id="35" w:name="_Ref468877029"/>
-      <w:bookmarkStart w:id="36" w:name="_Toc496638538"/>
+      <w:bookmarkStart w:id="39" w:name="_Ref468877029"/>
+      <w:bookmarkStart w:id="40" w:name="_Toc497933010"/>
       <w:r>
         <w:t>Lefoglalt szavak</w:t>
       </w:r>
-      <w:bookmarkEnd w:id="35"/>
-      <w:bookmarkEnd w:id="36"/>
+      <w:bookmarkEnd w:id="39"/>
+      <w:bookmarkEnd w:id="40"/>
     </w:p>
     <w:p>
       <w:r>
@@ -15230,11 +15751,11 @@
       <w:r>
         <w:t xml:space="preserve"> </w:t>
       </w:r>
-      <w:bookmarkStart w:id="37" w:name="_Toc496638539"/>
+      <w:bookmarkStart w:id="41" w:name="_Toc497933011"/>
       <w:r>
         <w:t>Változóhasználat, típusok</w:t>
       </w:r>
-      <w:bookmarkEnd w:id="37"/>
+      <w:bookmarkEnd w:id="41"/>
     </w:p>
     <w:p>
       <w:r>
@@ -15315,11 +15836,11 @@
       <w:r>
         <w:t xml:space="preserve"> </w:t>
       </w:r>
-      <w:bookmarkStart w:id="38" w:name="_Toc496638540"/>
+      <w:bookmarkStart w:id="42" w:name="_Toc497933012"/>
       <w:r>
         <w:t>Típuskonverziók</w:t>
       </w:r>
-      <w:bookmarkEnd w:id="38"/>
+      <w:bookmarkEnd w:id="42"/>
     </w:p>
     <w:p>
       <w:r>
@@ -15371,11 +15892,11 @@
       <w:r>
         <w:t xml:space="preserve"> </w:t>
       </w:r>
-      <w:bookmarkStart w:id="39" w:name="_Toc496638541"/>
+      <w:bookmarkStart w:id="43" w:name="_Toc497933013"/>
       <w:r>
         <w:t>Operátorok</w:t>
       </w:r>
-      <w:bookmarkEnd w:id="39"/>
+      <w:bookmarkEnd w:id="43"/>
     </w:p>
     <w:p>
       <w:pPr>
@@ -16246,7 +16767,7 @@
         </w:tc>
       </w:tr>
     </w:tbl>
-    <w:bookmarkStart w:id="40" w:name="_Ref469231629"/>
+    <w:bookmarkStart w:id="44" w:name="_Ref469231629"/>
     <w:p>
       <w:pPr>
         <w:pStyle w:val="Caption"/>
@@ -16343,7 +16864,7 @@
         </w:rPr>
         <w:t>. táblázat</w:t>
       </w:r>
-      <w:bookmarkEnd w:id="40"/>
+      <w:bookmarkEnd w:id="44"/>
       <w:r>
         <w:rPr>
           <w:sz w:val="24"/>
@@ -16383,14 +16904,14 @@
         <w:lastRenderedPageBreak/>
         <w:t xml:space="preserve"> </w:t>
       </w:r>
-      <w:bookmarkStart w:id="41" w:name="_Toc496638542"/>
+      <w:bookmarkStart w:id="45" w:name="_Toc497933014"/>
       <w:r>
         <w:rPr>
           <w:noProof/>
         </w:rPr>
         <w:t>Kommentezés</w:t>
       </w:r>
-      <w:bookmarkEnd w:id="41"/>
+      <w:bookmarkEnd w:id="45"/>
     </w:p>
     <w:p>
       <w:r>
@@ -16470,11 +16991,11 @@
       <w:r>
         <w:t xml:space="preserve"> </w:t>
       </w:r>
-      <w:bookmarkStart w:id="42" w:name="_Toc496638543"/>
+      <w:bookmarkStart w:id="46" w:name="_Toc497933015"/>
       <w:r>
         <w:t>Vezérlési szerkezetek</w:t>
       </w:r>
-      <w:bookmarkEnd w:id="42"/>
+      <w:bookmarkEnd w:id="46"/>
     </w:p>
     <w:p>
       <w:r>
@@ -16584,11 +17105,11 @@
       <w:r>
         <w:t xml:space="preserve"> </w:t>
       </w:r>
-      <w:bookmarkStart w:id="43" w:name="_Toc496638544"/>
+      <w:bookmarkStart w:id="47" w:name="_Toc497933016"/>
       <w:r>
         <w:t>I/O kezelés</w:t>
       </w:r>
-      <w:bookmarkEnd w:id="43"/>
+      <w:bookmarkEnd w:id="47"/>
     </w:p>
     <w:p>
       <w:r>
@@ -16681,11 +17202,11 @@
         </w:numPr>
         <w:spacing w:before="240" w:after="240"/>
       </w:pPr>
-      <w:bookmarkStart w:id="44" w:name="_Toc496638545"/>
+      <w:bookmarkStart w:id="48" w:name="_Toc497933017"/>
       <w:r>
         <w:t>Tömbkezelés</w:t>
       </w:r>
-      <w:bookmarkEnd w:id="44"/>
+      <w:bookmarkEnd w:id="48"/>
     </w:p>
     <w:p>
       <w:r>
@@ -16823,7 +17344,7 @@
         <w:spacing w:before="240" w:after="240"/>
         <w:jc w:val="both"/>
       </w:pPr>
-      <w:bookmarkStart w:id="45" w:name="_Toc496638546"/>
+      <w:bookmarkStart w:id="49" w:name="_Toc497933018"/>
       <w:r>
         <w:lastRenderedPageBreak/>
         <w:t>L</w:t>
@@ -16831,7 +17352,7 @@
       <w:r>
         <w:t>exikális elemző</w:t>
       </w:r>
-      <w:bookmarkEnd w:id="45"/>
+      <w:bookmarkEnd w:id="49"/>
     </w:p>
     <w:p>
       <w:r>
@@ -16856,11 +17377,11 @@
         </w:numPr>
         <w:spacing w:before="240" w:after="240"/>
       </w:pPr>
-      <w:bookmarkStart w:id="46" w:name="_Toc496638547"/>
+      <w:bookmarkStart w:id="50" w:name="_Toc497933019"/>
       <w:r>
         <w:t>Tervezés és implementálás</w:t>
       </w:r>
-      <w:bookmarkEnd w:id="46"/>
+      <w:bookmarkEnd w:id="50"/>
     </w:p>
     <w:p>
       <w:pPr>
@@ -16871,14 +17392,14 @@
         </w:numPr>
         <w:spacing w:before="240" w:after="240"/>
       </w:pPr>
-      <w:bookmarkStart w:id="47" w:name="_Toc496638548"/>
+      <w:bookmarkStart w:id="51" w:name="_Toc497933020"/>
       <w:r>
         <w:t xml:space="preserve">Lexikális elem </w:t>
       </w:r>
       <w:r>
         <w:t>kódok</w:t>
       </w:r>
-      <w:bookmarkEnd w:id="47"/>
+      <w:bookmarkEnd w:id="51"/>
     </w:p>
     <w:p>
       <w:r>
@@ -17322,11 +17843,11 @@
         </w:numPr>
         <w:spacing w:before="240" w:after="240"/>
       </w:pPr>
-      <w:bookmarkStart w:id="48" w:name="_Toc496638549"/>
+      <w:bookmarkStart w:id="52" w:name="_Toc497933021"/>
       <w:r>
         <w:t>Kimeneti szimbólumsorozat</w:t>
       </w:r>
-      <w:bookmarkEnd w:id="48"/>
+      <w:bookmarkEnd w:id="52"/>
     </w:p>
     <w:p>
       <w:r>
@@ -17695,11 +18216,11 @@
         </w:numPr>
         <w:spacing w:before="240" w:after="240"/>
       </w:pPr>
-      <w:bookmarkStart w:id="49" w:name="_Toc496638550"/>
+      <w:bookmarkStart w:id="53" w:name="_Toc497933022"/>
       <w:r>
         <w:t>Szimbólumtábla</w:t>
       </w:r>
-      <w:bookmarkEnd w:id="49"/>
+      <w:bookmarkEnd w:id="53"/>
     </w:p>
     <w:p>
       <w:r>
@@ -17954,14 +18475,14 @@
           <w:szCs w:val="24"/>
         </w:rPr>
       </w:pPr>
-      <w:bookmarkStart w:id="50" w:name="_Toc496638551"/>
+      <w:bookmarkStart w:id="54" w:name="_Toc497933023"/>
       <w:r>
         <w:rPr>
           <w:szCs w:val="24"/>
         </w:rPr>
         <w:t>Elemző</w:t>
       </w:r>
-      <w:bookmarkEnd w:id="50"/>
+      <w:bookmarkEnd w:id="54"/>
     </w:p>
     <w:p>
       <w:pPr>
@@ -19380,14 +19901,14 @@
         </w:numPr>
         <w:spacing w:before="240" w:after="240"/>
       </w:pPr>
-      <w:bookmarkStart w:id="51" w:name="_Toc496638552"/>
+      <w:bookmarkStart w:id="55" w:name="_Toc497933024"/>
       <w:r>
         <w:t>Tesz</w:t>
       </w:r>
       <w:r>
         <w:t>telés</w:t>
       </w:r>
-      <w:bookmarkEnd w:id="51"/>
+      <w:bookmarkEnd w:id="55"/>
     </w:p>
     <w:p>
       <w:r>
@@ -20095,7 +20616,7 @@
                     <pic:cNvPicPr/>
                   </pic:nvPicPr>
                   <pic:blipFill>
-                    <a:blip r:embed="rId15">
+                    <a:blip r:embed="rId17">
                       <a:extLst>
                         <a:ext uri="{28A0092B-C50C-407E-A947-70E740481C1C}">
                           <a14:useLocalDpi xmlns:a14="http://schemas.microsoft.com/office/drawing/2010/main" val="0"/>
@@ -20129,7 +20650,7 @@
         </w:drawing>
       </w:r>
     </w:p>
-    <w:bookmarkStart w:id="52" w:name="_Ref496637699"/>
+    <w:bookmarkStart w:id="56" w:name="_Ref496637699"/>
     <w:p>
       <w:pPr>
         <w:pStyle w:val="Caption"/>
@@ -20182,7 +20703,7 @@
         </w:rPr>
         <w:t>.1. ábra</w:t>
       </w:r>
-      <w:bookmarkEnd w:id="52"/>
+      <w:bookmarkEnd w:id="56"/>
       <w:r>
         <w:rPr>
           <w:sz w:val="24"/>
@@ -20331,11 +20852,11 @@
         </w:numPr>
         <w:spacing w:beforeLines="200" w:before="480" w:after="240"/>
       </w:pPr>
-      <w:bookmarkStart w:id="53" w:name="_Toc496638553"/>
+      <w:bookmarkStart w:id="57" w:name="_Toc497933025"/>
       <w:r>
         <w:t>Fejlesztési tapasztalatok</w:t>
       </w:r>
-      <w:bookmarkEnd w:id="53"/>
+      <w:bookmarkEnd w:id="57"/>
     </w:p>
     <w:p>
       <w:r>
@@ -20513,12 +21034,12 @@
         <w:spacing w:before="240" w:after="240"/>
         <w:jc w:val="both"/>
       </w:pPr>
-      <w:bookmarkStart w:id="54" w:name="_Toc496638554"/>
+      <w:bookmarkStart w:id="58" w:name="_Toc497933026"/>
       <w:r>
         <w:lastRenderedPageBreak/>
         <w:t>Szintaktikus elemző</w:t>
       </w:r>
-      <w:bookmarkEnd w:id="54"/>
+      <w:bookmarkEnd w:id="58"/>
     </w:p>
     <w:p>
       <w:pPr>
@@ -20529,11 +21050,11 @@
         </w:numPr>
         <w:spacing w:before="240" w:after="240"/>
       </w:pPr>
-      <w:bookmarkStart w:id="55" w:name="_Toc496638555"/>
+      <w:bookmarkStart w:id="59" w:name="_Toc497933027"/>
       <w:r>
         <w:t>Tervezés</w:t>
       </w:r>
-      <w:bookmarkEnd w:id="55"/>
+      <w:bookmarkEnd w:id="59"/>
     </w:p>
     <w:p>
       <w:r>
@@ -20549,14 +21070,14 @@
         </w:numPr>
         <w:spacing w:before="240" w:after="240"/>
       </w:pPr>
-      <w:bookmarkStart w:id="56" w:name="_Toc496638556"/>
+      <w:bookmarkStart w:id="60" w:name="_Toc497933028"/>
       <w:r>
         <w:t>I</w:t>
       </w:r>
       <w:r>
         <w:t>mplementálás</w:t>
       </w:r>
-      <w:bookmarkEnd w:id="56"/>
+      <w:bookmarkEnd w:id="60"/>
     </w:p>
     <w:p>
       <w:r>
@@ -20572,11 +21093,11 @@
         </w:numPr>
         <w:spacing w:before="240" w:after="240"/>
       </w:pPr>
-      <w:bookmarkStart w:id="57" w:name="_Toc496638557"/>
+      <w:bookmarkStart w:id="61" w:name="_Toc497933029"/>
       <w:r>
         <w:t>Tesztelés</w:t>
       </w:r>
-      <w:bookmarkEnd w:id="57"/>
+      <w:bookmarkEnd w:id="61"/>
     </w:p>
     <w:p>
       <w:r>
@@ -20592,11 +21113,11 @@
         </w:numPr>
         <w:spacing w:before="240" w:after="240"/>
       </w:pPr>
-      <w:bookmarkStart w:id="58" w:name="_Toc496638558"/>
+      <w:bookmarkStart w:id="62" w:name="_Toc497933030"/>
       <w:r>
         <w:t>Fejlesztési tapasztalatok</w:t>
       </w:r>
-      <w:bookmarkEnd w:id="58"/>
+      <w:bookmarkEnd w:id="62"/>
     </w:p>
     <w:p>
       <w:r>
@@ -20626,12 +21147,12 @@
         <w:spacing w:before="240" w:after="240"/>
         <w:jc w:val="both"/>
       </w:pPr>
-      <w:bookmarkStart w:id="59" w:name="_Toc496638559"/>
+      <w:bookmarkStart w:id="63" w:name="_Toc497933031"/>
       <w:r>
         <w:lastRenderedPageBreak/>
         <w:t>Szemantikus elemző</w:t>
       </w:r>
-      <w:bookmarkEnd w:id="59"/>
+      <w:bookmarkEnd w:id="63"/>
     </w:p>
     <w:p>
       <w:pPr>
@@ -20642,11 +21163,11 @@
         </w:numPr>
         <w:spacing w:before="240" w:after="240"/>
       </w:pPr>
-      <w:bookmarkStart w:id="60" w:name="_Toc496638560"/>
+      <w:bookmarkStart w:id="64" w:name="_Toc497933032"/>
       <w:r>
         <w:t>Tervezés</w:t>
       </w:r>
-      <w:bookmarkEnd w:id="60"/>
+      <w:bookmarkEnd w:id="64"/>
     </w:p>
     <w:p>
       <w:r>
@@ -20662,11 +21183,11 @@
         </w:numPr>
         <w:spacing w:before="240" w:after="240"/>
       </w:pPr>
-      <w:bookmarkStart w:id="61" w:name="_Toc496638561"/>
+      <w:bookmarkStart w:id="65" w:name="_Toc497933033"/>
       <w:r>
         <w:t>Implementálás</w:t>
       </w:r>
-      <w:bookmarkEnd w:id="61"/>
+      <w:bookmarkEnd w:id="65"/>
     </w:p>
     <w:p>
       <w:r>
@@ -20682,11 +21203,11 @@
         </w:numPr>
         <w:spacing w:before="240" w:after="240"/>
       </w:pPr>
-      <w:bookmarkStart w:id="62" w:name="_Toc496638562"/>
+      <w:bookmarkStart w:id="66" w:name="_Toc497933034"/>
       <w:r>
         <w:t>Tesztelés</w:t>
       </w:r>
-      <w:bookmarkEnd w:id="62"/>
+      <w:bookmarkEnd w:id="66"/>
     </w:p>
     <w:p>
       <w:r>
@@ -20702,11 +21223,11 @@
         </w:numPr>
         <w:spacing w:before="240" w:after="240"/>
       </w:pPr>
-      <w:bookmarkStart w:id="63" w:name="_Toc496638563"/>
+      <w:bookmarkStart w:id="67" w:name="_Toc497933035"/>
       <w:r>
         <w:t>Fejlesztési tapasztalatok</w:t>
       </w:r>
-      <w:bookmarkEnd w:id="63"/>
+      <w:bookmarkEnd w:id="67"/>
     </w:p>
     <w:p>
       <w:r>
@@ -20728,14 +21249,14 @@
         <w:spacing w:before="240" w:after="240"/>
         <w:jc w:val="both"/>
       </w:pPr>
-      <w:bookmarkStart w:id="64" w:name="_Irodalomjegyzék"/>
-      <w:bookmarkStart w:id="65" w:name="_Toc496638564"/>
-      <w:bookmarkEnd w:id="64"/>
+      <w:bookmarkStart w:id="68" w:name="_Irodalomjegyzék"/>
+      <w:bookmarkStart w:id="69" w:name="_Toc497933036"/>
+      <w:bookmarkEnd w:id="68"/>
       <w:r>
         <w:lastRenderedPageBreak/>
         <w:t>Irodalomjegyzék</w:t>
       </w:r>
-      <w:bookmarkEnd w:id="65"/>
+      <w:bookmarkEnd w:id="69"/>
     </w:p>
     <w:p>
       <w:pPr>
@@ -20808,7 +21329,7 @@
         <w:br/>
         <w:t>(</w:t>
       </w:r>
-      <w:hyperlink r:id="rId16" w:history="1">
+      <w:hyperlink r:id="rId18" w:history="1">
         <w:r>
           <w:rPr>
             <w:rStyle w:val="Hyperlink"/>
@@ -20914,7 +21435,7 @@
         <w:br/>
         <w:t>(</w:t>
       </w:r>
-      <w:hyperlink r:id="rId17" w:history="1">
+      <w:hyperlink r:id="rId19" w:history="1">
         <w:r>
           <w:rPr>
             <w:rStyle w:val="Hyperlink"/>
@@ -20962,7 +21483,7 @@
         <w:br/>
         <w:t>(</w:t>
       </w:r>
-      <w:hyperlink r:id="rId18" w:history="1">
+      <w:hyperlink r:id="rId20" w:history="1">
         <w:r>
           <w:rPr>
             <w:rStyle w:val="Hyperlink"/>
@@ -21001,7 +21522,7 @@
         <w:br/>
         <w:t>(</w:t>
       </w:r>
-      <w:hyperlink r:id="rId19" w:history="1">
+      <w:hyperlink r:id="rId21" w:history="1">
         <w:r>
           <w:rPr>
             <w:rStyle w:val="Hyperlink"/>
@@ -21034,11 +21555,11 @@
         <w:lastRenderedPageBreak/>
         <w:t xml:space="preserve"> </w:t>
       </w:r>
-      <w:bookmarkStart w:id="66" w:name="_Toc496638565"/>
+      <w:bookmarkStart w:id="70" w:name="_Toc497933037"/>
       <w:r>
         <w:t>Mellékletek</w:t>
       </w:r>
-      <w:bookmarkEnd w:id="66"/>
+      <w:bookmarkEnd w:id="70"/>
     </w:p>
     <w:p>
       <w:pPr>
@@ -21049,12 +21570,12 @@
         </w:numPr>
         <w:spacing w:before="240" w:after="240"/>
       </w:pPr>
-      <w:bookmarkStart w:id="67" w:name="_I._melléklet_-"/>
-      <w:bookmarkEnd w:id="67"/>
+      <w:bookmarkStart w:id="71" w:name="_I._melléklet_-"/>
+      <w:bookmarkEnd w:id="71"/>
       <w:r>
         <w:t xml:space="preserve"> </w:t>
       </w:r>
-      <w:bookmarkStart w:id="68" w:name="_Toc496638566"/>
+      <w:bookmarkStart w:id="72" w:name="_Toc497933038"/>
       <w:r>
         <w:t xml:space="preserve">I. melléklet - </w:t>
       </w:r>
@@ -21064,12 +21585,12 @@
       <w:r>
         <w:t>definíciója</w:t>
       </w:r>
-      <w:bookmarkEnd w:id="68"/>
+      <w:bookmarkEnd w:id="72"/>
     </w:p>
     <w:p/>
     <w:sectPr>
-      <w:headerReference w:type="default" r:id="rId20"/>
-      <w:footerReference w:type="default" r:id="rId21"/>
+      <w:headerReference w:type="default" r:id="rId22"/>
+      <w:footerReference w:type="default" r:id="rId23"/>
       <w:pgSz w:w="11906" w:h="16838" w:code="9"/>
       <w:pgMar w:top="1418" w:right="1418" w:bottom="2268" w:left="1985" w:header="706" w:footer="706" w:gutter="0"/>
       <w:cols w:space="708"/>
@@ -21114,7 +21635,6 @@
         <w:docPartUnique/>
       </w:docPartObj>
     </w:sdtPr>
-    <w:sdtEndPr/>
     <w:sdtContent>
       <w:p>
         <w:pPr>
@@ -21462,6 +21982,119 @@
     </w:lvl>
   </w:abstractNum>
   <w:abstractNum w:abstractNumId="1" w15:restartNumberingAfterBreak="0">
+    <w:nsid w:val="07B734DD"/>
+    <w:multiLevelType w:val="multilevel"/>
+    <w:tmpl w:val="040E001F"/>
+    <w:lvl w:ilvl="0">
+      <w:start w:val="1"/>
+      <w:numFmt w:val="decimal"/>
+      <w:lvlText w:val="%1."/>
+      <w:lvlJc w:val="left"/>
+      <w:pPr>
+        <w:ind w:left="360" w:hanging="360"/>
+      </w:pPr>
+      <w:rPr>
+        <w:rFonts w:hint="default"/>
+      </w:rPr>
+    </w:lvl>
+    <w:lvl w:ilvl="1">
+      <w:start w:val="1"/>
+      <w:numFmt w:val="decimal"/>
+      <w:lvlText w:val="%1.%2."/>
+      <w:lvlJc w:val="left"/>
+      <w:pPr>
+        <w:ind w:left="792" w:hanging="432"/>
+      </w:pPr>
+      <w:rPr>
+        <w:rFonts w:hint="default"/>
+      </w:rPr>
+    </w:lvl>
+    <w:lvl w:ilvl="2">
+      <w:start w:val="1"/>
+      <w:numFmt w:val="decimal"/>
+      <w:lvlText w:val="%1.%2.%3."/>
+      <w:lvlJc w:val="left"/>
+      <w:pPr>
+        <w:ind w:left="1224" w:hanging="504"/>
+      </w:pPr>
+      <w:rPr>
+        <w:rFonts w:hint="default"/>
+      </w:rPr>
+    </w:lvl>
+    <w:lvl w:ilvl="3">
+      <w:start w:val="1"/>
+      <w:numFmt w:val="decimal"/>
+      <w:lvlText w:val="%1.%2.%3.%4."/>
+      <w:lvlJc w:val="left"/>
+      <w:pPr>
+        <w:ind w:left="1728" w:hanging="648"/>
+      </w:pPr>
+      <w:rPr>
+        <w:rFonts w:hint="default"/>
+      </w:rPr>
+    </w:lvl>
+    <w:lvl w:ilvl="4">
+      <w:start w:val="1"/>
+      <w:numFmt w:val="decimal"/>
+      <w:lvlText w:val="%1.%2.%3.%4.%5."/>
+      <w:lvlJc w:val="left"/>
+      <w:pPr>
+        <w:ind w:left="2232" w:hanging="792"/>
+      </w:pPr>
+      <w:rPr>
+        <w:rFonts w:hint="default"/>
+      </w:rPr>
+    </w:lvl>
+    <w:lvl w:ilvl="5">
+      <w:start w:val="1"/>
+      <w:numFmt w:val="decimal"/>
+      <w:lvlText w:val="%1.%2.%3.%4.%5.%6."/>
+      <w:lvlJc w:val="left"/>
+      <w:pPr>
+        <w:ind w:left="2736" w:hanging="936"/>
+      </w:pPr>
+      <w:rPr>
+        <w:rFonts w:hint="default"/>
+      </w:rPr>
+    </w:lvl>
+    <w:lvl w:ilvl="6">
+      <w:start w:val="1"/>
+      <w:numFmt w:val="decimal"/>
+      <w:lvlText w:val="%1.%2.%3.%4.%5.%6.%7."/>
+      <w:lvlJc w:val="left"/>
+      <w:pPr>
+        <w:ind w:left="3240" w:hanging="1080"/>
+      </w:pPr>
+      <w:rPr>
+        <w:rFonts w:hint="default"/>
+      </w:rPr>
+    </w:lvl>
+    <w:lvl w:ilvl="7">
+      <w:start w:val="1"/>
+      <w:numFmt w:val="decimal"/>
+      <w:lvlText w:val="%1.%2.%3.%4.%5.%6.%7.%8."/>
+      <w:lvlJc w:val="left"/>
+      <w:pPr>
+        <w:ind w:left="3744" w:hanging="1224"/>
+      </w:pPr>
+      <w:rPr>
+        <w:rFonts w:hint="default"/>
+      </w:rPr>
+    </w:lvl>
+    <w:lvl w:ilvl="8">
+      <w:start w:val="1"/>
+      <w:numFmt w:val="decimal"/>
+      <w:lvlText w:val="%1.%2.%3.%4.%5.%6.%7.%8.%9."/>
+      <w:lvlJc w:val="left"/>
+      <w:pPr>
+        <w:ind w:left="4320" w:hanging="1440"/>
+      </w:pPr>
+      <w:rPr>
+        <w:rFonts w:hint="default"/>
+      </w:rPr>
+    </w:lvl>
+  </w:abstractNum>
+  <w:abstractNum w:abstractNumId="2" w15:restartNumberingAfterBreak="0">
     <w:nsid w:val="0B277FC6"/>
     <w:multiLevelType w:val="multilevel"/>
     <w:tmpl w:val="4326848C"/>
@@ -21574,7 +22207,7 @@
       </w:rPr>
     </w:lvl>
   </w:abstractNum>
-  <w:abstractNum w:abstractNumId="2" w15:restartNumberingAfterBreak="0">
+  <w:abstractNum w:abstractNumId="3" w15:restartNumberingAfterBreak="0">
     <w:nsid w:val="0F2541AB"/>
     <w:multiLevelType w:val="multilevel"/>
     <w:tmpl w:val="1240A7CA"/>
@@ -21687,7 +22320,7 @@
       </w:rPr>
     </w:lvl>
   </w:abstractNum>
-  <w:abstractNum w:abstractNumId="3" w15:restartNumberingAfterBreak="0">
+  <w:abstractNum w:abstractNumId="4" w15:restartNumberingAfterBreak="0">
     <w:nsid w:val="0F572DEA"/>
     <w:multiLevelType w:val="hybridMultilevel"/>
     <w:tmpl w:val="38022FEA"/>
@@ -21773,7 +22406,7 @@
       </w:pPr>
     </w:lvl>
   </w:abstractNum>
-  <w:abstractNum w:abstractNumId="4" w15:restartNumberingAfterBreak="0">
+  <w:abstractNum w:abstractNumId="5" w15:restartNumberingAfterBreak="0">
     <w:nsid w:val="16097BAE"/>
     <w:multiLevelType w:val="multilevel"/>
     <w:tmpl w:val="040E001F"/>
@@ -21886,7 +22519,7 @@
       </w:rPr>
     </w:lvl>
   </w:abstractNum>
-  <w:abstractNum w:abstractNumId="5" w15:restartNumberingAfterBreak="0">
+  <w:abstractNum w:abstractNumId="6" w15:restartNumberingAfterBreak="0">
     <w:nsid w:val="16FD2219"/>
     <w:multiLevelType w:val="multilevel"/>
     <w:tmpl w:val="0D9A245A"/>
@@ -22004,7 +22637,7 @@
       </w:rPr>
     </w:lvl>
   </w:abstractNum>
-  <w:abstractNum w:abstractNumId="6" w15:restartNumberingAfterBreak="0">
+  <w:abstractNum w:abstractNumId="7" w15:restartNumberingAfterBreak="0">
     <w:nsid w:val="17706AE5"/>
     <w:multiLevelType w:val="hybridMultilevel"/>
     <w:tmpl w:val="23746B44"/>
@@ -22144,7 +22777,7 @@
       </w:rPr>
     </w:lvl>
   </w:abstractNum>
-  <w:abstractNum w:abstractNumId="7" w15:restartNumberingAfterBreak="0">
+  <w:abstractNum w:abstractNumId="8" w15:restartNumberingAfterBreak="0">
     <w:nsid w:val="1CBA4E26"/>
     <w:multiLevelType w:val="hybridMultilevel"/>
     <w:tmpl w:val="9014B2E0"/>
@@ -22230,7 +22863,120 @@
       </w:pPr>
     </w:lvl>
   </w:abstractNum>
-  <w:abstractNum w:abstractNumId="8" w15:restartNumberingAfterBreak="0">
+  <w:abstractNum w:abstractNumId="9" w15:restartNumberingAfterBreak="0">
+    <w:nsid w:val="20354FF3"/>
+    <w:multiLevelType w:val="multilevel"/>
+    <w:tmpl w:val="C0841324"/>
+    <w:lvl w:ilvl="0">
+      <w:start w:val="1"/>
+      <w:numFmt w:val="decimal"/>
+      <w:lvlText w:val="%1."/>
+      <w:lvlJc w:val="left"/>
+      <w:pPr>
+        <w:ind w:left="360" w:hanging="360"/>
+      </w:pPr>
+      <w:rPr>
+        <w:rFonts w:hint="default"/>
+      </w:rPr>
+    </w:lvl>
+    <w:lvl w:ilvl="1">
+      <w:start w:val="1"/>
+      <w:numFmt w:val="decimal"/>
+      <w:lvlText w:val="%1.%2."/>
+      <w:lvlJc w:val="left"/>
+      <w:pPr>
+        <w:ind w:left="360" w:hanging="360"/>
+      </w:pPr>
+      <w:rPr>
+        <w:rFonts w:hint="default"/>
+      </w:rPr>
+    </w:lvl>
+    <w:lvl w:ilvl="2">
+      <w:start w:val="1"/>
+      <w:numFmt w:val="decimal"/>
+      <w:lvlText w:val="%1.%2.%3."/>
+      <w:lvlJc w:val="left"/>
+      <w:pPr>
+        <w:ind w:left="720" w:hanging="720"/>
+      </w:pPr>
+      <w:rPr>
+        <w:rFonts w:hint="default"/>
+      </w:rPr>
+    </w:lvl>
+    <w:lvl w:ilvl="3">
+      <w:start w:val="1"/>
+      <w:numFmt w:val="decimal"/>
+      <w:lvlText w:val="%1.%2.%3.%4."/>
+      <w:lvlJc w:val="left"/>
+      <w:pPr>
+        <w:ind w:left="720" w:hanging="720"/>
+      </w:pPr>
+      <w:rPr>
+        <w:rFonts w:hint="default"/>
+      </w:rPr>
+    </w:lvl>
+    <w:lvl w:ilvl="4">
+      <w:start w:val="1"/>
+      <w:numFmt w:val="decimal"/>
+      <w:lvlText w:val="%1.%2.%3.%4.%5."/>
+      <w:lvlJc w:val="left"/>
+      <w:pPr>
+        <w:ind w:left="1080" w:hanging="1080"/>
+      </w:pPr>
+      <w:rPr>
+        <w:rFonts w:hint="default"/>
+      </w:rPr>
+    </w:lvl>
+    <w:lvl w:ilvl="5">
+      <w:start w:val="1"/>
+      <w:numFmt w:val="decimal"/>
+      <w:lvlText w:val="%1.%2.%3.%4.%5.%6."/>
+      <w:lvlJc w:val="left"/>
+      <w:pPr>
+        <w:ind w:left="1080" w:hanging="1080"/>
+      </w:pPr>
+      <w:rPr>
+        <w:rFonts w:hint="default"/>
+      </w:rPr>
+    </w:lvl>
+    <w:lvl w:ilvl="6">
+      <w:start w:val="1"/>
+      <w:numFmt w:val="decimal"/>
+      <w:lvlText w:val="%1.%2.%3.%4.%5.%6.%7."/>
+      <w:lvlJc w:val="left"/>
+      <w:pPr>
+        <w:ind w:left="1440" w:hanging="1440"/>
+      </w:pPr>
+      <w:rPr>
+        <w:rFonts w:hint="default"/>
+      </w:rPr>
+    </w:lvl>
+    <w:lvl w:ilvl="7">
+      <w:start w:val="1"/>
+      <w:numFmt w:val="decimal"/>
+      <w:lvlText w:val="%1.%2.%3.%4.%5.%6.%7.%8."/>
+      <w:lvlJc w:val="left"/>
+      <w:pPr>
+        <w:ind w:left="1440" w:hanging="1440"/>
+      </w:pPr>
+      <w:rPr>
+        <w:rFonts w:hint="default"/>
+      </w:rPr>
+    </w:lvl>
+    <w:lvl w:ilvl="8">
+      <w:start w:val="1"/>
+      <w:numFmt w:val="decimal"/>
+      <w:lvlText w:val="%1.%2.%3.%4.%5.%6.%7.%8.%9."/>
+      <w:lvlJc w:val="left"/>
+      <w:pPr>
+        <w:ind w:left="1800" w:hanging="1800"/>
+      </w:pPr>
+      <w:rPr>
+        <w:rFonts w:hint="default"/>
+      </w:rPr>
+    </w:lvl>
+  </w:abstractNum>
+  <w:abstractNum w:abstractNumId="10" w15:restartNumberingAfterBreak="0">
     <w:nsid w:val="21723864"/>
     <w:multiLevelType w:val="hybridMultilevel"/>
     <w:tmpl w:val="1470631C"/>
@@ -22343,7 +23089,7 @@
       </w:rPr>
     </w:lvl>
   </w:abstractNum>
-  <w:abstractNum w:abstractNumId="9" w15:restartNumberingAfterBreak="0">
+  <w:abstractNum w:abstractNumId="11" w15:restartNumberingAfterBreak="0">
     <w:nsid w:val="239A0ABF"/>
     <w:multiLevelType w:val="hybridMultilevel"/>
     <w:tmpl w:val="09E88608"/>
@@ -22456,7 +23202,7 @@
       </w:rPr>
     </w:lvl>
   </w:abstractNum>
-  <w:abstractNum w:abstractNumId="10" w15:restartNumberingAfterBreak="0">
+  <w:abstractNum w:abstractNumId="12" w15:restartNumberingAfterBreak="0">
     <w:nsid w:val="24480DB3"/>
     <w:multiLevelType w:val="hybridMultilevel"/>
     <w:tmpl w:val="3CB421DE"/>
@@ -22569,7 +23315,7 @@
       </w:rPr>
     </w:lvl>
   </w:abstractNum>
-  <w:abstractNum w:abstractNumId="11" w15:restartNumberingAfterBreak="0">
+  <w:abstractNum w:abstractNumId="13" w15:restartNumberingAfterBreak="0">
     <w:nsid w:val="263E45B9"/>
     <w:multiLevelType w:val="multilevel"/>
     <w:tmpl w:val="0D9A245A"/>
@@ -22687,7 +23433,7 @@
       </w:rPr>
     </w:lvl>
   </w:abstractNum>
-  <w:abstractNum w:abstractNumId="12" w15:restartNumberingAfterBreak="0">
+  <w:abstractNum w:abstractNumId="14" w15:restartNumberingAfterBreak="0">
     <w:nsid w:val="30347140"/>
     <w:multiLevelType w:val="multilevel"/>
     <w:tmpl w:val="03505910"/>
@@ -22800,7 +23546,7 @@
       </w:rPr>
     </w:lvl>
   </w:abstractNum>
-  <w:abstractNum w:abstractNumId="13" w15:restartNumberingAfterBreak="0">
+  <w:abstractNum w:abstractNumId="15" w15:restartNumberingAfterBreak="0">
     <w:nsid w:val="33074462"/>
     <w:multiLevelType w:val="hybridMultilevel"/>
     <w:tmpl w:val="E5B61124"/>
@@ -22912,7 +23658,7 @@
       </w:rPr>
     </w:lvl>
   </w:abstractNum>
-  <w:abstractNum w:abstractNumId="14" w15:restartNumberingAfterBreak="0">
+  <w:abstractNum w:abstractNumId="16" w15:restartNumberingAfterBreak="0">
     <w:nsid w:val="33B741F2"/>
     <w:multiLevelType w:val="hybridMultilevel"/>
     <w:tmpl w:val="9AFC647C"/>
@@ -23001,7 +23747,7 @@
       </w:pPr>
     </w:lvl>
   </w:abstractNum>
-  <w:abstractNum w:abstractNumId="15" w15:restartNumberingAfterBreak="0">
+  <w:abstractNum w:abstractNumId="17" w15:restartNumberingAfterBreak="0">
     <w:nsid w:val="35A941B7"/>
     <w:multiLevelType w:val="hybridMultilevel"/>
     <w:tmpl w:val="903CEE96"/>
@@ -23090,7 +23836,7 @@
       </w:pPr>
     </w:lvl>
   </w:abstractNum>
-  <w:abstractNum w:abstractNumId="16" w15:restartNumberingAfterBreak="0">
+  <w:abstractNum w:abstractNumId="18" w15:restartNumberingAfterBreak="0">
     <w:nsid w:val="390F20C4"/>
     <w:multiLevelType w:val="hybridMultilevel"/>
     <w:tmpl w:val="B2341516"/>
@@ -23180,7 +23926,7 @@
       </w:pPr>
     </w:lvl>
   </w:abstractNum>
-  <w:abstractNum w:abstractNumId="17" w15:restartNumberingAfterBreak="0">
+  <w:abstractNum w:abstractNumId="19" w15:restartNumberingAfterBreak="0">
     <w:nsid w:val="3B235E45"/>
     <w:multiLevelType w:val="hybridMultilevel"/>
     <w:tmpl w:val="9BE0903C"/>
@@ -23293,7 +24039,7 @@
       </w:rPr>
     </w:lvl>
   </w:abstractNum>
-  <w:abstractNum w:abstractNumId="18" w15:restartNumberingAfterBreak="0">
+  <w:abstractNum w:abstractNumId="20" w15:restartNumberingAfterBreak="0">
     <w:nsid w:val="3CB65E04"/>
     <w:multiLevelType w:val="hybridMultilevel"/>
     <w:tmpl w:val="EC7841B2"/>
@@ -23385,7 +24131,7 @@
       </w:pPr>
     </w:lvl>
   </w:abstractNum>
-  <w:abstractNum w:abstractNumId="19" w15:restartNumberingAfterBreak="0">
+  <w:abstractNum w:abstractNumId="21" w15:restartNumberingAfterBreak="0">
     <w:nsid w:val="4B85740D"/>
     <w:multiLevelType w:val="hybridMultilevel"/>
     <w:tmpl w:val="B4ACD24A"/>
@@ -23471,7 +24217,7 @@
       </w:pPr>
     </w:lvl>
   </w:abstractNum>
-  <w:abstractNum w:abstractNumId="20" w15:restartNumberingAfterBreak="0">
+  <w:abstractNum w:abstractNumId="22" w15:restartNumberingAfterBreak="0">
     <w:nsid w:val="4F9268F3"/>
     <w:multiLevelType w:val="hybridMultilevel"/>
     <w:tmpl w:val="993C1888"/>
@@ -23560,7 +24306,7 @@
       </w:pPr>
     </w:lvl>
   </w:abstractNum>
-  <w:abstractNum w:abstractNumId="21" w15:restartNumberingAfterBreak="0">
+  <w:abstractNum w:abstractNumId="23" w15:restartNumberingAfterBreak="0">
     <w:nsid w:val="52E312DE"/>
     <w:multiLevelType w:val="hybridMultilevel"/>
     <w:tmpl w:val="C354264A"/>
@@ -23649,7 +24395,7 @@
       </w:pPr>
     </w:lvl>
   </w:abstractNum>
-  <w:abstractNum w:abstractNumId="22" w15:restartNumberingAfterBreak="0">
+  <w:abstractNum w:abstractNumId="24" w15:restartNumberingAfterBreak="0">
     <w:nsid w:val="55F724D6"/>
     <w:multiLevelType w:val="hybridMultilevel"/>
     <w:tmpl w:val="A09040AC"/>
@@ -23735,7 +24481,7 @@
       </w:pPr>
     </w:lvl>
   </w:abstractNum>
-  <w:abstractNum w:abstractNumId="23" w15:restartNumberingAfterBreak="0">
+  <w:abstractNum w:abstractNumId="25" w15:restartNumberingAfterBreak="0">
     <w:nsid w:val="5B644B98"/>
     <w:multiLevelType w:val="multilevel"/>
     <w:tmpl w:val="A1084A1A"/>
@@ -23848,7 +24594,7 @@
       </w:rPr>
     </w:lvl>
   </w:abstractNum>
-  <w:abstractNum w:abstractNumId="24" w15:restartNumberingAfterBreak="0">
+  <w:abstractNum w:abstractNumId="26" w15:restartNumberingAfterBreak="0">
     <w:nsid w:val="5D997E4C"/>
     <w:multiLevelType w:val="multilevel"/>
     <w:tmpl w:val="0D9A245A"/>
@@ -23966,7 +24712,7 @@
       </w:rPr>
     </w:lvl>
   </w:abstractNum>
-  <w:abstractNum w:abstractNumId="25" w15:restartNumberingAfterBreak="0">
+  <w:abstractNum w:abstractNumId="27" w15:restartNumberingAfterBreak="0">
     <w:nsid w:val="621752FF"/>
     <w:multiLevelType w:val="multilevel"/>
     <w:tmpl w:val="0D9A245A"/>
@@ -24084,7 +24830,7 @@
       </w:rPr>
     </w:lvl>
   </w:abstractNum>
-  <w:abstractNum w:abstractNumId="26" w15:restartNumberingAfterBreak="0">
+  <w:abstractNum w:abstractNumId="28" w15:restartNumberingAfterBreak="0">
     <w:nsid w:val="63BE4430"/>
     <w:multiLevelType w:val="multilevel"/>
     <w:tmpl w:val="040E001F"/>
@@ -24170,7 +24916,7 @@
       </w:pPr>
     </w:lvl>
   </w:abstractNum>
-  <w:abstractNum w:abstractNumId="27" w15:restartNumberingAfterBreak="0">
+  <w:abstractNum w:abstractNumId="29" w15:restartNumberingAfterBreak="0">
     <w:nsid w:val="6B7C4E3C"/>
     <w:multiLevelType w:val="multilevel"/>
     <w:tmpl w:val="040E001F"/>
@@ -24256,7 +25002,7 @@
       </w:pPr>
     </w:lvl>
   </w:abstractNum>
-  <w:abstractNum w:abstractNumId="28" w15:restartNumberingAfterBreak="0">
+  <w:abstractNum w:abstractNumId="30" w15:restartNumberingAfterBreak="0">
     <w:nsid w:val="78BA5405"/>
     <w:multiLevelType w:val="multilevel"/>
     <w:tmpl w:val="0D9A245A"/>
@@ -24374,7 +25120,7 @@
       </w:rPr>
     </w:lvl>
   </w:abstractNum>
-  <w:abstractNum w:abstractNumId="29" w15:restartNumberingAfterBreak="0">
+  <w:abstractNum w:abstractNumId="31" w15:restartNumberingAfterBreak="0">
     <w:nsid w:val="7BDE4AA3"/>
     <w:multiLevelType w:val="hybridMultilevel"/>
     <w:tmpl w:val="18BA0012"/>
@@ -24460,7 +25206,7 @@
       </w:pPr>
     </w:lvl>
   </w:abstractNum>
-  <w:abstractNum w:abstractNumId="30" w15:restartNumberingAfterBreak="0">
+  <w:abstractNum w:abstractNumId="32" w15:restartNumberingAfterBreak="0">
     <w:nsid w:val="7FFC35B9"/>
     <w:multiLevelType w:val="hybridMultilevel"/>
     <w:tmpl w:val="ABB4A9CA"/>
@@ -24550,97 +25296,103 @@
     </w:lvl>
   </w:abstractNum>
   <w:num w:numId="1">
+    <w:abstractNumId w:val="15"/>
+  </w:num>
+  <w:num w:numId="2">
+    <w:abstractNumId w:val="8"/>
+  </w:num>
+  <w:num w:numId="3">
+    <w:abstractNumId w:val="26"/>
+  </w:num>
+  <w:num w:numId="4">
+    <w:abstractNumId w:val="30"/>
+  </w:num>
+  <w:num w:numId="5">
     <w:abstractNumId w:val="13"/>
   </w:num>
-  <w:num w:numId="2">
+  <w:num w:numId="6">
+    <w:abstractNumId w:val="6"/>
+  </w:num>
+  <w:num w:numId="7">
+    <w:abstractNumId w:val="27"/>
+  </w:num>
+  <w:num w:numId="8">
+    <w:abstractNumId w:val="17"/>
+  </w:num>
+  <w:num w:numId="9">
     <w:abstractNumId w:val="7"/>
   </w:num>
-  <w:num w:numId="3">
-    <w:abstractNumId w:val="24"/>
-  </w:num>
-  <w:num w:numId="4">
-    <w:abstractNumId w:val="28"/>
-  </w:num>
-  <w:num w:numId="5">
-    <w:abstractNumId w:val="11"/>
-  </w:num>
-  <w:num w:numId="6">
-    <w:abstractNumId w:val="5"/>
-  </w:num>
-  <w:num w:numId="7">
-    <w:abstractNumId w:val="25"/>
-  </w:num>
-  <w:num w:numId="8">
-    <w:abstractNumId w:val="15"/>
-  </w:num>
-  <w:num w:numId="9">
-    <w:abstractNumId w:val="6"/>
-  </w:num>
   <w:num w:numId="10">
-    <w:abstractNumId w:val="21"/>
+    <w:abstractNumId w:val="23"/>
   </w:num>
   <w:num w:numId="11">
-    <w:abstractNumId w:val="2"/>
+    <w:abstractNumId w:val="3"/>
   </w:num>
   <w:num w:numId="12">
-    <w:abstractNumId w:val="12"/>
+    <w:abstractNumId w:val="14"/>
   </w:num>
   <w:num w:numId="13">
-    <w:abstractNumId w:val="10"/>
+    <w:abstractNumId w:val="12"/>
   </w:num>
   <w:num w:numId="14">
     <w:abstractNumId w:val="0"/>
   </w:num>
   <w:num w:numId="15">
-    <w:abstractNumId w:val="3"/>
+    <w:abstractNumId w:val="4"/>
   </w:num>
   <w:num w:numId="16">
-    <w:abstractNumId w:val="4"/>
+    <w:abstractNumId w:val="5"/>
   </w:num>
   <w:num w:numId="17">
-    <w:abstractNumId w:val="23"/>
+    <w:abstractNumId w:val="25"/>
   </w:num>
   <w:num w:numId="18">
+    <w:abstractNumId w:val="2"/>
+  </w:num>
+  <w:num w:numId="19">
+    <w:abstractNumId w:val="24"/>
+  </w:num>
+  <w:num w:numId="20">
+    <w:abstractNumId w:val="21"/>
+  </w:num>
+  <w:num w:numId="21">
+    <w:abstractNumId w:val="31"/>
+  </w:num>
+  <w:num w:numId="22">
+    <w:abstractNumId w:val="22"/>
+  </w:num>
+  <w:num w:numId="23">
+    <w:abstractNumId w:val="10"/>
+  </w:num>
+  <w:num w:numId="24">
+    <w:abstractNumId w:val="19"/>
+  </w:num>
+  <w:num w:numId="25">
+    <w:abstractNumId w:val="28"/>
+  </w:num>
+  <w:num w:numId="26">
+    <w:abstractNumId w:val="32"/>
+  </w:num>
+  <w:num w:numId="27">
+    <w:abstractNumId w:val="20"/>
+  </w:num>
+  <w:num w:numId="28">
+    <w:abstractNumId w:val="29"/>
+  </w:num>
+  <w:num w:numId="29">
+    <w:abstractNumId w:val="16"/>
+  </w:num>
+  <w:num w:numId="30">
+    <w:abstractNumId w:val="11"/>
+  </w:num>
+  <w:num w:numId="31">
+    <w:abstractNumId w:val="18"/>
+  </w:num>
+  <w:num w:numId="32">
     <w:abstractNumId w:val="1"/>
   </w:num>
-  <w:num w:numId="19">
-    <w:abstractNumId w:val="22"/>
-  </w:num>
-  <w:num w:numId="20">
-    <w:abstractNumId w:val="19"/>
-  </w:num>
-  <w:num w:numId="21">
-    <w:abstractNumId w:val="29"/>
-  </w:num>
-  <w:num w:numId="22">
-    <w:abstractNumId w:val="20"/>
-  </w:num>
-  <w:num w:numId="23">
-    <w:abstractNumId w:val="8"/>
-  </w:num>
-  <w:num w:numId="24">
-    <w:abstractNumId w:val="17"/>
-  </w:num>
-  <w:num w:numId="25">
-    <w:abstractNumId w:val="26"/>
-  </w:num>
-  <w:num w:numId="26">
-    <w:abstractNumId w:val="30"/>
-  </w:num>
-  <w:num w:numId="27">
-    <w:abstractNumId w:val="18"/>
-  </w:num>
-  <w:num w:numId="28">
-    <w:abstractNumId w:val="27"/>
-  </w:num>
-  <w:num w:numId="29">
-    <w:abstractNumId w:val="14"/>
-  </w:num>
-  <w:num w:numId="30">
+  <w:num w:numId="33">
     <w:abstractNumId w:val="9"/>
-  </w:num>
-  <w:num w:numId="31">
-    <w:abstractNumId w:val="16"/>
   </w:num>
 </w:numbering>
 </file>
@@ -25786,7 +26538,7 @@
 </file>
 
 <file path=customXml/itemProps1.xml><?xml version="1.0" encoding="utf-8"?>
-<ds:datastoreItem xmlns:ds="http://schemas.openxmlformats.org/officeDocument/2006/customXml" ds:itemID="{F9E303D9-5A5A-41F3-BCF8-7E1C12236705}">
+<ds:datastoreItem xmlns:ds="http://schemas.openxmlformats.org/officeDocument/2006/customXml" ds:itemID="{EA6D6B36-64B7-4EA9-8E4D-88934B2310B1}">
   <ds:schemaRefs>
     <ds:schemaRef ds:uri="http://schemas.openxmlformats.org/officeDocument/2006/bibliography"/>
   </ds:schemaRefs>

</xml_diff>

<commit_message>
Paper: intro for Szemantikus elemző finished?
</commit_message>
<xml_diff>
--- a/_documents/O.K. szakdolgozat.docx
+++ b/_documents/O.K. szakdolgozat.docx
@@ -12871,8 +12871,6 @@
       <w:r>
         <w:t xml:space="preserve">majd </w:t>
       </w:r>
-      <w:bookmarkStart w:id="19" w:name="_GoBack"/>
-      <w:bookmarkEnd w:id="19"/>
       <w:r>
         <w:t>megfelelő számú rekurziót tartalmazzon.</w:t>
       </w:r>
@@ -12887,15 +12885,21 @@
         <w:spacing w:before="240" w:after="240"/>
         <w:ind w:left="568" w:hanging="284"/>
       </w:pPr>
-      <w:bookmarkStart w:id="20" w:name="_Toc497932994"/>
+      <w:bookmarkStart w:id="19" w:name="_Toc497932994"/>
       <w:r>
         <w:t>Szemantikus elemző</w:t>
       </w:r>
-      <w:bookmarkEnd w:id="20"/>
-    </w:p>
-    <w:p>
-      <w:r>
-        <w:t>A szemantikus elemző a szintaxisfa és a szimbólumtábla felhasználásával ellenőrzi a programkód szemantikai helyességét. Fontos részei:</w:t>
+      <w:bookmarkEnd w:id="19"/>
+    </w:p>
+    <w:p>
+      <w:r>
+        <w:t>A szemantikus elemző a szintaxisfa és a szimbólumtábla felhasználásával ellenőrzi a programkód szemantikai helyességét. Fontos részei</w:t>
+      </w:r>
+      <w:r>
+        <w:t xml:space="preserve"> ([1] alapján)</w:t>
+      </w:r>
+      <w:r>
+        <w:t>:</w:t>
       </w:r>
     </w:p>
     <w:p>
@@ -12995,29 +12999,34 @@
       </w:r>
     </w:p>
     <w:p>
-      <w:pPr>
-        <w:rPr>
-          <w:sz w:val="22"/>
-        </w:rPr>
-      </w:pPr>
-      <w:r>
-        <w:rPr>
-          <w:sz w:val="22"/>
-        </w:rPr>
-        <w:t>(</w:t>
-      </w:r>
-      <w:r>
-        <w:rPr>
-          <w:sz w:val="22"/>
-        </w:rPr>
-        <w:t>[1]</w:t>
-      </w:r>
-      <w:r>
-        <w:rPr>
-          <w:sz w:val="22"/>
-        </w:rPr>
-        <w:t xml:space="preserve"> alapján)</w:t>
-      </w:r>
+      <w:r>
+        <w:t xml:space="preserve">Az esetlegesen felmerülő kérdésre </w:t>
+      </w:r>
+      <w:r>
+        <w:t>–</w:t>
+      </w:r>
+      <w:r>
+        <w:t xml:space="preserve"> hogy ezeket a megkötéseket miért nem lehet a szintaktikus elemzőben elvégezni – az a válasz, hogy a szintaktikus elemzők csak ún. környezetfüggetlen nyelvtanokat (CFG – context free grammar)</w:t>
+      </w:r>
+      <w:r>
+        <w:t xml:space="preserve"> képesek felismerni</w:t>
+      </w:r>
+      <w:r>
+        <w:t>, és ilyen nyelvtanokban nem írhatók le ezek a szabályok.</w:t>
+      </w:r>
+    </w:p>
+    <w:p>
+      <w:r>
+        <w:t xml:space="preserve">Megjegyzendő, hogy ugyan az analízis fázis három alfázisa közül az első kettőre – a lexikális és szintaktikus elemzésre </w:t>
+      </w:r>
+      <w:r>
+        <w:t>–</w:t>
+      </w:r>
+      <w:r>
+        <w:t xml:space="preserve"> sok jól kiforrott algoritmus, technika létezik, a szemantikus elemzőkről ezt nem jelenthető ki.</w:t>
+      </w:r>
+      <w:bookmarkStart w:id="20" w:name="_GoBack"/>
+      <w:bookmarkEnd w:id="20"/>
     </w:p>
     <w:p>
       <w:pPr>
@@ -13030,6 +13039,7 @@
         <w:ind w:left="568" w:hanging="284"/>
       </w:pPr>
       <w:r>
+        <w:lastRenderedPageBreak/>
         <w:t xml:space="preserve"> </w:t>
       </w:r>
       <w:bookmarkStart w:id="21" w:name="_Toc497932995"/>
@@ -13060,7 +13070,6 @@
         <w:ind w:left="568" w:hanging="284"/>
       </w:pPr>
       <w:r>
-        <w:lastRenderedPageBreak/>
         <w:t xml:space="preserve"> </w:t>
       </w:r>
       <w:bookmarkStart w:id="22" w:name="_Toc497932996"/>
@@ -13488,7 +13497,11 @@
         <w:t xml:space="preserve"> két fázis végrehajtásához már rendelkezésre állnak jó minőségű és hatásfokú automatizált programok. A kódgeneráló rész aránya pedig azért csökkent, mert a fordítóprogramok tervezői már jobban megértik ezt a fázist, mint a koraiak esetén (akkor még új terület volt és nehezebb volt elkészíteni).</w:t>
       </w:r>
       <w:r>
-        <w:t xml:space="preserve"> A kódoptimalizáló rész növekedését pedig a programok bonyolultságának növekedése vonta maga után</w:t>
+        <w:t xml:space="preserve"> A kódoptimalizáló rész növekedését pedig a programok </w:t>
+      </w:r>
+      <w:r>
+        <w:lastRenderedPageBreak/>
+        <w:t>bonyolultságának növekedése vonta maga után</w:t>
       </w:r>
       <w:r>
         <w:t xml:space="preserve"> (nagyobb kódbázison fontos minél többet optimalizálni)</w:t>
@@ -26538,7 +26551,7 @@
 </file>
 
 <file path=customXml/itemProps1.xml><?xml version="1.0" encoding="utf-8"?>
-<ds:datastoreItem xmlns:ds="http://schemas.openxmlformats.org/officeDocument/2006/customXml" ds:itemID="{EA6D6B36-64B7-4EA9-8E4D-88934B2310B1}">
+<ds:datastoreItem xmlns:ds="http://schemas.openxmlformats.org/officeDocument/2006/customXml" ds:itemID="{B6C47305-4761-4A04-B547-290A7BF7BCEA}">
   <ds:schemaRefs>
     <ds:schemaRef ds:uri="http://schemas.openxmlformats.org/officeDocument/2006/bibliography"/>
   </ds:schemaRefs>

</xml_diff>

<commit_message>
Paper: started working on syntax analysis planning
</commit_message>
<xml_diff>
--- a/_documents/O.K. szakdolgozat.docx
+++ b/_documents/O.K. szakdolgozat.docx
@@ -1933,7 +1933,7 @@
           <w:r>
             <w:fldChar w:fldCharType="separate"/>
           </w:r>
-          <w:hyperlink w:anchor="_Toc497932981" w:history="1">
+          <w:hyperlink w:anchor="_Toc497934138" w:history="1">
             <w:r>
               <w:rPr>
                 <w:rStyle w:val="Hyperlink"/>
@@ -1960,7 +1960,7 @@
                 <w:noProof/>
                 <w:webHidden/>
               </w:rPr>
-              <w:instrText xml:space="preserve"> PAGEREF _Toc497932981 \h </w:instrText>
+              <w:instrText xml:space="preserve"> PAGEREF _Toc497934138 \h </w:instrText>
             </w:r>
             <w:r>
               <w:rPr>
@@ -1980,7 +1980,7 @@
                 <w:noProof/>
                 <w:webHidden/>
               </w:rPr>
-              <w:t>7</w:t>
+              <w:t>8</w:t>
             </w:r>
             <w:r>
               <w:rPr>
@@ -2004,7 +2004,7 @@
               <w:lang w:val="en-US"/>
             </w:rPr>
           </w:pPr>
-          <w:hyperlink w:anchor="_Toc497932982" w:history="1">
+          <w:hyperlink w:anchor="_Toc497934139" w:history="1">
             <w:r>
               <w:rPr>
                 <w:rStyle w:val="Hyperlink"/>
@@ -2031,7 +2031,7 @@
                 <w:noProof/>
                 <w:webHidden/>
               </w:rPr>
-              <w:instrText xml:space="preserve"> PAGEREF _Toc497932982 \h </w:instrText>
+              <w:instrText xml:space="preserve"> PAGEREF _Toc497934139 \h </w:instrText>
             </w:r>
             <w:r>
               <w:rPr>
@@ -2051,7 +2051,7 @@
                 <w:noProof/>
                 <w:webHidden/>
               </w:rPr>
-              <w:t>8</w:t>
+              <w:t>9</w:t>
             </w:r>
             <w:r>
               <w:rPr>
@@ -2075,7 +2075,7 @@
               <w:lang w:val="en-US"/>
             </w:rPr>
           </w:pPr>
-          <w:hyperlink w:anchor="_Toc497932983" w:history="1">
+          <w:hyperlink w:anchor="_Toc497934140" w:history="1">
             <w:r>
               <w:rPr>
                 <w:rStyle w:val="Hyperlink"/>
@@ -2102,7 +2102,7 @@
                 <w:noProof/>
                 <w:webHidden/>
               </w:rPr>
-              <w:instrText xml:space="preserve"> PAGEREF _Toc497932983 \h </w:instrText>
+              <w:instrText xml:space="preserve"> PAGEREF _Toc497934140 \h </w:instrText>
             </w:r>
             <w:r>
               <w:rPr>
@@ -2122,7 +2122,7 @@
                 <w:noProof/>
                 <w:webHidden/>
               </w:rPr>
-              <w:t>9</w:t>
+              <w:t>10</w:t>
             </w:r>
             <w:r>
               <w:rPr>
@@ -2147,7 +2147,7 @@
               <w:lang w:val="en-US"/>
             </w:rPr>
           </w:pPr>
-          <w:hyperlink w:anchor="_Toc497932984" w:history="1">
+          <w:hyperlink w:anchor="_Toc497934141" w:history="1">
             <w:r>
               <w:rPr>
                 <w:rStyle w:val="Hyperlink"/>
@@ -2190,7 +2190,7 @@
                 <w:noProof/>
                 <w:webHidden/>
               </w:rPr>
-              <w:instrText xml:space="preserve"> PAGEREF _Toc497932984 \h </w:instrText>
+              <w:instrText xml:space="preserve"> PAGEREF _Toc497934141 \h </w:instrText>
             </w:r>
             <w:r>
               <w:rPr>
@@ -2210,7 +2210,7 @@
                 <w:noProof/>
                 <w:webHidden/>
               </w:rPr>
-              <w:t>10</w:t>
+              <w:t>11</w:t>
             </w:r>
             <w:r>
               <w:rPr>
@@ -2235,7 +2235,7 @@
               <w:lang w:val="en-US"/>
             </w:rPr>
           </w:pPr>
-          <w:hyperlink w:anchor="_Toc497932985" w:history="1">
+          <w:hyperlink w:anchor="_Toc497934142" w:history="1">
             <w:r>
               <w:rPr>
                 <w:rStyle w:val="Hyperlink"/>
@@ -2278,7 +2278,7 @@
                 <w:noProof/>
                 <w:webHidden/>
               </w:rPr>
-              <w:instrText xml:space="preserve"> PAGEREF _Toc497932985 \h </w:instrText>
+              <w:instrText xml:space="preserve"> PAGEREF _Toc497934142 \h </w:instrText>
             </w:r>
             <w:r>
               <w:rPr>
@@ -2298,7 +2298,7 @@
                 <w:noProof/>
                 <w:webHidden/>
               </w:rPr>
-              <w:t>10</w:t>
+              <w:t>11</w:t>
             </w:r>
             <w:r>
               <w:rPr>
@@ -2323,7 +2323,7 @@
               <w:lang w:val="en-US"/>
             </w:rPr>
           </w:pPr>
-          <w:hyperlink w:anchor="_Toc497932986" w:history="1">
+          <w:hyperlink w:anchor="_Toc497934143" w:history="1">
             <w:r>
               <w:rPr>
                 <w:rStyle w:val="Hyperlink"/>
@@ -2366,7 +2366,7 @@
                 <w:noProof/>
                 <w:webHidden/>
               </w:rPr>
-              <w:instrText xml:space="preserve"> PAGEREF _Toc497932986 \h </w:instrText>
+              <w:instrText xml:space="preserve"> PAGEREF _Toc497934143 \h </w:instrText>
             </w:r>
             <w:r>
               <w:rPr>
@@ -2386,7 +2386,7 @@
                 <w:noProof/>
                 <w:webHidden/>
               </w:rPr>
-              <w:t>11</w:t>
+              <w:t>12</w:t>
             </w:r>
             <w:r>
               <w:rPr>
@@ -2411,7 +2411,7 @@
               <w:lang w:val="en-US"/>
             </w:rPr>
           </w:pPr>
-          <w:hyperlink w:anchor="_Toc497932987" w:history="1">
+          <w:hyperlink w:anchor="_Toc497934144" w:history="1">
             <w:r>
               <w:rPr>
                 <w:rStyle w:val="Hyperlink"/>
@@ -2454,7 +2454,7 @@
                 <w:noProof/>
                 <w:webHidden/>
               </w:rPr>
-              <w:instrText xml:space="preserve"> PAGEREF _Toc497932987 \h </w:instrText>
+              <w:instrText xml:space="preserve"> PAGEREF _Toc497934144 \h </w:instrText>
             </w:r>
             <w:r>
               <w:rPr>
@@ -2474,7 +2474,7 @@
                 <w:noProof/>
                 <w:webHidden/>
               </w:rPr>
-              <w:t>12</w:t>
+              <w:t>13</w:t>
             </w:r>
             <w:r>
               <w:rPr>
@@ -2499,7 +2499,7 @@
               <w:lang w:val="en-US"/>
             </w:rPr>
           </w:pPr>
-          <w:hyperlink w:anchor="_Toc497932988" w:history="1">
+          <w:hyperlink w:anchor="_Toc497934145" w:history="1">
             <w:r>
               <w:rPr>
                 <w:rStyle w:val="Hyperlink"/>
@@ -2542,7 +2542,7 @@
                 <w:noProof/>
                 <w:webHidden/>
               </w:rPr>
-              <w:instrText xml:space="preserve"> PAGEREF _Toc497932988 \h </w:instrText>
+              <w:instrText xml:space="preserve"> PAGEREF _Toc497934145 \h </w:instrText>
             </w:r>
             <w:r>
               <w:rPr>
@@ -2562,7 +2562,7 @@
                 <w:noProof/>
                 <w:webHidden/>
               </w:rPr>
-              <w:t>13</w:t>
+              <w:t>14</w:t>
             </w:r>
             <w:r>
               <w:rPr>
@@ -2587,7 +2587,7 @@
               <w:lang w:val="en-US"/>
             </w:rPr>
           </w:pPr>
-          <w:hyperlink w:anchor="_Toc497932989" w:history="1">
+          <w:hyperlink w:anchor="_Toc497934146" w:history="1">
             <w:r>
               <w:rPr>
                 <w:rStyle w:val="Hyperlink"/>
@@ -2630,7 +2630,7 @@
                 <w:noProof/>
                 <w:webHidden/>
               </w:rPr>
-              <w:instrText xml:space="preserve"> PAGEREF _Toc497932989 \h </w:instrText>
+              <w:instrText xml:space="preserve"> PAGEREF _Toc497934146 \h </w:instrText>
             </w:r>
             <w:r>
               <w:rPr>
@@ -2650,7 +2650,7 @@
                 <w:noProof/>
                 <w:webHidden/>
               </w:rPr>
-              <w:t>14</w:t>
+              <w:t>15</w:t>
             </w:r>
             <w:r>
               <w:rPr>
@@ -2675,7 +2675,7 @@
               <w:lang w:val="en-US"/>
             </w:rPr>
           </w:pPr>
-          <w:hyperlink w:anchor="_Toc497932990" w:history="1">
+          <w:hyperlink w:anchor="_Toc497934147" w:history="1">
             <w:r>
               <w:rPr>
                 <w:rStyle w:val="Hyperlink"/>
@@ -2718,7 +2718,7 @@
                 <w:noProof/>
                 <w:webHidden/>
               </w:rPr>
-              <w:instrText xml:space="preserve"> PAGEREF _Toc497932990 \h </w:instrText>
+              <w:instrText xml:space="preserve"> PAGEREF _Toc497934147 \h </w:instrText>
             </w:r>
             <w:r>
               <w:rPr>
@@ -2738,7 +2738,7 @@
                 <w:noProof/>
                 <w:webHidden/>
               </w:rPr>
-              <w:t>15</w:t>
+              <w:t>16</w:t>
             </w:r>
             <w:r>
               <w:rPr>
@@ -2763,7 +2763,7 @@
               <w:lang w:val="en-US"/>
             </w:rPr>
           </w:pPr>
-          <w:hyperlink w:anchor="_Toc497932991" w:history="1">
+          <w:hyperlink w:anchor="_Toc497934148" w:history="1">
             <w:r>
               <w:rPr>
                 <w:rStyle w:val="Hyperlink"/>
@@ -2806,7 +2806,7 @@
                 <w:noProof/>
                 <w:webHidden/>
               </w:rPr>
-              <w:instrText xml:space="preserve"> PAGEREF _Toc497932991 \h </w:instrText>
+              <w:instrText xml:space="preserve"> PAGEREF _Toc497934148 \h </w:instrText>
             </w:r>
             <w:r>
               <w:rPr>
@@ -2826,7 +2826,7 @@
                 <w:noProof/>
                 <w:webHidden/>
               </w:rPr>
-              <w:t>15</w:t>
+              <w:t>16</w:t>
             </w:r>
             <w:r>
               <w:rPr>
@@ -2851,7 +2851,7 @@
               <w:lang w:val="en-US"/>
             </w:rPr>
           </w:pPr>
-          <w:hyperlink w:anchor="_Toc497932992" w:history="1">
+          <w:hyperlink w:anchor="_Toc497934149" w:history="1">
             <w:r>
               <w:rPr>
                 <w:rStyle w:val="Hyperlink"/>
@@ -2894,7 +2894,7 @@
                 <w:noProof/>
                 <w:webHidden/>
               </w:rPr>
-              <w:instrText xml:space="preserve"> PAGEREF _Toc497932992 \h </w:instrText>
+              <w:instrText xml:space="preserve"> PAGEREF _Toc497934149 \h </w:instrText>
             </w:r>
             <w:r>
               <w:rPr>
@@ -2914,7 +2914,7 @@
                 <w:noProof/>
                 <w:webHidden/>
               </w:rPr>
-              <w:t>17</w:t>
+              <w:t>18</w:t>
             </w:r>
             <w:r>
               <w:rPr>
@@ -2939,7 +2939,7 @@
               <w:lang w:val="en-US"/>
             </w:rPr>
           </w:pPr>
-          <w:hyperlink w:anchor="_Toc497932993" w:history="1">
+          <w:hyperlink w:anchor="_Toc497934150" w:history="1">
             <w:r>
               <w:rPr>
                 <w:rStyle w:val="Hyperlink"/>
@@ -2961,21 +2961,7 @@
                 <w:rStyle w:val="Hyperlink"/>
                 <w:noProof/>
               </w:rPr>
-              <w:t>Terminálisok</w:t>
-            </w:r>
-            <w:r>
-              <w:rPr>
-                <w:rStyle w:val="Hyperlink"/>
-                <w:noProof/>
-              </w:rPr>
-              <w:t xml:space="preserve"> </w:t>
-            </w:r>
-            <w:r>
-              <w:rPr>
-                <w:rStyle w:val="Hyperlink"/>
-                <w:noProof/>
-              </w:rPr>
-              <w:t>és nemterminálisok</w:t>
+              <w:t>Rekurzió</w:t>
             </w:r>
             <w:r>
               <w:rPr>
@@ -2996,7 +2982,7 @@
                 <w:noProof/>
                 <w:webHidden/>
               </w:rPr>
-              <w:instrText xml:space="preserve"> PAGEREF _Toc497932993 \h </w:instrText>
+              <w:instrText xml:space="preserve"> PAGEREF _Toc497934150 \h </w:instrText>
             </w:r>
             <w:r>
               <w:rPr>
@@ -3016,7 +3002,7 @@
                 <w:noProof/>
                 <w:webHidden/>
               </w:rPr>
-              <w:t>18</w:t>
+              <w:t>19</w:t>
             </w:r>
             <w:r>
               <w:rPr>
@@ -3041,7 +3027,7 @@
               <w:lang w:val="en-US"/>
             </w:rPr>
           </w:pPr>
-          <w:hyperlink w:anchor="_Toc497932994" w:history="1">
+          <w:hyperlink w:anchor="_Toc497934151" w:history="1">
             <w:r>
               <w:rPr>
                 <w:rStyle w:val="Hyperlink"/>
@@ -3084,7 +3070,7 @@
                 <w:noProof/>
                 <w:webHidden/>
               </w:rPr>
-              <w:instrText xml:space="preserve"> PAGEREF _Toc497932994 \h </w:instrText>
+              <w:instrText xml:space="preserve"> PAGEREF _Toc497934151 \h </w:instrText>
             </w:r>
             <w:r>
               <w:rPr>
@@ -3104,7 +3090,7 @@
                 <w:noProof/>
                 <w:webHidden/>
               </w:rPr>
-              <w:t>18</w:t>
+              <w:t>19</w:t>
             </w:r>
             <w:r>
               <w:rPr>
@@ -3129,7 +3115,7 @@
               <w:lang w:val="en-US"/>
             </w:rPr>
           </w:pPr>
-          <w:hyperlink w:anchor="_Toc497932995" w:history="1">
+          <w:hyperlink w:anchor="_Toc497934152" w:history="1">
             <w:r>
               <w:rPr>
                 <w:rStyle w:val="Hyperlink"/>
@@ -3172,7 +3158,7 @@
                 <w:noProof/>
                 <w:webHidden/>
               </w:rPr>
-              <w:instrText xml:space="preserve"> PAGEREF _Toc497932995 \h </w:instrText>
+              <w:instrText xml:space="preserve"> PAGEREF _Toc497934152 \h </w:instrText>
             </w:r>
             <w:r>
               <w:rPr>
@@ -3192,7 +3178,7 @@
                 <w:noProof/>
                 <w:webHidden/>
               </w:rPr>
-              <w:t>18</w:t>
+              <w:t>20</w:t>
             </w:r>
             <w:r>
               <w:rPr>
@@ -3217,7 +3203,7 @@
               <w:lang w:val="en-US"/>
             </w:rPr>
           </w:pPr>
-          <w:hyperlink w:anchor="_Toc497932996" w:history="1">
+          <w:hyperlink w:anchor="_Toc497934153" w:history="1">
             <w:r>
               <w:rPr>
                 <w:rStyle w:val="Hyperlink"/>
@@ -3260,7 +3246,7 @@
                 <w:noProof/>
                 <w:webHidden/>
               </w:rPr>
-              <w:instrText xml:space="preserve"> PAGEREF _Toc497932996 \h </w:instrText>
+              <w:instrText xml:space="preserve"> PAGEREF _Toc497934153 \h </w:instrText>
             </w:r>
             <w:r>
               <w:rPr>
@@ -3280,7 +3266,7 @@
                 <w:noProof/>
                 <w:webHidden/>
               </w:rPr>
-              <w:t>18</w:t>
+              <w:t>20</w:t>
             </w:r>
             <w:r>
               <w:rPr>
@@ -3305,7 +3291,7 @@
               <w:lang w:val="en-US"/>
             </w:rPr>
           </w:pPr>
-          <w:hyperlink w:anchor="_Toc497932997" w:history="1">
+          <w:hyperlink w:anchor="_Toc497934154" w:history="1">
             <w:r>
               <w:rPr>
                 <w:rStyle w:val="Hyperlink"/>
@@ -3348,7 +3334,7 @@
                 <w:noProof/>
                 <w:webHidden/>
               </w:rPr>
-              <w:instrText xml:space="preserve"> PAGEREF _Toc497932997 \h </w:instrText>
+              <w:instrText xml:space="preserve"> PAGEREF _Toc497934154 \h </w:instrText>
             </w:r>
             <w:r>
               <w:rPr>
@@ -3368,7 +3354,7 @@
                 <w:noProof/>
                 <w:webHidden/>
               </w:rPr>
-              <w:t>19</w:t>
+              <w:t>20</w:t>
             </w:r>
             <w:r>
               <w:rPr>
@@ -3393,7 +3379,7 @@
               <w:lang w:val="en-US"/>
             </w:rPr>
           </w:pPr>
-          <w:hyperlink w:anchor="_Toc497932998" w:history="1">
+          <w:hyperlink w:anchor="_Toc497934155" w:history="1">
             <w:r>
               <w:rPr>
                 <w:rStyle w:val="Hyperlink"/>
@@ -3436,7 +3422,7 @@
                 <w:noProof/>
                 <w:webHidden/>
               </w:rPr>
-              <w:instrText xml:space="preserve"> PAGEREF _Toc497932998 \h </w:instrText>
+              <w:instrText xml:space="preserve"> PAGEREF _Toc497934155 \h </w:instrText>
             </w:r>
             <w:r>
               <w:rPr>
@@ -3456,7 +3442,7 @@
                 <w:noProof/>
                 <w:webHidden/>
               </w:rPr>
-              <w:t>20</w:t>
+              <w:t>22</w:t>
             </w:r>
             <w:r>
               <w:rPr>
@@ -3481,7 +3467,7 @@
               <w:lang w:val="en-US"/>
             </w:rPr>
           </w:pPr>
-          <w:hyperlink w:anchor="_Toc497932999" w:history="1">
+          <w:hyperlink w:anchor="_Toc497934156" w:history="1">
             <w:r>
               <w:rPr>
                 <w:rStyle w:val="Hyperlink"/>
@@ -3524,7 +3510,7 @@
                 <w:noProof/>
                 <w:webHidden/>
               </w:rPr>
-              <w:instrText xml:space="preserve"> PAGEREF _Toc497932999 \h </w:instrText>
+              <w:instrText xml:space="preserve"> PAGEREF _Toc497934156 \h </w:instrText>
             </w:r>
             <w:r>
               <w:rPr>
@@ -3544,7 +3530,7 @@
                 <w:noProof/>
                 <w:webHidden/>
               </w:rPr>
-              <w:t>20</w:t>
+              <w:t>22</w:t>
             </w:r>
             <w:r>
               <w:rPr>
@@ -3569,7 +3555,7 @@
               <w:lang w:val="en-US"/>
             </w:rPr>
           </w:pPr>
-          <w:hyperlink w:anchor="_Toc497933000" w:history="1">
+          <w:hyperlink w:anchor="_Toc497934157" w:history="1">
             <w:r>
               <w:rPr>
                 <w:rStyle w:val="Hyperlink"/>
@@ -3612,7 +3598,7 @@
                 <w:noProof/>
                 <w:webHidden/>
               </w:rPr>
-              <w:instrText xml:space="preserve"> PAGEREF _Toc497933000 \h </w:instrText>
+              <w:instrText xml:space="preserve"> PAGEREF _Toc497934157 \h </w:instrText>
             </w:r>
             <w:r>
               <w:rPr>
@@ -3632,7 +3618,7 @@
                 <w:noProof/>
                 <w:webHidden/>
               </w:rPr>
-              <w:t>20</w:t>
+              <w:t>22</w:t>
             </w:r>
             <w:r>
               <w:rPr>
@@ -3657,7 +3643,7 @@
               <w:lang w:val="en-US"/>
             </w:rPr>
           </w:pPr>
-          <w:hyperlink w:anchor="_Toc497933001" w:history="1">
+          <w:hyperlink w:anchor="_Toc497934158" w:history="1">
             <w:r>
               <w:rPr>
                 <w:rStyle w:val="Hyperlink"/>
@@ -3700,7 +3686,7 @@
                 <w:noProof/>
                 <w:webHidden/>
               </w:rPr>
-              <w:instrText xml:space="preserve"> PAGEREF _Toc497933001 \h </w:instrText>
+              <w:instrText xml:space="preserve"> PAGEREF _Toc497934158 \h </w:instrText>
             </w:r>
             <w:r>
               <w:rPr>
@@ -3720,7 +3706,7 @@
                 <w:noProof/>
                 <w:webHidden/>
               </w:rPr>
-              <w:t>20</w:t>
+              <w:t>22</w:t>
             </w:r>
             <w:r>
               <w:rPr>
@@ -3745,7 +3731,7 @@
               <w:lang w:val="en-US"/>
             </w:rPr>
           </w:pPr>
-          <w:hyperlink w:anchor="_Toc497933002" w:history="1">
+          <w:hyperlink w:anchor="_Toc497934159" w:history="1">
             <w:r>
               <w:rPr>
                 <w:rStyle w:val="Hyperlink"/>
@@ -3788,7 +3774,7 @@
                 <w:noProof/>
                 <w:webHidden/>
               </w:rPr>
-              <w:instrText xml:space="preserve"> PAGEREF _Toc497933002 \h </w:instrText>
+              <w:instrText xml:space="preserve"> PAGEREF _Toc497934159 \h </w:instrText>
             </w:r>
             <w:r>
               <w:rPr>
@@ -3808,7 +3794,7 @@
                 <w:noProof/>
                 <w:webHidden/>
               </w:rPr>
-              <w:t>20</w:t>
+              <w:t>22</w:t>
             </w:r>
             <w:r>
               <w:rPr>
@@ -3833,7 +3819,7 @@
               <w:lang w:val="en-US"/>
             </w:rPr>
           </w:pPr>
-          <w:hyperlink w:anchor="_Toc497933003" w:history="1">
+          <w:hyperlink w:anchor="_Toc497934160" w:history="1">
             <w:r>
               <w:rPr>
                 <w:rStyle w:val="Hyperlink"/>
@@ -3876,7 +3862,7 @@
                 <w:noProof/>
                 <w:webHidden/>
               </w:rPr>
-              <w:instrText xml:space="preserve"> PAGEREF _Toc497933003 \h </w:instrText>
+              <w:instrText xml:space="preserve"> PAGEREF _Toc497934160 \h </w:instrText>
             </w:r>
             <w:r>
               <w:rPr>
@@ -3896,7 +3882,7 @@
                 <w:noProof/>
                 <w:webHidden/>
               </w:rPr>
-              <w:t>20</w:t>
+              <w:t>22</w:t>
             </w:r>
             <w:r>
               <w:rPr>
@@ -3921,7 +3907,7 @@
               <w:lang w:val="en-US"/>
             </w:rPr>
           </w:pPr>
-          <w:hyperlink w:anchor="_Toc497933004" w:history="1">
+          <w:hyperlink w:anchor="_Toc497934161" w:history="1">
             <w:r>
               <w:rPr>
                 <w:rStyle w:val="Hyperlink"/>
@@ -3964,7 +3950,7 @@
                 <w:noProof/>
                 <w:webHidden/>
               </w:rPr>
-              <w:instrText xml:space="preserve"> PAGEREF _Toc497933004 \h </w:instrText>
+              <w:instrText xml:space="preserve"> PAGEREF _Toc497934161 \h </w:instrText>
             </w:r>
             <w:r>
               <w:rPr>
@@ -3984,7 +3970,7 @@
                 <w:noProof/>
                 <w:webHidden/>
               </w:rPr>
-              <w:t>21</w:t>
+              <w:t>23</w:t>
             </w:r>
             <w:r>
               <w:rPr>
@@ -4009,7 +3995,7 @@
               <w:lang w:val="en-US"/>
             </w:rPr>
           </w:pPr>
-          <w:hyperlink w:anchor="_Toc497933005" w:history="1">
+          <w:hyperlink w:anchor="_Toc497934162" w:history="1">
             <w:r>
               <w:rPr>
                 <w:rStyle w:val="Hyperlink"/>
@@ -4052,7 +4038,7 @@
                 <w:noProof/>
                 <w:webHidden/>
               </w:rPr>
-              <w:instrText xml:space="preserve"> PAGEREF _Toc497933005 \h </w:instrText>
+              <w:instrText xml:space="preserve"> PAGEREF _Toc497934162 \h </w:instrText>
             </w:r>
             <w:r>
               <w:rPr>
@@ -4072,7 +4058,7 @@
                 <w:noProof/>
                 <w:webHidden/>
               </w:rPr>
-              <w:t>21</w:t>
+              <w:t>23</w:t>
             </w:r>
             <w:r>
               <w:rPr>
@@ -4097,7 +4083,7 @@
               <w:lang w:val="en-US"/>
             </w:rPr>
           </w:pPr>
-          <w:hyperlink w:anchor="_Toc497933006" w:history="1">
+          <w:hyperlink w:anchor="_Toc497934163" w:history="1">
             <w:r>
               <w:rPr>
                 <w:rStyle w:val="Hyperlink"/>
@@ -4140,7 +4126,7 @@
                 <w:noProof/>
                 <w:webHidden/>
               </w:rPr>
-              <w:instrText xml:space="preserve"> PAGEREF _Toc497933006 \h </w:instrText>
+              <w:instrText xml:space="preserve"> PAGEREF _Toc497934163 \h </w:instrText>
             </w:r>
             <w:r>
               <w:rPr>
@@ -4160,7 +4146,7 @@
                 <w:noProof/>
                 <w:webHidden/>
               </w:rPr>
-              <w:t>21</w:t>
+              <w:t>23</w:t>
             </w:r>
             <w:r>
               <w:rPr>
@@ -4185,7 +4171,7 @@
               <w:lang w:val="en-US"/>
             </w:rPr>
           </w:pPr>
-          <w:hyperlink w:anchor="_Toc497933007" w:history="1">
+          <w:hyperlink w:anchor="_Toc497934164" w:history="1">
             <w:r>
               <w:rPr>
                 <w:rStyle w:val="Hyperlink"/>
@@ -4228,7 +4214,7 @@
                 <w:noProof/>
                 <w:webHidden/>
               </w:rPr>
-              <w:instrText xml:space="preserve"> PAGEREF _Toc497933007 \h </w:instrText>
+              <w:instrText xml:space="preserve"> PAGEREF _Toc497934164 \h </w:instrText>
             </w:r>
             <w:r>
               <w:rPr>
@@ -4248,7 +4234,7 @@
                 <w:noProof/>
                 <w:webHidden/>
               </w:rPr>
-              <w:t>23</w:t>
+              <w:t>25</w:t>
             </w:r>
             <w:r>
               <w:rPr>
@@ -4273,7 +4259,7 @@
               <w:lang w:val="en-US"/>
             </w:rPr>
           </w:pPr>
-          <w:hyperlink w:anchor="_Toc497933008" w:history="1">
+          <w:hyperlink w:anchor="_Toc497934165" w:history="1">
             <w:r>
               <w:rPr>
                 <w:rStyle w:val="Hyperlink"/>
@@ -4316,7 +4302,7 @@
                 <w:noProof/>
                 <w:webHidden/>
               </w:rPr>
-              <w:instrText xml:space="preserve"> PAGEREF _Toc497933008 \h </w:instrText>
+              <w:instrText xml:space="preserve"> PAGEREF _Toc497934165 \h </w:instrText>
             </w:r>
             <w:r>
               <w:rPr>
@@ -4336,7 +4322,7 @@
                 <w:noProof/>
                 <w:webHidden/>
               </w:rPr>
-              <w:t>23</w:t>
+              <w:t>25</w:t>
             </w:r>
             <w:r>
               <w:rPr>
@@ -4361,7 +4347,7 @@
               <w:lang w:val="en-US"/>
             </w:rPr>
           </w:pPr>
-          <w:hyperlink w:anchor="_Toc497933009" w:history="1">
+          <w:hyperlink w:anchor="_Toc497934166" w:history="1">
             <w:r>
               <w:rPr>
                 <w:rStyle w:val="Hyperlink"/>
@@ -4404,7 +4390,7 @@
                 <w:noProof/>
                 <w:webHidden/>
               </w:rPr>
-              <w:instrText xml:space="preserve"> PAGEREF _Toc497933009 \h </w:instrText>
+              <w:instrText xml:space="preserve"> PAGEREF _Toc497934166 \h </w:instrText>
             </w:r>
             <w:r>
               <w:rPr>
@@ -4424,7 +4410,7 @@
                 <w:noProof/>
                 <w:webHidden/>
               </w:rPr>
-              <w:t>24</w:t>
+              <w:t>26</w:t>
             </w:r>
             <w:r>
               <w:rPr>
@@ -4449,7 +4435,7 @@
               <w:lang w:val="en-US"/>
             </w:rPr>
           </w:pPr>
-          <w:hyperlink w:anchor="_Toc497933010" w:history="1">
+          <w:hyperlink w:anchor="_Toc497934167" w:history="1">
             <w:r>
               <w:rPr>
                 <w:rStyle w:val="Hyperlink"/>
@@ -4492,7 +4478,7 @@
                 <w:noProof/>
                 <w:webHidden/>
               </w:rPr>
-              <w:instrText xml:space="preserve"> PAGEREF _Toc497933010 \h </w:instrText>
+              <w:instrText xml:space="preserve"> PAGEREF _Toc497934167 \h </w:instrText>
             </w:r>
             <w:r>
               <w:rPr>
@@ -4512,7 +4498,7 @@
                 <w:noProof/>
                 <w:webHidden/>
               </w:rPr>
-              <w:t>24</w:t>
+              <w:t>26</w:t>
             </w:r>
             <w:r>
               <w:rPr>
@@ -4537,7 +4523,7 @@
               <w:lang w:val="en-US"/>
             </w:rPr>
           </w:pPr>
-          <w:hyperlink w:anchor="_Toc497933011" w:history="1">
+          <w:hyperlink w:anchor="_Toc497934168" w:history="1">
             <w:r>
               <w:rPr>
                 <w:rStyle w:val="Hyperlink"/>
@@ -4580,7 +4566,7 @@
                 <w:noProof/>
                 <w:webHidden/>
               </w:rPr>
-              <w:instrText xml:space="preserve"> PAGEREF _Toc497933011 \h </w:instrText>
+              <w:instrText xml:space="preserve"> PAGEREF _Toc497934168 \h </w:instrText>
             </w:r>
             <w:r>
               <w:rPr>
@@ -4600,7 +4586,7 @@
                 <w:noProof/>
                 <w:webHidden/>
               </w:rPr>
-              <w:t>25</w:t>
+              <w:t>27</w:t>
             </w:r>
             <w:r>
               <w:rPr>
@@ -4625,7 +4611,7 @@
               <w:lang w:val="en-US"/>
             </w:rPr>
           </w:pPr>
-          <w:hyperlink w:anchor="_Toc497933012" w:history="1">
+          <w:hyperlink w:anchor="_Toc497934169" w:history="1">
             <w:r>
               <w:rPr>
                 <w:rStyle w:val="Hyperlink"/>
@@ -4668,7 +4654,7 @@
                 <w:noProof/>
                 <w:webHidden/>
               </w:rPr>
-              <w:instrText xml:space="preserve"> PAGEREF _Toc497933012 \h </w:instrText>
+              <w:instrText xml:space="preserve"> PAGEREF _Toc497934169 \h </w:instrText>
             </w:r>
             <w:r>
               <w:rPr>
@@ -4688,7 +4674,7 @@
                 <w:noProof/>
                 <w:webHidden/>
               </w:rPr>
-              <w:t>26</w:t>
+              <w:t>28</w:t>
             </w:r>
             <w:r>
               <w:rPr>
@@ -4713,7 +4699,7 @@
               <w:lang w:val="en-US"/>
             </w:rPr>
           </w:pPr>
-          <w:hyperlink w:anchor="_Toc497933013" w:history="1">
+          <w:hyperlink w:anchor="_Toc497934170" w:history="1">
             <w:r>
               <w:rPr>
                 <w:rStyle w:val="Hyperlink"/>
@@ -4756,7 +4742,7 @@
                 <w:noProof/>
                 <w:webHidden/>
               </w:rPr>
-              <w:instrText xml:space="preserve"> PAGEREF _Toc497933013 \h </w:instrText>
+              <w:instrText xml:space="preserve"> PAGEREF _Toc497934170 \h </w:instrText>
             </w:r>
             <w:r>
               <w:rPr>
@@ -4776,7 +4762,7 @@
                 <w:noProof/>
                 <w:webHidden/>
               </w:rPr>
-              <w:t>26</w:t>
+              <w:t>28</w:t>
             </w:r>
             <w:r>
               <w:rPr>
@@ -4801,7 +4787,7 @@
               <w:lang w:val="en-US"/>
             </w:rPr>
           </w:pPr>
-          <w:hyperlink w:anchor="_Toc497933014" w:history="1">
+          <w:hyperlink w:anchor="_Toc497934171" w:history="1">
             <w:r>
               <w:rPr>
                 <w:rStyle w:val="Hyperlink"/>
@@ -4844,7 +4830,7 @@
                 <w:noProof/>
                 <w:webHidden/>
               </w:rPr>
-              <w:instrText xml:space="preserve"> PAGEREF _Toc497933014 \h </w:instrText>
+              <w:instrText xml:space="preserve"> PAGEREF _Toc497934171 \h </w:instrText>
             </w:r>
             <w:r>
               <w:rPr>
@@ -4864,7 +4850,7 @@
                 <w:noProof/>
                 <w:webHidden/>
               </w:rPr>
-              <w:t>27</w:t>
+              <w:t>29</w:t>
             </w:r>
             <w:r>
               <w:rPr>
@@ -4889,7 +4875,7 @@
               <w:lang w:val="en-US"/>
             </w:rPr>
           </w:pPr>
-          <w:hyperlink w:anchor="_Toc497933015" w:history="1">
+          <w:hyperlink w:anchor="_Toc497934172" w:history="1">
             <w:r>
               <w:rPr>
                 <w:rStyle w:val="Hyperlink"/>
@@ -4932,7 +4918,7 @@
                 <w:noProof/>
                 <w:webHidden/>
               </w:rPr>
-              <w:instrText xml:space="preserve"> PAGEREF _Toc497933015 \h </w:instrText>
+              <w:instrText xml:space="preserve"> PAGEREF _Toc497934172 \h </w:instrText>
             </w:r>
             <w:r>
               <w:rPr>
@@ -4952,7 +4938,7 @@
                 <w:noProof/>
                 <w:webHidden/>
               </w:rPr>
-              <w:t>27</w:t>
+              <w:t>29</w:t>
             </w:r>
             <w:r>
               <w:rPr>
@@ -4977,7 +4963,7 @@
               <w:lang w:val="en-US"/>
             </w:rPr>
           </w:pPr>
-          <w:hyperlink w:anchor="_Toc497933016" w:history="1">
+          <w:hyperlink w:anchor="_Toc497934173" w:history="1">
             <w:r>
               <w:rPr>
                 <w:rStyle w:val="Hyperlink"/>
@@ -5020,7 +5006,7 @@
                 <w:noProof/>
                 <w:webHidden/>
               </w:rPr>
-              <w:instrText xml:space="preserve"> PAGEREF _Toc497933016 \h </w:instrText>
+              <w:instrText xml:space="preserve"> PAGEREF _Toc497934173 \h </w:instrText>
             </w:r>
             <w:r>
               <w:rPr>
@@ -5040,7 +5026,7 @@
                 <w:noProof/>
                 <w:webHidden/>
               </w:rPr>
-              <w:t>27</w:t>
+              <w:t>29</w:t>
             </w:r>
             <w:r>
               <w:rPr>
@@ -5065,7 +5051,7 @@
               <w:lang w:val="en-US"/>
             </w:rPr>
           </w:pPr>
-          <w:hyperlink w:anchor="_Toc497933017" w:history="1">
+          <w:hyperlink w:anchor="_Toc497934174" w:history="1">
             <w:r>
               <w:rPr>
                 <w:rStyle w:val="Hyperlink"/>
@@ -5108,7 +5094,7 @@
                 <w:noProof/>
                 <w:webHidden/>
               </w:rPr>
-              <w:instrText xml:space="preserve"> PAGEREF _Toc497933017 \h </w:instrText>
+              <w:instrText xml:space="preserve"> PAGEREF _Toc497934174 \h </w:instrText>
             </w:r>
             <w:r>
               <w:rPr>
@@ -5128,7 +5114,7 @@
                 <w:noProof/>
                 <w:webHidden/>
               </w:rPr>
-              <w:t>27</w:t>
+              <w:t>29</w:t>
             </w:r>
             <w:r>
               <w:rPr>
@@ -5153,7 +5139,7 @@
               <w:lang w:val="en-US"/>
             </w:rPr>
           </w:pPr>
-          <w:hyperlink w:anchor="_Toc497933018" w:history="1">
+          <w:hyperlink w:anchor="_Toc497934175" w:history="1">
             <w:r>
               <w:rPr>
                 <w:rStyle w:val="Hyperlink"/>
@@ -5196,7 +5182,7 @@
                 <w:noProof/>
                 <w:webHidden/>
               </w:rPr>
-              <w:instrText xml:space="preserve"> PAGEREF _Toc497933018 \h </w:instrText>
+              <w:instrText xml:space="preserve"> PAGEREF _Toc497934175 \h </w:instrText>
             </w:r>
             <w:r>
               <w:rPr>
@@ -5216,7 +5202,7 @@
                 <w:noProof/>
                 <w:webHidden/>
               </w:rPr>
-              <w:t>28</w:t>
+              <w:t>30</w:t>
             </w:r>
             <w:r>
               <w:rPr>
@@ -5241,7 +5227,7 @@
               <w:lang w:val="en-US"/>
             </w:rPr>
           </w:pPr>
-          <w:hyperlink w:anchor="_Toc497933019" w:history="1">
+          <w:hyperlink w:anchor="_Toc497934176" w:history="1">
             <w:r>
               <w:rPr>
                 <w:rStyle w:val="Hyperlink"/>
@@ -5284,7 +5270,7 @@
                 <w:noProof/>
                 <w:webHidden/>
               </w:rPr>
-              <w:instrText xml:space="preserve"> PAGEREF _Toc497933019 \h </w:instrText>
+              <w:instrText xml:space="preserve"> PAGEREF _Toc497934176 \h </w:instrText>
             </w:r>
             <w:r>
               <w:rPr>
@@ -5304,7 +5290,7 @@
                 <w:noProof/>
                 <w:webHidden/>
               </w:rPr>
-              <w:t>28</w:t>
+              <w:t>30</w:t>
             </w:r>
             <w:r>
               <w:rPr>
@@ -5329,7 +5315,7 @@
               <w:lang w:val="en-US"/>
             </w:rPr>
           </w:pPr>
-          <w:hyperlink w:anchor="_Toc497933020" w:history="1">
+          <w:hyperlink w:anchor="_Toc497934177" w:history="1">
             <w:r>
               <w:rPr>
                 <w:rStyle w:val="Hyperlink"/>
@@ -5372,7 +5358,7 @@
                 <w:noProof/>
                 <w:webHidden/>
               </w:rPr>
-              <w:instrText xml:space="preserve"> PAGEREF _Toc497933020 \h </w:instrText>
+              <w:instrText xml:space="preserve"> PAGEREF _Toc497934177 \h </w:instrText>
             </w:r>
             <w:r>
               <w:rPr>
@@ -5392,7 +5378,7 @@
                 <w:noProof/>
                 <w:webHidden/>
               </w:rPr>
-              <w:t>28</w:t>
+              <w:t>30</w:t>
             </w:r>
             <w:r>
               <w:rPr>
@@ -5417,7 +5403,7 @@
               <w:lang w:val="en-US"/>
             </w:rPr>
           </w:pPr>
-          <w:hyperlink w:anchor="_Toc497933021" w:history="1">
+          <w:hyperlink w:anchor="_Toc497934178" w:history="1">
             <w:r>
               <w:rPr>
                 <w:rStyle w:val="Hyperlink"/>
@@ -5460,7 +5446,7 @@
                 <w:noProof/>
                 <w:webHidden/>
               </w:rPr>
-              <w:instrText xml:space="preserve"> PAGEREF _Toc497933021 \h </w:instrText>
+              <w:instrText xml:space="preserve"> PAGEREF _Toc497934178 \h </w:instrText>
             </w:r>
             <w:r>
               <w:rPr>
@@ -5480,7 +5466,7 @@
                 <w:noProof/>
                 <w:webHidden/>
               </w:rPr>
-              <w:t>28</w:t>
+              <w:t>30</w:t>
             </w:r>
             <w:r>
               <w:rPr>
@@ -5505,7 +5491,7 @@
               <w:lang w:val="en-US"/>
             </w:rPr>
           </w:pPr>
-          <w:hyperlink w:anchor="_Toc497933022" w:history="1">
+          <w:hyperlink w:anchor="_Toc497934179" w:history="1">
             <w:r>
               <w:rPr>
                 <w:rStyle w:val="Hyperlink"/>
@@ -5548,7 +5534,7 @@
                 <w:noProof/>
                 <w:webHidden/>
               </w:rPr>
-              <w:instrText xml:space="preserve"> PAGEREF _Toc497933022 \h </w:instrText>
+              <w:instrText xml:space="preserve"> PAGEREF _Toc497934179 \h </w:instrText>
             </w:r>
             <w:r>
               <w:rPr>
@@ -5568,7 +5554,7 @@
                 <w:noProof/>
                 <w:webHidden/>
               </w:rPr>
-              <w:t>29</w:t>
+              <w:t>31</w:t>
             </w:r>
             <w:r>
               <w:rPr>
@@ -5593,7 +5579,7 @@
               <w:lang w:val="en-US"/>
             </w:rPr>
           </w:pPr>
-          <w:hyperlink w:anchor="_Toc497933023" w:history="1">
+          <w:hyperlink w:anchor="_Toc497934180" w:history="1">
             <w:r>
               <w:rPr>
                 <w:rStyle w:val="Hyperlink"/>
@@ -5636,7 +5622,7 @@
                 <w:noProof/>
                 <w:webHidden/>
               </w:rPr>
-              <w:instrText xml:space="preserve"> PAGEREF _Toc497933023 \h </w:instrText>
+              <w:instrText xml:space="preserve"> PAGEREF _Toc497934180 \h </w:instrText>
             </w:r>
             <w:r>
               <w:rPr>
@@ -5656,7 +5642,7 @@
                 <w:noProof/>
                 <w:webHidden/>
               </w:rPr>
-              <w:t>29</w:t>
+              <w:t>31</w:t>
             </w:r>
             <w:r>
               <w:rPr>
@@ -5681,7 +5667,7 @@
               <w:lang w:val="en-US"/>
             </w:rPr>
           </w:pPr>
-          <w:hyperlink w:anchor="_Toc497933024" w:history="1">
+          <w:hyperlink w:anchor="_Toc497934181" w:history="1">
             <w:r>
               <w:rPr>
                 <w:rStyle w:val="Hyperlink"/>
@@ -5724,7 +5710,7 @@
                 <w:noProof/>
                 <w:webHidden/>
               </w:rPr>
-              <w:instrText xml:space="preserve"> PAGEREF _Toc497933024 \h </w:instrText>
+              <w:instrText xml:space="preserve"> PAGEREF _Toc497934181 \h </w:instrText>
             </w:r>
             <w:r>
               <w:rPr>
@@ -5744,7 +5730,183 @@
                 <w:noProof/>
                 <w:webHidden/>
               </w:rPr>
-              <w:t>31</w:t>
+              <w:t>33</w:t>
+            </w:r>
+            <w:r>
+              <w:rPr>
+                <w:noProof/>
+                <w:webHidden/>
+              </w:rPr>
+              <w:fldChar w:fldCharType="end"/>
+            </w:r>
+          </w:hyperlink>
+        </w:p>
+        <w:p>
+          <w:pPr>
+            <w:pStyle w:val="TOC2"/>
+            <w:tabs>
+              <w:tab w:val="left" w:pos="1100"/>
+              <w:tab w:val="right" w:leader="dot" w:pos="8493"/>
+            </w:tabs>
+            <w:rPr>
+              <w:rFonts w:asciiTheme="minorHAnsi" w:eastAsiaTheme="minorEastAsia" w:hAnsiTheme="minorHAnsi"/>
+              <w:noProof/>
+              <w:sz w:val="22"/>
+              <w:lang w:val="en-US"/>
+            </w:rPr>
+          </w:pPr>
+          <w:hyperlink w:anchor="_Toc497934182" w:history="1">
+            <w:r>
+              <w:rPr>
+                <w:rStyle w:val="Hyperlink"/>
+                <w:noProof/>
+              </w:rPr>
+              <w:t>5.2.1.</w:t>
+            </w:r>
+            <w:r>
+              <w:rPr>
+                <w:rFonts w:asciiTheme="minorHAnsi" w:eastAsiaTheme="minorEastAsia" w:hAnsiTheme="minorHAnsi"/>
+                <w:noProof/>
+                <w:sz w:val="22"/>
+                <w:lang w:val="en-US"/>
+              </w:rPr>
+              <w:tab/>
+            </w:r>
+            <w:r>
+              <w:rPr>
+                <w:rStyle w:val="Hyperlink"/>
+                <w:noProof/>
+              </w:rPr>
+              <w:t>Tesztelési keretrendszer kiválasztása</w:t>
+            </w:r>
+            <w:r>
+              <w:rPr>
+                <w:noProof/>
+                <w:webHidden/>
+              </w:rPr>
+              <w:tab/>
+            </w:r>
+            <w:r>
+              <w:rPr>
+                <w:noProof/>
+                <w:webHidden/>
+              </w:rPr>
+              <w:fldChar w:fldCharType="begin"/>
+            </w:r>
+            <w:r>
+              <w:rPr>
+                <w:noProof/>
+                <w:webHidden/>
+              </w:rPr>
+              <w:instrText xml:space="preserve"> PAGEREF _Toc497934182 \h </w:instrText>
+            </w:r>
+            <w:r>
+              <w:rPr>
+                <w:noProof/>
+                <w:webHidden/>
+              </w:rPr>
+            </w:r>
+            <w:r>
+              <w:rPr>
+                <w:noProof/>
+                <w:webHidden/>
+              </w:rPr>
+              <w:fldChar w:fldCharType="separate"/>
+            </w:r>
+            <w:r>
+              <w:rPr>
+                <w:noProof/>
+                <w:webHidden/>
+              </w:rPr>
+              <w:t>33</w:t>
+            </w:r>
+            <w:r>
+              <w:rPr>
+                <w:noProof/>
+                <w:webHidden/>
+              </w:rPr>
+              <w:fldChar w:fldCharType="end"/>
+            </w:r>
+          </w:hyperlink>
+        </w:p>
+        <w:p>
+          <w:pPr>
+            <w:pStyle w:val="TOC2"/>
+            <w:tabs>
+              <w:tab w:val="left" w:pos="1100"/>
+              <w:tab w:val="right" w:leader="dot" w:pos="8493"/>
+            </w:tabs>
+            <w:rPr>
+              <w:rFonts w:asciiTheme="minorHAnsi" w:eastAsiaTheme="minorEastAsia" w:hAnsiTheme="minorHAnsi"/>
+              <w:noProof/>
+              <w:sz w:val="22"/>
+              <w:lang w:val="en-US"/>
+            </w:rPr>
+          </w:pPr>
+          <w:hyperlink w:anchor="_Toc497934183" w:history="1">
+            <w:r>
+              <w:rPr>
+                <w:rStyle w:val="Hyperlink"/>
+                <w:noProof/>
+              </w:rPr>
+              <w:t>5.2.2.</w:t>
+            </w:r>
+            <w:r>
+              <w:rPr>
+                <w:rFonts w:asciiTheme="minorHAnsi" w:eastAsiaTheme="minorEastAsia" w:hAnsiTheme="minorHAnsi"/>
+                <w:noProof/>
+                <w:sz w:val="22"/>
+                <w:lang w:val="en-US"/>
+              </w:rPr>
+              <w:tab/>
+            </w:r>
+            <w:r>
+              <w:rPr>
+                <w:rStyle w:val="Hyperlink"/>
+                <w:noProof/>
+              </w:rPr>
+              <w:t>A lexikális elemző tesztelése</w:t>
+            </w:r>
+            <w:r>
+              <w:rPr>
+                <w:noProof/>
+                <w:webHidden/>
+              </w:rPr>
+              <w:tab/>
+            </w:r>
+            <w:r>
+              <w:rPr>
+                <w:noProof/>
+                <w:webHidden/>
+              </w:rPr>
+              <w:fldChar w:fldCharType="begin"/>
+            </w:r>
+            <w:r>
+              <w:rPr>
+                <w:noProof/>
+                <w:webHidden/>
+              </w:rPr>
+              <w:instrText xml:space="preserve"> PAGEREF _Toc497934183 \h </w:instrText>
+            </w:r>
+            <w:r>
+              <w:rPr>
+                <w:noProof/>
+                <w:webHidden/>
+              </w:rPr>
+            </w:r>
+            <w:r>
+              <w:rPr>
+                <w:noProof/>
+                <w:webHidden/>
+              </w:rPr>
+              <w:fldChar w:fldCharType="separate"/>
+            </w:r>
+            <w:r>
+              <w:rPr>
+                <w:noProof/>
+                <w:webHidden/>
+              </w:rPr>
+              <w:t>34</w:t>
             </w:r>
             <w:r>
               <w:rPr>
@@ -5769,7 +5931,7 @@
               <w:lang w:val="en-US"/>
             </w:rPr>
           </w:pPr>
-          <w:hyperlink w:anchor="_Toc497933025" w:history="1">
+          <w:hyperlink w:anchor="_Toc497934184" w:history="1">
             <w:r>
               <w:rPr>
                 <w:rStyle w:val="Hyperlink"/>
@@ -5812,7 +5974,7 @@
                 <w:noProof/>
                 <w:webHidden/>
               </w:rPr>
-              <w:instrText xml:space="preserve"> PAGEREF _Toc497933025 \h </w:instrText>
+              <w:instrText xml:space="preserve"> PAGEREF _Toc497934184 \h </w:instrText>
             </w:r>
             <w:r>
               <w:rPr>
@@ -5832,7 +5994,7 @@
                 <w:noProof/>
                 <w:webHidden/>
               </w:rPr>
-              <w:t>33</w:t>
+              <w:t>35</w:t>
             </w:r>
             <w:r>
               <w:rPr>
@@ -5857,7 +6019,7 @@
               <w:lang w:val="en-US"/>
             </w:rPr>
           </w:pPr>
-          <w:hyperlink w:anchor="_Toc497933026" w:history="1">
+          <w:hyperlink w:anchor="_Toc497934185" w:history="1">
             <w:r>
               <w:rPr>
                 <w:rStyle w:val="Hyperlink"/>
@@ -5900,7 +6062,7 @@
                 <w:noProof/>
                 <w:webHidden/>
               </w:rPr>
-              <w:instrText xml:space="preserve"> PAGEREF _Toc497933026 \h </w:instrText>
+              <w:instrText xml:space="preserve"> PAGEREF _Toc497934185 \h </w:instrText>
             </w:r>
             <w:r>
               <w:rPr>
@@ -5920,7 +6082,7 @@
                 <w:noProof/>
                 <w:webHidden/>
               </w:rPr>
-              <w:t>34</w:t>
+              <w:t>36</w:t>
             </w:r>
             <w:r>
               <w:rPr>
@@ -5945,7 +6107,7 @@
               <w:lang w:val="en-US"/>
             </w:rPr>
           </w:pPr>
-          <w:hyperlink w:anchor="_Toc497933027" w:history="1">
+          <w:hyperlink w:anchor="_Toc497934186" w:history="1">
             <w:r>
               <w:rPr>
                 <w:rStyle w:val="Hyperlink"/>
@@ -5967,7 +6129,21 @@
                 <w:rStyle w:val="Hyperlink"/>
                 <w:noProof/>
               </w:rPr>
-              <w:t>Tervezés</w:t>
+              <w:t>Te</w:t>
+            </w:r>
+            <w:r>
+              <w:rPr>
+                <w:rStyle w:val="Hyperlink"/>
+                <w:noProof/>
+              </w:rPr>
+              <w:t>r</w:t>
+            </w:r>
+            <w:r>
+              <w:rPr>
+                <w:rStyle w:val="Hyperlink"/>
+                <w:noProof/>
+              </w:rPr>
+              <w:t>vezés</w:t>
             </w:r>
             <w:r>
               <w:rPr>
@@ -5988,7 +6164,7 @@
                 <w:noProof/>
                 <w:webHidden/>
               </w:rPr>
-              <w:instrText xml:space="preserve"> PAGEREF _Toc497933027 \h </w:instrText>
+              <w:instrText xml:space="preserve"> PAGEREF _Toc497934186 \h </w:instrText>
             </w:r>
             <w:r>
               <w:rPr>
@@ -6008,7 +6184,7 @@
                 <w:noProof/>
                 <w:webHidden/>
               </w:rPr>
-              <w:t>34</w:t>
+              <w:t>36</w:t>
             </w:r>
             <w:r>
               <w:rPr>
@@ -6033,7 +6209,7 @@
               <w:lang w:val="en-US"/>
             </w:rPr>
           </w:pPr>
-          <w:hyperlink w:anchor="_Toc497933028" w:history="1">
+          <w:hyperlink w:anchor="_Toc497934187" w:history="1">
             <w:r>
               <w:rPr>
                 <w:rStyle w:val="Hyperlink"/>
@@ -6076,7 +6252,7 @@
                 <w:noProof/>
                 <w:webHidden/>
               </w:rPr>
-              <w:instrText xml:space="preserve"> PAGEREF _Toc497933028 \h </w:instrText>
+              <w:instrText xml:space="preserve"> PAGEREF _Toc497934187 \h </w:instrText>
             </w:r>
             <w:r>
               <w:rPr>
@@ -6096,7 +6272,7 @@
                 <w:noProof/>
                 <w:webHidden/>
               </w:rPr>
-              <w:t>34</w:t>
+              <w:t>36</w:t>
             </w:r>
             <w:r>
               <w:rPr>
@@ -6121,7 +6297,7 @@
               <w:lang w:val="en-US"/>
             </w:rPr>
           </w:pPr>
-          <w:hyperlink w:anchor="_Toc497933029" w:history="1">
+          <w:hyperlink w:anchor="_Toc497934188" w:history="1">
             <w:r>
               <w:rPr>
                 <w:rStyle w:val="Hyperlink"/>
@@ -6164,7 +6340,7 @@
                 <w:noProof/>
                 <w:webHidden/>
               </w:rPr>
-              <w:instrText xml:space="preserve"> PAGEREF _Toc497933029 \h </w:instrText>
+              <w:instrText xml:space="preserve"> PAGEREF _Toc497934188 \h </w:instrText>
             </w:r>
             <w:r>
               <w:rPr>
@@ -6184,7 +6360,7 @@
                 <w:noProof/>
                 <w:webHidden/>
               </w:rPr>
-              <w:t>34</w:t>
+              <w:t>36</w:t>
             </w:r>
             <w:r>
               <w:rPr>
@@ -6209,7 +6385,7 @@
               <w:lang w:val="en-US"/>
             </w:rPr>
           </w:pPr>
-          <w:hyperlink w:anchor="_Toc497933030" w:history="1">
+          <w:hyperlink w:anchor="_Toc497934189" w:history="1">
             <w:r>
               <w:rPr>
                 <w:rStyle w:val="Hyperlink"/>
@@ -6252,7 +6428,7 @@
                 <w:noProof/>
                 <w:webHidden/>
               </w:rPr>
-              <w:instrText xml:space="preserve"> PAGEREF _Toc497933030 \h </w:instrText>
+              <w:instrText xml:space="preserve"> PAGEREF _Toc497934189 \h </w:instrText>
             </w:r>
             <w:r>
               <w:rPr>
@@ -6272,7 +6448,7 @@
                 <w:noProof/>
                 <w:webHidden/>
               </w:rPr>
-              <w:t>34</w:t>
+              <w:t>36</w:t>
             </w:r>
             <w:r>
               <w:rPr>
@@ -6297,7 +6473,7 @@
               <w:lang w:val="en-US"/>
             </w:rPr>
           </w:pPr>
-          <w:hyperlink w:anchor="_Toc497933031" w:history="1">
+          <w:hyperlink w:anchor="_Toc497934190" w:history="1">
             <w:r>
               <w:rPr>
                 <w:rStyle w:val="Hyperlink"/>
@@ -6340,7 +6516,7 @@
                 <w:noProof/>
                 <w:webHidden/>
               </w:rPr>
-              <w:instrText xml:space="preserve"> PAGEREF _Toc497933031 \h </w:instrText>
+              <w:instrText xml:space="preserve"> PAGEREF _Toc497934190 \h </w:instrText>
             </w:r>
             <w:r>
               <w:rPr>
@@ -6360,7 +6536,7 @@
                 <w:noProof/>
                 <w:webHidden/>
               </w:rPr>
-              <w:t>35</w:t>
+              <w:t>37</w:t>
             </w:r>
             <w:r>
               <w:rPr>
@@ -6385,7 +6561,7 @@
               <w:lang w:val="en-US"/>
             </w:rPr>
           </w:pPr>
-          <w:hyperlink w:anchor="_Toc497933032" w:history="1">
+          <w:hyperlink w:anchor="_Toc497934191" w:history="1">
             <w:r>
               <w:rPr>
                 <w:rStyle w:val="Hyperlink"/>
@@ -6428,7 +6604,7 @@
                 <w:noProof/>
                 <w:webHidden/>
               </w:rPr>
-              <w:instrText xml:space="preserve"> PAGEREF _Toc497933032 \h </w:instrText>
+              <w:instrText xml:space="preserve"> PAGEREF _Toc497934191 \h </w:instrText>
             </w:r>
             <w:r>
               <w:rPr>
@@ -6448,7 +6624,7 @@
                 <w:noProof/>
                 <w:webHidden/>
               </w:rPr>
-              <w:t>35</w:t>
+              <w:t>37</w:t>
             </w:r>
             <w:r>
               <w:rPr>
@@ -6473,7 +6649,7 @@
               <w:lang w:val="en-US"/>
             </w:rPr>
           </w:pPr>
-          <w:hyperlink w:anchor="_Toc497933033" w:history="1">
+          <w:hyperlink w:anchor="_Toc497934192" w:history="1">
             <w:r>
               <w:rPr>
                 <w:rStyle w:val="Hyperlink"/>
@@ -6516,7 +6692,7 @@
                 <w:noProof/>
                 <w:webHidden/>
               </w:rPr>
-              <w:instrText xml:space="preserve"> PAGEREF _Toc497933033 \h </w:instrText>
+              <w:instrText xml:space="preserve"> PAGEREF _Toc497934192 \h </w:instrText>
             </w:r>
             <w:r>
               <w:rPr>
@@ -6536,7 +6712,7 @@
                 <w:noProof/>
                 <w:webHidden/>
               </w:rPr>
-              <w:t>35</w:t>
+              <w:t>37</w:t>
             </w:r>
             <w:r>
               <w:rPr>
@@ -6561,7 +6737,7 @@
               <w:lang w:val="en-US"/>
             </w:rPr>
           </w:pPr>
-          <w:hyperlink w:anchor="_Toc497933034" w:history="1">
+          <w:hyperlink w:anchor="_Toc497934193" w:history="1">
             <w:r>
               <w:rPr>
                 <w:rStyle w:val="Hyperlink"/>
@@ -6604,7 +6780,7 @@
                 <w:noProof/>
                 <w:webHidden/>
               </w:rPr>
-              <w:instrText xml:space="preserve"> PAGEREF _Toc497933034 \h </w:instrText>
+              <w:instrText xml:space="preserve"> PAGEREF _Toc497934193 \h </w:instrText>
             </w:r>
             <w:r>
               <w:rPr>
@@ -6624,7 +6800,7 @@
                 <w:noProof/>
                 <w:webHidden/>
               </w:rPr>
-              <w:t>35</w:t>
+              <w:t>37</w:t>
             </w:r>
             <w:r>
               <w:rPr>
@@ -6649,7 +6825,7 @@
               <w:lang w:val="en-US"/>
             </w:rPr>
           </w:pPr>
-          <w:hyperlink w:anchor="_Toc497933035" w:history="1">
+          <w:hyperlink w:anchor="_Toc497934194" w:history="1">
             <w:r>
               <w:rPr>
                 <w:rStyle w:val="Hyperlink"/>
@@ -6692,7 +6868,7 @@
                 <w:noProof/>
                 <w:webHidden/>
               </w:rPr>
-              <w:instrText xml:space="preserve"> PAGEREF _Toc497933035 \h </w:instrText>
+              <w:instrText xml:space="preserve"> PAGEREF _Toc497934194 \h </w:instrText>
             </w:r>
             <w:r>
               <w:rPr>
@@ -6712,7 +6888,7 @@
                 <w:noProof/>
                 <w:webHidden/>
               </w:rPr>
-              <w:t>35</w:t>
+              <w:t>37</w:t>
             </w:r>
             <w:r>
               <w:rPr>
@@ -6737,7 +6913,7 @@
               <w:lang w:val="en-US"/>
             </w:rPr>
           </w:pPr>
-          <w:hyperlink w:anchor="_Toc497933036" w:history="1">
+          <w:hyperlink w:anchor="_Toc497934195" w:history="1">
             <w:r>
               <w:rPr>
                 <w:rStyle w:val="Hyperlink"/>
@@ -6780,7 +6956,7 @@
                 <w:noProof/>
                 <w:webHidden/>
               </w:rPr>
-              <w:instrText xml:space="preserve"> PAGEREF _Toc497933036 \h </w:instrText>
+              <w:instrText xml:space="preserve"> PAGEREF _Toc497934195 \h </w:instrText>
             </w:r>
             <w:r>
               <w:rPr>
@@ -6800,7 +6976,7 @@
                 <w:noProof/>
                 <w:webHidden/>
               </w:rPr>
-              <w:t>36</w:t>
+              <w:t>38</w:t>
             </w:r>
             <w:r>
               <w:rPr>
@@ -6825,7 +7001,7 @@
               <w:lang w:val="en-US"/>
             </w:rPr>
           </w:pPr>
-          <w:hyperlink w:anchor="_Toc497933037" w:history="1">
+          <w:hyperlink w:anchor="_Toc497934196" w:history="1">
             <w:r>
               <w:rPr>
                 <w:rStyle w:val="Hyperlink"/>
@@ -6868,7 +7044,7 @@
                 <w:noProof/>
                 <w:webHidden/>
               </w:rPr>
-              <w:instrText xml:space="preserve"> PAGEREF _Toc497933037 \h </w:instrText>
+              <w:instrText xml:space="preserve"> PAGEREF _Toc497934196 \h </w:instrText>
             </w:r>
             <w:r>
               <w:rPr>
@@ -6888,7 +7064,7 @@
                 <w:noProof/>
                 <w:webHidden/>
               </w:rPr>
-              <w:t>37</w:t>
+              <w:t>39</w:t>
             </w:r>
             <w:r>
               <w:rPr>
@@ -6913,7 +7089,7 @@
               <w:lang w:val="en-US"/>
             </w:rPr>
           </w:pPr>
-          <w:hyperlink w:anchor="_Toc497933038" w:history="1">
+          <w:hyperlink w:anchor="_Toc497934197" w:history="1">
             <w:r>
               <w:rPr>
                 <w:rStyle w:val="Hyperlink"/>
@@ -6956,7 +7132,7 @@
                 <w:noProof/>
                 <w:webHidden/>
               </w:rPr>
-              <w:instrText xml:space="preserve"> PAGEREF _Toc497933038 \h </w:instrText>
+              <w:instrText xml:space="preserve"> PAGEREF _Toc497934197 \h </w:instrText>
             </w:r>
             <w:r>
               <w:rPr>
@@ -6976,7 +7152,7 @@
                 <w:noProof/>
                 <w:webHidden/>
               </w:rPr>
-              <w:t>37</w:t>
+              <w:t>39</w:t>
             </w:r>
             <w:r>
               <w:rPr>
@@ -7015,6 +7191,7 @@
         </w:rPr>
       </w:pPr>
       <w:r>
+        <w:lastRenderedPageBreak/>
         <w:br w:type="page"/>
       </w:r>
     </w:p>
@@ -7024,7 +7201,7 @@
         <w:spacing w:before="240" w:after="240"/>
         <w:jc w:val="both"/>
       </w:pPr>
-      <w:bookmarkStart w:id="2" w:name="_Toc497932981"/>
+      <w:bookmarkStart w:id="2" w:name="_Toc497934138"/>
       <w:r>
         <w:lastRenderedPageBreak/>
         <w:t>Köszönetnyilvánítás</w:t>
@@ -7069,7 +7246,7 @@
           <w:szCs w:val="26"/>
         </w:rPr>
       </w:pPr>
-      <w:bookmarkStart w:id="3" w:name="_Toc497932982"/>
+      <w:bookmarkStart w:id="3" w:name="_Toc497934139"/>
       <w:r>
         <w:lastRenderedPageBreak/>
         <w:t>Rövid tartalmi összefoglaló a téma területéről, a feladatról</w:t>
@@ -7247,7 +7424,7 @@
           <w:szCs w:val="26"/>
         </w:rPr>
       </w:pPr>
-      <w:bookmarkStart w:id="4" w:name="_Toc497932983"/>
+      <w:bookmarkStart w:id="4" w:name="_Toc497934140"/>
       <w:r>
         <w:lastRenderedPageBreak/>
         <w:t>A megoldandó probléma és motivációi</w:t>
@@ -7480,7 +7657,7 @@
         <w:ind w:left="357" w:hanging="357"/>
         <w:jc w:val="both"/>
       </w:pPr>
-      <w:bookmarkStart w:id="5" w:name="_Toc497932984"/>
+      <w:bookmarkStart w:id="5" w:name="_Toc497934141"/>
       <w:r>
         <w:lastRenderedPageBreak/>
         <w:t xml:space="preserve">A fordítóprogramok </w:t>
@@ -7500,7 +7677,7 @@
         <w:spacing w:before="240" w:after="240"/>
         <w:ind w:left="568" w:hanging="284"/>
       </w:pPr>
-      <w:bookmarkStart w:id="6" w:name="_Toc497932985"/>
+      <w:bookmarkStart w:id="6" w:name="_Toc497934142"/>
       <w:r>
         <w:t>Áttekintés</w:t>
       </w:r>
@@ -8259,7 +8436,7 @@
           <w:szCs w:val="24"/>
         </w:rPr>
       </w:pPr>
-      <w:bookmarkStart w:id="11" w:name="_Toc497932986"/>
+      <w:bookmarkStart w:id="11" w:name="_Toc497934143"/>
       <w:r>
         <w:rPr>
           <w:szCs w:val="24"/>
@@ -9702,7 +9879,7 @@
           <w:szCs w:val="24"/>
         </w:rPr>
       </w:pPr>
-      <w:bookmarkStart w:id="12" w:name="_Toc497932987"/>
+      <w:bookmarkStart w:id="12" w:name="_Toc497934144"/>
       <w:r>
         <w:rPr>
           <w:szCs w:val="24"/>
@@ -10842,7 +11019,7 @@
           <w:szCs w:val="24"/>
         </w:rPr>
       </w:pPr>
-      <w:bookmarkStart w:id="13" w:name="_Toc497932988"/>
+      <w:bookmarkStart w:id="13" w:name="_Toc497934145"/>
       <w:r>
         <w:rPr>
           <w:szCs w:val="24"/>
@@ -11305,7 +11482,7 @@
         <w:spacing w:before="240" w:after="240"/>
       </w:pPr>
       <w:bookmarkStart w:id="14" w:name="_Ref469232301"/>
-      <w:bookmarkStart w:id="15" w:name="_Toc497932989"/>
+      <w:bookmarkStart w:id="15" w:name="_Toc497934146"/>
       <w:r>
         <w:lastRenderedPageBreak/>
         <w:t>Szimbólumtábla</w:t>
@@ -11829,7 +12006,7 @@
         <w:spacing w:before="240" w:after="240"/>
         <w:ind w:left="568" w:hanging="284"/>
       </w:pPr>
-      <w:bookmarkStart w:id="16" w:name="_Toc497932990"/>
+      <w:bookmarkStart w:id="16" w:name="_Toc497934147"/>
       <w:r>
         <w:t>Szintaktikus elemző</w:t>
       </w:r>
@@ -11864,7 +12041,7 @@
         </w:numPr>
         <w:spacing w:before="240" w:after="240"/>
       </w:pPr>
-      <w:bookmarkStart w:id="17" w:name="_Toc497932991"/>
+      <w:bookmarkStart w:id="17" w:name="_Toc497934148"/>
       <w:r>
         <w:t>A szintaktikus elemző</w:t>
       </w:r>
@@ -12273,7 +12450,7 @@
         </w:numPr>
         <w:spacing w:before="240" w:after="240"/>
       </w:pPr>
-      <w:bookmarkStart w:id="18" w:name="_Toc497932992"/>
+      <w:bookmarkStart w:id="18" w:name="_Toc497934149"/>
       <w:r>
         <w:lastRenderedPageBreak/>
         <w:t>A s</w:t>
@@ -12822,10 +12999,7 @@
         <w:t xml:space="preserve"> </w:t>
       </w:r>
       <w:r>
-        <w:t xml:space="preserve">törvényszerűen </w:t>
-      </w:r>
-      <w:r>
-        <w:t>mindig terminális jel (vagy az implementációban tokennek is tekinthető), minden további csúcsa pedig nemterminális jel.</w:t>
+        <w:t>törvényszerűen mindig terminális jel (vagy az implementációban tokennek is tekinthető), minden további csúcsa pedig nemterminális jel.</w:t>
       </w:r>
     </w:p>
     <w:p>
@@ -12837,19 +13011,15 @@
         </w:numPr>
         <w:spacing w:before="240" w:after="240"/>
       </w:pPr>
+      <w:bookmarkStart w:id="19" w:name="_Toc497934150"/>
       <w:r>
         <w:t>Rekurzió</w:t>
       </w:r>
-    </w:p>
-    <w:p>
-      <w:r>
-        <w:t>Az előző két alfejezet alapján belátható</w:t>
-      </w:r>
-      <w:r>
-        <w:t>, hogy egy nyelvtan szabályrendszere vagy csak balrekurzív, vagy csak jobbrek</w:t>
-      </w:r>
-      <w:r>
-        <w:t>urzív lehet, ha ennek megfelelően LL, illetve LR elemzővel szeretnénk feldolgozni.</w:t>
+      <w:bookmarkEnd w:id="19"/>
+    </w:p>
+    <w:p>
+      <w:r>
+        <w:t>Az előző két alfejezet alapján belátható, hogy egy nyelvtan szabályrendszere vagy csak balrekurzív, vagy csak jobbrekurzív lehet, ha ennek megfelelően LL, illetve LR elemzővel szeretnénk feldolgozni.</w:t>
       </w:r>
     </w:p>
     <w:p>
@@ -12885,11 +13055,11 @@
         <w:spacing w:before="240" w:after="240"/>
         <w:ind w:left="568" w:hanging="284"/>
       </w:pPr>
-      <w:bookmarkStart w:id="19" w:name="_Toc497932994"/>
+      <w:bookmarkStart w:id="20" w:name="_Toc497934151"/>
       <w:r>
         <w:t>Szemantikus elemző</w:t>
       </w:r>
-      <w:bookmarkEnd w:id="19"/>
+      <w:bookmarkEnd w:id="20"/>
     </w:p>
     <w:p>
       <w:r>
@@ -13000,13 +13170,7 @@
     </w:p>
     <w:p>
       <w:r>
-        <w:t xml:space="preserve">Az esetlegesen felmerülő kérdésre </w:t>
-      </w:r>
-      <w:r>
-        <w:t>–</w:t>
-      </w:r>
-      <w:r>
-        <w:t xml:space="preserve"> hogy ezeket a megkötéseket miért nem lehet a szintaktikus elemzőben elvégezni – az a válasz, hogy a szintaktikus elemzők csak ún. környezetfüggetlen nyelvtanokat (CFG – context free grammar)</w:t>
+        <w:t>Az esetlegesen felmerülő kérdésre – hogy ezeket a megkötéseket miért nem lehet a szintaktikus elemzőben elvégezni – az a válasz, hogy a szintaktikus elemzők csak ún. környezetfüggetlen nyelvtanokat (CFG – context free grammar)</w:t>
       </w:r>
       <w:r>
         <w:t xml:space="preserve"> képesek felismerni</w:t>
@@ -13017,16 +13181,8 @@
     </w:p>
     <w:p>
       <w:r>
-        <w:t xml:space="preserve">Megjegyzendő, hogy ugyan az analízis fázis három alfázisa közül az első kettőre – a lexikális és szintaktikus elemzésre </w:t>
-      </w:r>
-      <w:r>
-        <w:t>–</w:t>
-      </w:r>
-      <w:r>
-        <w:t xml:space="preserve"> sok jól kiforrott algoritmus, technika létezik, a szemantikus elemzőkről ezt nem jelenthető ki.</w:t>
-      </w:r>
-      <w:bookmarkStart w:id="20" w:name="_GoBack"/>
-      <w:bookmarkEnd w:id="20"/>
+        <w:t>Megjegyzendő, hogy ugyan az analízis fázis három alfázisa közül az első kettőre – a lexikális és szintaktikus elemzésre – sok jól kiforrott algoritmus, technika létezik, a szemantikus elemzőkről ezt nem jelenthető ki.</w:t>
+      </w:r>
     </w:p>
     <w:p>
       <w:pPr>
@@ -13042,7 +13198,7 @@
         <w:lastRenderedPageBreak/>
         <w:t xml:space="preserve"> </w:t>
       </w:r>
-      <w:bookmarkStart w:id="21" w:name="_Toc497932995"/>
+      <w:bookmarkStart w:id="21" w:name="_Toc497934152"/>
       <w:r>
         <w:t>Kódgeneráló</w:t>
       </w:r>
@@ -13072,7 +13228,7 @@
       <w:r>
         <w:t xml:space="preserve"> </w:t>
       </w:r>
-      <w:bookmarkStart w:id="22" w:name="_Toc497932996"/>
+      <w:bookmarkStart w:id="22" w:name="_Toc497934153"/>
       <w:r>
         <w:t>Kódoptimalizáló</w:t>
       </w:r>
@@ -13128,7 +13284,7 @@
       <w:r>
         <w:t xml:space="preserve"> </w:t>
       </w:r>
-      <w:bookmarkStart w:id="23" w:name="_Toc497932997"/>
+      <w:bookmarkStart w:id="23" w:name="_Toc497934154"/>
       <w:r>
         <w:t xml:space="preserve">A fordítási </w:t>
       </w:r>
@@ -13523,7 +13679,7 @@
         <w:spacing w:before="240" w:after="240"/>
         <w:jc w:val="both"/>
       </w:pPr>
-      <w:bookmarkStart w:id="26" w:name="_Toc497932998"/>
+      <w:bookmarkStart w:id="26" w:name="_Toc497934155"/>
       <w:r>
         <w:lastRenderedPageBreak/>
         <w:t>A feladat elemzése</w:t>
@@ -13544,7 +13700,7 @@
         </w:numPr>
         <w:spacing w:before="240" w:after="240"/>
       </w:pPr>
-      <w:bookmarkStart w:id="27" w:name="_Toc497932999"/>
+      <w:bookmarkStart w:id="27" w:name="_Toc497934156"/>
       <w:r>
         <w:t>Lexikális elemző</w:t>
       </w:r>
@@ -13606,7 +13762,7 @@
         </w:numPr>
         <w:spacing w:before="240" w:after="240"/>
       </w:pPr>
-      <w:bookmarkStart w:id="28" w:name="_Toc497933000"/>
+      <w:bookmarkStart w:id="28" w:name="_Toc497934157"/>
       <w:r>
         <w:t>Szintaktikus elemző</w:t>
       </w:r>
@@ -13677,7 +13833,7 @@
         </w:numPr>
         <w:spacing w:before="240" w:after="240"/>
       </w:pPr>
-      <w:bookmarkStart w:id="29" w:name="_Toc497933001"/>
+      <w:bookmarkStart w:id="29" w:name="_Toc497934158"/>
       <w:r>
         <w:t>Szemantikus elemző</w:t>
       </w:r>
@@ -13730,7 +13886,7 @@
         </w:numPr>
         <w:spacing w:before="240" w:after="240"/>
       </w:pPr>
-      <w:bookmarkStart w:id="30" w:name="_Toc497933002"/>
+      <w:bookmarkStart w:id="30" w:name="_Toc497934159"/>
       <w:r>
         <w:t>Kódgeneráló</w:t>
       </w:r>
@@ -13777,7 +13933,7 @@
         </w:numPr>
         <w:spacing w:before="240" w:after="240"/>
       </w:pPr>
-      <w:bookmarkStart w:id="31" w:name="_Toc497933003"/>
+      <w:bookmarkStart w:id="31" w:name="_Toc497934160"/>
       <w:r>
         <w:t>Kódoptimalizáló</w:t>
       </w:r>
@@ -13842,7 +13998,7 @@
         <w:spacing w:before="240" w:after="240"/>
         <w:jc w:val="both"/>
       </w:pPr>
-      <w:bookmarkStart w:id="32" w:name="_Toc497933004"/>
+      <w:bookmarkStart w:id="32" w:name="_Toc497934161"/>
       <w:r>
         <w:lastRenderedPageBreak/>
         <w:t>Fejlesztőeszközök kiválasztása</w:t>
@@ -13858,7 +14014,7 @@
         </w:numPr>
         <w:spacing w:before="240" w:after="240"/>
       </w:pPr>
-      <w:bookmarkStart w:id="33" w:name="_Toc497933005"/>
+      <w:bookmarkStart w:id="33" w:name="_Toc497934162"/>
       <w:r>
         <w:t>Programozási nyelv választás</w:t>
       </w:r>
@@ -14159,7 +14315,7 @@
         </w:numPr>
         <w:spacing w:before="240" w:after="240"/>
       </w:pPr>
-      <w:bookmarkStart w:id="34" w:name="_Toc497933006"/>
+      <w:bookmarkStart w:id="34" w:name="_Toc497934163"/>
       <w:r>
         <w:t>Operációs rendszer és fejlesztői környezet választás</w:t>
       </w:r>
@@ -14590,7 +14746,7 @@
         <w:spacing w:before="240" w:after="240"/>
         <w:jc w:val="both"/>
       </w:pPr>
-      <w:bookmarkStart w:id="36" w:name="_Toc497933007"/>
+      <w:bookmarkStart w:id="36" w:name="_Toc497934164"/>
       <w:r>
         <w:lastRenderedPageBreak/>
         <w:t>A fel</w:t>
@@ -14635,11 +14791,13 @@
       <w:r>
         <w:t xml:space="preserve"> </w:t>
       </w:r>
-      <w:bookmarkStart w:id="37" w:name="_Toc497933008"/>
+      <w:bookmarkStart w:id="37" w:name="_Toc497934165"/>
+      <w:bookmarkStart w:id="38" w:name="_Ref497934948"/>
       <w:r>
         <w:t>Áttekintés</w:t>
       </w:r>
       <w:bookmarkEnd w:id="37"/>
+      <w:bookmarkEnd w:id="38"/>
     </w:p>
     <w:p>
       <w:r>
@@ -15151,11 +15309,11 @@
         </w:numPr>
         <w:spacing w:before="240" w:after="240"/>
       </w:pPr>
-      <w:bookmarkStart w:id="38" w:name="_Toc497933009"/>
+      <w:bookmarkStart w:id="39" w:name="_Toc497934166"/>
       <w:r>
         <w:t>Bevezetés</w:t>
       </w:r>
-      <w:bookmarkEnd w:id="38"/>
+      <w:bookmarkEnd w:id="39"/>
     </w:p>
     <w:p>
       <w:r>
@@ -15223,13 +15381,13 @@
       <w:r>
         <w:t xml:space="preserve"> </w:t>
       </w:r>
-      <w:bookmarkStart w:id="39" w:name="_Ref468877029"/>
-      <w:bookmarkStart w:id="40" w:name="_Toc497933010"/>
+      <w:bookmarkStart w:id="40" w:name="_Ref468877029"/>
+      <w:bookmarkStart w:id="41" w:name="_Toc497934167"/>
       <w:r>
         <w:t>Lefoglalt szavak</w:t>
       </w:r>
-      <w:bookmarkEnd w:id="39"/>
       <w:bookmarkEnd w:id="40"/>
+      <w:bookmarkEnd w:id="41"/>
     </w:p>
     <w:p>
       <w:r>
@@ -15764,11 +15922,11 @@
       <w:r>
         <w:t xml:space="preserve"> </w:t>
       </w:r>
-      <w:bookmarkStart w:id="41" w:name="_Toc497933011"/>
+      <w:bookmarkStart w:id="42" w:name="_Toc497934168"/>
       <w:r>
         <w:t>Változóhasználat, típusok</w:t>
       </w:r>
-      <w:bookmarkEnd w:id="41"/>
+      <w:bookmarkEnd w:id="42"/>
     </w:p>
     <w:p>
       <w:r>
@@ -15849,11 +16007,11 @@
       <w:r>
         <w:t xml:space="preserve"> </w:t>
       </w:r>
-      <w:bookmarkStart w:id="42" w:name="_Toc497933012"/>
+      <w:bookmarkStart w:id="43" w:name="_Toc497934169"/>
       <w:r>
         <w:t>Típuskonverziók</w:t>
       </w:r>
-      <w:bookmarkEnd w:id="42"/>
+      <w:bookmarkEnd w:id="43"/>
     </w:p>
     <w:p>
       <w:r>
@@ -15905,11 +16063,11 @@
       <w:r>
         <w:t xml:space="preserve"> </w:t>
       </w:r>
-      <w:bookmarkStart w:id="43" w:name="_Toc497933013"/>
+      <w:bookmarkStart w:id="44" w:name="_Toc497934170"/>
       <w:r>
         <w:t>Operátorok</w:t>
       </w:r>
-      <w:bookmarkEnd w:id="43"/>
+      <w:bookmarkEnd w:id="44"/>
     </w:p>
     <w:p>
       <w:pPr>
@@ -16780,7 +16938,7 @@
         </w:tc>
       </w:tr>
     </w:tbl>
-    <w:bookmarkStart w:id="44" w:name="_Ref469231629"/>
+    <w:bookmarkStart w:id="45" w:name="_Ref469231629"/>
     <w:p>
       <w:pPr>
         <w:pStyle w:val="Caption"/>
@@ -16877,7 +17035,7 @@
         </w:rPr>
         <w:t>. táblázat</w:t>
       </w:r>
-      <w:bookmarkEnd w:id="44"/>
+      <w:bookmarkEnd w:id="45"/>
       <w:r>
         <w:rPr>
           <w:sz w:val="24"/>
@@ -16917,14 +17075,14 @@
         <w:lastRenderedPageBreak/>
         <w:t xml:space="preserve"> </w:t>
       </w:r>
-      <w:bookmarkStart w:id="45" w:name="_Toc497933014"/>
+      <w:bookmarkStart w:id="46" w:name="_Toc497934171"/>
       <w:r>
         <w:rPr>
           <w:noProof/>
         </w:rPr>
         <w:t>Kommentezés</w:t>
       </w:r>
-      <w:bookmarkEnd w:id="45"/>
+      <w:bookmarkEnd w:id="46"/>
     </w:p>
     <w:p>
       <w:r>
@@ -17004,11 +17162,11 @@
       <w:r>
         <w:t xml:space="preserve"> </w:t>
       </w:r>
-      <w:bookmarkStart w:id="46" w:name="_Toc497933015"/>
+      <w:bookmarkStart w:id="47" w:name="_Toc497934172"/>
       <w:r>
         <w:t>Vezérlési szerkezetek</w:t>
       </w:r>
-      <w:bookmarkEnd w:id="46"/>
+      <w:bookmarkEnd w:id="47"/>
     </w:p>
     <w:p>
       <w:r>
@@ -17118,11 +17276,11 @@
       <w:r>
         <w:t xml:space="preserve"> </w:t>
       </w:r>
-      <w:bookmarkStart w:id="47" w:name="_Toc497933016"/>
+      <w:bookmarkStart w:id="48" w:name="_Toc497934173"/>
       <w:r>
         <w:t>I/O kezelés</w:t>
       </w:r>
-      <w:bookmarkEnd w:id="47"/>
+      <w:bookmarkEnd w:id="48"/>
     </w:p>
     <w:p>
       <w:r>
@@ -17215,11 +17373,11 @@
         </w:numPr>
         <w:spacing w:before="240" w:after="240"/>
       </w:pPr>
-      <w:bookmarkStart w:id="48" w:name="_Toc497933017"/>
+      <w:bookmarkStart w:id="49" w:name="_Toc497934174"/>
       <w:r>
         <w:t>Tömbkezelés</w:t>
       </w:r>
-      <w:bookmarkEnd w:id="48"/>
+      <w:bookmarkEnd w:id="49"/>
     </w:p>
     <w:p>
       <w:r>
@@ -17357,7 +17515,7 @@
         <w:spacing w:before="240" w:after="240"/>
         <w:jc w:val="both"/>
       </w:pPr>
-      <w:bookmarkStart w:id="49" w:name="_Toc497933018"/>
+      <w:bookmarkStart w:id="50" w:name="_Toc497934175"/>
       <w:r>
         <w:lastRenderedPageBreak/>
         <w:t>L</w:t>
@@ -17365,7 +17523,7 @@
       <w:r>
         <w:t>exikális elemző</w:t>
       </w:r>
-      <w:bookmarkEnd w:id="49"/>
+      <w:bookmarkEnd w:id="50"/>
     </w:p>
     <w:p>
       <w:r>
@@ -17390,11 +17548,11 @@
         </w:numPr>
         <w:spacing w:before="240" w:after="240"/>
       </w:pPr>
-      <w:bookmarkStart w:id="50" w:name="_Toc497933019"/>
+      <w:bookmarkStart w:id="51" w:name="_Toc497934176"/>
       <w:r>
         <w:t>Tervezés és implementálás</w:t>
       </w:r>
-      <w:bookmarkEnd w:id="50"/>
+      <w:bookmarkEnd w:id="51"/>
     </w:p>
     <w:p>
       <w:pPr>
@@ -17405,14 +17563,14 @@
         </w:numPr>
         <w:spacing w:before="240" w:after="240"/>
       </w:pPr>
-      <w:bookmarkStart w:id="51" w:name="_Toc497933020"/>
+      <w:bookmarkStart w:id="52" w:name="_Toc497934177"/>
       <w:r>
         <w:t xml:space="preserve">Lexikális elem </w:t>
       </w:r>
       <w:r>
         <w:t>kódok</w:t>
       </w:r>
-      <w:bookmarkEnd w:id="51"/>
+      <w:bookmarkEnd w:id="52"/>
     </w:p>
     <w:p>
       <w:r>
@@ -17856,11 +18014,11 @@
         </w:numPr>
         <w:spacing w:before="240" w:after="240"/>
       </w:pPr>
-      <w:bookmarkStart w:id="52" w:name="_Toc497933021"/>
+      <w:bookmarkStart w:id="53" w:name="_Toc497934178"/>
       <w:r>
         <w:t>Kimeneti szimbólumsorozat</w:t>
       </w:r>
-      <w:bookmarkEnd w:id="52"/>
+      <w:bookmarkEnd w:id="53"/>
     </w:p>
     <w:p>
       <w:r>
@@ -18229,11 +18387,11 @@
         </w:numPr>
         <w:spacing w:before="240" w:after="240"/>
       </w:pPr>
-      <w:bookmarkStart w:id="53" w:name="_Toc497933022"/>
+      <w:bookmarkStart w:id="54" w:name="_Toc497934179"/>
       <w:r>
         <w:t>Szimbólumtábla</w:t>
       </w:r>
-      <w:bookmarkEnd w:id="53"/>
+      <w:bookmarkEnd w:id="54"/>
     </w:p>
     <w:p>
       <w:r>
@@ -18488,14 +18646,14 @@
           <w:szCs w:val="24"/>
         </w:rPr>
       </w:pPr>
-      <w:bookmarkStart w:id="54" w:name="_Toc497933023"/>
+      <w:bookmarkStart w:id="55" w:name="_Toc497934180"/>
       <w:r>
         <w:rPr>
           <w:szCs w:val="24"/>
         </w:rPr>
         <w:t>Elemző</w:t>
       </w:r>
-      <w:bookmarkEnd w:id="54"/>
+      <w:bookmarkEnd w:id="55"/>
     </w:p>
     <w:p>
       <w:pPr>
@@ -19914,14 +20072,14 @@
         </w:numPr>
         <w:spacing w:before="240" w:after="240"/>
       </w:pPr>
-      <w:bookmarkStart w:id="55" w:name="_Toc497933024"/>
+      <w:bookmarkStart w:id="56" w:name="_Toc497934181"/>
       <w:r>
         <w:t>Tesz</w:t>
       </w:r>
       <w:r>
         <w:t>telés</w:t>
       </w:r>
-      <w:bookmarkEnd w:id="55"/>
+      <w:bookmarkEnd w:id="56"/>
     </w:p>
     <w:p>
       <w:r>
@@ -19942,22 +20100,18 @@
     </w:p>
     <w:p>
       <w:pPr>
-        <w:pStyle w:val="ListParagraph"/>
+        <w:pStyle w:val="Heading2"/>
         <w:numPr>
           <w:ilvl w:val="2"/>
           <w:numId w:val="16"/>
         </w:numPr>
-        <w:spacing w:beforeLines="100" w:before="240" w:afterLines="100" w:after="240"/>
-        <w:rPr>
-          <w:b/>
-        </w:rPr>
-      </w:pPr>
-      <w:r>
-        <w:rPr>
-          <w:b/>
-        </w:rPr>
+        <w:spacing w:before="240" w:after="240"/>
+      </w:pPr>
+      <w:bookmarkStart w:id="57" w:name="_Toc497934182"/>
+      <w:r>
         <w:t>Tesztelési keretrendszer kiválasztása</w:t>
       </w:r>
+      <w:bookmarkEnd w:id="57"/>
     </w:p>
     <w:p>
       <w:r>
@@ -20349,22 +20503,18 @@
     </w:p>
     <w:p>
       <w:pPr>
-        <w:pStyle w:val="ListParagraph"/>
+        <w:pStyle w:val="Heading2"/>
         <w:numPr>
           <w:ilvl w:val="2"/>
           <w:numId w:val="16"/>
         </w:numPr>
-        <w:spacing w:beforeLines="100" w:before="240" w:afterLines="100" w:after="240"/>
-        <w:rPr>
-          <w:b/>
-        </w:rPr>
-      </w:pPr>
-      <w:r>
-        <w:rPr>
-          <w:b/>
-        </w:rPr>
+        <w:spacing w:before="240" w:after="240"/>
+      </w:pPr>
+      <w:bookmarkStart w:id="58" w:name="_Toc497934183"/>
+      <w:r>
         <w:t>A lexikális elemző tesztelése</w:t>
       </w:r>
+      <w:bookmarkEnd w:id="58"/>
     </w:p>
     <w:p>
       <w:r>
@@ -20663,7 +20813,7 @@
         </w:drawing>
       </w:r>
     </w:p>
-    <w:bookmarkStart w:id="56" w:name="_Ref496637699"/>
+    <w:bookmarkStart w:id="59" w:name="_Ref496637699"/>
     <w:p>
       <w:pPr>
         <w:pStyle w:val="Caption"/>
@@ -20716,7 +20866,7 @@
         </w:rPr>
         <w:t>.1. ábra</w:t>
       </w:r>
-      <w:bookmarkEnd w:id="56"/>
+      <w:bookmarkEnd w:id="59"/>
       <w:r>
         <w:rPr>
           <w:sz w:val="24"/>
@@ -20865,11 +21015,11 @@
         </w:numPr>
         <w:spacing w:beforeLines="200" w:before="480" w:after="240"/>
       </w:pPr>
-      <w:bookmarkStart w:id="57" w:name="_Toc497933025"/>
+      <w:bookmarkStart w:id="60" w:name="_Toc497934184"/>
       <w:r>
         <w:t>Fejlesztési tapasztalatok</w:t>
       </w:r>
-      <w:bookmarkEnd w:id="57"/>
+      <w:bookmarkEnd w:id="60"/>
     </w:p>
     <w:p>
       <w:r>
@@ -21047,12 +21197,12 @@
         <w:spacing w:before="240" w:after="240"/>
         <w:jc w:val="both"/>
       </w:pPr>
-      <w:bookmarkStart w:id="58" w:name="_Toc497933026"/>
+      <w:bookmarkStart w:id="61" w:name="_Toc497934185"/>
       <w:r>
         <w:lastRenderedPageBreak/>
         <w:t>Szintaktikus elemző</w:t>
       </w:r>
-      <w:bookmarkEnd w:id="58"/>
+      <w:bookmarkEnd w:id="61"/>
     </w:p>
     <w:p>
       <w:pPr>
@@ -21063,16 +21213,311 @@
         </w:numPr>
         <w:spacing w:before="240" w:after="240"/>
       </w:pPr>
-      <w:bookmarkStart w:id="59" w:name="_Toc497933027"/>
+      <w:bookmarkStart w:id="62" w:name="_Toc497934186"/>
       <w:r>
         <w:t>Tervezés</w:t>
       </w:r>
-      <w:bookmarkEnd w:id="59"/>
-    </w:p>
-    <w:p>
-      <w:r>
-        <w:t>asd</w:t>
-      </w:r>
+      <w:bookmarkEnd w:id="62"/>
+    </w:p>
+    <w:p>
+      <w:r>
+        <w:t xml:space="preserve">A szintaktikus elemző tervezése ígérkezett a legnehezebb feladatnak a szakdolgozatom implementálása során, és </w:t>
+      </w:r>
+      <w:r>
+        <w:t xml:space="preserve">arányait tekintve </w:t>
+      </w:r>
+      <w:r>
+        <w:t xml:space="preserve">ezzel </w:t>
+      </w:r>
+      <w:r>
+        <w:t xml:space="preserve">a fázissal </w:t>
+      </w:r>
+      <w:r>
+        <w:t>töltöttem el a legtöbb időt.</w:t>
+      </w:r>
+      <w:r>
+        <w:t xml:space="preserve"> Rájöttem, hogy precíz módon (például Backus-Naur formában) definiált szintaktikus nyelvtan nélkül rendkívül nehéz és nem is érdemes belefogni a szintaktikus elemző implementációjába, így – habár korábban ezt szerettem volna elkerülni – meg kellett alkotnom egy tényleges nyelvtant.</w:t>
+      </w:r>
+    </w:p>
+    <w:p>
+      <w:pPr>
+        <w:pStyle w:val="Heading2"/>
+        <w:numPr>
+          <w:ilvl w:val="2"/>
+          <w:numId w:val="16"/>
+        </w:numPr>
+        <w:spacing w:before="240" w:after="240"/>
+      </w:pPr>
+      <w:r>
+        <w:t>Elemző</w:t>
+      </w:r>
+      <w:r>
+        <w:t>típus</w:t>
+      </w:r>
+      <w:r>
+        <w:t xml:space="preserve"> választása</w:t>
+      </w:r>
+    </w:p>
+    <w:p>
+      <w:r>
+        <w:t>A</w:t>
+      </w:r>
+      <w:r>
+        <w:t xml:space="preserve"> különböző elemzőtípusok</w:t>
+      </w:r>
+      <w:r>
+        <w:t>at tipikusan különböző módokon szokás implementálni. Célom az volt, hogy a lehető legkönnyebben érthető és egyben implementálható megoldást válasszam.</w:t>
+      </w:r>
+    </w:p>
+    <w:p>
+      <w:r>
+        <w:rPr>
+          <w:i/>
+        </w:rPr>
+        <w:t>„A kézzel implementált parser-ek gyakran LL nyelvtanokat használnak (...). Az LR-nyelvtanok nagyobb osztályát általában automatizált eszközökkel szokás elkészíteni.”</w:t>
+      </w:r>
+      <w:r>
+        <w:t xml:space="preserve"> [3]</w:t>
+      </w:r>
+    </w:p>
+    <w:p>
+      <w:r>
+        <w:t>Így kézenfekvő megoldás volt, hogy egy LL-nyelvtant alkossak</w:t>
+      </w:r>
+      <w:r>
+        <w:t xml:space="preserve">; ehhez pedig jobbrekurzív szabályokra </w:t>
+      </w:r>
+      <w:r>
+        <w:t xml:space="preserve">volt </w:t>
+      </w:r>
+      <w:r>
+        <w:t>szükségem.</w:t>
+      </w:r>
+    </w:p>
+    <w:p>
+      <w:pPr>
+        <w:pStyle w:val="Heading2"/>
+        <w:numPr>
+          <w:ilvl w:val="2"/>
+          <w:numId w:val="16"/>
+        </w:numPr>
+        <w:spacing w:before="240" w:after="240"/>
+      </w:pPr>
+      <w:r>
+        <w:t>Megadási forma választása</w:t>
+      </w:r>
+    </w:p>
+    <w:p>
+      <w:r>
+        <w:t xml:space="preserve">Egy nyelvtan </w:t>
+      </w:r>
+      <w:r>
+        <w:t>formális</w:t>
+      </w:r>
+      <w:r>
+        <w:t xml:space="preserve"> felírásának módszereit már elemeztem a </w:t>
+      </w:r>
+      <w:r>
+        <w:fldChar w:fldCharType="begin"/>
+      </w:r>
+      <w:r>
+        <w:instrText xml:space="preserve"> REF _Ref497934948 \w \h </w:instrText>
+      </w:r>
+      <w:r>
+        <w:fldChar w:fldCharType="separate"/>
+      </w:r>
+      <w:r>
+        <w:t>4.1</w:t>
+      </w:r>
+      <w:r>
+        <w:fldChar w:fldCharType="end"/>
+      </w:r>
+      <w:r>
+        <w:t>. fejezetben, most pedig választanom kellett egyet közülük.</w:t>
+      </w:r>
+    </w:p>
+    <w:p>
+      <w:r>
+        <w:t xml:space="preserve">Annak érdekében, hogy </w:t>
+      </w:r>
+      <w:r>
+        <w:t xml:space="preserve">a nyelvtan a lehető legkönnyebben legyen átültethető az implementációba, érdemes volt minél kevesebb rövidítést tartalmazó formát </w:t>
+      </w:r>
+      <w:r>
+        <w:t xml:space="preserve">választanom. Tekintettel arra, hogy az ABNF és az EBNF is a BNF </w:t>
+      </w:r>
+      <w:r>
+        <w:t>bővítései/kiterjesztései</w:t>
+      </w:r>
+      <w:r>
+        <w:t>, egyértelmű, hogy a BNF-et volt érdemes választanom.</w:t>
+      </w:r>
+    </w:p>
+    <w:p>
+      <w:r>
+        <w:t xml:space="preserve">A BNF </w:t>
+      </w:r>
+      <w:r>
+        <w:t>a következő, egyszerű szintakszissal rendelkezik:</w:t>
+      </w:r>
+    </w:p>
+    <w:p>
+      <w:pPr>
+        <w:rPr>
+          <w:rFonts w:ascii="Consolas" w:hAnsi="Consolas"/>
+          <w:b/>
+          <w:sz w:val="22"/>
+        </w:rPr>
+      </w:pPr>
+      <w:r>
+        <w:rPr>
+          <w:rFonts w:ascii="Consolas" w:hAnsi="Consolas"/>
+          <w:b/>
+          <w:sz w:val="22"/>
+        </w:rPr>
+        <w:t xml:space="preserve">&lt;szimbólum&gt; ::= </w:t>
+      </w:r>
+      <w:r>
+        <w:rPr>
+          <w:rFonts w:ascii="Consolas" w:hAnsi="Consolas"/>
+          <w:b/>
+          <w:i/>
+          <w:sz w:val="22"/>
+        </w:rPr>
+        <w:t>kifejezés</w:t>
+      </w:r>
+    </w:p>
+    <w:p>
+      <w:r>
+        <w:t xml:space="preserve">ahol a </w:t>
+      </w:r>
+      <w:r>
+        <w:rPr>
+          <w:rFonts w:ascii="Consolas" w:hAnsi="Consolas"/>
+          <w:b/>
+          <w:i/>
+          <w:sz w:val="22"/>
+        </w:rPr>
+        <w:t>kifejezés</w:t>
+      </w:r>
+      <w:r>
+        <w:t xml:space="preserve"> egy vagy több további szimbólumot vagy terminális jelet tartalmazhat, amely utóbbit idézőjelek között kell megadni. Továbbá választási lehetőségekre használható a függőleges vonal karakter ( | ) is, amit a kifejezések közé lehet illeszteni.</w:t>
+      </w:r>
+    </w:p>
+    <w:p>
+      <w:r>
+        <w:t>Vegyük példaként egy korábbi fejezet nyelvtanát:</w:t>
+      </w:r>
+    </w:p>
+    <w:p>
+      <w:pPr>
+        <w:spacing w:after="120"/>
+        <w:jc w:val="left"/>
+      </w:pPr>
+      <w:r>
+        <w:t>1) E → E + T</w:t>
+      </w:r>
+      <w:r>
+        <w:br/>
+        <w:t>2) E → T</w:t>
+      </w:r>
+      <w:r>
+        <w:br/>
+        <w:t>3) T → T * F</w:t>
+      </w:r>
+      <w:r>
+        <w:br/>
+      </w:r>
+      <w:r>
+        <w:lastRenderedPageBreak/>
+        <w:t>4) T → F</w:t>
+      </w:r>
+      <w:r>
+        <w:br/>
+        <w:t xml:space="preserve">5) F → </w:t>
+      </w:r>
+      <w:r>
+        <w:rPr>
+          <w:b/>
+        </w:rPr>
+        <w:t>id</w:t>
+      </w:r>
+    </w:p>
+    <w:p>
+      <w:r>
+        <w:t>Ez a nyelvtan a következőképpen írható le BNF-ben:</w:t>
+      </w:r>
+    </w:p>
+    <w:p>
+      <w:pPr>
+        <w:rPr>
+          <w:rFonts w:ascii="Consolas" w:hAnsi="Consolas"/>
+          <w:b/>
+          <w:sz w:val="22"/>
+        </w:rPr>
+      </w:pPr>
+      <w:r>
+        <w:rPr>
+          <w:rFonts w:ascii="Consolas" w:hAnsi="Consolas"/>
+          <w:b/>
+          <w:sz w:val="22"/>
+        </w:rPr>
+        <w:t>&lt;E&gt; ::= &lt;E&gt; ”+” &lt;T&gt; | &lt;T&gt;</w:t>
+      </w:r>
+    </w:p>
+    <w:p>
+      <w:pPr>
+        <w:rPr>
+          <w:rFonts w:ascii="Consolas" w:hAnsi="Consolas"/>
+          <w:b/>
+          <w:sz w:val="22"/>
+        </w:rPr>
+      </w:pPr>
+      <w:r>
+        <w:rPr>
+          <w:rFonts w:ascii="Consolas" w:hAnsi="Consolas"/>
+          <w:b/>
+          <w:sz w:val="22"/>
+        </w:rPr>
+        <w:t>&lt;T&gt; ::= &lt;T&gt; ”*” &lt;F&gt; | &lt;F&gt;</w:t>
+      </w:r>
+    </w:p>
+    <w:p>
+      <w:pPr>
+        <w:rPr>
+          <w:rFonts w:ascii="Consolas" w:hAnsi="Consolas"/>
+          <w:b/>
+          <w:sz w:val="22"/>
+        </w:rPr>
+      </w:pPr>
+      <w:r>
+        <w:rPr>
+          <w:rFonts w:ascii="Consolas" w:hAnsi="Consolas"/>
+          <w:b/>
+          <w:sz w:val="22"/>
+        </w:rPr>
+        <w:t>&lt;F&gt; ::= ”id”</w:t>
+      </w:r>
+    </w:p>
+    <w:p>
+      <w:r>
+        <w:t>Megjegyzendő, hogy a BNF áll a legközelebb a formális nyelvek és gépek tantárgyban használt általános nyelvtanmegadási formához, így könnyen megérthető bárki számára, aki részt vett ilyen kurzuson.</w:t>
+      </w:r>
+    </w:p>
+    <w:p>
+      <w:pPr>
+        <w:rPr>
+          <w:b/>
+        </w:rPr>
+      </w:pPr>
+      <w:r>
+        <w:rPr>
+          <w:b/>
+        </w:rPr>
+        <w:t>ÉS AKKOR IDE KÉNE VALAHOGY LEÍRNI HOGY MEKKORA SZOPÁS VOLT MEGCSINÁLNI A NYELVTANT ÉS HOGY MIÉRT OLYAN DUMMY AZ EGÉSZ.</w:t>
+      </w:r>
+      <w:bookmarkStart w:id="63" w:name="_GoBack"/>
+      <w:bookmarkEnd w:id="63"/>
     </w:p>
     <w:p>
       <w:pPr>
@@ -21083,14 +21528,14 @@
         </w:numPr>
         <w:spacing w:before="240" w:after="240"/>
       </w:pPr>
-      <w:bookmarkStart w:id="60" w:name="_Toc497933028"/>
+      <w:bookmarkStart w:id="64" w:name="_Toc497934187"/>
       <w:r>
         <w:t>I</w:t>
       </w:r>
       <w:r>
         <w:t>mplementálás</w:t>
       </w:r>
-      <w:bookmarkEnd w:id="60"/>
+      <w:bookmarkEnd w:id="64"/>
     </w:p>
     <w:p>
       <w:r>
@@ -21106,11 +21551,11 @@
         </w:numPr>
         <w:spacing w:before="240" w:after="240"/>
       </w:pPr>
-      <w:bookmarkStart w:id="61" w:name="_Toc497933029"/>
+      <w:bookmarkStart w:id="65" w:name="_Toc497934188"/>
       <w:r>
         <w:t>Tesztelés</w:t>
       </w:r>
-      <w:bookmarkEnd w:id="61"/>
+      <w:bookmarkEnd w:id="65"/>
     </w:p>
     <w:p>
       <w:r>
@@ -21126,11 +21571,11 @@
         </w:numPr>
         <w:spacing w:before="240" w:after="240"/>
       </w:pPr>
-      <w:bookmarkStart w:id="62" w:name="_Toc497933030"/>
+      <w:bookmarkStart w:id="66" w:name="_Toc497934189"/>
       <w:r>
         <w:t>Fejlesztési tapasztalatok</w:t>
       </w:r>
-      <w:bookmarkEnd w:id="62"/>
+      <w:bookmarkEnd w:id="66"/>
     </w:p>
     <w:p>
       <w:r>
@@ -21160,12 +21605,12 @@
         <w:spacing w:before="240" w:after="240"/>
         <w:jc w:val="both"/>
       </w:pPr>
-      <w:bookmarkStart w:id="63" w:name="_Toc497933031"/>
+      <w:bookmarkStart w:id="67" w:name="_Toc497934190"/>
       <w:r>
         <w:lastRenderedPageBreak/>
         <w:t>Szemantikus elemző</w:t>
       </w:r>
-      <w:bookmarkEnd w:id="63"/>
+      <w:bookmarkEnd w:id="67"/>
     </w:p>
     <w:p>
       <w:pPr>
@@ -21176,11 +21621,11 @@
         </w:numPr>
         <w:spacing w:before="240" w:after="240"/>
       </w:pPr>
-      <w:bookmarkStart w:id="64" w:name="_Toc497933032"/>
+      <w:bookmarkStart w:id="68" w:name="_Toc497934191"/>
       <w:r>
         <w:t>Tervezés</w:t>
       </w:r>
-      <w:bookmarkEnd w:id="64"/>
+      <w:bookmarkEnd w:id="68"/>
     </w:p>
     <w:p>
       <w:r>
@@ -21196,11 +21641,11 @@
         </w:numPr>
         <w:spacing w:before="240" w:after="240"/>
       </w:pPr>
-      <w:bookmarkStart w:id="65" w:name="_Toc497933033"/>
+      <w:bookmarkStart w:id="69" w:name="_Toc497934192"/>
       <w:r>
         <w:t>Implementálás</w:t>
       </w:r>
-      <w:bookmarkEnd w:id="65"/>
+      <w:bookmarkEnd w:id="69"/>
     </w:p>
     <w:p>
       <w:r>
@@ -21216,11 +21661,11 @@
         </w:numPr>
         <w:spacing w:before="240" w:after="240"/>
       </w:pPr>
-      <w:bookmarkStart w:id="66" w:name="_Toc497933034"/>
+      <w:bookmarkStart w:id="70" w:name="_Toc497934193"/>
       <w:r>
         <w:t>Tesztelés</w:t>
       </w:r>
-      <w:bookmarkEnd w:id="66"/>
+      <w:bookmarkEnd w:id="70"/>
     </w:p>
     <w:p>
       <w:r>
@@ -21236,11 +21681,11 @@
         </w:numPr>
         <w:spacing w:before="240" w:after="240"/>
       </w:pPr>
-      <w:bookmarkStart w:id="67" w:name="_Toc497933035"/>
+      <w:bookmarkStart w:id="71" w:name="_Toc497934194"/>
       <w:r>
         <w:t>Fejlesztési tapasztalatok</w:t>
       </w:r>
-      <w:bookmarkEnd w:id="67"/>
+      <w:bookmarkEnd w:id="71"/>
     </w:p>
     <w:p>
       <w:r>
@@ -21262,14 +21707,14 @@
         <w:spacing w:before="240" w:after="240"/>
         <w:jc w:val="both"/>
       </w:pPr>
-      <w:bookmarkStart w:id="68" w:name="_Irodalomjegyzék"/>
-      <w:bookmarkStart w:id="69" w:name="_Toc497933036"/>
-      <w:bookmarkEnd w:id="68"/>
+      <w:bookmarkStart w:id="72" w:name="_Irodalomjegyzék"/>
+      <w:bookmarkStart w:id="73" w:name="_Toc497934195"/>
+      <w:bookmarkEnd w:id="72"/>
       <w:r>
         <w:lastRenderedPageBreak/>
         <w:t>Irodalomjegyzék</w:t>
       </w:r>
-      <w:bookmarkEnd w:id="69"/>
+      <w:bookmarkEnd w:id="73"/>
     </w:p>
     <w:p>
       <w:pPr>
@@ -21568,11 +22013,11 @@
         <w:lastRenderedPageBreak/>
         <w:t xml:space="preserve"> </w:t>
       </w:r>
-      <w:bookmarkStart w:id="70" w:name="_Toc497933037"/>
+      <w:bookmarkStart w:id="74" w:name="_Toc497934196"/>
       <w:r>
         <w:t>Mellékletek</w:t>
       </w:r>
-      <w:bookmarkEnd w:id="70"/>
+      <w:bookmarkEnd w:id="74"/>
     </w:p>
     <w:p>
       <w:pPr>
@@ -21583,12 +22028,12 @@
         </w:numPr>
         <w:spacing w:before="240" w:after="240"/>
       </w:pPr>
-      <w:bookmarkStart w:id="71" w:name="_I._melléklet_-"/>
-      <w:bookmarkEnd w:id="71"/>
+      <w:bookmarkStart w:id="75" w:name="_I._melléklet_-"/>
+      <w:bookmarkEnd w:id="75"/>
       <w:r>
         <w:t xml:space="preserve"> </w:t>
       </w:r>
-      <w:bookmarkStart w:id="72" w:name="_Toc497933038"/>
+      <w:bookmarkStart w:id="76" w:name="_Toc497934197"/>
       <w:r>
         <w:t xml:space="preserve">I. melléklet - </w:t>
       </w:r>
@@ -21598,7 +22043,7 @@
       <w:r>
         <w:t>definíciója</w:t>
       </w:r>
-      <w:bookmarkEnd w:id="72"/>
+      <w:bookmarkEnd w:id="76"/>
     </w:p>
     <w:p/>
     <w:sectPr>
@@ -21667,7 +22112,7 @@
           <w:rPr>
             <w:noProof/>
           </w:rPr>
-          <w:t>18</w:t>
+          <w:t>37</w:t>
         </w:r>
         <w:r>
           <w:fldChar w:fldCharType="end"/>
@@ -26551,7 +26996,7 @@
 </file>
 
 <file path=customXml/itemProps1.xml><?xml version="1.0" encoding="utf-8"?>
-<ds:datastoreItem xmlns:ds="http://schemas.openxmlformats.org/officeDocument/2006/customXml" ds:itemID="{B6C47305-4761-4A04-B547-290A7BF7BCEA}">
+<ds:datastoreItem xmlns:ds="http://schemas.openxmlformats.org/officeDocument/2006/customXml" ds:itemID="{30381DD2-DAA2-416D-A22C-37E64700D8C4}">
   <ds:schemaRefs>
     <ds:schemaRef ds:uri="http://schemas.openxmlformats.org/officeDocument/2006/bibliography"/>
   </ds:schemaRefs>

</xml_diff>

<commit_message>
Paper: Review of SynA chapter
</commit_message>
<xml_diff>
--- a/_documents/O.K. szakdolgozat.docx
+++ b/_documents/O.K. szakdolgozat.docx
@@ -1933,7 +1933,7 @@
           <w:r>
             <w:fldChar w:fldCharType="separate"/>
           </w:r>
-          <w:hyperlink w:anchor="_Toc497934138" w:history="1">
+          <w:hyperlink w:anchor="_Toc498100180" w:history="1">
             <w:r>
               <w:rPr>
                 <w:rStyle w:val="Hyperlink"/>
@@ -1960,7 +1960,7 @@
                 <w:noProof/>
                 <w:webHidden/>
               </w:rPr>
-              <w:instrText xml:space="preserve"> PAGEREF _Toc497934138 \h </w:instrText>
+              <w:instrText xml:space="preserve"> PAGEREF _Toc498100180 \h </w:instrText>
             </w:r>
             <w:r>
               <w:rPr>
@@ -2004,7 +2004,7 @@
               <w:lang w:val="en-US"/>
             </w:rPr>
           </w:pPr>
-          <w:hyperlink w:anchor="_Toc497934139" w:history="1">
+          <w:hyperlink w:anchor="_Toc498100181" w:history="1">
             <w:r>
               <w:rPr>
                 <w:rStyle w:val="Hyperlink"/>
@@ -2031,7 +2031,7 @@
                 <w:noProof/>
                 <w:webHidden/>
               </w:rPr>
-              <w:instrText xml:space="preserve"> PAGEREF _Toc497934139 \h </w:instrText>
+              <w:instrText xml:space="preserve"> PAGEREF _Toc498100181 \h </w:instrText>
             </w:r>
             <w:r>
               <w:rPr>
@@ -2075,7 +2075,7 @@
               <w:lang w:val="en-US"/>
             </w:rPr>
           </w:pPr>
-          <w:hyperlink w:anchor="_Toc497934140" w:history="1">
+          <w:hyperlink w:anchor="_Toc498100182" w:history="1">
             <w:r>
               <w:rPr>
                 <w:rStyle w:val="Hyperlink"/>
@@ -2102,7 +2102,7 @@
                 <w:noProof/>
                 <w:webHidden/>
               </w:rPr>
-              <w:instrText xml:space="preserve"> PAGEREF _Toc497934140 \h </w:instrText>
+              <w:instrText xml:space="preserve"> PAGEREF _Toc498100182 \h </w:instrText>
             </w:r>
             <w:r>
               <w:rPr>
@@ -2147,7 +2147,7 @@
               <w:lang w:val="en-US"/>
             </w:rPr>
           </w:pPr>
-          <w:hyperlink w:anchor="_Toc497934141" w:history="1">
+          <w:hyperlink w:anchor="_Toc498100183" w:history="1">
             <w:r>
               <w:rPr>
                 <w:rStyle w:val="Hyperlink"/>
@@ -2190,7 +2190,7 @@
                 <w:noProof/>
                 <w:webHidden/>
               </w:rPr>
-              <w:instrText xml:space="preserve"> PAGEREF _Toc497934141 \h </w:instrText>
+              <w:instrText xml:space="preserve"> PAGEREF _Toc498100183 \h </w:instrText>
             </w:r>
             <w:r>
               <w:rPr>
@@ -2235,7 +2235,7 @@
               <w:lang w:val="en-US"/>
             </w:rPr>
           </w:pPr>
-          <w:hyperlink w:anchor="_Toc497934142" w:history="1">
+          <w:hyperlink w:anchor="_Toc498100184" w:history="1">
             <w:r>
               <w:rPr>
                 <w:rStyle w:val="Hyperlink"/>
@@ -2278,7 +2278,7 @@
                 <w:noProof/>
                 <w:webHidden/>
               </w:rPr>
-              <w:instrText xml:space="preserve"> PAGEREF _Toc497934142 \h </w:instrText>
+              <w:instrText xml:space="preserve"> PAGEREF _Toc498100184 \h </w:instrText>
             </w:r>
             <w:r>
               <w:rPr>
@@ -2323,7 +2323,7 @@
               <w:lang w:val="en-US"/>
             </w:rPr>
           </w:pPr>
-          <w:hyperlink w:anchor="_Toc497934143" w:history="1">
+          <w:hyperlink w:anchor="_Toc498100185" w:history="1">
             <w:r>
               <w:rPr>
                 <w:rStyle w:val="Hyperlink"/>
@@ -2366,7 +2366,7 @@
                 <w:noProof/>
                 <w:webHidden/>
               </w:rPr>
-              <w:instrText xml:space="preserve"> PAGEREF _Toc497934143 \h </w:instrText>
+              <w:instrText xml:space="preserve"> PAGEREF _Toc498100185 \h </w:instrText>
             </w:r>
             <w:r>
               <w:rPr>
@@ -2411,7 +2411,7 @@
               <w:lang w:val="en-US"/>
             </w:rPr>
           </w:pPr>
-          <w:hyperlink w:anchor="_Toc497934144" w:history="1">
+          <w:hyperlink w:anchor="_Toc498100186" w:history="1">
             <w:r>
               <w:rPr>
                 <w:rStyle w:val="Hyperlink"/>
@@ -2454,7 +2454,7 @@
                 <w:noProof/>
                 <w:webHidden/>
               </w:rPr>
-              <w:instrText xml:space="preserve"> PAGEREF _Toc497934144 \h </w:instrText>
+              <w:instrText xml:space="preserve"> PAGEREF _Toc498100186 \h </w:instrText>
             </w:r>
             <w:r>
               <w:rPr>
@@ -2499,7 +2499,7 @@
               <w:lang w:val="en-US"/>
             </w:rPr>
           </w:pPr>
-          <w:hyperlink w:anchor="_Toc497934145" w:history="1">
+          <w:hyperlink w:anchor="_Toc498100187" w:history="1">
             <w:r>
               <w:rPr>
                 <w:rStyle w:val="Hyperlink"/>
@@ -2542,7 +2542,7 @@
                 <w:noProof/>
                 <w:webHidden/>
               </w:rPr>
-              <w:instrText xml:space="preserve"> PAGEREF _Toc497934145 \h </w:instrText>
+              <w:instrText xml:space="preserve"> PAGEREF _Toc498100187 \h </w:instrText>
             </w:r>
             <w:r>
               <w:rPr>
@@ -2587,7 +2587,7 @@
               <w:lang w:val="en-US"/>
             </w:rPr>
           </w:pPr>
-          <w:hyperlink w:anchor="_Toc497934146" w:history="1">
+          <w:hyperlink w:anchor="_Toc498100188" w:history="1">
             <w:r>
               <w:rPr>
                 <w:rStyle w:val="Hyperlink"/>
@@ -2630,7 +2630,7 @@
                 <w:noProof/>
                 <w:webHidden/>
               </w:rPr>
-              <w:instrText xml:space="preserve"> PAGEREF _Toc497934146 \h </w:instrText>
+              <w:instrText xml:space="preserve"> PAGEREF _Toc498100188 \h </w:instrText>
             </w:r>
             <w:r>
               <w:rPr>
@@ -2675,7 +2675,7 @@
               <w:lang w:val="en-US"/>
             </w:rPr>
           </w:pPr>
-          <w:hyperlink w:anchor="_Toc497934147" w:history="1">
+          <w:hyperlink w:anchor="_Toc498100189" w:history="1">
             <w:r>
               <w:rPr>
                 <w:rStyle w:val="Hyperlink"/>
@@ -2718,7 +2718,7 @@
                 <w:noProof/>
                 <w:webHidden/>
               </w:rPr>
-              <w:instrText xml:space="preserve"> PAGEREF _Toc497934147 \h </w:instrText>
+              <w:instrText xml:space="preserve"> PAGEREF _Toc498100189 \h </w:instrText>
             </w:r>
             <w:r>
               <w:rPr>
@@ -2763,7 +2763,7 @@
               <w:lang w:val="en-US"/>
             </w:rPr>
           </w:pPr>
-          <w:hyperlink w:anchor="_Toc497934148" w:history="1">
+          <w:hyperlink w:anchor="_Toc498100190" w:history="1">
             <w:r>
               <w:rPr>
                 <w:rStyle w:val="Hyperlink"/>
@@ -2806,7 +2806,7 @@
                 <w:noProof/>
                 <w:webHidden/>
               </w:rPr>
-              <w:instrText xml:space="preserve"> PAGEREF _Toc497934148 \h </w:instrText>
+              <w:instrText xml:space="preserve"> PAGEREF _Toc498100190 \h </w:instrText>
             </w:r>
             <w:r>
               <w:rPr>
@@ -2851,7 +2851,7 @@
               <w:lang w:val="en-US"/>
             </w:rPr>
           </w:pPr>
-          <w:hyperlink w:anchor="_Toc497934149" w:history="1">
+          <w:hyperlink w:anchor="_Toc498100191" w:history="1">
             <w:r>
               <w:rPr>
                 <w:rStyle w:val="Hyperlink"/>
@@ -2894,7 +2894,7 @@
                 <w:noProof/>
                 <w:webHidden/>
               </w:rPr>
-              <w:instrText xml:space="preserve"> PAGEREF _Toc497934149 \h </w:instrText>
+              <w:instrText xml:space="preserve"> PAGEREF _Toc498100191 \h </w:instrText>
             </w:r>
             <w:r>
               <w:rPr>
@@ -2939,7 +2939,7 @@
               <w:lang w:val="en-US"/>
             </w:rPr>
           </w:pPr>
-          <w:hyperlink w:anchor="_Toc497934150" w:history="1">
+          <w:hyperlink w:anchor="_Toc498100192" w:history="1">
             <w:r>
               <w:rPr>
                 <w:rStyle w:val="Hyperlink"/>
@@ -2982,7 +2982,7 @@
                 <w:noProof/>
                 <w:webHidden/>
               </w:rPr>
-              <w:instrText xml:space="preserve"> PAGEREF _Toc497934150 \h </w:instrText>
+              <w:instrText xml:space="preserve"> PAGEREF _Toc498100192 \h </w:instrText>
             </w:r>
             <w:r>
               <w:rPr>
@@ -3027,7 +3027,7 @@
               <w:lang w:val="en-US"/>
             </w:rPr>
           </w:pPr>
-          <w:hyperlink w:anchor="_Toc497934151" w:history="1">
+          <w:hyperlink w:anchor="_Toc498100193" w:history="1">
             <w:r>
               <w:rPr>
                 <w:rStyle w:val="Hyperlink"/>
@@ -3070,7 +3070,7 @@
                 <w:noProof/>
                 <w:webHidden/>
               </w:rPr>
-              <w:instrText xml:space="preserve"> PAGEREF _Toc497934151 \h </w:instrText>
+              <w:instrText xml:space="preserve"> PAGEREF _Toc498100193 \h </w:instrText>
             </w:r>
             <w:r>
               <w:rPr>
@@ -3115,7 +3115,7 @@
               <w:lang w:val="en-US"/>
             </w:rPr>
           </w:pPr>
-          <w:hyperlink w:anchor="_Toc497934152" w:history="1">
+          <w:hyperlink w:anchor="_Toc498100194" w:history="1">
             <w:r>
               <w:rPr>
                 <w:rStyle w:val="Hyperlink"/>
@@ -3158,7 +3158,7 @@
                 <w:noProof/>
                 <w:webHidden/>
               </w:rPr>
-              <w:instrText xml:space="preserve"> PAGEREF _Toc497934152 \h </w:instrText>
+              <w:instrText xml:space="preserve"> PAGEREF _Toc498100194 \h </w:instrText>
             </w:r>
             <w:r>
               <w:rPr>
@@ -3203,7 +3203,7 @@
               <w:lang w:val="en-US"/>
             </w:rPr>
           </w:pPr>
-          <w:hyperlink w:anchor="_Toc497934153" w:history="1">
+          <w:hyperlink w:anchor="_Toc498100195" w:history="1">
             <w:r>
               <w:rPr>
                 <w:rStyle w:val="Hyperlink"/>
@@ -3246,7 +3246,7 @@
                 <w:noProof/>
                 <w:webHidden/>
               </w:rPr>
-              <w:instrText xml:space="preserve"> PAGEREF _Toc497934153 \h </w:instrText>
+              <w:instrText xml:space="preserve"> PAGEREF _Toc498100195 \h </w:instrText>
             </w:r>
             <w:r>
               <w:rPr>
@@ -3291,7 +3291,7 @@
               <w:lang w:val="en-US"/>
             </w:rPr>
           </w:pPr>
-          <w:hyperlink w:anchor="_Toc497934154" w:history="1">
+          <w:hyperlink w:anchor="_Toc498100196" w:history="1">
             <w:r>
               <w:rPr>
                 <w:rStyle w:val="Hyperlink"/>
@@ -3334,7 +3334,7 @@
                 <w:noProof/>
                 <w:webHidden/>
               </w:rPr>
-              <w:instrText xml:space="preserve"> PAGEREF _Toc497934154 \h </w:instrText>
+              <w:instrText xml:space="preserve"> PAGEREF _Toc498100196 \h </w:instrText>
             </w:r>
             <w:r>
               <w:rPr>
@@ -3379,7 +3379,7 @@
               <w:lang w:val="en-US"/>
             </w:rPr>
           </w:pPr>
-          <w:hyperlink w:anchor="_Toc497934155" w:history="1">
+          <w:hyperlink w:anchor="_Toc498100197" w:history="1">
             <w:r>
               <w:rPr>
                 <w:rStyle w:val="Hyperlink"/>
@@ -3422,7 +3422,7 @@
                 <w:noProof/>
                 <w:webHidden/>
               </w:rPr>
-              <w:instrText xml:space="preserve"> PAGEREF _Toc497934155 \h </w:instrText>
+              <w:instrText xml:space="preserve"> PAGEREF _Toc498100197 \h </w:instrText>
             </w:r>
             <w:r>
               <w:rPr>
@@ -3467,7 +3467,7 @@
               <w:lang w:val="en-US"/>
             </w:rPr>
           </w:pPr>
-          <w:hyperlink w:anchor="_Toc497934156" w:history="1">
+          <w:hyperlink w:anchor="_Toc498100198" w:history="1">
             <w:r>
               <w:rPr>
                 <w:rStyle w:val="Hyperlink"/>
@@ -3510,7 +3510,7 @@
                 <w:noProof/>
                 <w:webHidden/>
               </w:rPr>
-              <w:instrText xml:space="preserve"> PAGEREF _Toc497934156 \h </w:instrText>
+              <w:instrText xml:space="preserve"> PAGEREF _Toc498100198 \h </w:instrText>
             </w:r>
             <w:r>
               <w:rPr>
@@ -3555,7 +3555,7 @@
               <w:lang w:val="en-US"/>
             </w:rPr>
           </w:pPr>
-          <w:hyperlink w:anchor="_Toc497934157" w:history="1">
+          <w:hyperlink w:anchor="_Toc498100199" w:history="1">
             <w:r>
               <w:rPr>
                 <w:rStyle w:val="Hyperlink"/>
@@ -3598,7 +3598,7 @@
                 <w:noProof/>
                 <w:webHidden/>
               </w:rPr>
-              <w:instrText xml:space="preserve"> PAGEREF _Toc497934157 \h </w:instrText>
+              <w:instrText xml:space="preserve"> PAGEREF _Toc498100199 \h </w:instrText>
             </w:r>
             <w:r>
               <w:rPr>
@@ -3643,7 +3643,7 @@
               <w:lang w:val="en-US"/>
             </w:rPr>
           </w:pPr>
-          <w:hyperlink w:anchor="_Toc497934158" w:history="1">
+          <w:hyperlink w:anchor="_Toc498100200" w:history="1">
             <w:r>
               <w:rPr>
                 <w:rStyle w:val="Hyperlink"/>
@@ -3686,7 +3686,7 @@
                 <w:noProof/>
                 <w:webHidden/>
               </w:rPr>
-              <w:instrText xml:space="preserve"> PAGEREF _Toc497934158 \h </w:instrText>
+              <w:instrText xml:space="preserve"> PAGEREF _Toc498100200 \h </w:instrText>
             </w:r>
             <w:r>
               <w:rPr>
@@ -3731,7 +3731,7 @@
               <w:lang w:val="en-US"/>
             </w:rPr>
           </w:pPr>
-          <w:hyperlink w:anchor="_Toc497934159" w:history="1">
+          <w:hyperlink w:anchor="_Toc498100201" w:history="1">
             <w:r>
               <w:rPr>
                 <w:rStyle w:val="Hyperlink"/>
@@ -3774,7 +3774,7 @@
                 <w:noProof/>
                 <w:webHidden/>
               </w:rPr>
-              <w:instrText xml:space="preserve"> PAGEREF _Toc497934159 \h </w:instrText>
+              <w:instrText xml:space="preserve"> PAGEREF _Toc498100201 \h </w:instrText>
             </w:r>
             <w:r>
               <w:rPr>
@@ -3819,7 +3819,7 @@
               <w:lang w:val="en-US"/>
             </w:rPr>
           </w:pPr>
-          <w:hyperlink w:anchor="_Toc497934160" w:history="1">
+          <w:hyperlink w:anchor="_Toc498100202" w:history="1">
             <w:r>
               <w:rPr>
                 <w:rStyle w:val="Hyperlink"/>
@@ -3862,7 +3862,7 @@
                 <w:noProof/>
                 <w:webHidden/>
               </w:rPr>
-              <w:instrText xml:space="preserve"> PAGEREF _Toc497934160 \h </w:instrText>
+              <w:instrText xml:space="preserve"> PAGEREF _Toc498100202 \h </w:instrText>
             </w:r>
             <w:r>
               <w:rPr>
@@ -3907,7 +3907,7 @@
               <w:lang w:val="en-US"/>
             </w:rPr>
           </w:pPr>
-          <w:hyperlink w:anchor="_Toc497934161" w:history="1">
+          <w:hyperlink w:anchor="_Toc498100203" w:history="1">
             <w:r>
               <w:rPr>
                 <w:rStyle w:val="Hyperlink"/>
@@ -3950,7 +3950,7 @@
                 <w:noProof/>
                 <w:webHidden/>
               </w:rPr>
-              <w:instrText xml:space="preserve"> PAGEREF _Toc497934161 \h </w:instrText>
+              <w:instrText xml:space="preserve"> PAGEREF _Toc498100203 \h </w:instrText>
             </w:r>
             <w:r>
               <w:rPr>
@@ -3995,7 +3995,7 @@
               <w:lang w:val="en-US"/>
             </w:rPr>
           </w:pPr>
-          <w:hyperlink w:anchor="_Toc497934162" w:history="1">
+          <w:hyperlink w:anchor="_Toc498100204" w:history="1">
             <w:r>
               <w:rPr>
                 <w:rStyle w:val="Hyperlink"/>
@@ -4038,7 +4038,7 @@
                 <w:noProof/>
                 <w:webHidden/>
               </w:rPr>
-              <w:instrText xml:space="preserve"> PAGEREF _Toc497934162 \h </w:instrText>
+              <w:instrText xml:space="preserve"> PAGEREF _Toc498100204 \h </w:instrText>
             </w:r>
             <w:r>
               <w:rPr>
@@ -4083,7 +4083,7 @@
               <w:lang w:val="en-US"/>
             </w:rPr>
           </w:pPr>
-          <w:hyperlink w:anchor="_Toc497934163" w:history="1">
+          <w:hyperlink w:anchor="_Toc498100205" w:history="1">
             <w:r>
               <w:rPr>
                 <w:rStyle w:val="Hyperlink"/>
@@ -4126,7 +4126,7 @@
                 <w:noProof/>
                 <w:webHidden/>
               </w:rPr>
-              <w:instrText xml:space="preserve"> PAGEREF _Toc497934163 \h </w:instrText>
+              <w:instrText xml:space="preserve"> PAGEREF _Toc498100205 \h </w:instrText>
             </w:r>
             <w:r>
               <w:rPr>
@@ -4171,7 +4171,7 @@
               <w:lang w:val="en-US"/>
             </w:rPr>
           </w:pPr>
-          <w:hyperlink w:anchor="_Toc497934164" w:history="1">
+          <w:hyperlink w:anchor="_Toc498100206" w:history="1">
             <w:r>
               <w:rPr>
                 <w:rStyle w:val="Hyperlink"/>
@@ -4214,7 +4214,7 @@
                 <w:noProof/>
                 <w:webHidden/>
               </w:rPr>
-              <w:instrText xml:space="preserve"> PAGEREF _Toc497934164 \h </w:instrText>
+              <w:instrText xml:space="preserve"> PAGEREF _Toc498100206 \h </w:instrText>
             </w:r>
             <w:r>
               <w:rPr>
@@ -4259,7 +4259,7 @@
               <w:lang w:val="en-US"/>
             </w:rPr>
           </w:pPr>
-          <w:hyperlink w:anchor="_Toc497934165" w:history="1">
+          <w:hyperlink w:anchor="_Toc498100207" w:history="1">
             <w:r>
               <w:rPr>
                 <w:rStyle w:val="Hyperlink"/>
@@ -4302,7 +4302,7 @@
                 <w:noProof/>
                 <w:webHidden/>
               </w:rPr>
-              <w:instrText xml:space="preserve"> PAGEREF _Toc497934165 \h </w:instrText>
+              <w:instrText xml:space="preserve"> PAGEREF _Toc498100207 \h </w:instrText>
             </w:r>
             <w:r>
               <w:rPr>
@@ -4347,7 +4347,7 @@
               <w:lang w:val="en-US"/>
             </w:rPr>
           </w:pPr>
-          <w:hyperlink w:anchor="_Toc497934166" w:history="1">
+          <w:hyperlink w:anchor="_Toc498100208" w:history="1">
             <w:r>
               <w:rPr>
                 <w:rStyle w:val="Hyperlink"/>
@@ -4390,7 +4390,7 @@
                 <w:noProof/>
                 <w:webHidden/>
               </w:rPr>
-              <w:instrText xml:space="preserve"> PAGEREF _Toc497934166 \h </w:instrText>
+              <w:instrText xml:space="preserve"> PAGEREF _Toc498100208 \h </w:instrText>
             </w:r>
             <w:r>
               <w:rPr>
@@ -4435,7 +4435,7 @@
               <w:lang w:val="en-US"/>
             </w:rPr>
           </w:pPr>
-          <w:hyperlink w:anchor="_Toc497934167" w:history="1">
+          <w:hyperlink w:anchor="_Toc498100209" w:history="1">
             <w:r>
               <w:rPr>
                 <w:rStyle w:val="Hyperlink"/>
@@ -4478,7 +4478,7 @@
                 <w:noProof/>
                 <w:webHidden/>
               </w:rPr>
-              <w:instrText xml:space="preserve"> PAGEREF _Toc497934167 \h </w:instrText>
+              <w:instrText xml:space="preserve"> PAGEREF _Toc498100209 \h </w:instrText>
             </w:r>
             <w:r>
               <w:rPr>
@@ -4523,7 +4523,7 @@
               <w:lang w:val="en-US"/>
             </w:rPr>
           </w:pPr>
-          <w:hyperlink w:anchor="_Toc497934168" w:history="1">
+          <w:hyperlink w:anchor="_Toc498100210" w:history="1">
             <w:r>
               <w:rPr>
                 <w:rStyle w:val="Hyperlink"/>
@@ -4566,7 +4566,7 @@
                 <w:noProof/>
                 <w:webHidden/>
               </w:rPr>
-              <w:instrText xml:space="preserve"> PAGEREF _Toc497934168 \h </w:instrText>
+              <w:instrText xml:space="preserve"> PAGEREF _Toc498100210 \h </w:instrText>
             </w:r>
             <w:r>
               <w:rPr>
@@ -4611,7 +4611,7 @@
               <w:lang w:val="en-US"/>
             </w:rPr>
           </w:pPr>
-          <w:hyperlink w:anchor="_Toc497934169" w:history="1">
+          <w:hyperlink w:anchor="_Toc498100211" w:history="1">
             <w:r>
               <w:rPr>
                 <w:rStyle w:val="Hyperlink"/>
@@ -4654,7 +4654,7 @@
                 <w:noProof/>
                 <w:webHidden/>
               </w:rPr>
-              <w:instrText xml:space="preserve"> PAGEREF _Toc497934169 \h </w:instrText>
+              <w:instrText xml:space="preserve"> PAGEREF _Toc498100211 \h </w:instrText>
             </w:r>
             <w:r>
               <w:rPr>
@@ -4699,7 +4699,7 @@
               <w:lang w:val="en-US"/>
             </w:rPr>
           </w:pPr>
-          <w:hyperlink w:anchor="_Toc497934170" w:history="1">
+          <w:hyperlink w:anchor="_Toc498100212" w:history="1">
             <w:r>
               <w:rPr>
                 <w:rStyle w:val="Hyperlink"/>
@@ -4742,7 +4742,7 @@
                 <w:noProof/>
                 <w:webHidden/>
               </w:rPr>
-              <w:instrText xml:space="preserve"> PAGEREF _Toc497934170 \h </w:instrText>
+              <w:instrText xml:space="preserve"> PAGEREF _Toc498100212 \h </w:instrText>
             </w:r>
             <w:r>
               <w:rPr>
@@ -4787,7 +4787,7 @@
               <w:lang w:val="en-US"/>
             </w:rPr>
           </w:pPr>
-          <w:hyperlink w:anchor="_Toc497934171" w:history="1">
+          <w:hyperlink w:anchor="_Toc498100213" w:history="1">
             <w:r>
               <w:rPr>
                 <w:rStyle w:val="Hyperlink"/>
@@ -4830,7 +4830,7 @@
                 <w:noProof/>
                 <w:webHidden/>
               </w:rPr>
-              <w:instrText xml:space="preserve"> PAGEREF _Toc497934171 \h </w:instrText>
+              <w:instrText xml:space="preserve"> PAGEREF _Toc498100213 \h </w:instrText>
             </w:r>
             <w:r>
               <w:rPr>
@@ -4875,7 +4875,7 @@
               <w:lang w:val="en-US"/>
             </w:rPr>
           </w:pPr>
-          <w:hyperlink w:anchor="_Toc497934172" w:history="1">
+          <w:hyperlink w:anchor="_Toc498100214" w:history="1">
             <w:r>
               <w:rPr>
                 <w:rStyle w:val="Hyperlink"/>
@@ -4918,7 +4918,7 @@
                 <w:noProof/>
                 <w:webHidden/>
               </w:rPr>
-              <w:instrText xml:space="preserve"> PAGEREF _Toc497934172 \h </w:instrText>
+              <w:instrText xml:space="preserve"> PAGEREF _Toc498100214 \h </w:instrText>
             </w:r>
             <w:r>
               <w:rPr>
@@ -4963,7 +4963,7 @@
               <w:lang w:val="en-US"/>
             </w:rPr>
           </w:pPr>
-          <w:hyperlink w:anchor="_Toc497934173" w:history="1">
+          <w:hyperlink w:anchor="_Toc498100215" w:history="1">
             <w:r>
               <w:rPr>
                 <w:rStyle w:val="Hyperlink"/>
@@ -5006,7 +5006,7 @@
                 <w:noProof/>
                 <w:webHidden/>
               </w:rPr>
-              <w:instrText xml:space="preserve"> PAGEREF _Toc497934173 \h </w:instrText>
+              <w:instrText xml:space="preserve"> PAGEREF _Toc498100215 \h </w:instrText>
             </w:r>
             <w:r>
               <w:rPr>
@@ -5051,7 +5051,7 @@
               <w:lang w:val="en-US"/>
             </w:rPr>
           </w:pPr>
-          <w:hyperlink w:anchor="_Toc497934174" w:history="1">
+          <w:hyperlink w:anchor="_Toc498100216" w:history="1">
             <w:r>
               <w:rPr>
                 <w:rStyle w:val="Hyperlink"/>
@@ -5094,7 +5094,7 @@
                 <w:noProof/>
                 <w:webHidden/>
               </w:rPr>
-              <w:instrText xml:space="preserve"> PAGEREF _Toc497934174 \h </w:instrText>
+              <w:instrText xml:space="preserve"> PAGEREF _Toc498100216 \h </w:instrText>
             </w:r>
             <w:r>
               <w:rPr>
@@ -5139,7 +5139,7 @@
               <w:lang w:val="en-US"/>
             </w:rPr>
           </w:pPr>
-          <w:hyperlink w:anchor="_Toc497934175" w:history="1">
+          <w:hyperlink w:anchor="_Toc498100217" w:history="1">
             <w:r>
               <w:rPr>
                 <w:rStyle w:val="Hyperlink"/>
@@ -5182,7 +5182,7 @@
                 <w:noProof/>
                 <w:webHidden/>
               </w:rPr>
-              <w:instrText xml:space="preserve"> PAGEREF _Toc497934175 \h </w:instrText>
+              <w:instrText xml:space="preserve"> PAGEREF _Toc498100217 \h </w:instrText>
             </w:r>
             <w:r>
               <w:rPr>
@@ -5227,7 +5227,7 @@
               <w:lang w:val="en-US"/>
             </w:rPr>
           </w:pPr>
-          <w:hyperlink w:anchor="_Toc497934176" w:history="1">
+          <w:hyperlink w:anchor="_Toc498100218" w:history="1">
             <w:r>
               <w:rPr>
                 <w:rStyle w:val="Hyperlink"/>
@@ -5249,7 +5249,7 @@
                 <w:rStyle w:val="Hyperlink"/>
                 <w:noProof/>
               </w:rPr>
-              <w:t>Tervezés és implementálás</w:t>
+              <w:t>Tervezés és implementáció</w:t>
             </w:r>
             <w:r>
               <w:rPr>
@@ -5270,7 +5270,7 @@
                 <w:noProof/>
                 <w:webHidden/>
               </w:rPr>
-              <w:instrText xml:space="preserve"> PAGEREF _Toc497934176 \h </w:instrText>
+              <w:instrText xml:space="preserve"> PAGEREF _Toc498100218 \h </w:instrText>
             </w:r>
             <w:r>
               <w:rPr>
@@ -5315,7 +5315,7 @@
               <w:lang w:val="en-US"/>
             </w:rPr>
           </w:pPr>
-          <w:hyperlink w:anchor="_Toc497934177" w:history="1">
+          <w:hyperlink w:anchor="_Toc498100219" w:history="1">
             <w:r>
               <w:rPr>
                 <w:rStyle w:val="Hyperlink"/>
@@ -5358,7 +5358,7 @@
                 <w:noProof/>
                 <w:webHidden/>
               </w:rPr>
-              <w:instrText xml:space="preserve"> PAGEREF _Toc497934177 \h </w:instrText>
+              <w:instrText xml:space="preserve"> PAGEREF _Toc498100219 \h </w:instrText>
             </w:r>
             <w:r>
               <w:rPr>
@@ -5403,7 +5403,7 @@
               <w:lang w:val="en-US"/>
             </w:rPr>
           </w:pPr>
-          <w:hyperlink w:anchor="_Toc497934178" w:history="1">
+          <w:hyperlink w:anchor="_Toc498100220" w:history="1">
             <w:r>
               <w:rPr>
                 <w:rStyle w:val="Hyperlink"/>
@@ -5446,7 +5446,7 @@
                 <w:noProof/>
                 <w:webHidden/>
               </w:rPr>
-              <w:instrText xml:space="preserve"> PAGEREF _Toc497934178 \h </w:instrText>
+              <w:instrText xml:space="preserve"> PAGEREF _Toc498100220 \h </w:instrText>
             </w:r>
             <w:r>
               <w:rPr>
@@ -5491,7 +5491,7 @@
               <w:lang w:val="en-US"/>
             </w:rPr>
           </w:pPr>
-          <w:hyperlink w:anchor="_Toc497934179" w:history="1">
+          <w:hyperlink w:anchor="_Toc498100221" w:history="1">
             <w:r>
               <w:rPr>
                 <w:rStyle w:val="Hyperlink"/>
@@ -5534,7 +5534,7 @@
                 <w:noProof/>
                 <w:webHidden/>
               </w:rPr>
-              <w:instrText xml:space="preserve"> PAGEREF _Toc497934179 \h </w:instrText>
+              <w:instrText xml:space="preserve"> PAGEREF _Toc498100221 \h </w:instrText>
             </w:r>
             <w:r>
               <w:rPr>
@@ -5579,7 +5579,7 @@
               <w:lang w:val="en-US"/>
             </w:rPr>
           </w:pPr>
-          <w:hyperlink w:anchor="_Toc497934180" w:history="1">
+          <w:hyperlink w:anchor="_Toc498100222" w:history="1">
             <w:r>
               <w:rPr>
                 <w:rStyle w:val="Hyperlink"/>
@@ -5622,7 +5622,7 @@
                 <w:noProof/>
                 <w:webHidden/>
               </w:rPr>
-              <w:instrText xml:space="preserve"> PAGEREF _Toc497934180 \h </w:instrText>
+              <w:instrText xml:space="preserve"> PAGEREF _Toc498100222 \h </w:instrText>
             </w:r>
             <w:r>
               <w:rPr>
@@ -5667,7 +5667,7 @@
               <w:lang w:val="en-US"/>
             </w:rPr>
           </w:pPr>
-          <w:hyperlink w:anchor="_Toc497934181" w:history="1">
+          <w:hyperlink w:anchor="_Toc498100223" w:history="1">
             <w:r>
               <w:rPr>
                 <w:rStyle w:val="Hyperlink"/>
@@ -5710,7 +5710,7 @@
                 <w:noProof/>
                 <w:webHidden/>
               </w:rPr>
-              <w:instrText xml:space="preserve"> PAGEREF _Toc497934181 \h </w:instrText>
+              <w:instrText xml:space="preserve"> PAGEREF _Toc498100223 \h </w:instrText>
             </w:r>
             <w:r>
               <w:rPr>
@@ -5755,7 +5755,7 @@
               <w:lang w:val="en-US"/>
             </w:rPr>
           </w:pPr>
-          <w:hyperlink w:anchor="_Toc497934182" w:history="1">
+          <w:hyperlink w:anchor="_Toc498100224" w:history="1">
             <w:r>
               <w:rPr>
                 <w:rStyle w:val="Hyperlink"/>
@@ -5798,7 +5798,7 @@
                 <w:noProof/>
                 <w:webHidden/>
               </w:rPr>
-              <w:instrText xml:space="preserve"> PAGEREF _Toc497934182 \h </w:instrText>
+              <w:instrText xml:space="preserve"> PAGEREF _Toc498100224 \h </w:instrText>
             </w:r>
             <w:r>
               <w:rPr>
@@ -5843,7 +5843,7 @@
               <w:lang w:val="en-US"/>
             </w:rPr>
           </w:pPr>
-          <w:hyperlink w:anchor="_Toc497934183" w:history="1">
+          <w:hyperlink w:anchor="_Toc498100225" w:history="1">
             <w:r>
               <w:rPr>
                 <w:rStyle w:val="Hyperlink"/>
@@ -5886,7 +5886,7 @@
                 <w:noProof/>
                 <w:webHidden/>
               </w:rPr>
-              <w:instrText xml:space="preserve"> PAGEREF _Toc497934183 \h </w:instrText>
+              <w:instrText xml:space="preserve"> PAGEREF _Toc498100225 \h </w:instrText>
             </w:r>
             <w:r>
               <w:rPr>
@@ -5931,7 +5931,7 @@
               <w:lang w:val="en-US"/>
             </w:rPr>
           </w:pPr>
-          <w:hyperlink w:anchor="_Toc497934184" w:history="1">
+          <w:hyperlink w:anchor="_Toc498100226" w:history="1">
             <w:r>
               <w:rPr>
                 <w:rStyle w:val="Hyperlink"/>
@@ -5974,7 +5974,7 @@
                 <w:noProof/>
                 <w:webHidden/>
               </w:rPr>
-              <w:instrText xml:space="preserve"> PAGEREF _Toc497934184 \h </w:instrText>
+              <w:instrText xml:space="preserve"> PAGEREF _Toc498100226 \h </w:instrText>
             </w:r>
             <w:r>
               <w:rPr>
@@ -6019,7 +6019,7 @@
               <w:lang w:val="en-US"/>
             </w:rPr>
           </w:pPr>
-          <w:hyperlink w:anchor="_Toc497934185" w:history="1">
+          <w:hyperlink w:anchor="_Toc498100227" w:history="1">
             <w:r>
               <w:rPr>
                 <w:rStyle w:val="Hyperlink"/>
@@ -6062,7 +6062,7 @@
                 <w:noProof/>
                 <w:webHidden/>
               </w:rPr>
-              <w:instrText xml:space="preserve"> PAGEREF _Toc497934185 \h </w:instrText>
+              <w:instrText xml:space="preserve"> PAGEREF _Toc498100227 \h </w:instrText>
             </w:r>
             <w:r>
               <w:rPr>
@@ -6107,7 +6107,7 @@
               <w:lang w:val="en-US"/>
             </w:rPr>
           </w:pPr>
-          <w:hyperlink w:anchor="_Toc497934186" w:history="1">
+          <w:hyperlink w:anchor="_Toc498100228" w:history="1">
             <w:r>
               <w:rPr>
                 <w:rStyle w:val="Hyperlink"/>
@@ -6150,7 +6150,7 @@
                 <w:noProof/>
                 <w:webHidden/>
               </w:rPr>
-              <w:instrText xml:space="preserve"> PAGEREF _Toc497934186 \h </w:instrText>
+              <w:instrText xml:space="preserve"> PAGEREF _Toc498100228 \h </w:instrText>
             </w:r>
             <w:r>
               <w:rPr>
@@ -6171,6 +6171,270 @@
                 <w:webHidden/>
               </w:rPr>
               <w:t>36</w:t>
+            </w:r>
+            <w:r>
+              <w:rPr>
+                <w:noProof/>
+                <w:webHidden/>
+              </w:rPr>
+              <w:fldChar w:fldCharType="end"/>
+            </w:r>
+          </w:hyperlink>
+        </w:p>
+        <w:p>
+          <w:pPr>
+            <w:pStyle w:val="TOC2"/>
+            <w:tabs>
+              <w:tab w:val="left" w:pos="1100"/>
+              <w:tab w:val="right" w:leader="dot" w:pos="8493"/>
+            </w:tabs>
+            <w:rPr>
+              <w:rFonts w:asciiTheme="minorHAnsi" w:eastAsiaTheme="minorEastAsia" w:hAnsiTheme="minorHAnsi"/>
+              <w:noProof/>
+              <w:sz w:val="22"/>
+              <w:lang w:val="en-US"/>
+            </w:rPr>
+          </w:pPr>
+          <w:hyperlink w:anchor="_Toc498100229" w:history="1">
+            <w:r>
+              <w:rPr>
+                <w:rStyle w:val="Hyperlink"/>
+                <w:noProof/>
+              </w:rPr>
+              <w:t>6.1.1.</w:t>
+            </w:r>
+            <w:r>
+              <w:rPr>
+                <w:rFonts w:asciiTheme="minorHAnsi" w:eastAsiaTheme="minorEastAsia" w:hAnsiTheme="minorHAnsi"/>
+                <w:noProof/>
+                <w:sz w:val="22"/>
+                <w:lang w:val="en-US"/>
+              </w:rPr>
+              <w:tab/>
+            </w:r>
+            <w:r>
+              <w:rPr>
+                <w:rStyle w:val="Hyperlink"/>
+                <w:noProof/>
+              </w:rPr>
+              <w:t>Elemzőtípus választása</w:t>
+            </w:r>
+            <w:r>
+              <w:rPr>
+                <w:noProof/>
+                <w:webHidden/>
+              </w:rPr>
+              <w:tab/>
+            </w:r>
+            <w:r>
+              <w:rPr>
+                <w:noProof/>
+                <w:webHidden/>
+              </w:rPr>
+              <w:fldChar w:fldCharType="begin"/>
+            </w:r>
+            <w:r>
+              <w:rPr>
+                <w:noProof/>
+                <w:webHidden/>
+              </w:rPr>
+              <w:instrText xml:space="preserve"> PAGEREF _Toc498100229 \h </w:instrText>
+            </w:r>
+            <w:r>
+              <w:rPr>
+                <w:noProof/>
+                <w:webHidden/>
+              </w:rPr>
+            </w:r>
+            <w:r>
+              <w:rPr>
+                <w:noProof/>
+                <w:webHidden/>
+              </w:rPr>
+              <w:fldChar w:fldCharType="separate"/>
+            </w:r>
+            <w:r>
+              <w:rPr>
+                <w:noProof/>
+                <w:webHidden/>
+              </w:rPr>
+              <w:t>36</w:t>
+            </w:r>
+            <w:r>
+              <w:rPr>
+                <w:noProof/>
+                <w:webHidden/>
+              </w:rPr>
+              <w:fldChar w:fldCharType="end"/>
+            </w:r>
+          </w:hyperlink>
+        </w:p>
+        <w:p>
+          <w:pPr>
+            <w:pStyle w:val="TOC2"/>
+            <w:tabs>
+              <w:tab w:val="left" w:pos="1100"/>
+              <w:tab w:val="right" w:leader="dot" w:pos="8493"/>
+            </w:tabs>
+            <w:rPr>
+              <w:rFonts w:asciiTheme="minorHAnsi" w:eastAsiaTheme="minorEastAsia" w:hAnsiTheme="minorHAnsi"/>
+              <w:noProof/>
+              <w:sz w:val="22"/>
+              <w:lang w:val="en-US"/>
+            </w:rPr>
+          </w:pPr>
+          <w:hyperlink w:anchor="_Toc498100230" w:history="1">
+            <w:r>
+              <w:rPr>
+                <w:rStyle w:val="Hyperlink"/>
+                <w:noProof/>
+              </w:rPr>
+              <w:t>6.1.2.</w:t>
+            </w:r>
+            <w:r>
+              <w:rPr>
+                <w:rFonts w:asciiTheme="minorHAnsi" w:eastAsiaTheme="minorEastAsia" w:hAnsiTheme="minorHAnsi"/>
+                <w:noProof/>
+                <w:sz w:val="22"/>
+                <w:lang w:val="en-US"/>
+              </w:rPr>
+              <w:tab/>
+            </w:r>
+            <w:r>
+              <w:rPr>
+                <w:rStyle w:val="Hyperlink"/>
+                <w:noProof/>
+              </w:rPr>
+              <w:t>Megadási forma választása</w:t>
+            </w:r>
+            <w:r>
+              <w:rPr>
+                <w:noProof/>
+                <w:webHidden/>
+              </w:rPr>
+              <w:tab/>
+            </w:r>
+            <w:r>
+              <w:rPr>
+                <w:noProof/>
+                <w:webHidden/>
+              </w:rPr>
+              <w:fldChar w:fldCharType="begin"/>
+            </w:r>
+            <w:r>
+              <w:rPr>
+                <w:noProof/>
+                <w:webHidden/>
+              </w:rPr>
+              <w:instrText xml:space="preserve"> PAGEREF _Toc498100230 \h </w:instrText>
+            </w:r>
+            <w:r>
+              <w:rPr>
+                <w:noProof/>
+                <w:webHidden/>
+              </w:rPr>
+            </w:r>
+            <w:r>
+              <w:rPr>
+                <w:noProof/>
+                <w:webHidden/>
+              </w:rPr>
+              <w:fldChar w:fldCharType="separate"/>
+            </w:r>
+            <w:r>
+              <w:rPr>
+                <w:noProof/>
+                <w:webHidden/>
+              </w:rPr>
+              <w:t>36</w:t>
+            </w:r>
+            <w:r>
+              <w:rPr>
+                <w:noProof/>
+                <w:webHidden/>
+              </w:rPr>
+              <w:fldChar w:fldCharType="end"/>
+            </w:r>
+          </w:hyperlink>
+        </w:p>
+        <w:p>
+          <w:pPr>
+            <w:pStyle w:val="TOC2"/>
+            <w:tabs>
+              <w:tab w:val="left" w:pos="1100"/>
+              <w:tab w:val="right" w:leader="dot" w:pos="8493"/>
+            </w:tabs>
+            <w:rPr>
+              <w:rFonts w:asciiTheme="minorHAnsi" w:eastAsiaTheme="minorEastAsia" w:hAnsiTheme="minorHAnsi"/>
+              <w:noProof/>
+              <w:sz w:val="22"/>
+              <w:lang w:val="en-US"/>
+            </w:rPr>
+          </w:pPr>
+          <w:hyperlink w:anchor="_Toc498100231" w:history="1">
+            <w:r>
+              <w:rPr>
+                <w:rStyle w:val="Hyperlink"/>
+                <w:noProof/>
+              </w:rPr>
+              <w:t>6.1.3.</w:t>
+            </w:r>
+            <w:r>
+              <w:rPr>
+                <w:rFonts w:asciiTheme="minorHAnsi" w:eastAsiaTheme="minorEastAsia" w:hAnsiTheme="minorHAnsi"/>
+                <w:noProof/>
+                <w:sz w:val="22"/>
+                <w:lang w:val="en-US"/>
+              </w:rPr>
+              <w:tab/>
+            </w:r>
+            <w:r>
+              <w:rPr>
+                <w:rStyle w:val="Hyperlink"/>
+                <w:noProof/>
+              </w:rPr>
+              <w:t>A szintaktikus nyelvtan definiálása</w:t>
+            </w:r>
+            <w:r>
+              <w:rPr>
+                <w:noProof/>
+                <w:webHidden/>
+              </w:rPr>
+              <w:tab/>
+            </w:r>
+            <w:r>
+              <w:rPr>
+                <w:noProof/>
+                <w:webHidden/>
+              </w:rPr>
+              <w:fldChar w:fldCharType="begin"/>
+            </w:r>
+            <w:r>
+              <w:rPr>
+                <w:noProof/>
+                <w:webHidden/>
+              </w:rPr>
+              <w:instrText xml:space="preserve"> PAGEREF _Toc498100231 \h </w:instrText>
+            </w:r>
+            <w:r>
+              <w:rPr>
+                <w:noProof/>
+                <w:webHidden/>
+              </w:rPr>
+            </w:r>
+            <w:r>
+              <w:rPr>
+                <w:noProof/>
+                <w:webHidden/>
+              </w:rPr>
+              <w:fldChar w:fldCharType="separate"/>
+            </w:r>
+            <w:r>
+              <w:rPr>
+                <w:noProof/>
+                <w:webHidden/>
+              </w:rPr>
+              <w:t>37</w:t>
             </w:r>
             <w:r>
               <w:rPr>
@@ -6195,7 +6459,7 @@
               <w:lang w:val="en-US"/>
             </w:rPr>
           </w:pPr>
-          <w:hyperlink w:anchor="_Toc497934187" w:history="1">
+          <w:hyperlink w:anchor="_Toc498100232" w:history="1">
             <w:r>
               <w:rPr>
                 <w:rStyle w:val="Hyperlink"/>
@@ -6217,7 +6481,7 @@
                 <w:rStyle w:val="Hyperlink"/>
                 <w:noProof/>
               </w:rPr>
-              <w:t>Implementálás</w:t>
+              <w:t>Implementáció</w:t>
             </w:r>
             <w:r>
               <w:rPr>
@@ -6238,7 +6502,7 @@
                 <w:noProof/>
                 <w:webHidden/>
               </w:rPr>
-              <w:instrText xml:space="preserve"> PAGEREF _Toc497934187 \h </w:instrText>
+              <w:instrText xml:space="preserve"> PAGEREF _Toc498100232 \h </w:instrText>
             </w:r>
             <w:r>
               <w:rPr>
@@ -6258,7 +6522,518 @@
                 <w:noProof/>
                 <w:webHidden/>
               </w:rPr>
-              <w:t>36</w:t>
+              <w:t>37</w:t>
+            </w:r>
+            <w:r>
+              <w:rPr>
+                <w:noProof/>
+                <w:webHidden/>
+              </w:rPr>
+              <w:fldChar w:fldCharType="end"/>
+            </w:r>
+          </w:hyperlink>
+        </w:p>
+        <w:p>
+          <w:pPr>
+            <w:pStyle w:val="TOC2"/>
+            <w:tabs>
+              <w:tab w:val="left" w:pos="1100"/>
+              <w:tab w:val="right" w:leader="dot" w:pos="8493"/>
+            </w:tabs>
+            <w:rPr>
+              <w:rFonts w:asciiTheme="minorHAnsi" w:eastAsiaTheme="minorEastAsia" w:hAnsiTheme="minorHAnsi"/>
+              <w:noProof/>
+              <w:sz w:val="22"/>
+              <w:lang w:val="en-US"/>
+            </w:rPr>
+          </w:pPr>
+          <w:hyperlink w:anchor="_Toc498100233" w:history="1">
+            <w:r>
+              <w:rPr>
+                <w:rStyle w:val="Hyperlink"/>
+                <w:noProof/>
+              </w:rPr>
+              <w:t>6.2.1.</w:t>
+            </w:r>
+            <w:r>
+              <w:rPr>
+                <w:rFonts w:asciiTheme="minorHAnsi" w:eastAsiaTheme="minorEastAsia" w:hAnsiTheme="minorHAnsi"/>
+                <w:noProof/>
+                <w:sz w:val="22"/>
+                <w:lang w:val="en-US"/>
+              </w:rPr>
+              <w:tab/>
+            </w:r>
+            <w:r>
+              <w:rPr>
+                <w:rStyle w:val="Hyperlink"/>
+                <w:noProof/>
+              </w:rPr>
+              <w:t>A szintakszisfa</w:t>
+            </w:r>
+            <w:r>
+              <w:rPr>
+                <w:noProof/>
+                <w:webHidden/>
+              </w:rPr>
+              <w:tab/>
+            </w:r>
+            <w:r>
+              <w:rPr>
+                <w:noProof/>
+                <w:webHidden/>
+              </w:rPr>
+              <w:fldChar w:fldCharType="begin"/>
+            </w:r>
+            <w:r>
+              <w:rPr>
+                <w:noProof/>
+                <w:webHidden/>
+              </w:rPr>
+              <w:instrText xml:space="preserve"> PAGEREF _Toc498100233 \h </w:instrText>
+            </w:r>
+            <w:r>
+              <w:rPr>
+                <w:noProof/>
+                <w:webHidden/>
+              </w:rPr>
+            </w:r>
+            <w:r>
+              <w:rPr>
+                <w:noProof/>
+                <w:webHidden/>
+              </w:rPr>
+              <w:fldChar w:fldCharType="separate"/>
+            </w:r>
+            <w:r>
+              <w:rPr>
+                <w:noProof/>
+                <w:webHidden/>
+              </w:rPr>
+              <w:t>38</w:t>
+            </w:r>
+            <w:r>
+              <w:rPr>
+                <w:noProof/>
+                <w:webHidden/>
+              </w:rPr>
+              <w:fldChar w:fldCharType="end"/>
+            </w:r>
+          </w:hyperlink>
+        </w:p>
+        <w:p>
+          <w:pPr>
+            <w:pStyle w:val="TOC2"/>
+            <w:tabs>
+              <w:tab w:val="right" w:leader="dot" w:pos="8493"/>
+            </w:tabs>
+            <w:rPr>
+              <w:rFonts w:asciiTheme="minorHAnsi" w:eastAsiaTheme="minorEastAsia" w:hAnsiTheme="minorHAnsi"/>
+              <w:noProof/>
+              <w:sz w:val="22"/>
+              <w:lang w:val="en-US"/>
+            </w:rPr>
+          </w:pPr>
+          <w:hyperlink w:anchor="_Toc498100234" w:history="1">
+            <w:r>
+              <w:rPr>
+                <w:rStyle w:val="Hyperlink"/>
+                <w:noProof/>
+              </w:rPr>
+              <w:t>A szintakszisfa kezeléséhez tartozó három osztályt a SyntaxAnalysis projekt Tree nevű könyvtárába készítettem el. Ezek rövid működése a következő:</w:t>
+            </w:r>
+            <w:r>
+              <w:rPr>
+                <w:noProof/>
+                <w:webHidden/>
+              </w:rPr>
+              <w:tab/>
+            </w:r>
+            <w:r>
+              <w:rPr>
+                <w:noProof/>
+                <w:webHidden/>
+              </w:rPr>
+              <w:fldChar w:fldCharType="begin"/>
+            </w:r>
+            <w:r>
+              <w:rPr>
+                <w:noProof/>
+                <w:webHidden/>
+              </w:rPr>
+              <w:instrText xml:space="preserve"> PAGEREF _Toc498100234 \h </w:instrText>
+            </w:r>
+            <w:r>
+              <w:rPr>
+                <w:noProof/>
+                <w:webHidden/>
+              </w:rPr>
+            </w:r>
+            <w:r>
+              <w:rPr>
+                <w:noProof/>
+                <w:webHidden/>
+              </w:rPr>
+              <w:fldChar w:fldCharType="separate"/>
+            </w:r>
+            <w:r>
+              <w:rPr>
+                <w:noProof/>
+                <w:webHidden/>
+              </w:rPr>
+              <w:t>38</w:t>
+            </w:r>
+            <w:r>
+              <w:rPr>
+                <w:noProof/>
+                <w:webHidden/>
+              </w:rPr>
+              <w:fldChar w:fldCharType="end"/>
+            </w:r>
+          </w:hyperlink>
+        </w:p>
+        <w:p>
+          <w:pPr>
+            <w:pStyle w:val="TOC2"/>
+            <w:tabs>
+              <w:tab w:val="left" w:pos="1100"/>
+              <w:tab w:val="right" w:leader="dot" w:pos="8493"/>
+            </w:tabs>
+            <w:rPr>
+              <w:rFonts w:asciiTheme="minorHAnsi" w:eastAsiaTheme="minorEastAsia" w:hAnsiTheme="minorHAnsi"/>
+              <w:noProof/>
+              <w:sz w:val="22"/>
+              <w:lang w:val="en-US"/>
+            </w:rPr>
+          </w:pPr>
+          <w:hyperlink w:anchor="_Toc498100235" w:history="1">
+            <w:r>
+              <w:rPr>
+                <w:rStyle w:val="Hyperlink"/>
+                <w:noProof/>
+              </w:rPr>
+              <w:t>6.2.2.</w:t>
+            </w:r>
+            <w:r>
+              <w:rPr>
+                <w:rFonts w:asciiTheme="minorHAnsi" w:eastAsiaTheme="minorEastAsia" w:hAnsiTheme="minorHAnsi"/>
+                <w:noProof/>
+                <w:sz w:val="22"/>
+                <w:lang w:val="en-US"/>
+              </w:rPr>
+              <w:tab/>
+            </w:r>
+            <w:r>
+              <w:rPr>
+                <w:rStyle w:val="Hyperlink"/>
+                <w:noProof/>
+              </w:rPr>
+              <w:t>Az elemző alapja</w:t>
+            </w:r>
+            <w:r>
+              <w:rPr>
+                <w:noProof/>
+                <w:webHidden/>
+              </w:rPr>
+              <w:tab/>
+            </w:r>
+            <w:r>
+              <w:rPr>
+                <w:noProof/>
+                <w:webHidden/>
+              </w:rPr>
+              <w:fldChar w:fldCharType="begin"/>
+            </w:r>
+            <w:r>
+              <w:rPr>
+                <w:noProof/>
+                <w:webHidden/>
+              </w:rPr>
+              <w:instrText xml:space="preserve"> PAGEREF _Toc498100235 \h </w:instrText>
+            </w:r>
+            <w:r>
+              <w:rPr>
+                <w:noProof/>
+                <w:webHidden/>
+              </w:rPr>
+            </w:r>
+            <w:r>
+              <w:rPr>
+                <w:noProof/>
+                <w:webHidden/>
+              </w:rPr>
+              <w:fldChar w:fldCharType="separate"/>
+            </w:r>
+            <w:r>
+              <w:rPr>
+                <w:noProof/>
+                <w:webHidden/>
+              </w:rPr>
+              <w:t>38</w:t>
+            </w:r>
+            <w:r>
+              <w:rPr>
+                <w:noProof/>
+                <w:webHidden/>
+              </w:rPr>
+              <w:fldChar w:fldCharType="end"/>
+            </w:r>
+          </w:hyperlink>
+        </w:p>
+        <w:p>
+          <w:pPr>
+            <w:pStyle w:val="TOC2"/>
+            <w:tabs>
+              <w:tab w:val="left" w:pos="1100"/>
+              <w:tab w:val="right" w:leader="dot" w:pos="8493"/>
+            </w:tabs>
+            <w:rPr>
+              <w:rFonts w:asciiTheme="minorHAnsi" w:eastAsiaTheme="minorEastAsia" w:hAnsiTheme="minorHAnsi"/>
+              <w:noProof/>
+              <w:sz w:val="22"/>
+              <w:lang w:val="en-US"/>
+            </w:rPr>
+          </w:pPr>
+          <w:hyperlink w:anchor="_Toc498100236" w:history="1">
+            <w:r>
+              <w:rPr>
+                <w:rStyle w:val="Hyperlink"/>
+                <w:noProof/>
+              </w:rPr>
+              <w:t>6.2.3.</w:t>
+            </w:r>
+            <w:r>
+              <w:rPr>
+                <w:rFonts w:asciiTheme="minorHAnsi" w:eastAsiaTheme="minorEastAsia" w:hAnsiTheme="minorHAnsi"/>
+                <w:noProof/>
+                <w:sz w:val="22"/>
+                <w:lang w:val="en-US"/>
+              </w:rPr>
+              <w:tab/>
+            </w:r>
+            <w:r>
+              <w:rPr>
+                <w:rStyle w:val="Hyperlink"/>
+                <w:noProof/>
+              </w:rPr>
+              <w:t>Statikus szabályok</w:t>
+            </w:r>
+            <w:r>
+              <w:rPr>
+                <w:noProof/>
+                <w:webHidden/>
+              </w:rPr>
+              <w:tab/>
+            </w:r>
+            <w:r>
+              <w:rPr>
+                <w:noProof/>
+                <w:webHidden/>
+              </w:rPr>
+              <w:fldChar w:fldCharType="begin"/>
+            </w:r>
+            <w:r>
+              <w:rPr>
+                <w:noProof/>
+                <w:webHidden/>
+              </w:rPr>
+              <w:instrText xml:space="preserve"> PAGEREF _Toc498100236 \h </w:instrText>
+            </w:r>
+            <w:r>
+              <w:rPr>
+                <w:noProof/>
+                <w:webHidden/>
+              </w:rPr>
+            </w:r>
+            <w:r>
+              <w:rPr>
+                <w:noProof/>
+                <w:webHidden/>
+              </w:rPr>
+              <w:fldChar w:fldCharType="separate"/>
+            </w:r>
+            <w:r>
+              <w:rPr>
+                <w:noProof/>
+                <w:webHidden/>
+              </w:rPr>
+              <w:t>39</w:t>
+            </w:r>
+            <w:r>
+              <w:rPr>
+                <w:noProof/>
+                <w:webHidden/>
+              </w:rPr>
+              <w:fldChar w:fldCharType="end"/>
+            </w:r>
+          </w:hyperlink>
+        </w:p>
+        <w:p>
+          <w:pPr>
+            <w:pStyle w:val="TOC2"/>
+            <w:tabs>
+              <w:tab w:val="left" w:pos="1100"/>
+              <w:tab w:val="right" w:leader="dot" w:pos="8493"/>
+            </w:tabs>
+            <w:rPr>
+              <w:rFonts w:asciiTheme="minorHAnsi" w:eastAsiaTheme="minorEastAsia" w:hAnsiTheme="minorHAnsi"/>
+              <w:noProof/>
+              <w:sz w:val="22"/>
+              <w:lang w:val="en-US"/>
+            </w:rPr>
+          </w:pPr>
+          <w:hyperlink w:anchor="_Toc498100237" w:history="1">
+            <w:r>
+              <w:rPr>
+                <w:rStyle w:val="Hyperlink"/>
+                <w:noProof/>
+              </w:rPr>
+              <w:t>6.2.4.</w:t>
+            </w:r>
+            <w:r>
+              <w:rPr>
+                <w:rFonts w:asciiTheme="minorHAnsi" w:eastAsiaTheme="minorEastAsia" w:hAnsiTheme="minorHAnsi"/>
+                <w:noProof/>
+                <w:sz w:val="22"/>
+                <w:lang w:val="en-US"/>
+              </w:rPr>
+              <w:tab/>
+            </w:r>
+            <w:r>
+              <w:rPr>
+                <w:rStyle w:val="Hyperlink"/>
+                <w:noProof/>
+              </w:rPr>
+              <w:t>Dinamikus szabályok</w:t>
+            </w:r>
+            <w:r>
+              <w:rPr>
+                <w:noProof/>
+                <w:webHidden/>
+              </w:rPr>
+              <w:tab/>
+            </w:r>
+            <w:r>
+              <w:rPr>
+                <w:noProof/>
+                <w:webHidden/>
+              </w:rPr>
+              <w:fldChar w:fldCharType="begin"/>
+            </w:r>
+            <w:r>
+              <w:rPr>
+                <w:noProof/>
+                <w:webHidden/>
+              </w:rPr>
+              <w:instrText xml:space="preserve"> PAGEREF _Toc498100237 \h </w:instrText>
+            </w:r>
+            <w:r>
+              <w:rPr>
+                <w:noProof/>
+                <w:webHidden/>
+              </w:rPr>
+            </w:r>
+            <w:r>
+              <w:rPr>
+                <w:noProof/>
+                <w:webHidden/>
+              </w:rPr>
+              <w:fldChar w:fldCharType="separate"/>
+            </w:r>
+            <w:r>
+              <w:rPr>
+                <w:noProof/>
+                <w:webHidden/>
+              </w:rPr>
+              <w:t>39</w:t>
+            </w:r>
+            <w:r>
+              <w:rPr>
+                <w:noProof/>
+                <w:webHidden/>
+              </w:rPr>
+              <w:fldChar w:fldCharType="end"/>
+            </w:r>
+          </w:hyperlink>
+        </w:p>
+        <w:p>
+          <w:pPr>
+            <w:pStyle w:val="TOC2"/>
+            <w:tabs>
+              <w:tab w:val="left" w:pos="1100"/>
+              <w:tab w:val="right" w:leader="dot" w:pos="8493"/>
+            </w:tabs>
+            <w:rPr>
+              <w:rFonts w:asciiTheme="minorHAnsi" w:eastAsiaTheme="minorEastAsia" w:hAnsiTheme="minorHAnsi"/>
+              <w:noProof/>
+              <w:sz w:val="22"/>
+              <w:lang w:val="en-US"/>
+            </w:rPr>
+          </w:pPr>
+          <w:hyperlink w:anchor="_Toc498100238" w:history="1">
+            <w:r>
+              <w:rPr>
+                <w:rStyle w:val="Hyperlink"/>
+                <w:noProof/>
+              </w:rPr>
+              <w:t>6.2.5.</w:t>
+            </w:r>
+            <w:r>
+              <w:rPr>
+                <w:rFonts w:asciiTheme="minorHAnsi" w:eastAsiaTheme="minorEastAsia" w:hAnsiTheme="minorHAnsi"/>
+                <w:noProof/>
+                <w:sz w:val="22"/>
+                <w:lang w:val="en-US"/>
+              </w:rPr>
+              <w:tab/>
+            </w:r>
+            <w:r>
+              <w:rPr>
+                <w:rStyle w:val="Hyperlink"/>
+                <w:noProof/>
+              </w:rPr>
+              <w:t>Hibakezelés</w:t>
+            </w:r>
+            <w:r>
+              <w:rPr>
+                <w:noProof/>
+                <w:webHidden/>
+              </w:rPr>
+              <w:tab/>
+            </w:r>
+            <w:r>
+              <w:rPr>
+                <w:noProof/>
+                <w:webHidden/>
+              </w:rPr>
+              <w:fldChar w:fldCharType="begin"/>
+            </w:r>
+            <w:r>
+              <w:rPr>
+                <w:noProof/>
+                <w:webHidden/>
+              </w:rPr>
+              <w:instrText xml:space="preserve"> PAGEREF _Toc498100238 \h </w:instrText>
+            </w:r>
+            <w:r>
+              <w:rPr>
+                <w:noProof/>
+                <w:webHidden/>
+              </w:rPr>
+            </w:r>
+            <w:r>
+              <w:rPr>
+                <w:noProof/>
+                <w:webHidden/>
+              </w:rPr>
+              <w:fldChar w:fldCharType="separate"/>
+            </w:r>
+            <w:r>
+              <w:rPr>
+                <w:noProof/>
+                <w:webHidden/>
+              </w:rPr>
+              <w:t>40</w:t>
             </w:r>
             <w:r>
               <w:rPr>
@@ -6283,7 +7058,7 @@
               <w:lang w:val="en-US"/>
             </w:rPr>
           </w:pPr>
-          <w:hyperlink w:anchor="_Toc497934188" w:history="1">
+          <w:hyperlink w:anchor="_Toc498100239" w:history="1">
             <w:r>
               <w:rPr>
                 <w:rStyle w:val="Hyperlink"/>
@@ -6326,7 +7101,7 @@
                 <w:noProof/>
                 <w:webHidden/>
               </w:rPr>
-              <w:instrText xml:space="preserve"> PAGEREF _Toc497934188 \h </w:instrText>
+              <w:instrText xml:space="preserve"> PAGEREF _Toc498100239 \h </w:instrText>
             </w:r>
             <w:r>
               <w:rPr>
@@ -6346,7 +7121,7 @@
                 <w:noProof/>
                 <w:webHidden/>
               </w:rPr>
-              <w:t>36</w:t>
+              <w:t>41</w:t>
             </w:r>
             <w:r>
               <w:rPr>
@@ -6371,7 +7146,7 @@
               <w:lang w:val="en-US"/>
             </w:rPr>
           </w:pPr>
-          <w:hyperlink w:anchor="_Toc497934189" w:history="1">
+          <w:hyperlink w:anchor="_Toc498100240" w:history="1">
             <w:r>
               <w:rPr>
                 <w:rStyle w:val="Hyperlink"/>
@@ -6414,7 +7189,7 @@
                 <w:noProof/>
                 <w:webHidden/>
               </w:rPr>
-              <w:instrText xml:space="preserve"> PAGEREF _Toc497934189 \h </w:instrText>
+              <w:instrText xml:space="preserve"> PAGEREF _Toc498100240 \h </w:instrText>
             </w:r>
             <w:r>
               <w:rPr>
@@ -6434,7 +7209,7 @@
                 <w:noProof/>
                 <w:webHidden/>
               </w:rPr>
-              <w:t>36</w:t>
+              <w:t>41</w:t>
             </w:r>
             <w:r>
               <w:rPr>
@@ -6459,7 +7234,7 @@
               <w:lang w:val="en-US"/>
             </w:rPr>
           </w:pPr>
-          <w:hyperlink w:anchor="_Toc497934190" w:history="1">
+          <w:hyperlink w:anchor="_Toc498100241" w:history="1">
             <w:r>
               <w:rPr>
                 <w:rStyle w:val="Hyperlink"/>
@@ -6502,7 +7277,7 @@
                 <w:noProof/>
                 <w:webHidden/>
               </w:rPr>
-              <w:instrText xml:space="preserve"> PAGEREF _Toc497934190 \h </w:instrText>
+              <w:instrText xml:space="preserve"> PAGEREF _Toc498100241 \h </w:instrText>
             </w:r>
             <w:r>
               <w:rPr>
@@ -6522,7 +7297,7 @@
                 <w:noProof/>
                 <w:webHidden/>
               </w:rPr>
-              <w:t>37</w:t>
+              <w:t>42</w:t>
             </w:r>
             <w:r>
               <w:rPr>
@@ -6547,7 +7322,7 @@
               <w:lang w:val="en-US"/>
             </w:rPr>
           </w:pPr>
-          <w:hyperlink w:anchor="_Toc497934191" w:history="1">
+          <w:hyperlink w:anchor="_Toc498100242" w:history="1">
             <w:r>
               <w:rPr>
                 <w:rStyle w:val="Hyperlink"/>
@@ -6590,7 +7365,7 @@
                 <w:noProof/>
                 <w:webHidden/>
               </w:rPr>
-              <w:instrText xml:space="preserve"> PAGEREF _Toc497934191 \h </w:instrText>
+              <w:instrText xml:space="preserve"> PAGEREF _Toc498100242 \h </w:instrText>
             </w:r>
             <w:r>
               <w:rPr>
@@ -6610,7 +7385,7 @@
                 <w:noProof/>
                 <w:webHidden/>
               </w:rPr>
-              <w:t>37</w:t>
+              <w:t>42</w:t>
             </w:r>
             <w:r>
               <w:rPr>
@@ -6635,7 +7410,7 @@
               <w:lang w:val="en-US"/>
             </w:rPr>
           </w:pPr>
-          <w:hyperlink w:anchor="_Toc497934192" w:history="1">
+          <w:hyperlink w:anchor="_Toc498100243" w:history="1">
             <w:r>
               <w:rPr>
                 <w:rStyle w:val="Hyperlink"/>
@@ -6657,7 +7432,7 @@
                 <w:rStyle w:val="Hyperlink"/>
                 <w:noProof/>
               </w:rPr>
-              <w:t>Implementálás</w:t>
+              <w:t>Implementáció</w:t>
             </w:r>
             <w:r>
               <w:rPr>
@@ -6678,7 +7453,7 @@
                 <w:noProof/>
                 <w:webHidden/>
               </w:rPr>
-              <w:instrText xml:space="preserve"> PAGEREF _Toc497934192 \h </w:instrText>
+              <w:instrText xml:space="preserve"> PAGEREF _Toc498100243 \h </w:instrText>
             </w:r>
             <w:r>
               <w:rPr>
@@ -6698,7 +7473,7 @@
                 <w:noProof/>
                 <w:webHidden/>
               </w:rPr>
-              <w:t>37</w:t>
+              <w:t>42</w:t>
             </w:r>
             <w:r>
               <w:rPr>
@@ -6723,7 +7498,7 @@
               <w:lang w:val="en-US"/>
             </w:rPr>
           </w:pPr>
-          <w:hyperlink w:anchor="_Toc497934193" w:history="1">
+          <w:hyperlink w:anchor="_Toc498100244" w:history="1">
             <w:r>
               <w:rPr>
                 <w:rStyle w:val="Hyperlink"/>
@@ -6766,7 +7541,7 @@
                 <w:noProof/>
                 <w:webHidden/>
               </w:rPr>
-              <w:instrText xml:space="preserve"> PAGEREF _Toc497934193 \h </w:instrText>
+              <w:instrText xml:space="preserve"> PAGEREF _Toc498100244 \h </w:instrText>
             </w:r>
             <w:r>
               <w:rPr>
@@ -6786,7 +7561,7 @@
                 <w:noProof/>
                 <w:webHidden/>
               </w:rPr>
-              <w:t>37</w:t>
+              <w:t>42</w:t>
             </w:r>
             <w:r>
               <w:rPr>
@@ -6811,7 +7586,7 @@
               <w:lang w:val="en-US"/>
             </w:rPr>
           </w:pPr>
-          <w:hyperlink w:anchor="_Toc497934194" w:history="1">
+          <w:hyperlink w:anchor="_Toc498100245" w:history="1">
             <w:r>
               <w:rPr>
                 <w:rStyle w:val="Hyperlink"/>
@@ -6854,7 +7629,7 @@
                 <w:noProof/>
                 <w:webHidden/>
               </w:rPr>
-              <w:instrText xml:space="preserve"> PAGEREF _Toc497934194 \h </w:instrText>
+              <w:instrText xml:space="preserve"> PAGEREF _Toc498100245 \h </w:instrText>
             </w:r>
             <w:r>
               <w:rPr>
@@ -6874,7 +7649,7 @@
                 <w:noProof/>
                 <w:webHidden/>
               </w:rPr>
-              <w:t>37</w:t>
+              <w:t>42</w:t>
             </w:r>
             <w:r>
               <w:rPr>
@@ -6899,7 +7674,7 @@
               <w:lang w:val="en-US"/>
             </w:rPr>
           </w:pPr>
-          <w:hyperlink w:anchor="_Toc497934195" w:history="1">
+          <w:hyperlink w:anchor="_Toc498100246" w:history="1">
             <w:r>
               <w:rPr>
                 <w:rStyle w:val="Hyperlink"/>
@@ -6942,7 +7717,7 @@
                 <w:noProof/>
                 <w:webHidden/>
               </w:rPr>
-              <w:instrText xml:space="preserve"> PAGEREF _Toc497934195 \h </w:instrText>
+              <w:instrText xml:space="preserve"> PAGEREF _Toc498100246 \h </w:instrText>
             </w:r>
             <w:r>
               <w:rPr>
@@ -6962,7 +7737,7 @@
                 <w:noProof/>
                 <w:webHidden/>
               </w:rPr>
-              <w:t>38</w:t>
+              <w:t>43</w:t>
             </w:r>
             <w:r>
               <w:rPr>
@@ -6987,7 +7762,7 @@
               <w:lang w:val="en-US"/>
             </w:rPr>
           </w:pPr>
-          <w:hyperlink w:anchor="_Toc497934196" w:history="1">
+          <w:hyperlink w:anchor="_Toc498100247" w:history="1">
             <w:r>
               <w:rPr>
                 <w:rStyle w:val="Hyperlink"/>
@@ -7030,7 +7805,7 @@
                 <w:noProof/>
                 <w:webHidden/>
               </w:rPr>
-              <w:instrText xml:space="preserve"> PAGEREF _Toc497934196 \h </w:instrText>
+              <w:instrText xml:space="preserve"> PAGEREF _Toc498100247 \h </w:instrText>
             </w:r>
             <w:r>
               <w:rPr>
@@ -7050,7 +7825,7 @@
                 <w:noProof/>
                 <w:webHidden/>
               </w:rPr>
-              <w:t>39</w:t>
+              <w:t>44</w:t>
             </w:r>
             <w:r>
               <w:rPr>
@@ -7075,7 +7850,7 @@
               <w:lang w:val="en-US"/>
             </w:rPr>
           </w:pPr>
-          <w:hyperlink w:anchor="_Toc497934197" w:history="1">
+          <w:hyperlink w:anchor="_Toc498100248" w:history="1">
             <w:r>
               <w:rPr>
                 <w:rStyle w:val="Hyperlink"/>
@@ -7118,7 +7893,7 @@
                 <w:noProof/>
                 <w:webHidden/>
               </w:rPr>
-              <w:instrText xml:space="preserve"> PAGEREF _Toc497934197 \h </w:instrText>
+              <w:instrText xml:space="preserve"> PAGEREF _Toc498100248 \h </w:instrText>
             </w:r>
             <w:r>
               <w:rPr>
@@ -7138,7 +7913,7 @@
                 <w:noProof/>
                 <w:webHidden/>
               </w:rPr>
-              <w:t>39</w:t>
+              <w:t>44</w:t>
             </w:r>
             <w:r>
               <w:rPr>
@@ -7177,7 +7952,6 @@
         </w:rPr>
       </w:pPr>
       <w:r>
-        <w:lastRenderedPageBreak/>
         <w:br w:type="page"/>
       </w:r>
     </w:p>
@@ -7187,7 +7961,7 @@
         <w:spacing w:before="240" w:after="240"/>
         <w:jc w:val="both"/>
       </w:pPr>
-      <w:bookmarkStart w:id="2" w:name="_Toc497934138"/>
+      <w:bookmarkStart w:id="2" w:name="_Toc498100180"/>
       <w:r>
         <w:lastRenderedPageBreak/>
         <w:t>Köszönetnyilvánítás</w:t>
@@ -7232,7 +8006,7 @@
           <w:szCs w:val="26"/>
         </w:rPr>
       </w:pPr>
-      <w:bookmarkStart w:id="3" w:name="_Toc497934139"/>
+      <w:bookmarkStart w:id="3" w:name="_Toc498100181"/>
       <w:r>
         <w:lastRenderedPageBreak/>
         <w:t>Rövid tartalmi összefoglaló a téma területéről, a feladatról</w:t>
@@ -7410,7 +8184,7 @@
           <w:szCs w:val="26"/>
         </w:rPr>
       </w:pPr>
-      <w:bookmarkStart w:id="4" w:name="_Toc497934140"/>
+      <w:bookmarkStart w:id="4" w:name="_Toc498100182"/>
       <w:r>
         <w:lastRenderedPageBreak/>
         <w:t>A megoldandó probléma és motivációi</w:t>
@@ -7643,7 +8417,7 @@
         <w:ind w:left="357" w:hanging="357"/>
         <w:jc w:val="both"/>
       </w:pPr>
-      <w:bookmarkStart w:id="5" w:name="_Toc497934141"/>
+      <w:bookmarkStart w:id="5" w:name="_Toc498100183"/>
       <w:r>
         <w:lastRenderedPageBreak/>
         <w:t xml:space="preserve">A fordítóprogramok </w:t>
@@ -7663,7 +8437,7 @@
         <w:spacing w:before="240" w:after="240"/>
         <w:ind w:left="568" w:hanging="284"/>
       </w:pPr>
-      <w:bookmarkStart w:id="6" w:name="_Toc497934142"/>
+      <w:bookmarkStart w:id="6" w:name="_Toc498100184"/>
       <w:r>
         <w:t>Áttekintés</w:t>
       </w:r>
@@ -8422,7 +9196,7 @@
           <w:szCs w:val="24"/>
         </w:rPr>
       </w:pPr>
-      <w:bookmarkStart w:id="11" w:name="_Toc497934143"/>
+      <w:bookmarkStart w:id="11" w:name="_Toc498100185"/>
       <w:r>
         <w:rPr>
           <w:szCs w:val="24"/>
@@ -9865,7 +10639,7 @@
           <w:szCs w:val="24"/>
         </w:rPr>
       </w:pPr>
-      <w:bookmarkStart w:id="12" w:name="_Toc497934144"/>
+      <w:bookmarkStart w:id="12" w:name="_Toc498100186"/>
       <w:r>
         <w:rPr>
           <w:szCs w:val="24"/>
@@ -11005,7 +11779,7 @@
           <w:szCs w:val="24"/>
         </w:rPr>
       </w:pPr>
-      <w:bookmarkStart w:id="13" w:name="_Toc497934145"/>
+      <w:bookmarkStart w:id="13" w:name="_Toc498100187"/>
       <w:r>
         <w:rPr>
           <w:szCs w:val="24"/>
@@ -11468,7 +12242,7 @@
         <w:spacing w:before="240" w:after="240"/>
       </w:pPr>
       <w:bookmarkStart w:id="14" w:name="_Ref469232301"/>
-      <w:bookmarkStart w:id="15" w:name="_Toc497934146"/>
+      <w:bookmarkStart w:id="15" w:name="_Toc498100188"/>
       <w:r>
         <w:lastRenderedPageBreak/>
         <w:t>Szimbólumtábla</w:t>
@@ -11992,7 +12766,7 @@
         <w:spacing w:before="240" w:after="240"/>
         <w:ind w:left="568" w:hanging="284"/>
       </w:pPr>
-      <w:bookmarkStart w:id="16" w:name="_Toc497934147"/>
+      <w:bookmarkStart w:id="16" w:name="_Toc498100189"/>
       <w:r>
         <w:t>Szintaktikus elemző</w:t>
       </w:r>
@@ -12027,7 +12801,7 @@
         </w:numPr>
         <w:spacing w:before="240" w:after="240"/>
       </w:pPr>
-      <w:bookmarkStart w:id="17" w:name="_Toc497934148"/>
+      <w:bookmarkStart w:id="17" w:name="_Toc498100190"/>
       <w:r>
         <w:t>A szintaktikus elemző</w:t>
       </w:r>
@@ -12436,7 +13210,7 @@
         </w:numPr>
         <w:spacing w:before="240" w:after="240"/>
       </w:pPr>
-      <w:bookmarkStart w:id="18" w:name="_Toc497934149"/>
+      <w:bookmarkStart w:id="18" w:name="_Toc498100191"/>
       <w:r>
         <w:lastRenderedPageBreak/>
         <w:t>A s</w:t>
@@ -12997,7 +13771,7 @@
         </w:numPr>
         <w:spacing w:before="240" w:after="240"/>
       </w:pPr>
-      <w:bookmarkStart w:id="19" w:name="_Toc497934150"/>
+      <w:bookmarkStart w:id="19" w:name="_Toc498100192"/>
       <w:r>
         <w:t>Rekurzió</w:t>
       </w:r>
@@ -13041,7 +13815,7 @@
         <w:spacing w:before="240" w:after="240"/>
         <w:ind w:left="568" w:hanging="284"/>
       </w:pPr>
-      <w:bookmarkStart w:id="20" w:name="_Toc497934151"/>
+      <w:bookmarkStart w:id="20" w:name="_Toc498100193"/>
       <w:r>
         <w:t>Szemantikus elemző</w:t>
       </w:r>
@@ -13184,7 +13958,7 @@
         <w:lastRenderedPageBreak/>
         <w:t xml:space="preserve"> </w:t>
       </w:r>
-      <w:bookmarkStart w:id="21" w:name="_Toc497934152"/>
+      <w:bookmarkStart w:id="21" w:name="_Toc498100194"/>
       <w:r>
         <w:t>Kódgeneráló</w:t>
       </w:r>
@@ -13214,7 +13988,7 @@
       <w:r>
         <w:t xml:space="preserve"> </w:t>
       </w:r>
-      <w:bookmarkStart w:id="22" w:name="_Toc497934153"/>
+      <w:bookmarkStart w:id="22" w:name="_Toc498100195"/>
       <w:r>
         <w:t>Kódoptimalizáló</w:t>
       </w:r>
@@ -13270,7 +14044,7 @@
       <w:r>
         <w:t xml:space="preserve"> </w:t>
       </w:r>
-      <w:bookmarkStart w:id="23" w:name="_Toc497934154"/>
+      <w:bookmarkStart w:id="23" w:name="_Toc498100196"/>
       <w:r>
         <w:t xml:space="preserve">A fordítási </w:t>
       </w:r>
@@ -13665,7 +14439,7 @@
         <w:spacing w:before="240" w:after="240"/>
         <w:jc w:val="both"/>
       </w:pPr>
-      <w:bookmarkStart w:id="26" w:name="_Toc497934155"/>
+      <w:bookmarkStart w:id="26" w:name="_Toc498100197"/>
       <w:r>
         <w:lastRenderedPageBreak/>
         <w:t>A feladat elemzése</w:t>
@@ -13686,7 +14460,7 @@
         </w:numPr>
         <w:spacing w:before="240" w:after="240"/>
       </w:pPr>
-      <w:bookmarkStart w:id="27" w:name="_Toc497934156"/>
+      <w:bookmarkStart w:id="27" w:name="_Toc498100198"/>
       <w:r>
         <w:t>Lexikális elemző</w:t>
       </w:r>
@@ -13748,7 +14522,7 @@
         </w:numPr>
         <w:spacing w:before="240" w:after="240"/>
       </w:pPr>
-      <w:bookmarkStart w:id="28" w:name="_Toc497934157"/>
+      <w:bookmarkStart w:id="28" w:name="_Toc498100199"/>
       <w:r>
         <w:t>Szintaktikus elemző</w:t>
       </w:r>
@@ -13819,7 +14593,7 @@
         </w:numPr>
         <w:spacing w:before="240" w:after="240"/>
       </w:pPr>
-      <w:bookmarkStart w:id="29" w:name="_Toc497934158"/>
+      <w:bookmarkStart w:id="29" w:name="_Toc498100200"/>
       <w:r>
         <w:t>Szemantikus elemző</w:t>
       </w:r>
@@ -13872,7 +14646,7 @@
         </w:numPr>
         <w:spacing w:before="240" w:after="240"/>
       </w:pPr>
-      <w:bookmarkStart w:id="30" w:name="_Toc497934159"/>
+      <w:bookmarkStart w:id="30" w:name="_Toc498100201"/>
       <w:r>
         <w:t>Kódgeneráló</w:t>
       </w:r>
@@ -13919,7 +14693,7 @@
         </w:numPr>
         <w:spacing w:before="240" w:after="240"/>
       </w:pPr>
-      <w:bookmarkStart w:id="31" w:name="_Toc497934160"/>
+      <w:bookmarkStart w:id="31" w:name="_Toc498100202"/>
       <w:r>
         <w:t>Kódoptimalizáló</w:t>
       </w:r>
@@ -13984,7 +14758,7 @@
         <w:spacing w:before="240" w:after="240"/>
         <w:jc w:val="both"/>
       </w:pPr>
-      <w:bookmarkStart w:id="32" w:name="_Toc497934161"/>
+      <w:bookmarkStart w:id="32" w:name="_Toc498100203"/>
       <w:r>
         <w:lastRenderedPageBreak/>
         <w:t>Fejlesztőeszközök kiválasztása</w:t>
@@ -14000,7 +14774,7 @@
         </w:numPr>
         <w:spacing w:before="240" w:after="240"/>
       </w:pPr>
-      <w:bookmarkStart w:id="33" w:name="_Toc497934162"/>
+      <w:bookmarkStart w:id="33" w:name="_Toc498100204"/>
       <w:r>
         <w:t>Programozási nyelv választás</w:t>
       </w:r>
@@ -14301,7 +15075,7 @@
         </w:numPr>
         <w:spacing w:before="240" w:after="240"/>
       </w:pPr>
-      <w:bookmarkStart w:id="34" w:name="_Toc497934163"/>
+      <w:bookmarkStart w:id="34" w:name="_Toc498100205"/>
       <w:r>
         <w:t>Operációs rendszer és fejlesztői környezet választás</w:t>
       </w:r>
@@ -14732,7 +15506,7 @@
         <w:spacing w:before="240" w:after="240"/>
         <w:jc w:val="both"/>
       </w:pPr>
-      <w:bookmarkStart w:id="36" w:name="_Toc497934164"/>
+      <w:bookmarkStart w:id="36" w:name="_Toc498100206"/>
       <w:r>
         <w:lastRenderedPageBreak/>
         <w:t>A fel</w:t>
@@ -14777,9 +15551,9 @@
       <w:r>
         <w:t xml:space="preserve"> </w:t>
       </w:r>
-      <w:bookmarkStart w:id="37" w:name="_Toc497934165"/>
-      <w:bookmarkStart w:id="38" w:name="_Ref497934948"/>
-      <w:bookmarkStart w:id="39" w:name="_Ref498009267"/>
+      <w:bookmarkStart w:id="37" w:name="_Ref497934948"/>
+      <w:bookmarkStart w:id="38" w:name="_Ref498009267"/>
+      <w:bookmarkStart w:id="39" w:name="_Toc498100207"/>
       <w:r>
         <w:t>Áttekintés</w:t>
       </w:r>
@@ -15297,7 +16071,7 @@
         </w:numPr>
         <w:spacing w:before="240" w:after="240"/>
       </w:pPr>
-      <w:bookmarkStart w:id="40" w:name="_Toc497934166"/>
+      <w:bookmarkStart w:id="40" w:name="_Toc498100208"/>
       <w:r>
         <w:t>Bevezetés</w:t>
       </w:r>
@@ -15370,7 +16144,7 @@
         <w:t xml:space="preserve"> </w:t>
       </w:r>
       <w:bookmarkStart w:id="41" w:name="_Ref468877029"/>
-      <w:bookmarkStart w:id="42" w:name="_Toc497934167"/>
+      <w:bookmarkStart w:id="42" w:name="_Toc498100209"/>
       <w:r>
         <w:t>Lefoglalt szavak</w:t>
       </w:r>
@@ -15910,7 +16684,7 @@
       <w:r>
         <w:t xml:space="preserve"> </w:t>
       </w:r>
-      <w:bookmarkStart w:id="43" w:name="_Toc497934168"/>
+      <w:bookmarkStart w:id="43" w:name="_Toc498100210"/>
       <w:r>
         <w:t>Változóhasználat, típusok</w:t>
       </w:r>
@@ -15995,7 +16769,7 @@
       <w:r>
         <w:t xml:space="preserve"> </w:t>
       </w:r>
-      <w:bookmarkStart w:id="44" w:name="_Toc497934169"/>
+      <w:bookmarkStart w:id="44" w:name="_Toc498100211"/>
       <w:r>
         <w:t>Típuskonverziók</w:t>
       </w:r>
@@ -16051,7 +16825,7 @@
       <w:r>
         <w:t xml:space="preserve"> </w:t>
       </w:r>
-      <w:bookmarkStart w:id="45" w:name="_Toc497934170"/>
+      <w:bookmarkStart w:id="45" w:name="_Toc498100212"/>
       <w:r>
         <w:t>Operátorok</w:t>
       </w:r>
@@ -17063,7 +17837,7 @@
         <w:lastRenderedPageBreak/>
         <w:t xml:space="preserve"> </w:t>
       </w:r>
-      <w:bookmarkStart w:id="47" w:name="_Toc497934171"/>
+      <w:bookmarkStart w:id="47" w:name="_Toc498100213"/>
       <w:r>
         <w:rPr>
           <w:noProof/>
@@ -17150,7 +17924,7 @@
       <w:r>
         <w:t xml:space="preserve"> </w:t>
       </w:r>
-      <w:bookmarkStart w:id="48" w:name="_Toc497934172"/>
+      <w:bookmarkStart w:id="48" w:name="_Toc498100214"/>
       <w:r>
         <w:t>Vezérlési szerkezetek</w:t>
       </w:r>
@@ -17264,7 +18038,7 @@
       <w:r>
         <w:t xml:space="preserve"> </w:t>
       </w:r>
-      <w:bookmarkStart w:id="49" w:name="_Toc497934173"/>
+      <w:bookmarkStart w:id="49" w:name="_Toc498100215"/>
       <w:r>
         <w:t>I/O kezelés</w:t>
       </w:r>
@@ -17361,7 +18135,7 @@
         </w:numPr>
         <w:spacing w:before="240" w:after="240"/>
       </w:pPr>
-      <w:bookmarkStart w:id="50" w:name="_Toc497934174"/>
+      <w:bookmarkStart w:id="50" w:name="_Toc498100216"/>
       <w:r>
         <w:t>Tömbkezelés</w:t>
       </w:r>
@@ -17503,7 +18277,7 @@
         <w:spacing w:before="240" w:after="240"/>
         <w:jc w:val="both"/>
       </w:pPr>
-      <w:bookmarkStart w:id="51" w:name="_Toc497934175"/>
+      <w:bookmarkStart w:id="51" w:name="_Toc498100217"/>
       <w:r>
         <w:lastRenderedPageBreak/>
         <w:t>L</w:t>
@@ -17536,14 +18310,14 @@
         </w:numPr>
         <w:spacing w:before="240" w:after="240"/>
       </w:pPr>
-      <w:bookmarkStart w:id="52" w:name="_Toc497934176"/>
+      <w:bookmarkStart w:id="52" w:name="_Toc498100218"/>
       <w:r>
         <w:t>Tervezés és implementá</w:t>
       </w:r>
+      <w:r>
+        <w:t>ció</w:t>
+      </w:r>
       <w:bookmarkEnd w:id="52"/>
-      <w:r>
-        <w:t>ció</w:t>
-      </w:r>
     </w:p>
     <w:p>
       <w:pPr>
@@ -17554,7 +18328,7 @@
         </w:numPr>
         <w:spacing w:before="240" w:after="240"/>
       </w:pPr>
-      <w:bookmarkStart w:id="53" w:name="_Toc497934177"/>
+      <w:bookmarkStart w:id="53" w:name="_Toc498100219"/>
       <w:r>
         <w:t xml:space="preserve">Lexikális elem </w:t>
       </w:r>
@@ -18005,7 +18779,7 @@
         </w:numPr>
         <w:spacing w:before="240" w:after="240"/>
       </w:pPr>
-      <w:bookmarkStart w:id="54" w:name="_Toc497934178"/>
+      <w:bookmarkStart w:id="54" w:name="_Toc498100220"/>
       <w:r>
         <w:t>Kimeneti szimbólumsorozat</w:t>
       </w:r>
@@ -18378,7 +19152,7 @@
         </w:numPr>
         <w:spacing w:before="240" w:after="240"/>
       </w:pPr>
-      <w:bookmarkStart w:id="55" w:name="_Toc497934179"/>
+      <w:bookmarkStart w:id="55" w:name="_Toc498100221"/>
       <w:r>
         <w:t>Szimbólumtábla</w:t>
       </w:r>
@@ -18637,7 +19411,7 @@
           <w:szCs w:val="24"/>
         </w:rPr>
       </w:pPr>
-      <w:bookmarkStart w:id="56" w:name="_Toc497934180"/>
+      <w:bookmarkStart w:id="56" w:name="_Toc498100222"/>
       <w:r>
         <w:rPr>
           <w:szCs w:val="24"/>
@@ -20063,7 +20837,7 @@
         </w:numPr>
         <w:spacing w:before="240" w:after="240"/>
       </w:pPr>
-      <w:bookmarkStart w:id="57" w:name="_Toc497934181"/>
+      <w:bookmarkStart w:id="57" w:name="_Toc498100223"/>
       <w:r>
         <w:t>Tesz</w:t>
       </w:r>
@@ -20098,7 +20872,7 @@
         </w:numPr>
         <w:spacing w:before="240" w:after="240"/>
       </w:pPr>
-      <w:bookmarkStart w:id="58" w:name="_Toc497934182"/>
+      <w:bookmarkStart w:id="58" w:name="_Toc498100224"/>
       <w:r>
         <w:t>Tesztelési keretrendszer kiválasztása</w:t>
       </w:r>
@@ -20501,7 +21275,7 @@
         </w:numPr>
         <w:spacing w:before="240" w:after="240"/>
       </w:pPr>
-      <w:bookmarkStart w:id="59" w:name="_Toc497934183"/>
+      <w:bookmarkStart w:id="59" w:name="_Toc498100225"/>
       <w:r>
         <w:t>A lexikális elemző tesztelése</w:t>
       </w:r>
@@ -21006,7 +21780,7 @@
         </w:numPr>
         <w:spacing w:beforeLines="200" w:before="480" w:after="240"/>
       </w:pPr>
-      <w:bookmarkStart w:id="61" w:name="_Toc497934184"/>
+      <w:bookmarkStart w:id="61" w:name="_Toc498100226"/>
       <w:r>
         <w:t>Fejlesztési tapasztalatok</w:t>
       </w:r>
@@ -21197,7 +21971,7 @@
         <w:spacing w:before="240" w:after="240"/>
         <w:jc w:val="both"/>
       </w:pPr>
-      <w:bookmarkStart w:id="62" w:name="_Toc497934185"/>
+      <w:bookmarkStart w:id="62" w:name="_Toc498100227"/>
       <w:r>
         <w:lastRenderedPageBreak/>
         <w:t>Szintaktikus elemző</w:t>
@@ -21213,7 +21987,7 @@
         </w:numPr>
         <w:spacing w:before="240" w:after="240"/>
       </w:pPr>
-      <w:bookmarkStart w:id="63" w:name="_Toc497934186"/>
+      <w:bookmarkStart w:id="63" w:name="_Toc498100228"/>
       <w:r>
         <w:t>Tervezés</w:t>
       </w:r>
@@ -21242,7 +22016,19 @@
         <w:t>töltöttem el a legtöbb időt.</w:t>
       </w:r>
       <w:r>
-        <w:t xml:space="preserve"> Rájöttem, hogy precíz módon (például Backus-Naur formában) definiált szintaktikus nyelvtan nélkül rendkívül nehéz és nem is érdemes belefogni a szintaktikus elemző implementációjába, így – habár korábban ezt szerettem volna elkerülni – meg kellett alkotnom egy tényleges nyelvtant.</w:t>
+        <w:t xml:space="preserve"> Rájöttem, hogy precíz módon (például Backus-Naur formában) definiált szintaktikus nyelvtan nélkül rendkívül nehéz és nem is érdemes belefogni a</w:t>
+      </w:r>
+      <w:r>
+        <w:t>z i</w:t>
+      </w:r>
+      <w:r>
+        <w:t xml:space="preserve">mplementációba, így – habár korábban ezt </w:t>
+      </w:r>
+      <w:r>
+        <w:t xml:space="preserve">el </w:t>
+      </w:r>
+      <w:r>
+        <w:t>szerettem volna kerülni – meg kellett alkotnom egy tényleges nyelvtant.</w:t>
       </w:r>
     </w:p>
     <w:p>
@@ -21254,6 +22040,7 @@
         </w:numPr>
         <w:spacing w:before="240" w:after="240"/>
       </w:pPr>
+      <w:bookmarkStart w:id="64" w:name="_Toc498100229"/>
       <w:r>
         <w:t>Elemző</w:t>
       </w:r>
@@ -21263,6 +22050,7 @@
       <w:r>
         <w:t xml:space="preserve"> választása</w:t>
       </w:r>
+      <w:bookmarkEnd w:id="64"/>
     </w:p>
     <w:p>
       <w:r>
@@ -21280,7 +22068,19 @@
         <w:rPr>
           <w:i/>
         </w:rPr>
-        <w:t>„A kézzel implementált parser-ek gyakran LL nyelvtanokat használnak (...). Az LR-nyelvtanok nagyobb osztályát általában automatizált eszközökkel szokás elkészíteni.”</w:t>
+        <w:t>„A kézzel implementált parser-ek gyakran LL nyelvtanokat használnak (...). Az LR-nyelvtanok</w:t>
+      </w:r>
+      <w:r>
+        <w:rPr>
+          <w:i/>
+        </w:rPr>
+        <w:t xml:space="preserve">at (...) </w:t>
+      </w:r>
+      <w:r>
+        <w:rPr>
+          <w:i/>
+        </w:rPr>
+        <w:t>általában automatizált eszközökkel szokás elkészíteni.”</w:t>
       </w:r>
       <w:r>
         <w:t xml:space="preserve"> [3]</w:t>
@@ -21309,9 +22109,11 @@
         </w:numPr>
         <w:spacing w:before="240" w:after="240"/>
       </w:pPr>
+      <w:bookmarkStart w:id="65" w:name="_Toc498100230"/>
       <w:r>
         <w:t>Megadási forma választása</w:t>
       </w:r>
+      <w:bookmarkEnd w:id="65"/>
     </w:p>
     <w:p>
       <w:r>
@@ -21412,7 +22214,19 @@
     </w:p>
     <w:p>
       <w:r>
-        <w:t>Vegyük példaként egy korábbi fejezet nyelvtanát:</w:t>
+        <w:t>Vegyük példaként egy korább</w:t>
+      </w:r>
+      <w:r>
+        <w:t xml:space="preserve">an használt </w:t>
+      </w:r>
+      <w:r>
+        <w:t>nyelvta</w:t>
+      </w:r>
+      <w:r>
+        <w:t>n</w:t>
+      </w:r>
+      <w:r>
+        <w:t>t:</w:t>
       </w:r>
     </w:p>
     <w:p>
@@ -21507,7 +22321,13 @@
     </w:p>
     <w:p>
       <w:r>
-        <w:t>Megjegyzendő, hogy a BNF áll a legközelebb a formális nyelvek és gépek tantárgyban használt általános nyelvtanmegadási formához, így könnyen megérthető bárki számára, aki részt vett ilyen kurzuson.</w:t>
+        <w:t xml:space="preserve">Megjegyzendő, hogy a BNF áll a legközelebb a formális nyelvek és gépek tantárgyban használt általános nyelvtanmegadási formához, így érthető </w:t>
+      </w:r>
+      <w:r>
+        <w:t xml:space="preserve">lehet </w:t>
+      </w:r>
+      <w:r>
+        <w:t>bárki számára, aki részt vett ilyen kurzuson.</w:t>
       </w:r>
     </w:p>
     <w:p>
@@ -21519,9 +22339,11 @@
         </w:numPr>
         <w:spacing w:before="240" w:after="240"/>
       </w:pPr>
+      <w:bookmarkStart w:id="66" w:name="_Toc498100231"/>
       <w:r>
         <w:t>A szintaktikus nyelvtan definiálása</w:t>
       </w:r>
+      <w:bookmarkEnd w:id="66"/>
     </w:p>
     <w:p>
       <w:r>
@@ -21560,7 +22382,13 @@
         </w:numPr>
       </w:pPr>
       <w:r>
-        <w:t xml:space="preserve">Oberon: a </w:t>
+        <w:rPr>
+          <w:b/>
+        </w:rPr>
+        <w:t>Oberon</w:t>
+      </w:r>
+      <w:r>
+        <w:t xml:space="preserve">: a </w:t>
       </w:r>
       <w:r>
         <w:fldChar w:fldCharType="begin"/>
@@ -21590,7 +22418,19 @@
         </w:numPr>
       </w:pPr>
       <w:r>
-        <w:t>C#: mivel a nyelvemet a C# ihlette, átvehettem néhány ötletet a szabályokhoz.</w:t>
+        <w:rPr>
+          <w:b/>
+        </w:rPr>
+        <w:t>C#</w:t>
+      </w:r>
+      <w:r>
+        <w:t xml:space="preserve">: mivel a nyelvemet a C# ihlette, </w:t>
+      </w:r>
+      <w:r>
+        <w:t>át tudtam venni</w:t>
+      </w:r>
+      <w:r>
+        <w:t xml:space="preserve"> néhány ötletet a szabályokhoz.</w:t>
       </w:r>
     </w:p>
     <w:p>
@@ -21607,13 +22447,13 @@
         </w:numPr>
       </w:pPr>
       <w:r>
-        <w:t>&lt;</w:t>
-      </w:r>
-      <w:r>
-        <w:t>Állítások</w:t>
-      </w:r>
-      <w:r>
-        <w:t xml:space="preserve">&gt;: </w:t>
+        <w:rPr>
+          <w:b/>
+        </w:rPr>
+        <w:t>&lt;Állítások&gt;:</w:t>
+      </w:r>
+      <w:r>
+        <w:t xml:space="preserve"> </w:t>
       </w:r>
       <w:r>
         <w:t>egy program állítások sorozata. Ezt a nemterminálist illesztettem be azon szabályok jobb oldalára is, amelyek beágyazott állításokat tartalmazhatnak, ezek a szelekció (ha) és iteráció (ciklus_amíg).</w:t>
@@ -21628,12 +22468,24 @@
         </w:numPr>
       </w:pPr>
       <w:r>
-        <w:t>&lt;Operandus&gt;: egy bináris kifejezés két oldalán operandusok állnak; tömbindexelés esetén lehet a tömbindex egy másik operandus is.</w:t>
-      </w:r>
-    </w:p>
-    <w:p>
-      <w:r>
-        <w:t>A kifejezéseket kezelő szabályokat sajnos nem sikerült rekurzívra megalkotni, főleg a sok operátor különböző precendenciája miatt. Megjegyzendő, hogy a bonyolultabb szabályok a szemantikus elemző munkáját is tovább nehezítették volna.</w:t>
+        <w:rPr>
+          <w:b/>
+        </w:rPr>
+        <w:t>&lt;Operandus&gt;:</w:t>
+      </w:r>
+      <w:r>
+        <w:t xml:space="preserve"> egy bináris kifejezés két oldalán operandusok állnak; tömbindexelés esetén lehet a tömbindex egy másik operandus is.</w:t>
+      </w:r>
+    </w:p>
+    <w:p>
+      <w:r>
+        <w:t xml:space="preserve">A kifejezéseket kezelő szabályokat sajnos nem sikerült rekurzívra megalkotni, főleg a sok operátor különböző precendenciája miatt. Megjegyzendő, hogy a bonyolultabb szabályok a szemantikus elemző munkáját </w:t>
+      </w:r>
+      <w:r>
+        <w:t>jelentősen meg</w:t>
+      </w:r>
+      <w:r>
+        <w:t>nehezítették volna.</w:t>
       </w:r>
     </w:p>
     <w:p>
@@ -21668,17 +22520,17 @@
         </w:numPr>
         <w:spacing w:before="240" w:after="240"/>
       </w:pPr>
-      <w:bookmarkStart w:id="64" w:name="_Toc497934187"/>
+      <w:bookmarkStart w:id="67" w:name="_Toc498100232"/>
       <w:r>
         <w:t>I</w:t>
       </w:r>
       <w:r>
         <w:t>mplementá</w:t>
       </w:r>
-      <w:bookmarkEnd w:id="64"/>
       <w:r>
         <w:t>ció</w:t>
       </w:r>
+      <w:bookmarkEnd w:id="67"/>
     </w:p>
     <w:p>
       <w:r>
@@ -21700,6 +22552,7 @@
         </w:numPr>
         <w:spacing w:before="240" w:after="240"/>
       </w:pPr>
+      <w:bookmarkStart w:id="68" w:name="_Toc498100233"/>
       <w:r>
         <w:lastRenderedPageBreak/>
         <w:t>A szintak</w:t>
@@ -21707,6 +22560,7 @@
       <w:r>
         <w:t>szisfa</w:t>
       </w:r>
+      <w:bookmarkEnd w:id="68"/>
     </w:p>
     <w:p>
       <w:pPr>
@@ -21716,6 +22570,7 @@
           <w:b w:val="0"/>
         </w:rPr>
       </w:pPr>
+      <w:bookmarkStart w:id="69" w:name="_Toc498100234"/>
       <w:r>
         <w:rPr>
           <w:b w:val="0"/>
@@ -21732,58 +22587,33 @@
         <w:rPr>
           <w:b w:val="0"/>
         </w:rPr>
-        <w:t xml:space="preserve">a kezeléséhez </w:t>
+        <w:t xml:space="preserve">át kezelő </w:t>
       </w:r>
       <w:r>
         <w:rPr>
           <w:b w:val="0"/>
         </w:rPr>
-        <w:t xml:space="preserve">tartozó </w:t>
+        <w:t>három osztály</w:t>
       </w:r>
       <w:r>
         <w:rPr>
           <w:b w:val="0"/>
         </w:rPr>
-        <w:t xml:space="preserve">három osztályt </w:t>
+        <w:t xml:space="preserve"> működése </w:t>
       </w:r>
       <w:r>
         <w:rPr>
           <w:b w:val="0"/>
         </w:rPr>
-        <w:t xml:space="preserve">a </w:t>
+        <w:t xml:space="preserve">röviden </w:t>
       </w:r>
       <w:r>
         <w:rPr>
           <w:b w:val="0"/>
-          <w:i/>
-        </w:rPr>
-        <w:t>SyntaxAnalysis</w:t>
-      </w:r>
-      <w:r>
-        <w:rPr>
-          <w:b w:val="0"/>
-        </w:rPr>
-        <w:t xml:space="preserve"> projekt </w:t>
-      </w:r>
-      <w:r>
-        <w:rPr>
-          <w:b w:val="0"/>
-          <w:i/>
-        </w:rPr>
-        <w:t>Tree</w:t>
-      </w:r>
-      <w:r>
-        <w:rPr>
-          <w:b w:val="0"/>
-        </w:rPr>
-        <w:t xml:space="preserve"> nevű könyvtárába készítettem el.</w:t>
-      </w:r>
-      <w:r>
-        <w:rPr>
-          <w:b w:val="0"/>
-        </w:rPr>
-        <w:t xml:space="preserve"> Ezek rövid működése a következő:</w:t>
-      </w:r>
+        </w:rPr>
+        <w:t>a következő:</w:t>
+      </w:r>
+      <w:bookmarkEnd w:id="69"/>
     </w:p>
     <w:p>
       <w:pPr>
@@ -21954,7 +22784,13 @@
         <w:t>:</w:t>
       </w:r>
       <w:r>
-        <w:t xml:space="preserve"> A csúcs „szülő” csúcsa; gyökérelem esetén ez nincs kitöltve.</w:t>
+        <w:t xml:space="preserve"> A csúcs „szülő” csúcsa; gyökérelem esetén ez nincs kitöltve</w:t>
+      </w:r>
+      <w:r>
+        <w:t xml:space="preserve"> (a T típus alapértelmezett értéke)</w:t>
+      </w:r>
+      <w:r>
+        <w:t>.</w:t>
       </w:r>
     </w:p>
     <w:p>
@@ -21977,7 +22813,28 @@
         <w:t>:</w:t>
       </w:r>
       <w:r>
-        <w:t xml:space="preserve"> A csúcs „gyermekeit” tároló lista. (A haszált lista adatszerkezet esetén számít a sorrend, a konkrét típusnak </w:t>
+        <w:t xml:space="preserve"> A csúcs „gyermek”</w:t>
+      </w:r>
+      <w:r>
+        <w:t xml:space="preserve"> csúcsait</w:t>
+      </w:r>
+      <w:r>
+        <w:t xml:space="preserve"> tároló lista. (A hasz</w:t>
+      </w:r>
+      <w:r>
+        <w:t>n</w:t>
+      </w:r>
+      <w:r>
+        <w:t xml:space="preserve">ált adatszerkezet </w:t>
+      </w:r>
+      <w:r>
+        <w:t>a</w:t>
+      </w:r>
+      <w:r>
+        <w:t>z</w:t>
+      </w:r>
+      <w:r>
+        <w:t xml:space="preserve"> </w:t>
       </w:r>
       <w:r>
         <w:rPr>
@@ -21996,7 +22853,16 @@
         <w:t>&lt;T&gt;</w:t>
       </w:r>
       <w:r>
-        <w:t xml:space="preserve"> interfészt megvalósító objektumnak kell lennie.)</w:t>
+        <w:t xml:space="preserve"> </w:t>
+      </w:r>
+      <w:r>
+        <w:t xml:space="preserve">, amelyben </w:t>
+      </w:r>
+      <w:r>
+        <w:t>számít a sorrend</w:t>
+      </w:r>
+      <w:r>
+        <w:t>.)</w:t>
       </w:r>
     </w:p>
     <w:p>
@@ -22050,7 +22916,13 @@
         <w:t>extension method</w:t>
       </w:r>
       <w:r>
-        <w:t>-ok).</w:t>
+        <w:t>-ok</w:t>
+      </w:r>
+      <w:r>
+        <w:t>, magyarul kiterjesztett metódusok</w:t>
+      </w:r>
+      <w:r>
+        <w:t>).</w:t>
       </w:r>
     </w:p>
     <w:p>
@@ -22071,7 +22943,22 @@
     </w:p>
     <w:p>
       <w:r>
-        <w:t>Megjegyzendő, hogy amikor az elemzőnek egy produkciós szabály alkalmazása nem sikerül, a szintakszisfának szerkezetileg vissza kell állnia arra az állapotra, ahol még a szabály nem volt alkalmazva (ugyanis a fa szabályok alkalmazásával párhuzamosan épül).</w:t>
+        <w:rPr>
+          <w:i/>
+        </w:rPr>
+        <w:t>Megjegyzés:</w:t>
+      </w:r>
+      <w:r>
+        <w:rPr>
+          <w:i/>
+        </w:rPr>
+        <w:t xml:space="preserve"> </w:t>
+      </w:r>
+      <w:r>
+        <w:t>amikor az elemzőnek egy produkciós szabály alkalmazása nem sikerül, a szintakszisfának szerkezetileg vissza kell állnia arra az állapotra, ahol még a szabály nem volt alkalmazva (ugyanis a fa szabályok alkalmazásával párhuzamosan épül)</w:t>
+      </w:r>
+      <w:r>
+        <w:t>; ez az objektum memóriaszintű másolásával és visszaállításával történik meg.</w:t>
       </w:r>
     </w:p>
     <w:p>
@@ -22083,26 +22970,24 @@
         </w:numPr>
         <w:spacing w:before="240" w:after="240"/>
       </w:pPr>
+      <w:bookmarkStart w:id="70" w:name="_Toc498100235"/>
       <w:r>
         <w:t>Az elemző alapja</w:t>
       </w:r>
+      <w:bookmarkEnd w:id="70"/>
     </w:p>
     <w:p>
       <w:pPr>
         <w:spacing w:after="120"/>
       </w:pPr>
       <w:r>
-        <w:t xml:space="preserve">Az elemző alapja a </w:t>
-      </w:r>
-      <w:r>
-        <w:rPr>
-          <w:b/>
-          <w:sz w:val="22"/>
-        </w:rPr>
-        <w:t>SyntaxAnalyzerBasic.cs</w:t>
-      </w:r>
-      <w:r>
-        <w:t xml:space="preserve"> fájlban található. Definiálja az alapműködést és azt a megadási formát, amellyel a szabályok nagyon egyszerűen</w:t>
+        <w:t xml:space="preserve">Az elemző alapja </w:t>
+      </w:r>
+      <w:r>
+        <w:t>d</w:t>
+      </w:r>
+      <w:r>
+        <w:t>efiniálja az alapműködést és azt a megadási formát, amellyel a szabályok nagyon egyszerűen</w:t>
       </w:r>
       <w:r>
         <w:t xml:space="preserve"> megadhatók</w:t>
@@ -22123,6 +23008,7 @@
           <w:ilvl w:val="0"/>
           <w:numId w:val="13"/>
         </w:numPr>
+        <w:spacing w:line="312" w:lineRule="auto"/>
         <w:rPr>
           <w:b/>
           <w:noProof/>
@@ -22323,7 +23209,13 @@
         <w:t xml:space="preserve">metódus, amely megkísérli </w:t>
       </w:r>
       <w:r>
-        <w:t>sorban végrehajtani a megadott függvényeket (amik valójában a produkciós szabályok jobb oldalának elemei). Amennyiben az egyik átadott függvény hamissal tér vissza (azaz az adott produkciós szabályra nem illik a bemenet), az egész metódus sikertelenné válik és hamissal tér vissza. Sikertelen illesztési próba esetén a szintakszisfát, valamint a bemenetet indexelő számértéket visszaállítja a kiiindulási állapotba.</w:t>
+        <w:t>sorban végrehajtani a megadott függvényeket (amik valójában a produkciós szabályok jobb oldalának elemei). Amennyiben az egyik átadott függvény hamissal tér vissza (azaz az adott produkciós szabályra nem illik a bemenet), az egész metódus sikertelenné válik és hamissal tér vissza. Sikertelen illesztési próba esetén a szintakszisfát, valamint a bemenet</w:t>
+      </w:r>
+      <w:r>
+        <w:t>i token listát</w:t>
+      </w:r>
+      <w:r>
+        <w:t xml:space="preserve"> indexelő számértéket visszaállítja a kiiindulási állapotba.</w:t>
       </w:r>
     </w:p>
     <w:p>
@@ -22371,13 +23263,24 @@
         </w:numPr>
         <w:spacing w:before="240" w:after="240"/>
       </w:pPr>
+      <w:bookmarkStart w:id="71" w:name="_Toc498100236"/>
       <w:r>
         <w:t>Statikus szabályok</w:t>
       </w:r>
-    </w:p>
-    <w:p>
-      <w:r>
-        <w:t xml:space="preserve">Statikus szabály elnevezéssel illettem azokat a produkciós szabályokat, amelyek nem rekurzívak, </w:t>
+      <w:bookmarkEnd w:id="71"/>
+    </w:p>
+    <w:p>
+      <w:r>
+        <w:t xml:space="preserve">Statikus szabály elnevezéssel illettem </w:t>
+      </w:r>
+      <w:r>
+        <w:t>az olyan</w:t>
+      </w:r>
+      <w:r>
+        <w:t xml:space="preserve"> produkciós szabályokat, amelyek nem rekurzívak, </w:t>
+      </w:r>
+      <w:r>
+        <w:t xml:space="preserve">és </w:t>
       </w:r>
       <w:r>
         <w:t>nagyon közel állnak a terminálisokhoz (közvetlenül vagy majdnem közvetlenül terminálisokra hivatkoznak).</w:t>
@@ -22385,18 +23288,7 @@
     </w:p>
     <w:p>
       <w:r>
-        <w:t>Ezeket azért hasznos elkülöníteni, mert egy kivételével (</w:t>
-      </w:r>
-      <w:r>
-        <w:rPr>
-          <w:rFonts w:ascii="Consolas" w:hAnsi="Consolas"/>
-          <w:b/>
-          <w:sz w:val="22"/>
-        </w:rPr>
-        <w:t>IoParancs</w:t>
-      </w:r>
-      <w:r>
-        <w:t>) nem függnek a szintaktikus szabályoktól, és elszeparáltan tárolhatóak a többi szabálytól.</w:t>
+        <w:t>Ezeket azért hasznos elkülöníteni, mert nem függnek a szintaktikus szabályoktól, és elszeparáltan tárolhatóak a többi szabálytól.</w:t>
       </w:r>
     </w:p>
     <w:p>
@@ -22545,9 +23437,11 @@
         </w:numPr>
         <w:spacing w:before="240" w:after="240"/>
       </w:pPr>
+      <w:bookmarkStart w:id="72" w:name="_Toc498100237"/>
       <w:r>
         <w:t>Dinamikus szabályok</w:t>
       </w:r>
+      <w:bookmarkEnd w:id="72"/>
     </w:p>
     <w:p>
       <w:r>
@@ -22837,7 +23731,13 @@
     </w:p>
     <w:p>
       <w:r>
-        <w:t>Látható, hogy az implementáció leírási módja mennyire hasonlít a BNF-hez.</w:t>
+        <w:t xml:space="preserve">Látható, hogy az implementáció leírási módja </w:t>
+      </w:r>
+      <w:r>
+        <w:t>erősen</w:t>
+      </w:r>
+      <w:r>
+        <w:t xml:space="preserve"> hasonlít a BNF-hez.</w:t>
       </w:r>
     </w:p>
     <w:p>
@@ -22871,9 +23771,11 @@
         </w:numPr>
         <w:spacing w:before="240" w:after="240"/>
       </w:pPr>
+      <w:bookmarkStart w:id="73" w:name="_Toc498100238"/>
       <w:r>
         <w:t>Hibakezelés</w:t>
       </w:r>
+      <w:bookmarkEnd w:id="73"/>
     </w:p>
     <w:p>
       <w:r>
@@ -22882,7 +23784,24 @@
     </w:p>
     <w:p>
       <w:r>
-        <w:t>Amikor a szintaktikus elemző úgy véli, hogy szintaktikai hiba van a programban, dob egy kivétel objektumot (SyntaxAnalysisException), amelyben megtalálhatók a hiba felderítéséhez szükséges adatok:</w:t>
+        <w:t>Amikor a szintaktikus elemző úgy véli, hogy szintaktikai hiba van a programban, dob egy kivétel objektumot (</w:t>
+      </w:r>
+      <w:r>
+        <w:rPr>
+          <w:rFonts w:ascii="Consolas" w:hAnsi="Consolas"/>
+          <w:b/>
+          <w:sz w:val="22"/>
+        </w:rPr>
+        <w:t>SyntaxAnalysisException</w:t>
+      </w:r>
+      <w:r>
+        <w:t xml:space="preserve">), amelyben megtalálhatók </w:t>
+      </w:r>
+      <w:r>
+        <w:t>egy</w:t>
+      </w:r>
+      <w:r>
+        <w:t xml:space="preserve"> hiba felderítéséhez szükséges adatok:</w:t>
       </w:r>
     </w:p>
     <w:p>
@@ -22996,18 +23915,27 @@
         </w:numPr>
         <w:spacing w:before="240" w:after="240"/>
       </w:pPr>
-      <w:bookmarkStart w:id="65" w:name="_Toc497934188"/>
+      <w:bookmarkStart w:id="74" w:name="_Toc498100239"/>
       <w:r>
         <w:t>Tesztelés</w:t>
       </w:r>
-      <w:bookmarkEnd w:id="65"/>
-    </w:p>
-    <w:p>
-      <w:r>
-        <w:t xml:space="preserve">A szintaktikus elemző tesztelése nehézkes és időigényes volt, ugyanis minden </w:t>
-      </w:r>
-      <w:r>
-        <w:t>kódhoz le kellett ellenőrizni, hogy a teljes szintakszisfa minden csúcsa a megfelelő helyen van-e és csak azok a csúcsok szerepelnek-e, amelyeknek kell.</w:t>
+      <w:bookmarkEnd w:id="74"/>
+    </w:p>
+    <w:p>
+      <w:r>
+        <w:t>A szintaktikus elemző tesztelése nehéz és időigényes</w:t>
+      </w:r>
+      <w:r>
+        <w:t xml:space="preserve"> feladat</w:t>
+      </w:r>
+      <w:r>
+        <w:t xml:space="preserve"> volt, ugyanis minden </w:t>
+      </w:r>
+      <w:r>
+        <w:t>bemeneti adathoz (kódhoz)</w:t>
+      </w:r>
+      <w:r>
+        <w:t xml:space="preserve"> le kellett ellenőrizni, hogy a teljes szintakszisfa minden csúcsa a megfelelő helyen van-e és csak azok a csúcsok szerepelnek-e, amelyeknek kell.</w:t>
       </w:r>
     </w:p>
     <w:p>
@@ -23036,7 +23964,19 @@
         </w:numPr>
       </w:pPr>
       <w:r>
-        <w:t>Annak ellenőrzése, hogy a szintakszisfa levelei sorban a bemeneti nemterminálisokat ajdák-e. Ez viszonylag egyszerűen ellenőrizni tudtam, ugyanis az implementációs fázisban szándékosan ilyen célre készítettem egy olyan metódust, amivel lekérhetőek a fa levelei.</w:t>
+        <w:t>Annak ellenőrzése, hogy a szintakszisfa levelei sorban a bemeneti nemterminálisokat ajdák-e. Ez</w:t>
+      </w:r>
+      <w:r>
+        <w:t>t</w:t>
+      </w:r>
+      <w:r>
+        <w:t xml:space="preserve"> viszonylag egyszerűen ellenőrizni tudtam, ugyanis az implementációs fázisban szándékosan ilyen célr</w:t>
+      </w:r>
+      <w:r>
+        <w:t>a</w:t>
+      </w:r>
+      <w:r>
+        <w:t xml:space="preserve"> készítettem egy metódust, amivel lekérhetőek a fa levelei.</w:t>
       </w:r>
     </w:p>
     <w:p>
@@ -23087,7 +24027,13 @@
         <w:t xml:space="preserve"> </w:t>
       </w:r>
       <w:r>
-        <w:t>osztályában találhatóak), azonban még így is kihívást jelentő feladat volt ennek a (valójában a teszt nagy részét kitevő) fő résznek a megírása, ugyanis közben fejben követni kellett, hogy pontosan melyik szabálynál jár a szintaktikus elemző.</w:t>
+        <w:t>osztályában találhatóak), azonban még így is kihívást jelentő feladat volt ennek a (valójában a teszt nagy részét kitevő) fő résznek a megírása, ugyanis közben fejben követn</w:t>
+      </w:r>
+      <w:r>
+        <w:t>em</w:t>
+      </w:r>
+      <w:r>
+        <w:t xml:space="preserve"> kellett, hogy pontosan melyik szabálynál jár a szintaktikus elemző.</w:t>
       </w:r>
     </w:p>
     <w:p>
@@ -23095,7 +24041,13 @@
         <w:t xml:space="preserve">A szintaktikus elemző </w:t>
       </w:r>
       <w:r>
-        <w:t>300 sorához 70 tesztet írtam (a tesztek összesen 650 sort tesznek ki); és a lexikális elemzőhöz hasonlóan a szintaktikus elemző kódjának is több, mint 99%-át lefedtem tesztekkel.</w:t>
+        <w:t xml:space="preserve">300 sorához 70 </w:t>
+      </w:r>
+      <w:r>
+        <w:t xml:space="preserve">db. </w:t>
+      </w:r>
+      <w:r>
+        <w:t>tesztet írtam (a tesztek összesen 650 sort tesznek ki); és a lexikális elemzőhöz hasonlóan a szintaktikus elemző kódjának is több, mint 99%-át lefedtem tesztekkel.</w:t>
       </w:r>
     </w:p>
     <w:p>
@@ -23107,15 +24059,45 @@
         </w:numPr>
         <w:spacing w:before="240" w:after="240"/>
       </w:pPr>
-      <w:bookmarkStart w:id="66" w:name="_Toc497934189"/>
+      <w:bookmarkStart w:id="75" w:name="_Toc498100240"/>
       <w:r>
         <w:t>Fejlesztési tapasztalatok</w:t>
       </w:r>
-      <w:bookmarkEnd w:id="66"/>
-    </w:p>
-    <w:p>
-      <w:r>
-        <w:t>A szintaktikus elemző elkészítése komplexebb feladatnak bizonyult, mint ahogyan azt előtte gondoltam. A legnehezebb rész a szintaktikus nyelvtan formális felírása volt, ugyanis a kezdetben hetekig próbálkoztam egy olyan nyelvtan kialakításán, ami rekurzív kifejezéseket kezel. Később rájöttem, hogy ezt egyedül nem fogom tudni megcsinálni, így sajnos azt a döntést kellett hoznom, hogy a nyelv csak egyszerű kifejezéseket legyen képes támogatni.</w:t>
+      <w:bookmarkEnd w:id="75"/>
+    </w:p>
+    <w:p>
+      <w:r>
+        <w:t>A szintaktikus elemző elkészítése komplexebb feladatnak bizonyult, mint ahogyan azt előtte gondoltam. A legnehezebb rész</w:t>
+      </w:r>
+      <w:r>
+        <w:t>e</w:t>
+      </w:r>
+      <w:r>
+        <w:t xml:space="preserve"> a nyelvtan formális felírása volt, ugyanis</w:t>
+      </w:r>
+      <w:r>
+        <w:t xml:space="preserve"> </w:t>
+      </w:r>
+      <w:r>
+        <w:t xml:space="preserve">kezdetben hetekig próbálkoztam egy olyan nyelvtan kialakításán, ami rekurzív kifejezéseket kezel. Később rájöttem, hogy ezt egyedül nem fogom tudni </w:t>
+      </w:r>
+      <w:r>
+        <w:t xml:space="preserve">időben </w:t>
+      </w:r>
+      <w:r>
+        <w:t xml:space="preserve">megcsinálni, így azt a döntést </w:t>
+      </w:r>
+      <w:r>
+        <w:t>hoztam</w:t>
+      </w:r>
+      <w:r>
+        <w:t xml:space="preserve">, hogy a nyelv csak egyszerű kifejezéseket </w:t>
+      </w:r>
+      <w:r>
+        <w:t>támogat majd</w:t>
+      </w:r>
+      <w:r>
+        <w:t>.</w:t>
       </w:r>
     </w:p>
     <w:p>
@@ -23128,7 +24110,13 @@
         </w:rPr>
       </w:pPr>
       <w:r>
-        <w:t>A megalkotott egyszerű leírási mód rendkívül leegyszerűsítette egy adott nyelvtan tényleges implementációját. Valójában közel voltam ahhoz, hogy egy BNF-formában megadott nyelvtant tartalmazó fájl alapján generáljam ki a szabályok implementációját; azonban ezt az ötletet elvetettem, mert – habár nagyon jól hangzott, – feleslegesen csináltam volna magamnak többletfeladatot</w:t>
+        <w:t>A megalkotott egyszerű leírási mód rendkívül leegyszerűsítet</w:t>
+      </w:r>
+      <w:r>
+        <w:t>i</w:t>
+      </w:r>
+      <w:r>
+        <w:t xml:space="preserve"> egy adott nyelvtan tényleges implementációját. Valójában közel voltam ahhoz, hogy egy BNF-formában megadott nyelvtant tartalmazó fájl alapján generáljam ki a szabályok implementációját; azonban ezt az ötletet elvetettem, mert – habár nagyon jól hangzott, – feleslegesen csináltam volna magamnak többletfeladatot</w:t>
       </w:r>
       <w:r>
         <w:t>; révén fordítóprogramot írok, nem pedig fordítóprogram-generátort.</w:t>
@@ -23147,12 +24135,12 @@
         <w:spacing w:before="240" w:after="240"/>
         <w:jc w:val="both"/>
       </w:pPr>
-      <w:bookmarkStart w:id="67" w:name="_Toc497934190"/>
+      <w:bookmarkStart w:id="76" w:name="_Toc498100241"/>
       <w:r>
         <w:lastRenderedPageBreak/>
         <w:t>Szemantikus elemző</w:t>
       </w:r>
-      <w:bookmarkEnd w:id="67"/>
+      <w:bookmarkEnd w:id="76"/>
     </w:p>
     <w:p>
       <w:pPr>
@@ -23163,13 +24151,13 @@
         </w:numPr>
         <w:spacing w:before="240" w:after="240"/>
       </w:pPr>
-      <w:bookmarkStart w:id="68" w:name="_Toc497934191"/>
+      <w:bookmarkStart w:id="77" w:name="_Toc498100242"/>
       <w:r>
         <w:t>Tervezés</w:t>
       </w:r>
-      <w:bookmarkStart w:id="69" w:name="_GoBack"/>
-      <w:bookmarkEnd w:id="68"/>
-      <w:bookmarkEnd w:id="69"/>
+      <w:bookmarkStart w:id="78" w:name="_GoBack"/>
+      <w:bookmarkEnd w:id="77"/>
+      <w:bookmarkEnd w:id="78"/>
     </w:p>
     <w:p>
       <w:r>
@@ -23185,14 +24173,14 @@
         </w:numPr>
         <w:spacing w:before="240" w:after="240"/>
       </w:pPr>
-      <w:bookmarkStart w:id="70" w:name="_Toc497934192"/>
+      <w:bookmarkStart w:id="79" w:name="_Toc498100243"/>
       <w:r>
         <w:t>Implementá</w:t>
       </w:r>
-      <w:bookmarkEnd w:id="70"/>
       <w:r>
         <w:t>ció</w:t>
       </w:r>
+      <w:bookmarkEnd w:id="79"/>
     </w:p>
     <w:p>
       <w:r>
@@ -23208,11 +24196,11 @@
         </w:numPr>
         <w:spacing w:before="240" w:after="240"/>
       </w:pPr>
-      <w:bookmarkStart w:id="71" w:name="_Toc497934193"/>
+      <w:bookmarkStart w:id="80" w:name="_Toc498100244"/>
       <w:r>
         <w:t>Tesztelés</w:t>
       </w:r>
-      <w:bookmarkEnd w:id="71"/>
+      <w:bookmarkEnd w:id="80"/>
     </w:p>
     <w:p>
       <w:r>
@@ -23228,11 +24216,11 @@
         </w:numPr>
         <w:spacing w:before="240" w:after="240"/>
       </w:pPr>
-      <w:bookmarkStart w:id="72" w:name="_Toc497934194"/>
+      <w:bookmarkStart w:id="81" w:name="_Toc498100245"/>
       <w:r>
         <w:t>Fejlesztési tapasztalatok</w:t>
       </w:r>
-      <w:bookmarkEnd w:id="72"/>
+      <w:bookmarkEnd w:id="81"/>
     </w:p>
     <w:p>
       <w:r>
@@ -23254,14 +24242,14 @@
         <w:spacing w:before="240" w:after="240"/>
         <w:jc w:val="both"/>
       </w:pPr>
-      <w:bookmarkStart w:id="73" w:name="_Irodalomjegyzék"/>
-      <w:bookmarkStart w:id="74" w:name="_Toc497934195"/>
-      <w:bookmarkEnd w:id="73"/>
+      <w:bookmarkStart w:id="82" w:name="_Irodalomjegyzék"/>
+      <w:bookmarkStart w:id="83" w:name="_Toc498100246"/>
+      <w:bookmarkEnd w:id="82"/>
       <w:r>
         <w:lastRenderedPageBreak/>
         <w:t>Irodalomjegyzék</w:t>
       </w:r>
-      <w:bookmarkEnd w:id="74"/>
+      <w:bookmarkEnd w:id="83"/>
     </w:p>
     <w:p>
       <w:pPr>
@@ -23560,11 +24548,11 @@
         <w:lastRenderedPageBreak/>
         <w:t xml:space="preserve"> </w:t>
       </w:r>
-      <w:bookmarkStart w:id="75" w:name="_Toc497934196"/>
+      <w:bookmarkStart w:id="84" w:name="_Toc498100247"/>
       <w:r>
         <w:t>Mellékletek</w:t>
       </w:r>
-      <w:bookmarkEnd w:id="75"/>
+      <w:bookmarkEnd w:id="84"/>
     </w:p>
     <w:p>
       <w:pPr>
@@ -23575,12 +24563,12 @@
         </w:numPr>
         <w:spacing w:before="240" w:after="240"/>
       </w:pPr>
-      <w:bookmarkStart w:id="76" w:name="_I._melléklet_-"/>
-      <w:bookmarkEnd w:id="76"/>
+      <w:bookmarkStart w:id="85" w:name="_I._melléklet_-"/>
+      <w:bookmarkEnd w:id="85"/>
       <w:r>
         <w:t xml:space="preserve"> </w:t>
       </w:r>
-      <w:bookmarkStart w:id="77" w:name="_Toc497934197"/>
+      <w:bookmarkStart w:id="86" w:name="_Toc498100248"/>
       <w:r>
         <w:t xml:space="preserve">I. melléklet - </w:t>
       </w:r>
@@ -23590,7 +24578,7 @@
       <w:r>
         <w:t>definíciója</w:t>
       </w:r>
-      <w:bookmarkEnd w:id="77"/>
+      <w:bookmarkEnd w:id="86"/>
     </w:p>
     <w:p/>
     <w:sectPr>
@@ -23659,7 +24647,7 @@
           <w:rPr>
             <w:noProof/>
           </w:rPr>
-          <w:t>43</w:t>
+          <w:t>42</w:t>
         </w:r>
         <w:r>
           <w:fldChar w:fldCharType="end"/>
@@ -28819,7 +29807,7 @@
 </file>
 
 <file path=customXml/itemProps1.xml><?xml version="1.0" encoding="utf-8"?>
-<ds:datastoreItem xmlns:ds="http://schemas.openxmlformats.org/officeDocument/2006/customXml" ds:itemID="{99A392E8-8ECC-46D5-9964-2CCA1EAD2A70}">
+<ds:datastoreItem xmlns:ds="http://schemas.openxmlformats.org/officeDocument/2006/customXml" ds:itemID="{5A8F3F86-D24A-4C62-9B52-6492EBA74047}">
   <ds:schemaRefs>
     <ds:schemaRef ds:uri="http://schemas.openxmlformats.org/officeDocument/2006/bibliography"/>
   </ds:schemaRefs>

</xml_diff>

<commit_message>
Rebuild and Paper 7.1 done
</commit_message>
<xml_diff>
--- a/_documents/O.K. szakdolgozat.docx
+++ b/_documents/O.K. szakdolgozat.docx
@@ -24402,48 +24402,77 @@
       </w:r>
     </w:p>
     <w:p>
-      <w:pPr>
+      <w:r>
+        <w:t>A program felfogható állítások sorozataként, és a típusok szempontjából az állítások egymástól függetlenek</w:t>
+      </w:r>
+      <w:r>
+        <w:t>. Í</w:t>
+      </w:r>
+      <w:r>
+        <w:t xml:space="preserve">gy elegendő egy állítás ellenőrzését megvalósítani, majd ezt az összes állításra alkalmazni. Ebből az is következik, hogy amennyiben szemantikai hibát talál az elemző, nem kell kilépnie, folytathatja az elemezést a következő </w:t>
+      </w:r>
+      <w:r>
+        <w:t>állítással.</w:t>
+      </w:r>
+    </w:p>
+    <w:p>
+      <w:r>
+        <w:lastRenderedPageBreak/>
+        <w:t>Egy állítás elemzését az „oszd meg és uralkodj” elv alapján valósítottam meg, azaz addig bontottam a feladatot részfeladatokra, amíg egy részfeladatot már viszonylag egyszerűen meg tudtam valósítani.</w:t>
+      </w:r>
+      <w:r>
+        <w:t xml:space="preserve"> Ennek érdekében például az </w:t>
+      </w:r>
+      <w:r>
         <w:rPr>
           <w:b/>
-          <w:color w:val="FF0000"/>
-        </w:rPr>
-      </w:pPr>
+        </w:rPr>
+        <w:t>&lt;Állítások&gt;</w:t>
+      </w:r>
+      <w:r>
+        <w:t xml:space="preserve"> produkciós szabály ellenőrzése az azt tartalmazó </w:t>
+      </w:r>
       <w:r>
         <w:rPr>
           <w:b/>
-          <w:color w:val="FF0000"/>
-        </w:rPr>
-        <w:t xml:space="preserve">A program felfogható állítások sorozataként, és a típusok szempontjából az állítások egymástól függetlenek, </w:t>
+        </w:rPr>
+        <w:t>&lt;Állítás&gt;</w:t>
       </w:r>
       <w:r>
         <w:rPr>
           <w:b/>
-          <w:color w:val="FF0000"/>
-        </w:rPr>
-        <w:t xml:space="preserve">így elegendő egy állítás ellenőrzését megvalósítani, majd ezt az összes állításra alkalmazni. Ebből az is következik, </w:t>
+        </w:rPr>
+        <w:t xml:space="preserve"> </w:t>
+      </w:r>
+      <w:r>
+        <w:t xml:space="preserve">és esetlegesen </w:t>
       </w:r>
       <w:r>
         <w:rPr>
           <w:b/>
-          <w:color w:val="FF0000"/>
-        </w:rPr>
-        <w:t>hogy amennyiben szema</w:t>
-      </w:r>
-      <w:bookmarkStart w:id="79" w:name="_GoBack"/>
-      <w:bookmarkEnd w:id="79"/>
+        </w:rPr>
+        <w:t>&lt;Állítások&gt;</w:t>
+      </w:r>
       <w:r>
         <w:rPr>
           <w:b/>
-          <w:color w:val="FF0000"/>
-        </w:rPr>
-        <w:t>ntikai hibát</w:t>
-      </w:r>
-      <w:r>
-        <w:rPr>
-          <w:b/>
-          <w:color w:val="FF0000"/>
-        </w:rPr>
-        <w:t xml:space="preserve"> talál az elemző, nem kell kilépnie, folytathatja az elemezést a következő </w:t>
+        </w:rPr>
+        <w:t xml:space="preserve"> </w:t>
+      </w:r>
+      <w:r>
+        <w:t>szabályok ellenőrzéséből áll (az utóbbi természetesen rekurzív hívás)</w:t>
+      </w:r>
+      <w:r>
+        <w:t>, és így tovább</w:t>
+      </w:r>
+      <w:r>
+        <w:t xml:space="preserve"> a többi szabállyal</w:t>
+      </w:r>
+      <w:r>
+        <w:t>.</w:t>
+      </w:r>
+      <w:r>
+        <w:t xml:space="preserve"> Így végül eljutunk a terminálisokat is tartalmazó szabályokhoz, amiket tovább nem kell részekre bontani.</w:t>
       </w:r>
     </w:p>
     <w:p>
@@ -24455,19 +24484,23 @@
         </w:numPr>
         <w:spacing w:before="240" w:after="240"/>
       </w:pPr>
-      <w:bookmarkStart w:id="80" w:name="_Toc498100243"/>
-      <w:r>
-        <w:lastRenderedPageBreak/>
+      <w:bookmarkStart w:id="79" w:name="_Toc498100243"/>
+      <w:r>
         <w:t>Implementá</w:t>
       </w:r>
       <w:r>
         <w:t>ció</w:t>
       </w:r>
+      <w:bookmarkEnd w:id="79"/>
+    </w:p>
+    <w:p>
+      <w:r>
+        <w:t>Megíran</w:t>
+      </w:r>
+      <w:bookmarkStart w:id="80" w:name="_GoBack"/>
       <w:bookmarkEnd w:id="80"/>
-    </w:p>
-    <w:p>
-      <w:r>
-        <w:t>Megírandó.</w:t>
+      <w:r>
+        <w:t>dó.</w:t>
       </w:r>
     </w:p>
     <w:p>
@@ -24911,6 +24944,7 @@
         <w:docPartUnique/>
       </w:docPartObj>
     </w:sdtPr>
+    <w:sdtEndPr/>
     <w:sdtContent>
       <w:p>
         <w:pPr>
@@ -24930,7 +24964,7 @@
           <w:rPr>
             <w:noProof/>
           </w:rPr>
-          <w:t>44</w:t>
+          <w:t>43</w:t>
         </w:r>
         <w:r>
           <w:fldChar w:fldCharType="end"/>
@@ -30182,7 +30216,7 @@
 </file>
 
 <file path=customXml/itemProps1.xml><?xml version="1.0" encoding="utf-8"?>
-<ds:datastoreItem xmlns:ds="http://schemas.openxmlformats.org/officeDocument/2006/customXml" ds:itemID="{8289372B-599E-492A-9EAF-56816379DDE4}">
+<ds:datastoreItem xmlns:ds="http://schemas.openxmlformats.org/officeDocument/2006/customXml" ds:itemID="{EE977999-E95A-4352-BF68-58B8CEEB1825}">
   <ds:schemaRefs>
     <ds:schemaRef ds:uri="http://schemas.openxmlformats.org/officeDocument/2006/bibliography"/>
   </ds:schemaRefs>

</xml_diff>

<commit_message>
Paper: SemA more works
</commit_message>
<xml_diff>
--- a/_documents/O.K. szakdolgozat.docx
+++ b/_documents/O.K. szakdolgozat.docx
@@ -1933,7 +1933,7 @@
           <w:r>
             <w:fldChar w:fldCharType="separate"/>
           </w:r>
-          <w:hyperlink w:anchor="_Toc498100180" w:history="1">
+          <w:hyperlink w:anchor="_Toc498157459" w:history="1">
             <w:r>
               <w:rPr>
                 <w:rStyle w:val="Hyperlink"/>
@@ -1960,7 +1960,7 @@
                 <w:noProof/>
                 <w:webHidden/>
               </w:rPr>
-              <w:instrText xml:space="preserve"> PAGEREF _Toc498100180 \h </w:instrText>
+              <w:instrText xml:space="preserve"> PAGEREF _Toc498157459 \h </w:instrText>
             </w:r>
             <w:r>
               <w:rPr>
@@ -2004,7 +2004,7 @@
               <w:lang w:val="en-US"/>
             </w:rPr>
           </w:pPr>
-          <w:hyperlink w:anchor="_Toc498100181" w:history="1">
+          <w:hyperlink w:anchor="_Toc498157460" w:history="1">
             <w:r>
               <w:rPr>
                 <w:rStyle w:val="Hyperlink"/>
@@ -2031,7 +2031,7 @@
                 <w:noProof/>
                 <w:webHidden/>
               </w:rPr>
-              <w:instrText xml:space="preserve"> PAGEREF _Toc498100181 \h </w:instrText>
+              <w:instrText xml:space="preserve"> PAGEREF _Toc498157460 \h </w:instrText>
             </w:r>
             <w:r>
               <w:rPr>
@@ -2075,7 +2075,7 @@
               <w:lang w:val="en-US"/>
             </w:rPr>
           </w:pPr>
-          <w:hyperlink w:anchor="_Toc498100182" w:history="1">
+          <w:hyperlink w:anchor="_Toc498157461" w:history="1">
             <w:r>
               <w:rPr>
                 <w:rStyle w:val="Hyperlink"/>
@@ -2102,7 +2102,7 @@
                 <w:noProof/>
                 <w:webHidden/>
               </w:rPr>
-              <w:instrText xml:space="preserve"> PAGEREF _Toc498100182 \h </w:instrText>
+              <w:instrText xml:space="preserve"> PAGEREF _Toc498157461 \h </w:instrText>
             </w:r>
             <w:r>
               <w:rPr>
@@ -2147,7 +2147,7 @@
               <w:lang w:val="en-US"/>
             </w:rPr>
           </w:pPr>
-          <w:hyperlink w:anchor="_Toc498100183" w:history="1">
+          <w:hyperlink w:anchor="_Toc498157462" w:history="1">
             <w:r>
               <w:rPr>
                 <w:rStyle w:val="Hyperlink"/>
@@ -2190,7 +2190,7 @@
                 <w:noProof/>
                 <w:webHidden/>
               </w:rPr>
-              <w:instrText xml:space="preserve"> PAGEREF _Toc498100183 \h </w:instrText>
+              <w:instrText xml:space="preserve"> PAGEREF _Toc498157462 \h </w:instrText>
             </w:r>
             <w:r>
               <w:rPr>
@@ -2235,7 +2235,7 @@
               <w:lang w:val="en-US"/>
             </w:rPr>
           </w:pPr>
-          <w:hyperlink w:anchor="_Toc498100184" w:history="1">
+          <w:hyperlink w:anchor="_Toc498157463" w:history="1">
             <w:r>
               <w:rPr>
                 <w:rStyle w:val="Hyperlink"/>
@@ -2278,7 +2278,7 @@
                 <w:noProof/>
                 <w:webHidden/>
               </w:rPr>
-              <w:instrText xml:space="preserve"> PAGEREF _Toc498100184 \h </w:instrText>
+              <w:instrText xml:space="preserve"> PAGEREF _Toc498157463 \h </w:instrText>
             </w:r>
             <w:r>
               <w:rPr>
@@ -2323,7 +2323,7 @@
               <w:lang w:val="en-US"/>
             </w:rPr>
           </w:pPr>
-          <w:hyperlink w:anchor="_Toc498100185" w:history="1">
+          <w:hyperlink w:anchor="_Toc498157464" w:history="1">
             <w:r>
               <w:rPr>
                 <w:rStyle w:val="Hyperlink"/>
@@ -2366,7 +2366,7 @@
                 <w:noProof/>
                 <w:webHidden/>
               </w:rPr>
-              <w:instrText xml:space="preserve"> PAGEREF _Toc498100185 \h </w:instrText>
+              <w:instrText xml:space="preserve"> PAGEREF _Toc498157464 \h </w:instrText>
             </w:r>
             <w:r>
               <w:rPr>
@@ -2411,7 +2411,7 @@
               <w:lang w:val="en-US"/>
             </w:rPr>
           </w:pPr>
-          <w:hyperlink w:anchor="_Toc498100186" w:history="1">
+          <w:hyperlink w:anchor="_Toc498157465" w:history="1">
             <w:r>
               <w:rPr>
                 <w:rStyle w:val="Hyperlink"/>
@@ -2454,7 +2454,7 @@
                 <w:noProof/>
                 <w:webHidden/>
               </w:rPr>
-              <w:instrText xml:space="preserve"> PAGEREF _Toc498100186 \h </w:instrText>
+              <w:instrText xml:space="preserve"> PAGEREF _Toc498157465 \h </w:instrText>
             </w:r>
             <w:r>
               <w:rPr>
@@ -2499,7 +2499,7 @@
               <w:lang w:val="en-US"/>
             </w:rPr>
           </w:pPr>
-          <w:hyperlink w:anchor="_Toc498100187" w:history="1">
+          <w:hyperlink w:anchor="_Toc498157466" w:history="1">
             <w:r>
               <w:rPr>
                 <w:rStyle w:val="Hyperlink"/>
@@ -2542,7 +2542,7 @@
                 <w:noProof/>
                 <w:webHidden/>
               </w:rPr>
-              <w:instrText xml:space="preserve"> PAGEREF _Toc498100187 \h </w:instrText>
+              <w:instrText xml:space="preserve"> PAGEREF _Toc498157466 \h </w:instrText>
             </w:r>
             <w:r>
               <w:rPr>
@@ -2587,7 +2587,7 @@
               <w:lang w:val="en-US"/>
             </w:rPr>
           </w:pPr>
-          <w:hyperlink w:anchor="_Toc498100188" w:history="1">
+          <w:hyperlink w:anchor="_Toc498157467" w:history="1">
             <w:r>
               <w:rPr>
                 <w:rStyle w:val="Hyperlink"/>
@@ -2630,7 +2630,7 @@
                 <w:noProof/>
                 <w:webHidden/>
               </w:rPr>
-              <w:instrText xml:space="preserve"> PAGEREF _Toc498100188 \h </w:instrText>
+              <w:instrText xml:space="preserve"> PAGEREF _Toc498157467 \h </w:instrText>
             </w:r>
             <w:r>
               <w:rPr>
@@ -2675,7 +2675,7 @@
               <w:lang w:val="en-US"/>
             </w:rPr>
           </w:pPr>
-          <w:hyperlink w:anchor="_Toc498100189" w:history="1">
+          <w:hyperlink w:anchor="_Toc498157468" w:history="1">
             <w:r>
               <w:rPr>
                 <w:rStyle w:val="Hyperlink"/>
@@ -2718,7 +2718,7 @@
                 <w:noProof/>
                 <w:webHidden/>
               </w:rPr>
-              <w:instrText xml:space="preserve"> PAGEREF _Toc498100189 \h </w:instrText>
+              <w:instrText xml:space="preserve"> PAGEREF _Toc498157468 \h </w:instrText>
             </w:r>
             <w:r>
               <w:rPr>
@@ -2763,7 +2763,7 @@
               <w:lang w:val="en-US"/>
             </w:rPr>
           </w:pPr>
-          <w:hyperlink w:anchor="_Toc498100190" w:history="1">
+          <w:hyperlink w:anchor="_Toc498157469" w:history="1">
             <w:r>
               <w:rPr>
                 <w:rStyle w:val="Hyperlink"/>
@@ -2806,7 +2806,7 @@
                 <w:noProof/>
                 <w:webHidden/>
               </w:rPr>
-              <w:instrText xml:space="preserve"> PAGEREF _Toc498100190 \h </w:instrText>
+              <w:instrText xml:space="preserve"> PAGEREF _Toc498157469 \h </w:instrText>
             </w:r>
             <w:r>
               <w:rPr>
@@ -2851,7 +2851,7 @@
               <w:lang w:val="en-US"/>
             </w:rPr>
           </w:pPr>
-          <w:hyperlink w:anchor="_Toc498100191" w:history="1">
+          <w:hyperlink w:anchor="_Toc498157470" w:history="1">
             <w:r>
               <w:rPr>
                 <w:rStyle w:val="Hyperlink"/>
@@ -2894,7 +2894,7 @@
                 <w:noProof/>
                 <w:webHidden/>
               </w:rPr>
-              <w:instrText xml:space="preserve"> PAGEREF _Toc498100191 \h </w:instrText>
+              <w:instrText xml:space="preserve"> PAGEREF _Toc498157470 \h </w:instrText>
             </w:r>
             <w:r>
               <w:rPr>
@@ -2939,7 +2939,7 @@
               <w:lang w:val="en-US"/>
             </w:rPr>
           </w:pPr>
-          <w:hyperlink w:anchor="_Toc498100192" w:history="1">
+          <w:hyperlink w:anchor="_Toc498157471" w:history="1">
             <w:r>
               <w:rPr>
                 <w:rStyle w:val="Hyperlink"/>
@@ -2982,7 +2982,7 @@
                 <w:noProof/>
                 <w:webHidden/>
               </w:rPr>
-              <w:instrText xml:space="preserve"> PAGEREF _Toc498100192 \h </w:instrText>
+              <w:instrText xml:space="preserve"> PAGEREF _Toc498157471 \h </w:instrText>
             </w:r>
             <w:r>
               <w:rPr>
@@ -3027,7 +3027,7 @@
               <w:lang w:val="en-US"/>
             </w:rPr>
           </w:pPr>
-          <w:hyperlink w:anchor="_Toc498100193" w:history="1">
+          <w:hyperlink w:anchor="_Toc498157472" w:history="1">
             <w:r>
               <w:rPr>
                 <w:rStyle w:val="Hyperlink"/>
@@ -3070,7 +3070,7 @@
                 <w:noProof/>
                 <w:webHidden/>
               </w:rPr>
-              <w:instrText xml:space="preserve"> PAGEREF _Toc498100193 \h </w:instrText>
+              <w:instrText xml:space="preserve"> PAGEREF _Toc498157472 \h </w:instrText>
             </w:r>
             <w:r>
               <w:rPr>
@@ -3115,7 +3115,7 @@
               <w:lang w:val="en-US"/>
             </w:rPr>
           </w:pPr>
-          <w:hyperlink w:anchor="_Toc498100194" w:history="1">
+          <w:hyperlink w:anchor="_Toc498157473" w:history="1">
             <w:r>
               <w:rPr>
                 <w:rStyle w:val="Hyperlink"/>
@@ -3158,7 +3158,7 @@
                 <w:noProof/>
                 <w:webHidden/>
               </w:rPr>
-              <w:instrText xml:space="preserve"> PAGEREF _Toc498100194 \h </w:instrText>
+              <w:instrText xml:space="preserve"> PAGEREF _Toc498157473 \h </w:instrText>
             </w:r>
             <w:r>
               <w:rPr>
@@ -3203,7 +3203,7 @@
               <w:lang w:val="en-US"/>
             </w:rPr>
           </w:pPr>
-          <w:hyperlink w:anchor="_Toc498100195" w:history="1">
+          <w:hyperlink w:anchor="_Toc498157474" w:history="1">
             <w:r>
               <w:rPr>
                 <w:rStyle w:val="Hyperlink"/>
@@ -3246,7 +3246,7 @@
                 <w:noProof/>
                 <w:webHidden/>
               </w:rPr>
-              <w:instrText xml:space="preserve"> PAGEREF _Toc498100195 \h </w:instrText>
+              <w:instrText xml:space="preserve"> PAGEREF _Toc498157474 \h </w:instrText>
             </w:r>
             <w:r>
               <w:rPr>
@@ -3291,7 +3291,7 @@
               <w:lang w:val="en-US"/>
             </w:rPr>
           </w:pPr>
-          <w:hyperlink w:anchor="_Toc498100196" w:history="1">
+          <w:hyperlink w:anchor="_Toc498157475" w:history="1">
             <w:r>
               <w:rPr>
                 <w:rStyle w:val="Hyperlink"/>
@@ -3334,7 +3334,7 @@
                 <w:noProof/>
                 <w:webHidden/>
               </w:rPr>
-              <w:instrText xml:space="preserve"> PAGEREF _Toc498100196 \h </w:instrText>
+              <w:instrText xml:space="preserve"> PAGEREF _Toc498157475 \h </w:instrText>
             </w:r>
             <w:r>
               <w:rPr>
@@ -3379,7 +3379,7 @@
               <w:lang w:val="en-US"/>
             </w:rPr>
           </w:pPr>
-          <w:hyperlink w:anchor="_Toc498100197" w:history="1">
+          <w:hyperlink w:anchor="_Toc498157476" w:history="1">
             <w:r>
               <w:rPr>
                 <w:rStyle w:val="Hyperlink"/>
@@ -3422,7 +3422,7 @@
                 <w:noProof/>
                 <w:webHidden/>
               </w:rPr>
-              <w:instrText xml:space="preserve"> PAGEREF _Toc498100197 \h </w:instrText>
+              <w:instrText xml:space="preserve"> PAGEREF _Toc498157476 \h </w:instrText>
             </w:r>
             <w:r>
               <w:rPr>
@@ -3467,7 +3467,7 @@
               <w:lang w:val="en-US"/>
             </w:rPr>
           </w:pPr>
-          <w:hyperlink w:anchor="_Toc498100198" w:history="1">
+          <w:hyperlink w:anchor="_Toc498157477" w:history="1">
             <w:r>
               <w:rPr>
                 <w:rStyle w:val="Hyperlink"/>
@@ -3510,7 +3510,7 @@
                 <w:noProof/>
                 <w:webHidden/>
               </w:rPr>
-              <w:instrText xml:space="preserve"> PAGEREF _Toc498100198 \h </w:instrText>
+              <w:instrText xml:space="preserve"> PAGEREF _Toc498157477 \h </w:instrText>
             </w:r>
             <w:r>
               <w:rPr>
@@ -3555,7 +3555,7 @@
               <w:lang w:val="en-US"/>
             </w:rPr>
           </w:pPr>
-          <w:hyperlink w:anchor="_Toc498100199" w:history="1">
+          <w:hyperlink w:anchor="_Toc498157478" w:history="1">
             <w:r>
               <w:rPr>
                 <w:rStyle w:val="Hyperlink"/>
@@ -3598,7 +3598,7 @@
                 <w:noProof/>
                 <w:webHidden/>
               </w:rPr>
-              <w:instrText xml:space="preserve"> PAGEREF _Toc498100199 \h </w:instrText>
+              <w:instrText xml:space="preserve"> PAGEREF _Toc498157478 \h </w:instrText>
             </w:r>
             <w:r>
               <w:rPr>
@@ -3643,7 +3643,7 @@
               <w:lang w:val="en-US"/>
             </w:rPr>
           </w:pPr>
-          <w:hyperlink w:anchor="_Toc498100200" w:history="1">
+          <w:hyperlink w:anchor="_Toc498157479" w:history="1">
             <w:r>
               <w:rPr>
                 <w:rStyle w:val="Hyperlink"/>
@@ -3686,7 +3686,7 @@
                 <w:noProof/>
                 <w:webHidden/>
               </w:rPr>
-              <w:instrText xml:space="preserve"> PAGEREF _Toc498100200 \h </w:instrText>
+              <w:instrText xml:space="preserve"> PAGEREF _Toc498157479 \h </w:instrText>
             </w:r>
             <w:r>
               <w:rPr>
@@ -3731,7 +3731,7 @@
               <w:lang w:val="en-US"/>
             </w:rPr>
           </w:pPr>
-          <w:hyperlink w:anchor="_Toc498100201" w:history="1">
+          <w:hyperlink w:anchor="_Toc498157480" w:history="1">
             <w:r>
               <w:rPr>
                 <w:rStyle w:val="Hyperlink"/>
@@ -3774,7 +3774,7 @@
                 <w:noProof/>
                 <w:webHidden/>
               </w:rPr>
-              <w:instrText xml:space="preserve"> PAGEREF _Toc498100201 \h </w:instrText>
+              <w:instrText xml:space="preserve"> PAGEREF _Toc498157480 \h </w:instrText>
             </w:r>
             <w:r>
               <w:rPr>
@@ -3819,7 +3819,7 @@
               <w:lang w:val="en-US"/>
             </w:rPr>
           </w:pPr>
-          <w:hyperlink w:anchor="_Toc498100202" w:history="1">
+          <w:hyperlink w:anchor="_Toc498157481" w:history="1">
             <w:r>
               <w:rPr>
                 <w:rStyle w:val="Hyperlink"/>
@@ -3862,7 +3862,7 @@
                 <w:noProof/>
                 <w:webHidden/>
               </w:rPr>
-              <w:instrText xml:space="preserve"> PAGEREF _Toc498100202 \h </w:instrText>
+              <w:instrText xml:space="preserve"> PAGEREF _Toc498157481 \h </w:instrText>
             </w:r>
             <w:r>
               <w:rPr>
@@ -3907,7 +3907,7 @@
               <w:lang w:val="en-US"/>
             </w:rPr>
           </w:pPr>
-          <w:hyperlink w:anchor="_Toc498100203" w:history="1">
+          <w:hyperlink w:anchor="_Toc498157482" w:history="1">
             <w:r>
               <w:rPr>
                 <w:rStyle w:val="Hyperlink"/>
@@ -3950,7 +3950,7 @@
                 <w:noProof/>
                 <w:webHidden/>
               </w:rPr>
-              <w:instrText xml:space="preserve"> PAGEREF _Toc498100203 \h </w:instrText>
+              <w:instrText xml:space="preserve"> PAGEREF _Toc498157482 \h </w:instrText>
             </w:r>
             <w:r>
               <w:rPr>
@@ -3995,7 +3995,7 @@
               <w:lang w:val="en-US"/>
             </w:rPr>
           </w:pPr>
-          <w:hyperlink w:anchor="_Toc498100204" w:history="1">
+          <w:hyperlink w:anchor="_Toc498157483" w:history="1">
             <w:r>
               <w:rPr>
                 <w:rStyle w:val="Hyperlink"/>
@@ -4038,7 +4038,7 @@
                 <w:noProof/>
                 <w:webHidden/>
               </w:rPr>
-              <w:instrText xml:space="preserve"> PAGEREF _Toc498100204 \h </w:instrText>
+              <w:instrText xml:space="preserve"> PAGEREF _Toc498157483 \h </w:instrText>
             </w:r>
             <w:r>
               <w:rPr>
@@ -4083,7 +4083,7 @@
               <w:lang w:val="en-US"/>
             </w:rPr>
           </w:pPr>
-          <w:hyperlink w:anchor="_Toc498100205" w:history="1">
+          <w:hyperlink w:anchor="_Toc498157484" w:history="1">
             <w:r>
               <w:rPr>
                 <w:rStyle w:val="Hyperlink"/>
@@ -4126,7 +4126,7 @@
                 <w:noProof/>
                 <w:webHidden/>
               </w:rPr>
-              <w:instrText xml:space="preserve"> PAGEREF _Toc498100205 \h </w:instrText>
+              <w:instrText xml:space="preserve"> PAGEREF _Toc498157484 \h </w:instrText>
             </w:r>
             <w:r>
               <w:rPr>
@@ -4171,7 +4171,7 @@
               <w:lang w:val="en-US"/>
             </w:rPr>
           </w:pPr>
-          <w:hyperlink w:anchor="_Toc498100206" w:history="1">
+          <w:hyperlink w:anchor="_Toc498157485" w:history="1">
             <w:r>
               <w:rPr>
                 <w:rStyle w:val="Hyperlink"/>
@@ -4214,7 +4214,7 @@
                 <w:noProof/>
                 <w:webHidden/>
               </w:rPr>
-              <w:instrText xml:space="preserve"> PAGEREF _Toc498100206 \h </w:instrText>
+              <w:instrText xml:space="preserve"> PAGEREF _Toc498157485 \h </w:instrText>
             </w:r>
             <w:r>
               <w:rPr>
@@ -4259,7 +4259,7 @@
               <w:lang w:val="en-US"/>
             </w:rPr>
           </w:pPr>
-          <w:hyperlink w:anchor="_Toc498100207" w:history="1">
+          <w:hyperlink w:anchor="_Toc498157486" w:history="1">
             <w:r>
               <w:rPr>
                 <w:rStyle w:val="Hyperlink"/>
@@ -4302,7 +4302,7 @@
                 <w:noProof/>
                 <w:webHidden/>
               </w:rPr>
-              <w:instrText xml:space="preserve"> PAGEREF _Toc498100207 \h </w:instrText>
+              <w:instrText xml:space="preserve"> PAGEREF _Toc498157486 \h </w:instrText>
             </w:r>
             <w:r>
               <w:rPr>
@@ -4347,7 +4347,7 @@
               <w:lang w:val="en-US"/>
             </w:rPr>
           </w:pPr>
-          <w:hyperlink w:anchor="_Toc498100208" w:history="1">
+          <w:hyperlink w:anchor="_Toc498157487" w:history="1">
             <w:r>
               <w:rPr>
                 <w:rStyle w:val="Hyperlink"/>
@@ -4390,7 +4390,7 @@
                 <w:noProof/>
                 <w:webHidden/>
               </w:rPr>
-              <w:instrText xml:space="preserve"> PAGEREF _Toc498100208 \h </w:instrText>
+              <w:instrText xml:space="preserve"> PAGEREF _Toc498157487 \h </w:instrText>
             </w:r>
             <w:r>
               <w:rPr>
@@ -4435,7 +4435,7 @@
               <w:lang w:val="en-US"/>
             </w:rPr>
           </w:pPr>
-          <w:hyperlink w:anchor="_Toc498100209" w:history="1">
+          <w:hyperlink w:anchor="_Toc498157488" w:history="1">
             <w:r>
               <w:rPr>
                 <w:rStyle w:val="Hyperlink"/>
@@ -4478,7 +4478,7 @@
                 <w:noProof/>
                 <w:webHidden/>
               </w:rPr>
-              <w:instrText xml:space="preserve"> PAGEREF _Toc498100209 \h </w:instrText>
+              <w:instrText xml:space="preserve"> PAGEREF _Toc498157488 \h </w:instrText>
             </w:r>
             <w:r>
               <w:rPr>
@@ -4523,7 +4523,7 @@
               <w:lang w:val="en-US"/>
             </w:rPr>
           </w:pPr>
-          <w:hyperlink w:anchor="_Toc498100210" w:history="1">
+          <w:hyperlink w:anchor="_Toc498157489" w:history="1">
             <w:r>
               <w:rPr>
                 <w:rStyle w:val="Hyperlink"/>
@@ -4566,7 +4566,7 @@
                 <w:noProof/>
                 <w:webHidden/>
               </w:rPr>
-              <w:instrText xml:space="preserve"> PAGEREF _Toc498100210 \h </w:instrText>
+              <w:instrText xml:space="preserve"> PAGEREF _Toc498157489 \h </w:instrText>
             </w:r>
             <w:r>
               <w:rPr>
@@ -4611,7 +4611,7 @@
               <w:lang w:val="en-US"/>
             </w:rPr>
           </w:pPr>
-          <w:hyperlink w:anchor="_Toc498100211" w:history="1">
+          <w:hyperlink w:anchor="_Toc498157490" w:history="1">
             <w:r>
               <w:rPr>
                 <w:rStyle w:val="Hyperlink"/>
@@ -4654,7 +4654,7 @@
                 <w:noProof/>
                 <w:webHidden/>
               </w:rPr>
-              <w:instrText xml:space="preserve"> PAGEREF _Toc498100211 \h </w:instrText>
+              <w:instrText xml:space="preserve"> PAGEREF _Toc498157490 \h </w:instrText>
             </w:r>
             <w:r>
               <w:rPr>
@@ -4699,7 +4699,7 @@
               <w:lang w:val="en-US"/>
             </w:rPr>
           </w:pPr>
-          <w:hyperlink w:anchor="_Toc498100212" w:history="1">
+          <w:hyperlink w:anchor="_Toc498157491" w:history="1">
             <w:r>
               <w:rPr>
                 <w:rStyle w:val="Hyperlink"/>
@@ -4742,7 +4742,7 @@
                 <w:noProof/>
                 <w:webHidden/>
               </w:rPr>
-              <w:instrText xml:space="preserve"> PAGEREF _Toc498100212 \h </w:instrText>
+              <w:instrText xml:space="preserve"> PAGEREF _Toc498157491 \h </w:instrText>
             </w:r>
             <w:r>
               <w:rPr>
@@ -4787,7 +4787,7 @@
               <w:lang w:val="en-US"/>
             </w:rPr>
           </w:pPr>
-          <w:hyperlink w:anchor="_Toc498100213" w:history="1">
+          <w:hyperlink w:anchor="_Toc498157492" w:history="1">
             <w:r>
               <w:rPr>
                 <w:rStyle w:val="Hyperlink"/>
@@ -4830,7 +4830,7 @@
                 <w:noProof/>
                 <w:webHidden/>
               </w:rPr>
-              <w:instrText xml:space="preserve"> PAGEREF _Toc498100213 \h </w:instrText>
+              <w:instrText xml:space="preserve"> PAGEREF _Toc498157492 \h </w:instrText>
             </w:r>
             <w:r>
               <w:rPr>
@@ -4875,7 +4875,7 @@
               <w:lang w:val="en-US"/>
             </w:rPr>
           </w:pPr>
-          <w:hyperlink w:anchor="_Toc498100214" w:history="1">
+          <w:hyperlink w:anchor="_Toc498157493" w:history="1">
             <w:r>
               <w:rPr>
                 <w:rStyle w:val="Hyperlink"/>
@@ -4918,7 +4918,7 @@
                 <w:noProof/>
                 <w:webHidden/>
               </w:rPr>
-              <w:instrText xml:space="preserve"> PAGEREF _Toc498100214 \h </w:instrText>
+              <w:instrText xml:space="preserve"> PAGEREF _Toc498157493 \h </w:instrText>
             </w:r>
             <w:r>
               <w:rPr>
@@ -4963,7 +4963,7 @@
               <w:lang w:val="en-US"/>
             </w:rPr>
           </w:pPr>
-          <w:hyperlink w:anchor="_Toc498100215" w:history="1">
+          <w:hyperlink w:anchor="_Toc498157494" w:history="1">
             <w:r>
               <w:rPr>
                 <w:rStyle w:val="Hyperlink"/>
@@ -5006,7 +5006,7 @@
                 <w:noProof/>
                 <w:webHidden/>
               </w:rPr>
-              <w:instrText xml:space="preserve"> PAGEREF _Toc498100215 \h </w:instrText>
+              <w:instrText xml:space="preserve"> PAGEREF _Toc498157494 \h </w:instrText>
             </w:r>
             <w:r>
               <w:rPr>
@@ -5051,7 +5051,7 @@
               <w:lang w:val="en-US"/>
             </w:rPr>
           </w:pPr>
-          <w:hyperlink w:anchor="_Toc498100216" w:history="1">
+          <w:hyperlink w:anchor="_Toc498157495" w:history="1">
             <w:r>
               <w:rPr>
                 <w:rStyle w:val="Hyperlink"/>
@@ -5094,7 +5094,7 @@
                 <w:noProof/>
                 <w:webHidden/>
               </w:rPr>
-              <w:instrText xml:space="preserve"> PAGEREF _Toc498100216 \h </w:instrText>
+              <w:instrText xml:space="preserve"> PAGEREF _Toc498157495 \h </w:instrText>
             </w:r>
             <w:r>
               <w:rPr>
@@ -5139,7 +5139,7 @@
               <w:lang w:val="en-US"/>
             </w:rPr>
           </w:pPr>
-          <w:hyperlink w:anchor="_Toc498100217" w:history="1">
+          <w:hyperlink w:anchor="_Toc498157496" w:history="1">
             <w:r>
               <w:rPr>
                 <w:rStyle w:val="Hyperlink"/>
@@ -5182,7 +5182,7 @@
                 <w:noProof/>
                 <w:webHidden/>
               </w:rPr>
-              <w:instrText xml:space="preserve"> PAGEREF _Toc498100217 \h </w:instrText>
+              <w:instrText xml:space="preserve"> PAGEREF _Toc498157496 \h </w:instrText>
             </w:r>
             <w:r>
               <w:rPr>
@@ -5227,7 +5227,7 @@
               <w:lang w:val="en-US"/>
             </w:rPr>
           </w:pPr>
-          <w:hyperlink w:anchor="_Toc498100218" w:history="1">
+          <w:hyperlink w:anchor="_Toc498157497" w:history="1">
             <w:r>
               <w:rPr>
                 <w:rStyle w:val="Hyperlink"/>
@@ -5270,7 +5270,7 @@
                 <w:noProof/>
                 <w:webHidden/>
               </w:rPr>
-              <w:instrText xml:space="preserve"> PAGEREF _Toc498100218 \h </w:instrText>
+              <w:instrText xml:space="preserve"> PAGEREF _Toc498157497 \h </w:instrText>
             </w:r>
             <w:r>
               <w:rPr>
@@ -5315,7 +5315,7 @@
               <w:lang w:val="en-US"/>
             </w:rPr>
           </w:pPr>
-          <w:hyperlink w:anchor="_Toc498100219" w:history="1">
+          <w:hyperlink w:anchor="_Toc498157498" w:history="1">
             <w:r>
               <w:rPr>
                 <w:rStyle w:val="Hyperlink"/>
@@ -5358,7 +5358,7 @@
                 <w:noProof/>
                 <w:webHidden/>
               </w:rPr>
-              <w:instrText xml:space="preserve"> PAGEREF _Toc498100219 \h </w:instrText>
+              <w:instrText xml:space="preserve"> PAGEREF _Toc498157498 \h </w:instrText>
             </w:r>
             <w:r>
               <w:rPr>
@@ -5403,7 +5403,7 @@
               <w:lang w:val="en-US"/>
             </w:rPr>
           </w:pPr>
-          <w:hyperlink w:anchor="_Toc498100220" w:history="1">
+          <w:hyperlink w:anchor="_Toc498157499" w:history="1">
             <w:r>
               <w:rPr>
                 <w:rStyle w:val="Hyperlink"/>
@@ -5446,7 +5446,7 @@
                 <w:noProof/>
                 <w:webHidden/>
               </w:rPr>
-              <w:instrText xml:space="preserve"> PAGEREF _Toc498100220 \h </w:instrText>
+              <w:instrText xml:space="preserve"> PAGEREF _Toc498157499 \h </w:instrText>
             </w:r>
             <w:r>
               <w:rPr>
@@ -5491,7 +5491,7 @@
               <w:lang w:val="en-US"/>
             </w:rPr>
           </w:pPr>
-          <w:hyperlink w:anchor="_Toc498100221" w:history="1">
+          <w:hyperlink w:anchor="_Toc498157500" w:history="1">
             <w:r>
               <w:rPr>
                 <w:rStyle w:val="Hyperlink"/>
@@ -5534,7 +5534,7 @@
                 <w:noProof/>
                 <w:webHidden/>
               </w:rPr>
-              <w:instrText xml:space="preserve"> PAGEREF _Toc498100221 \h </w:instrText>
+              <w:instrText xml:space="preserve"> PAGEREF _Toc498157500 \h </w:instrText>
             </w:r>
             <w:r>
               <w:rPr>
@@ -5579,7 +5579,7 @@
               <w:lang w:val="en-US"/>
             </w:rPr>
           </w:pPr>
-          <w:hyperlink w:anchor="_Toc498100222" w:history="1">
+          <w:hyperlink w:anchor="_Toc498157501" w:history="1">
             <w:r>
               <w:rPr>
                 <w:rStyle w:val="Hyperlink"/>
@@ -5622,7 +5622,7 @@
                 <w:noProof/>
                 <w:webHidden/>
               </w:rPr>
-              <w:instrText xml:space="preserve"> PAGEREF _Toc498100222 \h </w:instrText>
+              <w:instrText xml:space="preserve"> PAGEREF _Toc498157501 \h </w:instrText>
             </w:r>
             <w:r>
               <w:rPr>
@@ -5667,7 +5667,7 @@
               <w:lang w:val="en-US"/>
             </w:rPr>
           </w:pPr>
-          <w:hyperlink w:anchor="_Toc498100223" w:history="1">
+          <w:hyperlink w:anchor="_Toc498157502" w:history="1">
             <w:r>
               <w:rPr>
                 <w:rStyle w:val="Hyperlink"/>
@@ -5710,7 +5710,7 @@
                 <w:noProof/>
                 <w:webHidden/>
               </w:rPr>
-              <w:instrText xml:space="preserve"> PAGEREF _Toc498100223 \h </w:instrText>
+              <w:instrText xml:space="preserve"> PAGEREF _Toc498157502 \h </w:instrText>
             </w:r>
             <w:r>
               <w:rPr>
@@ -5755,7 +5755,7 @@
               <w:lang w:val="en-US"/>
             </w:rPr>
           </w:pPr>
-          <w:hyperlink w:anchor="_Toc498100224" w:history="1">
+          <w:hyperlink w:anchor="_Toc498157503" w:history="1">
             <w:r>
               <w:rPr>
                 <w:rStyle w:val="Hyperlink"/>
@@ -5798,7 +5798,7 @@
                 <w:noProof/>
                 <w:webHidden/>
               </w:rPr>
-              <w:instrText xml:space="preserve"> PAGEREF _Toc498100224 \h </w:instrText>
+              <w:instrText xml:space="preserve"> PAGEREF _Toc498157503 \h </w:instrText>
             </w:r>
             <w:r>
               <w:rPr>
@@ -5843,7 +5843,7 @@
               <w:lang w:val="en-US"/>
             </w:rPr>
           </w:pPr>
-          <w:hyperlink w:anchor="_Toc498100225" w:history="1">
+          <w:hyperlink w:anchor="_Toc498157504" w:history="1">
             <w:r>
               <w:rPr>
                 <w:rStyle w:val="Hyperlink"/>
@@ -5886,7 +5886,7 @@
                 <w:noProof/>
                 <w:webHidden/>
               </w:rPr>
-              <w:instrText xml:space="preserve"> PAGEREF _Toc498100225 \h </w:instrText>
+              <w:instrText xml:space="preserve"> PAGEREF _Toc498157504 \h </w:instrText>
             </w:r>
             <w:r>
               <w:rPr>
@@ -5931,7 +5931,7 @@
               <w:lang w:val="en-US"/>
             </w:rPr>
           </w:pPr>
-          <w:hyperlink w:anchor="_Toc498100226" w:history="1">
+          <w:hyperlink w:anchor="_Toc498157505" w:history="1">
             <w:r>
               <w:rPr>
                 <w:rStyle w:val="Hyperlink"/>
@@ -5974,7 +5974,7 @@
                 <w:noProof/>
                 <w:webHidden/>
               </w:rPr>
-              <w:instrText xml:space="preserve"> PAGEREF _Toc498100226 \h </w:instrText>
+              <w:instrText xml:space="preserve"> PAGEREF _Toc498157505 \h </w:instrText>
             </w:r>
             <w:r>
               <w:rPr>
@@ -6019,7 +6019,7 @@
               <w:lang w:val="en-US"/>
             </w:rPr>
           </w:pPr>
-          <w:hyperlink w:anchor="_Toc498100227" w:history="1">
+          <w:hyperlink w:anchor="_Toc498157506" w:history="1">
             <w:r>
               <w:rPr>
                 <w:rStyle w:val="Hyperlink"/>
@@ -6062,7 +6062,7 @@
                 <w:noProof/>
                 <w:webHidden/>
               </w:rPr>
-              <w:instrText xml:space="preserve"> PAGEREF _Toc498100227 \h </w:instrText>
+              <w:instrText xml:space="preserve"> PAGEREF _Toc498157506 \h </w:instrText>
             </w:r>
             <w:r>
               <w:rPr>
@@ -6107,7 +6107,7 @@
               <w:lang w:val="en-US"/>
             </w:rPr>
           </w:pPr>
-          <w:hyperlink w:anchor="_Toc498100228" w:history="1">
+          <w:hyperlink w:anchor="_Toc498157507" w:history="1">
             <w:r>
               <w:rPr>
                 <w:rStyle w:val="Hyperlink"/>
@@ -6150,7 +6150,7 @@
                 <w:noProof/>
                 <w:webHidden/>
               </w:rPr>
-              <w:instrText xml:space="preserve"> PAGEREF _Toc498100228 \h </w:instrText>
+              <w:instrText xml:space="preserve"> PAGEREF _Toc498157507 \h </w:instrText>
             </w:r>
             <w:r>
               <w:rPr>
@@ -6195,7 +6195,7 @@
               <w:lang w:val="en-US"/>
             </w:rPr>
           </w:pPr>
-          <w:hyperlink w:anchor="_Toc498100229" w:history="1">
+          <w:hyperlink w:anchor="_Toc498157508" w:history="1">
             <w:r>
               <w:rPr>
                 <w:rStyle w:val="Hyperlink"/>
@@ -6238,7 +6238,7 @@
                 <w:noProof/>
                 <w:webHidden/>
               </w:rPr>
-              <w:instrText xml:space="preserve"> PAGEREF _Toc498100229 \h </w:instrText>
+              <w:instrText xml:space="preserve"> PAGEREF _Toc498157508 \h </w:instrText>
             </w:r>
             <w:r>
               <w:rPr>
@@ -6283,7 +6283,7 @@
               <w:lang w:val="en-US"/>
             </w:rPr>
           </w:pPr>
-          <w:hyperlink w:anchor="_Toc498100230" w:history="1">
+          <w:hyperlink w:anchor="_Toc498157509" w:history="1">
             <w:r>
               <w:rPr>
                 <w:rStyle w:val="Hyperlink"/>
@@ -6326,7 +6326,7 @@
                 <w:noProof/>
                 <w:webHidden/>
               </w:rPr>
-              <w:instrText xml:space="preserve"> PAGEREF _Toc498100230 \h </w:instrText>
+              <w:instrText xml:space="preserve"> PAGEREF _Toc498157509 \h </w:instrText>
             </w:r>
             <w:r>
               <w:rPr>
@@ -6371,7 +6371,7 @@
               <w:lang w:val="en-US"/>
             </w:rPr>
           </w:pPr>
-          <w:hyperlink w:anchor="_Toc498100231" w:history="1">
+          <w:hyperlink w:anchor="_Toc498157510" w:history="1">
             <w:r>
               <w:rPr>
                 <w:rStyle w:val="Hyperlink"/>
@@ -6414,7 +6414,7 @@
                 <w:noProof/>
                 <w:webHidden/>
               </w:rPr>
-              <w:instrText xml:space="preserve"> PAGEREF _Toc498100231 \h </w:instrText>
+              <w:instrText xml:space="preserve"> PAGEREF _Toc498157510 \h </w:instrText>
             </w:r>
             <w:r>
               <w:rPr>
@@ -6459,7 +6459,7 @@
               <w:lang w:val="en-US"/>
             </w:rPr>
           </w:pPr>
-          <w:hyperlink w:anchor="_Toc498100232" w:history="1">
+          <w:hyperlink w:anchor="_Toc498157511" w:history="1">
             <w:r>
               <w:rPr>
                 <w:rStyle w:val="Hyperlink"/>
@@ -6502,7 +6502,7 @@
                 <w:noProof/>
                 <w:webHidden/>
               </w:rPr>
-              <w:instrText xml:space="preserve"> PAGEREF _Toc498100232 \h </w:instrText>
+              <w:instrText xml:space="preserve"> PAGEREF _Toc498157511 \h </w:instrText>
             </w:r>
             <w:r>
               <w:rPr>
@@ -6547,7 +6547,7 @@
               <w:lang w:val="en-US"/>
             </w:rPr>
           </w:pPr>
-          <w:hyperlink w:anchor="_Toc498100233" w:history="1">
+          <w:hyperlink w:anchor="_Toc498157512" w:history="1">
             <w:r>
               <w:rPr>
                 <w:rStyle w:val="Hyperlink"/>
@@ -6590,78 +6590,7 @@
                 <w:noProof/>
                 <w:webHidden/>
               </w:rPr>
-              <w:instrText xml:space="preserve"> PAGEREF _Toc498100233 \h </w:instrText>
-            </w:r>
-            <w:r>
-              <w:rPr>
-                <w:noProof/>
-                <w:webHidden/>
-              </w:rPr>
-            </w:r>
-            <w:r>
-              <w:rPr>
-                <w:noProof/>
-                <w:webHidden/>
-              </w:rPr>
-              <w:fldChar w:fldCharType="separate"/>
-            </w:r>
-            <w:r>
-              <w:rPr>
-                <w:noProof/>
-                <w:webHidden/>
-              </w:rPr>
-              <w:t>38</w:t>
-            </w:r>
-            <w:r>
-              <w:rPr>
-                <w:noProof/>
-                <w:webHidden/>
-              </w:rPr>
-              <w:fldChar w:fldCharType="end"/>
-            </w:r>
-          </w:hyperlink>
-        </w:p>
-        <w:p>
-          <w:pPr>
-            <w:pStyle w:val="TOC2"/>
-            <w:tabs>
-              <w:tab w:val="right" w:leader="dot" w:pos="8493"/>
-            </w:tabs>
-            <w:rPr>
-              <w:rFonts w:asciiTheme="minorHAnsi" w:eastAsiaTheme="minorEastAsia" w:hAnsiTheme="minorHAnsi"/>
-              <w:noProof/>
-              <w:sz w:val="22"/>
-              <w:lang w:val="en-US"/>
-            </w:rPr>
-          </w:pPr>
-          <w:hyperlink w:anchor="_Toc498100234" w:history="1">
-            <w:r>
-              <w:rPr>
-                <w:rStyle w:val="Hyperlink"/>
-                <w:noProof/>
-              </w:rPr>
-              <w:t>A szintakszisfa kezeléséhez tartozó három osztályt a SyntaxAnalysis projekt Tree nevű könyvtárába készítettem el. Ezek rövid működése a következő:</w:t>
-            </w:r>
-            <w:r>
-              <w:rPr>
-                <w:noProof/>
-                <w:webHidden/>
-              </w:rPr>
-              <w:tab/>
-            </w:r>
-            <w:r>
-              <w:rPr>
-                <w:noProof/>
-                <w:webHidden/>
-              </w:rPr>
-              <w:fldChar w:fldCharType="begin"/>
-            </w:r>
-            <w:r>
-              <w:rPr>
-                <w:noProof/>
-                <w:webHidden/>
-              </w:rPr>
-              <w:instrText xml:space="preserve"> PAGEREF _Toc498100234 \h </w:instrText>
+              <w:instrText xml:space="preserve"> PAGEREF _Toc498157512 \h </w:instrText>
             </w:r>
             <w:r>
               <w:rPr>
@@ -6706,7 +6635,7 @@
               <w:lang w:val="en-US"/>
             </w:rPr>
           </w:pPr>
-          <w:hyperlink w:anchor="_Toc498100235" w:history="1">
+          <w:hyperlink w:anchor="_Toc498157513" w:history="1">
             <w:r>
               <w:rPr>
                 <w:rStyle w:val="Hyperlink"/>
@@ -6749,7 +6678,7 @@
                 <w:noProof/>
                 <w:webHidden/>
               </w:rPr>
-              <w:instrText xml:space="preserve"> PAGEREF _Toc498100235 \h </w:instrText>
+              <w:instrText xml:space="preserve"> PAGEREF _Toc498157513 \h </w:instrText>
             </w:r>
             <w:r>
               <w:rPr>
@@ -6794,7 +6723,7 @@
               <w:lang w:val="en-US"/>
             </w:rPr>
           </w:pPr>
-          <w:hyperlink w:anchor="_Toc498100236" w:history="1">
+          <w:hyperlink w:anchor="_Toc498157514" w:history="1">
             <w:r>
               <w:rPr>
                 <w:rStyle w:val="Hyperlink"/>
@@ -6837,7 +6766,7 @@
                 <w:noProof/>
                 <w:webHidden/>
               </w:rPr>
-              <w:instrText xml:space="preserve"> PAGEREF _Toc498100236 \h </w:instrText>
+              <w:instrText xml:space="preserve"> PAGEREF _Toc498157514 \h </w:instrText>
             </w:r>
             <w:r>
               <w:rPr>
@@ -6882,7 +6811,7 @@
               <w:lang w:val="en-US"/>
             </w:rPr>
           </w:pPr>
-          <w:hyperlink w:anchor="_Toc498100237" w:history="1">
+          <w:hyperlink w:anchor="_Toc498157515" w:history="1">
             <w:r>
               <w:rPr>
                 <w:rStyle w:val="Hyperlink"/>
@@ -6925,7 +6854,7 @@
                 <w:noProof/>
                 <w:webHidden/>
               </w:rPr>
-              <w:instrText xml:space="preserve"> PAGEREF _Toc498100237 \h </w:instrText>
+              <w:instrText xml:space="preserve"> PAGEREF _Toc498157515 \h </w:instrText>
             </w:r>
             <w:r>
               <w:rPr>
@@ -6970,7 +6899,7 @@
               <w:lang w:val="en-US"/>
             </w:rPr>
           </w:pPr>
-          <w:hyperlink w:anchor="_Toc498100238" w:history="1">
+          <w:hyperlink w:anchor="_Toc498157516" w:history="1">
             <w:r>
               <w:rPr>
                 <w:rStyle w:val="Hyperlink"/>
@@ -7013,7 +6942,7 @@
                 <w:noProof/>
                 <w:webHidden/>
               </w:rPr>
-              <w:instrText xml:space="preserve"> PAGEREF _Toc498100238 \h </w:instrText>
+              <w:instrText xml:space="preserve"> PAGEREF _Toc498157516 \h </w:instrText>
             </w:r>
             <w:r>
               <w:rPr>
@@ -7058,7 +6987,7 @@
               <w:lang w:val="en-US"/>
             </w:rPr>
           </w:pPr>
-          <w:hyperlink w:anchor="_Toc498100239" w:history="1">
+          <w:hyperlink w:anchor="_Toc498157517" w:history="1">
             <w:r>
               <w:rPr>
                 <w:rStyle w:val="Hyperlink"/>
@@ -7101,7 +7030,7 @@
                 <w:noProof/>
                 <w:webHidden/>
               </w:rPr>
-              <w:instrText xml:space="preserve"> PAGEREF _Toc498100239 \h </w:instrText>
+              <w:instrText xml:space="preserve"> PAGEREF _Toc498157517 \h </w:instrText>
             </w:r>
             <w:r>
               <w:rPr>
@@ -7146,7 +7075,7 @@
               <w:lang w:val="en-US"/>
             </w:rPr>
           </w:pPr>
-          <w:hyperlink w:anchor="_Toc498100240" w:history="1">
+          <w:hyperlink w:anchor="_Toc498157518" w:history="1">
             <w:r>
               <w:rPr>
                 <w:rStyle w:val="Hyperlink"/>
@@ -7189,7 +7118,7 @@
                 <w:noProof/>
                 <w:webHidden/>
               </w:rPr>
-              <w:instrText xml:space="preserve"> PAGEREF _Toc498100240 \h </w:instrText>
+              <w:instrText xml:space="preserve"> PAGEREF _Toc498157518 \h </w:instrText>
             </w:r>
             <w:r>
               <w:rPr>
@@ -7234,7 +7163,7 @@
               <w:lang w:val="en-US"/>
             </w:rPr>
           </w:pPr>
-          <w:hyperlink w:anchor="_Toc498100241" w:history="1">
+          <w:hyperlink w:anchor="_Toc498157519" w:history="1">
             <w:r>
               <w:rPr>
                 <w:rStyle w:val="Hyperlink"/>
@@ -7277,7 +7206,7 @@
                 <w:noProof/>
                 <w:webHidden/>
               </w:rPr>
-              <w:instrText xml:space="preserve"> PAGEREF _Toc498100241 \h </w:instrText>
+              <w:instrText xml:space="preserve"> PAGEREF _Toc498157519 \h </w:instrText>
             </w:r>
             <w:r>
               <w:rPr>
@@ -7322,7 +7251,7 @@
               <w:lang w:val="en-US"/>
             </w:rPr>
           </w:pPr>
-          <w:hyperlink w:anchor="_Toc498100242" w:history="1">
+          <w:hyperlink w:anchor="_Toc498157520" w:history="1">
             <w:r>
               <w:rPr>
                 <w:rStyle w:val="Hyperlink"/>
@@ -7365,7 +7294,183 @@
                 <w:noProof/>
                 <w:webHidden/>
               </w:rPr>
-              <w:instrText xml:space="preserve"> PAGEREF _Toc498100242 \h </w:instrText>
+              <w:instrText xml:space="preserve"> PAGEREF _Toc498157520 \h </w:instrText>
+            </w:r>
+            <w:r>
+              <w:rPr>
+                <w:noProof/>
+                <w:webHidden/>
+              </w:rPr>
+            </w:r>
+            <w:r>
+              <w:rPr>
+                <w:noProof/>
+                <w:webHidden/>
+              </w:rPr>
+              <w:fldChar w:fldCharType="separate"/>
+            </w:r>
+            <w:r>
+              <w:rPr>
+                <w:noProof/>
+                <w:webHidden/>
+              </w:rPr>
+              <w:t>42</w:t>
+            </w:r>
+            <w:r>
+              <w:rPr>
+                <w:noProof/>
+                <w:webHidden/>
+              </w:rPr>
+              <w:fldChar w:fldCharType="end"/>
+            </w:r>
+          </w:hyperlink>
+        </w:p>
+        <w:p>
+          <w:pPr>
+            <w:pStyle w:val="TOC2"/>
+            <w:tabs>
+              <w:tab w:val="left" w:pos="1100"/>
+              <w:tab w:val="right" w:leader="dot" w:pos="8493"/>
+            </w:tabs>
+            <w:rPr>
+              <w:rFonts w:asciiTheme="minorHAnsi" w:eastAsiaTheme="minorEastAsia" w:hAnsiTheme="minorHAnsi"/>
+              <w:noProof/>
+              <w:sz w:val="22"/>
+              <w:lang w:val="en-US"/>
+            </w:rPr>
+          </w:pPr>
+          <w:hyperlink w:anchor="_Toc498157521" w:history="1">
+            <w:r>
+              <w:rPr>
+                <w:rStyle w:val="Hyperlink"/>
+                <w:noProof/>
+              </w:rPr>
+              <w:t>7.1.1.</w:t>
+            </w:r>
+            <w:r>
+              <w:rPr>
+                <w:rFonts w:asciiTheme="minorHAnsi" w:eastAsiaTheme="minorEastAsia" w:hAnsiTheme="minorHAnsi"/>
+                <w:noProof/>
+                <w:sz w:val="22"/>
+                <w:lang w:val="en-US"/>
+              </w:rPr>
+              <w:tab/>
+            </w:r>
+            <w:r>
+              <w:rPr>
+                <w:rStyle w:val="Hyperlink"/>
+                <w:noProof/>
+              </w:rPr>
+              <w:t>A szemantikus elemző feladatainak meghatározása</w:t>
+            </w:r>
+            <w:r>
+              <w:rPr>
+                <w:noProof/>
+                <w:webHidden/>
+              </w:rPr>
+              <w:tab/>
+            </w:r>
+            <w:r>
+              <w:rPr>
+                <w:noProof/>
+                <w:webHidden/>
+              </w:rPr>
+              <w:fldChar w:fldCharType="begin"/>
+            </w:r>
+            <w:r>
+              <w:rPr>
+                <w:noProof/>
+                <w:webHidden/>
+              </w:rPr>
+              <w:instrText xml:space="preserve"> PAGEREF _Toc498157521 \h </w:instrText>
+            </w:r>
+            <w:r>
+              <w:rPr>
+                <w:noProof/>
+                <w:webHidden/>
+              </w:rPr>
+            </w:r>
+            <w:r>
+              <w:rPr>
+                <w:noProof/>
+                <w:webHidden/>
+              </w:rPr>
+              <w:fldChar w:fldCharType="separate"/>
+            </w:r>
+            <w:r>
+              <w:rPr>
+                <w:noProof/>
+                <w:webHidden/>
+              </w:rPr>
+              <w:t>42</w:t>
+            </w:r>
+            <w:r>
+              <w:rPr>
+                <w:noProof/>
+                <w:webHidden/>
+              </w:rPr>
+              <w:fldChar w:fldCharType="end"/>
+            </w:r>
+          </w:hyperlink>
+        </w:p>
+        <w:p>
+          <w:pPr>
+            <w:pStyle w:val="TOC2"/>
+            <w:tabs>
+              <w:tab w:val="left" w:pos="1100"/>
+              <w:tab w:val="right" w:leader="dot" w:pos="8493"/>
+            </w:tabs>
+            <w:rPr>
+              <w:rFonts w:asciiTheme="minorHAnsi" w:eastAsiaTheme="minorEastAsia" w:hAnsiTheme="minorHAnsi"/>
+              <w:noProof/>
+              <w:sz w:val="22"/>
+              <w:lang w:val="en-US"/>
+            </w:rPr>
+          </w:pPr>
+          <w:hyperlink w:anchor="_Toc498157522" w:history="1">
+            <w:r>
+              <w:rPr>
+                <w:rStyle w:val="Hyperlink"/>
+                <w:noProof/>
+              </w:rPr>
+              <w:t>7.1.2.</w:t>
+            </w:r>
+            <w:r>
+              <w:rPr>
+                <w:rFonts w:asciiTheme="minorHAnsi" w:eastAsiaTheme="minorEastAsia" w:hAnsiTheme="minorHAnsi"/>
+                <w:noProof/>
+                <w:sz w:val="22"/>
+                <w:lang w:val="en-US"/>
+              </w:rPr>
+              <w:tab/>
+            </w:r>
+            <w:r>
+              <w:rPr>
+                <w:rStyle w:val="Hyperlink"/>
+                <w:noProof/>
+              </w:rPr>
+              <w:t>Működési elv</w:t>
+            </w:r>
+            <w:r>
+              <w:rPr>
+                <w:noProof/>
+                <w:webHidden/>
+              </w:rPr>
+              <w:tab/>
+            </w:r>
+            <w:r>
+              <w:rPr>
+                <w:noProof/>
+                <w:webHidden/>
+              </w:rPr>
+              <w:fldChar w:fldCharType="begin"/>
+            </w:r>
+            <w:r>
+              <w:rPr>
+                <w:noProof/>
+                <w:webHidden/>
+              </w:rPr>
+              <w:instrText xml:space="preserve"> PAGEREF _Toc498157522 \h </w:instrText>
             </w:r>
             <w:r>
               <w:rPr>
@@ -7410,7 +7515,7 @@
               <w:lang w:val="en-US"/>
             </w:rPr>
           </w:pPr>
-          <w:hyperlink w:anchor="_Toc498100243" w:history="1">
+          <w:hyperlink w:anchor="_Toc498157523" w:history="1">
             <w:r>
               <w:rPr>
                 <w:rStyle w:val="Hyperlink"/>
@@ -7453,7 +7558,7 @@
                 <w:noProof/>
                 <w:webHidden/>
               </w:rPr>
-              <w:instrText xml:space="preserve"> PAGEREF _Toc498100243 \h </w:instrText>
+              <w:instrText xml:space="preserve"> PAGEREF _Toc498157523 \h </w:instrText>
             </w:r>
             <w:r>
               <w:rPr>
@@ -7473,7 +7578,183 @@
                 <w:noProof/>
                 <w:webHidden/>
               </w:rPr>
-              <w:t>42</w:t>
+              <w:t>43</w:t>
+            </w:r>
+            <w:r>
+              <w:rPr>
+                <w:noProof/>
+                <w:webHidden/>
+              </w:rPr>
+              <w:fldChar w:fldCharType="end"/>
+            </w:r>
+          </w:hyperlink>
+        </w:p>
+        <w:p>
+          <w:pPr>
+            <w:pStyle w:val="TOC2"/>
+            <w:tabs>
+              <w:tab w:val="left" w:pos="1100"/>
+              <w:tab w:val="right" w:leader="dot" w:pos="8493"/>
+            </w:tabs>
+            <w:rPr>
+              <w:rFonts w:asciiTheme="minorHAnsi" w:eastAsiaTheme="minorEastAsia" w:hAnsiTheme="minorHAnsi"/>
+              <w:noProof/>
+              <w:sz w:val="22"/>
+              <w:lang w:val="en-US"/>
+            </w:rPr>
+          </w:pPr>
+          <w:hyperlink w:anchor="_Toc498157524" w:history="1">
+            <w:r>
+              <w:rPr>
+                <w:rStyle w:val="Hyperlink"/>
+                <w:noProof/>
+              </w:rPr>
+              <w:t>7.2.1.</w:t>
+            </w:r>
+            <w:r>
+              <w:rPr>
+                <w:rFonts w:asciiTheme="minorHAnsi" w:eastAsiaTheme="minorEastAsia" w:hAnsiTheme="minorHAnsi"/>
+                <w:noProof/>
+                <w:sz w:val="22"/>
+                <w:lang w:val="en-US"/>
+              </w:rPr>
+              <w:tab/>
+            </w:r>
+            <w:r>
+              <w:rPr>
+                <w:rStyle w:val="Hyperlink"/>
+                <w:noProof/>
+              </w:rPr>
+              <w:t>Az implementáció részei</w:t>
+            </w:r>
+            <w:r>
+              <w:rPr>
+                <w:noProof/>
+                <w:webHidden/>
+              </w:rPr>
+              <w:tab/>
+            </w:r>
+            <w:r>
+              <w:rPr>
+                <w:noProof/>
+                <w:webHidden/>
+              </w:rPr>
+              <w:fldChar w:fldCharType="begin"/>
+            </w:r>
+            <w:r>
+              <w:rPr>
+                <w:noProof/>
+                <w:webHidden/>
+              </w:rPr>
+              <w:instrText xml:space="preserve"> PAGEREF _Toc498157524 \h </w:instrText>
+            </w:r>
+            <w:r>
+              <w:rPr>
+                <w:noProof/>
+                <w:webHidden/>
+              </w:rPr>
+            </w:r>
+            <w:r>
+              <w:rPr>
+                <w:noProof/>
+                <w:webHidden/>
+              </w:rPr>
+              <w:fldChar w:fldCharType="separate"/>
+            </w:r>
+            <w:r>
+              <w:rPr>
+                <w:noProof/>
+                <w:webHidden/>
+              </w:rPr>
+              <w:t>43</w:t>
+            </w:r>
+            <w:r>
+              <w:rPr>
+                <w:noProof/>
+                <w:webHidden/>
+              </w:rPr>
+              <w:fldChar w:fldCharType="end"/>
+            </w:r>
+          </w:hyperlink>
+        </w:p>
+        <w:p>
+          <w:pPr>
+            <w:pStyle w:val="TOC2"/>
+            <w:tabs>
+              <w:tab w:val="left" w:pos="1100"/>
+              <w:tab w:val="right" w:leader="dot" w:pos="8493"/>
+            </w:tabs>
+            <w:rPr>
+              <w:rFonts w:asciiTheme="minorHAnsi" w:eastAsiaTheme="minorEastAsia" w:hAnsiTheme="minorHAnsi"/>
+              <w:noProof/>
+              <w:sz w:val="22"/>
+              <w:lang w:val="en-US"/>
+            </w:rPr>
+          </w:pPr>
+          <w:hyperlink w:anchor="_Toc498157525" w:history="1">
+            <w:r>
+              <w:rPr>
+                <w:rStyle w:val="Hyperlink"/>
+                <w:noProof/>
+              </w:rPr>
+              <w:t>7.2.2.</w:t>
+            </w:r>
+            <w:r>
+              <w:rPr>
+                <w:rFonts w:asciiTheme="minorHAnsi" w:eastAsiaTheme="minorEastAsia" w:hAnsiTheme="minorHAnsi"/>
+                <w:noProof/>
+                <w:sz w:val="22"/>
+                <w:lang w:val="en-US"/>
+              </w:rPr>
+              <w:tab/>
+            </w:r>
+            <w:r>
+              <w:rPr>
+                <w:rStyle w:val="Hyperlink"/>
+                <w:noProof/>
+              </w:rPr>
+              <w:t>Hibakezelés</w:t>
+            </w:r>
+            <w:r>
+              <w:rPr>
+                <w:noProof/>
+                <w:webHidden/>
+              </w:rPr>
+              <w:tab/>
+            </w:r>
+            <w:r>
+              <w:rPr>
+                <w:noProof/>
+                <w:webHidden/>
+              </w:rPr>
+              <w:fldChar w:fldCharType="begin"/>
+            </w:r>
+            <w:r>
+              <w:rPr>
+                <w:noProof/>
+                <w:webHidden/>
+              </w:rPr>
+              <w:instrText xml:space="preserve"> PAGEREF _Toc498157525 \h </w:instrText>
+            </w:r>
+            <w:r>
+              <w:rPr>
+                <w:noProof/>
+                <w:webHidden/>
+              </w:rPr>
+            </w:r>
+            <w:r>
+              <w:rPr>
+                <w:noProof/>
+                <w:webHidden/>
+              </w:rPr>
+              <w:fldChar w:fldCharType="separate"/>
+            </w:r>
+            <w:r>
+              <w:rPr>
+                <w:noProof/>
+                <w:webHidden/>
+              </w:rPr>
+              <w:t>44</w:t>
             </w:r>
             <w:r>
               <w:rPr>
@@ -7498,7 +7779,7 @@
               <w:lang w:val="en-US"/>
             </w:rPr>
           </w:pPr>
-          <w:hyperlink w:anchor="_Toc498100244" w:history="1">
+          <w:hyperlink w:anchor="_Toc498157526" w:history="1">
             <w:r>
               <w:rPr>
                 <w:rStyle w:val="Hyperlink"/>
@@ -7520,7 +7801,21 @@
                 <w:rStyle w:val="Hyperlink"/>
                 <w:noProof/>
               </w:rPr>
-              <w:t>Tesztelés</w:t>
+              <w:t>Tes</w:t>
+            </w:r>
+            <w:r>
+              <w:rPr>
+                <w:rStyle w:val="Hyperlink"/>
+                <w:noProof/>
+              </w:rPr>
+              <w:t>z</w:t>
+            </w:r>
+            <w:r>
+              <w:rPr>
+                <w:rStyle w:val="Hyperlink"/>
+                <w:noProof/>
+              </w:rPr>
+              <w:t>telés</w:t>
             </w:r>
             <w:r>
               <w:rPr>
@@ -7541,7 +7836,7 @@
                 <w:noProof/>
                 <w:webHidden/>
               </w:rPr>
-              <w:instrText xml:space="preserve"> PAGEREF _Toc498100244 \h </w:instrText>
+              <w:instrText xml:space="preserve"> PAGEREF _Toc498157526 \h </w:instrText>
             </w:r>
             <w:r>
               <w:rPr>
@@ -7561,7 +7856,7 @@
                 <w:noProof/>
                 <w:webHidden/>
               </w:rPr>
-              <w:t>42</w:t>
+              <w:t>44</w:t>
             </w:r>
             <w:r>
               <w:rPr>
@@ -7586,7 +7881,7 @@
               <w:lang w:val="en-US"/>
             </w:rPr>
           </w:pPr>
-          <w:hyperlink w:anchor="_Toc498100245" w:history="1">
+          <w:hyperlink w:anchor="_Toc498157527" w:history="1">
             <w:r>
               <w:rPr>
                 <w:rStyle w:val="Hyperlink"/>
@@ -7629,7 +7924,7 @@
                 <w:noProof/>
                 <w:webHidden/>
               </w:rPr>
-              <w:instrText xml:space="preserve"> PAGEREF _Toc498100245 \h </w:instrText>
+              <w:instrText xml:space="preserve"> PAGEREF _Toc498157527 \h </w:instrText>
             </w:r>
             <w:r>
               <w:rPr>
@@ -7649,7 +7944,7 @@
                 <w:noProof/>
                 <w:webHidden/>
               </w:rPr>
-              <w:t>42</w:t>
+              <w:t>44</w:t>
             </w:r>
             <w:r>
               <w:rPr>
@@ -7674,7 +7969,7 @@
               <w:lang w:val="en-US"/>
             </w:rPr>
           </w:pPr>
-          <w:hyperlink w:anchor="_Toc498100246" w:history="1">
+          <w:hyperlink w:anchor="_Toc498157528" w:history="1">
             <w:r>
               <w:rPr>
                 <w:rStyle w:val="Hyperlink"/>
@@ -7717,7 +8012,7 @@
                 <w:noProof/>
                 <w:webHidden/>
               </w:rPr>
-              <w:instrText xml:space="preserve"> PAGEREF _Toc498100246 \h </w:instrText>
+              <w:instrText xml:space="preserve"> PAGEREF _Toc498157528 \h </w:instrText>
             </w:r>
             <w:r>
               <w:rPr>
@@ -7737,7 +8032,7 @@
                 <w:noProof/>
                 <w:webHidden/>
               </w:rPr>
-              <w:t>43</w:t>
+              <w:t>45</w:t>
             </w:r>
             <w:r>
               <w:rPr>
@@ -7762,7 +8057,7 @@
               <w:lang w:val="en-US"/>
             </w:rPr>
           </w:pPr>
-          <w:hyperlink w:anchor="_Toc498100247" w:history="1">
+          <w:hyperlink w:anchor="_Toc498157529" w:history="1">
             <w:r>
               <w:rPr>
                 <w:rStyle w:val="Hyperlink"/>
@@ -7805,7 +8100,7 @@
                 <w:noProof/>
                 <w:webHidden/>
               </w:rPr>
-              <w:instrText xml:space="preserve"> PAGEREF _Toc498100247 \h </w:instrText>
+              <w:instrText xml:space="preserve"> PAGEREF _Toc498157529 \h </w:instrText>
             </w:r>
             <w:r>
               <w:rPr>
@@ -7825,7 +8120,7 @@
                 <w:noProof/>
                 <w:webHidden/>
               </w:rPr>
-              <w:t>44</w:t>
+              <w:t>46</w:t>
             </w:r>
             <w:r>
               <w:rPr>
@@ -7850,7 +8145,7 @@
               <w:lang w:val="en-US"/>
             </w:rPr>
           </w:pPr>
-          <w:hyperlink w:anchor="_Toc498100248" w:history="1">
+          <w:hyperlink w:anchor="_Toc498157530" w:history="1">
             <w:r>
               <w:rPr>
                 <w:rStyle w:val="Hyperlink"/>
@@ -7893,7 +8188,7 @@
                 <w:noProof/>
                 <w:webHidden/>
               </w:rPr>
-              <w:instrText xml:space="preserve"> PAGEREF _Toc498100248 \h </w:instrText>
+              <w:instrText xml:space="preserve"> PAGEREF _Toc498157530 \h </w:instrText>
             </w:r>
             <w:r>
               <w:rPr>
@@ -7913,7 +8208,7 @@
                 <w:noProof/>
                 <w:webHidden/>
               </w:rPr>
-              <w:t>44</w:t>
+              <w:t>46</w:t>
             </w:r>
             <w:r>
               <w:rPr>
@@ -7961,7 +8256,7 @@
         <w:spacing w:before="240" w:after="240"/>
         <w:jc w:val="both"/>
       </w:pPr>
-      <w:bookmarkStart w:id="2" w:name="_Toc498100180"/>
+      <w:bookmarkStart w:id="2" w:name="_Toc498157459"/>
       <w:r>
         <w:lastRenderedPageBreak/>
         <w:t>Köszönetnyilvánítás</w:t>
@@ -8006,7 +8301,7 @@
           <w:szCs w:val="26"/>
         </w:rPr>
       </w:pPr>
-      <w:bookmarkStart w:id="3" w:name="_Toc498100181"/>
+      <w:bookmarkStart w:id="3" w:name="_Toc498157460"/>
       <w:r>
         <w:lastRenderedPageBreak/>
         <w:t>Rövid tartalmi összefoglaló a téma területéről, a feladatról</w:t>
@@ -8184,7 +8479,7 @@
           <w:szCs w:val="26"/>
         </w:rPr>
       </w:pPr>
-      <w:bookmarkStart w:id="4" w:name="_Toc498100182"/>
+      <w:bookmarkStart w:id="4" w:name="_Toc498157461"/>
       <w:r>
         <w:lastRenderedPageBreak/>
         <w:t>A megoldandó probléma és motivációi</w:t>
@@ -8417,7 +8712,7 @@
         <w:ind w:left="357" w:hanging="357"/>
         <w:jc w:val="both"/>
       </w:pPr>
-      <w:bookmarkStart w:id="5" w:name="_Toc498100183"/>
+      <w:bookmarkStart w:id="5" w:name="_Toc498157462"/>
       <w:r>
         <w:lastRenderedPageBreak/>
         <w:t xml:space="preserve">A fordítóprogramok </w:t>
@@ -8437,7 +8732,7 @@
         <w:spacing w:before="240" w:after="240"/>
         <w:ind w:left="568" w:hanging="284"/>
       </w:pPr>
-      <w:bookmarkStart w:id="6" w:name="_Toc498100184"/>
+      <w:bookmarkStart w:id="6" w:name="_Toc498157463"/>
       <w:r>
         <w:t>Áttekintés</w:t>
       </w:r>
@@ -9196,7 +9491,7 @@
           <w:szCs w:val="24"/>
         </w:rPr>
       </w:pPr>
-      <w:bookmarkStart w:id="11" w:name="_Toc498100185"/>
+      <w:bookmarkStart w:id="11" w:name="_Toc498157464"/>
       <w:r>
         <w:rPr>
           <w:szCs w:val="24"/>
@@ -10639,7 +10934,7 @@
           <w:szCs w:val="24"/>
         </w:rPr>
       </w:pPr>
-      <w:bookmarkStart w:id="12" w:name="_Toc498100186"/>
+      <w:bookmarkStart w:id="12" w:name="_Toc498157465"/>
       <w:r>
         <w:rPr>
           <w:szCs w:val="24"/>
@@ -11779,7 +12074,7 @@
           <w:szCs w:val="24"/>
         </w:rPr>
       </w:pPr>
-      <w:bookmarkStart w:id="13" w:name="_Toc498100187"/>
+      <w:bookmarkStart w:id="13" w:name="_Toc498157466"/>
       <w:r>
         <w:rPr>
           <w:szCs w:val="24"/>
@@ -12242,7 +12537,7 @@
         <w:spacing w:before="240" w:after="240"/>
       </w:pPr>
       <w:bookmarkStart w:id="14" w:name="_Ref469232301"/>
-      <w:bookmarkStart w:id="15" w:name="_Toc498100188"/>
+      <w:bookmarkStart w:id="15" w:name="_Toc498157467"/>
       <w:r>
         <w:lastRenderedPageBreak/>
         <w:t>Szimbólumtábla</w:t>
@@ -12766,7 +13061,7 @@
         <w:spacing w:before="240" w:after="240"/>
         <w:ind w:left="568" w:hanging="284"/>
       </w:pPr>
-      <w:bookmarkStart w:id="16" w:name="_Toc498100189"/>
+      <w:bookmarkStart w:id="16" w:name="_Toc498157468"/>
       <w:r>
         <w:t>Szintaktikus elemző</w:t>
       </w:r>
@@ -12801,7 +13096,7 @@
         </w:numPr>
         <w:spacing w:before="240" w:after="240"/>
       </w:pPr>
-      <w:bookmarkStart w:id="17" w:name="_Toc498100190"/>
+      <w:bookmarkStart w:id="17" w:name="_Toc498157469"/>
       <w:r>
         <w:t>A szintaktikus elemző</w:t>
       </w:r>
@@ -13210,7 +13505,7 @@
         </w:numPr>
         <w:spacing w:before="240" w:after="240"/>
       </w:pPr>
-      <w:bookmarkStart w:id="18" w:name="_Toc498100191"/>
+      <w:bookmarkStart w:id="18" w:name="_Toc498157470"/>
       <w:r>
         <w:lastRenderedPageBreak/>
         <w:t>A s</w:t>
@@ -13771,7 +14066,7 @@
         </w:numPr>
         <w:spacing w:before="240" w:after="240"/>
       </w:pPr>
-      <w:bookmarkStart w:id="19" w:name="_Toc498100192"/>
+      <w:bookmarkStart w:id="19" w:name="_Toc498157471"/>
       <w:r>
         <w:t>Rekurzió</w:t>
       </w:r>
@@ -13815,8 +14110,8 @@
         <w:spacing w:before="240" w:after="240"/>
         <w:ind w:left="568" w:hanging="284"/>
       </w:pPr>
-      <w:bookmarkStart w:id="20" w:name="_Toc498100193"/>
-      <w:bookmarkStart w:id="21" w:name="_Ref498103545"/>
+      <w:bookmarkStart w:id="20" w:name="_Ref498103545"/>
+      <w:bookmarkStart w:id="21" w:name="_Toc498157472"/>
       <w:r>
         <w:t>Szemantikus elemző</w:t>
       </w:r>
@@ -13960,7 +14255,7 @@
         <w:lastRenderedPageBreak/>
         <w:t xml:space="preserve"> </w:t>
       </w:r>
-      <w:bookmarkStart w:id="22" w:name="_Toc498100194"/>
+      <w:bookmarkStart w:id="22" w:name="_Toc498157473"/>
       <w:r>
         <w:t>Kódgeneráló</w:t>
       </w:r>
@@ -13990,7 +14285,7 @@
       <w:r>
         <w:t xml:space="preserve"> </w:t>
       </w:r>
-      <w:bookmarkStart w:id="23" w:name="_Toc498100195"/>
+      <w:bookmarkStart w:id="23" w:name="_Toc498157474"/>
       <w:r>
         <w:t>Kódoptimalizáló</w:t>
       </w:r>
@@ -14046,7 +14341,7 @@
       <w:r>
         <w:t xml:space="preserve"> </w:t>
       </w:r>
-      <w:bookmarkStart w:id="24" w:name="_Toc498100196"/>
+      <w:bookmarkStart w:id="24" w:name="_Toc498157475"/>
       <w:r>
         <w:t xml:space="preserve">A fordítási </w:t>
       </w:r>
@@ -14441,7 +14736,7 @@
         <w:spacing w:before="240" w:after="240"/>
         <w:jc w:val="both"/>
       </w:pPr>
-      <w:bookmarkStart w:id="27" w:name="_Toc498100197"/>
+      <w:bookmarkStart w:id="27" w:name="_Toc498157476"/>
       <w:r>
         <w:lastRenderedPageBreak/>
         <w:t>A feladat elemzése</w:t>
@@ -14462,7 +14757,7 @@
         </w:numPr>
         <w:spacing w:before="240" w:after="240"/>
       </w:pPr>
-      <w:bookmarkStart w:id="28" w:name="_Toc498100198"/>
+      <w:bookmarkStart w:id="28" w:name="_Toc498157477"/>
       <w:r>
         <w:t>Lexikális elemző</w:t>
       </w:r>
@@ -14524,7 +14819,7 @@
         </w:numPr>
         <w:spacing w:before="240" w:after="240"/>
       </w:pPr>
-      <w:bookmarkStart w:id="29" w:name="_Toc498100199"/>
+      <w:bookmarkStart w:id="29" w:name="_Toc498157478"/>
       <w:r>
         <w:t>Szintaktikus elemző</w:t>
       </w:r>
@@ -14595,7 +14890,7 @@
         </w:numPr>
         <w:spacing w:before="240" w:after="240"/>
       </w:pPr>
-      <w:bookmarkStart w:id="30" w:name="_Toc498100200"/>
+      <w:bookmarkStart w:id="30" w:name="_Toc498157479"/>
       <w:r>
         <w:t>Szemantikus elemző</w:t>
       </w:r>
@@ -14648,7 +14943,7 @@
         </w:numPr>
         <w:spacing w:before="240" w:after="240"/>
       </w:pPr>
-      <w:bookmarkStart w:id="31" w:name="_Toc498100201"/>
+      <w:bookmarkStart w:id="31" w:name="_Toc498157480"/>
       <w:r>
         <w:t>Kódgeneráló</w:t>
       </w:r>
@@ -14695,7 +14990,7 @@
         </w:numPr>
         <w:spacing w:before="240" w:after="240"/>
       </w:pPr>
-      <w:bookmarkStart w:id="32" w:name="_Toc498100202"/>
+      <w:bookmarkStart w:id="32" w:name="_Toc498157481"/>
       <w:r>
         <w:t>Kódoptimalizáló</w:t>
       </w:r>
@@ -14760,7 +15055,7 @@
         <w:spacing w:before="240" w:after="240"/>
         <w:jc w:val="both"/>
       </w:pPr>
-      <w:bookmarkStart w:id="33" w:name="_Toc498100203"/>
+      <w:bookmarkStart w:id="33" w:name="_Toc498157482"/>
       <w:r>
         <w:lastRenderedPageBreak/>
         <w:t>Fejlesztőeszközök kiválasztása</w:t>
@@ -14776,7 +15071,7 @@
         </w:numPr>
         <w:spacing w:before="240" w:after="240"/>
       </w:pPr>
-      <w:bookmarkStart w:id="34" w:name="_Toc498100204"/>
+      <w:bookmarkStart w:id="34" w:name="_Toc498157483"/>
       <w:r>
         <w:t>Programozási nyelv választás</w:t>
       </w:r>
@@ -15077,7 +15372,7 @@
         </w:numPr>
         <w:spacing w:before="240" w:after="240"/>
       </w:pPr>
-      <w:bookmarkStart w:id="35" w:name="_Toc498100205"/>
+      <w:bookmarkStart w:id="35" w:name="_Toc498157484"/>
       <w:r>
         <w:t>Operációs rendszer és fejlesztői környezet választás</w:t>
       </w:r>
@@ -15508,7 +15803,7 @@
         <w:spacing w:before="240" w:after="240"/>
         <w:jc w:val="both"/>
       </w:pPr>
-      <w:bookmarkStart w:id="37" w:name="_Toc498100206"/>
+      <w:bookmarkStart w:id="37" w:name="_Toc498157485"/>
       <w:r>
         <w:lastRenderedPageBreak/>
         <w:t>A fel</w:t>
@@ -15555,7 +15850,7 @@
       </w:r>
       <w:bookmarkStart w:id="38" w:name="_Ref497934948"/>
       <w:bookmarkStart w:id="39" w:name="_Ref498009267"/>
-      <w:bookmarkStart w:id="40" w:name="_Toc498100207"/>
+      <w:bookmarkStart w:id="40" w:name="_Toc498157486"/>
       <w:r>
         <w:t>Áttekintés</w:t>
       </w:r>
@@ -16073,7 +16368,7 @@
         </w:numPr>
         <w:spacing w:before="240" w:after="240"/>
       </w:pPr>
-      <w:bookmarkStart w:id="41" w:name="_Toc498100208"/>
+      <w:bookmarkStart w:id="41" w:name="_Toc498157487"/>
       <w:r>
         <w:t>Bevezetés</w:t>
       </w:r>
@@ -16146,7 +16441,7 @@
         <w:t xml:space="preserve"> </w:t>
       </w:r>
       <w:bookmarkStart w:id="42" w:name="_Ref468877029"/>
-      <w:bookmarkStart w:id="43" w:name="_Toc498100209"/>
+      <w:bookmarkStart w:id="43" w:name="_Toc498157488"/>
       <w:r>
         <w:t>Lefoglalt szavak</w:t>
       </w:r>
@@ -16686,7 +16981,7 @@
       <w:r>
         <w:t xml:space="preserve"> </w:t>
       </w:r>
-      <w:bookmarkStart w:id="44" w:name="_Toc498100210"/>
+      <w:bookmarkStart w:id="44" w:name="_Toc498157489"/>
       <w:r>
         <w:t>Változóhasználat, típusok</w:t>
       </w:r>
@@ -16771,7 +17066,7 @@
       <w:r>
         <w:t xml:space="preserve"> </w:t>
       </w:r>
-      <w:bookmarkStart w:id="45" w:name="_Toc498100211"/>
+      <w:bookmarkStart w:id="45" w:name="_Toc498157490"/>
       <w:r>
         <w:t>Típuskonverziók</w:t>
       </w:r>
@@ -16827,7 +17122,7 @@
       <w:r>
         <w:t xml:space="preserve"> </w:t>
       </w:r>
-      <w:bookmarkStart w:id="46" w:name="_Toc498100212"/>
+      <w:bookmarkStart w:id="46" w:name="_Toc498157491"/>
       <w:r>
         <w:t>Operátorok</w:t>
       </w:r>
@@ -17839,7 +18134,7 @@
         <w:lastRenderedPageBreak/>
         <w:t xml:space="preserve"> </w:t>
       </w:r>
-      <w:bookmarkStart w:id="48" w:name="_Toc498100213"/>
+      <w:bookmarkStart w:id="48" w:name="_Toc498157492"/>
       <w:r>
         <w:rPr>
           <w:noProof/>
@@ -17926,7 +18221,7 @@
       <w:r>
         <w:t xml:space="preserve"> </w:t>
       </w:r>
-      <w:bookmarkStart w:id="49" w:name="_Toc498100214"/>
+      <w:bookmarkStart w:id="49" w:name="_Toc498157493"/>
       <w:r>
         <w:t>Vezérlési szerkezetek</w:t>
       </w:r>
@@ -18040,7 +18335,7 @@
       <w:r>
         <w:t xml:space="preserve"> </w:t>
       </w:r>
-      <w:bookmarkStart w:id="50" w:name="_Toc498100215"/>
+      <w:bookmarkStart w:id="50" w:name="_Toc498157494"/>
       <w:r>
         <w:t>I/O kezelés</w:t>
       </w:r>
@@ -18137,7 +18432,7 @@
         </w:numPr>
         <w:spacing w:before="240" w:after="240"/>
       </w:pPr>
-      <w:bookmarkStart w:id="51" w:name="_Toc498100216"/>
+      <w:bookmarkStart w:id="51" w:name="_Toc498157495"/>
       <w:r>
         <w:t>Tömbkezelés</w:t>
       </w:r>
@@ -18279,7 +18574,7 @@
         <w:spacing w:before="240" w:after="240"/>
         <w:jc w:val="both"/>
       </w:pPr>
-      <w:bookmarkStart w:id="52" w:name="_Toc498100217"/>
+      <w:bookmarkStart w:id="52" w:name="_Toc498157496"/>
       <w:r>
         <w:lastRenderedPageBreak/>
         <w:t>L</w:t>
@@ -18312,7 +18607,7 @@
         </w:numPr>
         <w:spacing w:before="240" w:after="240"/>
       </w:pPr>
-      <w:bookmarkStart w:id="53" w:name="_Toc498100218"/>
+      <w:bookmarkStart w:id="53" w:name="_Toc498157497"/>
       <w:r>
         <w:t>Tervezés és implementá</w:t>
       </w:r>
@@ -18330,7 +18625,7 @@
         </w:numPr>
         <w:spacing w:before="240" w:after="240"/>
       </w:pPr>
-      <w:bookmarkStart w:id="54" w:name="_Toc498100219"/>
+      <w:bookmarkStart w:id="54" w:name="_Toc498157498"/>
       <w:r>
         <w:t xml:space="preserve">Lexikális elem </w:t>
       </w:r>
@@ -18781,7 +19076,7 @@
         </w:numPr>
         <w:spacing w:before="240" w:after="240"/>
       </w:pPr>
-      <w:bookmarkStart w:id="55" w:name="_Toc498100220"/>
+      <w:bookmarkStart w:id="55" w:name="_Toc498157499"/>
       <w:r>
         <w:t>Kimeneti szimbólumsorozat</w:t>
       </w:r>
@@ -19154,7 +19449,7 @@
         </w:numPr>
         <w:spacing w:before="240" w:after="240"/>
       </w:pPr>
-      <w:bookmarkStart w:id="56" w:name="_Toc498100221"/>
+      <w:bookmarkStart w:id="56" w:name="_Toc498157500"/>
       <w:r>
         <w:t>Szimbólumtábla</w:t>
       </w:r>
@@ -19413,7 +19708,7 @@
           <w:szCs w:val="24"/>
         </w:rPr>
       </w:pPr>
-      <w:bookmarkStart w:id="57" w:name="_Toc498100222"/>
+      <w:bookmarkStart w:id="57" w:name="_Toc498157501"/>
       <w:r>
         <w:rPr>
           <w:szCs w:val="24"/>
@@ -20839,7 +21134,7 @@
         </w:numPr>
         <w:spacing w:before="240" w:after="240"/>
       </w:pPr>
-      <w:bookmarkStart w:id="58" w:name="_Toc498100223"/>
+      <w:bookmarkStart w:id="58" w:name="_Toc498157502"/>
       <w:r>
         <w:t>Tesz</w:t>
       </w:r>
@@ -20874,7 +21169,7 @@
         </w:numPr>
         <w:spacing w:before="240" w:after="240"/>
       </w:pPr>
-      <w:bookmarkStart w:id="59" w:name="_Toc498100224"/>
+      <w:bookmarkStart w:id="59" w:name="_Toc498157503"/>
       <w:r>
         <w:t>Tesztelési keretrendszer kiválasztása</w:t>
       </w:r>
@@ -21277,7 +21572,7 @@
         </w:numPr>
         <w:spacing w:before="240" w:after="240"/>
       </w:pPr>
-      <w:bookmarkStart w:id="60" w:name="_Toc498100225"/>
+      <w:bookmarkStart w:id="60" w:name="_Toc498157504"/>
       <w:r>
         <w:t>A lexikális elemző tesztelése</w:t>
       </w:r>
@@ -21782,7 +22077,7 @@
         </w:numPr>
         <w:spacing w:beforeLines="200" w:before="480" w:after="240"/>
       </w:pPr>
-      <w:bookmarkStart w:id="62" w:name="_Toc498100226"/>
+      <w:bookmarkStart w:id="62" w:name="_Toc498157505"/>
       <w:r>
         <w:t>Fejlesztési tapasztalatok</w:t>
       </w:r>
@@ -21973,7 +22268,7 @@
         <w:spacing w:before="240" w:after="240"/>
         <w:jc w:val="both"/>
       </w:pPr>
-      <w:bookmarkStart w:id="63" w:name="_Toc498100227"/>
+      <w:bookmarkStart w:id="63" w:name="_Toc498157506"/>
       <w:r>
         <w:lastRenderedPageBreak/>
         <w:t>Szintaktikus elemző</w:t>
@@ -21989,7 +22284,7 @@
         </w:numPr>
         <w:spacing w:before="240" w:after="240"/>
       </w:pPr>
-      <w:bookmarkStart w:id="64" w:name="_Toc498100228"/>
+      <w:bookmarkStart w:id="64" w:name="_Toc498157507"/>
       <w:r>
         <w:t>Tervezés</w:t>
       </w:r>
@@ -22042,7 +22337,7 @@
         </w:numPr>
         <w:spacing w:before="240" w:after="240"/>
       </w:pPr>
-      <w:bookmarkStart w:id="65" w:name="_Toc498100229"/>
+      <w:bookmarkStart w:id="65" w:name="_Toc498157508"/>
       <w:r>
         <w:t>Elemző</w:t>
       </w:r>
@@ -22111,7 +22406,7 @@
         </w:numPr>
         <w:spacing w:before="240" w:after="240"/>
       </w:pPr>
-      <w:bookmarkStart w:id="66" w:name="_Toc498100230"/>
+      <w:bookmarkStart w:id="66" w:name="_Toc498157509"/>
       <w:r>
         <w:t>Megadási forma választása</w:t>
       </w:r>
@@ -22341,7 +22636,7 @@
         </w:numPr>
         <w:spacing w:before="240" w:after="240"/>
       </w:pPr>
-      <w:bookmarkStart w:id="67" w:name="_Toc498100231"/>
+      <w:bookmarkStart w:id="67" w:name="_Toc498157510"/>
       <w:r>
         <w:t>A szintaktikus nyelvtan definiálása</w:t>
       </w:r>
@@ -22522,7 +22817,7 @@
         </w:numPr>
         <w:spacing w:before="240" w:after="240"/>
       </w:pPr>
-      <w:bookmarkStart w:id="68" w:name="_Toc498100232"/>
+      <w:bookmarkStart w:id="68" w:name="_Toc498157511"/>
       <w:r>
         <w:t>I</w:t>
       </w:r>
@@ -22554,7 +22849,7 @@
         </w:numPr>
         <w:spacing w:before="240" w:after="240"/>
       </w:pPr>
-      <w:bookmarkStart w:id="69" w:name="_Toc498100233"/>
+      <w:bookmarkStart w:id="69" w:name="_Toc498157512"/>
       <w:r>
         <w:lastRenderedPageBreak/>
         <w:t>A szintak</w:t>
@@ -22565,57 +22860,27 @@
       <w:bookmarkEnd w:id="69"/>
     </w:p>
     <w:p>
-      <w:pPr>
-        <w:pStyle w:val="Heading2"/>
-        <w:spacing w:before="240" w:after="240"/>
-        <w:rPr>
-          <w:b w:val="0"/>
-        </w:rPr>
-      </w:pPr>
-      <w:bookmarkStart w:id="70" w:name="_Toc498100234"/>
-      <w:r>
-        <w:rPr>
-          <w:b w:val="0"/>
-        </w:rPr>
+      <w:r>
         <w:t>A szintakszis</w:t>
       </w:r>
       <w:r>
-        <w:rPr>
-          <w:b w:val="0"/>
-        </w:rPr>
         <w:t>f</w:t>
       </w:r>
       <w:r>
-        <w:rPr>
-          <w:b w:val="0"/>
-        </w:rPr>
         <w:t xml:space="preserve">át kezelő </w:t>
       </w:r>
       <w:r>
-        <w:rPr>
-          <w:b w:val="0"/>
-        </w:rPr>
         <w:t>három osztály</w:t>
       </w:r>
       <w:r>
-        <w:rPr>
-          <w:b w:val="0"/>
-        </w:rPr>
         <w:t xml:space="preserve"> működése </w:t>
       </w:r>
       <w:r>
-        <w:rPr>
-          <w:b w:val="0"/>
-        </w:rPr>
         <w:t xml:space="preserve">röviden </w:t>
       </w:r>
       <w:r>
-        <w:rPr>
-          <w:b w:val="0"/>
-        </w:rPr>
         <w:t>a következő:</w:t>
       </w:r>
-      <w:bookmarkEnd w:id="70"/>
     </w:p>
     <w:p>
       <w:pPr>
@@ -22966,11 +23231,11 @@
         </w:numPr>
         <w:spacing w:before="240" w:after="240"/>
       </w:pPr>
-      <w:bookmarkStart w:id="71" w:name="_Toc498100235"/>
+      <w:bookmarkStart w:id="70" w:name="_Toc498157513"/>
       <w:r>
         <w:t>Az elemző alapja</w:t>
       </w:r>
-      <w:bookmarkEnd w:id="71"/>
+      <w:bookmarkEnd w:id="70"/>
     </w:p>
     <w:p>
       <w:pPr>
@@ -23259,11 +23524,11 @@
         </w:numPr>
         <w:spacing w:before="240" w:after="240"/>
       </w:pPr>
-      <w:bookmarkStart w:id="72" w:name="_Toc498100236"/>
+      <w:bookmarkStart w:id="71" w:name="_Toc498157514"/>
       <w:r>
         <w:t>Statikus szabályok</w:t>
       </w:r>
-      <w:bookmarkEnd w:id="72"/>
+      <w:bookmarkEnd w:id="71"/>
     </w:p>
     <w:p>
       <w:r>
@@ -23433,11 +23698,11 @@
         </w:numPr>
         <w:spacing w:before="240" w:after="240"/>
       </w:pPr>
-      <w:bookmarkStart w:id="73" w:name="_Toc498100237"/>
+      <w:bookmarkStart w:id="72" w:name="_Toc498157515"/>
       <w:r>
         <w:t>Dinamikus szabályok</w:t>
       </w:r>
-      <w:bookmarkEnd w:id="73"/>
+      <w:bookmarkEnd w:id="72"/>
     </w:p>
     <w:p>
       <w:r>
@@ -23767,11 +24032,11 @@
         </w:numPr>
         <w:spacing w:before="240" w:after="240"/>
       </w:pPr>
-      <w:bookmarkStart w:id="74" w:name="_Toc498100238"/>
+      <w:bookmarkStart w:id="73" w:name="_Toc498157516"/>
       <w:r>
         <w:t>Hibakezelés</w:t>
       </w:r>
-      <w:bookmarkEnd w:id="74"/>
+      <w:bookmarkEnd w:id="73"/>
     </w:p>
     <w:p>
       <w:r>
@@ -23911,11 +24176,11 @@
         </w:numPr>
         <w:spacing w:before="240" w:after="240"/>
       </w:pPr>
-      <w:bookmarkStart w:id="75" w:name="_Toc498100239"/>
+      <w:bookmarkStart w:id="74" w:name="_Toc498157517"/>
       <w:r>
         <w:t>Tesztelés</w:t>
       </w:r>
-      <w:bookmarkEnd w:id="75"/>
+      <w:bookmarkEnd w:id="74"/>
     </w:p>
     <w:p>
       <w:r>
@@ -24055,11 +24320,11 @@
         </w:numPr>
         <w:spacing w:before="240" w:after="240"/>
       </w:pPr>
-      <w:bookmarkStart w:id="76" w:name="_Toc498100240"/>
+      <w:bookmarkStart w:id="75" w:name="_Toc498157518"/>
       <w:r>
         <w:t>Fejlesztési tapasztalatok</w:t>
       </w:r>
-      <w:bookmarkEnd w:id="76"/>
+      <w:bookmarkEnd w:id="75"/>
     </w:p>
     <w:p>
       <w:r>
@@ -24131,12 +24396,12 @@
         <w:spacing w:before="240" w:after="240"/>
         <w:jc w:val="both"/>
       </w:pPr>
-      <w:bookmarkStart w:id="77" w:name="_Toc498100241"/>
+      <w:bookmarkStart w:id="76" w:name="_Toc498157519"/>
       <w:r>
         <w:lastRenderedPageBreak/>
         <w:t>Szemantikus elemző</w:t>
       </w:r>
-      <w:bookmarkEnd w:id="77"/>
+      <w:bookmarkEnd w:id="76"/>
     </w:p>
     <w:p>
       <w:pPr>
@@ -24147,11 +24412,11 @@
         </w:numPr>
         <w:spacing w:before="240" w:after="240"/>
       </w:pPr>
-      <w:bookmarkStart w:id="78" w:name="_Toc498100242"/>
+      <w:bookmarkStart w:id="77" w:name="_Toc498157520"/>
       <w:r>
         <w:t>Tervezés</w:t>
       </w:r>
-      <w:bookmarkEnd w:id="78"/>
+      <w:bookmarkEnd w:id="77"/>
     </w:p>
     <w:p>
       <w:pPr>
@@ -24162,9 +24427,11 @@
         </w:numPr>
         <w:spacing w:before="240" w:after="240"/>
       </w:pPr>
+      <w:bookmarkStart w:id="78" w:name="_Toc498157521"/>
       <w:r>
         <w:t>A szemantikus elemző feladatainak meghatározása</w:t>
       </w:r>
+      <w:bookmarkEnd w:id="78"/>
     </w:p>
     <w:p>
       <w:r>
@@ -24336,9 +24603,11 @@
         </w:numPr>
         <w:spacing w:before="240" w:after="240"/>
       </w:pPr>
+      <w:bookmarkStart w:id="79" w:name="_Toc498157522"/>
       <w:r>
         <w:t>Működési elv</w:t>
       </w:r>
+      <w:bookmarkEnd w:id="79"/>
     </w:p>
     <w:p>
       <w:r>
@@ -24484,14 +24753,14 @@
         </w:numPr>
         <w:spacing w:before="240" w:after="240"/>
       </w:pPr>
-      <w:bookmarkStart w:id="79" w:name="_Toc498100243"/>
+      <w:bookmarkStart w:id="80" w:name="_Toc498157523"/>
       <w:r>
         <w:t>Implementá</w:t>
       </w:r>
       <w:r>
         <w:t>ció</w:t>
       </w:r>
-      <w:bookmarkEnd w:id="79"/>
+      <w:bookmarkEnd w:id="80"/>
     </w:p>
     <w:p>
       <w:pPr>
@@ -24502,9 +24771,11 @@
         </w:numPr>
         <w:spacing w:before="240" w:after="240"/>
       </w:pPr>
+      <w:bookmarkStart w:id="81" w:name="_Toc498157524"/>
       <w:r>
         <w:t>Az implementáció részei</w:t>
       </w:r>
+      <w:bookmarkEnd w:id="81"/>
     </w:p>
     <w:p>
       <w:r>
@@ -24807,10 +25078,12 @@
         </w:numPr>
         <w:spacing w:before="240" w:after="240"/>
       </w:pPr>
+      <w:bookmarkStart w:id="82" w:name="_Toc498157525"/>
       <w:r>
         <w:lastRenderedPageBreak/>
         <w:t>Hibakezelés</w:t>
       </w:r>
+      <w:bookmarkEnd w:id="82"/>
     </w:p>
     <w:p>
       <w:r>
@@ -24818,72 +25091,34 @@
       </w:r>
     </w:p>
     <w:p>
-      <w:r>
-        <w:rPr>
-          <w:b/>
-        </w:rPr>
-        <w:t>SemanticAnalysisException:</w:t>
-      </w:r>
-      <w:r>
-        <w:t xml:space="preserve"> a másik két kivétel típus őse. Ide tartoznak az olyan hibák, amelyek a másik két kívétel típusra nem illenek, és </w:t>
-      </w:r>
-      <w:r>
-        <w:t xml:space="preserve">annak sem láttam szükségét, hogy </w:t>
-      </w:r>
-      <w:r>
-        <w:t>külön kivétel típus</w:t>
-      </w:r>
-      <w:r>
-        <w:t>ba kerüljenek.</w:t>
-      </w:r>
-      <w:r>
-        <w:t xml:space="preserve"> Egy </w:t>
-      </w:r>
       <w:r>
         <w:rPr>
           <w:rFonts w:ascii="Consolas" w:hAnsi="Consolas"/>
           <w:b/>
           <w:sz w:val="22"/>
         </w:rPr>
-        <w:t>Line</w:t>
-      </w:r>
-      <w:r>
-        <w:rPr>
-          <w:sz w:val="22"/>
-        </w:rPr>
-        <w:t xml:space="preserve"> </w:t>
-      </w:r>
-      <w:r>
-        <w:t>nevű</w:t>
-      </w:r>
-      <w:r>
-        <w:t>, egész szám típusú</w:t>
-      </w:r>
-      <w:r>
-        <w:t xml:space="preserve"> </w:t>
-      </w:r>
-      <w:r>
-        <w:t>adatot</w:t>
-      </w:r>
-      <w:r>
-        <w:t xml:space="preserve"> definiál, ami azt adja meg, hogy a kivétel melyik sorban keletkezett.</w:t>
-      </w:r>
-    </w:p>
-    <w:p>
+        <w:t>SemanticAnalysisException</w:t>
+      </w:r>
       <w:r>
         <w:rPr>
           <w:b/>
         </w:rPr>
-        <w:t>AnotherTypeExpectedException</w:t>
-      </w:r>
-      <w:r>
         <w:t>:</w:t>
       </w:r>
       <w:r>
-        <w:t xml:space="preserve"> </w:t>
-      </w:r>
-      <w:r>
-        <w:t xml:space="preserve">azokban az esetekben, amikor a szemantikus elemző nem olyan típust talál, amilyet vár, ilyen kivételt dob. Két adattagja az </w:t>
+        <w:t xml:space="preserve"> a másik két kivétel típus őse. Ide tartoznak az olyan hibák, amelyek a másik két kívétel típusra nem illenek, és </w:t>
+      </w:r>
+      <w:r>
+        <w:t xml:space="preserve">annak sem láttam szükségét, hogy </w:t>
+      </w:r>
+      <w:r>
+        <w:t>külön kivétel típus</w:t>
+      </w:r>
+      <w:r>
+        <w:t>ba kerüljenek.</w:t>
+      </w:r>
+      <w:r>
+        <w:t xml:space="preserve"> Egy </w:t>
       </w:r>
       <w:r>
         <w:rPr>
@@ -24891,7 +25126,7 @@
           <w:b/>
           <w:sz w:val="22"/>
         </w:rPr>
-        <w:t>Expected</w:t>
+        <w:t>Line</w:t>
       </w:r>
       <w:r>
         <w:rPr>
@@ -24900,14 +25135,62 @@
         <w:t xml:space="preserve"> </w:t>
       </w:r>
       <w:r>
-        <w:t xml:space="preserve">és az </w:t>
-      </w:r>
+        <w:t>nevű</w:t>
+      </w:r>
+      <w:r>
+        <w:t>, egész szám típusú</w:t>
+      </w:r>
+      <w:r>
+        <w:t xml:space="preserve"> </w:t>
+      </w:r>
+      <w:r>
+        <w:t>adatot</w:t>
+      </w:r>
+      <w:r>
+        <w:t xml:space="preserve"> definiál, ami azt adja meg, hogy a kivétel melyik sorban keletkezett.</w:t>
+      </w:r>
+    </w:p>
+    <w:p>
       <w:r>
         <w:rPr>
           <w:rFonts w:ascii="Consolas" w:hAnsi="Consolas"/>
           <w:b/>
           <w:sz w:val="22"/>
         </w:rPr>
+        <w:t>AnotherTypeExpectedException</w:t>
+      </w:r>
+      <w:r>
+        <w:t>:</w:t>
+      </w:r>
+      <w:r>
+        <w:t xml:space="preserve"> </w:t>
+      </w:r>
+      <w:r>
+        <w:t xml:space="preserve">azokban az esetekben, amikor a szemantikus elemző nem olyan típust talál, amilyet vár, ilyen kivételt dob. Két adattagja az </w:t>
+      </w:r>
+      <w:r>
+        <w:rPr>
+          <w:rFonts w:ascii="Consolas" w:hAnsi="Consolas"/>
+          <w:b/>
+          <w:sz w:val="22"/>
+        </w:rPr>
+        <w:t>Expected</w:t>
+      </w:r>
+      <w:r>
+        <w:rPr>
+          <w:sz w:val="22"/>
+        </w:rPr>
+        <w:t xml:space="preserve"> </w:t>
+      </w:r>
+      <w:r>
+        <w:t xml:space="preserve">és az </w:t>
+      </w:r>
+      <w:r>
+        <w:rPr>
+          <w:rFonts w:ascii="Consolas" w:hAnsi="Consolas"/>
+          <w:b/>
+          <w:sz w:val="22"/>
+        </w:rPr>
         <w:t>Actual</w:t>
       </w:r>
       <w:r>
@@ -24926,7 +25209,9 @@
     <w:p>
       <w:r>
         <w:rPr>
+          <w:rFonts w:ascii="Consolas" w:hAnsi="Consolas"/>
           <w:b/>
+          <w:sz w:val="22"/>
         </w:rPr>
         <w:t>TypeMismatchException</w:t>
       </w:r>
@@ -24974,18 +25259,32 @@
         </w:numPr>
         <w:spacing w:before="240" w:after="240"/>
       </w:pPr>
-      <w:bookmarkStart w:id="80" w:name="_Toc498100244"/>
+      <w:bookmarkStart w:id="83" w:name="_Toc498157526"/>
       <w:r>
         <w:t>Tesztelés</w:t>
       </w:r>
-      <w:bookmarkStart w:id="81" w:name="_GoBack"/>
-      <w:bookmarkEnd w:id="80"/>
-      <w:bookmarkEnd w:id="81"/>
-    </w:p>
-    <w:p>
-      <w:r>
-        <w:t>Megírandó.</w:t>
-      </w:r>
+      <w:bookmarkEnd w:id="83"/>
+    </w:p>
+    <w:p>
+      <w:r>
+        <w:t>A szemantikus elemző tesztelésé</w:t>
+      </w:r>
+      <w:r>
+        <w:t>t</w:t>
+      </w:r>
+      <w:r>
+        <w:t xml:space="preserve"> két részre bontottam: negatív és pozitív tesztekre</w:t>
+      </w:r>
+      <w:r>
+        <w:t>. A pozitív tesztek olyan kódokat elemeznek, amelyek nem tartalmaznak hibát, és így nem szükséges bővebb ellenőrzés. A negatív tesztek kódsoraiban legalább egy helyen szemantikai hiba van, és a tesztek ezeket a hibákat várják el és a dobott hibákat ellenőrzik.</w:t>
+      </w:r>
+    </w:p>
+    <w:p>
+      <w:r>
+        <w:t>???</w:t>
+      </w:r>
+      <w:bookmarkStart w:id="84" w:name="_GoBack"/>
+      <w:bookmarkEnd w:id="84"/>
     </w:p>
     <w:p>
       <w:pPr>
@@ -24996,11 +25295,11 @@
         </w:numPr>
         <w:spacing w:before="240" w:after="240"/>
       </w:pPr>
-      <w:bookmarkStart w:id="82" w:name="_Toc498100245"/>
+      <w:bookmarkStart w:id="85" w:name="_Toc498157527"/>
       <w:r>
         <w:t>Fejlesztési tapasztalatok</w:t>
       </w:r>
-      <w:bookmarkEnd w:id="82"/>
+      <w:bookmarkEnd w:id="85"/>
     </w:p>
     <w:p>
       <w:r>
@@ -25022,14 +25321,14 @@
         <w:spacing w:before="240" w:after="240"/>
         <w:jc w:val="both"/>
       </w:pPr>
-      <w:bookmarkStart w:id="83" w:name="_Irodalomjegyzék"/>
-      <w:bookmarkStart w:id="84" w:name="_Toc498100246"/>
-      <w:bookmarkEnd w:id="83"/>
+      <w:bookmarkStart w:id="86" w:name="_Irodalomjegyzék"/>
+      <w:bookmarkStart w:id="87" w:name="_Toc498157528"/>
+      <w:bookmarkEnd w:id="86"/>
       <w:r>
         <w:lastRenderedPageBreak/>
         <w:t>Irodalomjegyzék</w:t>
       </w:r>
-      <w:bookmarkEnd w:id="84"/>
+      <w:bookmarkEnd w:id="87"/>
     </w:p>
     <w:p>
       <w:pPr>
@@ -25328,11 +25627,11 @@
         <w:lastRenderedPageBreak/>
         <w:t xml:space="preserve"> </w:t>
       </w:r>
-      <w:bookmarkStart w:id="85" w:name="_Toc498100247"/>
+      <w:bookmarkStart w:id="88" w:name="_Toc498157529"/>
       <w:r>
         <w:t>Mellékletek</w:t>
       </w:r>
-      <w:bookmarkEnd w:id="85"/>
+      <w:bookmarkEnd w:id="88"/>
     </w:p>
     <w:p>
       <w:pPr>
@@ -25343,12 +25642,12 @@
         </w:numPr>
         <w:spacing w:before="240" w:after="240"/>
       </w:pPr>
-      <w:bookmarkStart w:id="86" w:name="_I._melléklet_-"/>
-      <w:bookmarkEnd w:id="86"/>
+      <w:bookmarkStart w:id="89" w:name="_I._melléklet_-"/>
+      <w:bookmarkEnd w:id="89"/>
       <w:r>
         <w:t xml:space="preserve"> </w:t>
       </w:r>
-      <w:bookmarkStart w:id="87" w:name="_Toc498100248"/>
+      <w:bookmarkStart w:id="90" w:name="_Toc498157530"/>
       <w:r>
         <w:t xml:space="preserve">I. melléklet - </w:t>
       </w:r>
@@ -25358,7 +25657,7 @@
       <w:r>
         <w:t>definíciója</w:t>
       </w:r>
-      <w:bookmarkEnd w:id="87"/>
+      <w:bookmarkEnd w:id="90"/>
     </w:p>
     <w:p/>
     <w:sectPr>
@@ -25427,7 +25726,7 @@
           <w:rPr>
             <w:noProof/>
           </w:rPr>
-          <w:t>46</w:t>
+          <w:t>45</w:t>
         </w:r>
         <w:r>
           <w:fldChar w:fldCharType="end"/>
@@ -25529,7 +25828,7 @@
           <wp:extent cx="582930" cy="1135380"/>
           <wp:effectExtent l="19050" t="0" r="7620" b="0"/>
           <wp:wrapNone/>
-          <wp:docPr id="3" name="Kép 3" descr="oe_cimer_szines_print_res"/>
+          <wp:docPr id="18" name="Kép 3" descr="oe_cimer_szines_print_res"/>
           <wp:cNvGraphicFramePr>
             <a:graphicFrameLocks xmlns:a="http://schemas.openxmlformats.org/drawingml/2006/main" noChangeAspect="1"/>
           </wp:cNvGraphicFramePr>
@@ -30679,7 +30978,7 @@
 </file>
 
 <file path=customXml/itemProps1.xml><?xml version="1.0" encoding="utf-8"?>
-<ds:datastoreItem xmlns:ds="http://schemas.openxmlformats.org/officeDocument/2006/customXml" ds:itemID="{7E1039EA-C723-4B98-A593-0B351F5ACC0F}">
+<ds:datastoreItem xmlns:ds="http://schemas.openxmlformats.org/officeDocument/2006/customXml" ds:itemID="{9C58E7DF-01B0-477E-8654-758B9140BE9E}">
   <ds:schemaRefs>
     <ds:schemaRef ds:uri="http://schemas.openxmlformats.org/officeDocument/2006/bibliography"/>
   </ds:schemaRefs>

</xml_diff>

<commit_message>
Paper: created backbone of the remaning structure
</commit_message>
<xml_diff>
--- a/_documents/O.K. szakdolgozat.docx
+++ b/_documents/O.K. szakdolgozat.docx
@@ -27,6 +27,8 @@
                 <w:szCs w:val="24"/>
               </w:rPr>
             </w:pPr>
+            <w:bookmarkStart w:id="0" w:name="_GoBack"/>
+            <w:bookmarkEnd w:id="0"/>
             <w:r>
               <w:br w:type="page"/>
             </w:r>
@@ -563,8 +565,8 @@
           <w:lang w:eastAsia="hu-HU"/>
         </w:rPr>
       </w:pPr>
-      <w:bookmarkStart w:id="0" w:name="_Toc466462106"/>
-      <w:bookmarkStart w:id="1" w:name="_Toc466462122"/>
+      <w:bookmarkStart w:id="1" w:name="_Toc466462106"/>
+      <w:bookmarkStart w:id="2" w:name="_Toc466462122"/>
       <w:r>
         <w:rPr>
           <w:b/>
@@ -1906,19 +1908,10 @@
               <w:sz w:val="28"/>
               <w:szCs w:val="28"/>
             </w:rPr>
-            <w:t>jegy</w:t>
+            <w:t>jegyzék</w:t>
           </w:r>
-          <w:bookmarkStart w:id="2" w:name="_GoBack"/>
+          <w:bookmarkEnd w:id="1"/>
           <w:bookmarkEnd w:id="2"/>
-          <w:r>
-            <w:rPr>
-              <w:sz w:val="28"/>
-              <w:szCs w:val="28"/>
-            </w:rPr>
-            <w:t>zék</w:t>
-          </w:r>
-          <w:bookmarkEnd w:id="0"/>
-          <w:bookmarkEnd w:id="1"/>
         </w:p>
         <w:p>
           <w:pPr>
@@ -1942,7 +1935,7 @@
           <w:r>
             <w:fldChar w:fldCharType="separate"/>
           </w:r>
-          <w:hyperlink w:anchor="_Toc498267277" w:history="1">
+          <w:hyperlink w:anchor="_Toc498268066" w:history="1">
             <w:r>
               <w:rPr>
                 <w:rStyle w:val="Hyperlink"/>
@@ -1969,7 +1962,7 @@
                 <w:noProof/>
                 <w:webHidden/>
               </w:rPr>
-              <w:instrText xml:space="preserve"> PAGEREF _Toc498267277 \h </w:instrText>
+              <w:instrText xml:space="preserve"> PAGEREF _Toc498268066 \h </w:instrText>
             </w:r>
             <w:r>
               <w:rPr>
@@ -2013,7 +2006,7 @@
               <w:lang w:val="en-US"/>
             </w:rPr>
           </w:pPr>
-          <w:hyperlink w:anchor="_Toc498267278" w:history="1">
+          <w:hyperlink w:anchor="_Toc498268067" w:history="1">
             <w:r>
               <w:rPr>
                 <w:rStyle w:val="Hyperlink"/>
@@ -2040,7 +2033,7 @@
                 <w:noProof/>
                 <w:webHidden/>
               </w:rPr>
-              <w:instrText xml:space="preserve"> PAGEREF _Toc498267278 \h </w:instrText>
+              <w:instrText xml:space="preserve"> PAGEREF _Toc498268067 \h </w:instrText>
             </w:r>
             <w:r>
               <w:rPr>
@@ -2084,7 +2077,7 @@
               <w:lang w:val="en-US"/>
             </w:rPr>
           </w:pPr>
-          <w:hyperlink w:anchor="_Toc498267279" w:history="1">
+          <w:hyperlink w:anchor="_Toc498268068" w:history="1">
             <w:r>
               <w:rPr>
                 <w:rStyle w:val="Hyperlink"/>
@@ -2111,7 +2104,7 @@
                 <w:noProof/>
                 <w:webHidden/>
               </w:rPr>
-              <w:instrText xml:space="preserve"> PAGEREF _Toc498267279 \h </w:instrText>
+              <w:instrText xml:space="preserve"> PAGEREF _Toc498268068 \h </w:instrText>
             </w:r>
             <w:r>
               <w:rPr>
@@ -2156,7 +2149,7 @@
               <w:lang w:val="en-US"/>
             </w:rPr>
           </w:pPr>
-          <w:hyperlink w:anchor="_Toc498267280" w:history="1">
+          <w:hyperlink w:anchor="_Toc498268069" w:history="1">
             <w:r>
               <w:rPr>
                 <w:rStyle w:val="Hyperlink"/>
@@ -2199,7 +2192,7 @@
                 <w:noProof/>
                 <w:webHidden/>
               </w:rPr>
-              <w:instrText xml:space="preserve"> PAGEREF _Toc498267280 \h </w:instrText>
+              <w:instrText xml:space="preserve"> PAGEREF _Toc498268069 \h </w:instrText>
             </w:r>
             <w:r>
               <w:rPr>
@@ -2244,7 +2237,7 @@
               <w:lang w:val="en-US"/>
             </w:rPr>
           </w:pPr>
-          <w:hyperlink w:anchor="_Toc498267281" w:history="1">
+          <w:hyperlink w:anchor="_Toc498268070" w:history="1">
             <w:r>
               <w:rPr>
                 <w:rStyle w:val="Hyperlink"/>
@@ -2287,7 +2280,7 @@
                 <w:noProof/>
                 <w:webHidden/>
               </w:rPr>
-              <w:instrText xml:space="preserve"> PAGEREF _Toc498267281 \h </w:instrText>
+              <w:instrText xml:space="preserve"> PAGEREF _Toc498268070 \h </w:instrText>
             </w:r>
             <w:r>
               <w:rPr>
@@ -2332,7 +2325,7 @@
               <w:lang w:val="en-US"/>
             </w:rPr>
           </w:pPr>
-          <w:hyperlink w:anchor="_Toc498267282" w:history="1">
+          <w:hyperlink w:anchor="_Toc498268071" w:history="1">
             <w:r>
               <w:rPr>
                 <w:rStyle w:val="Hyperlink"/>
@@ -2375,7 +2368,7 @@
                 <w:noProof/>
                 <w:webHidden/>
               </w:rPr>
-              <w:instrText xml:space="preserve"> PAGEREF _Toc498267282 \h </w:instrText>
+              <w:instrText xml:space="preserve"> PAGEREF _Toc498268071 \h </w:instrText>
             </w:r>
             <w:r>
               <w:rPr>
@@ -2420,7 +2413,7 @@
               <w:lang w:val="en-US"/>
             </w:rPr>
           </w:pPr>
-          <w:hyperlink w:anchor="_Toc498267283" w:history="1">
+          <w:hyperlink w:anchor="_Toc498268072" w:history="1">
             <w:r>
               <w:rPr>
                 <w:rStyle w:val="Hyperlink"/>
@@ -2463,7 +2456,7 @@
                 <w:noProof/>
                 <w:webHidden/>
               </w:rPr>
-              <w:instrText xml:space="preserve"> PAGEREF _Toc498267283 \h </w:instrText>
+              <w:instrText xml:space="preserve"> PAGEREF _Toc498268072 \h </w:instrText>
             </w:r>
             <w:r>
               <w:rPr>
@@ -2508,7 +2501,7 @@
               <w:lang w:val="en-US"/>
             </w:rPr>
           </w:pPr>
-          <w:hyperlink w:anchor="_Toc498267284" w:history="1">
+          <w:hyperlink w:anchor="_Toc498268073" w:history="1">
             <w:r>
               <w:rPr>
                 <w:rStyle w:val="Hyperlink"/>
@@ -2551,7 +2544,7 @@
                 <w:noProof/>
                 <w:webHidden/>
               </w:rPr>
-              <w:instrText xml:space="preserve"> PAGEREF _Toc498267284 \h </w:instrText>
+              <w:instrText xml:space="preserve"> PAGEREF _Toc498268073 \h </w:instrText>
             </w:r>
             <w:r>
               <w:rPr>
@@ -2596,7 +2589,7 @@
               <w:lang w:val="en-US"/>
             </w:rPr>
           </w:pPr>
-          <w:hyperlink w:anchor="_Toc498267285" w:history="1">
+          <w:hyperlink w:anchor="_Toc498268074" w:history="1">
             <w:r>
               <w:rPr>
                 <w:rStyle w:val="Hyperlink"/>
@@ -2639,7 +2632,7 @@
                 <w:noProof/>
                 <w:webHidden/>
               </w:rPr>
-              <w:instrText xml:space="preserve"> PAGEREF _Toc498267285 \h </w:instrText>
+              <w:instrText xml:space="preserve"> PAGEREF _Toc498268074 \h </w:instrText>
             </w:r>
             <w:r>
               <w:rPr>
@@ -2684,7 +2677,7 @@
               <w:lang w:val="en-US"/>
             </w:rPr>
           </w:pPr>
-          <w:hyperlink w:anchor="_Toc498267286" w:history="1">
+          <w:hyperlink w:anchor="_Toc498268075" w:history="1">
             <w:r>
               <w:rPr>
                 <w:rStyle w:val="Hyperlink"/>
@@ -2727,7 +2720,7 @@
                 <w:noProof/>
                 <w:webHidden/>
               </w:rPr>
-              <w:instrText xml:space="preserve"> PAGEREF _Toc498267286 \h </w:instrText>
+              <w:instrText xml:space="preserve"> PAGEREF _Toc498268075 \h </w:instrText>
             </w:r>
             <w:r>
               <w:rPr>
@@ -2772,7 +2765,7 @@
               <w:lang w:val="en-US"/>
             </w:rPr>
           </w:pPr>
-          <w:hyperlink w:anchor="_Toc498267287" w:history="1">
+          <w:hyperlink w:anchor="_Toc498268076" w:history="1">
             <w:r>
               <w:rPr>
                 <w:rStyle w:val="Hyperlink"/>
@@ -2815,7 +2808,7 @@
                 <w:noProof/>
                 <w:webHidden/>
               </w:rPr>
-              <w:instrText xml:space="preserve"> PAGEREF _Toc498267287 \h </w:instrText>
+              <w:instrText xml:space="preserve"> PAGEREF _Toc498268076 \h </w:instrText>
             </w:r>
             <w:r>
               <w:rPr>
@@ -2860,7 +2853,7 @@
               <w:lang w:val="en-US"/>
             </w:rPr>
           </w:pPr>
-          <w:hyperlink w:anchor="_Toc498267288" w:history="1">
+          <w:hyperlink w:anchor="_Toc498268077" w:history="1">
             <w:r>
               <w:rPr>
                 <w:rStyle w:val="Hyperlink"/>
@@ -2903,7 +2896,7 @@
                 <w:noProof/>
                 <w:webHidden/>
               </w:rPr>
-              <w:instrText xml:space="preserve"> PAGEREF _Toc498267288 \h </w:instrText>
+              <w:instrText xml:space="preserve"> PAGEREF _Toc498268077 \h </w:instrText>
             </w:r>
             <w:r>
               <w:rPr>
@@ -2948,7 +2941,7 @@
               <w:lang w:val="en-US"/>
             </w:rPr>
           </w:pPr>
-          <w:hyperlink w:anchor="_Toc498267289" w:history="1">
+          <w:hyperlink w:anchor="_Toc498268078" w:history="1">
             <w:r>
               <w:rPr>
                 <w:rStyle w:val="Hyperlink"/>
@@ -2991,7 +2984,7 @@
                 <w:noProof/>
                 <w:webHidden/>
               </w:rPr>
-              <w:instrText xml:space="preserve"> PAGEREF _Toc498267289 \h </w:instrText>
+              <w:instrText xml:space="preserve"> PAGEREF _Toc498268078 \h </w:instrText>
             </w:r>
             <w:r>
               <w:rPr>
@@ -3036,7 +3029,7 @@
               <w:lang w:val="en-US"/>
             </w:rPr>
           </w:pPr>
-          <w:hyperlink w:anchor="_Toc498267290" w:history="1">
+          <w:hyperlink w:anchor="_Toc498268079" w:history="1">
             <w:r>
               <w:rPr>
                 <w:rStyle w:val="Hyperlink"/>
@@ -3079,7 +3072,7 @@
                 <w:noProof/>
                 <w:webHidden/>
               </w:rPr>
-              <w:instrText xml:space="preserve"> PAGEREF _Toc498267290 \h </w:instrText>
+              <w:instrText xml:space="preserve"> PAGEREF _Toc498268079 \h </w:instrText>
             </w:r>
             <w:r>
               <w:rPr>
@@ -3124,7 +3117,7 @@
               <w:lang w:val="en-US"/>
             </w:rPr>
           </w:pPr>
-          <w:hyperlink w:anchor="_Toc498267291" w:history="1">
+          <w:hyperlink w:anchor="_Toc498268080" w:history="1">
             <w:r>
               <w:rPr>
                 <w:rStyle w:val="Hyperlink"/>
@@ -3167,7 +3160,7 @@
                 <w:noProof/>
                 <w:webHidden/>
               </w:rPr>
-              <w:instrText xml:space="preserve"> PAGEREF _Toc498267291 \h </w:instrText>
+              <w:instrText xml:space="preserve"> PAGEREF _Toc498268080 \h </w:instrText>
             </w:r>
             <w:r>
               <w:rPr>
@@ -3212,7 +3205,7 @@
               <w:lang w:val="en-US"/>
             </w:rPr>
           </w:pPr>
-          <w:hyperlink w:anchor="_Toc498267292" w:history="1">
+          <w:hyperlink w:anchor="_Toc498268081" w:history="1">
             <w:r>
               <w:rPr>
                 <w:rStyle w:val="Hyperlink"/>
@@ -3255,7 +3248,7 @@
                 <w:noProof/>
                 <w:webHidden/>
               </w:rPr>
-              <w:instrText xml:space="preserve"> PAGEREF _Toc498267292 \h </w:instrText>
+              <w:instrText xml:space="preserve"> PAGEREF _Toc498268081 \h </w:instrText>
             </w:r>
             <w:r>
               <w:rPr>
@@ -3300,7 +3293,7 @@
               <w:lang w:val="en-US"/>
             </w:rPr>
           </w:pPr>
-          <w:hyperlink w:anchor="_Toc498267293" w:history="1">
+          <w:hyperlink w:anchor="_Toc498268082" w:history="1">
             <w:r>
               <w:rPr>
                 <w:rStyle w:val="Hyperlink"/>
@@ -3343,7 +3336,7 @@
                 <w:noProof/>
                 <w:webHidden/>
               </w:rPr>
-              <w:instrText xml:space="preserve"> PAGEREF _Toc498267293 \h </w:instrText>
+              <w:instrText xml:space="preserve"> PAGEREF _Toc498268082 \h </w:instrText>
             </w:r>
             <w:r>
               <w:rPr>
@@ -3388,7 +3381,7 @@
               <w:lang w:val="en-US"/>
             </w:rPr>
           </w:pPr>
-          <w:hyperlink w:anchor="_Toc498267294" w:history="1">
+          <w:hyperlink w:anchor="_Toc498268083" w:history="1">
             <w:r>
               <w:rPr>
                 <w:rStyle w:val="Hyperlink"/>
@@ -3431,7 +3424,7 @@
                 <w:noProof/>
                 <w:webHidden/>
               </w:rPr>
-              <w:instrText xml:space="preserve"> PAGEREF _Toc498267294 \h </w:instrText>
+              <w:instrText xml:space="preserve"> PAGEREF _Toc498268083 \h </w:instrText>
             </w:r>
             <w:r>
               <w:rPr>
@@ -3476,7 +3469,7 @@
               <w:lang w:val="en-US"/>
             </w:rPr>
           </w:pPr>
-          <w:hyperlink w:anchor="_Toc498267295" w:history="1">
+          <w:hyperlink w:anchor="_Toc498268084" w:history="1">
             <w:r>
               <w:rPr>
                 <w:rStyle w:val="Hyperlink"/>
@@ -3519,7 +3512,7 @@
                 <w:noProof/>
                 <w:webHidden/>
               </w:rPr>
-              <w:instrText xml:space="preserve"> PAGEREF _Toc498267295 \h </w:instrText>
+              <w:instrText xml:space="preserve"> PAGEREF _Toc498268084 \h </w:instrText>
             </w:r>
             <w:r>
               <w:rPr>
@@ -3564,7 +3557,7 @@
               <w:lang w:val="en-US"/>
             </w:rPr>
           </w:pPr>
-          <w:hyperlink w:anchor="_Toc498267296" w:history="1">
+          <w:hyperlink w:anchor="_Toc498268085" w:history="1">
             <w:r>
               <w:rPr>
                 <w:rStyle w:val="Hyperlink"/>
@@ -3607,7 +3600,7 @@
                 <w:noProof/>
                 <w:webHidden/>
               </w:rPr>
-              <w:instrText xml:space="preserve"> PAGEREF _Toc498267296 \h </w:instrText>
+              <w:instrText xml:space="preserve"> PAGEREF _Toc498268085 \h </w:instrText>
             </w:r>
             <w:r>
               <w:rPr>
@@ -3652,7 +3645,7 @@
               <w:lang w:val="en-US"/>
             </w:rPr>
           </w:pPr>
-          <w:hyperlink w:anchor="_Toc498267297" w:history="1">
+          <w:hyperlink w:anchor="_Toc498268086" w:history="1">
             <w:r>
               <w:rPr>
                 <w:rStyle w:val="Hyperlink"/>
@@ -3695,7 +3688,7 @@
                 <w:noProof/>
                 <w:webHidden/>
               </w:rPr>
-              <w:instrText xml:space="preserve"> PAGEREF _Toc498267297 \h </w:instrText>
+              <w:instrText xml:space="preserve"> PAGEREF _Toc498268086 \h </w:instrText>
             </w:r>
             <w:r>
               <w:rPr>
@@ -3740,7 +3733,7 @@
               <w:lang w:val="en-US"/>
             </w:rPr>
           </w:pPr>
-          <w:hyperlink w:anchor="_Toc498267298" w:history="1">
+          <w:hyperlink w:anchor="_Toc498268087" w:history="1">
             <w:r>
               <w:rPr>
                 <w:rStyle w:val="Hyperlink"/>
@@ -3783,7 +3776,7 @@
                 <w:noProof/>
                 <w:webHidden/>
               </w:rPr>
-              <w:instrText xml:space="preserve"> PAGEREF _Toc498267298 \h </w:instrText>
+              <w:instrText xml:space="preserve"> PAGEREF _Toc498268087 \h </w:instrText>
             </w:r>
             <w:r>
               <w:rPr>
@@ -3828,7 +3821,7 @@
               <w:lang w:val="en-US"/>
             </w:rPr>
           </w:pPr>
-          <w:hyperlink w:anchor="_Toc498267299" w:history="1">
+          <w:hyperlink w:anchor="_Toc498268088" w:history="1">
             <w:r>
               <w:rPr>
                 <w:rStyle w:val="Hyperlink"/>
@@ -3871,7 +3864,7 @@
                 <w:noProof/>
                 <w:webHidden/>
               </w:rPr>
-              <w:instrText xml:space="preserve"> PAGEREF _Toc498267299 \h </w:instrText>
+              <w:instrText xml:space="preserve"> PAGEREF _Toc498268088 \h </w:instrText>
             </w:r>
             <w:r>
               <w:rPr>
@@ -3916,7 +3909,7 @@
               <w:lang w:val="en-US"/>
             </w:rPr>
           </w:pPr>
-          <w:hyperlink w:anchor="_Toc498267300" w:history="1">
+          <w:hyperlink w:anchor="_Toc498268089" w:history="1">
             <w:r>
               <w:rPr>
                 <w:rStyle w:val="Hyperlink"/>
@@ -3959,7 +3952,7 @@
                 <w:noProof/>
                 <w:webHidden/>
               </w:rPr>
-              <w:instrText xml:space="preserve"> PAGEREF _Toc498267300 \h </w:instrText>
+              <w:instrText xml:space="preserve"> PAGEREF _Toc498268089 \h </w:instrText>
             </w:r>
             <w:r>
               <w:rPr>
@@ -4004,7 +3997,7 @@
               <w:lang w:val="en-US"/>
             </w:rPr>
           </w:pPr>
-          <w:hyperlink w:anchor="_Toc498267301" w:history="1">
+          <w:hyperlink w:anchor="_Toc498268090" w:history="1">
             <w:r>
               <w:rPr>
                 <w:rStyle w:val="Hyperlink"/>
@@ -4047,7 +4040,7 @@
                 <w:noProof/>
                 <w:webHidden/>
               </w:rPr>
-              <w:instrText xml:space="preserve"> PAGEREF _Toc498267301 \h </w:instrText>
+              <w:instrText xml:space="preserve"> PAGEREF _Toc498268090 \h </w:instrText>
             </w:r>
             <w:r>
               <w:rPr>
@@ -4092,7 +4085,7 @@
               <w:lang w:val="en-US"/>
             </w:rPr>
           </w:pPr>
-          <w:hyperlink w:anchor="_Toc498267302" w:history="1">
+          <w:hyperlink w:anchor="_Toc498268091" w:history="1">
             <w:r>
               <w:rPr>
                 <w:rStyle w:val="Hyperlink"/>
@@ -4135,7 +4128,7 @@
                 <w:noProof/>
                 <w:webHidden/>
               </w:rPr>
-              <w:instrText xml:space="preserve"> PAGEREF _Toc498267302 \h </w:instrText>
+              <w:instrText xml:space="preserve"> PAGEREF _Toc498268091 \h </w:instrText>
             </w:r>
             <w:r>
               <w:rPr>
@@ -4180,7 +4173,7 @@
               <w:lang w:val="en-US"/>
             </w:rPr>
           </w:pPr>
-          <w:hyperlink w:anchor="_Toc498267303" w:history="1">
+          <w:hyperlink w:anchor="_Toc498268092" w:history="1">
             <w:r>
               <w:rPr>
                 <w:rStyle w:val="Hyperlink"/>
@@ -4223,7 +4216,7 @@
                 <w:noProof/>
                 <w:webHidden/>
               </w:rPr>
-              <w:instrText xml:space="preserve"> PAGEREF _Toc498267303 \h </w:instrText>
+              <w:instrText xml:space="preserve"> PAGEREF _Toc498268092 \h </w:instrText>
             </w:r>
             <w:r>
               <w:rPr>
@@ -4268,7 +4261,7 @@
               <w:lang w:val="en-US"/>
             </w:rPr>
           </w:pPr>
-          <w:hyperlink w:anchor="_Toc498267304" w:history="1">
+          <w:hyperlink w:anchor="_Toc498268093" w:history="1">
             <w:r>
               <w:rPr>
                 <w:rStyle w:val="Hyperlink"/>
@@ -4311,7 +4304,7 @@
                 <w:noProof/>
                 <w:webHidden/>
               </w:rPr>
-              <w:instrText xml:space="preserve"> PAGEREF _Toc498267304 \h </w:instrText>
+              <w:instrText xml:space="preserve"> PAGEREF _Toc498268093 \h </w:instrText>
             </w:r>
             <w:r>
               <w:rPr>
@@ -4356,7 +4349,7 @@
               <w:lang w:val="en-US"/>
             </w:rPr>
           </w:pPr>
-          <w:hyperlink w:anchor="_Toc498267305" w:history="1">
+          <w:hyperlink w:anchor="_Toc498268094" w:history="1">
             <w:r>
               <w:rPr>
                 <w:rStyle w:val="Hyperlink"/>
@@ -4399,7 +4392,7 @@
                 <w:noProof/>
                 <w:webHidden/>
               </w:rPr>
-              <w:instrText xml:space="preserve"> PAGEREF _Toc498267305 \h </w:instrText>
+              <w:instrText xml:space="preserve"> PAGEREF _Toc498268094 \h </w:instrText>
             </w:r>
             <w:r>
               <w:rPr>
@@ -4444,7 +4437,7 @@
               <w:lang w:val="en-US"/>
             </w:rPr>
           </w:pPr>
-          <w:hyperlink w:anchor="_Toc498267306" w:history="1">
+          <w:hyperlink w:anchor="_Toc498268095" w:history="1">
             <w:r>
               <w:rPr>
                 <w:rStyle w:val="Hyperlink"/>
@@ -4487,7 +4480,7 @@
                 <w:noProof/>
                 <w:webHidden/>
               </w:rPr>
-              <w:instrText xml:space="preserve"> PAGEREF _Toc498267306 \h </w:instrText>
+              <w:instrText xml:space="preserve"> PAGEREF _Toc498268095 \h </w:instrText>
             </w:r>
             <w:r>
               <w:rPr>
@@ -4532,7 +4525,7 @@
               <w:lang w:val="en-US"/>
             </w:rPr>
           </w:pPr>
-          <w:hyperlink w:anchor="_Toc498267307" w:history="1">
+          <w:hyperlink w:anchor="_Toc498268096" w:history="1">
             <w:r>
               <w:rPr>
                 <w:rStyle w:val="Hyperlink"/>
@@ -4575,7 +4568,7 @@
                 <w:noProof/>
                 <w:webHidden/>
               </w:rPr>
-              <w:instrText xml:space="preserve"> PAGEREF _Toc498267307 \h </w:instrText>
+              <w:instrText xml:space="preserve"> PAGEREF _Toc498268096 \h </w:instrText>
             </w:r>
             <w:r>
               <w:rPr>
@@ -4620,7 +4613,7 @@
               <w:lang w:val="en-US"/>
             </w:rPr>
           </w:pPr>
-          <w:hyperlink w:anchor="_Toc498267308" w:history="1">
+          <w:hyperlink w:anchor="_Toc498268097" w:history="1">
             <w:r>
               <w:rPr>
                 <w:rStyle w:val="Hyperlink"/>
@@ -4663,7 +4656,7 @@
                 <w:noProof/>
                 <w:webHidden/>
               </w:rPr>
-              <w:instrText xml:space="preserve"> PAGEREF _Toc498267308 \h </w:instrText>
+              <w:instrText xml:space="preserve"> PAGEREF _Toc498268097 \h </w:instrText>
             </w:r>
             <w:r>
               <w:rPr>
@@ -4708,7 +4701,7 @@
               <w:lang w:val="en-US"/>
             </w:rPr>
           </w:pPr>
-          <w:hyperlink w:anchor="_Toc498267309" w:history="1">
+          <w:hyperlink w:anchor="_Toc498268098" w:history="1">
             <w:r>
               <w:rPr>
                 <w:rStyle w:val="Hyperlink"/>
@@ -4751,7 +4744,7 @@
                 <w:noProof/>
                 <w:webHidden/>
               </w:rPr>
-              <w:instrText xml:space="preserve"> PAGEREF _Toc498267309 \h </w:instrText>
+              <w:instrText xml:space="preserve"> PAGEREF _Toc498268098 \h </w:instrText>
             </w:r>
             <w:r>
               <w:rPr>
@@ -4796,7 +4789,7 @@
               <w:lang w:val="en-US"/>
             </w:rPr>
           </w:pPr>
-          <w:hyperlink w:anchor="_Toc498267310" w:history="1">
+          <w:hyperlink w:anchor="_Toc498268099" w:history="1">
             <w:r>
               <w:rPr>
                 <w:rStyle w:val="Hyperlink"/>
@@ -4839,7 +4832,7 @@
                 <w:noProof/>
                 <w:webHidden/>
               </w:rPr>
-              <w:instrText xml:space="preserve"> PAGEREF _Toc498267310 \h </w:instrText>
+              <w:instrText xml:space="preserve"> PAGEREF _Toc498268099 \h </w:instrText>
             </w:r>
             <w:r>
               <w:rPr>
@@ -4884,7 +4877,7 @@
               <w:lang w:val="en-US"/>
             </w:rPr>
           </w:pPr>
-          <w:hyperlink w:anchor="_Toc498267311" w:history="1">
+          <w:hyperlink w:anchor="_Toc498268100" w:history="1">
             <w:r>
               <w:rPr>
                 <w:rStyle w:val="Hyperlink"/>
@@ -4927,7 +4920,7 @@
                 <w:noProof/>
                 <w:webHidden/>
               </w:rPr>
-              <w:instrText xml:space="preserve"> PAGEREF _Toc498267311 \h </w:instrText>
+              <w:instrText xml:space="preserve"> PAGEREF _Toc498268100 \h </w:instrText>
             </w:r>
             <w:r>
               <w:rPr>
@@ -4972,7 +4965,7 @@
               <w:lang w:val="en-US"/>
             </w:rPr>
           </w:pPr>
-          <w:hyperlink w:anchor="_Toc498267312" w:history="1">
+          <w:hyperlink w:anchor="_Toc498268101" w:history="1">
             <w:r>
               <w:rPr>
                 <w:rStyle w:val="Hyperlink"/>
@@ -5015,7 +5008,7 @@
                 <w:noProof/>
                 <w:webHidden/>
               </w:rPr>
-              <w:instrText xml:space="preserve"> PAGEREF _Toc498267312 \h </w:instrText>
+              <w:instrText xml:space="preserve"> PAGEREF _Toc498268101 \h </w:instrText>
             </w:r>
             <w:r>
               <w:rPr>
@@ -5060,7 +5053,7 @@
               <w:lang w:val="en-US"/>
             </w:rPr>
           </w:pPr>
-          <w:hyperlink w:anchor="_Toc498267313" w:history="1">
+          <w:hyperlink w:anchor="_Toc498268102" w:history="1">
             <w:r>
               <w:rPr>
                 <w:rStyle w:val="Hyperlink"/>
@@ -5103,7 +5096,7 @@
                 <w:noProof/>
                 <w:webHidden/>
               </w:rPr>
-              <w:instrText xml:space="preserve"> PAGEREF _Toc498267313 \h </w:instrText>
+              <w:instrText xml:space="preserve"> PAGEREF _Toc498268102 \h </w:instrText>
             </w:r>
             <w:r>
               <w:rPr>
@@ -5148,7 +5141,7 @@
               <w:lang w:val="en-US"/>
             </w:rPr>
           </w:pPr>
-          <w:hyperlink w:anchor="_Toc498267314" w:history="1">
+          <w:hyperlink w:anchor="_Toc498268103" w:history="1">
             <w:r>
               <w:rPr>
                 <w:rStyle w:val="Hyperlink"/>
@@ -5191,7 +5184,7 @@
                 <w:noProof/>
                 <w:webHidden/>
               </w:rPr>
-              <w:instrText xml:space="preserve"> PAGEREF _Toc498267314 \h </w:instrText>
+              <w:instrText xml:space="preserve"> PAGEREF _Toc498268103 \h </w:instrText>
             </w:r>
             <w:r>
               <w:rPr>
@@ -5236,7 +5229,7 @@
               <w:lang w:val="en-US"/>
             </w:rPr>
           </w:pPr>
-          <w:hyperlink w:anchor="_Toc498267315" w:history="1">
+          <w:hyperlink w:anchor="_Toc498268104" w:history="1">
             <w:r>
               <w:rPr>
                 <w:rStyle w:val="Hyperlink"/>
@@ -5279,7 +5272,7 @@
                 <w:noProof/>
                 <w:webHidden/>
               </w:rPr>
-              <w:instrText xml:space="preserve"> PAGEREF _Toc498267315 \h </w:instrText>
+              <w:instrText xml:space="preserve"> PAGEREF _Toc498268104 \h </w:instrText>
             </w:r>
             <w:r>
               <w:rPr>
@@ -5324,7 +5317,7 @@
               <w:lang w:val="en-US"/>
             </w:rPr>
           </w:pPr>
-          <w:hyperlink w:anchor="_Toc498267316" w:history="1">
+          <w:hyperlink w:anchor="_Toc498268105" w:history="1">
             <w:r>
               <w:rPr>
                 <w:rStyle w:val="Hyperlink"/>
@@ -5367,7 +5360,7 @@
                 <w:noProof/>
                 <w:webHidden/>
               </w:rPr>
-              <w:instrText xml:space="preserve"> PAGEREF _Toc498267316 \h </w:instrText>
+              <w:instrText xml:space="preserve"> PAGEREF _Toc498268105 \h </w:instrText>
             </w:r>
             <w:r>
               <w:rPr>
@@ -5412,7 +5405,7 @@
               <w:lang w:val="en-US"/>
             </w:rPr>
           </w:pPr>
-          <w:hyperlink w:anchor="_Toc498267317" w:history="1">
+          <w:hyperlink w:anchor="_Toc498268106" w:history="1">
             <w:r>
               <w:rPr>
                 <w:rStyle w:val="Hyperlink"/>
@@ -5455,7 +5448,7 @@
                 <w:noProof/>
                 <w:webHidden/>
               </w:rPr>
-              <w:instrText xml:space="preserve"> PAGEREF _Toc498267317 \h </w:instrText>
+              <w:instrText xml:space="preserve"> PAGEREF _Toc498268106 \h </w:instrText>
             </w:r>
             <w:r>
               <w:rPr>
@@ -5500,7 +5493,7 @@
               <w:lang w:val="en-US"/>
             </w:rPr>
           </w:pPr>
-          <w:hyperlink w:anchor="_Toc498267318" w:history="1">
+          <w:hyperlink w:anchor="_Toc498268107" w:history="1">
             <w:r>
               <w:rPr>
                 <w:rStyle w:val="Hyperlink"/>
@@ -5543,7 +5536,7 @@
                 <w:noProof/>
                 <w:webHidden/>
               </w:rPr>
-              <w:instrText xml:space="preserve"> PAGEREF _Toc498267318 \h </w:instrText>
+              <w:instrText xml:space="preserve"> PAGEREF _Toc498268107 \h </w:instrText>
             </w:r>
             <w:r>
               <w:rPr>
@@ -5588,7 +5581,7 @@
               <w:lang w:val="en-US"/>
             </w:rPr>
           </w:pPr>
-          <w:hyperlink w:anchor="_Toc498267319" w:history="1">
+          <w:hyperlink w:anchor="_Toc498268108" w:history="1">
             <w:r>
               <w:rPr>
                 <w:rStyle w:val="Hyperlink"/>
@@ -5631,7 +5624,7 @@
                 <w:noProof/>
                 <w:webHidden/>
               </w:rPr>
-              <w:instrText xml:space="preserve"> PAGEREF _Toc498267319 \h </w:instrText>
+              <w:instrText xml:space="preserve"> PAGEREF _Toc498268108 \h </w:instrText>
             </w:r>
             <w:r>
               <w:rPr>
@@ -5676,7 +5669,7 @@
               <w:lang w:val="en-US"/>
             </w:rPr>
           </w:pPr>
-          <w:hyperlink w:anchor="_Toc498267320" w:history="1">
+          <w:hyperlink w:anchor="_Toc498268109" w:history="1">
             <w:r>
               <w:rPr>
                 <w:rStyle w:val="Hyperlink"/>
@@ -5719,7 +5712,7 @@
                 <w:noProof/>
                 <w:webHidden/>
               </w:rPr>
-              <w:instrText xml:space="preserve"> PAGEREF _Toc498267320 \h </w:instrText>
+              <w:instrText xml:space="preserve"> PAGEREF _Toc498268109 \h </w:instrText>
             </w:r>
             <w:r>
               <w:rPr>
@@ -5764,7 +5757,7 @@
               <w:lang w:val="en-US"/>
             </w:rPr>
           </w:pPr>
-          <w:hyperlink w:anchor="_Toc498267321" w:history="1">
+          <w:hyperlink w:anchor="_Toc498268110" w:history="1">
             <w:r>
               <w:rPr>
                 <w:rStyle w:val="Hyperlink"/>
@@ -5807,7 +5800,7 @@
                 <w:noProof/>
                 <w:webHidden/>
               </w:rPr>
-              <w:instrText xml:space="preserve"> PAGEREF _Toc498267321 \h </w:instrText>
+              <w:instrText xml:space="preserve"> PAGEREF _Toc498268110 \h </w:instrText>
             </w:r>
             <w:r>
               <w:rPr>
@@ -5852,7 +5845,7 @@
               <w:lang w:val="en-US"/>
             </w:rPr>
           </w:pPr>
-          <w:hyperlink w:anchor="_Toc498267322" w:history="1">
+          <w:hyperlink w:anchor="_Toc498268111" w:history="1">
             <w:r>
               <w:rPr>
                 <w:rStyle w:val="Hyperlink"/>
@@ -5895,7 +5888,7 @@
                 <w:noProof/>
                 <w:webHidden/>
               </w:rPr>
-              <w:instrText xml:space="preserve"> PAGEREF _Toc498267322 \h </w:instrText>
+              <w:instrText xml:space="preserve"> PAGEREF _Toc498268111 \h </w:instrText>
             </w:r>
             <w:r>
               <w:rPr>
@@ -5940,7 +5933,7 @@
               <w:lang w:val="en-US"/>
             </w:rPr>
           </w:pPr>
-          <w:hyperlink w:anchor="_Toc498267323" w:history="1">
+          <w:hyperlink w:anchor="_Toc498268112" w:history="1">
             <w:r>
               <w:rPr>
                 <w:rStyle w:val="Hyperlink"/>
@@ -5983,7 +5976,7 @@
                 <w:noProof/>
                 <w:webHidden/>
               </w:rPr>
-              <w:instrText xml:space="preserve"> PAGEREF _Toc498267323 \h </w:instrText>
+              <w:instrText xml:space="preserve"> PAGEREF _Toc498268112 \h </w:instrText>
             </w:r>
             <w:r>
               <w:rPr>
@@ -6028,7 +6021,7 @@
               <w:lang w:val="en-US"/>
             </w:rPr>
           </w:pPr>
-          <w:hyperlink w:anchor="_Toc498267324" w:history="1">
+          <w:hyperlink w:anchor="_Toc498268113" w:history="1">
             <w:r>
               <w:rPr>
                 <w:rStyle w:val="Hyperlink"/>
@@ -6071,7 +6064,7 @@
                 <w:noProof/>
                 <w:webHidden/>
               </w:rPr>
-              <w:instrText xml:space="preserve"> PAGEREF _Toc498267324 \h </w:instrText>
+              <w:instrText xml:space="preserve"> PAGEREF _Toc498268113 \h </w:instrText>
             </w:r>
             <w:r>
               <w:rPr>
@@ -6116,7 +6109,7 @@
               <w:lang w:val="en-US"/>
             </w:rPr>
           </w:pPr>
-          <w:hyperlink w:anchor="_Toc498267325" w:history="1">
+          <w:hyperlink w:anchor="_Toc498268114" w:history="1">
             <w:r>
               <w:rPr>
                 <w:rStyle w:val="Hyperlink"/>
@@ -6159,7 +6152,7 @@
                 <w:noProof/>
                 <w:webHidden/>
               </w:rPr>
-              <w:instrText xml:space="preserve"> PAGEREF _Toc498267325 \h </w:instrText>
+              <w:instrText xml:space="preserve"> PAGEREF _Toc498268114 \h </w:instrText>
             </w:r>
             <w:r>
               <w:rPr>
@@ -6204,7 +6197,7 @@
               <w:lang w:val="en-US"/>
             </w:rPr>
           </w:pPr>
-          <w:hyperlink w:anchor="_Toc498267326" w:history="1">
+          <w:hyperlink w:anchor="_Toc498268115" w:history="1">
             <w:r>
               <w:rPr>
                 <w:rStyle w:val="Hyperlink"/>
@@ -6247,7 +6240,7 @@
                 <w:noProof/>
                 <w:webHidden/>
               </w:rPr>
-              <w:instrText xml:space="preserve"> PAGEREF _Toc498267326 \h </w:instrText>
+              <w:instrText xml:space="preserve"> PAGEREF _Toc498268115 \h </w:instrText>
             </w:r>
             <w:r>
               <w:rPr>
@@ -6292,7 +6285,7 @@
               <w:lang w:val="en-US"/>
             </w:rPr>
           </w:pPr>
-          <w:hyperlink w:anchor="_Toc498267327" w:history="1">
+          <w:hyperlink w:anchor="_Toc498268116" w:history="1">
             <w:r>
               <w:rPr>
                 <w:rStyle w:val="Hyperlink"/>
@@ -6335,7 +6328,7 @@
                 <w:noProof/>
                 <w:webHidden/>
               </w:rPr>
-              <w:instrText xml:space="preserve"> PAGEREF _Toc498267327 \h </w:instrText>
+              <w:instrText xml:space="preserve"> PAGEREF _Toc498268116 \h </w:instrText>
             </w:r>
             <w:r>
               <w:rPr>
@@ -6380,7 +6373,7 @@
               <w:lang w:val="en-US"/>
             </w:rPr>
           </w:pPr>
-          <w:hyperlink w:anchor="_Toc498267328" w:history="1">
+          <w:hyperlink w:anchor="_Toc498268117" w:history="1">
             <w:r>
               <w:rPr>
                 <w:rStyle w:val="Hyperlink"/>
@@ -6423,7 +6416,7 @@
                 <w:noProof/>
                 <w:webHidden/>
               </w:rPr>
-              <w:instrText xml:space="preserve"> PAGEREF _Toc498267328 \h </w:instrText>
+              <w:instrText xml:space="preserve"> PAGEREF _Toc498268117 \h </w:instrText>
             </w:r>
             <w:r>
               <w:rPr>
@@ -6468,7 +6461,7 @@
               <w:lang w:val="en-US"/>
             </w:rPr>
           </w:pPr>
-          <w:hyperlink w:anchor="_Toc498267329" w:history="1">
+          <w:hyperlink w:anchor="_Toc498268118" w:history="1">
             <w:r>
               <w:rPr>
                 <w:rStyle w:val="Hyperlink"/>
@@ -6511,7 +6504,7 @@
                 <w:noProof/>
                 <w:webHidden/>
               </w:rPr>
-              <w:instrText xml:space="preserve"> PAGEREF _Toc498267329 \h </w:instrText>
+              <w:instrText xml:space="preserve"> PAGEREF _Toc498268118 \h </w:instrText>
             </w:r>
             <w:r>
               <w:rPr>
@@ -6556,7 +6549,7 @@
               <w:lang w:val="en-US"/>
             </w:rPr>
           </w:pPr>
-          <w:hyperlink w:anchor="_Toc498267330" w:history="1">
+          <w:hyperlink w:anchor="_Toc498268119" w:history="1">
             <w:r>
               <w:rPr>
                 <w:rStyle w:val="Hyperlink"/>
@@ -6599,7 +6592,7 @@
                 <w:noProof/>
                 <w:webHidden/>
               </w:rPr>
-              <w:instrText xml:space="preserve"> PAGEREF _Toc498267330 \h </w:instrText>
+              <w:instrText xml:space="preserve"> PAGEREF _Toc498268119 \h </w:instrText>
             </w:r>
             <w:r>
               <w:rPr>
@@ -6644,7 +6637,7 @@
               <w:lang w:val="en-US"/>
             </w:rPr>
           </w:pPr>
-          <w:hyperlink w:anchor="_Toc498267331" w:history="1">
+          <w:hyperlink w:anchor="_Toc498268120" w:history="1">
             <w:r>
               <w:rPr>
                 <w:rStyle w:val="Hyperlink"/>
@@ -6687,7 +6680,7 @@
                 <w:noProof/>
                 <w:webHidden/>
               </w:rPr>
-              <w:instrText xml:space="preserve"> PAGEREF _Toc498267331 \h </w:instrText>
+              <w:instrText xml:space="preserve"> PAGEREF _Toc498268120 \h </w:instrText>
             </w:r>
             <w:r>
               <w:rPr>
@@ -6732,7 +6725,7 @@
               <w:lang w:val="en-US"/>
             </w:rPr>
           </w:pPr>
-          <w:hyperlink w:anchor="_Toc498267332" w:history="1">
+          <w:hyperlink w:anchor="_Toc498268121" w:history="1">
             <w:r>
               <w:rPr>
                 <w:rStyle w:val="Hyperlink"/>
@@ -6775,7 +6768,7 @@
                 <w:noProof/>
                 <w:webHidden/>
               </w:rPr>
-              <w:instrText xml:space="preserve"> PAGEREF _Toc498267332 \h </w:instrText>
+              <w:instrText xml:space="preserve"> PAGEREF _Toc498268121 \h </w:instrText>
             </w:r>
             <w:r>
               <w:rPr>
@@ -6820,7 +6813,7 @@
               <w:lang w:val="en-US"/>
             </w:rPr>
           </w:pPr>
-          <w:hyperlink w:anchor="_Toc498267333" w:history="1">
+          <w:hyperlink w:anchor="_Toc498268122" w:history="1">
             <w:r>
               <w:rPr>
                 <w:rStyle w:val="Hyperlink"/>
@@ -6863,7 +6856,7 @@
                 <w:noProof/>
                 <w:webHidden/>
               </w:rPr>
-              <w:instrText xml:space="preserve"> PAGEREF _Toc498267333 \h </w:instrText>
+              <w:instrText xml:space="preserve"> PAGEREF _Toc498268122 \h </w:instrText>
             </w:r>
             <w:r>
               <w:rPr>
@@ -6908,7 +6901,7 @@
               <w:lang w:val="en-US"/>
             </w:rPr>
           </w:pPr>
-          <w:hyperlink w:anchor="_Toc498267334" w:history="1">
+          <w:hyperlink w:anchor="_Toc498268123" w:history="1">
             <w:r>
               <w:rPr>
                 <w:rStyle w:val="Hyperlink"/>
@@ -6951,7 +6944,7 @@
                 <w:noProof/>
                 <w:webHidden/>
               </w:rPr>
-              <w:instrText xml:space="preserve"> PAGEREF _Toc498267334 \h </w:instrText>
+              <w:instrText xml:space="preserve"> PAGEREF _Toc498268123 \h </w:instrText>
             </w:r>
             <w:r>
               <w:rPr>
@@ -6996,7 +6989,7 @@
               <w:lang w:val="en-US"/>
             </w:rPr>
           </w:pPr>
-          <w:hyperlink w:anchor="_Toc498267335" w:history="1">
+          <w:hyperlink w:anchor="_Toc498268124" w:history="1">
             <w:r>
               <w:rPr>
                 <w:rStyle w:val="Hyperlink"/>
@@ -7039,7 +7032,7 @@
                 <w:noProof/>
                 <w:webHidden/>
               </w:rPr>
-              <w:instrText xml:space="preserve"> PAGEREF _Toc498267335 \h </w:instrText>
+              <w:instrText xml:space="preserve"> PAGEREF _Toc498268124 \h </w:instrText>
             </w:r>
             <w:r>
               <w:rPr>
@@ -7084,7 +7077,7 @@
               <w:lang w:val="en-US"/>
             </w:rPr>
           </w:pPr>
-          <w:hyperlink w:anchor="_Toc498267336" w:history="1">
+          <w:hyperlink w:anchor="_Toc498268125" w:history="1">
             <w:r>
               <w:rPr>
                 <w:rStyle w:val="Hyperlink"/>
@@ -7127,7 +7120,7 @@
                 <w:noProof/>
                 <w:webHidden/>
               </w:rPr>
-              <w:instrText xml:space="preserve"> PAGEREF _Toc498267336 \h </w:instrText>
+              <w:instrText xml:space="preserve"> PAGEREF _Toc498268125 \h </w:instrText>
             </w:r>
             <w:r>
               <w:rPr>
@@ -7172,7 +7165,7 @@
               <w:lang w:val="en-US"/>
             </w:rPr>
           </w:pPr>
-          <w:hyperlink w:anchor="_Toc498267337" w:history="1">
+          <w:hyperlink w:anchor="_Toc498268126" w:history="1">
             <w:r>
               <w:rPr>
                 <w:rStyle w:val="Hyperlink"/>
@@ -7215,7 +7208,7 @@
                 <w:noProof/>
                 <w:webHidden/>
               </w:rPr>
-              <w:instrText xml:space="preserve"> PAGEREF _Toc498267337 \h </w:instrText>
+              <w:instrText xml:space="preserve"> PAGEREF _Toc498268126 \h </w:instrText>
             </w:r>
             <w:r>
               <w:rPr>
@@ -7260,7 +7253,7 @@
               <w:lang w:val="en-US"/>
             </w:rPr>
           </w:pPr>
-          <w:hyperlink w:anchor="_Toc498267338" w:history="1">
+          <w:hyperlink w:anchor="_Toc498268127" w:history="1">
             <w:r>
               <w:rPr>
                 <w:rStyle w:val="Hyperlink"/>
@@ -7303,7 +7296,7 @@
                 <w:noProof/>
                 <w:webHidden/>
               </w:rPr>
-              <w:instrText xml:space="preserve"> PAGEREF _Toc498267338 \h </w:instrText>
+              <w:instrText xml:space="preserve"> PAGEREF _Toc498268127 \h </w:instrText>
             </w:r>
             <w:r>
               <w:rPr>
@@ -7348,7 +7341,7 @@
               <w:lang w:val="en-US"/>
             </w:rPr>
           </w:pPr>
-          <w:hyperlink w:anchor="_Toc498267339" w:history="1">
+          <w:hyperlink w:anchor="_Toc498268128" w:history="1">
             <w:r>
               <w:rPr>
                 <w:rStyle w:val="Hyperlink"/>
@@ -7391,7 +7384,7 @@
                 <w:noProof/>
                 <w:webHidden/>
               </w:rPr>
-              <w:instrText xml:space="preserve"> PAGEREF _Toc498267339 \h </w:instrText>
+              <w:instrText xml:space="preserve"> PAGEREF _Toc498268128 \h </w:instrText>
             </w:r>
             <w:r>
               <w:rPr>
@@ -7436,7 +7429,7 @@
               <w:lang w:val="en-US"/>
             </w:rPr>
           </w:pPr>
-          <w:hyperlink w:anchor="_Toc498267340" w:history="1">
+          <w:hyperlink w:anchor="_Toc498268129" w:history="1">
             <w:r>
               <w:rPr>
                 <w:rStyle w:val="Hyperlink"/>
@@ -7479,7 +7472,7 @@
                 <w:noProof/>
                 <w:webHidden/>
               </w:rPr>
-              <w:instrText xml:space="preserve"> PAGEREF _Toc498267340 \h </w:instrText>
+              <w:instrText xml:space="preserve"> PAGEREF _Toc498268129 \h </w:instrText>
             </w:r>
             <w:r>
               <w:rPr>
@@ -7524,7 +7517,7 @@
               <w:lang w:val="en-US"/>
             </w:rPr>
           </w:pPr>
-          <w:hyperlink w:anchor="_Toc498267341" w:history="1">
+          <w:hyperlink w:anchor="_Toc498268130" w:history="1">
             <w:r>
               <w:rPr>
                 <w:rStyle w:val="Hyperlink"/>
@@ -7567,7 +7560,7 @@
                 <w:noProof/>
                 <w:webHidden/>
               </w:rPr>
-              <w:instrText xml:space="preserve"> PAGEREF _Toc498267341 \h </w:instrText>
+              <w:instrText xml:space="preserve"> PAGEREF _Toc498268130 \h </w:instrText>
             </w:r>
             <w:r>
               <w:rPr>
@@ -7612,7 +7605,7 @@
               <w:lang w:val="en-US"/>
             </w:rPr>
           </w:pPr>
-          <w:hyperlink w:anchor="_Toc498267342" w:history="1">
+          <w:hyperlink w:anchor="_Toc498268131" w:history="1">
             <w:r>
               <w:rPr>
                 <w:rStyle w:val="Hyperlink"/>
@@ -7655,7 +7648,7 @@
                 <w:noProof/>
                 <w:webHidden/>
               </w:rPr>
-              <w:instrText xml:space="preserve"> PAGEREF _Toc498267342 \h </w:instrText>
+              <w:instrText xml:space="preserve"> PAGEREF _Toc498268131 \h </w:instrText>
             </w:r>
             <w:r>
               <w:rPr>
@@ -7700,7 +7693,7 @@
               <w:lang w:val="en-US"/>
             </w:rPr>
           </w:pPr>
-          <w:hyperlink w:anchor="_Toc498267343" w:history="1">
+          <w:hyperlink w:anchor="_Toc498268132" w:history="1">
             <w:r>
               <w:rPr>
                 <w:rStyle w:val="Hyperlink"/>
@@ -7743,7 +7736,7 @@
                 <w:noProof/>
                 <w:webHidden/>
               </w:rPr>
-              <w:instrText xml:space="preserve"> PAGEREF _Toc498267343 \h </w:instrText>
+              <w:instrText xml:space="preserve"> PAGEREF _Toc498268132 \h </w:instrText>
             </w:r>
             <w:r>
               <w:rPr>
@@ -7788,7 +7781,7 @@
               <w:lang w:val="en-US"/>
             </w:rPr>
           </w:pPr>
-          <w:hyperlink w:anchor="_Toc498267344" w:history="1">
+          <w:hyperlink w:anchor="_Toc498268133" w:history="1">
             <w:r>
               <w:rPr>
                 <w:rStyle w:val="Hyperlink"/>
@@ -7831,7 +7824,7 @@
                 <w:noProof/>
                 <w:webHidden/>
               </w:rPr>
-              <w:instrText xml:space="preserve"> PAGEREF _Toc498267344 \h </w:instrText>
+              <w:instrText xml:space="preserve"> PAGEREF _Toc498268133 \h </w:instrText>
             </w:r>
             <w:r>
               <w:rPr>
@@ -7876,7 +7869,7 @@
               <w:lang w:val="en-US"/>
             </w:rPr>
           </w:pPr>
-          <w:hyperlink w:anchor="_Toc498267345" w:history="1">
+          <w:hyperlink w:anchor="_Toc498268134" w:history="1">
             <w:r>
               <w:rPr>
                 <w:rStyle w:val="Hyperlink"/>
@@ -7919,7 +7912,7 @@
                 <w:noProof/>
                 <w:webHidden/>
               </w:rPr>
-              <w:instrText xml:space="preserve"> PAGEREF _Toc498267345 \h </w:instrText>
+              <w:instrText xml:space="preserve"> PAGEREF _Toc498268134 \h </w:instrText>
             </w:r>
             <w:r>
               <w:rPr>
@@ -7964,7 +7957,7 @@
               <w:lang w:val="en-US"/>
             </w:rPr>
           </w:pPr>
-          <w:hyperlink w:anchor="_Toc498267346" w:history="1">
+          <w:hyperlink w:anchor="_Toc498268135" w:history="1">
             <w:r>
               <w:rPr>
                 <w:rStyle w:val="Hyperlink"/>
@@ -7986,7 +7979,7 @@
                 <w:rStyle w:val="Hyperlink"/>
                 <w:noProof/>
               </w:rPr>
-              <w:t>Irodalomjegyzék</w:t>
+              <w:t>Kódgenerálási lehetőségek</w:t>
             </w:r>
             <w:r>
               <w:rPr>
@@ -8007,7 +8000,271 @@
                 <w:noProof/>
                 <w:webHidden/>
               </w:rPr>
-              <w:instrText xml:space="preserve"> PAGEREF _Toc498267346 \h </w:instrText>
+              <w:instrText xml:space="preserve"> PAGEREF _Toc498268135 \h </w:instrText>
+            </w:r>
+            <w:r>
+              <w:rPr>
+                <w:noProof/>
+                <w:webHidden/>
+              </w:rPr>
+            </w:r>
+            <w:r>
+              <w:rPr>
+                <w:noProof/>
+                <w:webHidden/>
+              </w:rPr>
+              <w:fldChar w:fldCharType="separate"/>
+            </w:r>
+            <w:r>
+              <w:rPr>
+                <w:noProof/>
+                <w:webHidden/>
+              </w:rPr>
+              <w:t>46</w:t>
+            </w:r>
+            <w:r>
+              <w:rPr>
+                <w:noProof/>
+                <w:webHidden/>
+              </w:rPr>
+              <w:fldChar w:fldCharType="end"/>
+            </w:r>
+          </w:hyperlink>
+        </w:p>
+        <w:p>
+          <w:pPr>
+            <w:pStyle w:val="TOC2"/>
+            <w:tabs>
+              <w:tab w:val="left" w:pos="880"/>
+              <w:tab w:val="right" w:leader="dot" w:pos="8493"/>
+            </w:tabs>
+            <w:rPr>
+              <w:rFonts w:asciiTheme="minorHAnsi" w:eastAsiaTheme="minorEastAsia" w:hAnsiTheme="minorHAnsi"/>
+              <w:noProof/>
+              <w:sz w:val="22"/>
+              <w:lang w:val="en-US"/>
+            </w:rPr>
+          </w:pPr>
+          <w:hyperlink w:anchor="_Toc498268136" w:history="1">
+            <w:r>
+              <w:rPr>
+                <w:rStyle w:val="Hyperlink"/>
+                <w:noProof/>
+              </w:rPr>
+              <w:t>8.1.</w:t>
+            </w:r>
+            <w:r>
+              <w:rPr>
+                <w:rFonts w:asciiTheme="minorHAnsi" w:eastAsiaTheme="minorEastAsia" w:hAnsiTheme="minorHAnsi"/>
+                <w:noProof/>
+                <w:sz w:val="22"/>
+                <w:lang w:val="en-US"/>
+              </w:rPr>
+              <w:tab/>
+            </w:r>
+            <w:r>
+              <w:rPr>
+                <w:rStyle w:val="Hyperlink"/>
+                <w:noProof/>
+              </w:rPr>
+              <w:t>Kódgen1</w:t>
+            </w:r>
+            <w:r>
+              <w:rPr>
+                <w:noProof/>
+                <w:webHidden/>
+              </w:rPr>
+              <w:tab/>
+            </w:r>
+            <w:r>
+              <w:rPr>
+                <w:noProof/>
+                <w:webHidden/>
+              </w:rPr>
+              <w:fldChar w:fldCharType="begin"/>
+            </w:r>
+            <w:r>
+              <w:rPr>
+                <w:noProof/>
+                <w:webHidden/>
+              </w:rPr>
+              <w:instrText xml:space="preserve"> PAGEREF _Toc498268136 \h </w:instrText>
+            </w:r>
+            <w:r>
+              <w:rPr>
+                <w:noProof/>
+                <w:webHidden/>
+              </w:rPr>
+            </w:r>
+            <w:r>
+              <w:rPr>
+                <w:noProof/>
+                <w:webHidden/>
+              </w:rPr>
+              <w:fldChar w:fldCharType="separate"/>
+            </w:r>
+            <w:r>
+              <w:rPr>
+                <w:noProof/>
+                <w:webHidden/>
+              </w:rPr>
+              <w:t>46</w:t>
+            </w:r>
+            <w:r>
+              <w:rPr>
+                <w:noProof/>
+                <w:webHidden/>
+              </w:rPr>
+              <w:fldChar w:fldCharType="end"/>
+            </w:r>
+          </w:hyperlink>
+        </w:p>
+        <w:p>
+          <w:pPr>
+            <w:pStyle w:val="TOC2"/>
+            <w:tabs>
+              <w:tab w:val="left" w:pos="880"/>
+              <w:tab w:val="right" w:leader="dot" w:pos="8493"/>
+            </w:tabs>
+            <w:rPr>
+              <w:rFonts w:asciiTheme="minorHAnsi" w:eastAsiaTheme="minorEastAsia" w:hAnsiTheme="minorHAnsi"/>
+              <w:noProof/>
+              <w:sz w:val="22"/>
+              <w:lang w:val="en-US"/>
+            </w:rPr>
+          </w:pPr>
+          <w:hyperlink w:anchor="_Toc498268137" w:history="1">
+            <w:r>
+              <w:rPr>
+                <w:rStyle w:val="Hyperlink"/>
+                <w:noProof/>
+              </w:rPr>
+              <w:t>8.2.</w:t>
+            </w:r>
+            <w:r>
+              <w:rPr>
+                <w:rFonts w:asciiTheme="minorHAnsi" w:eastAsiaTheme="minorEastAsia" w:hAnsiTheme="minorHAnsi"/>
+                <w:noProof/>
+                <w:sz w:val="22"/>
+                <w:lang w:val="en-US"/>
+              </w:rPr>
+              <w:tab/>
+            </w:r>
+            <w:r>
+              <w:rPr>
+                <w:rStyle w:val="Hyperlink"/>
+                <w:noProof/>
+              </w:rPr>
+              <w:t>Kódgen2</w:t>
+            </w:r>
+            <w:r>
+              <w:rPr>
+                <w:noProof/>
+                <w:webHidden/>
+              </w:rPr>
+              <w:tab/>
+            </w:r>
+            <w:r>
+              <w:rPr>
+                <w:noProof/>
+                <w:webHidden/>
+              </w:rPr>
+              <w:fldChar w:fldCharType="begin"/>
+            </w:r>
+            <w:r>
+              <w:rPr>
+                <w:noProof/>
+                <w:webHidden/>
+              </w:rPr>
+              <w:instrText xml:space="preserve"> PAGEREF _Toc498268137 \h </w:instrText>
+            </w:r>
+            <w:r>
+              <w:rPr>
+                <w:noProof/>
+                <w:webHidden/>
+              </w:rPr>
+            </w:r>
+            <w:r>
+              <w:rPr>
+                <w:noProof/>
+                <w:webHidden/>
+              </w:rPr>
+              <w:fldChar w:fldCharType="separate"/>
+            </w:r>
+            <w:r>
+              <w:rPr>
+                <w:noProof/>
+                <w:webHidden/>
+              </w:rPr>
+              <w:t>46</w:t>
+            </w:r>
+            <w:r>
+              <w:rPr>
+                <w:noProof/>
+                <w:webHidden/>
+              </w:rPr>
+              <w:fldChar w:fldCharType="end"/>
+            </w:r>
+          </w:hyperlink>
+        </w:p>
+        <w:p>
+          <w:pPr>
+            <w:pStyle w:val="TOC2"/>
+            <w:tabs>
+              <w:tab w:val="left" w:pos="880"/>
+              <w:tab w:val="right" w:leader="dot" w:pos="8493"/>
+            </w:tabs>
+            <w:rPr>
+              <w:rFonts w:asciiTheme="minorHAnsi" w:eastAsiaTheme="minorEastAsia" w:hAnsiTheme="minorHAnsi"/>
+              <w:noProof/>
+              <w:sz w:val="22"/>
+              <w:lang w:val="en-US"/>
+            </w:rPr>
+          </w:pPr>
+          <w:hyperlink w:anchor="_Toc498268138" w:history="1">
+            <w:r>
+              <w:rPr>
+                <w:rStyle w:val="Hyperlink"/>
+                <w:noProof/>
+              </w:rPr>
+              <w:t>8.3.</w:t>
+            </w:r>
+            <w:r>
+              <w:rPr>
+                <w:rFonts w:asciiTheme="minorHAnsi" w:eastAsiaTheme="minorEastAsia" w:hAnsiTheme="minorHAnsi"/>
+                <w:noProof/>
+                <w:sz w:val="22"/>
+                <w:lang w:val="en-US"/>
+              </w:rPr>
+              <w:tab/>
+            </w:r>
+            <w:r>
+              <w:rPr>
+                <w:rStyle w:val="Hyperlink"/>
+                <w:noProof/>
+              </w:rPr>
+              <w:t>Kódgen3</w:t>
+            </w:r>
+            <w:r>
+              <w:rPr>
+                <w:noProof/>
+                <w:webHidden/>
+              </w:rPr>
+              <w:tab/>
+            </w:r>
+            <w:r>
+              <w:rPr>
+                <w:noProof/>
+                <w:webHidden/>
+              </w:rPr>
+              <w:fldChar w:fldCharType="begin"/>
+            </w:r>
+            <w:r>
+              <w:rPr>
+                <w:noProof/>
+                <w:webHidden/>
+              </w:rPr>
+              <w:instrText xml:space="preserve"> PAGEREF _Toc498268138 \h </w:instrText>
             </w:r>
             <w:r>
               <w:rPr>
@@ -8052,7 +8309,7 @@
               <w:lang w:val="en-US"/>
             </w:rPr>
           </w:pPr>
-          <w:hyperlink w:anchor="_Toc498267347" w:history="1">
+          <w:hyperlink w:anchor="_Toc498268139" w:history="1">
             <w:r>
               <w:rPr>
                 <w:rStyle w:val="Hyperlink"/>
@@ -8074,7 +8331,7 @@
                 <w:rStyle w:val="Hyperlink"/>
                 <w:noProof/>
               </w:rPr>
-              <w:t>Mellékletek</w:t>
+              <w:t>Az eredmények bemutatása, értékelése, továbbfejlesztési lehetőségek</w:t>
             </w:r>
             <w:r>
               <w:rPr>
@@ -8095,7 +8352,7 @@
                 <w:noProof/>
                 <w:webHidden/>
               </w:rPr>
-              <w:instrText xml:space="preserve"> PAGEREF _Toc498267347 \h </w:instrText>
+              <w:instrText xml:space="preserve"> PAGEREF _Toc498268139 \h </w:instrText>
             </w:r>
             <w:r>
               <w:rPr>
@@ -8128,9 +8385,9 @@
         </w:p>
         <w:p>
           <w:pPr>
-            <w:pStyle w:val="TOC2"/>
+            <w:pStyle w:val="TOC1"/>
             <w:tabs>
-              <w:tab w:val="left" w:pos="880"/>
+              <w:tab w:val="left" w:pos="660"/>
               <w:tab w:val="right" w:leader="dot" w:pos="8493"/>
             </w:tabs>
             <w:rPr>
@@ -8140,13 +8397,13 @@
               <w:lang w:val="en-US"/>
             </w:rPr>
           </w:pPr>
-          <w:hyperlink w:anchor="_Toc498267348" w:history="1">
+          <w:hyperlink w:anchor="_Toc498268140" w:history="1">
             <w:r>
               <w:rPr>
                 <w:rStyle w:val="Hyperlink"/>
                 <w:noProof/>
               </w:rPr>
-              <w:t>9.1.</w:t>
+              <w:t>10.</w:t>
             </w:r>
             <w:r>
               <w:rPr>
@@ -8162,6 +8419,372 @@
                 <w:rStyle w:val="Hyperlink"/>
                 <w:noProof/>
               </w:rPr>
+              <w:t>Tartalmi összefoglaló</w:t>
+            </w:r>
+            <w:r>
+              <w:rPr>
+                <w:noProof/>
+                <w:webHidden/>
+              </w:rPr>
+              <w:tab/>
+            </w:r>
+            <w:r>
+              <w:rPr>
+                <w:noProof/>
+                <w:webHidden/>
+              </w:rPr>
+              <w:fldChar w:fldCharType="begin"/>
+            </w:r>
+            <w:r>
+              <w:rPr>
+                <w:noProof/>
+                <w:webHidden/>
+              </w:rPr>
+              <w:instrText xml:space="preserve"> PAGEREF _Toc498268140 \h </w:instrText>
+            </w:r>
+            <w:r>
+              <w:rPr>
+                <w:noProof/>
+                <w:webHidden/>
+              </w:rPr>
+            </w:r>
+            <w:r>
+              <w:rPr>
+                <w:noProof/>
+                <w:webHidden/>
+              </w:rPr>
+              <w:fldChar w:fldCharType="separate"/>
+            </w:r>
+            <w:r>
+              <w:rPr>
+                <w:noProof/>
+                <w:webHidden/>
+              </w:rPr>
+              <w:t>48</w:t>
+            </w:r>
+            <w:r>
+              <w:rPr>
+                <w:noProof/>
+                <w:webHidden/>
+              </w:rPr>
+              <w:fldChar w:fldCharType="end"/>
+            </w:r>
+          </w:hyperlink>
+        </w:p>
+        <w:p>
+          <w:pPr>
+            <w:pStyle w:val="TOC1"/>
+            <w:tabs>
+              <w:tab w:val="left" w:pos="660"/>
+              <w:tab w:val="right" w:leader="dot" w:pos="8493"/>
+            </w:tabs>
+            <w:rPr>
+              <w:rFonts w:asciiTheme="minorHAnsi" w:eastAsiaTheme="minorEastAsia" w:hAnsiTheme="minorHAnsi"/>
+              <w:noProof/>
+              <w:sz w:val="22"/>
+              <w:lang w:val="en-US"/>
+            </w:rPr>
+          </w:pPr>
+          <w:hyperlink w:anchor="_Toc498268141" w:history="1">
+            <w:r>
+              <w:rPr>
+                <w:rStyle w:val="Hyperlink"/>
+                <w:noProof/>
+              </w:rPr>
+              <w:t>11.</w:t>
+            </w:r>
+            <w:r>
+              <w:rPr>
+                <w:rFonts w:asciiTheme="minorHAnsi" w:eastAsiaTheme="minorEastAsia" w:hAnsiTheme="minorHAnsi"/>
+                <w:noProof/>
+                <w:sz w:val="22"/>
+                <w:lang w:val="en-US"/>
+              </w:rPr>
+              <w:tab/>
+            </w:r>
+            <w:r>
+              <w:rPr>
+                <w:rStyle w:val="Hyperlink"/>
+                <w:noProof/>
+              </w:rPr>
+              <w:t>Abstr</w:t>
+            </w:r>
+            <w:r>
+              <w:rPr>
+                <w:rStyle w:val="Hyperlink"/>
+                <w:noProof/>
+              </w:rPr>
+              <w:t>a</w:t>
+            </w:r>
+            <w:r>
+              <w:rPr>
+                <w:rStyle w:val="Hyperlink"/>
+                <w:noProof/>
+              </w:rPr>
+              <w:t>ct</w:t>
+            </w:r>
+            <w:r>
+              <w:rPr>
+                <w:noProof/>
+                <w:webHidden/>
+              </w:rPr>
+              <w:tab/>
+            </w:r>
+            <w:r>
+              <w:rPr>
+                <w:noProof/>
+                <w:webHidden/>
+              </w:rPr>
+              <w:fldChar w:fldCharType="begin"/>
+            </w:r>
+            <w:r>
+              <w:rPr>
+                <w:noProof/>
+                <w:webHidden/>
+              </w:rPr>
+              <w:instrText xml:space="preserve"> PAGEREF _Toc498268141 \h </w:instrText>
+            </w:r>
+            <w:r>
+              <w:rPr>
+                <w:noProof/>
+                <w:webHidden/>
+              </w:rPr>
+            </w:r>
+            <w:r>
+              <w:rPr>
+                <w:noProof/>
+                <w:webHidden/>
+              </w:rPr>
+              <w:fldChar w:fldCharType="separate"/>
+            </w:r>
+            <w:r>
+              <w:rPr>
+                <w:noProof/>
+                <w:webHidden/>
+              </w:rPr>
+              <w:t>49</w:t>
+            </w:r>
+            <w:r>
+              <w:rPr>
+                <w:noProof/>
+                <w:webHidden/>
+              </w:rPr>
+              <w:fldChar w:fldCharType="end"/>
+            </w:r>
+          </w:hyperlink>
+        </w:p>
+        <w:p>
+          <w:pPr>
+            <w:pStyle w:val="TOC1"/>
+            <w:tabs>
+              <w:tab w:val="left" w:pos="660"/>
+              <w:tab w:val="right" w:leader="dot" w:pos="8493"/>
+            </w:tabs>
+            <w:rPr>
+              <w:rFonts w:asciiTheme="minorHAnsi" w:eastAsiaTheme="minorEastAsia" w:hAnsiTheme="minorHAnsi"/>
+              <w:noProof/>
+              <w:sz w:val="22"/>
+              <w:lang w:val="en-US"/>
+            </w:rPr>
+          </w:pPr>
+          <w:hyperlink w:anchor="_Toc498268142" w:history="1">
+            <w:r>
+              <w:rPr>
+                <w:rStyle w:val="Hyperlink"/>
+                <w:noProof/>
+              </w:rPr>
+              <w:t>12.</w:t>
+            </w:r>
+            <w:r>
+              <w:rPr>
+                <w:rFonts w:asciiTheme="minorHAnsi" w:eastAsiaTheme="minorEastAsia" w:hAnsiTheme="minorHAnsi"/>
+                <w:noProof/>
+                <w:sz w:val="22"/>
+                <w:lang w:val="en-US"/>
+              </w:rPr>
+              <w:tab/>
+            </w:r>
+            <w:r>
+              <w:rPr>
+                <w:rStyle w:val="Hyperlink"/>
+                <w:noProof/>
+              </w:rPr>
+              <w:t>Irodalomjegyzék</w:t>
+            </w:r>
+            <w:r>
+              <w:rPr>
+                <w:noProof/>
+                <w:webHidden/>
+              </w:rPr>
+              <w:tab/>
+            </w:r>
+            <w:r>
+              <w:rPr>
+                <w:noProof/>
+                <w:webHidden/>
+              </w:rPr>
+              <w:fldChar w:fldCharType="begin"/>
+            </w:r>
+            <w:r>
+              <w:rPr>
+                <w:noProof/>
+                <w:webHidden/>
+              </w:rPr>
+              <w:instrText xml:space="preserve"> PAGEREF _Toc498268142 \h </w:instrText>
+            </w:r>
+            <w:r>
+              <w:rPr>
+                <w:noProof/>
+                <w:webHidden/>
+              </w:rPr>
+            </w:r>
+            <w:r>
+              <w:rPr>
+                <w:noProof/>
+                <w:webHidden/>
+              </w:rPr>
+              <w:fldChar w:fldCharType="separate"/>
+            </w:r>
+            <w:r>
+              <w:rPr>
+                <w:noProof/>
+                <w:webHidden/>
+              </w:rPr>
+              <w:t>50</w:t>
+            </w:r>
+            <w:r>
+              <w:rPr>
+                <w:noProof/>
+                <w:webHidden/>
+              </w:rPr>
+              <w:fldChar w:fldCharType="end"/>
+            </w:r>
+          </w:hyperlink>
+        </w:p>
+        <w:p>
+          <w:pPr>
+            <w:pStyle w:val="TOC1"/>
+            <w:tabs>
+              <w:tab w:val="left" w:pos="660"/>
+              <w:tab w:val="right" w:leader="dot" w:pos="8493"/>
+            </w:tabs>
+            <w:rPr>
+              <w:rFonts w:asciiTheme="minorHAnsi" w:eastAsiaTheme="minorEastAsia" w:hAnsiTheme="minorHAnsi"/>
+              <w:noProof/>
+              <w:sz w:val="22"/>
+              <w:lang w:val="en-US"/>
+            </w:rPr>
+          </w:pPr>
+          <w:hyperlink w:anchor="_Toc498268143" w:history="1">
+            <w:r>
+              <w:rPr>
+                <w:rStyle w:val="Hyperlink"/>
+                <w:noProof/>
+              </w:rPr>
+              <w:t>13.</w:t>
+            </w:r>
+            <w:r>
+              <w:rPr>
+                <w:rFonts w:asciiTheme="minorHAnsi" w:eastAsiaTheme="minorEastAsia" w:hAnsiTheme="minorHAnsi"/>
+                <w:noProof/>
+                <w:sz w:val="22"/>
+                <w:lang w:val="en-US"/>
+              </w:rPr>
+              <w:tab/>
+            </w:r>
+            <w:r>
+              <w:rPr>
+                <w:rStyle w:val="Hyperlink"/>
+                <w:noProof/>
+              </w:rPr>
+              <w:t>Mellékletek</w:t>
+            </w:r>
+            <w:r>
+              <w:rPr>
+                <w:noProof/>
+                <w:webHidden/>
+              </w:rPr>
+              <w:tab/>
+            </w:r>
+            <w:r>
+              <w:rPr>
+                <w:noProof/>
+                <w:webHidden/>
+              </w:rPr>
+              <w:fldChar w:fldCharType="begin"/>
+            </w:r>
+            <w:r>
+              <w:rPr>
+                <w:noProof/>
+                <w:webHidden/>
+              </w:rPr>
+              <w:instrText xml:space="preserve"> PAGEREF _Toc498268143 \h </w:instrText>
+            </w:r>
+            <w:r>
+              <w:rPr>
+                <w:noProof/>
+                <w:webHidden/>
+              </w:rPr>
+            </w:r>
+            <w:r>
+              <w:rPr>
+                <w:noProof/>
+                <w:webHidden/>
+              </w:rPr>
+              <w:fldChar w:fldCharType="separate"/>
+            </w:r>
+            <w:r>
+              <w:rPr>
+                <w:noProof/>
+                <w:webHidden/>
+              </w:rPr>
+              <w:t>51</w:t>
+            </w:r>
+            <w:r>
+              <w:rPr>
+                <w:noProof/>
+                <w:webHidden/>
+              </w:rPr>
+              <w:fldChar w:fldCharType="end"/>
+            </w:r>
+          </w:hyperlink>
+        </w:p>
+        <w:p>
+          <w:pPr>
+            <w:pStyle w:val="TOC2"/>
+            <w:tabs>
+              <w:tab w:val="left" w:pos="1100"/>
+              <w:tab w:val="right" w:leader="dot" w:pos="8493"/>
+            </w:tabs>
+            <w:rPr>
+              <w:rFonts w:asciiTheme="minorHAnsi" w:eastAsiaTheme="minorEastAsia" w:hAnsiTheme="minorHAnsi"/>
+              <w:noProof/>
+              <w:sz w:val="22"/>
+              <w:lang w:val="en-US"/>
+            </w:rPr>
+          </w:pPr>
+          <w:hyperlink w:anchor="_Toc498268144" w:history="1">
+            <w:r>
+              <w:rPr>
+                <w:rStyle w:val="Hyperlink"/>
+                <w:noProof/>
+              </w:rPr>
+              <w:t>13.1.</w:t>
+            </w:r>
+            <w:r>
+              <w:rPr>
+                <w:rFonts w:asciiTheme="minorHAnsi" w:eastAsiaTheme="minorEastAsia" w:hAnsiTheme="minorHAnsi"/>
+                <w:noProof/>
+                <w:sz w:val="22"/>
+                <w:lang w:val="en-US"/>
+              </w:rPr>
+              <w:tab/>
+            </w:r>
+            <w:r>
+              <w:rPr>
+                <w:rStyle w:val="Hyperlink"/>
+                <w:noProof/>
+              </w:rPr>
               <w:t>I. melléklet - A pszeudonyelv definíciója</w:t>
             </w:r>
             <w:r>
@@ -8183,7 +8806,7 @@
                 <w:noProof/>
                 <w:webHidden/>
               </w:rPr>
-              <w:instrText xml:space="preserve"> PAGEREF _Toc498267348 \h </w:instrText>
+              <w:instrText xml:space="preserve"> PAGEREF _Toc498268144 \h </w:instrText>
             </w:r>
             <w:r>
               <w:rPr>
@@ -8203,7 +8826,7 @@
                 <w:noProof/>
                 <w:webHidden/>
               </w:rPr>
-              <w:t>47</w:t>
+              <w:t>51</w:t>
             </w:r>
             <w:r>
               <w:rPr>
@@ -8251,7 +8874,7 @@
         <w:spacing w:before="240" w:after="240"/>
         <w:jc w:val="both"/>
       </w:pPr>
-      <w:bookmarkStart w:id="3" w:name="_Toc498267277"/>
+      <w:bookmarkStart w:id="3" w:name="_Toc498268066"/>
       <w:r>
         <w:lastRenderedPageBreak/>
         <w:t>Köszönetnyilvánítás</w:t>
@@ -8296,7 +8919,7 @@
           <w:szCs w:val="26"/>
         </w:rPr>
       </w:pPr>
-      <w:bookmarkStart w:id="4" w:name="_Toc498267278"/>
+      <w:bookmarkStart w:id="4" w:name="_Toc498268067"/>
       <w:r>
         <w:lastRenderedPageBreak/>
         <w:t>Rövid tartalmi összefoglaló a téma területéről, a feladatról</w:t>
@@ -8474,7 +9097,7 @@
           <w:szCs w:val="26"/>
         </w:rPr>
       </w:pPr>
-      <w:bookmarkStart w:id="5" w:name="_Toc498267279"/>
+      <w:bookmarkStart w:id="5" w:name="_Toc498268068"/>
       <w:r>
         <w:lastRenderedPageBreak/>
         <w:t>A megoldandó probléma és motivációi</w:t>
@@ -8707,7 +9330,7 @@
         <w:ind w:left="357" w:hanging="357"/>
         <w:jc w:val="both"/>
       </w:pPr>
-      <w:bookmarkStart w:id="6" w:name="_Toc498267280"/>
+      <w:bookmarkStart w:id="6" w:name="_Toc498268069"/>
       <w:r>
         <w:lastRenderedPageBreak/>
         <w:t xml:space="preserve">A fordítóprogramok </w:t>
@@ -8727,7 +9350,7 @@
         <w:spacing w:before="240" w:after="240"/>
         <w:ind w:left="568" w:hanging="284"/>
       </w:pPr>
-      <w:bookmarkStart w:id="7" w:name="_Toc498267281"/>
+      <w:bookmarkStart w:id="7" w:name="_Toc498268070"/>
       <w:r>
         <w:t>Áttekintés</w:t>
       </w:r>
@@ -9486,7 +10109,7 @@
           <w:szCs w:val="24"/>
         </w:rPr>
       </w:pPr>
-      <w:bookmarkStart w:id="12" w:name="_Toc498267282"/>
+      <w:bookmarkStart w:id="12" w:name="_Toc498268071"/>
       <w:r>
         <w:rPr>
           <w:szCs w:val="24"/>
@@ -10929,7 +11552,7 @@
           <w:szCs w:val="24"/>
         </w:rPr>
       </w:pPr>
-      <w:bookmarkStart w:id="13" w:name="_Toc498267283"/>
+      <w:bookmarkStart w:id="13" w:name="_Toc498268072"/>
       <w:r>
         <w:rPr>
           <w:szCs w:val="24"/>
@@ -12069,7 +12692,7 @@
           <w:szCs w:val="24"/>
         </w:rPr>
       </w:pPr>
-      <w:bookmarkStart w:id="14" w:name="_Toc498267284"/>
+      <w:bookmarkStart w:id="14" w:name="_Toc498268073"/>
       <w:r>
         <w:rPr>
           <w:szCs w:val="24"/>
@@ -12532,7 +13155,7 @@
         <w:spacing w:before="240" w:after="240"/>
       </w:pPr>
       <w:bookmarkStart w:id="15" w:name="_Ref469232301"/>
-      <w:bookmarkStart w:id="16" w:name="_Toc498267285"/>
+      <w:bookmarkStart w:id="16" w:name="_Toc498268074"/>
       <w:r>
         <w:lastRenderedPageBreak/>
         <w:t>Szimbólumtábla</w:t>
@@ -13056,7 +13679,7 @@
         <w:spacing w:before="240" w:after="240"/>
         <w:ind w:left="568" w:hanging="284"/>
       </w:pPr>
-      <w:bookmarkStart w:id="17" w:name="_Toc498267286"/>
+      <w:bookmarkStart w:id="17" w:name="_Toc498268075"/>
       <w:r>
         <w:t>Szintaktikus elemző</w:t>
       </w:r>
@@ -13091,7 +13714,7 @@
         </w:numPr>
         <w:spacing w:before="240" w:after="240"/>
       </w:pPr>
-      <w:bookmarkStart w:id="18" w:name="_Toc498267287"/>
+      <w:bookmarkStart w:id="18" w:name="_Toc498268076"/>
       <w:r>
         <w:t>A szintaktikus elemző</w:t>
       </w:r>
@@ -13500,7 +14123,7 @@
         </w:numPr>
         <w:spacing w:before="240" w:after="240"/>
       </w:pPr>
-      <w:bookmarkStart w:id="19" w:name="_Toc498267288"/>
+      <w:bookmarkStart w:id="19" w:name="_Toc498268077"/>
       <w:r>
         <w:lastRenderedPageBreak/>
         <w:t>A s</w:t>
@@ -14061,7 +14684,7 @@
         </w:numPr>
         <w:spacing w:before="240" w:after="240"/>
       </w:pPr>
-      <w:bookmarkStart w:id="20" w:name="_Toc498267289"/>
+      <w:bookmarkStart w:id="20" w:name="_Toc498268078"/>
       <w:r>
         <w:t>Rekurzió</w:t>
       </w:r>
@@ -14106,7 +14729,7 @@
         <w:ind w:left="568" w:hanging="284"/>
       </w:pPr>
       <w:bookmarkStart w:id="21" w:name="_Ref498103545"/>
-      <w:bookmarkStart w:id="22" w:name="_Toc498267290"/>
+      <w:bookmarkStart w:id="22" w:name="_Toc498268079"/>
       <w:r>
         <w:t>Szemantikus elemző</w:t>
       </w:r>
@@ -14250,7 +14873,7 @@
         <w:lastRenderedPageBreak/>
         <w:t xml:space="preserve"> </w:t>
       </w:r>
-      <w:bookmarkStart w:id="23" w:name="_Toc498267291"/>
+      <w:bookmarkStart w:id="23" w:name="_Toc498268080"/>
       <w:r>
         <w:t>Kódgeneráló</w:t>
       </w:r>
@@ -14280,7 +14903,7 @@
       <w:r>
         <w:t xml:space="preserve"> </w:t>
       </w:r>
-      <w:bookmarkStart w:id="24" w:name="_Toc498267292"/>
+      <w:bookmarkStart w:id="24" w:name="_Toc498268081"/>
       <w:r>
         <w:t>Kódoptimalizáló</w:t>
       </w:r>
@@ -14336,7 +14959,7 @@
       <w:r>
         <w:t xml:space="preserve"> </w:t>
       </w:r>
-      <w:bookmarkStart w:id="25" w:name="_Toc498267293"/>
+      <w:bookmarkStart w:id="25" w:name="_Toc498268082"/>
       <w:r>
         <w:t xml:space="preserve">A fordítási </w:t>
       </w:r>
@@ -14731,7 +15354,7 @@
         <w:spacing w:before="240" w:after="240"/>
         <w:jc w:val="both"/>
       </w:pPr>
-      <w:bookmarkStart w:id="28" w:name="_Toc498267294"/>
+      <w:bookmarkStart w:id="28" w:name="_Toc498268083"/>
       <w:r>
         <w:lastRenderedPageBreak/>
         <w:t>A feladat elemzése</w:t>
@@ -14752,7 +15375,7 @@
         </w:numPr>
         <w:spacing w:before="240" w:after="240"/>
       </w:pPr>
-      <w:bookmarkStart w:id="29" w:name="_Toc498267295"/>
+      <w:bookmarkStart w:id="29" w:name="_Toc498268084"/>
       <w:r>
         <w:t>Lexikális elemző</w:t>
       </w:r>
@@ -14814,7 +15437,7 @@
         </w:numPr>
         <w:spacing w:before="240" w:after="240"/>
       </w:pPr>
-      <w:bookmarkStart w:id="30" w:name="_Toc498267296"/>
+      <w:bookmarkStart w:id="30" w:name="_Toc498268085"/>
       <w:r>
         <w:t>Szintaktikus elemző</w:t>
       </w:r>
@@ -14885,7 +15508,7 @@
         </w:numPr>
         <w:spacing w:before="240" w:after="240"/>
       </w:pPr>
-      <w:bookmarkStart w:id="31" w:name="_Toc498267297"/>
+      <w:bookmarkStart w:id="31" w:name="_Toc498268086"/>
       <w:r>
         <w:t>Szemantikus elemző</w:t>
       </w:r>
@@ -14938,7 +15561,7 @@
         </w:numPr>
         <w:spacing w:before="240" w:after="240"/>
       </w:pPr>
-      <w:bookmarkStart w:id="32" w:name="_Toc498267298"/>
+      <w:bookmarkStart w:id="32" w:name="_Toc498268087"/>
       <w:r>
         <w:t>Kódgeneráló</w:t>
       </w:r>
@@ -14985,7 +15608,7 @@
         </w:numPr>
         <w:spacing w:before="240" w:after="240"/>
       </w:pPr>
-      <w:bookmarkStart w:id="33" w:name="_Toc498267299"/>
+      <w:bookmarkStart w:id="33" w:name="_Toc498268088"/>
       <w:r>
         <w:t>Kódoptimalizáló</w:t>
       </w:r>
@@ -15050,7 +15673,7 @@
         <w:spacing w:before="240" w:after="240"/>
         <w:jc w:val="both"/>
       </w:pPr>
-      <w:bookmarkStart w:id="34" w:name="_Toc498267300"/>
+      <w:bookmarkStart w:id="34" w:name="_Toc498268089"/>
       <w:r>
         <w:lastRenderedPageBreak/>
         <w:t>Fejlesztőeszközök kiválasztása</w:t>
@@ -15066,7 +15689,7 @@
         </w:numPr>
         <w:spacing w:before="240" w:after="240"/>
       </w:pPr>
-      <w:bookmarkStart w:id="35" w:name="_Toc498267301"/>
+      <w:bookmarkStart w:id="35" w:name="_Toc498268090"/>
       <w:r>
         <w:t>Programozási nyelv választás</w:t>
       </w:r>
@@ -15367,7 +15990,7 @@
         </w:numPr>
         <w:spacing w:before="240" w:after="240"/>
       </w:pPr>
-      <w:bookmarkStart w:id="36" w:name="_Toc498267302"/>
+      <w:bookmarkStart w:id="36" w:name="_Toc498268091"/>
       <w:r>
         <w:t>Operációs rendszer és fejlesztői környezet választás</w:t>
       </w:r>
@@ -15798,7 +16421,7 @@
         <w:spacing w:before="240" w:after="240"/>
         <w:jc w:val="both"/>
       </w:pPr>
-      <w:bookmarkStart w:id="38" w:name="_Toc498267303"/>
+      <w:bookmarkStart w:id="38" w:name="_Toc498268092"/>
       <w:r>
         <w:lastRenderedPageBreak/>
         <w:t>A fel</w:t>
@@ -15845,7 +16468,7 @@
       </w:r>
       <w:bookmarkStart w:id="39" w:name="_Ref497934948"/>
       <w:bookmarkStart w:id="40" w:name="_Ref498009267"/>
-      <w:bookmarkStart w:id="41" w:name="_Toc498267304"/>
+      <w:bookmarkStart w:id="41" w:name="_Toc498268093"/>
       <w:r>
         <w:t>Áttekintés</w:t>
       </w:r>
@@ -16363,7 +16986,7 @@
         </w:numPr>
         <w:spacing w:before="240" w:after="240"/>
       </w:pPr>
-      <w:bookmarkStart w:id="42" w:name="_Toc498267305"/>
+      <w:bookmarkStart w:id="42" w:name="_Toc498268094"/>
       <w:r>
         <w:t>Bevezetés</w:t>
       </w:r>
@@ -16436,7 +17059,7 @@
         <w:t xml:space="preserve"> </w:t>
       </w:r>
       <w:bookmarkStart w:id="43" w:name="_Ref468877029"/>
-      <w:bookmarkStart w:id="44" w:name="_Toc498267306"/>
+      <w:bookmarkStart w:id="44" w:name="_Toc498268095"/>
       <w:r>
         <w:t>Lefoglalt szavak</w:t>
       </w:r>
@@ -16976,7 +17599,7 @@
       <w:r>
         <w:t xml:space="preserve"> </w:t>
       </w:r>
-      <w:bookmarkStart w:id="45" w:name="_Toc498267307"/>
+      <w:bookmarkStart w:id="45" w:name="_Toc498268096"/>
       <w:r>
         <w:t>Változóhasználat, típusok</w:t>
       </w:r>
@@ -17061,7 +17684,7 @@
       <w:r>
         <w:t xml:space="preserve"> </w:t>
       </w:r>
-      <w:bookmarkStart w:id="46" w:name="_Toc498267308"/>
+      <w:bookmarkStart w:id="46" w:name="_Toc498268097"/>
       <w:r>
         <w:t>Típuskonverziók</w:t>
       </w:r>
@@ -17117,7 +17740,7 @@
       <w:r>
         <w:t xml:space="preserve"> </w:t>
       </w:r>
-      <w:bookmarkStart w:id="47" w:name="_Toc498267309"/>
+      <w:bookmarkStart w:id="47" w:name="_Toc498268098"/>
       <w:r>
         <w:t>Operátorok</w:t>
       </w:r>
@@ -18129,7 +18752,7 @@
         <w:lastRenderedPageBreak/>
         <w:t xml:space="preserve"> </w:t>
       </w:r>
-      <w:bookmarkStart w:id="49" w:name="_Toc498267310"/>
+      <w:bookmarkStart w:id="49" w:name="_Toc498268099"/>
       <w:r>
         <w:rPr>
           <w:noProof/>
@@ -18216,7 +18839,7 @@
       <w:r>
         <w:t xml:space="preserve"> </w:t>
       </w:r>
-      <w:bookmarkStart w:id="50" w:name="_Toc498267311"/>
+      <w:bookmarkStart w:id="50" w:name="_Toc498268100"/>
       <w:r>
         <w:t>Vezérlési szerkezetek</w:t>
       </w:r>
@@ -18330,7 +18953,7 @@
       <w:r>
         <w:t xml:space="preserve"> </w:t>
       </w:r>
-      <w:bookmarkStart w:id="51" w:name="_Toc498267312"/>
+      <w:bookmarkStart w:id="51" w:name="_Toc498268101"/>
       <w:r>
         <w:t>I/O kezelés</w:t>
       </w:r>
@@ -18427,7 +19050,7 @@
         </w:numPr>
         <w:spacing w:before="240" w:after="240"/>
       </w:pPr>
-      <w:bookmarkStart w:id="52" w:name="_Toc498267313"/>
+      <w:bookmarkStart w:id="52" w:name="_Toc498268102"/>
       <w:r>
         <w:t>Tömbkezelés</w:t>
       </w:r>
@@ -18569,7 +19192,7 @@
         <w:spacing w:before="240" w:after="240"/>
         <w:jc w:val="both"/>
       </w:pPr>
-      <w:bookmarkStart w:id="53" w:name="_Toc498267314"/>
+      <w:bookmarkStart w:id="53" w:name="_Toc498268103"/>
       <w:r>
         <w:lastRenderedPageBreak/>
         <w:t>L</w:t>
@@ -18602,7 +19225,7 @@
         </w:numPr>
         <w:spacing w:before="240" w:after="240"/>
       </w:pPr>
-      <w:bookmarkStart w:id="54" w:name="_Toc498267315"/>
+      <w:bookmarkStart w:id="54" w:name="_Toc498268104"/>
       <w:r>
         <w:t>Tervezés és implementá</w:t>
       </w:r>
@@ -18620,7 +19243,7 @@
         </w:numPr>
         <w:spacing w:before="240" w:after="240"/>
       </w:pPr>
-      <w:bookmarkStart w:id="55" w:name="_Toc498267316"/>
+      <w:bookmarkStart w:id="55" w:name="_Toc498268105"/>
       <w:r>
         <w:t xml:space="preserve">Lexikális elem </w:t>
       </w:r>
@@ -19071,7 +19694,7 @@
         </w:numPr>
         <w:spacing w:before="240" w:after="240"/>
       </w:pPr>
-      <w:bookmarkStart w:id="56" w:name="_Toc498267317"/>
+      <w:bookmarkStart w:id="56" w:name="_Toc498268106"/>
       <w:r>
         <w:t>Kimeneti szimbólumsorozat</w:t>
       </w:r>
@@ -19444,7 +20067,7 @@
         </w:numPr>
         <w:spacing w:before="240" w:after="240"/>
       </w:pPr>
-      <w:bookmarkStart w:id="57" w:name="_Toc498267318"/>
+      <w:bookmarkStart w:id="57" w:name="_Toc498268107"/>
       <w:r>
         <w:t>Szimbólumtábla</w:t>
       </w:r>
@@ -19703,7 +20326,7 @@
           <w:szCs w:val="24"/>
         </w:rPr>
       </w:pPr>
-      <w:bookmarkStart w:id="58" w:name="_Toc498267319"/>
+      <w:bookmarkStart w:id="58" w:name="_Toc498268108"/>
       <w:r>
         <w:rPr>
           <w:szCs w:val="24"/>
@@ -21129,7 +21752,7 @@
         </w:numPr>
         <w:spacing w:before="240" w:after="240"/>
       </w:pPr>
-      <w:bookmarkStart w:id="59" w:name="_Toc498267320"/>
+      <w:bookmarkStart w:id="59" w:name="_Toc498268109"/>
       <w:r>
         <w:t>Tesz</w:t>
       </w:r>
@@ -21164,7 +21787,7 @@
         </w:numPr>
         <w:spacing w:before="240" w:after="240"/>
       </w:pPr>
-      <w:bookmarkStart w:id="60" w:name="_Toc498267321"/>
+      <w:bookmarkStart w:id="60" w:name="_Toc498268110"/>
       <w:r>
         <w:t>Tesztelési keretrendszer kiválasztása</w:t>
       </w:r>
@@ -21567,7 +22190,7 @@
         </w:numPr>
         <w:spacing w:before="240" w:after="240"/>
       </w:pPr>
-      <w:bookmarkStart w:id="61" w:name="_Toc498267322"/>
+      <w:bookmarkStart w:id="61" w:name="_Toc498268111"/>
       <w:r>
         <w:t>A lexikális elemző tesztelése</w:t>
       </w:r>
@@ -22072,7 +22695,7 @@
         </w:numPr>
         <w:spacing w:beforeLines="200" w:before="480" w:after="240"/>
       </w:pPr>
-      <w:bookmarkStart w:id="63" w:name="_Toc498267323"/>
+      <w:bookmarkStart w:id="63" w:name="_Toc498268112"/>
       <w:r>
         <w:t>Fejlesztési tapasztalatok</w:t>
       </w:r>
@@ -22263,7 +22886,7 @@
         <w:spacing w:before="240" w:after="240"/>
         <w:jc w:val="both"/>
       </w:pPr>
-      <w:bookmarkStart w:id="64" w:name="_Toc498267324"/>
+      <w:bookmarkStart w:id="64" w:name="_Toc498268113"/>
       <w:r>
         <w:lastRenderedPageBreak/>
         <w:t>Szintaktikus elemző</w:t>
@@ -22279,7 +22902,7 @@
         </w:numPr>
         <w:spacing w:before="240" w:after="240"/>
       </w:pPr>
-      <w:bookmarkStart w:id="65" w:name="_Toc498267325"/>
+      <w:bookmarkStart w:id="65" w:name="_Toc498268114"/>
       <w:r>
         <w:t>Tervezés</w:t>
       </w:r>
@@ -22332,7 +22955,7 @@
         </w:numPr>
         <w:spacing w:before="240" w:after="240"/>
       </w:pPr>
-      <w:bookmarkStart w:id="66" w:name="_Toc498267326"/>
+      <w:bookmarkStart w:id="66" w:name="_Toc498268115"/>
       <w:r>
         <w:t>Elemző</w:t>
       </w:r>
@@ -22401,7 +23024,7 @@
         </w:numPr>
         <w:spacing w:before="240" w:after="240"/>
       </w:pPr>
-      <w:bookmarkStart w:id="67" w:name="_Toc498267327"/>
+      <w:bookmarkStart w:id="67" w:name="_Toc498268116"/>
       <w:r>
         <w:t>Megadási forma választása</w:t>
       </w:r>
@@ -22631,7 +23254,7 @@
         </w:numPr>
         <w:spacing w:before="240" w:after="240"/>
       </w:pPr>
-      <w:bookmarkStart w:id="68" w:name="_Toc498267328"/>
+      <w:bookmarkStart w:id="68" w:name="_Toc498268117"/>
       <w:r>
         <w:t>A szintaktikus nyelvtan definiálása</w:t>
       </w:r>
@@ -22812,7 +23435,7 @@
         </w:numPr>
         <w:spacing w:before="240" w:after="240"/>
       </w:pPr>
-      <w:bookmarkStart w:id="69" w:name="_Toc498267329"/>
+      <w:bookmarkStart w:id="69" w:name="_Toc498268118"/>
       <w:r>
         <w:t>I</w:t>
       </w:r>
@@ -22844,7 +23467,7 @@
         </w:numPr>
         <w:spacing w:before="240" w:after="240"/>
       </w:pPr>
-      <w:bookmarkStart w:id="70" w:name="_Toc498267330"/>
+      <w:bookmarkStart w:id="70" w:name="_Toc498268119"/>
       <w:r>
         <w:lastRenderedPageBreak/>
         <w:t>A szintak</w:t>
@@ -23226,7 +23849,7 @@
         </w:numPr>
         <w:spacing w:before="240" w:after="240"/>
       </w:pPr>
-      <w:bookmarkStart w:id="71" w:name="_Toc498267331"/>
+      <w:bookmarkStart w:id="71" w:name="_Toc498268120"/>
       <w:r>
         <w:t>Az elemző alapja</w:t>
       </w:r>
@@ -23519,7 +24142,7 @@
         </w:numPr>
         <w:spacing w:before="240" w:after="240"/>
       </w:pPr>
-      <w:bookmarkStart w:id="72" w:name="_Toc498267332"/>
+      <w:bookmarkStart w:id="72" w:name="_Toc498268121"/>
       <w:r>
         <w:t>Statikus szabályok</w:t>
       </w:r>
@@ -23693,7 +24316,7 @@
         </w:numPr>
         <w:spacing w:before="240" w:after="240"/>
       </w:pPr>
-      <w:bookmarkStart w:id="73" w:name="_Toc498267333"/>
+      <w:bookmarkStart w:id="73" w:name="_Toc498268122"/>
       <w:r>
         <w:t>Dinamikus szabályok</w:t>
       </w:r>
@@ -24027,7 +24650,7 @@
         </w:numPr>
         <w:spacing w:before="240" w:after="240"/>
       </w:pPr>
-      <w:bookmarkStart w:id="74" w:name="_Toc498267334"/>
+      <w:bookmarkStart w:id="74" w:name="_Toc498268123"/>
       <w:r>
         <w:t>Hibakezelés</w:t>
       </w:r>
@@ -24171,7 +24794,7 @@
         </w:numPr>
         <w:spacing w:before="240" w:after="240"/>
       </w:pPr>
-      <w:bookmarkStart w:id="75" w:name="_Toc498267335"/>
+      <w:bookmarkStart w:id="75" w:name="_Toc498268124"/>
       <w:r>
         <w:t>Tesztelés</w:t>
       </w:r>
@@ -24315,7 +24938,7 @@
         </w:numPr>
         <w:spacing w:before="240" w:after="240"/>
       </w:pPr>
-      <w:bookmarkStart w:id="76" w:name="_Toc498267336"/>
+      <w:bookmarkStart w:id="76" w:name="_Toc498268125"/>
       <w:r>
         <w:t>Fejlesztési tapasztalatok</w:t>
       </w:r>
@@ -24391,7 +25014,7 @@
         <w:spacing w:before="240" w:after="240"/>
         <w:jc w:val="both"/>
       </w:pPr>
-      <w:bookmarkStart w:id="77" w:name="_Toc498267337"/>
+      <w:bookmarkStart w:id="77" w:name="_Toc498268126"/>
       <w:r>
         <w:lastRenderedPageBreak/>
         <w:t>Szemantikus elemző</w:t>
@@ -24407,7 +25030,7 @@
         </w:numPr>
         <w:spacing w:before="240" w:after="240"/>
       </w:pPr>
-      <w:bookmarkStart w:id="78" w:name="_Toc498267338"/>
+      <w:bookmarkStart w:id="78" w:name="_Toc498268127"/>
       <w:r>
         <w:t>Tervezés</w:t>
       </w:r>
@@ -24422,7 +25045,7 @@
         </w:numPr>
         <w:spacing w:before="240" w:after="240"/>
       </w:pPr>
-      <w:bookmarkStart w:id="79" w:name="_Toc498267339"/>
+      <w:bookmarkStart w:id="79" w:name="_Toc498268128"/>
       <w:r>
         <w:t>A szemantikus elemző feladatainak meghatározása</w:t>
       </w:r>
@@ -24598,7 +25221,7 @@
         </w:numPr>
         <w:spacing w:before="240" w:after="240"/>
       </w:pPr>
-      <w:bookmarkStart w:id="80" w:name="_Toc498267340"/>
+      <w:bookmarkStart w:id="80" w:name="_Toc498268129"/>
       <w:r>
         <w:t>Működési elv</w:t>
       </w:r>
@@ -24748,7 +25371,7 @@
         </w:numPr>
         <w:spacing w:before="240" w:after="240"/>
       </w:pPr>
-      <w:bookmarkStart w:id="81" w:name="_Toc498267341"/>
+      <w:bookmarkStart w:id="81" w:name="_Toc498268130"/>
       <w:r>
         <w:t>Implementá</w:t>
       </w:r>
@@ -24766,7 +25389,7 @@
         </w:numPr>
         <w:spacing w:before="240" w:after="240"/>
       </w:pPr>
-      <w:bookmarkStart w:id="82" w:name="_Toc498267342"/>
+      <w:bookmarkStart w:id="82" w:name="_Toc498268131"/>
       <w:r>
         <w:t>Az implementáció részei</w:t>
       </w:r>
@@ -25073,7 +25696,7 @@
         </w:numPr>
         <w:spacing w:before="240" w:after="240"/>
       </w:pPr>
-      <w:bookmarkStart w:id="83" w:name="_Toc498267343"/>
+      <w:bookmarkStart w:id="83" w:name="_Toc498268132"/>
       <w:r>
         <w:lastRenderedPageBreak/>
         <w:t>Hibakezelés</w:t>
@@ -25254,7 +25877,7 @@
         </w:numPr>
         <w:spacing w:before="240" w:after="240"/>
       </w:pPr>
-      <w:bookmarkStart w:id="84" w:name="_Toc498267344"/>
+      <w:bookmarkStart w:id="84" w:name="_Toc498268133"/>
       <w:r>
         <w:t>Tesztelés</w:t>
       </w:r>
@@ -25325,7 +25948,7 @@
         </w:numPr>
         <w:spacing w:before="240" w:after="240"/>
       </w:pPr>
-      <w:bookmarkStart w:id="85" w:name="_Toc498267345"/>
+      <w:bookmarkStart w:id="85" w:name="_Toc498268134"/>
       <w:r>
         <w:t>Fejlesztési tapasztalatok</w:t>
       </w:r>
@@ -25341,6 +25964,170 @@
       </w:r>
     </w:p>
     <w:p>
+      <w:pPr>
+        <w:pStyle w:val="Heading1"/>
+        <w:numPr>
+          <w:ilvl w:val="0"/>
+          <w:numId w:val="16"/>
+        </w:numPr>
+        <w:spacing w:before="240" w:after="240"/>
+      </w:pPr>
+      <w:r>
+        <w:br w:type="page"/>
+      </w:r>
+      <w:bookmarkStart w:id="86" w:name="_Toc498268135"/>
+      <w:r>
+        <w:lastRenderedPageBreak/>
+        <w:t>Kódgenerálási lehetőségek</w:t>
+      </w:r>
+      <w:bookmarkEnd w:id="86"/>
+    </w:p>
+    <w:p>
+      <w:pPr>
+        <w:pStyle w:val="Heading2"/>
+        <w:numPr>
+          <w:ilvl w:val="1"/>
+          <w:numId w:val="16"/>
+        </w:numPr>
+        <w:spacing w:before="240" w:after="240"/>
+      </w:pPr>
+      <w:bookmarkStart w:id="87" w:name="_Toc498268136"/>
+      <w:r>
+        <w:t>Kódgen1</w:t>
+      </w:r>
+      <w:bookmarkEnd w:id="87"/>
+    </w:p>
+    <w:p>
+      <w:r>
+        <w:t>Asdasd</w:t>
+      </w:r>
+    </w:p>
+    <w:p>
+      <w:pPr>
+        <w:pStyle w:val="Heading2"/>
+        <w:numPr>
+          <w:ilvl w:val="1"/>
+          <w:numId w:val="16"/>
+        </w:numPr>
+        <w:spacing w:before="240" w:after="240"/>
+      </w:pPr>
+      <w:bookmarkStart w:id="88" w:name="_Toc498268137"/>
+      <w:r>
+        <w:t>Kódgen2</w:t>
+      </w:r>
+      <w:bookmarkEnd w:id="88"/>
+    </w:p>
+    <w:p>
+      <w:r>
+        <w:t>Asdasdasd</w:t>
+      </w:r>
+    </w:p>
+    <w:p>
+      <w:pPr>
+        <w:pStyle w:val="Heading2"/>
+        <w:numPr>
+          <w:ilvl w:val="1"/>
+          <w:numId w:val="16"/>
+        </w:numPr>
+        <w:spacing w:before="240" w:after="240"/>
+      </w:pPr>
+      <w:bookmarkStart w:id="89" w:name="_Toc498268138"/>
+      <w:r>
+        <w:t>Kódgen3</w:t>
+      </w:r>
+      <w:bookmarkEnd w:id="89"/>
+    </w:p>
+    <w:p>
+      <w:r>
+        <w:t>Asdasdasd</w:t>
+      </w:r>
+    </w:p>
+    <w:p>
+      <w:pPr>
+        <w:spacing w:line="259" w:lineRule="auto"/>
+        <w:jc w:val="left"/>
+      </w:pPr>
+      <w:r>
+        <w:br w:type="page"/>
+      </w:r>
+    </w:p>
+    <w:p>
+      <w:pPr>
+        <w:pStyle w:val="Heading1"/>
+        <w:numPr>
+          <w:ilvl w:val="0"/>
+          <w:numId w:val="16"/>
+        </w:numPr>
+        <w:spacing w:before="240" w:after="240"/>
+      </w:pPr>
+      <w:bookmarkStart w:id="90" w:name="_Toc498268139"/>
+      <w:r>
+        <w:lastRenderedPageBreak/>
+        <w:t>Az eredmények bemutatása, értékelése</w:t>
+      </w:r>
+      <w:r>
+        <w:t>, továbbfejlesztési lehetőségek</w:t>
+      </w:r>
+      <w:bookmarkEnd w:id="90"/>
+    </w:p>
+    <w:p>
+      <w:r>
+        <w:t>Ide kerül az eredmény-összefoglaló.</w:t>
+      </w:r>
+      <w:r>
+        <w:br w:type="page"/>
+      </w:r>
+    </w:p>
+    <w:p>
+      <w:pPr>
+        <w:pStyle w:val="Heading1"/>
+        <w:numPr>
+          <w:ilvl w:val="0"/>
+          <w:numId w:val="16"/>
+        </w:numPr>
+        <w:spacing w:before="240" w:after="240"/>
+      </w:pPr>
+      <w:bookmarkStart w:id="91" w:name="_Toc498268140"/>
+      <w:r>
+        <w:lastRenderedPageBreak/>
+        <w:t>Tartalmi összefoglaló</w:t>
+      </w:r>
+      <w:bookmarkEnd w:id="91"/>
+    </w:p>
+    <w:p>
+      <w:r>
+        <w:t>Tartalmi összefoglaló.</w:t>
+      </w:r>
+    </w:p>
+    <w:p>
+      <w:pPr>
+        <w:spacing w:line="259" w:lineRule="auto"/>
+        <w:jc w:val="left"/>
+      </w:pPr>
+      <w:r>
+        <w:br w:type="page"/>
+      </w:r>
+    </w:p>
+    <w:p>
+      <w:pPr>
+        <w:pStyle w:val="Heading1"/>
+        <w:numPr>
+          <w:ilvl w:val="0"/>
+          <w:numId w:val="16"/>
+        </w:numPr>
+        <w:spacing w:before="240" w:after="240"/>
+      </w:pPr>
+      <w:bookmarkStart w:id="92" w:name="_Toc498268141"/>
+      <w:r>
+        <w:lastRenderedPageBreak/>
+        <w:t>Abstract</w:t>
+      </w:r>
+      <w:bookmarkEnd w:id="92"/>
+    </w:p>
+    <w:p>
+      <w:r>
+        <w:t>yolo</w:t>
+      </w:r>
       <w:r>
         <w:br w:type="page"/>
       </w:r>
@@ -25355,14 +26142,14 @@
         <w:spacing w:before="240" w:after="240"/>
         <w:jc w:val="both"/>
       </w:pPr>
-      <w:bookmarkStart w:id="86" w:name="_Irodalomjegyzék"/>
-      <w:bookmarkStart w:id="87" w:name="_Toc498267346"/>
-      <w:bookmarkEnd w:id="86"/>
+      <w:bookmarkStart w:id="93" w:name="_Irodalomjegyzék"/>
+      <w:bookmarkStart w:id="94" w:name="_Toc498268142"/>
+      <w:bookmarkEnd w:id="93"/>
       <w:r>
         <w:lastRenderedPageBreak/>
         <w:t>Irodalomjegyzék</w:t>
       </w:r>
-      <w:bookmarkEnd w:id="87"/>
+      <w:bookmarkEnd w:id="94"/>
     </w:p>
     <w:p>
       <w:pPr>
@@ -25661,11 +26448,11 @@
         <w:lastRenderedPageBreak/>
         <w:t xml:space="preserve"> </w:t>
       </w:r>
-      <w:bookmarkStart w:id="88" w:name="_Toc498267347"/>
+      <w:bookmarkStart w:id="95" w:name="_Toc498268143"/>
       <w:r>
         <w:t>Mellékletek</w:t>
       </w:r>
-      <w:bookmarkEnd w:id="88"/>
+      <w:bookmarkEnd w:id="95"/>
     </w:p>
     <w:p>
       <w:pPr>
@@ -25676,12 +26463,12 @@
         </w:numPr>
         <w:spacing w:before="240" w:after="240"/>
       </w:pPr>
-      <w:bookmarkStart w:id="89" w:name="_I._melléklet_-"/>
-      <w:bookmarkEnd w:id="89"/>
+      <w:bookmarkStart w:id="96" w:name="_I._melléklet_-"/>
+      <w:bookmarkEnd w:id="96"/>
       <w:r>
         <w:t xml:space="preserve"> </w:t>
       </w:r>
-      <w:bookmarkStart w:id="90" w:name="_Toc498267348"/>
+      <w:bookmarkStart w:id="97" w:name="_Toc498268144"/>
       <w:r>
         <w:t xml:space="preserve">I. melléklet - </w:t>
       </w:r>
@@ -25691,7 +26478,7 @@
       <w:r>
         <w:t>definíciója</w:t>
       </w:r>
-      <w:bookmarkEnd w:id="90"/>
+      <w:bookmarkEnd w:id="97"/>
     </w:p>
     <w:p/>
     <w:sectPr>
@@ -25760,7 +26547,7 @@
           <w:rPr>
             <w:noProof/>
           </w:rPr>
-          <w:t>7</w:t>
+          <w:t>20</w:t>
         </w:r>
         <w:r>
           <w:fldChar w:fldCharType="end"/>
@@ -31104,7 +31891,7 @@
 </file>
 
 <file path=customXml/itemProps1.xml><?xml version="1.0" encoding="utf-8"?>
-<ds:datastoreItem xmlns:ds="http://schemas.openxmlformats.org/officeDocument/2006/customXml" ds:itemID="{5D351FE3-960B-4EC4-B432-52258B07B0C8}">
+<ds:datastoreItem xmlns:ds="http://schemas.openxmlformats.org/officeDocument/2006/customXml" ds:itemID="{15923C94-FD7C-4208-9B0B-ED91175AC617}">
   <ds:schemaRefs>
     <ds:schemaRef ds:uri="http://schemas.openxmlformats.org/officeDocument/2006/bibliography"/>
   </ds:schemaRefs>

</xml_diff>

<commit_message>
Paper: Added more on chapter 9
</commit_message>
<xml_diff>
--- a/_documents/O.K. szakdolgozat.docx
+++ b/_documents/O.K. szakdolgozat.docx
@@ -1921,7 +1921,7 @@
               <w:rFonts w:asciiTheme="minorHAnsi" w:eastAsiaTheme="minorEastAsia" w:hAnsiTheme="minorHAnsi"/>
               <w:noProof/>
               <w:sz w:val="22"/>
-              <w:lang w:val="en-US"/>
+              <w:lang w:eastAsia="hu-HU"/>
             </w:rPr>
           </w:pPr>
           <w:r>
@@ -1933,7 +1933,7 @@
           <w:r>
             <w:fldChar w:fldCharType="separate"/>
           </w:r>
-          <w:hyperlink w:anchor="_Toc498268066" w:history="1">
+          <w:hyperlink w:anchor="_Toc498497490" w:history="1">
             <w:r>
               <w:rPr>
                 <w:rStyle w:val="Hiperhivatkozs"/>
@@ -1960,7 +1960,7 @@
                 <w:noProof/>
                 <w:webHidden/>
               </w:rPr>
-              <w:instrText xml:space="preserve"> PAGEREF _Toc498268066 \h </w:instrText>
+              <w:instrText xml:space="preserve"> PAGEREF _Toc498497490 \h </w:instrText>
             </w:r>
             <w:r>
               <w:rPr>
@@ -2001,10 +2001,10 @@
               <w:rFonts w:asciiTheme="minorHAnsi" w:eastAsiaTheme="minorEastAsia" w:hAnsiTheme="minorHAnsi"/>
               <w:noProof/>
               <w:sz w:val="22"/>
-              <w:lang w:val="en-US"/>
+              <w:lang w:eastAsia="hu-HU"/>
             </w:rPr>
           </w:pPr>
-          <w:hyperlink w:anchor="_Toc498268067" w:history="1">
+          <w:hyperlink w:anchor="_Toc498497491" w:history="1">
             <w:r>
               <w:rPr>
                 <w:rStyle w:val="Hiperhivatkozs"/>
@@ -2031,7 +2031,7 @@
                 <w:noProof/>
                 <w:webHidden/>
               </w:rPr>
-              <w:instrText xml:space="preserve"> PAGEREF _Toc498268067 \h </w:instrText>
+              <w:instrText xml:space="preserve"> PAGEREF _Toc498497491 \h </w:instrText>
             </w:r>
             <w:r>
               <w:rPr>
@@ -2072,10 +2072,10 @@
               <w:rFonts w:asciiTheme="minorHAnsi" w:eastAsiaTheme="minorEastAsia" w:hAnsiTheme="minorHAnsi"/>
               <w:noProof/>
               <w:sz w:val="22"/>
-              <w:lang w:val="en-US"/>
+              <w:lang w:eastAsia="hu-HU"/>
             </w:rPr>
           </w:pPr>
-          <w:hyperlink w:anchor="_Toc498268068" w:history="1">
+          <w:hyperlink w:anchor="_Toc498497492" w:history="1">
             <w:r>
               <w:rPr>
                 <w:rStyle w:val="Hiperhivatkozs"/>
@@ -2102,7 +2102,7 @@
                 <w:noProof/>
                 <w:webHidden/>
               </w:rPr>
-              <w:instrText xml:space="preserve"> PAGEREF _Toc498268068 \h </w:instrText>
+              <w:instrText xml:space="preserve"> PAGEREF _Toc498497492 \h </w:instrText>
             </w:r>
             <w:r>
               <w:rPr>
@@ -2144,10 +2144,10 @@
               <w:rFonts w:asciiTheme="minorHAnsi" w:eastAsiaTheme="minorEastAsia" w:hAnsiTheme="minorHAnsi"/>
               <w:noProof/>
               <w:sz w:val="22"/>
-              <w:lang w:val="en-US"/>
+              <w:lang w:eastAsia="hu-HU"/>
             </w:rPr>
           </w:pPr>
-          <w:hyperlink w:anchor="_Toc498268069" w:history="1">
+          <w:hyperlink w:anchor="_Toc498497493" w:history="1">
             <w:r>
               <w:rPr>
                 <w:rStyle w:val="Hiperhivatkozs"/>
@@ -2160,7 +2160,7 @@
                 <w:rFonts w:asciiTheme="minorHAnsi" w:eastAsiaTheme="minorEastAsia" w:hAnsiTheme="minorHAnsi"/>
                 <w:noProof/>
                 <w:sz w:val="22"/>
-                <w:lang w:val="en-US"/>
+                <w:lang w:eastAsia="hu-HU"/>
               </w:rPr>
               <w:tab/>
             </w:r>
@@ -2190,7 +2190,7 @@
                 <w:noProof/>
                 <w:webHidden/>
               </w:rPr>
-              <w:instrText xml:space="preserve"> PAGEREF _Toc498268069 \h </w:instrText>
+              <w:instrText xml:space="preserve"> PAGEREF _Toc498497493 \h </w:instrText>
             </w:r>
             <w:r>
               <w:rPr>
@@ -2232,10 +2232,10 @@
               <w:rFonts w:asciiTheme="minorHAnsi" w:eastAsiaTheme="minorEastAsia" w:hAnsiTheme="minorHAnsi"/>
               <w:noProof/>
               <w:sz w:val="22"/>
-              <w:lang w:val="en-US"/>
+              <w:lang w:eastAsia="hu-HU"/>
             </w:rPr>
           </w:pPr>
-          <w:hyperlink w:anchor="_Toc498268070" w:history="1">
+          <w:hyperlink w:anchor="_Toc498497494" w:history="1">
             <w:r>
               <w:rPr>
                 <w:rStyle w:val="Hiperhivatkozs"/>
@@ -2248,7 +2248,7 @@
                 <w:rFonts w:asciiTheme="minorHAnsi" w:eastAsiaTheme="minorEastAsia" w:hAnsiTheme="minorHAnsi"/>
                 <w:noProof/>
                 <w:sz w:val="22"/>
-                <w:lang w:val="en-US"/>
+                <w:lang w:eastAsia="hu-HU"/>
               </w:rPr>
               <w:tab/>
             </w:r>
@@ -2278,7 +2278,7 @@
                 <w:noProof/>
                 <w:webHidden/>
               </w:rPr>
-              <w:instrText xml:space="preserve"> PAGEREF _Toc498268070 \h </w:instrText>
+              <w:instrText xml:space="preserve"> PAGEREF _Toc498497494 \h </w:instrText>
             </w:r>
             <w:r>
               <w:rPr>
@@ -2320,10 +2320,10 @@
               <w:rFonts w:asciiTheme="minorHAnsi" w:eastAsiaTheme="minorEastAsia" w:hAnsiTheme="minorHAnsi"/>
               <w:noProof/>
               <w:sz w:val="22"/>
-              <w:lang w:val="en-US"/>
+              <w:lang w:eastAsia="hu-HU"/>
             </w:rPr>
           </w:pPr>
-          <w:hyperlink w:anchor="_Toc498268071" w:history="1">
+          <w:hyperlink w:anchor="_Toc498497495" w:history="1">
             <w:r>
               <w:rPr>
                 <w:rStyle w:val="Hiperhivatkozs"/>
@@ -2336,7 +2336,7 @@
                 <w:rFonts w:asciiTheme="minorHAnsi" w:eastAsiaTheme="minorEastAsia" w:hAnsiTheme="minorHAnsi"/>
                 <w:noProof/>
                 <w:sz w:val="22"/>
-                <w:lang w:val="en-US"/>
+                <w:lang w:eastAsia="hu-HU"/>
               </w:rPr>
               <w:tab/>
             </w:r>
@@ -2366,7 +2366,7 @@
                 <w:noProof/>
                 <w:webHidden/>
               </w:rPr>
-              <w:instrText xml:space="preserve"> PAGEREF _Toc498268071 \h </w:instrText>
+              <w:instrText xml:space="preserve"> PAGEREF _Toc498497495 \h </w:instrText>
             </w:r>
             <w:r>
               <w:rPr>
@@ -2408,10 +2408,10 @@
               <w:rFonts w:asciiTheme="minorHAnsi" w:eastAsiaTheme="minorEastAsia" w:hAnsiTheme="minorHAnsi"/>
               <w:noProof/>
               <w:sz w:val="22"/>
-              <w:lang w:val="en-US"/>
+              <w:lang w:eastAsia="hu-HU"/>
             </w:rPr>
           </w:pPr>
-          <w:hyperlink w:anchor="_Toc498268072" w:history="1">
+          <w:hyperlink w:anchor="_Toc498497496" w:history="1">
             <w:r>
               <w:rPr>
                 <w:rStyle w:val="Hiperhivatkozs"/>
@@ -2424,7 +2424,7 @@
                 <w:rFonts w:asciiTheme="minorHAnsi" w:eastAsiaTheme="minorEastAsia" w:hAnsiTheme="minorHAnsi"/>
                 <w:noProof/>
                 <w:sz w:val="22"/>
-                <w:lang w:val="en-US"/>
+                <w:lang w:eastAsia="hu-HU"/>
               </w:rPr>
               <w:tab/>
             </w:r>
@@ -2433,7 +2433,7 @@
                 <w:rStyle w:val="Hiperhivatkozs"/>
                 <w:noProof/>
               </w:rPr>
-              <w:t>Előreolvasás</w:t>
+              <w:t>Előre olvasás</w:t>
             </w:r>
             <w:r>
               <w:rPr>
@@ -2454,7 +2454,7 @@
                 <w:noProof/>
                 <w:webHidden/>
               </w:rPr>
-              <w:instrText xml:space="preserve"> PAGEREF _Toc498268072 \h </w:instrText>
+              <w:instrText xml:space="preserve"> PAGEREF _Toc498497496 \h </w:instrText>
             </w:r>
             <w:r>
               <w:rPr>
@@ -2496,10 +2496,10 @@
               <w:rFonts w:asciiTheme="minorHAnsi" w:eastAsiaTheme="minorEastAsia" w:hAnsiTheme="minorHAnsi"/>
               <w:noProof/>
               <w:sz w:val="22"/>
-              <w:lang w:val="en-US"/>
+              <w:lang w:eastAsia="hu-HU"/>
             </w:rPr>
           </w:pPr>
-          <w:hyperlink w:anchor="_Toc498268073" w:history="1">
+          <w:hyperlink w:anchor="_Toc498497497" w:history="1">
             <w:r>
               <w:rPr>
                 <w:rStyle w:val="Hiperhivatkozs"/>
@@ -2512,7 +2512,7 @@
                 <w:rFonts w:asciiTheme="minorHAnsi" w:eastAsiaTheme="minorEastAsia" w:hAnsiTheme="minorHAnsi"/>
                 <w:noProof/>
                 <w:sz w:val="22"/>
-                <w:lang w:val="en-US"/>
+                <w:lang w:eastAsia="hu-HU"/>
               </w:rPr>
               <w:tab/>
             </w:r>
@@ -2542,7 +2542,7 @@
                 <w:noProof/>
                 <w:webHidden/>
               </w:rPr>
-              <w:instrText xml:space="preserve"> PAGEREF _Toc498268073 \h </w:instrText>
+              <w:instrText xml:space="preserve"> PAGEREF _Toc498497497 \h </w:instrText>
             </w:r>
             <w:r>
               <w:rPr>
@@ -2584,10 +2584,10 @@
               <w:rFonts w:asciiTheme="minorHAnsi" w:eastAsiaTheme="minorEastAsia" w:hAnsiTheme="minorHAnsi"/>
               <w:noProof/>
               <w:sz w:val="22"/>
-              <w:lang w:val="en-US"/>
+              <w:lang w:eastAsia="hu-HU"/>
             </w:rPr>
           </w:pPr>
-          <w:hyperlink w:anchor="_Toc498268074" w:history="1">
+          <w:hyperlink w:anchor="_Toc498497498" w:history="1">
             <w:r>
               <w:rPr>
                 <w:rStyle w:val="Hiperhivatkozs"/>
@@ -2600,7 +2600,7 @@
                 <w:rFonts w:asciiTheme="minorHAnsi" w:eastAsiaTheme="minorEastAsia" w:hAnsiTheme="minorHAnsi"/>
                 <w:noProof/>
                 <w:sz w:val="22"/>
-                <w:lang w:val="en-US"/>
+                <w:lang w:eastAsia="hu-HU"/>
               </w:rPr>
               <w:tab/>
             </w:r>
@@ -2630,7 +2630,7 @@
                 <w:noProof/>
                 <w:webHidden/>
               </w:rPr>
-              <w:instrText xml:space="preserve"> PAGEREF _Toc498268074 \h </w:instrText>
+              <w:instrText xml:space="preserve"> PAGEREF _Toc498497498 \h </w:instrText>
             </w:r>
             <w:r>
               <w:rPr>
@@ -2672,10 +2672,10 @@
               <w:rFonts w:asciiTheme="minorHAnsi" w:eastAsiaTheme="minorEastAsia" w:hAnsiTheme="minorHAnsi"/>
               <w:noProof/>
               <w:sz w:val="22"/>
-              <w:lang w:val="en-US"/>
+              <w:lang w:eastAsia="hu-HU"/>
             </w:rPr>
           </w:pPr>
-          <w:hyperlink w:anchor="_Toc498268075" w:history="1">
+          <w:hyperlink w:anchor="_Toc498497499" w:history="1">
             <w:r>
               <w:rPr>
                 <w:rStyle w:val="Hiperhivatkozs"/>
@@ -2688,7 +2688,7 @@
                 <w:rFonts w:asciiTheme="minorHAnsi" w:eastAsiaTheme="minorEastAsia" w:hAnsiTheme="minorHAnsi"/>
                 <w:noProof/>
                 <w:sz w:val="22"/>
-                <w:lang w:val="en-US"/>
+                <w:lang w:eastAsia="hu-HU"/>
               </w:rPr>
               <w:tab/>
             </w:r>
@@ -2718,7 +2718,7 @@
                 <w:noProof/>
                 <w:webHidden/>
               </w:rPr>
-              <w:instrText xml:space="preserve"> PAGEREF _Toc498268075 \h </w:instrText>
+              <w:instrText xml:space="preserve"> PAGEREF _Toc498497499 \h </w:instrText>
             </w:r>
             <w:r>
               <w:rPr>
@@ -2760,10 +2760,10 @@
               <w:rFonts w:asciiTheme="minorHAnsi" w:eastAsiaTheme="minorEastAsia" w:hAnsiTheme="minorHAnsi"/>
               <w:noProof/>
               <w:sz w:val="22"/>
-              <w:lang w:val="en-US"/>
+              <w:lang w:eastAsia="hu-HU"/>
             </w:rPr>
           </w:pPr>
-          <w:hyperlink w:anchor="_Toc498268076" w:history="1">
+          <w:hyperlink w:anchor="_Toc498497500" w:history="1">
             <w:r>
               <w:rPr>
                 <w:rStyle w:val="Hiperhivatkozs"/>
@@ -2776,7 +2776,7 @@
                 <w:rFonts w:asciiTheme="minorHAnsi" w:eastAsiaTheme="minorEastAsia" w:hAnsiTheme="minorHAnsi"/>
                 <w:noProof/>
                 <w:sz w:val="22"/>
-                <w:lang w:val="en-US"/>
+                <w:lang w:eastAsia="hu-HU"/>
               </w:rPr>
               <w:tab/>
             </w:r>
@@ -2806,7 +2806,7 @@
                 <w:noProof/>
                 <w:webHidden/>
               </w:rPr>
-              <w:instrText xml:space="preserve"> PAGEREF _Toc498268076 \h </w:instrText>
+              <w:instrText xml:space="preserve"> PAGEREF _Toc498497500 \h </w:instrText>
             </w:r>
             <w:r>
               <w:rPr>
@@ -2848,10 +2848,10 @@
               <w:rFonts w:asciiTheme="minorHAnsi" w:eastAsiaTheme="minorEastAsia" w:hAnsiTheme="minorHAnsi"/>
               <w:noProof/>
               <w:sz w:val="22"/>
-              <w:lang w:val="en-US"/>
+              <w:lang w:eastAsia="hu-HU"/>
             </w:rPr>
           </w:pPr>
-          <w:hyperlink w:anchor="_Toc498268077" w:history="1">
+          <w:hyperlink w:anchor="_Toc498497501" w:history="1">
             <w:r>
               <w:rPr>
                 <w:rStyle w:val="Hiperhivatkozs"/>
@@ -2864,7 +2864,7 @@
                 <w:rFonts w:asciiTheme="minorHAnsi" w:eastAsiaTheme="minorEastAsia" w:hAnsiTheme="minorHAnsi"/>
                 <w:noProof/>
                 <w:sz w:val="22"/>
-                <w:lang w:val="en-US"/>
+                <w:lang w:eastAsia="hu-HU"/>
               </w:rPr>
               <w:tab/>
             </w:r>
@@ -2873,35 +2873,7 @@
                 <w:rStyle w:val="Hiperhivatkozs"/>
                 <w:noProof/>
               </w:rPr>
-              <w:t xml:space="preserve">A </w:t>
-            </w:r>
-            <w:r>
-              <w:rPr>
-                <w:rStyle w:val="Hiperhivatkozs"/>
-                <w:noProof/>
-              </w:rPr>
-              <w:t>szinta</w:t>
-            </w:r>
-            <w:r>
-              <w:rPr>
-                <w:rStyle w:val="Hiperhivatkozs"/>
-                <w:noProof/>
-              </w:rPr>
-              <w:t>x</w:t>
-            </w:r>
-            <w:r>
-              <w:rPr>
-                <w:rStyle w:val="Hiperhivatkozs"/>
-                <w:noProof/>
-              </w:rPr>
-              <w:t>is</w:t>
-            </w:r>
-            <w:r>
-              <w:rPr>
-                <w:rStyle w:val="Hiperhivatkozs"/>
-                <w:noProof/>
-              </w:rPr>
-              <w:t>fa</w:t>
+              <w:t>A szintaxisfa</w:t>
             </w:r>
             <w:r>
               <w:rPr>
@@ -2922,7 +2894,7 @@
                 <w:noProof/>
                 <w:webHidden/>
               </w:rPr>
-              <w:instrText xml:space="preserve"> PAGEREF _Toc498268077 \h </w:instrText>
+              <w:instrText xml:space="preserve"> PAGEREF _Toc498497501 \h </w:instrText>
             </w:r>
             <w:r>
               <w:rPr>
@@ -2964,10 +2936,10 @@
               <w:rFonts w:asciiTheme="minorHAnsi" w:eastAsiaTheme="minorEastAsia" w:hAnsiTheme="minorHAnsi"/>
               <w:noProof/>
               <w:sz w:val="22"/>
-              <w:lang w:val="en-US"/>
+              <w:lang w:eastAsia="hu-HU"/>
             </w:rPr>
           </w:pPr>
-          <w:hyperlink w:anchor="_Toc498268078" w:history="1">
+          <w:hyperlink w:anchor="_Toc498497502" w:history="1">
             <w:r>
               <w:rPr>
                 <w:rStyle w:val="Hiperhivatkozs"/>
@@ -2980,7 +2952,7 @@
                 <w:rFonts w:asciiTheme="minorHAnsi" w:eastAsiaTheme="minorEastAsia" w:hAnsiTheme="minorHAnsi"/>
                 <w:noProof/>
                 <w:sz w:val="22"/>
-                <w:lang w:val="en-US"/>
+                <w:lang w:eastAsia="hu-HU"/>
               </w:rPr>
               <w:tab/>
             </w:r>
@@ -3010,7 +2982,7 @@
                 <w:noProof/>
                 <w:webHidden/>
               </w:rPr>
-              <w:instrText xml:space="preserve"> PAGEREF _Toc498268078 \h </w:instrText>
+              <w:instrText xml:space="preserve"> PAGEREF _Toc498497502 \h </w:instrText>
             </w:r>
             <w:r>
               <w:rPr>
@@ -3052,10 +3024,10 @@
               <w:rFonts w:asciiTheme="minorHAnsi" w:eastAsiaTheme="minorEastAsia" w:hAnsiTheme="minorHAnsi"/>
               <w:noProof/>
               <w:sz w:val="22"/>
-              <w:lang w:val="en-US"/>
+              <w:lang w:eastAsia="hu-HU"/>
             </w:rPr>
           </w:pPr>
-          <w:hyperlink w:anchor="_Toc498268079" w:history="1">
+          <w:hyperlink w:anchor="_Toc498497503" w:history="1">
             <w:r>
               <w:rPr>
                 <w:rStyle w:val="Hiperhivatkozs"/>
@@ -3068,7 +3040,7 @@
                 <w:rFonts w:asciiTheme="minorHAnsi" w:eastAsiaTheme="minorEastAsia" w:hAnsiTheme="minorHAnsi"/>
                 <w:noProof/>
                 <w:sz w:val="22"/>
-                <w:lang w:val="en-US"/>
+                <w:lang w:eastAsia="hu-HU"/>
               </w:rPr>
               <w:tab/>
             </w:r>
@@ -3098,7 +3070,7 @@
                 <w:noProof/>
                 <w:webHidden/>
               </w:rPr>
-              <w:instrText xml:space="preserve"> PAGEREF _Toc498268079 \h </w:instrText>
+              <w:instrText xml:space="preserve"> PAGEREF _Toc498497503 \h </w:instrText>
             </w:r>
             <w:r>
               <w:rPr>
@@ -3140,10 +3112,10 @@
               <w:rFonts w:asciiTheme="minorHAnsi" w:eastAsiaTheme="minorEastAsia" w:hAnsiTheme="minorHAnsi"/>
               <w:noProof/>
               <w:sz w:val="22"/>
-              <w:lang w:val="en-US"/>
+              <w:lang w:eastAsia="hu-HU"/>
             </w:rPr>
           </w:pPr>
-          <w:hyperlink w:anchor="_Toc498268080" w:history="1">
+          <w:hyperlink w:anchor="_Toc498497504" w:history="1">
             <w:r>
               <w:rPr>
                 <w:rStyle w:val="Hiperhivatkozs"/>
@@ -3156,7 +3128,7 @@
                 <w:rFonts w:asciiTheme="minorHAnsi" w:eastAsiaTheme="minorEastAsia" w:hAnsiTheme="minorHAnsi"/>
                 <w:noProof/>
                 <w:sz w:val="22"/>
-                <w:lang w:val="en-US"/>
+                <w:lang w:eastAsia="hu-HU"/>
               </w:rPr>
               <w:tab/>
             </w:r>
@@ -3186,7 +3158,7 @@
                 <w:noProof/>
                 <w:webHidden/>
               </w:rPr>
-              <w:instrText xml:space="preserve"> PAGEREF _Toc498268080 \h </w:instrText>
+              <w:instrText xml:space="preserve"> PAGEREF _Toc498497504 \h </w:instrText>
             </w:r>
             <w:r>
               <w:rPr>
@@ -3228,10 +3200,10 @@
               <w:rFonts w:asciiTheme="minorHAnsi" w:eastAsiaTheme="minorEastAsia" w:hAnsiTheme="minorHAnsi"/>
               <w:noProof/>
               <w:sz w:val="22"/>
-              <w:lang w:val="en-US"/>
+              <w:lang w:eastAsia="hu-HU"/>
             </w:rPr>
           </w:pPr>
-          <w:hyperlink w:anchor="_Toc498268081" w:history="1">
+          <w:hyperlink w:anchor="_Toc498497505" w:history="1">
             <w:r>
               <w:rPr>
                 <w:rStyle w:val="Hiperhivatkozs"/>
@@ -3244,7 +3216,7 @@
                 <w:rFonts w:asciiTheme="minorHAnsi" w:eastAsiaTheme="minorEastAsia" w:hAnsiTheme="minorHAnsi"/>
                 <w:noProof/>
                 <w:sz w:val="22"/>
-                <w:lang w:val="en-US"/>
+                <w:lang w:eastAsia="hu-HU"/>
               </w:rPr>
               <w:tab/>
             </w:r>
@@ -3274,7 +3246,7 @@
                 <w:noProof/>
                 <w:webHidden/>
               </w:rPr>
-              <w:instrText xml:space="preserve"> PAGEREF _Toc498268081 \h </w:instrText>
+              <w:instrText xml:space="preserve"> PAGEREF _Toc498497505 \h </w:instrText>
             </w:r>
             <w:r>
               <w:rPr>
@@ -3316,10 +3288,10 @@
               <w:rFonts w:asciiTheme="minorHAnsi" w:eastAsiaTheme="minorEastAsia" w:hAnsiTheme="minorHAnsi"/>
               <w:noProof/>
               <w:sz w:val="22"/>
-              <w:lang w:val="en-US"/>
+              <w:lang w:eastAsia="hu-HU"/>
             </w:rPr>
           </w:pPr>
-          <w:hyperlink w:anchor="_Toc498268082" w:history="1">
+          <w:hyperlink w:anchor="_Toc498497506" w:history="1">
             <w:r>
               <w:rPr>
                 <w:rStyle w:val="Hiperhivatkozs"/>
@@ -3332,7 +3304,7 @@
                 <w:rFonts w:asciiTheme="minorHAnsi" w:eastAsiaTheme="minorEastAsia" w:hAnsiTheme="minorHAnsi"/>
                 <w:noProof/>
                 <w:sz w:val="22"/>
-                <w:lang w:val="en-US"/>
+                <w:lang w:eastAsia="hu-HU"/>
               </w:rPr>
               <w:tab/>
             </w:r>
@@ -3362,7 +3334,7 @@
                 <w:noProof/>
                 <w:webHidden/>
               </w:rPr>
-              <w:instrText xml:space="preserve"> PAGEREF _Toc498268082 \h </w:instrText>
+              <w:instrText xml:space="preserve"> PAGEREF _Toc498497506 \h </w:instrText>
             </w:r>
             <w:r>
               <w:rPr>
@@ -3404,10 +3376,10 @@
               <w:rFonts w:asciiTheme="minorHAnsi" w:eastAsiaTheme="minorEastAsia" w:hAnsiTheme="minorHAnsi"/>
               <w:noProof/>
               <w:sz w:val="22"/>
-              <w:lang w:val="en-US"/>
+              <w:lang w:eastAsia="hu-HU"/>
             </w:rPr>
           </w:pPr>
-          <w:hyperlink w:anchor="_Toc498268083" w:history="1">
+          <w:hyperlink w:anchor="_Toc498497507" w:history="1">
             <w:r>
               <w:rPr>
                 <w:rStyle w:val="Hiperhivatkozs"/>
@@ -3420,7 +3392,7 @@
                 <w:rFonts w:asciiTheme="minorHAnsi" w:eastAsiaTheme="minorEastAsia" w:hAnsiTheme="minorHAnsi"/>
                 <w:noProof/>
                 <w:sz w:val="22"/>
-                <w:lang w:val="en-US"/>
+                <w:lang w:eastAsia="hu-HU"/>
               </w:rPr>
               <w:tab/>
             </w:r>
@@ -3450,7 +3422,7 @@
                 <w:noProof/>
                 <w:webHidden/>
               </w:rPr>
-              <w:instrText xml:space="preserve"> PAGEREF _Toc498268083 \h </w:instrText>
+              <w:instrText xml:space="preserve"> PAGEREF _Toc498497507 \h </w:instrText>
             </w:r>
             <w:r>
               <w:rPr>
@@ -3470,7 +3442,7 @@
                 <w:noProof/>
                 <w:webHidden/>
               </w:rPr>
-              <w:t>22</w:t>
+              <w:t>21</w:t>
             </w:r>
             <w:r>
               <w:rPr>
@@ -3492,10 +3464,10 @@
               <w:rFonts w:asciiTheme="minorHAnsi" w:eastAsiaTheme="minorEastAsia" w:hAnsiTheme="minorHAnsi"/>
               <w:noProof/>
               <w:sz w:val="22"/>
-              <w:lang w:val="en-US"/>
+              <w:lang w:eastAsia="hu-HU"/>
             </w:rPr>
           </w:pPr>
-          <w:hyperlink w:anchor="_Toc498268084" w:history="1">
+          <w:hyperlink w:anchor="_Toc498497508" w:history="1">
             <w:r>
               <w:rPr>
                 <w:rStyle w:val="Hiperhivatkozs"/>
@@ -3508,7 +3480,7 @@
                 <w:rFonts w:asciiTheme="minorHAnsi" w:eastAsiaTheme="minorEastAsia" w:hAnsiTheme="minorHAnsi"/>
                 <w:noProof/>
                 <w:sz w:val="22"/>
-                <w:lang w:val="en-US"/>
+                <w:lang w:eastAsia="hu-HU"/>
               </w:rPr>
               <w:tab/>
             </w:r>
@@ -3538,7 +3510,7 @@
                 <w:noProof/>
                 <w:webHidden/>
               </w:rPr>
-              <w:instrText xml:space="preserve"> PAGEREF _Toc498268084 \h </w:instrText>
+              <w:instrText xml:space="preserve"> PAGEREF _Toc498497508 \h </w:instrText>
             </w:r>
             <w:r>
               <w:rPr>
@@ -3558,7 +3530,7 @@
                 <w:noProof/>
                 <w:webHidden/>
               </w:rPr>
-              <w:t>22</w:t>
+              <w:t>21</w:t>
             </w:r>
             <w:r>
               <w:rPr>
@@ -3580,10 +3552,10 @@
               <w:rFonts w:asciiTheme="minorHAnsi" w:eastAsiaTheme="minorEastAsia" w:hAnsiTheme="minorHAnsi"/>
               <w:noProof/>
               <w:sz w:val="22"/>
-              <w:lang w:val="en-US"/>
+              <w:lang w:eastAsia="hu-HU"/>
             </w:rPr>
           </w:pPr>
-          <w:hyperlink w:anchor="_Toc498268085" w:history="1">
+          <w:hyperlink w:anchor="_Toc498497509" w:history="1">
             <w:r>
               <w:rPr>
                 <w:rStyle w:val="Hiperhivatkozs"/>
@@ -3596,7 +3568,7 @@
                 <w:rFonts w:asciiTheme="minorHAnsi" w:eastAsiaTheme="minorEastAsia" w:hAnsiTheme="minorHAnsi"/>
                 <w:noProof/>
                 <w:sz w:val="22"/>
-                <w:lang w:val="en-US"/>
+                <w:lang w:eastAsia="hu-HU"/>
               </w:rPr>
               <w:tab/>
             </w:r>
@@ -3626,7 +3598,7 @@
                 <w:noProof/>
                 <w:webHidden/>
               </w:rPr>
-              <w:instrText xml:space="preserve"> PAGEREF _Toc498268085 \h </w:instrText>
+              <w:instrText xml:space="preserve"> PAGEREF _Toc498497509 \h </w:instrText>
             </w:r>
             <w:r>
               <w:rPr>
@@ -3646,7 +3618,7 @@
                 <w:noProof/>
                 <w:webHidden/>
               </w:rPr>
-              <w:t>22</w:t>
+              <w:t>21</w:t>
             </w:r>
             <w:r>
               <w:rPr>
@@ -3668,10 +3640,10 @@
               <w:rFonts w:asciiTheme="minorHAnsi" w:eastAsiaTheme="minorEastAsia" w:hAnsiTheme="minorHAnsi"/>
               <w:noProof/>
               <w:sz w:val="22"/>
-              <w:lang w:val="en-US"/>
+              <w:lang w:eastAsia="hu-HU"/>
             </w:rPr>
           </w:pPr>
-          <w:hyperlink w:anchor="_Toc498268086" w:history="1">
+          <w:hyperlink w:anchor="_Toc498497510" w:history="1">
             <w:r>
               <w:rPr>
                 <w:rStyle w:val="Hiperhivatkozs"/>
@@ -3684,7 +3656,7 @@
                 <w:rFonts w:asciiTheme="minorHAnsi" w:eastAsiaTheme="minorEastAsia" w:hAnsiTheme="minorHAnsi"/>
                 <w:noProof/>
                 <w:sz w:val="22"/>
-                <w:lang w:val="en-US"/>
+                <w:lang w:eastAsia="hu-HU"/>
               </w:rPr>
               <w:tab/>
             </w:r>
@@ -3714,7 +3686,7 @@
                 <w:noProof/>
                 <w:webHidden/>
               </w:rPr>
-              <w:instrText xml:space="preserve"> PAGEREF _Toc498268086 \h </w:instrText>
+              <w:instrText xml:space="preserve"> PAGEREF _Toc498497510 \h </w:instrText>
             </w:r>
             <w:r>
               <w:rPr>
@@ -3734,7 +3706,7 @@
                 <w:noProof/>
                 <w:webHidden/>
               </w:rPr>
-              <w:t>22</w:t>
+              <w:t>21</w:t>
             </w:r>
             <w:r>
               <w:rPr>
@@ -3756,10 +3728,10 @@
               <w:rFonts w:asciiTheme="minorHAnsi" w:eastAsiaTheme="minorEastAsia" w:hAnsiTheme="minorHAnsi"/>
               <w:noProof/>
               <w:sz w:val="22"/>
-              <w:lang w:val="en-US"/>
+              <w:lang w:eastAsia="hu-HU"/>
             </w:rPr>
           </w:pPr>
-          <w:hyperlink w:anchor="_Toc498268087" w:history="1">
+          <w:hyperlink w:anchor="_Toc498497511" w:history="1">
             <w:r>
               <w:rPr>
                 <w:rStyle w:val="Hiperhivatkozs"/>
@@ -3772,7 +3744,7 @@
                 <w:rFonts w:asciiTheme="minorHAnsi" w:eastAsiaTheme="minorEastAsia" w:hAnsiTheme="minorHAnsi"/>
                 <w:noProof/>
                 <w:sz w:val="22"/>
-                <w:lang w:val="en-US"/>
+                <w:lang w:eastAsia="hu-HU"/>
               </w:rPr>
               <w:tab/>
             </w:r>
@@ -3802,7 +3774,7 @@
                 <w:noProof/>
                 <w:webHidden/>
               </w:rPr>
-              <w:instrText xml:space="preserve"> PAGEREF _Toc498268087 \h </w:instrText>
+              <w:instrText xml:space="preserve"> PAGEREF _Toc498497511 \h </w:instrText>
             </w:r>
             <w:r>
               <w:rPr>
@@ -3822,7 +3794,7 @@
                 <w:noProof/>
                 <w:webHidden/>
               </w:rPr>
-              <w:t>22</w:t>
+              <w:t>21</w:t>
             </w:r>
             <w:r>
               <w:rPr>
@@ -3844,10 +3816,10 @@
               <w:rFonts w:asciiTheme="minorHAnsi" w:eastAsiaTheme="minorEastAsia" w:hAnsiTheme="minorHAnsi"/>
               <w:noProof/>
               <w:sz w:val="22"/>
-              <w:lang w:val="en-US"/>
+              <w:lang w:eastAsia="hu-HU"/>
             </w:rPr>
           </w:pPr>
-          <w:hyperlink w:anchor="_Toc498268088" w:history="1">
+          <w:hyperlink w:anchor="_Toc498497512" w:history="1">
             <w:r>
               <w:rPr>
                 <w:rStyle w:val="Hiperhivatkozs"/>
@@ -3860,7 +3832,7 @@
                 <w:rFonts w:asciiTheme="minorHAnsi" w:eastAsiaTheme="minorEastAsia" w:hAnsiTheme="minorHAnsi"/>
                 <w:noProof/>
                 <w:sz w:val="22"/>
-                <w:lang w:val="en-US"/>
+                <w:lang w:eastAsia="hu-HU"/>
               </w:rPr>
               <w:tab/>
             </w:r>
@@ -3890,7 +3862,7 @@
                 <w:noProof/>
                 <w:webHidden/>
               </w:rPr>
-              <w:instrText xml:space="preserve"> PAGEREF _Toc498268088 \h </w:instrText>
+              <w:instrText xml:space="preserve"> PAGEREF _Toc498497512 \h </w:instrText>
             </w:r>
             <w:r>
               <w:rPr>
@@ -3910,7 +3882,7 @@
                 <w:noProof/>
                 <w:webHidden/>
               </w:rPr>
-              <w:t>22</w:t>
+              <w:t>21</w:t>
             </w:r>
             <w:r>
               <w:rPr>
@@ -3932,10 +3904,10 @@
               <w:rFonts w:asciiTheme="minorHAnsi" w:eastAsiaTheme="minorEastAsia" w:hAnsiTheme="minorHAnsi"/>
               <w:noProof/>
               <w:sz w:val="22"/>
-              <w:lang w:val="en-US"/>
+              <w:lang w:eastAsia="hu-HU"/>
             </w:rPr>
           </w:pPr>
-          <w:hyperlink w:anchor="_Toc498268089" w:history="1">
+          <w:hyperlink w:anchor="_Toc498497513" w:history="1">
             <w:r>
               <w:rPr>
                 <w:rStyle w:val="Hiperhivatkozs"/>
@@ -3948,7 +3920,7 @@
                 <w:rFonts w:asciiTheme="minorHAnsi" w:eastAsiaTheme="minorEastAsia" w:hAnsiTheme="minorHAnsi"/>
                 <w:noProof/>
                 <w:sz w:val="22"/>
-                <w:lang w:val="en-US"/>
+                <w:lang w:eastAsia="hu-HU"/>
               </w:rPr>
               <w:tab/>
             </w:r>
@@ -3978,7 +3950,7 @@
                 <w:noProof/>
                 <w:webHidden/>
               </w:rPr>
-              <w:instrText xml:space="preserve"> PAGEREF _Toc498268089 \h </w:instrText>
+              <w:instrText xml:space="preserve"> PAGEREF _Toc498497513 \h </w:instrText>
             </w:r>
             <w:r>
               <w:rPr>
@@ -3998,7 +3970,7 @@
                 <w:noProof/>
                 <w:webHidden/>
               </w:rPr>
-              <w:t>23</w:t>
+              <w:t>22</w:t>
             </w:r>
             <w:r>
               <w:rPr>
@@ -4020,10 +3992,10 @@
               <w:rFonts w:asciiTheme="minorHAnsi" w:eastAsiaTheme="minorEastAsia" w:hAnsiTheme="minorHAnsi"/>
               <w:noProof/>
               <w:sz w:val="22"/>
-              <w:lang w:val="en-US"/>
+              <w:lang w:eastAsia="hu-HU"/>
             </w:rPr>
           </w:pPr>
-          <w:hyperlink w:anchor="_Toc498268090" w:history="1">
+          <w:hyperlink w:anchor="_Toc498497514" w:history="1">
             <w:r>
               <w:rPr>
                 <w:rStyle w:val="Hiperhivatkozs"/>
@@ -4036,7 +4008,7 @@
                 <w:rFonts w:asciiTheme="minorHAnsi" w:eastAsiaTheme="minorEastAsia" w:hAnsiTheme="minorHAnsi"/>
                 <w:noProof/>
                 <w:sz w:val="22"/>
-                <w:lang w:val="en-US"/>
+                <w:lang w:eastAsia="hu-HU"/>
               </w:rPr>
               <w:tab/>
             </w:r>
@@ -4066,7 +4038,7 @@
                 <w:noProof/>
                 <w:webHidden/>
               </w:rPr>
-              <w:instrText xml:space="preserve"> PAGEREF _Toc498268090 \h </w:instrText>
+              <w:instrText xml:space="preserve"> PAGEREF _Toc498497514 \h </w:instrText>
             </w:r>
             <w:r>
               <w:rPr>
@@ -4086,7 +4058,7 @@
                 <w:noProof/>
                 <w:webHidden/>
               </w:rPr>
-              <w:t>23</w:t>
+              <w:t>22</w:t>
             </w:r>
             <w:r>
               <w:rPr>
@@ -4108,10 +4080,10 @@
               <w:rFonts w:asciiTheme="minorHAnsi" w:eastAsiaTheme="minorEastAsia" w:hAnsiTheme="minorHAnsi"/>
               <w:noProof/>
               <w:sz w:val="22"/>
-              <w:lang w:val="en-US"/>
+              <w:lang w:eastAsia="hu-HU"/>
             </w:rPr>
           </w:pPr>
-          <w:hyperlink w:anchor="_Toc498268091" w:history="1">
+          <w:hyperlink w:anchor="_Toc498497515" w:history="1">
             <w:r>
               <w:rPr>
                 <w:rStyle w:val="Hiperhivatkozs"/>
@@ -4124,7 +4096,7 @@
                 <w:rFonts w:asciiTheme="minorHAnsi" w:eastAsiaTheme="minorEastAsia" w:hAnsiTheme="minorHAnsi"/>
                 <w:noProof/>
                 <w:sz w:val="22"/>
-                <w:lang w:val="en-US"/>
+                <w:lang w:eastAsia="hu-HU"/>
               </w:rPr>
               <w:tab/>
             </w:r>
@@ -4154,7 +4126,7 @@
                 <w:noProof/>
                 <w:webHidden/>
               </w:rPr>
-              <w:instrText xml:space="preserve"> PAGEREF _Toc498268091 \h </w:instrText>
+              <w:instrText xml:space="preserve"> PAGEREF _Toc498497515 \h </w:instrText>
             </w:r>
             <w:r>
               <w:rPr>
@@ -4174,7 +4146,7 @@
                 <w:noProof/>
                 <w:webHidden/>
               </w:rPr>
-              <w:t>23</w:t>
+              <w:t>22</w:t>
             </w:r>
             <w:r>
               <w:rPr>
@@ -4196,10 +4168,10 @@
               <w:rFonts w:asciiTheme="minorHAnsi" w:eastAsiaTheme="minorEastAsia" w:hAnsiTheme="minorHAnsi"/>
               <w:noProof/>
               <w:sz w:val="22"/>
-              <w:lang w:val="en-US"/>
+              <w:lang w:eastAsia="hu-HU"/>
             </w:rPr>
           </w:pPr>
-          <w:hyperlink w:anchor="_Toc498268092" w:history="1">
+          <w:hyperlink w:anchor="_Toc498497516" w:history="1">
             <w:r>
               <w:rPr>
                 <w:rStyle w:val="Hiperhivatkozs"/>
@@ -4212,7 +4184,7 @@
                 <w:rFonts w:asciiTheme="minorHAnsi" w:eastAsiaTheme="minorEastAsia" w:hAnsiTheme="minorHAnsi"/>
                 <w:noProof/>
                 <w:sz w:val="22"/>
-                <w:lang w:val="en-US"/>
+                <w:lang w:eastAsia="hu-HU"/>
               </w:rPr>
               <w:tab/>
             </w:r>
@@ -4242,7 +4214,7 @@
                 <w:noProof/>
                 <w:webHidden/>
               </w:rPr>
-              <w:instrText xml:space="preserve"> PAGEREF _Toc498268092 \h </w:instrText>
+              <w:instrText xml:space="preserve"> PAGEREF _Toc498497516 \h </w:instrText>
             </w:r>
             <w:r>
               <w:rPr>
@@ -4262,7 +4234,7 @@
                 <w:noProof/>
                 <w:webHidden/>
               </w:rPr>
-              <w:t>25</w:t>
+              <w:t>24</w:t>
             </w:r>
             <w:r>
               <w:rPr>
@@ -4284,10 +4256,10 @@
               <w:rFonts w:asciiTheme="minorHAnsi" w:eastAsiaTheme="minorEastAsia" w:hAnsiTheme="minorHAnsi"/>
               <w:noProof/>
               <w:sz w:val="22"/>
-              <w:lang w:val="en-US"/>
+              <w:lang w:eastAsia="hu-HU"/>
             </w:rPr>
           </w:pPr>
-          <w:hyperlink w:anchor="_Toc498268093" w:history="1">
+          <w:hyperlink w:anchor="_Toc498497517" w:history="1">
             <w:r>
               <w:rPr>
                 <w:rStyle w:val="Hiperhivatkozs"/>
@@ -4300,7 +4272,7 @@
                 <w:rFonts w:asciiTheme="minorHAnsi" w:eastAsiaTheme="minorEastAsia" w:hAnsiTheme="minorHAnsi"/>
                 <w:noProof/>
                 <w:sz w:val="22"/>
-                <w:lang w:val="en-US"/>
+                <w:lang w:eastAsia="hu-HU"/>
               </w:rPr>
               <w:tab/>
             </w:r>
@@ -4330,7 +4302,7 @@
                 <w:noProof/>
                 <w:webHidden/>
               </w:rPr>
-              <w:instrText xml:space="preserve"> PAGEREF _Toc498268093 \h </w:instrText>
+              <w:instrText xml:space="preserve"> PAGEREF _Toc498497517 \h </w:instrText>
             </w:r>
             <w:r>
               <w:rPr>
@@ -4350,7 +4322,7 @@
                 <w:noProof/>
                 <w:webHidden/>
               </w:rPr>
-              <w:t>25</w:t>
+              <w:t>24</w:t>
             </w:r>
             <w:r>
               <w:rPr>
@@ -4372,10 +4344,10 @@
               <w:rFonts w:asciiTheme="minorHAnsi" w:eastAsiaTheme="minorEastAsia" w:hAnsiTheme="minorHAnsi"/>
               <w:noProof/>
               <w:sz w:val="22"/>
-              <w:lang w:val="en-US"/>
+              <w:lang w:eastAsia="hu-HU"/>
             </w:rPr>
           </w:pPr>
-          <w:hyperlink w:anchor="_Toc498268094" w:history="1">
+          <w:hyperlink w:anchor="_Toc498497518" w:history="1">
             <w:r>
               <w:rPr>
                 <w:rStyle w:val="Hiperhivatkozs"/>
@@ -4388,7 +4360,7 @@
                 <w:rFonts w:asciiTheme="minorHAnsi" w:eastAsiaTheme="minorEastAsia" w:hAnsiTheme="minorHAnsi"/>
                 <w:noProof/>
                 <w:sz w:val="22"/>
-                <w:lang w:val="en-US"/>
+                <w:lang w:eastAsia="hu-HU"/>
               </w:rPr>
               <w:tab/>
             </w:r>
@@ -4418,7 +4390,7 @@
                 <w:noProof/>
                 <w:webHidden/>
               </w:rPr>
-              <w:instrText xml:space="preserve"> PAGEREF _Toc498268094 \h </w:instrText>
+              <w:instrText xml:space="preserve"> PAGEREF _Toc498497518 \h </w:instrText>
             </w:r>
             <w:r>
               <w:rPr>
@@ -4438,7 +4410,7 @@
                 <w:noProof/>
                 <w:webHidden/>
               </w:rPr>
-              <w:t>26</w:t>
+              <w:t>25</w:t>
             </w:r>
             <w:r>
               <w:rPr>
@@ -4460,10 +4432,10 @@
               <w:rFonts w:asciiTheme="minorHAnsi" w:eastAsiaTheme="minorEastAsia" w:hAnsiTheme="minorHAnsi"/>
               <w:noProof/>
               <w:sz w:val="22"/>
-              <w:lang w:val="en-US"/>
+              <w:lang w:eastAsia="hu-HU"/>
             </w:rPr>
           </w:pPr>
-          <w:hyperlink w:anchor="_Toc498268095" w:history="1">
+          <w:hyperlink w:anchor="_Toc498497519" w:history="1">
             <w:r>
               <w:rPr>
                 <w:rStyle w:val="Hiperhivatkozs"/>
@@ -4476,7 +4448,7 @@
                 <w:rFonts w:asciiTheme="minorHAnsi" w:eastAsiaTheme="minorEastAsia" w:hAnsiTheme="minorHAnsi"/>
                 <w:noProof/>
                 <w:sz w:val="22"/>
-                <w:lang w:val="en-US"/>
+                <w:lang w:eastAsia="hu-HU"/>
               </w:rPr>
               <w:tab/>
             </w:r>
@@ -4506,7 +4478,7 @@
                 <w:noProof/>
                 <w:webHidden/>
               </w:rPr>
-              <w:instrText xml:space="preserve"> PAGEREF _Toc498268095 \h </w:instrText>
+              <w:instrText xml:space="preserve"> PAGEREF _Toc498497519 \h </w:instrText>
             </w:r>
             <w:r>
               <w:rPr>
@@ -4526,7 +4498,7 @@
                 <w:noProof/>
                 <w:webHidden/>
               </w:rPr>
-              <w:t>26</w:t>
+              <w:t>25</w:t>
             </w:r>
             <w:r>
               <w:rPr>
@@ -4548,10 +4520,10 @@
               <w:rFonts w:asciiTheme="minorHAnsi" w:eastAsiaTheme="minorEastAsia" w:hAnsiTheme="minorHAnsi"/>
               <w:noProof/>
               <w:sz w:val="22"/>
-              <w:lang w:val="en-US"/>
+              <w:lang w:eastAsia="hu-HU"/>
             </w:rPr>
           </w:pPr>
-          <w:hyperlink w:anchor="_Toc498268096" w:history="1">
+          <w:hyperlink w:anchor="_Toc498497520" w:history="1">
             <w:r>
               <w:rPr>
                 <w:rStyle w:val="Hiperhivatkozs"/>
@@ -4564,7 +4536,7 @@
                 <w:rFonts w:asciiTheme="minorHAnsi" w:eastAsiaTheme="minorEastAsia" w:hAnsiTheme="minorHAnsi"/>
                 <w:noProof/>
                 <w:sz w:val="22"/>
-                <w:lang w:val="en-US"/>
+                <w:lang w:eastAsia="hu-HU"/>
               </w:rPr>
               <w:tab/>
             </w:r>
@@ -4594,7 +4566,7 @@
                 <w:noProof/>
                 <w:webHidden/>
               </w:rPr>
-              <w:instrText xml:space="preserve"> PAGEREF _Toc498268096 \h </w:instrText>
+              <w:instrText xml:space="preserve"> PAGEREF _Toc498497520 \h </w:instrText>
             </w:r>
             <w:r>
               <w:rPr>
@@ -4614,7 +4586,7 @@
                 <w:noProof/>
                 <w:webHidden/>
               </w:rPr>
-              <w:t>27</w:t>
+              <w:t>26</w:t>
             </w:r>
             <w:r>
               <w:rPr>
@@ -4636,10 +4608,10 @@
               <w:rFonts w:asciiTheme="minorHAnsi" w:eastAsiaTheme="minorEastAsia" w:hAnsiTheme="minorHAnsi"/>
               <w:noProof/>
               <w:sz w:val="22"/>
-              <w:lang w:val="en-US"/>
+              <w:lang w:eastAsia="hu-HU"/>
             </w:rPr>
           </w:pPr>
-          <w:hyperlink w:anchor="_Toc498268097" w:history="1">
+          <w:hyperlink w:anchor="_Toc498497521" w:history="1">
             <w:r>
               <w:rPr>
                 <w:rStyle w:val="Hiperhivatkozs"/>
@@ -4652,7 +4624,7 @@
                 <w:rFonts w:asciiTheme="minorHAnsi" w:eastAsiaTheme="minorEastAsia" w:hAnsiTheme="minorHAnsi"/>
                 <w:noProof/>
                 <w:sz w:val="22"/>
-                <w:lang w:val="en-US"/>
+                <w:lang w:eastAsia="hu-HU"/>
               </w:rPr>
               <w:tab/>
             </w:r>
@@ -4682,7 +4654,7 @@
                 <w:noProof/>
                 <w:webHidden/>
               </w:rPr>
-              <w:instrText xml:space="preserve"> PAGEREF _Toc498268097 \h </w:instrText>
+              <w:instrText xml:space="preserve"> PAGEREF _Toc498497521 \h </w:instrText>
             </w:r>
             <w:r>
               <w:rPr>
@@ -4702,7 +4674,7 @@
                 <w:noProof/>
                 <w:webHidden/>
               </w:rPr>
-              <w:t>28</w:t>
+              <w:t>27</w:t>
             </w:r>
             <w:r>
               <w:rPr>
@@ -4724,10 +4696,10 @@
               <w:rFonts w:asciiTheme="minorHAnsi" w:eastAsiaTheme="minorEastAsia" w:hAnsiTheme="minorHAnsi"/>
               <w:noProof/>
               <w:sz w:val="22"/>
-              <w:lang w:val="en-US"/>
+              <w:lang w:eastAsia="hu-HU"/>
             </w:rPr>
           </w:pPr>
-          <w:hyperlink w:anchor="_Toc498268098" w:history="1">
+          <w:hyperlink w:anchor="_Toc498497522" w:history="1">
             <w:r>
               <w:rPr>
                 <w:rStyle w:val="Hiperhivatkozs"/>
@@ -4740,7 +4712,7 @@
                 <w:rFonts w:asciiTheme="minorHAnsi" w:eastAsiaTheme="minorEastAsia" w:hAnsiTheme="minorHAnsi"/>
                 <w:noProof/>
                 <w:sz w:val="22"/>
-                <w:lang w:val="en-US"/>
+                <w:lang w:eastAsia="hu-HU"/>
               </w:rPr>
               <w:tab/>
             </w:r>
@@ -4770,7 +4742,7 @@
                 <w:noProof/>
                 <w:webHidden/>
               </w:rPr>
-              <w:instrText xml:space="preserve"> PAGEREF _Toc498268098 \h </w:instrText>
+              <w:instrText xml:space="preserve"> PAGEREF _Toc498497522 \h </w:instrText>
             </w:r>
             <w:r>
               <w:rPr>
@@ -4790,7 +4762,7 @@
                 <w:noProof/>
                 <w:webHidden/>
               </w:rPr>
-              <w:t>28</w:t>
+              <w:t>27</w:t>
             </w:r>
             <w:r>
               <w:rPr>
@@ -4812,10 +4784,10 @@
               <w:rFonts w:asciiTheme="minorHAnsi" w:eastAsiaTheme="minorEastAsia" w:hAnsiTheme="minorHAnsi"/>
               <w:noProof/>
               <w:sz w:val="22"/>
-              <w:lang w:val="en-US"/>
+              <w:lang w:eastAsia="hu-HU"/>
             </w:rPr>
           </w:pPr>
-          <w:hyperlink w:anchor="_Toc498268099" w:history="1">
+          <w:hyperlink w:anchor="_Toc498497523" w:history="1">
             <w:r>
               <w:rPr>
                 <w:rStyle w:val="Hiperhivatkozs"/>
@@ -4828,7 +4800,7 @@
                 <w:rFonts w:asciiTheme="minorHAnsi" w:eastAsiaTheme="minorEastAsia" w:hAnsiTheme="minorHAnsi"/>
                 <w:noProof/>
                 <w:sz w:val="22"/>
-                <w:lang w:val="en-US"/>
+                <w:lang w:eastAsia="hu-HU"/>
               </w:rPr>
               <w:tab/>
             </w:r>
@@ -4858,7 +4830,7 @@
                 <w:noProof/>
                 <w:webHidden/>
               </w:rPr>
-              <w:instrText xml:space="preserve"> PAGEREF _Toc498268099 \h </w:instrText>
+              <w:instrText xml:space="preserve"> PAGEREF _Toc498497523 \h </w:instrText>
             </w:r>
             <w:r>
               <w:rPr>
@@ -4878,7 +4850,7 @@
                 <w:noProof/>
                 <w:webHidden/>
               </w:rPr>
-              <w:t>29</w:t>
+              <w:t>28</w:t>
             </w:r>
             <w:r>
               <w:rPr>
@@ -4900,10 +4872,10 @@
               <w:rFonts w:asciiTheme="minorHAnsi" w:eastAsiaTheme="minorEastAsia" w:hAnsiTheme="minorHAnsi"/>
               <w:noProof/>
               <w:sz w:val="22"/>
-              <w:lang w:val="en-US"/>
+              <w:lang w:eastAsia="hu-HU"/>
             </w:rPr>
           </w:pPr>
-          <w:hyperlink w:anchor="_Toc498268100" w:history="1">
+          <w:hyperlink w:anchor="_Toc498497524" w:history="1">
             <w:r>
               <w:rPr>
                 <w:rStyle w:val="Hiperhivatkozs"/>
@@ -4916,7 +4888,7 @@
                 <w:rFonts w:asciiTheme="minorHAnsi" w:eastAsiaTheme="minorEastAsia" w:hAnsiTheme="minorHAnsi"/>
                 <w:noProof/>
                 <w:sz w:val="22"/>
-                <w:lang w:val="en-US"/>
+                <w:lang w:eastAsia="hu-HU"/>
               </w:rPr>
               <w:tab/>
             </w:r>
@@ -4946,7 +4918,7 @@
                 <w:noProof/>
                 <w:webHidden/>
               </w:rPr>
-              <w:instrText xml:space="preserve"> PAGEREF _Toc498268100 \h </w:instrText>
+              <w:instrText xml:space="preserve"> PAGEREF _Toc498497524 \h </w:instrText>
             </w:r>
             <w:r>
               <w:rPr>
@@ -4966,7 +4938,7 @@
                 <w:noProof/>
                 <w:webHidden/>
               </w:rPr>
-              <w:t>29</w:t>
+              <w:t>28</w:t>
             </w:r>
             <w:r>
               <w:rPr>
@@ -4988,10 +4960,10 @@
               <w:rFonts w:asciiTheme="minorHAnsi" w:eastAsiaTheme="minorEastAsia" w:hAnsiTheme="minorHAnsi"/>
               <w:noProof/>
               <w:sz w:val="22"/>
-              <w:lang w:val="en-US"/>
+              <w:lang w:eastAsia="hu-HU"/>
             </w:rPr>
           </w:pPr>
-          <w:hyperlink w:anchor="_Toc498268101" w:history="1">
+          <w:hyperlink w:anchor="_Toc498497525" w:history="1">
             <w:r>
               <w:rPr>
                 <w:rStyle w:val="Hiperhivatkozs"/>
@@ -5004,7 +4976,7 @@
                 <w:rFonts w:asciiTheme="minorHAnsi" w:eastAsiaTheme="minorEastAsia" w:hAnsiTheme="minorHAnsi"/>
                 <w:noProof/>
                 <w:sz w:val="22"/>
-                <w:lang w:val="en-US"/>
+                <w:lang w:eastAsia="hu-HU"/>
               </w:rPr>
               <w:tab/>
             </w:r>
@@ -5034,7 +5006,7 @@
                 <w:noProof/>
                 <w:webHidden/>
               </w:rPr>
-              <w:instrText xml:space="preserve"> PAGEREF _Toc498268101 \h </w:instrText>
+              <w:instrText xml:space="preserve"> PAGEREF _Toc498497525 \h </w:instrText>
             </w:r>
             <w:r>
               <w:rPr>
@@ -5054,7 +5026,7 @@
                 <w:noProof/>
                 <w:webHidden/>
               </w:rPr>
-              <w:t>29</w:t>
+              <w:t>28</w:t>
             </w:r>
             <w:r>
               <w:rPr>
@@ -5076,10 +5048,10 @@
               <w:rFonts w:asciiTheme="minorHAnsi" w:eastAsiaTheme="minorEastAsia" w:hAnsiTheme="minorHAnsi"/>
               <w:noProof/>
               <w:sz w:val="22"/>
-              <w:lang w:val="en-US"/>
+              <w:lang w:eastAsia="hu-HU"/>
             </w:rPr>
           </w:pPr>
-          <w:hyperlink w:anchor="_Toc498268102" w:history="1">
+          <w:hyperlink w:anchor="_Toc498497526" w:history="1">
             <w:r>
               <w:rPr>
                 <w:rStyle w:val="Hiperhivatkozs"/>
@@ -5092,7 +5064,7 @@
                 <w:rFonts w:asciiTheme="minorHAnsi" w:eastAsiaTheme="minorEastAsia" w:hAnsiTheme="minorHAnsi"/>
                 <w:noProof/>
                 <w:sz w:val="22"/>
-                <w:lang w:val="en-US"/>
+                <w:lang w:eastAsia="hu-HU"/>
               </w:rPr>
               <w:tab/>
             </w:r>
@@ -5122,7 +5094,7 @@
                 <w:noProof/>
                 <w:webHidden/>
               </w:rPr>
-              <w:instrText xml:space="preserve"> PAGEREF _Toc498268102 \h </w:instrText>
+              <w:instrText xml:space="preserve"> PAGEREF _Toc498497526 \h </w:instrText>
             </w:r>
             <w:r>
               <w:rPr>
@@ -5142,7 +5114,7 @@
                 <w:noProof/>
                 <w:webHidden/>
               </w:rPr>
-              <w:t>29</w:t>
+              <w:t>28</w:t>
             </w:r>
             <w:r>
               <w:rPr>
@@ -5164,10 +5136,10 @@
               <w:rFonts w:asciiTheme="minorHAnsi" w:eastAsiaTheme="minorEastAsia" w:hAnsiTheme="minorHAnsi"/>
               <w:noProof/>
               <w:sz w:val="22"/>
-              <w:lang w:val="en-US"/>
+              <w:lang w:eastAsia="hu-HU"/>
             </w:rPr>
           </w:pPr>
-          <w:hyperlink w:anchor="_Toc498268103" w:history="1">
+          <w:hyperlink w:anchor="_Toc498497527" w:history="1">
             <w:r>
               <w:rPr>
                 <w:rStyle w:val="Hiperhivatkozs"/>
@@ -5180,7 +5152,7 @@
                 <w:rFonts w:asciiTheme="minorHAnsi" w:eastAsiaTheme="minorEastAsia" w:hAnsiTheme="minorHAnsi"/>
                 <w:noProof/>
                 <w:sz w:val="22"/>
-                <w:lang w:val="en-US"/>
+                <w:lang w:eastAsia="hu-HU"/>
               </w:rPr>
               <w:tab/>
             </w:r>
@@ -5210,7 +5182,7 @@
                 <w:noProof/>
                 <w:webHidden/>
               </w:rPr>
-              <w:instrText xml:space="preserve"> PAGEREF _Toc498268103 \h </w:instrText>
+              <w:instrText xml:space="preserve"> PAGEREF _Toc498497527 \h </w:instrText>
             </w:r>
             <w:r>
               <w:rPr>
@@ -5230,7 +5202,7 @@
                 <w:noProof/>
                 <w:webHidden/>
               </w:rPr>
-              <w:t>30</w:t>
+              <w:t>29</w:t>
             </w:r>
             <w:r>
               <w:rPr>
@@ -5252,10 +5224,10 @@
               <w:rFonts w:asciiTheme="minorHAnsi" w:eastAsiaTheme="minorEastAsia" w:hAnsiTheme="minorHAnsi"/>
               <w:noProof/>
               <w:sz w:val="22"/>
-              <w:lang w:val="en-US"/>
+              <w:lang w:eastAsia="hu-HU"/>
             </w:rPr>
           </w:pPr>
-          <w:hyperlink w:anchor="_Toc498268104" w:history="1">
+          <w:hyperlink w:anchor="_Toc498497528" w:history="1">
             <w:r>
               <w:rPr>
                 <w:rStyle w:val="Hiperhivatkozs"/>
@@ -5268,7 +5240,7 @@
                 <w:rFonts w:asciiTheme="minorHAnsi" w:eastAsiaTheme="minorEastAsia" w:hAnsiTheme="minorHAnsi"/>
                 <w:noProof/>
                 <w:sz w:val="22"/>
-                <w:lang w:val="en-US"/>
+                <w:lang w:eastAsia="hu-HU"/>
               </w:rPr>
               <w:tab/>
             </w:r>
@@ -5298,7 +5270,7 @@
                 <w:noProof/>
                 <w:webHidden/>
               </w:rPr>
-              <w:instrText xml:space="preserve"> PAGEREF _Toc498268104 \h </w:instrText>
+              <w:instrText xml:space="preserve"> PAGEREF _Toc498497528 \h </w:instrText>
             </w:r>
             <w:r>
               <w:rPr>
@@ -5318,7 +5290,7 @@
                 <w:noProof/>
                 <w:webHidden/>
               </w:rPr>
-              <w:t>30</w:t>
+              <w:t>29</w:t>
             </w:r>
             <w:r>
               <w:rPr>
@@ -5340,10 +5312,10 @@
               <w:rFonts w:asciiTheme="minorHAnsi" w:eastAsiaTheme="minorEastAsia" w:hAnsiTheme="minorHAnsi"/>
               <w:noProof/>
               <w:sz w:val="22"/>
-              <w:lang w:val="en-US"/>
+              <w:lang w:eastAsia="hu-HU"/>
             </w:rPr>
           </w:pPr>
-          <w:hyperlink w:anchor="_Toc498268105" w:history="1">
+          <w:hyperlink w:anchor="_Toc498497529" w:history="1">
             <w:r>
               <w:rPr>
                 <w:rStyle w:val="Hiperhivatkozs"/>
@@ -5356,7 +5328,7 @@
                 <w:rFonts w:asciiTheme="minorHAnsi" w:eastAsiaTheme="minorEastAsia" w:hAnsiTheme="minorHAnsi"/>
                 <w:noProof/>
                 <w:sz w:val="22"/>
-                <w:lang w:val="en-US"/>
+                <w:lang w:eastAsia="hu-HU"/>
               </w:rPr>
               <w:tab/>
             </w:r>
@@ -5386,7 +5358,7 @@
                 <w:noProof/>
                 <w:webHidden/>
               </w:rPr>
-              <w:instrText xml:space="preserve"> PAGEREF _Toc498268105 \h </w:instrText>
+              <w:instrText xml:space="preserve"> PAGEREF _Toc498497529 \h </w:instrText>
             </w:r>
             <w:r>
               <w:rPr>
@@ -5406,7 +5378,7 @@
                 <w:noProof/>
                 <w:webHidden/>
               </w:rPr>
-              <w:t>30</w:t>
+              <w:t>29</w:t>
             </w:r>
             <w:r>
               <w:rPr>
@@ -5428,10 +5400,10 @@
               <w:rFonts w:asciiTheme="minorHAnsi" w:eastAsiaTheme="minorEastAsia" w:hAnsiTheme="minorHAnsi"/>
               <w:noProof/>
               <w:sz w:val="22"/>
-              <w:lang w:val="en-US"/>
+              <w:lang w:eastAsia="hu-HU"/>
             </w:rPr>
           </w:pPr>
-          <w:hyperlink w:anchor="_Toc498268106" w:history="1">
+          <w:hyperlink w:anchor="_Toc498497530" w:history="1">
             <w:r>
               <w:rPr>
                 <w:rStyle w:val="Hiperhivatkozs"/>
@@ -5444,7 +5416,7 @@
                 <w:rFonts w:asciiTheme="minorHAnsi" w:eastAsiaTheme="minorEastAsia" w:hAnsiTheme="minorHAnsi"/>
                 <w:noProof/>
                 <w:sz w:val="22"/>
-                <w:lang w:val="en-US"/>
+                <w:lang w:eastAsia="hu-HU"/>
               </w:rPr>
               <w:tab/>
             </w:r>
@@ -5474,7 +5446,7 @@
                 <w:noProof/>
                 <w:webHidden/>
               </w:rPr>
-              <w:instrText xml:space="preserve"> PAGEREF _Toc498268106 \h </w:instrText>
+              <w:instrText xml:space="preserve"> PAGEREF _Toc498497530 \h </w:instrText>
             </w:r>
             <w:r>
               <w:rPr>
@@ -5516,10 +5488,10 @@
               <w:rFonts w:asciiTheme="minorHAnsi" w:eastAsiaTheme="minorEastAsia" w:hAnsiTheme="minorHAnsi"/>
               <w:noProof/>
               <w:sz w:val="22"/>
-              <w:lang w:val="en-US"/>
+              <w:lang w:eastAsia="hu-HU"/>
             </w:rPr>
           </w:pPr>
-          <w:hyperlink w:anchor="_Toc498268107" w:history="1">
+          <w:hyperlink w:anchor="_Toc498497531" w:history="1">
             <w:r>
               <w:rPr>
                 <w:rStyle w:val="Hiperhivatkozs"/>
@@ -5532,7 +5504,7 @@
                 <w:rFonts w:asciiTheme="minorHAnsi" w:eastAsiaTheme="minorEastAsia" w:hAnsiTheme="minorHAnsi"/>
                 <w:noProof/>
                 <w:sz w:val="22"/>
-                <w:lang w:val="en-US"/>
+                <w:lang w:eastAsia="hu-HU"/>
               </w:rPr>
               <w:tab/>
             </w:r>
@@ -5562,7 +5534,7 @@
                 <w:noProof/>
                 <w:webHidden/>
               </w:rPr>
-              <w:instrText xml:space="preserve"> PAGEREF _Toc498268107 \h </w:instrText>
+              <w:instrText xml:space="preserve"> PAGEREF _Toc498497531 \h </w:instrText>
             </w:r>
             <w:r>
               <w:rPr>
@@ -5582,7 +5554,7 @@
                 <w:noProof/>
                 <w:webHidden/>
               </w:rPr>
-              <w:t>31</w:t>
+              <w:t>30</w:t>
             </w:r>
             <w:r>
               <w:rPr>
@@ -5604,10 +5576,10 @@
               <w:rFonts w:asciiTheme="minorHAnsi" w:eastAsiaTheme="minorEastAsia" w:hAnsiTheme="minorHAnsi"/>
               <w:noProof/>
               <w:sz w:val="22"/>
-              <w:lang w:val="en-US"/>
+              <w:lang w:eastAsia="hu-HU"/>
             </w:rPr>
           </w:pPr>
-          <w:hyperlink w:anchor="_Toc498268108" w:history="1">
+          <w:hyperlink w:anchor="_Toc498497532" w:history="1">
             <w:r>
               <w:rPr>
                 <w:rStyle w:val="Hiperhivatkozs"/>
@@ -5620,7 +5592,7 @@
                 <w:rFonts w:asciiTheme="minorHAnsi" w:eastAsiaTheme="minorEastAsia" w:hAnsiTheme="minorHAnsi"/>
                 <w:noProof/>
                 <w:sz w:val="22"/>
-                <w:lang w:val="en-US"/>
+                <w:lang w:eastAsia="hu-HU"/>
               </w:rPr>
               <w:tab/>
             </w:r>
@@ -5650,7 +5622,7 @@
                 <w:noProof/>
                 <w:webHidden/>
               </w:rPr>
-              <w:instrText xml:space="preserve"> PAGEREF _Toc498268108 \h </w:instrText>
+              <w:instrText xml:space="preserve"> PAGEREF _Toc498497532 \h </w:instrText>
             </w:r>
             <w:r>
               <w:rPr>
@@ -5692,10 +5664,10 @@
               <w:rFonts w:asciiTheme="minorHAnsi" w:eastAsiaTheme="minorEastAsia" w:hAnsiTheme="minorHAnsi"/>
               <w:noProof/>
               <w:sz w:val="22"/>
-              <w:lang w:val="en-US"/>
+              <w:lang w:eastAsia="hu-HU"/>
             </w:rPr>
           </w:pPr>
-          <w:hyperlink w:anchor="_Toc498268109" w:history="1">
+          <w:hyperlink w:anchor="_Toc498497533" w:history="1">
             <w:r>
               <w:rPr>
                 <w:rStyle w:val="Hiperhivatkozs"/>
@@ -5708,7 +5680,7 @@
                 <w:rFonts w:asciiTheme="minorHAnsi" w:eastAsiaTheme="minorEastAsia" w:hAnsiTheme="minorHAnsi"/>
                 <w:noProof/>
                 <w:sz w:val="22"/>
-                <w:lang w:val="en-US"/>
+                <w:lang w:eastAsia="hu-HU"/>
               </w:rPr>
               <w:tab/>
             </w:r>
@@ -5738,7 +5710,7 @@
                 <w:noProof/>
                 <w:webHidden/>
               </w:rPr>
-              <w:instrText xml:space="preserve"> PAGEREF _Toc498268109 \h </w:instrText>
+              <w:instrText xml:space="preserve"> PAGEREF _Toc498497533 \h </w:instrText>
             </w:r>
             <w:r>
               <w:rPr>
@@ -5758,7 +5730,7 @@
                 <w:noProof/>
                 <w:webHidden/>
               </w:rPr>
-              <w:t>33</w:t>
+              <w:t>32</w:t>
             </w:r>
             <w:r>
               <w:rPr>
@@ -5780,10 +5752,10 @@
               <w:rFonts w:asciiTheme="minorHAnsi" w:eastAsiaTheme="minorEastAsia" w:hAnsiTheme="minorHAnsi"/>
               <w:noProof/>
               <w:sz w:val="22"/>
-              <w:lang w:val="en-US"/>
+              <w:lang w:eastAsia="hu-HU"/>
             </w:rPr>
           </w:pPr>
-          <w:hyperlink w:anchor="_Toc498268110" w:history="1">
+          <w:hyperlink w:anchor="_Toc498497534" w:history="1">
             <w:r>
               <w:rPr>
                 <w:rStyle w:val="Hiperhivatkozs"/>
@@ -5796,7 +5768,7 @@
                 <w:rFonts w:asciiTheme="minorHAnsi" w:eastAsiaTheme="minorEastAsia" w:hAnsiTheme="minorHAnsi"/>
                 <w:noProof/>
                 <w:sz w:val="22"/>
-                <w:lang w:val="en-US"/>
+                <w:lang w:eastAsia="hu-HU"/>
               </w:rPr>
               <w:tab/>
             </w:r>
@@ -5826,7 +5798,7 @@
                 <w:noProof/>
                 <w:webHidden/>
               </w:rPr>
-              <w:instrText xml:space="preserve"> PAGEREF _Toc498268110 \h </w:instrText>
+              <w:instrText xml:space="preserve"> PAGEREF _Toc498497534 \h </w:instrText>
             </w:r>
             <w:r>
               <w:rPr>
@@ -5846,7 +5818,7 @@
                 <w:noProof/>
                 <w:webHidden/>
               </w:rPr>
-              <w:t>33</w:t>
+              <w:t>32</w:t>
             </w:r>
             <w:r>
               <w:rPr>
@@ -5868,10 +5840,10 @@
               <w:rFonts w:asciiTheme="minorHAnsi" w:eastAsiaTheme="minorEastAsia" w:hAnsiTheme="minorHAnsi"/>
               <w:noProof/>
               <w:sz w:val="22"/>
-              <w:lang w:val="en-US"/>
+              <w:lang w:eastAsia="hu-HU"/>
             </w:rPr>
           </w:pPr>
-          <w:hyperlink w:anchor="_Toc498268111" w:history="1">
+          <w:hyperlink w:anchor="_Toc498497535" w:history="1">
             <w:r>
               <w:rPr>
                 <w:rStyle w:val="Hiperhivatkozs"/>
@@ -5884,7 +5856,7 @@
                 <w:rFonts w:asciiTheme="minorHAnsi" w:eastAsiaTheme="minorEastAsia" w:hAnsiTheme="minorHAnsi"/>
                 <w:noProof/>
                 <w:sz w:val="22"/>
-                <w:lang w:val="en-US"/>
+                <w:lang w:eastAsia="hu-HU"/>
               </w:rPr>
               <w:tab/>
             </w:r>
@@ -5914,7 +5886,7 @@
                 <w:noProof/>
                 <w:webHidden/>
               </w:rPr>
-              <w:instrText xml:space="preserve"> PAGEREF _Toc498268111 \h </w:instrText>
+              <w:instrText xml:space="preserve"> PAGEREF _Toc498497535 \h </w:instrText>
             </w:r>
             <w:r>
               <w:rPr>
@@ -5934,7 +5906,7 @@
                 <w:noProof/>
                 <w:webHidden/>
               </w:rPr>
-              <w:t>34</w:t>
+              <w:t>33</w:t>
             </w:r>
             <w:r>
               <w:rPr>
@@ -5956,10 +5928,10 @@
               <w:rFonts w:asciiTheme="minorHAnsi" w:eastAsiaTheme="minorEastAsia" w:hAnsiTheme="minorHAnsi"/>
               <w:noProof/>
               <w:sz w:val="22"/>
-              <w:lang w:val="en-US"/>
+              <w:lang w:eastAsia="hu-HU"/>
             </w:rPr>
           </w:pPr>
-          <w:hyperlink w:anchor="_Toc498268112" w:history="1">
+          <w:hyperlink w:anchor="_Toc498497536" w:history="1">
             <w:r>
               <w:rPr>
                 <w:rStyle w:val="Hiperhivatkozs"/>
@@ -5972,7 +5944,7 @@
                 <w:rFonts w:asciiTheme="minorHAnsi" w:eastAsiaTheme="minorEastAsia" w:hAnsiTheme="minorHAnsi"/>
                 <w:noProof/>
                 <w:sz w:val="22"/>
-                <w:lang w:val="en-US"/>
+                <w:lang w:eastAsia="hu-HU"/>
               </w:rPr>
               <w:tab/>
             </w:r>
@@ -6002,7 +5974,7 @@
                 <w:noProof/>
                 <w:webHidden/>
               </w:rPr>
-              <w:instrText xml:space="preserve"> PAGEREF _Toc498268112 \h </w:instrText>
+              <w:instrText xml:space="preserve"> PAGEREF _Toc498497536 \h </w:instrText>
             </w:r>
             <w:r>
               <w:rPr>
@@ -6022,7 +5994,7 @@
                 <w:noProof/>
                 <w:webHidden/>
               </w:rPr>
-              <w:t>35</w:t>
+              <w:t>34</w:t>
             </w:r>
             <w:r>
               <w:rPr>
@@ -6044,10 +6016,10 @@
               <w:rFonts w:asciiTheme="minorHAnsi" w:eastAsiaTheme="minorEastAsia" w:hAnsiTheme="minorHAnsi"/>
               <w:noProof/>
               <w:sz w:val="22"/>
-              <w:lang w:val="en-US"/>
+              <w:lang w:eastAsia="hu-HU"/>
             </w:rPr>
           </w:pPr>
-          <w:hyperlink w:anchor="_Toc498268113" w:history="1">
+          <w:hyperlink w:anchor="_Toc498497537" w:history="1">
             <w:r>
               <w:rPr>
                 <w:rStyle w:val="Hiperhivatkozs"/>
@@ -6060,7 +6032,7 @@
                 <w:rFonts w:asciiTheme="minorHAnsi" w:eastAsiaTheme="minorEastAsia" w:hAnsiTheme="minorHAnsi"/>
                 <w:noProof/>
                 <w:sz w:val="22"/>
-                <w:lang w:val="en-US"/>
+                <w:lang w:eastAsia="hu-HU"/>
               </w:rPr>
               <w:tab/>
             </w:r>
@@ -6090,7 +6062,7 @@
                 <w:noProof/>
                 <w:webHidden/>
               </w:rPr>
-              <w:instrText xml:space="preserve"> PAGEREF _Toc498268113 \h </w:instrText>
+              <w:instrText xml:space="preserve"> PAGEREF _Toc498497537 \h </w:instrText>
             </w:r>
             <w:r>
               <w:rPr>
@@ -6110,7 +6082,7 @@
                 <w:noProof/>
                 <w:webHidden/>
               </w:rPr>
-              <w:t>36</w:t>
+              <w:t>35</w:t>
             </w:r>
             <w:r>
               <w:rPr>
@@ -6132,10 +6104,10 @@
               <w:rFonts w:asciiTheme="minorHAnsi" w:eastAsiaTheme="minorEastAsia" w:hAnsiTheme="minorHAnsi"/>
               <w:noProof/>
               <w:sz w:val="22"/>
-              <w:lang w:val="en-US"/>
+              <w:lang w:eastAsia="hu-HU"/>
             </w:rPr>
           </w:pPr>
-          <w:hyperlink w:anchor="_Toc498268114" w:history="1">
+          <w:hyperlink w:anchor="_Toc498497538" w:history="1">
             <w:r>
               <w:rPr>
                 <w:rStyle w:val="Hiperhivatkozs"/>
@@ -6148,7 +6120,7 @@
                 <w:rFonts w:asciiTheme="minorHAnsi" w:eastAsiaTheme="minorEastAsia" w:hAnsiTheme="minorHAnsi"/>
                 <w:noProof/>
                 <w:sz w:val="22"/>
-                <w:lang w:val="en-US"/>
+                <w:lang w:eastAsia="hu-HU"/>
               </w:rPr>
               <w:tab/>
             </w:r>
@@ -6178,7 +6150,7 @@
                 <w:noProof/>
                 <w:webHidden/>
               </w:rPr>
-              <w:instrText xml:space="preserve"> PAGEREF _Toc498268114 \h </w:instrText>
+              <w:instrText xml:space="preserve"> PAGEREF _Toc498497538 \h </w:instrText>
             </w:r>
             <w:r>
               <w:rPr>
@@ -6198,7 +6170,7 @@
                 <w:noProof/>
                 <w:webHidden/>
               </w:rPr>
-              <w:t>36</w:t>
+              <w:t>35</w:t>
             </w:r>
             <w:r>
               <w:rPr>
@@ -6220,10 +6192,10 @@
               <w:rFonts w:asciiTheme="minorHAnsi" w:eastAsiaTheme="minorEastAsia" w:hAnsiTheme="minorHAnsi"/>
               <w:noProof/>
               <w:sz w:val="22"/>
-              <w:lang w:val="en-US"/>
+              <w:lang w:eastAsia="hu-HU"/>
             </w:rPr>
           </w:pPr>
-          <w:hyperlink w:anchor="_Toc498268115" w:history="1">
+          <w:hyperlink w:anchor="_Toc498497539" w:history="1">
             <w:r>
               <w:rPr>
                 <w:rStyle w:val="Hiperhivatkozs"/>
@@ -6236,7 +6208,7 @@
                 <w:rFonts w:asciiTheme="minorHAnsi" w:eastAsiaTheme="minorEastAsia" w:hAnsiTheme="minorHAnsi"/>
                 <w:noProof/>
                 <w:sz w:val="22"/>
-                <w:lang w:val="en-US"/>
+                <w:lang w:eastAsia="hu-HU"/>
               </w:rPr>
               <w:tab/>
             </w:r>
@@ -6266,7 +6238,7 @@
                 <w:noProof/>
                 <w:webHidden/>
               </w:rPr>
-              <w:instrText xml:space="preserve"> PAGEREF _Toc498268115 \h </w:instrText>
+              <w:instrText xml:space="preserve"> PAGEREF _Toc498497539 \h </w:instrText>
             </w:r>
             <w:r>
               <w:rPr>
@@ -6286,7 +6258,7 @@
                 <w:noProof/>
                 <w:webHidden/>
               </w:rPr>
-              <w:t>36</w:t>
+              <w:t>35</w:t>
             </w:r>
             <w:r>
               <w:rPr>
@@ -6308,10 +6280,10 @@
               <w:rFonts w:asciiTheme="minorHAnsi" w:eastAsiaTheme="minorEastAsia" w:hAnsiTheme="minorHAnsi"/>
               <w:noProof/>
               <w:sz w:val="22"/>
-              <w:lang w:val="en-US"/>
+              <w:lang w:eastAsia="hu-HU"/>
             </w:rPr>
           </w:pPr>
-          <w:hyperlink w:anchor="_Toc498268116" w:history="1">
+          <w:hyperlink w:anchor="_Toc498497540" w:history="1">
             <w:r>
               <w:rPr>
                 <w:rStyle w:val="Hiperhivatkozs"/>
@@ -6324,7 +6296,7 @@
                 <w:rFonts w:asciiTheme="minorHAnsi" w:eastAsiaTheme="minorEastAsia" w:hAnsiTheme="minorHAnsi"/>
                 <w:noProof/>
                 <w:sz w:val="22"/>
-                <w:lang w:val="en-US"/>
+                <w:lang w:eastAsia="hu-HU"/>
               </w:rPr>
               <w:tab/>
             </w:r>
@@ -6354,7 +6326,7 @@
                 <w:noProof/>
                 <w:webHidden/>
               </w:rPr>
-              <w:instrText xml:space="preserve"> PAGEREF _Toc498268116 \h </w:instrText>
+              <w:instrText xml:space="preserve"> PAGEREF _Toc498497540 \h </w:instrText>
             </w:r>
             <w:r>
               <w:rPr>
@@ -6374,7 +6346,7 @@
                 <w:noProof/>
                 <w:webHidden/>
               </w:rPr>
-              <w:t>36</w:t>
+              <w:t>35</w:t>
             </w:r>
             <w:r>
               <w:rPr>
@@ -6396,10 +6368,10 @@
               <w:rFonts w:asciiTheme="minorHAnsi" w:eastAsiaTheme="minorEastAsia" w:hAnsiTheme="minorHAnsi"/>
               <w:noProof/>
               <w:sz w:val="22"/>
-              <w:lang w:val="en-US"/>
+              <w:lang w:eastAsia="hu-HU"/>
             </w:rPr>
           </w:pPr>
-          <w:hyperlink w:anchor="_Toc498268117" w:history="1">
+          <w:hyperlink w:anchor="_Toc498497541" w:history="1">
             <w:r>
               <w:rPr>
                 <w:rStyle w:val="Hiperhivatkozs"/>
@@ -6412,7 +6384,7 @@
                 <w:rFonts w:asciiTheme="minorHAnsi" w:eastAsiaTheme="minorEastAsia" w:hAnsiTheme="minorHAnsi"/>
                 <w:noProof/>
                 <w:sz w:val="22"/>
-                <w:lang w:val="en-US"/>
+                <w:lang w:eastAsia="hu-HU"/>
               </w:rPr>
               <w:tab/>
             </w:r>
@@ -6442,7 +6414,7 @@
                 <w:noProof/>
                 <w:webHidden/>
               </w:rPr>
-              <w:instrText xml:space="preserve"> PAGEREF _Toc498268117 \h </w:instrText>
+              <w:instrText xml:space="preserve"> PAGEREF _Toc498497541 \h </w:instrText>
             </w:r>
             <w:r>
               <w:rPr>
@@ -6462,7 +6434,7 @@
                 <w:noProof/>
                 <w:webHidden/>
               </w:rPr>
-              <w:t>37</w:t>
+              <w:t>36</w:t>
             </w:r>
             <w:r>
               <w:rPr>
@@ -6484,10 +6456,10 @@
               <w:rFonts w:asciiTheme="minorHAnsi" w:eastAsiaTheme="minorEastAsia" w:hAnsiTheme="minorHAnsi"/>
               <w:noProof/>
               <w:sz w:val="22"/>
-              <w:lang w:val="en-US"/>
+              <w:lang w:eastAsia="hu-HU"/>
             </w:rPr>
           </w:pPr>
-          <w:hyperlink w:anchor="_Toc498268118" w:history="1">
+          <w:hyperlink w:anchor="_Toc498497542" w:history="1">
             <w:r>
               <w:rPr>
                 <w:rStyle w:val="Hiperhivatkozs"/>
@@ -6500,7 +6472,7 @@
                 <w:rFonts w:asciiTheme="minorHAnsi" w:eastAsiaTheme="minorEastAsia" w:hAnsiTheme="minorHAnsi"/>
                 <w:noProof/>
                 <w:sz w:val="22"/>
-                <w:lang w:val="en-US"/>
+                <w:lang w:eastAsia="hu-HU"/>
               </w:rPr>
               <w:tab/>
             </w:r>
@@ -6530,7 +6502,7 @@
                 <w:noProof/>
                 <w:webHidden/>
               </w:rPr>
-              <w:instrText xml:space="preserve"> PAGEREF _Toc498268118 \h </w:instrText>
+              <w:instrText xml:space="preserve"> PAGEREF _Toc498497542 \h </w:instrText>
             </w:r>
             <w:r>
               <w:rPr>
@@ -6572,10 +6544,10 @@
               <w:rFonts w:asciiTheme="minorHAnsi" w:eastAsiaTheme="minorEastAsia" w:hAnsiTheme="minorHAnsi"/>
               <w:noProof/>
               <w:sz w:val="22"/>
-              <w:lang w:val="en-US"/>
+              <w:lang w:eastAsia="hu-HU"/>
             </w:rPr>
           </w:pPr>
-          <w:hyperlink w:anchor="_Toc498268119" w:history="1">
+          <w:hyperlink w:anchor="_Toc498497543" w:history="1">
             <w:r>
               <w:rPr>
                 <w:rStyle w:val="Hiperhivatkozs"/>
@@ -6588,7 +6560,7 @@
                 <w:rFonts w:asciiTheme="minorHAnsi" w:eastAsiaTheme="minorEastAsia" w:hAnsiTheme="minorHAnsi"/>
                 <w:noProof/>
                 <w:sz w:val="22"/>
-                <w:lang w:val="en-US"/>
+                <w:lang w:eastAsia="hu-HU"/>
               </w:rPr>
               <w:tab/>
             </w:r>
@@ -6597,21 +6569,7 @@
                 <w:rStyle w:val="Hiperhivatkozs"/>
                 <w:noProof/>
               </w:rPr>
-              <w:t xml:space="preserve">A </w:t>
-            </w:r>
-            <w:r>
-              <w:rPr>
-                <w:rStyle w:val="Hiperhivatkozs"/>
-                <w:noProof/>
-              </w:rPr>
-              <w:t>szintaxis</w:t>
-            </w:r>
-            <w:r>
-              <w:rPr>
-                <w:rStyle w:val="Hiperhivatkozs"/>
-                <w:noProof/>
-              </w:rPr>
-              <w:t>fa</w:t>
+              <w:t>A szintaxisfa</w:t>
             </w:r>
             <w:r>
               <w:rPr>
@@ -6632,7 +6590,7 @@
                 <w:noProof/>
                 <w:webHidden/>
               </w:rPr>
-              <w:instrText xml:space="preserve"> PAGEREF _Toc498268119 \h </w:instrText>
+              <w:instrText xml:space="preserve"> PAGEREF _Toc498497543 \h </w:instrText>
             </w:r>
             <w:r>
               <w:rPr>
@@ -6652,7 +6610,7 @@
                 <w:noProof/>
                 <w:webHidden/>
               </w:rPr>
-              <w:t>38</w:t>
+              <w:t>37</w:t>
             </w:r>
             <w:r>
               <w:rPr>
@@ -6674,10 +6632,10 @@
               <w:rFonts w:asciiTheme="minorHAnsi" w:eastAsiaTheme="minorEastAsia" w:hAnsiTheme="minorHAnsi"/>
               <w:noProof/>
               <w:sz w:val="22"/>
-              <w:lang w:val="en-US"/>
+              <w:lang w:eastAsia="hu-HU"/>
             </w:rPr>
           </w:pPr>
-          <w:hyperlink w:anchor="_Toc498268120" w:history="1">
+          <w:hyperlink w:anchor="_Toc498497544" w:history="1">
             <w:r>
               <w:rPr>
                 <w:rStyle w:val="Hiperhivatkozs"/>
@@ -6690,7 +6648,7 @@
                 <w:rFonts w:asciiTheme="minorHAnsi" w:eastAsiaTheme="minorEastAsia" w:hAnsiTheme="minorHAnsi"/>
                 <w:noProof/>
                 <w:sz w:val="22"/>
-                <w:lang w:val="en-US"/>
+                <w:lang w:eastAsia="hu-HU"/>
               </w:rPr>
               <w:tab/>
             </w:r>
@@ -6720,7 +6678,7 @@
                 <w:noProof/>
                 <w:webHidden/>
               </w:rPr>
-              <w:instrText xml:space="preserve"> PAGEREF _Toc498268120 \h </w:instrText>
+              <w:instrText xml:space="preserve"> PAGEREF _Toc498497544 \h </w:instrText>
             </w:r>
             <w:r>
               <w:rPr>
@@ -6740,7 +6698,7 @@
                 <w:noProof/>
                 <w:webHidden/>
               </w:rPr>
-              <w:t>38</w:t>
+              <w:t>37</w:t>
             </w:r>
             <w:r>
               <w:rPr>
@@ -6762,10 +6720,10 @@
               <w:rFonts w:asciiTheme="minorHAnsi" w:eastAsiaTheme="minorEastAsia" w:hAnsiTheme="minorHAnsi"/>
               <w:noProof/>
               <w:sz w:val="22"/>
-              <w:lang w:val="en-US"/>
+              <w:lang w:eastAsia="hu-HU"/>
             </w:rPr>
           </w:pPr>
-          <w:hyperlink w:anchor="_Toc498268121" w:history="1">
+          <w:hyperlink w:anchor="_Toc498497545" w:history="1">
             <w:r>
               <w:rPr>
                 <w:rStyle w:val="Hiperhivatkozs"/>
@@ -6778,7 +6736,7 @@
                 <w:rFonts w:asciiTheme="minorHAnsi" w:eastAsiaTheme="minorEastAsia" w:hAnsiTheme="minorHAnsi"/>
                 <w:noProof/>
                 <w:sz w:val="22"/>
-                <w:lang w:val="en-US"/>
+                <w:lang w:eastAsia="hu-HU"/>
               </w:rPr>
               <w:tab/>
             </w:r>
@@ -6808,7 +6766,7 @@
                 <w:noProof/>
                 <w:webHidden/>
               </w:rPr>
-              <w:instrText xml:space="preserve"> PAGEREF _Toc498268121 \h </w:instrText>
+              <w:instrText xml:space="preserve"> PAGEREF _Toc498497545 \h </w:instrText>
             </w:r>
             <w:r>
               <w:rPr>
@@ -6828,7 +6786,7 @@
                 <w:noProof/>
                 <w:webHidden/>
               </w:rPr>
-              <w:t>39</w:t>
+              <w:t>38</w:t>
             </w:r>
             <w:r>
               <w:rPr>
@@ -6850,10 +6808,10 @@
               <w:rFonts w:asciiTheme="minorHAnsi" w:eastAsiaTheme="minorEastAsia" w:hAnsiTheme="minorHAnsi"/>
               <w:noProof/>
               <w:sz w:val="22"/>
-              <w:lang w:val="en-US"/>
+              <w:lang w:eastAsia="hu-HU"/>
             </w:rPr>
           </w:pPr>
-          <w:hyperlink w:anchor="_Toc498268122" w:history="1">
+          <w:hyperlink w:anchor="_Toc498497546" w:history="1">
             <w:r>
               <w:rPr>
                 <w:rStyle w:val="Hiperhivatkozs"/>
@@ -6866,7 +6824,7 @@
                 <w:rFonts w:asciiTheme="minorHAnsi" w:eastAsiaTheme="minorEastAsia" w:hAnsiTheme="minorHAnsi"/>
                 <w:noProof/>
                 <w:sz w:val="22"/>
-                <w:lang w:val="en-US"/>
+                <w:lang w:eastAsia="hu-HU"/>
               </w:rPr>
               <w:tab/>
             </w:r>
@@ -6896,7 +6854,7 @@
                 <w:noProof/>
                 <w:webHidden/>
               </w:rPr>
-              <w:instrText xml:space="preserve"> PAGEREF _Toc498268122 \h </w:instrText>
+              <w:instrText xml:space="preserve"> PAGEREF _Toc498497546 \h </w:instrText>
             </w:r>
             <w:r>
               <w:rPr>
@@ -6916,7 +6874,7 @@
                 <w:noProof/>
                 <w:webHidden/>
               </w:rPr>
-              <w:t>39</w:t>
+              <w:t>38</w:t>
             </w:r>
             <w:r>
               <w:rPr>
@@ -6938,10 +6896,10 @@
               <w:rFonts w:asciiTheme="minorHAnsi" w:eastAsiaTheme="minorEastAsia" w:hAnsiTheme="minorHAnsi"/>
               <w:noProof/>
               <w:sz w:val="22"/>
-              <w:lang w:val="en-US"/>
+              <w:lang w:eastAsia="hu-HU"/>
             </w:rPr>
           </w:pPr>
-          <w:hyperlink w:anchor="_Toc498268123" w:history="1">
+          <w:hyperlink w:anchor="_Toc498497547" w:history="1">
             <w:r>
               <w:rPr>
                 <w:rStyle w:val="Hiperhivatkozs"/>
@@ -6954,7 +6912,7 @@
                 <w:rFonts w:asciiTheme="minorHAnsi" w:eastAsiaTheme="minorEastAsia" w:hAnsiTheme="minorHAnsi"/>
                 <w:noProof/>
                 <w:sz w:val="22"/>
-                <w:lang w:val="en-US"/>
+                <w:lang w:eastAsia="hu-HU"/>
               </w:rPr>
               <w:tab/>
             </w:r>
@@ -6984,7 +6942,7 @@
                 <w:noProof/>
                 <w:webHidden/>
               </w:rPr>
-              <w:instrText xml:space="preserve"> PAGEREF _Toc498268123 \h </w:instrText>
+              <w:instrText xml:space="preserve"> PAGEREF _Toc498497547 \h </w:instrText>
             </w:r>
             <w:r>
               <w:rPr>
@@ -7004,7 +6962,7 @@
                 <w:noProof/>
                 <w:webHidden/>
               </w:rPr>
-              <w:t>40</w:t>
+              <w:t>39</w:t>
             </w:r>
             <w:r>
               <w:rPr>
@@ -7026,10 +6984,10 @@
               <w:rFonts w:asciiTheme="minorHAnsi" w:eastAsiaTheme="minorEastAsia" w:hAnsiTheme="minorHAnsi"/>
               <w:noProof/>
               <w:sz w:val="22"/>
-              <w:lang w:val="en-US"/>
+              <w:lang w:eastAsia="hu-HU"/>
             </w:rPr>
           </w:pPr>
-          <w:hyperlink w:anchor="_Toc498268124" w:history="1">
+          <w:hyperlink w:anchor="_Toc498497548" w:history="1">
             <w:r>
               <w:rPr>
                 <w:rStyle w:val="Hiperhivatkozs"/>
@@ -7042,7 +7000,7 @@
                 <w:rFonts w:asciiTheme="minorHAnsi" w:eastAsiaTheme="minorEastAsia" w:hAnsiTheme="minorHAnsi"/>
                 <w:noProof/>
                 <w:sz w:val="22"/>
-                <w:lang w:val="en-US"/>
+                <w:lang w:eastAsia="hu-HU"/>
               </w:rPr>
               <w:tab/>
             </w:r>
@@ -7072,7 +7030,7 @@
                 <w:noProof/>
                 <w:webHidden/>
               </w:rPr>
-              <w:instrText xml:space="preserve"> PAGEREF _Toc498268124 \h </w:instrText>
+              <w:instrText xml:space="preserve"> PAGEREF _Toc498497548 \h </w:instrText>
             </w:r>
             <w:r>
               <w:rPr>
@@ -7092,7 +7050,7 @@
                 <w:noProof/>
                 <w:webHidden/>
               </w:rPr>
-              <w:t>41</w:t>
+              <w:t>40</w:t>
             </w:r>
             <w:r>
               <w:rPr>
@@ -7114,10 +7072,10 @@
               <w:rFonts w:asciiTheme="minorHAnsi" w:eastAsiaTheme="minorEastAsia" w:hAnsiTheme="minorHAnsi"/>
               <w:noProof/>
               <w:sz w:val="22"/>
-              <w:lang w:val="en-US"/>
+              <w:lang w:eastAsia="hu-HU"/>
             </w:rPr>
           </w:pPr>
-          <w:hyperlink w:anchor="_Toc498268125" w:history="1">
+          <w:hyperlink w:anchor="_Toc498497549" w:history="1">
             <w:r>
               <w:rPr>
                 <w:rStyle w:val="Hiperhivatkozs"/>
@@ -7130,7 +7088,7 @@
                 <w:rFonts w:asciiTheme="minorHAnsi" w:eastAsiaTheme="minorEastAsia" w:hAnsiTheme="minorHAnsi"/>
                 <w:noProof/>
                 <w:sz w:val="22"/>
-                <w:lang w:val="en-US"/>
+                <w:lang w:eastAsia="hu-HU"/>
               </w:rPr>
               <w:tab/>
             </w:r>
@@ -7160,7 +7118,7 @@
                 <w:noProof/>
                 <w:webHidden/>
               </w:rPr>
-              <w:instrText xml:space="preserve"> PAGEREF _Toc498268125 \h </w:instrText>
+              <w:instrText xml:space="preserve"> PAGEREF _Toc498497549 \h </w:instrText>
             </w:r>
             <w:r>
               <w:rPr>
@@ -7180,7 +7138,7 @@
                 <w:noProof/>
                 <w:webHidden/>
               </w:rPr>
-              <w:t>41</w:t>
+              <w:t>40</w:t>
             </w:r>
             <w:r>
               <w:rPr>
@@ -7202,10 +7160,10 @@
               <w:rFonts w:asciiTheme="minorHAnsi" w:eastAsiaTheme="minorEastAsia" w:hAnsiTheme="minorHAnsi"/>
               <w:noProof/>
               <w:sz w:val="22"/>
-              <w:lang w:val="en-US"/>
+              <w:lang w:eastAsia="hu-HU"/>
             </w:rPr>
           </w:pPr>
-          <w:hyperlink w:anchor="_Toc498268126" w:history="1">
+          <w:hyperlink w:anchor="_Toc498497550" w:history="1">
             <w:r>
               <w:rPr>
                 <w:rStyle w:val="Hiperhivatkozs"/>
@@ -7218,7 +7176,7 @@
                 <w:rFonts w:asciiTheme="minorHAnsi" w:eastAsiaTheme="minorEastAsia" w:hAnsiTheme="minorHAnsi"/>
                 <w:noProof/>
                 <w:sz w:val="22"/>
-                <w:lang w:val="en-US"/>
+                <w:lang w:eastAsia="hu-HU"/>
               </w:rPr>
               <w:tab/>
             </w:r>
@@ -7248,7 +7206,7 @@
                 <w:noProof/>
                 <w:webHidden/>
               </w:rPr>
-              <w:instrText xml:space="preserve"> PAGEREF _Toc498268126 \h </w:instrText>
+              <w:instrText xml:space="preserve"> PAGEREF _Toc498497550 \h </w:instrText>
             </w:r>
             <w:r>
               <w:rPr>
@@ -7268,7 +7226,7 @@
                 <w:noProof/>
                 <w:webHidden/>
               </w:rPr>
-              <w:t>42</w:t>
+              <w:t>41</w:t>
             </w:r>
             <w:r>
               <w:rPr>
@@ -7290,10 +7248,10 @@
               <w:rFonts w:asciiTheme="minorHAnsi" w:eastAsiaTheme="minorEastAsia" w:hAnsiTheme="minorHAnsi"/>
               <w:noProof/>
               <w:sz w:val="22"/>
-              <w:lang w:val="en-US"/>
+              <w:lang w:eastAsia="hu-HU"/>
             </w:rPr>
           </w:pPr>
-          <w:hyperlink w:anchor="_Toc498268127" w:history="1">
+          <w:hyperlink w:anchor="_Toc498497551" w:history="1">
             <w:r>
               <w:rPr>
                 <w:rStyle w:val="Hiperhivatkozs"/>
@@ -7306,7 +7264,7 @@
                 <w:rFonts w:asciiTheme="minorHAnsi" w:eastAsiaTheme="minorEastAsia" w:hAnsiTheme="minorHAnsi"/>
                 <w:noProof/>
                 <w:sz w:val="22"/>
-                <w:lang w:val="en-US"/>
+                <w:lang w:eastAsia="hu-HU"/>
               </w:rPr>
               <w:tab/>
             </w:r>
@@ -7336,7 +7294,7 @@
                 <w:noProof/>
                 <w:webHidden/>
               </w:rPr>
-              <w:instrText xml:space="preserve"> PAGEREF _Toc498268127 \h </w:instrText>
+              <w:instrText xml:space="preserve"> PAGEREF _Toc498497551 \h </w:instrText>
             </w:r>
             <w:r>
               <w:rPr>
@@ -7356,7 +7314,7 @@
                 <w:noProof/>
                 <w:webHidden/>
               </w:rPr>
-              <w:t>42</w:t>
+              <w:t>41</w:t>
             </w:r>
             <w:r>
               <w:rPr>
@@ -7378,10 +7336,10 @@
               <w:rFonts w:asciiTheme="minorHAnsi" w:eastAsiaTheme="minorEastAsia" w:hAnsiTheme="minorHAnsi"/>
               <w:noProof/>
               <w:sz w:val="22"/>
-              <w:lang w:val="en-US"/>
+              <w:lang w:eastAsia="hu-HU"/>
             </w:rPr>
           </w:pPr>
-          <w:hyperlink w:anchor="_Toc498268128" w:history="1">
+          <w:hyperlink w:anchor="_Toc498497552" w:history="1">
             <w:r>
               <w:rPr>
                 <w:rStyle w:val="Hiperhivatkozs"/>
@@ -7394,7 +7352,7 @@
                 <w:rFonts w:asciiTheme="minorHAnsi" w:eastAsiaTheme="minorEastAsia" w:hAnsiTheme="minorHAnsi"/>
                 <w:noProof/>
                 <w:sz w:val="22"/>
-                <w:lang w:val="en-US"/>
+                <w:lang w:eastAsia="hu-HU"/>
               </w:rPr>
               <w:tab/>
             </w:r>
@@ -7424,7 +7382,7 @@
                 <w:noProof/>
                 <w:webHidden/>
               </w:rPr>
-              <w:instrText xml:space="preserve"> PAGEREF _Toc498268128 \h </w:instrText>
+              <w:instrText xml:space="preserve"> PAGEREF _Toc498497552 \h </w:instrText>
             </w:r>
             <w:r>
               <w:rPr>
@@ -7444,7 +7402,7 @@
                 <w:noProof/>
                 <w:webHidden/>
               </w:rPr>
-              <w:t>42</w:t>
+              <w:t>41</w:t>
             </w:r>
             <w:r>
               <w:rPr>
@@ -7466,10 +7424,10 @@
               <w:rFonts w:asciiTheme="minorHAnsi" w:eastAsiaTheme="minorEastAsia" w:hAnsiTheme="minorHAnsi"/>
               <w:noProof/>
               <w:sz w:val="22"/>
-              <w:lang w:val="en-US"/>
+              <w:lang w:eastAsia="hu-HU"/>
             </w:rPr>
           </w:pPr>
-          <w:hyperlink w:anchor="_Toc498268129" w:history="1">
+          <w:hyperlink w:anchor="_Toc498497553" w:history="1">
             <w:r>
               <w:rPr>
                 <w:rStyle w:val="Hiperhivatkozs"/>
@@ -7482,7 +7440,7 @@
                 <w:rFonts w:asciiTheme="minorHAnsi" w:eastAsiaTheme="minorEastAsia" w:hAnsiTheme="minorHAnsi"/>
                 <w:noProof/>
                 <w:sz w:val="22"/>
-                <w:lang w:val="en-US"/>
+                <w:lang w:eastAsia="hu-HU"/>
               </w:rPr>
               <w:tab/>
             </w:r>
@@ -7512,7 +7470,7 @@
                 <w:noProof/>
                 <w:webHidden/>
               </w:rPr>
-              <w:instrText xml:space="preserve"> PAGEREF _Toc498268129 \h </w:instrText>
+              <w:instrText xml:space="preserve"> PAGEREF _Toc498497553 \h </w:instrText>
             </w:r>
             <w:r>
               <w:rPr>
@@ -7532,7 +7490,7 @@
                 <w:noProof/>
                 <w:webHidden/>
               </w:rPr>
-              <w:t>42</w:t>
+              <w:t>41</w:t>
             </w:r>
             <w:r>
               <w:rPr>
@@ -7554,10 +7512,10 @@
               <w:rFonts w:asciiTheme="minorHAnsi" w:eastAsiaTheme="minorEastAsia" w:hAnsiTheme="minorHAnsi"/>
               <w:noProof/>
               <w:sz w:val="22"/>
-              <w:lang w:val="en-US"/>
+              <w:lang w:eastAsia="hu-HU"/>
             </w:rPr>
           </w:pPr>
-          <w:hyperlink w:anchor="_Toc498268130" w:history="1">
+          <w:hyperlink w:anchor="_Toc498497554" w:history="1">
             <w:r>
               <w:rPr>
                 <w:rStyle w:val="Hiperhivatkozs"/>
@@ -7570,7 +7528,7 @@
                 <w:rFonts w:asciiTheme="minorHAnsi" w:eastAsiaTheme="minorEastAsia" w:hAnsiTheme="minorHAnsi"/>
                 <w:noProof/>
                 <w:sz w:val="22"/>
-                <w:lang w:val="en-US"/>
+                <w:lang w:eastAsia="hu-HU"/>
               </w:rPr>
               <w:tab/>
             </w:r>
@@ -7600,7 +7558,7 @@
                 <w:noProof/>
                 <w:webHidden/>
               </w:rPr>
-              <w:instrText xml:space="preserve"> PAGEREF _Toc498268130 \h </w:instrText>
+              <w:instrText xml:space="preserve"> PAGEREF _Toc498497554 \h </w:instrText>
             </w:r>
             <w:r>
               <w:rPr>
@@ -7620,7 +7578,7 @@
                 <w:noProof/>
                 <w:webHidden/>
               </w:rPr>
-              <w:t>43</w:t>
+              <w:t>42</w:t>
             </w:r>
             <w:r>
               <w:rPr>
@@ -7642,10 +7600,10 @@
               <w:rFonts w:asciiTheme="minorHAnsi" w:eastAsiaTheme="minorEastAsia" w:hAnsiTheme="minorHAnsi"/>
               <w:noProof/>
               <w:sz w:val="22"/>
-              <w:lang w:val="en-US"/>
+              <w:lang w:eastAsia="hu-HU"/>
             </w:rPr>
           </w:pPr>
-          <w:hyperlink w:anchor="_Toc498268131" w:history="1">
+          <w:hyperlink w:anchor="_Toc498497555" w:history="1">
             <w:r>
               <w:rPr>
                 <w:rStyle w:val="Hiperhivatkozs"/>
@@ -7658,7 +7616,7 @@
                 <w:rFonts w:asciiTheme="minorHAnsi" w:eastAsiaTheme="minorEastAsia" w:hAnsiTheme="minorHAnsi"/>
                 <w:noProof/>
                 <w:sz w:val="22"/>
-                <w:lang w:val="en-US"/>
+                <w:lang w:eastAsia="hu-HU"/>
               </w:rPr>
               <w:tab/>
             </w:r>
@@ -7688,7 +7646,7 @@
                 <w:noProof/>
                 <w:webHidden/>
               </w:rPr>
-              <w:instrText xml:space="preserve"> PAGEREF _Toc498268131 \h </w:instrText>
+              <w:instrText xml:space="preserve"> PAGEREF _Toc498497555 \h </w:instrText>
             </w:r>
             <w:r>
               <w:rPr>
@@ -7708,7 +7666,7 @@
                 <w:noProof/>
                 <w:webHidden/>
               </w:rPr>
-              <w:t>43</w:t>
+              <w:t>42</w:t>
             </w:r>
             <w:r>
               <w:rPr>
@@ -7730,10 +7688,10 @@
               <w:rFonts w:asciiTheme="minorHAnsi" w:eastAsiaTheme="minorEastAsia" w:hAnsiTheme="minorHAnsi"/>
               <w:noProof/>
               <w:sz w:val="22"/>
-              <w:lang w:val="en-US"/>
+              <w:lang w:eastAsia="hu-HU"/>
             </w:rPr>
           </w:pPr>
-          <w:hyperlink w:anchor="_Toc498268132" w:history="1">
+          <w:hyperlink w:anchor="_Toc498497556" w:history="1">
             <w:r>
               <w:rPr>
                 <w:rStyle w:val="Hiperhivatkozs"/>
@@ -7746,7 +7704,7 @@
                 <w:rFonts w:asciiTheme="minorHAnsi" w:eastAsiaTheme="minorEastAsia" w:hAnsiTheme="minorHAnsi"/>
                 <w:noProof/>
                 <w:sz w:val="22"/>
-                <w:lang w:val="en-US"/>
+                <w:lang w:eastAsia="hu-HU"/>
               </w:rPr>
               <w:tab/>
             </w:r>
@@ -7776,7 +7734,7 @@
                 <w:noProof/>
                 <w:webHidden/>
               </w:rPr>
-              <w:instrText xml:space="preserve"> PAGEREF _Toc498268132 \h </w:instrText>
+              <w:instrText xml:space="preserve"> PAGEREF _Toc498497556 \h </w:instrText>
             </w:r>
             <w:r>
               <w:rPr>
@@ -7796,7 +7754,7 @@
                 <w:noProof/>
                 <w:webHidden/>
               </w:rPr>
-              <w:t>44</w:t>
+              <w:t>43</w:t>
             </w:r>
             <w:r>
               <w:rPr>
@@ -7818,10 +7776,10 @@
               <w:rFonts w:asciiTheme="minorHAnsi" w:eastAsiaTheme="minorEastAsia" w:hAnsiTheme="minorHAnsi"/>
               <w:noProof/>
               <w:sz w:val="22"/>
-              <w:lang w:val="en-US"/>
+              <w:lang w:eastAsia="hu-HU"/>
             </w:rPr>
           </w:pPr>
-          <w:hyperlink w:anchor="_Toc498268133" w:history="1">
+          <w:hyperlink w:anchor="_Toc498497557" w:history="1">
             <w:r>
               <w:rPr>
                 <w:rStyle w:val="Hiperhivatkozs"/>
@@ -7834,7 +7792,7 @@
                 <w:rFonts w:asciiTheme="minorHAnsi" w:eastAsiaTheme="minorEastAsia" w:hAnsiTheme="minorHAnsi"/>
                 <w:noProof/>
                 <w:sz w:val="22"/>
-                <w:lang w:val="en-US"/>
+                <w:lang w:eastAsia="hu-HU"/>
               </w:rPr>
               <w:tab/>
             </w:r>
@@ -7864,7 +7822,7 @@
                 <w:noProof/>
                 <w:webHidden/>
               </w:rPr>
-              <w:instrText xml:space="preserve"> PAGEREF _Toc498268133 \h </w:instrText>
+              <w:instrText xml:space="preserve"> PAGEREF _Toc498497557 \h </w:instrText>
             </w:r>
             <w:r>
               <w:rPr>
@@ -7884,7 +7842,7 @@
                 <w:noProof/>
                 <w:webHidden/>
               </w:rPr>
-              <w:t>44</w:t>
+              <w:t>43</w:t>
             </w:r>
             <w:r>
               <w:rPr>
@@ -7906,10 +7864,10 @@
               <w:rFonts w:asciiTheme="minorHAnsi" w:eastAsiaTheme="minorEastAsia" w:hAnsiTheme="minorHAnsi"/>
               <w:noProof/>
               <w:sz w:val="22"/>
-              <w:lang w:val="en-US"/>
+              <w:lang w:eastAsia="hu-HU"/>
             </w:rPr>
           </w:pPr>
-          <w:hyperlink w:anchor="_Toc498268134" w:history="1">
+          <w:hyperlink w:anchor="_Toc498497558" w:history="1">
             <w:r>
               <w:rPr>
                 <w:rStyle w:val="Hiperhivatkozs"/>
@@ -7922,7 +7880,7 @@
                 <w:rFonts w:asciiTheme="minorHAnsi" w:eastAsiaTheme="minorEastAsia" w:hAnsiTheme="minorHAnsi"/>
                 <w:noProof/>
                 <w:sz w:val="22"/>
-                <w:lang w:val="en-US"/>
+                <w:lang w:eastAsia="hu-HU"/>
               </w:rPr>
               <w:tab/>
             </w:r>
@@ -7952,7 +7910,7 @@
                 <w:noProof/>
                 <w:webHidden/>
               </w:rPr>
-              <w:instrText xml:space="preserve"> PAGEREF _Toc498268134 \h </w:instrText>
+              <w:instrText xml:space="preserve"> PAGEREF _Toc498497558 \h </w:instrText>
             </w:r>
             <w:r>
               <w:rPr>
@@ -7972,7 +7930,7 @@
                 <w:noProof/>
                 <w:webHidden/>
               </w:rPr>
-              <w:t>44</w:t>
+              <w:t>43</w:t>
             </w:r>
             <w:r>
               <w:rPr>
@@ -7994,10 +7952,10 @@
               <w:rFonts w:asciiTheme="minorHAnsi" w:eastAsiaTheme="minorEastAsia" w:hAnsiTheme="minorHAnsi"/>
               <w:noProof/>
               <w:sz w:val="22"/>
-              <w:lang w:val="en-US"/>
+              <w:lang w:eastAsia="hu-HU"/>
             </w:rPr>
           </w:pPr>
-          <w:hyperlink w:anchor="_Toc498268135" w:history="1">
+          <w:hyperlink w:anchor="_Toc498497559" w:history="1">
             <w:r>
               <w:rPr>
                 <w:rStyle w:val="Hiperhivatkozs"/>
@@ -8010,7 +7968,7 @@
                 <w:rFonts w:asciiTheme="minorHAnsi" w:eastAsiaTheme="minorEastAsia" w:hAnsiTheme="minorHAnsi"/>
                 <w:noProof/>
                 <w:sz w:val="22"/>
-                <w:lang w:val="en-US"/>
+                <w:lang w:eastAsia="hu-HU"/>
               </w:rPr>
               <w:tab/>
             </w:r>
@@ -8040,7 +7998,7 @@
                 <w:noProof/>
                 <w:webHidden/>
               </w:rPr>
-              <w:instrText xml:space="preserve"> PAGEREF _Toc498268135 \h </w:instrText>
+              <w:instrText xml:space="preserve"> PAGEREF _Toc498497559 \h </w:instrText>
             </w:r>
             <w:r>
               <w:rPr>
@@ -8060,7 +8018,7 @@
                 <w:noProof/>
                 <w:webHidden/>
               </w:rPr>
-              <w:t>46</w:t>
+              <w:t>45</w:t>
             </w:r>
             <w:r>
               <w:rPr>
@@ -8082,10 +8040,10 @@
               <w:rFonts w:asciiTheme="minorHAnsi" w:eastAsiaTheme="minorEastAsia" w:hAnsiTheme="minorHAnsi"/>
               <w:noProof/>
               <w:sz w:val="22"/>
-              <w:lang w:val="en-US"/>
+              <w:lang w:eastAsia="hu-HU"/>
             </w:rPr>
           </w:pPr>
-          <w:hyperlink w:anchor="_Toc498268136" w:history="1">
+          <w:hyperlink w:anchor="_Toc498497560" w:history="1">
             <w:r>
               <w:rPr>
                 <w:rStyle w:val="Hiperhivatkozs"/>
@@ -8098,7 +8056,7 @@
                 <w:rFonts w:asciiTheme="minorHAnsi" w:eastAsiaTheme="minorEastAsia" w:hAnsiTheme="minorHAnsi"/>
                 <w:noProof/>
                 <w:sz w:val="22"/>
-                <w:lang w:val="en-US"/>
+                <w:lang w:eastAsia="hu-HU"/>
               </w:rPr>
               <w:tab/>
             </w:r>
@@ -8107,7 +8065,7 @@
                 <w:rStyle w:val="Hiperhivatkozs"/>
                 <w:noProof/>
               </w:rPr>
-              <w:t>Kódgen1</w:t>
+              <w:t>A célnyelv kiválasztása</w:t>
             </w:r>
             <w:r>
               <w:rPr>
@@ -8128,7 +8086,7 @@
                 <w:noProof/>
                 <w:webHidden/>
               </w:rPr>
-              <w:instrText xml:space="preserve"> PAGEREF _Toc498268136 \h </w:instrText>
+              <w:instrText xml:space="preserve"> PAGEREF _Toc498497560 \h </w:instrText>
             </w:r>
             <w:r>
               <w:rPr>
@@ -8148,7 +8106,7 @@
                 <w:noProof/>
                 <w:webHidden/>
               </w:rPr>
-              <w:t>46</w:t>
+              <w:t>45</w:t>
             </w:r>
             <w:r>
               <w:rPr>
@@ -8170,10 +8128,10 @@
               <w:rFonts w:asciiTheme="minorHAnsi" w:eastAsiaTheme="minorEastAsia" w:hAnsiTheme="minorHAnsi"/>
               <w:noProof/>
               <w:sz w:val="22"/>
-              <w:lang w:val="en-US"/>
+              <w:lang w:eastAsia="hu-HU"/>
             </w:rPr>
           </w:pPr>
-          <w:hyperlink w:anchor="_Toc498268137" w:history="1">
+          <w:hyperlink w:anchor="_Toc498497561" w:history="1">
             <w:r>
               <w:rPr>
                 <w:rStyle w:val="Hiperhivatkozs"/>
@@ -8186,7 +8144,7 @@
                 <w:rFonts w:asciiTheme="minorHAnsi" w:eastAsiaTheme="minorEastAsia" w:hAnsiTheme="minorHAnsi"/>
                 <w:noProof/>
                 <w:sz w:val="22"/>
-                <w:lang w:val="en-US"/>
+                <w:lang w:eastAsia="hu-HU"/>
               </w:rPr>
               <w:tab/>
             </w:r>
@@ -8195,7 +8153,7 @@
                 <w:rStyle w:val="Hiperhivatkozs"/>
                 <w:noProof/>
               </w:rPr>
-              <w:t>Kódgen2</w:t>
+              <w:t>A kódgenerálás módja</w:t>
             </w:r>
             <w:r>
               <w:rPr>
@@ -8216,7 +8174,7 @@
                 <w:noProof/>
                 <w:webHidden/>
               </w:rPr>
-              <w:instrText xml:space="preserve"> PAGEREF _Toc498268137 \h </w:instrText>
+              <w:instrText xml:space="preserve"> PAGEREF _Toc498497561 \h </w:instrText>
             </w:r>
             <w:r>
               <w:rPr>
@@ -8236,7 +8194,7 @@
                 <w:noProof/>
                 <w:webHidden/>
               </w:rPr>
-              <w:t>46</w:t>
+              <w:t>45</w:t>
             </w:r>
             <w:r>
               <w:rPr>
@@ -8258,10 +8216,10 @@
               <w:rFonts w:asciiTheme="minorHAnsi" w:eastAsiaTheme="minorEastAsia" w:hAnsiTheme="minorHAnsi"/>
               <w:noProof/>
               <w:sz w:val="22"/>
-              <w:lang w:val="en-US"/>
+              <w:lang w:eastAsia="hu-HU"/>
             </w:rPr>
           </w:pPr>
-          <w:hyperlink w:anchor="_Toc498268138" w:history="1">
+          <w:hyperlink w:anchor="_Toc498497562" w:history="1">
             <w:r>
               <w:rPr>
                 <w:rStyle w:val="Hiperhivatkozs"/>
@@ -8274,7 +8232,7 @@
                 <w:rFonts w:asciiTheme="minorHAnsi" w:eastAsiaTheme="minorEastAsia" w:hAnsiTheme="minorHAnsi"/>
                 <w:noProof/>
                 <w:sz w:val="22"/>
-                <w:lang w:val="en-US"/>
+                <w:lang w:eastAsia="hu-HU"/>
               </w:rPr>
               <w:tab/>
             </w:r>
@@ -8283,7 +8241,7 @@
                 <w:rStyle w:val="Hiperhivatkozs"/>
                 <w:noProof/>
               </w:rPr>
-              <w:t>Kódgen3</w:t>
+              <w:t>Kulcsszó transzformációk</w:t>
             </w:r>
             <w:r>
               <w:rPr>
@@ -8304,7 +8262,7 @@
                 <w:noProof/>
                 <w:webHidden/>
               </w:rPr>
-              <w:instrText xml:space="preserve"> PAGEREF _Toc498268138 \h </w:instrText>
+              <w:instrText xml:space="preserve"> PAGEREF _Toc498497562 \h </w:instrText>
             </w:r>
             <w:r>
               <w:rPr>
@@ -8325,6 +8283,284 @@
                 <w:webHidden/>
               </w:rPr>
               <w:t>46</w:t>
+            </w:r>
+            <w:r>
+              <w:rPr>
+                <w:noProof/>
+                <w:webHidden/>
+              </w:rPr>
+              <w:fldChar w:fldCharType="end"/>
+            </w:r>
+          </w:hyperlink>
+        </w:p>
+        <w:p>
+          <w:pPr>
+            <w:pStyle w:val="TJ2"/>
+            <w:tabs>
+              <w:tab w:val="left" w:pos="880"/>
+              <w:tab w:val="right" w:leader="dot" w:pos="8493"/>
+            </w:tabs>
+            <w:rPr>
+              <w:rFonts w:asciiTheme="minorHAnsi" w:eastAsiaTheme="minorEastAsia" w:hAnsiTheme="minorHAnsi"/>
+              <w:noProof/>
+              <w:sz w:val="22"/>
+              <w:lang w:eastAsia="hu-HU"/>
+            </w:rPr>
+          </w:pPr>
+          <w:hyperlink w:anchor="_Toc498497563" w:history="1">
+            <w:r>
+              <w:rPr>
+                <w:rStyle w:val="Hiperhivatkozs"/>
+                <w:noProof/>
+              </w:rPr>
+              <w:t>8.4.</w:t>
+            </w:r>
+            <w:r>
+              <w:rPr>
+                <w:rFonts w:asciiTheme="minorHAnsi" w:eastAsiaTheme="minorEastAsia" w:hAnsiTheme="minorHAnsi"/>
+                <w:noProof/>
+                <w:sz w:val="22"/>
+                <w:lang w:eastAsia="hu-HU"/>
+              </w:rPr>
+              <w:tab/>
+            </w:r>
+            <w:r>
+              <w:rPr>
+                <w:rStyle w:val="Hiperhivatkozs"/>
+                <w:noProof/>
+              </w:rPr>
+              <w:t>Operátor transzformációk</w:t>
+            </w:r>
+            <w:r>
+              <w:rPr>
+                <w:noProof/>
+                <w:webHidden/>
+              </w:rPr>
+              <w:tab/>
+            </w:r>
+            <w:r>
+              <w:rPr>
+                <w:noProof/>
+                <w:webHidden/>
+              </w:rPr>
+              <w:fldChar w:fldCharType="begin"/>
+            </w:r>
+            <w:r>
+              <w:rPr>
+                <w:noProof/>
+                <w:webHidden/>
+              </w:rPr>
+              <w:instrText xml:space="preserve"> PAGEREF _Toc498497563 \h </w:instrText>
+            </w:r>
+            <w:r>
+              <w:rPr>
+                <w:noProof/>
+                <w:webHidden/>
+              </w:rPr>
+            </w:r>
+            <w:r>
+              <w:rPr>
+                <w:noProof/>
+                <w:webHidden/>
+              </w:rPr>
+              <w:fldChar w:fldCharType="separate"/>
+            </w:r>
+            <w:r>
+              <w:rPr>
+                <w:noProof/>
+                <w:webHidden/>
+              </w:rPr>
+              <w:t>47</w:t>
+            </w:r>
+            <w:r>
+              <w:rPr>
+                <w:noProof/>
+                <w:webHidden/>
+              </w:rPr>
+              <w:fldChar w:fldCharType="end"/>
+            </w:r>
+          </w:hyperlink>
+        </w:p>
+        <w:p>
+          <w:pPr>
+            <w:pStyle w:val="TJ2"/>
+            <w:tabs>
+              <w:tab w:val="left" w:pos="880"/>
+              <w:tab w:val="right" w:leader="dot" w:pos="8493"/>
+            </w:tabs>
+            <w:rPr>
+              <w:rFonts w:asciiTheme="minorHAnsi" w:eastAsiaTheme="minorEastAsia" w:hAnsiTheme="minorHAnsi"/>
+              <w:noProof/>
+              <w:sz w:val="22"/>
+              <w:lang w:eastAsia="hu-HU"/>
+            </w:rPr>
+          </w:pPr>
+          <w:hyperlink w:anchor="_Toc498497564" w:history="1">
+            <w:r>
+              <w:rPr>
+                <w:rStyle w:val="Hiperhivatkozs"/>
+                <w:noProof/>
+              </w:rPr>
+              <w:t>8.5.</w:t>
+            </w:r>
+            <w:r>
+              <w:rPr>
+                <w:rFonts w:asciiTheme="minorHAnsi" w:eastAsiaTheme="minorEastAsia" w:hAnsiTheme="minorHAnsi"/>
+                <w:noProof/>
+                <w:sz w:val="22"/>
+                <w:lang w:eastAsia="hu-HU"/>
+              </w:rPr>
+              <w:tab/>
+            </w:r>
+            <w:r>
+              <w:rPr>
+                <w:rStyle w:val="Hiperhivatkozs"/>
+                <w:noProof/>
+              </w:rPr>
+              <w:t>Konverziós</w:t>
+            </w:r>
+            <w:r>
+              <w:rPr>
+                <w:rStyle w:val="Hiperhivatkozs"/>
+                <w:noProof/>
+              </w:rPr>
+              <w:t xml:space="preserve"> </w:t>
+            </w:r>
+            <w:r>
+              <w:rPr>
+                <w:rStyle w:val="Hiperhivatkozs"/>
+                <w:noProof/>
+              </w:rPr>
+              <w:t>függvények transzformációja</w:t>
+            </w:r>
+            <w:r>
+              <w:rPr>
+                <w:noProof/>
+                <w:webHidden/>
+              </w:rPr>
+              <w:tab/>
+            </w:r>
+            <w:r>
+              <w:rPr>
+                <w:noProof/>
+                <w:webHidden/>
+              </w:rPr>
+              <w:fldChar w:fldCharType="begin"/>
+            </w:r>
+            <w:r>
+              <w:rPr>
+                <w:noProof/>
+                <w:webHidden/>
+              </w:rPr>
+              <w:instrText xml:space="preserve"> PAGEREF _Toc498497564 \h </w:instrText>
+            </w:r>
+            <w:r>
+              <w:rPr>
+                <w:noProof/>
+                <w:webHidden/>
+              </w:rPr>
+            </w:r>
+            <w:r>
+              <w:rPr>
+                <w:noProof/>
+                <w:webHidden/>
+              </w:rPr>
+              <w:fldChar w:fldCharType="separate"/>
+            </w:r>
+            <w:r>
+              <w:rPr>
+                <w:noProof/>
+                <w:webHidden/>
+              </w:rPr>
+              <w:t>47</w:t>
+            </w:r>
+            <w:r>
+              <w:rPr>
+                <w:noProof/>
+                <w:webHidden/>
+              </w:rPr>
+              <w:fldChar w:fldCharType="end"/>
+            </w:r>
+          </w:hyperlink>
+        </w:p>
+        <w:p>
+          <w:pPr>
+            <w:pStyle w:val="TJ2"/>
+            <w:tabs>
+              <w:tab w:val="left" w:pos="880"/>
+              <w:tab w:val="right" w:leader="dot" w:pos="8493"/>
+            </w:tabs>
+            <w:rPr>
+              <w:rFonts w:asciiTheme="minorHAnsi" w:eastAsiaTheme="minorEastAsia" w:hAnsiTheme="minorHAnsi"/>
+              <w:noProof/>
+              <w:sz w:val="22"/>
+              <w:lang w:eastAsia="hu-HU"/>
+            </w:rPr>
+          </w:pPr>
+          <w:hyperlink w:anchor="_Toc498497565" w:history="1">
+            <w:r>
+              <w:rPr>
+                <w:rStyle w:val="Hiperhivatkozs"/>
+                <w:noProof/>
+              </w:rPr>
+              <w:t>8.6.</w:t>
+            </w:r>
+            <w:r>
+              <w:rPr>
+                <w:rFonts w:asciiTheme="minorHAnsi" w:eastAsiaTheme="minorEastAsia" w:hAnsiTheme="minorHAnsi"/>
+                <w:noProof/>
+                <w:sz w:val="22"/>
+                <w:lang w:eastAsia="hu-HU"/>
+              </w:rPr>
+              <w:tab/>
+            </w:r>
+            <w:r>
+              <w:rPr>
+                <w:rStyle w:val="Hiperhivatkozs"/>
+                <w:noProof/>
+              </w:rPr>
+              <w:t>Megjegyzések</w:t>
+            </w:r>
+            <w:r>
+              <w:rPr>
+                <w:noProof/>
+                <w:webHidden/>
+              </w:rPr>
+              <w:tab/>
+            </w:r>
+            <w:r>
+              <w:rPr>
+                <w:noProof/>
+                <w:webHidden/>
+              </w:rPr>
+              <w:fldChar w:fldCharType="begin"/>
+            </w:r>
+            <w:r>
+              <w:rPr>
+                <w:noProof/>
+                <w:webHidden/>
+              </w:rPr>
+              <w:instrText xml:space="preserve"> PAGEREF _Toc498497565 \h </w:instrText>
+            </w:r>
+            <w:r>
+              <w:rPr>
+                <w:noProof/>
+                <w:webHidden/>
+              </w:rPr>
+            </w:r>
+            <w:r>
+              <w:rPr>
+                <w:noProof/>
+                <w:webHidden/>
+              </w:rPr>
+              <w:fldChar w:fldCharType="separate"/>
+            </w:r>
+            <w:r>
+              <w:rPr>
+                <w:noProof/>
+                <w:webHidden/>
+              </w:rPr>
+              <w:t>47</w:t>
             </w:r>
             <w:r>
               <w:rPr>
@@ -8346,10 +8582,10 @@
               <w:rFonts w:asciiTheme="minorHAnsi" w:eastAsiaTheme="minorEastAsia" w:hAnsiTheme="minorHAnsi"/>
               <w:noProof/>
               <w:sz w:val="22"/>
-              <w:lang w:val="en-US"/>
+              <w:lang w:eastAsia="hu-HU"/>
             </w:rPr>
           </w:pPr>
-          <w:hyperlink w:anchor="_Toc498268139" w:history="1">
+          <w:hyperlink w:anchor="_Toc498497566" w:history="1">
             <w:r>
               <w:rPr>
                 <w:rStyle w:val="Hiperhivatkozs"/>
@@ -8362,7 +8598,7 @@
                 <w:rFonts w:asciiTheme="minorHAnsi" w:eastAsiaTheme="minorEastAsia" w:hAnsiTheme="minorHAnsi"/>
                 <w:noProof/>
                 <w:sz w:val="22"/>
-                <w:lang w:val="en-US"/>
+                <w:lang w:eastAsia="hu-HU"/>
               </w:rPr>
               <w:tab/>
             </w:r>
@@ -8392,7 +8628,7 @@
                 <w:noProof/>
                 <w:webHidden/>
               </w:rPr>
-              <w:instrText xml:space="preserve"> PAGEREF _Toc498268139 \h </w:instrText>
+              <w:instrText xml:space="preserve"> PAGEREF _Toc498497566 \h </w:instrText>
             </w:r>
             <w:r>
               <w:rPr>
@@ -8412,7 +8648,7 @@
                 <w:noProof/>
                 <w:webHidden/>
               </w:rPr>
-              <w:t>47</w:t>
+              <w:t>48</w:t>
             </w:r>
             <w:r>
               <w:rPr>
@@ -8434,10 +8670,10 @@
               <w:rFonts w:asciiTheme="minorHAnsi" w:eastAsiaTheme="minorEastAsia" w:hAnsiTheme="minorHAnsi"/>
               <w:noProof/>
               <w:sz w:val="22"/>
-              <w:lang w:val="en-US"/>
+              <w:lang w:eastAsia="hu-HU"/>
             </w:rPr>
           </w:pPr>
-          <w:hyperlink w:anchor="_Toc498268140" w:history="1">
+          <w:hyperlink w:anchor="_Toc498497567" w:history="1">
             <w:r>
               <w:rPr>
                 <w:rStyle w:val="Hiperhivatkozs"/>
@@ -8450,7 +8686,7 @@
                 <w:rFonts w:asciiTheme="minorHAnsi" w:eastAsiaTheme="minorEastAsia" w:hAnsiTheme="minorHAnsi"/>
                 <w:noProof/>
                 <w:sz w:val="22"/>
-                <w:lang w:val="en-US"/>
+                <w:lang w:eastAsia="hu-HU"/>
               </w:rPr>
               <w:tab/>
             </w:r>
@@ -8480,7 +8716,7 @@
                 <w:noProof/>
                 <w:webHidden/>
               </w:rPr>
-              <w:instrText xml:space="preserve"> PAGEREF _Toc498268140 \h </w:instrText>
+              <w:instrText xml:space="preserve"> PAGEREF _Toc498497567 \h </w:instrText>
             </w:r>
             <w:r>
               <w:rPr>
@@ -8500,7 +8736,7 @@
                 <w:noProof/>
                 <w:webHidden/>
               </w:rPr>
-              <w:t>48</w:t>
+              <w:t>49</w:t>
             </w:r>
             <w:r>
               <w:rPr>
@@ -8522,10 +8758,10 @@
               <w:rFonts w:asciiTheme="minorHAnsi" w:eastAsiaTheme="minorEastAsia" w:hAnsiTheme="minorHAnsi"/>
               <w:noProof/>
               <w:sz w:val="22"/>
-              <w:lang w:val="en-US"/>
+              <w:lang w:eastAsia="hu-HU"/>
             </w:rPr>
           </w:pPr>
-          <w:hyperlink w:anchor="_Toc498268141" w:history="1">
+          <w:hyperlink w:anchor="_Toc498497568" w:history="1">
             <w:r>
               <w:rPr>
                 <w:rStyle w:val="Hiperhivatkozs"/>
@@ -8538,7 +8774,7 @@
                 <w:rFonts w:asciiTheme="minorHAnsi" w:eastAsiaTheme="minorEastAsia" w:hAnsiTheme="minorHAnsi"/>
                 <w:noProof/>
                 <w:sz w:val="22"/>
-                <w:lang w:val="en-US"/>
+                <w:lang w:eastAsia="hu-HU"/>
               </w:rPr>
               <w:tab/>
             </w:r>
@@ -8568,7 +8804,7 @@
                 <w:noProof/>
                 <w:webHidden/>
               </w:rPr>
-              <w:instrText xml:space="preserve"> PAGEREF _Toc498268141 \h </w:instrText>
+              <w:instrText xml:space="preserve"> PAGEREF _Toc498497568 \h </w:instrText>
             </w:r>
             <w:r>
               <w:rPr>
@@ -8588,7 +8824,7 @@
                 <w:noProof/>
                 <w:webHidden/>
               </w:rPr>
-              <w:t>49</w:t>
+              <w:t>50</w:t>
             </w:r>
             <w:r>
               <w:rPr>
@@ -8610,10 +8846,10 @@
               <w:rFonts w:asciiTheme="minorHAnsi" w:eastAsiaTheme="minorEastAsia" w:hAnsiTheme="minorHAnsi"/>
               <w:noProof/>
               <w:sz w:val="22"/>
-              <w:lang w:val="en-US"/>
+              <w:lang w:eastAsia="hu-HU"/>
             </w:rPr>
           </w:pPr>
-          <w:hyperlink w:anchor="_Toc498268142" w:history="1">
+          <w:hyperlink w:anchor="_Toc498497569" w:history="1">
             <w:r>
               <w:rPr>
                 <w:rStyle w:val="Hiperhivatkozs"/>
@@ -8626,7 +8862,7 @@
                 <w:rFonts w:asciiTheme="minorHAnsi" w:eastAsiaTheme="minorEastAsia" w:hAnsiTheme="minorHAnsi"/>
                 <w:noProof/>
                 <w:sz w:val="22"/>
-                <w:lang w:val="en-US"/>
+                <w:lang w:eastAsia="hu-HU"/>
               </w:rPr>
               <w:tab/>
             </w:r>
@@ -8656,7 +8892,7 @@
                 <w:noProof/>
                 <w:webHidden/>
               </w:rPr>
-              <w:instrText xml:space="preserve"> PAGEREF _Toc498268142 \h </w:instrText>
+              <w:instrText xml:space="preserve"> PAGEREF _Toc498497569 \h </w:instrText>
             </w:r>
             <w:r>
               <w:rPr>
@@ -8676,7 +8912,7 @@
                 <w:noProof/>
                 <w:webHidden/>
               </w:rPr>
-              <w:t>50</w:t>
+              <w:t>51</w:t>
             </w:r>
             <w:r>
               <w:rPr>
@@ -8698,10 +8934,10 @@
               <w:rFonts w:asciiTheme="minorHAnsi" w:eastAsiaTheme="minorEastAsia" w:hAnsiTheme="minorHAnsi"/>
               <w:noProof/>
               <w:sz w:val="22"/>
-              <w:lang w:val="en-US"/>
+              <w:lang w:eastAsia="hu-HU"/>
             </w:rPr>
           </w:pPr>
-          <w:hyperlink w:anchor="_Toc498268143" w:history="1">
+          <w:hyperlink w:anchor="_Toc498497570" w:history="1">
             <w:r>
               <w:rPr>
                 <w:rStyle w:val="Hiperhivatkozs"/>
@@ -8714,7 +8950,7 @@
                 <w:rFonts w:asciiTheme="minorHAnsi" w:eastAsiaTheme="minorEastAsia" w:hAnsiTheme="minorHAnsi"/>
                 <w:noProof/>
                 <w:sz w:val="22"/>
-                <w:lang w:val="en-US"/>
+                <w:lang w:eastAsia="hu-HU"/>
               </w:rPr>
               <w:tab/>
             </w:r>
@@ -8744,7 +8980,7 @@
                 <w:noProof/>
                 <w:webHidden/>
               </w:rPr>
-              <w:instrText xml:space="preserve"> PAGEREF _Toc498268143 \h </w:instrText>
+              <w:instrText xml:space="preserve"> PAGEREF _Toc498497570 \h </w:instrText>
             </w:r>
             <w:r>
               <w:rPr>
@@ -8764,7 +9000,7 @@
                 <w:noProof/>
                 <w:webHidden/>
               </w:rPr>
-              <w:t>51</w:t>
+              <w:t>52</w:t>
             </w:r>
             <w:r>
               <w:rPr>
@@ -8786,10 +9022,10 @@
               <w:rFonts w:asciiTheme="minorHAnsi" w:eastAsiaTheme="minorEastAsia" w:hAnsiTheme="minorHAnsi"/>
               <w:noProof/>
               <w:sz w:val="22"/>
-              <w:lang w:val="en-US"/>
+              <w:lang w:eastAsia="hu-HU"/>
             </w:rPr>
           </w:pPr>
-          <w:hyperlink w:anchor="_Toc498268144" w:history="1">
+          <w:hyperlink w:anchor="_Toc498497571" w:history="1">
             <w:r>
               <w:rPr>
                 <w:rStyle w:val="Hiperhivatkozs"/>
@@ -8802,7 +9038,7 @@
                 <w:rFonts w:asciiTheme="minorHAnsi" w:eastAsiaTheme="minorEastAsia" w:hAnsiTheme="minorHAnsi"/>
                 <w:noProof/>
                 <w:sz w:val="22"/>
-                <w:lang w:val="en-US"/>
+                <w:lang w:eastAsia="hu-HU"/>
               </w:rPr>
               <w:tab/>
             </w:r>
@@ -8832,7 +9068,7 @@
                 <w:noProof/>
                 <w:webHidden/>
               </w:rPr>
-              <w:instrText xml:space="preserve"> PAGEREF _Toc498268144 \h </w:instrText>
+              <w:instrText xml:space="preserve"> PAGEREF _Toc498497571 \h </w:instrText>
             </w:r>
             <w:r>
               <w:rPr>
@@ -8852,7 +9088,7 @@
                 <w:noProof/>
                 <w:webHidden/>
               </w:rPr>
-              <w:t>51</w:t>
+              <w:t>52</w:t>
             </w:r>
             <w:r>
               <w:rPr>
@@ -8900,7 +9136,7 @@
         <w:spacing w:before="240" w:after="240"/>
         <w:jc w:val="both"/>
       </w:pPr>
-      <w:bookmarkStart w:id="2" w:name="_Toc498268066"/>
+      <w:bookmarkStart w:id="2" w:name="_Toc498497490"/>
       <w:r>
         <w:lastRenderedPageBreak/>
         <w:t>Köszönetnyilvánítás</w:t>
@@ -8945,7 +9181,7 @@
           <w:szCs w:val="26"/>
         </w:rPr>
       </w:pPr>
-      <w:bookmarkStart w:id="3" w:name="_Toc498268067"/>
+      <w:bookmarkStart w:id="3" w:name="_Toc498497491"/>
       <w:r>
         <w:lastRenderedPageBreak/>
         <w:t>Rövid tartalmi összefoglaló a téma területéről, a feladatról</w:t>
@@ -9123,7 +9359,7 @@
           <w:szCs w:val="26"/>
         </w:rPr>
       </w:pPr>
-      <w:bookmarkStart w:id="4" w:name="_Toc498268068"/>
+      <w:bookmarkStart w:id="4" w:name="_Toc498497492"/>
       <w:r>
         <w:lastRenderedPageBreak/>
         <w:t>A megoldandó probléma és motivációi</w:t>
@@ -9356,7 +9592,7 @@
         <w:ind w:left="357" w:hanging="357"/>
         <w:jc w:val="both"/>
       </w:pPr>
-      <w:bookmarkStart w:id="5" w:name="_Toc498268069"/>
+      <w:bookmarkStart w:id="5" w:name="_Toc498497493"/>
       <w:r>
         <w:lastRenderedPageBreak/>
         <w:t xml:space="preserve">A fordítóprogramok </w:t>
@@ -9376,7 +9612,7 @@
         <w:spacing w:before="240" w:after="240"/>
         <w:ind w:left="568" w:hanging="284"/>
       </w:pPr>
-      <w:bookmarkStart w:id="6" w:name="_Toc498268070"/>
+      <w:bookmarkStart w:id="6" w:name="_Toc498497494"/>
       <w:r>
         <w:t>Áttekintés</w:t>
       </w:r>
@@ -10135,7 +10371,7 @@
           <w:szCs w:val="24"/>
         </w:rPr>
       </w:pPr>
-      <w:bookmarkStart w:id="11" w:name="_Toc498268071"/>
+      <w:bookmarkStart w:id="11" w:name="_Toc498497495"/>
       <w:r>
         <w:rPr>
           <w:szCs w:val="24"/>
@@ -11630,7 +11866,7 @@
           <w:szCs w:val="24"/>
         </w:rPr>
       </w:pPr>
-      <w:bookmarkStart w:id="12" w:name="_Toc498268072"/>
+      <w:bookmarkStart w:id="12" w:name="_Toc498497496"/>
       <w:r>
         <w:rPr>
           <w:noProof/>
@@ -12780,7 +13016,7 @@
           <w:szCs w:val="24"/>
         </w:rPr>
       </w:pPr>
-      <w:bookmarkStart w:id="13" w:name="_Toc498268073"/>
+      <w:bookmarkStart w:id="13" w:name="_Toc498497497"/>
       <w:r>
         <w:rPr>
           <w:szCs w:val="24"/>
@@ -13303,7 +13539,7 @@
         <w:spacing w:before="240" w:after="240"/>
       </w:pPr>
       <w:bookmarkStart w:id="14" w:name="_Ref469232301"/>
-      <w:bookmarkStart w:id="15" w:name="_Toc498268074"/>
+      <w:bookmarkStart w:id="15" w:name="_Toc498497498"/>
       <w:r>
         <w:lastRenderedPageBreak/>
         <w:t>Szimbólumtábla</w:t>
@@ -13827,7 +14063,7 @@
         <w:spacing w:before="240" w:after="240"/>
         <w:ind w:left="568" w:hanging="284"/>
       </w:pPr>
-      <w:bookmarkStart w:id="16" w:name="_Toc498268075"/>
+      <w:bookmarkStart w:id="16" w:name="_Toc498497499"/>
       <w:r>
         <w:t>Szintaktikus elemző</w:t>
       </w:r>
@@ -13868,7 +14104,7 @@
         </w:numPr>
         <w:spacing w:before="240" w:after="240"/>
       </w:pPr>
-      <w:bookmarkStart w:id="17" w:name="_Toc498268076"/>
+      <w:bookmarkStart w:id="17" w:name="_Toc498497500"/>
       <w:r>
         <w:t>A szintaktikus elemző</w:t>
       </w:r>
@@ -14317,7 +14553,7 @@
         </w:numPr>
         <w:spacing w:before="240" w:after="240"/>
       </w:pPr>
-      <w:bookmarkStart w:id="18" w:name="_Toc498268077"/>
+      <w:bookmarkStart w:id="18" w:name="_Toc498497501"/>
       <w:r>
         <w:lastRenderedPageBreak/>
         <w:t xml:space="preserve">A </w:t>
@@ -15060,7 +15296,7 @@
         </w:numPr>
         <w:spacing w:before="240" w:after="240"/>
       </w:pPr>
-      <w:bookmarkStart w:id="19" w:name="_Toc498268078"/>
+      <w:bookmarkStart w:id="19" w:name="_Toc498497502"/>
       <w:r>
         <w:t>Rekurzió</w:t>
       </w:r>
@@ -15105,7 +15341,7 @@
         <w:ind w:left="568" w:hanging="284"/>
       </w:pPr>
       <w:bookmarkStart w:id="20" w:name="_Ref498103545"/>
-      <w:bookmarkStart w:id="21" w:name="_Toc498268079"/>
+      <w:bookmarkStart w:id="21" w:name="_Toc498497503"/>
       <w:r>
         <w:t>Szemantikus elemző</w:t>
       </w:r>
@@ -15264,7 +15500,7 @@
         <w:lastRenderedPageBreak/>
         <w:t xml:space="preserve"> </w:t>
       </w:r>
-      <w:bookmarkStart w:id="22" w:name="_Toc498268080"/>
+      <w:bookmarkStart w:id="22" w:name="_Toc498497504"/>
       <w:r>
         <w:t>Kódgeneráló</w:t>
       </w:r>
@@ -15294,7 +15530,7 @@
       <w:r>
         <w:t xml:space="preserve"> </w:t>
       </w:r>
-      <w:bookmarkStart w:id="23" w:name="_Toc498268081"/>
+      <w:bookmarkStart w:id="23" w:name="_Toc498497505"/>
       <w:r>
         <w:t>Kódoptimalizáló</w:t>
       </w:r>
@@ -15350,7 +15586,7 @@
       <w:r>
         <w:t xml:space="preserve"> </w:t>
       </w:r>
-      <w:bookmarkStart w:id="24" w:name="_Toc498268082"/>
+      <w:bookmarkStart w:id="24" w:name="_Toc498497506"/>
       <w:r>
         <w:t xml:space="preserve">A fordítási </w:t>
       </w:r>
@@ -15741,7 +15977,7 @@
         <w:spacing w:before="240" w:after="240"/>
         <w:jc w:val="both"/>
       </w:pPr>
-      <w:bookmarkStart w:id="27" w:name="_Toc498268083"/>
+      <w:bookmarkStart w:id="27" w:name="_Toc498497507"/>
       <w:r>
         <w:lastRenderedPageBreak/>
         <w:t>A feladat elemzése</w:t>
@@ -15762,7 +15998,7 @@
         </w:numPr>
         <w:spacing w:before="240" w:after="240"/>
       </w:pPr>
-      <w:bookmarkStart w:id="28" w:name="_Toc498268084"/>
+      <w:bookmarkStart w:id="28" w:name="_Toc498497508"/>
       <w:r>
         <w:t>Lexikális elemző</w:t>
       </w:r>
@@ -15833,7 +16069,7 @@
         </w:numPr>
         <w:spacing w:before="240" w:after="240"/>
       </w:pPr>
-      <w:bookmarkStart w:id="29" w:name="_Toc498268085"/>
+      <w:bookmarkStart w:id="29" w:name="_Toc498497509"/>
       <w:r>
         <w:t>Szintaktikus elemző</w:t>
       </w:r>
@@ -15904,7 +16140,7 @@
         </w:numPr>
         <w:spacing w:before="240" w:after="240"/>
       </w:pPr>
-      <w:bookmarkStart w:id="30" w:name="_Toc498268086"/>
+      <w:bookmarkStart w:id="30" w:name="_Toc498497510"/>
       <w:r>
         <w:t>Szemantikus elemző</w:t>
       </w:r>
@@ -15957,7 +16193,7 @@
         </w:numPr>
         <w:spacing w:before="240" w:after="240"/>
       </w:pPr>
-      <w:bookmarkStart w:id="31" w:name="_Toc498268087"/>
+      <w:bookmarkStart w:id="31" w:name="_Toc498497511"/>
       <w:r>
         <w:t>Kódgeneráló</w:t>
       </w:r>
@@ -16004,7 +16240,7 @@
         </w:numPr>
         <w:spacing w:before="240" w:after="240"/>
       </w:pPr>
-      <w:bookmarkStart w:id="32" w:name="_Toc498268088"/>
+      <w:bookmarkStart w:id="32" w:name="_Toc498497512"/>
       <w:r>
         <w:t>Kódoptimalizáló</w:t>
       </w:r>
@@ -16069,7 +16305,7 @@
         <w:spacing w:before="240" w:after="240"/>
         <w:jc w:val="both"/>
       </w:pPr>
-      <w:bookmarkStart w:id="33" w:name="_Toc498268089"/>
+      <w:bookmarkStart w:id="33" w:name="_Toc498497513"/>
       <w:r>
         <w:lastRenderedPageBreak/>
         <w:t>Fejlesztőeszközök kiválasztása</w:t>
@@ -16085,7 +16321,7 @@
         </w:numPr>
         <w:spacing w:before="240" w:after="240"/>
       </w:pPr>
-      <w:bookmarkStart w:id="34" w:name="_Toc498268090"/>
+      <w:bookmarkStart w:id="34" w:name="_Toc498497514"/>
       <w:r>
         <w:t>Programozási nyelv választás</w:t>
       </w:r>
@@ -16386,7 +16622,7 @@
         </w:numPr>
         <w:spacing w:before="240" w:after="240"/>
       </w:pPr>
-      <w:bookmarkStart w:id="35" w:name="_Toc498268091"/>
+      <w:bookmarkStart w:id="35" w:name="_Toc498497515"/>
       <w:r>
         <w:t>Operációs rendszer és fejlesztői környezet választás</w:t>
       </w:r>
@@ -16817,7 +17053,7 @@
         <w:spacing w:before="240" w:after="240"/>
         <w:jc w:val="both"/>
       </w:pPr>
-      <w:bookmarkStart w:id="37" w:name="_Toc498268092"/>
+      <w:bookmarkStart w:id="37" w:name="_Toc498497516"/>
       <w:r>
         <w:lastRenderedPageBreak/>
         <w:t>A fel</w:t>
@@ -16864,7 +17100,7 @@
       </w:r>
       <w:bookmarkStart w:id="38" w:name="_Ref497934948"/>
       <w:bookmarkStart w:id="39" w:name="_Ref498009267"/>
-      <w:bookmarkStart w:id="40" w:name="_Toc498268093"/>
+      <w:bookmarkStart w:id="40" w:name="_Toc498497517"/>
       <w:r>
         <w:t>Áttekintés</w:t>
       </w:r>
@@ -17382,7 +17618,7 @@
         </w:numPr>
         <w:spacing w:before="240" w:after="240"/>
       </w:pPr>
-      <w:bookmarkStart w:id="41" w:name="_Toc498268094"/>
+      <w:bookmarkStart w:id="41" w:name="_Toc498497518"/>
       <w:r>
         <w:t>Bevezetés</w:t>
       </w:r>
@@ -17455,7 +17691,7 @@
         <w:t xml:space="preserve"> </w:t>
       </w:r>
       <w:bookmarkStart w:id="42" w:name="_Ref468877029"/>
-      <w:bookmarkStart w:id="43" w:name="_Toc498268095"/>
+      <w:bookmarkStart w:id="43" w:name="_Toc498497519"/>
       <w:r>
         <w:t>Lefoglalt szavak</w:t>
       </w:r>
@@ -17995,7 +18231,7 @@
       <w:r>
         <w:t xml:space="preserve"> </w:t>
       </w:r>
-      <w:bookmarkStart w:id="44" w:name="_Toc498268096"/>
+      <w:bookmarkStart w:id="44" w:name="_Toc498497520"/>
       <w:r>
         <w:t>Változóhasználat, típusok</w:t>
       </w:r>
@@ -18080,7 +18316,7 @@
       <w:r>
         <w:t xml:space="preserve"> </w:t>
       </w:r>
-      <w:bookmarkStart w:id="45" w:name="_Toc498268097"/>
+      <w:bookmarkStart w:id="45" w:name="_Toc498497521"/>
       <w:r>
         <w:t>Típuskonverziók</w:t>
       </w:r>
@@ -18136,7 +18372,7 @@
       <w:r>
         <w:t xml:space="preserve"> </w:t>
       </w:r>
-      <w:bookmarkStart w:id="46" w:name="_Toc498268098"/>
+      <w:bookmarkStart w:id="46" w:name="_Toc498497522"/>
       <w:r>
         <w:t>Operátorok</w:t>
       </w:r>
@@ -18192,10 +18428,7 @@
         <w:fldChar w:fldCharType="begin"/>
       </w:r>
       <w:r>
-        <w:instrText xml:space="preserve"> REF _Ref498463011 \h </w:instrText>
-      </w:r>
-      <w:r>
-        <w:instrText xml:space="preserve"> \* MERGEFORMAT </w:instrText>
+        <w:instrText xml:space="preserve"> REF _Ref498463011 \h  \* MERGEFORMAT </w:instrText>
       </w:r>
       <w:r>
         <w:fldChar w:fldCharType="separate"/>
@@ -18216,13 +18449,7 @@
         <w:t>1</w:t>
       </w:r>
       <w:r>
-        <w:t>. táb</w:t>
-      </w:r>
-      <w:r>
-        <w:t>l</w:t>
-      </w:r>
-      <w:r>
-        <w:t>ázat</w:t>
+        <w:t>. táblázat</w:t>
       </w:r>
       <w:r>
         <w:fldChar w:fldCharType="end"/>
@@ -19015,8 +19242,7 @@
         </w:tc>
       </w:tr>
     </w:tbl>
-    <w:bookmarkStart w:id="47" w:name="_Toc498268099"/>
-    <w:bookmarkStart w:id="48" w:name="_Ref498463011"/>
+    <w:bookmarkStart w:id="47" w:name="_Ref498463011"/>
     <w:p>
       <w:pPr>
         <w:pStyle w:val="Kpalrs"/>
@@ -19124,7 +19350,7 @@
         </w:rPr>
         <w:t>. táblázat</w:t>
       </w:r>
-      <w:bookmarkEnd w:id="48"/>
+      <w:bookmarkEnd w:id="47"/>
       <w:r>
         <w:rPr>
           <w:i w:val="0"/>
@@ -19146,6 +19372,7 @@
           <w:noProof/>
         </w:rPr>
       </w:pPr>
+      <w:bookmarkStart w:id="48" w:name="_Toc498497523"/>
       <w:r>
         <w:rPr>
           <w:noProof/>
@@ -19153,7 +19380,7 @@
         <w:lastRenderedPageBreak/>
         <w:t>Kommentezés</w:t>
       </w:r>
-      <w:bookmarkEnd w:id="47"/>
+      <w:bookmarkEnd w:id="48"/>
     </w:p>
     <w:p>
       <w:r>
@@ -19233,7 +19460,7 @@
       <w:r>
         <w:t xml:space="preserve"> </w:t>
       </w:r>
-      <w:bookmarkStart w:id="49" w:name="_Toc498268100"/>
+      <w:bookmarkStart w:id="49" w:name="_Toc498497524"/>
       <w:r>
         <w:t>Vezérlési szerkezetek</w:t>
       </w:r>
@@ -19347,7 +19574,7 @@
       <w:r>
         <w:t xml:space="preserve"> </w:t>
       </w:r>
-      <w:bookmarkStart w:id="50" w:name="_Toc498268101"/>
+      <w:bookmarkStart w:id="50" w:name="_Toc498497525"/>
       <w:r>
         <w:t>I/O kezelés</w:t>
       </w:r>
@@ -19444,7 +19671,7 @@
         </w:numPr>
         <w:spacing w:before="240" w:after="240"/>
       </w:pPr>
-      <w:bookmarkStart w:id="51" w:name="_Toc498268102"/>
+      <w:bookmarkStart w:id="51" w:name="_Toc498497526"/>
       <w:r>
         <w:t>Tömbkezelés</w:t>
       </w:r>
@@ -19586,7 +19813,7 @@
         <w:spacing w:before="240" w:after="240"/>
         <w:jc w:val="both"/>
       </w:pPr>
-      <w:bookmarkStart w:id="52" w:name="_Toc498268103"/>
+      <w:bookmarkStart w:id="52" w:name="_Toc498497527"/>
       <w:r>
         <w:lastRenderedPageBreak/>
         <w:t>L</w:t>
@@ -19619,7 +19846,7 @@
         </w:numPr>
         <w:spacing w:before="240" w:after="240"/>
       </w:pPr>
-      <w:bookmarkStart w:id="53" w:name="_Toc498268104"/>
+      <w:bookmarkStart w:id="53" w:name="_Toc498497528"/>
       <w:r>
         <w:t>Tervezés és implementá</w:t>
       </w:r>
@@ -19637,7 +19864,7 @@
         </w:numPr>
         <w:spacing w:before="240" w:after="240"/>
       </w:pPr>
-      <w:bookmarkStart w:id="54" w:name="_Toc498268105"/>
+      <w:bookmarkStart w:id="54" w:name="_Toc498497529"/>
       <w:r>
         <w:t xml:space="preserve">Lexikális elem </w:t>
       </w:r>
@@ -20115,7 +20342,7 @@
         </w:numPr>
         <w:spacing w:before="240" w:after="240"/>
       </w:pPr>
-      <w:bookmarkStart w:id="55" w:name="_Toc498268106"/>
+      <w:bookmarkStart w:id="55" w:name="_Toc498497530"/>
       <w:r>
         <w:lastRenderedPageBreak/>
         <w:t>Kimeneti szimbólumsorozat</w:t>
@@ -20485,7 +20712,7 @@
         </w:numPr>
         <w:spacing w:before="240" w:after="240"/>
       </w:pPr>
-      <w:bookmarkStart w:id="56" w:name="_Toc498268107"/>
+      <w:bookmarkStart w:id="56" w:name="_Toc498497531"/>
       <w:r>
         <w:t>Szimbólumtábla</w:t>
       </w:r>
@@ -20753,7 +20980,7 @@
           <w:szCs w:val="24"/>
         </w:rPr>
       </w:pPr>
-      <w:bookmarkStart w:id="57" w:name="_Toc498268108"/>
+      <w:bookmarkStart w:id="57" w:name="_Toc498497532"/>
       <w:r>
         <w:rPr>
           <w:szCs w:val="24"/>
@@ -22192,7 +22419,7 @@
         </w:numPr>
         <w:spacing w:before="240" w:after="240"/>
       </w:pPr>
-      <w:bookmarkStart w:id="58" w:name="_Toc498268109"/>
+      <w:bookmarkStart w:id="58" w:name="_Toc498497533"/>
       <w:r>
         <w:t>Tesz</w:t>
       </w:r>
@@ -22227,7 +22454,7 @@
         </w:numPr>
         <w:spacing w:before="240" w:after="240"/>
       </w:pPr>
-      <w:bookmarkStart w:id="59" w:name="_Toc498268110"/>
+      <w:bookmarkStart w:id="59" w:name="_Toc498497534"/>
       <w:r>
         <w:t>Tesztelési keretrendszer kiválasztása</w:t>
       </w:r>
@@ -22633,7 +22860,7 @@
         </w:numPr>
         <w:spacing w:before="240" w:after="240"/>
       </w:pPr>
-      <w:bookmarkStart w:id="60" w:name="_Toc498268111"/>
+      <w:bookmarkStart w:id="60" w:name="_Toc498497535"/>
       <w:r>
         <w:t>A lexikális elemző tesztelése</w:t>
       </w:r>
@@ -22973,7 +23200,7 @@
           <w:sz w:val="24"/>
           <w:szCs w:val="24"/>
         </w:rPr>
-        <w:t>5</w:t>
+        <w:t>3</w:t>
       </w:r>
       <w:r>
         <w:rPr>
@@ -23138,7 +23365,7 @@
         </w:numPr>
         <w:spacing w:beforeLines="200" w:before="480" w:after="240"/>
       </w:pPr>
-      <w:bookmarkStart w:id="62" w:name="_Toc498268112"/>
+      <w:bookmarkStart w:id="62" w:name="_Toc498497536"/>
       <w:r>
         <w:t>Fejlesztési tapasztalatok</w:t>
       </w:r>
@@ -23329,7 +23556,7 @@
         <w:spacing w:before="240" w:after="240"/>
         <w:jc w:val="both"/>
       </w:pPr>
-      <w:bookmarkStart w:id="63" w:name="_Toc498268113"/>
+      <w:bookmarkStart w:id="63" w:name="_Toc498497537"/>
       <w:r>
         <w:lastRenderedPageBreak/>
         <w:t>Szintaktikus elemző</w:t>
@@ -23345,7 +23572,7 @@
         </w:numPr>
         <w:spacing w:before="240" w:after="240"/>
       </w:pPr>
-      <w:bookmarkStart w:id="64" w:name="_Toc498268114"/>
+      <w:bookmarkStart w:id="64" w:name="_Toc498497538"/>
       <w:r>
         <w:t>Tervezés</w:t>
       </w:r>
@@ -23407,7 +23634,7 @@
         </w:numPr>
         <w:spacing w:before="240" w:after="240"/>
       </w:pPr>
-      <w:bookmarkStart w:id="65" w:name="_Toc498268115"/>
+      <w:bookmarkStart w:id="65" w:name="_Toc498497539"/>
       <w:r>
         <w:t>Elemző</w:t>
       </w:r>
@@ -23476,7 +23703,7 @@
         </w:numPr>
         <w:spacing w:before="240" w:after="240"/>
       </w:pPr>
-      <w:bookmarkStart w:id="66" w:name="_Toc498268116"/>
+      <w:bookmarkStart w:id="66" w:name="_Toc498497540"/>
       <w:r>
         <w:t>Megadási forma választása</w:t>
       </w:r>
@@ -23749,7 +23976,7 @@
         </w:numPr>
         <w:spacing w:before="240" w:after="240"/>
       </w:pPr>
-      <w:bookmarkStart w:id="67" w:name="_Toc498268117"/>
+      <w:bookmarkStart w:id="67" w:name="_Toc498497541"/>
       <w:r>
         <w:t>A szintaktikus nyelvtan definiálása</w:t>
       </w:r>
@@ -23960,7 +24187,7 @@
         </w:numPr>
         <w:spacing w:before="240" w:after="240"/>
       </w:pPr>
-      <w:bookmarkStart w:id="68" w:name="_Toc498268118"/>
+      <w:bookmarkStart w:id="68" w:name="_Toc498497542"/>
       <w:r>
         <w:lastRenderedPageBreak/>
         <w:t>I</w:t>
@@ -23993,7 +24220,7 @@
         </w:numPr>
         <w:spacing w:before="240" w:after="240"/>
       </w:pPr>
-      <w:bookmarkStart w:id="69" w:name="_Toc498268119"/>
+      <w:bookmarkStart w:id="69" w:name="_Toc498497543"/>
       <w:r>
         <w:t xml:space="preserve">A </w:t>
       </w:r>
@@ -24443,7 +24670,7 @@
         </w:numPr>
         <w:spacing w:before="240" w:after="240"/>
       </w:pPr>
-      <w:bookmarkStart w:id="70" w:name="_Toc498268120"/>
+      <w:bookmarkStart w:id="70" w:name="_Toc498497544"/>
       <w:r>
         <w:t>Az elemző alapja</w:t>
       </w:r>
@@ -24761,7 +24988,7 @@
         </w:numPr>
         <w:spacing w:before="240" w:after="240"/>
       </w:pPr>
-      <w:bookmarkStart w:id="71" w:name="_Toc498268121"/>
+      <w:bookmarkStart w:id="71" w:name="_Toc498497545"/>
       <w:r>
         <w:t>Statikus szabályok</w:t>
       </w:r>
@@ -24968,7 +25195,7 @@
         </w:numPr>
         <w:spacing w:before="240" w:after="240"/>
       </w:pPr>
-      <w:bookmarkStart w:id="72" w:name="_Toc498268122"/>
+      <w:bookmarkStart w:id="72" w:name="_Toc498497546"/>
       <w:r>
         <w:t>Dinamikus szabályok</w:t>
       </w:r>
@@ -25318,7 +25545,7 @@
         </w:numPr>
         <w:spacing w:before="240" w:after="240"/>
       </w:pPr>
-      <w:bookmarkStart w:id="73" w:name="_Toc498268123"/>
+      <w:bookmarkStart w:id="73" w:name="_Toc498497547"/>
       <w:r>
         <w:t>Hibakezelés</w:t>
       </w:r>
@@ -25489,7 +25716,7 @@
         </w:numPr>
         <w:spacing w:before="240" w:after="240"/>
       </w:pPr>
-      <w:bookmarkStart w:id="74" w:name="_Toc498268124"/>
+      <w:bookmarkStart w:id="74" w:name="_Toc498497548"/>
       <w:r>
         <w:t>Tesztelés</w:t>
       </w:r>
@@ -25671,7 +25898,7 @@
         </w:numPr>
         <w:spacing w:before="240" w:after="240"/>
       </w:pPr>
-      <w:bookmarkStart w:id="75" w:name="_Toc498268125"/>
+      <w:bookmarkStart w:id="75" w:name="_Toc498497549"/>
       <w:r>
         <w:t>Fejlesztési tapasztalatok</w:t>
       </w:r>
@@ -25747,7 +25974,7 @@
         <w:spacing w:before="240" w:after="240"/>
         <w:jc w:val="both"/>
       </w:pPr>
-      <w:bookmarkStart w:id="76" w:name="_Toc498268126"/>
+      <w:bookmarkStart w:id="76" w:name="_Toc498497550"/>
       <w:r>
         <w:lastRenderedPageBreak/>
         <w:t>Szemantikus elemző</w:t>
@@ -25763,7 +25990,7 @@
         </w:numPr>
         <w:spacing w:before="240" w:after="240"/>
       </w:pPr>
-      <w:bookmarkStart w:id="77" w:name="_Toc498268127"/>
+      <w:bookmarkStart w:id="77" w:name="_Toc498497551"/>
       <w:r>
         <w:t>Tervezés</w:t>
       </w:r>
@@ -25778,7 +26005,7 @@
         </w:numPr>
         <w:spacing w:before="240" w:after="240"/>
       </w:pPr>
-      <w:bookmarkStart w:id="78" w:name="_Toc498268128"/>
+      <w:bookmarkStart w:id="78" w:name="_Toc498497552"/>
       <w:r>
         <w:t>A szemantikus elemző feladatainak meghatározása</w:t>
       </w:r>
@@ -25954,7 +26181,7 @@
         </w:numPr>
         <w:spacing w:before="240" w:after="240"/>
       </w:pPr>
-      <w:bookmarkStart w:id="79" w:name="_Toc498268129"/>
+      <w:bookmarkStart w:id="79" w:name="_Toc498497553"/>
       <w:r>
         <w:t>Működési elv</w:t>
       </w:r>
@@ -26116,7 +26343,7 @@
         </w:numPr>
         <w:spacing w:before="240" w:after="240"/>
       </w:pPr>
-      <w:bookmarkStart w:id="80" w:name="_Toc498268130"/>
+      <w:bookmarkStart w:id="80" w:name="_Toc498497554"/>
       <w:r>
         <w:t>Implementá</w:t>
       </w:r>
@@ -26134,7 +26361,7 @@
         </w:numPr>
         <w:spacing w:before="240" w:after="240"/>
       </w:pPr>
-      <w:bookmarkStart w:id="81" w:name="_Toc498268131"/>
+      <w:bookmarkStart w:id="81" w:name="_Toc498497555"/>
       <w:r>
         <w:t>Az implementáció részei</w:t>
       </w:r>
@@ -26508,7 +26735,7 @@
         </w:numPr>
         <w:spacing w:before="240" w:after="240"/>
       </w:pPr>
-      <w:bookmarkStart w:id="82" w:name="_Toc498268132"/>
+      <w:bookmarkStart w:id="82" w:name="_Toc498497556"/>
       <w:r>
         <w:lastRenderedPageBreak/>
         <w:t>Hibakezelés</w:t>
@@ -26714,7 +26941,7 @@
         </w:numPr>
         <w:spacing w:before="240" w:after="240"/>
       </w:pPr>
-      <w:bookmarkStart w:id="83" w:name="_Toc498268133"/>
+      <w:bookmarkStart w:id="83" w:name="_Toc498497557"/>
       <w:r>
         <w:t>Tesztelés</w:t>
       </w:r>
@@ -26791,7 +27018,7 @@
         </w:numPr>
         <w:spacing w:before="240" w:after="240"/>
       </w:pPr>
-      <w:bookmarkStart w:id="84" w:name="_Toc498268134"/>
+      <w:bookmarkStart w:id="84" w:name="_Toc498497558"/>
       <w:r>
         <w:t>Fejlesztési tapasztalatok</w:t>
       </w:r>
@@ -26818,7 +27045,7 @@
       <w:r>
         <w:br w:type="page"/>
       </w:r>
-      <w:bookmarkStart w:id="85" w:name="_Toc498268135"/>
+      <w:bookmarkStart w:id="85" w:name="_Toc498497559"/>
       <w:r>
         <w:lastRenderedPageBreak/>
         <w:t>Kódgenerálási lehetőségek</w:t>
@@ -26834,12 +27061,14 @@
         </w:numPr>
         <w:spacing w:before="240" w:after="240"/>
       </w:pPr>
+      <w:bookmarkStart w:id="86" w:name="_Toc498497560"/>
       <w:r>
         <w:t>A c</w:t>
       </w:r>
       <w:r>
         <w:t>élnyelv kiválasztása</w:t>
       </w:r>
+      <w:bookmarkEnd w:id="86"/>
     </w:p>
     <w:p>
       <w:r>
@@ -27137,9 +27366,11 @@
         </w:numPr>
         <w:spacing w:before="240" w:after="240"/>
       </w:pPr>
+      <w:bookmarkStart w:id="87" w:name="_Toc498497561"/>
       <w:r>
         <w:t>A kódgenerálás módja</w:t>
       </w:r>
+      <w:bookmarkEnd w:id="87"/>
     </w:p>
     <w:p>
       <w:r>
@@ -27167,9 +27398,11 @@
         </w:numPr>
         <w:spacing w:before="240" w:after="240"/>
       </w:pPr>
+      <w:bookmarkStart w:id="88" w:name="_Toc498497562"/>
       <w:r>
         <w:t>Kulcsszó transzformációk</w:t>
       </w:r>
+      <w:bookmarkEnd w:id="88"/>
     </w:p>
     <w:p>
       <w:r>
@@ -27182,10 +27415,7 @@
         <w:fldChar w:fldCharType="begin"/>
       </w:r>
       <w:r>
-        <w:instrText xml:space="preserve"> REF _Ref498462935 \h </w:instrText>
-      </w:r>
-      <w:r>
-        <w:instrText xml:space="preserve"> \* MERGEFORMAT </w:instrText>
+        <w:instrText xml:space="preserve"> REF _Ref498462935 \h  \* MERGEFORMAT </w:instrText>
       </w:r>
       <w:r>
         <w:fldChar w:fldCharType="separate"/>
@@ -27214,19 +27444,7 @@
         <w:rPr>
           <w:szCs w:val="24"/>
         </w:rPr>
-        <w:t>. tábl</w:t>
-      </w:r>
-      <w:r>
-        <w:rPr>
-          <w:szCs w:val="24"/>
-        </w:rPr>
-        <w:t>á</w:t>
-      </w:r>
-      <w:r>
-        <w:rPr>
-          <w:szCs w:val="24"/>
-        </w:rPr>
-        <w:t>zat</w:t>
+        <w:t>. táblázat</w:t>
       </w:r>
       <w:r>
         <w:fldChar w:fldCharType="end"/>
@@ -28379,7 +28597,7 @@
         </w:tc>
       </w:tr>
     </w:tbl>
-    <w:bookmarkStart w:id="86" w:name="_Ref498462935"/>
+    <w:bookmarkStart w:id="89" w:name="_Ref498462935"/>
     <w:p>
       <w:pPr>
         <w:pStyle w:val="Kpalrs"/>
@@ -28489,7 +28707,7 @@
         </w:rPr>
         <w:t>. táblázat</w:t>
       </w:r>
-      <w:bookmarkEnd w:id="86"/>
+      <w:bookmarkEnd w:id="89"/>
       <w:r>
         <w:rPr>
           <w:i w:val="0"/>
@@ -28529,18 +28747,12 @@
         <w:rPr>
           <w:szCs w:val="24"/>
         </w:rPr>
-        <w:instrText xml:space="preserve"> REF _Ref498463487 \h </w:instrText>
-      </w:r>
-      <w:r>
-        <w:rPr>
-          <w:szCs w:val="24"/>
-        </w:rPr>
-      </w:r>
-      <w:r>
-        <w:rPr>
-          <w:szCs w:val="24"/>
-        </w:rPr>
-        <w:instrText xml:space="preserve"> \* MERGEFORMAT </w:instrText>
+        <w:instrText xml:space="preserve"> REF _Ref498463487 \h  \* MERGEFORMAT </w:instrText>
+      </w:r>
+      <w:r>
+        <w:rPr>
+          <w:szCs w:val="24"/>
+        </w:rPr>
       </w:r>
       <w:r>
         <w:rPr>
@@ -29650,7 +29862,7 @@
         </w:tc>
       </w:tr>
     </w:tbl>
-    <w:bookmarkStart w:id="87" w:name="_Ref498463487"/>
+    <w:bookmarkStart w:id="90" w:name="_Ref498463487"/>
     <w:p>
       <w:pPr>
         <w:pStyle w:val="Kpalrs"/>
@@ -29747,7 +29959,7 @@
         </w:rPr>
         <w:t>. táblázat</w:t>
       </w:r>
-      <w:bookmarkEnd w:id="87"/>
+      <w:bookmarkEnd w:id="90"/>
       <w:r>
         <w:rPr>
           <w:i w:val="0"/>
@@ -29766,9 +29978,11 @@
         <w:spacing w:beforeLines="200" w:before="480" w:after="240"/>
         <w:ind w:left="788" w:hanging="431"/>
       </w:pPr>
+      <w:bookmarkStart w:id="91" w:name="_Toc498497563"/>
       <w:r>
         <w:t>Operátor transzformációk</w:t>
       </w:r>
+      <w:bookmarkEnd w:id="91"/>
     </w:p>
     <w:p>
       <w:r>
@@ -29781,10 +29995,7 @@
         <w:fldChar w:fldCharType="begin"/>
       </w:r>
       <w:r>
-        <w:instrText xml:space="preserve"> REF _Ref498463668 \h </w:instrText>
-      </w:r>
-      <w:r>
-        <w:instrText xml:space="preserve"> \* MERGEFORMAT </w:instrText>
+        <w:instrText xml:space="preserve"> REF _Ref498463668 \h  \* MERGEFORMAT </w:instrText>
       </w:r>
       <w:r>
         <w:fldChar w:fldCharType="separate"/>
@@ -30094,7 +30305,7 @@
         </w:tc>
       </w:tr>
     </w:tbl>
-    <w:bookmarkStart w:id="88" w:name="_Ref498463668"/>
+    <w:bookmarkStart w:id="92" w:name="_Ref498463668"/>
     <w:p>
       <w:pPr>
         <w:pStyle w:val="Kpalrs"/>
@@ -30191,7 +30402,7 @@
         </w:rPr>
         <w:t>. táblázat</w:t>
       </w:r>
-      <w:bookmarkEnd w:id="88"/>
+      <w:bookmarkEnd w:id="92"/>
       <w:r>
         <w:rPr>
           <w:i w:val="0"/>
@@ -30209,12 +30420,14 @@
         </w:numPr>
         <w:spacing w:before="240" w:after="240"/>
       </w:pPr>
+      <w:bookmarkStart w:id="93" w:name="_Toc498497564"/>
       <w:r>
         <w:t xml:space="preserve">Konverziós függvények </w:t>
       </w:r>
       <w:r>
         <w:t>transzformációja</w:t>
       </w:r>
+      <w:bookmarkEnd w:id="93"/>
     </w:p>
     <w:p>
       <w:r>
@@ -30266,13 +30479,13 @@
         <w:t>megvalósíthatóak</w:t>
       </w:r>
       <w:r>
-        <w:t xml:space="preserve">, ezeket nem részletezem </w:t>
-      </w:r>
-      <w:r>
-        <w:t>(azok egyhangúsága és a terjedelem miatt)</w:t>
-      </w:r>
-      <w:r>
-        <w:t>.</w:t>
+        <w:t xml:space="preserve">, ezeket nem részletezem (azok </w:t>
+      </w:r>
+      <w:r>
+        <w:t>egyértelműsége</w:t>
+      </w:r>
+      <w:r>
+        <w:t xml:space="preserve"> és a terjedelem miatt).</w:t>
       </w:r>
     </w:p>
     <w:p>
@@ -30284,18 +30497,27 @@
         </w:numPr>
         <w:spacing w:before="240" w:after="240"/>
       </w:pPr>
+      <w:bookmarkStart w:id="94" w:name="_Toc498497565"/>
       <w:r>
         <w:t>Megjegyzések</w:t>
       </w:r>
-    </w:p>
-    <w:p>
-      <w:r>
-        <w:t>Az előző alfejezetekben részletezett kódgenerálási mód tulajdonképpen egy transzformáció-halmazt adott meg a forrás és a célnyelv között. Ugyan a két nyelv hasonlósága miatt ebben az esetben ez akár a lexikális elemző kimenetéből megtehető, bármilyen más nyelv esetén rendkívü</w:t>
-      </w:r>
-      <w:bookmarkStart w:id="89" w:name="_GoBack"/>
-      <w:bookmarkEnd w:id="89"/>
-      <w:r>
-        <w:t>l nehéz lenne a szintaxisfa és a szimbólumtábla nélkül.</w:t>
+      <w:bookmarkEnd w:id="94"/>
+    </w:p>
+    <w:p>
+      <w:r>
+        <w:t>Az előző alfejezetekben részletezett kódgenerálási mód tu</w:t>
+      </w:r>
+      <w:r>
+        <w:t xml:space="preserve">lajdonképpen egy transzformációs </w:t>
+      </w:r>
+      <w:r>
+        <w:t xml:space="preserve">halmazt adott meg a forrás és a célnyelv között. Ugyan a két nyelv hasonlósága miatt ebben az esetben ez akár a lexikális elemző kimenetéből megtehető, bármilyen más nyelv esetén rendkívül nehéz </w:t>
+      </w:r>
+      <w:r>
+        <w:t xml:space="preserve">vagy lehetetlen </w:t>
+      </w:r>
+      <w:r>
+        <w:t>lenne a szintaxisfa és a szimbólumtábla nélkül.</w:t>
       </w:r>
       <w:r>
         <w:br w:type="page"/>
@@ -30310,7 +30532,7 @@
         </w:numPr>
         <w:spacing w:before="240" w:after="240"/>
       </w:pPr>
-      <w:bookmarkStart w:id="90" w:name="_Toc498268139"/>
+      <w:bookmarkStart w:id="95" w:name="_Toc498497566"/>
       <w:r>
         <w:lastRenderedPageBreak/>
         <w:t>Az eredmények bemutatása, értékelése</w:t>
@@ -30318,11 +30540,200 @@
       <w:r>
         <w:t>, továbbfejlesztési lehetőségek</w:t>
       </w:r>
-      <w:bookmarkEnd w:id="90"/>
-    </w:p>
-    <w:p>
-      <w:r>
-        <w:t>Ide kerül az eredmény-összefoglaló.</w:t>
+      <w:bookmarkEnd w:id="95"/>
+    </w:p>
+    <w:p>
+      <w:r>
+        <w:t xml:space="preserve">Az analízis fázis végeztével elkészítettem egy, a három fázist összefogó DLL illetve konzolalkalmazást. Az előzőben egyetlen publikus metódus szerepel, amely bemenetként a fordítandó programkódot várja szöveg formátumban, kimenetként pedig egy szöveg listát ad, ami tekinthető a fordító által küldött üzeneteknek. A konzolalkalmazás ezt használja fel: argumentumként egy fájl elérési útját várja, és az elemzés közben pedig kiírja a konzolra az érkező üzeneteket. Az alkalmazás </w:t>
+      </w:r>
+      <w:r>
+        <w:t xml:space="preserve">működését a </w:t>
+      </w:r>
+      <w:r>
+        <w:fldChar w:fldCharType="begin"/>
+      </w:r>
+      <w:r>
+        <w:instrText xml:space="preserve"> REF _Ref498498239 \h </w:instrText>
+      </w:r>
+      <w:r>
+        <w:instrText xml:space="preserve"> \* MERGEFORMAT </w:instrText>
+      </w:r>
+      <w:r>
+        <w:fldChar w:fldCharType="separate"/>
+      </w:r>
+      <w:r>
+        <w:rPr>
+          <w:szCs w:val="24"/>
+        </w:rPr>
+        <w:t>8.</w:t>
+      </w:r>
+      <w:r>
+        <w:rPr>
+          <w:noProof/>
+          <w:szCs w:val="24"/>
+        </w:rPr>
+        <w:t>4</w:t>
+      </w:r>
+      <w:r>
+        <w:rPr>
+          <w:szCs w:val="24"/>
+        </w:rPr>
+        <w:t>. ábra</w:t>
+      </w:r>
+      <w:r>
+        <w:fldChar w:fldCharType="end"/>
+      </w:r>
+      <w:r>
+        <w:t xml:space="preserve"> </w:t>
+      </w:r>
+      <w:r>
+        <w:t>mutatja</w:t>
+      </w:r>
+      <w:r>
+        <w:t xml:space="preserve"> be.</w:t>
+      </w:r>
+      <w:bookmarkStart w:id="96" w:name="_GoBack"/>
+      <w:bookmarkEnd w:id="96"/>
+    </w:p>
+    <w:p>
+      <w:pPr>
+        <w:keepNext/>
+      </w:pPr>
+      <w:r>
+        <w:rPr>
+          <w:noProof/>
+        </w:rPr>
+        <w:drawing>
+          <wp:inline distT="0" distB="0" distL="0" distR="0">
+            <wp:extent cx="5295900" cy="3781425"/>
+            <wp:effectExtent l="19050" t="19050" r="19050" b="28575"/>
+            <wp:docPr id="20" name="Kép 20"/>
+            <wp:cNvGraphicFramePr>
+              <a:graphicFrameLocks xmlns:a="http://schemas.openxmlformats.org/drawingml/2006/main" noChangeAspect="1"/>
+            </wp:cNvGraphicFramePr>
+            <a:graphic xmlns:a="http://schemas.openxmlformats.org/drawingml/2006/main">
+              <a:graphicData uri="http://schemas.openxmlformats.org/drawingml/2006/picture">
+                <pic:pic xmlns:pic="http://schemas.openxmlformats.org/drawingml/2006/picture">
+                  <pic:nvPicPr>
+                    <pic:cNvPr id="20" name="8.1. ábra - A konzolos alkalmazás működése.jpg"/>
+                    <pic:cNvPicPr/>
+                  </pic:nvPicPr>
+                  <pic:blipFill>
+                    <a:blip r:embed="rId20">
+                      <a:extLst>
+                        <a:ext uri="{28A0092B-C50C-407E-A947-70E740481C1C}">
+                          <a14:useLocalDpi xmlns:a14="http://schemas.microsoft.com/office/drawing/2010/main" val="0"/>
+                        </a:ext>
+                      </a:extLst>
+                    </a:blip>
+                    <a:stretch>
+                      <a:fillRect/>
+                    </a:stretch>
+                  </pic:blipFill>
+                  <pic:spPr>
+                    <a:xfrm>
+                      <a:off x="0" y="0"/>
+                      <a:ext cx="5295900" cy="3781425"/>
+                    </a:xfrm>
+                    <a:prstGeom prst="rect">
+                      <a:avLst/>
+                    </a:prstGeom>
+                    <a:ln w="3175">
+                      <a:solidFill>
+                        <a:schemeClr val="bg1">
+                          <a:lumMod val="50000"/>
+                        </a:schemeClr>
+                      </a:solidFill>
+                    </a:ln>
+                  </pic:spPr>
+                </pic:pic>
+              </a:graphicData>
+            </a:graphic>
+          </wp:inline>
+        </w:drawing>
+      </w:r>
+    </w:p>
+    <w:p>
+      <w:pPr>
+        <w:pStyle w:val="Kpalrs"/>
+        <w:jc w:val="center"/>
+        <w:rPr>
+          <w:i w:val="0"/>
+          <w:sz w:val="24"/>
+          <w:szCs w:val="24"/>
+        </w:rPr>
+      </w:pPr>
+      <w:bookmarkStart w:id="97" w:name="_Ref498498239"/>
+      <w:r>
+        <w:rPr>
+          <w:i w:val="0"/>
+          <w:sz w:val="24"/>
+          <w:szCs w:val="24"/>
+        </w:rPr>
+        <w:t>8.</w:t>
+      </w:r>
+      <w:r>
+        <w:rPr>
+          <w:i w:val="0"/>
+          <w:sz w:val="24"/>
+          <w:szCs w:val="24"/>
+        </w:rPr>
+        <w:fldChar w:fldCharType="begin"/>
+      </w:r>
+      <w:r>
+        <w:rPr>
+          <w:i w:val="0"/>
+          <w:sz w:val="24"/>
+          <w:szCs w:val="24"/>
+        </w:rPr>
+        <w:instrText xml:space="preserve"> SEQ ábra \* ARABIC </w:instrText>
+      </w:r>
+      <w:r>
+        <w:rPr>
+          <w:i w:val="0"/>
+          <w:sz w:val="24"/>
+          <w:szCs w:val="24"/>
+        </w:rPr>
+        <w:fldChar w:fldCharType="separate"/>
+      </w:r>
+      <w:r>
+        <w:rPr>
+          <w:i w:val="0"/>
+          <w:noProof/>
+          <w:sz w:val="24"/>
+          <w:szCs w:val="24"/>
+        </w:rPr>
+        <w:t>4</w:t>
+      </w:r>
+      <w:r>
+        <w:rPr>
+          <w:i w:val="0"/>
+          <w:sz w:val="24"/>
+          <w:szCs w:val="24"/>
+        </w:rPr>
+        <w:fldChar w:fldCharType="end"/>
+      </w:r>
+      <w:r>
+        <w:rPr>
+          <w:i w:val="0"/>
+          <w:sz w:val="24"/>
+          <w:szCs w:val="24"/>
+        </w:rPr>
+        <w:t>. ábra</w:t>
+      </w:r>
+      <w:bookmarkEnd w:id="97"/>
+      <w:r>
+        <w:rPr>
+          <w:i w:val="0"/>
+          <w:sz w:val="24"/>
+          <w:szCs w:val="24"/>
+        </w:rPr>
+        <w:t xml:space="preserve"> - A konzolos alkalmazás működése</w:t>
+      </w:r>
+    </w:p>
+    <w:p>
+      <w:r>
+        <w:t>Alma.</w:t>
       </w:r>
       <w:r>
         <w:br w:type="page"/>
@@ -30337,12 +30748,12 @@
         </w:numPr>
         <w:spacing w:before="240" w:after="240"/>
       </w:pPr>
-      <w:bookmarkStart w:id="91" w:name="_Toc498268140"/>
+      <w:bookmarkStart w:id="98" w:name="_Toc498497567"/>
       <w:r>
         <w:lastRenderedPageBreak/>
         <w:t>Tartalmi összefoglaló</w:t>
       </w:r>
-      <w:bookmarkEnd w:id="91"/>
+      <w:bookmarkEnd w:id="98"/>
     </w:p>
     <w:p>
       <w:r>
@@ -30367,12 +30778,12 @@
         </w:numPr>
         <w:spacing w:before="240" w:after="240"/>
       </w:pPr>
-      <w:bookmarkStart w:id="92" w:name="_Toc498268141"/>
+      <w:bookmarkStart w:id="99" w:name="_Toc498497568"/>
       <w:r>
         <w:lastRenderedPageBreak/>
         <w:t>Abstract</w:t>
       </w:r>
-      <w:bookmarkEnd w:id="92"/>
+      <w:bookmarkEnd w:id="99"/>
     </w:p>
     <w:p>
       <w:r>
@@ -30392,14 +30803,14 @@
         <w:spacing w:before="240" w:after="240"/>
         <w:jc w:val="both"/>
       </w:pPr>
-      <w:bookmarkStart w:id="93" w:name="_Irodalomjegyzék"/>
-      <w:bookmarkStart w:id="94" w:name="_Toc498268142"/>
-      <w:bookmarkEnd w:id="93"/>
+      <w:bookmarkStart w:id="100" w:name="_Irodalomjegyzék"/>
+      <w:bookmarkStart w:id="101" w:name="_Toc498497569"/>
+      <w:bookmarkEnd w:id="100"/>
       <w:r>
         <w:lastRenderedPageBreak/>
         <w:t>Irodalomjegyzék</w:t>
       </w:r>
-      <w:bookmarkEnd w:id="94"/>
+      <w:bookmarkEnd w:id="101"/>
     </w:p>
     <w:p>
       <w:pPr>
@@ -30472,7 +30883,7 @@
         <w:br/>
         <w:t>(</w:t>
       </w:r>
-      <w:hyperlink r:id="rId20" w:history="1">
+      <w:hyperlink r:id="rId21" w:history="1">
         <w:r>
           <w:rPr>
             <w:rStyle w:val="Hiperhivatkozs"/>
@@ -30578,7 +30989,7 @@
         <w:br/>
         <w:t>(</w:t>
       </w:r>
-      <w:hyperlink r:id="rId21" w:history="1">
+      <w:hyperlink r:id="rId22" w:history="1">
         <w:r>
           <w:rPr>
             <w:rStyle w:val="Hiperhivatkozs"/>
@@ -30626,7 +31037,7 @@
         <w:br/>
         <w:t>(</w:t>
       </w:r>
-      <w:hyperlink r:id="rId22" w:history="1">
+      <w:hyperlink r:id="rId23" w:history="1">
         <w:r>
           <w:rPr>
             <w:rStyle w:val="Hiperhivatkozs"/>
@@ -30665,7 +31076,7 @@
         <w:br/>
         <w:t>(</w:t>
       </w:r>
-      <w:hyperlink r:id="rId23" w:history="1">
+      <w:hyperlink r:id="rId24" w:history="1">
         <w:r>
           <w:rPr>
             <w:rStyle w:val="Hiperhivatkozs"/>
@@ -30698,11 +31109,11 @@
         <w:lastRenderedPageBreak/>
         <w:t xml:space="preserve"> </w:t>
       </w:r>
-      <w:bookmarkStart w:id="95" w:name="_Toc498268143"/>
+      <w:bookmarkStart w:id="102" w:name="_Toc498497570"/>
       <w:r>
         <w:t>Mellékletek</w:t>
       </w:r>
-      <w:bookmarkEnd w:id="95"/>
+      <w:bookmarkEnd w:id="102"/>
     </w:p>
     <w:p>
       <w:pPr>
@@ -30713,12 +31124,12 @@
         </w:numPr>
         <w:spacing w:before="240" w:after="240"/>
       </w:pPr>
-      <w:bookmarkStart w:id="96" w:name="_I._melléklet_-"/>
-      <w:bookmarkEnd w:id="96"/>
+      <w:bookmarkStart w:id="103" w:name="_I._melléklet_-"/>
+      <w:bookmarkEnd w:id="103"/>
       <w:r>
         <w:t xml:space="preserve"> </w:t>
       </w:r>
-      <w:bookmarkStart w:id="97" w:name="_Toc498268144"/>
+      <w:bookmarkStart w:id="104" w:name="_Toc498497571"/>
       <w:r>
         <w:t xml:space="preserve">I. melléklet - </w:t>
       </w:r>
@@ -30728,12 +31139,12 @@
       <w:r>
         <w:t>definíciója</w:t>
       </w:r>
-      <w:bookmarkEnd w:id="97"/>
+      <w:bookmarkEnd w:id="104"/>
     </w:p>
     <w:p/>
     <w:sectPr>
-      <w:headerReference w:type="default" r:id="rId24"/>
-      <w:footerReference w:type="default" r:id="rId25"/>
+      <w:headerReference w:type="default" r:id="rId25"/>
+      <w:footerReference w:type="default" r:id="rId26"/>
       <w:pgSz w:w="11906" w:h="16838" w:code="9"/>
       <w:pgMar w:top="1418" w:right="1418" w:bottom="2268" w:left="1985" w:header="706" w:footer="706" w:gutter="0"/>
       <w:cols w:space="708"/>
@@ -30797,7 +31208,7 @@
           <w:rPr>
             <w:noProof/>
           </w:rPr>
-          <w:t>48</w:t>
+          <w:t>52</w:t>
         </w:r>
         <w:r>
           <w:fldChar w:fldCharType="end"/>
@@ -35456,6 +35867,7 @@
   <w:style w:type="character" w:default="1" w:styleId="Bekezdsalapbettpusa">
     <w:name w:val="Default Paragraph Font"/>
     <w:uiPriority w:val="1"/>
+    <w:semiHidden/>
     <w:unhideWhenUsed/>
   </w:style>
   <w:style w:type="table" w:default="1" w:styleId="Normltblzat">
@@ -36229,7 +36641,7 @@
 </file>
 
 <file path=customXml/itemProps1.xml><?xml version="1.0" encoding="utf-8"?>
-<ds:datastoreItem xmlns:ds="http://schemas.openxmlformats.org/officeDocument/2006/customXml" ds:itemID="{AA5A3EF3-09A4-42E4-A3CE-606F25C6ED29}">
+<ds:datastoreItem xmlns:ds="http://schemas.openxmlformats.org/officeDocument/2006/customXml" ds:itemID="{E6EB67DC-57D4-4245-86BD-8D0AB7BF973D}">
   <ds:schemaRefs>
     <ds:schemaRef ds:uri="http://schemas.openxmlformats.org/officeDocument/2006/bibliography"/>
   </ds:schemaRefs>

</xml_diff>

<commit_message>
Paper: more on lexer testing
</commit_message>
<xml_diff>
--- a/_documents/O.K. szakdolgozat.docx
+++ b/_documents/O.K. szakdolgozat.docx
@@ -9758,7 +9758,7 @@
               <v:shape w14:anchorId="5EBE5E0E" id="Szövegdoboz 11" o:spid="_x0000_s1027" type="#_x0000_t202" style="position:absolute;left:0;text-align:left;margin-left:88.8pt;margin-top:108.9pt;width:282.85pt;height:.05pt;z-index:251663360;visibility:visible;mso-wrap-style:square;mso-wrap-distance-left:9pt;mso-wrap-distance-top:0;mso-wrap-distance-right:9pt;mso-wrap-distance-bottom:0;mso-position-horizontal:absolute;mso-position-horizontal-relative:text;mso-position-vertical:absolute;mso-position-vertical-relative:text;v-text-anchor:top" o:gfxdata="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" stroked="f">
                 <v:textbox style="mso-fit-shape-to-text:t" inset="0,0,0,0">
                   <w:txbxContent>
-                    <w:bookmarkStart w:id="9" w:name="_Ref469231337"/>
+                    <w:bookmarkStart w:id="8" w:name="_Ref469231337"/>
                     <w:p>
                       <w:pPr>
                         <w:pStyle w:val="Kpalrs"/>
@@ -9816,7 +9816,7 @@
                         </w:rPr>
                         <w:t>. ábra</w:t>
                       </w:r>
-                      <w:bookmarkEnd w:id="9"/>
+                      <w:bookmarkEnd w:id="8"/>
                       <w:r>
                         <w:rPr>
                           <w:sz w:val="24"/>
@@ -10079,7 +10079,7 @@
                                 <w:sz w:val="36"/>
                               </w:rPr>
                             </w:pPr>
-                            <w:bookmarkStart w:id="8" w:name="_Ref469231397"/>
+                            <w:bookmarkStart w:id="9" w:name="_Ref469231397"/>
                             <w:r>
                               <w:rPr>
                                 <w:noProof/>
@@ -10128,7 +10128,7 @@
                               </w:rPr>
                               <w:t>. ábra</w:t>
                             </w:r>
-                            <w:bookmarkEnd w:id="8"/>
+                            <w:bookmarkEnd w:id="9"/>
                             <w:r>
                               <w:rPr>
                                 <w:sz w:val="24"/>
@@ -10164,7 +10164,7 @@
                           <w:sz w:val="36"/>
                         </w:rPr>
                       </w:pPr>
-                      <w:bookmarkStart w:id="11" w:name="_Ref469231397"/>
+                      <w:bookmarkStart w:id="10" w:name="_Ref469231397"/>
                       <w:r>
                         <w:rPr>
                           <w:noProof/>
@@ -10213,7 +10213,7 @@
                         </w:rPr>
                         <w:t>. ábra</w:t>
                       </w:r>
-                      <w:bookmarkEnd w:id="11"/>
+                      <w:bookmarkEnd w:id="10"/>
                       <w:r>
                         <w:rPr>
                           <w:sz w:val="24"/>
@@ -10349,14 +10349,14 @@
           <w:szCs w:val="24"/>
         </w:rPr>
       </w:pPr>
-      <w:bookmarkStart w:id="9" w:name="_Toc498548194"/>
+      <w:bookmarkStart w:id="11" w:name="_Toc498548194"/>
       <w:r>
         <w:rPr>
           <w:szCs w:val="24"/>
         </w:rPr>
         <w:t>Lexikális elemző</w:t>
       </w:r>
-      <w:bookmarkEnd w:id="9"/>
+      <w:bookmarkEnd w:id="11"/>
     </w:p>
     <w:p>
       <w:pPr>
@@ -11844,7 +11844,7 @@
           <w:szCs w:val="24"/>
         </w:rPr>
       </w:pPr>
-      <w:bookmarkStart w:id="10" w:name="_Toc498548195"/>
+      <w:bookmarkStart w:id="12" w:name="_Toc498548195"/>
       <w:r>
         <w:rPr>
           <w:noProof/>
@@ -11866,7 +11866,7 @@
         </w:rPr>
         <w:t>olvasás</w:t>
       </w:r>
-      <w:bookmarkEnd w:id="10"/>
+      <w:bookmarkEnd w:id="12"/>
     </w:p>
     <w:p>
       <w:pPr>
@@ -12994,7 +12994,7 @@
           <w:szCs w:val="24"/>
         </w:rPr>
       </w:pPr>
-      <w:bookmarkStart w:id="11" w:name="_Toc498548196"/>
+      <w:bookmarkStart w:id="13" w:name="_Toc498548196"/>
       <w:r>
         <w:rPr>
           <w:szCs w:val="24"/>
@@ -13013,7 +13013,7 @@
         </w:rPr>
         <w:t>a kimenet</w:t>
       </w:r>
-      <w:bookmarkEnd w:id="11"/>
+      <w:bookmarkEnd w:id="13"/>
     </w:p>
     <w:p>
       <w:pPr>
@@ -13516,14 +13516,14 @@
         </w:numPr>
         <w:spacing w:before="240" w:after="240"/>
       </w:pPr>
-      <w:bookmarkStart w:id="12" w:name="_Ref469232301"/>
-      <w:bookmarkStart w:id="13" w:name="_Toc498548197"/>
+      <w:bookmarkStart w:id="14" w:name="_Ref469232301"/>
+      <w:bookmarkStart w:id="15" w:name="_Toc498548197"/>
       <w:r>
         <w:lastRenderedPageBreak/>
         <w:t>Szimbólumtábla</w:t>
       </w:r>
-      <w:bookmarkEnd w:id="12"/>
-      <w:bookmarkEnd w:id="13"/>
+      <w:bookmarkEnd w:id="14"/>
+      <w:bookmarkEnd w:id="15"/>
     </w:p>
     <w:p>
       <w:r>
@@ -14041,11 +14041,11 @@
         <w:spacing w:before="240" w:after="240"/>
         <w:ind w:left="568" w:hanging="284"/>
       </w:pPr>
-      <w:bookmarkStart w:id="14" w:name="_Toc498548198"/>
+      <w:bookmarkStart w:id="16" w:name="_Toc498548198"/>
       <w:r>
         <w:t>Szintaktikus elemző</w:t>
       </w:r>
-      <w:bookmarkEnd w:id="14"/>
+      <w:bookmarkEnd w:id="16"/>
     </w:p>
     <w:p>
       <w:pPr>
@@ -14082,7 +14082,7 @@
         </w:numPr>
         <w:spacing w:before="240" w:after="240"/>
       </w:pPr>
-      <w:bookmarkStart w:id="15" w:name="_Toc498548199"/>
+      <w:bookmarkStart w:id="17" w:name="_Toc498548199"/>
       <w:r>
         <w:t>A szintaktikus elemző</w:t>
       </w:r>
@@ -14092,7 +14092,7 @@
       <w:r>
         <w:t xml:space="preserve"> típusai</w:t>
       </w:r>
-      <w:bookmarkEnd w:id="15"/>
+      <w:bookmarkEnd w:id="17"/>
     </w:p>
     <w:p>
       <w:pPr>
@@ -14531,7 +14531,7 @@
         </w:numPr>
         <w:spacing w:before="240" w:after="240"/>
       </w:pPr>
-      <w:bookmarkStart w:id="16" w:name="_Toc498548200"/>
+      <w:bookmarkStart w:id="18" w:name="_Toc498548200"/>
       <w:r>
         <w:lastRenderedPageBreak/>
         <w:t xml:space="preserve">A </w:t>
@@ -14542,7 +14542,7 @@
       <w:r>
         <w:t>fa</w:t>
       </w:r>
-      <w:bookmarkEnd w:id="16"/>
+      <w:bookmarkEnd w:id="18"/>
     </w:p>
     <w:p>
       <w:pPr>
@@ -15274,11 +15274,11 @@
         </w:numPr>
         <w:spacing w:before="240" w:after="240"/>
       </w:pPr>
-      <w:bookmarkStart w:id="17" w:name="_Toc498548201"/>
+      <w:bookmarkStart w:id="19" w:name="_Toc498548201"/>
       <w:r>
         <w:t>Rekurzió</w:t>
       </w:r>
-      <w:bookmarkEnd w:id="17"/>
+      <w:bookmarkEnd w:id="19"/>
     </w:p>
     <w:p>
       <w:r>
@@ -15318,13 +15318,13 @@
         <w:spacing w:before="240" w:after="240"/>
         <w:ind w:left="568" w:hanging="284"/>
       </w:pPr>
-      <w:bookmarkStart w:id="18" w:name="_Ref498103545"/>
-      <w:bookmarkStart w:id="19" w:name="_Toc498548202"/>
+      <w:bookmarkStart w:id="20" w:name="_Ref498103545"/>
+      <w:bookmarkStart w:id="21" w:name="_Toc498548202"/>
       <w:r>
         <w:t>Szemantikus elemző</w:t>
       </w:r>
-      <w:bookmarkEnd w:id="18"/>
-      <w:bookmarkEnd w:id="19"/>
+      <w:bookmarkEnd w:id="20"/>
+      <w:bookmarkEnd w:id="21"/>
     </w:p>
     <w:p>
       <w:r>
@@ -15478,11 +15478,11 @@
         <w:lastRenderedPageBreak/>
         <w:t xml:space="preserve"> </w:t>
       </w:r>
-      <w:bookmarkStart w:id="20" w:name="_Toc498548203"/>
+      <w:bookmarkStart w:id="22" w:name="_Toc498548203"/>
       <w:r>
         <w:t>Kódgeneráló</w:t>
       </w:r>
-      <w:bookmarkEnd w:id="20"/>
+      <w:bookmarkEnd w:id="22"/>
     </w:p>
     <w:p>
       <w:r>
@@ -15508,11 +15508,11 @@
       <w:r>
         <w:t xml:space="preserve"> </w:t>
       </w:r>
-      <w:bookmarkStart w:id="21" w:name="_Toc498548204"/>
+      <w:bookmarkStart w:id="23" w:name="_Toc498548204"/>
       <w:r>
         <w:t>Kódoptimalizáló</w:t>
       </w:r>
-      <w:bookmarkEnd w:id="21"/>
+      <w:bookmarkEnd w:id="23"/>
     </w:p>
     <w:p>
       <w:r>
@@ -15564,7 +15564,7 @@
       <w:r>
         <w:t xml:space="preserve"> </w:t>
       </w:r>
-      <w:bookmarkStart w:id="22" w:name="_Toc498548205"/>
+      <w:bookmarkStart w:id="24" w:name="_Toc498548205"/>
       <w:r>
         <w:t xml:space="preserve">A fordítási </w:t>
       </w:r>
@@ -15583,7 +15583,7 @@
       <w:r>
         <w:t>[2]</w:t>
       </w:r>
-      <w:bookmarkEnd w:id="22"/>
+      <w:bookmarkEnd w:id="24"/>
     </w:p>
     <w:p>
       <w:r>
@@ -15705,7 +15705,7 @@
           <w:sz w:val="24"/>
         </w:rPr>
       </w:pPr>
-      <w:bookmarkStart w:id="23" w:name="_Ref469231452"/>
+      <w:bookmarkStart w:id="25" w:name="_Ref469231452"/>
       <w:r>
         <w:rPr>
           <w:sz w:val="24"/>
@@ -15724,7 +15724,7 @@
         </w:rPr>
         <w:t>. ábra</w:t>
       </w:r>
-      <w:bookmarkEnd w:id="23"/>
+      <w:bookmarkEnd w:id="25"/>
       <w:r>
         <w:rPr>
           <w:sz w:val="24"/>
@@ -15869,7 +15869,7 @@
           <w:szCs w:val="24"/>
         </w:rPr>
       </w:pPr>
-      <w:bookmarkStart w:id="24" w:name="_Ref469231517"/>
+      <w:bookmarkStart w:id="26" w:name="_Ref469231517"/>
       <w:r>
         <w:rPr>
           <w:sz w:val="24"/>
@@ -15891,7 +15891,7 @@
         </w:rPr>
         <w:t>. ábra</w:t>
       </w:r>
-      <w:bookmarkEnd w:id="24"/>
+      <w:bookmarkEnd w:id="26"/>
       <w:r>
         <w:rPr>
           <w:sz w:val="24"/>
@@ -15955,12 +15955,12 @@
         <w:spacing w:before="240" w:after="240"/>
         <w:jc w:val="both"/>
       </w:pPr>
-      <w:bookmarkStart w:id="25" w:name="_Toc498548206"/>
+      <w:bookmarkStart w:id="27" w:name="_Toc498548206"/>
       <w:r>
         <w:lastRenderedPageBreak/>
         <w:t>A feladat elemzése</w:t>
       </w:r>
-      <w:bookmarkEnd w:id="25"/>
+      <w:bookmarkEnd w:id="27"/>
     </w:p>
     <w:p>
       <w:r>
@@ -15976,11 +15976,11 @@
         </w:numPr>
         <w:spacing w:before="240" w:after="240"/>
       </w:pPr>
-      <w:bookmarkStart w:id="26" w:name="_Toc498548207"/>
+      <w:bookmarkStart w:id="28" w:name="_Toc498548207"/>
       <w:r>
         <w:t>Lexikális elemző</w:t>
       </w:r>
-      <w:bookmarkEnd w:id="26"/>
+      <w:bookmarkEnd w:id="28"/>
     </w:p>
     <w:p>
       <w:r>
@@ -16047,11 +16047,11 @@
         </w:numPr>
         <w:spacing w:before="240" w:after="240"/>
       </w:pPr>
-      <w:bookmarkStart w:id="27" w:name="_Toc498548208"/>
+      <w:bookmarkStart w:id="29" w:name="_Toc498548208"/>
       <w:r>
         <w:t>Szintaktikus elemző</w:t>
       </w:r>
-      <w:bookmarkEnd w:id="27"/>
+      <w:bookmarkEnd w:id="29"/>
     </w:p>
     <w:p>
       <w:r>
@@ -16118,11 +16118,11 @@
         </w:numPr>
         <w:spacing w:before="240" w:after="240"/>
       </w:pPr>
-      <w:bookmarkStart w:id="28" w:name="_Toc498548209"/>
+      <w:bookmarkStart w:id="30" w:name="_Toc498548209"/>
       <w:r>
         <w:t>Szemantikus elemző</w:t>
       </w:r>
-      <w:bookmarkEnd w:id="28"/>
+      <w:bookmarkEnd w:id="30"/>
     </w:p>
     <w:p>
       <w:r>
@@ -16171,11 +16171,11 @@
         </w:numPr>
         <w:spacing w:before="240" w:after="240"/>
       </w:pPr>
-      <w:bookmarkStart w:id="29" w:name="_Toc498548210"/>
+      <w:bookmarkStart w:id="31" w:name="_Toc498548210"/>
       <w:r>
         <w:t>Kódgeneráló</w:t>
       </w:r>
-      <w:bookmarkEnd w:id="29"/>
+      <w:bookmarkEnd w:id="31"/>
     </w:p>
     <w:p>
       <w:r>
@@ -16218,11 +16218,11 @@
         </w:numPr>
         <w:spacing w:before="240" w:after="240"/>
       </w:pPr>
-      <w:bookmarkStart w:id="30" w:name="_Toc498548211"/>
+      <w:bookmarkStart w:id="32" w:name="_Toc498548211"/>
       <w:r>
         <w:t>Kódoptimalizáló</w:t>
       </w:r>
-      <w:bookmarkEnd w:id="30"/>
+      <w:bookmarkEnd w:id="32"/>
     </w:p>
     <w:p>
       <w:r>
@@ -16283,12 +16283,12 @@
         <w:spacing w:before="240" w:after="240"/>
         <w:jc w:val="both"/>
       </w:pPr>
-      <w:bookmarkStart w:id="31" w:name="_Toc498548212"/>
+      <w:bookmarkStart w:id="33" w:name="_Toc498548212"/>
       <w:r>
         <w:lastRenderedPageBreak/>
         <w:t>Fejlesztőeszközök kiválasztása</w:t>
       </w:r>
-      <w:bookmarkEnd w:id="31"/>
+      <w:bookmarkEnd w:id="33"/>
     </w:p>
     <w:p>
       <w:pPr>
@@ -16299,11 +16299,11 @@
         </w:numPr>
         <w:spacing w:before="240" w:after="240"/>
       </w:pPr>
-      <w:bookmarkStart w:id="32" w:name="_Toc498548213"/>
+      <w:bookmarkStart w:id="34" w:name="_Toc498548213"/>
       <w:r>
         <w:t>Programozási nyelv választás</w:t>
       </w:r>
-      <w:bookmarkEnd w:id="32"/>
+      <w:bookmarkEnd w:id="34"/>
     </w:p>
     <w:p>
       <w:r>
@@ -16600,11 +16600,11 @@
         </w:numPr>
         <w:spacing w:before="240" w:after="240"/>
       </w:pPr>
-      <w:bookmarkStart w:id="33" w:name="_Toc498548214"/>
+      <w:bookmarkStart w:id="35" w:name="_Toc498548214"/>
       <w:r>
         <w:t>Operációs rendszer és fejlesztői környezet választás</w:t>
       </w:r>
-      <w:bookmarkEnd w:id="33"/>
+      <w:bookmarkEnd w:id="35"/>
     </w:p>
     <w:p>
       <w:pPr>
@@ -16670,7 +16670,7 @@
         </w:rPr>
         <w:t>SharpDevelop</w:t>
       </w:r>
-      <w:bookmarkStart w:id="34" w:name="OLE_LINK1"/>
+      <w:bookmarkStart w:id="36" w:name="OLE_LINK1"/>
       <w:r>
         <w:rPr>
           <w:rFonts w:cs="Times New Roman"/>
@@ -16687,7 +16687,7 @@
         </w:rPr>
         <w:t>)</w:t>
       </w:r>
-      <w:bookmarkEnd w:id="34"/>
+      <w:bookmarkEnd w:id="36"/>
     </w:p>
     <w:p>
       <w:pPr>
@@ -17031,7 +17031,7 @@
         <w:spacing w:before="240" w:after="240"/>
         <w:jc w:val="both"/>
       </w:pPr>
-      <w:bookmarkStart w:id="35" w:name="_Toc498548215"/>
+      <w:bookmarkStart w:id="37" w:name="_Toc498548215"/>
       <w:r>
         <w:lastRenderedPageBreak/>
         <w:t>A fel</w:t>
@@ -17042,7 +17042,7 @@
       <w:r>
         <w:t>pszeudonyelv definiálása</w:t>
       </w:r>
-      <w:bookmarkEnd w:id="35"/>
+      <w:bookmarkEnd w:id="37"/>
     </w:p>
     <w:p>
       <w:r>
@@ -17076,15 +17076,15 @@
       <w:r>
         <w:t xml:space="preserve"> </w:t>
       </w:r>
-      <w:bookmarkStart w:id="36" w:name="_Ref497934948"/>
-      <w:bookmarkStart w:id="37" w:name="_Ref498009267"/>
-      <w:bookmarkStart w:id="38" w:name="_Toc498548216"/>
+      <w:bookmarkStart w:id="38" w:name="_Ref497934948"/>
+      <w:bookmarkStart w:id="39" w:name="_Ref498009267"/>
+      <w:bookmarkStart w:id="40" w:name="_Toc498548216"/>
       <w:r>
         <w:t>Áttekintés</w:t>
       </w:r>
-      <w:bookmarkEnd w:id="36"/>
-      <w:bookmarkEnd w:id="37"/>
       <w:bookmarkEnd w:id="38"/>
+      <w:bookmarkEnd w:id="39"/>
+      <w:bookmarkEnd w:id="40"/>
     </w:p>
     <w:p>
       <w:r>
@@ -17596,11 +17596,11 @@
         </w:numPr>
         <w:spacing w:before="240" w:after="240"/>
       </w:pPr>
-      <w:bookmarkStart w:id="39" w:name="_Toc498548217"/>
+      <w:bookmarkStart w:id="41" w:name="_Toc498548217"/>
       <w:r>
         <w:t>Bevezetés</w:t>
       </w:r>
-      <w:bookmarkEnd w:id="39"/>
+      <w:bookmarkEnd w:id="41"/>
     </w:p>
     <w:p>
       <w:r>
@@ -17668,13 +17668,13 @@
       <w:r>
         <w:t xml:space="preserve"> </w:t>
       </w:r>
-      <w:bookmarkStart w:id="40" w:name="_Ref468877029"/>
-      <w:bookmarkStart w:id="41" w:name="_Toc498548218"/>
+      <w:bookmarkStart w:id="42" w:name="_Ref468877029"/>
+      <w:bookmarkStart w:id="43" w:name="_Toc498548218"/>
       <w:r>
         <w:t>Lefoglalt szavak</w:t>
       </w:r>
-      <w:bookmarkEnd w:id="40"/>
-      <w:bookmarkEnd w:id="41"/>
+      <w:bookmarkEnd w:id="42"/>
+      <w:bookmarkEnd w:id="43"/>
     </w:p>
     <w:p>
       <w:r>
@@ -18209,11 +18209,11 @@
       <w:r>
         <w:t xml:space="preserve"> </w:t>
       </w:r>
-      <w:bookmarkStart w:id="42" w:name="_Toc498548219"/>
+      <w:bookmarkStart w:id="44" w:name="_Toc498548219"/>
       <w:r>
         <w:t>Változóhasználat, típusok</w:t>
       </w:r>
-      <w:bookmarkEnd w:id="42"/>
+      <w:bookmarkEnd w:id="44"/>
     </w:p>
     <w:p>
       <w:r>
@@ -18294,11 +18294,11 @@
       <w:r>
         <w:t xml:space="preserve"> </w:t>
       </w:r>
-      <w:bookmarkStart w:id="43" w:name="_Toc498548220"/>
+      <w:bookmarkStart w:id="45" w:name="_Toc498548220"/>
       <w:r>
         <w:t>Típuskonverziók</w:t>
       </w:r>
-      <w:bookmarkEnd w:id="43"/>
+      <w:bookmarkEnd w:id="45"/>
     </w:p>
     <w:p>
       <w:r>
@@ -18350,11 +18350,11 @@
       <w:r>
         <w:t xml:space="preserve"> </w:t>
       </w:r>
-      <w:bookmarkStart w:id="44" w:name="_Toc498548221"/>
+      <w:bookmarkStart w:id="46" w:name="_Toc498548221"/>
       <w:r>
         <w:t>Operátorok</w:t>
       </w:r>
-      <w:bookmarkEnd w:id="44"/>
+      <w:bookmarkEnd w:id="46"/>
     </w:p>
     <w:p>
       <w:pPr>
@@ -19220,7 +19220,7 @@
         </w:tc>
       </w:tr>
     </w:tbl>
-    <w:bookmarkStart w:id="45" w:name="_Ref498463011"/>
+    <w:bookmarkStart w:id="47" w:name="_Ref498463011"/>
     <w:p>
       <w:pPr>
         <w:pStyle w:val="Kpalrs"/>
@@ -19328,7 +19328,7 @@
         </w:rPr>
         <w:t>. táblázat</w:t>
       </w:r>
-      <w:bookmarkEnd w:id="45"/>
+      <w:bookmarkEnd w:id="47"/>
       <w:r>
         <w:rPr>
           <w:i w:val="0"/>
@@ -19350,7 +19350,7 @@
           <w:noProof/>
         </w:rPr>
       </w:pPr>
-      <w:bookmarkStart w:id="46" w:name="_Toc498548222"/>
+      <w:bookmarkStart w:id="48" w:name="_Toc498548222"/>
       <w:r>
         <w:rPr>
           <w:noProof/>
@@ -19358,7 +19358,7 @@
         <w:lastRenderedPageBreak/>
         <w:t>Kommentezés</w:t>
       </w:r>
-      <w:bookmarkEnd w:id="46"/>
+      <w:bookmarkEnd w:id="48"/>
     </w:p>
     <w:p>
       <w:r>
@@ -19438,11 +19438,11 @@
       <w:r>
         <w:t xml:space="preserve"> </w:t>
       </w:r>
-      <w:bookmarkStart w:id="47" w:name="_Toc498548223"/>
+      <w:bookmarkStart w:id="49" w:name="_Toc498548223"/>
       <w:r>
         <w:t>Vezérlési szerkezetek</w:t>
       </w:r>
-      <w:bookmarkEnd w:id="47"/>
+      <w:bookmarkEnd w:id="49"/>
     </w:p>
     <w:p>
       <w:r>
@@ -19552,11 +19552,11 @@
       <w:r>
         <w:t xml:space="preserve"> </w:t>
       </w:r>
-      <w:bookmarkStart w:id="48" w:name="_Toc498548224"/>
+      <w:bookmarkStart w:id="50" w:name="_Toc498548224"/>
       <w:r>
         <w:t>I/O kezelés</w:t>
       </w:r>
-      <w:bookmarkEnd w:id="48"/>
+      <w:bookmarkEnd w:id="50"/>
     </w:p>
     <w:p>
       <w:r>
@@ -19649,11 +19649,11 @@
         </w:numPr>
         <w:spacing w:before="240" w:after="240"/>
       </w:pPr>
-      <w:bookmarkStart w:id="49" w:name="_Toc498548225"/>
+      <w:bookmarkStart w:id="51" w:name="_Toc498548225"/>
       <w:r>
         <w:t>Tömbkezelés</w:t>
       </w:r>
-      <w:bookmarkEnd w:id="49"/>
+      <w:bookmarkEnd w:id="51"/>
     </w:p>
     <w:p>
       <w:r>
@@ -19791,7 +19791,7 @@
         <w:spacing w:before="240" w:after="240"/>
         <w:jc w:val="both"/>
       </w:pPr>
-      <w:bookmarkStart w:id="50" w:name="_Toc498548226"/>
+      <w:bookmarkStart w:id="52" w:name="_Toc498548226"/>
       <w:r>
         <w:lastRenderedPageBreak/>
         <w:t>L</w:t>
@@ -19799,7 +19799,7 @@
       <w:r>
         <w:t>exikális elemző</w:t>
       </w:r>
-      <w:bookmarkEnd w:id="50"/>
+      <w:bookmarkEnd w:id="52"/>
     </w:p>
     <w:p>
       <w:r>
@@ -19824,14 +19824,14 @@
         </w:numPr>
         <w:spacing w:before="240" w:after="240"/>
       </w:pPr>
-      <w:bookmarkStart w:id="51" w:name="_Toc498548227"/>
+      <w:bookmarkStart w:id="53" w:name="_Toc498548227"/>
       <w:r>
         <w:t>Tervezés és implementá</w:t>
       </w:r>
       <w:r>
         <w:t>ció</w:t>
       </w:r>
-      <w:bookmarkEnd w:id="51"/>
+      <w:bookmarkEnd w:id="53"/>
     </w:p>
     <w:p>
       <w:pPr>
@@ -19842,14 +19842,14 @@
         </w:numPr>
         <w:spacing w:before="240" w:after="240"/>
       </w:pPr>
-      <w:bookmarkStart w:id="52" w:name="_Toc498548228"/>
+      <w:bookmarkStart w:id="54" w:name="_Toc498548228"/>
       <w:r>
         <w:t xml:space="preserve">Lexikális elem </w:t>
       </w:r>
       <w:r>
         <w:t>kódok</w:t>
       </w:r>
-      <w:bookmarkEnd w:id="52"/>
+      <w:bookmarkEnd w:id="54"/>
     </w:p>
     <w:p>
       <w:r>
@@ -20320,12 +20320,12 @@
         </w:numPr>
         <w:spacing w:before="240" w:after="240"/>
       </w:pPr>
-      <w:bookmarkStart w:id="53" w:name="_Toc498548229"/>
+      <w:bookmarkStart w:id="55" w:name="_Toc498548229"/>
       <w:r>
         <w:lastRenderedPageBreak/>
         <w:t>Kimeneti szimbólumsorozat</w:t>
       </w:r>
-      <w:bookmarkEnd w:id="53"/>
+      <w:bookmarkEnd w:id="55"/>
     </w:p>
     <w:p>
       <w:r>
@@ -20690,11 +20690,11 @@
         </w:numPr>
         <w:spacing w:before="240" w:after="240"/>
       </w:pPr>
-      <w:bookmarkStart w:id="54" w:name="_Toc498548230"/>
+      <w:bookmarkStart w:id="56" w:name="_Toc498548230"/>
       <w:r>
         <w:t>Szimbólumtábla</w:t>
       </w:r>
-      <w:bookmarkEnd w:id="54"/>
+      <w:bookmarkEnd w:id="56"/>
     </w:p>
     <w:p>
       <w:r>
@@ -20958,7 +20958,7 @@
           <w:szCs w:val="24"/>
         </w:rPr>
       </w:pPr>
-      <w:bookmarkStart w:id="55" w:name="_Toc498548231"/>
+      <w:bookmarkStart w:id="57" w:name="_Toc498548231"/>
       <w:r>
         <w:rPr>
           <w:szCs w:val="24"/>
@@ -20966,7 +20966,7 @@
         <w:lastRenderedPageBreak/>
         <w:t>Elemző</w:t>
       </w:r>
-      <w:bookmarkEnd w:id="55"/>
+      <w:bookmarkEnd w:id="57"/>
     </w:p>
     <w:p>
       <w:pPr>
@@ -22397,14 +22397,14 @@
         </w:numPr>
         <w:spacing w:before="240" w:after="240"/>
       </w:pPr>
-      <w:bookmarkStart w:id="56" w:name="_Toc498548232"/>
+      <w:bookmarkStart w:id="58" w:name="_Toc498548232"/>
       <w:r>
         <w:t>Tesz</w:t>
       </w:r>
       <w:r>
         <w:t>telés</w:t>
       </w:r>
-      <w:bookmarkEnd w:id="56"/>
+      <w:bookmarkEnd w:id="58"/>
     </w:p>
     <w:p>
       <w:r>
@@ -22432,11 +22432,11 @@
         </w:numPr>
         <w:spacing w:before="240" w:after="240"/>
       </w:pPr>
-      <w:bookmarkStart w:id="57" w:name="_Toc498548233"/>
+      <w:bookmarkStart w:id="59" w:name="_Toc498548233"/>
       <w:r>
         <w:t>Tesztelési keretrendszer kiválasztása</w:t>
       </w:r>
-      <w:bookmarkEnd w:id="57"/>
+      <w:bookmarkEnd w:id="59"/>
     </w:p>
     <w:p>
       <w:r>
@@ -22838,11 +22838,11 @@
         </w:numPr>
         <w:spacing w:before="240" w:after="240"/>
       </w:pPr>
-      <w:bookmarkStart w:id="58" w:name="_Toc498548234"/>
+      <w:bookmarkStart w:id="60" w:name="_Toc498548234"/>
       <w:r>
         <w:t>A lexikális elemző tesztelése</w:t>
       </w:r>
-      <w:bookmarkEnd w:id="58"/>
+      <w:bookmarkEnd w:id="60"/>
     </w:p>
     <w:p>
       <w:r>
@@ -23141,7 +23141,6 @@
         </w:drawing>
       </w:r>
     </w:p>
-    <w:bookmarkStart w:id="59" w:name="_Ref496637699"/>
     <w:p>
       <w:pPr>
         <w:pStyle w:val="Kpalrs"/>
@@ -23151,50 +23150,22 @@
           <w:szCs w:val="24"/>
         </w:rPr>
       </w:pPr>
+      <w:bookmarkStart w:id="61" w:name="_Ref496637699"/>
       <w:r>
         <w:rPr>
           <w:sz w:val="24"/>
           <w:szCs w:val="24"/>
         </w:rPr>
-        <w:fldChar w:fldCharType="begin"/>
+        <w:t>5</w:t>
       </w:r>
       <w:r>
         <w:rPr>
           <w:sz w:val="24"/>
           <w:szCs w:val="24"/>
         </w:rPr>
-        <w:instrText xml:space="preserve"> SEQ ábra \* ARABIC </w:instrText>
-      </w:r>
-      <w:r>
-        <w:rPr>
-          <w:sz w:val="24"/>
-          <w:szCs w:val="24"/>
-        </w:rPr>
-        <w:fldChar w:fldCharType="separate"/>
-      </w:r>
-      <w:r>
-        <w:rPr>
-          <w:noProof/>
-          <w:sz w:val="24"/>
-          <w:szCs w:val="24"/>
-        </w:rPr>
-        <w:t>3</w:t>
-      </w:r>
-      <w:r>
-        <w:rPr>
-          <w:sz w:val="24"/>
-          <w:szCs w:val="24"/>
-        </w:rPr>
-        <w:fldChar w:fldCharType="end"/>
-      </w:r>
-      <w:r>
-        <w:rPr>
-          <w:sz w:val="24"/>
-          <w:szCs w:val="24"/>
-        </w:rPr>
         <w:t>.1. ábra</w:t>
       </w:r>
-      <w:bookmarkEnd w:id="59"/>
+      <w:bookmarkEnd w:id="61"/>
       <w:r>
         <w:rPr>
           <w:sz w:val="24"/>
@@ -23250,36 +23221,231 @@
       </w:r>
     </w:p>
     <w:p>
-      <w:r>
+      <w:pPr>
+        <w:pStyle w:val="Cmsor2"/>
+        <w:numPr>
+          <w:ilvl w:val="2"/>
+          <w:numId w:val="16"/>
+        </w:numPr>
+        <w:spacing w:before="240" w:after="240"/>
+        <w:rPr>
+          <w:noProof/>
+        </w:rPr>
+      </w:pPr>
+      <w:r>
+        <w:rPr>
+          <w:noProof/>
+        </w:rPr>
+        <w:t>Néhány</w:t>
+      </w:r>
+      <w:r>
+        <w:rPr>
+          <w:noProof/>
+        </w:rPr>
+        <w:t xml:space="preserve"> fontosabb </w:t>
+      </w:r>
+      <w:r>
+        <w:rPr>
+          <w:noProof/>
+        </w:rPr>
+        <w:t>teszteset</w:t>
+      </w:r>
+    </w:p>
+    <w:p>
+      <w:r>
+        <w:t xml:space="preserve">A szakdolgozat terjedelmi határai nem engedik meg az összes teszteset tételes és konkrét felsorolását, így a tesztelési fázisokban </w:t>
+      </w:r>
+      <w:r>
+        <w:t>csak néhány, fontosabb tesztesetet emelek ki.</w:t>
+      </w:r>
+    </w:p>
+    <w:p>
+      <w:r>
+        <w:t>A lexikális elemzés esetében ezek a következők:</w:t>
+      </w:r>
+    </w:p>
+    <w:p>
+      <w:pPr>
+        <w:pStyle w:val="Listaszerbekezds"/>
+        <w:numPr>
+          <w:ilvl w:val="0"/>
+          <w:numId w:val="13"/>
+        </w:numPr>
+      </w:pPr>
+      <w:r>
+        <w:rPr>
+          <w:rFonts w:ascii="Consolas" w:hAnsi="Consolas" w:cs="Consolas"/>
+          <w:b/>
+          <w:color w:val="000000"/>
+          <w:sz w:val="22"/>
+          <w:szCs w:val="19"/>
+        </w:rPr>
+        <w:t>CheckValidNamingConventions:</w:t>
+      </w:r>
+      <w:r>
+        <w:rPr>
+          <w:rFonts w:ascii="Consolas" w:hAnsi="Consolas" w:cs="Consolas"/>
+          <w:color w:val="000000"/>
+          <w:sz w:val="19"/>
+          <w:szCs w:val="19"/>
+        </w:rPr>
         <w:t xml:space="preserve"> </w:t>
       </w:r>
       <w:r>
-        <w:t>Készültek</w:t>
-      </w:r>
-      <w:r>
-        <w:t xml:space="preserve"> külön</w:t>
-      </w:r>
-      <w:r>
-        <w:t xml:space="preserve"> tesztek a </w:t>
-      </w:r>
-      <w:r>
-        <w:t>következő</w:t>
-      </w:r>
-      <w:r>
-        <w:t xml:space="preserve"> (</w:t>
-      </w:r>
-      <w:r>
-        <w:t>lexikális elemzést segítő</w:t>
-      </w:r>
-      <w:r>
+        <w:t xml:space="preserve">ez a paraméterezett teszt (paraméterként az tesztelendő azonosító neve érkezik) azt vizsgálja, hogy a megadott azonosító megfelel-e az azonosítók elnevezési követelményeinek. A paraméterek egy string típusú tömbből érkeznek, ezeket az nUnit automatikusan dolgozza fel és osztja szét külön tesztesetekre. Ennek párja a </w:t>
+      </w:r>
+      <w:r>
+        <w:rPr>
+          <w:rFonts w:ascii="Consolas" w:hAnsi="Consolas" w:cs="Consolas"/>
+          <w:b/>
+          <w:color w:val="000000"/>
+          <w:sz w:val="22"/>
+          <w:szCs w:val="19"/>
+        </w:rPr>
+        <w:t>CheckInvalidNamingConventions</w:t>
+      </w:r>
+      <w:r>
+        <w:t>, amely a helytelen eseteket kezeli.</w:t>
+      </w:r>
+    </w:p>
+    <w:p>
+      <w:pPr>
+        <w:pStyle w:val="Listaszerbekezds"/>
+        <w:numPr>
+          <w:ilvl w:val="0"/>
+          <w:numId w:val="13"/>
+        </w:numPr>
+      </w:pPr>
+      <w:r>
+        <w:rPr>
+          <w:rFonts w:ascii="Consolas" w:hAnsi="Consolas" w:cs="Consolas"/>
+          <w:b/>
+          <w:color w:val="000000"/>
+          <w:sz w:val="22"/>
+          <w:szCs w:val="19"/>
+        </w:rPr>
+        <w:t>CanRecognizeKeyword</w:t>
+      </w:r>
+      <w:r>
+        <w:t>: szintén paraméterezett teszt, amely vizsgálja, hogy a megadott kulcsszót (lefoglalt név) helyesen ismeri-e fel az elemző, és megfelelően jelenik-e meg a kimeneti token listában.</w:t>
+      </w:r>
+    </w:p>
+    <w:p>
+      <w:pPr>
+        <w:pStyle w:val="Listaszerbekezds"/>
+        <w:numPr>
+          <w:ilvl w:val="0"/>
+          <w:numId w:val="13"/>
+        </w:numPr>
+      </w:pPr>
+      <w:r>
+        <w:rPr>
+          <w:rFonts w:ascii="Consolas" w:hAnsi="Consolas" w:cs="Consolas"/>
+          <w:b/>
+          <w:color w:val="000000"/>
+          <w:sz w:val="22"/>
+          <w:szCs w:val="19"/>
+        </w:rPr>
+        <w:t>CanRecognizeIfThenElse</w:t>
+      </w:r>
+      <w:r>
+        <w:rPr>
+          <w:rFonts w:cs="Times New Roman"/>
+          <w:color w:val="000000"/>
+          <w:szCs w:val="19"/>
+        </w:rPr>
+        <w:t>:</w:t>
+      </w:r>
+      <w:r>
+        <w:t xml:space="preserve"> a szelekció felismerését ellenőrző teszt. Ehhez hasonlóan olyan tesztesetet is írtam, amely a ciklusokat ellenőrzi </w:t>
+      </w:r>
+      <w:r>
+        <w:rPr>
+          <w:noProof/>
+        </w:rPr>
+        <w:t>(</w:t>
+      </w:r>
+      <w:r>
+        <w:rPr>
+          <w:rFonts w:ascii="Consolas" w:hAnsi="Consolas" w:cs="Consolas"/>
+          <w:b/>
+          <w:noProof/>
+          <w:color w:val="000000"/>
+          <w:sz w:val="22"/>
+          <w:szCs w:val="19"/>
+        </w:rPr>
+        <w:t>CanRecognize</w:t>
+      </w:r>
+      <w:r>
+        <w:rPr>
+          <w:rFonts w:ascii="Consolas" w:hAnsi="Consolas" w:cs="Consolas"/>
+          <w:b/>
+          <w:noProof/>
+          <w:color w:val="000000"/>
+          <w:sz w:val="22"/>
+          <w:szCs w:val="19"/>
+        </w:rPr>
+        <w:t>While</w:t>
+      </w:r>
+      <w:r>
+        <w:rPr>
+          <w:noProof/>
+        </w:rPr>
         <w:t>)</w:t>
       </w:r>
       <w:r>
-        <w:t xml:space="preserve"> osztályokra</w:t>
-      </w:r>
-      <w:r>
-        <w:t xml:space="preserve"> is</w:t>
-      </w:r>
+        <w:t>.</w:t>
+      </w:r>
+    </w:p>
+    <w:p>
+      <w:pPr>
+        <w:pStyle w:val="Listaszerbekezds"/>
+        <w:numPr>
+          <w:ilvl w:val="0"/>
+          <w:numId w:val="13"/>
+        </w:numPr>
+      </w:pPr>
+      <w:r>
+        <w:rPr>
+          <w:rFonts w:ascii="Consolas" w:hAnsi="Consolas" w:cs="Consolas"/>
+          <w:b/>
+          <w:color w:val="000000"/>
+          <w:sz w:val="22"/>
+          <w:szCs w:val="19"/>
+        </w:rPr>
+        <w:t>Declarations</w:t>
+      </w:r>
+      <w:r>
+        <w:rPr>
+          <w:rFonts w:ascii="Consolas" w:hAnsi="Consolas" w:cs="Consolas"/>
+          <w:color w:val="000000"/>
+          <w:sz w:val="19"/>
+          <w:szCs w:val="19"/>
+        </w:rPr>
+        <w:t>:</w:t>
+      </w:r>
+      <w:r>
+        <w:t xml:space="preserve"> Az összes fajta változódeklarációt ellenőrző teszteset. Ez már a komplex tesztek közé tartozik, amelyek nevükből adódóan komplexebb kódokat tesznek próbára. További komplex tesztesetek ellenőrzik a kommentezést, valamint a kifejezések</w:t>
+      </w:r>
+      <w:r>
+        <w:t xml:space="preserve"> és </w:t>
+      </w:r>
+      <w:r>
+        <w:t>a beépített függvények felismerését</w:t>
+      </w:r>
+      <w:r>
+        <w:t>; illetve készítettem egy egyszerű, másodfokú egyenletmegoldó programkódot is.</w:t>
+      </w:r>
+    </w:p>
+    <w:p>
+      <w:r>
+        <w:t>Készültek tesztek a következő (lexikális elemzést segítő) osztályokra is</w:t>
+      </w:r>
+      <w:r>
+        <w:t>, azonban ezeket nem részletezem</w:t>
+      </w:r>
+      <w:bookmarkStart w:id="62" w:name="_GoBack"/>
+      <w:bookmarkEnd w:id="62"/>
       <w:r>
         <w:t>:</w:t>
       </w:r>
@@ -23343,11 +23509,12 @@
         </w:numPr>
         <w:spacing w:beforeLines="200" w:before="480" w:after="240"/>
       </w:pPr>
-      <w:bookmarkStart w:id="60" w:name="_Toc498548235"/>
-      <w:r>
+      <w:bookmarkStart w:id="63" w:name="_Toc498548235"/>
+      <w:r>
+        <w:lastRenderedPageBreak/>
         <w:t>Fejlesztési tapasztalatok</w:t>
       </w:r>
-      <w:bookmarkEnd w:id="60"/>
+      <w:bookmarkEnd w:id="63"/>
     </w:p>
     <w:p>
       <w:r>
@@ -23534,12 +23701,12 @@
         <w:spacing w:before="240" w:after="240"/>
         <w:jc w:val="both"/>
       </w:pPr>
-      <w:bookmarkStart w:id="61" w:name="_Toc498548236"/>
+      <w:bookmarkStart w:id="64" w:name="_Toc498548236"/>
       <w:r>
         <w:lastRenderedPageBreak/>
         <w:t>Szintaktikus elemző</w:t>
       </w:r>
-      <w:bookmarkEnd w:id="61"/>
+      <w:bookmarkEnd w:id="64"/>
     </w:p>
     <w:p>
       <w:pPr>
@@ -23550,11 +23717,11 @@
         </w:numPr>
         <w:spacing w:before="240" w:after="240"/>
       </w:pPr>
-      <w:bookmarkStart w:id="62" w:name="_Toc498548237"/>
+      <w:bookmarkStart w:id="65" w:name="_Toc498548237"/>
       <w:r>
         <w:t>Tervezés</w:t>
       </w:r>
-      <w:bookmarkEnd w:id="62"/>
+      <w:bookmarkEnd w:id="65"/>
     </w:p>
     <w:p>
       <w:r>
@@ -23612,7 +23779,7 @@
         </w:numPr>
         <w:spacing w:before="240" w:after="240"/>
       </w:pPr>
-      <w:bookmarkStart w:id="63" w:name="_Toc498548238"/>
+      <w:bookmarkStart w:id="66" w:name="_Toc498548238"/>
       <w:r>
         <w:t>Elemző</w:t>
       </w:r>
@@ -23622,7 +23789,7 @@
       <w:r>
         <w:t xml:space="preserve"> választása</w:t>
       </w:r>
-      <w:bookmarkEnd w:id="63"/>
+      <w:bookmarkEnd w:id="66"/>
     </w:p>
     <w:p>
       <w:r>
@@ -23681,11 +23848,11 @@
         </w:numPr>
         <w:spacing w:before="240" w:after="240"/>
       </w:pPr>
-      <w:bookmarkStart w:id="64" w:name="_Toc498548239"/>
+      <w:bookmarkStart w:id="67" w:name="_Toc498548239"/>
       <w:r>
         <w:t>Megadási forma választása</w:t>
       </w:r>
-      <w:bookmarkEnd w:id="64"/>
+      <w:bookmarkEnd w:id="67"/>
     </w:p>
     <w:p>
       <w:r>
@@ -23954,11 +24121,11 @@
         </w:numPr>
         <w:spacing w:before="240" w:after="240"/>
       </w:pPr>
-      <w:bookmarkStart w:id="65" w:name="_Toc498548240"/>
+      <w:bookmarkStart w:id="68" w:name="_Toc498548240"/>
       <w:r>
         <w:t>A szintaktikus nyelvtan definiálása</w:t>
       </w:r>
-      <w:bookmarkEnd w:id="65"/>
+      <w:bookmarkEnd w:id="68"/>
     </w:p>
     <w:p>
       <w:r>
@@ -24165,7 +24332,7 @@
         </w:numPr>
         <w:spacing w:before="240" w:after="240"/>
       </w:pPr>
-      <w:bookmarkStart w:id="66" w:name="_Toc498548241"/>
+      <w:bookmarkStart w:id="69" w:name="_Toc498548241"/>
       <w:r>
         <w:lastRenderedPageBreak/>
         <w:t>I</w:t>
@@ -24176,7 +24343,7 @@
       <w:r>
         <w:t>ció</w:t>
       </w:r>
-      <w:bookmarkEnd w:id="66"/>
+      <w:bookmarkEnd w:id="69"/>
     </w:p>
     <w:p>
       <w:r>
@@ -24198,7 +24365,7 @@
         </w:numPr>
         <w:spacing w:before="240" w:after="240"/>
       </w:pPr>
-      <w:bookmarkStart w:id="67" w:name="_Toc498548242"/>
+      <w:bookmarkStart w:id="70" w:name="_Toc498548242"/>
       <w:r>
         <w:t xml:space="preserve">A </w:t>
       </w:r>
@@ -24208,7 +24375,7 @@
       <w:r>
         <w:t>fa</w:t>
       </w:r>
-      <w:bookmarkEnd w:id="67"/>
+      <w:bookmarkEnd w:id="70"/>
     </w:p>
     <w:p>
       <w:r>
@@ -24648,11 +24815,11 @@
         </w:numPr>
         <w:spacing w:before="240" w:after="240"/>
       </w:pPr>
-      <w:bookmarkStart w:id="68" w:name="_Toc498548243"/>
+      <w:bookmarkStart w:id="71" w:name="_Toc498548243"/>
       <w:r>
         <w:t>Az elemző alapja</w:t>
       </w:r>
-      <w:bookmarkEnd w:id="68"/>
+      <w:bookmarkEnd w:id="71"/>
     </w:p>
     <w:p>
       <w:pPr>
@@ -24966,11 +25133,11 @@
         </w:numPr>
         <w:spacing w:before="240" w:after="240"/>
       </w:pPr>
-      <w:bookmarkStart w:id="69" w:name="_Toc498548244"/>
+      <w:bookmarkStart w:id="72" w:name="_Toc498548244"/>
       <w:r>
         <w:t>Statikus szabályok</w:t>
       </w:r>
-      <w:bookmarkEnd w:id="69"/>
+      <w:bookmarkEnd w:id="72"/>
     </w:p>
     <w:p>
       <w:r>
@@ -25173,11 +25340,11 @@
         </w:numPr>
         <w:spacing w:before="240" w:after="240"/>
       </w:pPr>
-      <w:bookmarkStart w:id="70" w:name="_Toc498548245"/>
+      <w:bookmarkStart w:id="73" w:name="_Toc498548245"/>
       <w:r>
         <w:t>Dinamikus szabályok</w:t>
       </w:r>
-      <w:bookmarkEnd w:id="70"/>
+      <w:bookmarkEnd w:id="73"/>
     </w:p>
     <w:p>
       <w:r>
@@ -25523,11 +25690,11 @@
         </w:numPr>
         <w:spacing w:before="240" w:after="240"/>
       </w:pPr>
-      <w:bookmarkStart w:id="71" w:name="_Toc498548246"/>
+      <w:bookmarkStart w:id="74" w:name="_Toc498548246"/>
       <w:r>
         <w:t>Hibakezelés</w:t>
       </w:r>
-      <w:bookmarkEnd w:id="71"/>
+      <w:bookmarkEnd w:id="74"/>
     </w:p>
     <w:p>
       <w:r>
@@ -25694,11 +25861,11 @@
         </w:numPr>
         <w:spacing w:before="240" w:after="240"/>
       </w:pPr>
-      <w:bookmarkStart w:id="72" w:name="_Toc498548247"/>
+      <w:bookmarkStart w:id="75" w:name="_Toc498548247"/>
       <w:r>
         <w:t>Tesztelés</w:t>
       </w:r>
-      <w:bookmarkEnd w:id="72"/>
+      <w:bookmarkEnd w:id="75"/>
     </w:p>
     <w:p>
       <w:r>
@@ -25876,11 +26043,11 @@
         </w:numPr>
         <w:spacing w:before="240" w:after="240"/>
       </w:pPr>
-      <w:bookmarkStart w:id="73" w:name="_Toc498548248"/>
+      <w:bookmarkStart w:id="76" w:name="_Toc498548248"/>
       <w:r>
         <w:t>Fejlesztési tapasztalatok</w:t>
       </w:r>
-      <w:bookmarkEnd w:id="73"/>
+      <w:bookmarkEnd w:id="76"/>
     </w:p>
     <w:p>
       <w:r>
@@ -25952,12 +26119,12 @@
         <w:spacing w:before="240" w:after="240"/>
         <w:jc w:val="both"/>
       </w:pPr>
-      <w:bookmarkStart w:id="74" w:name="_Toc498548249"/>
+      <w:bookmarkStart w:id="77" w:name="_Toc498548249"/>
       <w:r>
         <w:lastRenderedPageBreak/>
         <w:t>Szemantikus elemző</w:t>
       </w:r>
-      <w:bookmarkEnd w:id="74"/>
+      <w:bookmarkEnd w:id="77"/>
     </w:p>
     <w:p>
       <w:pPr>
@@ -25968,11 +26135,11 @@
         </w:numPr>
         <w:spacing w:before="240" w:after="240"/>
       </w:pPr>
-      <w:bookmarkStart w:id="75" w:name="_Toc498548250"/>
+      <w:bookmarkStart w:id="78" w:name="_Toc498548250"/>
       <w:r>
         <w:t>Tervezés</w:t>
       </w:r>
-      <w:bookmarkEnd w:id="75"/>
+      <w:bookmarkEnd w:id="78"/>
     </w:p>
     <w:p>
       <w:pPr>
@@ -25983,11 +26150,11 @@
         </w:numPr>
         <w:spacing w:before="240" w:after="240"/>
       </w:pPr>
-      <w:bookmarkStart w:id="76" w:name="_Toc498548251"/>
+      <w:bookmarkStart w:id="79" w:name="_Toc498548251"/>
       <w:r>
         <w:t>A szemantikus elemző feladatainak meghatározása</w:t>
       </w:r>
-      <w:bookmarkEnd w:id="76"/>
+      <w:bookmarkEnd w:id="79"/>
     </w:p>
     <w:p>
       <w:r>
@@ -26159,11 +26326,11 @@
         </w:numPr>
         <w:spacing w:before="240" w:after="240"/>
       </w:pPr>
-      <w:bookmarkStart w:id="77" w:name="_Toc498548252"/>
+      <w:bookmarkStart w:id="80" w:name="_Toc498548252"/>
       <w:r>
         <w:t>Működési elv</w:t>
       </w:r>
-      <w:bookmarkEnd w:id="77"/>
+      <w:bookmarkEnd w:id="80"/>
     </w:p>
     <w:p>
       <w:r>
@@ -26321,14 +26488,14 @@
         </w:numPr>
         <w:spacing w:before="240" w:after="240"/>
       </w:pPr>
-      <w:bookmarkStart w:id="78" w:name="_Toc498548253"/>
+      <w:bookmarkStart w:id="81" w:name="_Toc498548253"/>
       <w:r>
         <w:t>Implementá</w:t>
       </w:r>
       <w:r>
         <w:t>ció</w:t>
       </w:r>
-      <w:bookmarkEnd w:id="78"/>
+      <w:bookmarkEnd w:id="81"/>
     </w:p>
     <w:p>
       <w:pPr>
@@ -26339,11 +26506,11 @@
         </w:numPr>
         <w:spacing w:before="240" w:after="240"/>
       </w:pPr>
-      <w:bookmarkStart w:id="79" w:name="_Toc498548254"/>
+      <w:bookmarkStart w:id="82" w:name="_Toc498548254"/>
       <w:r>
         <w:t>Az implementáció részei</w:t>
       </w:r>
-      <w:bookmarkEnd w:id="79"/>
+      <w:bookmarkEnd w:id="82"/>
     </w:p>
     <w:p>
       <w:r>
@@ -26713,12 +26880,12 @@
         </w:numPr>
         <w:spacing w:before="240" w:after="240"/>
       </w:pPr>
-      <w:bookmarkStart w:id="80" w:name="_Toc498548255"/>
+      <w:bookmarkStart w:id="83" w:name="_Toc498548255"/>
       <w:r>
         <w:lastRenderedPageBreak/>
         <w:t>Hibakezelés</w:t>
       </w:r>
-      <w:bookmarkEnd w:id="80"/>
+      <w:bookmarkEnd w:id="83"/>
     </w:p>
     <w:p>
       <w:r>
@@ -26919,11 +27086,11 @@
         </w:numPr>
         <w:spacing w:before="240" w:after="240"/>
       </w:pPr>
-      <w:bookmarkStart w:id="81" w:name="_Toc498548256"/>
+      <w:bookmarkStart w:id="84" w:name="_Toc498548256"/>
       <w:r>
         <w:t>Tesztelés</w:t>
       </w:r>
-      <w:bookmarkEnd w:id="81"/>
+      <w:bookmarkEnd w:id="84"/>
     </w:p>
     <w:p>
       <w:r>
@@ -26996,11 +27163,11 @@
         </w:numPr>
         <w:spacing w:before="240" w:after="240"/>
       </w:pPr>
-      <w:bookmarkStart w:id="82" w:name="_Toc498548257"/>
+      <w:bookmarkStart w:id="85" w:name="_Toc498548257"/>
       <w:r>
         <w:t>Fejlesztési tapasztalatok</w:t>
       </w:r>
-      <w:bookmarkEnd w:id="82"/>
+      <w:bookmarkEnd w:id="85"/>
     </w:p>
     <w:p>
       <w:r>
@@ -27023,12 +27190,12 @@
       <w:r>
         <w:br w:type="page"/>
       </w:r>
-      <w:bookmarkStart w:id="83" w:name="_Toc498548258"/>
+      <w:bookmarkStart w:id="86" w:name="_Toc498548258"/>
       <w:r>
         <w:lastRenderedPageBreak/>
         <w:t>Kódgenerálási lehetőségek</w:t>
       </w:r>
-      <w:bookmarkEnd w:id="83"/>
+      <w:bookmarkEnd w:id="86"/>
     </w:p>
     <w:p>
       <w:pPr>
@@ -27039,14 +27206,14 @@
         </w:numPr>
         <w:spacing w:before="240" w:after="240"/>
       </w:pPr>
-      <w:bookmarkStart w:id="84" w:name="_Toc498548259"/>
+      <w:bookmarkStart w:id="87" w:name="_Toc498548259"/>
       <w:r>
         <w:t>A c</w:t>
       </w:r>
       <w:r>
         <w:t>élnyelv kiválasztása</w:t>
       </w:r>
-      <w:bookmarkEnd w:id="84"/>
+      <w:bookmarkEnd w:id="87"/>
     </w:p>
     <w:p>
       <w:r>
@@ -27344,11 +27511,11 @@
         </w:numPr>
         <w:spacing w:before="240" w:after="240"/>
       </w:pPr>
-      <w:bookmarkStart w:id="85" w:name="_Toc498548260"/>
+      <w:bookmarkStart w:id="88" w:name="_Toc498548260"/>
       <w:r>
         <w:t>A kódgenerálás módja</w:t>
       </w:r>
-      <w:bookmarkEnd w:id="85"/>
+      <w:bookmarkEnd w:id="88"/>
     </w:p>
     <w:p>
       <w:r>
@@ -27376,11 +27543,11 @@
         </w:numPr>
         <w:spacing w:before="240" w:after="240"/>
       </w:pPr>
-      <w:bookmarkStart w:id="86" w:name="_Toc498548261"/>
+      <w:bookmarkStart w:id="89" w:name="_Toc498548261"/>
       <w:r>
         <w:t>Kulcsszó transzformációk</w:t>
       </w:r>
-      <w:bookmarkEnd w:id="86"/>
+      <w:bookmarkEnd w:id="89"/>
     </w:p>
     <w:p>
       <w:r>
@@ -28575,7 +28742,7 @@
         </w:tc>
       </w:tr>
     </w:tbl>
-    <w:bookmarkStart w:id="87" w:name="_Ref498462935"/>
+    <w:bookmarkStart w:id="90" w:name="_Ref498462935"/>
     <w:p>
       <w:pPr>
         <w:pStyle w:val="Kpalrs"/>
@@ -28685,7 +28852,7 @@
         </w:rPr>
         <w:t>. táblázat</w:t>
       </w:r>
-      <w:bookmarkEnd w:id="87"/>
+      <w:bookmarkEnd w:id="90"/>
       <w:r>
         <w:rPr>
           <w:i w:val="0"/>
@@ -29840,7 +30007,7 @@
         </w:tc>
       </w:tr>
     </w:tbl>
-    <w:bookmarkStart w:id="88" w:name="_Ref498463487"/>
+    <w:bookmarkStart w:id="91" w:name="_Ref498463487"/>
     <w:p>
       <w:pPr>
         <w:pStyle w:val="Kpalrs"/>
@@ -29937,7 +30104,7 @@
         </w:rPr>
         <w:t>. táblázat</w:t>
       </w:r>
-      <w:bookmarkEnd w:id="88"/>
+      <w:bookmarkEnd w:id="91"/>
       <w:r>
         <w:rPr>
           <w:i w:val="0"/>
@@ -29956,11 +30123,11 @@
         <w:spacing w:beforeLines="200" w:before="480" w:after="240"/>
         <w:ind w:left="788" w:hanging="431"/>
       </w:pPr>
-      <w:bookmarkStart w:id="89" w:name="_Toc498548262"/>
+      <w:bookmarkStart w:id="92" w:name="_Toc498548262"/>
       <w:r>
         <w:t>Operátor transzformációk</w:t>
       </w:r>
-      <w:bookmarkEnd w:id="89"/>
+      <w:bookmarkEnd w:id="92"/>
     </w:p>
     <w:p>
       <w:r>
@@ -30283,7 +30450,7 @@
         </w:tc>
       </w:tr>
     </w:tbl>
-    <w:bookmarkStart w:id="90" w:name="_Ref498463668"/>
+    <w:bookmarkStart w:id="93" w:name="_Ref498463668"/>
     <w:p>
       <w:pPr>
         <w:pStyle w:val="Kpalrs"/>
@@ -30380,7 +30547,7 @@
         </w:rPr>
         <w:t>. táblázat</w:t>
       </w:r>
-      <w:bookmarkEnd w:id="90"/>
+      <w:bookmarkEnd w:id="93"/>
       <w:r>
         <w:rPr>
           <w:i w:val="0"/>
@@ -30398,14 +30565,14 @@
         </w:numPr>
         <w:spacing w:before="240" w:after="240"/>
       </w:pPr>
-      <w:bookmarkStart w:id="91" w:name="_Toc498548263"/>
+      <w:bookmarkStart w:id="94" w:name="_Toc498548263"/>
       <w:r>
         <w:t xml:space="preserve">Konverziós függvények </w:t>
       </w:r>
       <w:r>
         <w:t>transzformációja</w:t>
       </w:r>
-      <w:bookmarkEnd w:id="91"/>
+      <w:bookmarkEnd w:id="94"/>
     </w:p>
     <w:p>
       <w:r>
@@ -30475,11 +30642,11 @@
         </w:numPr>
         <w:spacing w:before="240" w:after="240"/>
       </w:pPr>
-      <w:bookmarkStart w:id="92" w:name="_Toc498548264"/>
+      <w:bookmarkStart w:id="95" w:name="_Toc498548264"/>
       <w:r>
         <w:t>Megjegyzések</w:t>
       </w:r>
-      <w:bookmarkEnd w:id="92"/>
+      <w:bookmarkEnd w:id="95"/>
     </w:p>
     <w:p>
       <w:r>
@@ -30510,12 +30677,12 @@
         </w:numPr>
         <w:spacing w:before="240" w:after="240"/>
       </w:pPr>
-      <w:bookmarkStart w:id="93" w:name="_Toc498548265"/>
+      <w:bookmarkStart w:id="96" w:name="_Toc498548265"/>
       <w:r>
         <w:lastRenderedPageBreak/>
         <w:t>Az eredmények bemutatása, értékelése</w:t>
       </w:r>
-      <w:bookmarkEnd w:id="93"/>
+      <w:bookmarkEnd w:id="96"/>
     </w:p>
     <w:p>
       <w:r>
@@ -30633,7 +30800,7 @@
           <w:szCs w:val="24"/>
         </w:rPr>
       </w:pPr>
-      <w:bookmarkStart w:id="94" w:name="_Ref498498239"/>
+      <w:bookmarkStart w:id="97" w:name="_Ref498498239"/>
       <w:r>
         <w:rPr>
           <w:i w:val="0"/>
@@ -30691,7 +30858,7 @@
         </w:rPr>
         <w:t>. ábra</w:t>
       </w:r>
-      <w:bookmarkEnd w:id="94"/>
+      <w:bookmarkEnd w:id="97"/>
       <w:r>
         <w:rPr>
           <w:i w:val="0"/>
@@ -30769,12 +30936,12 @@
         </w:numPr>
         <w:spacing w:before="240" w:after="240"/>
       </w:pPr>
-      <w:bookmarkStart w:id="95" w:name="_Toc498548266"/>
+      <w:bookmarkStart w:id="98" w:name="_Toc498548266"/>
       <w:r>
         <w:lastRenderedPageBreak/>
         <w:t>Tartalmi összefoglaló</w:t>
       </w:r>
-      <w:bookmarkEnd w:id="95"/>
+      <w:bookmarkEnd w:id="98"/>
     </w:p>
     <w:p>
       <w:r>
@@ -30856,12 +31023,12 @@
         </w:numPr>
         <w:spacing w:before="240" w:after="240"/>
       </w:pPr>
-      <w:bookmarkStart w:id="96" w:name="_Toc498548267"/>
+      <w:bookmarkStart w:id="99" w:name="_Toc498548267"/>
       <w:r>
         <w:lastRenderedPageBreak/>
         <w:t>Abstract</w:t>
       </w:r>
-      <w:bookmarkEnd w:id="96"/>
+      <w:bookmarkEnd w:id="99"/>
     </w:p>
     <w:p>
       <w:r>
@@ -30901,14 +31068,14 @@
         <w:spacing w:before="240" w:after="240"/>
         <w:jc w:val="both"/>
       </w:pPr>
-      <w:bookmarkStart w:id="97" w:name="_Irodalomjegyzék"/>
-      <w:bookmarkStart w:id="98" w:name="_Toc498548268"/>
-      <w:bookmarkEnd w:id="97"/>
+      <w:bookmarkStart w:id="100" w:name="_Irodalomjegyzék"/>
+      <w:bookmarkStart w:id="101" w:name="_Toc498548268"/>
+      <w:bookmarkEnd w:id="100"/>
       <w:r>
         <w:lastRenderedPageBreak/>
         <w:t>Irodalomjegyzék</w:t>
       </w:r>
-      <w:bookmarkEnd w:id="98"/>
+      <w:bookmarkEnd w:id="101"/>
     </w:p>
     <w:p>
       <w:pPr>
@@ -31207,11 +31374,11 @@
         <w:lastRenderedPageBreak/>
         <w:t xml:space="preserve"> </w:t>
       </w:r>
-      <w:bookmarkStart w:id="99" w:name="_Toc498548269"/>
+      <w:bookmarkStart w:id="102" w:name="_Toc498548269"/>
       <w:r>
         <w:t>Mellékletek</w:t>
       </w:r>
-      <w:bookmarkEnd w:id="99"/>
+      <w:bookmarkEnd w:id="102"/>
     </w:p>
     <w:p>
       <w:pPr>
@@ -31222,12 +31389,12 @@
         </w:numPr>
         <w:spacing w:before="240" w:after="240"/>
       </w:pPr>
-      <w:bookmarkStart w:id="100" w:name="_I._melléklet_-"/>
-      <w:bookmarkEnd w:id="100"/>
+      <w:bookmarkStart w:id="103" w:name="_I._melléklet_-"/>
+      <w:bookmarkEnd w:id="103"/>
       <w:r>
         <w:t xml:space="preserve"> </w:t>
       </w:r>
-      <w:bookmarkStart w:id="101" w:name="_Toc498548270"/>
+      <w:bookmarkStart w:id="104" w:name="_Toc498548270"/>
       <w:r>
         <w:t xml:space="preserve">I. melléklet - </w:t>
       </w:r>
@@ -31237,7 +31404,7 @@
       <w:r>
         <w:t>definíciója</w:t>
       </w:r>
-      <w:bookmarkEnd w:id="101"/>
+      <w:bookmarkEnd w:id="104"/>
     </w:p>
     <w:p>
       <w:pPr>
@@ -31265,13 +31432,13 @@
         <w:spacing w:beforeLines="0" w:before="360" w:afterLines="0" w:after="240"/>
         <w:jc w:val="both"/>
       </w:pPr>
-      <w:bookmarkStart w:id="102" w:name="_Toc497808052"/>
-      <w:bookmarkStart w:id="103" w:name="_Toc498548271"/>
+      <w:bookmarkStart w:id="105" w:name="_Toc497808052"/>
+      <w:bookmarkStart w:id="106" w:name="_Toc498548271"/>
       <w:r>
         <w:t>Bevezetés</w:t>
       </w:r>
-      <w:bookmarkEnd w:id="102"/>
-      <w:bookmarkEnd w:id="103"/>
+      <w:bookmarkEnd w:id="105"/>
+      <w:bookmarkEnd w:id="106"/>
     </w:p>
     <w:p>
       <w:pPr>
@@ -31283,15 +31450,7 @@
         <w:rPr>
           <w:rFonts w:cs="Times New Roman"/>
         </w:rPr>
-        <w:t>A nyelv a C# nyelvet veszi alapjául. Ami e dokumentumból nem derül ki egyértelműen, arra a C# nyelv szabályai érvé</w:t>
-      </w:r>
-      <w:bookmarkStart w:id="104" w:name="_GoBack"/>
-      <w:bookmarkEnd w:id="104"/>
-      <w:r>
-        <w:rPr>
-          <w:rFonts w:cs="Times New Roman"/>
-        </w:rPr>
-        <w:t>nyesek. Ez a nyelv funkcionalitására nem vonatkozik, azaz attól, hogy nincs jelezve, hogy nincsenek a C#-ban használatos lambda operátorok, még nem igaz, hogy léteznek.</w:t>
+        <w:t>A nyelv a C# nyelvet veszi alapjául. Ami e dokumentumból nem derül ki egyértelműen, arra a C# nyelv szabályai érvényesek. Ez a nyelv funkcionalitására nem vonatkozik, azaz attól, hogy nincs jelezve, hogy nincsenek a C#-ban használatos lambda operátorok, még nem igaz, hogy léteznek.</w:t>
       </w:r>
     </w:p>
     <w:p>
@@ -31507,10 +31666,10 @@
           <w:rFonts w:cs="Times New Roman"/>
         </w:rPr>
       </w:pPr>
-      <w:bookmarkStart w:id="105" w:name="_Lefoglalt_szavak"/>
-      <w:bookmarkStart w:id="106" w:name="_Toc497808053"/>
-      <w:bookmarkStart w:id="107" w:name="_Toc498548272"/>
-      <w:bookmarkEnd w:id="105"/>
+      <w:bookmarkStart w:id="107" w:name="_Lefoglalt_szavak"/>
+      <w:bookmarkStart w:id="108" w:name="_Toc497808053"/>
+      <w:bookmarkStart w:id="109" w:name="_Toc498548272"/>
+      <w:bookmarkEnd w:id="107"/>
       <w:r>
         <w:rPr>
           <w:rFonts w:cs="Times New Roman"/>
@@ -31518,8 +31677,8 @@
         <w:lastRenderedPageBreak/>
         <w:t>Lefoglalt szavak</w:t>
       </w:r>
-      <w:bookmarkEnd w:id="106"/>
-      <w:bookmarkEnd w:id="107"/>
+      <w:bookmarkEnd w:id="108"/>
+      <w:bookmarkEnd w:id="109"/>
     </w:p>
     <w:p>
       <w:pPr>
@@ -32027,10 +32186,10 @@
         </w:rPr>
         <w:t xml:space="preserve"> fejezet.</w:t>
       </w:r>
-      <w:bookmarkStart w:id="108" w:name="_Változóhasználat"/>
-      <w:bookmarkStart w:id="109" w:name="_Változóhasználat_1"/>
-      <w:bookmarkEnd w:id="108"/>
-      <w:bookmarkEnd w:id="109"/>
+      <w:bookmarkStart w:id="110" w:name="_Változóhasználat"/>
+      <w:bookmarkStart w:id="111" w:name="_Változóhasználat_1"/>
+      <w:bookmarkEnd w:id="110"/>
+      <w:bookmarkEnd w:id="111"/>
       <w:r>
         <w:rPr>
           <w:rFonts w:ascii="Times New Roman" w:hAnsi="Times New Roman" w:cs="Times New Roman"/>
@@ -32051,8 +32210,8 @@
           <w:rFonts w:cs="Times New Roman"/>
         </w:rPr>
       </w:pPr>
-      <w:bookmarkStart w:id="110" w:name="_Toc497808054"/>
-      <w:bookmarkStart w:id="111" w:name="_Toc498548273"/>
+      <w:bookmarkStart w:id="112" w:name="_Toc497808054"/>
+      <w:bookmarkStart w:id="113" w:name="_Toc498548273"/>
       <w:r>
         <w:rPr>
           <w:rFonts w:cs="Times New Roman"/>
@@ -32060,8 +32219,8 @@
         <w:lastRenderedPageBreak/>
         <w:t>Változóhasználat, típusok</w:t>
       </w:r>
-      <w:bookmarkEnd w:id="110"/>
-      <w:bookmarkEnd w:id="111"/>
+      <w:bookmarkEnd w:id="112"/>
+      <w:bookmarkEnd w:id="113"/>
     </w:p>
     <w:p>
       <w:pPr>
@@ -33588,8 +33747,8 @@
           <w:rFonts w:cs="Times New Roman"/>
         </w:rPr>
       </w:pPr>
-      <w:bookmarkStart w:id="112" w:name="_Toc497808055"/>
-      <w:bookmarkStart w:id="113" w:name="_Toc498548274"/>
+      <w:bookmarkStart w:id="114" w:name="_Toc497808055"/>
+      <w:bookmarkStart w:id="115" w:name="_Toc498548274"/>
       <w:r>
         <w:rPr>
           <w:rFonts w:cs="Times New Roman"/>
@@ -33597,8 +33756,8 @@
         <w:lastRenderedPageBreak/>
         <w:t>Típuskonverziók</w:t>
       </w:r>
-      <w:bookmarkEnd w:id="112"/>
-      <w:bookmarkEnd w:id="113"/>
+      <w:bookmarkEnd w:id="114"/>
+      <w:bookmarkEnd w:id="115"/>
     </w:p>
     <w:p>
       <w:pPr>
@@ -34022,10 +34181,10 @@
           <w:rFonts w:cs="Times New Roman"/>
         </w:rPr>
       </w:pPr>
-      <w:bookmarkStart w:id="114" w:name="_Operátorok"/>
-      <w:bookmarkStart w:id="115" w:name="_Toc497808056"/>
-      <w:bookmarkStart w:id="116" w:name="_Toc498548275"/>
-      <w:bookmarkEnd w:id="114"/>
+      <w:bookmarkStart w:id="116" w:name="_Operátorok"/>
+      <w:bookmarkStart w:id="117" w:name="_Toc497808056"/>
+      <w:bookmarkStart w:id="118" w:name="_Toc498548275"/>
+      <w:bookmarkEnd w:id="116"/>
       <w:r>
         <w:rPr>
           <w:rFonts w:cs="Times New Roman"/>
@@ -34033,8 +34192,8 @@
         <w:lastRenderedPageBreak/>
         <w:t>Operátorok</w:t>
       </w:r>
-      <w:bookmarkEnd w:id="115"/>
-      <w:bookmarkEnd w:id="116"/>
+      <w:bookmarkEnd w:id="117"/>
+      <w:bookmarkEnd w:id="118"/>
     </w:p>
     <w:p>
       <w:pPr>
@@ -35933,8 +36092,8 @@
           <w:noProof/>
         </w:rPr>
       </w:pPr>
-      <w:bookmarkStart w:id="117" w:name="_Toc497808057"/>
-      <w:bookmarkStart w:id="118" w:name="_Toc498548276"/>
+      <w:bookmarkStart w:id="119" w:name="_Toc497808057"/>
+      <w:bookmarkStart w:id="120" w:name="_Toc498548276"/>
       <w:r>
         <w:rPr>
           <w:rFonts w:cs="Times New Roman"/>
@@ -35943,8 +36102,8 @@
         <w:lastRenderedPageBreak/>
         <w:t>Kifejezések</w:t>
       </w:r>
-      <w:bookmarkEnd w:id="117"/>
-      <w:bookmarkEnd w:id="118"/>
+      <w:bookmarkEnd w:id="119"/>
+      <w:bookmarkEnd w:id="120"/>
     </w:p>
     <w:p>
       <w:pPr>
@@ -36117,8 +36276,8 @@
           <w:noProof/>
         </w:rPr>
       </w:pPr>
-      <w:bookmarkStart w:id="119" w:name="_Toc497808058"/>
-      <w:bookmarkStart w:id="120" w:name="_Toc498548277"/>
+      <w:bookmarkStart w:id="121" w:name="_Toc497808058"/>
+      <w:bookmarkStart w:id="122" w:name="_Toc498548277"/>
       <w:r>
         <w:rPr>
           <w:rFonts w:cs="Times New Roman"/>
@@ -36127,8 +36286,8 @@
         <w:lastRenderedPageBreak/>
         <w:t>Kommentezés</w:t>
       </w:r>
-      <w:bookmarkEnd w:id="119"/>
-      <w:bookmarkEnd w:id="120"/>
+      <w:bookmarkEnd w:id="121"/>
+      <w:bookmarkEnd w:id="122"/>
     </w:p>
     <w:p>
       <w:pPr>
@@ -36425,8 +36584,8 @@
           <w:rFonts w:cs="Times New Roman"/>
         </w:rPr>
       </w:pPr>
-      <w:bookmarkStart w:id="121" w:name="_Toc497808059"/>
-      <w:bookmarkStart w:id="122" w:name="_Toc498548278"/>
+      <w:bookmarkStart w:id="123" w:name="_Toc497808059"/>
+      <w:bookmarkStart w:id="124" w:name="_Toc498548278"/>
       <w:r>
         <w:rPr>
           <w:rFonts w:cs="Times New Roman"/>
@@ -36434,8 +36593,8 @@
         <w:lastRenderedPageBreak/>
         <w:t>Vezérlési szerkezetek</w:t>
       </w:r>
-      <w:bookmarkEnd w:id="121"/>
-      <w:bookmarkEnd w:id="122"/>
+      <w:bookmarkEnd w:id="123"/>
+      <w:bookmarkEnd w:id="124"/>
     </w:p>
     <w:p>
       <w:pPr>
@@ -36938,8 +37097,8 @@
           <w:rFonts w:cs="Times New Roman"/>
         </w:rPr>
       </w:pPr>
-      <w:bookmarkStart w:id="123" w:name="_Toc497808060"/>
-      <w:bookmarkStart w:id="124" w:name="_Toc498548279"/>
+      <w:bookmarkStart w:id="125" w:name="_Toc497808060"/>
+      <w:bookmarkStart w:id="126" w:name="_Toc498548279"/>
       <w:r>
         <w:rPr>
           <w:rFonts w:cs="Times New Roman"/>
@@ -36947,8 +37106,8 @@
         <w:lastRenderedPageBreak/>
         <w:t>I/O kezelés</w:t>
       </w:r>
-      <w:bookmarkEnd w:id="123"/>
-      <w:bookmarkEnd w:id="124"/>
+      <w:bookmarkEnd w:id="125"/>
+      <w:bookmarkEnd w:id="126"/>
     </w:p>
     <w:p>
       <w:pPr>
@@ -37252,8 +37411,8 @@
         </w:rPr>
         <w:t>x értéke: 12</w:t>
       </w:r>
-      <w:bookmarkStart w:id="125" w:name="_Tömbkezelés"/>
-      <w:bookmarkEnd w:id="125"/>
+      <w:bookmarkStart w:id="127" w:name="_Tömbkezelés"/>
+      <w:bookmarkEnd w:id="127"/>
       <w:r>
         <w:rPr>
           <w:rFonts w:cs="Times New Roman"/>
@@ -37274,8 +37433,8 @@
           <w:rFonts w:cs="Times New Roman"/>
         </w:rPr>
       </w:pPr>
-      <w:bookmarkStart w:id="126" w:name="_Toc497808061"/>
-      <w:bookmarkStart w:id="127" w:name="_Toc498548280"/>
+      <w:bookmarkStart w:id="128" w:name="_Toc497808061"/>
+      <w:bookmarkStart w:id="129" w:name="_Toc498548280"/>
       <w:r>
         <w:rPr>
           <w:rFonts w:cs="Times New Roman"/>
@@ -37283,8 +37442,8 @@
         <w:lastRenderedPageBreak/>
         <w:t>Tömbkezelés</w:t>
       </w:r>
-      <w:bookmarkEnd w:id="126"/>
-      <w:bookmarkEnd w:id="127"/>
+      <w:bookmarkEnd w:id="128"/>
+      <w:bookmarkEnd w:id="129"/>
     </w:p>
     <w:p>
       <w:pPr>
@@ -37493,10 +37652,10 @@
         <w:tab/>
         <w:t>Beállítja az x tömb 0. elemének értékét az 5 értékre.</w:t>
       </w:r>
-      <w:bookmarkStart w:id="128" w:name="_1._melléklet_–"/>
-      <w:bookmarkStart w:id="129" w:name="_2._melléklet:_implementációs"/>
-      <w:bookmarkEnd w:id="128"/>
-      <w:bookmarkEnd w:id="129"/>
+      <w:bookmarkStart w:id="130" w:name="_1._melléklet_–"/>
+      <w:bookmarkStart w:id="131" w:name="_2._melléklet:_implementációs"/>
+      <w:bookmarkEnd w:id="130"/>
+      <w:bookmarkEnd w:id="131"/>
     </w:p>
     <w:p>
       <w:pPr>
@@ -37529,10 +37688,10 @@
           <w:szCs w:val="24"/>
         </w:rPr>
       </w:pPr>
-      <w:bookmarkStart w:id="130" w:name="_Ref496454949"/>
-      <w:bookmarkStart w:id="131" w:name="_Ref496454955"/>
-      <w:bookmarkStart w:id="132" w:name="_Toc497808062"/>
-      <w:bookmarkStart w:id="133" w:name="_Toc498548281"/>
+      <w:bookmarkStart w:id="132" w:name="_Ref496454949"/>
+      <w:bookmarkStart w:id="133" w:name="_Ref496454955"/>
+      <w:bookmarkStart w:id="134" w:name="_Toc497808062"/>
+      <w:bookmarkStart w:id="135" w:name="_Toc498548281"/>
       <w:r>
         <w:rPr>
           <w:rFonts w:cs="Times New Roman"/>
@@ -37543,10 +37702,10 @@
         <w:lastRenderedPageBreak/>
         <w:t>Nyelvtan definíció</w:t>
       </w:r>
-      <w:bookmarkEnd w:id="130"/>
-      <w:bookmarkEnd w:id="131"/>
       <w:bookmarkEnd w:id="132"/>
       <w:bookmarkEnd w:id="133"/>
+      <w:bookmarkEnd w:id="134"/>
+      <w:bookmarkEnd w:id="135"/>
     </w:p>
     <w:p>
       <w:pPr>
@@ -39262,7 +39421,6 @@
         <w:docPartUnique/>
       </w:docPartObj>
     </w:sdtPr>
-    <w:sdtEndPr/>
     <w:sdtContent>
       <w:p>
         <w:pPr>
@@ -39282,7 +39440,7 @@
           <w:rPr>
             <w:noProof/>
           </w:rPr>
-          <w:t>61</w:t>
+          <w:t>44</w:t>
         </w:r>
         <w:r>
           <w:fldChar w:fldCharType="end"/>
@@ -45369,7 +45527,7 @@
 </file>
 
 <file path=customXml/itemProps1.xml><?xml version="1.0" encoding="utf-8"?>
-<ds:datastoreItem xmlns:ds="http://schemas.openxmlformats.org/officeDocument/2006/customXml" ds:itemID="{6B34E0DC-EB8F-4905-BF8C-4B9021400356}">
+<ds:datastoreItem xmlns:ds="http://schemas.openxmlformats.org/officeDocument/2006/customXml" ds:itemID="{F78EB3F6-BB57-46F6-9B9D-CBB81F012E04}">
   <ds:schemaRefs>
     <ds:schemaRef ds:uri="http://schemas.openxmlformats.org/officeDocument/2006/bibliography"/>
   </ds:schemaRefs>

</xml_diff>

<commit_message>
Paper: more on SynA and SemA tests, concrete test cases. Draft finished
</commit_message>
<xml_diff>
--- a/_documents/O.K. szakdolgozat.docx
+++ b/_documents/O.K. szakdolgozat.docx
@@ -5953,21 +5953,7 @@
                 <w:rStyle w:val="Hiperhivatkozs"/>
                 <w:noProof/>
               </w:rPr>
-              <w:t>Néhány fontosabb</w:t>
-            </w:r>
-            <w:r>
-              <w:rPr>
-                <w:rStyle w:val="Hiperhivatkozs"/>
-                <w:noProof/>
-              </w:rPr>
-              <w:t xml:space="preserve"> </w:t>
-            </w:r>
-            <w:r>
-              <w:rPr>
-                <w:rStyle w:val="Hiperhivatkozs"/>
-                <w:noProof/>
-              </w:rPr>
-              <w:t>teszteset</w:t>
+              <w:t>Néhány fontosabb teszteset</w:t>
             </w:r>
             <w:r>
               <w:rPr>
@@ -23441,12 +23427,7 @@
         <w:t>:</w:t>
       </w:r>
       <w:r>
-        <w:t xml:space="preserve"> Az összes fajta vált</w:t>
-      </w:r>
-      <w:bookmarkStart w:id="63" w:name="_GoBack"/>
-      <w:bookmarkEnd w:id="63"/>
-      <w:r>
-        <w:t>ozódeklarációt ellenőrző teszteset. Ez már a komplex tesztek közé tartozik, amelyek nevükből adódóan komplexebb kódokat tesznek próbára. További komplex tesztesetek ellenőrzik a kommentezést, valamint a kifejezések</w:t>
+        <w:t xml:space="preserve"> Az összes fajta változódeklarációt ellenőrző teszteset. Ez már a komplex tesztek közé tartozik, amelyek nevükből adódóan komplexebb kódokat tesznek próbára. További komplex tesztesetek ellenőrzik a kommentezést, valamint a kifejezések</w:t>
       </w:r>
       <w:r>
         <w:t xml:space="preserve"> és </w:t>
@@ -23528,12 +23509,12 @@
         </w:numPr>
         <w:spacing w:beforeLines="200" w:before="480" w:after="240"/>
       </w:pPr>
-      <w:bookmarkStart w:id="64" w:name="_Toc499151234"/>
+      <w:bookmarkStart w:id="63" w:name="_Toc499151234"/>
       <w:r>
         <w:lastRenderedPageBreak/>
         <w:t>Fejlesztési tapasztalatok</w:t>
       </w:r>
-      <w:bookmarkEnd w:id="64"/>
+      <w:bookmarkEnd w:id="63"/>
     </w:p>
     <w:p>
       <w:r>
@@ -23720,12 +23701,12 @@
         <w:spacing w:before="240" w:after="240"/>
         <w:jc w:val="both"/>
       </w:pPr>
-      <w:bookmarkStart w:id="65" w:name="_Toc499151235"/>
+      <w:bookmarkStart w:id="64" w:name="_Toc499151235"/>
       <w:r>
         <w:lastRenderedPageBreak/>
         <w:t>Szintaktikus elemző</w:t>
       </w:r>
-      <w:bookmarkEnd w:id="65"/>
+      <w:bookmarkEnd w:id="64"/>
     </w:p>
     <w:p>
       <w:pPr>
@@ -23736,11 +23717,11 @@
         </w:numPr>
         <w:spacing w:before="240" w:after="240"/>
       </w:pPr>
-      <w:bookmarkStart w:id="66" w:name="_Toc499151236"/>
+      <w:bookmarkStart w:id="65" w:name="_Toc499151236"/>
       <w:r>
         <w:t>Tervezés</w:t>
       </w:r>
-      <w:bookmarkEnd w:id="66"/>
+      <w:bookmarkEnd w:id="65"/>
     </w:p>
     <w:p>
       <w:r>
@@ -23798,7 +23779,7 @@
         </w:numPr>
         <w:spacing w:before="240" w:after="240"/>
       </w:pPr>
-      <w:bookmarkStart w:id="67" w:name="_Toc499151237"/>
+      <w:bookmarkStart w:id="66" w:name="_Toc499151237"/>
       <w:r>
         <w:t>Elemző</w:t>
       </w:r>
@@ -23808,7 +23789,7 @@
       <w:r>
         <w:t xml:space="preserve"> választása</w:t>
       </w:r>
-      <w:bookmarkEnd w:id="67"/>
+      <w:bookmarkEnd w:id="66"/>
     </w:p>
     <w:p>
       <w:r>
@@ -23867,11 +23848,11 @@
         </w:numPr>
         <w:spacing w:before="240" w:after="240"/>
       </w:pPr>
-      <w:bookmarkStart w:id="68" w:name="_Toc499151238"/>
+      <w:bookmarkStart w:id="67" w:name="_Toc499151238"/>
       <w:r>
         <w:t>Megadási forma választása</w:t>
       </w:r>
-      <w:bookmarkEnd w:id="68"/>
+      <w:bookmarkEnd w:id="67"/>
     </w:p>
     <w:p>
       <w:r>
@@ -24140,11 +24121,11 @@
         </w:numPr>
         <w:spacing w:before="240" w:after="240"/>
       </w:pPr>
-      <w:bookmarkStart w:id="69" w:name="_Toc499151239"/>
+      <w:bookmarkStart w:id="68" w:name="_Toc499151239"/>
       <w:r>
         <w:t>A szintaktikus nyelvtan definiálása</w:t>
       </w:r>
-      <w:bookmarkEnd w:id="69"/>
+      <w:bookmarkEnd w:id="68"/>
     </w:p>
     <w:p>
       <w:r>
@@ -24351,7 +24332,7 @@
         </w:numPr>
         <w:spacing w:before="240" w:after="240"/>
       </w:pPr>
-      <w:bookmarkStart w:id="70" w:name="_Toc499151240"/>
+      <w:bookmarkStart w:id="69" w:name="_Toc499151240"/>
       <w:r>
         <w:lastRenderedPageBreak/>
         <w:t>I</w:t>
@@ -24362,7 +24343,7 @@
       <w:r>
         <w:t>ció</w:t>
       </w:r>
-      <w:bookmarkEnd w:id="70"/>
+      <w:bookmarkEnd w:id="69"/>
     </w:p>
     <w:p>
       <w:r>
@@ -24384,7 +24365,7 @@
         </w:numPr>
         <w:spacing w:before="240" w:after="240"/>
       </w:pPr>
-      <w:bookmarkStart w:id="71" w:name="_Toc499151241"/>
+      <w:bookmarkStart w:id="70" w:name="_Toc499151241"/>
       <w:r>
         <w:t xml:space="preserve">A </w:t>
       </w:r>
@@ -24394,7 +24375,7 @@
       <w:r>
         <w:t>fa</w:t>
       </w:r>
-      <w:bookmarkEnd w:id="71"/>
+      <w:bookmarkEnd w:id="70"/>
     </w:p>
     <w:p>
       <w:r>
@@ -24834,11 +24815,11 @@
         </w:numPr>
         <w:spacing w:before="240" w:after="240"/>
       </w:pPr>
-      <w:bookmarkStart w:id="72" w:name="_Toc499151242"/>
+      <w:bookmarkStart w:id="71" w:name="_Toc499151242"/>
       <w:r>
         <w:t>Az elemző alapja</w:t>
       </w:r>
-      <w:bookmarkEnd w:id="72"/>
+      <w:bookmarkEnd w:id="71"/>
     </w:p>
     <w:p>
       <w:pPr>
@@ -25152,11 +25133,11 @@
         </w:numPr>
         <w:spacing w:before="240" w:after="240"/>
       </w:pPr>
-      <w:bookmarkStart w:id="73" w:name="_Toc499151243"/>
+      <w:bookmarkStart w:id="72" w:name="_Toc499151243"/>
       <w:r>
         <w:t>Statikus szabályok</w:t>
       </w:r>
-      <w:bookmarkEnd w:id="73"/>
+      <w:bookmarkEnd w:id="72"/>
     </w:p>
     <w:p>
       <w:r>
@@ -25359,11 +25340,11 @@
         </w:numPr>
         <w:spacing w:before="240" w:after="240"/>
       </w:pPr>
-      <w:bookmarkStart w:id="74" w:name="_Toc499151244"/>
+      <w:bookmarkStart w:id="73" w:name="_Toc499151244"/>
       <w:r>
         <w:t>Dinamikus szabályok</w:t>
       </w:r>
-      <w:bookmarkEnd w:id="74"/>
+      <w:bookmarkEnd w:id="73"/>
     </w:p>
     <w:p>
       <w:r>
@@ -25709,11 +25690,11 @@
         </w:numPr>
         <w:spacing w:before="240" w:after="240"/>
       </w:pPr>
-      <w:bookmarkStart w:id="75" w:name="_Toc499151245"/>
+      <w:bookmarkStart w:id="74" w:name="_Toc499151245"/>
       <w:r>
         <w:t>Hibakezelés</w:t>
       </w:r>
-      <w:bookmarkEnd w:id="75"/>
+      <w:bookmarkEnd w:id="74"/>
     </w:p>
     <w:p>
       <w:r>
@@ -25880,11 +25861,11 @@
         </w:numPr>
         <w:spacing w:before="240" w:after="240"/>
       </w:pPr>
-      <w:bookmarkStart w:id="76" w:name="_Toc499151246"/>
+      <w:bookmarkStart w:id="75" w:name="_Toc499151246"/>
       <w:r>
         <w:t>Tesztelés</w:t>
       </w:r>
-      <w:bookmarkEnd w:id="76"/>
+      <w:bookmarkEnd w:id="75"/>
     </w:p>
     <w:p>
       <w:r>
@@ -26051,6 +26032,239 @@
       </w:r>
       <w:r>
         <w:t>tesztet írtam (a tesztek összesen 650 sort tesznek ki); és a lexikális elemzőhöz hasonlóan a szintaktikus elemző kódjának is több, mint 99%-át lefedtem tesztekkel.</w:t>
+      </w:r>
+    </w:p>
+    <w:p>
+      <w:r>
+        <w:t>A következő teszteseteket emelném ki a szintaktikus elemző tesztjeiből:</w:t>
+      </w:r>
+    </w:p>
+    <w:p>
+      <w:pPr>
+        <w:pStyle w:val="Listaszerbekezds"/>
+        <w:numPr>
+          <w:ilvl w:val="0"/>
+          <w:numId w:val="13"/>
+        </w:numPr>
+        <w:autoSpaceDE w:val="0"/>
+        <w:autoSpaceDN w:val="0"/>
+        <w:adjustRightInd w:val="0"/>
+        <w:spacing w:after="0"/>
+        <w:jc w:val="left"/>
+      </w:pPr>
+      <w:r>
+        <w:rPr>
+          <w:rFonts w:ascii="Consolas" w:hAnsi="Consolas" w:cs="Consolas"/>
+          <w:b/>
+          <w:color w:val="000000"/>
+          <w:sz w:val="22"/>
+          <w:szCs w:val="19"/>
+        </w:rPr>
+        <w:t>TömbLétrehozóKifejezés</w:t>
+      </w:r>
+      <w:r>
+        <w:t xml:space="preserve">: A tömbök létrehozásának módszerét ellenőrző teszt; pontosabban a következő kódot elemzi: </w:t>
+      </w:r>
+      <w:r>
+        <w:br/>
+      </w:r>
+      <w:r>
+        <w:rPr>
+          <w:rFonts w:ascii="Consolas" w:hAnsi="Consolas" w:cs="Consolas"/>
+          <w:noProof/>
+          <w:color w:val="A31515"/>
+          <w:sz w:val="19"/>
+          <w:szCs w:val="19"/>
+        </w:rPr>
+        <w:t>program_kezd</w:t>
+      </w:r>
+    </w:p>
+    <w:p>
+      <w:pPr>
+        <w:pStyle w:val="Listaszerbekezds"/>
+        <w:autoSpaceDE w:val="0"/>
+        <w:autoSpaceDN w:val="0"/>
+        <w:adjustRightInd w:val="0"/>
+        <w:spacing w:after="0"/>
+        <w:jc w:val="left"/>
+        <w:rPr>
+          <w:rFonts w:ascii="Consolas" w:hAnsi="Consolas" w:cs="Consolas"/>
+          <w:noProof/>
+          <w:color w:val="A31515"/>
+          <w:sz w:val="19"/>
+          <w:szCs w:val="19"/>
+        </w:rPr>
+      </w:pPr>
+      <w:r>
+        <w:rPr>
+          <w:rFonts w:ascii="Consolas" w:hAnsi="Consolas" w:cs="Consolas"/>
+          <w:noProof/>
+          <w:color w:val="A31515"/>
+          <w:sz w:val="19"/>
+          <w:szCs w:val="19"/>
+        </w:rPr>
+        <w:t>tört[] c = létrehoz[99]</w:t>
+      </w:r>
+    </w:p>
+    <w:p>
+      <w:pPr>
+        <w:pStyle w:val="Listaszerbekezds"/>
+        <w:autoSpaceDE w:val="0"/>
+        <w:autoSpaceDN w:val="0"/>
+        <w:adjustRightInd w:val="0"/>
+        <w:spacing w:after="0"/>
+        <w:jc w:val="left"/>
+      </w:pPr>
+      <w:r>
+        <w:rPr>
+          <w:rFonts w:ascii="Consolas" w:hAnsi="Consolas" w:cs="Consolas"/>
+          <w:noProof/>
+          <w:color w:val="A31515"/>
+          <w:sz w:val="19"/>
+          <w:szCs w:val="19"/>
+        </w:rPr>
+        <w:t>program_vége</w:t>
+      </w:r>
+      <w:r>
+        <w:t>.</w:t>
+      </w:r>
+    </w:p>
+    <w:p>
+      <w:pPr>
+        <w:pStyle w:val="Listaszerbekezds"/>
+        <w:numPr>
+          <w:ilvl w:val="0"/>
+          <w:numId w:val="13"/>
+        </w:numPr>
+        <w:autoSpaceDE w:val="0"/>
+        <w:autoSpaceDN w:val="0"/>
+        <w:adjustRightInd w:val="0"/>
+        <w:spacing w:after="0"/>
+        <w:jc w:val="left"/>
+      </w:pPr>
+      <w:r>
+        <w:rPr>
+          <w:rFonts w:ascii="Consolas" w:hAnsi="Consolas"/>
+          <w:b/>
+          <w:sz w:val="22"/>
+        </w:rPr>
+        <w:t>VáltozóDeklaráció</w:t>
+      </w:r>
+      <w:r>
+        <w:t xml:space="preserve"> névvel kezdődő tesztek: ez a négy teszt ellenőrzi a változók deklarációját:</w:t>
+      </w:r>
+    </w:p>
+    <w:p>
+      <w:pPr>
+        <w:pStyle w:val="Listaszerbekezds"/>
+        <w:numPr>
+          <w:ilvl w:val="1"/>
+          <w:numId w:val="13"/>
+        </w:numPr>
+        <w:autoSpaceDE w:val="0"/>
+        <w:autoSpaceDN w:val="0"/>
+        <w:adjustRightInd w:val="0"/>
+        <w:spacing w:after="0"/>
+        <w:jc w:val="left"/>
+      </w:pPr>
+      <w:r>
+        <w:t>alap típusok „nem tömb létrehozó kifejezéssel”</w:t>
+      </w:r>
+      <w:r>
+        <w:t xml:space="preserve"> </w:t>
+      </w:r>
+      <w:r>
+        <w:t>létrehozva</w:t>
+      </w:r>
+    </w:p>
+    <w:p>
+      <w:pPr>
+        <w:pStyle w:val="Listaszerbekezds"/>
+        <w:numPr>
+          <w:ilvl w:val="1"/>
+          <w:numId w:val="13"/>
+        </w:numPr>
+        <w:autoSpaceDE w:val="0"/>
+        <w:autoSpaceDN w:val="0"/>
+        <w:adjustRightInd w:val="0"/>
+        <w:spacing w:after="0"/>
+        <w:jc w:val="left"/>
+      </w:pPr>
+      <w:r>
+        <w:t xml:space="preserve">alap típusok </w:t>
+      </w:r>
+      <w:r>
+        <w:t>beépített függvény használatával létrehozva</w:t>
+      </w:r>
+    </w:p>
+    <w:p>
+      <w:pPr>
+        <w:pStyle w:val="Listaszerbekezds"/>
+        <w:numPr>
+          <w:ilvl w:val="1"/>
+          <w:numId w:val="13"/>
+        </w:numPr>
+        <w:autoSpaceDE w:val="0"/>
+        <w:autoSpaceDN w:val="0"/>
+        <w:adjustRightInd w:val="0"/>
+        <w:spacing w:after="0"/>
+        <w:jc w:val="left"/>
+      </w:pPr>
+      <w:r>
+        <w:t>tömb típusok azonosítóval</w:t>
+      </w:r>
+      <w:r>
+        <w:t xml:space="preserve"> </w:t>
+      </w:r>
+      <w:r>
+        <w:t>létrehozva</w:t>
+      </w:r>
+    </w:p>
+    <w:p>
+      <w:pPr>
+        <w:pStyle w:val="Listaszerbekezds"/>
+        <w:numPr>
+          <w:ilvl w:val="1"/>
+          <w:numId w:val="13"/>
+        </w:numPr>
+        <w:autoSpaceDE w:val="0"/>
+        <w:autoSpaceDN w:val="0"/>
+        <w:adjustRightInd w:val="0"/>
+        <w:spacing w:after="0"/>
+        <w:jc w:val="left"/>
+      </w:pPr>
+      <w:r>
+        <w:t xml:space="preserve">tömb típusok </w:t>
+      </w:r>
+      <w:r>
+        <w:t>tömblétrehozó utasítással létrehozva</w:t>
+      </w:r>
+    </w:p>
+    <w:p>
+      <w:pPr>
+        <w:pStyle w:val="Listaszerbekezds"/>
+        <w:numPr>
+          <w:ilvl w:val="0"/>
+          <w:numId w:val="13"/>
+        </w:numPr>
+        <w:autoSpaceDE w:val="0"/>
+        <w:autoSpaceDN w:val="0"/>
+        <w:adjustRightInd w:val="0"/>
+        <w:spacing w:after="0"/>
+        <w:jc w:val="left"/>
+      </w:pPr>
+      <w:r>
+        <w:rPr>
+          <w:rFonts w:ascii="Consolas" w:hAnsi="Consolas" w:cs="Consolas"/>
+          <w:b/>
+          <w:color w:val="000000"/>
+          <w:sz w:val="22"/>
+          <w:szCs w:val="19"/>
+        </w:rPr>
+        <w:t>SimpleTheorem_Summation</w:t>
+      </w:r>
+      <w:r>
+        <w:t>: a szintaktikus elemzőhöz tartozó egyetlen komplex teszt, ami egy tizenegy sorban leírt összegzés tételt valósít meg.</w:t>
       </w:r>
     </w:p>
     <w:p>
@@ -26062,11 +26276,12 @@
         </w:numPr>
         <w:spacing w:before="240" w:after="240"/>
       </w:pPr>
-      <w:bookmarkStart w:id="77" w:name="_Toc499151247"/>
-      <w:r>
+      <w:bookmarkStart w:id="76" w:name="_Toc499151247"/>
+      <w:r>
+        <w:lastRenderedPageBreak/>
         <w:t>Fejlesztési tapasztalatok</w:t>
       </w:r>
-      <w:bookmarkEnd w:id="77"/>
+      <w:bookmarkEnd w:id="76"/>
     </w:p>
     <w:p>
       <w:r>
@@ -26138,12 +26353,12 @@
         <w:spacing w:before="240" w:after="240"/>
         <w:jc w:val="both"/>
       </w:pPr>
-      <w:bookmarkStart w:id="78" w:name="_Toc499151248"/>
+      <w:bookmarkStart w:id="77" w:name="_Toc499151248"/>
       <w:r>
         <w:lastRenderedPageBreak/>
         <w:t>Szemantikus elemző</w:t>
       </w:r>
-      <w:bookmarkEnd w:id="78"/>
+      <w:bookmarkEnd w:id="77"/>
     </w:p>
     <w:p>
       <w:pPr>
@@ -26154,11 +26369,11 @@
         </w:numPr>
         <w:spacing w:before="240" w:after="240"/>
       </w:pPr>
-      <w:bookmarkStart w:id="79" w:name="_Toc499151249"/>
+      <w:bookmarkStart w:id="78" w:name="_Toc499151249"/>
       <w:r>
         <w:t>Tervezés</w:t>
       </w:r>
-      <w:bookmarkEnd w:id="79"/>
+      <w:bookmarkEnd w:id="78"/>
     </w:p>
     <w:p>
       <w:pPr>
@@ -26169,11 +26384,11 @@
         </w:numPr>
         <w:spacing w:before="240" w:after="240"/>
       </w:pPr>
-      <w:bookmarkStart w:id="80" w:name="_Toc499151250"/>
+      <w:bookmarkStart w:id="79" w:name="_Toc499151250"/>
       <w:r>
         <w:t>A szemantikus elemző feladatainak meghatározása</w:t>
       </w:r>
-      <w:bookmarkEnd w:id="80"/>
+      <w:bookmarkEnd w:id="79"/>
     </w:p>
     <w:p>
       <w:r>
@@ -26345,11 +26560,11 @@
         </w:numPr>
         <w:spacing w:before="240" w:after="240"/>
       </w:pPr>
-      <w:bookmarkStart w:id="81" w:name="_Toc499151251"/>
+      <w:bookmarkStart w:id="80" w:name="_Toc499151251"/>
       <w:r>
         <w:t>Működési elv</w:t>
       </w:r>
-      <w:bookmarkEnd w:id="81"/>
+      <w:bookmarkEnd w:id="80"/>
     </w:p>
     <w:p>
       <w:r>
@@ -26507,14 +26722,14 @@
         </w:numPr>
         <w:spacing w:before="240" w:after="240"/>
       </w:pPr>
-      <w:bookmarkStart w:id="82" w:name="_Toc499151252"/>
+      <w:bookmarkStart w:id="81" w:name="_Toc499151252"/>
       <w:r>
         <w:t>Implementá</w:t>
       </w:r>
       <w:r>
         <w:t>ció</w:t>
       </w:r>
-      <w:bookmarkEnd w:id="82"/>
+      <w:bookmarkEnd w:id="81"/>
     </w:p>
     <w:p>
       <w:pPr>
@@ -26525,11 +26740,11 @@
         </w:numPr>
         <w:spacing w:before="240" w:after="240"/>
       </w:pPr>
-      <w:bookmarkStart w:id="83" w:name="_Toc499151253"/>
+      <w:bookmarkStart w:id="82" w:name="_Toc499151253"/>
       <w:r>
         <w:t>Az implementáció részei</w:t>
       </w:r>
-      <w:bookmarkEnd w:id="83"/>
+      <w:bookmarkEnd w:id="82"/>
     </w:p>
     <w:p>
       <w:r>
@@ -26899,12 +27114,12 @@
         </w:numPr>
         <w:spacing w:before="240" w:after="240"/>
       </w:pPr>
-      <w:bookmarkStart w:id="84" w:name="_Toc499151254"/>
+      <w:bookmarkStart w:id="83" w:name="_Toc499151254"/>
       <w:r>
         <w:lastRenderedPageBreak/>
         <w:t>Hibakezelés</w:t>
       </w:r>
-      <w:bookmarkEnd w:id="84"/>
+      <w:bookmarkEnd w:id="83"/>
     </w:p>
     <w:p>
       <w:r>
@@ -27105,11 +27320,11 @@
         </w:numPr>
         <w:spacing w:before="240" w:after="240"/>
       </w:pPr>
-      <w:bookmarkStart w:id="85" w:name="_Toc499151255"/>
+      <w:bookmarkStart w:id="84" w:name="_Toc499151255"/>
       <w:r>
         <w:t>Tesztelés</w:t>
       </w:r>
-      <w:bookmarkEnd w:id="85"/>
+      <w:bookmarkEnd w:id="84"/>
     </w:p>
     <w:p>
       <w:r>
@@ -27172,6 +27387,91 @@
       <w:r>
         <w:t>ból áll, ami a szemantikus elemző implementációjának kb. 250 sorát több, mint 99%-ban lefedi.</w:t>
       </w:r>
+    </w:p>
+    <w:p>
+      <w:r>
+        <w:t xml:space="preserve">A következő </w:t>
+      </w:r>
+      <w:r>
+        <w:t xml:space="preserve">(negatív) </w:t>
+      </w:r>
+      <w:r>
+        <w:t>teszteseteket emelném ki:</w:t>
+      </w:r>
+    </w:p>
+    <w:p>
+      <w:pPr>
+        <w:pStyle w:val="Listaszerbekezds"/>
+        <w:numPr>
+          <w:ilvl w:val="0"/>
+          <w:numId w:val="13"/>
+        </w:numPr>
+      </w:pPr>
+      <w:r>
+        <w:rPr>
+          <w:rFonts w:ascii="Consolas" w:hAnsi="Consolas" w:cs="Consolas"/>
+          <w:b/>
+          <w:color w:val="000000"/>
+          <w:sz w:val="22"/>
+          <w:szCs w:val="19"/>
+        </w:rPr>
+        <w:t>BinaryOperatorCompatibility</w:t>
+      </w:r>
+      <w:r>
+        <w:t xml:space="preserve"> névvel kezdődő tesztek: ez a négy teszteset azt teszteli, hogy ha egy bináris operátort nem támogatott típusú operandusok között próbálunk használni, akkor megfelelően jelez-e hibát a szemantikus elemző.</w:t>
+      </w:r>
+    </w:p>
+    <w:p>
+      <w:pPr>
+        <w:pStyle w:val="Listaszerbekezds"/>
+        <w:numPr>
+          <w:ilvl w:val="0"/>
+          <w:numId w:val="13"/>
+        </w:numPr>
+      </w:pPr>
+      <w:r>
+        <w:rPr>
+          <w:rFonts w:ascii="Consolas" w:hAnsi="Consolas" w:cs="Consolas"/>
+          <w:b/>
+          <w:color w:val="000000"/>
+          <w:sz w:val="22"/>
+          <w:szCs w:val="19"/>
+        </w:rPr>
+        <w:lastRenderedPageBreak/>
+        <w:t>If1_Negative</w:t>
+      </w:r>
+      <w:r>
+        <w:t xml:space="preserve"> névvel kezdődő három teszt: ezek a tesztek azt ellenőrzik, hogy ha szelekcióban a kiértékelendő feltétel nem logikai típusú, akkor ezt megfelelően jelzi-e az elemző.</w:t>
+      </w:r>
+    </w:p>
+    <w:p>
+      <w:pPr>
+        <w:pStyle w:val="Listaszerbekezds"/>
+        <w:numPr>
+          <w:ilvl w:val="0"/>
+          <w:numId w:val="13"/>
+        </w:numPr>
+      </w:pPr>
+      <w:r>
+        <w:rPr>
+          <w:rFonts w:ascii="Consolas" w:hAnsi="Consolas" w:cs="Consolas"/>
+          <w:b/>
+          <w:color w:val="000000"/>
+          <w:sz w:val="22"/>
+          <w:szCs w:val="19"/>
+        </w:rPr>
+        <w:t>Complex</w:t>
+      </w:r>
+      <w:r>
+        <w:rPr>
+          <w:rFonts w:cs="Times New Roman"/>
+          <w:color w:val="000000"/>
+          <w:szCs w:val="19"/>
+        </w:rPr>
+        <w:t>: az ilyen névvel kezdődő négy tesztesetben egy vagy több sorban találhatóak különböző szemantikai hibák, és a tesztek azt ellenőrzik, hogy az elemző a megfelelő hibákat találja-e meg a megfelelő sorokban.</w:t>
+      </w:r>
+      <w:bookmarkStart w:id="85" w:name="_GoBack"/>
+      <w:bookmarkEnd w:id="85"/>
     </w:p>
     <w:p>
       <w:pPr>
@@ -27190,11 +27490,7 @@
     </w:p>
     <w:p>
       <w:r>
-        <w:t xml:space="preserve">A szemantikus elemző teljes kivitelezése volt a legkönnyebb rész az analízis fázis három része közül. Úgy gondolom, hogy ez annak tudható be, hogy már a szintaktikus elemző </w:t>
-      </w:r>
-      <w:r>
-        <w:lastRenderedPageBreak/>
-        <w:t>tervezésekor, a nyelvtan megalkotásánál figyeltem arra, hogy csak olyan szabályok legyenek, amelyeket a szemantikus elemző is viszonylag könnyen fel tud majd dolgozni. Emellett több szemantikai ellenőrzési feladatot már a lexikális elemzővel elvégeztem.</w:t>
+        <w:t>A szemantikus elemző teljes kivitelezése volt a legkönnyebb rész az analízis fázis három része közül. Úgy gondolom, hogy ez annak tudható be, hogy már a szintaktikus elemző tervezésekor, a nyelvtan megalkotásánál figyeltem arra, hogy csak olyan szabályok legyenek, amelyeket a szemantikus elemző is viszonylag könnyen fel tud majd dolgozni. Emellett több szemantikai ellenőrzési feladatot már a lexikális elemzővel elvégeztem.</w:t>
       </w:r>
     </w:p>
     <w:p>
@@ -29658,6 +29954,7 @@
                 <w:noProof/>
                 <w:sz w:val="22"/>
               </w:rPr>
+              <w:lastRenderedPageBreak/>
               <w:t xml:space="preserve">ciklus_amíg </w:t>
             </w:r>
             <w:r>
@@ -31051,27 +31348,31 @@
     <w:p>
       <w:r>
         <w:rPr>
+          <w:noProof/>
           <w:lang w:val="en-US"/>
         </w:rPr>
         <w:t xml:space="preserve">The goal of this thesis is to define a language, and implement the corresponding </w:t>
       </w:r>
       <w:r>
         <w:rPr>
+          <w:noProof/>
           <w:lang w:val="en-US"/>
         </w:rPr>
         <w:t xml:space="preserve">compiler’s analysis phase as well as the overview of synthesis phase’s code generation step. The source language of the compiling process is a pseudocode-like language, which is based on the pseudocode-language teached on the John von Neumann Faculty of Informatics of the Óbuda University. All three parts of the analysis phase (lexical analysis, syntax analysis, semantic analysis) is written by hand in C# language, and the correct </w:t>
       </w:r>
       <w:r>
         <w:rPr>
+          <w:noProof/>
           <w:lang w:val="en-US"/>
         </w:rPr>
         <w:t>implementation is proven by automatized tests.</w:t>
       </w:r>
       <w:r>
+        <w:rPr>
+          <w:noProof/>
+        </w:rPr>
         <w:t xml:space="preserve"> </w:t>
       </w:r>
-    </w:p>
-    <w:p>
       <w:r>
         <w:br w:type="page"/>
       </w:r>
@@ -39461,7 +39762,6 @@
         <w:docPartUnique/>
       </w:docPartObj>
     </w:sdtPr>
-    <w:sdtEndPr/>
     <w:sdtContent>
       <w:p>
         <w:pPr>
@@ -39481,7 +39781,7 @@
           <w:rPr>
             <w:noProof/>
           </w:rPr>
-          <w:t>35</w:t>
+          <w:t>54</w:t>
         </w:r>
         <w:r>
           <w:fldChar w:fldCharType="end"/>
@@ -45568,7 +45868,7 @@
 </file>
 
 <file path=customXml/itemProps1.xml><?xml version="1.0" encoding="utf-8"?>
-<ds:datastoreItem xmlns:ds="http://schemas.openxmlformats.org/officeDocument/2006/customXml" ds:itemID="{3FB96D4F-F79F-4E9E-BA5E-DACF3C9E6D43}">
+<ds:datastoreItem xmlns:ds="http://schemas.openxmlformats.org/officeDocument/2006/customXml" ds:itemID="{D2B7E3AF-C57D-47BC-948C-D6238EDF9DDA}">
   <ds:schemaRefs>
     <ds:schemaRef ds:uri="http://schemas.openxmlformats.org/officeDocument/2006/bibliography"/>
   </ds:schemaRefs>

</xml_diff>

<commit_message>
Paper: page 1-9 reviewed
</commit_message>
<xml_diff>
--- a/_documents/O.K. szakdolgozat.docx
+++ b/_documents/O.K. szakdolgozat.docx
@@ -7226,7 +7226,7 @@
                 <w:noProof/>
                 <w:webHidden/>
               </w:rPr>
-              <w:t>41</w:t>
+              <w:t>42</w:t>
             </w:r>
             <w:r>
               <w:rPr>
@@ -7314,7 +7314,7 @@
                 <w:noProof/>
                 <w:webHidden/>
               </w:rPr>
-              <w:t>42</w:t>
+              <w:t>43</w:t>
             </w:r>
             <w:r>
               <w:rPr>
@@ -7402,7 +7402,7 @@
                 <w:noProof/>
                 <w:webHidden/>
               </w:rPr>
-              <w:t>42</w:t>
+              <w:t>43</w:t>
             </w:r>
             <w:r>
               <w:rPr>
@@ -7490,7 +7490,7 @@
                 <w:noProof/>
                 <w:webHidden/>
               </w:rPr>
-              <w:t>42</w:t>
+              <w:t>43</w:t>
             </w:r>
             <w:r>
               <w:rPr>
@@ -7578,7 +7578,7 @@
                 <w:noProof/>
                 <w:webHidden/>
               </w:rPr>
-              <w:t>42</w:t>
+              <w:t>43</w:t>
             </w:r>
             <w:r>
               <w:rPr>
@@ -7666,7 +7666,7 @@
                 <w:noProof/>
                 <w:webHidden/>
               </w:rPr>
-              <w:t>43</w:t>
+              <w:t>44</w:t>
             </w:r>
             <w:r>
               <w:rPr>
@@ -7754,7 +7754,7 @@
                 <w:noProof/>
                 <w:webHidden/>
               </w:rPr>
-              <w:t>43</w:t>
+              <w:t>44</w:t>
             </w:r>
             <w:r>
               <w:rPr>
@@ -7842,7 +7842,7 @@
                 <w:noProof/>
                 <w:webHidden/>
               </w:rPr>
-              <w:t>44</w:t>
+              <w:t>45</w:t>
             </w:r>
             <w:r>
               <w:rPr>
@@ -7930,7 +7930,7 @@
                 <w:noProof/>
                 <w:webHidden/>
               </w:rPr>
-              <w:t>44</w:t>
+              <w:t>45</w:t>
             </w:r>
             <w:r>
               <w:rPr>
@@ -8018,7 +8018,7 @@
                 <w:noProof/>
                 <w:webHidden/>
               </w:rPr>
-              <w:t>44</w:t>
+              <w:t>46</w:t>
             </w:r>
             <w:r>
               <w:rPr>
@@ -8106,7 +8106,7 @@
                 <w:noProof/>
                 <w:webHidden/>
               </w:rPr>
-              <w:t>46</w:t>
+              <w:t>47</w:t>
             </w:r>
             <w:r>
               <w:rPr>
@@ -8194,7 +8194,7 @@
                 <w:noProof/>
                 <w:webHidden/>
               </w:rPr>
-              <w:t>46</w:t>
+              <w:t>47</w:t>
             </w:r>
             <w:r>
               <w:rPr>
@@ -8282,7 +8282,7 @@
                 <w:noProof/>
                 <w:webHidden/>
               </w:rPr>
-              <w:t>46</w:t>
+              <w:t>47</w:t>
             </w:r>
             <w:r>
               <w:rPr>
@@ -8370,7 +8370,7 @@
                 <w:noProof/>
                 <w:webHidden/>
               </w:rPr>
-              <w:t>47</w:t>
+              <w:t>48</w:t>
             </w:r>
             <w:r>
               <w:rPr>
@@ -8458,7 +8458,7 @@
                 <w:noProof/>
                 <w:webHidden/>
               </w:rPr>
-              <w:t>48</w:t>
+              <w:t>49</w:t>
             </w:r>
             <w:r>
               <w:rPr>
@@ -8546,7 +8546,7 @@
                 <w:noProof/>
                 <w:webHidden/>
               </w:rPr>
-              <w:t>48</w:t>
+              <w:t>49</w:t>
             </w:r>
             <w:r>
               <w:rPr>
@@ -8634,7 +8634,7 @@
                 <w:noProof/>
                 <w:webHidden/>
               </w:rPr>
-              <w:t>48</w:t>
+              <w:t>49</w:t>
             </w:r>
             <w:r>
               <w:rPr>
@@ -8722,7 +8722,7 @@
                 <w:noProof/>
                 <w:webHidden/>
               </w:rPr>
-              <w:t>49</w:t>
+              <w:t>50</w:t>
             </w:r>
             <w:r>
               <w:rPr>
@@ -8810,7 +8810,7 @@
                 <w:noProof/>
                 <w:webHidden/>
               </w:rPr>
-              <w:t>50</w:t>
+              <w:t>51</w:t>
             </w:r>
             <w:r>
               <w:rPr>
@@ -8898,7 +8898,7 @@
                 <w:noProof/>
                 <w:webHidden/>
               </w:rPr>
-              <w:t>51</w:t>
+              <w:t>52</w:t>
             </w:r>
             <w:r>
               <w:rPr>
@@ -8986,7 +8986,7 @@
                 <w:noProof/>
                 <w:webHidden/>
               </w:rPr>
-              <w:t>52</w:t>
+              <w:t>53</w:t>
             </w:r>
             <w:r>
               <w:rPr>
@@ -9074,7 +9074,7 @@
                 <w:noProof/>
                 <w:webHidden/>
               </w:rPr>
-              <w:t>53</w:t>
+              <w:t>54</w:t>
             </w:r>
             <w:r>
               <w:rPr>
@@ -9186,7 +9186,12 @@
         <w:t>észítéséhez (ha azt nem gépi kódba</w:t>
       </w:r>
       <w:r>
-        <w:t xml:space="preserve">n írta a készítő) </w:t>
+        <w:t xml:space="preserve">n </w:t>
+      </w:r>
+      <w:bookmarkStart w:id="4" w:name="_GoBack"/>
+      <w:bookmarkEnd w:id="4"/>
+      <w:r>
+        <w:t xml:space="preserve">írta a készítő) </w:t>
       </w:r>
       <w:r>
         <w:t xml:space="preserve">általában </w:t>
@@ -9337,12 +9342,12 @@
           <w:szCs w:val="26"/>
         </w:rPr>
       </w:pPr>
-      <w:bookmarkStart w:id="4" w:name="_Toc499151189"/>
+      <w:bookmarkStart w:id="5" w:name="_Toc499151189"/>
       <w:r>
         <w:lastRenderedPageBreak/>
         <w:t>A megoldandó probléma és motivációi</w:t>
       </w:r>
-      <w:bookmarkEnd w:id="4"/>
+      <w:bookmarkEnd w:id="5"/>
     </w:p>
     <w:p>
       <w:r>
@@ -9570,7 +9575,7 @@
         <w:ind w:left="357" w:hanging="357"/>
         <w:jc w:val="both"/>
       </w:pPr>
-      <w:bookmarkStart w:id="5" w:name="_Toc499151190"/>
+      <w:bookmarkStart w:id="6" w:name="_Toc499151190"/>
       <w:r>
         <w:lastRenderedPageBreak/>
         <w:t xml:space="preserve">A fordítóprogramok </w:t>
@@ -9578,7 +9583,7 @@
       <w:r>
         <w:t>vázlatos működése</w:t>
       </w:r>
-      <w:bookmarkEnd w:id="5"/>
+      <w:bookmarkEnd w:id="6"/>
     </w:p>
     <w:p>
       <w:pPr>
@@ -9590,11 +9595,11 @@
         <w:spacing w:before="240" w:after="240"/>
         <w:ind w:left="568" w:hanging="284"/>
       </w:pPr>
-      <w:bookmarkStart w:id="6" w:name="_Toc499151191"/>
+      <w:bookmarkStart w:id="7" w:name="_Toc499151191"/>
       <w:r>
         <w:t>Áttekintés</w:t>
       </w:r>
-      <w:bookmarkEnd w:id="6"/>
+      <w:bookmarkEnd w:id="7"/>
     </w:p>
     <w:p>
       <w:r>
@@ -9666,7 +9671,7 @@
                       </wps:spPr>
                       <wps:txbx>
                         <w:txbxContent>
-                          <w:bookmarkStart w:id="7" w:name="_Ref469231337"/>
+                          <w:bookmarkStart w:id="8" w:name="_Ref469231337"/>
                           <w:p>
                             <w:pPr>
                               <w:pStyle w:val="Kpalrs"/>
@@ -9724,7 +9729,7 @@
                               </w:rPr>
                               <w:t>. ábra</w:t>
                             </w:r>
-                            <w:bookmarkEnd w:id="7"/>
+                            <w:bookmarkEnd w:id="8"/>
                             <w:r>
                               <w:rPr>
                                 <w:sz w:val="24"/>
@@ -9758,7 +9763,7 @@
               <v:shape w14:anchorId="5EBE5E0E" id="Szövegdoboz 11" o:spid="_x0000_s1027" type="#_x0000_t202" style="position:absolute;left:0;text-align:left;margin-left:88.8pt;margin-top:108.9pt;width:282.85pt;height:.05pt;z-index:251663360;visibility:visible;mso-wrap-style:square;mso-wrap-distance-left:9pt;mso-wrap-distance-top:0;mso-wrap-distance-right:9pt;mso-wrap-distance-bottom:0;mso-position-horizontal:absolute;mso-position-horizontal-relative:text;mso-position-vertical:absolute;mso-position-vertical-relative:text;v-text-anchor:top" o:gfxdata="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" stroked="f">
                 <v:textbox style="mso-fit-shape-to-text:t" inset="0,0,0,0">
                   <w:txbxContent>
-                    <w:bookmarkStart w:id="8" w:name="_Ref469231337"/>
+                    <w:bookmarkStart w:id="9" w:name="_Ref469231337"/>
                     <w:p>
                       <w:pPr>
                         <w:pStyle w:val="Kpalrs"/>
@@ -9816,7 +9821,7 @@
                         </w:rPr>
                         <w:t>. ábra</w:t>
                       </w:r>
-                      <w:bookmarkEnd w:id="8"/>
+                      <w:bookmarkEnd w:id="9"/>
                       <w:r>
                         <w:rPr>
                           <w:sz w:val="24"/>
@@ -10079,7 +10084,7 @@
                                 <w:sz w:val="36"/>
                               </w:rPr>
                             </w:pPr>
-                            <w:bookmarkStart w:id="9" w:name="_Ref469231397"/>
+                            <w:bookmarkStart w:id="10" w:name="_Ref469231397"/>
                             <w:r>
                               <w:rPr>
                                 <w:noProof/>
@@ -10128,7 +10133,7 @@
                               </w:rPr>
                               <w:t>. ábra</w:t>
                             </w:r>
-                            <w:bookmarkEnd w:id="9"/>
+                            <w:bookmarkEnd w:id="10"/>
                             <w:r>
                               <w:rPr>
                                 <w:sz w:val="24"/>
@@ -10164,7 +10169,7 @@
                           <w:sz w:val="36"/>
                         </w:rPr>
                       </w:pPr>
-                      <w:bookmarkStart w:id="10" w:name="_Ref469231397"/>
+                      <w:bookmarkStart w:id="11" w:name="_Ref469231397"/>
                       <w:r>
                         <w:rPr>
                           <w:noProof/>
@@ -10213,7 +10218,7 @@
                         </w:rPr>
                         <w:t>. ábra</w:t>
                       </w:r>
-                      <w:bookmarkEnd w:id="10"/>
+                      <w:bookmarkEnd w:id="11"/>
                       <w:r>
                         <w:rPr>
                           <w:sz w:val="24"/>
@@ -10349,14 +10354,14 @@
           <w:szCs w:val="24"/>
         </w:rPr>
       </w:pPr>
-      <w:bookmarkStart w:id="11" w:name="_Toc499151192"/>
+      <w:bookmarkStart w:id="12" w:name="_Toc499151192"/>
       <w:r>
         <w:rPr>
           <w:szCs w:val="24"/>
         </w:rPr>
         <w:t>Lexikális elemző</w:t>
       </w:r>
-      <w:bookmarkEnd w:id="11"/>
+      <w:bookmarkEnd w:id="12"/>
     </w:p>
     <w:p>
       <w:pPr>
@@ -11844,7 +11849,7 @@
           <w:szCs w:val="24"/>
         </w:rPr>
       </w:pPr>
-      <w:bookmarkStart w:id="12" w:name="_Toc499151193"/>
+      <w:bookmarkStart w:id="13" w:name="_Toc499151193"/>
       <w:r>
         <w:rPr>
           <w:noProof/>
@@ -11866,7 +11871,7 @@
         </w:rPr>
         <w:t>olvasás</w:t>
       </w:r>
-      <w:bookmarkEnd w:id="12"/>
+      <w:bookmarkEnd w:id="13"/>
     </w:p>
     <w:p>
       <w:pPr>
@@ -12994,7 +12999,7 @@
           <w:szCs w:val="24"/>
         </w:rPr>
       </w:pPr>
-      <w:bookmarkStart w:id="13" w:name="_Toc499151194"/>
+      <w:bookmarkStart w:id="14" w:name="_Toc499151194"/>
       <w:r>
         <w:rPr>
           <w:szCs w:val="24"/>
@@ -13013,7 +13018,7 @@
         </w:rPr>
         <w:t>a kimenet</w:t>
       </w:r>
-      <w:bookmarkEnd w:id="13"/>
+      <w:bookmarkEnd w:id="14"/>
     </w:p>
     <w:p>
       <w:pPr>
@@ -13516,14 +13521,14 @@
         </w:numPr>
         <w:spacing w:before="240" w:after="240"/>
       </w:pPr>
-      <w:bookmarkStart w:id="14" w:name="_Ref469232301"/>
-      <w:bookmarkStart w:id="15" w:name="_Toc499151195"/>
+      <w:bookmarkStart w:id="15" w:name="_Ref469232301"/>
+      <w:bookmarkStart w:id="16" w:name="_Toc499151195"/>
       <w:r>
         <w:lastRenderedPageBreak/>
         <w:t>Szimbólumtábla</w:t>
       </w:r>
-      <w:bookmarkEnd w:id="14"/>
       <w:bookmarkEnd w:id="15"/>
+      <w:bookmarkEnd w:id="16"/>
     </w:p>
     <w:p>
       <w:r>
@@ -14041,11 +14046,11 @@
         <w:spacing w:before="240" w:after="240"/>
         <w:ind w:left="568" w:hanging="284"/>
       </w:pPr>
-      <w:bookmarkStart w:id="16" w:name="_Toc499151196"/>
+      <w:bookmarkStart w:id="17" w:name="_Toc499151196"/>
       <w:r>
         <w:t>Szintaktikus elemző</w:t>
       </w:r>
-      <w:bookmarkEnd w:id="16"/>
+      <w:bookmarkEnd w:id="17"/>
     </w:p>
     <w:p>
       <w:pPr>
@@ -14082,7 +14087,7 @@
         </w:numPr>
         <w:spacing w:before="240" w:after="240"/>
       </w:pPr>
-      <w:bookmarkStart w:id="17" w:name="_Toc499151197"/>
+      <w:bookmarkStart w:id="18" w:name="_Toc499151197"/>
       <w:r>
         <w:t>A szintaktikus elemző</w:t>
       </w:r>
@@ -14092,7 +14097,7 @@
       <w:r>
         <w:t xml:space="preserve"> típusai</w:t>
       </w:r>
-      <w:bookmarkEnd w:id="17"/>
+      <w:bookmarkEnd w:id="18"/>
     </w:p>
     <w:p>
       <w:pPr>
@@ -14531,7 +14536,7 @@
         </w:numPr>
         <w:spacing w:before="240" w:after="240"/>
       </w:pPr>
-      <w:bookmarkStart w:id="18" w:name="_Toc499151198"/>
+      <w:bookmarkStart w:id="19" w:name="_Toc499151198"/>
       <w:r>
         <w:lastRenderedPageBreak/>
         <w:t xml:space="preserve">A </w:t>
@@ -14542,7 +14547,7 @@
       <w:r>
         <w:t>fa</w:t>
       </w:r>
-      <w:bookmarkEnd w:id="18"/>
+      <w:bookmarkEnd w:id="19"/>
     </w:p>
     <w:p>
       <w:pPr>
@@ -15274,11 +15279,11 @@
         </w:numPr>
         <w:spacing w:before="240" w:after="240"/>
       </w:pPr>
-      <w:bookmarkStart w:id="19" w:name="_Toc499151199"/>
+      <w:bookmarkStart w:id="20" w:name="_Toc499151199"/>
       <w:r>
         <w:t>Rekurzió</w:t>
       </w:r>
-      <w:bookmarkEnd w:id="19"/>
+      <w:bookmarkEnd w:id="20"/>
     </w:p>
     <w:p>
       <w:r>
@@ -15318,13 +15323,13 @@
         <w:spacing w:before="240" w:after="240"/>
         <w:ind w:left="568" w:hanging="284"/>
       </w:pPr>
-      <w:bookmarkStart w:id="20" w:name="_Ref498103545"/>
-      <w:bookmarkStart w:id="21" w:name="_Toc499151200"/>
+      <w:bookmarkStart w:id="21" w:name="_Ref498103545"/>
+      <w:bookmarkStart w:id="22" w:name="_Toc499151200"/>
       <w:r>
         <w:t>Szemantikus elemző</w:t>
       </w:r>
-      <w:bookmarkEnd w:id="20"/>
       <w:bookmarkEnd w:id="21"/>
+      <w:bookmarkEnd w:id="22"/>
     </w:p>
     <w:p>
       <w:r>
@@ -15478,11 +15483,11 @@
         <w:lastRenderedPageBreak/>
         <w:t xml:space="preserve"> </w:t>
       </w:r>
-      <w:bookmarkStart w:id="22" w:name="_Toc499151201"/>
+      <w:bookmarkStart w:id="23" w:name="_Toc499151201"/>
       <w:r>
         <w:t>Kódgeneráló</w:t>
       </w:r>
-      <w:bookmarkEnd w:id="22"/>
+      <w:bookmarkEnd w:id="23"/>
     </w:p>
     <w:p>
       <w:r>
@@ -15508,11 +15513,11 @@
       <w:r>
         <w:t xml:space="preserve"> </w:t>
       </w:r>
-      <w:bookmarkStart w:id="23" w:name="_Toc499151202"/>
+      <w:bookmarkStart w:id="24" w:name="_Toc499151202"/>
       <w:r>
         <w:t>Kódoptimalizáló</w:t>
       </w:r>
-      <w:bookmarkEnd w:id="23"/>
+      <w:bookmarkEnd w:id="24"/>
     </w:p>
     <w:p>
       <w:r>
@@ -15564,7 +15569,7 @@
       <w:r>
         <w:t xml:space="preserve"> </w:t>
       </w:r>
-      <w:bookmarkStart w:id="24" w:name="_Toc499151203"/>
+      <w:bookmarkStart w:id="25" w:name="_Toc499151203"/>
       <w:r>
         <w:t xml:space="preserve">A fordítási </w:t>
       </w:r>
@@ -15583,7 +15588,7 @@
       <w:r>
         <w:t>[2]</w:t>
       </w:r>
-      <w:bookmarkEnd w:id="24"/>
+      <w:bookmarkEnd w:id="25"/>
     </w:p>
     <w:p>
       <w:r>
@@ -15705,7 +15710,7 @@
           <w:sz w:val="24"/>
         </w:rPr>
       </w:pPr>
-      <w:bookmarkStart w:id="25" w:name="_Ref469231452"/>
+      <w:bookmarkStart w:id="26" w:name="_Ref469231452"/>
       <w:r>
         <w:rPr>
           <w:sz w:val="24"/>
@@ -15724,7 +15729,7 @@
         </w:rPr>
         <w:t>. ábra</w:t>
       </w:r>
-      <w:bookmarkEnd w:id="25"/>
+      <w:bookmarkEnd w:id="26"/>
       <w:r>
         <w:rPr>
           <w:sz w:val="24"/>
@@ -15869,7 +15874,7 @@
           <w:szCs w:val="24"/>
         </w:rPr>
       </w:pPr>
-      <w:bookmarkStart w:id="26" w:name="_Ref469231517"/>
+      <w:bookmarkStart w:id="27" w:name="_Ref469231517"/>
       <w:r>
         <w:rPr>
           <w:sz w:val="24"/>
@@ -15891,7 +15896,7 @@
         </w:rPr>
         <w:t>. ábra</w:t>
       </w:r>
-      <w:bookmarkEnd w:id="26"/>
+      <w:bookmarkEnd w:id="27"/>
       <w:r>
         <w:rPr>
           <w:sz w:val="24"/>
@@ -15955,12 +15960,12 @@
         <w:spacing w:before="240" w:after="240"/>
         <w:jc w:val="both"/>
       </w:pPr>
-      <w:bookmarkStart w:id="27" w:name="_Toc499151204"/>
+      <w:bookmarkStart w:id="28" w:name="_Toc499151204"/>
       <w:r>
         <w:lastRenderedPageBreak/>
         <w:t>A feladat elemzése</w:t>
       </w:r>
-      <w:bookmarkEnd w:id="27"/>
+      <w:bookmarkEnd w:id="28"/>
     </w:p>
     <w:p>
       <w:r>
@@ -15976,11 +15981,11 @@
         </w:numPr>
         <w:spacing w:before="240" w:after="240"/>
       </w:pPr>
-      <w:bookmarkStart w:id="28" w:name="_Toc499151205"/>
+      <w:bookmarkStart w:id="29" w:name="_Toc499151205"/>
       <w:r>
         <w:t>Lexikális elemző</w:t>
       </w:r>
-      <w:bookmarkEnd w:id="28"/>
+      <w:bookmarkEnd w:id="29"/>
     </w:p>
     <w:p>
       <w:r>
@@ -16047,11 +16052,11 @@
         </w:numPr>
         <w:spacing w:before="240" w:after="240"/>
       </w:pPr>
-      <w:bookmarkStart w:id="29" w:name="_Toc499151206"/>
+      <w:bookmarkStart w:id="30" w:name="_Toc499151206"/>
       <w:r>
         <w:t>Szintaktikus elemző</w:t>
       </w:r>
-      <w:bookmarkEnd w:id="29"/>
+      <w:bookmarkEnd w:id="30"/>
     </w:p>
     <w:p>
       <w:r>
@@ -16118,11 +16123,11 @@
         </w:numPr>
         <w:spacing w:before="240" w:after="240"/>
       </w:pPr>
-      <w:bookmarkStart w:id="30" w:name="_Toc499151207"/>
+      <w:bookmarkStart w:id="31" w:name="_Toc499151207"/>
       <w:r>
         <w:t>Szemantikus elemző</w:t>
       </w:r>
-      <w:bookmarkEnd w:id="30"/>
+      <w:bookmarkEnd w:id="31"/>
     </w:p>
     <w:p>
       <w:r>
@@ -16171,11 +16176,11 @@
         </w:numPr>
         <w:spacing w:before="240" w:after="240"/>
       </w:pPr>
-      <w:bookmarkStart w:id="31" w:name="_Toc499151208"/>
+      <w:bookmarkStart w:id="32" w:name="_Toc499151208"/>
       <w:r>
         <w:t>Kódgeneráló</w:t>
       </w:r>
-      <w:bookmarkEnd w:id="31"/>
+      <w:bookmarkEnd w:id="32"/>
     </w:p>
     <w:p>
       <w:r>
@@ -16218,11 +16223,11 @@
         </w:numPr>
         <w:spacing w:before="240" w:after="240"/>
       </w:pPr>
-      <w:bookmarkStart w:id="32" w:name="_Toc499151209"/>
+      <w:bookmarkStart w:id="33" w:name="_Toc499151209"/>
       <w:r>
         <w:t>Kódoptimalizáló</w:t>
       </w:r>
-      <w:bookmarkEnd w:id="32"/>
+      <w:bookmarkEnd w:id="33"/>
     </w:p>
     <w:p>
       <w:r>
@@ -16283,12 +16288,12 @@
         <w:spacing w:before="240" w:after="240"/>
         <w:jc w:val="both"/>
       </w:pPr>
-      <w:bookmarkStart w:id="33" w:name="_Toc499151210"/>
+      <w:bookmarkStart w:id="34" w:name="_Toc499151210"/>
       <w:r>
         <w:lastRenderedPageBreak/>
         <w:t>Fejlesztőeszközök kiválasztása</w:t>
       </w:r>
-      <w:bookmarkEnd w:id="33"/>
+      <w:bookmarkEnd w:id="34"/>
     </w:p>
     <w:p>
       <w:pPr>
@@ -16299,11 +16304,11 @@
         </w:numPr>
         <w:spacing w:before="240" w:after="240"/>
       </w:pPr>
-      <w:bookmarkStart w:id="34" w:name="_Toc499151211"/>
+      <w:bookmarkStart w:id="35" w:name="_Toc499151211"/>
       <w:r>
         <w:t>Programozási nyelv választás</w:t>
       </w:r>
-      <w:bookmarkEnd w:id="34"/>
+      <w:bookmarkEnd w:id="35"/>
     </w:p>
     <w:p>
       <w:r>
@@ -16600,11 +16605,11 @@
         </w:numPr>
         <w:spacing w:before="240" w:after="240"/>
       </w:pPr>
-      <w:bookmarkStart w:id="35" w:name="_Toc499151212"/>
+      <w:bookmarkStart w:id="36" w:name="_Toc499151212"/>
       <w:r>
         <w:t>Operációs rendszer és fejlesztői környezet választás</w:t>
       </w:r>
-      <w:bookmarkEnd w:id="35"/>
+      <w:bookmarkEnd w:id="36"/>
     </w:p>
     <w:p>
       <w:pPr>
@@ -16670,7 +16675,7 @@
         </w:rPr>
         <w:t>SharpDevelop</w:t>
       </w:r>
-      <w:bookmarkStart w:id="36" w:name="OLE_LINK1"/>
+      <w:bookmarkStart w:id="37" w:name="OLE_LINK1"/>
       <w:r>
         <w:rPr>
           <w:rFonts w:cs="Times New Roman"/>
@@ -16687,7 +16692,7 @@
         </w:rPr>
         <w:t>)</w:t>
       </w:r>
-      <w:bookmarkEnd w:id="36"/>
+      <w:bookmarkEnd w:id="37"/>
     </w:p>
     <w:p>
       <w:pPr>
@@ -17031,7 +17036,7 @@
         <w:spacing w:before="240" w:after="240"/>
         <w:jc w:val="both"/>
       </w:pPr>
-      <w:bookmarkStart w:id="37" w:name="_Toc499151213"/>
+      <w:bookmarkStart w:id="38" w:name="_Toc499151213"/>
       <w:r>
         <w:lastRenderedPageBreak/>
         <w:t>A fel</w:t>
@@ -17042,7 +17047,7 @@
       <w:r>
         <w:t>pszeudonyelv definiálása</w:t>
       </w:r>
-      <w:bookmarkEnd w:id="37"/>
+      <w:bookmarkEnd w:id="38"/>
     </w:p>
     <w:p>
       <w:r>
@@ -17076,15 +17081,15 @@
       <w:r>
         <w:t xml:space="preserve"> </w:t>
       </w:r>
-      <w:bookmarkStart w:id="38" w:name="_Ref497934948"/>
-      <w:bookmarkStart w:id="39" w:name="_Ref498009267"/>
-      <w:bookmarkStart w:id="40" w:name="_Toc499151214"/>
+      <w:bookmarkStart w:id="39" w:name="_Ref497934948"/>
+      <w:bookmarkStart w:id="40" w:name="_Ref498009267"/>
+      <w:bookmarkStart w:id="41" w:name="_Toc499151214"/>
       <w:r>
         <w:t>Áttekintés</w:t>
       </w:r>
-      <w:bookmarkEnd w:id="38"/>
       <w:bookmarkEnd w:id="39"/>
       <w:bookmarkEnd w:id="40"/>
+      <w:bookmarkEnd w:id="41"/>
     </w:p>
     <w:p>
       <w:r>
@@ -17596,11 +17601,11 @@
         </w:numPr>
         <w:spacing w:before="240" w:after="240"/>
       </w:pPr>
-      <w:bookmarkStart w:id="41" w:name="_Toc499151215"/>
+      <w:bookmarkStart w:id="42" w:name="_Toc499151215"/>
       <w:r>
         <w:t>Bevezetés</w:t>
       </w:r>
-      <w:bookmarkEnd w:id="41"/>
+      <w:bookmarkEnd w:id="42"/>
     </w:p>
     <w:p>
       <w:r>
@@ -17668,13 +17673,13 @@
       <w:r>
         <w:t xml:space="preserve"> </w:t>
       </w:r>
-      <w:bookmarkStart w:id="42" w:name="_Ref468877029"/>
-      <w:bookmarkStart w:id="43" w:name="_Toc499151216"/>
+      <w:bookmarkStart w:id="43" w:name="_Ref468877029"/>
+      <w:bookmarkStart w:id="44" w:name="_Toc499151216"/>
       <w:r>
         <w:t>Lefoglalt szavak</w:t>
       </w:r>
-      <w:bookmarkEnd w:id="42"/>
       <w:bookmarkEnd w:id="43"/>
+      <w:bookmarkEnd w:id="44"/>
     </w:p>
     <w:p>
       <w:r>
@@ -18209,11 +18214,11 @@
       <w:r>
         <w:t xml:space="preserve"> </w:t>
       </w:r>
-      <w:bookmarkStart w:id="44" w:name="_Toc499151217"/>
+      <w:bookmarkStart w:id="45" w:name="_Toc499151217"/>
       <w:r>
         <w:t>Változóhasználat, típusok</w:t>
       </w:r>
-      <w:bookmarkEnd w:id="44"/>
+      <w:bookmarkEnd w:id="45"/>
     </w:p>
     <w:p>
       <w:r>
@@ -18294,11 +18299,11 @@
       <w:r>
         <w:t xml:space="preserve"> </w:t>
       </w:r>
-      <w:bookmarkStart w:id="45" w:name="_Toc499151218"/>
+      <w:bookmarkStart w:id="46" w:name="_Toc499151218"/>
       <w:r>
         <w:t>Típuskonverziók</w:t>
       </w:r>
-      <w:bookmarkEnd w:id="45"/>
+      <w:bookmarkEnd w:id="46"/>
     </w:p>
     <w:p>
       <w:r>
@@ -18350,11 +18355,11 @@
       <w:r>
         <w:t xml:space="preserve"> </w:t>
       </w:r>
-      <w:bookmarkStart w:id="46" w:name="_Toc499151219"/>
+      <w:bookmarkStart w:id="47" w:name="_Toc499151219"/>
       <w:r>
         <w:t>Operátorok</w:t>
       </w:r>
-      <w:bookmarkEnd w:id="46"/>
+      <w:bookmarkEnd w:id="47"/>
     </w:p>
     <w:p>
       <w:pPr>
@@ -19220,7 +19225,7 @@
         </w:tc>
       </w:tr>
     </w:tbl>
-    <w:bookmarkStart w:id="47" w:name="_Ref498463011"/>
+    <w:bookmarkStart w:id="48" w:name="_Ref498463011"/>
     <w:p>
       <w:pPr>
         <w:pStyle w:val="Kpalrs"/>
@@ -19328,7 +19333,7 @@
         </w:rPr>
         <w:t>. táblázat</w:t>
       </w:r>
-      <w:bookmarkEnd w:id="47"/>
+      <w:bookmarkEnd w:id="48"/>
       <w:r>
         <w:rPr>
           <w:i w:val="0"/>
@@ -19350,7 +19355,7 @@
           <w:noProof/>
         </w:rPr>
       </w:pPr>
-      <w:bookmarkStart w:id="48" w:name="_Toc499151220"/>
+      <w:bookmarkStart w:id="49" w:name="_Toc499151220"/>
       <w:r>
         <w:rPr>
           <w:noProof/>
@@ -19358,7 +19363,7 @@
         <w:lastRenderedPageBreak/>
         <w:t>Kommentezés</w:t>
       </w:r>
-      <w:bookmarkEnd w:id="48"/>
+      <w:bookmarkEnd w:id="49"/>
     </w:p>
     <w:p>
       <w:r>
@@ -19438,11 +19443,11 @@
       <w:r>
         <w:t xml:space="preserve"> </w:t>
       </w:r>
-      <w:bookmarkStart w:id="49" w:name="_Toc499151221"/>
+      <w:bookmarkStart w:id="50" w:name="_Toc499151221"/>
       <w:r>
         <w:t>Vezérlési szerkezetek</w:t>
       </w:r>
-      <w:bookmarkEnd w:id="49"/>
+      <w:bookmarkEnd w:id="50"/>
     </w:p>
     <w:p>
       <w:r>
@@ -19552,11 +19557,11 @@
       <w:r>
         <w:t xml:space="preserve"> </w:t>
       </w:r>
-      <w:bookmarkStart w:id="50" w:name="_Toc499151222"/>
+      <w:bookmarkStart w:id="51" w:name="_Toc499151222"/>
       <w:r>
         <w:t>I/O kezelés</w:t>
       </w:r>
-      <w:bookmarkEnd w:id="50"/>
+      <w:bookmarkEnd w:id="51"/>
     </w:p>
     <w:p>
       <w:r>
@@ -19649,11 +19654,11 @@
         </w:numPr>
         <w:spacing w:before="240" w:after="240"/>
       </w:pPr>
-      <w:bookmarkStart w:id="51" w:name="_Toc499151223"/>
+      <w:bookmarkStart w:id="52" w:name="_Toc499151223"/>
       <w:r>
         <w:t>Tömbkezelés</w:t>
       </w:r>
-      <w:bookmarkEnd w:id="51"/>
+      <w:bookmarkEnd w:id="52"/>
     </w:p>
     <w:p>
       <w:r>
@@ -19791,7 +19796,7 @@
         <w:spacing w:before="240" w:after="240"/>
         <w:jc w:val="both"/>
       </w:pPr>
-      <w:bookmarkStart w:id="52" w:name="_Toc499151224"/>
+      <w:bookmarkStart w:id="53" w:name="_Toc499151224"/>
       <w:r>
         <w:lastRenderedPageBreak/>
         <w:t>L</w:t>
@@ -19799,7 +19804,7 @@
       <w:r>
         <w:t>exikális elemző</w:t>
       </w:r>
-      <w:bookmarkEnd w:id="52"/>
+      <w:bookmarkEnd w:id="53"/>
     </w:p>
     <w:p>
       <w:r>
@@ -19824,14 +19829,14 @@
         </w:numPr>
         <w:spacing w:before="240" w:after="240"/>
       </w:pPr>
-      <w:bookmarkStart w:id="53" w:name="_Toc499151225"/>
+      <w:bookmarkStart w:id="54" w:name="_Toc499151225"/>
       <w:r>
         <w:t>Tervezés és implementá</w:t>
       </w:r>
       <w:r>
         <w:t>ció</w:t>
       </w:r>
-      <w:bookmarkEnd w:id="53"/>
+      <w:bookmarkEnd w:id="54"/>
     </w:p>
     <w:p>
       <w:pPr>
@@ -19842,14 +19847,14 @@
         </w:numPr>
         <w:spacing w:before="240" w:after="240"/>
       </w:pPr>
-      <w:bookmarkStart w:id="54" w:name="_Toc499151226"/>
+      <w:bookmarkStart w:id="55" w:name="_Toc499151226"/>
       <w:r>
         <w:t xml:space="preserve">Lexikális elem </w:t>
       </w:r>
       <w:r>
         <w:t>kódok</w:t>
       </w:r>
-      <w:bookmarkEnd w:id="54"/>
+      <w:bookmarkEnd w:id="55"/>
     </w:p>
     <w:p>
       <w:r>
@@ -20320,12 +20325,12 @@
         </w:numPr>
         <w:spacing w:before="240" w:after="240"/>
       </w:pPr>
-      <w:bookmarkStart w:id="55" w:name="_Toc499151227"/>
+      <w:bookmarkStart w:id="56" w:name="_Toc499151227"/>
       <w:r>
         <w:lastRenderedPageBreak/>
         <w:t>Kimeneti szimbólumsorozat</w:t>
       </w:r>
-      <w:bookmarkEnd w:id="55"/>
+      <w:bookmarkEnd w:id="56"/>
     </w:p>
     <w:p>
       <w:r>
@@ -20690,11 +20695,11 @@
         </w:numPr>
         <w:spacing w:before="240" w:after="240"/>
       </w:pPr>
-      <w:bookmarkStart w:id="56" w:name="_Toc499151228"/>
+      <w:bookmarkStart w:id="57" w:name="_Toc499151228"/>
       <w:r>
         <w:t>Szimbólumtábla</w:t>
       </w:r>
-      <w:bookmarkEnd w:id="56"/>
+      <w:bookmarkEnd w:id="57"/>
     </w:p>
     <w:p>
       <w:r>
@@ -20958,7 +20963,7 @@
           <w:szCs w:val="24"/>
         </w:rPr>
       </w:pPr>
-      <w:bookmarkStart w:id="57" w:name="_Toc499151229"/>
+      <w:bookmarkStart w:id="58" w:name="_Toc499151229"/>
       <w:r>
         <w:rPr>
           <w:szCs w:val="24"/>
@@ -20966,7 +20971,7 @@
         <w:lastRenderedPageBreak/>
         <w:t>Elemző</w:t>
       </w:r>
-      <w:bookmarkEnd w:id="57"/>
+      <w:bookmarkEnd w:id="58"/>
     </w:p>
     <w:p>
       <w:pPr>
@@ -22397,14 +22402,14 @@
         </w:numPr>
         <w:spacing w:before="240" w:after="240"/>
       </w:pPr>
-      <w:bookmarkStart w:id="58" w:name="_Toc499151230"/>
+      <w:bookmarkStart w:id="59" w:name="_Toc499151230"/>
       <w:r>
         <w:t>Tesz</w:t>
       </w:r>
       <w:r>
         <w:t>telés</w:t>
       </w:r>
-      <w:bookmarkEnd w:id="58"/>
+      <w:bookmarkEnd w:id="59"/>
     </w:p>
     <w:p>
       <w:r>
@@ -22432,11 +22437,11 @@
         </w:numPr>
         <w:spacing w:before="240" w:after="240"/>
       </w:pPr>
-      <w:bookmarkStart w:id="59" w:name="_Toc499151231"/>
+      <w:bookmarkStart w:id="60" w:name="_Toc499151231"/>
       <w:r>
         <w:t>Tesztelési keretrendszer kiválasztása</w:t>
       </w:r>
-      <w:bookmarkEnd w:id="59"/>
+      <w:bookmarkEnd w:id="60"/>
     </w:p>
     <w:p>
       <w:r>
@@ -22838,11 +22843,11 @@
         </w:numPr>
         <w:spacing w:before="240" w:after="240"/>
       </w:pPr>
-      <w:bookmarkStart w:id="60" w:name="_Toc499151232"/>
+      <w:bookmarkStart w:id="61" w:name="_Toc499151232"/>
       <w:r>
         <w:t>A lexikális elemző tesztelése</w:t>
       </w:r>
-      <w:bookmarkEnd w:id="60"/>
+      <w:bookmarkEnd w:id="61"/>
     </w:p>
     <w:p>
       <w:r>
@@ -23150,7 +23155,7 @@
           <w:szCs w:val="24"/>
         </w:rPr>
       </w:pPr>
-      <w:bookmarkStart w:id="61" w:name="_Ref496637699"/>
+      <w:bookmarkStart w:id="62" w:name="_Ref496637699"/>
       <w:r>
         <w:rPr>
           <w:sz w:val="24"/>
@@ -23165,7 +23170,7 @@
         </w:rPr>
         <w:t>.1. ábra</w:t>
       </w:r>
-      <w:bookmarkEnd w:id="61"/>
+      <w:bookmarkEnd w:id="62"/>
       <w:r>
         <w:rPr>
           <w:sz w:val="24"/>
@@ -23232,7 +23237,7 @@
           <w:noProof/>
         </w:rPr>
       </w:pPr>
-      <w:bookmarkStart w:id="62" w:name="_Toc499151233"/>
+      <w:bookmarkStart w:id="63" w:name="_Toc499151233"/>
       <w:r>
         <w:rPr>
           <w:noProof/>
@@ -23251,7 +23256,7 @@
         </w:rPr>
         <w:t>teszteset</w:t>
       </w:r>
-      <w:bookmarkEnd w:id="62"/>
+      <w:bookmarkEnd w:id="63"/>
     </w:p>
     <w:p>
       <w:r>
@@ -23509,12 +23514,12 @@
         </w:numPr>
         <w:spacing w:beforeLines="200" w:before="480" w:after="240"/>
       </w:pPr>
-      <w:bookmarkStart w:id="63" w:name="_Toc499151234"/>
+      <w:bookmarkStart w:id="64" w:name="_Toc499151234"/>
       <w:r>
         <w:lastRenderedPageBreak/>
         <w:t>Fejlesztési tapasztalatok</w:t>
       </w:r>
-      <w:bookmarkEnd w:id="63"/>
+      <w:bookmarkEnd w:id="64"/>
     </w:p>
     <w:p>
       <w:r>
@@ -23701,12 +23706,12 @@
         <w:spacing w:before="240" w:after="240"/>
         <w:jc w:val="both"/>
       </w:pPr>
-      <w:bookmarkStart w:id="64" w:name="_Toc499151235"/>
+      <w:bookmarkStart w:id="65" w:name="_Toc499151235"/>
       <w:r>
         <w:lastRenderedPageBreak/>
         <w:t>Szintaktikus elemző</w:t>
       </w:r>
-      <w:bookmarkEnd w:id="64"/>
+      <w:bookmarkEnd w:id="65"/>
     </w:p>
     <w:p>
       <w:pPr>
@@ -23717,11 +23722,11 @@
         </w:numPr>
         <w:spacing w:before="240" w:after="240"/>
       </w:pPr>
-      <w:bookmarkStart w:id="65" w:name="_Toc499151236"/>
+      <w:bookmarkStart w:id="66" w:name="_Toc499151236"/>
       <w:r>
         <w:t>Tervezés</w:t>
       </w:r>
-      <w:bookmarkEnd w:id="65"/>
+      <w:bookmarkEnd w:id="66"/>
     </w:p>
     <w:p>
       <w:r>
@@ -23779,7 +23784,7 @@
         </w:numPr>
         <w:spacing w:before="240" w:after="240"/>
       </w:pPr>
-      <w:bookmarkStart w:id="66" w:name="_Toc499151237"/>
+      <w:bookmarkStart w:id="67" w:name="_Toc499151237"/>
       <w:r>
         <w:t>Elemző</w:t>
       </w:r>
@@ -23789,7 +23794,7 @@
       <w:r>
         <w:t xml:space="preserve"> választása</w:t>
       </w:r>
-      <w:bookmarkEnd w:id="66"/>
+      <w:bookmarkEnd w:id="67"/>
     </w:p>
     <w:p>
       <w:r>
@@ -23848,11 +23853,11 @@
         </w:numPr>
         <w:spacing w:before="240" w:after="240"/>
       </w:pPr>
-      <w:bookmarkStart w:id="67" w:name="_Toc499151238"/>
+      <w:bookmarkStart w:id="68" w:name="_Toc499151238"/>
       <w:r>
         <w:t>Megadási forma választása</w:t>
       </w:r>
-      <w:bookmarkEnd w:id="67"/>
+      <w:bookmarkEnd w:id="68"/>
     </w:p>
     <w:p>
       <w:r>
@@ -24121,11 +24126,11 @@
         </w:numPr>
         <w:spacing w:before="240" w:after="240"/>
       </w:pPr>
-      <w:bookmarkStart w:id="68" w:name="_Toc499151239"/>
+      <w:bookmarkStart w:id="69" w:name="_Toc499151239"/>
       <w:r>
         <w:t>A szintaktikus nyelvtan definiálása</w:t>
       </w:r>
-      <w:bookmarkEnd w:id="68"/>
+      <w:bookmarkEnd w:id="69"/>
     </w:p>
     <w:p>
       <w:r>
@@ -24332,7 +24337,7 @@
         </w:numPr>
         <w:spacing w:before="240" w:after="240"/>
       </w:pPr>
-      <w:bookmarkStart w:id="69" w:name="_Toc499151240"/>
+      <w:bookmarkStart w:id="70" w:name="_Toc499151240"/>
       <w:r>
         <w:lastRenderedPageBreak/>
         <w:t>I</w:t>
@@ -24343,7 +24348,7 @@
       <w:r>
         <w:t>ció</w:t>
       </w:r>
-      <w:bookmarkEnd w:id="69"/>
+      <w:bookmarkEnd w:id="70"/>
     </w:p>
     <w:p>
       <w:r>
@@ -24365,7 +24370,7 @@
         </w:numPr>
         <w:spacing w:before="240" w:after="240"/>
       </w:pPr>
-      <w:bookmarkStart w:id="70" w:name="_Toc499151241"/>
+      <w:bookmarkStart w:id="71" w:name="_Toc499151241"/>
       <w:r>
         <w:t xml:space="preserve">A </w:t>
       </w:r>
@@ -24375,7 +24380,7 @@
       <w:r>
         <w:t>fa</w:t>
       </w:r>
-      <w:bookmarkEnd w:id="70"/>
+      <w:bookmarkEnd w:id="71"/>
     </w:p>
     <w:p>
       <w:r>
@@ -24815,11 +24820,11 @@
         </w:numPr>
         <w:spacing w:before="240" w:after="240"/>
       </w:pPr>
-      <w:bookmarkStart w:id="71" w:name="_Toc499151242"/>
+      <w:bookmarkStart w:id="72" w:name="_Toc499151242"/>
       <w:r>
         <w:t>Az elemző alapja</w:t>
       </w:r>
-      <w:bookmarkEnd w:id="71"/>
+      <w:bookmarkEnd w:id="72"/>
     </w:p>
     <w:p>
       <w:pPr>
@@ -25133,11 +25138,11 @@
         </w:numPr>
         <w:spacing w:before="240" w:after="240"/>
       </w:pPr>
-      <w:bookmarkStart w:id="72" w:name="_Toc499151243"/>
+      <w:bookmarkStart w:id="73" w:name="_Toc499151243"/>
       <w:r>
         <w:t>Statikus szabályok</w:t>
       </w:r>
-      <w:bookmarkEnd w:id="72"/>
+      <w:bookmarkEnd w:id="73"/>
     </w:p>
     <w:p>
       <w:r>
@@ -25340,11 +25345,11 @@
         </w:numPr>
         <w:spacing w:before="240" w:after="240"/>
       </w:pPr>
-      <w:bookmarkStart w:id="73" w:name="_Toc499151244"/>
+      <w:bookmarkStart w:id="74" w:name="_Toc499151244"/>
       <w:r>
         <w:t>Dinamikus szabályok</w:t>
       </w:r>
-      <w:bookmarkEnd w:id="73"/>
+      <w:bookmarkEnd w:id="74"/>
     </w:p>
     <w:p>
       <w:r>
@@ -25690,11 +25695,11 @@
         </w:numPr>
         <w:spacing w:before="240" w:after="240"/>
       </w:pPr>
-      <w:bookmarkStart w:id="74" w:name="_Toc499151245"/>
+      <w:bookmarkStart w:id="75" w:name="_Toc499151245"/>
       <w:r>
         <w:t>Hibakezelés</w:t>
       </w:r>
-      <w:bookmarkEnd w:id="74"/>
+      <w:bookmarkEnd w:id="75"/>
     </w:p>
     <w:p>
       <w:r>
@@ -25861,11 +25866,11 @@
         </w:numPr>
         <w:spacing w:before="240" w:after="240"/>
       </w:pPr>
-      <w:bookmarkStart w:id="75" w:name="_Toc499151246"/>
+      <w:bookmarkStart w:id="76" w:name="_Toc499151246"/>
       <w:r>
         <w:t>Tesztelés</w:t>
       </w:r>
-      <w:bookmarkEnd w:id="75"/>
+      <w:bookmarkEnd w:id="76"/>
     </w:p>
     <w:p>
       <w:r>
@@ -26276,12 +26281,12 @@
         </w:numPr>
         <w:spacing w:before="240" w:after="240"/>
       </w:pPr>
-      <w:bookmarkStart w:id="76" w:name="_Toc499151247"/>
+      <w:bookmarkStart w:id="77" w:name="_Toc499151247"/>
       <w:r>
         <w:lastRenderedPageBreak/>
         <w:t>Fejlesztési tapasztalatok</w:t>
       </w:r>
-      <w:bookmarkEnd w:id="76"/>
+      <w:bookmarkEnd w:id="77"/>
     </w:p>
     <w:p>
       <w:r>
@@ -26353,12 +26358,12 @@
         <w:spacing w:before="240" w:after="240"/>
         <w:jc w:val="both"/>
       </w:pPr>
-      <w:bookmarkStart w:id="77" w:name="_Toc499151248"/>
+      <w:bookmarkStart w:id="78" w:name="_Toc499151248"/>
       <w:r>
         <w:lastRenderedPageBreak/>
         <w:t>Szemantikus elemző</w:t>
       </w:r>
-      <w:bookmarkEnd w:id="77"/>
+      <w:bookmarkEnd w:id="78"/>
     </w:p>
     <w:p>
       <w:pPr>
@@ -26369,11 +26374,11 @@
         </w:numPr>
         <w:spacing w:before="240" w:after="240"/>
       </w:pPr>
-      <w:bookmarkStart w:id="78" w:name="_Toc499151249"/>
+      <w:bookmarkStart w:id="79" w:name="_Toc499151249"/>
       <w:r>
         <w:t>Tervezés</w:t>
       </w:r>
-      <w:bookmarkEnd w:id="78"/>
+      <w:bookmarkEnd w:id="79"/>
     </w:p>
     <w:p>
       <w:pPr>
@@ -26384,11 +26389,11 @@
         </w:numPr>
         <w:spacing w:before="240" w:after="240"/>
       </w:pPr>
-      <w:bookmarkStart w:id="79" w:name="_Toc499151250"/>
+      <w:bookmarkStart w:id="80" w:name="_Toc499151250"/>
       <w:r>
         <w:t>A szemantikus elemző feladatainak meghatározása</w:t>
       </w:r>
-      <w:bookmarkEnd w:id="79"/>
+      <w:bookmarkEnd w:id="80"/>
     </w:p>
     <w:p>
       <w:r>
@@ -26560,11 +26565,11 @@
         </w:numPr>
         <w:spacing w:before="240" w:after="240"/>
       </w:pPr>
-      <w:bookmarkStart w:id="80" w:name="_Toc499151251"/>
+      <w:bookmarkStart w:id="81" w:name="_Toc499151251"/>
       <w:r>
         <w:t>Működési elv</w:t>
       </w:r>
-      <w:bookmarkEnd w:id="80"/>
+      <w:bookmarkEnd w:id="81"/>
     </w:p>
     <w:p>
       <w:r>
@@ -26722,14 +26727,14 @@
         </w:numPr>
         <w:spacing w:before="240" w:after="240"/>
       </w:pPr>
-      <w:bookmarkStart w:id="81" w:name="_Toc499151252"/>
+      <w:bookmarkStart w:id="82" w:name="_Toc499151252"/>
       <w:r>
         <w:t>Implementá</w:t>
       </w:r>
       <w:r>
         <w:t>ció</w:t>
       </w:r>
-      <w:bookmarkEnd w:id="81"/>
+      <w:bookmarkEnd w:id="82"/>
     </w:p>
     <w:p>
       <w:pPr>
@@ -26740,11 +26745,11 @@
         </w:numPr>
         <w:spacing w:before="240" w:after="240"/>
       </w:pPr>
-      <w:bookmarkStart w:id="82" w:name="_Toc499151253"/>
+      <w:bookmarkStart w:id="83" w:name="_Toc499151253"/>
       <w:r>
         <w:t>Az implementáció részei</w:t>
       </w:r>
-      <w:bookmarkEnd w:id="82"/>
+      <w:bookmarkEnd w:id="83"/>
     </w:p>
     <w:p>
       <w:r>
@@ -27114,12 +27119,12 @@
         </w:numPr>
         <w:spacing w:before="240" w:after="240"/>
       </w:pPr>
-      <w:bookmarkStart w:id="83" w:name="_Toc499151254"/>
+      <w:bookmarkStart w:id="84" w:name="_Toc499151254"/>
       <w:r>
         <w:lastRenderedPageBreak/>
         <w:t>Hibakezelés</w:t>
       </w:r>
-      <w:bookmarkEnd w:id="83"/>
+      <w:bookmarkEnd w:id="84"/>
     </w:p>
     <w:p>
       <w:r>
@@ -27320,11 +27325,11 @@
         </w:numPr>
         <w:spacing w:before="240" w:after="240"/>
       </w:pPr>
-      <w:bookmarkStart w:id="84" w:name="_Toc499151255"/>
+      <w:bookmarkStart w:id="85" w:name="_Toc499151255"/>
       <w:r>
         <w:t>Tesztelés</w:t>
       </w:r>
-      <w:bookmarkEnd w:id="84"/>
+      <w:bookmarkEnd w:id="85"/>
     </w:p>
     <w:p>
       <w:r>
@@ -27470,8 +27475,6 @@
         </w:rPr>
         <w:t>: az ilyen névvel kezdődő négy tesztesetben egy vagy több sorban találhatóak különböző szemantikai hibák, és a tesztek azt ellenőrzik, hogy az elemző a megfelelő hibákat találja-e meg a megfelelő sorokban.</w:t>
       </w:r>
-      <w:bookmarkStart w:id="85" w:name="_GoBack"/>
-      <w:bookmarkEnd w:id="85"/>
     </w:p>
     <w:p>
       <w:pPr>
@@ -39762,6 +39765,7 @@
         <w:docPartUnique/>
       </w:docPartObj>
     </w:sdtPr>
+    <w:sdtEndPr/>
     <w:sdtContent>
       <w:p>
         <w:pPr>
@@ -39781,7 +39785,7 @@
           <w:rPr>
             <w:noProof/>
           </w:rPr>
-          <w:t>54</w:t>
+          <w:t>10</w:t>
         </w:r>
         <w:r>
           <w:fldChar w:fldCharType="end"/>
@@ -45868,7 +45872,7 @@
 </file>
 
 <file path=customXml/itemProps1.xml><?xml version="1.0" encoding="utf-8"?>
-<ds:datastoreItem xmlns:ds="http://schemas.openxmlformats.org/officeDocument/2006/customXml" ds:itemID="{D2B7E3AF-C57D-47BC-948C-D6238EDF9DDA}">
+<ds:datastoreItem xmlns:ds="http://schemas.openxmlformats.org/officeDocument/2006/customXml" ds:itemID="{E8D0FEF7-874B-4572-87C1-66E3390AA3C7}">
   <ds:schemaRefs>
     <ds:schemaRef ds:uri="http://schemas.openxmlformats.org/officeDocument/2006/bibliography"/>
   </ds:schemaRefs>

</xml_diff>

<commit_message>
Paper: chapter [0;1] reviewed
</commit_message>
<xml_diff>
--- a/_documents/O.K. szakdolgozat.docx
+++ b/_documents/O.K. szakdolgozat.docx
@@ -9186,12 +9186,7 @@
         <w:t>észítéséhez (ha azt nem gépi kódba</w:t>
       </w:r>
       <w:r>
-        <w:t xml:space="preserve">n </w:t>
-      </w:r>
-      <w:bookmarkStart w:id="4" w:name="_GoBack"/>
-      <w:bookmarkEnd w:id="4"/>
-      <w:r>
-        <w:t xml:space="preserve">írta a készítő) </w:t>
+        <w:t xml:space="preserve">n írta a készítő) </w:t>
       </w:r>
       <w:r>
         <w:t xml:space="preserve">általában </w:t>
@@ -9342,12 +9337,12 @@
           <w:szCs w:val="26"/>
         </w:rPr>
       </w:pPr>
-      <w:bookmarkStart w:id="5" w:name="_Toc499151189"/>
+      <w:bookmarkStart w:id="4" w:name="_Toc499151189"/>
       <w:r>
         <w:lastRenderedPageBreak/>
         <w:t>A megoldandó probléma és motivációi</w:t>
       </w:r>
-      <w:bookmarkEnd w:id="5"/>
+      <w:bookmarkEnd w:id="4"/>
     </w:p>
     <w:p>
       <w:r>
@@ -9404,7 +9399,13 @@
         <w:t>pszeudokódot</w:t>
       </w:r>
       <w:r>
-        <w:t>, amely segítségével szövegesen definiálható egy program működése.</w:t>
+        <w:t xml:space="preserve">, amely segítségével szövegesen definiálható egy </w:t>
+      </w:r>
+      <w:r>
+        <w:t>algoritmus</w:t>
+      </w:r>
+      <w:r>
+        <w:t xml:space="preserve"> működése.</w:t>
       </w:r>
       <w:r>
         <w:t xml:space="preserve"> </w:t>
@@ -9575,7 +9576,7 @@
         <w:ind w:left="357" w:hanging="357"/>
         <w:jc w:val="both"/>
       </w:pPr>
-      <w:bookmarkStart w:id="6" w:name="_Toc499151190"/>
+      <w:bookmarkStart w:id="5" w:name="_Toc499151190"/>
       <w:r>
         <w:lastRenderedPageBreak/>
         <w:t xml:space="preserve">A fordítóprogramok </w:t>
@@ -9583,7 +9584,7 @@
       <w:r>
         <w:t>vázlatos működése</w:t>
       </w:r>
-      <w:bookmarkEnd w:id="6"/>
+      <w:bookmarkEnd w:id="5"/>
     </w:p>
     <w:p>
       <w:pPr>
@@ -9595,11 +9596,11 @@
         <w:spacing w:before="240" w:after="240"/>
         <w:ind w:left="568" w:hanging="284"/>
       </w:pPr>
-      <w:bookmarkStart w:id="7" w:name="_Toc499151191"/>
+      <w:bookmarkStart w:id="6" w:name="_Toc499151191"/>
       <w:r>
         <w:t>Áttekintés</w:t>
       </w:r>
-      <w:bookmarkEnd w:id="7"/>
+      <w:bookmarkEnd w:id="6"/>
     </w:p>
     <w:p>
       <w:r>
@@ -9671,7 +9672,7 @@
                       </wps:spPr>
                       <wps:txbx>
                         <w:txbxContent>
-                          <w:bookmarkStart w:id="8" w:name="_Ref469231337"/>
+                          <w:bookmarkStart w:id="7" w:name="_Ref469231337"/>
                           <w:p>
                             <w:pPr>
                               <w:pStyle w:val="Kpalrs"/>
@@ -9729,7 +9730,7 @@
                               </w:rPr>
                               <w:t>. ábra</w:t>
                             </w:r>
-                            <w:bookmarkEnd w:id="8"/>
+                            <w:bookmarkEnd w:id="7"/>
                             <w:r>
                               <w:rPr>
                                 <w:sz w:val="24"/>
@@ -9763,7 +9764,7 @@
               <v:shape w14:anchorId="5EBE5E0E" id="Szövegdoboz 11" o:spid="_x0000_s1027" type="#_x0000_t202" style="position:absolute;left:0;text-align:left;margin-left:88.8pt;margin-top:108.9pt;width:282.85pt;height:.05pt;z-index:251663360;visibility:visible;mso-wrap-style:square;mso-wrap-distance-left:9pt;mso-wrap-distance-top:0;mso-wrap-distance-right:9pt;mso-wrap-distance-bottom:0;mso-position-horizontal:absolute;mso-position-horizontal-relative:text;mso-position-vertical:absolute;mso-position-vertical-relative:text;v-text-anchor:top" o:gfxdata="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" stroked="f">
                 <v:textbox style="mso-fit-shape-to-text:t" inset="0,0,0,0">
                   <w:txbxContent>
-                    <w:bookmarkStart w:id="9" w:name="_Ref469231337"/>
+                    <w:bookmarkStart w:id="8" w:name="_Ref469231337"/>
                     <w:p>
                       <w:pPr>
                         <w:pStyle w:val="Kpalrs"/>
@@ -9821,7 +9822,7 @@
                         </w:rPr>
                         <w:t>. ábra</w:t>
                       </w:r>
-                      <w:bookmarkEnd w:id="9"/>
+                      <w:bookmarkEnd w:id="8"/>
                       <w:r>
                         <w:rPr>
                           <w:sz w:val="24"/>
@@ -10015,7 +10016,13 @@
         <w:spacing w:before="240"/>
       </w:pPr>
       <w:r>
-        <w:t>A szintézis fázis feladata a kódgenerálás és kódoptimalizálás. Ha ez a két folyamat sikeresen zárul, akkor kimenetként keletkezik a futtatható alacsonyszintű nyelvű program, jellemzően gépi kódú program. Ennek elindításával indul el a kód, amit az eredeti bemenet által meghatároztunk.</w:t>
+        <w:t xml:space="preserve">A szintézis fázis feladata a kódgenerálás és kódoptimalizálás. Ha ez a folyamat </w:t>
+      </w:r>
+      <w:r>
+        <w:t xml:space="preserve">is </w:t>
+      </w:r>
+      <w:r>
+        <w:t>sikeresen zárul, akkor kimenetként keletkezik a futtatható alacsonyszintű nyelvű program, jellemzően gépi kódú program. Ennek elindításával indul el a kód, amit az eredeti bemenet által meghatároztunk.</w:t>
       </w:r>
     </w:p>
     <w:p>
@@ -10084,7 +10091,7 @@
                                 <w:sz w:val="36"/>
                               </w:rPr>
                             </w:pPr>
-                            <w:bookmarkStart w:id="10" w:name="_Ref469231397"/>
+                            <w:bookmarkStart w:id="9" w:name="_Ref469231397"/>
                             <w:r>
                               <w:rPr>
                                 <w:noProof/>
@@ -10133,7 +10140,7 @@
                               </w:rPr>
                               <w:t>. ábra</w:t>
                             </w:r>
-                            <w:bookmarkEnd w:id="10"/>
+                            <w:bookmarkEnd w:id="9"/>
                             <w:r>
                               <w:rPr>
                                 <w:sz w:val="24"/>
@@ -10169,7 +10176,7 @@
                           <w:sz w:val="36"/>
                         </w:rPr>
                       </w:pPr>
-                      <w:bookmarkStart w:id="11" w:name="_Ref469231397"/>
+                      <w:bookmarkStart w:id="10" w:name="_Ref469231397"/>
                       <w:r>
                         <w:rPr>
                           <w:noProof/>
@@ -10218,7 +10225,7 @@
                         </w:rPr>
                         <w:t>. ábra</w:t>
                       </w:r>
-                      <w:bookmarkEnd w:id="11"/>
+                      <w:bookmarkEnd w:id="10"/>
                       <w:r>
                         <w:rPr>
                           <w:sz w:val="24"/>
@@ -10354,14 +10361,14 @@
           <w:szCs w:val="24"/>
         </w:rPr>
       </w:pPr>
-      <w:bookmarkStart w:id="12" w:name="_Toc499151192"/>
+      <w:bookmarkStart w:id="11" w:name="_Toc499151192"/>
       <w:r>
         <w:rPr>
           <w:szCs w:val="24"/>
         </w:rPr>
         <w:t>Lexikális elemző</w:t>
       </w:r>
-      <w:bookmarkEnd w:id="12"/>
+      <w:bookmarkEnd w:id="11"/>
     </w:p>
     <w:p>
       <w:pPr>
@@ -11849,7 +11856,7 @@
           <w:szCs w:val="24"/>
         </w:rPr>
       </w:pPr>
-      <w:bookmarkStart w:id="13" w:name="_Toc499151193"/>
+      <w:bookmarkStart w:id="12" w:name="_Toc499151193"/>
       <w:r>
         <w:rPr>
           <w:noProof/>
@@ -11871,7 +11878,7 @@
         </w:rPr>
         <w:t>olvasás</w:t>
       </w:r>
-      <w:bookmarkEnd w:id="13"/>
+      <w:bookmarkEnd w:id="12"/>
     </w:p>
     <w:p>
       <w:pPr>
@@ -11957,7 +11964,19 @@
         <w:rPr>
           <w:szCs w:val="24"/>
         </w:rPr>
-        <w:t xml:space="preserve"> egész és lebegőpontos számokat. A nyelv tizedespontot használ. Az egész számok mögött nem lehet pont (nem megengedett pl. ez: „</w:t>
+        <w:t xml:space="preserve"> egész és lebegőpontos számokat. A nyelv tizedespontot használ. Az egész számok mögött nem lehet pont (nem megengedett pl. ez</w:t>
+      </w:r>
+      <w:r>
+        <w:rPr>
+          <w:szCs w:val="24"/>
+        </w:rPr>
+        <w:t xml:space="preserve"> a forma</w:t>
+      </w:r>
+      <w:r>
+        <w:rPr>
+          <w:szCs w:val="24"/>
+        </w:rPr>
+        <w:t>: „</w:t>
       </w:r>
       <w:r>
         <w:rPr>
@@ -12019,7 +12038,13 @@
         <w:rPr>
           <w:szCs w:val="24"/>
         </w:rPr>
-        <w:t xml:space="preserve"> egész számok. </w:t>
+        <w:t xml:space="preserve"> egész számok.</w:t>
+      </w:r>
+      <w:r>
+        <w:rPr>
+          <w:szCs w:val="24"/>
+        </w:rPr>
+        <w:br/>
       </w:r>
       <w:r>
         <w:rPr>
@@ -12946,49 +12971,6 @@
     </w:p>
     <w:p>
       <w:pPr>
-        <w:rPr>
-          <w:szCs w:val="24"/>
-        </w:rPr>
-      </w:pPr>
-      <w:r>
-        <w:rPr>
-          <w:szCs w:val="24"/>
-        </w:rPr>
-        <w:t xml:space="preserve">Röviden összefoglalva: </w:t>
-      </w:r>
-      <w:r>
-        <w:rPr>
-          <w:szCs w:val="24"/>
-        </w:rPr>
-        <w:t xml:space="preserve">a lexikális elemzőt úgy kell megalkotni, hogy </w:t>
-      </w:r>
-      <w:r>
-        <w:rPr>
-          <w:szCs w:val="24"/>
-        </w:rPr>
-        <w:t>kezelje</w:t>
-      </w:r>
-      <w:r>
-        <w:rPr>
-          <w:szCs w:val="24"/>
-        </w:rPr>
-        <w:t xml:space="preserve"> azon eseteket, amikor két lexikális elem úgy fedi egymást, hogy az egyikből </w:t>
-      </w:r>
-      <w:r>
-        <w:rPr>
-          <w:szCs w:val="24"/>
-        </w:rPr>
-        <w:t xml:space="preserve">másikba való átmenet hibásan felismert lexikális </w:t>
-      </w:r>
-      <w:r>
-        <w:rPr>
-          <w:szCs w:val="24"/>
-        </w:rPr>
-        <w:t>elemen keresztül vezet.</w:t>
-      </w:r>
-    </w:p>
-    <w:p>
-      <w:pPr>
         <w:pStyle w:val="Cmsor2"/>
         <w:numPr>
           <w:ilvl w:val="2"/>
@@ -12999,7 +12981,7 @@
           <w:szCs w:val="24"/>
         </w:rPr>
       </w:pPr>
-      <w:bookmarkStart w:id="14" w:name="_Toc499151194"/>
+      <w:bookmarkStart w:id="13" w:name="_Toc499151194"/>
       <w:r>
         <w:rPr>
           <w:szCs w:val="24"/>
@@ -13018,7 +13000,7 @@
         </w:rPr>
         <w:t>a kimenet</w:t>
       </w:r>
-      <w:bookmarkEnd w:id="14"/>
+      <w:bookmarkEnd w:id="13"/>
     </w:p>
     <w:p>
       <w:pPr>
@@ -13521,14 +13503,13 @@
         </w:numPr>
         <w:spacing w:before="240" w:after="240"/>
       </w:pPr>
-      <w:bookmarkStart w:id="15" w:name="_Ref469232301"/>
-      <w:bookmarkStart w:id="16" w:name="_Toc499151195"/>
-      <w:r>
-        <w:lastRenderedPageBreak/>
+      <w:bookmarkStart w:id="14" w:name="_Ref469232301"/>
+      <w:bookmarkStart w:id="15" w:name="_Toc499151195"/>
+      <w:r>
         <w:t>Szimbólumtábla</w:t>
       </w:r>
+      <w:bookmarkEnd w:id="14"/>
       <w:bookmarkEnd w:id="15"/>
-      <w:bookmarkEnd w:id="16"/>
     </w:p>
     <w:p>
       <w:r>
@@ -13599,6 +13580,7 @@
         </w:numPr>
       </w:pPr>
       <w:r>
+        <w:lastRenderedPageBreak/>
         <w:t>szimbólum neve</w:t>
       </w:r>
     </w:p>
@@ -13700,14 +13682,27 @@
     <w:p>
       <w:pPr>
         <w:spacing w:before="120"/>
-      </w:pPr>
-      <w:r>
-        <w:t xml:space="preserve">(a felsorolás forrása: </w:t>
-      </w:r>
-      <w:r>
+        <w:jc w:val="right"/>
+        <w:rPr>
+          <w:i/>
+        </w:rPr>
+      </w:pPr>
+      <w:r>
+        <w:rPr>
+          <w:i/>
+        </w:rPr>
+        <w:t xml:space="preserve">(forrás: </w:t>
+      </w:r>
+      <w:r>
+        <w:rPr>
+          <w:i/>
+        </w:rPr>
         <w:t>[1]</w:t>
       </w:r>
       <w:r>
+        <w:rPr>
+          <w:i/>
+        </w:rPr>
         <w:t>)</w:t>
       </w:r>
     </w:p>
@@ -13881,7 +13876,7 @@
         <w:t>hash</w:t>
       </w:r>
       <w:r>
-        <w:t xml:space="preserve"> adatszerkezet tűnik, O(1) </w:t>
+        <w:t xml:space="preserve"> adatszerkezet tűnik O(1) </w:t>
       </w:r>
       <w:r>
         <w:t>sebességű</w:t>
@@ -13901,7 +13896,6 @@
     </w:p>
     <w:p>
       <w:r>
-        <w:lastRenderedPageBreak/>
         <w:t>A bemenet feldolgozásának során a szimbólumtábla kezelése a következőképpen kezdődik. A lexikális elemző a program kezdetekor létrehozza a szimbólumtáblát. Ezek után minden szimbólum felfedezésekor a következőt végzi el:</w:t>
       </w:r>
     </w:p>
@@ -13989,6 +13983,7 @@
           <w:b/>
           <w:sz w:val="22"/>
         </w:rPr>
+        <w:lastRenderedPageBreak/>
         <w:tab/>
         <w:t>a kimenetre helyezzük az új azonosítót</w:t>
       </w:r>
@@ -14046,11 +14041,11 @@
         <w:spacing w:before="240" w:after="240"/>
         <w:ind w:left="568" w:hanging="284"/>
       </w:pPr>
-      <w:bookmarkStart w:id="17" w:name="_Toc499151196"/>
+      <w:bookmarkStart w:id="16" w:name="_Toc499151196"/>
       <w:r>
         <w:t>Szintaktikus elemző</w:t>
       </w:r>
-      <w:bookmarkEnd w:id="17"/>
+      <w:bookmarkEnd w:id="16"/>
     </w:p>
     <w:p>
       <w:pPr>
@@ -14087,7 +14082,7 @@
         </w:numPr>
         <w:spacing w:before="240" w:after="240"/>
       </w:pPr>
-      <w:bookmarkStart w:id="18" w:name="_Toc499151197"/>
+      <w:bookmarkStart w:id="17" w:name="_Toc499151197"/>
       <w:r>
         <w:t>A szintaktikus elemző</w:t>
       </w:r>
@@ -14097,7 +14092,7 @@
       <w:r>
         <w:t xml:space="preserve"> típusai</w:t>
       </w:r>
-      <w:bookmarkEnd w:id="18"/>
+      <w:bookmarkEnd w:id="17"/>
     </w:p>
     <w:p>
       <w:pPr>
@@ -14152,7 +14147,22 @@
         <w:t xml:space="preserve"> algoritmus vagy a CYK-algoritmus; ezek habár nevükből adódóan univerzálisak, alacsony hatékonyságuk miatt nem szokták őket tényleges programozási nyelvek fordítóinak implementálására használni.</w:t>
       </w:r>
       <w:r>
-        <w:t xml:space="preserve"> Valójában ezek is top-down vagy </w:t>
+        <w:t xml:space="preserve"> Valójában ezek is </w:t>
+      </w:r>
+      <w:r>
+        <w:t>a következő</w:t>
+      </w:r>
+      <w:r>
+        <w:t xml:space="preserve"> pontokban</w:t>
+      </w:r>
+      <w:r>
+        <w:t xml:space="preserve"> </w:t>
+      </w:r>
+      <w:r>
+        <w:t xml:space="preserve">említett </w:t>
+      </w:r>
+      <w:r>
+        <w:t xml:space="preserve">top-down vagy </w:t>
       </w:r>
       <w:r>
         <w:rPr>
@@ -14219,69 +14229,72 @@
           <w:b/>
           <w:lang w:val="en-US"/>
         </w:rPr>
+        <w:t>Bottom-up</w:t>
+      </w:r>
+      <w:r>
+        <w:t xml:space="preserve"> (lentről felfelé)</w:t>
+      </w:r>
+      <w:r>
+        <w:t xml:space="preserve">: a </w:t>
+      </w:r>
+      <w:r>
+        <w:t>szintaxis</w:t>
+      </w:r>
+      <w:r>
+        <w:t>fát a levelektől (alja) kiindulva a gyökér felé (teteje) haladva építi fel.</w:t>
+      </w:r>
+    </w:p>
+    <w:p>
+      <w:pPr>
+        <w:spacing w:after="120"/>
+      </w:pPr>
+      <w:r>
+        <w:t xml:space="preserve">Megfogalmazható </w:t>
+      </w:r>
+      <w:r>
+        <w:t xml:space="preserve">az utóbbi kettő közötti különbség </w:t>
+      </w:r>
+      <w:r>
+        <w:t xml:space="preserve">úgy is, hogy a top-down elemző az egészből halad a részletek felé, a </w:t>
+      </w:r>
+      <w:r>
+        <w:rPr>
+          <w:noProof/>
+        </w:rPr>
+        <w:t>bottom-up</w:t>
+      </w:r>
+      <w:r>
+        <w:t xml:space="preserve"> elemző pedig a részletek összerakásával képezi az egészet. </w:t>
+      </w:r>
+    </w:p>
+    <w:p>
+      <w:pPr>
+        <w:spacing w:after="120"/>
+      </w:pPr>
+      <w:r>
+        <w:t xml:space="preserve">Egy </w:t>
+      </w:r>
+      <w:r>
+        <w:t xml:space="preserve">elemző a bemenetét </w:t>
+      </w:r>
+      <w:r>
+        <w:t>mindkét irányból (bal és jobb) elkezdheti egyesével feldolgozni</w:t>
+      </w:r>
+      <w:r>
+        <w:t>, azonban a gyakorlatban csak a balról</w:t>
+      </w:r>
+      <w:r>
+        <w:t>-</w:t>
+      </w:r>
+      <w:r>
+        <w:t xml:space="preserve">jobbra történő feldolgozást szokták használni. </w:t>
+      </w:r>
+      <w:r>
+        <w:t xml:space="preserve">Az </w:t>
+      </w:r>
+      <w:r>
         <w:lastRenderedPageBreak/>
-        <w:t>Bottom-up</w:t>
-      </w:r>
-      <w:r>
-        <w:t xml:space="preserve"> (lentről felfelé)</w:t>
-      </w:r>
-      <w:r>
-        <w:t xml:space="preserve">: a </w:t>
-      </w:r>
-      <w:r>
-        <w:t>szintaxis</w:t>
-      </w:r>
-      <w:r>
-        <w:t>fát a levelektől (alja) kiindulva a gyökér felé (teteje) haladva építi fel.</w:t>
-      </w:r>
-    </w:p>
-    <w:p>
-      <w:pPr>
-        <w:spacing w:after="120"/>
-      </w:pPr>
-      <w:r>
-        <w:t xml:space="preserve">Megfogalmazható </w:t>
-      </w:r>
-      <w:r>
-        <w:t xml:space="preserve">az utóbbi kettő közötti különbség </w:t>
-      </w:r>
-      <w:r>
-        <w:t xml:space="preserve">úgy is, hogy a top-down elemző az egészből halad a részletek felé, a </w:t>
-      </w:r>
-      <w:r>
-        <w:rPr>
-          <w:noProof/>
-        </w:rPr>
-        <w:t>bottom-up</w:t>
-      </w:r>
-      <w:r>
-        <w:t xml:space="preserve"> elemző pedig a részletek összerakásával képezi az egészet. </w:t>
-      </w:r>
-    </w:p>
-    <w:p>
-      <w:pPr>
-        <w:spacing w:after="120"/>
-      </w:pPr>
-      <w:r>
-        <w:t xml:space="preserve">Egy </w:t>
-      </w:r>
-      <w:r>
-        <w:t xml:space="preserve">elemző a bemenetét </w:t>
-      </w:r>
-      <w:r>
-        <w:t>mindkét irányból (bal és jobb) elkezdheti egyesével feldolgozni</w:t>
-      </w:r>
-      <w:r>
-        <w:t>, azonban a gyakorlatban csak a balról</w:t>
-      </w:r>
-      <w:r>
-        <w:t>-</w:t>
-      </w:r>
-      <w:r>
-        <w:t xml:space="preserve">jobbra történő feldolgozást szokták használni. </w:t>
-      </w:r>
-      <w:r>
-        <w:t>Az elemzők</w:t>
+        <w:t>elemzők</w:t>
       </w:r>
       <w:r>
         <w:t xml:space="preserve"> csoportjait általában egy rövidített, angol névvel szokták ellátni; a nevekben található első, </w:t>
@@ -14326,7 +14339,7 @@
         <w:t xml:space="preserve">Egy másik szempont az, hogy a nyelvtan által </w:t>
       </w:r>
       <w:r>
-        <w:t>definiált produkciós szabályoknak jobb oldalán szereplő terminálisokat és nemterminálisokat</w:t>
+        <w:t>definiált produkciós szabályok jobb oldalán szereplő terminálisokat és nemterminálisokat</w:t>
       </w:r>
       <w:r>
         <w:t xml:space="preserve"> </w:t>
@@ -14536,9 +14549,8 @@
         </w:numPr>
         <w:spacing w:before="240" w:after="240"/>
       </w:pPr>
-      <w:bookmarkStart w:id="19" w:name="_Toc499151198"/>
-      <w:r>
-        <w:lastRenderedPageBreak/>
+      <w:bookmarkStart w:id="18" w:name="_Toc499151198"/>
+      <w:r>
         <w:t xml:space="preserve">A </w:t>
       </w:r>
       <w:r>
@@ -14547,7 +14559,7 @@
       <w:r>
         <w:t>fa</w:t>
       </w:r>
-      <w:bookmarkEnd w:id="19"/>
+      <w:bookmarkEnd w:id="18"/>
     </w:p>
     <w:p>
       <w:pPr>
@@ -14606,6 +14618,12 @@
           <w:noProof/>
         </w:rPr>
         <w:br/>
+      </w:r>
+      <w:r>
+        <w:rPr>
+          <w:noProof/>
+        </w:rPr>
+        <w:lastRenderedPageBreak/>
         <w:t xml:space="preserve">3) </w:t>
       </w:r>
       <w:r>
@@ -15054,7 +15072,19 @@
                                 <w:rPr>
                                   <w:sz w:val="24"/>
                                 </w:rPr>
-                                <w:t>A fenti levezetés szintakszisfája</w:t>
+                                <w:t>A fenti levezetés szinta</w:t>
+                              </w:r>
+                              <w:r>
+                                <w:rPr>
+                                  <w:sz w:val="24"/>
+                                </w:rPr>
+                                <w:t>x</w:t>
+                              </w:r>
+                              <w:r>
+                                <w:rPr>
+                                  <w:sz w:val="24"/>
+                                </w:rPr>
+                                <w:t>isfája</w:t>
                               </w:r>
                             </w:p>
                           </w:txbxContent>
@@ -15155,7 +15185,19 @@
                           <w:rPr>
                             <w:sz w:val="24"/>
                           </w:rPr>
-                          <w:t>A fenti levezetés szintakszisfája</w:t>
+                          <w:t>A fenti levezetés szinta</w:t>
+                        </w:r>
+                        <w:r>
+                          <w:rPr>
+                            <w:sz w:val="24"/>
+                          </w:rPr>
+                          <w:t>x</w:t>
+                        </w:r>
+                        <w:r>
+                          <w:rPr>
+                            <w:sz w:val="24"/>
+                          </w:rPr>
+                          <w:t>isfája</w:t>
                         </w:r>
                       </w:p>
                     </w:txbxContent>
@@ -15258,16 +15300,13 @@
         <w:t xml:space="preserve"> </w:t>
       </w:r>
       <w:r>
-        <w:t xml:space="preserve">törvényszerűen mindig terminális jel (vagy az implementációban </w:t>
-      </w:r>
-      <w:r>
-        <w:rPr>
-          <w:noProof/>
-        </w:rPr>
-        <w:t>tokennek</w:t>
-      </w:r>
-      <w:r>
-        <w:t xml:space="preserve"> is tekinthető), minden további csúcsa pedig nemterminális jel.</w:t>
+        <w:t xml:space="preserve">törvényszerűen mindig terminális jel, minden </w:t>
+      </w:r>
+      <w:r>
+        <w:t>egyéb</w:t>
+      </w:r>
+      <w:r>
+        <w:t xml:space="preserve"> csúcsa pedig nemterminális jel.</w:t>
       </w:r>
     </w:p>
     <w:p>
@@ -15279,11 +15318,12 @@
         </w:numPr>
         <w:spacing w:before="240" w:after="240"/>
       </w:pPr>
-      <w:bookmarkStart w:id="20" w:name="_Toc499151199"/>
-      <w:r>
+      <w:bookmarkStart w:id="19" w:name="_Toc499151199"/>
+      <w:r>
+        <w:lastRenderedPageBreak/>
         <w:t>Rekurzió</w:t>
       </w:r>
-      <w:bookmarkEnd w:id="20"/>
+      <w:bookmarkEnd w:id="19"/>
     </w:p>
     <w:p>
       <w:r>
@@ -15323,13 +15363,13 @@
         <w:spacing w:before="240" w:after="240"/>
         <w:ind w:left="568" w:hanging="284"/>
       </w:pPr>
-      <w:bookmarkStart w:id="21" w:name="_Ref498103545"/>
-      <w:bookmarkStart w:id="22" w:name="_Toc499151200"/>
+      <w:bookmarkStart w:id="20" w:name="_Ref498103545"/>
+      <w:bookmarkStart w:id="21" w:name="_Toc499151200"/>
       <w:r>
         <w:t>Szemantikus elemző</w:t>
       </w:r>
+      <w:bookmarkEnd w:id="20"/>
       <w:bookmarkEnd w:id="21"/>
-      <w:bookmarkEnd w:id="22"/>
     </w:p>
     <w:p>
       <w:r>
@@ -15440,7 +15480,7 @@
     </w:p>
     <w:p>
       <w:r>
-        <w:t xml:space="preserve">Az esetlegesen felmerülő kérdésre – hogy ezeket a megkötéseket miért nem lehet a szintaktikus elemzőben elvégezni – az a válasz, hogy a szintaktikus elemzők csak ún. környezetfüggetlen nyelvtanokat (CFG – </w:t>
+        <w:t xml:space="preserve">Az esetlegesen felmerülő kérdésre – hogy ezeket a megkötéseket miért nem lehet a szintaktikus elemzőben elvégezni – az a válasz, hogy a szintaktikus elemzők csak környezetfüggetlen nyelvtanokat (CFG – </w:t>
       </w:r>
       <w:r>
         <w:rPr>
@@ -15480,14 +15520,13 @@
         <w:ind w:left="568" w:hanging="284"/>
       </w:pPr>
       <w:r>
-        <w:lastRenderedPageBreak/>
         <w:t xml:space="preserve"> </w:t>
       </w:r>
-      <w:bookmarkStart w:id="23" w:name="_Toc499151201"/>
+      <w:bookmarkStart w:id="22" w:name="_Toc499151201"/>
       <w:r>
         <w:t>Kódgeneráló</w:t>
       </w:r>
-      <w:bookmarkEnd w:id="23"/>
+      <w:bookmarkEnd w:id="22"/>
     </w:p>
     <w:p>
       <w:r>
@@ -15513,18 +15552,22 @@
       <w:r>
         <w:t xml:space="preserve"> </w:t>
       </w:r>
-      <w:bookmarkStart w:id="24" w:name="_Toc499151202"/>
+      <w:bookmarkStart w:id="23" w:name="_Toc499151202"/>
       <w:r>
         <w:t>Kódoptimalizáló</w:t>
       </w:r>
-      <w:bookmarkEnd w:id="24"/>
+      <w:bookmarkEnd w:id="23"/>
     </w:p>
     <w:p>
       <w:r>
         <w:t xml:space="preserve"> </w:t>
       </w:r>
       <w:r>
-        <w:t xml:space="preserve">„A kódoptimalizálás a legegyszerűbb esetben a tárgykódban lévő azonos programrészek felfedezését és egy alprogramba való helyezését, vagy a hurkok ciklusváltozótól független részeinek megkeresését és a hurkon kívül való elhelyezését jelenti. Bonyolultabbak a gépfüggő kódoptimalizáló programok, amelyek például optimális regiszter-használatot biztosítanak. A fordítóprogramok íróinak a célja, hogy a kódoptimalizáló jobb és hatékonyabb tárgyprogramot állítson elő, mint amit egy (az assembly nyelvű programozásban) gyakorlott programozó készíteni tud.” </w:t>
+        <w:t xml:space="preserve">„A kódoptimalizálás a legegyszerűbb esetben a tárgykódban lévő azonos programrészek felfedezését és egy alprogramba való helyezését, vagy a hurkok ciklusváltozótól független részeinek megkeresését és a hurkon kívül való elhelyezését jelenti. Bonyolultabbak a </w:t>
+      </w:r>
+      <w:r>
+        <w:lastRenderedPageBreak/>
+        <w:t xml:space="preserve">gépfüggő kódoptimalizáló programok, amelyek például optimális regiszter-használatot biztosítanak. A fordítóprogramok íróinak a célja, hogy a kódoptimalizáló jobb és hatékonyabb tárgyprogramot állítson elő, mint amit egy (az assembly nyelvű programozásban) gyakorlott programozó készíteni tud.” </w:t>
       </w:r>
       <w:r>
         <w:t>[1]</w:t>
@@ -15569,7 +15612,7 @@
       <w:r>
         <w:t xml:space="preserve"> </w:t>
       </w:r>
-      <w:bookmarkStart w:id="25" w:name="_Toc499151203"/>
+      <w:bookmarkStart w:id="24" w:name="_Toc499151203"/>
       <w:r>
         <w:t xml:space="preserve">A fordítási </w:t>
       </w:r>
@@ -15588,7 +15631,7 @@
       <w:r>
         <w:t>[2]</w:t>
       </w:r>
-      <w:bookmarkEnd w:id="25"/>
+      <w:bookmarkEnd w:id="24"/>
     </w:p>
     <w:p>
       <w:r>
@@ -15637,10 +15680,16 @@
         <w:rPr>
           <w:noProof/>
         </w:rPr>
-        <w:t>3</w:t>
-      </w:r>
-      <w:r>
-        <w:t>. ábra</w:t>
+        <w:t>4</w:t>
+      </w:r>
+      <w:r>
+        <w:t>. áb</w:t>
+      </w:r>
+      <w:r>
+        <w:t>r</w:t>
+      </w:r>
+      <w:r>
+        <w:t>a</w:t>
       </w:r>
       <w:r>
         <w:fldChar w:fldCharType="end"/>
@@ -15710,7 +15759,7 @@
           <w:sz w:val="24"/>
         </w:rPr>
       </w:pPr>
-      <w:bookmarkStart w:id="26" w:name="_Ref469231452"/>
+      <w:bookmarkStart w:id="25" w:name="_Ref469231452"/>
       <w:r>
         <w:rPr>
           <w:sz w:val="24"/>
@@ -15729,7 +15778,7 @@
         </w:rPr>
         <w:t>. ábra</w:t>
       </w:r>
-      <w:bookmarkEnd w:id="26"/>
+      <w:bookmarkEnd w:id="25"/>
       <w:r>
         <w:rPr>
           <w:sz w:val="24"/>
@@ -15800,10 +15849,16 @@
         <w:rPr>
           <w:noProof/>
         </w:rPr>
-        <w:t>4</w:t>
-      </w:r>
-      <w:r>
-        <w:t>. ábra</w:t>
+        <w:t>5</w:t>
+      </w:r>
+      <w:r>
+        <w:t>. á</w:t>
+      </w:r>
+      <w:r>
+        <w:t>b</w:t>
+      </w:r>
+      <w:r>
+        <w:t>ra</w:t>
       </w:r>
       <w:r>
         <w:fldChar w:fldCharType="end"/>
@@ -15874,7 +15929,7 @@
           <w:szCs w:val="24"/>
         </w:rPr>
       </w:pPr>
-      <w:bookmarkStart w:id="27" w:name="_Ref469231517"/>
+      <w:bookmarkStart w:id="26" w:name="_Ref469231517"/>
       <w:r>
         <w:rPr>
           <w:sz w:val="24"/>
@@ -15896,7 +15951,7 @@
         </w:rPr>
         <w:t>. ábra</w:t>
       </w:r>
-      <w:bookmarkEnd w:id="27"/>
+      <w:bookmarkEnd w:id="26"/>
       <w:r>
         <w:rPr>
           <w:sz w:val="24"/>
@@ -15935,13 +15990,25 @@
         <w:t>e</w:t>
       </w:r>
       <w:r>
-        <w:t xml:space="preserve"> két fázis végrehajtásához már rendelkezésre állnak jó minőségű és hatásfokú automatizált programok. A kódgeneráló rész aránya pedig azért csökkent, mert a fordítóprogramok tervezői már jobban megértik ezt a fázist, mint a koraiak esetén (akkor még új terület volt és nehezebb volt elkészíteni).</w:t>
+        <w:t xml:space="preserve"> két fázis végrehajtásához már rendelkezésre állnak jó minőségű és hatásfokú automatizált programok. A kódgeneráló rész aránya pedig azért csökkent, mert a fordítóprogramok tervezői már jobban megértik ezt a fázist, mint a koraiak esetén (akkor még </w:t>
+      </w:r>
+      <w:r>
+        <w:t xml:space="preserve">ez </w:t>
+      </w:r>
+      <w:r>
+        <w:t>új terület volt és nehezebb volt elkészíteni).</w:t>
       </w:r>
       <w:r>
         <w:t xml:space="preserve"> A kódoptimalizáló rész növekedését pedig a programok bonyolultságának növekedése vonta maga után</w:t>
       </w:r>
       <w:r>
-        <w:t xml:space="preserve"> (nagyobb kódbázison fontos minél többet optimalizálni)</w:t>
+        <w:t xml:space="preserve"> (nagyobb kódbázison fontos minél többet </w:t>
+      </w:r>
+      <w:r>
+        <w:t>gyorsítani</w:t>
+      </w:r>
+      <w:r>
+        <w:t>)</w:t>
       </w:r>
       <w:r>
         <w:t>.</w:t>
@@ -15960,16 +16027,21 @@
         <w:spacing w:before="240" w:after="240"/>
         <w:jc w:val="both"/>
       </w:pPr>
-      <w:bookmarkStart w:id="28" w:name="_Toc499151204"/>
+      <w:bookmarkStart w:id="27" w:name="_Toc499151204"/>
       <w:r>
         <w:lastRenderedPageBreak/>
         <w:t>A feladat elemzése</w:t>
       </w:r>
+      <w:bookmarkEnd w:id="27"/>
+    </w:p>
+    <w:p>
+      <w:r>
+        <w:t>Ebben a fejezetben a me</w:t>
+      </w:r>
+      <w:bookmarkStart w:id="28" w:name="_GoBack"/>
       <w:bookmarkEnd w:id="28"/>
-    </w:p>
-    <w:p>
-      <w:r>
-        <w:t>Ebben a fejezetben a megoldandó feladatokat elemzem.</w:t>
+      <w:r>
+        <w:t>goldandó feladatokat elemzem.</w:t>
       </w:r>
     </w:p>
     <w:p>
@@ -39765,7 +39837,6 @@
         <w:docPartUnique/>
       </w:docPartObj>
     </w:sdtPr>
-    <w:sdtEndPr/>
     <w:sdtContent>
       <w:p>
         <w:pPr>
@@ -39785,7 +39856,7 @@
           <w:rPr>
             <w:noProof/>
           </w:rPr>
-          <w:t>10</w:t>
+          <w:t>21</w:t>
         </w:r>
         <w:r>
           <w:fldChar w:fldCharType="end"/>
@@ -45872,7 +45943,7 @@
 </file>
 
 <file path=customXml/itemProps1.xml><?xml version="1.0" encoding="utf-8"?>
-<ds:datastoreItem xmlns:ds="http://schemas.openxmlformats.org/officeDocument/2006/customXml" ds:itemID="{E8D0FEF7-874B-4572-87C1-66E3390AA3C7}">
+<ds:datastoreItem xmlns:ds="http://schemas.openxmlformats.org/officeDocument/2006/customXml" ds:itemID="{37349F8C-9123-4B31-A4E5-B634C84758AA}">
   <ds:schemaRefs>
     <ds:schemaRef ds:uri="http://schemas.openxmlformats.org/officeDocument/2006/bibliography"/>
   </ds:schemaRefs>

</xml_diff>

<commit_message>
Paper: chapter [2;3] reviewed
</commit_message>
<xml_diff>
--- a/_documents/O.K. szakdolgozat.docx
+++ b/_documents/O.K. szakdolgozat.docx
@@ -15683,13 +15683,7 @@
         <w:t>4</w:t>
       </w:r>
       <w:r>
-        <w:t>. áb</w:t>
-      </w:r>
-      <w:r>
-        <w:t>r</w:t>
-      </w:r>
-      <w:r>
-        <w:t>a</w:t>
+        <w:t>. ábra</w:t>
       </w:r>
       <w:r>
         <w:fldChar w:fldCharType="end"/>
@@ -15852,13 +15846,7 @@
         <w:t>5</w:t>
       </w:r>
       <w:r>
-        <w:t>. á</w:t>
-      </w:r>
-      <w:r>
-        <w:t>b</w:t>
-      </w:r>
-      <w:r>
-        <w:t>ra</w:t>
+        <w:t>. ábra</w:t>
       </w:r>
       <w:r>
         <w:fldChar w:fldCharType="end"/>
@@ -16036,12 +16024,7 @@
     </w:p>
     <w:p>
       <w:r>
-        <w:t>Ebben a fejezetben a me</w:t>
-      </w:r>
-      <w:bookmarkStart w:id="28" w:name="_GoBack"/>
-      <w:bookmarkEnd w:id="28"/>
-      <w:r>
-        <w:t>goldandó feladatokat elemzem.</w:t>
+        <w:t>Ebben a fejezetben a megoldandó feladatokat elemzem.</w:t>
       </w:r>
     </w:p>
     <w:p>
@@ -16053,11 +16036,11 @@
         </w:numPr>
         <w:spacing w:before="240" w:after="240"/>
       </w:pPr>
-      <w:bookmarkStart w:id="29" w:name="_Toc499151205"/>
+      <w:bookmarkStart w:id="28" w:name="_Toc499151205"/>
       <w:r>
         <w:t>Lexikális elemző</w:t>
       </w:r>
-      <w:bookmarkEnd w:id="29"/>
+      <w:bookmarkEnd w:id="28"/>
     </w:p>
     <w:p>
       <w:r>
@@ -16097,22 +16080,10 @@
         <w:t xml:space="preserve">megismerni az analízis fázisának </w:t>
       </w:r>
       <w:r>
-        <w:t>folyamatát, és ezt úgy tudom megtenni, ha saját magam írom meg az elemző programkódját.</w:t>
-      </w:r>
-      <w:r>
-        <w:t xml:space="preserve"> A lexikális elemző implementálását szakdolgozatom írásának első félévében vég</w:t>
-      </w:r>
-      <w:r>
-        <w:t>e</w:t>
-      </w:r>
-      <w:r>
-        <w:t>z</w:t>
-      </w:r>
-      <w:r>
-        <w:t>t</w:t>
-      </w:r>
-      <w:r>
-        <w:t>em el.</w:t>
+        <w:t xml:space="preserve">folyamatát, és ezt úgy tudom megtenni, ha saját magam </w:t>
+      </w:r>
+      <w:r>
+        <w:t>készítem el.</w:t>
       </w:r>
     </w:p>
     <w:p>
@@ -16124,11 +16095,11 @@
         </w:numPr>
         <w:spacing w:before="240" w:after="240"/>
       </w:pPr>
-      <w:bookmarkStart w:id="30" w:name="_Toc499151206"/>
+      <w:bookmarkStart w:id="29" w:name="_Toc499151206"/>
       <w:r>
         <w:t>Szintaktikus elemző</w:t>
       </w:r>
-      <w:bookmarkEnd w:id="30"/>
+      <w:bookmarkEnd w:id="29"/>
     </w:p>
     <w:p>
       <w:r>
@@ -16163,27 +16134,6 @@
       </w:r>
       <w:r>
         <w:t>ben.</w:t>
-      </w:r>
-      <w:r>
-        <w:t xml:space="preserve"> A </w:t>
-      </w:r>
-      <w:r>
-        <w:t>szakdolgozat további részeinek</w:t>
-      </w:r>
-      <w:r>
-        <w:t xml:space="preserve"> </w:t>
-      </w:r>
-      <w:r>
-        <w:t xml:space="preserve">elkészítése </w:t>
-      </w:r>
-      <w:r>
-        <w:t>a szakdolgozat írá</w:t>
-      </w:r>
-      <w:r>
-        <w:t>sának második félévében történt</w:t>
-      </w:r>
-      <w:r>
-        <w:t xml:space="preserve"> meg.</w:t>
       </w:r>
     </w:p>
     <w:p>
@@ -16195,11 +16145,11 @@
         </w:numPr>
         <w:spacing w:before="240" w:after="240"/>
       </w:pPr>
-      <w:bookmarkStart w:id="31" w:name="_Toc499151207"/>
+      <w:bookmarkStart w:id="30" w:name="_Toc499151207"/>
       <w:r>
         <w:t>Szemantikus elemző</w:t>
       </w:r>
-      <w:bookmarkEnd w:id="31"/>
+      <w:bookmarkEnd w:id="30"/>
     </w:p>
     <w:p>
       <w:r>
@@ -16230,7 +16180,7 @@
         <w:t xml:space="preserve">kötelező </w:t>
       </w:r>
       <w:r>
-        <w:t xml:space="preserve">deklarálni kell használat előtt és egy változót </w:t>
+        <w:t xml:space="preserve">deklarálni használat előtt és egy változót </w:t>
       </w:r>
       <w:r>
         <w:t xml:space="preserve">csak </w:t>
@@ -16248,11 +16198,11 @@
         </w:numPr>
         <w:spacing w:before="240" w:after="240"/>
       </w:pPr>
-      <w:bookmarkStart w:id="32" w:name="_Toc499151208"/>
+      <w:bookmarkStart w:id="31" w:name="_Toc499151208"/>
       <w:r>
         <w:t>Kódgeneráló</w:t>
       </w:r>
-      <w:bookmarkEnd w:id="32"/>
+      <w:bookmarkEnd w:id="31"/>
     </w:p>
     <w:p>
       <w:r>
@@ -16265,7 +16215,10 @@
         <w:t>„</w:t>
       </w:r>
       <w:r>
-        <w:t>analizátor</w:t>
+        <w:t>analizá</w:t>
+      </w:r>
+      <w:r>
+        <w:t>ló</w:t>
       </w:r>
       <w:r>
         <w:t>”</w:t>
@@ -16295,49 +16248,11 @@
         </w:numPr>
         <w:spacing w:before="240" w:after="240"/>
       </w:pPr>
-      <w:bookmarkStart w:id="33" w:name="_Toc499151209"/>
+      <w:bookmarkStart w:id="32" w:name="_Toc499151209"/>
       <w:r>
         <w:t>Kódoptimalizáló</w:t>
       </w:r>
-      <w:bookmarkEnd w:id="33"/>
-    </w:p>
-    <w:p>
-      <w:r>
-        <w:t xml:space="preserve">A kódoptimalizálás fázis nem része a szakdolgozatnak, és </w:t>
-      </w:r>
-      <w:r>
-        <w:t xml:space="preserve">nem is érzem </w:t>
-      </w:r>
-      <w:r>
-        <w:t>szükség</w:t>
-      </w:r>
-      <w:r>
-        <w:t>esnek</w:t>
-      </w:r>
-      <w:r>
-        <w:t xml:space="preserve">, </w:t>
-      </w:r>
-      <w:r>
-        <w:t>ugyanis,</w:t>
-      </w:r>
-      <w:r>
-        <w:t xml:space="preserve"> ha a célból készül a fordítóprogram, hogy a kezdő programozók képesek legyenek összehasonlítani bizonyos algoritmusok </w:t>
-      </w:r>
-      <w:r>
-        <w:t>futási idejét</w:t>
-      </w:r>
-      <w:r>
-        <w:t xml:space="preserve">, akkor </w:t>
-      </w:r>
-      <w:r>
-        <w:t xml:space="preserve">a kódoptimalizáló ennek eredményét módosíthatja. </w:t>
-      </w:r>
-      <w:r>
-        <w:t>Például,</w:t>
-      </w:r>
-      <w:r>
-        <w:t xml:space="preserve"> ha a felhasználó azt szeretné kipróbálni, hogy két hasonló algoritmus közül melyik a gyorsabb, akkor azonos teszteredményt kaphat, ha a kódoptimalizáló optimalizálja mindkét algoritmust, miközben optimalizálás nélkül különböző lenne a kettő futási ideje.</w:t>
-      </w:r>
+      <w:bookmarkEnd w:id="32"/>
     </w:p>
     <w:p>
       <w:pPr>
@@ -16346,6 +16261,42 @@
           <w:szCs w:val="32"/>
         </w:rPr>
       </w:pPr>
+      <w:r>
+        <w:t xml:space="preserve">A kódoptimalizálás fázis nem része a szakdolgozatnak, és </w:t>
+      </w:r>
+      <w:r>
+        <w:t xml:space="preserve">nem is érzem </w:t>
+      </w:r>
+      <w:r>
+        <w:t>szükség</w:t>
+      </w:r>
+      <w:r>
+        <w:t>esnek</w:t>
+      </w:r>
+      <w:r>
+        <w:t xml:space="preserve">, </w:t>
+      </w:r>
+      <w:r>
+        <w:t>ugyanis,</w:t>
+      </w:r>
+      <w:r>
+        <w:t xml:space="preserve"> ha </w:t>
+      </w:r>
+      <w:r>
+        <w:t>olyan</w:t>
+      </w:r>
+      <w:r>
+        <w:t xml:space="preserve"> célból készül a fordítóprogram, hogy a kezdő programozók képesek legyenek összehasonlítani bizonyos algoritmusok </w:t>
+      </w:r>
+      <w:r>
+        <w:t>futási idejét</w:t>
+      </w:r>
+      <w:r>
+        <w:t xml:space="preserve">, akkor </w:t>
+      </w:r>
+      <w:r>
+        <w:t>a kódoptimalizáló ennek eredményét módosíthatja.</w:t>
+      </w:r>
       <w:r>
         <w:br w:type="page"/>
       </w:r>
@@ -16360,12 +16311,12 @@
         <w:spacing w:before="240" w:after="240"/>
         <w:jc w:val="both"/>
       </w:pPr>
-      <w:bookmarkStart w:id="34" w:name="_Toc499151210"/>
+      <w:bookmarkStart w:id="33" w:name="_Toc499151210"/>
       <w:r>
         <w:lastRenderedPageBreak/>
         <w:t>Fejlesztőeszközök kiválasztása</w:t>
       </w:r>
-      <w:bookmarkEnd w:id="34"/>
+      <w:bookmarkEnd w:id="33"/>
     </w:p>
     <w:p>
       <w:pPr>
@@ -16376,11 +16327,11 @@
         </w:numPr>
         <w:spacing w:before="240" w:after="240"/>
       </w:pPr>
-      <w:bookmarkStart w:id="35" w:name="_Toc499151211"/>
+      <w:bookmarkStart w:id="34" w:name="_Toc499151211"/>
       <w:r>
         <w:t>Programozási nyelv választás</w:t>
       </w:r>
-      <w:bookmarkEnd w:id="35"/>
+      <w:bookmarkEnd w:id="34"/>
     </w:p>
     <w:p>
       <w:r>
@@ -16405,7 +16356,13 @@
         <w:t xml:space="preserve">(a teljesség igénye nélkül) </w:t>
       </w:r>
       <w:r>
-        <w:t>a következő nyelveket ismertették meg velünk: C#, Java, C++, SQL, PHP, MATLAB. Ezek közül fordítóprogramok írására kevé</w:t>
+        <w:t>a következő nyelveket ismerte</w:t>
+      </w:r>
+      <w:r>
+        <w:t>m</w:t>
+      </w:r>
+      <w:r>
+        <w:t xml:space="preserve"> meg: C#, Java, C++, SQL, PHP, MATLAB. Ezek közül fordítóprogramok írására kevé</w:t>
       </w:r>
       <w:r>
         <w:t>sbé használható</w:t>
@@ -16441,7 +16398,19 @@
         <w:t>nyelv</w:t>
       </w:r>
       <w:r>
-        <w:t xml:space="preserve"> tipikusan nem asztali alkalmazások írására készült (szükség lenne egy futtató szerverre és az iskolában használt minőségi integrált fejlesztői környezet nem ingyenes), így azt is elvetettem. A maradék három nyelv (</w:t>
+        <w:t xml:space="preserve"> tipikusan nem asztali alkalmazások írására készült (szükség lenne egy futtató szerverre és az iskolában használt </w:t>
+      </w:r>
+      <w:r>
+        <w:t>kiváló</w:t>
+      </w:r>
+      <w:r>
+        <w:t xml:space="preserve"> integrált fejlesztői környezet </w:t>
+      </w:r>
+      <w:r>
+        <w:t>s</w:t>
+      </w:r>
+      <w:r>
+        <w:t>em ingyenes), így azt is elvetettem. A maradék három nyelv (</w:t>
       </w:r>
       <w:r>
         <w:rPr>
@@ -16630,21 +16599,6 @@
           <w:szCs w:val="24"/>
         </w:rPr>
         <w:t>stackoverflow</w:t>
-      </w:r>
-      <w:r>
-        <w:rPr>
-          <w:rFonts w:cs="Times New Roman"/>
-          <w:szCs w:val="24"/>
-        </w:rPr>
-        <w:t xml:space="preserve">, </w:t>
-      </w:r>
-      <w:r>
-        <w:rPr>
-          <w:rFonts w:cs="Times New Roman"/>
-          <w:noProof/>
-          <w:szCs w:val="24"/>
-        </w:rPr>
-        <w:t>codeproject</w:t>
       </w:r>
       <w:r>
         <w:rPr>
@@ -16677,11 +16631,11 @@
         </w:numPr>
         <w:spacing w:before="240" w:after="240"/>
       </w:pPr>
-      <w:bookmarkStart w:id="36" w:name="_Toc499151212"/>
+      <w:bookmarkStart w:id="35" w:name="_Toc499151212"/>
       <w:r>
         <w:t>Operációs rendszer és fejlesztői környezet választás</w:t>
       </w:r>
-      <w:bookmarkEnd w:id="36"/>
+      <w:bookmarkEnd w:id="35"/>
     </w:p>
     <w:p>
       <w:pPr>
@@ -16747,7 +16701,7 @@
         </w:rPr>
         <w:t>SharpDevelop</w:t>
       </w:r>
-      <w:bookmarkStart w:id="37" w:name="OLE_LINK1"/>
+      <w:bookmarkStart w:id="36" w:name="OLE_LINK1"/>
       <w:r>
         <w:rPr>
           <w:rFonts w:cs="Times New Roman"/>
@@ -16764,7 +16718,7 @@
         </w:rPr>
         <w:t>)</w:t>
       </w:r>
-      <w:bookmarkEnd w:id="37"/>
+      <w:bookmarkEnd w:id="36"/>
     </w:p>
     <w:p>
       <w:pPr>
@@ -17088,7 +17042,58 @@
           <w:rFonts w:cs="Times New Roman"/>
           <w:szCs w:val="24"/>
         </w:rPr>
-        <w:t xml:space="preserve"> natívan csak a Windows operációs rendszer családot támogatja, azt kell használnom. Ez nem okoz problémát, ugyanis eddigi pályafutásom során is mindig Windows rendszereken dolgoztam. Végül a Windows 10 Pro operációs rendszer mellett döntöttem.</w:t>
+        <w:t xml:space="preserve"> natívan </w:t>
+      </w:r>
+      <w:r>
+        <w:rPr>
+          <w:rFonts w:cs="Times New Roman"/>
+          <w:szCs w:val="24"/>
+        </w:rPr>
+        <w:t xml:space="preserve">jelenleg </w:t>
+      </w:r>
+      <w:r>
+        <w:rPr>
+          <w:rFonts w:cs="Times New Roman"/>
+          <w:szCs w:val="24"/>
+        </w:rPr>
+        <w:t xml:space="preserve">csak a Windows operációs rendszer családot támogatja, azt kell használnom. Ez nem okoz problémát, ugyanis eddigi </w:t>
+      </w:r>
+      <w:r>
+        <w:rPr>
+          <w:rFonts w:cs="Times New Roman"/>
+          <w:szCs w:val="24"/>
+        </w:rPr>
+        <w:t>életem</w:t>
+      </w:r>
+      <w:r>
+        <w:rPr>
+          <w:rFonts w:cs="Times New Roman"/>
+          <w:szCs w:val="24"/>
+        </w:rPr>
+        <w:t xml:space="preserve"> során is mindig Windows</w:t>
+      </w:r>
+      <w:r>
+        <w:rPr>
+          <w:rFonts w:cs="Times New Roman"/>
+          <w:szCs w:val="24"/>
+        </w:rPr>
+        <w:t xml:space="preserve"> operációs</w:t>
+      </w:r>
+      <w:r>
+        <w:rPr>
+          <w:rFonts w:cs="Times New Roman"/>
+          <w:szCs w:val="24"/>
+        </w:rPr>
+        <w:t xml:space="preserve"> rendszereken dolgoztam.</w:t>
+      </w:r>
+      <w:bookmarkStart w:id="37" w:name="_GoBack"/>
+      <w:bookmarkEnd w:id="37"/>
+      <w:r>
+        <w:rPr>
+          <w:rFonts w:cs="Times New Roman"/>
+          <w:szCs w:val="24"/>
+        </w:rPr>
+        <w:t xml:space="preserve"> </w:t>
       </w:r>
       <w:r>
         <w:rPr>
@@ -39837,6 +39842,7 @@
         <w:docPartUnique/>
       </w:docPartObj>
     </w:sdtPr>
+    <w:sdtEndPr/>
     <w:sdtContent>
       <w:p>
         <w:pPr>
@@ -39856,7 +39862,7 @@
           <w:rPr>
             <w:noProof/>
           </w:rPr>
-          <w:t>21</w:t>
+          <w:t>32</w:t>
         </w:r>
         <w:r>
           <w:fldChar w:fldCharType="end"/>
@@ -45943,7 +45949,7 @@
 </file>
 
 <file path=customXml/itemProps1.xml><?xml version="1.0" encoding="utf-8"?>
-<ds:datastoreItem xmlns:ds="http://schemas.openxmlformats.org/officeDocument/2006/customXml" ds:itemID="{37349F8C-9123-4B31-A4E5-B634C84758AA}">
+<ds:datastoreItem xmlns:ds="http://schemas.openxmlformats.org/officeDocument/2006/customXml" ds:itemID="{5658E10C-6CAC-48AE-B298-DA6CCA4E8E40}">
   <ds:schemaRefs>
     <ds:schemaRef ds:uri="http://schemas.openxmlformats.org/officeDocument/2006/bibliography"/>
   </ds:schemaRefs>

</xml_diff>

<commit_message>
Paper: chapter 4 reviewed
</commit_message>
<xml_diff>
--- a/_documents/O.K. szakdolgozat.docx
+++ b/_documents/O.K. szakdolgozat.docx
@@ -17086,8 +17086,6 @@
         </w:rPr>
         <w:t xml:space="preserve"> rendszereken dolgoztam.</w:t>
       </w:r>
-      <w:bookmarkStart w:id="37" w:name="_GoBack"/>
-      <w:bookmarkEnd w:id="37"/>
       <w:r>
         <w:rPr>
           <w:rFonts w:cs="Times New Roman"/>
@@ -17113,7 +17111,7 @@
         <w:spacing w:before="240" w:after="240"/>
         <w:jc w:val="both"/>
       </w:pPr>
-      <w:bookmarkStart w:id="38" w:name="_Toc499151213"/>
+      <w:bookmarkStart w:id="37" w:name="_Toc499151213"/>
       <w:r>
         <w:lastRenderedPageBreak/>
         <w:t>A fel</w:t>
@@ -17124,7 +17122,7 @@
       <w:r>
         <w:t>pszeudonyelv definiálása</w:t>
       </w:r>
-      <w:bookmarkEnd w:id="38"/>
+      <w:bookmarkEnd w:id="37"/>
     </w:p>
     <w:p>
       <w:r>
@@ -17158,15 +17156,15 @@
       <w:r>
         <w:t xml:space="preserve"> </w:t>
       </w:r>
-      <w:bookmarkStart w:id="39" w:name="_Ref497934948"/>
-      <w:bookmarkStart w:id="40" w:name="_Ref498009267"/>
-      <w:bookmarkStart w:id="41" w:name="_Toc499151214"/>
+      <w:bookmarkStart w:id="38" w:name="_Ref497934948"/>
+      <w:bookmarkStart w:id="39" w:name="_Ref498009267"/>
+      <w:bookmarkStart w:id="40" w:name="_Toc499151214"/>
       <w:r>
         <w:t>Áttekintés</w:t>
       </w:r>
+      <w:bookmarkEnd w:id="38"/>
       <w:bookmarkEnd w:id="39"/>
       <w:bookmarkEnd w:id="40"/>
-      <w:bookmarkEnd w:id="41"/>
     </w:p>
     <w:p>
       <w:r>
@@ -17678,11 +17676,11 @@
         </w:numPr>
         <w:spacing w:before="240" w:after="240"/>
       </w:pPr>
-      <w:bookmarkStart w:id="42" w:name="_Toc499151215"/>
+      <w:bookmarkStart w:id="41" w:name="_Toc499151215"/>
       <w:r>
         <w:t>Bevezetés</w:t>
       </w:r>
-      <w:bookmarkEnd w:id="42"/>
+      <w:bookmarkEnd w:id="41"/>
     </w:p>
     <w:p>
       <w:r>
@@ -17695,7 +17693,13 @@
         <w:t xml:space="preserve"> hogy </w:t>
       </w:r>
       <w:r>
-        <w:t>kisbetű-nagybetű érzéketlen</w:t>
+        <w:t xml:space="preserve">nem </w:t>
+      </w:r>
+      <w:r>
+        <w:t>kisbetű-nagybetű érzéke</w:t>
+      </w:r>
+      <w:r>
+        <w:t>ny</w:t>
       </w:r>
       <w:r>
         <w:t>, nincsenek függvények, milyen utasításokkal kell kezdődnie és záródnia egy programnak.</w:t>
@@ -17750,13 +17754,13 @@
       <w:r>
         <w:t xml:space="preserve"> </w:t>
       </w:r>
-      <w:bookmarkStart w:id="43" w:name="_Ref468877029"/>
-      <w:bookmarkStart w:id="44" w:name="_Toc499151216"/>
+      <w:bookmarkStart w:id="42" w:name="_Ref468877029"/>
+      <w:bookmarkStart w:id="43" w:name="_Toc499151216"/>
       <w:r>
         <w:t>Lefoglalt szavak</w:t>
       </w:r>
+      <w:bookmarkEnd w:id="42"/>
       <w:bookmarkEnd w:id="43"/>
-      <w:bookmarkEnd w:id="44"/>
     </w:p>
     <w:p>
       <w:r>
@@ -17767,8 +17771,10 @@
       </w:r>
       <w:r>
         <w:rPr>
-          <w:rFonts w:ascii="Cambria Math" w:hAnsi="Cambria Math"/>
-          <w:noProof/>
+          <w:rFonts w:ascii="Consolas" w:hAnsi="Consolas"/>
+          <w:b/>
+          <w:noProof/>
+          <w:sz w:val="22"/>
           <w:szCs w:val="24"/>
         </w:rPr>
         <w:t>program_kezd</w:t>
@@ -17778,14 +17784,19 @@
       </w:r>
       <w:r>
         <w:rPr>
-          <w:rFonts w:ascii="Cambria Math" w:hAnsi="Cambria Math"/>
-          <w:noProof/>
+          <w:rFonts w:ascii="Consolas" w:hAnsi="Consolas"/>
+          <w:b/>
+          <w:noProof/>
+          <w:sz w:val="22"/>
           <w:szCs w:val="24"/>
         </w:rPr>
         <w:t>program_vége</w:t>
       </w:r>
       <w:r>
         <w:t xml:space="preserve"> </w:t>
+      </w:r>
+      <w:r>
+        <w:t>kulcs</w:t>
       </w:r>
       <w:r>
         <w:t>szavak</w:t>
@@ -18125,7 +18136,7 @@
           <w:noProof/>
           <w:szCs w:val="24"/>
         </w:rPr>
-        <w:t xml:space="preserve">Mivel a számlálós és hátultesztelős ciklus kiváltható elöltesztelős ciklussal, ezek nem kerülnek bele a nyelvbe; így megkönnyítve az </w:t>
+        <w:t xml:space="preserve">Mivel a számlálós és hátultesztelős ciklus kiváltható elöltesztelős ciklussal, ezek nem kerülnek bele a nyelvbe; így megkönnyítve </w:t>
       </w:r>
       <w:r>
         <w:rPr>
@@ -18133,7 +18144,7 @@
           <w:noProof/>
           <w:szCs w:val="24"/>
         </w:rPr>
-        <w:t xml:space="preserve">analízis </w:t>
+        <w:t xml:space="preserve">a fordítóprogram </w:t>
       </w:r>
       <w:r>
         <w:rPr>
@@ -18291,11 +18302,11 @@
       <w:r>
         <w:t xml:space="preserve"> </w:t>
       </w:r>
-      <w:bookmarkStart w:id="45" w:name="_Toc499151217"/>
+      <w:bookmarkStart w:id="44" w:name="_Toc499151217"/>
       <w:r>
         <w:t>Változóhasználat, típusok</w:t>
       </w:r>
-      <w:bookmarkEnd w:id="45"/>
+      <w:bookmarkEnd w:id="44"/>
     </w:p>
     <w:p>
       <w:r>
@@ -18327,17 +18338,17 @@
         <w:t>ak a bemenet és kimenet kezelés,</w:t>
       </w:r>
       <w:r>
-        <w:t xml:space="preserve"> valamint a fájlírás során (erre a nyelvben nincs lehetőség) van</w:t>
+        <w:t xml:space="preserve"> valamint fájlírás során (erre a nyelvben nincs lehetőség) van</w:t>
       </w:r>
       <w:r>
         <w:t xml:space="preserve"> nagyobb</w:t>
       </w:r>
       <w:r>
-        <w:t xml:space="preserve"> jelentősége. A nyelvdefiníció korábbi változataiban szerepelt karakter típus is, azonban később rájöttem, hogy egy karakter kiváltható egy 1 </w:t>
+        <w:t xml:space="preserve"> jelentősége. A nyelvdefiníció korábbi változataiban szere</w:t>
       </w:r>
       <w:r>
         <w:lastRenderedPageBreak/>
-        <w:t>hosszúságú szöveg értékkel, így feleslegesen bonyolítanám az implementációt és növelném a típusok számát.</w:t>
+        <w:t>pelt karakter típus is, azonban később rájöttem, hogy egy karakter kiváltható egy 1 hosszúságú szöveg értékkel, így feleslegesen bonyolítanám az implementációt és növelném a típusok számát.</w:t>
       </w:r>
     </w:p>
     <w:p>
@@ -18376,11 +18387,11 @@
       <w:r>
         <w:t xml:space="preserve"> </w:t>
       </w:r>
-      <w:bookmarkStart w:id="46" w:name="_Toc499151218"/>
+      <w:bookmarkStart w:id="45" w:name="_Toc499151218"/>
       <w:r>
         <w:t>Típuskonverziók</w:t>
       </w:r>
-      <w:bookmarkEnd w:id="46"/>
+      <w:bookmarkEnd w:id="45"/>
     </w:p>
     <w:p>
       <w:r>
@@ -18432,11 +18443,11 @@
       <w:r>
         <w:t xml:space="preserve"> </w:t>
       </w:r>
-      <w:bookmarkStart w:id="47" w:name="_Toc499151219"/>
+      <w:bookmarkStart w:id="46" w:name="_Toc499151219"/>
       <w:r>
         <w:t>Operátorok</w:t>
       </w:r>
-      <w:bookmarkEnd w:id="47"/>
+      <w:bookmarkEnd w:id="46"/>
     </w:p>
     <w:p>
       <w:pPr>
@@ -19302,7 +19313,7 @@
         </w:tc>
       </w:tr>
     </w:tbl>
-    <w:bookmarkStart w:id="48" w:name="_Ref498463011"/>
+    <w:bookmarkStart w:id="47" w:name="_Ref498463011"/>
     <w:p>
       <w:pPr>
         <w:pStyle w:val="Kpalrs"/>
@@ -19410,7 +19421,7 @@
         </w:rPr>
         <w:t>. táblázat</w:t>
       </w:r>
-      <w:bookmarkEnd w:id="48"/>
+      <w:bookmarkEnd w:id="47"/>
       <w:r>
         <w:rPr>
           <w:i w:val="0"/>
@@ -19432,7 +19443,7 @@
           <w:noProof/>
         </w:rPr>
       </w:pPr>
-      <w:bookmarkStart w:id="49" w:name="_Toc499151220"/>
+      <w:bookmarkStart w:id="48" w:name="_Toc499151220"/>
       <w:r>
         <w:rPr>
           <w:noProof/>
@@ -19440,7 +19451,7 @@
         <w:lastRenderedPageBreak/>
         <w:t>Kommentezés</w:t>
       </w:r>
-      <w:bookmarkEnd w:id="49"/>
+      <w:bookmarkEnd w:id="48"/>
     </w:p>
     <w:p>
       <w:r>
@@ -19520,11 +19531,11 @@
       <w:r>
         <w:t xml:space="preserve"> </w:t>
       </w:r>
-      <w:bookmarkStart w:id="50" w:name="_Toc499151221"/>
+      <w:bookmarkStart w:id="49" w:name="_Toc499151221"/>
       <w:r>
         <w:t>Vezérlési szerkezetek</w:t>
       </w:r>
-      <w:bookmarkEnd w:id="50"/>
+      <w:bookmarkEnd w:id="49"/>
     </w:p>
     <w:p>
       <w:r>
@@ -19634,27 +19645,42 @@
       <w:r>
         <w:t xml:space="preserve"> </w:t>
       </w:r>
-      <w:bookmarkStart w:id="51" w:name="_Toc499151222"/>
+      <w:bookmarkStart w:id="50" w:name="_Toc499151222"/>
       <w:r>
         <w:t>I/O kezelés</w:t>
       </w:r>
+      <w:bookmarkEnd w:id="50"/>
+    </w:p>
+    <w:p>
+      <w:r>
+        <w:t>A nyelv lehetőséget ad bemeneti és kimeneti adatok kezelésére. A</w:t>
+      </w:r>
+      <w:bookmarkStart w:id="51" w:name="_GoBack"/>
       <w:bookmarkEnd w:id="51"/>
-    </w:p>
-    <w:p>
-      <w:r>
-        <w:t xml:space="preserve">A nyelv lehetőséget ad bemeneti és kimeneti adatok kezelésére. Az erre a célra használt utasítások a </w:t>
+      <w:r>
+        <w:t xml:space="preserve">z erre a célra használt utasítások a </w:t>
+      </w:r>
+      <w:r>
+        <w:rPr>
+          <w:rFonts w:ascii="Consolas" w:hAnsi="Consolas"/>
+          <w:b/>
+          <w:sz w:val="22"/>
+        </w:rPr>
+        <w:t>beolvas, beolvas: kiír, ki</w:t>
+      </w:r>
+      <w:r>
+        <w:rPr>
+          <w:rFonts w:ascii="Consolas" w:hAnsi="Consolas"/>
+          <w:b/>
+          <w:sz w:val="22"/>
+        </w:rPr>
+        <w:t>ír</w:t>
       </w:r>
       <w:r>
         <w:rPr>
           <w:rFonts w:ascii="Cambria Math" w:hAnsi="Cambria Math"/>
         </w:rPr>
-        <w:t>beolvas, beolvas: kiír, ki</w:t>
-      </w:r>
-      <w:r>
-        <w:rPr>
-          <w:rFonts w:ascii="Cambria Math" w:hAnsi="Cambria Math"/>
-        </w:rPr>
-        <w:t>ír:</w:t>
+        <w:t>:</w:t>
       </w:r>
       <w:r>
         <w:t xml:space="preserve">. A </w:t>
@@ -39862,7 +39888,7 @@
           <w:rPr>
             <w:noProof/>
           </w:rPr>
-          <w:t>32</w:t>
+          <w:t>29</w:t>
         </w:r>
         <w:r>
           <w:fldChar w:fldCharType="end"/>
@@ -45949,7 +45975,7 @@
 </file>
 
 <file path=customXml/itemProps1.xml><?xml version="1.0" encoding="utf-8"?>
-<ds:datastoreItem xmlns:ds="http://schemas.openxmlformats.org/officeDocument/2006/customXml" ds:itemID="{5658E10C-6CAC-48AE-B298-DA6CCA4E8E40}">
+<ds:datastoreItem xmlns:ds="http://schemas.openxmlformats.org/officeDocument/2006/customXml" ds:itemID="{182D8B75-6705-4664-9FEC-2ED63E6DE38A}">
   <ds:schemaRefs>
     <ds:schemaRef ds:uri="http://schemas.openxmlformats.org/officeDocument/2006/bibliography"/>
   </ds:schemaRefs>

</xml_diff>

<commit_message>
Paper review: chapter 5
</commit_message>
<xml_diff>
--- a/_documents/O.K. szakdolgozat.docx
+++ b/_documents/O.K. szakdolgozat.docx
@@ -15072,19 +15072,7 @@
                                 <w:rPr>
                                   <w:sz w:val="24"/>
                                 </w:rPr>
-                                <w:t>A fenti levezetés szinta</w:t>
-                              </w:r>
-                              <w:r>
-                                <w:rPr>
-                                  <w:sz w:val="24"/>
-                                </w:rPr>
-                                <w:t>x</w:t>
-                              </w:r>
-                              <w:r>
-                                <w:rPr>
-                                  <w:sz w:val="24"/>
-                                </w:rPr>
-                                <w:t>isfája</w:t>
+                                <w:t>A fenti levezetés szintaxisfája</w:t>
                               </w:r>
                             </w:p>
                           </w:txbxContent>
@@ -15185,19 +15173,7 @@
                           <w:rPr>
                             <w:sz w:val="24"/>
                           </w:rPr>
-                          <w:t>A fenti levezetés szinta</w:t>
-                        </w:r>
-                        <w:r>
-                          <w:rPr>
-                            <w:sz w:val="24"/>
-                          </w:rPr>
-                          <w:t>x</w:t>
-                        </w:r>
-                        <w:r>
-                          <w:rPr>
-                            <w:sz w:val="24"/>
-                          </w:rPr>
-                          <w:t>isfája</w:t>
+                          <w:t>A fenti levezetés szintaxisfája</w:t>
                         </w:r>
                       </w:p>
                     </w:txbxContent>
@@ -19653,12 +19629,7 @@
     </w:p>
     <w:p>
       <w:r>
-        <w:t>A nyelv lehetőséget ad bemeneti és kimeneti adatok kezelésére. A</w:t>
-      </w:r>
-      <w:bookmarkStart w:id="51" w:name="_GoBack"/>
-      <w:bookmarkEnd w:id="51"/>
-      <w:r>
-        <w:t xml:space="preserve">z erre a célra használt utasítások a </w:t>
+        <w:t xml:space="preserve">A nyelv lehetőséget ad bemeneti és kimeneti adatok kezelésére. Az erre a célra használt utasítások a </w:t>
       </w:r>
       <w:r>
         <w:rPr>
@@ -19757,11 +19728,11 @@
         </w:numPr>
         <w:spacing w:before="240" w:after="240"/>
       </w:pPr>
-      <w:bookmarkStart w:id="52" w:name="_Toc499151223"/>
+      <w:bookmarkStart w:id="51" w:name="_Toc499151223"/>
       <w:r>
         <w:t>Tömbkezelés</w:t>
       </w:r>
-      <w:bookmarkEnd w:id="52"/>
+      <w:bookmarkEnd w:id="51"/>
     </w:p>
     <w:p>
       <w:r>
@@ -19899,7 +19870,7 @@
         <w:spacing w:before="240" w:after="240"/>
         <w:jc w:val="both"/>
       </w:pPr>
-      <w:bookmarkStart w:id="53" w:name="_Toc499151224"/>
+      <w:bookmarkStart w:id="52" w:name="_Toc499151224"/>
       <w:r>
         <w:lastRenderedPageBreak/>
         <w:t>L</w:t>
@@ -19907,7 +19878,7 @@
       <w:r>
         <w:t>exikális elemző</w:t>
       </w:r>
-      <w:bookmarkEnd w:id="53"/>
+      <w:bookmarkEnd w:id="52"/>
     </w:p>
     <w:p>
       <w:r>
@@ -19932,14 +19903,14 @@
         </w:numPr>
         <w:spacing w:before="240" w:after="240"/>
       </w:pPr>
-      <w:bookmarkStart w:id="54" w:name="_Toc499151225"/>
+      <w:bookmarkStart w:id="53" w:name="_Toc499151225"/>
       <w:r>
         <w:t>Tervezés és implementá</w:t>
       </w:r>
       <w:r>
         <w:t>ció</w:t>
       </w:r>
-      <w:bookmarkEnd w:id="54"/>
+      <w:bookmarkEnd w:id="53"/>
     </w:p>
     <w:p>
       <w:pPr>
@@ -19950,14 +19921,14 @@
         </w:numPr>
         <w:spacing w:before="240" w:after="240"/>
       </w:pPr>
-      <w:bookmarkStart w:id="55" w:name="_Toc499151226"/>
+      <w:bookmarkStart w:id="54" w:name="_Toc499151226"/>
       <w:r>
         <w:t xml:space="preserve">Lexikális elem </w:t>
       </w:r>
       <w:r>
         <w:t>kódok</w:t>
       </w:r>
-      <w:bookmarkEnd w:id="55"/>
+      <w:bookmarkEnd w:id="54"/>
     </w:p>
     <w:p>
       <w:r>
@@ -20054,7 +20025,13 @@
         <w:t>át mindenhonnan el kell tudnom</w:t>
       </w:r>
       <w:r>
-        <w:t xml:space="preserve"> érni, és csak egy példány szükséges belőle, ennek megfelelő helyen és módon kell majd tároln</w:t>
+        <w:t xml:space="preserve"> érni, és csak egy példány szükséges belőle, </w:t>
+      </w:r>
+      <w:r>
+        <w:t xml:space="preserve">ezt </w:t>
+      </w:r>
+      <w:r>
+        <w:t>ennek megfelelő helyen és módon kell majd tároln</w:t>
       </w:r>
       <w:r>
         <w:t>om</w:t>
@@ -20379,10 +20356,28 @@
         <w:rPr>
           <w:szCs w:val="24"/>
         </w:rPr>
-        <w:t>amiből a kódhoz tartozó nevet lehet konstans idő alatt elkérni. Mivel több</w:t>
-      </w:r>
-      <w:r>
-        <w:t xml:space="preserve"> névhez is tartozik ugyanaz a kód (pl. </w:t>
+        <w:t xml:space="preserve">amiből a kódhoz tartozó nevet lehet konstans idő alatt elkérni. </w:t>
+      </w:r>
+      <w:r>
+        <w:rPr>
+          <w:szCs w:val="24"/>
+        </w:rPr>
+        <w:t>Habár</w:t>
+      </w:r>
+      <w:r>
+        <w:rPr>
+          <w:szCs w:val="24"/>
+        </w:rPr>
+        <w:t xml:space="preserve"> több</w:t>
+      </w:r>
+      <w:r>
+        <w:t xml:space="preserve"> névhez is tartoz</w:t>
+      </w:r>
+      <w:r>
+        <w:t>hat</w:t>
+      </w:r>
+      <w:r>
+        <w:t xml:space="preserve"> ugyanaz a kód (pl. </w:t>
       </w:r>
       <w:r>
         <w:rPr>
@@ -20416,7 +20411,13 @@
         <w:t xml:space="preserve"> </w:t>
       </w:r>
       <w:r>
-        <w:t>utasítások), az inverz tábla csak egyet adhat vissza ezek közül; ez általában a két forma közül a rövidebb.</w:t>
+        <w:t>utasítások), az inverz tábla csak egyet adhat vissza ezek közül; ez általában a két forma közül a rövidebb</w:t>
+      </w:r>
+      <w:r>
+        <w:t>/egyszerűbb</w:t>
+      </w:r>
+      <w:r>
+        <w:t>.</w:t>
       </w:r>
     </w:p>
     <w:p>
@@ -20428,12 +20429,12 @@
         </w:numPr>
         <w:spacing w:before="240" w:after="240"/>
       </w:pPr>
-      <w:bookmarkStart w:id="56" w:name="_Toc499151227"/>
+      <w:bookmarkStart w:id="55" w:name="_Toc499151227"/>
       <w:r>
         <w:lastRenderedPageBreak/>
         <w:t>Kimeneti szimbólumsorozat</w:t>
       </w:r>
-      <w:bookmarkEnd w:id="56"/>
+      <w:bookmarkEnd w:id="55"/>
     </w:p>
     <w:p>
       <w:r>
@@ -20798,11 +20799,11 @@
         </w:numPr>
         <w:spacing w:before="240" w:after="240"/>
       </w:pPr>
-      <w:bookmarkStart w:id="57" w:name="_Toc499151228"/>
+      <w:bookmarkStart w:id="56" w:name="_Toc499151228"/>
       <w:r>
         <w:t>Szimbólumtábla</w:t>
       </w:r>
-      <w:bookmarkEnd w:id="57"/>
+      <w:bookmarkEnd w:id="56"/>
     </w:p>
     <w:p>
       <w:r>
@@ -21066,7 +21067,7 @@
           <w:szCs w:val="24"/>
         </w:rPr>
       </w:pPr>
-      <w:bookmarkStart w:id="58" w:name="_Toc499151229"/>
+      <w:bookmarkStart w:id="57" w:name="_Toc499151229"/>
       <w:r>
         <w:rPr>
           <w:szCs w:val="24"/>
@@ -21074,7 +21075,7 @@
         <w:lastRenderedPageBreak/>
         <w:t>Elemző</w:t>
       </w:r>
-      <w:bookmarkEnd w:id="58"/>
+      <w:bookmarkEnd w:id="57"/>
     </w:p>
     <w:p>
       <w:pPr>
@@ -21631,7 +21632,7 @@
           <w:rFonts w:cs="Times New Roman"/>
           <w:szCs w:val="24"/>
         </w:rPr>
-        <w:t>Némi bemeneti ellenőrzés után megtörténik a lényegi elemzés</w:t>
+        <w:t>Némi bemenet ellenőrzés után megtörténik a lényegi elemzés</w:t>
       </w:r>
       <w:r>
         <w:rPr>
@@ -21645,7 +21646,21 @@
           <w:rFonts w:cs="Times New Roman"/>
           <w:szCs w:val="24"/>
         </w:rPr>
-        <w:t xml:space="preserve"> majd a szimbólumtábla tisztítása (üres levél szimbólumtáblák törlése) és frissítése zajlik le a visszatérés előtt.</w:t>
+        <w:t xml:space="preserve"> majd</w:t>
+      </w:r>
+      <w:r>
+        <w:rPr>
+          <w:rFonts w:cs="Times New Roman"/>
+          <w:szCs w:val="24"/>
+        </w:rPr>
+        <w:t xml:space="preserve"> lezajlik</w:t>
+      </w:r>
+      <w:r>
+        <w:rPr>
+          <w:rFonts w:cs="Times New Roman"/>
+          <w:szCs w:val="24"/>
+        </w:rPr>
+        <w:t xml:space="preserve"> a szimbólumtábla tisztítása (üres levél szimbólumtáblák törlése) és frissítése a visszatérés előtt.</w:t>
       </w:r>
     </w:p>
     <w:p>
@@ -22109,18 +22124,6 @@
         <w:rPr>
           <w:szCs w:val="24"/>
         </w:rPr>
-        <w:t xml:space="preserve">, és </w:t>
-      </w:r>
-      <w:r>
-        <w:rPr>
-          <w:szCs w:val="24"/>
-        </w:rPr>
-        <w:t>elmegy</w:t>
-      </w:r>
-      <w:r>
-        <w:rPr>
-          <w:szCs w:val="24"/>
-        </w:rPr>
         <w:t xml:space="preserve"> a következő nem üres karakterhez.</w:t>
       </w:r>
     </w:p>
@@ -22505,18 +22508,21 @@
         </w:numPr>
         <w:spacing w:before="240" w:after="240"/>
       </w:pPr>
-      <w:bookmarkStart w:id="59" w:name="_Toc499151230"/>
+      <w:bookmarkStart w:id="58" w:name="_Toc499151230"/>
       <w:r>
         <w:t>Tesz</w:t>
       </w:r>
       <w:r>
         <w:t>telés</w:t>
       </w:r>
-      <w:bookmarkEnd w:id="59"/>
-    </w:p>
-    <w:p>
-      <w:r>
-        <w:t>A lexikális elemző teszteléséhez</w:t>
+      <w:bookmarkEnd w:id="58"/>
+    </w:p>
+    <w:p>
+      <w:r>
+        <w:t>A lexikális elemző tesztelésé</w:t>
+      </w:r>
+      <w:r>
+        <w:t>t</w:t>
       </w:r>
       <w:r>
         <w:t xml:space="preserve"> a szakdolgozat készítésének korábbi fázisában kézzel végeztem (összehasonlítottam bemeneti és kimeneti fájlokat), azonban idővel rájöttem (és teljes állású szoftverfejlesztői munkahelyemen megtanultam), hogy </w:t>
@@ -22540,11 +22546,11 @@
         </w:numPr>
         <w:spacing w:before="240" w:after="240"/>
       </w:pPr>
-      <w:bookmarkStart w:id="60" w:name="_Toc499151231"/>
+      <w:bookmarkStart w:id="59" w:name="_Toc499151231"/>
       <w:r>
         <w:t>Tesztelési keretrendszer kiválasztása</w:t>
       </w:r>
-      <w:bookmarkEnd w:id="60"/>
+      <w:bookmarkEnd w:id="59"/>
     </w:p>
     <w:p>
       <w:r>
@@ -22655,22 +22661,19 @@
         <w:t xml:space="preserve"> </w:t>
       </w:r>
       <w:r>
-        <w:t>(a név valójában a futtatható, parancssoros segédprogram neve, de ilyen néven ismert a fejlesztők körében)</w:t>
+        <w:t>(</w:t>
+      </w:r>
+      <w:r>
+        <w:t>ez</w:t>
+      </w:r>
+      <w:r>
+        <w:t xml:space="preserve"> valójában a futtatható, parancssoros segédprogram neve, de ilyen néven ismert a fejlesztők körében)</w:t>
       </w:r>
       <w:r>
         <w:t xml:space="preserve">. </w:t>
       </w:r>
       <w:r>
-        <w:t>Bármiféle telepítés nélkül („</w:t>
-      </w:r>
-      <w:r>
-        <w:rPr>
-          <w:noProof/>
-        </w:rPr>
-        <w:t xml:space="preserve">out of the box”) </w:t>
-      </w:r>
-      <w:r>
-        <w:t>használható.</w:t>
+        <w:t>Bármiféle telepítés nélkül használható.</w:t>
       </w:r>
       <w:r>
         <w:t xml:space="preserve"> Korábbi tapasztalataim alapján (és munkatársaim szerint is) ez a keretrendszer </w:t>
@@ -22682,7 +22685,11 @@
         <w:t>teljesítménybeli</w:t>
       </w:r>
       <w:r>
-        <w:t xml:space="preserve"> problémákkal küszködik; sok teszt futtatása esetén lassú a végrehajtás. Habár </w:t>
+        <w:t xml:space="preserve"> problémákkal küszködik; sok teszt futtatása </w:t>
+      </w:r>
+      <w:r>
+        <w:lastRenderedPageBreak/>
+        <w:t xml:space="preserve">esetén lassú a végrehajtás. Habár </w:t>
       </w:r>
       <w:r>
         <w:t xml:space="preserve">nagyszerűen alkalmas a tesztelés </w:t>
@@ -22697,11 +22704,7 @@
         <w:t>nagyobb</w:t>
       </w:r>
       <w:r>
-        <w:t xml:space="preserve"> szoftverek </w:t>
-      </w:r>
-      <w:r>
-        <w:lastRenderedPageBreak/>
-        <w:t xml:space="preserve">fejlesztésekor nagyon hasznos tud lenni, pl.: párhuzamos tesztfuttatás, dinamikusan </w:t>
+        <w:t xml:space="preserve"> szoftverek fejlesztésekor nagyon hasznos tud lenni, pl.: párhuzamos tesztfuttatás, dinamikusan </w:t>
       </w:r>
       <w:r>
         <w:rPr>
@@ -22733,7 +22736,10 @@
         <w:t>JUnit</w:t>
       </w:r>
       <w:r>
-        <w:t xml:space="preserve"> „portolása” (átirata) .NET-re, azonban a nagy érdeklődés miatt </w:t>
+        <w:t xml:space="preserve"> </w:t>
+      </w:r>
+      <w:r>
+        <w:t xml:space="preserve">átirata .NET-re, azonban a nagy érdeklődés miatt </w:t>
       </w:r>
       <w:r>
         <w:rPr>
@@ -22784,7 +22790,10 @@
         <w:t xml:space="preserve"> </w:t>
       </w:r>
       <w:r>
-        <w:t xml:space="preserve">Egyik </w:t>
+        <w:t>Az utóbbi egyik</w:t>
+      </w:r>
+      <w:r>
+        <w:t xml:space="preserve"> </w:t>
       </w:r>
       <w:r>
         <w:t>negatívuma</w:t>
@@ -22946,15 +22955,21 @@
         </w:numPr>
         <w:spacing w:before="240" w:after="240"/>
       </w:pPr>
-      <w:bookmarkStart w:id="61" w:name="_Toc499151232"/>
+      <w:bookmarkStart w:id="60" w:name="_Toc499151232"/>
       <w:r>
         <w:t>A lexikális elemző tesztelése</w:t>
       </w:r>
-      <w:bookmarkEnd w:id="61"/>
-    </w:p>
-    <w:p>
-      <w:r>
-        <w:t>A lexikális elemző teszteléskor fontosnak tartottam a kód tesztek általi minél nagyobb lefedettségét</w:t>
+      <w:bookmarkEnd w:id="60"/>
+    </w:p>
+    <w:p>
+      <w:r>
+        <w:t>A lexikális elemző tesztelés</w:t>
+      </w:r>
+      <w:r>
+        <w:t>e</w:t>
+      </w:r>
+      <w:r>
+        <w:t>kor fontosnak tartottam a kód tesztek általi minél nagyobb lefedettségét</w:t>
       </w:r>
       <w:r>
         <w:t xml:space="preserve"> és így a helyes működés minél jobb bizonyítását</w:t>
@@ -23121,7 +23136,11 @@
         <w:t xml:space="preserve"> </w:t>
       </w:r>
       <w:r>
-        <w:t xml:space="preserve">nevű, metódusokra alkalmazható attribútumot. Ez az attribútum paraméterként fogad egy nevet, amely nevű statikus vagy konstans változónak arra az objektum tömbre kell mutatnia, ami a teszt bemeneti adatait tartalmazza. Ezt mutatja be </w:t>
+        <w:t xml:space="preserve">nevű, metódusokra alkalmazható attribútumot. Ez az attribútum paraméterként fogad egy nevet, </w:t>
+      </w:r>
+      <w:r>
+        <w:lastRenderedPageBreak/>
+        <w:t xml:space="preserve">amely nevű statikus vagy konstans változónak arra az objektum tömbre kell mutatnia, ami a teszt bemeneti adatait tartalmazza. Ezt mutatja be </w:t>
       </w:r>
       <w:r>
         <w:rPr>
@@ -23198,7 +23217,6 @@
         <w:rPr>
           <w:noProof/>
         </w:rPr>
-        <w:lastRenderedPageBreak/>
         <w:drawing>
           <wp:inline distT="0" distB="0" distL="0" distR="0">
             <wp:extent cx="5399405" cy="1533921"/>
@@ -23258,7 +23276,7 @@
           <w:szCs w:val="24"/>
         </w:rPr>
       </w:pPr>
-      <w:bookmarkStart w:id="62" w:name="_Ref496637699"/>
+      <w:bookmarkStart w:id="61" w:name="_Ref496637699"/>
       <w:r>
         <w:rPr>
           <w:sz w:val="24"/>
@@ -23273,7 +23291,7 @@
         </w:rPr>
         <w:t>.1. ábra</w:t>
       </w:r>
-      <w:bookmarkEnd w:id="62"/>
+      <w:bookmarkEnd w:id="61"/>
       <w:r>
         <w:rPr>
           <w:sz w:val="24"/>
@@ -23340,7 +23358,7 @@
           <w:noProof/>
         </w:rPr>
       </w:pPr>
-      <w:bookmarkStart w:id="63" w:name="_Toc499151233"/>
+      <w:bookmarkStart w:id="62" w:name="_Toc499151233"/>
       <w:r>
         <w:rPr>
           <w:noProof/>
@@ -23359,11 +23377,17 @@
         </w:rPr>
         <w:t>teszteset</w:t>
       </w:r>
-      <w:bookmarkEnd w:id="63"/>
-    </w:p>
-    <w:p>
-      <w:r>
-        <w:t xml:space="preserve">A szakdolgozat terjedelmi határai nem engedik meg az összes teszteset tételes és konkrét felsorolását, így a tesztelési fázisokban </w:t>
+      <w:bookmarkEnd w:id="62"/>
+    </w:p>
+    <w:p>
+      <w:r>
+        <w:t>A szakdolgozat terjedelmi határai nem engedik meg az összes teszteset tételes és konkrét felsorolását, így a tesztelési fázisok</w:t>
+      </w:r>
+      <w:r>
+        <w:t xml:space="preserve"> dokumentálásá</w:t>
+      </w:r>
+      <w:r>
+        <w:t xml:space="preserve">ban </w:t>
       </w:r>
       <w:r>
         <w:t>csak néhány, fontosabb tesztesetet emelek ki.</w:t>
@@ -23402,7 +23426,13 @@
         <w:t xml:space="preserve"> </w:t>
       </w:r>
       <w:r>
-        <w:t xml:space="preserve">ez a paraméterezett teszt (paraméterként az tesztelendő azonosító neve érkezik) azt vizsgálja, hogy a megadott azonosító megfelel-e az azonosítók elnevezési követelményeinek. A paraméterek egy string típusú tömbből érkeznek, ezeket az nUnit automatikusan dolgozza fel és osztja szét külön tesztesetekre. Ennek párja a </w:t>
+        <w:t>ez a paraméterezett teszt (paraméterként a tesztelendő azonosító neve érkezik) azt vizsgálja, hogy a megadott azonosító megfelel-e az azonosítók elnevezési követelményeinek. A paraméterek egy string</w:t>
+      </w:r>
+      <w:r>
+        <w:t>eket tároló</w:t>
+      </w:r>
+      <w:r>
+        <w:t xml:space="preserve"> tömbből érkeznek, ezeket az nUnit automatikusan dolgozza fel és osztja szét külön tesztesetekre. Ennek párja a </w:t>
       </w:r>
       <w:r>
         <w:rPr>
@@ -23437,7 +23467,7 @@
         <w:t>CanRecognizeKeyword</w:t>
       </w:r>
       <w:r>
-        <w:t>: szintén paraméterezett teszt, amely vizsgálja, hogy a megadott kulcsszót (lefoglalt név) helyesen ismeri-e fel az elemző, és megfelelően jelenik-e meg a kimeneti token listában.</w:t>
+        <w:t>: szintén paraméterezett teszt, amely vizsgálja, hogy a megadott kulcsszót helyesen ismeri-e fel az elemző, és megfelelően jelenik-e meg a kimeneti token listában.</w:t>
       </w:r>
     </w:p>
     <w:p>
@@ -23549,6 +23579,7 @@
     </w:p>
     <w:p>
       <w:r>
+        <w:lastRenderedPageBreak/>
         <w:t>Készültek tesztek a következő (lexikális elemzést segítő) osztályokra is</w:t>
       </w:r>
       <w:r>
@@ -23617,12 +23648,11 @@
         </w:numPr>
         <w:spacing w:beforeLines="200" w:before="480" w:after="240"/>
       </w:pPr>
-      <w:bookmarkStart w:id="64" w:name="_Toc499151234"/>
-      <w:r>
-        <w:lastRenderedPageBreak/>
+      <w:bookmarkStart w:id="63" w:name="_Toc499151234"/>
+      <w:r>
         <w:t>Fejlesztési tapasztalatok</w:t>
       </w:r>
-      <w:bookmarkEnd w:id="64"/>
+      <w:bookmarkEnd w:id="63"/>
     </w:p>
     <w:p>
       <w:r>
@@ -23707,7 +23737,13 @@
         </w:numPr>
       </w:pPr>
       <w:r>
-        <w:t>szelekciók sorrendjének valószínűségi alapon történő felcserélése.</w:t>
+        <w:t>szelekciók</w:t>
+      </w:r>
+      <w:r>
+        <w:t xml:space="preserve"> vizsgálati</w:t>
+      </w:r>
+      <w:r>
+        <w:t xml:space="preserve"> sorrendjének valószínűségi alapon történő felcserélése.</w:t>
       </w:r>
     </w:p>
     <w:p>
@@ -23775,7 +23811,15 @@
         <w:t>50 órát töltöttem el csak annak érdekében, hogy jobban átlátható szerkezetű és teszte</w:t>
       </w:r>
       <w:r>
-        <w:t>lhetőbb legyen az alkalmazásom.</w:t>
+        <w:t xml:space="preserve">lhetőbb legyen </w:t>
+      </w:r>
+      <w:r>
+        <w:t>a lexikális elemző</w:t>
+      </w:r>
+      <w:bookmarkStart w:id="64" w:name="_GoBack"/>
+      <w:bookmarkEnd w:id="64"/>
+      <w:r>
+        <w:t>.</w:t>
       </w:r>
     </w:p>
     <w:p>
@@ -39868,7 +39912,6 @@
         <w:docPartUnique/>
       </w:docPartObj>
     </w:sdtPr>
-    <w:sdtEndPr/>
     <w:sdtContent>
       <w:p>
         <w:pPr>
@@ -39888,7 +39931,7 @@
           <w:rPr>
             <w:noProof/>
           </w:rPr>
-          <w:t>29</w:t>
+          <w:t>36</w:t>
         </w:r>
         <w:r>
           <w:fldChar w:fldCharType="end"/>
@@ -45975,7 +46018,7 @@
 </file>
 
 <file path=customXml/itemProps1.xml><?xml version="1.0" encoding="utf-8"?>
-<ds:datastoreItem xmlns:ds="http://schemas.openxmlformats.org/officeDocument/2006/customXml" ds:itemID="{182D8B75-6705-4664-9FEC-2ED63E6DE38A}">
+<ds:datastoreItem xmlns:ds="http://schemas.openxmlformats.org/officeDocument/2006/customXml" ds:itemID="{6F75ABDD-868B-45A6-A19B-32E980AEF10C}">
   <ds:schemaRefs>
     <ds:schemaRef ds:uri="http://schemas.openxmlformats.org/officeDocument/2006/bibliography"/>
   </ds:schemaRefs>

</xml_diff>

<commit_message>
Paper review: chapter 6 done
</commit_message>
<xml_diff>
--- a/_documents/O.K. szakdolgozat.docx
+++ b/_documents/O.K. szakdolgozat.docx
@@ -23816,8 +23816,6 @@
       <w:r>
         <w:t>a lexikális elemző</w:t>
       </w:r>
-      <w:bookmarkStart w:id="64" w:name="_GoBack"/>
-      <w:bookmarkEnd w:id="64"/>
       <w:r>
         <w:t>.</w:t>
       </w:r>
@@ -23853,12 +23851,12 @@
         <w:spacing w:before="240" w:after="240"/>
         <w:jc w:val="both"/>
       </w:pPr>
-      <w:bookmarkStart w:id="65" w:name="_Toc499151235"/>
+      <w:bookmarkStart w:id="64" w:name="_Toc499151235"/>
       <w:r>
         <w:lastRenderedPageBreak/>
         <w:t>Szintaktikus elemző</w:t>
       </w:r>
-      <w:bookmarkEnd w:id="65"/>
+      <w:bookmarkEnd w:id="64"/>
     </w:p>
     <w:p>
       <w:pPr>
@@ -23869,11 +23867,11 @@
         </w:numPr>
         <w:spacing w:before="240" w:after="240"/>
       </w:pPr>
-      <w:bookmarkStart w:id="66" w:name="_Toc499151236"/>
+      <w:bookmarkStart w:id="65" w:name="_Toc499151236"/>
       <w:r>
         <w:t>Tervezés</w:t>
       </w:r>
-      <w:bookmarkEnd w:id="66"/>
+      <w:bookmarkEnd w:id="65"/>
     </w:p>
     <w:p>
       <w:r>
@@ -23931,7 +23929,7 @@
         </w:numPr>
         <w:spacing w:before="240" w:after="240"/>
       </w:pPr>
-      <w:bookmarkStart w:id="67" w:name="_Toc499151237"/>
+      <w:bookmarkStart w:id="66" w:name="_Toc499151237"/>
       <w:r>
         <w:t>Elemző</w:t>
       </w:r>
@@ -23941,7 +23939,7 @@
       <w:r>
         <w:t xml:space="preserve"> választása</w:t>
       </w:r>
-      <w:bookmarkEnd w:id="67"/>
+      <w:bookmarkEnd w:id="66"/>
     </w:p>
     <w:p>
       <w:r>
@@ -23951,7 +23949,7 @@
         <w:t xml:space="preserve"> különböző elemzőtípusok</w:t>
       </w:r>
       <w:r>
-        <w:t>at tipikusan különböző módokon szokás implementálni. Célom az volt, hogy a lehető legkönnyebben érthető és egyben implementálható megoldást válasszam.</w:t>
+        <w:t>at tipikusan különböző módokon szokás implementálni. Célom az volt, hogy a lehető legkönnyebben érthető és implementálható megoldást válasszam.</w:t>
       </w:r>
     </w:p>
     <w:p>
@@ -24000,11 +23998,11 @@
         </w:numPr>
         <w:spacing w:before="240" w:after="240"/>
       </w:pPr>
-      <w:bookmarkStart w:id="68" w:name="_Toc499151238"/>
+      <w:bookmarkStart w:id="67" w:name="_Toc499151238"/>
       <w:r>
         <w:t>Megadási forma választása</w:t>
       </w:r>
-      <w:bookmarkEnd w:id="68"/>
+      <w:bookmarkEnd w:id="67"/>
     </w:p>
     <w:p>
       <w:r>
@@ -24032,7 +24030,13 @@
         <w:fldChar w:fldCharType="end"/>
       </w:r>
       <w:r>
-        <w:t>. fejezetben, most pedig választanom kellett egyet közülük.</w:t>
+        <w:t xml:space="preserve">. fejezetben, most pedig választanom kellett egyet </w:t>
+      </w:r>
+      <w:r>
+        <w:t>ezek közül</w:t>
+      </w:r>
+      <w:r>
+        <w:t>.</w:t>
       </w:r>
     </w:p>
     <w:p>
@@ -24040,7 +24044,13 @@
         <w:t xml:space="preserve">Annak érdekében, hogy </w:t>
       </w:r>
       <w:r>
-        <w:t xml:space="preserve">a nyelvtan a lehető legkönnyebben legyen átültethető az implementációba, érdemes volt minél kevesebb rövidítést tartalmazó formát </w:t>
+        <w:t>a nyelvtan a lehető legkönnyebben legyen átültethető az implementációba, érdemes volt minél kevesebb rövidítést</w:t>
+      </w:r>
+      <w:r>
+        <w:t>, absztrakciót</w:t>
+      </w:r>
+      <w:r>
+        <w:t xml:space="preserve"> tartalmazó formát </w:t>
       </w:r>
       <w:r>
         <w:t xml:space="preserve">választanom. Tekintettel arra, hogy az ABNF és az EBNF is a BNF </w:t>
@@ -24120,10 +24130,25 @@
     </w:p>
     <w:p>
       <w:r>
-        <w:t>Vegyük példaként egy korább</w:t>
-      </w:r>
-      <w:r>
-        <w:t xml:space="preserve">an használt </w:t>
+        <w:t xml:space="preserve">Vegyük példaként </w:t>
+      </w:r>
+      <w:r>
+        <w:t xml:space="preserve">az egyik </w:t>
+      </w:r>
+      <w:r>
+        <w:t>korább</w:t>
+      </w:r>
+      <w:r>
+        <w:t>i fejezetben</w:t>
+      </w:r>
+      <w:r>
+        <w:t xml:space="preserve"> </w:t>
+      </w:r>
+      <w:r>
+        <w:t>említett</w:t>
+      </w:r>
+      <w:r>
+        <w:t xml:space="preserve"> </w:t>
       </w:r>
       <w:r>
         <w:t>nyelvta</w:t>
@@ -24255,7 +24280,19 @@
     </w:p>
     <w:p>
       <w:r>
-        <w:t xml:space="preserve">Megjegyzendő, hogy a BNF áll a legközelebb a formális nyelvek és gépek tantárgyban használt általános nyelvtanmegadási formához, így érthető </w:t>
+        <w:rPr>
+          <w:i/>
+        </w:rPr>
+        <w:t>Megjegyz</w:t>
+      </w:r>
+      <w:r>
+        <w:rPr>
+          <w:i/>
+        </w:rPr>
+        <w:t>és:</w:t>
+      </w:r>
+      <w:r>
+        <w:t xml:space="preserve"> a BNF áll a legközelebb a formális nyelvek és gépek tantárgyban használt általános nyelvtanmegadási formához, így érthető </w:t>
       </w:r>
       <w:r>
         <w:t xml:space="preserve">lehet </w:t>
@@ -24273,11 +24310,11 @@
         </w:numPr>
         <w:spacing w:before="240" w:after="240"/>
       </w:pPr>
-      <w:bookmarkStart w:id="69" w:name="_Toc499151239"/>
+      <w:bookmarkStart w:id="68" w:name="_Toc499151239"/>
       <w:r>
         <w:t>A szintaktikus nyelvtan definiálása</w:t>
       </w:r>
-      <w:bookmarkEnd w:id="69"/>
+      <w:bookmarkEnd w:id="68"/>
     </w:p>
     <w:p>
       <w:r>
@@ -24293,7 +24330,10 @@
         <w:t xml:space="preserve"> miatt csak vázlatosan </w:t>
       </w:r>
       <w:r>
-        <w:t>dokumentáltam</w:t>
+        <w:t>dokumentál</w:t>
+      </w:r>
+      <w:r>
+        <w:t>om</w:t>
       </w:r>
       <w:r>
         <w:t>.</w:t>
@@ -24423,7 +24463,13 @@
         <w:t>&lt;Operandus&gt;:</w:t>
       </w:r>
       <w:r>
-        <w:t xml:space="preserve"> egy bináris kifejezés két oldalán operandusok állnak; tömbindexelés esetén lehet a tömbindex egy másik operandus is.</w:t>
+        <w:t xml:space="preserve"> egy bináris kifejezés két oldalán operandusok állnak; tömbindexelés esetén a tömbindex </w:t>
+      </w:r>
+      <w:r>
+        <w:t xml:space="preserve">lehet </w:t>
+      </w:r>
+      <w:r>
+        <w:t>egy másik operandus is.</w:t>
       </w:r>
     </w:p>
     <w:p>
@@ -24484,7 +24530,7 @@
         </w:numPr>
         <w:spacing w:before="240" w:after="240"/>
       </w:pPr>
-      <w:bookmarkStart w:id="70" w:name="_Toc499151240"/>
+      <w:bookmarkStart w:id="69" w:name="_Toc499151240"/>
       <w:r>
         <w:lastRenderedPageBreak/>
         <w:t>I</w:t>
@@ -24495,17 +24541,29 @@
       <w:r>
         <w:t>ció</w:t>
       </w:r>
-      <w:bookmarkEnd w:id="70"/>
-    </w:p>
-    <w:p>
-      <w:r>
-        <w:t xml:space="preserve">A szintaktikus elemző implementáció fázisát két lépében végeztem el: először egy olyan </w:t>
+      <w:bookmarkEnd w:id="69"/>
+    </w:p>
+    <w:p>
+      <w:r>
+        <w:t>A szintaktikus elemző implementáció</w:t>
+      </w:r>
+      <w:r>
+        <w:t xml:space="preserve">ját </w:t>
+      </w:r>
+      <w:r>
+        <w:t xml:space="preserve">két lépében végeztem el: először egy olyan </w:t>
       </w:r>
       <w:r>
         <w:t>vázat</w:t>
       </w:r>
       <w:r>
-        <w:t xml:space="preserve"> készítettem el, amely a szabályokon kívül mindent tartalmaz; később pedig a szabályokat illesztettem bele.</w:t>
+        <w:t xml:space="preserve"> készítettem el, amely a szabályokon kívül mindent tartalmaz; később pedig </w:t>
+      </w:r>
+      <w:r>
+        <w:t xml:space="preserve">beleillesztettem ebbe </w:t>
+      </w:r>
+      <w:r>
+        <w:t>a szabályokat.</w:t>
       </w:r>
     </w:p>
     <w:p>
@@ -24517,7 +24575,7 @@
         </w:numPr>
         <w:spacing w:before="240" w:after="240"/>
       </w:pPr>
-      <w:bookmarkStart w:id="71" w:name="_Toc499151241"/>
+      <w:bookmarkStart w:id="70" w:name="_Toc499151241"/>
       <w:r>
         <w:t xml:space="preserve">A </w:t>
       </w:r>
@@ -24527,7 +24585,7 @@
       <w:r>
         <w:t>fa</w:t>
       </w:r>
-      <w:bookmarkEnd w:id="71"/>
+      <w:bookmarkEnd w:id="70"/>
     </w:p>
     <w:p>
       <w:r>
@@ -24967,11 +25025,11 @@
         </w:numPr>
         <w:spacing w:before="240" w:after="240"/>
       </w:pPr>
-      <w:bookmarkStart w:id="72" w:name="_Toc499151242"/>
+      <w:bookmarkStart w:id="71" w:name="_Toc499151242"/>
       <w:r>
         <w:t>Az elemző alapja</w:t>
       </w:r>
-      <w:bookmarkEnd w:id="72"/>
+      <w:bookmarkEnd w:id="71"/>
     </w:p>
     <w:p>
       <w:pPr>
@@ -24995,7 +25053,13 @@
     </w:p>
     <w:p>
       <w:r>
-        <w:t>A fent említett forma két metódussal valósítható meg:</w:t>
+        <w:t xml:space="preserve">A fent említett forma </w:t>
+      </w:r>
+      <w:r>
+        <w:t xml:space="preserve">a következő </w:t>
+      </w:r>
+      <w:r>
+        <w:t>két metódussal valósítható meg:</w:t>
       </w:r>
     </w:p>
     <w:p>
@@ -25273,7 +25337,28 @@
     </w:p>
     <w:p>
       <w:r>
-        <w:t>A két metódus együttes használatával egyszerűen leírhatók a nyelv szintaktikus szabályai; erre példát a következő fejezetekben adok majd.</w:t>
+        <w:t xml:space="preserve">A két metódus együttes használatával egyszerűen leírhatók a nyelv szintaktikus szabályai; </w:t>
+      </w:r>
+      <w:r>
+        <w:t xml:space="preserve">erre </w:t>
+      </w:r>
+      <w:r>
+        <w:t xml:space="preserve">a következő fejezetekben </w:t>
+      </w:r>
+      <w:r>
+        <w:t>látható</w:t>
+      </w:r>
+      <w:r>
+        <w:t>k</w:t>
+      </w:r>
+      <w:r>
+        <w:t xml:space="preserve"> péld</w:t>
+      </w:r>
+      <w:r>
+        <w:t>ák</w:t>
+      </w:r>
+      <w:r>
+        <w:t>.</w:t>
       </w:r>
     </w:p>
     <w:p>
@@ -25285,11 +25370,11 @@
         </w:numPr>
         <w:spacing w:before="240" w:after="240"/>
       </w:pPr>
-      <w:bookmarkStart w:id="73" w:name="_Toc499151243"/>
+      <w:bookmarkStart w:id="72" w:name="_Toc499151243"/>
       <w:r>
         <w:t>Statikus szabályok</w:t>
       </w:r>
-      <w:bookmarkEnd w:id="73"/>
+      <w:bookmarkEnd w:id="72"/>
     </w:p>
     <w:p>
       <w:r>
@@ -25492,11 +25577,11 @@
         </w:numPr>
         <w:spacing w:before="240" w:after="240"/>
       </w:pPr>
-      <w:bookmarkStart w:id="74" w:name="_Toc499151244"/>
+      <w:bookmarkStart w:id="73" w:name="_Toc499151244"/>
       <w:r>
         <w:t>Dinamikus szabályok</w:t>
       </w:r>
-      <w:bookmarkEnd w:id="74"/>
+      <w:bookmarkEnd w:id="73"/>
     </w:p>
     <w:p>
       <w:r>
@@ -25517,7 +25602,13 @@
         <w:t>Operandus</w:t>
       </w:r>
       <w:r>
-        <w:t xml:space="preserve"> nevű nemterminálishoz tartozó szabályok leírási módját mutatom meg, ez látható a </w:t>
+        <w:t xml:space="preserve"> nevű nemterminálishoz tartozó szabályok leírási módját mutatom </w:t>
+      </w:r>
+      <w:r>
+        <w:t>be</w:t>
+      </w:r>
+      <w:r>
+        <w:t xml:space="preserve">, ez látható a </w:t>
       </w:r>
       <w:r>
         <w:t xml:space="preserve">6.1. </w:t>
@@ -25842,11 +25933,11 @@
         </w:numPr>
         <w:spacing w:before="240" w:after="240"/>
       </w:pPr>
-      <w:bookmarkStart w:id="75" w:name="_Toc499151245"/>
+      <w:bookmarkStart w:id="74" w:name="_Toc499151245"/>
       <w:r>
         <w:t>Hibakezelés</w:t>
       </w:r>
-      <w:bookmarkEnd w:id="75"/>
+      <w:bookmarkEnd w:id="74"/>
     </w:p>
     <w:p>
       <w:r>
@@ -26013,11 +26104,11 @@
         </w:numPr>
         <w:spacing w:before="240" w:after="240"/>
       </w:pPr>
-      <w:bookmarkStart w:id="76" w:name="_Toc499151246"/>
+      <w:bookmarkStart w:id="75" w:name="_Toc499151246"/>
       <w:r>
         <w:t>Tesztelés</w:t>
       </w:r>
-      <w:bookmarkEnd w:id="76"/>
+      <w:bookmarkEnd w:id="75"/>
     </w:p>
     <w:p>
       <w:r>
@@ -26277,9 +26368,6 @@
         </w:rPr>
         <w:t>program_vége</w:t>
       </w:r>
-      <w:r>
-        <w:t>.</w:t>
-      </w:r>
     </w:p>
     <w:p>
       <w:pPr>
@@ -26320,7 +26408,7 @@
         <w:jc w:val="left"/>
       </w:pPr>
       <w:r>
-        <w:t>alap típusok „nem tömb létrehozó kifejezéssel”</w:t>
+        <w:t>alap típus „nem tömblétrehozó kifejezéssel”</w:t>
       </w:r>
       <w:r>
         <w:t xml:space="preserve"> </w:t>
@@ -26343,7 +26431,7 @@
         <w:jc w:val="left"/>
       </w:pPr>
       <w:r>
-        <w:t xml:space="preserve">alap típusok </w:t>
+        <w:t xml:space="preserve">alap típus </w:t>
       </w:r>
       <w:r>
         <w:t>beépített függvény használatával létrehozva</w:t>
@@ -26363,7 +26451,13 @@
         <w:jc w:val="left"/>
       </w:pPr>
       <w:r>
-        <w:t>tömb típusok azonosítóval</w:t>
+        <w:t>tömb típu</w:t>
+      </w:r>
+      <w:r>
+        <w:t>s</w:t>
+      </w:r>
+      <w:r>
+        <w:t xml:space="preserve"> azonosítóval</w:t>
       </w:r>
       <w:r>
         <w:t xml:space="preserve"> </w:t>
@@ -26386,7 +26480,7 @@
         <w:jc w:val="left"/>
       </w:pPr>
       <w:r>
-        <w:t xml:space="preserve">tömb típusok </w:t>
+        <w:t xml:space="preserve">tömb típus </w:t>
       </w:r>
       <w:r>
         <w:t>tömblétrehozó utasítással létrehozva</w:t>
@@ -26416,7 +26510,12 @@
         <w:t>SimpleTheorem_Summation</w:t>
       </w:r>
       <w:r>
-        <w:t>: a szintaktikus elemzőhöz tartozó egyetlen komplex teszt, ami egy tizenegy sorban leírt összegzés tételt valósít meg.</w:t>
+        <w:t xml:space="preserve">: a szintaktikus elemzőhöz tartozó egyetlen komplex teszt, ami egy </w:t>
+      </w:r>
+      <w:bookmarkStart w:id="76" w:name="_GoBack"/>
+      <w:bookmarkEnd w:id="76"/>
+      <w:r>
+        <w:t>összegzés tételt valósít meg.</w:t>
       </w:r>
     </w:p>
     <w:p>
@@ -39931,7 +40030,7 @@
           <w:rPr>
             <w:noProof/>
           </w:rPr>
-          <w:t>36</w:t>
+          <w:t>43</w:t>
         </w:r>
         <w:r>
           <w:fldChar w:fldCharType="end"/>
@@ -46018,7 +46117,7 @@
 </file>
 
 <file path=customXml/itemProps1.xml><?xml version="1.0" encoding="utf-8"?>
-<ds:datastoreItem xmlns:ds="http://schemas.openxmlformats.org/officeDocument/2006/customXml" ds:itemID="{6F75ABDD-868B-45A6-A19B-32E980AEF10C}">
+<ds:datastoreItem xmlns:ds="http://schemas.openxmlformats.org/officeDocument/2006/customXml" ds:itemID="{026774F1-D64C-4C4F-B1C0-50B72C54DB0C}">
   <ds:schemaRefs>
     <ds:schemaRef ds:uri="http://schemas.openxmlformats.org/officeDocument/2006/bibliography"/>
   </ds:schemaRefs>

</xml_diff>

<commit_message>
Paper review: chapter 7 done
</commit_message>
<xml_diff>
--- a/_documents/O.K. szakdolgozat.docx
+++ b/_documents/O.K. szakdolgozat.docx
@@ -26510,12 +26510,7 @@
         <w:t>SimpleTheorem_Summation</w:t>
       </w:r>
       <w:r>
-        <w:t xml:space="preserve">: a szintaktikus elemzőhöz tartozó egyetlen komplex teszt, ami egy </w:t>
-      </w:r>
-      <w:bookmarkStart w:id="76" w:name="_GoBack"/>
-      <w:bookmarkEnd w:id="76"/>
-      <w:r>
-        <w:t>összegzés tételt valósít meg.</w:t>
+        <w:t>: a szintaktikus elemzőhöz tartozó egyetlen komplex teszt, ami egy összegzés tételt valósít meg.</w:t>
       </w:r>
     </w:p>
     <w:p>
@@ -26527,12 +26522,12 @@
         </w:numPr>
         <w:spacing w:before="240" w:after="240"/>
       </w:pPr>
-      <w:bookmarkStart w:id="77" w:name="_Toc499151247"/>
+      <w:bookmarkStart w:id="76" w:name="_Toc499151247"/>
       <w:r>
         <w:lastRenderedPageBreak/>
         <w:t>Fejlesztési tapasztalatok</w:t>
       </w:r>
-      <w:bookmarkEnd w:id="77"/>
+      <w:bookmarkEnd w:id="76"/>
     </w:p>
     <w:p>
       <w:r>
@@ -26604,12 +26599,12 @@
         <w:spacing w:before="240" w:after="240"/>
         <w:jc w:val="both"/>
       </w:pPr>
-      <w:bookmarkStart w:id="78" w:name="_Toc499151248"/>
+      <w:bookmarkStart w:id="77" w:name="_Toc499151248"/>
       <w:r>
         <w:lastRenderedPageBreak/>
         <w:t>Szemantikus elemző</w:t>
       </w:r>
-      <w:bookmarkEnd w:id="78"/>
+      <w:bookmarkEnd w:id="77"/>
     </w:p>
     <w:p>
       <w:pPr>
@@ -26620,11 +26615,11 @@
         </w:numPr>
         <w:spacing w:before="240" w:after="240"/>
       </w:pPr>
-      <w:bookmarkStart w:id="79" w:name="_Toc499151249"/>
+      <w:bookmarkStart w:id="78" w:name="_Toc499151249"/>
       <w:r>
         <w:t>Tervezés</w:t>
       </w:r>
-      <w:bookmarkEnd w:id="79"/>
+      <w:bookmarkEnd w:id="78"/>
     </w:p>
     <w:p>
       <w:pPr>
@@ -26635,11 +26630,11 @@
         </w:numPr>
         <w:spacing w:before="240" w:after="240"/>
       </w:pPr>
-      <w:bookmarkStart w:id="80" w:name="_Toc499151250"/>
+      <w:bookmarkStart w:id="79" w:name="_Toc499151250"/>
       <w:r>
         <w:t>A szemantikus elemző feladatainak meghatározása</w:t>
       </w:r>
-      <w:bookmarkEnd w:id="80"/>
+      <w:bookmarkEnd w:id="79"/>
     </w:p>
     <w:p>
       <w:r>
@@ -26720,7 +26715,13 @@
         </w:numPr>
       </w:pPr>
       <w:r>
-        <w:t>a belső függvények megfelelő típusú paraméterrel vannak-e ellátva</w:t>
+        <w:t xml:space="preserve">a belső függvények megfelelő típusú </w:t>
+      </w:r>
+      <w:r>
+        <w:t xml:space="preserve">bemeneti </w:t>
+      </w:r>
+      <w:r>
+        <w:t>paraméterrel vannak-e ellátva</w:t>
       </w:r>
     </w:p>
     <w:p>
@@ -26760,7 +26761,13 @@
         <w:t>Hatókör ellenőrzés</w:t>
       </w:r>
       <w:r>
-        <w:t>: a lexikális elemző már minden szükséges hatókör-elemzést elvégzett.</w:t>
+        <w:t>: a lexikális elemző már minden szükséges hatókör</w:t>
+      </w:r>
+      <w:r>
+        <w:t xml:space="preserve"> </w:t>
+      </w:r>
+      <w:r>
+        <w:t>elemzést elvégzett.</w:t>
       </w:r>
     </w:p>
     <w:p>
@@ -26811,11 +26818,11 @@
         </w:numPr>
         <w:spacing w:before="240" w:after="240"/>
       </w:pPr>
-      <w:bookmarkStart w:id="81" w:name="_Toc499151251"/>
+      <w:bookmarkStart w:id="80" w:name="_Toc499151251"/>
       <w:r>
         <w:t>Működési elv</w:t>
       </w:r>
-      <w:bookmarkEnd w:id="81"/>
+      <w:bookmarkEnd w:id="80"/>
     </w:p>
     <w:p>
       <w:r>
@@ -26884,7 +26891,10 @@
     </w:p>
     <w:p>
       <w:r>
-        <w:t>Ezen adatok birtokában elkezdődhet a szemantikus elemzés, ami a következő sorokban leírt módon fog történni</w:t>
+        <w:t>Ezen adatok birtokában elkezdődhet a szemantikus elemzés, ami a következő sorokban leírt módon törté</w:t>
+      </w:r>
+      <w:r>
+        <w:t>nik</w:t>
       </w:r>
       <w:r>
         <w:t>:</w:t>
@@ -26973,14 +26983,14 @@
         </w:numPr>
         <w:spacing w:before="240" w:after="240"/>
       </w:pPr>
-      <w:bookmarkStart w:id="82" w:name="_Toc499151252"/>
+      <w:bookmarkStart w:id="81" w:name="_Toc499151252"/>
       <w:r>
         <w:t>Implementá</w:t>
       </w:r>
       <w:r>
         <w:t>ció</w:t>
       </w:r>
-      <w:bookmarkEnd w:id="82"/>
+      <w:bookmarkEnd w:id="81"/>
     </w:p>
     <w:p>
       <w:pPr>
@@ -26991,11 +27001,11 @@
         </w:numPr>
         <w:spacing w:before="240" w:after="240"/>
       </w:pPr>
-      <w:bookmarkStart w:id="83" w:name="_Toc499151253"/>
+      <w:bookmarkStart w:id="82" w:name="_Toc499151253"/>
       <w:r>
         <w:t>Az implementáció részei</w:t>
       </w:r>
-      <w:bookmarkEnd w:id="83"/>
+      <w:bookmarkEnd w:id="82"/>
     </w:p>
     <w:p>
       <w:r>
@@ -27153,7 +27163,7 @@
         <w:t>A</w:t>
       </w:r>
       <w:r>
-        <w:t xml:space="preserve"> konkrét típus ellenőrzést pedig a </w:t>
+        <w:t xml:space="preserve"> konkrét típusellenőrzést pedig a </w:t>
       </w:r>
       <w:r>
         <w:rPr>
@@ -27365,12 +27375,12 @@
         </w:numPr>
         <w:spacing w:before="240" w:after="240"/>
       </w:pPr>
-      <w:bookmarkStart w:id="84" w:name="_Toc499151254"/>
+      <w:bookmarkStart w:id="83" w:name="_Toc499151254"/>
       <w:r>
         <w:lastRenderedPageBreak/>
         <w:t>Hibakezelés</w:t>
       </w:r>
-      <w:bookmarkEnd w:id="84"/>
+      <w:bookmarkEnd w:id="83"/>
     </w:p>
     <w:p>
       <w:r>
@@ -27512,7 +27522,7 @@
         <w:t>.</w:t>
       </w:r>
       <w:r>
-        <w:t xml:space="preserve"> Megjegyzendő, hogy az elemzés során ez a leggyakoribb hiba típus.</w:t>
+        <w:t xml:space="preserve"> Megjegyzendő, hogy az elemzés során ez a leggyakoribb hibatípus.</w:t>
       </w:r>
     </w:p>
     <w:p>
@@ -27571,11 +27581,11 @@
         </w:numPr>
         <w:spacing w:before="240" w:after="240"/>
       </w:pPr>
-      <w:bookmarkStart w:id="85" w:name="_Toc499151255"/>
+      <w:bookmarkStart w:id="84" w:name="_Toc499151255"/>
       <w:r>
         <w:t>Tesztelés</w:t>
       </w:r>
-      <w:bookmarkEnd w:id="85"/>
+      <w:bookmarkEnd w:id="84"/>
     </w:p>
     <w:p>
       <w:r>
@@ -27633,7 +27643,7 @@
     </w:p>
     <w:p>
       <w:r>
-        <w:t xml:space="preserve"> Az elemzőhöz írt 123 teszt 300 sor kód</w:t>
+        <w:t>Az elemzőhöz írt 123 teszt 300 sor kód</w:t>
       </w:r>
       <w:r>
         <w:t>ból áll, ami a szemantikus elemző implementációjának kb. 250 sorát több, mint 99%-ban lefedi.</w:t>
@@ -27719,7 +27729,7 @@
           <w:color w:val="000000"/>
           <w:szCs w:val="19"/>
         </w:rPr>
-        <w:t>: az ilyen névvel kezdődő négy tesztesetben egy vagy több sorban találhatóak különböző szemantikai hibák, és a tesztek azt ellenőrzik, hogy az elemző a megfelelő hibákat találja-e meg a megfelelő sorokban.</w:t>
+        <w:t>: az ilyen névvel kezdődő négy tesztesetben egy vagy több sorban találhatók különböző szemantikai hibák, és a tesztek azt ellenőrzik, hogy az elemző a megfelelő hibákat találja-e meg a megfelelő sorokban.</w:t>
       </w:r>
     </w:p>
     <w:p>
@@ -27731,15 +27741,15 @@
         </w:numPr>
         <w:spacing w:before="240" w:after="240"/>
       </w:pPr>
-      <w:bookmarkStart w:id="86" w:name="_Toc499151256"/>
+      <w:bookmarkStart w:id="85" w:name="_Toc499151256"/>
       <w:r>
         <w:t>Fejlesztési tapasztalatok</w:t>
       </w:r>
-      <w:bookmarkEnd w:id="86"/>
-    </w:p>
-    <w:p>
-      <w:r>
-        <w:t>A szemantikus elemző teljes kivitelezése volt a legkönnyebb rész az analízis fázis három része közül. Úgy gondolom, hogy ez annak tudható be, hogy már a szintaktikus elemző tervezésekor, a nyelvtan megalkotásánál figyeltem arra, hogy csak olyan szabályok legyenek, amelyeket a szemantikus elemző is viszonylag könnyen fel tud majd dolgozni. Emellett több szemantikai ellenőrzési feladatot már a lexikális elemzővel elvégeztem.</w:t>
+      <w:bookmarkEnd w:id="85"/>
+    </w:p>
+    <w:p>
+      <w:r>
+        <w:t>A szemantikus elemző teljes kivitelezése volt a legkönnyebb rész az analízis fázis három része közül. Úgy gondolom, hogy ez annak tudható be, hogy már a szintaktikus elemző tervezésekor, a nyelvtan megalkotásánál figyeltem arra, hogy csak olyan szabályok legyenek, amelyeket a szemantikus elemző is fel tud majd dolgozni. Emellett több szemantikai ellenőrzési feladatot már a lexikális elemzővel elvégeztem.</w:t>
       </w:r>
     </w:p>
     <w:p>
@@ -27754,12 +27764,12 @@
       <w:r>
         <w:br w:type="page"/>
       </w:r>
-      <w:bookmarkStart w:id="87" w:name="_Toc499151257"/>
+      <w:bookmarkStart w:id="86" w:name="_Toc499151257"/>
       <w:r>
         <w:lastRenderedPageBreak/>
         <w:t>Kódgenerálási lehetőségek</w:t>
       </w:r>
-      <w:bookmarkEnd w:id="87"/>
+      <w:bookmarkEnd w:id="86"/>
     </w:p>
     <w:p>
       <w:pPr>
@@ -27770,49 +27780,51 @@
         </w:numPr>
         <w:spacing w:before="240" w:after="240"/>
       </w:pPr>
-      <w:bookmarkStart w:id="88" w:name="_Toc499151258"/>
+      <w:bookmarkStart w:id="87" w:name="_Toc499151258"/>
       <w:r>
         <w:t>A c</w:t>
       </w:r>
       <w:r>
         <w:t>élnyelv kiválasztása</w:t>
       </w:r>
+      <w:bookmarkEnd w:id="87"/>
+    </w:p>
+    <w:p>
+      <w:r>
+        <w:t>A kódgenerálás során az első feladat a célnyelv kiválasztása</w:t>
+      </w:r>
+      <w:r>
+        <w:t xml:space="preserve">, ugyanis a </w:t>
+      </w:r>
+      <w:r>
+        <w:t>teljes fázis</w:t>
+      </w:r>
+      <w:r>
+        <w:t xml:space="preserve"> nagyban függ ettől.</w:t>
+      </w:r>
+      <w:r>
+        <w:t xml:space="preserve"> </w:t>
+      </w:r>
+      <w:r>
+        <w:t>Például,</w:t>
+      </w:r>
+      <w:r>
+        <w:t xml:space="preserve"> ha </w:t>
+      </w:r>
+      <w:r>
+        <w:t>az assembly</w:t>
+      </w:r>
+      <w:r>
+        <w:t xml:space="preserve">t </w:t>
+      </w:r>
+      <w:r>
+        <w:t xml:space="preserve">választjuk célnyelvnek, akkor </w:t>
+      </w:r>
+      <w:r>
+        <w:t>a következőkre érdemes odafigyelni:</w:t>
+      </w:r>
+      <w:bookmarkStart w:id="88" w:name="_GoBack"/>
       <w:bookmarkEnd w:id="88"/>
-    </w:p>
-    <w:p>
-      <w:r>
-        <w:t>A kódgenerálás során az első feladat a célnyelv kiválasztása</w:t>
-      </w:r>
-      <w:r>
-        <w:t xml:space="preserve">, ugyanis a </w:t>
-      </w:r>
-      <w:r>
-        <w:t>teljes fázis</w:t>
-      </w:r>
-      <w:r>
-        <w:t xml:space="preserve"> nagyban függ ettől.</w:t>
-      </w:r>
-      <w:r>
-        <w:t xml:space="preserve"> </w:t>
-      </w:r>
-      <w:r>
-        <w:t>Például,</w:t>
-      </w:r>
-      <w:r>
-        <w:t xml:space="preserve"> ha </w:t>
-      </w:r>
-      <w:r>
-        <w:t>az assembly</w:t>
-      </w:r>
-      <w:r>
-        <w:t xml:space="preserve">t </w:t>
-      </w:r>
-      <w:r>
-        <w:t xml:space="preserve">választjuk célnyelvnek, akkor </w:t>
-      </w:r>
-      <w:r>
-        <w:t>a következőkre érdemes odafigyelni:</w:t>
-      </w:r>
     </w:p>
     <w:p>
       <w:pPr>
@@ -40011,6 +40023,7 @@
         <w:docPartUnique/>
       </w:docPartObj>
     </w:sdtPr>
+    <w:sdtEndPr/>
     <w:sdtContent>
       <w:p>
         <w:pPr>
@@ -40030,7 +40043,7 @@
           <w:rPr>
             <w:noProof/>
           </w:rPr>
-          <w:t>43</w:t>
+          <w:t>56</w:t>
         </w:r>
         <w:r>
           <w:fldChar w:fldCharType="end"/>
@@ -46117,7 +46130,7 @@
 </file>
 
 <file path=customXml/itemProps1.xml><?xml version="1.0" encoding="utf-8"?>
-<ds:datastoreItem xmlns:ds="http://schemas.openxmlformats.org/officeDocument/2006/customXml" ds:itemID="{026774F1-D64C-4C4F-B1C0-50B72C54DB0C}">
+<ds:datastoreItem xmlns:ds="http://schemas.openxmlformats.org/officeDocument/2006/customXml" ds:itemID="{EAD7603C-0EB0-4E20-B0A9-20F909BBB8EC}">
   <ds:schemaRefs>
     <ds:schemaRef ds:uri="http://schemas.openxmlformats.org/officeDocument/2006/bibliography"/>
   </ds:schemaRefs>

</xml_diff>

<commit_message>
Paper review: all done except melléklet
</commit_message>
<xml_diff>
--- a/_documents/O.K. szakdolgozat.docx
+++ b/_documents/O.K. szakdolgozat.docx
@@ -27823,8 +27823,6 @@
       <w:r>
         <w:t>a következőkre érdemes odafigyelni:</w:t>
       </w:r>
-      <w:bookmarkStart w:id="88" w:name="_GoBack"/>
-      <w:bookmarkEnd w:id="88"/>
     </w:p>
     <w:p>
       <w:pPr>
@@ -27981,10 +27979,22 @@
         <w:t>hatékonyság:</w:t>
       </w:r>
       <w:r>
-        <w:t xml:space="preserve"> fordítás után a C#-ban megírt célprogram futtatásakor további fordítás szükséges az ún. MSIL-kódra</w:t>
-      </w:r>
-      <w:r>
-        <w:t>, amit majd a .NET környezet futtatni fog; ez lassítja a végrehajtást.</w:t>
+        <w:t xml:space="preserve"> fordítás után a C#-ban megírt célprogram</w:t>
+      </w:r>
+      <w:r>
+        <w:t>ot újra le kell fordítani, majd</w:t>
+      </w:r>
+      <w:r>
+        <w:t xml:space="preserve"> futtatásakor további fordítás szükséges az ún. MSIL-kódra</w:t>
+      </w:r>
+      <w:r>
+        <w:t xml:space="preserve">, amit majd a .NET környezet futtatni fog; ez </w:t>
+      </w:r>
+      <w:r>
+        <w:t xml:space="preserve">láthatóan </w:t>
+      </w:r>
+      <w:r>
+        <w:t>lassítja a végrehajtást.</w:t>
       </w:r>
     </w:p>
     <w:p>
@@ -28087,18 +28097,30 @@
         </w:numPr>
         <w:spacing w:before="240" w:after="240"/>
       </w:pPr>
-      <w:bookmarkStart w:id="89" w:name="_Toc499151259"/>
+      <w:bookmarkStart w:id="88" w:name="_Toc499151259"/>
       <w:r>
         <w:t>A kódgenerálás módja</w:t>
       </w:r>
-      <w:bookmarkEnd w:id="89"/>
+      <w:bookmarkEnd w:id="88"/>
     </w:p>
     <w:p>
       <w:r>
         <w:t>A</w:t>
       </w:r>
       <w:r>
-        <w:t xml:space="preserve"> kódgenerálás megtervezéséhez először számba kell venni a két nyelv közötti különbségeket, és ehhez lehetőség szerint egy determinisztikus transzformációt adni</w:t>
+        <w:t xml:space="preserve"> kódgenerálás megtervezéséhez először </w:t>
+      </w:r>
+      <w:r>
+        <w:t xml:space="preserve">elemezni kell </w:t>
+      </w:r>
+      <w:r>
+        <w:t xml:space="preserve">a két nyelv közötti különbségeket, és ehhez lehetőség szerint egy </w:t>
+      </w:r>
+      <w:r>
+        <w:t>egyértelmű, mindig alkalmazható</w:t>
+      </w:r>
+      <w:r>
+        <w:t xml:space="preserve"> transzformációt adni</w:t>
       </w:r>
       <w:r>
         <w:t>.</w:t>
@@ -28119,11 +28141,11 @@
         </w:numPr>
         <w:spacing w:before="240" w:after="240"/>
       </w:pPr>
-      <w:bookmarkStart w:id="90" w:name="_Toc499151260"/>
+      <w:bookmarkStart w:id="89" w:name="_Toc499151260"/>
       <w:r>
         <w:t>Kulcsszó transzformációk</w:t>
       </w:r>
-      <w:bookmarkEnd w:id="90"/>
+      <w:bookmarkEnd w:id="89"/>
     </w:p>
     <w:p>
       <w:r>
@@ -29318,7 +29340,7 @@
         </w:tc>
       </w:tr>
     </w:tbl>
-    <w:bookmarkStart w:id="91" w:name="_Ref498462935"/>
+    <w:bookmarkStart w:id="90" w:name="_Ref498462935"/>
     <w:p>
       <w:pPr>
         <w:pStyle w:val="Kpalrs"/>
@@ -29428,7 +29450,7 @@
         </w:rPr>
         <w:t>. táblázat</w:t>
       </w:r>
-      <w:bookmarkEnd w:id="91"/>
+      <w:bookmarkEnd w:id="90"/>
       <w:r>
         <w:rPr>
           <w:i w:val="0"/>
@@ -29440,7 +29462,7 @@
     </w:p>
     <w:p>
       <w:pPr>
-        <w:spacing w:before="480" w:line="259" w:lineRule="auto"/>
+        <w:spacing w:before="120" w:line="259" w:lineRule="auto"/>
         <w:jc w:val="left"/>
         <w:rPr>
           <w:szCs w:val="24"/>
@@ -30186,7 +30208,6 @@
                 <w:color w:val="000000"/>
                 <w:sz w:val="22"/>
               </w:rPr>
-              <w:lastRenderedPageBreak/>
               <w:t>}</w:t>
             </w:r>
           </w:p>
@@ -30583,7 +30604,7 @@
         </w:tc>
       </w:tr>
     </w:tbl>
-    <w:bookmarkStart w:id="92" w:name="_Ref498463487"/>
+    <w:bookmarkStart w:id="91" w:name="_Ref498463487"/>
     <w:p>
       <w:pPr>
         <w:pStyle w:val="Kpalrs"/>
@@ -30680,7 +30701,7 @@
         </w:rPr>
         <w:t>. táblázat</w:t>
       </w:r>
-      <w:bookmarkEnd w:id="92"/>
+      <w:bookmarkEnd w:id="91"/>
       <w:r>
         <w:rPr>
           <w:i w:val="0"/>
@@ -30699,11 +30720,11 @@
         <w:spacing w:beforeLines="200" w:before="480" w:after="240"/>
         <w:ind w:left="788" w:hanging="431"/>
       </w:pPr>
-      <w:bookmarkStart w:id="93" w:name="_Toc499151261"/>
+      <w:bookmarkStart w:id="92" w:name="_Toc499151261"/>
       <w:r>
         <w:t>Operátor transzformációk</w:t>
       </w:r>
-      <w:bookmarkEnd w:id="93"/>
+      <w:bookmarkEnd w:id="92"/>
     </w:p>
     <w:p>
       <w:r>
@@ -31026,7 +31047,7 @@
         </w:tc>
       </w:tr>
     </w:tbl>
-    <w:bookmarkStart w:id="94" w:name="_Ref498463668"/>
+    <w:bookmarkStart w:id="93" w:name="_Ref498463668"/>
     <w:p>
       <w:pPr>
         <w:pStyle w:val="Kpalrs"/>
@@ -31123,7 +31144,7 @@
         </w:rPr>
         <w:t>. táblázat</w:t>
       </w:r>
-      <w:bookmarkEnd w:id="94"/>
+      <w:bookmarkEnd w:id="93"/>
       <w:r>
         <w:rPr>
           <w:i w:val="0"/>
@@ -31141,14 +31162,14 @@
         </w:numPr>
         <w:spacing w:before="240" w:after="240"/>
       </w:pPr>
-      <w:bookmarkStart w:id="95" w:name="_Toc499151262"/>
+      <w:bookmarkStart w:id="94" w:name="_Toc499151262"/>
       <w:r>
         <w:t xml:space="preserve">Konverziós függvények </w:t>
       </w:r>
       <w:r>
         <w:t>transzformációja</w:t>
       </w:r>
-      <w:bookmarkEnd w:id="95"/>
+      <w:bookmarkEnd w:id="94"/>
     </w:p>
     <w:p>
       <w:r>
@@ -31206,7 +31227,19 @@
         <w:t>egyértelműsége</w:t>
       </w:r>
       <w:r>
-        <w:t xml:space="preserve"> és a terjedelem miatt).</w:t>
+        <w:t xml:space="preserve"> és a </w:t>
+      </w:r>
+      <w:r>
+        <w:t xml:space="preserve">szakdolgozat </w:t>
+      </w:r>
+      <w:r>
+        <w:t>terjedelem</w:t>
+      </w:r>
+      <w:r>
+        <w:t>i határai</w:t>
+      </w:r>
+      <w:r>
+        <w:t xml:space="preserve"> miatt).</w:t>
       </w:r>
     </w:p>
     <w:p>
@@ -31218,18 +31251,21 @@
         </w:numPr>
         <w:spacing w:before="240" w:after="240"/>
       </w:pPr>
-      <w:bookmarkStart w:id="96" w:name="_Toc499151263"/>
+      <w:bookmarkStart w:id="95" w:name="_Toc499151263"/>
       <w:r>
         <w:t>Megjegyzések</w:t>
       </w:r>
-      <w:bookmarkEnd w:id="96"/>
+      <w:bookmarkEnd w:id="95"/>
     </w:p>
     <w:p>
       <w:r>
         <w:t>Az előző alfejezetekben részletezett kódgenerálási mód tu</w:t>
       </w:r>
       <w:r>
-        <w:t xml:space="preserve">lajdonképpen egy transzformációs </w:t>
+        <w:t>lajdonképpen egy transzformáció</w:t>
+      </w:r>
+      <w:r>
+        <w:t>-</w:t>
       </w:r>
       <w:r>
         <w:t xml:space="preserve">halmazt adott meg a forrás és a célnyelv között. Ugyan a két nyelv hasonlósága miatt ebben az esetben ez akár a lexikális elemző kimenetéből megtehető, bármilyen más nyelv esetén rendkívül nehéz </w:t>
@@ -31253,16 +31289,28 @@
         </w:numPr>
         <w:spacing w:before="240" w:after="240"/>
       </w:pPr>
-      <w:bookmarkStart w:id="97" w:name="_Toc499151264"/>
+      <w:bookmarkStart w:id="96" w:name="_Toc499151264"/>
       <w:r>
         <w:lastRenderedPageBreak/>
         <w:t>Az eredmények bemutatása, értékelése</w:t>
       </w:r>
-      <w:bookmarkEnd w:id="97"/>
-    </w:p>
-    <w:p>
-      <w:r>
-        <w:t xml:space="preserve">Az analízis fázis végeztével elkészítettem egy, a három fázist összefogó DLL illetve konzolalkalmazást. Az előzőben egyetlen publikus metódus szerepel, amely bemenetként a fordítandó programkódot várja szöveg formátumban, kimenetként pedig egy szöveg listát ad, ami tekinthető a fordító által küldött üzeneteknek. A konzolalkalmazás ezt használja fel: argumentumként egy fájl elérési útját várja, és az elemzés közben pedig kiírja a konzolra az érkező üzeneteket. Az alkalmazás </w:t>
+      <w:bookmarkEnd w:id="96"/>
+    </w:p>
+    <w:p>
+      <w:r>
+        <w:t>Az analízis fázis végeztével elkészítettem egy, a három fázist összefogó DLL</w:t>
+      </w:r>
+      <w:r>
+        <w:t>-t</w:t>
+      </w:r>
+      <w:r>
+        <w:t xml:space="preserve"> </w:t>
+      </w:r>
+      <w:r>
+        <w:t xml:space="preserve">és </w:t>
+      </w:r>
+      <w:r>
+        <w:t xml:space="preserve">konzolalkalmazást. Az előzőben egyetlen publikus metódus szerepel, amely bemenetként a fordítandó programkódot várja szöveg formátumban, kimenetként pedig egy szöveg listát ad, ami tekinthető a fordító által küldött üzeneteknek. A konzolalkalmazás ezt használja fel: argumentumként egy fájl elérési útját várja, és az elemzés közben pedig kiírja a konzolra az érkező üzeneteket. Az alkalmazás </w:t>
       </w:r>
       <w:r>
         <w:t xml:space="preserve">működését a </w:t>
@@ -31376,7 +31424,7 @@
           <w:szCs w:val="24"/>
         </w:rPr>
       </w:pPr>
-      <w:bookmarkStart w:id="98" w:name="_Ref498498239"/>
+      <w:bookmarkStart w:id="97" w:name="_Ref498498239"/>
       <w:r>
         <w:rPr>
           <w:i w:val="0"/>
@@ -31434,7 +31482,7 @@
         </w:rPr>
         <w:t>. ábra</w:t>
       </w:r>
-      <w:bookmarkEnd w:id="98"/>
+      <w:bookmarkEnd w:id="97"/>
       <w:r>
         <w:rPr>
           <w:i w:val="0"/>
@@ -31477,7 +31525,10 @@
         <w:t xml:space="preserve">A szakdolgozat teljes fejlődési ciklusa </w:t>
       </w:r>
       <w:r>
-        <w:t>megtekinthető a következő weboldalon:</w:t>
+        <w:t>nyomon követhető</w:t>
+      </w:r>
+      <w:r>
+        <w:t xml:space="preserve"> a következő weboldalon:</w:t>
       </w:r>
     </w:p>
     <w:p>
@@ -31512,12 +31563,12 @@
         </w:numPr>
         <w:spacing w:before="240" w:after="240"/>
       </w:pPr>
-      <w:bookmarkStart w:id="99" w:name="_Toc499151265"/>
+      <w:bookmarkStart w:id="98" w:name="_Toc499151265"/>
       <w:r>
         <w:lastRenderedPageBreak/>
         <w:t>Tartalmi összefoglaló</w:t>
       </w:r>
-      <w:bookmarkEnd w:id="99"/>
+      <w:bookmarkEnd w:id="98"/>
     </w:p>
     <w:p>
       <w:r>
@@ -31599,41 +31650,99 @@
         </w:numPr>
         <w:spacing w:before="240" w:after="240"/>
       </w:pPr>
-      <w:bookmarkStart w:id="100" w:name="_Toc499151266"/>
+      <w:bookmarkStart w:id="99" w:name="_Toc499151266"/>
       <w:r>
         <w:lastRenderedPageBreak/>
         <w:t>Abstract</w:t>
       </w:r>
+      <w:bookmarkEnd w:id="99"/>
+    </w:p>
+    <w:p>
+      <w:r>
+        <w:rPr>
+          <w:noProof/>
+          <w:lang w:val="en-US"/>
+        </w:rPr>
+        <w:t xml:space="preserve">The goal of this thesis is to define a language, and implement the </w:t>
+      </w:r>
+      <w:r>
+        <w:rPr>
+          <w:noProof/>
+          <w:lang w:val="en-US"/>
+        </w:rPr>
+        <w:t xml:space="preserve">analysis phase of the </w:t>
+      </w:r>
+      <w:r>
+        <w:rPr>
+          <w:noProof/>
+          <w:lang w:val="en-US"/>
+        </w:rPr>
+        <w:t xml:space="preserve">corresponding </w:t>
+      </w:r>
+      <w:r>
+        <w:rPr>
+          <w:noProof/>
+          <w:lang w:val="en-US"/>
+        </w:rPr>
+        <w:t>compiler</w:t>
+      </w:r>
+      <w:r>
+        <w:rPr>
+          <w:noProof/>
+          <w:lang w:val="en-US"/>
+        </w:rPr>
+        <w:t xml:space="preserve"> as well as provide an </w:t>
+      </w:r>
+      <w:r>
+        <w:rPr>
+          <w:noProof/>
+          <w:lang w:val="en-US"/>
+        </w:rPr>
+        <w:t xml:space="preserve">overview of </w:t>
+      </w:r>
+      <w:r>
+        <w:rPr>
+          <w:noProof/>
+          <w:lang w:val="en-US"/>
+        </w:rPr>
+        <w:t xml:space="preserve">the code generation step of the </w:t>
+      </w:r>
+      <w:r>
+        <w:rPr>
+          <w:noProof/>
+          <w:lang w:val="en-US"/>
+        </w:rPr>
+        <w:t xml:space="preserve">synthesis phase. The source language of the compiling process is a pseudocode-like language, which is based on the pseudocode-language </w:t>
+      </w:r>
+      <w:r>
+        <w:rPr>
+          <w:noProof/>
+          <w:lang w:val="en-US"/>
+        </w:rPr>
+        <w:t xml:space="preserve">taught at </w:t>
+      </w:r>
+      <w:r>
+        <w:rPr>
+          <w:noProof/>
+          <w:lang w:val="en-US"/>
+        </w:rPr>
+        <w:t xml:space="preserve">the John von Neumann Faculty of Informatics of Óbuda University. All three parts of the analysis phase (lexical analysis, syntax analysis, semantic analysis) is written by hand in C# language, and the correct </w:t>
+      </w:r>
+      <w:r>
+        <w:rPr>
+          <w:noProof/>
+          <w:lang w:val="en-US"/>
+        </w:rPr>
+        <w:t>implementation is proven by automatized tests.</w:t>
+      </w:r>
+      <w:r>
+        <w:rPr>
+          <w:noProof/>
+        </w:rPr>
+        <w:t xml:space="preserve"> </w:t>
+      </w:r>
+      <w:bookmarkStart w:id="100" w:name="_GoBack"/>
       <w:bookmarkEnd w:id="100"/>
-    </w:p>
-    <w:p>
-      <w:r>
-        <w:rPr>
-          <w:noProof/>
-          <w:lang w:val="en-US"/>
-        </w:rPr>
-        <w:t xml:space="preserve">The goal of this thesis is to define a language, and implement the corresponding </w:t>
-      </w:r>
-      <w:r>
-        <w:rPr>
-          <w:noProof/>
-          <w:lang w:val="en-US"/>
-        </w:rPr>
-        <w:t xml:space="preserve">compiler’s analysis phase as well as the overview of synthesis phase’s code generation step. The source language of the compiling process is a pseudocode-like language, which is based on the pseudocode-language teached on the John von Neumann Faculty of Informatics of the Óbuda University. All three parts of the analysis phase (lexical analysis, syntax analysis, semantic analysis) is written by hand in C# language, and the correct </w:t>
-      </w:r>
-      <w:r>
-        <w:rPr>
-          <w:noProof/>
-          <w:lang w:val="en-US"/>
-        </w:rPr>
-        <w:t>implementation is proven by automatized tests.</w:t>
-      </w:r>
-      <w:r>
-        <w:rPr>
-          <w:noProof/>
-        </w:rPr>
-        <w:t xml:space="preserve"> </w:t>
-      </w:r>
       <w:r>
         <w:br w:type="page"/>
       </w:r>
@@ -40023,7 +40132,6 @@
         <w:docPartUnique/>
       </w:docPartObj>
     </w:sdtPr>
-    <w:sdtEndPr/>
     <w:sdtContent>
       <w:p>
         <w:pPr>
@@ -40043,7 +40151,7 @@
           <w:rPr>
             <w:noProof/>
           </w:rPr>
-          <w:t>56</w:t>
+          <w:t>61</w:t>
         </w:r>
         <w:r>
           <w:fldChar w:fldCharType="end"/>
@@ -46130,7 +46238,7 @@
 </file>
 
 <file path=customXml/itemProps1.xml><?xml version="1.0" encoding="utf-8"?>
-<ds:datastoreItem xmlns:ds="http://schemas.openxmlformats.org/officeDocument/2006/customXml" ds:itemID="{EAD7603C-0EB0-4E20-B0A9-20F909BBB8EC}">
+<ds:datastoreItem xmlns:ds="http://schemas.openxmlformats.org/officeDocument/2006/customXml" ds:itemID="{55C3BE7A-CDCF-4182-B220-454FB4B3048D}">
   <ds:schemaRefs>
     <ds:schemaRef ds:uri="http://schemas.openxmlformats.org/officeDocument/2006/bibliography"/>
   </ds:schemaRefs>

</xml_diff>

<commit_message>
Paper: refresh TOC page numbers
</commit_message>
<xml_diff>
--- a/_documents/O.K. szakdolgozat.docx
+++ b/_documents/O.K. szakdolgozat.docx
@@ -1908,8 +1908,10 @@
             </w:rPr>
             <w:t>jegyzék</w:t>
           </w:r>
+          <w:bookmarkStart w:id="2" w:name="_GoBack"/>
           <w:bookmarkEnd w:id="0"/>
           <w:bookmarkEnd w:id="1"/>
+          <w:bookmarkEnd w:id="2"/>
         </w:p>
         <w:p>
           <w:pPr>
@@ -9084,8 +9086,6 @@
               <w:fldChar w:fldCharType="end"/>
             </w:r>
           </w:hyperlink>
-          <w:bookmarkStart w:id="2" w:name="_GoBack"/>
-          <w:bookmarkEnd w:id="2"/>
           <w:r>
             <w:rPr>
               <w:b/>
@@ -9341,6 +9341,7 @@
       </w:pPr>
       <w:bookmarkStart w:id="5" w:name="_Toc499151189"/>
       <w:r>
+        <w:lastRenderedPageBreak/>
         <w:t>A megoldandó probléma és motivációi</w:t>
       </w:r>
       <w:bookmarkEnd w:id="5"/>
@@ -9579,6 +9580,7 @@
       </w:pPr>
       <w:bookmarkStart w:id="6" w:name="_Toc499151190"/>
       <w:r>
+        <w:lastRenderedPageBreak/>
         <w:t xml:space="preserve">A fordítóprogramok </w:t>
       </w:r>
       <w:r>
@@ -10043,6 +10045,7 @@
           <w:noProof/>
           <w:lang w:eastAsia="hu-HU"/>
         </w:rPr>
+        <w:lastRenderedPageBreak/>
         <mc:AlternateContent>
           <mc:Choice Requires="wps">
             <w:drawing>
@@ -10090,7 +10093,7 @@
                                 <w:sz w:val="36"/>
                               </w:rPr>
                             </w:pPr>
-                            <w:bookmarkStart w:id="10" w:name="_Ref469231397"/>
+                            <w:bookmarkStart w:id="9" w:name="_Ref469231397"/>
                             <w:r>
                               <w:rPr>
                                 <w:noProof/>
@@ -10139,7 +10142,7 @@
                               </w:rPr>
                               <w:t>. ábra</w:t>
                             </w:r>
-                            <w:bookmarkEnd w:id="10"/>
+                            <w:bookmarkEnd w:id="9"/>
                             <w:r>
                               <w:rPr>
                                 <w:sz w:val="24"/>
@@ -10360,14 +10363,14 @@
           <w:szCs w:val="24"/>
         </w:rPr>
       </w:pPr>
-      <w:bookmarkStart w:id="12" w:name="_Toc499151192"/>
+      <w:bookmarkStart w:id="10" w:name="_Toc499151192"/>
       <w:r>
         <w:rPr>
           <w:szCs w:val="24"/>
         </w:rPr>
         <w:t>Lexikális elemző</w:t>
       </w:r>
-      <w:bookmarkEnd w:id="12"/>
+      <w:bookmarkEnd w:id="10"/>
     </w:p>
     <w:p>
       <w:pPr>
@@ -10731,7 +10734,14 @@
         <w:rPr>
           <w:szCs w:val="24"/>
         </w:rPr>
-        <w:t xml:space="preserve"> lexikális elemhez vezet. Amint a bővítéssel helytelen lexikális elemet találunk, szakítsuk meg az aktuális részsorozat elemzését, és lépjünk vissza a legutóbb helyesen felismert részletre. Ezt tároljuk el, majd a részlet után következő karaktertől folytassuk tovább a fentieket.</w:t>
+        <w:t xml:space="preserve"> lexikális elemhez vezet. Amint a bővítéssel helytelen lexikális elemet találunk, szakítsuk meg az aktuális részsorozat elemzését, és lépjünk vissza a legutóbb helyesen felismert részletre. Ezt tároljuk el, </w:t>
+      </w:r>
+      <w:r>
+        <w:rPr>
+          <w:szCs w:val="24"/>
+        </w:rPr>
+        <w:lastRenderedPageBreak/>
+        <w:t>majd a részlet után következő karaktertől folytassuk tovább a fentieket.</w:t>
       </w:r>
       <w:r>
         <w:rPr>
@@ -11848,7 +11858,7 @@
           <w:szCs w:val="24"/>
         </w:rPr>
       </w:pPr>
-      <w:bookmarkStart w:id="13" w:name="_Toc499151193"/>
+      <w:bookmarkStart w:id="11" w:name="_Toc499151193"/>
       <w:r>
         <w:rPr>
           <w:noProof/>
@@ -11870,7 +11880,7 @@
         </w:rPr>
         <w:t>olvasás</w:t>
       </w:r>
-      <w:bookmarkEnd w:id="13"/>
+      <w:bookmarkEnd w:id="11"/>
     </w:p>
     <w:p>
       <w:pPr>
@@ -12926,6 +12936,7 @@
         <w:rPr>
           <w:szCs w:val="24"/>
         </w:rPr>
+        <w:lastRenderedPageBreak/>
         <w:t xml:space="preserve">A hiba nem </w:t>
       </w:r>
       <w:r>
@@ -12972,7 +12983,7 @@
           <w:szCs w:val="24"/>
         </w:rPr>
       </w:pPr>
-      <w:bookmarkStart w:id="14" w:name="_Toc499151194"/>
+      <w:bookmarkStart w:id="12" w:name="_Toc499151194"/>
       <w:r>
         <w:rPr>
           <w:szCs w:val="24"/>
@@ -12991,7 +13002,7 @@
         </w:rPr>
         <w:t>a kimenet</w:t>
       </w:r>
-      <w:bookmarkEnd w:id="14"/>
+      <w:bookmarkEnd w:id="12"/>
     </w:p>
     <w:p>
       <w:pPr>
@@ -13494,13 +13505,13 @@
         </w:numPr>
         <w:spacing w:before="240" w:after="240"/>
       </w:pPr>
-      <w:bookmarkStart w:id="15" w:name="_Ref469232301"/>
-      <w:bookmarkStart w:id="16" w:name="_Toc499151195"/>
+      <w:bookmarkStart w:id="13" w:name="_Ref469232301"/>
+      <w:bookmarkStart w:id="14" w:name="_Toc499151195"/>
       <w:r>
         <w:t>Szimbólumtábla</w:t>
       </w:r>
-      <w:bookmarkEnd w:id="15"/>
-      <w:bookmarkEnd w:id="16"/>
+      <w:bookmarkEnd w:id="13"/>
+      <w:bookmarkEnd w:id="14"/>
     </w:p>
     <w:p>
       <w:r>
@@ -13571,6 +13582,7 @@
         </w:numPr>
       </w:pPr>
       <w:r>
+        <w:lastRenderedPageBreak/>
         <w:t>szimbólum neve</w:t>
       </w:r>
     </w:p>
@@ -13973,6 +13985,7 @@
           <w:b/>
           <w:sz w:val="22"/>
         </w:rPr>
+        <w:lastRenderedPageBreak/>
         <w:tab/>
         <w:t>a kimenetre helyezzük az új azonosítót</w:t>
       </w:r>
@@ -14030,11 +14043,11 @@
         <w:spacing w:before="240" w:after="240"/>
         <w:ind w:left="568" w:hanging="284"/>
       </w:pPr>
-      <w:bookmarkStart w:id="17" w:name="_Toc499151196"/>
+      <w:bookmarkStart w:id="15" w:name="_Toc499151196"/>
       <w:r>
         <w:t>Szintaktikus elemző</w:t>
       </w:r>
-      <w:bookmarkEnd w:id="17"/>
+      <w:bookmarkEnd w:id="15"/>
     </w:p>
     <w:p>
       <w:pPr>
@@ -14071,7 +14084,7 @@
         </w:numPr>
         <w:spacing w:before="240" w:after="240"/>
       </w:pPr>
-      <w:bookmarkStart w:id="18" w:name="_Toc499151197"/>
+      <w:bookmarkStart w:id="16" w:name="_Toc499151197"/>
       <w:r>
         <w:t>A szintaktikus elemző</w:t>
       </w:r>
@@ -14081,7 +14094,7 @@
       <w:r>
         <w:t xml:space="preserve"> típusai</w:t>
       </w:r>
-      <w:bookmarkEnd w:id="18"/>
+      <w:bookmarkEnd w:id="16"/>
     </w:p>
     <w:p>
       <w:pPr>
@@ -14279,7 +14292,11 @@
         <w:t xml:space="preserve">jobbra történő feldolgozást szokták használni. </w:t>
       </w:r>
       <w:r>
-        <w:t>Az elemzők</w:t>
+        <w:t xml:space="preserve">Az </w:t>
+      </w:r>
+      <w:r>
+        <w:lastRenderedPageBreak/>
+        <w:t>elemzők</w:t>
       </w:r>
       <w:r>
         <w:t xml:space="preserve"> csoportjait általában egy rövidített, angol névvel szokták ellátni; a nevekben található első, </w:t>
@@ -14534,7 +14551,7 @@
         </w:numPr>
         <w:spacing w:before="240" w:after="240"/>
       </w:pPr>
-      <w:bookmarkStart w:id="19" w:name="_Toc499151198"/>
+      <w:bookmarkStart w:id="17" w:name="_Toc499151198"/>
       <w:r>
         <w:t xml:space="preserve">A </w:t>
       </w:r>
@@ -14544,7 +14561,7 @@
       <w:r>
         <w:t>fa</w:t>
       </w:r>
-      <w:bookmarkEnd w:id="19"/>
+      <w:bookmarkEnd w:id="17"/>
     </w:p>
     <w:p>
       <w:pPr>
@@ -14603,6 +14620,12 @@
           <w:noProof/>
         </w:rPr>
         <w:br/>
+      </w:r>
+      <w:r>
+        <w:rPr>
+          <w:noProof/>
+        </w:rPr>
+        <w:lastRenderedPageBreak/>
         <w:t xml:space="preserve">3) </w:t>
       </w:r>
       <w:r>
@@ -15273,11 +15296,12 @@
         </w:numPr>
         <w:spacing w:before="240" w:after="240"/>
       </w:pPr>
-      <w:bookmarkStart w:id="20" w:name="_Toc499151199"/>
-      <w:r>
+      <w:bookmarkStart w:id="18" w:name="_Toc499151199"/>
+      <w:r>
+        <w:lastRenderedPageBreak/>
         <w:t>Rekurzió</w:t>
       </w:r>
-      <w:bookmarkEnd w:id="20"/>
+      <w:bookmarkEnd w:id="18"/>
     </w:p>
     <w:p>
       <w:r>
@@ -15317,13 +15341,13 @@
         <w:spacing w:before="240" w:after="240"/>
         <w:ind w:left="568" w:hanging="284"/>
       </w:pPr>
-      <w:bookmarkStart w:id="21" w:name="_Ref498103545"/>
-      <w:bookmarkStart w:id="22" w:name="_Toc499151200"/>
+      <w:bookmarkStart w:id="19" w:name="_Ref498103545"/>
+      <w:bookmarkStart w:id="20" w:name="_Toc499151200"/>
       <w:r>
         <w:t>Szemantikus elemző</w:t>
       </w:r>
-      <w:bookmarkEnd w:id="21"/>
-      <w:bookmarkEnd w:id="22"/>
+      <w:bookmarkEnd w:id="19"/>
+      <w:bookmarkEnd w:id="20"/>
     </w:p>
     <w:p>
       <w:r>
@@ -15476,11 +15500,11 @@
       <w:r>
         <w:t xml:space="preserve"> </w:t>
       </w:r>
-      <w:bookmarkStart w:id="23" w:name="_Toc499151201"/>
+      <w:bookmarkStart w:id="21" w:name="_Toc499151201"/>
       <w:r>
         <w:t>Kódgeneráló</w:t>
       </w:r>
-      <w:bookmarkEnd w:id="23"/>
+      <w:bookmarkEnd w:id="21"/>
     </w:p>
     <w:p>
       <w:r>
@@ -15506,18 +15530,22 @@
       <w:r>
         <w:t xml:space="preserve"> </w:t>
       </w:r>
-      <w:bookmarkStart w:id="24" w:name="_Toc499151202"/>
+      <w:bookmarkStart w:id="22" w:name="_Toc499151202"/>
       <w:r>
         <w:t>Kódoptimalizáló</w:t>
       </w:r>
-      <w:bookmarkEnd w:id="24"/>
+      <w:bookmarkEnd w:id="22"/>
     </w:p>
     <w:p>
       <w:r>
         <w:t xml:space="preserve"> </w:t>
       </w:r>
       <w:r>
-        <w:t xml:space="preserve">„A kódoptimalizálás a legegyszerűbb esetben a tárgykódban lévő azonos programrészek felfedezését és egy alprogramba való helyezését, vagy a hurkok ciklusváltozótól független részeinek megkeresését és a hurkon kívül való elhelyezését jelenti. Bonyolultabbak a gépfüggő kódoptimalizáló programok, amelyek például optimális regiszter-használatot biztosítanak. A fordítóprogramok íróinak a célja, hogy a kódoptimalizáló jobb és hatékonyabb tárgyprogramot állítson elő, mint amit egy (az assembly nyelvű programozásban) gyakorlott programozó készíteni tud.” </w:t>
+        <w:t xml:space="preserve">„A kódoptimalizálás a legegyszerűbb esetben a tárgykódban lévő azonos programrészek felfedezését és egy alprogramba való helyezését, vagy a hurkok ciklusváltozótól független részeinek megkeresését és a hurkon kívül való elhelyezését jelenti. Bonyolultabbak a </w:t>
+      </w:r>
+      <w:r>
+        <w:lastRenderedPageBreak/>
+        <w:t xml:space="preserve">gépfüggő kódoptimalizáló programok, amelyek például optimális regiszter-használatot biztosítanak. A fordítóprogramok íróinak a célja, hogy a kódoptimalizáló jobb és hatékonyabb tárgyprogramot állítson elő, mint amit egy (az assembly nyelvű programozásban) gyakorlott programozó készíteni tud.” </w:t>
       </w:r>
       <w:r>
         <w:t>[1]</w:t>
@@ -15562,7 +15590,7 @@
       <w:r>
         <w:t xml:space="preserve"> </w:t>
       </w:r>
-      <w:bookmarkStart w:id="25" w:name="_Toc499151203"/>
+      <w:bookmarkStart w:id="23" w:name="_Toc499151203"/>
       <w:r>
         <w:t xml:space="preserve">A fordítási </w:t>
       </w:r>
@@ -15581,7 +15609,7 @@
       <w:r>
         <w:t>[2]</w:t>
       </w:r>
-      <w:bookmarkEnd w:id="25"/>
+      <w:bookmarkEnd w:id="23"/>
     </w:p>
     <w:p>
       <w:r>
@@ -15703,7 +15731,7 @@
           <w:sz w:val="24"/>
         </w:rPr>
       </w:pPr>
-      <w:bookmarkStart w:id="26" w:name="_Ref469231452"/>
+      <w:bookmarkStart w:id="24" w:name="_Ref469231452"/>
       <w:r>
         <w:rPr>
           <w:sz w:val="24"/>
@@ -15722,7 +15750,7 @@
         </w:rPr>
         <w:t>. ábra</w:t>
       </w:r>
-      <w:bookmarkEnd w:id="26"/>
+      <w:bookmarkEnd w:id="24"/>
       <w:r>
         <w:rPr>
           <w:sz w:val="24"/>
@@ -15867,7 +15895,7 @@
           <w:szCs w:val="24"/>
         </w:rPr>
       </w:pPr>
-      <w:bookmarkStart w:id="27" w:name="_Ref469231517"/>
+      <w:bookmarkStart w:id="25" w:name="_Ref469231517"/>
       <w:r>
         <w:rPr>
           <w:sz w:val="24"/>
@@ -15889,7 +15917,7 @@
         </w:rPr>
         <w:t>. ábra</w:t>
       </w:r>
-      <w:bookmarkEnd w:id="27"/>
+      <w:bookmarkEnd w:id="25"/>
       <w:r>
         <w:rPr>
           <w:sz w:val="24"/>
@@ -15965,11 +15993,12 @@
         <w:spacing w:before="240" w:after="240"/>
         <w:jc w:val="both"/>
       </w:pPr>
-      <w:bookmarkStart w:id="28" w:name="_Toc499151204"/>
-      <w:r>
+      <w:bookmarkStart w:id="26" w:name="_Toc499151204"/>
+      <w:r>
+        <w:lastRenderedPageBreak/>
         <w:t>A feladat elemzése</w:t>
       </w:r>
-      <w:bookmarkEnd w:id="28"/>
+      <w:bookmarkEnd w:id="26"/>
     </w:p>
     <w:p>
       <w:r>
@@ -15985,11 +16014,11 @@
         </w:numPr>
         <w:spacing w:before="240" w:after="240"/>
       </w:pPr>
-      <w:bookmarkStart w:id="29" w:name="_Toc499151205"/>
+      <w:bookmarkStart w:id="27" w:name="_Toc499151205"/>
       <w:r>
         <w:t>Lexikális elemző</w:t>
       </w:r>
-      <w:bookmarkEnd w:id="29"/>
+      <w:bookmarkEnd w:id="27"/>
     </w:p>
     <w:p>
       <w:r>
@@ -16044,11 +16073,11 @@
         </w:numPr>
         <w:spacing w:before="240" w:after="240"/>
       </w:pPr>
-      <w:bookmarkStart w:id="30" w:name="_Toc499151206"/>
+      <w:bookmarkStart w:id="28" w:name="_Toc499151206"/>
       <w:r>
         <w:t>Szintaktikus elemző</w:t>
       </w:r>
-      <w:bookmarkEnd w:id="30"/>
+      <w:bookmarkEnd w:id="28"/>
     </w:p>
     <w:p>
       <w:r>
@@ -16094,11 +16123,11 @@
         </w:numPr>
         <w:spacing w:before="240" w:after="240"/>
       </w:pPr>
-      <w:bookmarkStart w:id="31" w:name="_Toc499151207"/>
+      <w:bookmarkStart w:id="29" w:name="_Toc499151207"/>
       <w:r>
         <w:t>Szemantikus elemző</w:t>
       </w:r>
-      <w:bookmarkEnd w:id="31"/>
+      <w:bookmarkEnd w:id="29"/>
     </w:p>
     <w:p>
       <w:r>
@@ -16147,11 +16176,11 @@
         </w:numPr>
         <w:spacing w:before="240" w:after="240"/>
       </w:pPr>
-      <w:bookmarkStart w:id="32" w:name="_Toc499151208"/>
+      <w:bookmarkStart w:id="30" w:name="_Toc499151208"/>
       <w:r>
         <w:t>Kódgeneráló</w:t>
       </w:r>
-      <w:bookmarkEnd w:id="32"/>
+      <w:bookmarkEnd w:id="30"/>
     </w:p>
     <w:p>
       <w:r>
@@ -16197,11 +16226,11 @@
         </w:numPr>
         <w:spacing w:before="240" w:after="240"/>
       </w:pPr>
-      <w:bookmarkStart w:id="33" w:name="_Toc499151209"/>
+      <w:bookmarkStart w:id="31" w:name="_Toc499151209"/>
       <w:r>
         <w:t>Kódoptimalizáló</w:t>
       </w:r>
-      <w:bookmarkEnd w:id="33"/>
+      <w:bookmarkEnd w:id="31"/>
     </w:p>
     <w:p>
       <w:pPr>
@@ -16260,11 +16289,12 @@
         <w:spacing w:before="240" w:after="240"/>
         <w:jc w:val="both"/>
       </w:pPr>
-      <w:bookmarkStart w:id="34" w:name="_Toc499151210"/>
-      <w:r>
+      <w:bookmarkStart w:id="32" w:name="_Toc499151210"/>
+      <w:r>
+        <w:lastRenderedPageBreak/>
         <w:t>Fejlesztőeszközök kiválasztása</w:t>
       </w:r>
-      <w:bookmarkEnd w:id="34"/>
+      <w:bookmarkEnd w:id="32"/>
     </w:p>
     <w:p>
       <w:pPr>
@@ -16275,11 +16305,11 @@
         </w:numPr>
         <w:spacing w:before="240" w:after="240"/>
       </w:pPr>
-      <w:bookmarkStart w:id="35" w:name="_Toc499151211"/>
+      <w:bookmarkStart w:id="33" w:name="_Toc499151211"/>
       <w:r>
         <w:t>Programozási nyelv választás</w:t>
       </w:r>
-      <w:bookmarkEnd w:id="35"/>
+      <w:bookmarkEnd w:id="33"/>
     </w:p>
     <w:p>
       <w:r>
@@ -16579,11 +16609,11 @@
         </w:numPr>
         <w:spacing w:before="240" w:after="240"/>
       </w:pPr>
-      <w:bookmarkStart w:id="36" w:name="_Toc499151212"/>
+      <w:bookmarkStart w:id="34" w:name="_Toc499151212"/>
       <w:r>
         <w:t>Operációs rendszer és fejlesztői környezet választás</w:t>
       </w:r>
-      <w:bookmarkEnd w:id="36"/>
+      <w:bookmarkEnd w:id="34"/>
     </w:p>
     <w:p>
       <w:pPr>
@@ -16649,7 +16679,7 @@
         </w:rPr>
         <w:t>SharpDevelop</w:t>
       </w:r>
-      <w:bookmarkStart w:id="37" w:name="OLE_LINK1"/>
+      <w:bookmarkStart w:id="35" w:name="OLE_LINK1"/>
       <w:r>
         <w:rPr>
           <w:rFonts w:cs="Times New Roman"/>
@@ -16666,7 +16696,7 @@
         </w:rPr>
         <w:t>)</w:t>
       </w:r>
-      <w:bookmarkEnd w:id="37"/>
+      <w:bookmarkEnd w:id="35"/>
     </w:p>
     <w:p>
       <w:pPr>
@@ -16974,6 +17004,7 @@
           <w:rFonts w:cs="Times New Roman"/>
           <w:szCs w:val="24"/>
         </w:rPr>
+        <w:lastRenderedPageBreak/>
         <w:t xml:space="preserve">Mivel a Microsoft Visual </w:t>
       </w:r>
       <w:r>
@@ -17058,8 +17089,9 @@
         <w:spacing w:before="240" w:after="240"/>
         <w:jc w:val="both"/>
       </w:pPr>
-      <w:bookmarkStart w:id="38" w:name="_Toc499151213"/>
-      <w:r>
+      <w:bookmarkStart w:id="36" w:name="_Toc499151213"/>
+      <w:r>
+        <w:lastRenderedPageBreak/>
         <w:t>A fel</w:t>
       </w:r>
       <w:r>
@@ -17068,7 +17100,7 @@
       <w:r>
         <w:t>pszeudonyelv definiálása</w:t>
       </w:r>
-      <w:bookmarkEnd w:id="38"/>
+      <w:bookmarkEnd w:id="36"/>
     </w:p>
     <w:p>
       <w:r>
@@ -17102,15 +17134,15 @@
       <w:r>
         <w:t xml:space="preserve"> </w:t>
       </w:r>
-      <w:bookmarkStart w:id="39" w:name="_Ref497934948"/>
-      <w:bookmarkStart w:id="40" w:name="_Ref498009267"/>
-      <w:bookmarkStart w:id="41" w:name="_Toc499151214"/>
+      <w:bookmarkStart w:id="37" w:name="_Ref497934948"/>
+      <w:bookmarkStart w:id="38" w:name="_Ref498009267"/>
+      <w:bookmarkStart w:id="39" w:name="_Toc499151214"/>
       <w:r>
         <w:t>Áttekintés</w:t>
       </w:r>
+      <w:bookmarkEnd w:id="37"/>
+      <w:bookmarkEnd w:id="38"/>
       <w:bookmarkEnd w:id="39"/>
-      <w:bookmarkEnd w:id="40"/>
-      <w:bookmarkEnd w:id="41"/>
     </w:p>
     <w:p>
       <w:r>
@@ -17478,6 +17510,7 @@
     </w:p>
     <w:p>
       <w:r>
+        <w:lastRenderedPageBreak/>
         <w:t xml:space="preserve">A </w:t>
       </w:r>
       <w:r>
@@ -17621,11 +17654,11 @@
         </w:numPr>
         <w:spacing w:before="240" w:after="240"/>
       </w:pPr>
-      <w:bookmarkStart w:id="42" w:name="_Toc499151215"/>
+      <w:bookmarkStart w:id="40" w:name="_Toc499151215"/>
       <w:r>
         <w:t>Bevezetés</w:t>
       </w:r>
-      <w:bookmarkEnd w:id="42"/>
+      <w:bookmarkEnd w:id="40"/>
     </w:p>
     <w:p>
       <w:r>
@@ -17699,13 +17732,13 @@
       <w:r>
         <w:t xml:space="preserve"> </w:t>
       </w:r>
-      <w:bookmarkStart w:id="43" w:name="_Ref468877029"/>
-      <w:bookmarkStart w:id="44" w:name="_Toc499151216"/>
+      <w:bookmarkStart w:id="41" w:name="_Ref468877029"/>
+      <w:bookmarkStart w:id="42" w:name="_Toc499151216"/>
       <w:r>
         <w:t>Lefoglalt szavak</w:t>
       </w:r>
-      <w:bookmarkEnd w:id="43"/>
-      <w:bookmarkEnd w:id="44"/>
+      <w:bookmarkEnd w:id="41"/>
+      <w:bookmarkEnd w:id="42"/>
     </w:p>
     <w:p>
       <w:r>
@@ -17808,7 +17841,11 @@
         <w:t>kilép, kilépés</w:t>
       </w:r>
       <w:r>
-        <w:t xml:space="preserve">. Ezeket hasznosnak tartom, így beépítem őket. Előfordul, hogy </w:t>
+        <w:t xml:space="preserve">. Ezeket hasznosnak </w:t>
+      </w:r>
+      <w:r>
+        <w:lastRenderedPageBreak/>
+        <w:t xml:space="preserve">tartom, így beépítem őket. Előfordul, hogy </w:t>
       </w:r>
       <w:r>
         <w:t>a nyelvben két utasítás is ugyanazt a célt szolgálja</w:t>
@@ -18243,11 +18280,11 @@
       <w:r>
         <w:t xml:space="preserve"> </w:t>
       </w:r>
-      <w:bookmarkStart w:id="45" w:name="_Toc499151217"/>
+      <w:bookmarkStart w:id="43" w:name="_Toc499151217"/>
       <w:r>
         <w:t>Változóhasználat, típusok</w:t>
       </w:r>
-      <w:bookmarkEnd w:id="45"/>
+      <w:bookmarkEnd w:id="43"/>
     </w:p>
     <w:p>
       <w:r>
@@ -18285,7 +18322,11 @@
         <w:t xml:space="preserve"> nagyobb</w:t>
       </w:r>
       <w:r>
-        <w:t xml:space="preserve"> jelentősége. A nyelvdefiníció korábbi változataiban szerepelt karakter típus is, azonban később rájöttem, hogy egy karakter kiváltható egy 1 hosszúságú szöveg értékkel, így feleslegesen bonyolítanám az implementációt és növelném a típusok számát.</w:t>
+        <w:t xml:space="preserve"> jelentősége. A nyelvdefiníció korábbi változataiban szere</w:t>
+      </w:r>
+      <w:r>
+        <w:lastRenderedPageBreak/>
+        <w:t>pelt karakter típus is, azonban később rájöttem, hogy egy karakter kiváltható egy 1 hosszúságú szöveg értékkel, így feleslegesen bonyolítanám az implementációt és növelném a típusok számát.</w:t>
       </w:r>
     </w:p>
     <w:p>
@@ -18324,11 +18365,11 @@
       <w:r>
         <w:t xml:space="preserve"> </w:t>
       </w:r>
-      <w:bookmarkStart w:id="46" w:name="_Toc499151218"/>
+      <w:bookmarkStart w:id="44" w:name="_Toc499151218"/>
       <w:r>
         <w:t>Típuskonverziók</w:t>
       </w:r>
-      <w:bookmarkEnd w:id="46"/>
+      <w:bookmarkEnd w:id="44"/>
     </w:p>
     <w:p>
       <w:r>
@@ -18380,11 +18421,11 @@
       <w:r>
         <w:t xml:space="preserve"> </w:t>
       </w:r>
-      <w:bookmarkStart w:id="47" w:name="_Toc499151219"/>
+      <w:bookmarkStart w:id="45" w:name="_Toc499151219"/>
       <w:r>
         <w:t>Operátorok</w:t>
       </w:r>
-      <w:bookmarkEnd w:id="47"/>
+      <w:bookmarkEnd w:id="45"/>
     </w:p>
     <w:p>
       <w:pPr>
@@ -19250,7 +19291,7 @@
         </w:tc>
       </w:tr>
     </w:tbl>
-    <w:bookmarkStart w:id="48" w:name="_Ref498463011"/>
+    <w:bookmarkStart w:id="46" w:name="_Ref498463011"/>
     <w:p>
       <w:pPr>
         <w:pStyle w:val="Kpalrs"/>
@@ -19358,7 +19399,7 @@
         </w:rPr>
         <w:t>. táblázat</w:t>
       </w:r>
-      <w:bookmarkEnd w:id="48"/>
+      <w:bookmarkEnd w:id="46"/>
       <w:r>
         <w:rPr>
           <w:i w:val="0"/>
@@ -19380,14 +19421,15 @@
           <w:noProof/>
         </w:rPr>
       </w:pPr>
-      <w:bookmarkStart w:id="49" w:name="_Toc499151220"/>
-      <w:r>
-        <w:rPr>
-          <w:noProof/>
-        </w:rPr>
+      <w:bookmarkStart w:id="47" w:name="_Toc499151220"/>
+      <w:r>
+        <w:rPr>
+          <w:noProof/>
+        </w:rPr>
+        <w:lastRenderedPageBreak/>
         <w:t>Kommentezés</w:t>
       </w:r>
-      <w:bookmarkEnd w:id="49"/>
+      <w:bookmarkEnd w:id="47"/>
     </w:p>
     <w:p>
       <w:r>
@@ -19467,11 +19509,11 @@
       <w:r>
         <w:t xml:space="preserve"> </w:t>
       </w:r>
-      <w:bookmarkStart w:id="50" w:name="_Toc499151221"/>
+      <w:bookmarkStart w:id="48" w:name="_Toc499151221"/>
       <w:r>
         <w:t>Vezérlési szerkezetek</w:t>
       </w:r>
-      <w:bookmarkEnd w:id="50"/>
+      <w:bookmarkEnd w:id="48"/>
     </w:p>
     <w:p>
       <w:r>
@@ -19581,11 +19623,11 @@
       <w:r>
         <w:t xml:space="preserve"> </w:t>
       </w:r>
-      <w:bookmarkStart w:id="51" w:name="_Toc499151222"/>
+      <w:bookmarkStart w:id="49" w:name="_Toc499151222"/>
       <w:r>
         <w:t>I/O kezelés</w:t>
       </w:r>
-      <w:bookmarkEnd w:id="51"/>
+      <w:bookmarkEnd w:id="49"/>
     </w:p>
     <w:p>
       <w:r>
@@ -19688,11 +19730,11 @@
         </w:numPr>
         <w:spacing w:before="240" w:after="240"/>
       </w:pPr>
-      <w:bookmarkStart w:id="52" w:name="_Toc499151223"/>
+      <w:bookmarkStart w:id="50" w:name="_Toc499151223"/>
       <w:r>
         <w:t>Tömbkezelés</w:t>
       </w:r>
-      <w:bookmarkEnd w:id="52"/>
+      <w:bookmarkEnd w:id="50"/>
     </w:p>
     <w:p>
       <w:r>
@@ -19830,14 +19872,15 @@
         <w:spacing w:before="240" w:after="240"/>
         <w:jc w:val="both"/>
       </w:pPr>
-      <w:bookmarkStart w:id="53" w:name="_Toc499151224"/>
-      <w:r>
+      <w:bookmarkStart w:id="51" w:name="_Toc499151224"/>
+      <w:r>
+        <w:lastRenderedPageBreak/>
         <w:t>L</w:t>
       </w:r>
       <w:r>
         <w:t>exikális elemző</w:t>
       </w:r>
-      <w:bookmarkEnd w:id="53"/>
+      <w:bookmarkEnd w:id="51"/>
     </w:p>
     <w:p>
       <w:r>
@@ -19862,14 +19905,14 @@
         </w:numPr>
         <w:spacing w:before="240" w:after="240"/>
       </w:pPr>
-      <w:bookmarkStart w:id="54" w:name="_Toc499151225"/>
+      <w:bookmarkStart w:id="52" w:name="_Toc499151225"/>
       <w:r>
         <w:t>Tervezés és implementá</w:t>
       </w:r>
       <w:r>
         <w:t>ció</w:t>
       </w:r>
-      <w:bookmarkEnd w:id="54"/>
+      <w:bookmarkEnd w:id="52"/>
     </w:p>
     <w:p>
       <w:pPr>
@@ -19880,14 +19923,14 @@
         </w:numPr>
         <w:spacing w:before="240" w:after="240"/>
       </w:pPr>
-      <w:bookmarkStart w:id="55" w:name="_Toc499151226"/>
+      <w:bookmarkStart w:id="53" w:name="_Toc499151226"/>
       <w:r>
         <w:t xml:space="preserve">Lexikális elem </w:t>
       </w:r>
       <w:r>
         <w:t>kódok</w:t>
       </w:r>
-      <w:bookmarkEnd w:id="55"/>
+      <w:bookmarkEnd w:id="53"/>
     </w:p>
     <w:p>
       <w:r>
@@ -20388,11 +20431,12 @@
         </w:numPr>
         <w:spacing w:before="240" w:after="240"/>
       </w:pPr>
-      <w:bookmarkStart w:id="56" w:name="_Toc499151227"/>
-      <w:r>
+      <w:bookmarkStart w:id="54" w:name="_Toc499151227"/>
+      <w:r>
+        <w:lastRenderedPageBreak/>
         <w:t>Kimeneti szimbólumsorozat</w:t>
       </w:r>
-      <w:bookmarkEnd w:id="56"/>
+      <w:bookmarkEnd w:id="54"/>
     </w:p>
     <w:p>
       <w:r>
@@ -20757,11 +20801,11 @@
         </w:numPr>
         <w:spacing w:before="240" w:after="240"/>
       </w:pPr>
-      <w:bookmarkStart w:id="57" w:name="_Toc499151228"/>
+      <w:bookmarkStart w:id="55" w:name="_Toc499151228"/>
       <w:r>
         <w:t>Szimbólumtábla</w:t>
       </w:r>
-      <w:bookmarkEnd w:id="57"/>
+      <w:bookmarkEnd w:id="55"/>
     </w:p>
     <w:p>
       <w:r>
@@ -21025,14 +21069,15 @@
           <w:szCs w:val="24"/>
         </w:rPr>
       </w:pPr>
-      <w:bookmarkStart w:id="58" w:name="_Toc499151229"/>
-      <w:r>
-        <w:rPr>
-          <w:szCs w:val="24"/>
-        </w:rPr>
+      <w:bookmarkStart w:id="56" w:name="_Toc499151229"/>
+      <w:r>
+        <w:rPr>
+          <w:szCs w:val="24"/>
+        </w:rPr>
+        <w:lastRenderedPageBreak/>
         <w:t>Elemző</w:t>
       </w:r>
-      <w:bookmarkEnd w:id="58"/>
+      <w:bookmarkEnd w:id="56"/>
     </w:p>
     <w:p>
       <w:pPr>
@@ -22049,6 +22094,7 @@
           <w:sz w:val="22"/>
           <w:szCs w:val="24"/>
         </w:rPr>
+        <w:lastRenderedPageBreak/>
         <w:t>Whitespace()</w:t>
       </w:r>
       <w:r>
@@ -22464,14 +22510,14 @@
         </w:numPr>
         <w:spacing w:before="240" w:after="240"/>
       </w:pPr>
-      <w:bookmarkStart w:id="59" w:name="_Toc499151230"/>
+      <w:bookmarkStart w:id="57" w:name="_Toc499151230"/>
       <w:r>
         <w:t>Tesz</w:t>
       </w:r>
       <w:r>
         <w:t>telés</w:t>
       </w:r>
-      <w:bookmarkEnd w:id="59"/>
+      <w:bookmarkEnd w:id="57"/>
     </w:p>
     <w:p>
       <w:r>
@@ -22502,11 +22548,11 @@
         </w:numPr>
         <w:spacing w:before="240" w:after="240"/>
       </w:pPr>
-      <w:bookmarkStart w:id="60" w:name="_Toc499151231"/>
+      <w:bookmarkStart w:id="58" w:name="_Toc499151231"/>
       <w:r>
         <w:t>Tesztelési keretrendszer kiválasztása</w:t>
       </w:r>
-      <w:bookmarkEnd w:id="60"/>
+      <w:bookmarkEnd w:id="58"/>
     </w:p>
     <w:p>
       <w:r>
@@ -22641,7 +22687,11 @@
         <w:t>teljesítménybeli</w:t>
       </w:r>
       <w:r>
-        <w:t xml:space="preserve"> problémákkal küszködik; sok teszt futtatása esetén lassú a végrehajtás. Habár </w:t>
+        <w:t xml:space="preserve"> problémákkal küszködik; sok teszt futtatása </w:t>
+      </w:r>
+      <w:r>
+        <w:lastRenderedPageBreak/>
+        <w:t xml:space="preserve">esetén lassú a végrehajtás. Habár </w:t>
       </w:r>
       <w:r>
         <w:t xml:space="preserve">nagyszerűen alkalmas a tesztelés </w:t>
@@ -22907,11 +22957,11 @@
         </w:numPr>
         <w:spacing w:before="240" w:after="240"/>
       </w:pPr>
-      <w:bookmarkStart w:id="61" w:name="_Toc499151232"/>
+      <w:bookmarkStart w:id="59" w:name="_Toc499151232"/>
       <w:r>
         <w:t>A lexikális elemző tesztelése</w:t>
       </w:r>
-      <w:bookmarkEnd w:id="61"/>
+      <w:bookmarkEnd w:id="59"/>
     </w:p>
     <w:p>
       <w:r>
@@ -23088,7 +23138,11 @@
         <w:t xml:space="preserve"> </w:t>
       </w:r>
       <w:r>
-        <w:t xml:space="preserve">nevű, metódusokra alkalmazható attribútumot. Ez az attribútum paraméterként fogad egy nevet, amely nevű statikus vagy konstans változónak arra az objektum tömbre kell mutatnia, ami a teszt bemeneti adatait tartalmazza. Ezt mutatja be </w:t>
+        <w:t xml:space="preserve">nevű, metódusokra alkalmazható attribútumot. Ez az attribútum paraméterként fogad egy nevet, </w:t>
+      </w:r>
+      <w:r>
+        <w:lastRenderedPageBreak/>
+        <w:t xml:space="preserve">amely nevű statikus vagy konstans változónak arra az objektum tömbre kell mutatnia, ami a teszt bemeneti adatait tartalmazza. Ezt mutatja be </w:t>
       </w:r>
       <w:r>
         <w:rPr>
@@ -23224,7 +23278,7 @@
           <w:szCs w:val="24"/>
         </w:rPr>
       </w:pPr>
-      <w:bookmarkStart w:id="62" w:name="_Ref496637699"/>
+      <w:bookmarkStart w:id="60" w:name="_Ref496637699"/>
       <w:r>
         <w:rPr>
           <w:sz w:val="24"/>
@@ -23239,7 +23293,7 @@
         </w:rPr>
         <w:t>.1. ábra</w:t>
       </w:r>
-      <w:bookmarkEnd w:id="62"/>
+      <w:bookmarkEnd w:id="60"/>
       <w:r>
         <w:rPr>
           <w:sz w:val="24"/>
@@ -23306,7 +23360,7 @@
           <w:noProof/>
         </w:rPr>
       </w:pPr>
-      <w:bookmarkStart w:id="63" w:name="_Toc499151233"/>
+      <w:bookmarkStart w:id="61" w:name="_Toc499151233"/>
       <w:r>
         <w:rPr>
           <w:noProof/>
@@ -23325,7 +23379,7 @@
         </w:rPr>
         <w:t>teszteset</w:t>
       </w:r>
-      <w:bookmarkEnd w:id="63"/>
+      <w:bookmarkEnd w:id="61"/>
     </w:p>
     <w:p>
       <w:r>
@@ -23527,6 +23581,7 @@
     </w:p>
     <w:p>
       <w:r>
+        <w:lastRenderedPageBreak/>
         <w:t>Készültek tesztek a következő (lexikális elemzést segítő) osztályokra is</w:t>
       </w:r>
       <w:r>
@@ -23595,11 +23650,11 @@
         </w:numPr>
         <w:spacing w:beforeLines="200" w:before="480" w:after="240"/>
       </w:pPr>
-      <w:bookmarkStart w:id="64" w:name="_Toc499151234"/>
+      <w:bookmarkStart w:id="62" w:name="_Toc499151234"/>
       <w:r>
         <w:t>Fejlesztési tapasztalatok</w:t>
       </w:r>
-      <w:bookmarkEnd w:id="64"/>
+      <w:bookmarkEnd w:id="62"/>
     </w:p>
     <w:p>
       <w:r>
@@ -23798,11 +23853,12 @@
         <w:spacing w:before="240" w:after="240"/>
         <w:jc w:val="both"/>
       </w:pPr>
-      <w:bookmarkStart w:id="65" w:name="_Toc499151235"/>
-      <w:r>
+      <w:bookmarkStart w:id="63" w:name="_Toc499151235"/>
+      <w:r>
+        <w:lastRenderedPageBreak/>
         <w:t>Szintaktikus elemző</w:t>
       </w:r>
-      <w:bookmarkEnd w:id="65"/>
+      <w:bookmarkEnd w:id="63"/>
     </w:p>
     <w:p>
       <w:pPr>
@@ -23813,11 +23869,11 @@
         </w:numPr>
         <w:spacing w:before="240" w:after="240"/>
       </w:pPr>
-      <w:bookmarkStart w:id="66" w:name="_Toc499151236"/>
+      <w:bookmarkStart w:id="64" w:name="_Toc499151236"/>
       <w:r>
         <w:t>Tervezés</w:t>
       </w:r>
-      <w:bookmarkEnd w:id="66"/>
+      <w:bookmarkEnd w:id="64"/>
     </w:p>
     <w:p>
       <w:r>
@@ -23875,7 +23931,7 @@
         </w:numPr>
         <w:spacing w:before="240" w:after="240"/>
       </w:pPr>
-      <w:bookmarkStart w:id="67" w:name="_Toc499151237"/>
+      <w:bookmarkStart w:id="65" w:name="_Toc499151237"/>
       <w:r>
         <w:t>Elemző</w:t>
       </w:r>
@@ -23885,7 +23941,7 @@
       <w:r>
         <w:t xml:space="preserve"> választása</w:t>
       </w:r>
-      <w:bookmarkEnd w:id="67"/>
+      <w:bookmarkEnd w:id="65"/>
     </w:p>
     <w:p>
       <w:r>
@@ -23944,11 +24000,11 @@
         </w:numPr>
         <w:spacing w:before="240" w:after="240"/>
       </w:pPr>
-      <w:bookmarkStart w:id="68" w:name="_Toc499151238"/>
+      <w:bookmarkStart w:id="66" w:name="_Toc499151238"/>
       <w:r>
         <w:t>Megadási forma választása</w:t>
       </w:r>
-      <w:bookmarkEnd w:id="68"/>
+      <w:bookmarkEnd w:id="66"/>
     </w:p>
     <w:p>
       <w:r>
@@ -24139,6 +24195,12 @@
           <w:noProof/>
         </w:rPr>
         <w:br/>
+      </w:r>
+      <w:r>
+        <w:rPr>
+          <w:noProof/>
+        </w:rPr>
+        <w:lastRenderedPageBreak/>
         <w:t>4) T → F</w:t>
       </w:r>
       <w:r>
@@ -24250,11 +24312,11 @@
         </w:numPr>
         <w:spacing w:before="240" w:after="240"/>
       </w:pPr>
-      <w:bookmarkStart w:id="69" w:name="_Toc499151239"/>
+      <w:bookmarkStart w:id="67" w:name="_Toc499151239"/>
       <w:r>
         <w:t>A szintaktikus nyelvtan definiálása</w:t>
       </w:r>
-      <w:bookmarkEnd w:id="69"/>
+      <w:bookmarkEnd w:id="67"/>
     </w:p>
     <w:p>
       <w:r>
@@ -24470,8 +24532,9 @@
         </w:numPr>
         <w:spacing w:before="240" w:after="240"/>
       </w:pPr>
-      <w:bookmarkStart w:id="70" w:name="_Toc499151240"/>
-      <w:r>
+      <w:bookmarkStart w:id="68" w:name="_Toc499151240"/>
+      <w:r>
+        <w:lastRenderedPageBreak/>
         <w:t>I</w:t>
       </w:r>
       <w:r>
@@ -24480,7 +24543,7 @@
       <w:r>
         <w:t>ció</w:t>
       </w:r>
-      <w:bookmarkEnd w:id="70"/>
+      <w:bookmarkEnd w:id="68"/>
     </w:p>
     <w:p>
       <w:r>
@@ -24514,7 +24577,7 @@
         </w:numPr>
         <w:spacing w:before="240" w:after="240"/>
       </w:pPr>
-      <w:bookmarkStart w:id="71" w:name="_Toc499151241"/>
+      <w:bookmarkStart w:id="69" w:name="_Toc499151241"/>
       <w:r>
         <w:t xml:space="preserve">A </w:t>
       </w:r>
@@ -24524,7 +24587,7 @@
       <w:r>
         <w:t>fa</w:t>
       </w:r>
-      <w:bookmarkEnd w:id="71"/>
+      <w:bookmarkEnd w:id="69"/>
     </w:p>
     <w:p>
       <w:r>
@@ -24964,11 +25027,11 @@
         </w:numPr>
         <w:spacing w:before="240" w:after="240"/>
       </w:pPr>
-      <w:bookmarkStart w:id="72" w:name="_Toc499151242"/>
+      <w:bookmarkStart w:id="70" w:name="_Toc499151242"/>
       <w:r>
         <w:t>Az elemző alapja</w:t>
       </w:r>
-      <w:bookmarkEnd w:id="72"/>
+      <w:bookmarkEnd w:id="70"/>
     </w:p>
     <w:p>
       <w:pPr>
@@ -25209,7 +25272,11 @@
         <w:t xml:space="preserve">metódus, amely megkísérli </w:t>
       </w:r>
       <w:r>
-        <w:t xml:space="preserve">sorban végrehajtani a megadott függvényeket (amik valójában a produkciós szabályok jobb oldalának elemei). Amennyiben az egyik átadott függvény hamissal tér vissza (azaz az adott produkciós szabályra nem illik a bemenet), az egész metódus sikertelenné válik és hamissal tér vissza. Sikertelen illesztési próba esetén a </w:t>
+        <w:t xml:space="preserve">sorban végrehajtani a megadott függvényeket (amik valójában a produkciós szabályok jobb oldalának elemei). Amennyiben az egyik </w:t>
+      </w:r>
+      <w:r>
+        <w:lastRenderedPageBreak/>
+        <w:t xml:space="preserve">átadott függvény hamissal tér vissza (azaz az adott produkciós szabályra nem illik a bemenet), az egész metódus sikertelenné válik és hamissal tér vissza. Sikertelen illesztési próba esetén a </w:t>
       </w:r>
       <w:r>
         <w:t>szintaxis</w:t>
@@ -25305,11 +25372,11 @@
         </w:numPr>
         <w:spacing w:before="240" w:after="240"/>
       </w:pPr>
-      <w:bookmarkStart w:id="73" w:name="_Toc499151243"/>
+      <w:bookmarkStart w:id="71" w:name="_Toc499151243"/>
       <w:r>
         <w:t>Statikus szabályok</w:t>
       </w:r>
-      <w:bookmarkEnd w:id="73"/>
+      <w:bookmarkEnd w:id="71"/>
     </w:p>
     <w:p>
       <w:r>
@@ -25512,11 +25579,11 @@
         </w:numPr>
         <w:spacing w:before="240" w:after="240"/>
       </w:pPr>
-      <w:bookmarkStart w:id="74" w:name="_Toc499151244"/>
+      <w:bookmarkStart w:id="72" w:name="_Toc499151244"/>
       <w:r>
         <w:t>Dinamikus szabályok</w:t>
       </w:r>
-      <w:bookmarkEnd w:id="74"/>
+      <w:bookmarkEnd w:id="72"/>
     </w:p>
     <w:p>
       <w:r>
@@ -25560,6 +25627,7 @@
         <w:rPr>
           <w:noProof/>
         </w:rPr>
+        <w:lastRenderedPageBreak/>
         <mc:AlternateContent>
           <mc:Choice Requires="wpg">
             <w:drawing>
@@ -25867,11 +25935,11 @@
         </w:numPr>
         <w:spacing w:before="240" w:after="240"/>
       </w:pPr>
-      <w:bookmarkStart w:id="75" w:name="_Toc499151245"/>
+      <w:bookmarkStart w:id="73" w:name="_Toc499151245"/>
       <w:r>
         <w:t>Hibakezelés</w:t>
       </w:r>
-      <w:bookmarkEnd w:id="75"/>
+      <w:bookmarkEnd w:id="73"/>
     </w:p>
     <w:p>
       <w:r>
@@ -26016,7 +26084,11 @@
     </w:p>
     <w:p>
       <w:r>
-        <w:t xml:space="preserve">Az elemzőt – a lexikális és szemantikus elemzővel szemben – sajnos csak úgy sikerült megalkotnom, hogy az elemzés hiba esetén azonnal megszakad; azonban ezt nem érzem olyan nagy problémának, ugyanis még a legmodernebb fordítók sem működnek tökéletesen ilyen </w:t>
+        <w:t xml:space="preserve">Az elemzőt – a lexikális és szemantikus elemzővel szemben – sajnos csak úgy sikerült megalkotnom, hogy az elemzés hiba esetén azonnal megszakad; azonban ezt nem érzem </w:t>
+      </w:r>
+      <w:r>
+        <w:lastRenderedPageBreak/>
+        <w:t xml:space="preserve">olyan nagy problémának, ugyanis még a legmodernebb fordítók sem működnek tökéletesen ilyen </w:t>
       </w:r>
       <w:r>
         <w:t>téren</w:t>
@@ -26034,11 +26106,11 @@
         </w:numPr>
         <w:spacing w:before="240" w:after="240"/>
       </w:pPr>
-      <w:bookmarkStart w:id="76" w:name="_Toc499151246"/>
+      <w:bookmarkStart w:id="74" w:name="_Toc499151246"/>
       <w:r>
         <w:t>Tesztelés</w:t>
       </w:r>
-      <w:bookmarkEnd w:id="76"/>
+      <w:bookmarkEnd w:id="74"/>
     </w:p>
     <w:p>
       <w:r>
@@ -26452,11 +26524,12 @@
         </w:numPr>
         <w:spacing w:before="240" w:after="240"/>
       </w:pPr>
-      <w:bookmarkStart w:id="77" w:name="_Toc499151247"/>
-      <w:r>
+      <w:bookmarkStart w:id="75" w:name="_Toc499151247"/>
+      <w:r>
+        <w:lastRenderedPageBreak/>
         <w:t>Fejlesztési tapasztalatok</w:t>
       </w:r>
-      <w:bookmarkEnd w:id="77"/>
+      <w:bookmarkEnd w:id="75"/>
     </w:p>
     <w:p>
       <w:r>
@@ -26528,11 +26601,12 @@
         <w:spacing w:before="240" w:after="240"/>
         <w:jc w:val="both"/>
       </w:pPr>
-      <w:bookmarkStart w:id="78" w:name="_Toc499151248"/>
-      <w:r>
+      <w:bookmarkStart w:id="76" w:name="_Toc499151248"/>
+      <w:r>
+        <w:lastRenderedPageBreak/>
         <w:t>Szemantikus elemző</w:t>
       </w:r>
-      <w:bookmarkEnd w:id="78"/>
+      <w:bookmarkEnd w:id="76"/>
     </w:p>
     <w:p>
       <w:pPr>
@@ -26543,11 +26617,11 @@
         </w:numPr>
         <w:spacing w:before="240" w:after="240"/>
       </w:pPr>
-      <w:bookmarkStart w:id="79" w:name="_Toc499151249"/>
+      <w:bookmarkStart w:id="77" w:name="_Toc499151249"/>
       <w:r>
         <w:t>Tervezés</w:t>
       </w:r>
-      <w:bookmarkEnd w:id="79"/>
+      <w:bookmarkEnd w:id="77"/>
     </w:p>
     <w:p>
       <w:pPr>
@@ -26558,11 +26632,11 @@
         </w:numPr>
         <w:spacing w:before="240" w:after="240"/>
       </w:pPr>
-      <w:bookmarkStart w:id="80" w:name="_Toc499151250"/>
+      <w:bookmarkStart w:id="78" w:name="_Toc499151250"/>
       <w:r>
         <w:t>A szemantikus elemző feladatainak meghatározása</w:t>
       </w:r>
-      <w:bookmarkEnd w:id="80"/>
+      <w:bookmarkEnd w:id="78"/>
     </w:p>
     <w:p>
       <w:r>
@@ -26746,11 +26820,11 @@
         </w:numPr>
         <w:spacing w:before="240" w:after="240"/>
       </w:pPr>
-      <w:bookmarkStart w:id="81" w:name="_Toc499151251"/>
+      <w:bookmarkStart w:id="79" w:name="_Toc499151251"/>
       <w:r>
         <w:t>Működési elv</w:t>
       </w:r>
-      <w:bookmarkEnd w:id="81"/>
+      <w:bookmarkEnd w:id="79"/>
     </w:p>
     <w:p>
       <w:r>
@@ -26844,6 +26918,7 @@
     </w:p>
     <w:p>
       <w:r>
+        <w:lastRenderedPageBreak/>
         <w:t>Egy állítás elemzését az „oszd meg és uralkodj” elv alapján valósítottam meg, azaz addig bontottam a feladatot részfeladatokra, amíg egy részfeladatot már viszonylag egyszerűen meg tudtam valósítani.</w:t>
       </w:r>
       <w:r>
@@ -26910,14 +26985,14 @@
         </w:numPr>
         <w:spacing w:before="240" w:after="240"/>
       </w:pPr>
-      <w:bookmarkStart w:id="82" w:name="_Toc499151252"/>
+      <w:bookmarkStart w:id="80" w:name="_Toc499151252"/>
       <w:r>
         <w:t>Implementá</w:t>
       </w:r>
       <w:r>
         <w:t>ció</w:t>
       </w:r>
-      <w:bookmarkEnd w:id="82"/>
+      <w:bookmarkEnd w:id="80"/>
     </w:p>
     <w:p>
       <w:pPr>
@@ -26928,11 +27003,11 @@
         </w:numPr>
         <w:spacing w:before="240" w:after="240"/>
       </w:pPr>
-      <w:bookmarkStart w:id="83" w:name="_Toc499151253"/>
+      <w:bookmarkStart w:id="81" w:name="_Toc499151253"/>
       <w:r>
         <w:t>Az implementáció részei</w:t>
       </w:r>
-      <w:bookmarkEnd w:id="83"/>
+      <w:bookmarkEnd w:id="81"/>
     </w:p>
     <w:p>
       <w:r>
@@ -27302,11 +27377,12 @@
         </w:numPr>
         <w:spacing w:before="240" w:after="240"/>
       </w:pPr>
-      <w:bookmarkStart w:id="84" w:name="_Toc499151254"/>
-      <w:r>
+      <w:bookmarkStart w:id="82" w:name="_Toc499151254"/>
+      <w:r>
+        <w:lastRenderedPageBreak/>
         <w:t>Hibakezelés</w:t>
       </w:r>
-      <w:bookmarkEnd w:id="84"/>
+      <w:bookmarkEnd w:id="82"/>
     </w:p>
     <w:p>
       <w:r>
@@ -27507,11 +27583,11 @@
         </w:numPr>
         <w:spacing w:before="240" w:after="240"/>
       </w:pPr>
-      <w:bookmarkStart w:id="85" w:name="_Toc499151255"/>
+      <w:bookmarkStart w:id="83" w:name="_Toc499151255"/>
       <w:r>
         <w:t>Tesztelés</w:t>
       </w:r>
-      <w:bookmarkEnd w:id="85"/>
+      <w:bookmarkEnd w:id="83"/>
     </w:p>
     <w:p>
       <w:r>
@@ -27624,6 +27700,7 @@
           <w:sz w:val="22"/>
           <w:szCs w:val="19"/>
         </w:rPr>
+        <w:lastRenderedPageBreak/>
         <w:t>If1_Negative</w:t>
       </w:r>
       <w:r>
@@ -27666,11 +27743,11 @@
         </w:numPr>
         <w:spacing w:before="240" w:after="240"/>
       </w:pPr>
-      <w:bookmarkStart w:id="86" w:name="_Toc499151256"/>
+      <w:bookmarkStart w:id="84" w:name="_Toc499151256"/>
       <w:r>
         <w:t>Fejlesztési tapasztalatok</w:t>
       </w:r>
-      <w:bookmarkEnd w:id="86"/>
+      <w:bookmarkEnd w:id="84"/>
     </w:p>
     <w:p>
       <w:r>
@@ -27689,11 +27766,12 @@
       <w:r>
         <w:br w:type="page"/>
       </w:r>
-      <w:bookmarkStart w:id="87" w:name="_Toc499151257"/>
-      <w:r>
+      <w:bookmarkStart w:id="85" w:name="_Toc499151257"/>
+      <w:r>
+        <w:lastRenderedPageBreak/>
         <w:t>Kódgenerálási lehetőségek</w:t>
       </w:r>
-      <w:bookmarkEnd w:id="87"/>
+      <w:bookmarkEnd w:id="85"/>
     </w:p>
     <w:p>
       <w:pPr>
@@ -27704,14 +27782,14 @@
         </w:numPr>
         <w:spacing w:before="240" w:after="240"/>
       </w:pPr>
-      <w:bookmarkStart w:id="88" w:name="_Toc499151258"/>
+      <w:bookmarkStart w:id="86" w:name="_Toc499151258"/>
       <w:r>
         <w:t>A c</w:t>
       </w:r>
       <w:r>
         <w:t>élnyelv kiválasztása</w:t>
       </w:r>
-      <w:bookmarkEnd w:id="88"/>
+      <w:bookmarkEnd w:id="86"/>
     </w:p>
     <w:p>
       <w:r>
@@ -28021,11 +28099,11 @@
         </w:numPr>
         <w:spacing w:before="240" w:after="240"/>
       </w:pPr>
-      <w:bookmarkStart w:id="89" w:name="_Toc499151259"/>
+      <w:bookmarkStart w:id="87" w:name="_Toc499151259"/>
       <w:r>
         <w:t>A kódgenerálás módja</w:t>
       </w:r>
-      <w:bookmarkEnd w:id="89"/>
+      <w:bookmarkEnd w:id="87"/>
     </w:p>
     <w:p>
       <w:r>
@@ -28052,6 +28130,7 @@
     </w:p>
     <w:p>
       <w:r>
+        <w:lastRenderedPageBreak/>
         <w:t>A célnyelvben az állításokat a pontosvessző karakterrel zárjuk, a forrásnyelvben ez az új sort jelző karakter (vagy karakterpár) használatával érhető el; így az új sort jelző karaktereket pontosvessző karakterekké kell transzformálni.</w:t>
       </w:r>
     </w:p>
@@ -28064,11 +28143,11 @@
         </w:numPr>
         <w:spacing w:before="240" w:after="240"/>
       </w:pPr>
-      <w:bookmarkStart w:id="90" w:name="_Toc499151260"/>
+      <w:bookmarkStart w:id="88" w:name="_Toc499151260"/>
       <w:r>
         <w:t>Kulcsszó transzformációk</w:t>
       </w:r>
-      <w:bookmarkEnd w:id="90"/>
+      <w:bookmarkEnd w:id="88"/>
     </w:p>
     <w:p>
       <w:r>
@@ -29263,7 +29342,7 @@
         </w:tc>
       </w:tr>
     </w:tbl>
-    <w:bookmarkStart w:id="91" w:name="_Ref498462935"/>
+    <w:bookmarkStart w:id="89" w:name="_Ref498462935"/>
     <w:p>
       <w:pPr>
         <w:pStyle w:val="Kpalrs"/>
@@ -29373,7 +29452,7 @@
         </w:rPr>
         <w:t>. táblázat</w:t>
       </w:r>
-      <w:bookmarkEnd w:id="91"/>
+      <w:bookmarkEnd w:id="89"/>
       <w:r>
         <w:rPr>
           <w:i w:val="0"/>
@@ -30159,6 +30238,7 @@
                 <w:noProof/>
                 <w:sz w:val="22"/>
               </w:rPr>
+              <w:lastRenderedPageBreak/>
               <w:t xml:space="preserve">ciklus_amíg </w:t>
             </w:r>
             <w:r>
@@ -30526,7 +30606,7 @@
         </w:tc>
       </w:tr>
     </w:tbl>
-    <w:bookmarkStart w:id="92" w:name="_Ref498463487"/>
+    <w:bookmarkStart w:id="90" w:name="_Ref498463487"/>
     <w:p>
       <w:pPr>
         <w:pStyle w:val="Kpalrs"/>
@@ -30623,7 +30703,7 @@
         </w:rPr>
         <w:t>. táblázat</w:t>
       </w:r>
-      <w:bookmarkEnd w:id="92"/>
+      <w:bookmarkEnd w:id="90"/>
       <w:r>
         <w:rPr>
           <w:i w:val="0"/>
@@ -30642,11 +30722,11 @@
         <w:spacing w:beforeLines="200" w:before="480" w:after="240"/>
         <w:ind w:left="788" w:hanging="431"/>
       </w:pPr>
-      <w:bookmarkStart w:id="93" w:name="_Toc499151261"/>
+      <w:bookmarkStart w:id="91" w:name="_Toc499151261"/>
       <w:r>
         <w:t>Operátor transzformációk</w:t>
       </w:r>
-      <w:bookmarkEnd w:id="93"/>
+      <w:bookmarkEnd w:id="91"/>
     </w:p>
     <w:p>
       <w:r>
@@ -30969,7 +31049,7 @@
         </w:tc>
       </w:tr>
     </w:tbl>
-    <w:bookmarkStart w:id="94" w:name="_Ref498463668"/>
+    <w:bookmarkStart w:id="92" w:name="_Ref498463668"/>
     <w:p>
       <w:pPr>
         <w:pStyle w:val="Kpalrs"/>
@@ -31066,7 +31146,7 @@
         </w:rPr>
         <w:t>. táblázat</w:t>
       </w:r>
-      <w:bookmarkEnd w:id="94"/>
+      <w:bookmarkEnd w:id="92"/>
       <w:r>
         <w:rPr>
           <w:i w:val="0"/>
@@ -31084,14 +31164,14 @@
         </w:numPr>
         <w:spacing w:before="240" w:after="240"/>
       </w:pPr>
-      <w:bookmarkStart w:id="95" w:name="_Toc499151262"/>
+      <w:bookmarkStart w:id="93" w:name="_Toc499151262"/>
       <w:r>
         <w:t xml:space="preserve">Konverziós függvények </w:t>
       </w:r>
       <w:r>
         <w:t>transzformációja</w:t>
       </w:r>
-      <w:bookmarkEnd w:id="95"/>
+      <w:bookmarkEnd w:id="93"/>
     </w:p>
     <w:p>
       <w:r>
@@ -31173,11 +31253,11 @@
         </w:numPr>
         <w:spacing w:before="240" w:after="240"/>
       </w:pPr>
-      <w:bookmarkStart w:id="96" w:name="_Toc499151263"/>
+      <w:bookmarkStart w:id="94" w:name="_Toc499151263"/>
       <w:r>
         <w:t>Megjegyzések</w:t>
       </w:r>
-      <w:bookmarkEnd w:id="96"/>
+      <w:bookmarkEnd w:id="94"/>
     </w:p>
     <w:p>
       <w:r>
@@ -31211,11 +31291,12 @@
         </w:numPr>
         <w:spacing w:before="240" w:after="240"/>
       </w:pPr>
-      <w:bookmarkStart w:id="97" w:name="_Toc499151264"/>
-      <w:r>
+      <w:bookmarkStart w:id="95" w:name="_Toc499151264"/>
+      <w:r>
+        <w:lastRenderedPageBreak/>
         <w:t>Az eredmények bemutatása, értékelése</w:t>
       </w:r>
-      <w:bookmarkEnd w:id="97"/>
+      <w:bookmarkEnd w:id="95"/>
     </w:p>
     <w:p>
       <w:r>
@@ -31345,7 +31426,7 @@
           <w:szCs w:val="24"/>
         </w:rPr>
       </w:pPr>
-      <w:bookmarkStart w:id="98" w:name="_Ref498498239"/>
+      <w:bookmarkStart w:id="96" w:name="_Ref498498239"/>
       <w:r>
         <w:rPr>
           <w:i w:val="0"/>
@@ -31403,7 +31484,7 @@
         </w:rPr>
         <w:t>. ábra</w:t>
       </w:r>
-      <w:bookmarkEnd w:id="98"/>
+      <w:bookmarkEnd w:id="96"/>
       <w:r>
         <w:rPr>
           <w:i w:val="0"/>
@@ -31484,11 +31565,12 @@
         </w:numPr>
         <w:spacing w:before="240" w:after="240"/>
       </w:pPr>
-      <w:bookmarkStart w:id="99" w:name="_Toc499151265"/>
-      <w:r>
+      <w:bookmarkStart w:id="97" w:name="_Toc499151265"/>
+      <w:r>
+        <w:lastRenderedPageBreak/>
         <w:t>Tartalmi összefoglaló</w:t>
       </w:r>
-      <w:bookmarkEnd w:id="99"/>
+      <w:bookmarkEnd w:id="97"/>
     </w:p>
     <w:p>
       <w:r>
@@ -31570,11 +31652,12 @@
         </w:numPr>
         <w:spacing w:before="240" w:after="240"/>
       </w:pPr>
-      <w:bookmarkStart w:id="100" w:name="_Toc499151266"/>
-      <w:r>
+      <w:bookmarkStart w:id="98" w:name="_Toc499151266"/>
+      <w:r>
+        <w:lastRenderedPageBreak/>
         <w:t>Abstract</w:t>
       </w:r>
-      <w:bookmarkEnd w:id="100"/>
+      <w:bookmarkEnd w:id="98"/>
     </w:p>
     <w:p>
       <w:r>
@@ -31674,13 +31757,14 @@
         <w:spacing w:before="240" w:after="240"/>
         <w:jc w:val="both"/>
       </w:pPr>
-      <w:bookmarkStart w:id="101" w:name="_Irodalomjegyzék"/>
-      <w:bookmarkStart w:id="102" w:name="_Toc499151267"/>
-      <w:bookmarkEnd w:id="101"/>
-      <w:r>
+      <w:bookmarkStart w:id="99" w:name="_Irodalomjegyzék"/>
+      <w:bookmarkStart w:id="100" w:name="_Toc499151267"/>
+      <w:bookmarkEnd w:id="99"/>
+      <w:r>
+        <w:lastRenderedPageBreak/>
         <w:t>Irodalomjegyzék</w:t>
       </w:r>
-      <w:bookmarkEnd w:id="102"/>
+      <w:bookmarkEnd w:id="100"/>
     </w:p>
     <w:p>
       <w:pPr>
@@ -31976,13 +32060,14 @@
         <w:jc w:val="both"/>
       </w:pPr>
       <w:r>
+        <w:lastRenderedPageBreak/>
         <w:t xml:space="preserve"> </w:t>
       </w:r>
-      <w:bookmarkStart w:id="103" w:name="_Toc499151268"/>
+      <w:bookmarkStart w:id="101" w:name="_Toc499151268"/>
       <w:r>
         <w:t>Mellékletek</w:t>
       </w:r>
-      <w:bookmarkEnd w:id="103"/>
+      <w:bookmarkEnd w:id="101"/>
     </w:p>
     <w:p>
       <w:pPr>
@@ -31993,12 +32078,12 @@
         </w:numPr>
         <w:spacing w:before="240" w:after="240"/>
       </w:pPr>
-      <w:bookmarkStart w:id="104" w:name="_I._melléklet_-"/>
-      <w:bookmarkEnd w:id="104"/>
+      <w:bookmarkStart w:id="102" w:name="_I._melléklet_-"/>
+      <w:bookmarkEnd w:id="102"/>
       <w:r>
         <w:t xml:space="preserve"> </w:t>
       </w:r>
-      <w:bookmarkStart w:id="105" w:name="_Toc499151269"/>
+      <w:bookmarkStart w:id="103" w:name="_Toc499151269"/>
       <w:r>
         <w:t xml:space="preserve">I. melléklet - </w:t>
       </w:r>
@@ -32008,7 +32093,7 @@
       <w:r>
         <w:t>definíciója</w:t>
       </w:r>
-      <w:bookmarkEnd w:id="105"/>
+      <w:bookmarkEnd w:id="103"/>
     </w:p>
     <w:p>
       <w:pPr>
@@ -32036,15 +32121,15 @@
         <w:spacing w:beforeLines="0" w:before="360" w:afterLines="0" w:after="240"/>
         <w:jc w:val="both"/>
       </w:pPr>
-      <w:bookmarkStart w:id="106" w:name="_Toc497808052"/>
-      <w:bookmarkStart w:id="107" w:name="_Toc498548271"/>
-      <w:bookmarkStart w:id="108" w:name="_Toc499151270"/>
+      <w:bookmarkStart w:id="104" w:name="_Toc497808052"/>
+      <w:bookmarkStart w:id="105" w:name="_Toc498548271"/>
+      <w:bookmarkStart w:id="106" w:name="_Toc499151270"/>
       <w:r>
         <w:t>Bevezetés</w:t>
       </w:r>
+      <w:bookmarkEnd w:id="104"/>
+      <w:bookmarkEnd w:id="105"/>
       <w:bookmarkEnd w:id="106"/>
-      <w:bookmarkEnd w:id="107"/>
-      <w:bookmarkEnd w:id="108"/>
     </w:p>
     <w:p>
       <w:pPr>
@@ -32272,20 +32357,21 @@
           <w:rFonts w:cs="Times New Roman"/>
         </w:rPr>
       </w:pPr>
-      <w:bookmarkStart w:id="109" w:name="_Lefoglalt_szavak"/>
-      <w:bookmarkStart w:id="110" w:name="_Toc497808053"/>
-      <w:bookmarkStart w:id="111" w:name="_Toc498548272"/>
-      <w:bookmarkStart w:id="112" w:name="_Toc499151271"/>
+      <w:bookmarkStart w:id="107" w:name="_Lefoglalt_szavak"/>
+      <w:bookmarkStart w:id="108" w:name="_Toc497808053"/>
+      <w:bookmarkStart w:id="109" w:name="_Toc498548272"/>
+      <w:bookmarkStart w:id="110" w:name="_Toc499151271"/>
+      <w:bookmarkEnd w:id="107"/>
+      <w:r>
+        <w:rPr>
+          <w:rFonts w:cs="Times New Roman"/>
+        </w:rPr>
+        <w:lastRenderedPageBreak/>
+        <w:t>Lefoglalt szavak</w:t>
+      </w:r>
+      <w:bookmarkEnd w:id="108"/>
       <w:bookmarkEnd w:id="109"/>
-      <w:r>
-        <w:rPr>
-          <w:rFonts w:cs="Times New Roman"/>
-        </w:rPr>
-        <w:t>Lefoglalt szavak</w:t>
-      </w:r>
       <w:bookmarkEnd w:id="110"/>
-      <w:bookmarkEnd w:id="111"/>
-      <w:bookmarkEnd w:id="112"/>
     </w:p>
     <w:p>
       <w:pPr>
@@ -32793,10 +32879,10 @@
         </w:rPr>
         <w:t xml:space="preserve"> fejezet.</w:t>
       </w:r>
-      <w:bookmarkStart w:id="113" w:name="_Változóhasználat"/>
-      <w:bookmarkStart w:id="114" w:name="_Változóhasználat_1"/>
-      <w:bookmarkEnd w:id="113"/>
-      <w:bookmarkEnd w:id="114"/>
+      <w:bookmarkStart w:id="111" w:name="_Változóhasználat"/>
+      <w:bookmarkStart w:id="112" w:name="_Változóhasználat_1"/>
+      <w:bookmarkEnd w:id="111"/>
+      <w:bookmarkEnd w:id="112"/>
       <w:r>
         <w:rPr>
           <w:rFonts w:ascii="Times New Roman" w:hAnsi="Times New Roman" w:cs="Times New Roman"/>
@@ -32817,18 +32903,19 @@
           <w:rFonts w:cs="Times New Roman"/>
         </w:rPr>
       </w:pPr>
-      <w:bookmarkStart w:id="115" w:name="_Toc497808054"/>
-      <w:bookmarkStart w:id="116" w:name="_Toc498548273"/>
-      <w:bookmarkStart w:id="117" w:name="_Toc499151272"/>
+      <w:bookmarkStart w:id="113" w:name="_Toc497808054"/>
+      <w:bookmarkStart w:id="114" w:name="_Toc498548273"/>
+      <w:bookmarkStart w:id="115" w:name="_Toc499151272"/>
       <w:r>
         <w:rPr>
           <w:rFonts w:cs="Times New Roman"/>
         </w:rPr>
+        <w:lastRenderedPageBreak/>
         <w:t>Változóhasználat, típusok</w:t>
       </w:r>
+      <w:bookmarkEnd w:id="113"/>
+      <w:bookmarkEnd w:id="114"/>
       <w:bookmarkEnd w:id="115"/>
-      <w:bookmarkEnd w:id="116"/>
-      <w:bookmarkEnd w:id="117"/>
     </w:p>
     <w:p>
       <w:pPr>
@@ -33934,6 +34021,7 @@
           <w:rFonts w:cs="Times New Roman"/>
           <w:b/>
         </w:rPr>
+        <w:lastRenderedPageBreak/>
         <w:t>Elnevezési konvenció:</w:t>
       </w:r>
     </w:p>
@@ -34354,18 +34442,19 @@
           <w:rFonts w:cs="Times New Roman"/>
         </w:rPr>
       </w:pPr>
-      <w:bookmarkStart w:id="118" w:name="_Toc497808055"/>
-      <w:bookmarkStart w:id="119" w:name="_Toc498548274"/>
-      <w:bookmarkStart w:id="120" w:name="_Toc499151273"/>
+      <w:bookmarkStart w:id="116" w:name="_Toc497808055"/>
+      <w:bookmarkStart w:id="117" w:name="_Toc498548274"/>
+      <w:bookmarkStart w:id="118" w:name="_Toc499151273"/>
       <w:r>
         <w:rPr>
           <w:rFonts w:cs="Times New Roman"/>
         </w:rPr>
+        <w:lastRenderedPageBreak/>
         <w:t>Típuskonverziók</w:t>
       </w:r>
+      <w:bookmarkEnd w:id="116"/>
+      <w:bookmarkEnd w:id="117"/>
       <w:bookmarkEnd w:id="118"/>
-      <w:bookmarkEnd w:id="119"/>
-      <w:bookmarkEnd w:id="120"/>
     </w:p>
     <w:p>
       <w:pPr>
@@ -34789,20 +34878,21 @@
           <w:rFonts w:cs="Times New Roman"/>
         </w:rPr>
       </w:pPr>
-      <w:bookmarkStart w:id="121" w:name="_Operátorok"/>
-      <w:bookmarkStart w:id="122" w:name="_Toc497808056"/>
-      <w:bookmarkStart w:id="123" w:name="_Toc498548275"/>
-      <w:bookmarkStart w:id="124" w:name="_Toc499151274"/>
+      <w:bookmarkStart w:id="119" w:name="_Operátorok"/>
+      <w:bookmarkStart w:id="120" w:name="_Toc497808056"/>
+      <w:bookmarkStart w:id="121" w:name="_Toc498548275"/>
+      <w:bookmarkStart w:id="122" w:name="_Toc499151274"/>
+      <w:bookmarkEnd w:id="119"/>
+      <w:r>
+        <w:rPr>
+          <w:rFonts w:cs="Times New Roman"/>
+        </w:rPr>
+        <w:lastRenderedPageBreak/>
+        <w:t>Operátorok</w:t>
+      </w:r>
+      <w:bookmarkEnd w:id="120"/>
       <w:bookmarkEnd w:id="121"/>
-      <w:r>
-        <w:rPr>
-          <w:rFonts w:cs="Times New Roman"/>
-        </w:rPr>
-        <w:t>Operátorok</w:t>
-      </w:r>
       <w:bookmarkEnd w:id="122"/>
-      <w:bookmarkEnd w:id="123"/>
-      <w:bookmarkEnd w:id="124"/>
     </w:p>
     <w:p>
       <w:pPr>
@@ -36701,19 +36791,20 @@
           <w:noProof/>
         </w:rPr>
       </w:pPr>
-      <w:bookmarkStart w:id="125" w:name="_Toc497808057"/>
-      <w:bookmarkStart w:id="126" w:name="_Toc498548276"/>
-      <w:bookmarkStart w:id="127" w:name="_Toc499151275"/>
+      <w:bookmarkStart w:id="123" w:name="_Toc497808057"/>
+      <w:bookmarkStart w:id="124" w:name="_Toc498548276"/>
+      <w:bookmarkStart w:id="125" w:name="_Toc499151275"/>
       <w:r>
         <w:rPr>
           <w:rFonts w:cs="Times New Roman"/>
           <w:noProof/>
         </w:rPr>
+        <w:lastRenderedPageBreak/>
         <w:t>Kifejezések</w:t>
       </w:r>
+      <w:bookmarkEnd w:id="123"/>
+      <w:bookmarkEnd w:id="124"/>
       <w:bookmarkEnd w:id="125"/>
-      <w:bookmarkEnd w:id="126"/>
-      <w:bookmarkEnd w:id="127"/>
     </w:p>
     <w:p>
       <w:pPr>
@@ -36886,19 +36977,20 @@
           <w:noProof/>
         </w:rPr>
       </w:pPr>
-      <w:bookmarkStart w:id="128" w:name="_Toc497808058"/>
-      <w:bookmarkStart w:id="129" w:name="_Toc498548277"/>
-      <w:bookmarkStart w:id="130" w:name="_Toc499151276"/>
+      <w:bookmarkStart w:id="126" w:name="_Toc497808058"/>
+      <w:bookmarkStart w:id="127" w:name="_Toc498548277"/>
+      <w:bookmarkStart w:id="128" w:name="_Toc499151276"/>
       <w:r>
         <w:rPr>
           <w:rFonts w:cs="Times New Roman"/>
           <w:noProof/>
         </w:rPr>
+        <w:lastRenderedPageBreak/>
         <w:t>Kommentezés</w:t>
       </w:r>
+      <w:bookmarkEnd w:id="126"/>
+      <w:bookmarkEnd w:id="127"/>
       <w:bookmarkEnd w:id="128"/>
-      <w:bookmarkEnd w:id="129"/>
-      <w:bookmarkEnd w:id="130"/>
     </w:p>
     <w:p>
       <w:pPr>
@@ -37195,18 +37287,19 @@
           <w:rFonts w:cs="Times New Roman"/>
         </w:rPr>
       </w:pPr>
-      <w:bookmarkStart w:id="131" w:name="_Toc497808059"/>
-      <w:bookmarkStart w:id="132" w:name="_Toc498548278"/>
-      <w:bookmarkStart w:id="133" w:name="_Toc499151277"/>
+      <w:bookmarkStart w:id="129" w:name="_Toc497808059"/>
+      <w:bookmarkStart w:id="130" w:name="_Toc498548278"/>
+      <w:bookmarkStart w:id="131" w:name="_Toc499151277"/>
       <w:r>
         <w:rPr>
           <w:rFonts w:cs="Times New Roman"/>
         </w:rPr>
+        <w:lastRenderedPageBreak/>
         <w:t>Vezérlési szerkezetek</w:t>
       </w:r>
+      <w:bookmarkEnd w:id="129"/>
+      <w:bookmarkEnd w:id="130"/>
       <w:bookmarkEnd w:id="131"/>
-      <w:bookmarkEnd w:id="132"/>
-      <w:bookmarkEnd w:id="133"/>
     </w:p>
     <w:p>
       <w:pPr>
@@ -37709,18 +37802,19 @@
           <w:rFonts w:cs="Times New Roman"/>
         </w:rPr>
       </w:pPr>
-      <w:bookmarkStart w:id="134" w:name="_Toc497808060"/>
-      <w:bookmarkStart w:id="135" w:name="_Toc498548279"/>
-      <w:bookmarkStart w:id="136" w:name="_Toc499151278"/>
+      <w:bookmarkStart w:id="132" w:name="_Toc497808060"/>
+      <w:bookmarkStart w:id="133" w:name="_Toc498548279"/>
+      <w:bookmarkStart w:id="134" w:name="_Toc499151278"/>
       <w:r>
         <w:rPr>
           <w:rFonts w:cs="Times New Roman"/>
         </w:rPr>
+        <w:lastRenderedPageBreak/>
         <w:t>I/O kezelés</w:t>
       </w:r>
+      <w:bookmarkEnd w:id="132"/>
+      <w:bookmarkEnd w:id="133"/>
       <w:bookmarkEnd w:id="134"/>
-      <w:bookmarkEnd w:id="135"/>
-      <w:bookmarkEnd w:id="136"/>
     </w:p>
     <w:p>
       <w:pPr>
@@ -38024,8 +38118,8 @@
         </w:rPr>
         <w:t>x értéke: 12</w:t>
       </w:r>
-      <w:bookmarkStart w:id="137" w:name="_Tömbkezelés"/>
-      <w:bookmarkEnd w:id="137"/>
+      <w:bookmarkStart w:id="135" w:name="_Tömbkezelés"/>
+      <w:bookmarkEnd w:id="135"/>
       <w:r>
         <w:rPr>
           <w:rFonts w:cs="Times New Roman"/>
@@ -38046,18 +38140,19 @@
           <w:rFonts w:cs="Times New Roman"/>
         </w:rPr>
       </w:pPr>
-      <w:bookmarkStart w:id="138" w:name="_Toc497808061"/>
-      <w:bookmarkStart w:id="139" w:name="_Toc498548280"/>
-      <w:bookmarkStart w:id="140" w:name="_Toc499151279"/>
+      <w:bookmarkStart w:id="136" w:name="_Toc497808061"/>
+      <w:bookmarkStart w:id="137" w:name="_Toc498548280"/>
+      <w:bookmarkStart w:id="138" w:name="_Toc499151279"/>
       <w:r>
         <w:rPr>
           <w:rFonts w:cs="Times New Roman"/>
         </w:rPr>
+        <w:lastRenderedPageBreak/>
         <w:t>Tömbkezelés</w:t>
       </w:r>
+      <w:bookmarkEnd w:id="136"/>
+      <w:bookmarkEnd w:id="137"/>
       <w:bookmarkEnd w:id="138"/>
-      <w:bookmarkEnd w:id="139"/>
-      <w:bookmarkEnd w:id="140"/>
     </w:p>
     <w:p>
       <w:pPr>
@@ -38266,10 +38361,10 @@
         <w:tab/>
         <w:t>Beállítja az x tömb 0. elemének értékét az 5 értékre.</w:t>
       </w:r>
-      <w:bookmarkStart w:id="141" w:name="_1._melléklet_–"/>
-      <w:bookmarkStart w:id="142" w:name="_2._melléklet:_implementációs"/>
-      <w:bookmarkEnd w:id="141"/>
-      <w:bookmarkEnd w:id="142"/>
+      <w:bookmarkStart w:id="139" w:name="_1._melléklet_–"/>
+      <w:bookmarkStart w:id="140" w:name="_2._melléklet:_implementációs"/>
+      <w:bookmarkEnd w:id="139"/>
+      <w:bookmarkEnd w:id="140"/>
     </w:p>
     <w:p>
       <w:pPr>
@@ -38302,11 +38397,11 @@
           <w:szCs w:val="24"/>
         </w:rPr>
       </w:pPr>
-      <w:bookmarkStart w:id="143" w:name="_Ref496454949"/>
-      <w:bookmarkStart w:id="144" w:name="_Ref496454955"/>
-      <w:bookmarkStart w:id="145" w:name="_Toc497808062"/>
-      <w:bookmarkStart w:id="146" w:name="_Toc498548281"/>
-      <w:bookmarkStart w:id="147" w:name="_Toc499151280"/>
+      <w:bookmarkStart w:id="141" w:name="_Ref496454949"/>
+      <w:bookmarkStart w:id="142" w:name="_Ref496454955"/>
+      <w:bookmarkStart w:id="143" w:name="_Toc497808062"/>
+      <w:bookmarkStart w:id="144" w:name="_Toc498548281"/>
+      <w:bookmarkStart w:id="145" w:name="_Toc499151280"/>
       <w:r>
         <w:rPr>
           <w:rFonts w:cs="Times New Roman"/>
@@ -38314,13 +38409,14 @@
           <w:sz w:val="24"/>
           <w:szCs w:val="24"/>
         </w:rPr>
+        <w:lastRenderedPageBreak/>
         <w:t>Nyelvtan definíció</w:t>
       </w:r>
+      <w:bookmarkEnd w:id="141"/>
+      <w:bookmarkEnd w:id="142"/>
       <w:bookmarkEnd w:id="143"/>
       <w:bookmarkEnd w:id="144"/>
       <w:bookmarkEnd w:id="145"/>
-      <w:bookmarkEnd w:id="146"/>
-      <w:bookmarkEnd w:id="147"/>
     </w:p>
     <w:p>
       <w:pPr>
@@ -38988,6 +39084,7 @@
           <w:szCs w:val="24"/>
           <w:highlight w:val="yellow"/>
         </w:rPr>
+        <w:lastRenderedPageBreak/>
         <w:t>&lt;NemTömbLétrehozóKifejezés&gt;</w:t>
       </w:r>
       <w:r>
@@ -39783,6 +39880,7 @@
           <w:noProof/>
           <w:szCs w:val="24"/>
         </w:rPr>
+        <w:lastRenderedPageBreak/>
         <w:t>|   "törtből_logikaiba"</w:t>
       </w:r>
     </w:p>
@@ -40054,7 +40152,7 @@
           <w:rPr>
             <w:noProof/>
           </w:rPr>
-          <w:t>5</w:t>
+          <w:t>8</w:t>
         </w:r>
         <w:r>
           <w:fldChar w:fldCharType="end"/>
@@ -46141,7 +46239,7 @@
 </file>
 
 <file path=customXml/itemProps1.xml><?xml version="1.0" encoding="utf-8"?>
-<ds:datastoreItem xmlns:ds="http://schemas.openxmlformats.org/officeDocument/2006/customXml" ds:itemID="{FA4B2CA0-031B-4F72-905F-B02AD07986AC}">
+<ds:datastoreItem xmlns:ds="http://schemas.openxmlformats.org/officeDocument/2006/customXml" ds:itemID="{64BBDDE8-548C-49E8-8F32-B9ADD93A91FC}">
   <ds:schemaRefs>
     <ds:schemaRef ds:uri="http://schemas.openxmlformats.org/officeDocument/2006/bibliography"/>
   </ds:schemaRefs>

</xml_diff>